<commit_message>
Updated Figure 1.  Part of issue #17
</commit_message>
<xml_diff>
--- a/manuscript/Acromegaly-Manuscript/manuscript.docx
+++ b/manuscript/Acromegaly-Manuscript/manuscript.docx
@@ -5274,19 +5274,37 @@
             <w:rFonts w:ascii="Times New Roman" w:eastAsia="Times New Roman" w:hAnsi="Times New Roman" w:cs="Times New Roman"/>
             <w:color w:val="191919"/>
           </w:rPr>
-          <w:t xml:space="preserve">log based 2 </w:t>
+          <w:t xml:space="preserve">log based </w:t>
         </w:r>
-        <w:proofErr w:type="spellStart"/>
+        <w:proofErr w:type="gramStart"/>
         <w:r>
           <w:rPr>
             <w:rFonts w:ascii="Times New Roman" w:eastAsia="Times New Roman" w:hAnsi="Times New Roman" w:cs="Times New Roman"/>
             <w:color w:val="191919"/>
           </w:rPr>
-          <w:t>foldchange</w:t>
+          <w:t>2 fold</w:t>
         </w:r>
       </w:ins>
-      <w:proofErr w:type="spellEnd"/>
-      <w:del w:id="5" w:author="Quynh Tran" w:date="2014-04-27T16:52:00Z">
+      <w:proofErr w:type="gramEnd"/>
+      <w:ins w:id="5" w:author="Dave Bridges" w:date="2014-05-11T07:21:00Z">
+        <w:r>
+          <w:rPr>
+            <w:rFonts w:ascii="Times New Roman" w:eastAsia="Times New Roman" w:hAnsi="Times New Roman" w:cs="Times New Roman"/>
+            <w:color w:val="191919"/>
+          </w:rPr>
+          <w:t xml:space="preserve"> </w:t>
+        </w:r>
+      </w:ins>
+      <w:ins w:id="6" w:author="Quynh Tran" w:date="2014-04-27T16:52:00Z">
+        <w:r>
+          <w:rPr>
+            <w:rFonts w:ascii="Times New Roman" w:eastAsia="Times New Roman" w:hAnsi="Times New Roman" w:cs="Times New Roman"/>
+            <w:color w:val="191919"/>
+          </w:rPr>
+          <w:t>change</w:t>
+        </w:r>
+      </w:ins>
+      <w:del w:id="7" w:author="Quynh Tran" w:date="2014-04-27T16:52:00Z">
         <w:r>
           <w:rPr>
             <w:rFonts w:ascii="Times New Roman" w:eastAsia="Times New Roman" w:hAnsi="Times New Roman" w:cs="Times New Roman"/>
@@ -5295,7 +5313,7 @@
           <w:delText>t-statis</w:delText>
         </w:r>
       </w:del>
-      <w:del w:id="6" w:author="Quynh Tran" w:date="2014-04-27T16:51:00Z">
+      <w:del w:id="8" w:author="Quynh Tran" w:date="2014-04-27T16:51:00Z">
         <w:r>
           <w:rPr>
             <w:rFonts w:ascii="Times New Roman" w:eastAsia="Times New Roman" w:hAnsi="Times New Roman" w:cs="Times New Roman"/>
@@ -5318,24 +5336,42 @@
         </w:rPr>
         <w:t>and the statistical significance of the enrichment score was determined by performing 1000 phenotype permutation. Other settings for GSEA</w:t>
       </w:r>
-      <w:ins w:id="7" w:author="Quynh Tran" w:date="2014-04-27T16:53:00Z">
+      <w:ins w:id="9" w:author="Dave Bridges" w:date="2014-05-11T07:21:00Z">
         <w:r>
           <w:rPr>
             <w:rFonts w:ascii="Times New Roman" w:eastAsia="Times New Roman" w:hAnsi="Times New Roman" w:cs="Times New Roman"/>
             <w:color w:val="191919"/>
           </w:rPr>
-          <w:t>Prer</w:t>
+          <w:t xml:space="preserve"> </w:t>
         </w:r>
-        <w:bookmarkStart w:id="8" w:name="_GoBack"/>
-        <w:bookmarkEnd w:id="8"/>
+        <w:proofErr w:type="spellStart"/>
         <w:r>
           <w:rPr>
             <w:rFonts w:ascii="Times New Roman" w:eastAsia="Times New Roman" w:hAnsi="Times New Roman" w:cs="Times New Roman"/>
             <w:color w:val="191919"/>
           </w:rPr>
-          <w:t>anked</w:t>
+          <w:t>p</w:t>
         </w:r>
       </w:ins>
+      <w:ins w:id="10" w:author="Quynh Tran" w:date="2014-04-27T16:53:00Z">
+        <w:del w:id="11" w:author="Dave Bridges" w:date="2014-05-11T07:21:00Z">
+          <w:r>
+            <w:rPr>
+              <w:rFonts w:ascii="Times New Roman" w:eastAsia="Times New Roman" w:hAnsi="Times New Roman" w:cs="Times New Roman"/>
+              <w:color w:val="191919"/>
+            </w:rPr>
+            <w:delText>P</w:delText>
+          </w:r>
+        </w:del>
+        <w:r>
+          <w:rPr>
+            <w:rFonts w:ascii="Times New Roman" w:eastAsia="Times New Roman" w:hAnsi="Times New Roman" w:cs="Times New Roman"/>
+            <w:color w:val="191919"/>
+          </w:rPr>
+          <w:t>reranked</w:t>
+        </w:r>
+      </w:ins>
+      <w:proofErr w:type="spellEnd"/>
       <w:r>
         <w:rPr>
           <w:rFonts w:ascii="Times New Roman" w:eastAsia="Times New Roman" w:hAnsi="Times New Roman" w:cs="Times New Roman"/>
@@ -6223,8 +6259,24 @@
         <w:rPr>
           <w:rFonts w:ascii="Times New Roman" w:hAnsi="Times New Roman" w:cs="Times New Roman"/>
         </w:rPr>
-        <w:t xml:space="preserve"> Figure 1E</w:t>
-      </w:r>
+        <w:t xml:space="preserve"> Figure 1</w:t>
+      </w:r>
+      <w:ins w:id="12" w:author="Dave Bridges" w:date="2014-05-11T07:20:00Z">
+        <w:r>
+          <w:rPr>
+            <w:rFonts w:ascii="Times New Roman" w:hAnsi="Times New Roman" w:cs="Times New Roman"/>
+          </w:rPr>
+          <w:t>D</w:t>
+        </w:r>
+      </w:ins>
+      <w:del w:id="13" w:author="Dave Bridges" w:date="2014-05-11T07:20:00Z">
+        <w:r>
+          <w:rPr>
+            <w:rFonts w:ascii="Times New Roman" w:hAnsi="Times New Roman" w:cs="Times New Roman"/>
+          </w:rPr>
+          <w:delText>E</w:delText>
+        </w:r>
+      </w:del>
       <w:r>
         <w:rPr>
           <w:rFonts w:ascii="Times New Roman" w:hAnsi="Times New Roman" w:cs="Times New Roman"/>
@@ -8578,7 +8630,7 @@
         </w:rPr>
         <w:t xml:space="preserve">, </w:t>
       </w:r>
-      <w:commentRangeStart w:id="9"/>
+      <w:commentRangeStart w:id="14"/>
       <w:r>
         <w:rPr>
           <w:rFonts w:ascii="Times New Roman" w:hAnsi="Times New Roman" w:cs="Times New Roman"/>
@@ -8609,12 +8661,12 @@
         </w:rPr>
         <w:t>regulation of GH signaling.</w:t>
       </w:r>
-      <w:commentRangeEnd w:id="9"/>
+      <w:commentRangeEnd w:id="14"/>
       <w:r>
         <w:rPr>
           <w:rStyle w:val="CommentReference"/>
         </w:rPr>
-        <w:commentReference w:id="9"/>
+        <w:commentReference w:id="14"/>
       </w:r>
     </w:p>
     <w:p>
@@ -11905,6 +11957,7 @@
         </w:rPr>
         <w:t xml:space="preserve">also </w:t>
       </w:r>
+      <w:proofErr w:type="gramStart"/>
       <w:r>
         <w:rPr>
           <w:rFonts w:ascii="Times New Roman" w:hAnsi="Times New Roman" w:cs="Times New Roman"/>
@@ -11917,6 +11970,7 @@
         </w:rPr>
         <w:t>d</w:t>
       </w:r>
+      <w:proofErr w:type="gramEnd"/>
       <w:r>
         <w:rPr>
           <w:rFonts w:ascii="Times New Roman" w:hAnsi="Times New Roman" w:cs="Times New Roman"/>
@@ -11933,27 +11987,21 @@
         <w:rPr>
           <w:rFonts w:ascii="Times New Roman" w:hAnsi="Times New Roman" w:cs="Times New Roman"/>
         </w:rPr>
-        <w:t xml:space="preserve">on of fatty </w:t>
-      </w:r>
-      <w:proofErr w:type="gramStart"/>
-      <w:r>
-        <w:rPr>
-          <w:rFonts w:ascii="Times New Roman" w:hAnsi="Times New Roman" w:cs="Times New Roman"/>
-        </w:rPr>
-        <w:t>acids</w:t>
-      </w:r>
-      <w:r>
-        <w:rPr>
-          <w:rFonts w:ascii="Times New Roman" w:hAnsi="Times New Roman" w:cs="Times New Roman"/>
-        </w:rPr>
-        <w:t>(</w:t>
-      </w:r>
-      <w:proofErr w:type="gramEnd"/>
-      <w:r>
-        <w:rPr>
-          <w:rFonts w:ascii="Times New Roman" w:hAnsi="Times New Roman" w:cs="Times New Roman"/>
-        </w:rPr>
-        <w:t xml:space="preserve">see </w:t>
+        <w:t>on of fatty acids</w:t>
+      </w:r>
+      <w:ins w:id="15" w:author="Dave Bridges" w:date="2014-05-08T07:49:00Z">
+        <w:r>
+          <w:rPr>
+            <w:rFonts w:ascii="Times New Roman" w:hAnsi="Times New Roman" w:cs="Times New Roman"/>
+          </w:rPr>
+          <w:t xml:space="preserve"> </w:t>
+        </w:r>
+      </w:ins>
+      <w:r>
+        <w:rPr>
+          <w:rFonts w:ascii="Times New Roman" w:hAnsi="Times New Roman" w:cs="Times New Roman"/>
+        </w:rPr>
+        <w:t xml:space="preserve">(see </w:t>
       </w:r>
       <w:r>
         <w:rPr>
@@ -12024,7 +12072,7 @@
         </w:rPr>
         <w:t xml:space="preserve"> </w:t>
       </w:r>
-      <w:proofErr w:type="gramStart"/>
+      <w:commentRangeStart w:id="16"/>
       <w:r>
         <w:rPr>
           <w:rFonts w:ascii="Times New Roman" w:hAnsi="Times New Roman" w:cs="Times New Roman"/>
@@ -12041,6 +12089,14 @@
         </w:rPr>
         <w:t xml:space="preserve">2 </w:t>
       </w:r>
+      <w:commentRangeEnd w:id="16"/>
+      <w:r>
+        <w:rPr>
+          <w:rStyle w:val="CommentReference"/>
+        </w:rPr>
+        <w:commentReference w:id="16"/>
+      </w:r>
+      <w:proofErr w:type="gramStart"/>
       <w:r>
         <w:rPr>
           <w:rFonts w:ascii="Times New Roman" w:hAnsi="Times New Roman" w:cs="Times New Roman"/>
@@ -12526,51 +12582,67 @@
         <w:rPr>
           <w:rFonts w:ascii="Times New Roman" w:hAnsi="Times New Roman" w:cs="Times New Roman"/>
         </w:rPr>
-        <w:t xml:space="preserve">target genes. The </w:t>
+        <w:t xml:space="preserve">target genes. The genes </w:t>
+      </w:r>
+      <w:del w:id="17" w:author="Dave Bridges" w:date="2014-05-08T07:51:00Z">
+        <w:r>
+          <w:rPr>
+            <w:rFonts w:ascii="Times New Roman" w:hAnsi="Times New Roman" w:cs="Times New Roman"/>
+          </w:rPr>
+          <w:delText xml:space="preserve">which </w:delText>
+        </w:r>
+      </w:del>
+      <w:ins w:id="18" w:author="Dave Bridges" w:date="2014-05-08T07:51:00Z">
+        <w:r>
+          <w:rPr>
+            <w:rFonts w:ascii="Times New Roman" w:hAnsi="Times New Roman" w:cs="Times New Roman"/>
+          </w:rPr>
+          <w:t>that</w:t>
+        </w:r>
+        <w:r>
+          <w:rPr>
+            <w:rFonts w:ascii="Times New Roman" w:hAnsi="Times New Roman" w:cs="Times New Roman"/>
+          </w:rPr>
+          <w:t xml:space="preserve"> </w:t>
+        </w:r>
+      </w:ins>
+      <w:r>
+        <w:rPr>
+          <w:rFonts w:ascii="Times New Roman" w:hAnsi="Times New Roman" w:cs="Times New Roman"/>
+        </w:rPr>
+        <w:t>are</w:t>
+      </w:r>
+      <w:r>
+        <w:rPr>
+          <w:rFonts w:ascii="Times New Roman" w:hAnsi="Times New Roman" w:cs="Times New Roman"/>
+        </w:rPr>
+        <w:t xml:space="preserve"> regulated by this transcription factor were </w:t>
+      </w:r>
+      <w:r>
+        <w:rPr>
+          <w:rFonts w:ascii="Times New Roman" w:hAnsi="Times New Roman" w:cs="Times New Roman"/>
+        </w:rPr>
+        <w:t xml:space="preserve">significantly </w:t>
       </w:r>
       <w:proofErr w:type="gramStart"/>
       <w:r>
         <w:rPr>
           <w:rFonts w:ascii="Times New Roman" w:hAnsi="Times New Roman" w:cs="Times New Roman"/>
         </w:rPr>
-        <w:t xml:space="preserve">genes </w:t>
-      </w:r>
-      <w:r>
-        <w:rPr>
-          <w:rFonts w:ascii="Times New Roman" w:hAnsi="Times New Roman" w:cs="Times New Roman"/>
-        </w:rPr>
-        <w:t>which are</w:t>
-      </w:r>
-      <w:r>
-        <w:rPr>
-          <w:rFonts w:ascii="Times New Roman" w:hAnsi="Times New Roman" w:cs="Times New Roman"/>
-        </w:rPr>
-        <w:t xml:space="preserve"> regulated by this transcription factor</w:t>
+        <w:t>up-regulate</w:t>
+      </w:r>
+      <w:r>
+        <w:rPr>
+          <w:rFonts w:ascii="Times New Roman" w:hAnsi="Times New Roman" w:cs="Times New Roman"/>
+        </w:rPr>
+        <w:t>d</w:t>
       </w:r>
       <w:proofErr w:type="gramEnd"/>
       <w:r>
         <w:rPr>
           <w:rFonts w:ascii="Times New Roman" w:hAnsi="Times New Roman" w:cs="Times New Roman"/>
         </w:rPr>
-        <w:t xml:space="preserve"> were </w:t>
-      </w:r>
-      <w:r>
-        <w:rPr>
-          <w:rFonts w:ascii="Times New Roman" w:hAnsi="Times New Roman" w:cs="Times New Roman"/>
-        </w:rPr>
-        <w:t xml:space="preserve">significantly </w:t>
-      </w:r>
-      <w:r>
-        <w:rPr>
-          <w:rFonts w:ascii="Times New Roman" w:hAnsi="Times New Roman" w:cs="Times New Roman"/>
-        </w:rPr>
-        <w:t>up-regulate</w:t>
-      </w:r>
-      <w:r>
-        <w:rPr>
-          <w:rFonts w:ascii="Times New Roman" w:hAnsi="Times New Roman" w:cs="Times New Roman"/>
-        </w:rPr>
-        <w:t xml:space="preserve">d </w:t>
+        <w:t xml:space="preserve"> </w:t>
       </w:r>
       <w:r>
         <w:rPr>
@@ -12628,6 +12700,14 @@
         </w:rPr>
         <w:sym w:font="Symbol" w:char="F067"/>
       </w:r>
+      <w:ins w:id="19" w:author="Dave Bridges" w:date="2014-05-08T07:51:00Z">
+        <w:r>
+          <w:rPr>
+            <w:rFonts w:ascii="Times New Roman" w:hAnsi="Times New Roman" w:cs="Times New Roman"/>
+          </w:rPr>
+          <w:t xml:space="preserve"> </w:t>
+        </w:r>
+      </w:ins>
       <w:r>
         <w:rPr>
           <w:rFonts w:ascii="Times New Roman" w:hAnsi="Times New Roman" w:cs="Times New Roman"/>
@@ -12962,21 +13042,35 @@
         <w:rPr>
           <w:rFonts w:ascii="Times New Roman" w:eastAsia="Times New Roman" w:hAnsi="Times New Roman" w:cs="Times New Roman"/>
         </w:rPr>
-        <w:t xml:space="preserve">.  In our study it's expression was not different in the acromegaly </w:t>
+        <w:t xml:space="preserve">.  In our study </w:t>
       </w:r>
       <w:proofErr w:type="gramStart"/>
       <w:r>
         <w:rPr>
           <w:rFonts w:ascii="Times New Roman" w:eastAsia="Times New Roman" w:hAnsi="Times New Roman" w:cs="Times New Roman"/>
         </w:rPr>
-        <w:t>patients(</w:t>
+        <w:t>it's</w:t>
       </w:r>
       <w:proofErr w:type="gramEnd"/>
       <w:r>
         <w:rPr>
           <w:rFonts w:ascii="Times New Roman" w:eastAsia="Times New Roman" w:hAnsi="Times New Roman" w:cs="Times New Roman"/>
         </w:rPr>
-        <w:t xml:space="preserve">p=0.95).   The cytokine modulators </w:t>
+        <w:t xml:space="preserve"> expression was not different in the acromegaly patients</w:t>
+      </w:r>
+      <w:ins w:id="20" w:author="Dave Bridges" w:date="2014-05-08T07:52:00Z">
+        <w:r>
+          <w:rPr>
+            <w:rFonts w:ascii="Times New Roman" w:eastAsia="Times New Roman" w:hAnsi="Times New Roman" w:cs="Times New Roman"/>
+          </w:rPr>
+          <w:t xml:space="preserve"> </w:t>
+        </w:r>
+      </w:ins>
+      <w:r>
+        <w:rPr>
+          <w:rFonts w:ascii="Times New Roman" w:eastAsia="Times New Roman" w:hAnsi="Times New Roman" w:cs="Times New Roman"/>
+        </w:rPr>
+        <w:t xml:space="preserve">(p=0.95).   The cytokine modulators </w:t>
       </w:r>
       <w:r>
         <w:rPr>
@@ -13423,7 +13517,21 @@
         <w:rPr>
           <w:rFonts w:ascii="Times New Roman" w:hAnsi="Times New Roman" w:cs="Times New Roman"/>
         </w:rPr>
-        <w:t xml:space="preserve"> species (Figure XXX</w:t>
+        <w:t xml:space="preserve"> species (Figure </w:t>
+      </w:r>
+      <w:commentRangeStart w:id="21"/>
+      <w:r>
+        <w:rPr>
+          <w:rFonts w:ascii="Times New Roman" w:hAnsi="Times New Roman" w:cs="Times New Roman"/>
+        </w:rPr>
+        <w:t>XXX</w:t>
+      </w:r>
+      <w:commentRangeEnd w:id="21"/>
+      <w:r>
+        <w:rPr>
+          <w:rStyle w:val="CommentReference"/>
+        </w:rPr>
+        <w:commentReference w:id="21"/>
       </w:r>
       <w:r>
         <w:rPr>
@@ -14139,19 +14247,19 @@
         </w:rPr>
         <w:t xml:space="preserve">, p=0.046) in acromegaly patients (Supplementary Figure 2I).  Glucocorticoid receptor expression is repressed by cortisol, so the higher expression is expected given </w:t>
       </w:r>
-      <w:commentRangeStart w:id="10"/>
+      <w:commentRangeStart w:id="22"/>
       <w:r>
         <w:rPr>
           <w:rFonts w:ascii="Times New Roman" w:hAnsi="Times New Roman" w:cs="Times New Roman"/>
         </w:rPr>
         <w:t xml:space="preserve">the reduced local cortisol production.  </w:t>
       </w:r>
-      <w:commentRangeEnd w:id="10"/>
+      <w:commentRangeEnd w:id="22"/>
       <w:r>
         <w:rPr>
           <w:rStyle w:val="CommentReference"/>
         </w:rPr>
-        <w:commentReference w:id="10"/>
+        <w:commentReference w:id="22"/>
       </w:r>
     </w:p>
     <w:p>
@@ -14249,7 +14357,7 @@
           <w:sz w:val="22"/>
           <w:szCs w:val="22"/>
         </w:rPr>
-        <w:commentReference w:id="11"/>
+        <w:commentReference w:id="23"/>
       </w:r>
       <w:r>
         <w:rPr>
@@ -16928,7 +17036,7 @@
         </w:rPr>
         <w:br w:type="page"/>
       </w:r>
-      <w:commentRangeStart w:id="12"/>
+      <w:commentRangeStart w:id="24"/>
       <w:r>
         <w:rPr>
           <w:rFonts w:ascii="Times New Roman" w:hAnsi="Times New Roman" w:cs="Times New Roman"/>
@@ -16938,7 +17046,7 @@
         <w:lastRenderedPageBreak/>
         <w:t>Table Legends:</w:t>
       </w:r>
-      <w:commentRangeEnd w:id="12"/>
+      <w:commentRangeEnd w:id="24"/>
       <w:r>
         <w:rPr>
           <w:rStyle w:val="CommentReference"/>
@@ -16946,7 +17054,7 @@
           <w:sz w:val="22"/>
           <w:szCs w:val="22"/>
         </w:rPr>
-        <w:commentReference w:id="12"/>
+        <w:commentReference w:id="24"/>
       </w:r>
     </w:p>
     <w:p>
@@ -17095,63 +17203,40 @@
           <w:rFonts w:ascii="Times New Roman" w:hAnsi="Times New Roman" w:cs="Times New Roman"/>
           <w:bCs/>
         </w:rPr>
-        <w:t xml:space="preserve">.  D) Plot </w:t>
-      </w:r>
+        <w:t xml:space="preserve">.  D) </w:t>
+      </w:r>
+      <w:del w:id="25" w:author="Dave Bridges" w:date="2014-05-11T07:21:00Z">
+        <w:r>
+          <w:rPr>
+            <w:rFonts w:ascii="Times New Roman" w:hAnsi="Times New Roman" w:cs="Times New Roman"/>
+            <w:bCs/>
+          </w:rPr>
+          <w:delText xml:space="preserve">Plot of </w:delText>
+        </w:r>
+        <w:r>
+          <w:rPr>
+            <w:rFonts w:ascii="Times New Roman" w:hAnsi="Times New Roman" w:cs="Times New Roman"/>
+            <w:bCs/>
+          </w:rPr>
+          <w:delText xml:space="preserve">each subject’s BMI compared with the natural logarithm of their HOMA-IR score.  A best fit line was drawn for each subject pool.  E) </w:delText>
+        </w:r>
+      </w:del>
       <w:proofErr w:type="gramStart"/>
       <w:r>
         <w:rPr>
           <w:rFonts w:ascii="Times New Roman" w:hAnsi="Times New Roman" w:cs="Times New Roman"/>
           <w:bCs/>
-        </w:rPr>
-        <w:t xml:space="preserve">of </w:t>
-      </w:r>
-      <w:r>
-        <w:rPr>
-          <w:rFonts w:ascii="Times New Roman" w:hAnsi="Times New Roman" w:cs="Times New Roman"/>
-          <w:bCs/>
-        </w:rPr>
-        <w:t>each subject’s BMI compared with the natural logarithm of their</w:t>
+          <w:i/>
+        </w:rPr>
+        <w:t>ex</w:t>
       </w:r>
       <w:proofErr w:type="gramEnd"/>
       <w:r>
         <w:rPr>
           <w:rFonts w:ascii="Times New Roman" w:hAnsi="Times New Roman" w:cs="Times New Roman"/>
           <w:bCs/>
-        </w:rPr>
-        <w:t xml:space="preserve"> HOMA-IR score.  A </w:t>
-      </w:r>
-      <w:proofErr w:type="gramStart"/>
-      <w:r>
-        <w:rPr>
-          <w:rFonts w:ascii="Times New Roman" w:hAnsi="Times New Roman" w:cs="Times New Roman"/>
-          <w:bCs/>
-        </w:rPr>
-        <w:t>best fit</w:t>
-      </w:r>
-      <w:proofErr w:type="gramEnd"/>
-      <w:r>
-        <w:rPr>
-          <w:rFonts w:ascii="Times New Roman" w:hAnsi="Times New Roman" w:cs="Times New Roman"/>
-          <w:bCs/>
-        </w:rPr>
-        <w:t xml:space="preserve"> line was drawn for each subject pool.  E) </w:t>
-      </w:r>
-      <w:proofErr w:type="gramStart"/>
-      <w:r>
-        <w:rPr>
-          <w:rFonts w:ascii="Times New Roman" w:hAnsi="Times New Roman" w:cs="Times New Roman"/>
-          <w:bCs/>
           <w:i/>
         </w:rPr>
-        <w:t>ex</w:t>
-      </w:r>
-      <w:proofErr w:type="gramEnd"/>
-      <w:r>
-        <w:rPr>
-          <w:rFonts w:ascii="Times New Roman" w:hAnsi="Times New Roman" w:cs="Times New Roman"/>
-          <w:bCs/>
-          <w:i/>
-        </w:rPr>
         <w:t xml:space="preserve"> vivo </w:t>
       </w:r>
       <w:r>
@@ -17242,6 +17327,24 @@
         </w:rPr>
         <w:t xml:space="preserve">  Data is presented as mean +/- standard error of the mean.</w:t>
       </w:r>
+      <w:ins w:id="26" w:author="Dave Bridges" w:date="2014-05-11T07:21:00Z">
+        <w:r>
+          <w:rPr>
+            <w:rFonts w:ascii="Times New Roman" w:hAnsi="Times New Roman" w:cs="Times New Roman"/>
+            <w:bCs/>
+          </w:rPr>
+          <w:t xml:space="preserve">  Asterisk indicates p&lt;0.05</w:t>
+        </w:r>
+        <w:r>
+          <w:rPr>
+            <w:rFonts w:ascii="Times New Roman" w:hAnsi="Times New Roman" w:cs="Times New Roman"/>
+            <w:bCs/>
+          </w:rPr>
+          <w:t>.</w:t>
+        </w:r>
+      </w:ins>
+      <w:bookmarkStart w:id="27" w:name="_GoBack"/>
+      <w:bookmarkEnd w:id="27"/>
     </w:p>
     <w:p>
       <w:pPr>
@@ -17631,64 +17734,71 @@
           <w:b/>
           <w:bCs/>
         </w:rPr>
+        <w:t xml:space="preserve">Figure 4: Expression changes of selected genes, potentially responsible for </w:t>
+      </w:r>
+      <w:proofErr w:type="spellStart"/>
+      <w:r>
+        <w:rPr>
+          <w:rFonts w:ascii="Times New Roman" w:hAnsi="Times New Roman" w:cs="Times New Roman"/>
+          <w:b/>
+          <w:bCs/>
+        </w:rPr>
+        <w:t>lipolytic</w:t>
+      </w:r>
+      <w:proofErr w:type="spellEnd"/>
+      <w:r>
+        <w:rPr>
+          <w:rFonts w:ascii="Times New Roman" w:hAnsi="Times New Roman" w:cs="Times New Roman"/>
+          <w:b/>
+          <w:bCs/>
+        </w:rPr>
+        <w:t xml:space="preserve"> </w:t>
+      </w:r>
+      <w:r>
+        <w:rPr>
+          <w:rFonts w:ascii="Times New Roman" w:hAnsi="Times New Roman" w:cs="Times New Roman"/>
+          <w:b/>
+          <w:bCs/>
+        </w:rPr>
+        <w:t>or insulin sensitivity alterations in acromegaly patients.</w:t>
+      </w:r>
+      <w:r>
+        <w:rPr>
+          <w:rFonts w:ascii="Times New Roman" w:hAnsi="Times New Roman" w:cs="Times New Roman"/>
+          <w:bCs/>
+        </w:rPr>
+        <w:t xml:space="preserve">  </w:t>
+      </w:r>
+      <w:proofErr w:type="gramStart"/>
+      <w:r>
+        <w:rPr>
+          <w:rFonts w:ascii="Times New Roman" w:hAnsi="Times New Roman" w:cs="Times New Roman"/>
+          <w:bCs/>
+        </w:rPr>
+        <w:t>mRNA</w:t>
+      </w:r>
+      <w:proofErr w:type="gramEnd"/>
+      <w:r>
+        <w:rPr>
+          <w:rFonts w:ascii="Times New Roman" w:hAnsi="Times New Roman" w:cs="Times New Roman"/>
+          <w:bCs/>
+        </w:rPr>
+        <w:t xml:space="preserve"> </w:t>
+      </w:r>
+      <w:r>
+        <w:rPr>
+          <w:rFonts w:ascii="Times New Roman" w:hAnsi="Times New Roman" w:cs="Times New Roman"/>
+          <w:bCs/>
+        </w:rPr>
+        <w:t xml:space="preserve">Expression profile of genes potentially </w:t>
+      </w:r>
+      <w:r>
+        <w:rPr>
+          <w:rFonts w:ascii="Times New Roman" w:hAnsi="Times New Roman" w:cs="Times New Roman"/>
+          <w:bCs/>
+        </w:rPr>
         <w:lastRenderedPageBreak/>
-        <w:t xml:space="preserve">Figure 4: Expression changes of selected genes, potentially responsible for </w:t>
-      </w:r>
-      <w:proofErr w:type="spellStart"/>
-      <w:r>
-        <w:rPr>
-          <w:rFonts w:ascii="Times New Roman" w:hAnsi="Times New Roman" w:cs="Times New Roman"/>
-          <w:b/>
-          <w:bCs/>
-        </w:rPr>
-        <w:t>lipolytic</w:t>
-      </w:r>
-      <w:proofErr w:type="spellEnd"/>
-      <w:r>
-        <w:rPr>
-          <w:rFonts w:ascii="Times New Roman" w:hAnsi="Times New Roman" w:cs="Times New Roman"/>
-          <w:b/>
-          <w:bCs/>
-        </w:rPr>
-        <w:t xml:space="preserve"> </w:t>
-      </w:r>
-      <w:r>
-        <w:rPr>
-          <w:rFonts w:ascii="Times New Roman" w:hAnsi="Times New Roman" w:cs="Times New Roman"/>
-          <w:b/>
-          <w:bCs/>
-        </w:rPr>
-        <w:t>or insulin sensitivity alterations in acromegaly patients.</w:t>
-      </w:r>
-      <w:r>
-        <w:rPr>
-          <w:rFonts w:ascii="Times New Roman" w:hAnsi="Times New Roman" w:cs="Times New Roman"/>
-          <w:bCs/>
-        </w:rPr>
-        <w:t xml:space="preserve">  </w:t>
-      </w:r>
-      <w:proofErr w:type="gramStart"/>
-      <w:r>
-        <w:rPr>
-          <w:rFonts w:ascii="Times New Roman" w:hAnsi="Times New Roman" w:cs="Times New Roman"/>
-          <w:bCs/>
-        </w:rPr>
-        <w:t>mRNA</w:t>
-      </w:r>
-      <w:proofErr w:type="gramEnd"/>
-      <w:r>
-        <w:rPr>
-          <w:rFonts w:ascii="Times New Roman" w:hAnsi="Times New Roman" w:cs="Times New Roman"/>
-          <w:bCs/>
-        </w:rPr>
-        <w:t xml:space="preserve"> </w:t>
-      </w:r>
-      <w:r>
-        <w:rPr>
-          <w:rFonts w:ascii="Times New Roman" w:hAnsi="Times New Roman" w:cs="Times New Roman"/>
-          <w:bCs/>
-        </w:rPr>
-        <w:t>Expression profile of genes potentially involved in insulin sensitivity</w:t>
+        <w:t>involved in insulin sensitivity</w:t>
       </w:r>
       <w:r>
         <w:rPr>
@@ -18136,7 +18246,6 @@
           <w:b/>
           <w:bCs/>
         </w:rPr>
-        <w:lastRenderedPageBreak/>
         <w:t>Supplementary Figure 1</w:t>
       </w:r>
       <w:r>
@@ -18203,6 +18312,7 @@
           <w:b/>
           <w:bCs/>
         </w:rPr>
+        <w:lastRenderedPageBreak/>
         <w:t>Supplementary Figure 2</w:t>
       </w:r>
       <w:r>
@@ -18330,7 +18440,7 @@
       </w:r>
     </w:p>
   </w:comment>
-  <w:comment w:id="9" w:author="Dave Bridges" w:date="2014-04-16T09:41:00Z" w:initials="DB">
+  <w:comment w:id="14" w:author="Dave Bridges" w:date="2014-04-16T09:41:00Z" w:initials="DB">
     <w:p>
       <w:pPr>
         <w:pStyle w:val="CommentText"/>
@@ -18345,23 +18455,11 @@
         <w:rPr>
           <w:rtl/>
         </w:rPr>
-        <w:t xml:space="preserve">im not sure why this has anything to do with </w:t>
-      </w:r>
-      <w:r>
-        <w:rPr>
-          <w:rtl/>
-        </w:rPr>
-        <w:t>down-regul</w:t>
-      </w:r>
-      <w:r>
-        <w:rPr>
-          <w:rtl/>
-        </w:rPr>
-        <w:t>ation of GH signaling</w:t>
+        <w:t>im not sure why this has anything to do with down-regulation of GH signaling</w:t>
       </w:r>
     </w:p>
   </w:comment>
-  <w:comment w:id="10" w:author="Dave Bridges" w:date="2014-04-16T09:39:00Z" w:initials="DB">
+  <w:comment w:id="16" w:author="Dave Bridges" w:date="2014-05-08T07:50:00Z" w:initials="DB">
     <w:p>
       <w:pPr>
         <w:pStyle w:val="CommentText"/>
@@ -18376,11 +18474,11 @@
         <w:rPr>
           <w:rtl/>
         </w:rPr>
-        <w:t>how do we know there is reduced local cortisol production?</w:t>
+        <w:t>what is this?</w:t>
       </w:r>
     </w:p>
   </w:comment>
-  <w:comment w:id="11" w:author="Dave Bridges" w:date="2014-03-31T15:28:00Z" w:initials="DB">
+  <w:comment w:id="21" w:author="Dave Bridges" w:date="2014-05-08T07:53:00Z" w:initials="DB">
     <w:p>
       <w:pPr>
         <w:pStyle w:val="CommentText"/>
@@ -18395,11 +18493,49 @@
         <w:rPr>
           <w:rtl/>
         </w:rPr>
-        <w:t>fix</w:t>
+        <w:t>insert figure</w:t>
       </w:r>
     </w:p>
   </w:comment>
-  <w:comment w:id="12" w:author="Dave Bridges" w:date="2014-03-31T15:28:00Z" w:initials="DB">
+  <w:comment w:id="22" w:author="Dave Bridges" w:date="2014-04-16T09:39:00Z" w:initials="DB">
+    <w:p>
+      <w:pPr>
+        <w:pStyle w:val="CommentText"/>
+      </w:pPr>
+      <w:r>
+        <w:rPr>
+          <w:rStyle w:val="CommentReference"/>
+        </w:rPr>
+        <w:annotationRef/>
+      </w:r>
+      <w:r>
+        <w:rPr>
+          <w:rtl/>
+        </w:rPr>
+        <w:t>how do we know there is reduced local cortisol production?</w:t>
+      </w:r>
+    </w:p>
+  </w:comment>
+  <w:comment w:id="23" w:author="Dave Bridges" w:date="2014-03-31T15:28:00Z" w:initials="DB">
+    <w:p>
+      <w:pPr>
+        <w:pStyle w:val="CommentText"/>
+      </w:pPr>
+      <w:r>
+        <w:rPr>
+          <w:rStyle w:val="CommentReference"/>
+        </w:rPr>
+        <w:annotationRef/>
+      </w:r>
+      <w:r>
+        <w:rPr>
+          <w:rtl/>
+        </w:rPr>
+        <w:t>fix</w:t>
+      </w:r>
+    </w:p>
+  </w:comment>
+  <w:comment w:id="24" w:author="Dave Bridges" w:date="2014-03-31T15:28:00Z" w:initials="DB">
     <w:p>
       <w:pPr>
         <w:pStyle w:val="CommentText"/>
@@ -21279,7 +21415,7 @@
 </file>
 
 <file path=customXml/itemProps1.xml><?xml version="1.0" encoding="utf-8"?>
-<ds:datastoreItem xmlns:ds="http://schemas.openxmlformats.org/officeDocument/2006/customXml" ds:itemID="{087A87CC-45BE-4FCA-8670-8D4C043CA226}">
+<ds:datastoreItem xmlns:ds="http://schemas.openxmlformats.org/officeDocument/2006/customXml" ds:itemID="{9F2E6B01-32FE-4C5C-B6CA-EB336B4A513C}">
   <ds:schemaRefs>
     <ds:schemaRef ds:uri="http://schemas.openxmlformats.org/officeDocument/2006/bibliography"/>
   </ds:schemaRefs>
@@ -21287,6 +21423,198 @@
 </file>
 
 <file path=customXml/itemProps10.xml><?xml version="1.0" encoding="utf-8"?>
+<ds:datastoreItem xmlns:ds="http://schemas.openxmlformats.org/officeDocument/2006/customXml" ds:itemID="{26FAAE7E-E1DE-4070-96F0-651FCE13897A}">
+  <ds:schemaRefs>
+    <ds:schemaRef ds:uri="http://schemas.openxmlformats.org/officeDocument/2006/bibliography"/>
+  </ds:schemaRefs>
+</ds:datastoreItem>
+</file>
+
+<file path=customXml/itemProps11.xml><?xml version="1.0" encoding="utf-8"?>
+<ds:datastoreItem xmlns:ds="http://schemas.openxmlformats.org/officeDocument/2006/customXml" ds:itemID="{50438E2F-1E31-4B72-A677-C3D17F14E2DD}">
+  <ds:schemaRefs>
+    <ds:schemaRef ds:uri="http://schemas.openxmlformats.org/officeDocument/2006/bibliography"/>
+  </ds:schemaRefs>
+</ds:datastoreItem>
+</file>
+
+<file path=customXml/itemProps12.xml><?xml version="1.0" encoding="utf-8"?>
+<ds:datastoreItem xmlns:ds="http://schemas.openxmlformats.org/officeDocument/2006/customXml" ds:itemID="{4C1AF738-8A81-EB45-B988-D428965D9E5F}">
+  <ds:schemaRefs>
+    <ds:schemaRef ds:uri="http://schemas.openxmlformats.org/officeDocument/2006/bibliography"/>
+  </ds:schemaRefs>
+</ds:datastoreItem>
+</file>
+
+<file path=customXml/itemProps13.xml><?xml version="1.0" encoding="utf-8"?>
+<ds:datastoreItem xmlns:ds="http://schemas.openxmlformats.org/officeDocument/2006/customXml" ds:itemID="{BDCF0C2F-DCAA-1B45-BCE4-3833F5305002}">
+  <ds:schemaRefs>
+    <ds:schemaRef ds:uri="http://schemas.openxmlformats.org/officeDocument/2006/bibliography"/>
+  </ds:schemaRefs>
+</ds:datastoreItem>
+</file>
+
+<file path=customXml/itemProps14.xml><?xml version="1.0" encoding="utf-8"?>
+<ds:datastoreItem xmlns:ds="http://schemas.openxmlformats.org/officeDocument/2006/customXml" ds:itemID="{0F001899-941B-9E46-807A-1630166B2751}">
+  <ds:schemaRefs>
+    <ds:schemaRef ds:uri="http://schemas.openxmlformats.org/officeDocument/2006/bibliography"/>
+  </ds:schemaRefs>
+</ds:datastoreItem>
+</file>
+
+<file path=customXml/itemProps15.xml><?xml version="1.0" encoding="utf-8"?>
+<ds:datastoreItem xmlns:ds="http://schemas.openxmlformats.org/officeDocument/2006/customXml" ds:itemID="{1179FB3F-45AB-6B49-B109-BFD375532424}">
+  <ds:schemaRefs>
+    <ds:schemaRef ds:uri="http://schemas.openxmlformats.org/officeDocument/2006/bibliography"/>
+  </ds:schemaRefs>
+</ds:datastoreItem>
+</file>
+
+<file path=customXml/itemProps16.xml><?xml version="1.0" encoding="utf-8"?>
+<ds:datastoreItem xmlns:ds="http://schemas.openxmlformats.org/officeDocument/2006/customXml" ds:itemID="{1C07FEF2-705E-CB42-BBD2-7364FC8EAFBE}">
+  <ds:schemaRefs>
+    <ds:schemaRef ds:uri="http://schemas.openxmlformats.org/officeDocument/2006/bibliography"/>
+  </ds:schemaRefs>
+</ds:datastoreItem>
+</file>
+
+<file path=customXml/itemProps17.xml><?xml version="1.0" encoding="utf-8"?>
+<ds:datastoreItem xmlns:ds="http://schemas.openxmlformats.org/officeDocument/2006/customXml" ds:itemID="{D97C2DE8-6E9F-2744-88CB-FBF783473012}">
+  <ds:schemaRefs>
+    <ds:schemaRef ds:uri="http://schemas.openxmlformats.org/officeDocument/2006/bibliography"/>
+  </ds:schemaRefs>
+</ds:datastoreItem>
+</file>
+
+<file path=customXml/itemProps18.xml><?xml version="1.0" encoding="utf-8"?>
+<ds:datastoreItem xmlns:ds="http://schemas.openxmlformats.org/officeDocument/2006/customXml" ds:itemID="{614AD8D9-30BC-1F4A-AC87-4CA64C92E46E}">
+  <ds:schemaRefs>
+    <ds:schemaRef ds:uri="http://schemas.openxmlformats.org/officeDocument/2006/bibliography"/>
+  </ds:schemaRefs>
+</ds:datastoreItem>
+</file>
+
+<file path=customXml/itemProps19.xml><?xml version="1.0" encoding="utf-8"?>
+<ds:datastoreItem xmlns:ds="http://schemas.openxmlformats.org/officeDocument/2006/customXml" ds:itemID="{69483E36-7D72-4BFB-8BF0-68E44984CF82}">
+  <ds:schemaRefs>
+    <ds:schemaRef ds:uri="http://schemas.openxmlformats.org/officeDocument/2006/bibliography"/>
+  </ds:schemaRefs>
+</ds:datastoreItem>
+</file>
+
+<file path=customXml/itemProps2.xml><?xml version="1.0" encoding="utf-8"?>
+<ds:datastoreItem xmlns:ds="http://schemas.openxmlformats.org/officeDocument/2006/customXml" ds:itemID="{A31FF9A8-2667-434A-A635-7E85C6B19DC5}">
+  <ds:schemaRefs>
+    <ds:schemaRef ds:uri="http://schemas.openxmlformats.org/officeDocument/2006/bibliography"/>
+  </ds:schemaRefs>
+</ds:datastoreItem>
+</file>
+
+<file path=customXml/itemProps20.xml><?xml version="1.0" encoding="utf-8"?>
+<ds:datastoreItem xmlns:ds="http://schemas.openxmlformats.org/officeDocument/2006/customXml" ds:itemID="{8708DDA0-1B37-4FFE-B432-A35CFDC9EB74}">
+  <ds:schemaRefs>
+    <ds:schemaRef ds:uri="http://schemas.openxmlformats.org/officeDocument/2006/bibliography"/>
+  </ds:schemaRefs>
+</ds:datastoreItem>
+</file>
+
+<file path=customXml/itemProps21.xml><?xml version="1.0" encoding="utf-8"?>
+<ds:datastoreItem xmlns:ds="http://schemas.openxmlformats.org/officeDocument/2006/customXml" ds:itemID="{B0880289-8854-4DFB-9F3C-2DCBBDC311FD}">
+  <ds:schemaRefs>
+    <ds:schemaRef ds:uri="http://schemas.openxmlformats.org/officeDocument/2006/bibliography"/>
+  </ds:schemaRefs>
+</ds:datastoreItem>
+</file>
+
+<file path=customXml/itemProps22.xml><?xml version="1.0" encoding="utf-8"?>
+<ds:datastoreItem xmlns:ds="http://schemas.openxmlformats.org/officeDocument/2006/customXml" ds:itemID="{968EB2AA-B916-46B4-A9CF-F9AAD1ED1EFB}">
+  <ds:schemaRefs>
+    <ds:schemaRef ds:uri="http://schemas.openxmlformats.org/officeDocument/2006/bibliography"/>
+  </ds:schemaRefs>
+</ds:datastoreItem>
+</file>
+
+<file path=customXml/itemProps23.xml><?xml version="1.0" encoding="utf-8"?>
+<ds:datastoreItem xmlns:ds="http://schemas.openxmlformats.org/officeDocument/2006/customXml" ds:itemID="{CCBA13B4-5595-4BAA-8B7F-93EF937EF20B}">
+  <ds:schemaRefs>
+    <ds:schemaRef ds:uri="http://schemas.openxmlformats.org/officeDocument/2006/bibliography"/>
+  </ds:schemaRefs>
+</ds:datastoreItem>
+</file>
+
+<file path=customXml/itemProps24.xml><?xml version="1.0" encoding="utf-8"?>
+<ds:datastoreItem xmlns:ds="http://schemas.openxmlformats.org/officeDocument/2006/customXml" ds:itemID="{38627114-1BB2-41C1-ADF8-91C8D284E3B2}">
+  <ds:schemaRefs>
+    <ds:schemaRef ds:uri="http://schemas.openxmlformats.org/officeDocument/2006/bibliography"/>
+  </ds:schemaRefs>
+</ds:datastoreItem>
+</file>
+
+<file path=customXml/itemProps25.xml><?xml version="1.0" encoding="utf-8"?>
+<ds:datastoreItem xmlns:ds="http://schemas.openxmlformats.org/officeDocument/2006/customXml" ds:itemID="{A941B67B-CDC9-4394-AE0A-0BE49DD21782}">
+  <ds:schemaRefs>
+    <ds:schemaRef ds:uri="http://schemas.openxmlformats.org/officeDocument/2006/bibliography"/>
+  </ds:schemaRefs>
+</ds:datastoreItem>
+</file>
+
+<file path=customXml/itemProps26.xml><?xml version="1.0" encoding="utf-8"?>
+<ds:datastoreItem xmlns:ds="http://schemas.openxmlformats.org/officeDocument/2006/customXml" ds:itemID="{748185A0-DEE4-CB4D-8232-2AF19839292F}">
+  <ds:schemaRefs>
+    <ds:schemaRef ds:uri="http://schemas.openxmlformats.org/officeDocument/2006/bibliography"/>
+  </ds:schemaRefs>
+</ds:datastoreItem>
+</file>
+
+<file path=customXml/itemProps27.xml><?xml version="1.0" encoding="utf-8"?>
+<ds:datastoreItem xmlns:ds="http://schemas.openxmlformats.org/officeDocument/2006/customXml" ds:itemID="{3DAC055C-3927-134D-923C-AFD0496B57E3}">
+  <ds:schemaRefs>
+    <ds:schemaRef ds:uri="http://schemas.openxmlformats.org/officeDocument/2006/bibliography"/>
+  </ds:schemaRefs>
+</ds:datastoreItem>
+</file>
+
+<file path=customXml/itemProps28.xml><?xml version="1.0" encoding="utf-8"?>
+<ds:datastoreItem xmlns:ds="http://schemas.openxmlformats.org/officeDocument/2006/customXml" ds:itemID="{9470AA7F-BD23-420B-B94C-11DB4DD287F5}">
+  <ds:schemaRefs>
+    <ds:schemaRef ds:uri="http://schemas.openxmlformats.org/officeDocument/2006/bibliography"/>
+  </ds:schemaRefs>
+</ds:datastoreItem>
+</file>
+
+<file path=customXml/itemProps29.xml><?xml version="1.0" encoding="utf-8"?>
+<ds:datastoreItem xmlns:ds="http://schemas.openxmlformats.org/officeDocument/2006/customXml" ds:itemID="{D6B83C63-31BF-418C-8F1E-171403A1B242}">
+  <ds:schemaRefs>
+    <ds:schemaRef ds:uri="http://schemas.openxmlformats.org/officeDocument/2006/bibliography"/>
+  </ds:schemaRefs>
+</ds:datastoreItem>
+</file>
+
+<file path=customXml/itemProps3.xml><?xml version="1.0" encoding="utf-8"?>
+<ds:datastoreItem xmlns:ds="http://schemas.openxmlformats.org/officeDocument/2006/customXml" ds:itemID="{355CB49D-1212-3D4E-B714-6916F67F26C7}">
+  <ds:schemaRefs>
+    <ds:schemaRef ds:uri="http://schemas.openxmlformats.org/officeDocument/2006/bibliography"/>
+  </ds:schemaRefs>
+</ds:datastoreItem>
+</file>
+
+<file path=customXml/itemProps30.xml><?xml version="1.0" encoding="utf-8"?>
+<ds:datastoreItem xmlns:ds="http://schemas.openxmlformats.org/officeDocument/2006/customXml" ds:itemID="{81971252-7AC7-440F-A096-5E7B1FD2F3C9}">
+  <ds:schemaRefs>
+    <ds:schemaRef ds:uri="http://schemas.openxmlformats.org/officeDocument/2006/bibliography"/>
+  </ds:schemaRefs>
+</ds:datastoreItem>
+</file>
+
+<file path=customXml/itemProps31.xml><?xml version="1.0" encoding="utf-8"?>
+<ds:datastoreItem xmlns:ds="http://schemas.openxmlformats.org/officeDocument/2006/customXml" ds:itemID="{9A895778-FD86-C44A-AF57-5BF00CC77FEA}">
+  <ds:schemaRefs>
+    <ds:schemaRef ds:uri="http://schemas.openxmlformats.org/officeDocument/2006/bibliography"/>
+  </ds:schemaRefs>
+</ds:datastoreItem>
+</file>
+
+<file path=customXml/itemProps32.xml><?xml version="1.0" encoding="utf-8"?>
 <ds:datastoreItem xmlns:ds="http://schemas.openxmlformats.org/officeDocument/2006/customXml" ds:itemID="{4D6C7E41-3551-BD40-AE1C-5F293A71C106}">
   <ds:schemaRefs>
     <ds:schemaRef ds:uri="http://schemas.openxmlformats.org/officeDocument/2006/bibliography"/>
@@ -21294,63 +21622,47 @@
 </ds:datastoreItem>
 </file>
 
-<file path=customXml/itemProps11.xml><?xml version="1.0" encoding="utf-8"?>
-<ds:datastoreItem xmlns:ds="http://schemas.openxmlformats.org/officeDocument/2006/customXml" ds:itemID="{EBE9D9F4-E404-AC48-A5D5-04AC8A329CE6}">
+<file path=customXml/itemProps33.xml><?xml version="1.0" encoding="utf-8"?>
+<ds:datastoreItem xmlns:ds="http://schemas.openxmlformats.org/officeDocument/2006/customXml" ds:itemID="{EFF38148-8419-4C49-BB91-95216ECAE47C}">
   <ds:schemaRefs>
     <ds:schemaRef ds:uri="http://schemas.openxmlformats.org/officeDocument/2006/bibliography"/>
   </ds:schemaRefs>
 </ds:datastoreItem>
 </file>
 
-<file path=customXml/itemProps12.xml><?xml version="1.0" encoding="utf-8"?>
-<ds:datastoreItem xmlns:ds="http://schemas.openxmlformats.org/officeDocument/2006/customXml" ds:itemID="{A36B1035-01F7-EE4C-9361-12542EC3F3DD}">
+<file path=customXml/itemProps34.xml><?xml version="1.0" encoding="utf-8"?>
+<ds:datastoreItem xmlns:ds="http://schemas.openxmlformats.org/officeDocument/2006/customXml" ds:itemID="{FA6F6AED-6F38-4340-B3F4-9C26AC192B74}">
   <ds:schemaRefs>
     <ds:schemaRef ds:uri="http://schemas.openxmlformats.org/officeDocument/2006/bibliography"/>
   </ds:schemaRefs>
 </ds:datastoreItem>
 </file>
 
-<file path=customXml/itemProps13.xml><?xml version="1.0" encoding="utf-8"?>
-<ds:datastoreItem xmlns:ds="http://schemas.openxmlformats.org/officeDocument/2006/customXml" ds:itemID="{180A0D4F-8966-D748-BB42-08C23A666C8F}">
+<file path=customXml/itemProps35.xml><?xml version="1.0" encoding="utf-8"?>
+<ds:datastoreItem xmlns:ds="http://schemas.openxmlformats.org/officeDocument/2006/customXml" ds:itemID="{CEDEE95E-6B1B-E943-8F12-B8E08B5CA426}">
   <ds:schemaRefs>
     <ds:schemaRef ds:uri="http://schemas.openxmlformats.org/officeDocument/2006/bibliography"/>
   </ds:schemaRefs>
 </ds:datastoreItem>
 </file>
 
-<file path=customXml/itemProps14.xml><?xml version="1.0" encoding="utf-8"?>
-<ds:datastoreItem xmlns:ds="http://schemas.openxmlformats.org/officeDocument/2006/customXml" ds:itemID="{99D13698-9B1B-4409-8932-73D964C892A9}">
+<file path=customXml/itemProps36.xml><?xml version="1.0" encoding="utf-8"?>
+<ds:datastoreItem xmlns:ds="http://schemas.openxmlformats.org/officeDocument/2006/customXml" ds:itemID="{83513896-307F-9749-931A-082D24534AD6}">
   <ds:schemaRefs>
     <ds:schemaRef ds:uri="http://schemas.openxmlformats.org/officeDocument/2006/bibliography"/>
   </ds:schemaRefs>
 </ds:datastoreItem>
 </file>
 
-<file path=customXml/itemProps15.xml><?xml version="1.0" encoding="utf-8"?>
-<ds:datastoreItem xmlns:ds="http://schemas.openxmlformats.org/officeDocument/2006/customXml" ds:itemID="{9F2E6B01-32FE-4C5C-B6CA-EB336B4A513C}">
+<file path=customXml/itemProps37.xml><?xml version="1.0" encoding="utf-8"?>
+<ds:datastoreItem xmlns:ds="http://schemas.openxmlformats.org/officeDocument/2006/customXml" ds:itemID="{100771F4-0FF2-9A45-A6EF-ECCCE2EAFF1B}">
   <ds:schemaRefs>
     <ds:schemaRef ds:uri="http://schemas.openxmlformats.org/officeDocument/2006/bibliography"/>
   </ds:schemaRefs>
 </ds:datastoreItem>
 </file>
 
-<file path=customXml/itemProps16.xml><?xml version="1.0" encoding="utf-8"?>
-<ds:datastoreItem xmlns:ds="http://schemas.openxmlformats.org/officeDocument/2006/customXml" ds:itemID="{A31FF9A8-2667-434A-A635-7E85C6B19DC5}">
-  <ds:schemaRefs>
-    <ds:schemaRef ds:uri="http://schemas.openxmlformats.org/officeDocument/2006/bibliography"/>
-  </ds:schemaRefs>
-</ds:datastoreItem>
-</file>
-
-<file path=customXml/itemProps17.xml><?xml version="1.0" encoding="utf-8"?>
-<ds:datastoreItem xmlns:ds="http://schemas.openxmlformats.org/officeDocument/2006/customXml" ds:itemID="{355CB49D-1212-3D4E-B714-6916F67F26C7}">
-  <ds:schemaRefs>
-    <ds:schemaRef ds:uri="http://schemas.openxmlformats.org/officeDocument/2006/bibliography"/>
-  </ds:schemaRefs>
-</ds:datastoreItem>
-</file>
-
-<file path=customXml/itemProps18.xml><?xml version="1.0" encoding="utf-8"?>
+<file path=customXml/itemProps4.xml><?xml version="1.0" encoding="utf-8"?>
 <ds:datastoreItem xmlns:ds="http://schemas.openxmlformats.org/officeDocument/2006/customXml" ds:itemID="{D548DDA5-CA20-5C45-B681-5267BDC96FFD}">
   <ds:schemaRefs>
     <ds:schemaRef ds:uri="http://schemas.openxmlformats.org/officeDocument/2006/bibliography"/>
@@ -21358,7 +21670,7 @@
 </ds:datastoreItem>
 </file>
 
-<file path=customXml/itemProps19.xml><?xml version="1.0" encoding="utf-8"?>
+<file path=customXml/itemProps5.xml><?xml version="1.0" encoding="utf-8"?>
 <ds:datastoreItem xmlns:ds="http://schemas.openxmlformats.org/officeDocument/2006/customXml" ds:itemID="{6C6ACB90-CFE6-3D47-8B3D-A152345F68B4}">
   <ds:schemaRefs>
     <ds:schemaRef ds:uri="http://schemas.openxmlformats.org/officeDocument/2006/bibliography"/>
@@ -21366,79 +21678,15 @@
 </ds:datastoreItem>
 </file>
 
-<file path=customXml/itemProps2.xml><?xml version="1.0" encoding="utf-8"?>
-<ds:datastoreItem xmlns:ds="http://schemas.openxmlformats.org/officeDocument/2006/customXml" ds:itemID="{26FAAE7E-E1DE-4070-96F0-651FCE13897A}">
+<file path=customXml/itemProps6.xml><?xml version="1.0" encoding="utf-8"?>
+<ds:datastoreItem xmlns:ds="http://schemas.openxmlformats.org/officeDocument/2006/customXml" ds:itemID="{B7B22F06-AF0C-5944-9FCB-769AC212D2A9}">
   <ds:schemaRefs>
     <ds:schemaRef ds:uri="http://schemas.openxmlformats.org/officeDocument/2006/bibliography"/>
   </ds:schemaRefs>
 </ds:datastoreItem>
 </file>
 
-<file path=customXml/itemProps20.xml><?xml version="1.0" encoding="utf-8"?>
-<ds:datastoreItem xmlns:ds="http://schemas.openxmlformats.org/officeDocument/2006/customXml" ds:itemID="{198C6471-9F47-3345-BC01-25335EB6465F}">
-  <ds:schemaRefs>
-    <ds:schemaRef ds:uri="http://schemas.openxmlformats.org/officeDocument/2006/bibliography"/>
-  </ds:schemaRefs>
-</ds:datastoreItem>
-</file>
-
-<file path=customXml/itemProps21.xml><?xml version="1.0" encoding="utf-8"?>
-<ds:datastoreItem xmlns:ds="http://schemas.openxmlformats.org/officeDocument/2006/customXml" ds:itemID="{4968C88C-8C3D-1D4C-AE60-A0E7C301980C}">
-  <ds:schemaRefs>
-    <ds:schemaRef ds:uri="http://schemas.openxmlformats.org/officeDocument/2006/bibliography"/>
-  </ds:schemaRefs>
-</ds:datastoreItem>
-</file>
-
-<file path=customXml/itemProps22.xml><?xml version="1.0" encoding="utf-8"?>
-<ds:datastoreItem xmlns:ds="http://schemas.openxmlformats.org/officeDocument/2006/customXml" ds:itemID="{6719679F-2141-474D-8AE9-7028B22ED909}">
-  <ds:schemaRefs>
-    <ds:schemaRef ds:uri="http://schemas.openxmlformats.org/officeDocument/2006/bibliography"/>
-  </ds:schemaRefs>
-</ds:datastoreItem>
-</file>
-
-<file path=customXml/itemProps23.xml><?xml version="1.0" encoding="utf-8"?>
-<ds:datastoreItem xmlns:ds="http://schemas.openxmlformats.org/officeDocument/2006/customXml" ds:itemID="{3E735462-534A-4F34-A49C-F49BAACDB0CE}">
-  <ds:schemaRefs>
-    <ds:schemaRef ds:uri="http://schemas.openxmlformats.org/officeDocument/2006/bibliography"/>
-  </ds:schemaRefs>
-</ds:datastoreItem>
-</file>
-
-<file path=customXml/itemProps24.xml><?xml version="1.0" encoding="utf-8"?>
-<ds:datastoreItem xmlns:ds="http://schemas.openxmlformats.org/officeDocument/2006/customXml" ds:itemID="{F7400064-0F98-40FC-AD41-C26DFDE0592C}">
-  <ds:schemaRefs>
-    <ds:schemaRef ds:uri="http://schemas.openxmlformats.org/officeDocument/2006/bibliography"/>
-  </ds:schemaRefs>
-</ds:datastoreItem>
-</file>
-
-<file path=customXml/itemProps25.xml><?xml version="1.0" encoding="utf-8"?>
-<ds:datastoreItem xmlns:ds="http://schemas.openxmlformats.org/officeDocument/2006/customXml" ds:itemID="{05C10037-4AE4-461D-8461-A6FCF3F51570}">
-  <ds:schemaRefs>
-    <ds:schemaRef ds:uri="http://schemas.openxmlformats.org/officeDocument/2006/bibliography"/>
-  </ds:schemaRefs>
-</ds:datastoreItem>
-</file>
-
-<file path=customXml/itemProps26.xml><?xml version="1.0" encoding="utf-8"?>
-<ds:datastoreItem xmlns:ds="http://schemas.openxmlformats.org/officeDocument/2006/customXml" ds:itemID="{4EFE1132-CD59-E24E-9FF4-5D00275BD033}">
-  <ds:schemaRefs>
-    <ds:schemaRef ds:uri="http://schemas.openxmlformats.org/officeDocument/2006/bibliography"/>
-  </ds:schemaRefs>
-</ds:datastoreItem>
-</file>
-
-<file path=customXml/itemProps27.xml><?xml version="1.0" encoding="utf-8"?>
-<ds:datastoreItem xmlns:ds="http://schemas.openxmlformats.org/officeDocument/2006/customXml" ds:itemID="{944E25CB-9BF3-4369-B2B1-FE6E3FA02B9C}">
-  <ds:schemaRefs>
-    <ds:schemaRef ds:uri="http://schemas.openxmlformats.org/officeDocument/2006/bibliography"/>
-  </ds:schemaRefs>
-</ds:datastoreItem>
-</file>
-
-<file path=customXml/itemProps28.xml><?xml version="1.0" encoding="utf-8"?>
+<file path=customXml/itemProps7.xml><?xml version="1.0" encoding="utf-8"?>
 <ds:datastoreItem xmlns:ds="http://schemas.openxmlformats.org/officeDocument/2006/customXml" ds:itemID="{B35A58FD-E34D-44D4-B95E-979A383AA802}">
   <ds:schemaRefs>
     <ds:schemaRef ds:uri="http://schemas.openxmlformats.org/officeDocument/2006/bibliography"/>
@@ -21446,7 +21694,7 @@
 </ds:datastoreItem>
 </file>
 
-<file path=customXml/itemProps29.xml><?xml version="1.0" encoding="utf-8"?>
+<file path=customXml/itemProps8.xml><?xml version="1.0" encoding="utf-8"?>
 <ds:datastoreItem xmlns:ds="http://schemas.openxmlformats.org/officeDocument/2006/customXml" ds:itemID="{A842C46B-E34B-484B-92DB-213E72C55D94}">
   <ds:schemaRefs>
     <ds:schemaRef ds:uri="http://schemas.openxmlformats.org/officeDocument/2006/bibliography"/>
@@ -21454,120 +21702,8 @@
 </ds:datastoreItem>
 </file>
 
-<file path=customXml/itemProps3.xml><?xml version="1.0" encoding="utf-8"?>
-<ds:datastoreItem xmlns:ds="http://schemas.openxmlformats.org/officeDocument/2006/customXml" ds:itemID="{50438E2F-1E31-4B72-A677-C3D17F14E2DD}">
-  <ds:schemaRefs>
-    <ds:schemaRef ds:uri="http://schemas.openxmlformats.org/officeDocument/2006/bibliography"/>
-  </ds:schemaRefs>
-</ds:datastoreItem>
-</file>
-
-<file path=customXml/itemProps30.xml><?xml version="1.0" encoding="utf-8"?>
-<ds:datastoreItem xmlns:ds="http://schemas.openxmlformats.org/officeDocument/2006/customXml" ds:itemID="{B0880289-8854-4DFB-9F3C-2DCBBDC311FD}">
-  <ds:schemaRefs>
-    <ds:schemaRef ds:uri="http://schemas.openxmlformats.org/officeDocument/2006/bibliography"/>
-  </ds:schemaRefs>
-</ds:datastoreItem>
-</file>
-
-<file path=customXml/itemProps31.xml><?xml version="1.0" encoding="utf-8"?>
-<ds:datastoreItem xmlns:ds="http://schemas.openxmlformats.org/officeDocument/2006/customXml" ds:itemID="{968EB2AA-B916-46B4-A9CF-F9AAD1ED1EFB}">
-  <ds:schemaRefs>
-    <ds:schemaRef ds:uri="http://schemas.openxmlformats.org/officeDocument/2006/bibliography"/>
-  </ds:schemaRefs>
-</ds:datastoreItem>
-</file>
-
-<file path=customXml/itemProps32.xml><?xml version="1.0" encoding="utf-8"?>
-<ds:datastoreItem xmlns:ds="http://schemas.openxmlformats.org/officeDocument/2006/customXml" ds:itemID="{CCBA13B4-5595-4BAA-8B7F-93EF937EF20B}">
-  <ds:schemaRefs>
-    <ds:schemaRef ds:uri="http://schemas.openxmlformats.org/officeDocument/2006/bibliography"/>
-  </ds:schemaRefs>
-</ds:datastoreItem>
-</file>
-
-<file path=customXml/itemProps33.xml><?xml version="1.0" encoding="utf-8"?>
-<ds:datastoreItem xmlns:ds="http://schemas.openxmlformats.org/officeDocument/2006/customXml" ds:itemID="{38627114-1BB2-41C1-ADF8-91C8D284E3B2}">
-  <ds:schemaRefs>
-    <ds:schemaRef ds:uri="http://schemas.openxmlformats.org/officeDocument/2006/bibliography"/>
-  </ds:schemaRefs>
-</ds:datastoreItem>
-</file>
-
-<file path=customXml/itemProps34.xml><?xml version="1.0" encoding="utf-8"?>
-<ds:datastoreItem xmlns:ds="http://schemas.openxmlformats.org/officeDocument/2006/customXml" ds:itemID="{A941B67B-CDC9-4394-AE0A-0BE49DD21782}">
-  <ds:schemaRefs>
-    <ds:schemaRef ds:uri="http://schemas.openxmlformats.org/officeDocument/2006/bibliography"/>
-  </ds:schemaRefs>
-</ds:datastoreItem>
-</file>
-
-<file path=customXml/itemProps35.xml><?xml version="1.0" encoding="utf-8"?>
-<ds:datastoreItem xmlns:ds="http://schemas.openxmlformats.org/officeDocument/2006/customXml" ds:itemID="{748185A0-DEE4-CB4D-8232-2AF19839292F}">
-  <ds:schemaRefs>
-    <ds:schemaRef ds:uri="http://schemas.openxmlformats.org/officeDocument/2006/bibliography"/>
-  </ds:schemaRefs>
-</ds:datastoreItem>
-</file>
-
-<file path=customXml/itemProps36.xml><?xml version="1.0" encoding="utf-8"?>
-<ds:datastoreItem xmlns:ds="http://schemas.openxmlformats.org/officeDocument/2006/customXml" ds:itemID="{3DAC055C-3927-134D-923C-AFD0496B57E3}">
-  <ds:schemaRefs>
-    <ds:schemaRef ds:uri="http://schemas.openxmlformats.org/officeDocument/2006/bibliography"/>
-  </ds:schemaRefs>
-</ds:datastoreItem>
-</file>
-
-<file path=customXml/itemProps37.xml><?xml version="1.0" encoding="utf-8"?>
-<ds:datastoreItem xmlns:ds="http://schemas.openxmlformats.org/officeDocument/2006/customXml" ds:itemID="{B7B22F06-AF0C-5944-9FCB-769AC212D2A9}">
-  <ds:schemaRefs>
-    <ds:schemaRef ds:uri="http://schemas.openxmlformats.org/officeDocument/2006/bibliography"/>
-  </ds:schemaRefs>
-</ds:datastoreItem>
-</file>
-
-<file path=customXml/itemProps4.xml><?xml version="1.0" encoding="utf-8"?>
-<ds:datastoreItem xmlns:ds="http://schemas.openxmlformats.org/officeDocument/2006/customXml" ds:itemID="{69483E36-7D72-4BFB-8BF0-68E44984CF82}">
-  <ds:schemaRefs>
-    <ds:schemaRef ds:uri="http://schemas.openxmlformats.org/officeDocument/2006/bibliography"/>
-  </ds:schemaRefs>
-</ds:datastoreItem>
-</file>
-
-<file path=customXml/itemProps5.xml><?xml version="1.0" encoding="utf-8"?>
-<ds:datastoreItem xmlns:ds="http://schemas.openxmlformats.org/officeDocument/2006/customXml" ds:itemID="{8708DDA0-1B37-4FFE-B432-A35CFDC9EB74}">
-  <ds:schemaRefs>
-    <ds:schemaRef ds:uri="http://schemas.openxmlformats.org/officeDocument/2006/bibliography"/>
-  </ds:schemaRefs>
-</ds:datastoreItem>
-</file>
-
-<file path=customXml/itemProps6.xml><?xml version="1.0" encoding="utf-8"?>
-<ds:datastoreItem xmlns:ds="http://schemas.openxmlformats.org/officeDocument/2006/customXml" ds:itemID="{9470AA7F-BD23-420B-B94C-11DB4DD287F5}">
-  <ds:schemaRefs>
-    <ds:schemaRef ds:uri="http://schemas.openxmlformats.org/officeDocument/2006/bibliography"/>
-  </ds:schemaRefs>
-</ds:datastoreItem>
-</file>
-
-<file path=customXml/itemProps7.xml><?xml version="1.0" encoding="utf-8"?>
-<ds:datastoreItem xmlns:ds="http://schemas.openxmlformats.org/officeDocument/2006/customXml" ds:itemID="{D6B83C63-31BF-418C-8F1E-171403A1B242}">
-  <ds:schemaRefs>
-    <ds:schemaRef ds:uri="http://schemas.openxmlformats.org/officeDocument/2006/bibliography"/>
-  </ds:schemaRefs>
-</ds:datastoreItem>
-</file>
-
-<file path=customXml/itemProps8.xml><?xml version="1.0" encoding="utf-8"?>
-<ds:datastoreItem xmlns:ds="http://schemas.openxmlformats.org/officeDocument/2006/customXml" ds:itemID="{81971252-7AC7-440F-A096-5E7B1FD2F3C9}">
-  <ds:schemaRefs>
-    <ds:schemaRef ds:uri="http://schemas.openxmlformats.org/officeDocument/2006/bibliography"/>
-  </ds:schemaRefs>
-</ds:datastoreItem>
-</file>
-
 <file path=customXml/itemProps9.xml><?xml version="1.0" encoding="utf-8"?>
-<ds:datastoreItem xmlns:ds="http://schemas.openxmlformats.org/officeDocument/2006/customXml" ds:itemID="{9A895778-FD86-C44A-AF57-5BF00CC77FEA}">
+<ds:datastoreItem xmlns:ds="http://schemas.openxmlformats.org/officeDocument/2006/customXml" ds:itemID="{087A87CC-45BE-4FCA-8670-8D4C043CA226}">
   <ds:schemaRefs>
     <ds:schemaRef ds:uri="http://schemas.openxmlformats.org/officeDocument/2006/bibliography"/>
   </ds:schemaRefs>

</xml_diff>

<commit_message>
Added figure legends to Supplementary Figure 3 and Figure 4
</commit_message>
<xml_diff>
--- a/manuscript/Acromegaly-Manuscript/manuscript.docx
+++ b/manuscript/Acromegaly-Manuscript/manuscript.docx
@@ -15,8 +15,6 @@
           <w:shd w:val="clear" w:color="auto" w:fill="FFFFFF"/>
         </w:rPr>
       </w:pPr>
-      <w:bookmarkStart w:id="0" w:name="_GoBack"/>
-      <w:bookmarkEnd w:id="0"/>
       <w:r>
         <w:rPr>
           <w:rFonts w:ascii="Times New Roman" w:hAnsi="Times New Roman" w:cs="Times New Roman"/>
@@ -52,12 +50,21 @@
           <w:bCs/>
         </w:rPr>
       </w:pPr>
-      <w:r>
-        <w:rPr>
-          <w:rFonts w:ascii="Times New Roman" w:hAnsi="Times New Roman" w:cs="Times New Roman"/>
-          <w:bCs/>
-        </w:rPr>
-        <w:t>Irit Hochberg</w:t>
+      <w:proofErr w:type="spellStart"/>
+      <w:r>
+        <w:rPr>
+          <w:rFonts w:ascii="Times New Roman" w:hAnsi="Times New Roman" w:cs="Times New Roman"/>
+          <w:bCs/>
+        </w:rPr>
+        <w:t>Irit</w:t>
+      </w:r>
+      <w:proofErr w:type="spellEnd"/>
+      <w:r>
+        <w:rPr>
+          <w:rFonts w:ascii="Times New Roman" w:hAnsi="Times New Roman" w:cs="Times New Roman"/>
+          <w:bCs/>
+        </w:rPr>
+        <w:t xml:space="preserve"> Hochberg</w:t>
       </w:r>
       <w:r>
         <w:rPr>
@@ -92,12 +99,21 @@
         </w:rPr>
         <w:t xml:space="preserve">, </w:t>
       </w:r>
-      <w:r>
-        <w:rPr>
-          <w:rFonts w:ascii="Times New Roman" w:hAnsi="Times New Roman" w:cs="Times New Roman"/>
-          <w:bCs/>
-        </w:rPr>
-        <w:t xml:space="preserve">Quynh </w:t>
+      <w:proofErr w:type="spellStart"/>
+      <w:r>
+        <w:rPr>
+          <w:rFonts w:ascii="Times New Roman" w:hAnsi="Times New Roman" w:cs="Times New Roman"/>
+          <w:bCs/>
+        </w:rPr>
+        <w:t>Quynh</w:t>
+      </w:r>
+      <w:proofErr w:type="spellEnd"/>
+      <w:r>
+        <w:rPr>
+          <w:rFonts w:ascii="Times New Roman" w:hAnsi="Times New Roman" w:cs="Times New Roman"/>
+          <w:bCs/>
+        </w:rPr>
+        <w:t xml:space="preserve"> </w:t>
       </w:r>
       <w:r>
         <w:rPr>
@@ -257,7 +273,23 @@
           <w:rFonts w:ascii="Times New Roman" w:hAnsi="Times New Roman" w:cs="Times New Roman"/>
           <w:bCs/>
         </w:rPr>
-        <w:t xml:space="preserve">  Analysis of Acromegalic Adipose Tissue</w:t>
+        <w:t xml:space="preserve">  Analysis of </w:t>
+      </w:r>
+      <w:proofErr w:type="spellStart"/>
+      <w:r>
+        <w:rPr>
+          <w:rFonts w:ascii="Times New Roman" w:hAnsi="Times New Roman" w:cs="Times New Roman"/>
+          <w:bCs/>
+        </w:rPr>
+        <w:t>Acromegalic</w:t>
+      </w:r>
+      <w:proofErr w:type="spellEnd"/>
+      <w:r>
+        <w:rPr>
+          <w:rFonts w:ascii="Times New Roman" w:hAnsi="Times New Roman" w:cs="Times New Roman"/>
+          <w:bCs/>
+        </w:rPr>
+        <w:t xml:space="preserve"> Adipose Tissue</w:t>
       </w:r>
     </w:p>
     <w:p>
@@ -320,7 +352,7 @@
         </w:rPr>
         <w:t xml:space="preserve">WORD COUNT:  </w:t>
       </w:r>
-      <w:commentRangeStart w:id="1"/>
+      <w:commentRangeStart w:id="0"/>
       <w:r>
         <w:rPr>
           <w:rFonts w:ascii="Times New Roman" w:hAnsi="Times New Roman" w:cs="Times New Roman"/>
@@ -328,12 +360,12 @@
         </w:rPr>
         <w:t>4108</w:t>
       </w:r>
-      <w:commentRangeEnd w:id="1"/>
+      <w:commentRangeEnd w:id="0"/>
       <w:r>
         <w:rPr>
           <w:rStyle w:val="CommentReference"/>
         </w:rPr>
-        <w:commentReference w:id="1"/>
+        <w:commentReference w:id="0"/>
       </w:r>
     </w:p>
     <w:p>
@@ -359,7 +391,23 @@
           <w:rFonts w:ascii="Times New Roman" w:hAnsi="Times New Roman" w:cs="Times New Roman"/>
           <w:bCs/>
         </w:rPr>
-        <w:t xml:space="preserve">  Irit Hochberg</w:t>
+        <w:t xml:space="preserve">  </w:t>
+      </w:r>
+      <w:proofErr w:type="spellStart"/>
+      <w:r>
+        <w:rPr>
+          <w:rFonts w:ascii="Times New Roman" w:hAnsi="Times New Roman" w:cs="Times New Roman"/>
+          <w:bCs/>
+        </w:rPr>
+        <w:t>Irit</w:t>
+      </w:r>
+      <w:proofErr w:type="spellEnd"/>
+      <w:r>
+        <w:rPr>
+          <w:rFonts w:ascii="Times New Roman" w:hAnsi="Times New Roman" w:cs="Times New Roman"/>
+          <w:bCs/>
+        </w:rPr>
+        <w:t xml:space="preserve"> Hochberg</w:t>
       </w:r>
       <w:proofErr w:type="gramStart"/>
       <w:r>
@@ -383,6 +431,7 @@
         </w:rPr>
         <w:t xml:space="preserve"> </w:t>
       </w:r>
+      <w:proofErr w:type="spellStart"/>
       <w:r>
         <w:rPr>
           <w:rFonts w:ascii="Times New Roman" w:hAnsi="Times New Roman" w:cs="Times New Roman"/>
@@ -390,13 +439,30 @@
         </w:rPr>
         <w:t>Rambam</w:t>
       </w:r>
+      <w:proofErr w:type="spellEnd"/>
       <w:proofErr w:type="gramEnd"/>
       <w:r>
         <w:rPr>
           <w:rFonts w:ascii="Times New Roman" w:hAnsi="Times New Roman" w:cs="Times New Roman"/>
           <w:bCs/>
         </w:rPr>
-        <w:t xml:space="preserve"> Health Care Campus, 6 Ha'Aliya Street, POB 9602, Haifa 31096 Israel.  Phone: </w:t>
+        <w:t xml:space="preserve"> Health Care Campus, 6 </w:t>
+      </w:r>
+      <w:proofErr w:type="spellStart"/>
+      <w:r>
+        <w:rPr>
+          <w:rFonts w:ascii="Times New Roman" w:hAnsi="Times New Roman" w:cs="Times New Roman"/>
+          <w:bCs/>
+        </w:rPr>
+        <w:t>Ha'Aliya</w:t>
+      </w:r>
+      <w:proofErr w:type="spellEnd"/>
+      <w:r>
+        <w:rPr>
+          <w:rFonts w:ascii="Times New Roman" w:hAnsi="Times New Roman" w:cs="Times New Roman"/>
+          <w:bCs/>
+        </w:rPr>
+        <w:t xml:space="preserve"> Street, POB 9602, Haifa 31096 Israel.  Phone: </w:t>
       </w:r>
       <w:r>
         <w:fldChar w:fldCharType="begin"/>
@@ -513,12 +579,53 @@
         </w:rPr>
         <w:t xml:space="preserve">  </w:t>
       </w:r>
-      <w:r>
-        <w:rPr>
-          <w:rFonts w:ascii="Times New Roman" w:hAnsi="Times New Roman" w:cs="Times New Roman"/>
-          <w:bCs/>
-        </w:rPr>
-        <w:t xml:space="preserve">Irit Hochberg, Rambam Health Care Campus, 6 Ha'Aliya Street, POB 9602, Haifa 31096 Israel.  Phone: </w:t>
+      <w:proofErr w:type="spellStart"/>
+      <w:r>
+        <w:rPr>
+          <w:rFonts w:ascii="Times New Roman" w:hAnsi="Times New Roman" w:cs="Times New Roman"/>
+          <w:bCs/>
+        </w:rPr>
+        <w:t>Irit</w:t>
+      </w:r>
+      <w:proofErr w:type="spellEnd"/>
+      <w:r>
+        <w:rPr>
+          <w:rFonts w:ascii="Times New Roman" w:hAnsi="Times New Roman" w:cs="Times New Roman"/>
+          <w:bCs/>
+        </w:rPr>
+        <w:t xml:space="preserve"> Hochberg, </w:t>
+      </w:r>
+      <w:proofErr w:type="spellStart"/>
+      <w:r>
+        <w:rPr>
+          <w:rFonts w:ascii="Times New Roman" w:hAnsi="Times New Roman" w:cs="Times New Roman"/>
+          <w:bCs/>
+        </w:rPr>
+        <w:t>Rambam</w:t>
+      </w:r>
+      <w:proofErr w:type="spellEnd"/>
+      <w:r>
+        <w:rPr>
+          <w:rFonts w:ascii="Times New Roman" w:hAnsi="Times New Roman" w:cs="Times New Roman"/>
+          <w:bCs/>
+        </w:rPr>
+        <w:t xml:space="preserve"> Health Care Campus, 6 </w:t>
+      </w:r>
+      <w:proofErr w:type="spellStart"/>
+      <w:r>
+        <w:rPr>
+          <w:rFonts w:ascii="Times New Roman" w:hAnsi="Times New Roman" w:cs="Times New Roman"/>
+          <w:bCs/>
+        </w:rPr>
+        <w:t>Ha'Aliya</w:t>
+      </w:r>
+      <w:proofErr w:type="spellEnd"/>
+      <w:r>
+        <w:rPr>
+          <w:rFonts w:ascii="Times New Roman" w:hAnsi="Times New Roman" w:cs="Times New Roman"/>
+          <w:bCs/>
+        </w:rPr>
+        <w:t xml:space="preserve"> Street, POB 9602, Haifa 31096 Israel.  Phone: </w:t>
       </w:r>
       <w:r>
         <w:fldChar w:fldCharType="begin"/>
@@ -987,8 +1094,30 @@
         <w:rPr>
           <w:rFonts w:ascii="Times New Roman" w:hAnsi="Times New Roman" w:cs="Times New Roman"/>
         </w:rPr>
-        <w:t>The patients underwent clinical and metabolic profiling including assessment of HOMA-IR. Explants of adipose tissue were assayed ex-vivo for lipolysis. Adipose tissue was analysed by RNAseq</w:t>
-      </w:r>
+        <w:t xml:space="preserve">The patients underwent clinical and metabolic profiling including assessment of HOMA-IR. Explants of adipose tissue were assayed ex-vivo for lipolysis. Adipose tissue was </w:t>
+      </w:r>
+      <w:proofErr w:type="spellStart"/>
+      <w:r>
+        <w:rPr>
+          <w:rFonts w:ascii="Times New Roman" w:hAnsi="Times New Roman" w:cs="Times New Roman"/>
+        </w:rPr>
+        <w:t>analysed</w:t>
+      </w:r>
+      <w:proofErr w:type="spellEnd"/>
+      <w:r>
+        <w:rPr>
+          <w:rFonts w:ascii="Times New Roman" w:hAnsi="Times New Roman" w:cs="Times New Roman"/>
+        </w:rPr>
+        <w:t xml:space="preserve"> by </w:t>
+      </w:r>
+      <w:proofErr w:type="spellStart"/>
+      <w:r>
+        <w:rPr>
+          <w:rFonts w:ascii="Times New Roman" w:hAnsi="Times New Roman" w:cs="Times New Roman"/>
+        </w:rPr>
+        <w:t>RNAseq</w:t>
+      </w:r>
+      <w:proofErr w:type="spellEnd"/>
       <w:r>
         <w:rPr>
           <w:rFonts w:ascii="Times New Roman" w:eastAsia="Times New Roman" w:hAnsi="Times New Roman" w:cs="Times New Roman"/>
@@ -1213,7 +1342,21 @@
         <w:rPr>
           <w:rFonts w:ascii="Times New Roman" w:hAnsi="Times New Roman" w:cs="Times New Roman"/>
         </w:rPr>
-        <w:t xml:space="preserve"> and the fatty acid desaturases </w:t>
+        <w:t xml:space="preserve"> and the fatty acid </w:t>
+      </w:r>
+      <w:proofErr w:type="spellStart"/>
+      <w:r>
+        <w:rPr>
+          <w:rFonts w:ascii="Times New Roman" w:hAnsi="Times New Roman" w:cs="Times New Roman"/>
+        </w:rPr>
+        <w:t>desaturases</w:t>
+      </w:r>
+      <w:proofErr w:type="spellEnd"/>
+      <w:r>
+        <w:rPr>
+          <w:rFonts w:ascii="Times New Roman" w:hAnsi="Times New Roman" w:cs="Times New Roman"/>
+        </w:rPr>
+        <w:t xml:space="preserve"> </w:t>
       </w:r>
       <w:r>
         <w:rPr>
@@ -1519,7 +1662,21 @@
         <w:rPr>
           <w:rFonts w:ascii="Times New Roman" w:hAnsi="Times New Roman" w:cs="Times New Roman"/>
         </w:rPr>
-        <w:t xml:space="preserve">Insulin resistance, presenting as diabetes or impaired glucose tolerance, is found in most acromegalic patients </w:t>
+        <w:t xml:space="preserve">Insulin resistance, presenting as diabetes or impaired glucose tolerance, is found in most </w:t>
+      </w:r>
+      <w:proofErr w:type="spellStart"/>
+      <w:r>
+        <w:rPr>
+          <w:rFonts w:ascii="Times New Roman" w:hAnsi="Times New Roman" w:cs="Times New Roman"/>
+        </w:rPr>
+        <w:t>acromegalic</w:t>
+      </w:r>
+      <w:proofErr w:type="spellEnd"/>
+      <w:r>
+        <w:rPr>
+          <w:rFonts w:ascii="Times New Roman" w:hAnsi="Times New Roman" w:cs="Times New Roman"/>
+        </w:rPr>
+        <w:t xml:space="preserve"> patients </w:t>
       </w:r>
       <w:r>
         <w:rPr>
@@ -1609,7 +1766,21 @@
         <w:rPr>
           <w:rFonts w:ascii="Times New Roman" w:hAnsi="Times New Roman" w:cs="Times New Roman"/>
         </w:rPr>
-        <w:t xml:space="preserve">There are not many studies addressing the affect of GH specifically on the subcutanous adipose tissue. </w:t>
+        <w:t xml:space="preserve">There are not many studies addressing the affect of GH specifically on the </w:t>
+      </w:r>
+      <w:proofErr w:type="spellStart"/>
+      <w:r>
+        <w:rPr>
+          <w:rFonts w:ascii="Times New Roman" w:hAnsi="Times New Roman" w:cs="Times New Roman"/>
+        </w:rPr>
+        <w:t>subcutanous</w:t>
+      </w:r>
+      <w:proofErr w:type="spellEnd"/>
+      <w:r>
+        <w:rPr>
+          <w:rFonts w:ascii="Times New Roman" w:hAnsi="Times New Roman" w:cs="Times New Roman"/>
+        </w:rPr>
+        <w:t xml:space="preserve"> adipose tissue. </w:t>
       </w:r>
       <w:r>
         <w:rPr>
@@ -1633,7 +1804,21 @@
         <w:rPr>
           <w:rFonts w:ascii="Times New Roman" w:hAnsi="Times New Roman" w:cs="Times New Roman"/>
         </w:rPr>
-        <w:t xml:space="preserve">STAT5 tyrosine phosphorylation and IGF1 mRNA expression has been detected in human subcutaneous adiopse tissue biopsies taken after acute GH </w:t>
+        <w:t xml:space="preserve">STAT5 tyrosine phosphorylation and IGF1 mRNA expression has been detected in human subcutaneous </w:t>
+      </w:r>
+      <w:proofErr w:type="spellStart"/>
+      <w:r>
+        <w:rPr>
+          <w:rFonts w:ascii="Times New Roman" w:hAnsi="Times New Roman" w:cs="Times New Roman"/>
+        </w:rPr>
+        <w:t>adiopse</w:t>
+      </w:r>
+      <w:proofErr w:type="spellEnd"/>
+      <w:r>
+        <w:rPr>
+          <w:rFonts w:ascii="Times New Roman" w:hAnsi="Times New Roman" w:cs="Times New Roman"/>
+        </w:rPr>
+        <w:t xml:space="preserve"> tissue biopsies taken after acute GH </w:t>
       </w:r>
       <w:r>
         <w:rPr>
@@ -1678,11 +1863,33 @@
         </w:rPr>
         <w:t xml:space="preserve">. </w:t>
       </w:r>
-      <w:r>
-        <w:rPr>
-          <w:rFonts w:ascii="Times New Roman" w:hAnsi="Times New Roman" w:cs="Times New Roman"/>
-        </w:rPr>
-        <w:t xml:space="preserve">Subcutanous adipocytes extracted from acromegalic patients are insulin resistant </w:t>
+      <w:proofErr w:type="spellStart"/>
+      <w:r>
+        <w:rPr>
+          <w:rFonts w:ascii="Times New Roman" w:hAnsi="Times New Roman" w:cs="Times New Roman"/>
+        </w:rPr>
+        <w:t>Subcutanous</w:t>
+      </w:r>
+      <w:proofErr w:type="spellEnd"/>
+      <w:r>
+        <w:rPr>
+          <w:rFonts w:ascii="Times New Roman" w:hAnsi="Times New Roman" w:cs="Times New Roman"/>
+        </w:rPr>
+        <w:t xml:space="preserve"> adipocytes extracted from </w:t>
+      </w:r>
+      <w:proofErr w:type="spellStart"/>
+      <w:r>
+        <w:rPr>
+          <w:rFonts w:ascii="Times New Roman" w:hAnsi="Times New Roman" w:cs="Times New Roman"/>
+        </w:rPr>
+        <w:t>acromegalic</w:t>
+      </w:r>
+      <w:proofErr w:type="spellEnd"/>
+      <w:r>
+        <w:rPr>
+          <w:rFonts w:ascii="Times New Roman" w:hAnsi="Times New Roman" w:cs="Times New Roman"/>
+        </w:rPr>
+        <w:t xml:space="preserve"> patients are insulin resistant </w:t>
       </w:r>
       <w:r>
         <w:rPr>
@@ -1702,7 +1909,21 @@
         <w:rPr>
           <w:rFonts w:ascii="Times New Roman" w:hAnsi="Times New Roman" w:cs="Times New Roman"/>
         </w:rPr>
-        <w:t>, and after a glucose tolerance test there was 50% less insulin binding to its receptor and markedly decreased insulin-related antilipolytic activity</w:t>
+        <w:t xml:space="preserve">, and after a glucose tolerance test there was 50% less insulin binding to its receptor and markedly decreased insulin-related </w:t>
+      </w:r>
+      <w:proofErr w:type="spellStart"/>
+      <w:r>
+        <w:rPr>
+          <w:rFonts w:ascii="Times New Roman" w:hAnsi="Times New Roman" w:cs="Times New Roman"/>
+        </w:rPr>
+        <w:t>antilipolytic</w:t>
+      </w:r>
+      <w:proofErr w:type="spellEnd"/>
+      <w:r>
+        <w:rPr>
+          <w:rFonts w:ascii="Times New Roman" w:hAnsi="Times New Roman" w:cs="Times New Roman"/>
+        </w:rPr>
+        <w:t xml:space="preserve"> activity</w:t>
       </w:r>
       <w:r>
         <w:rPr>
@@ -1777,7 +1998,21 @@
         <w:rPr>
           <w:rFonts w:ascii="Times New Roman" w:hAnsi="Times New Roman" w:cs="Times New Roman"/>
         </w:rPr>
-        <w:t>induced lipolysis in subcutanous adipose tissue</w:t>
+        <w:t xml:space="preserve">induced lipolysis in </w:t>
+      </w:r>
+      <w:proofErr w:type="spellStart"/>
+      <w:r>
+        <w:rPr>
+          <w:rFonts w:ascii="Times New Roman" w:hAnsi="Times New Roman" w:cs="Times New Roman"/>
+        </w:rPr>
+        <w:t>subcutanous</w:t>
+      </w:r>
+      <w:proofErr w:type="spellEnd"/>
+      <w:r>
+        <w:rPr>
+          <w:rFonts w:ascii="Times New Roman" w:hAnsi="Times New Roman" w:cs="Times New Roman"/>
+        </w:rPr>
+        <w:t xml:space="preserve"> adipose tissue</w:t>
       </w:r>
       <w:r>
         <w:rPr>
@@ -1881,7 +2116,21 @@
         <w:rPr>
           <w:rFonts w:ascii="Times New Roman" w:hAnsi="Times New Roman" w:cs="Times New Roman"/>
         </w:rPr>
-        <w:t>Microarray of gene expression has been published for subcutanous adipose tissue biopsies before and after one year of GH treatment in GH deficient patients</w:t>
+        <w:t xml:space="preserve">Microarray of gene expression has been published for </w:t>
+      </w:r>
+      <w:proofErr w:type="spellStart"/>
+      <w:r>
+        <w:rPr>
+          <w:rFonts w:ascii="Times New Roman" w:hAnsi="Times New Roman" w:cs="Times New Roman"/>
+        </w:rPr>
+        <w:t>subcutanous</w:t>
+      </w:r>
+      <w:proofErr w:type="spellEnd"/>
+      <w:r>
+        <w:rPr>
+          <w:rFonts w:ascii="Times New Roman" w:hAnsi="Times New Roman" w:cs="Times New Roman"/>
+        </w:rPr>
+        <w:t xml:space="preserve"> adipose tissue biopsies before and after one year of GH treatment in GH deficient patients</w:t>
       </w:r>
       <w:r>
         <w:rPr>
@@ -1940,7 +2189,35 @@
         <w:rPr>
           <w:rFonts w:ascii="Times New Roman" w:hAnsi="Times New Roman" w:cs="Times New Roman"/>
         </w:rPr>
-        <w:t>New techniques of transcriptomics open an opporunity to get a full picture of RNA expression in tissue</w:t>
+        <w:t xml:space="preserve">New techniques of </w:t>
+      </w:r>
+      <w:proofErr w:type="spellStart"/>
+      <w:r>
+        <w:rPr>
+          <w:rFonts w:ascii="Times New Roman" w:hAnsi="Times New Roman" w:cs="Times New Roman"/>
+        </w:rPr>
+        <w:t>transcriptomics</w:t>
+      </w:r>
+      <w:proofErr w:type="spellEnd"/>
+      <w:r>
+        <w:rPr>
+          <w:rFonts w:ascii="Times New Roman" w:hAnsi="Times New Roman" w:cs="Times New Roman"/>
+        </w:rPr>
+        <w:t xml:space="preserve"> open an </w:t>
+      </w:r>
+      <w:proofErr w:type="spellStart"/>
+      <w:r>
+        <w:rPr>
+          <w:rFonts w:ascii="Times New Roman" w:hAnsi="Times New Roman" w:cs="Times New Roman"/>
+        </w:rPr>
+        <w:t>opporunity</w:t>
+      </w:r>
+      <w:proofErr w:type="spellEnd"/>
+      <w:r>
+        <w:rPr>
+          <w:rFonts w:ascii="Times New Roman" w:hAnsi="Times New Roman" w:cs="Times New Roman"/>
+        </w:rPr>
+        <w:t xml:space="preserve"> to get a full picture of RNA expression in tissue</w:t>
       </w:r>
       <w:r>
         <w:rPr>
@@ -2077,7 +2354,35 @@
         <w:rPr>
           <w:rFonts w:ascii="Times New Roman" w:hAnsi="Times New Roman" w:cs="Times New Roman"/>
         </w:rPr>
-        <w:t xml:space="preserve">Changes in cell ceramide and glucosylceramide have been </w:t>
+        <w:t xml:space="preserve">Changes in cell </w:t>
+      </w:r>
+      <w:proofErr w:type="spellStart"/>
+      <w:r>
+        <w:rPr>
+          <w:rFonts w:ascii="Times New Roman" w:hAnsi="Times New Roman" w:cs="Times New Roman"/>
+        </w:rPr>
+        <w:t>ceramide</w:t>
+      </w:r>
+      <w:proofErr w:type="spellEnd"/>
+      <w:r>
+        <w:rPr>
+          <w:rFonts w:ascii="Times New Roman" w:hAnsi="Times New Roman" w:cs="Times New Roman"/>
+        </w:rPr>
+        <w:t xml:space="preserve"> and </w:t>
+      </w:r>
+      <w:proofErr w:type="spellStart"/>
+      <w:r>
+        <w:rPr>
+          <w:rFonts w:ascii="Times New Roman" w:hAnsi="Times New Roman" w:cs="Times New Roman"/>
+        </w:rPr>
+        <w:t>glucosylceramide</w:t>
+      </w:r>
+      <w:proofErr w:type="spellEnd"/>
+      <w:r>
+        <w:rPr>
+          <w:rFonts w:ascii="Times New Roman" w:hAnsi="Times New Roman" w:cs="Times New Roman"/>
+        </w:rPr>
+        <w:t xml:space="preserve"> have been </w:t>
       </w:r>
       <w:r>
         <w:rPr>
@@ -2145,7 +2450,35 @@
         <w:rPr>
           <w:rFonts w:ascii="Times New Roman" w:hAnsi="Times New Roman" w:cs="Times New Roman"/>
         </w:rPr>
-        <w:t>. To assess whether ceramides are important in GH-induced insulin resistance we also measured ceramides in the same tissue samples.</w:t>
+        <w:t xml:space="preserve">. To assess whether </w:t>
+      </w:r>
+      <w:proofErr w:type="spellStart"/>
+      <w:r>
+        <w:rPr>
+          <w:rFonts w:ascii="Times New Roman" w:hAnsi="Times New Roman" w:cs="Times New Roman"/>
+        </w:rPr>
+        <w:t>ceramides</w:t>
+      </w:r>
+      <w:proofErr w:type="spellEnd"/>
+      <w:r>
+        <w:rPr>
+          <w:rFonts w:ascii="Times New Roman" w:hAnsi="Times New Roman" w:cs="Times New Roman"/>
+        </w:rPr>
+        <w:t xml:space="preserve"> are important in GH-induced insulin resistance we also measured </w:t>
+      </w:r>
+      <w:proofErr w:type="spellStart"/>
+      <w:r>
+        <w:rPr>
+          <w:rFonts w:ascii="Times New Roman" w:hAnsi="Times New Roman" w:cs="Times New Roman"/>
+        </w:rPr>
+        <w:t>ceramides</w:t>
+      </w:r>
+      <w:proofErr w:type="spellEnd"/>
+      <w:r>
+        <w:rPr>
+          <w:rFonts w:ascii="Times New Roman" w:hAnsi="Times New Roman" w:cs="Times New Roman"/>
+        </w:rPr>
+        <w:t xml:space="preserve"> in the same tissue samples.</w:t>
       </w:r>
     </w:p>
     <w:p>
@@ -2290,6 +2623,7 @@
         </w:rPr>
         <w:t xml:space="preserve">nformed consent was obtained from all patients. Patients were recruited consecutively from those undergoing </w:t>
       </w:r>
+      <w:proofErr w:type="spellStart"/>
       <w:r>
         <w:rPr>
           <w:rFonts w:ascii="Times New Roman" w:eastAsia="Times New Roman" w:hAnsi="Times New Roman" w:cs="Times New Roman"/>
@@ -2297,6 +2631,7 @@
         </w:rPr>
         <w:t>transsphenoidal</w:t>
       </w:r>
+      <w:proofErr w:type="spellEnd"/>
       <w:r>
         <w:rPr>
           <w:rFonts w:ascii="Times New Roman" w:eastAsia="Times New Roman" w:hAnsi="Times New Roman" w:cs="Times New Roman"/>
@@ -2304,6 +2639,7 @@
         </w:rPr>
         <w:t xml:space="preserve"> </w:t>
       </w:r>
+      <w:proofErr w:type="spellStart"/>
       <w:r>
         <w:rPr>
           <w:rFonts w:ascii="Times New Roman" w:eastAsia="Times New Roman" w:hAnsi="Times New Roman" w:cs="Times New Roman"/>
@@ -2323,7 +2659,15 @@
           <w:rFonts w:ascii="Times New Roman" w:eastAsia="Times New Roman" w:hAnsi="Times New Roman" w:cs="Times New Roman"/>
           <w:color w:val="191919"/>
         </w:rPr>
-        <w:t xml:space="preserve">y at the University of Michigan </w:t>
+        <w:t>y</w:t>
+      </w:r>
+      <w:proofErr w:type="spellEnd"/>
+      <w:r>
+        <w:rPr>
+          <w:rFonts w:ascii="Times New Roman" w:eastAsia="Times New Roman" w:hAnsi="Times New Roman" w:cs="Times New Roman"/>
+          <w:color w:val="191919"/>
+        </w:rPr>
+        <w:t xml:space="preserve"> at the University of Michigan </w:t>
       </w:r>
       <w:r>
         <w:rPr>
@@ -2446,7 +2790,23 @@
           <w:rFonts w:ascii="Times New Roman" w:eastAsia="Times New Roman" w:hAnsi="Times New Roman" w:cs="Times New Roman"/>
           <w:color w:val="191919"/>
         </w:rPr>
-        <w:t>had a history of treatment with a somatostatin analog</w:t>
+        <w:t xml:space="preserve">had a history of treatment with a </w:t>
+      </w:r>
+      <w:proofErr w:type="spellStart"/>
+      <w:r>
+        <w:rPr>
+          <w:rFonts w:ascii="Times New Roman" w:eastAsia="Times New Roman" w:hAnsi="Times New Roman" w:cs="Times New Roman"/>
+          <w:color w:val="191919"/>
+        </w:rPr>
+        <w:t>somatostatin</w:t>
+      </w:r>
+      <w:proofErr w:type="spellEnd"/>
+      <w:r>
+        <w:rPr>
+          <w:rFonts w:ascii="Times New Roman" w:eastAsia="Times New Roman" w:hAnsi="Times New Roman" w:cs="Times New Roman"/>
+          <w:color w:val="191919"/>
+        </w:rPr>
+        <w:t xml:space="preserve"> analog</w:t>
       </w:r>
       <w:r>
         <w:rPr>
@@ -2613,7 +2973,25 @@
           <w:color w:val="222222"/>
           <w:shd w:val="clear" w:color="auto" w:fill="FFFFFF"/>
         </w:rPr>
-        <w:t>Siemens Advia 1800</w:t>
+        <w:t xml:space="preserve">Siemens </w:t>
+      </w:r>
+      <w:proofErr w:type="spellStart"/>
+      <w:r>
+        <w:rPr>
+          <w:rFonts w:ascii="Times New Roman" w:hAnsi="Times New Roman" w:cs="Times New Roman"/>
+          <w:color w:val="222222"/>
+          <w:shd w:val="clear" w:color="auto" w:fill="FFFFFF"/>
+        </w:rPr>
+        <w:t>Advia</w:t>
+      </w:r>
+      <w:proofErr w:type="spellEnd"/>
+      <w:r>
+        <w:rPr>
+          <w:rFonts w:ascii="Times New Roman" w:hAnsi="Times New Roman" w:cs="Times New Roman"/>
+          <w:color w:val="222222"/>
+          <w:shd w:val="clear" w:color="auto" w:fill="FFFFFF"/>
+        </w:rPr>
+        <w:t xml:space="preserve"> 1800</w:t>
       </w:r>
       <w:r>
         <w:rPr>
@@ -2803,7 +3181,23 @@
           <w:rFonts w:ascii="Times New Roman" w:eastAsia="Times New Roman" w:hAnsi="Times New Roman" w:cs="Times New Roman"/>
           <w:color w:val="191919"/>
         </w:rPr>
-        <w:t xml:space="preserve"> and ceramide analysis</w:t>
+        <w:t xml:space="preserve"> and </w:t>
+      </w:r>
+      <w:proofErr w:type="spellStart"/>
+      <w:r>
+        <w:rPr>
+          <w:rFonts w:ascii="Times New Roman" w:eastAsia="Times New Roman" w:hAnsi="Times New Roman" w:cs="Times New Roman"/>
+          <w:color w:val="191919"/>
+        </w:rPr>
+        <w:t>ceramide</w:t>
+      </w:r>
+      <w:proofErr w:type="spellEnd"/>
+      <w:r>
+        <w:rPr>
+          <w:rFonts w:ascii="Times New Roman" w:eastAsia="Times New Roman" w:hAnsi="Times New Roman" w:cs="Times New Roman"/>
+          <w:color w:val="191919"/>
+        </w:rPr>
+        <w:t xml:space="preserve"> analysis</w:t>
       </w:r>
       <w:r>
         <w:rPr>
@@ -2995,12 +3389,21 @@
           <w:bCs/>
         </w:rPr>
       </w:pPr>
+      <w:proofErr w:type="spellStart"/>
       <w:r>
         <w:rPr>
           <w:rFonts w:ascii="Times New Roman" w:hAnsi="Times New Roman" w:cs="Times New Roman"/>
           <w:b/>
         </w:rPr>
-        <w:t>Ceramide Determinations</w:t>
+        <w:t>Ceramide</w:t>
+      </w:r>
+      <w:proofErr w:type="spellEnd"/>
+      <w:r>
+        <w:rPr>
+          <w:rFonts w:ascii="Times New Roman" w:hAnsi="Times New Roman" w:cs="Times New Roman"/>
+          <w:b/>
+        </w:rPr>
+        <w:t xml:space="preserve"> Determinations</w:t>
       </w:r>
     </w:p>
     <w:p>
@@ -3013,12 +3416,37 @@
           <w:bCs/>
         </w:rPr>
       </w:pPr>
-      <w:r>
-        <w:rPr>
-          <w:rFonts w:ascii="Times New Roman" w:hAnsi="Times New Roman" w:cs="Times New Roman"/>
-          <w:bCs/>
-        </w:rPr>
-        <w:t xml:space="preserve">Ceramide analysis of tissue samples was performed by liquid chromatography-triple quadrupole mass spectrometry (LC-QQQ) according to a modified version of the protocol reported in </w:t>
+      <w:proofErr w:type="spellStart"/>
+      <w:r>
+        <w:rPr>
+          <w:rFonts w:ascii="Times New Roman" w:hAnsi="Times New Roman" w:cs="Times New Roman"/>
+          <w:bCs/>
+        </w:rPr>
+        <w:t>Ceramide</w:t>
+      </w:r>
+      <w:proofErr w:type="spellEnd"/>
+      <w:r>
+        <w:rPr>
+          <w:rFonts w:ascii="Times New Roman" w:hAnsi="Times New Roman" w:cs="Times New Roman"/>
+          <w:bCs/>
+        </w:rPr>
+        <w:t xml:space="preserve"> analysis of tissue samples was performed by liquid chromatography-triple </w:t>
+      </w:r>
+      <w:proofErr w:type="spellStart"/>
+      <w:r>
+        <w:rPr>
+          <w:rFonts w:ascii="Times New Roman" w:hAnsi="Times New Roman" w:cs="Times New Roman"/>
+          <w:bCs/>
+        </w:rPr>
+        <w:t>quadrupole</w:t>
+      </w:r>
+      <w:proofErr w:type="spellEnd"/>
+      <w:r>
+        <w:rPr>
+          <w:rFonts w:ascii="Times New Roman" w:hAnsi="Times New Roman" w:cs="Times New Roman"/>
+          <w:bCs/>
+        </w:rPr>
+        <w:t xml:space="preserve"> mass spectrometry (LC-QQQ) according to a modified version of the protocol reported in </w:t>
       </w:r>
       <w:r>
         <w:rPr>
@@ -3061,7 +3489,15 @@
           <w:rFonts w:ascii="Times New Roman" w:hAnsi="Times New Roman" w:cs="Times New Roman"/>
           <w:bCs/>
         </w:rPr>
-        <w:t>.  Briefly, frozen tissue samples were pulverized under liquid nitrogen, then 20 mg portions were extracted using 1.6 mL of a 2:1:0.8 mixture of chloroform</w:t>
+        <w:t xml:space="preserve">.  Briefly, frozen tissue samples were pulverized under liquid nitrogen, then 20 mg portions were extracted using 1.6 mL of a 2:1:0.8 mixture of </w:t>
+      </w:r>
+      <w:proofErr w:type="spellStart"/>
+      <w:r>
+        <w:rPr>
+          <w:rFonts w:ascii="Times New Roman" w:hAnsi="Times New Roman" w:cs="Times New Roman"/>
+          <w:bCs/>
+        </w:rPr>
+        <w:t>chloroform</w:t>
       </w:r>
       <w:proofErr w:type="gramStart"/>
       <w:r>
@@ -3071,13 +3507,62 @@
         </w:rPr>
         <w:t>:methanol:water</w:t>
       </w:r>
+      <w:proofErr w:type="spellEnd"/>
       <w:proofErr w:type="gramEnd"/>
       <w:r>
         <w:rPr>
           <w:rFonts w:ascii="Times New Roman" w:hAnsi="Times New Roman" w:cs="Times New Roman"/>
           <w:bCs/>
         </w:rPr>
-        <w:t xml:space="preserve"> containing internal standards (50 ng each of C17 and C25 ceramide and C12 glucosylceramide per sample) </w:t>
+        <w:t xml:space="preserve"> containing internal standards (50 </w:t>
+      </w:r>
+      <w:proofErr w:type="spellStart"/>
+      <w:r>
+        <w:rPr>
+          <w:rFonts w:ascii="Times New Roman" w:hAnsi="Times New Roman" w:cs="Times New Roman"/>
+          <w:bCs/>
+        </w:rPr>
+        <w:t>ng</w:t>
+      </w:r>
+      <w:proofErr w:type="spellEnd"/>
+      <w:r>
+        <w:rPr>
+          <w:rFonts w:ascii="Times New Roman" w:hAnsi="Times New Roman" w:cs="Times New Roman"/>
+          <w:bCs/>
+        </w:rPr>
+        <w:t xml:space="preserve"> each of C17 and C25 </w:t>
+      </w:r>
+      <w:proofErr w:type="spellStart"/>
+      <w:r>
+        <w:rPr>
+          <w:rFonts w:ascii="Times New Roman" w:hAnsi="Times New Roman" w:cs="Times New Roman"/>
+          <w:bCs/>
+        </w:rPr>
+        <w:t>ceramide</w:t>
+      </w:r>
+      <w:proofErr w:type="spellEnd"/>
+      <w:r>
+        <w:rPr>
+          <w:rFonts w:ascii="Times New Roman" w:hAnsi="Times New Roman" w:cs="Times New Roman"/>
+          <w:bCs/>
+        </w:rPr>
+        <w:t xml:space="preserve"> and C12 </w:t>
+      </w:r>
+      <w:proofErr w:type="spellStart"/>
+      <w:r>
+        <w:rPr>
+          <w:rFonts w:ascii="Times New Roman" w:hAnsi="Times New Roman" w:cs="Times New Roman"/>
+          <w:bCs/>
+        </w:rPr>
+        <w:t>glucosylceramide</w:t>
+      </w:r>
+      <w:proofErr w:type="spellEnd"/>
+      <w:r>
+        <w:rPr>
+          <w:rFonts w:ascii="Times New Roman" w:hAnsi="Times New Roman" w:cs="Times New Roman"/>
+          <w:bCs/>
+        </w:rPr>
+        <w:t xml:space="preserve"> per sample) </w:t>
       </w:r>
       <w:r>
         <w:rPr>
@@ -3120,7 +3605,39 @@
           <w:rFonts w:ascii="Times New Roman" w:hAnsi="Times New Roman" w:cs="Times New Roman"/>
           <w:bCs/>
         </w:rPr>
-        <w:t xml:space="preserve">. The organic layer of the extract was dried under nitrogen gas and reconstituted in 100 uL of 60:40 acetonitrile: isopropanol. The re-constituted extract was analyzed by electrospray ionization LC-MS/MS on an Agilent (Santa Clara, CA) 6410 triple quadrupole instrument operating in positive ion multiple </w:t>
+        <w:t xml:space="preserve">. The organic layer of the extract was dried under nitrogen gas and reconstituted in 100 </w:t>
+      </w:r>
+      <w:proofErr w:type="spellStart"/>
+      <w:r>
+        <w:rPr>
+          <w:rFonts w:ascii="Times New Roman" w:hAnsi="Times New Roman" w:cs="Times New Roman"/>
+          <w:bCs/>
+        </w:rPr>
+        <w:t>uL</w:t>
+      </w:r>
+      <w:proofErr w:type="spellEnd"/>
+      <w:r>
+        <w:rPr>
+          <w:rFonts w:ascii="Times New Roman" w:hAnsi="Times New Roman" w:cs="Times New Roman"/>
+          <w:bCs/>
+        </w:rPr>
+        <w:t xml:space="preserve"> of 60:40 acetonitrile: isopropanol. The re-constituted extract was analyzed by electrospray ionization LC-MS/MS on an Agilent (Santa Clara, CA) 6410 triple </w:t>
+      </w:r>
+      <w:proofErr w:type="spellStart"/>
+      <w:r>
+        <w:rPr>
+          <w:rFonts w:ascii="Times New Roman" w:hAnsi="Times New Roman" w:cs="Times New Roman"/>
+          <w:bCs/>
+        </w:rPr>
+        <w:t>quadrupole</w:t>
+      </w:r>
+      <w:proofErr w:type="spellEnd"/>
+      <w:r>
+        <w:rPr>
+          <w:rFonts w:ascii="Times New Roman" w:hAnsi="Times New Roman" w:cs="Times New Roman"/>
+          <w:bCs/>
+        </w:rPr>
+        <w:t xml:space="preserve"> instrument operating in positive ion multiple </w:t>
       </w:r>
       <w:proofErr w:type="gramStart"/>
       <w:r>
@@ -3136,7 +3653,47 @@
           <w:rFonts w:ascii="Times New Roman" w:hAnsi="Times New Roman" w:cs="Times New Roman"/>
           <w:bCs/>
         </w:rPr>
-        <w:t xml:space="preserve"> mode. The LC column used was a Waters (Milford, MA) Xbridge C18 2.5 µ, 50 mm x 2.1 mm i.d.  Mobile phase A was 5mM ammonium acetate, adjusted to pH 9.9 with ammonium hydroxide; mobile phase B was 60:40 acetonitrile</w:t>
+        <w:t xml:space="preserve"> mode. The LC column used was a Waters (Milford, MA) </w:t>
+      </w:r>
+      <w:proofErr w:type="spellStart"/>
+      <w:r>
+        <w:rPr>
+          <w:rFonts w:ascii="Times New Roman" w:hAnsi="Times New Roman" w:cs="Times New Roman"/>
+          <w:bCs/>
+        </w:rPr>
+        <w:t>Xbridge</w:t>
+      </w:r>
+      <w:proofErr w:type="spellEnd"/>
+      <w:r>
+        <w:rPr>
+          <w:rFonts w:ascii="Times New Roman" w:hAnsi="Times New Roman" w:cs="Times New Roman"/>
+          <w:bCs/>
+        </w:rPr>
+        <w:t xml:space="preserve"> C18 2.5 µ, 50 mm x 2.1 mm </w:t>
+      </w:r>
+      <w:proofErr w:type="spellStart"/>
+      <w:r>
+        <w:rPr>
+          <w:rFonts w:ascii="Times New Roman" w:hAnsi="Times New Roman" w:cs="Times New Roman"/>
+          <w:bCs/>
+        </w:rPr>
+        <w:t>i.d.</w:t>
+      </w:r>
+      <w:proofErr w:type="spellEnd"/>
+      <w:r>
+        <w:rPr>
+          <w:rFonts w:ascii="Times New Roman" w:hAnsi="Times New Roman" w:cs="Times New Roman"/>
+          <w:bCs/>
+        </w:rPr>
+        <w:t xml:space="preserve">  Mobile phase A was 5mM ammonium acetate, adjusted to pH 9.9 with ammonium hydroxide; mobile phase B was 60:40 </w:t>
+      </w:r>
+      <w:proofErr w:type="spellStart"/>
+      <w:r>
+        <w:rPr>
+          <w:rFonts w:ascii="Times New Roman" w:hAnsi="Times New Roman" w:cs="Times New Roman"/>
+          <w:bCs/>
+        </w:rPr>
+        <w:t>acetonitrile</w:t>
       </w:r>
       <w:proofErr w:type="gramStart"/>
       <w:r>
@@ -3146,13 +3703,62 @@
         </w:rPr>
         <w:t>:isopropanol</w:t>
       </w:r>
+      <w:proofErr w:type="spellEnd"/>
       <w:proofErr w:type="gramEnd"/>
       <w:r>
         <w:rPr>
           <w:rFonts w:ascii="Times New Roman" w:hAnsi="Times New Roman" w:cs="Times New Roman"/>
           <w:bCs/>
         </w:rPr>
-        <w:t>. The gradient consisted of a linear ramp from 50 to 100%B over 5 minutes, a 20 minute hold at 100%B, and re-equilibration at 50%B for 10 minutes.  Injection volume was 25 µL.  Ceramides and glucosylceramides were identified by retention time and by MS/MS fragmentation parameters, and were quantitated by peak area relative to the closest-matching internal standard using Agilent MassHunter Quantitative Analysis software.</w:t>
+        <w:t xml:space="preserve">. The gradient consisted of a linear ramp from 50 to 100%B over 5 minutes, a 20 minute hold at 100%B, and re-equilibration at 50%B for 10 minutes.  Injection volume was 25 µL.  </w:t>
+      </w:r>
+      <w:proofErr w:type="spellStart"/>
+      <w:r>
+        <w:rPr>
+          <w:rFonts w:ascii="Times New Roman" w:hAnsi="Times New Roman" w:cs="Times New Roman"/>
+          <w:bCs/>
+        </w:rPr>
+        <w:t>Ceramides</w:t>
+      </w:r>
+      <w:proofErr w:type="spellEnd"/>
+      <w:r>
+        <w:rPr>
+          <w:rFonts w:ascii="Times New Roman" w:hAnsi="Times New Roman" w:cs="Times New Roman"/>
+          <w:bCs/>
+        </w:rPr>
+        <w:t xml:space="preserve"> and </w:t>
+      </w:r>
+      <w:proofErr w:type="spellStart"/>
+      <w:r>
+        <w:rPr>
+          <w:rFonts w:ascii="Times New Roman" w:hAnsi="Times New Roman" w:cs="Times New Roman"/>
+          <w:bCs/>
+        </w:rPr>
+        <w:t>glucosylceramides</w:t>
+      </w:r>
+      <w:proofErr w:type="spellEnd"/>
+      <w:r>
+        <w:rPr>
+          <w:rFonts w:ascii="Times New Roman" w:hAnsi="Times New Roman" w:cs="Times New Roman"/>
+          <w:bCs/>
+        </w:rPr>
+        <w:t xml:space="preserve"> were identified by retention time and by MS/MS fragmentation parameters, and were quantitated by peak area relative to the closest-matching internal standard using Agilent </w:t>
+      </w:r>
+      <w:proofErr w:type="spellStart"/>
+      <w:r>
+        <w:rPr>
+          <w:rFonts w:ascii="Times New Roman" w:hAnsi="Times New Roman" w:cs="Times New Roman"/>
+          <w:bCs/>
+        </w:rPr>
+        <w:t>MassHunter</w:t>
+      </w:r>
+      <w:proofErr w:type="spellEnd"/>
+      <w:r>
+        <w:rPr>
+          <w:rFonts w:ascii="Times New Roman" w:hAnsi="Times New Roman" w:cs="Times New Roman"/>
+          <w:bCs/>
+        </w:rPr>
+        <w:t xml:space="preserve"> Quantitative Analysis software.</w:t>
       </w:r>
     </w:p>
     <w:p>
@@ -3180,6 +3786,7 @@
           <w:color w:val="191919"/>
         </w:rPr>
       </w:pPr>
+      <w:proofErr w:type="spellStart"/>
       <w:r>
         <w:rPr>
           <w:rFonts w:ascii="Times New Roman" w:eastAsia="Times New Roman" w:hAnsi="Times New Roman" w:cs="Times New Roman"/>
@@ -3187,7 +3794,17 @@
           <w:bCs/>
           <w:color w:val="191919"/>
         </w:rPr>
-        <w:t>Transcriptomic Analysis</w:t>
+        <w:t>Transcriptomic</w:t>
+      </w:r>
+      <w:proofErr w:type="spellEnd"/>
+      <w:r>
+        <w:rPr>
+          <w:rFonts w:ascii="Times New Roman" w:eastAsia="Times New Roman" w:hAnsi="Times New Roman" w:cs="Times New Roman"/>
+          <w:b/>
+          <w:bCs/>
+          <w:color w:val="191919"/>
+        </w:rPr>
+        <w:t xml:space="preserve"> Analysis</w:t>
       </w:r>
     </w:p>
     <w:p>
@@ -3232,59 +3849,121 @@
           <w:color w:val="333333"/>
           <w:shd w:val="clear" w:color="auto" w:fill="FFFFFF"/>
         </w:rPr>
-        <w:t xml:space="preserve"> using the RNEasy kit (Qiagen</w:t>
-      </w:r>
-      <w:r>
-        <w:rPr>
-          <w:rFonts w:ascii="Times New Roman" w:eastAsia="Times New Roman" w:hAnsi="Times New Roman" w:cs="Times New Roman"/>
-          <w:color w:val="191919"/>
-        </w:rPr>
-        <w:t>)</w:t>
-      </w:r>
-      <w:r>
-        <w:rPr>
-          <w:rFonts w:ascii="Times New Roman" w:eastAsia="Times New Roman" w:hAnsi="Times New Roman" w:cs="Times New Roman"/>
-          <w:b/>
-          <w:bCs/>
-          <w:color w:val="191919"/>
-        </w:rPr>
-        <w:t xml:space="preserve"> </w:t>
-      </w:r>
-      <w:r>
-        <w:rPr>
-          <w:rFonts w:ascii="Times New Roman" w:eastAsia="Times New Roman" w:hAnsi="Times New Roman" w:cs="Times New Roman"/>
-          <w:color w:val="191919"/>
-        </w:rPr>
-        <w:t xml:space="preserve">and </w:t>
-      </w:r>
-      <w:r>
-        <w:rPr>
-          <w:rFonts w:ascii="Times New Roman" w:eastAsia="Times New Roman" w:hAnsi="Times New Roman" w:cs="Times New Roman"/>
-          <w:color w:val="191919"/>
-        </w:rPr>
-        <w:t>its</w:t>
-      </w:r>
-      <w:r>
-        <w:rPr>
-          <w:rFonts w:ascii="Times New Roman" w:eastAsia="Times New Roman" w:hAnsi="Times New Roman" w:cs="Times New Roman"/>
-          <w:color w:val="191919"/>
-        </w:rPr>
-        <w:t xml:space="preserve"> quality was verified using </w:t>
-      </w:r>
+        <w:t xml:space="preserve"> using the </w:t>
+      </w:r>
+      <w:proofErr w:type="spellStart"/>
       <w:r>
         <w:rPr>
           <w:rFonts w:ascii="Times New Roman" w:hAnsi="Times New Roman" w:cs="Times New Roman"/>
           <w:color w:val="333333"/>
           <w:shd w:val="clear" w:color="auto" w:fill="FFFFFF"/>
         </w:rPr>
-        <w:t>the Agilent 2100 Bioanalyzer (Agilent Technologies</w:t>
-      </w:r>
-      <w:r>
-        <w:rPr>
-          <w:rFonts w:ascii="Times New Roman" w:eastAsia="Times New Roman" w:hAnsi="Times New Roman" w:cs="Times New Roman"/>
-          <w:color w:val="191919"/>
-        </w:rPr>
-        <w:t xml:space="preserve">).  At the University of Michigan DNA Sequencing Core, cDNA </w:t>
+        <w:t>RNEasy</w:t>
+      </w:r>
+      <w:proofErr w:type="spellEnd"/>
+      <w:r>
+        <w:rPr>
+          <w:rFonts w:ascii="Times New Roman" w:hAnsi="Times New Roman" w:cs="Times New Roman"/>
+          <w:color w:val="333333"/>
+          <w:shd w:val="clear" w:color="auto" w:fill="FFFFFF"/>
+        </w:rPr>
+        <w:t xml:space="preserve"> kit (</w:t>
+      </w:r>
+      <w:proofErr w:type="spellStart"/>
+      <w:r>
+        <w:rPr>
+          <w:rFonts w:ascii="Times New Roman" w:hAnsi="Times New Roman" w:cs="Times New Roman"/>
+          <w:color w:val="333333"/>
+          <w:shd w:val="clear" w:color="auto" w:fill="FFFFFF"/>
+        </w:rPr>
+        <w:t>Qiagen</w:t>
+      </w:r>
+      <w:proofErr w:type="spellEnd"/>
+      <w:r>
+        <w:rPr>
+          <w:rFonts w:ascii="Times New Roman" w:eastAsia="Times New Roman" w:hAnsi="Times New Roman" w:cs="Times New Roman"/>
+          <w:color w:val="191919"/>
+        </w:rPr>
+        <w:t>)</w:t>
+      </w:r>
+      <w:r>
+        <w:rPr>
+          <w:rFonts w:ascii="Times New Roman" w:eastAsia="Times New Roman" w:hAnsi="Times New Roman" w:cs="Times New Roman"/>
+          <w:b/>
+          <w:bCs/>
+          <w:color w:val="191919"/>
+        </w:rPr>
+        <w:t xml:space="preserve"> </w:t>
+      </w:r>
+      <w:r>
+        <w:rPr>
+          <w:rFonts w:ascii="Times New Roman" w:eastAsia="Times New Roman" w:hAnsi="Times New Roman" w:cs="Times New Roman"/>
+          <w:color w:val="191919"/>
+        </w:rPr>
+        <w:t xml:space="preserve">and </w:t>
+      </w:r>
+      <w:r>
+        <w:rPr>
+          <w:rFonts w:ascii="Times New Roman" w:eastAsia="Times New Roman" w:hAnsi="Times New Roman" w:cs="Times New Roman"/>
+          <w:color w:val="191919"/>
+        </w:rPr>
+        <w:t>its</w:t>
+      </w:r>
+      <w:r>
+        <w:rPr>
+          <w:rFonts w:ascii="Times New Roman" w:eastAsia="Times New Roman" w:hAnsi="Times New Roman" w:cs="Times New Roman"/>
+          <w:color w:val="191919"/>
+        </w:rPr>
+        <w:t xml:space="preserve"> quality was verified using </w:t>
+      </w:r>
+      <w:r>
+        <w:rPr>
+          <w:rFonts w:ascii="Times New Roman" w:hAnsi="Times New Roman" w:cs="Times New Roman"/>
+          <w:color w:val="333333"/>
+          <w:shd w:val="clear" w:color="auto" w:fill="FFFFFF"/>
+        </w:rPr>
+        <w:t xml:space="preserve">the Agilent 2100 </w:t>
+      </w:r>
+      <w:proofErr w:type="spellStart"/>
+      <w:r>
+        <w:rPr>
+          <w:rFonts w:ascii="Times New Roman" w:hAnsi="Times New Roman" w:cs="Times New Roman"/>
+          <w:color w:val="333333"/>
+          <w:shd w:val="clear" w:color="auto" w:fill="FFFFFF"/>
+        </w:rPr>
+        <w:t>Bioanalyzer</w:t>
+      </w:r>
+      <w:proofErr w:type="spellEnd"/>
+      <w:r>
+        <w:rPr>
+          <w:rFonts w:ascii="Times New Roman" w:hAnsi="Times New Roman" w:cs="Times New Roman"/>
+          <w:color w:val="333333"/>
+          <w:shd w:val="clear" w:color="auto" w:fill="FFFFFF"/>
+        </w:rPr>
+        <w:t xml:space="preserve"> (Agilent Technologies</w:t>
+      </w:r>
+      <w:r>
+        <w:rPr>
+          <w:rFonts w:ascii="Times New Roman" w:eastAsia="Times New Roman" w:hAnsi="Times New Roman" w:cs="Times New Roman"/>
+          <w:color w:val="191919"/>
+        </w:rPr>
+        <w:t xml:space="preserve">).  At the University of Michigan DNA Sequencing Core, </w:t>
+      </w:r>
+      <w:proofErr w:type="spellStart"/>
+      <w:r>
+        <w:rPr>
+          <w:rFonts w:ascii="Times New Roman" w:eastAsia="Times New Roman" w:hAnsi="Times New Roman" w:cs="Times New Roman"/>
+          <w:color w:val="191919"/>
+        </w:rPr>
+        <w:t>cDNA</w:t>
+      </w:r>
+      <w:proofErr w:type="spellEnd"/>
+      <w:r>
+        <w:rPr>
+          <w:rFonts w:ascii="Times New Roman" w:eastAsia="Times New Roman" w:hAnsi="Times New Roman" w:cs="Times New Roman"/>
+          <w:color w:val="191919"/>
+        </w:rPr>
+        <w:t xml:space="preserve"> </w:t>
       </w:r>
       <w:r>
         <w:rPr>
@@ -3298,7 +3977,23 @@
           <w:rFonts w:ascii="Times New Roman" w:eastAsia="Times New Roman" w:hAnsi="Times New Roman" w:cs="Times New Roman"/>
           <w:color w:val="191919"/>
         </w:rPr>
-        <w:t xml:space="preserve">from polyA mRNA </w:t>
+        <w:t xml:space="preserve">from </w:t>
+      </w:r>
+      <w:proofErr w:type="spellStart"/>
+      <w:r>
+        <w:rPr>
+          <w:rFonts w:ascii="Times New Roman" w:eastAsia="Times New Roman" w:hAnsi="Times New Roman" w:cs="Times New Roman"/>
+          <w:color w:val="191919"/>
+        </w:rPr>
+        <w:t>polyA</w:t>
+      </w:r>
+      <w:proofErr w:type="spellEnd"/>
+      <w:r>
+        <w:rPr>
+          <w:rFonts w:ascii="Times New Roman" w:eastAsia="Times New Roman" w:hAnsi="Times New Roman" w:cs="Times New Roman"/>
+          <w:color w:val="191919"/>
+        </w:rPr>
+        <w:t xml:space="preserve"> mRNA </w:t>
       </w:r>
       <w:r>
         <w:rPr>
@@ -3314,6 +4009,7 @@
         </w:rPr>
         <w:t xml:space="preserve">prepared using </w:t>
       </w:r>
+      <w:proofErr w:type="spellStart"/>
       <w:r>
         <w:rPr>
           <w:rFonts w:ascii="Times New Roman" w:hAnsi="Times New Roman" w:cs="Times New Roman"/>
@@ -3322,6 +4018,7 @@
         </w:rPr>
         <w:t>TruSeq</w:t>
       </w:r>
+      <w:proofErr w:type="spellEnd"/>
       <w:r>
         <w:rPr>
           <w:rFonts w:ascii="Times New Roman" w:eastAsia="Times New Roman" w:hAnsi="Times New Roman" w:cs="Times New Roman"/>
@@ -3329,12 +4026,53 @@
         </w:rPr>
         <w:t xml:space="preserve"> </w:t>
       </w:r>
-      <w:r>
-        <w:rPr>
-          <w:rFonts w:ascii="Times New Roman" w:eastAsia="Times New Roman" w:hAnsi="Times New Roman" w:cs="Times New Roman"/>
-          <w:color w:val="191919"/>
-        </w:rPr>
-        <w:t>cDNA synthesis kit and sequenced using a HiSeq 2000 (Illumina).</w:t>
+      <w:proofErr w:type="spellStart"/>
+      <w:r>
+        <w:rPr>
+          <w:rFonts w:ascii="Times New Roman" w:eastAsia="Times New Roman" w:hAnsi="Times New Roman" w:cs="Times New Roman"/>
+          <w:color w:val="191919"/>
+        </w:rPr>
+        <w:t>cDNA</w:t>
+      </w:r>
+      <w:proofErr w:type="spellEnd"/>
+      <w:r>
+        <w:rPr>
+          <w:rFonts w:ascii="Times New Roman" w:eastAsia="Times New Roman" w:hAnsi="Times New Roman" w:cs="Times New Roman"/>
+          <w:color w:val="191919"/>
+        </w:rPr>
+        <w:t xml:space="preserve"> synthesis kit and sequenced using a </w:t>
+      </w:r>
+      <w:proofErr w:type="spellStart"/>
+      <w:r>
+        <w:rPr>
+          <w:rFonts w:ascii="Times New Roman" w:eastAsia="Times New Roman" w:hAnsi="Times New Roman" w:cs="Times New Roman"/>
+          <w:color w:val="191919"/>
+        </w:rPr>
+        <w:t>HiSeq</w:t>
+      </w:r>
+      <w:proofErr w:type="spellEnd"/>
+      <w:r>
+        <w:rPr>
+          <w:rFonts w:ascii="Times New Roman" w:eastAsia="Times New Roman" w:hAnsi="Times New Roman" w:cs="Times New Roman"/>
+          <w:color w:val="191919"/>
+        </w:rPr>
+        <w:t xml:space="preserve"> 2000 (</w:t>
+      </w:r>
+      <w:proofErr w:type="spellStart"/>
+      <w:r>
+        <w:rPr>
+          <w:rFonts w:ascii="Times New Roman" w:eastAsia="Times New Roman" w:hAnsi="Times New Roman" w:cs="Times New Roman"/>
+          <w:color w:val="191919"/>
+        </w:rPr>
+        <w:t>Illumina</w:t>
+      </w:r>
+      <w:proofErr w:type="spellEnd"/>
+      <w:r>
+        <w:rPr>
+          <w:rFonts w:ascii="Times New Roman" w:eastAsia="Times New Roman" w:hAnsi="Times New Roman" w:cs="Times New Roman"/>
+          <w:color w:val="191919"/>
+        </w:rPr>
+        <w:t>).</w:t>
       </w:r>
       <w:r>
         <w:rPr>
@@ -3361,7 +4099,23 @@
           <w:rFonts w:ascii="Times New Roman" w:eastAsia="Times New Roman" w:hAnsi="Times New Roman" w:cs="Times New Roman"/>
           <w:color w:val="191919"/>
         </w:rPr>
-        <w:t xml:space="preserve">lanes of a HiSeq </w:t>
+        <w:t xml:space="preserve">lanes of a </w:t>
+      </w:r>
+      <w:proofErr w:type="spellStart"/>
+      <w:r>
+        <w:rPr>
+          <w:rFonts w:ascii="Times New Roman" w:eastAsia="Times New Roman" w:hAnsi="Times New Roman" w:cs="Times New Roman"/>
+          <w:color w:val="191919"/>
+        </w:rPr>
+        <w:t>HiSeq</w:t>
+      </w:r>
+      <w:proofErr w:type="spellEnd"/>
+      <w:r>
+        <w:rPr>
+          <w:rFonts w:ascii="Times New Roman" w:eastAsia="Times New Roman" w:hAnsi="Times New Roman" w:cs="Times New Roman"/>
+          <w:color w:val="191919"/>
+        </w:rPr>
+        <w:t xml:space="preserve"> </w:t>
       </w:r>
       <w:r>
         <w:rPr>
@@ -3369,7 +4123,23 @@
           <w:color w:val="191919"/>
         </w:rPr>
         <w:lastRenderedPageBreak/>
-        <w:t>2000 (Illumina) generating</w:t>
+        <w:t>2000 (</w:t>
+      </w:r>
+      <w:proofErr w:type="spellStart"/>
+      <w:r>
+        <w:rPr>
+          <w:rFonts w:ascii="Times New Roman" w:eastAsia="Times New Roman" w:hAnsi="Times New Roman" w:cs="Times New Roman"/>
+          <w:color w:val="191919"/>
+        </w:rPr>
+        <w:t>Illumina</w:t>
+      </w:r>
+      <w:proofErr w:type="spellEnd"/>
+      <w:r>
+        <w:rPr>
+          <w:rFonts w:ascii="Times New Roman" w:eastAsia="Times New Roman" w:hAnsi="Times New Roman" w:cs="Times New Roman"/>
+          <w:color w:val="191919"/>
+        </w:rPr>
+        <w:t>) generating</w:t>
       </w:r>
       <w:r>
         <w:rPr>
@@ -3398,6 +4168,7 @@
         </w:rPr>
         <w:t xml:space="preserve"> </w:t>
       </w:r>
+      <w:proofErr w:type="spellStart"/>
       <w:r>
         <w:rPr>
           <w:rFonts w:ascii="Times New Roman" w:eastAsia="Times New Roman" w:hAnsi="Times New Roman" w:cs="Times New Roman"/>
@@ -3405,6 +4176,7 @@
         </w:rPr>
         <w:t>bp</w:t>
       </w:r>
+      <w:proofErr w:type="spellEnd"/>
       <w:r>
         <w:rPr>
           <w:rFonts w:ascii="Times New Roman" w:eastAsia="Times New Roman" w:hAnsi="Times New Roman" w:cs="Times New Roman"/>
@@ -3431,7 +4203,23 @@
           <w:rFonts w:ascii="Times New Roman" w:eastAsia="Times New Roman" w:hAnsi="Times New Roman" w:cs="Times New Roman"/>
           <w:color w:val="191919"/>
         </w:rPr>
-        <w:t xml:space="preserve"> were aligned to the human genome (Enembl </w:t>
+        <w:t xml:space="preserve"> were aligned to the human genome (</w:t>
+      </w:r>
+      <w:proofErr w:type="spellStart"/>
+      <w:r>
+        <w:rPr>
+          <w:rFonts w:ascii="Times New Roman" w:eastAsia="Times New Roman" w:hAnsi="Times New Roman" w:cs="Times New Roman"/>
+          <w:color w:val="191919"/>
+        </w:rPr>
+        <w:t>Enembl</w:t>
+      </w:r>
+      <w:proofErr w:type="spellEnd"/>
+      <w:r>
+        <w:rPr>
+          <w:rFonts w:ascii="Times New Roman" w:eastAsia="Times New Roman" w:hAnsi="Times New Roman" w:cs="Times New Roman"/>
+          <w:color w:val="191919"/>
+        </w:rPr>
+        <w:t xml:space="preserve"> </w:t>
       </w:r>
       <w:r>
         <w:rPr>
@@ -3452,7 +4240,23 @@
           <w:rFonts w:ascii="Times New Roman" w:eastAsia="Times New Roman" w:hAnsi="Times New Roman" w:cs="Times New Roman"/>
           <w:color w:val="191919"/>
         </w:rPr>
-        <w:t xml:space="preserve">, Genbank Assembly ID </w:t>
+        <w:t xml:space="preserve">, </w:t>
+      </w:r>
+      <w:proofErr w:type="spellStart"/>
+      <w:r>
+        <w:rPr>
+          <w:rFonts w:ascii="Times New Roman" w:eastAsia="Times New Roman" w:hAnsi="Times New Roman" w:cs="Times New Roman"/>
+          <w:color w:val="191919"/>
+        </w:rPr>
+        <w:t>Genbank</w:t>
+      </w:r>
+      <w:proofErr w:type="spellEnd"/>
+      <w:r>
+        <w:rPr>
+          <w:rFonts w:ascii="Times New Roman" w:eastAsia="Times New Roman" w:hAnsi="Times New Roman" w:cs="Times New Roman"/>
+          <w:color w:val="191919"/>
+        </w:rPr>
+        <w:t xml:space="preserve"> Assembly ID </w:t>
       </w:r>
       <w:r>
         <w:rPr>
@@ -3480,7 +4284,23 @@
           <w:rFonts w:ascii="Times New Roman" w:eastAsia="Times New Roman" w:hAnsi="Times New Roman" w:cs="Times New Roman"/>
           <w:color w:val="191919"/>
         </w:rPr>
-        <w:t xml:space="preserve"> using TopHat version 2.0</w:t>
+        <w:t xml:space="preserve"> using </w:t>
+      </w:r>
+      <w:proofErr w:type="spellStart"/>
+      <w:r>
+        <w:rPr>
+          <w:rFonts w:ascii="Times New Roman" w:eastAsia="Times New Roman" w:hAnsi="Times New Roman" w:cs="Times New Roman"/>
+          <w:color w:val="191919"/>
+        </w:rPr>
+        <w:t>TopHat</w:t>
+      </w:r>
+      <w:proofErr w:type="spellEnd"/>
+      <w:r>
+        <w:rPr>
+          <w:rFonts w:ascii="Times New Roman" w:eastAsia="Times New Roman" w:hAnsi="Times New Roman" w:cs="Times New Roman"/>
+          <w:color w:val="191919"/>
+        </w:rPr>
+        <w:t xml:space="preserve"> version 2.0</w:t>
       </w:r>
       <w:r>
         <w:rPr>
@@ -3609,7 +4429,23 @@
           <w:rFonts w:ascii="Times New Roman" w:eastAsia="Times New Roman" w:hAnsi="Times New Roman" w:cs="Times New Roman"/>
           <w:color w:val="191919"/>
         </w:rPr>
-        <w:t>and Samtools version 0.1.18</w:t>
+        <w:t xml:space="preserve">and </w:t>
+      </w:r>
+      <w:proofErr w:type="spellStart"/>
+      <w:r>
+        <w:rPr>
+          <w:rFonts w:ascii="Times New Roman" w:eastAsia="Times New Roman" w:hAnsi="Times New Roman" w:cs="Times New Roman"/>
+          <w:color w:val="191919"/>
+        </w:rPr>
+        <w:t>Samtools</w:t>
+      </w:r>
+      <w:proofErr w:type="spellEnd"/>
+      <w:r>
+        <w:rPr>
+          <w:rFonts w:ascii="Times New Roman" w:eastAsia="Times New Roman" w:hAnsi="Times New Roman" w:cs="Times New Roman"/>
+          <w:color w:val="191919"/>
+        </w:rPr>
+        <w:t xml:space="preserve"> version 0.1.18</w:t>
       </w:r>
       <w:r>
         <w:rPr>
@@ -3630,7 +4466,23 @@
           <w:rFonts w:ascii="Times New Roman" w:eastAsia="Times New Roman" w:hAnsi="Times New Roman" w:cs="Times New Roman"/>
           <w:color w:val="191919"/>
         </w:rPr>
-        <w:t xml:space="preserve">Reads were mapped to known genes using HTseq </w:t>
+        <w:t xml:space="preserve">Reads were mapped to known genes using </w:t>
+      </w:r>
+      <w:proofErr w:type="spellStart"/>
+      <w:r>
+        <w:rPr>
+          <w:rFonts w:ascii="Times New Roman" w:eastAsia="Times New Roman" w:hAnsi="Times New Roman" w:cs="Times New Roman"/>
+          <w:color w:val="191919"/>
+        </w:rPr>
+        <w:t>HTseq</w:t>
+      </w:r>
+      <w:proofErr w:type="spellEnd"/>
+      <w:r>
+        <w:rPr>
+          <w:rFonts w:ascii="Times New Roman" w:eastAsia="Times New Roman" w:hAnsi="Times New Roman" w:cs="Times New Roman"/>
+          <w:color w:val="191919"/>
+        </w:rPr>
+        <w:t xml:space="preserve"> </w:t>
       </w:r>
       <w:r>
         <w:rPr>
@@ -3828,7 +4680,23 @@
           <w:rFonts w:ascii="Times New Roman" w:eastAsia="Times New Roman" w:hAnsi="Times New Roman" w:cs="Times New Roman"/>
           <w:color w:val="191919"/>
         </w:rPr>
-        <w:t xml:space="preserve"> (both acromegaly patients), which had clinical data but no RNAseq data.</w:t>
+        <w:t xml:space="preserve"> (both acromegaly patients), which had clinical data but no </w:t>
+      </w:r>
+      <w:proofErr w:type="spellStart"/>
+      <w:r>
+        <w:rPr>
+          <w:rFonts w:ascii="Times New Roman" w:eastAsia="Times New Roman" w:hAnsi="Times New Roman" w:cs="Times New Roman"/>
+          <w:color w:val="191919"/>
+        </w:rPr>
+        <w:t>RNAseq</w:t>
+      </w:r>
+      <w:proofErr w:type="spellEnd"/>
+      <w:r>
+        <w:rPr>
+          <w:rFonts w:ascii="Times New Roman" w:eastAsia="Times New Roman" w:hAnsi="Times New Roman" w:cs="Times New Roman"/>
+          <w:color w:val="191919"/>
+        </w:rPr>
+        <w:t xml:space="preserve"> data.</w:t>
       </w:r>
     </w:p>
     <w:p>
@@ -3857,12 +4725,21 @@
         </w:rPr>
         <w:t xml:space="preserve">dataset reported by </w:t>
       </w:r>
-      <w:r>
-        <w:rPr>
-          <w:rFonts w:ascii="Times New Roman" w:eastAsia="Times New Roman" w:hAnsi="Times New Roman" w:cs="Times New Roman"/>
-          <w:color w:val="191919"/>
-        </w:rPr>
-        <w:t xml:space="preserve">Huo </w:t>
+      <w:proofErr w:type="spellStart"/>
+      <w:r>
+        <w:rPr>
+          <w:rFonts w:ascii="Times New Roman" w:eastAsia="Times New Roman" w:hAnsi="Times New Roman" w:cs="Times New Roman"/>
+          <w:color w:val="191919"/>
+        </w:rPr>
+        <w:t>Huo</w:t>
+      </w:r>
+      <w:proofErr w:type="spellEnd"/>
+      <w:r>
+        <w:rPr>
+          <w:rFonts w:ascii="Times New Roman" w:eastAsia="Times New Roman" w:hAnsi="Times New Roman" w:cs="Times New Roman"/>
+          <w:color w:val="191919"/>
+        </w:rPr>
+        <w:t xml:space="preserve"> </w:t>
       </w:r>
       <w:r>
         <w:rPr>
@@ -3933,7 +4810,23 @@
           <w:rFonts w:ascii="Times New Roman" w:eastAsia="Times New Roman" w:hAnsi="Times New Roman" w:cs="Times New Roman"/>
           <w:color w:val="191919"/>
         </w:rPr>
-        <w:t xml:space="preserve"> treated data.  Analysis was performed using limma (version 3.1</w:t>
+        <w:t xml:space="preserve"> treated data.  Analysis was performed using </w:t>
+      </w:r>
+      <w:proofErr w:type="spellStart"/>
+      <w:r>
+        <w:rPr>
+          <w:rFonts w:ascii="Times New Roman" w:eastAsia="Times New Roman" w:hAnsi="Times New Roman" w:cs="Times New Roman"/>
+          <w:color w:val="191919"/>
+        </w:rPr>
+        <w:t>limma</w:t>
+      </w:r>
+      <w:proofErr w:type="spellEnd"/>
+      <w:r>
+        <w:rPr>
+          <w:rFonts w:ascii="Times New Roman" w:eastAsia="Times New Roman" w:hAnsi="Times New Roman" w:cs="Times New Roman"/>
+          <w:color w:val="191919"/>
+        </w:rPr>
+        <w:t xml:space="preserve"> (version 3.1</w:t>
       </w:r>
       <w:r>
         <w:rPr>
@@ -3997,7 +4890,23 @@
           <w:rFonts w:ascii="Times New Roman" w:eastAsia="Times New Roman" w:hAnsi="Times New Roman" w:cs="Times New Roman"/>
           <w:color w:val="191919"/>
         </w:rPr>
-        <w:t xml:space="preserve">), with all p-values adjusted by the method of Benjamini-Hochberg </w:t>
+        <w:t xml:space="preserve">), with all p-values adjusted by the method of </w:t>
+      </w:r>
+      <w:proofErr w:type="spellStart"/>
+      <w:r>
+        <w:rPr>
+          <w:rFonts w:ascii="Times New Roman" w:eastAsia="Times New Roman" w:hAnsi="Times New Roman" w:cs="Times New Roman"/>
+          <w:color w:val="191919"/>
+        </w:rPr>
+        <w:t>Benjamini</w:t>
+      </w:r>
+      <w:proofErr w:type="spellEnd"/>
+      <w:r>
+        <w:rPr>
+          <w:rFonts w:ascii="Times New Roman" w:eastAsia="Times New Roman" w:hAnsi="Times New Roman" w:cs="Times New Roman"/>
+          <w:color w:val="191919"/>
+        </w:rPr>
+        <w:t xml:space="preserve">-Hochberg </w:t>
       </w:r>
       <w:r>
         <w:rPr>
@@ -4131,7 +5040,23 @@
           <w:rFonts w:ascii="Times New Roman" w:eastAsia="Times New Roman" w:hAnsi="Times New Roman" w:cs="Times New Roman"/>
           <w:color w:val="191919"/>
         </w:rPr>
-        <w:t>Shapiro-Wilk test. Wilcoxon</w:t>
+        <w:t>Shapiro-</w:t>
+      </w:r>
+      <w:proofErr w:type="spellStart"/>
+      <w:r>
+        <w:rPr>
+          <w:rFonts w:ascii="Times New Roman" w:eastAsia="Times New Roman" w:hAnsi="Times New Roman" w:cs="Times New Roman"/>
+          <w:color w:val="191919"/>
+        </w:rPr>
+        <w:t>Wilk</w:t>
+      </w:r>
+      <w:proofErr w:type="spellEnd"/>
+      <w:r>
+        <w:rPr>
+          <w:rFonts w:ascii="Times New Roman" w:eastAsia="Times New Roman" w:hAnsi="Times New Roman" w:cs="Times New Roman"/>
+          <w:color w:val="191919"/>
+        </w:rPr>
+        <w:t xml:space="preserve"> test. Wilcoxon</w:t>
       </w:r>
       <w:r>
         <w:rPr>
@@ -4222,7 +5147,39 @@
           <w:rFonts w:ascii="Times New Roman" w:eastAsia="Times New Roman" w:hAnsi="Times New Roman" w:cs="Times New Roman"/>
           <w:color w:val="191919"/>
         </w:rPr>
-        <w:t>:0 ceramides and the C16:0 glucosylceramide species</w:t>
+        <w:t xml:space="preserve">:0 </w:t>
+      </w:r>
+      <w:proofErr w:type="spellStart"/>
+      <w:r>
+        <w:rPr>
+          <w:rFonts w:ascii="Times New Roman" w:eastAsia="Times New Roman" w:hAnsi="Times New Roman" w:cs="Times New Roman"/>
+          <w:color w:val="191919"/>
+        </w:rPr>
+        <w:t>ceramides</w:t>
+      </w:r>
+      <w:proofErr w:type="spellEnd"/>
+      <w:r>
+        <w:rPr>
+          <w:rFonts w:ascii="Times New Roman" w:eastAsia="Times New Roman" w:hAnsi="Times New Roman" w:cs="Times New Roman"/>
+          <w:color w:val="191919"/>
+        </w:rPr>
+        <w:t xml:space="preserve"> and the C16:0 </w:t>
+      </w:r>
+      <w:proofErr w:type="spellStart"/>
+      <w:r>
+        <w:rPr>
+          <w:rFonts w:ascii="Times New Roman" w:eastAsia="Times New Roman" w:hAnsi="Times New Roman" w:cs="Times New Roman"/>
+          <w:color w:val="191919"/>
+        </w:rPr>
+        <w:t>glucosylceramide</w:t>
+      </w:r>
+      <w:proofErr w:type="spellEnd"/>
+      <w:r>
+        <w:rPr>
+          <w:rFonts w:ascii="Times New Roman" w:eastAsia="Times New Roman" w:hAnsi="Times New Roman" w:cs="Times New Roman"/>
+          <w:color w:val="191919"/>
+        </w:rPr>
+        <w:t xml:space="preserve"> species</w:t>
       </w:r>
       <w:r>
         <w:rPr>
@@ -4265,12 +5222,21 @@
         </w:rPr>
         <w:t xml:space="preserve">Welch’s t-test was used for basal lipolysis since the equal variance assumption was rejected by </w:t>
       </w:r>
-      <w:r>
-        <w:rPr>
-          <w:rFonts w:ascii="Times New Roman" w:eastAsia="Times New Roman" w:hAnsi="Times New Roman" w:cs="Times New Roman"/>
-          <w:color w:val="191919"/>
-        </w:rPr>
-        <w:t xml:space="preserve">Levene's test </w:t>
+      <w:proofErr w:type="spellStart"/>
+      <w:r>
+        <w:rPr>
+          <w:rFonts w:ascii="Times New Roman" w:eastAsia="Times New Roman" w:hAnsi="Times New Roman" w:cs="Times New Roman"/>
+          <w:color w:val="191919"/>
+        </w:rPr>
+        <w:t>Levene's</w:t>
+      </w:r>
+      <w:proofErr w:type="spellEnd"/>
+      <w:r>
+        <w:rPr>
+          <w:rFonts w:ascii="Times New Roman" w:eastAsia="Times New Roman" w:hAnsi="Times New Roman" w:cs="Times New Roman"/>
+          <w:color w:val="191919"/>
+        </w:rPr>
+        <w:t xml:space="preserve"> test </w:t>
       </w:r>
       <w:r>
         <w:rPr>
@@ -4407,7 +5373,23 @@
           <w:rFonts w:ascii="Times New Roman" w:eastAsia="Times New Roman" w:hAnsi="Times New Roman" w:cs="Times New Roman"/>
           <w:color w:val="191919"/>
         </w:rPr>
-        <w:t xml:space="preserve">by the method of Benjamini and Hochberg </w:t>
+        <w:t xml:space="preserve">by the method of </w:t>
+      </w:r>
+      <w:proofErr w:type="spellStart"/>
+      <w:r>
+        <w:rPr>
+          <w:rFonts w:ascii="Times New Roman" w:eastAsia="Times New Roman" w:hAnsi="Times New Roman" w:cs="Times New Roman"/>
+          <w:color w:val="191919"/>
+        </w:rPr>
+        <w:t>Benjamini</w:t>
+      </w:r>
+      <w:proofErr w:type="spellEnd"/>
+      <w:r>
+        <w:rPr>
+          <w:rFonts w:ascii="Times New Roman" w:eastAsia="Times New Roman" w:hAnsi="Times New Roman" w:cs="Times New Roman"/>
+          <w:color w:val="191919"/>
+        </w:rPr>
+        <w:t xml:space="preserve"> and Hochberg </w:t>
       </w:r>
       <w:r>
         <w:rPr>
@@ -4555,7 +5537,23 @@
           <w:rFonts w:ascii="Times New Roman" w:eastAsia="Times New Roman" w:hAnsi="Times New Roman" w:cs="Times New Roman"/>
           <w:color w:val="191919"/>
         </w:rPr>
-        <w:t xml:space="preserve"> gene list for the comparison of acromegaly vs control patients is enriched in genes from </w:t>
+        <w:t xml:space="preserve"> gene list for the comparison of acromegaly </w:t>
+      </w:r>
+      <w:proofErr w:type="spellStart"/>
+      <w:r>
+        <w:rPr>
+          <w:rFonts w:ascii="Times New Roman" w:eastAsia="Times New Roman" w:hAnsi="Times New Roman" w:cs="Times New Roman"/>
+          <w:color w:val="191919"/>
+        </w:rPr>
+        <w:t>vs</w:t>
+      </w:r>
+      <w:proofErr w:type="spellEnd"/>
+      <w:r>
+        <w:rPr>
+          <w:rFonts w:ascii="Times New Roman" w:eastAsia="Times New Roman" w:hAnsi="Times New Roman" w:cs="Times New Roman"/>
+          <w:color w:val="191919"/>
+        </w:rPr>
+        <w:t xml:space="preserve"> control patients is enriched in genes from </w:t>
       </w:r>
       <w:r>
         <w:rPr>
@@ -4677,7 +5675,15 @@
           <w:rFonts w:ascii="Times New Roman" w:eastAsia="Times New Roman" w:hAnsi="Times New Roman" w:cs="Times New Roman"/>
           <w:color w:val="191919"/>
         </w:rPr>
-        <w:t xml:space="preserve"> p</w:t>
+        <w:t xml:space="preserve"> </w:t>
+      </w:r>
+      <w:proofErr w:type="spellStart"/>
+      <w:r>
+        <w:rPr>
+          <w:rFonts w:ascii="Times New Roman" w:eastAsia="Times New Roman" w:hAnsi="Times New Roman" w:cs="Times New Roman"/>
+          <w:color w:val="191919"/>
+        </w:rPr>
+        <w:t>p</w:t>
       </w:r>
       <w:r>
         <w:rPr>
@@ -4686,6 +5692,7 @@
         </w:rPr>
         <w:t>reranked</w:t>
       </w:r>
+      <w:proofErr w:type="spellEnd"/>
       <w:r>
         <w:rPr>
           <w:rFonts w:ascii="Times New Roman" w:eastAsia="Times New Roman" w:hAnsi="Times New Roman" w:cs="Times New Roman"/>
@@ -4700,6 +5707,7 @@
         </w:rPr>
         <w:t xml:space="preserve">To test for enrichment of genes identified in the </w:t>
       </w:r>
+      <w:proofErr w:type="spellStart"/>
       <w:r>
         <w:rPr>
           <w:rFonts w:ascii="Times New Roman" w:eastAsia="Times New Roman" w:hAnsi="Times New Roman" w:cs="Times New Roman"/>
@@ -4707,6 +5715,7 @@
         </w:rPr>
         <w:t>Huo</w:t>
       </w:r>
+      <w:proofErr w:type="spellEnd"/>
       <w:r>
         <w:rPr>
           <w:rFonts w:ascii="Times New Roman" w:eastAsia="Times New Roman" w:hAnsi="Times New Roman" w:cs="Times New Roman"/>
@@ -4997,7 +6006,21 @@
         <w:rPr>
           <w:rFonts w:ascii="Times New Roman" w:hAnsi="Times New Roman" w:cs="Times New Roman"/>
         </w:rPr>
-        <w:t xml:space="preserve">=0.01) </w:t>
+        <w:t>=0.01</w:t>
+      </w:r>
+      <w:r>
+        <w:rPr>
+          <w:rFonts w:ascii="Times New Roman" w:hAnsi="Times New Roman" w:cs="Times New Roman"/>
+        </w:rPr>
+        <w:t>1</w:t>
+      </w:r>
+      <w:bookmarkStart w:id="1" w:name="_GoBack"/>
+      <w:bookmarkEnd w:id="1"/>
+      <w:r>
+        <w:rPr>
+          <w:rFonts w:ascii="Times New Roman" w:hAnsi="Times New Roman" w:cs="Times New Roman"/>
+        </w:rPr>
+        <w:t xml:space="preserve">) </w:t>
       </w:r>
       <w:r>
         <w:rPr>
@@ -5245,7 +6268,21 @@
         <w:rPr>
           <w:rFonts w:ascii="Times New Roman" w:hAnsi="Times New Roman" w:cs="Times New Roman"/>
         </w:rPr>
-        <w:t>s in the acromegalic patients</w:t>
+        <w:t xml:space="preserve">s in the </w:t>
+      </w:r>
+      <w:proofErr w:type="spellStart"/>
+      <w:r>
+        <w:rPr>
+          <w:rFonts w:ascii="Times New Roman" w:hAnsi="Times New Roman" w:cs="Times New Roman"/>
+        </w:rPr>
+        <w:t>acromegalic</w:t>
+      </w:r>
+      <w:proofErr w:type="spellEnd"/>
+      <w:r>
+        <w:rPr>
+          <w:rFonts w:ascii="Times New Roman" w:hAnsi="Times New Roman" w:cs="Times New Roman"/>
+        </w:rPr>
+        <w:t xml:space="preserve"> patients</w:t>
       </w:r>
       <w:r>
         <w:rPr>
@@ -5669,13 +6706,23 @@
           <w:bCs/>
         </w:rPr>
       </w:pPr>
+      <w:proofErr w:type="spellStart"/>
       <w:r>
         <w:rPr>
           <w:rFonts w:ascii="Times New Roman" w:hAnsi="Times New Roman" w:cs="Times New Roman"/>
           <w:b/>
           <w:bCs/>
         </w:rPr>
-        <w:t>Transcriptomic Analysis</w:t>
+        <w:t>Transcriptomic</w:t>
+      </w:r>
+      <w:proofErr w:type="spellEnd"/>
+      <w:r>
+        <w:rPr>
+          <w:rFonts w:ascii="Times New Roman" w:hAnsi="Times New Roman" w:cs="Times New Roman"/>
+          <w:b/>
+          <w:bCs/>
+        </w:rPr>
+        <w:t xml:space="preserve"> Analysis</w:t>
       </w:r>
     </w:p>
     <w:p>
@@ -5709,7 +6756,21 @@
         <w:rPr>
           <w:rFonts w:ascii="Times New Roman" w:hAnsi="Times New Roman" w:cs="Times New Roman"/>
         </w:rPr>
-        <w:t xml:space="preserve"> transcriptomic analysis of </w:t>
+        <w:t xml:space="preserve"> </w:t>
+      </w:r>
+      <w:proofErr w:type="spellStart"/>
+      <w:r>
+        <w:rPr>
+          <w:rFonts w:ascii="Times New Roman" w:hAnsi="Times New Roman" w:cs="Times New Roman"/>
+        </w:rPr>
+        <w:t>transcriptomic</w:t>
+      </w:r>
+      <w:proofErr w:type="spellEnd"/>
+      <w:r>
+        <w:rPr>
+          <w:rFonts w:ascii="Times New Roman" w:hAnsi="Times New Roman" w:cs="Times New Roman"/>
+        </w:rPr>
+        <w:t xml:space="preserve"> analysis of </w:t>
       </w:r>
       <w:r>
         <w:rPr>
@@ -5735,11 +6796,19 @@
         </w:rPr>
         <w:t xml:space="preserve">7 </w:t>
       </w:r>
-      <w:r>
-        <w:rPr>
-          <w:rFonts w:ascii="Times New Roman" w:hAnsi="Times New Roman" w:cs="Times New Roman"/>
-        </w:rPr>
-        <w:t xml:space="preserve">acromegalic patients </w:t>
+      <w:proofErr w:type="spellStart"/>
+      <w:r>
+        <w:rPr>
+          <w:rFonts w:ascii="Times New Roman" w:hAnsi="Times New Roman" w:cs="Times New Roman"/>
+        </w:rPr>
+        <w:t>acromegalic</w:t>
+      </w:r>
+      <w:proofErr w:type="spellEnd"/>
+      <w:r>
+        <w:rPr>
+          <w:rFonts w:ascii="Times New Roman" w:hAnsi="Times New Roman" w:cs="Times New Roman"/>
+        </w:rPr>
+        <w:t xml:space="preserve"> patients </w:t>
       </w:r>
       <w:r>
         <w:rPr>
@@ -5879,7 +6948,21 @@
         <w:rPr>
           <w:rFonts w:ascii="Times New Roman" w:hAnsi="Times New Roman" w:cs="Times New Roman"/>
         </w:rPr>
-        <w:t xml:space="preserve"> in adipose tissue from the acromegalic </w:t>
+        <w:t xml:space="preserve"> in adipose tissue from the </w:t>
+      </w:r>
+      <w:proofErr w:type="spellStart"/>
+      <w:r>
+        <w:rPr>
+          <w:rFonts w:ascii="Times New Roman" w:hAnsi="Times New Roman" w:cs="Times New Roman"/>
+        </w:rPr>
+        <w:t>acromegalic</w:t>
+      </w:r>
+      <w:proofErr w:type="spellEnd"/>
+      <w:r>
+        <w:rPr>
+          <w:rFonts w:ascii="Times New Roman" w:hAnsi="Times New Roman" w:cs="Times New Roman"/>
+        </w:rPr>
+        <w:t xml:space="preserve"> </w:t>
       </w:r>
       <w:r>
         <w:rPr>
@@ -6076,14 +7159,50 @@
           <w:sz w:val="22"/>
           <w:szCs w:val="22"/>
         </w:rPr>
-        <w:t>metabolism, including fatty acid metabolism, biosynthesis of unsaturated fatty acids, valine leucine an</w:t>
-      </w:r>
+        <w:t xml:space="preserve">metabolism, including fatty acid metabolism, biosynthesis of unsaturated fatty acids, </w:t>
+      </w:r>
+      <w:proofErr w:type="spellStart"/>
       <w:r>
         <w:rPr>
           <w:rFonts w:ascii="Times New Roman" w:hAnsi="Times New Roman"/>
           <w:sz w:val="22"/>
           <w:szCs w:val="22"/>
         </w:rPr>
+        <w:t>valine</w:t>
+      </w:r>
+      <w:proofErr w:type="spellEnd"/>
+      <w:r>
+        <w:rPr>
+          <w:rFonts w:ascii="Times New Roman" w:hAnsi="Times New Roman"/>
+          <w:sz w:val="22"/>
+          <w:szCs w:val="22"/>
+        </w:rPr>
+        <w:t xml:space="preserve"> </w:t>
+      </w:r>
+      <w:proofErr w:type="spellStart"/>
+      <w:r>
+        <w:rPr>
+          <w:rFonts w:ascii="Times New Roman" w:hAnsi="Times New Roman"/>
+          <w:sz w:val="22"/>
+          <w:szCs w:val="22"/>
+        </w:rPr>
+        <w:t>leucine</w:t>
+      </w:r>
+      <w:proofErr w:type="spellEnd"/>
+      <w:r>
+        <w:rPr>
+          <w:rFonts w:ascii="Times New Roman" w:hAnsi="Times New Roman"/>
+          <w:sz w:val="22"/>
+          <w:szCs w:val="22"/>
+        </w:rPr>
+        <w:t xml:space="preserve"> an</w:t>
+      </w:r>
+      <w:r>
+        <w:rPr>
+          <w:rFonts w:ascii="Times New Roman" w:hAnsi="Times New Roman"/>
+          <w:sz w:val="22"/>
+          <w:szCs w:val="22"/>
+        </w:rPr>
         <w:t>d</w:t>
       </w:r>
       <w:r>
@@ -6092,14 +7211,32 @@
           <w:sz w:val="22"/>
           <w:szCs w:val="22"/>
         </w:rPr>
-        <w:t xml:space="preserve"> isoleucine degradation, propanoate metabolism and citrate cy</w:t>
-      </w:r>
+        <w:t xml:space="preserve"> isoleucine degradation, </w:t>
+      </w:r>
+      <w:proofErr w:type="spellStart"/>
       <w:r>
         <w:rPr>
           <w:rFonts w:ascii="Times New Roman" w:hAnsi="Times New Roman"/>
           <w:sz w:val="22"/>
           <w:szCs w:val="22"/>
         </w:rPr>
+        <w:t>propanoate</w:t>
+      </w:r>
+      <w:proofErr w:type="spellEnd"/>
+      <w:r>
+        <w:rPr>
+          <w:rFonts w:ascii="Times New Roman" w:hAnsi="Times New Roman"/>
+          <w:sz w:val="22"/>
+          <w:szCs w:val="22"/>
+        </w:rPr>
+        <w:t xml:space="preserve"> metabolism and citrate cy</w:t>
+      </w:r>
+      <w:r>
+        <w:rPr>
+          <w:rFonts w:ascii="Times New Roman" w:hAnsi="Times New Roman"/>
+          <w:sz w:val="22"/>
+          <w:szCs w:val="22"/>
+        </w:rPr>
         <w:t>c</w:t>
       </w:r>
       <w:r>
@@ -6220,7 +7357,25 @@
           <w:sz w:val="22"/>
           <w:szCs w:val="22"/>
         </w:rPr>
-        <w:t>regulation of several candidate transcription factors and microRNA’s (Supplementary Table 4) whose targets are significantly altered in acromegalic white adipose tissue.  Notably among these are an up</w:t>
+        <w:t xml:space="preserve">regulation of several candidate transcription factors and microRNA’s (Supplementary Table 4) whose targets are significantly altered in </w:t>
+      </w:r>
+      <w:proofErr w:type="spellStart"/>
+      <w:r>
+        <w:rPr>
+          <w:rFonts w:ascii="Times New Roman" w:hAnsi="Times New Roman"/>
+          <w:sz w:val="22"/>
+          <w:szCs w:val="22"/>
+        </w:rPr>
+        <w:t>acromegalic</w:t>
+      </w:r>
+      <w:proofErr w:type="spellEnd"/>
+      <w:r>
+        <w:rPr>
+          <w:rFonts w:ascii="Times New Roman" w:hAnsi="Times New Roman"/>
+          <w:sz w:val="22"/>
+          <w:szCs w:val="22"/>
+        </w:rPr>
+        <w:t xml:space="preserve"> white adipose tissue.  Notably among these are an up</w:t>
       </w:r>
       <w:r>
         <w:rPr>
@@ -6356,7 +7511,25 @@
           <w:sz w:val="22"/>
           <w:szCs w:val="22"/>
         </w:rPr>
-        <w:t xml:space="preserve">Previous work by Huo </w:t>
+        <w:t xml:space="preserve">Previous work by </w:t>
+      </w:r>
+      <w:proofErr w:type="spellStart"/>
+      <w:r>
+        <w:rPr>
+          <w:rFonts w:ascii="Times New Roman" w:hAnsi="Times New Roman"/>
+          <w:sz w:val="22"/>
+          <w:szCs w:val="22"/>
+        </w:rPr>
+        <w:t>Huo</w:t>
+      </w:r>
+      <w:proofErr w:type="spellEnd"/>
+      <w:r>
+        <w:rPr>
+          <w:rFonts w:ascii="Times New Roman" w:hAnsi="Times New Roman"/>
+          <w:sz w:val="22"/>
+          <w:szCs w:val="22"/>
+        </w:rPr>
+        <w:t xml:space="preserve"> </w:t>
       </w:r>
       <w:r>
         <w:rPr>
@@ -6457,7 +7630,27 @@
           <w:sz w:val="22"/>
           <w:szCs w:val="22"/>
         </w:rPr>
-        <w:t xml:space="preserve">e found 560 significantly different acromegaly genes out of a total of 22810 genes tested (or 2.5%). Out of these 560 genes, 266 have mouse homologs, and 310 probes in the Huo </w:t>
+        <w:t xml:space="preserve">e found 560 significantly different acromegaly genes out of a total of 22810 genes tested (or 2.5%). Out of these 560 genes, 266 have mouse homologs, and 310 probes in the </w:t>
+      </w:r>
+      <w:proofErr w:type="spellStart"/>
+      <w:r>
+        <w:rPr>
+          <w:rFonts w:ascii="Times New Roman" w:hAnsi="Times New Roman"/>
+          <w:color w:val="333333"/>
+          <w:sz w:val="22"/>
+          <w:szCs w:val="22"/>
+        </w:rPr>
+        <w:t>Huo</w:t>
+      </w:r>
+      <w:proofErr w:type="spellEnd"/>
+      <w:r>
+        <w:rPr>
+          <w:rFonts w:ascii="Times New Roman" w:hAnsi="Times New Roman"/>
+          <w:color w:val="333333"/>
+          <w:sz w:val="22"/>
+          <w:szCs w:val="22"/>
+        </w:rPr>
+        <w:t xml:space="preserve"> </w:t>
       </w:r>
       <w:r>
         <w:rPr>
@@ -6506,7 +7699,151 @@
           <w:sz w:val="22"/>
           <w:szCs w:val="22"/>
         </w:rPr>
-        <w:t xml:space="preserve">Bst1, Capn6, Ccng1, Cish, Elovl5, Fads1, Fasn, Fmo1, Gdf5, Ggct, Hmgcs1, Igf1, Igfbp3, Itpr2, Klf4, Mpdz, Phldb2, Pkd2, Pld1, Prlr, Pten, Ptger3, Rpa3, Scd2, Scp2, Sept4, Socs2, Wisp2 </w:t>
+        <w:t xml:space="preserve">Bst1, Capn6, Ccng1, </w:t>
+      </w:r>
+      <w:proofErr w:type="spellStart"/>
+      <w:r>
+        <w:rPr>
+          <w:rFonts w:ascii="Times New Roman" w:hAnsi="Times New Roman"/>
+          <w:i/>
+          <w:iCs/>
+          <w:color w:val="333333"/>
+          <w:sz w:val="22"/>
+          <w:szCs w:val="22"/>
+        </w:rPr>
+        <w:t>Cish</w:t>
+      </w:r>
+      <w:proofErr w:type="spellEnd"/>
+      <w:r>
+        <w:rPr>
+          <w:rFonts w:ascii="Times New Roman" w:hAnsi="Times New Roman"/>
+          <w:i/>
+          <w:iCs/>
+          <w:color w:val="333333"/>
+          <w:sz w:val="22"/>
+          <w:szCs w:val="22"/>
+        </w:rPr>
+        <w:t xml:space="preserve">, Elovl5, Fads1, </w:t>
+      </w:r>
+      <w:proofErr w:type="spellStart"/>
+      <w:r>
+        <w:rPr>
+          <w:rFonts w:ascii="Times New Roman" w:hAnsi="Times New Roman"/>
+          <w:i/>
+          <w:iCs/>
+          <w:color w:val="333333"/>
+          <w:sz w:val="22"/>
+          <w:szCs w:val="22"/>
+        </w:rPr>
+        <w:t>Fasn</w:t>
+      </w:r>
+      <w:proofErr w:type="spellEnd"/>
+      <w:r>
+        <w:rPr>
+          <w:rFonts w:ascii="Times New Roman" w:hAnsi="Times New Roman"/>
+          <w:i/>
+          <w:iCs/>
+          <w:color w:val="333333"/>
+          <w:sz w:val="22"/>
+          <w:szCs w:val="22"/>
+        </w:rPr>
+        <w:t xml:space="preserve">, Fmo1, Gdf5, </w:t>
+      </w:r>
+      <w:proofErr w:type="spellStart"/>
+      <w:r>
+        <w:rPr>
+          <w:rFonts w:ascii="Times New Roman" w:hAnsi="Times New Roman"/>
+          <w:i/>
+          <w:iCs/>
+          <w:color w:val="333333"/>
+          <w:sz w:val="22"/>
+          <w:szCs w:val="22"/>
+        </w:rPr>
+        <w:t>Ggct</w:t>
+      </w:r>
+      <w:proofErr w:type="spellEnd"/>
+      <w:r>
+        <w:rPr>
+          <w:rFonts w:ascii="Times New Roman" w:hAnsi="Times New Roman"/>
+          <w:i/>
+          <w:iCs/>
+          <w:color w:val="333333"/>
+          <w:sz w:val="22"/>
+          <w:szCs w:val="22"/>
+        </w:rPr>
+        <w:t xml:space="preserve">, Hmgcs1, Igf1, Igfbp3, Itpr2, Klf4, </w:t>
+      </w:r>
+      <w:proofErr w:type="spellStart"/>
+      <w:r>
+        <w:rPr>
+          <w:rFonts w:ascii="Times New Roman" w:hAnsi="Times New Roman"/>
+          <w:i/>
+          <w:iCs/>
+          <w:color w:val="333333"/>
+          <w:sz w:val="22"/>
+          <w:szCs w:val="22"/>
+        </w:rPr>
+        <w:t>Mpdz</w:t>
+      </w:r>
+      <w:proofErr w:type="spellEnd"/>
+      <w:r>
+        <w:rPr>
+          <w:rFonts w:ascii="Times New Roman" w:hAnsi="Times New Roman"/>
+          <w:i/>
+          <w:iCs/>
+          <w:color w:val="333333"/>
+          <w:sz w:val="22"/>
+          <w:szCs w:val="22"/>
+        </w:rPr>
+        <w:t xml:space="preserve">, Phldb2, Pkd2, Pld1, </w:t>
+      </w:r>
+      <w:proofErr w:type="spellStart"/>
+      <w:r>
+        <w:rPr>
+          <w:rFonts w:ascii="Times New Roman" w:hAnsi="Times New Roman"/>
+          <w:i/>
+          <w:iCs/>
+          <w:color w:val="333333"/>
+          <w:sz w:val="22"/>
+          <w:szCs w:val="22"/>
+        </w:rPr>
+        <w:t>Prlr</w:t>
+      </w:r>
+      <w:proofErr w:type="spellEnd"/>
+      <w:r>
+        <w:rPr>
+          <w:rFonts w:ascii="Times New Roman" w:hAnsi="Times New Roman"/>
+          <w:i/>
+          <w:iCs/>
+          <w:color w:val="333333"/>
+          <w:sz w:val="22"/>
+          <w:szCs w:val="22"/>
+        </w:rPr>
+        <w:t xml:space="preserve">, </w:t>
+      </w:r>
+      <w:proofErr w:type="spellStart"/>
+      <w:r>
+        <w:rPr>
+          <w:rFonts w:ascii="Times New Roman" w:hAnsi="Times New Roman"/>
+          <w:i/>
+          <w:iCs/>
+          <w:color w:val="333333"/>
+          <w:sz w:val="22"/>
+          <w:szCs w:val="22"/>
+        </w:rPr>
+        <w:t>Pten</w:t>
+      </w:r>
+      <w:proofErr w:type="spellEnd"/>
+      <w:r>
+        <w:rPr>
+          <w:rFonts w:ascii="Times New Roman" w:hAnsi="Times New Roman"/>
+          <w:i/>
+          <w:iCs/>
+          <w:color w:val="333333"/>
+          <w:sz w:val="22"/>
+          <w:szCs w:val="22"/>
+        </w:rPr>
+        <w:t xml:space="preserve">, Ptger3, Rpa3, Scd2, Scp2, Sept4, Socs2, Wisp2 </w:t>
       </w:r>
       <w:r>
         <w:rPr>
@@ -6804,7 +8141,21 @@
         <w:rPr>
           <w:rFonts w:ascii="Times New Roman" w:hAnsi="Times New Roman" w:cs="Times New Roman"/>
         </w:rPr>
-        <w:t>in acromegalic patients</w:t>
+        <w:t xml:space="preserve">in </w:t>
+      </w:r>
+      <w:proofErr w:type="spellStart"/>
+      <w:r>
+        <w:rPr>
+          <w:rFonts w:ascii="Times New Roman" w:hAnsi="Times New Roman" w:cs="Times New Roman"/>
+        </w:rPr>
+        <w:t>acromegalic</w:t>
+      </w:r>
+      <w:proofErr w:type="spellEnd"/>
+      <w:r>
+        <w:rPr>
+          <w:rFonts w:ascii="Times New Roman" w:hAnsi="Times New Roman" w:cs="Times New Roman"/>
+        </w:rPr>
+        <w:t xml:space="preserve"> patients</w:t>
       </w:r>
       <w:r>
         <w:rPr>
@@ -6992,7 +8343,21 @@
         <w:rPr>
           <w:rFonts w:ascii="Times New Roman" w:hAnsi="Times New Roman" w:cs="Times New Roman"/>
         </w:rPr>
-        <w:t xml:space="preserve"> significantly altered in acromegalic adipose tissue.  </w:t>
+        <w:t xml:space="preserve"> significantly altered in </w:t>
+      </w:r>
+      <w:proofErr w:type="spellStart"/>
+      <w:r>
+        <w:rPr>
+          <w:rFonts w:ascii="Times New Roman" w:hAnsi="Times New Roman" w:cs="Times New Roman"/>
+        </w:rPr>
+        <w:t>acromegalic</w:t>
+      </w:r>
+      <w:proofErr w:type="spellEnd"/>
+      <w:r>
+        <w:rPr>
+          <w:rFonts w:ascii="Times New Roman" w:hAnsi="Times New Roman" w:cs="Times New Roman"/>
+        </w:rPr>
+        <w:t xml:space="preserve"> adipose tissue.  </w:t>
       </w:r>
     </w:p>
     <w:p>
@@ -7302,7 +8667,21 @@
         <w:rPr>
           <w:rFonts w:ascii="Times New Roman" w:hAnsi="Times New Roman" w:cs="Times New Roman"/>
         </w:rPr>
-        <w:t>in acromegalic subjects</w:t>
+        <w:t xml:space="preserve">in </w:t>
+      </w:r>
+      <w:proofErr w:type="spellStart"/>
+      <w:r>
+        <w:rPr>
+          <w:rFonts w:ascii="Times New Roman" w:hAnsi="Times New Roman" w:cs="Times New Roman"/>
+        </w:rPr>
+        <w:t>acromegalic</w:t>
+      </w:r>
+      <w:proofErr w:type="spellEnd"/>
+      <w:r>
+        <w:rPr>
+          <w:rFonts w:ascii="Times New Roman" w:hAnsi="Times New Roman" w:cs="Times New Roman"/>
+        </w:rPr>
+        <w:t xml:space="preserve"> subjects</w:t>
       </w:r>
       <w:r>
         <w:rPr>
@@ -7404,7 +8783,21 @@
         <w:rPr>
           <w:rFonts w:ascii="Times New Roman" w:hAnsi="Times New Roman" w:cs="Times New Roman"/>
         </w:rPr>
-        <w:t xml:space="preserve"> both suppresors of cytokine signaling</w:t>
+        <w:t xml:space="preserve"> both </w:t>
+      </w:r>
+      <w:proofErr w:type="spellStart"/>
+      <w:r>
+        <w:rPr>
+          <w:rFonts w:ascii="Times New Roman" w:hAnsi="Times New Roman" w:cs="Times New Roman"/>
+        </w:rPr>
+        <w:t>suppresors</w:t>
+      </w:r>
+      <w:proofErr w:type="spellEnd"/>
+      <w:r>
+        <w:rPr>
+          <w:rFonts w:ascii="Times New Roman" w:hAnsi="Times New Roman" w:cs="Times New Roman"/>
+        </w:rPr>
+        <w:t xml:space="preserve"> of cytokine signaling</w:t>
       </w:r>
       <w:r>
         <w:rPr>
@@ -8393,12 +9786,14 @@
         </w:rPr>
         <w:t xml:space="preserve">several different genes regulating cellular proliferation in </w:t>
       </w:r>
+      <w:proofErr w:type="spellStart"/>
       <w:r>
         <w:rPr>
           <w:rFonts w:ascii="Times New Roman" w:hAnsi="Times New Roman" w:cs="Times New Roman"/>
         </w:rPr>
         <w:t>acromegalic</w:t>
       </w:r>
+      <w:proofErr w:type="spellEnd"/>
       <w:r>
         <w:rPr>
           <w:rFonts w:ascii="Times New Roman" w:hAnsi="Times New Roman" w:cs="Times New Roman"/>
@@ -8409,7 +9804,21 @@
         <w:rPr>
           <w:rFonts w:ascii="Times New Roman" w:hAnsi="Times New Roman" w:cs="Times New Roman"/>
         </w:rPr>
-        <w:t>Broadly the KEGG category containing DNA replication was enriched in acromegalic white adipose tissue, (</w:t>
+        <w:t xml:space="preserve">Broadly the KEGG category containing DNA replication was enriched in </w:t>
+      </w:r>
+      <w:proofErr w:type="spellStart"/>
+      <w:r>
+        <w:rPr>
+          <w:rFonts w:ascii="Times New Roman" w:hAnsi="Times New Roman" w:cs="Times New Roman"/>
+        </w:rPr>
+        <w:t>acromegalic</w:t>
+      </w:r>
+      <w:proofErr w:type="spellEnd"/>
+      <w:r>
+        <w:rPr>
+          <w:rFonts w:ascii="Times New Roman" w:hAnsi="Times New Roman" w:cs="Times New Roman"/>
+        </w:rPr>
+        <w:t xml:space="preserve"> white adipose tissue, (</w:t>
       </w:r>
       <w:r>
         <w:rPr>
@@ -8429,11 +9838,19 @@
         </w:rPr>
         <w:t xml:space="preserve">expression of </w:t>
       </w:r>
-      <w:r>
-        <w:rPr>
-          <w:rFonts w:ascii="Times New Roman" w:hAnsi="Times New Roman" w:cs="Times New Roman"/>
-        </w:rPr>
-        <w:t>Cyclin C (</w:t>
+      <w:proofErr w:type="spellStart"/>
+      <w:r>
+        <w:rPr>
+          <w:rFonts w:ascii="Times New Roman" w:hAnsi="Times New Roman" w:cs="Times New Roman"/>
+        </w:rPr>
+        <w:t>Cyclin</w:t>
+      </w:r>
+      <w:proofErr w:type="spellEnd"/>
+      <w:r>
+        <w:rPr>
+          <w:rFonts w:ascii="Times New Roman" w:hAnsi="Times New Roman" w:cs="Times New Roman"/>
+        </w:rPr>
+        <w:t xml:space="preserve"> C (</w:t>
       </w:r>
       <w:r>
         <w:rPr>
@@ -8475,11 +9892,19 @@
         </w:rPr>
         <w:t xml:space="preserve">), </w:t>
       </w:r>
-      <w:r>
-        <w:rPr>
-          <w:rFonts w:ascii="Times New Roman" w:hAnsi="Times New Roman" w:cs="Times New Roman"/>
-        </w:rPr>
-        <w:t xml:space="preserve">Cyclin </w:t>
+      <w:proofErr w:type="spellStart"/>
+      <w:r>
+        <w:rPr>
+          <w:rFonts w:ascii="Times New Roman" w:hAnsi="Times New Roman" w:cs="Times New Roman"/>
+        </w:rPr>
+        <w:t>Cyclin</w:t>
+      </w:r>
+      <w:proofErr w:type="spellEnd"/>
+      <w:r>
+        <w:rPr>
+          <w:rFonts w:ascii="Times New Roman" w:hAnsi="Times New Roman" w:cs="Times New Roman"/>
+        </w:rPr>
+        <w:t xml:space="preserve"> </w:t>
       </w:r>
       <w:r>
         <w:rPr>
@@ -8636,7 +10061,21 @@
         <w:rPr>
           <w:rFonts w:ascii="Times New Roman" w:hAnsi="Times New Roman" w:cs="Times New Roman"/>
         </w:rPr>
-        <w:t xml:space="preserve">increased in acromegalic patients, and </w:t>
+        <w:t xml:space="preserve">increased in </w:t>
+      </w:r>
+      <w:proofErr w:type="spellStart"/>
+      <w:r>
+        <w:rPr>
+          <w:rFonts w:ascii="Times New Roman" w:hAnsi="Times New Roman" w:cs="Times New Roman"/>
+        </w:rPr>
+        <w:t>acromegalic</w:t>
+      </w:r>
+      <w:proofErr w:type="spellEnd"/>
+      <w:r>
+        <w:rPr>
+          <w:rFonts w:ascii="Times New Roman" w:hAnsi="Times New Roman" w:cs="Times New Roman"/>
+        </w:rPr>
+        <w:t xml:space="preserve"> patients, and </w:t>
       </w:r>
       <w:r>
         <w:rPr>
@@ -8644,6 +10083,7 @@
         </w:rPr>
         <w:t xml:space="preserve">the negative regulator, </w:t>
       </w:r>
+      <w:proofErr w:type="spellStart"/>
       <w:r>
         <w:rPr>
           <w:rFonts w:ascii="Times New Roman" w:hAnsi="Times New Roman" w:cs="Times New Roman"/>
@@ -8654,7 +10094,14 @@
         <w:rPr>
           <w:rFonts w:ascii="Times New Roman" w:hAnsi="Times New Roman" w:cs="Times New Roman"/>
         </w:rPr>
-        <w:t xml:space="preserve">n dependent kinase inhibitor B </w:t>
+        <w:t>n</w:t>
+      </w:r>
+      <w:proofErr w:type="spellEnd"/>
+      <w:r>
+        <w:rPr>
+          <w:rFonts w:ascii="Times New Roman" w:hAnsi="Times New Roman" w:cs="Times New Roman"/>
+        </w:rPr>
+        <w:t xml:space="preserve"> dependent kinase inhibitor B </w:t>
       </w:r>
       <w:r>
         <w:rPr>
@@ -8899,7 +10346,21 @@
         <w:rPr>
           <w:rFonts w:ascii="Times New Roman" w:hAnsi="Times New Roman" w:cs="Times New Roman"/>
         </w:rPr>
-        <w:t>the antiapoptotic regulators</w:t>
+        <w:t xml:space="preserve">the </w:t>
+      </w:r>
+      <w:proofErr w:type="spellStart"/>
+      <w:r>
+        <w:rPr>
+          <w:rFonts w:ascii="Times New Roman" w:hAnsi="Times New Roman" w:cs="Times New Roman"/>
+        </w:rPr>
+        <w:t>antiapoptotic</w:t>
+      </w:r>
+      <w:proofErr w:type="spellEnd"/>
+      <w:r>
+        <w:rPr>
+          <w:rFonts w:ascii="Times New Roman" w:hAnsi="Times New Roman" w:cs="Times New Roman"/>
+        </w:rPr>
+        <w:t xml:space="preserve"> regulators</w:t>
       </w:r>
       <w:r>
         <w:rPr>
@@ -8941,7 +10402,25 @@
           <w:color w:val="000000"/>
           <w:shd w:val="clear" w:color="auto" w:fill="FFFFFF"/>
         </w:rPr>
-        <w:t>BCL2-associated athanogene 4</w:t>
+        <w:t xml:space="preserve">BCL2-associated </w:t>
+      </w:r>
+      <w:proofErr w:type="spellStart"/>
+      <w:r>
+        <w:rPr>
+          <w:rFonts w:ascii="Times New Roman" w:hAnsi="Times New Roman" w:cs="Times New Roman"/>
+          <w:color w:val="000000"/>
+          <w:shd w:val="clear" w:color="auto" w:fill="FFFFFF"/>
+        </w:rPr>
+        <w:t>athanogene</w:t>
+      </w:r>
+      <w:proofErr w:type="spellEnd"/>
+      <w:r>
+        <w:rPr>
+          <w:rFonts w:ascii="Times New Roman" w:hAnsi="Times New Roman" w:cs="Times New Roman"/>
+          <w:color w:val="000000"/>
+          <w:shd w:val="clear" w:color="auto" w:fill="FFFFFF"/>
+        </w:rPr>
+        <w:t xml:space="preserve"> 4</w:t>
       </w:r>
       <w:r>
         <w:rPr>
@@ -8993,11 +10472,19 @@
         </w:rPr>
         <w:t xml:space="preserve"> (</w:t>
       </w:r>
-      <w:r>
-        <w:rPr>
-          <w:rFonts w:ascii="Times New Roman" w:hAnsi="Times New Roman" w:cs="Times New Roman"/>
-        </w:rPr>
-        <w:t>calpain 6</w:t>
+      <w:proofErr w:type="spellStart"/>
+      <w:r>
+        <w:rPr>
+          <w:rFonts w:ascii="Times New Roman" w:hAnsi="Times New Roman" w:cs="Times New Roman"/>
+        </w:rPr>
+        <w:t>calpain</w:t>
+      </w:r>
+      <w:proofErr w:type="spellEnd"/>
+      <w:r>
+        <w:rPr>
+          <w:rFonts w:ascii="Times New Roman" w:hAnsi="Times New Roman" w:cs="Times New Roman"/>
+        </w:rPr>
+        <w:t xml:space="preserve"> 6</w:t>
       </w:r>
       <w:r>
         <w:rPr>
@@ -9541,7 +11028,21 @@
         <w:rPr>
           <w:rFonts w:ascii="Times New Roman" w:hAnsi="Times New Roman" w:cs="Times New Roman"/>
         </w:rPr>
-        <w:t>) or monoglycerol lipase (</w:t>
+        <w:t xml:space="preserve">) or </w:t>
+      </w:r>
+      <w:proofErr w:type="spellStart"/>
+      <w:r>
+        <w:rPr>
+          <w:rFonts w:ascii="Times New Roman" w:hAnsi="Times New Roman" w:cs="Times New Roman"/>
+        </w:rPr>
+        <w:t>monoglycerol</w:t>
+      </w:r>
+      <w:proofErr w:type="spellEnd"/>
+      <w:r>
+        <w:rPr>
+          <w:rFonts w:ascii="Times New Roman" w:hAnsi="Times New Roman" w:cs="Times New Roman"/>
+        </w:rPr>
+        <w:t xml:space="preserve"> lipase (</w:t>
       </w:r>
       <w:r>
         <w:rPr>
@@ -9597,7 +11098,21 @@
         <w:rPr>
           <w:rFonts w:ascii="Times New Roman" w:hAnsi="Times New Roman" w:cs="Times New Roman"/>
         </w:rPr>
-        <w:t xml:space="preserve">), the lipase important for lipolysis of triglycerides in apolipoproteins, was significantly </w:t>
+        <w:t xml:space="preserve">), the lipase important for lipolysis of triglycerides in </w:t>
+      </w:r>
+      <w:proofErr w:type="spellStart"/>
+      <w:r>
+        <w:rPr>
+          <w:rFonts w:ascii="Times New Roman" w:hAnsi="Times New Roman" w:cs="Times New Roman"/>
+        </w:rPr>
+        <w:t>apolipoproteins</w:t>
+      </w:r>
+      <w:proofErr w:type="spellEnd"/>
+      <w:r>
+        <w:rPr>
+          <w:rFonts w:ascii="Times New Roman" w:hAnsi="Times New Roman" w:cs="Times New Roman"/>
+        </w:rPr>
+        <w:t xml:space="preserve">, was significantly </w:t>
       </w:r>
       <w:r>
         <w:rPr>
@@ -9682,7 +11197,21 @@
         <w:rPr>
           <w:rFonts w:ascii="Times New Roman" w:hAnsi="Times New Roman" w:cs="Times New Roman"/>
         </w:rPr>
-        <w:t xml:space="preserve">a preadipocyte cell line </w:t>
+        <w:t xml:space="preserve">a </w:t>
+      </w:r>
+      <w:proofErr w:type="spellStart"/>
+      <w:r>
+        <w:rPr>
+          <w:rFonts w:ascii="Times New Roman" w:hAnsi="Times New Roman" w:cs="Times New Roman"/>
+        </w:rPr>
+        <w:t>preadipocyte</w:t>
+      </w:r>
+      <w:proofErr w:type="spellEnd"/>
+      <w:r>
+        <w:rPr>
+          <w:rFonts w:ascii="Times New Roman" w:hAnsi="Times New Roman" w:cs="Times New Roman"/>
+        </w:rPr>
+        <w:t xml:space="preserve"> cell line </w:t>
       </w:r>
       <w:r>
         <w:rPr>
@@ -10031,13 +11560,23 @@
         </w:rPr>
         <w:t xml:space="preserve">activity in adipocytes, </w:t>
       </w:r>
+      <w:proofErr w:type="spellStart"/>
       <w:r>
         <w:rPr>
           <w:rFonts w:ascii="Times New Roman" w:hAnsi="Times New Roman" w:cs="Times New Roman"/>
           <w:color w:val="000000"/>
           <w:shd w:val="clear" w:color="auto" w:fill="FFFFFF"/>
         </w:rPr>
-        <w:t>abhydrolase domain cont</w:t>
+        <w:t>abhydrolase</w:t>
+      </w:r>
+      <w:proofErr w:type="spellEnd"/>
+      <w:r>
+        <w:rPr>
+          <w:rFonts w:ascii="Times New Roman" w:hAnsi="Times New Roman" w:cs="Times New Roman"/>
+          <w:color w:val="000000"/>
+          <w:shd w:val="clear" w:color="auto" w:fill="FFFFFF"/>
+        </w:rPr>
+        <w:t xml:space="preserve"> domain cont</w:t>
       </w:r>
       <w:r>
         <w:rPr>
@@ -10405,7 +11944,25 @@
           <w:color w:val="000000"/>
           <w:shd w:val="clear" w:color="auto" w:fill="FFFFFF"/>
         </w:rPr>
-        <w:t xml:space="preserve">is an allosteric activator of lipolytic activity </w:t>
+        <w:t xml:space="preserve">is an allosteric activator of </w:t>
+      </w:r>
+      <w:proofErr w:type="spellStart"/>
+      <w:r>
+        <w:rPr>
+          <w:rFonts w:ascii="Times New Roman" w:hAnsi="Times New Roman" w:cs="Times New Roman"/>
+          <w:color w:val="000000"/>
+          <w:shd w:val="clear" w:color="auto" w:fill="FFFFFF"/>
+        </w:rPr>
+        <w:t>lipolytic</w:t>
+      </w:r>
+      <w:proofErr w:type="spellEnd"/>
+      <w:r>
+        <w:rPr>
+          <w:rFonts w:ascii="Times New Roman" w:hAnsi="Times New Roman" w:cs="Times New Roman"/>
+          <w:color w:val="000000"/>
+          <w:shd w:val="clear" w:color="auto" w:fill="FFFFFF"/>
+        </w:rPr>
+        <w:t xml:space="preserve"> activity </w:t>
       </w:r>
       <w:r>
         <w:rPr>
@@ -10801,7 +12358,21 @@
         <w:rPr>
           <w:rFonts w:ascii="Times New Roman" w:hAnsi="Times New Roman" w:cs="Times New Roman"/>
         </w:rPr>
-        <w:t xml:space="preserve">1 receptor was also more highly expressed in acromegalic adipose tissue </w:t>
+        <w:t xml:space="preserve">1 receptor was also more highly expressed in </w:t>
+      </w:r>
+      <w:proofErr w:type="spellStart"/>
+      <w:r>
+        <w:rPr>
+          <w:rFonts w:ascii="Times New Roman" w:hAnsi="Times New Roman" w:cs="Times New Roman"/>
+        </w:rPr>
+        <w:t>acromegalic</w:t>
+      </w:r>
+      <w:proofErr w:type="spellEnd"/>
+      <w:r>
+        <w:rPr>
+          <w:rFonts w:ascii="Times New Roman" w:hAnsi="Times New Roman" w:cs="Times New Roman"/>
+        </w:rPr>
+        <w:t xml:space="preserve"> adipose tissue </w:t>
       </w:r>
       <w:r>
         <w:rPr>
@@ -10876,7 +12447,21 @@
         <w:rPr>
           <w:rFonts w:ascii="Times New Roman" w:hAnsi="Times New Roman" w:cs="Times New Roman"/>
         </w:rPr>
-        <w:t>an adrenomedullin or CGRP receptor subunit, is higher in acromegaly (1.5 fold, q&lt;0.05</w:t>
+        <w:t xml:space="preserve">an </w:t>
+      </w:r>
+      <w:proofErr w:type="spellStart"/>
+      <w:r>
+        <w:rPr>
+          <w:rFonts w:ascii="Times New Roman" w:hAnsi="Times New Roman" w:cs="Times New Roman"/>
+        </w:rPr>
+        <w:t>adrenomedullin</w:t>
+      </w:r>
+      <w:proofErr w:type="spellEnd"/>
+      <w:r>
+        <w:rPr>
+          <w:rFonts w:ascii="Times New Roman" w:hAnsi="Times New Roman" w:cs="Times New Roman"/>
+        </w:rPr>
+        <w:t xml:space="preserve"> or CGRP receptor subunit, is higher in acromegaly (1.5 fold, q&lt;0.05</w:t>
       </w:r>
       <w:r>
         <w:rPr>
@@ -10894,7 +12479,21 @@
         <w:rPr>
           <w:rFonts w:ascii="Times New Roman" w:hAnsi="Times New Roman" w:cs="Times New Roman"/>
         </w:rPr>
-        <w:t xml:space="preserve">Activation of these receptors also activates cAMP-dependent lipolysis </w:t>
+        <w:t xml:space="preserve">Activation of these receptors also activates </w:t>
+      </w:r>
+      <w:proofErr w:type="spellStart"/>
+      <w:r>
+        <w:rPr>
+          <w:rFonts w:ascii="Times New Roman" w:hAnsi="Times New Roman" w:cs="Times New Roman"/>
+        </w:rPr>
+        <w:t>cAMP</w:t>
+      </w:r>
+      <w:proofErr w:type="spellEnd"/>
+      <w:r>
+        <w:rPr>
+          <w:rFonts w:ascii="Times New Roman" w:hAnsi="Times New Roman" w:cs="Times New Roman"/>
+        </w:rPr>
+        <w:t xml:space="preserve">-dependent lipolysis </w:t>
       </w:r>
       <w:r>
         <w:rPr>
@@ -10967,6 +12566,7 @@
           <w:rFonts w:ascii="Times New Roman" w:hAnsi="Times New Roman" w:cs="Times New Roman"/>
         </w:rPr>
       </w:pPr>
+      <w:proofErr w:type="spellStart"/>
       <w:r>
         <w:rPr>
           <w:rFonts w:ascii="Times New Roman" w:hAnsi="Times New Roman" w:cs="Times New Roman"/>
@@ -10977,7 +12577,14 @@
         <w:rPr>
           <w:rFonts w:ascii="Times New Roman" w:hAnsi="Times New Roman" w:cs="Times New Roman"/>
         </w:rPr>
-        <w:t>ngiopoietin like 4 (</w:t>
+        <w:t>ngiopoietin</w:t>
+      </w:r>
+      <w:proofErr w:type="spellEnd"/>
+      <w:r>
+        <w:rPr>
+          <w:rFonts w:ascii="Times New Roman" w:hAnsi="Times New Roman" w:cs="Times New Roman"/>
+        </w:rPr>
+        <w:t xml:space="preserve"> like 4 (</w:t>
       </w:r>
       <w:r>
         <w:rPr>
@@ -11163,7 +12770,35 @@
         <w:rPr>
           <w:rFonts w:asciiTheme="majorBidi" w:hAnsiTheme="majorBidi" w:cstheme="majorBidi"/>
         </w:rPr>
-        <w:t xml:space="preserve">In contrast to the lipolytic phenotype of acromegalic patients, </w:t>
+        <w:t xml:space="preserve">In contrast to the </w:t>
+      </w:r>
+      <w:proofErr w:type="spellStart"/>
+      <w:r>
+        <w:rPr>
+          <w:rFonts w:asciiTheme="majorBidi" w:hAnsiTheme="majorBidi" w:cstheme="majorBidi"/>
+        </w:rPr>
+        <w:t>lipolytic</w:t>
+      </w:r>
+      <w:proofErr w:type="spellEnd"/>
+      <w:r>
+        <w:rPr>
+          <w:rFonts w:asciiTheme="majorBidi" w:hAnsiTheme="majorBidi" w:cstheme="majorBidi"/>
+        </w:rPr>
+        <w:t xml:space="preserve"> phenotype of </w:t>
+      </w:r>
+      <w:proofErr w:type="spellStart"/>
+      <w:r>
+        <w:rPr>
+          <w:rFonts w:asciiTheme="majorBidi" w:hAnsiTheme="majorBidi" w:cstheme="majorBidi"/>
+        </w:rPr>
+        <w:t>acromegalic</w:t>
+      </w:r>
+      <w:proofErr w:type="spellEnd"/>
+      <w:r>
+        <w:rPr>
+          <w:rFonts w:asciiTheme="majorBidi" w:hAnsiTheme="majorBidi" w:cstheme="majorBidi"/>
+        </w:rPr>
+        <w:t xml:space="preserve"> patients, </w:t>
       </w:r>
       <w:r>
         <w:rPr>
@@ -11390,11 +13025,19 @@
         </w:rPr>
         <w:t xml:space="preserve">  We also observed elevations in </w:t>
       </w:r>
+      <w:proofErr w:type="spellStart"/>
       <w:r>
         <w:rPr>
           <w:rFonts w:asciiTheme="majorBidi" w:hAnsiTheme="majorBidi"/>
         </w:rPr>
-        <w:t xml:space="preserve">Acetoacetyl Co-A synthase </w:t>
+        <w:t>Acetoacetyl</w:t>
+      </w:r>
+      <w:proofErr w:type="spellEnd"/>
+      <w:r>
+        <w:rPr>
+          <w:rFonts w:asciiTheme="majorBidi" w:hAnsiTheme="majorBidi"/>
+        </w:rPr>
+        <w:t xml:space="preserve"> Co-A synthase </w:t>
       </w:r>
       <w:r>
         <w:rPr>
@@ -11452,7 +13095,21 @@
         <w:rPr>
           <w:rFonts w:asciiTheme="majorBidi" w:hAnsiTheme="majorBidi" w:cstheme="majorBidi"/>
         </w:rPr>
-        <w:t>Acetyl Co-A carboxylse (</w:t>
+        <w:t xml:space="preserve">Acetyl Co-A </w:t>
+      </w:r>
+      <w:proofErr w:type="spellStart"/>
+      <w:r>
+        <w:rPr>
+          <w:rFonts w:asciiTheme="majorBidi" w:hAnsiTheme="majorBidi" w:cstheme="majorBidi"/>
+        </w:rPr>
+        <w:t>carboxylse</w:t>
+      </w:r>
+      <w:proofErr w:type="spellEnd"/>
+      <w:r>
+        <w:rPr>
+          <w:rFonts w:asciiTheme="majorBidi" w:hAnsiTheme="majorBidi" w:cstheme="majorBidi"/>
+        </w:rPr>
+        <w:t xml:space="preserve"> (</w:t>
       </w:r>
       <w:r>
         <w:rPr>
@@ -11508,7 +13165,21 @@
         <w:rPr>
           <w:rFonts w:asciiTheme="majorBidi" w:hAnsiTheme="majorBidi" w:cstheme="majorBidi"/>
         </w:rPr>
-        <w:t>Acyl-CoA synthetase long-chain family member 3</w:t>
+        <w:t xml:space="preserve">Acyl-CoA </w:t>
+      </w:r>
+      <w:proofErr w:type="spellStart"/>
+      <w:r>
+        <w:rPr>
+          <w:rFonts w:asciiTheme="majorBidi" w:hAnsiTheme="majorBidi" w:cstheme="majorBidi"/>
+        </w:rPr>
+        <w:t>synthetase</w:t>
+      </w:r>
+      <w:proofErr w:type="spellEnd"/>
+      <w:r>
+        <w:rPr>
+          <w:rFonts w:asciiTheme="majorBidi" w:hAnsiTheme="majorBidi" w:cstheme="majorBidi"/>
+        </w:rPr>
+        <w:t xml:space="preserve"> long-chain family member 3</w:t>
       </w:r>
       <w:r>
         <w:rPr>
@@ -11872,7 +13543,21 @@
         <w:rPr>
           <w:rFonts w:ascii="Times New Roman" w:hAnsi="Times New Roman" w:cs="Times New Roman"/>
         </w:rPr>
-        <w:t>uscle glycogen phosphorylase (</w:t>
+        <w:t xml:space="preserve">uscle glycogen </w:t>
+      </w:r>
+      <w:proofErr w:type="spellStart"/>
+      <w:r>
+        <w:rPr>
+          <w:rFonts w:ascii="Times New Roman" w:hAnsi="Times New Roman" w:cs="Times New Roman"/>
+        </w:rPr>
+        <w:t>phosphorylase</w:t>
+      </w:r>
+      <w:proofErr w:type="spellEnd"/>
+      <w:r>
+        <w:rPr>
+          <w:rFonts w:ascii="Times New Roman" w:hAnsi="Times New Roman" w:cs="Times New Roman"/>
+        </w:rPr>
+        <w:t xml:space="preserve"> (</w:t>
       </w:r>
       <w:r>
         <w:rPr>
@@ -11945,7 +13630,21 @@
         <w:rPr>
           <w:rFonts w:ascii="Times New Roman" w:hAnsi="Times New Roman" w:cs="Times New Roman"/>
         </w:rPr>
-        <w:t xml:space="preserve"> in adipose tissue, or changes in glycogen content in acromegalic adipose tissue ha</w:t>
+        <w:t xml:space="preserve"> in adipose tissue, or changes in glycogen content in </w:t>
+      </w:r>
+      <w:proofErr w:type="spellStart"/>
+      <w:r>
+        <w:rPr>
+          <w:rFonts w:ascii="Times New Roman" w:hAnsi="Times New Roman" w:cs="Times New Roman"/>
+        </w:rPr>
+        <w:t>acromegalic</w:t>
+      </w:r>
+      <w:proofErr w:type="spellEnd"/>
+      <w:r>
+        <w:rPr>
+          <w:rFonts w:ascii="Times New Roman" w:hAnsi="Times New Roman" w:cs="Times New Roman"/>
+        </w:rPr>
+        <w:t xml:space="preserve"> adipose tissue ha</w:t>
       </w:r>
       <w:r>
         <w:rPr>
@@ -11963,7 +13662,35 @@
         <w:rPr>
           <w:rFonts w:ascii="Times New Roman" w:hAnsi="Times New Roman" w:cs="Times New Roman"/>
         </w:rPr>
-        <w:t>, but these findings would predict that the rates of glycogenolysis in acromegalic white adipose tissue would be elevated.</w:t>
+        <w:t xml:space="preserve">, but these findings would predict that the rates of </w:t>
+      </w:r>
+      <w:proofErr w:type="spellStart"/>
+      <w:r>
+        <w:rPr>
+          <w:rFonts w:ascii="Times New Roman" w:hAnsi="Times New Roman" w:cs="Times New Roman"/>
+        </w:rPr>
+        <w:t>glycogenolysis</w:t>
+      </w:r>
+      <w:proofErr w:type="spellEnd"/>
+      <w:r>
+        <w:rPr>
+          <w:rFonts w:ascii="Times New Roman" w:hAnsi="Times New Roman" w:cs="Times New Roman"/>
+        </w:rPr>
+        <w:t xml:space="preserve"> in </w:t>
+      </w:r>
+      <w:proofErr w:type="spellStart"/>
+      <w:r>
+        <w:rPr>
+          <w:rFonts w:ascii="Times New Roman" w:hAnsi="Times New Roman" w:cs="Times New Roman"/>
+        </w:rPr>
+        <w:t>acromegalic</w:t>
+      </w:r>
+      <w:proofErr w:type="spellEnd"/>
+      <w:r>
+        <w:rPr>
+          <w:rFonts w:ascii="Times New Roman" w:hAnsi="Times New Roman" w:cs="Times New Roman"/>
+        </w:rPr>
+        <w:t xml:space="preserve"> white adipose tissue would be elevated.</w:t>
       </w:r>
     </w:p>
     <w:p>
@@ -12036,14 +13763,50 @@
         <w:rPr>
           <w:rFonts w:ascii="Times New Roman" w:hAnsi="Times New Roman" w:cs="Times New Roman"/>
         </w:rPr>
-        <w:t xml:space="preserve">) in expression of the three fatty acid desaturases - </w:t>
-      </w:r>
+        <w:t xml:space="preserve">) in expression of the three fatty acid </w:t>
+      </w:r>
+      <w:proofErr w:type="spellStart"/>
+      <w:r>
+        <w:rPr>
+          <w:rFonts w:ascii="Times New Roman" w:hAnsi="Times New Roman" w:cs="Times New Roman"/>
+        </w:rPr>
+        <w:t>desaturases</w:t>
+      </w:r>
+      <w:proofErr w:type="spellEnd"/>
+      <w:r>
+        <w:rPr>
+          <w:rFonts w:ascii="Times New Roman" w:hAnsi="Times New Roman" w:cs="Times New Roman"/>
+        </w:rPr>
+        <w:t xml:space="preserve"> - </w:t>
+      </w:r>
+      <w:proofErr w:type="spellStart"/>
       <w:r>
         <w:rPr>
           <w:rFonts w:ascii="Times New Roman" w:hAnsi="Times New Roman" w:cs="Times New Roman"/>
         </w:rPr>
         <w:lastRenderedPageBreak/>
-        <w:t>stearoyl-CoA desaturase (</w:t>
+        <w:t>stearoyl</w:t>
+      </w:r>
+      <w:proofErr w:type="spellEnd"/>
+      <w:r>
+        <w:rPr>
+          <w:rFonts w:ascii="Times New Roman" w:hAnsi="Times New Roman" w:cs="Times New Roman"/>
+        </w:rPr>
+        <w:t xml:space="preserve">-CoA </w:t>
+      </w:r>
+      <w:proofErr w:type="spellStart"/>
+      <w:r>
+        <w:rPr>
+          <w:rFonts w:ascii="Times New Roman" w:hAnsi="Times New Roman" w:cs="Times New Roman"/>
+        </w:rPr>
+        <w:t>desaturase</w:t>
+      </w:r>
+      <w:proofErr w:type="spellEnd"/>
+      <w:r>
+        <w:rPr>
+          <w:rFonts w:ascii="Times New Roman" w:hAnsi="Times New Roman" w:cs="Times New Roman"/>
+        </w:rPr>
+        <w:t xml:space="preserve"> (</w:t>
       </w:r>
       <w:r>
         <w:rPr>
@@ -12057,7 +13820,21 @@
         <w:rPr>
           <w:rFonts w:ascii="Times New Roman" w:hAnsi="Times New Roman" w:cs="Times New Roman"/>
         </w:rPr>
-        <w:t>, delta-9-desaturase), fatty acid desturase 1 (</w:t>
+        <w:t xml:space="preserve">, delta-9-desaturase), fatty acid </w:t>
+      </w:r>
+      <w:proofErr w:type="spellStart"/>
+      <w:r>
+        <w:rPr>
+          <w:rFonts w:ascii="Times New Roman" w:hAnsi="Times New Roman" w:cs="Times New Roman"/>
+        </w:rPr>
+        <w:t>desturase</w:t>
+      </w:r>
+      <w:proofErr w:type="spellEnd"/>
+      <w:r>
+        <w:rPr>
+          <w:rFonts w:ascii="Times New Roman" w:hAnsi="Times New Roman" w:cs="Times New Roman"/>
+        </w:rPr>
+        <w:t xml:space="preserve"> 1 (</w:t>
       </w:r>
       <w:r>
         <w:rPr>
@@ -12071,7 +13848,21 @@
         <w:rPr>
           <w:rFonts w:ascii="Times New Roman" w:hAnsi="Times New Roman" w:cs="Times New Roman"/>
         </w:rPr>
-        <w:t>, delta-5-desaturase) and fatty acid desturase 2 (</w:t>
+        <w:t xml:space="preserve">, delta-5-desaturase) and fatty acid </w:t>
+      </w:r>
+      <w:proofErr w:type="spellStart"/>
+      <w:r>
+        <w:rPr>
+          <w:rFonts w:ascii="Times New Roman" w:hAnsi="Times New Roman" w:cs="Times New Roman"/>
+        </w:rPr>
+        <w:t>desturase</w:t>
+      </w:r>
+      <w:proofErr w:type="spellEnd"/>
+      <w:r>
+        <w:rPr>
+          <w:rFonts w:ascii="Times New Roman" w:hAnsi="Times New Roman" w:cs="Times New Roman"/>
+        </w:rPr>
+        <w:t xml:space="preserve"> 2 (</w:t>
       </w:r>
       <w:r>
         <w:rPr>
@@ -12523,11 +14314,19 @@
         </w:rPr>
         <w:t xml:space="preserve">these genes trended to be more highly expressed in the adipose tissue from the </w:t>
       </w:r>
-      <w:r>
-        <w:rPr>
-          <w:rFonts w:ascii="Times New Roman" w:hAnsi="Times New Roman" w:cs="Times New Roman"/>
-        </w:rPr>
-        <w:t>acromegalic and</w:t>
+      <w:proofErr w:type="spellStart"/>
+      <w:r>
+        <w:rPr>
+          <w:rFonts w:ascii="Times New Roman" w:hAnsi="Times New Roman" w:cs="Times New Roman"/>
+        </w:rPr>
+        <w:t>acromegalic</w:t>
+      </w:r>
+      <w:proofErr w:type="spellEnd"/>
+      <w:r>
+        <w:rPr>
+          <w:rFonts w:ascii="Times New Roman" w:hAnsi="Times New Roman" w:cs="Times New Roman"/>
+        </w:rPr>
+        <w:t xml:space="preserve"> and</w:t>
       </w:r>
       <w:r>
         <w:rPr>
@@ -12922,7 +14721,35 @@
           <w:rFonts w:ascii="Times New Roman" w:hAnsi="Times New Roman" w:cs="Times New Roman"/>
         </w:rPr>
         <w:lastRenderedPageBreak/>
-        <w:t xml:space="preserve">To test biochemically whether ceramides may play a role in the acromegaly associated insulin resistance, we took a lipidomics approach to </w:t>
+        <w:t xml:space="preserve">To test biochemically whether </w:t>
+      </w:r>
+      <w:proofErr w:type="spellStart"/>
+      <w:r>
+        <w:rPr>
+          <w:rFonts w:ascii="Times New Roman" w:hAnsi="Times New Roman" w:cs="Times New Roman"/>
+        </w:rPr>
+        <w:t>ceramides</w:t>
+      </w:r>
+      <w:proofErr w:type="spellEnd"/>
+      <w:r>
+        <w:rPr>
+          <w:rFonts w:ascii="Times New Roman" w:hAnsi="Times New Roman" w:cs="Times New Roman"/>
+        </w:rPr>
+        <w:t xml:space="preserve"> may play a role in the acromegaly associated insulin resistance, we took a </w:t>
+      </w:r>
+      <w:proofErr w:type="spellStart"/>
+      <w:r>
+        <w:rPr>
+          <w:rFonts w:ascii="Times New Roman" w:hAnsi="Times New Roman" w:cs="Times New Roman"/>
+        </w:rPr>
+        <w:t>lipidomics</w:t>
+      </w:r>
+      <w:proofErr w:type="spellEnd"/>
+      <w:r>
+        <w:rPr>
+          <w:rFonts w:ascii="Times New Roman" w:hAnsi="Times New Roman" w:cs="Times New Roman"/>
+        </w:rPr>
+        <w:t xml:space="preserve"> approach to </w:t>
       </w:r>
       <w:r>
         <w:rPr>
@@ -12934,13 +14761,41 @@
         <w:rPr>
           <w:rFonts w:ascii="Times New Roman" w:hAnsi="Times New Roman" w:cs="Times New Roman"/>
         </w:rPr>
-        <w:t xml:space="preserve"> ceramide </w:t>
-      </w:r>
-      <w:r>
-        <w:rPr>
-          <w:rFonts w:ascii="Times New Roman" w:hAnsi="Times New Roman" w:cs="Times New Roman"/>
-        </w:rPr>
-        <w:t xml:space="preserve">and glucosylceramide </w:t>
+        <w:t xml:space="preserve"> </w:t>
+      </w:r>
+      <w:proofErr w:type="spellStart"/>
+      <w:r>
+        <w:rPr>
+          <w:rFonts w:ascii="Times New Roman" w:hAnsi="Times New Roman" w:cs="Times New Roman"/>
+        </w:rPr>
+        <w:t>ceramide</w:t>
+      </w:r>
+      <w:proofErr w:type="spellEnd"/>
+      <w:r>
+        <w:rPr>
+          <w:rFonts w:ascii="Times New Roman" w:hAnsi="Times New Roman" w:cs="Times New Roman"/>
+        </w:rPr>
+        <w:t xml:space="preserve"> </w:t>
+      </w:r>
+      <w:r>
+        <w:rPr>
+          <w:rFonts w:ascii="Times New Roman" w:hAnsi="Times New Roman" w:cs="Times New Roman"/>
+        </w:rPr>
+        <w:t xml:space="preserve">and </w:t>
+      </w:r>
+      <w:proofErr w:type="spellStart"/>
+      <w:r>
+        <w:rPr>
+          <w:rFonts w:ascii="Times New Roman" w:hAnsi="Times New Roman" w:cs="Times New Roman"/>
+        </w:rPr>
+        <w:t>glucosylceramide</w:t>
+      </w:r>
+      <w:proofErr w:type="spellEnd"/>
+      <w:r>
+        <w:rPr>
+          <w:rFonts w:ascii="Times New Roman" w:hAnsi="Times New Roman" w:cs="Times New Roman"/>
+        </w:rPr>
+        <w:t xml:space="preserve"> </w:t>
       </w:r>
       <w:r>
         <w:rPr>
@@ -12958,7 +14813,21 @@
         <w:rPr>
           <w:rFonts w:ascii="Times New Roman" w:hAnsi="Times New Roman" w:cs="Times New Roman"/>
         </w:rPr>
-        <w:t>.  Elevated ceramides have been proposed to mediate insulin resistance by several models</w:t>
+        <w:t xml:space="preserve">.  Elevated </w:t>
+      </w:r>
+      <w:proofErr w:type="spellStart"/>
+      <w:r>
+        <w:rPr>
+          <w:rFonts w:ascii="Times New Roman" w:hAnsi="Times New Roman" w:cs="Times New Roman"/>
+        </w:rPr>
+        <w:t>ceramides</w:t>
+      </w:r>
+      <w:proofErr w:type="spellEnd"/>
+      <w:r>
+        <w:rPr>
+          <w:rFonts w:ascii="Times New Roman" w:hAnsi="Times New Roman" w:cs="Times New Roman"/>
+        </w:rPr>
+        <w:t xml:space="preserve"> have been proposed to mediate insulin resistance by several models</w:t>
       </w:r>
       <w:r>
         <w:rPr>
@@ -13031,7 +14900,21 @@
         <w:rPr>
           <w:rFonts w:ascii="Times New Roman" w:hAnsi="Times New Roman" w:cs="Times New Roman"/>
         </w:rPr>
-        <w:t>ation of the glycosylsphingolipid metabolic genes in our data (</w:t>
+        <w:t xml:space="preserve">ation of the </w:t>
+      </w:r>
+      <w:proofErr w:type="spellStart"/>
+      <w:r>
+        <w:rPr>
+          <w:rFonts w:ascii="Times New Roman" w:hAnsi="Times New Roman" w:cs="Times New Roman"/>
+        </w:rPr>
+        <w:t>glycosylsphingolipid</w:t>
+      </w:r>
+      <w:proofErr w:type="spellEnd"/>
+      <w:r>
+        <w:rPr>
+          <w:rFonts w:ascii="Times New Roman" w:hAnsi="Times New Roman" w:cs="Times New Roman"/>
+        </w:rPr>
+        <w:t xml:space="preserve"> metabolic genes in our data (</w:t>
       </w:r>
       <w:r>
         <w:rPr>
@@ -13067,7 +14950,21 @@
         <w:rPr>
           <w:rFonts w:ascii="Times New Roman" w:hAnsi="Times New Roman" w:cs="Times New Roman"/>
         </w:rPr>
-        <w:t xml:space="preserve">also measured ceramide species </w:t>
+        <w:t xml:space="preserve">also measured </w:t>
+      </w:r>
+      <w:proofErr w:type="spellStart"/>
+      <w:r>
+        <w:rPr>
+          <w:rFonts w:ascii="Times New Roman" w:hAnsi="Times New Roman" w:cs="Times New Roman"/>
+        </w:rPr>
+        <w:t>ceramide</w:t>
+      </w:r>
+      <w:proofErr w:type="spellEnd"/>
+      <w:r>
+        <w:rPr>
+          <w:rFonts w:ascii="Times New Roman" w:hAnsi="Times New Roman" w:cs="Times New Roman"/>
+        </w:rPr>
+        <w:t xml:space="preserve"> species </w:t>
       </w:r>
       <w:r>
         <w:rPr>
@@ -13091,7 +14988,21 @@
         <w:rPr>
           <w:rFonts w:ascii="Times New Roman" w:hAnsi="Times New Roman" w:cs="Times New Roman"/>
         </w:rPr>
-        <w:t>no statistically significant changes in any ceramide species (</w:t>
+        <w:t xml:space="preserve">no statistically significant changes in any </w:t>
+      </w:r>
+      <w:proofErr w:type="spellStart"/>
+      <w:r>
+        <w:rPr>
+          <w:rFonts w:ascii="Times New Roman" w:hAnsi="Times New Roman" w:cs="Times New Roman"/>
+        </w:rPr>
+        <w:t>ceramide</w:t>
+      </w:r>
+      <w:proofErr w:type="spellEnd"/>
+      <w:r>
+        <w:rPr>
+          <w:rFonts w:ascii="Times New Roman" w:hAnsi="Times New Roman" w:cs="Times New Roman"/>
+        </w:rPr>
+        <w:t xml:space="preserve"> species (</w:t>
       </w:r>
       <w:r>
         <w:rPr>
@@ -13139,7 +15050,35 @@
         <w:rPr>
           <w:rFonts w:ascii="Times New Roman" w:hAnsi="Times New Roman" w:cs="Times New Roman"/>
         </w:rPr>
-        <w:t>.  We did however, detect modest elevations of C16:0, C18:0 and C24:0 ceramide species in WAT from acromegalic patients, but this</w:t>
+        <w:t xml:space="preserve">.  We did however, detect modest elevations of C16:0, C18:0 and C24:0 </w:t>
+      </w:r>
+      <w:proofErr w:type="spellStart"/>
+      <w:r>
+        <w:rPr>
+          <w:rFonts w:ascii="Times New Roman" w:hAnsi="Times New Roman" w:cs="Times New Roman"/>
+        </w:rPr>
+        <w:t>ceramide</w:t>
+      </w:r>
+      <w:proofErr w:type="spellEnd"/>
+      <w:r>
+        <w:rPr>
+          <w:rFonts w:ascii="Times New Roman" w:hAnsi="Times New Roman" w:cs="Times New Roman"/>
+        </w:rPr>
+        <w:t xml:space="preserve"> species in WAT from </w:t>
+      </w:r>
+      <w:proofErr w:type="spellStart"/>
+      <w:r>
+        <w:rPr>
+          <w:rFonts w:ascii="Times New Roman" w:hAnsi="Times New Roman" w:cs="Times New Roman"/>
+        </w:rPr>
+        <w:t>acromegalic</w:t>
+      </w:r>
+      <w:proofErr w:type="spellEnd"/>
+      <w:r>
+        <w:rPr>
+          <w:rFonts w:ascii="Times New Roman" w:hAnsi="Times New Roman" w:cs="Times New Roman"/>
+        </w:rPr>
+        <w:t xml:space="preserve"> patients, but this</w:t>
       </w:r>
       <w:r>
         <w:rPr>
@@ -13157,7 +15096,21 @@
         <w:rPr>
           <w:rFonts w:ascii="Times New Roman" w:hAnsi="Times New Roman" w:cs="Times New Roman"/>
         </w:rPr>
-        <w:t xml:space="preserve"> that ceramide elevations are not likely causative</w:t>
+        <w:t xml:space="preserve"> that </w:t>
+      </w:r>
+      <w:proofErr w:type="spellStart"/>
+      <w:r>
+        <w:rPr>
+          <w:rFonts w:ascii="Times New Roman" w:hAnsi="Times New Roman" w:cs="Times New Roman"/>
+        </w:rPr>
+        <w:t>ceramide</w:t>
+      </w:r>
+      <w:proofErr w:type="spellEnd"/>
+      <w:r>
+        <w:rPr>
+          <w:rFonts w:ascii="Times New Roman" w:hAnsi="Times New Roman" w:cs="Times New Roman"/>
+        </w:rPr>
+        <w:t xml:space="preserve"> elevations are not likely causative</w:t>
       </w:r>
       <w:r>
         <w:rPr>
@@ -13169,7 +15122,21 @@
         <w:rPr>
           <w:rFonts w:ascii="Times New Roman" w:hAnsi="Times New Roman" w:cs="Times New Roman"/>
         </w:rPr>
-        <w:t>of insulin resistance in acromegalic white adipose tissue.</w:t>
+        <w:t xml:space="preserve">of insulin resistance in </w:t>
+      </w:r>
+      <w:proofErr w:type="spellStart"/>
+      <w:r>
+        <w:rPr>
+          <w:rFonts w:ascii="Times New Roman" w:hAnsi="Times New Roman" w:cs="Times New Roman"/>
+        </w:rPr>
+        <w:t>acromegalic</w:t>
+      </w:r>
+      <w:proofErr w:type="spellEnd"/>
+      <w:r>
+        <w:rPr>
+          <w:rFonts w:ascii="Times New Roman" w:hAnsi="Times New Roman" w:cs="Times New Roman"/>
+        </w:rPr>
+        <w:t xml:space="preserve"> white adipose tissue.</w:t>
       </w:r>
       <w:r>
         <w:rPr>
@@ -13490,7 +15457,23 @@
           <w:rFonts w:ascii="Times New Roman" w:hAnsi="Times New Roman" w:cs="Times New Roman"/>
           <w:lang w:val="en-GB"/>
         </w:rPr>
-        <w:t>11βHydroxysteroid dehydrogenase 1 (</w:t>
+        <w:t>11β</w:t>
+      </w:r>
+      <w:proofErr w:type="spellStart"/>
+      <w:r>
+        <w:rPr>
+          <w:rFonts w:ascii="Times New Roman" w:hAnsi="Times New Roman" w:cs="Times New Roman"/>
+          <w:lang w:val="en-GB"/>
+        </w:rPr>
+        <w:t>Hydroxysteroid</w:t>
+      </w:r>
+      <w:proofErr w:type="spellEnd"/>
+      <w:r>
+        <w:rPr>
+          <w:rFonts w:ascii="Times New Roman" w:hAnsi="Times New Roman" w:cs="Times New Roman"/>
+          <w:lang w:val="en-GB"/>
+        </w:rPr>
+        <w:t xml:space="preserve"> dehydrogenase 1 (</w:t>
       </w:r>
       <w:r>
         <w:rPr>
@@ -14138,7 +16121,23 @@
           <w:rFonts w:ascii="Times New Roman" w:eastAsia="Times New Roman" w:hAnsi="Times New Roman" w:cs="Times New Roman"/>
           <w:color w:val="191919"/>
         </w:rPr>
-        <w:t xml:space="preserve"> suggests that we are able to draw valid conclusions about adipose tissue in acromegalic patients even from this small cohort. Furthermore, as mentioned throughout, </w:t>
+        <w:t xml:space="preserve"> suggests that we are able to draw valid conclusions about adipose tissue in </w:t>
+      </w:r>
+      <w:proofErr w:type="spellStart"/>
+      <w:r>
+        <w:rPr>
+          <w:rFonts w:ascii="Times New Roman" w:eastAsia="Times New Roman" w:hAnsi="Times New Roman" w:cs="Times New Roman"/>
+          <w:color w:val="191919"/>
+        </w:rPr>
+        <w:t>acromegalic</w:t>
+      </w:r>
+      <w:proofErr w:type="spellEnd"/>
+      <w:r>
+        <w:rPr>
+          <w:rFonts w:ascii="Times New Roman" w:eastAsia="Times New Roman" w:hAnsi="Times New Roman" w:cs="Times New Roman"/>
+          <w:color w:val="191919"/>
+        </w:rPr>
+        <w:t xml:space="preserve"> patients even from this small cohort. Furthermore, as mentioned throughout, </w:t>
       </w:r>
       <w:r>
         <w:rPr>
@@ -14225,7 +16224,49 @@
         <w:rPr>
           <w:rFonts w:ascii="Times New Roman" w:hAnsi="Times New Roman" w:cs="Times New Roman"/>
         </w:rPr>
-        <w:t>We thank Charlotte Gunden, Elizabeth Walkowiak and Eric Vasbinder for their valuable help in the study</w:t>
+        <w:t xml:space="preserve">We thank Charlotte </w:t>
+      </w:r>
+      <w:proofErr w:type="spellStart"/>
+      <w:r>
+        <w:rPr>
+          <w:rFonts w:ascii="Times New Roman" w:hAnsi="Times New Roman" w:cs="Times New Roman"/>
+        </w:rPr>
+        <w:t>Gunden</w:t>
+      </w:r>
+      <w:proofErr w:type="spellEnd"/>
+      <w:r>
+        <w:rPr>
+          <w:rFonts w:ascii="Times New Roman" w:hAnsi="Times New Roman" w:cs="Times New Roman"/>
+        </w:rPr>
+        <w:t>, Elizabeth </w:t>
+      </w:r>
+      <w:proofErr w:type="spellStart"/>
+      <w:r>
+        <w:rPr>
+          <w:rFonts w:ascii="Times New Roman" w:hAnsi="Times New Roman" w:cs="Times New Roman"/>
+        </w:rPr>
+        <w:t>Walkowiak</w:t>
+      </w:r>
+      <w:proofErr w:type="spellEnd"/>
+      <w:r>
+        <w:rPr>
+          <w:rFonts w:ascii="Times New Roman" w:hAnsi="Times New Roman" w:cs="Times New Roman"/>
+        </w:rPr>
+        <w:t xml:space="preserve"> and Eric </w:t>
+      </w:r>
+      <w:proofErr w:type="spellStart"/>
+      <w:r>
+        <w:rPr>
+          <w:rFonts w:ascii="Times New Roman" w:hAnsi="Times New Roman" w:cs="Times New Roman"/>
+        </w:rPr>
+        <w:t>Vasbinder</w:t>
+      </w:r>
+      <w:proofErr w:type="spellEnd"/>
+      <w:r>
+        <w:rPr>
+          <w:rFonts w:ascii="Times New Roman" w:hAnsi="Times New Roman" w:cs="Times New Roman"/>
+        </w:rPr>
+        <w:t> for their valuable help in the study</w:t>
       </w:r>
       <w:r>
         <w:rPr>
@@ -15238,6 +17279,7 @@
           <w:noProof/>
           <w:sz w:val="22"/>
         </w:rPr>
+        <w:lastRenderedPageBreak/>
         <w:t xml:space="preserve">15. </w:t>
       </w:r>
       <w:r>
@@ -16034,6 +18076,7 @@
           <w:noProof/>
           <w:sz w:val="22"/>
         </w:rPr>
+        <w:lastRenderedPageBreak/>
         <w:t xml:space="preserve">28. </w:t>
       </w:r>
       <w:r>
@@ -16738,6 +18781,7 @@
           <w:noProof/>
           <w:sz w:val="22"/>
         </w:rPr>
+        <w:lastRenderedPageBreak/>
         <w:t xml:space="preserve">39. </w:t>
       </w:r>
       <w:r>
@@ -17552,6 +19596,7 @@
           <w:noProof/>
           <w:sz w:val="22"/>
         </w:rPr>
+        <w:lastRenderedPageBreak/>
         <w:t xml:space="preserve">52. </w:t>
       </w:r>
       <w:r>
@@ -18195,7 +20240,25 @@
           <w:b/>
           <w:bCs/>
         </w:rPr>
-        <w:t xml:space="preserve">  Acromegalic patients have reduced insulin sensitivity and </w:t>
+        <w:t xml:space="preserve">  </w:t>
+      </w:r>
+      <w:proofErr w:type="spellStart"/>
+      <w:r>
+        <w:rPr>
+          <w:rFonts w:ascii="Times New Roman" w:hAnsi="Times New Roman" w:cs="Times New Roman"/>
+          <w:b/>
+          <w:bCs/>
+        </w:rPr>
+        <w:t>Acromegalic</w:t>
+      </w:r>
+      <w:proofErr w:type="spellEnd"/>
+      <w:r>
+        <w:rPr>
+          <w:rFonts w:ascii="Times New Roman" w:hAnsi="Times New Roman" w:cs="Times New Roman"/>
+          <w:b/>
+          <w:bCs/>
+        </w:rPr>
+        <w:t xml:space="preserve"> patients have reduced insulin sensitivity and </w:t>
       </w:r>
       <w:commentRangeStart w:id="2"/>
       <w:r>
@@ -18221,7 +20284,25 @@
           <w:b/>
           <w:bCs/>
         </w:rPr>
-        <w:t xml:space="preserve">higher lipolytic activity than their controls.   </w:t>
+        <w:t xml:space="preserve">higher </w:t>
+      </w:r>
+      <w:proofErr w:type="spellStart"/>
+      <w:r>
+        <w:rPr>
+          <w:rFonts w:ascii="Times New Roman" w:hAnsi="Times New Roman" w:cs="Times New Roman"/>
+          <w:b/>
+          <w:bCs/>
+        </w:rPr>
+        <w:t>lipolytic</w:t>
+      </w:r>
+      <w:proofErr w:type="spellEnd"/>
+      <w:r>
+        <w:rPr>
+          <w:rFonts w:ascii="Times New Roman" w:hAnsi="Times New Roman" w:cs="Times New Roman"/>
+          <w:b/>
+          <w:bCs/>
+        </w:rPr>
+        <w:t xml:space="preserve"> activity than their controls.   </w:t>
       </w:r>
       <w:r>
         <w:rPr>
@@ -18295,14 +20376,46 @@
           <w:rFonts w:ascii="Times New Roman" w:hAnsi="Times New Roman" w:cs="Times New Roman"/>
           <w:bCs/>
         </w:rPr>
-        <w:t xml:space="preserve"> stimulation with 30 nM isoproterenol</w:t>
-      </w:r>
-      <w:r>
-        <w:rPr>
-          <w:rFonts w:ascii="Times New Roman" w:hAnsi="Times New Roman" w:cs="Times New Roman"/>
-          <w:bCs/>
-        </w:rPr>
-        <w:t xml:space="preserve"> (Iso)</w:t>
+        <w:t xml:space="preserve"> stimulation with 30 </w:t>
+      </w:r>
+      <w:proofErr w:type="spellStart"/>
+      <w:r>
+        <w:rPr>
+          <w:rFonts w:ascii="Times New Roman" w:hAnsi="Times New Roman" w:cs="Times New Roman"/>
+          <w:bCs/>
+        </w:rPr>
+        <w:t>nM</w:t>
+      </w:r>
+      <w:proofErr w:type="spellEnd"/>
+      <w:r>
+        <w:rPr>
+          <w:rFonts w:ascii="Times New Roman" w:hAnsi="Times New Roman" w:cs="Times New Roman"/>
+          <w:bCs/>
+        </w:rPr>
+        <w:t xml:space="preserve"> isoproterenol</w:t>
+      </w:r>
+      <w:r>
+        <w:rPr>
+          <w:rFonts w:ascii="Times New Roman" w:hAnsi="Times New Roman" w:cs="Times New Roman"/>
+          <w:bCs/>
+        </w:rPr>
+        <w:t xml:space="preserve"> (</w:t>
+      </w:r>
+      <w:proofErr w:type="spellStart"/>
+      <w:r>
+        <w:rPr>
+          <w:rFonts w:ascii="Times New Roman" w:hAnsi="Times New Roman" w:cs="Times New Roman"/>
+          <w:bCs/>
+        </w:rPr>
+        <w:t>Iso</w:t>
+      </w:r>
+      <w:proofErr w:type="spellEnd"/>
+      <w:r>
+        <w:rPr>
+          <w:rFonts w:ascii="Times New Roman" w:hAnsi="Times New Roman" w:cs="Times New Roman"/>
+          <w:bCs/>
+        </w:rPr>
+        <w:t>)</w:t>
       </w:r>
       <w:r>
         <w:rPr>
@@ -18413,7 +20526,23 @@
           <w:rFonts w:ascii="Times New Roman" w:hAnsi="Times New Roman" w:cs="Times New Roman"/>
           <w:bCs/>
         </w:rPr>
-        <w:t>A) Heatmap of the differentially expressed genes in white adipose tissue</w:t>
+        <w:t xml:space="preserve">A) </w:t>
+      </w:r>
+      <w:proofErr w:type="spellStart"/>
+      <w:r>
+        <w:rPr>
+          <w:rFonts w:ascii="Times New Roman" w:hAnsi="Times New Roman" w:cs="Times New Roman"/>
+          <w:bCs/>
+        </w:rPr>
+        <w:t>Heatmap</w:t>
+      </w:r>
+      <w:proofErr w:type="spellEnd"/>
+      <w:r>
+        <w:rPr>
+          <w:rFonts w:ascii="Times New Roman" w:hAnsi="Times New Roman" w:cs="Times New Roman"/>
+          <w:bCs/>
+        </w:rPr>
+        <w:t xml:space="preserve"> of the differentially expressed genes in white adipose tissue</w:t>
       </w:r>
       <w:r>
         <w:rPr>
@@ -18575,7 +20704,23 @@
           <w:rFonts w:ascii="Times New Roman" w:hAnsi="Times New Roman" w:cs="Times New Roman"/>
           <w:bCs/>
         </w:rPr>
-        <w:t>control and acromegalic patients</w:t>
+        <w:t xml:space="preserve">control and </w:t>
+      </w:r>
+      <w:proofErr w:type="spellStart"/>
+      <w:r>
+        <w:rPr>
+          <w:rFonts w:ascii="Times New Roman" w:hAnsi="Times New Roman" w:cs="Times New Roman"/>
+          <w:bCs/>
+        </w:rPr>
+        <w:t>acromegalic</w:t>
+      </w:r>
+      <w:proofErr w:type="spellEnd"/>
+      <w:r>
+        <w:rPr>
+          <w:rFonts w:ascii="Times New Roman" w:hAnsi="Times New Roman" w:cs="Times New Roman"/>
+          <w:bCs/>
+        </w:rPr>
+        <w:t xml:space="preserve"> patients</w:t>
       </w:r>
       <w:r>
         <w:rPr>
@@ -18605,12 +20750,21 @@
         </w:rPr>
         <w:t xml:space="preserve"> </w:t>
       </w:r>
-      <w:r>
-        <w:rPr>
-          <w:rFonts w:ascii="Times New Roman" w:hAnsi="Times New Roman" w:cs="Times New Roman"/>
-          <w:bCs/>
-        </w:rPr>
-        <w:t xml:space="preserve">Comparason </w:t>
+      <w:proofErr w:type="spellStart"/>
+      <w:r>
+        <w:rPr>
+          <w:rFonts w:ascii="Times New Roman" w:hAnsi="Times New Roman" w:cs="Times New Roman"/>
+          <w:bCs/>
+        </w:rPr>
+        <w:t>Comparason</w:t>
+      </w:r>
+      <w:proofErr w:type="spellEnd"/>
+      <w:r>
+        <w:rPr>
+          <w:rFonts w:ascii="Times New Roman" w:hAnsi="Times New Roman" w:cs="Times New Roman"/>
+          <w:bCs/>
+        </w:rPr>
+        <w:t xml:space="preserve"> </w:t>
       </w:r>
       <w:r>
         <w:rPr>
@@ -18725,6 +20879,7 @@
         </w:rPr>
         <w:t xml:space="preserve">&lt;0.05.  </w:t>
       </w:r>
+      <w:proofErr w:type="spellStart"/>
       <w:r>
         <w:rPr>
           <w:rFonts w:ascii="Times New Roman" w:hAnsi="Times New Roman" w:cs="Times New Roman"/>
@@ -18732,6 +20887,7 @@
         </w:rPr>
         <w:t>Barplots</w:t>
       </w:r>
+      <w:proofErr w:type="spellEnd"/>
       <w:r>
         <w:rPr>
           <w:rFonts w:ascii="Times New Roman" w:hAnsi="Times New Roman" w:cs="Times New Roman"/>
@@ -18781,7 +20937,23 @@
           <w:rFonts w:ascii="Times New Roman" w:hAnsi="Times New Roman" w:cs="Times New Roman"/>
           <w:bCs/>
         </w:rPr>
-        <w:t xml:space="preserve"> (reads per kilobase per million reads)</w:t>
+        <w:t xml:space="preserve"> (reads per </w:t>
+      </w:r>
+      <w:proofErr w:type="spellStart"/>
+      <w:r>
+        <w:rPr>
+          <w:rFonts w:ascii="Times New Roman" w:hAnsi="Times New Roman" w:cs="Times New Roman"/>
+          <w:bCs/>
+        </w:rPr>
+        <w:t>kilobase</w:t>
+      </w:r>
+      <w:proofErr w:type="spellEnd"/>
+      <w:r>
+        <w:rPr>
+          <w:rFonts w:ascii="Times New Roman" w:hAnsi="Times New Roman" w:cs="Times New Roman"/>
+          <w:bCs/>
+        </w:rPr>
+        <w:t xml:space="preserve"> per million reads)</w:t>
       </w:r>
       <w:r>
         <w:rPr>
@@ -18821,20 +20993,30 @@
         <w:lastRenderedPageBreak/>
         <w:t xml:space="preserve">Figure 4: Expression changes of selected genes, potentially responsible for </w:t>
       </w:r>
+      <w:proofErr w:type="spellStart"/>
       <w:r>
         <w:rPr>
           <w:rFonts w:ascii="Times New Roman" w:hAnsi="Times New Roman" w:cs="Times New Roman"/>
           <w:b/>
           <w:bCs/>
         </w:rPr>
-        <w:t xml:space="preserve">lipolytic </w:t>
-      </w:r>
+        <w:t>lipolytic</w:t>
+      </w:r>
+      <w:proofErr w:type="spellEnd"/>
       <w:r>
         <w:rPr>
           <w:rFonts w:ascii="Times New Roman" w:hAnsi="Times New Roman" w:cs="Times New Roman"/>
           <w:b/>
           <w:bCs/>
         </w:rPr>
+        <w:t xml:space="preserve"> </w:t>
+      </w:r>
+      <w:r>
+        <w:rPr>
+          <w:rFonts w:ascii="Times New Roman" w:hAnsi="Times New Roman" w:cs="Times New Roman"/>
+          <w:b/>
+          <w:bCs/>
+        </w:rPr>
         <w:t>or insulin sensitivity alterations in acromegaly patients.</w:t>
       </w:r>
       <w:r>
@@ -18959,7 +21141,23 @@
           <w:rFonts w:ascii="Times New Roman" w:hAnsi="Times New Roman" w:cs="Times New Roman"/>
           <w:bCs/>
         </w:rPr>
-        <w:t xml:space="preserve"> Expression is in units of RPKM (reads per kilobase per million reads).</w:t>
+        <w:t xml:space="preserve"> Expression is in units of RPKM (reads per </w:t>
+      </w:r>
+      <w:proofErr w:type="spellStart"/>
+      <w:r>
+        <w:rPr>
+          <w:rFonts w:ascii="Times New Roman" w:hAnsi="Times New Roman" w:cs="Times New Roman"/>
+          <w:bCs/>
+        </w:rPr>
+        <w:t>kilobase</w:t>
+      </w:r>
+      <w:proofErr w:type="spellEnd"/>
+      <w:r>
+        <w:rPr>
+          <w:rFonts w:ascii="Times New Roman" w:hAnsi="Times New Roman" w:cs="Times New Roman"/>
+          <w:bCs/>
+        </w:rPr>
+        <w:t xml:space="preserve"> per million reads).</w:t>
       </w:r>
     </w:p>
     <w:p>
@@ -19254,8 +21452,17 @@
           <w:rFonts w:ascii="Times New Roman" w:hAnsi="Times New Roman" w:cs="Times New Roman"/>
           <w:bCs/>
         </w:rPr>
-        <w:t>transcription factor and miRNA</w:t>
-      </w:r>
+        <w:t xml:space="preserve">transcription factor and </w:t>
+      </w:r>
+      <w:proofErr w:type="spellStart"/>
+      <w:r>
+        <w:rPr>
+          <w:rFonts w:ascii="Times New Roman" w:hAnsi="Times New Roman" w:cs="Times New Roman"/>
+          <w:bCs/>
+        </w:rPr>
+        <w:t>miRNA</w:t>
+      </w:r>
+      <w:proofErr w:type="spellEnd"/>
       <w:r>
         <w:rPr>
           <w:rFonts w:ascii="Times New Roman" w:hAnsi="Times New Roman" w:cs="Times New Roman"/>
@@ -19268,7 +21475,23 @@
           <w:rFonts w:ascii="Times New Roman" w:hAnsi="Times New Roman" w:cs="Times New Roman"/>
           <w:bCs/>
         </w:rPr>
-        <w:t xml:space="preserve"> These categories indicate that target genes regulated by these factors are altered in acromegalic white adipose tissue. </w:t>
+        <w:t xml:space="preserve"> These categories indicate that target genes regulated by these factors are altered in </w:t>
+      </w:r>
+      <w:proofErr w:type="spellStart"/>
+      <w:r>
+        <w:rPr>
+          <w:rFonts w:ascii="Times New Roman" w:hAnsi="Times New Roman" w:cs="Times New Roman"/>
+          <w:bCs/>
+        </w:rPr>
+        <w:t>acromegalic</w:t>
+      </w:r>
+      <w:proofErr w:type="spellEnd"/>
+      <w:r>
+        <w:rPr>
+          <w:rFonts w:ascii="Times New Roman" w:hAnsi="Times New Roman" w:cs="Times New Roman"/>
+          <w:bCs/>
+        </w:rPr>
+        <w:t xml:space="preserve"> white adipose tissue. </w:t>
       </w:r>
       <w:r>
         <w:rPr>
@@ -19431,7 +21654,23 @@
           <w:rFonts w:ascii="Times New Roman" w:hAnsi="Times New Roman" w:cs="Times New Roman"/>
           <w:bCs/>
         </w:rPr>
-        <w:t xml:space="preserve">Asterisks indicate q&lt;0.05.  Barplots are presented as mean +/- standard error of the mean.  </w:t>
+        <w:t xml:space="preserve">Asterisks indicate q&lt;0.05.  </w:t>
+      </w:r>
+      <w:proofErr w:type="spellStart"/>
+      <w:r>
+        <w:rPr>
+          <w:rFonts w:ascii="Times New Roman" w:hAnsi="Times New Roman" w:cs="Times New Roman"/>
+          <w:bCs/>
+        </w:rPr>
+        <w:t>Barplots</w:t>
+      </w:r>
+      <w:proofErr w:type="spellEnd"/>
+      <w:r>
+        <w:rPr>
+          <w:rFonts w:ascii="Times New Roman" w:hAnsi="Times New Roman" w:cs="Times New Roman"/>
+          <w:bCs/>
+        </w:rPr>
+        <w:t xml:space="preserve"> are presented as mean +/- standard error of the mean.  </w:t>
       </w:r>
       <w:proofErr w:type="gramStart"/>
       <w:r>
@@ -19447,7 +21686,23 @@
           <w:rFonts w:ascii="Times New Roman" w:hAnsi="Times New Roman" w:cs="Times New Roman"/>
           <w:bCs/>
         </w:rPr>
-        <w:t xml:space="preserve"> Expression is in units of RPKM (reads per kilobase per million reads).</w:t>
+        <w:t xml:space="preserve"> Expression is in units of RPKM (reads per </w:t>
+      </w:r>
+      <w:proofErr w:type="spellStart"/>
+      <w:r>
+        <w:rPr>
+          <w:rFonts w:ascii="Times New Roman" w:hAnsi="Times New Roman" w:cs="Times New Roman"/>
+          <w:bCs/>
+        </w:rPr>
+        <w:t>kilobase</w:t>
+      </w:r>
+      <w:proofErr w:type="spellEnd"/>
+      <w:r>
+        <w:rPr>
+          <w:rFonts w:ascii="Times New Roman" w:hAnsi="Times New Roman" w:cs="Times New Roman"/>
+          <w:bCs/>
+        </w:rPr>
+        <w:t xml:space="preserve"> per million reads).</w:t>
       </w:r>
     </w:p>
     <w:p>
@@ -19518,7 +21773,23 @@
           <w:rFonts w:ascii="Times New Roman" w:hAnsi="Times New Roman" w:cs="Times New Roman"/>
           <w:bCs/>
         </w:rPr>
-        <w:t xml:space="preserve">Asterisks indicate q&lt;0.05.  Barplots are presented as mean +/- standard error of the mean.  </w:t>
+        <w:t xml:space="preserve">Asterisks indicate q&lt;0.05.  </w:t>
+      </w:r>
+      <w:proofErr w:type="spellStart"/>
+      <w:r>
+        <w:rPr>
+          <w:rFonts w:ascii="Times New Roman" w:hAnsi="Times New Roman" w:cs="Times New Roman"/>
+          <w:bCs/>
+        </w:rPr>
+        <w:t>Barplots</w:t>
+      </w:r>
+      <w:proofErr w:type="spellEnd"/>
+      <w:r>
+        <w:rPr>
+          <w:rFonts w:ascii="Times New Roman" w:hAnsi="Times New Roman" w:cs="Times New Roman"/>
+          <w:bCs/>
+        </w:rPr>
+        <w:t xml:space="preserve"> are presented as mean +/- standard error of the mean.  </w:t>
       </w:r>
       <w:proofErr w:type="gramStart"/>
       <w:r>
@@ -19534,7 +21805,23 @@
           <w:rFonts w:ascii="Times New Roman" w:hAnsi="Times New Roman" w:cs="Times New Roman"/>
           <w:bCs/>
         </w:rPr>
-        <w:t xml:space="preserve"> Expression is in units of RPKM (reads per kilobase per million reads).</w:t>
+        <w:t xml:space="preserve"> Expression is in units of RPKM (reads per </w:t>
+      </w:r>
+      <w:proofErr w:type="spellStart"/>
+      <w:r>
+        <w:rPr>
+          <w:rFonts w:ascii="Times New Roman" w:hAnsi="Times New Roman" w:cs="Times New Roman"/>
+          <w:bCs/>
+        </w:rPr>
+        <w:t>kilobase</w:t>
+      </w:r>
+      <w:proofErr w:type="spellEnd"/>
+      <w:r>
+        <w:rPr>
+          <w:rFonts w:ascii="Times New Roman" w:hAnsi="Times New Roman" w:cs="Times New Roman"/>
+          <w:bCs/>
+        </w:rPr>
+        <w:t xml:space="preserve"> per million reads).</w:t>
       </w:r>
     </w:p>
     <w:p>
@@ -19565,22 +21852,115 @@
           <w:b/>
           <w:bCs/>
         </w:rPr>
-        <w:t>Supplementary Figure 3: Ceramide levels in adipose tissue from control and acronegalic patients.</w:t>
-      </w:r>
+        <w:t xml:space="preserve">Supplementary Figure 3: </w:t>
+      </w:r>
+      <w:proofErr w:type="spellStart"/>
       <w:r>
         <w:rPr>
           <w:rFonts w:ascii="Times New Roman" w:hAnsi="Times New Roman" w:cs="Times New Roman"/>
           <w:b/>
           <w:bCs/>
         </w:rPr>
+        <w:t>Ceramide</w:t>
+      </w:r>
+      <w:proofErr w:type="spellEnd"/>
+      <w:r>
+        <w:rPr>
+          <w:rFonts w:ascii="Times New Roman" w:hAnsi="Times New Roman" w:cs="Times New Roman"/>
+          <w:b/>
+          <w:bCs/>
+        </w:rPr>
+        <w:t xml:space="preserve"> levels in adipose tissue from control and </w:t>
+      </w:r>
+      <w:proofErr w:type="spellStart"/>
+      <w:r>
+        <w:rPr>
+          <w:rFonts w:ascii="Times New Roman" w:hAnsi="Times New Roman" w:cs="Times New Roman"/>
+          <w:b/>
+          <w:bCs/>
+        </w:rPr>
+        <w:t>acronegalic</w:t>
+      </w:r>
+      <w:proofErr w:type="spellEnd"/>
+      <w:r>
+        <w:rPr>
+          <w:rFonts w:ascii="Times New Roman" w:hAnsi="Times New Roman" w:cs="Times New Roman"/>
+          <w:b/>
+          <w:bCs/>
+        </w:rPr>
+        <w:t xml:space="preserve"> patients.</w:t>
+      </w:r>
+      <w:r>
+        <w:rPr>
+          <w:rFonts w:ascii="Times New Roman" w:hAnsi="Times New Roman" w:cs="Times New Roman"/>
+          <w:b/>
+          <w:bCs/>
+        </w:rPr>
         <w:t xml:space="preserve">  </w:t>
       </w:r>
-      <w:r>
-        <w:rPr>
-          <w:rFonts w:ascii="Times New Roman" w:hAnsi="Times New Roman" w:cs="Times New Roman"/>
-          <w:bCs/>
-        </w:rPr>
-        <w:t>Ceramide (Cer) or glucosylceramide levels (GluCer) were determined as described in the methods and materials section.  The number indicates the fatty acid species associat</w:t>
+      <w:proofErr w:type="spellStart"/>
+      <w:r>
+        <w:rPr>
+          <w:rFonts w:ascii="Times New Roman" w:hAnsi="Times New Roman" w:cs="Times New Roman"/>
+          <w:bCs/>
+        </w:rPr>
+        <w:t>Ceramide</w:t>
+      </w:r>
+      <w:proofErr w:type="spellEnd"/>
+      <w:r>
+        <w:rPr>
+          <w:rFonts w:ascii="Times New Roman" w:hAnsi="Times New Roman" w:cs="Times New Roman"/>
+          <w:bCs/>
+        </w:rPr>
+        <w:t xml:space="preserve"> (</w:t>
+      </w:r>
+      <w:proofErr w:type="spellStart"/>
+      <w:r>
+        <w:rPr>
+          <w:rFonts w:ascii="Times New Roman" w:hAnsi="Times New Roman" w:cs="Times New Roman"/>
+          <w:bCs/>
+        </w:rPr>
+        <w:t>Cer</w:t>
+      </w:r>
+      <w:proofErr w:type="spellEnd"/>
+      <w:r>
+        <w:rPr>
+          <w:rFonts w:ascii="Times New Roman" w:hAnsi="Times New Roman" w:cs="Times New Roman"/>
+          <w:bCs/>
+        </w:rPr>
+        <w:t xml:space="preserve">) or </w:t>
+      </w:r>
+      <w:proofErr w:type="spellStart"/>
+      <w:r>
+        <w:rPr>
+          <w:rFonts w:ascii="Times New Roman" w:hAnsi="Times New Roman" w:cs="Times New Roman"/>
+          <w:bCs/>
+        </w:rPr>
+        <w:t>glucosylceramide</w:t>
+      </w:r>
+      <w:proofErr w:type="spellEnd"/>
+      <w:r>
+        <w:rPr>
+          <w:rFonts w:ascii="Times New Roman" w:hAnsi="Times New Roman" w:cs="Times New Roman"/>
+          <w:bCs/>
+        </w:rPr>
+        <w:t xml:space="preserve"> levels (</w:t>
+      </w:r>
+      <w:proofErr w:type="spellStart"/>
+      <w:r>
+        <w:rPr>
+          <w:rFonts w:ascii="Times New Roman" w:hAnsi="Times New Roman" w:cs="Times New Roman"/>
+          <w:bCs/>
+        </w:rPr>
+        <w:t>GluCer</w:t>
+      </w:r>
+      <w:proofErr w:type="spellEnd"/>
+      <w:r>
+        <w:rPr>
+          <w:rFonts w:ascii="Times New Roman" w:hAnsi="Times New Roman" w:cs="Times New Roman"/>
+          <w:bCs/>
+        </w:rPr>
+        <w:t>) were determined as described in the methods and materials section.  The number indicates the fatty acid species associat</w:t>
       </w:r>
       <w:r>
         <w:rPr>
@@ -19615,7 +21995,7 @@
 
 <file path=word/comments.xml><?xml version="1.0" encoding="utf-8"?>
 <w:comments xmlns:wpc="http://schemas.microsoft.com/office/word/2010/wordprocessingCanvas" xmlns:mo="http://schemas.microsoft.com/office/mac/office/2008/main" xmlns:mc="http://schemas.openxmlformats.org/markup-compatibility/2006" xmlns:mv="urn:schemas-microsoft-com:mac:vml" xmlns:o="urn:schemas-microsoft-com:office:office" xmlns:r="http://schemas.openxmlformats.org/officeDocument/2006/relationships" xmlns:m="http://schemas.openxmlformats.org/officeDocument/2006/math" xmlns:v="urn:schemas-microsoft-com:vml" xmlns:wp14="http://schemas.microsoft.com/office/word/2010/wordprocessingDrawing" xmlns:wp="http://schemas.openxmlformats.org/drawingml/2006/wordprocessingDrawing" xmlns:w10="urn:schemas-microsoft-com:office:word" xmlns:w="http://schemas.openxmlformats.org/wordprocessingml/2006/main" xmlns:w14="http://schemas.microsoft.com/office/word/2010/wordml" xmlns:wpg="http://schemas.microsoft.com/office/word/2010/wordprocessingGroup" xmlns:wpi="http://schemas.microsoft.com/office/word/2010/wordprocessingInk" xmlns:wne="http://schemas.microsoft.com/office/word/2006/wordml" xmlns:wps="http://schemas.microsoft.com/office/word/2010/wordprocessingShape" mc:Ignorable="w14 wp14">
-  <w:comment w:id="1" w:author="Dave Bridges" w:date="2014-05-14T09:50:00Z" w:initials="DB">
+  <w:comment w:id="0" w:author="Dave Bridges" w:date="2014-05-14T09:50:00Z" w:initials="DB">
     <w:p>
       <w:pPr>
         <w:pStyle w:val="CommentText"/>
@@ -19768,7 +22148,7 @@
         <w:rStyle w:val="PageNumber"/>
         <w:noProof/>
       </w:rPr>
-      <w:t>20</w:t>
+      <w:t>8</w:t>
     </w:r>
     <w:ins w:id="7" w:author="Dave Bridges" w:date="2014-05-14T09:46:00Z">
       <w:r>
@@ -19846,12 +22226,21 @@
       <w:r>
         <w:t xml:space="preserve"> </w:t>
       </w:r>
-      <w:r>
-        <w:rPr>
-          <w:rFonts w:ascii="Times New Roman" w:hAnsi="Times New Roman" w:cs="Times New Roman"/>
-          <w:sz w:val="22"/>
-        </w:rPr>
-        <w:t>Rambam Health Care Campus, Haifa, Israel</w:t>
+      <w:proofErr w:type="spellStart"/>
+      <w:r>
+        <w:rPr>
+          <w:rFonts w:ascii="Times New Roman" w:hAnsi="Times New Roman" w:cs="Times New Roman"/>
+          <w:sz w:val="22"/>
+        </w:rPr>
+        <w:t>Rambam</w:t>
+      </w:r>
+      <w:proofErr w:type="spellEnd"/>
+      <w:r>
+        <w:rPr>
+          <w:rFonts w:ascii="Times New Roman" w:hAnsi="Times New Roman" w:cs="Times New Roman"/>
+          <w:sz w:val="22"/>
+        </w:rPr>
+        <w:t xml:space="preserve"> Health Care Campus, Haifa, Israel</w:t>
       </w:r>
     </w:p>
     <w:p>
@@ -22664,6 +25053,142 @@
 </file>
 
 <file path=customXml/itemProps1.xml><?xml version="1.0" encoding="utf-8"?>
+<ds:datastoreItem xmlns:ds="http://schemas.openxmlformats.org/officeDocument/2006/customXml" ds:itemID="{412846C5-4455-A341-8C69-7A08C0CDCF4E}">
+  <ds:schemaRefs>
+    <ds:schemaRef ds:uri="http://schemas.openxmlformats.org/officeDocument/2006/bibliography"/>
+  </ds:schemaRefs>
+</ds:datastoreItem>
+</file>
+
+<file path=customXml/itemProps10.xml><?xml version="1.0" encoding="utf-8"?>
+<ds:datastoreItem xmlns:ds="http://schemas.openxmlformats.org/officeDocument/2006/customXml" ds:itemID="{EB23E4CA-1E92-6B41-9C91-F808CEE3B4AC}">
+  <ds:schemaRefs>
+    <ds:schemaRef ds:uri="http://schemas.openxmlformats.org/officeDocument/2006/bibliography"/>
+  </ds:schemaRefs>
+</ds:datastoreItem>
+</file>
+
+<file path=customXml/itemProps11.xml><?xml version="1.0" encoding="utf-8"?>
+<ds:datastoreItem xmlns:ds="http://schemas.openxmlformats.org/officeDocument/2006/customXml" ds:itemID="{D72851E5-6779-4E1C-B9B9-3E12BF8DCE42}">
+  <ds:schemaRefs>
+    <ds:schemaRef ds:uri="http://schemas.openxmlformats.org/officeDocument/2006/bibliography"/>
+  </ds:schemaRefs>
+</ds:datastoreItem>
+</file>
+
+<file path=customXml/itemProps12.xml><?xml version="1.0" encoding="utf-8"?>
+<ds:datastoreItem xmlns:ds="http://schemas.openxmlformats.org/officeDocument/2006/customXml" ds:itemID="{24644F51-23ED-E74D-97BB-222CDB442E93}">
+  <ds:schemaRefs>
+    <ds:schemaRef ds:uri="http://schemas.openxmlformats.org/officeDocument/2006/bibliography"/>
+  </ds:schemaRefs>
+</ds:datastoreItem>
+</file>
+
+<file path=customXml/itemProps13.xml><?xml version="1.0" encoding="utf-8"?>
+<ds:datastoreItem xmlns:ds="http://schemas.openxmlformats.org/officeDocument/2006/customXml" ds:itemID="{CBEF857E-B3ED-3E46-8BFB-412A3A78C9EA}">
+  <ds:schemaRefs>
+    <ds:schemaRef ds:uri="http://schemas.openxmlformats.org/officeDocument/2006/bibliography"/>
+  </ds:schemaRefs>
+</ds:datastoreItem>
+</file>
+
+<file path=customXml/itemProps14.xml><?xml version="1.0" encoding="utf-8"?>
+<ds:datastoreItem xmlns:ds="http://schemas.openxmlformats.org/officeDocument/2006/customXml" ds:itemID="{E25147DA-AA79-0D4F-A823-7F8048E5AA05}">
+  <ds:schemaRefs>
+    <ds:schemaRef ds:uri="http://schemas.openxmlformats.org/officeDocument/2006/bibliography"/>
+  </ds:schemaRefs>
+</ds:datastoreItem>
+</file>
+
+<file path=customXml/itemProps15.xml><?xml version="1.0" encoding="utf-8"?>
+<ds:datastoreItem xmlns:ds="http://schemas.openxmlformats.org/officeDocument/2006/customXml" ds:itemID="{3C53432E-C90B-0B45-8E93-54C5E802D76C}">
+  <ds:schemaRefs>
+    <ds:schemaRef ds:uri="http://schemas.openxmlformats.org/officeDocument/2006/bibliography"/>
+  </ds:schemaRefs>
+</ds:datastoreItem>
+</file>
+
+<file path=customXml/itemProps16.xml><?xml version="1.0" encoding="utf-8"?>
+<ds:datastoreItem xmlns:ds="http://schemas.openxmlformats.org/officeDocument/2006/customXml" ds:itemID="{12A65729-951A-C54E-873D-75CAFC90441C}">
+  <ds:schemaRefs>
+    <ds:schemaRef ds:uri="http://schemas.openxmlformats.org/officeDocument/2006/bibliography"/>
+  </ds:schemaRefs>
+</ds:datastoreItem>
+</file>
+
+<file path=customXml/itemProps17.xml><?xml version="1.0" encoding="utf-8"?>
+<ds:datastoreItem xmlns:ds="http://schemas.openxmlformats.org/officeDocument/2006/customXml" ds:itemID="{DC33B3C4-C826-CD4E-AD76-7EB6DCD99CC0}">
+  <ds:schemaRefs>
+    <ds:schemaRef ds:uri="http://schemas.openxmlformats.org/officeDocument/2006/bibliography"/>
+  </ds:schemaRefs>
+</ds:datastoreItem>
+</file>
+
+<file path=customXml/itemProps18.xml><?xml version="1.0" encoding="utf-8"?>
+<ds:datastoreItem xmlns:ds="http://schemas.openxmlformats.org/officeDocument/2006/customXml" ds:itemID="{C53F0B8F-25E9-1A43-BB60-F7A5D1595F57}">
+  <ds:schemaRefs>
+    <ds:schemaRef ds:uri="http://schemas.openxmlformats.org/officeDocument/2006/bibliography"/>
+  </ds:schemaRefs>
+</ds:datastoreItem>
+</file>
+
+<file path=customXml/itemProps19.xml><?xml version="1.0" encoding="utf-8"?>
+<ds:datastoreItem xmlns:ds="http://schemas.openxmlformats.org/officeDocument/2006/customXml" ds:itemID="{3F5CA1D8-AC9E-4AD3-B549-2592345FA600}">
+  <ds:schemaRefs>
+    <ds:schemaRef ds:uri="http://schemas.openxmlformats.org/officeDocument/2006/bibliography"/>
+  </ds:schemaRefs>
+</ds:datastoreItem>
+</file>
+
+<file path=customXml/itemProps2.xml><?xml version="1.0" encoding="utf-8"?>
+<ds:datastoreItem xmlns:ds="http://schemas.openxmlformats.org/officeDocument/2006/customXml" ds:itemID="{EA163E06-BC81-3149-920A-223B13843D3F}">
+  <ds:schemaRefs>
+    <ds:schemaRef ds:uri="http://schemas.openxmlformats.org/officeDocument/2006/bibliography"/>
+  </ds:schemaRefs>
+</ds:datastoreItem>
+</file>
+
+<file path=customXml/itemProps20.xml><?xml version="1.0" encoding="utf-8"?>
+<ds:datastoreItem xmlns:ds="http://schemas.openxmlformats.org/officeDocument/2006/customXml" ds:itemID="{82F8081F-F90D-7348-90B3-F408DFC2FB55}">
+  <ds:schemaRefs>
+    <ds:schemaRef ds:uri="http://schemas.openxmlformats.org/officeDocument/2006/bibliography"/>
+  </ds:schemaRefs>
+</ds:datastoreItem>
+</file>
+
+<file path=customXml/itemProps21.xml><?xml version="1.0" encoding="utf-8"?>
+<ds:datastoreItem xmlns:ds="http://schemas.openxmlformats.org/officeDocument/2006/customXml" ds:itemID="{A5034B12-CDC2-4B4C-972C-32B94393D427}">
+  <ds:schemaRefs>
+    <ds:schemaRef ds:uri="http://schemas.openxmlformats.org/officeDocument/2006/bibliography"/>
+  </ds:schemaRefs>
+</ds:datastoreItem>
+</file>
+
+<file path=customXml/itemProps22.xml><?xml version="1.0" encoding="utf-8"?>
+<ds:datastoreItem xmlns:ds="http://schemas.openxmlformats.org/officeDocument/2006/customXml" ds:itemID="{5A18D987-B3C1-BA4C-AB28-B7D3EF405B3B}">
+  <ds:schemaRefs>
+    <ds:schemaRef ds:uri="http://schemas.openxmlformats.org/officeDocument/2006/bibliography"/>
+  </ds:schemaRefs>
+</ds:datastoreItem>
+</file>
+
+<file path=customXml/itemProps23.xml><?xml version="1.0" encoding="utf-8"?>
+<ds:datastoreItem xmlns:ds="http://schemas.openxmlformats.org/officeDocument/2006/customXml" ds:itemID="{0D90F0BD-4EB2-5B4A-B621-FF337740005B}">
+  <ds:schemaRefs>
+    <ds:schemaRef ds:uri="http://schemas.openxmlformats.org/officeDocument/2006/bibliography"/>
+  </ds:schemaRefs>
+</ds:datastoreItem>
+</file>
+
+<file path=customXml/itemProps24.xml><?xml version="1.0" encoding="utf-8"?>
+<ds:datastoreItem xmlns:ds="http://schemas.openxmlformats.org/officeDocument/2006/customXml" ds:itemID="{D8B4AD8C-162A-2B4D-9083-274D09DA6A7A}">
+  <ds:schemaRefs>
+    <ds:schemaRef ds:uri="http://schemas.openxmlformats.org/officeDocument/2006/bibliography"/>
+  </ds:schemaRefs>
+</ds:datastoreItem>
+</file>
+
+<file path=customXml/itemProps25.xml><?xml version="1.0" encoding="utf-8"?>
 <ds:datastoreItem xmlns:ds="http://schemas.openxmlformats.org/officeDocument/2006/customXml" ds:itemID="{04AC0114-280F-C54F-9EDB-EC9823BC16C7}">
   <ds:schemaRefs>
     <ds:schemaRef ds:uri="http://schemas.openxmlformats.org/officeDocument/2006/bibliography"/>
@@ -22671,7 +25196,271 @@
 </ds:datastoreItem>
 </file>
 
-<file path=customXml/itemProps10.xml><?xml version="1.0" encoding="utf-8"?>
+<file path=customXml/itemProps26.xml><?xml version="1.0" encoding="utf-8"?>
+<ds:datastoreItem xmlns:ds="http://schemas.openxmlformats.org/officeDocument/2006/customXml" ds:itemID="{B0A33202-1F4D-8846-8B97-D3ABBE854F7A}">
+  <ds:schemaRefs>
+    <ds:schemaRef ds:uri="http://schemas.openxmlformats.org/officeDocument/2006/bibliography"/>
+  </ds:schemaRefs>
+</ds:datastoreItem>
+</file>
+
+<file path=customXml/itemProps27.xml><?xml version="1.0" encoding="utf-8"?>
+<ds:datastoreItem xmlns:ds="http://schemas.openxmlformats.org/officeDocument/2006/customXml" ds:itemID="{A32D4035-6AF8-D648-9545-CE92A7B88C11}">
+  <ds:schemaRefs>
+    <ds:schemaRef ds:uri="http://schemas.openxmlformats.org/officeDocument/2006/bibliography"/>
+  </ds:schemaRefs>
+</ds:datastoreItem>
+</file>
+
+<file path=customXml/itemProps28.xml><?xml version="1.0" encoding="utf-8"?>
+<ds:datastoreItem xmlns:ds="http://schemas.openxmlformats.org/officeDocument/2006/customXml" ds:itemID="{F50D889C-CCD4-F445-8143-DCCD62DA2098}">
+  <ds:schemaRefs>
+    <ds:schemaRef ds:uri="http://schemas.openxmlformats.org/officeDocument/2006/bibliography"/>
+  </ds:schemaRefs>
+</ds:datastoreItem>
+</file>
+
+<file path=customXml/itemProps29.xml><?xml version="1.0" encoding="utf-8"?>
+<ds:datastoreItem xmlns:ds="http://schemas.openxmlformats.org/officeDocument/2006/customXml" ds:itemID="{DC6BF94D-97CA-43BA-9AAE-C261259FC087}">
+  <ds:schemaRefs>
+    <ds:schemaRef ds:uri="http://schemas.openxmlformats.org/officeDocument/2006/bibliography"/>
+  </ds:schemaRefs>
+</ds:datastoreItem>
+</file>
+
+<file path=customXml/itemProps3.xml><?xml version="1.0" encoding="utf-8"?>
+<ds:datastoreItem xmlns:ds="http://schemas.openxmlformats.org/officeDocument/2006/customXml" ds:itemID="{F2E31B77-6E4A-BD4D-8A8C-1657A0925202}">
+  <ds:schemaRefs>
+    <ds:schemaRef ds:uri="http://schemas.openxmlformats.org/officeDocument/2006/bibliography"/>
+  </ds:schemaRefs>
+</ds:datastoreItem>
+</file>
+
+<file path=customXml/itemProps30.xml><?xml version="1.0" encoding="utf-8"?>
+<ds:datastoreItem xmlns:ds="http://schemas.openxmlformats.org/officeDocument/2006/customXml" ds:itemID="{A16D3DB7-1BB7-BC4F-9567-2DFA5F84504C}">
+  <ds:schemaRefs>
+    <ds:schemaRef ds:uri="http://schemas.openxmlformats.org/officeDocument/2006/bibliography"/>
+  </ds:schemaRefs>
+</ds:datastoreItem>
+</file>
+
+<file path=customXml/itemProps31.xml><?xml version="1.0" encoding="utf-8"?>
+<ds:datastoreItem xmlns:ds="http://schemas.openxmlformats.org/officeDocument/2006/customXml" ds:itemID="{30449583-188F-4843-888D-C221CAD120FF}">
+  <ds:schemaRefs>
+    <ds:schemaRef ds:uri="http://schemas.openxmlformats.org/officeDocument/2006/bibliography"/>
+  </ds:schemaRefs>
+</ds:datastoreItem>
+</file>
+
+<file path=customXml/itemProps32.xml><?xml version="1.0" encoding="utf-8"?>
+<ds:datastoreItem xmlns:ds="http://schemas.openxmlformats.org/officeDocument/2006/customXml" ds:itemID="{E9230E9B-A26A-F944-985A-AB4C38D35179}">
+  <ds:schemaRefs>
+    <ds:schemaRef ds:uri="http://schemas.openxmlformats.org/officeDocument/2006/bibliography"/>
+  </ds:schemaRefs>
+</ds:datastoreItem>
+</file>
+
+<file path=customXml/itemProps33.xml><?xml version="1.0" encoding="utf-8"?>
+<ds:datastoreItem xmlns:ds="http://schemas.openxmlformats.org/officeDocument/2006/customXml" ds:itemID="{9F5316FC-D0D4-4945-9796-3F7DF0A39456}">
+  <ds:schemaRefs>
+    <ds:schemaRef ds:uri="http://schemas.openxmlformats.org/officeDocument/2006/bibliography"/>
+  </ds:schemaRefs>
+</ds:datastoreItem>
+</file>
+
+<file path=customXml/itemProps34.xml><?xml version="1.0" encoding="utf-8"?>
+<ds:datastoreItem xmlns:ds="http://schemas.openxmlformats.org/officeDocument/2006/customXml" ds:itemID="{8BFCF651-BBF2-4A2C-86AE-28C010CF77C6}">
+  <ds:schemaRefs>
+    <ds:schemaRef ds:uri="http://schemas.openxmlformats.org/officeDocument/2006/bibliography"/>
+  </ds:schemaRefs>
+</ds:datastoreItem>
+</file>
+
+<file path=customXml/itemProps35.xml><?xml version="1.0" encoding="utf-8"?>
+<ds:datastoreItem xmlns:ds="http://schemas.openxmlformats.org/officeDocument/2006/customXml" ds:itemID="{ACD7AEE7-0BD1-2B4B-9821-6D53E7E833CC}">
+  <ds:schemaRefs>
+    <ds:schemaRef ds:uri="http://schemas.openxmlformats.org/officeDocument/2006/bibliography"/>
+  </ds:schemaRefs>
+</ds:datastoreItem>
+</file>
+
+<file path=customXml/itemProps36.xml><?xml version="1.0" encoding="utf-8"?>
+<ds:datastoreItem xmlns:ds="http://schemas.openxmlformats.org/officeDocument/2006/customXml" ds:itemID="{4A4743FC-CD96-4F22-A509-042784870A6B}">
+  <ds:schemaRefs>
+    <ds:schemaRef ds:uri="http://schemas.openxmlformats.org/officeDocument/2006/bibliography"/>
+  </ds:schemaRefs>
+</ds:datastoreItem>
+</file>
+
+<file path=customXml/itemProps37.xml><?xml version="1.0" encoding="utf-8"?>
+<ds:datastoreItem xmlns:ds="http://schemas.openxmlformats.org/officeDocument/2006/customXml" ds:itemID="{D5287892-DE85-5F45-A0AC-1941F5953272}">
+  <ds:schemaRefs>
+    <ds:schemaRef ds:uri="http://schemas.openxmlformats.org/officeDocument/2006/bibliography"/>
+  </ds:schemaRefs>
+</ds:datastoreItem>
+</file>
+
+<file path=customXml/itemProps38.xml><?xml version="1.0" encoding="utf-8"?>
+<ds:datastoreItem xmlns:ds="http://schemas.openxmlformats.org/officeDocument/2006/customXml" ds:itemID="{BD4AE2BF-D947-164B-9A36-E841467A617E}">
+  <ds:schemaRefs>
+    <ds:schemaRef ds:uri="http://schemas.openxmlformats.org/officeDocument/2006/bibliography"/>
+  </ds:schemaRefs>
+</ds:datastoreItem>
+</file>
+
+<file path=customXml/itemProps39.xml><?xml version="1.0" encoding="utf-8"?>
+<ds:datastoreItem xmlns:ds="http://schemas.openxmlformats.org/officeDocument/2006/customXml" ds:itemID="{81655FE9-622B-4045-A9EC-38E87326A2A1}">
+  <ds:schemaRefs>
+    <ds:schemaRef ds:uri="http://schemas.openxmlformats.org/officeDocument/2006/bibliography"/>
+  </ds:schemaRefs>
+</ds:datastoreItem>
+</file>
+
+<file path=customXml/itemProps4.xml><?xml version="1.0" encoding="utf-8"?>
+<ds:datastoreItem xmlns:ds="http://schemas.openxmlformats.org/officeDocument/2006/customXml" ds:itemID="{F0796414-BE14-7F47-9D3A-E66EDC3807DF}">
+  <ds:schemaRefs>
+    <ds:schemaRef ds:uri="http://schemas.openxmlformats.org/officeDocument/2006/bibliography"/>
+  </ds:schemaRefs>
+</ds:datastoreItem>
+</file>
+
+<file path=customXml/itemProps40.xml><?xml version="1.0" encoding="utf-8"?>
+<ds:datastoreItem xmlns:ds="http://schemas.openxmlformats.org/officeDocument/2006/customXml" ds:itemID="{54C0265F-4BCC-454B-8A3D-74426FFD388F}">
+  <ds:schemaRefs>
+    <ds:schemaRef ds:uri="http://schemas.openxmlformats.org/officeDocument/2006/bibliography"/>
+  </ds:schemaRefs>
+</ds:datastoreItem>
+</file>
+
+<file path=customXml/itemProps41.xml><?xml version="1.0" encoding="utf-8"?>
+<ds:datastoreItem xmlns:ds="http://schemas.openxmlformats.org/officeDocument/2006/customXml" ds:itemID="{D24242F6-83D1-BA46-A622-75252D648A03}">
+  <ds:schemaRefs>
+    <ds:schemaRef ds:uri="http://schemas.openxmlformats.org/officeDocument/2006/bibliography"/>
+  </ds:schemaRefs>
+</ds:datastoreItem>
+</file>
+
+<file path=customXml/itemProps42.xml><?xml version="1.0" encoding="utf-8"?>
+<ds:datastoreItem xmlns:ds="http://schemas.openxmlformats.org/officeDocument/2006/customXml" ds:itemID="{2776833D-3D0F-A44B-BD0D-7A11DA4BC132}">
+  <ds:schemaRefs>
+    <ds:schemaRef ds:uri="http://schemas.openxmlformats.org/officeDocument/2006/bibliography"/>
+  </ds:schemaRefs>
+</ds:datastoreItem>
+</file>
+
+<file path=customXml/itemProps43.xml><?xml version="1.0" encoding="utf-8"?>
+<ds:datastoreItem xmlns:ds="http://schemas.openxmlformats.org/officeDocument/2006/customXml" ds:itemID="{913BD9C5-6B31-0043-8676-9C7AE23EE98F}">
+  <ds:schemaRefs>
+    <ds:schemaRef ds:uri="http://schemas.openxmlformats.org/officeDocument/2006/bibliography"/>
+  </ds:schemaRefs>
+</ds:datastoreItem>
+</file>
+
+<file path=customXml/itemProps44.xml><?xml version="1.0" encoding="utf-8"?>
+<ds:datastoreItem xmlns:ds="http://schemas.openxmlformats.org/officeDocument/2006/customXml" ds:itemID="{390E6D61-F899-494E-81E0-EFB838BF77D0}">
+  <ds:schemaRefs>
+    <ds:schemaRef ds:uri="http://schemas.openxmlformats.org/officeDocument/2006/bibliography"/>
+  </ds:schemaRefs>
+</ds:datastoreItem>
+</file>
+
+<file path=customXml/itemProps45.xml><?xml version="1.0" encoding="utf-8"?>
+<ds:datastoreItem xmlns:ds="http://schemas.openxmlformats.org/officeDocument/2006/customXml" ds:itemID="{C93AA455-D026-FD4B-BC64-8E79279F9FBF}">
+  <ds:schemaRefs>
+    <ds:schemaRef ds:uri="http://schemas.openxmlformats.org/officeDocument/2006/bibliography"/>
+  </ds:schemaRefs>
+</ds:datastoreItem>
+</file>
+
+<file path=customXml/itemProps46.xml><?xml version="1.0" encoding="utf-8"?>
+<ds:datastoreItem xmlns:ds="http://schemas.openxmlformats.org/officeDocument/2006/customXml" ds:itemID="{32501DE9-0567-FA45-9401-951F7E30E799}">
+  <ds:schemaRefs>
+    <ds:schemaRef ds:uri="http://schemas.openxmlformats.org/officeDocument/2006/bibliography"/>
+  </ds:schemaRefs>
+</ds:datastoreItem>
+</file>
+
+<file path=customXml/itemProps47.xml><?xml version="1.0" encoding="utf-8"?>
+<ds:datastoreItem xmlns:ds="http://schemas.openxmlformats.org/officeDocument/2006/customXml" ds:itemID="{B919146B-BDAD-034C-90F4-AC7610548D3F}">
+  <ds:schemaRefs>
+    <ds:schemaRef ds:uri="http://schemas.openxmlformats.org/officeDocument/2006/bibliography"/>
+  </ds:schemaRefs>
+</ds:datastoreItem>
+</file>
+
+<file path=customXml/itemProps48.xml><?xml version="1.0" encoding="utf-8"?>
+<ds:datastoreItem xmlns:ds="http://schemas.openxmlformats.org/officeDocument/2006/customXml" ds:itemID="{347453FC-F120-B04F-BB89-9D6EB6CC8D44}">
+  <ds:schemaRefs>
+    <ds:schemaRef ds:uri="http://schemas.openxmlformats.org/officeDocument/2006/bibliography"/>
+  </ds:schemaRefs>
+</ds:datastoreItem>
+</file>
+
+<file path=customXml/itemProps49.xml><?xml version="1.0" encoding="utf-8"?>
+<ds:datastoreItem xmlns:ds="http://schemas.openxmlformats.org/officeDocument/2006/customXml" ds:itemID="{2102E3B3-2277-024C-9CF2-AD2A155272EE}">
+  <ds:schemaRefs>
+    <ds:schemaRef ds:uri="http://schemas.openxmlformats.org/officeDocument/2006/bibliography"/>
+  </ds:schemaRefs>
+</ds:datastoreItem>
+</file>
+
+<file path=customXml/itemProps5.xml><?xml version="1.0" encoding="utf-8"?>
+<ds:datastoreItem xmlns:ds="http://schemas.openxmlformats.org/officeDocument/2006/customXml" ds:itemID="{40019E30-4DEC-274D-AF13-48594AB5C3D0}">
+  <ds:schemaRefs>
+    <ds:schemaRef ds:uri="http://schemas.openxmlformats.org/officeDocument/2006/bibliography"/>
+  </ds:schemaRefs>
+</ds:datastoreItem>
+</file>
+
+<file path=customXml/itemProps50.xml><?xml version="1.0" encoding="utf-8"?>
+<ds:datastoreItem xmlns:ds="http://schemas.openxmlformats.org/officeDocument/2006/customXml" ds:itemID="{E915DBD6-B1A1-3B44-A857-46F5A1681A29}">
+  <ds:schemaRefs>
+    <ds:schemaRef ds:uri="http://schemas.openxmlformats.org/officeDocument/2006/bibliography"/>
+  </ds:schemaRefs>
+</ds:datastoreItem>
+</file>
+
+<file path=customXml/itemProps51.xml><?xml version="1.0" encoding="utf-8"?>
+<ds:datastoreItem xmlns:ds="http://schemas.openxmlformats.org/officeDocument/2006/customXml" ds:itemID="{E9A7641C-225D-0F45-BBFC-0E00367FD07B}">
+  <ds:schemaRefs>
+    <ds:schemaRef ds:uri="http://schemas.openxmlformats.org/officeDocument/2006/bibliography"/>
+  </ds:schemaRefs>
+</ds:datastoreItem>
+</file>
+
+<file path=customXml/itemProps52.xml><?xml version="1.0" encoding="utf-8"?>
+<ds:datastoreItem xmlns:ds="http://schemas.openxmlformats.org/officeDocument/2006/customXml" ds:itemID="{C6771E3A-9B79-9D4E-B415-5DF01EB30D71}">
+  <ds:schemaRefs>
+    <ds:schemaRef ds:uri="http://schemas.openxmlformats.org/officeDocument/2006/bibliography"/>
+  </ds:schemaRefs>
+</ds:datastoreItem>
+</file>
+
+<file path=customXml/itemProps53.xml><?xml version="1.0" encoding="utf-8"?>
+<ds:datastoreItem xmlns:ds="http://schemas.openxmlformats.org/officeDocument/2006/customXml" ds:itemID="{7BC12E0C-7D34-0343-A796-CA1D28D23DAB}">
+  <ds:schemaRefs>
+    <ds:schemaRef ds:uri="http://schemas.openxmlformats.org/officeDocument/2006/bibliography"/>
+  </ds:schemaRefs>
+</ds:datastoreItem>
+</file>
+
+<file path=customXml/itemProps54.xml><?xml version="1.0" encoding="utf-8"?>
+<ds:datastoreItem xmlns:ds="http://schemas.openxmlformats.org/officeDocument/2006/customXml" ds:itemID="{AB609FD7-ECF2-344E-BEB0-0350A66F0BDF}">
+  <ds:schemaRefs>
+    <ds:schemaRef ds:uri="http://schemas.openxmlformats.org/officeDocument/2006/bibliography"/>
+  </ds:schemaRefs>
+</ds:datastoreItem>
+</file>
+
+<file path=customXml/itemProps55.xml><?xml version="1.0" encoding="utf-8"?>
+<ds:datastoreItem xmlns:ds="http://schemas.openxmlformats.org/officeDocument/2006/customXml" ds:itemID="{6CEF18D9-1398-9B4F-975A-1B2617497E97}">
+  <ds:schemaRefs>
+    <ds:schemaRef ds:uri="http://schemas.openxmlformats.org/officeDocument/2006/bibliography"/>
+  </ds:schemaRefs>
+</ds:datastoreItem>
+</file>
+
+<file path=customXml/itemProps6.xml><?xml version="1.0" encoding="utf-8"?>
 <ds:datastoreItem xmlns:ds="http://schemas.openxmlformats.org/officeDocument/2006/customXml" ds:itemID="{D2C7F908-D00A-1145-8D21-72C41D9609BE}">
   <ds:schemaRefs>
     <ds:schemaRef ds:uri="http://schemas.openxmlformats.org/officeDocument/2006/bibliography"/>
@@ -22679,7 +25468,7 @@
 </ds:datastoreItem>
 </file>
 
-<file path=customXml/itemProps11.xml><?xml version="1.0" encoding="utf-8"?>
+<file path=customXml/itemProps7.xml><?xml version="1.0" encoding="utf-8"?>
 <ds:datastoreItem xmlns:ds="http://schemas.openxmlformats.org/officeDocument/2006/customXml" ds:itemID="{88ECCCC2-4425-9243-9348-9F43D2D60214}">
   <ds:schemaRefs>
     <ds:schemaRef ds:uri="http://schemas.openxmlformats.org/officeDocument/2006/bibliography"/>
@@ -22687,7 +25476,7 @@
 </ds:datastoreItem>
 </file>
 
-<file path=customXml/itemProps12.xml><?xml version="1.0" encoding="utf-8"?>
+<file path=customXml/itemProps8.xml><?xml version="1.0" encoding="utf-8"?>
 <ds:datastoreItem xmlns:ds="http://schemas.openxmlformats.org/officeDocument/2006/customXml" ds:itemID="{E2BA5463-D475-FC4E-960B-A89A8989DB33}">
   <ds:schemaRefs>
     <ds:schemaRef ds:uri="http://schemas.openxmlformats.org/officeDocument/2006/bibliography"/>
@@ -22695,410 +25484,10 @@
 </ds:datastoreItem>
 </file>
 
-<file path=customXml/itemProps13.xml><?xml version="1.0" encoding="utf-8"?>
-<ds:datastoreItem xmlns:ds="http://schemas.openxmlformats.org/officeDocument/2006/customXml" ds:itemID="{F6480121-8FFC-6241-8D11-3118D06301E2}">
-  <ds:schemaRefs>
-    <ds:schemaRef ds:uri="http://schemas.openxmlformats.org/officeDocument/2006/bibliography"/>
-  </ds:schemaRefs>
-</ds:datastoreItem>
-</file>
-
-<file path=customXml/itemProps14.xml><?xml version="1.0" encoding="utf-8"?>
-<ds:datastoreItem xmlns:ds="http://schemas.openxmlformats.org/officeDocument/2006/customXml" ds:itemID="{EB2CC5EC-BD42-E841-B5F5-231C85F9B0D3}">
-  <ds:schemaRefs>
-    <ds:schemaRef ds:uri="http://schemas.openxmlformats.org/officeDocument/2006/bibliography"/>
-  </ds:schemaRefs>
-</ds:datastoreItem>
-</file>
-
-<file path=customXml/itemProps15.xml><?xml version="1.0" encoding="utf-8"?>
-<ds:datastoreItem xmlns:ds="http://schemas.openxmlformats.org/officeDocument/2006/customXml" ds:itemID="{412846C5-4455-A341-8C69-7A08C0CDCF4E}">
-  <ds:schemaRefs>
-    <ds:schemaRef ds:uri="http://schemas.openxmlformats.org/officeDocument/2006/bibliography"/>
-  </ds:schemaRefs>
-</ds:datastoreItem>
-</file>
-
-<file path=customXml/itemProps16.xml><?xml version="1.0" encoding="utf-8"?>
-<ds:datastoreItem xmlns:ds="http://schemas.openxmlformats.org/officeDocument/2006/customXml" ds:itemID="{EA163E06-BC81-3149-920A-223B13843D3F}">
-  <ds:schemaRefs>
-    <ds:schemaRef ds:uri="http://schemas.openxmlformats.org/officeDocument/2006/bibliography"/>
-  </ds:schemaRefs>
-</ds:datastoreItem>
-</file>
-
-<file path=customXml/itemProps17.xml><?xml version="1.0" encoding="utf-8"?>
-<ds:datastoreItem xmlns:ds="http://schemas.openxmlformats.org/officeDocument/2006/customXml" ds:itemID="{F2E31B77-6E4A-BD4D-8A8C-1657A0925202}">
-  <ds:schemaRefs>
-    <ds:schemaRef ds:uri="http://schemas.openxmlformats.org/officeDocument/2006/bibliography"/>
-  </ds:schemaRefs>
-</ds:datastoreItem>
-</file>
-
-<file path=customXml/itemProps18.xml><?xml version="1.0" encoding="utf-8"?>
-<ds:datastoreItem xmlns:ds="http://schemas.openxmlformats.org/officeDocument/2006/customXml" ds:itemID="{F0796414-BE14-7F47-9D3A-E66EDC3807DF}">
-  <ds:schemaRefs>
-    <ds:schemaRef ds:uri="http://schemas.openxmlformats.org/officeDocument/2006/bibliography"/>
-  </ds:schemaRefs>
-</ds:datastoreItem>
-</file>
-
-<file path=customXml/itemProps19.xml><?xml version="1.0" encoding="utf-8"?>
-<ds:datastoreItem xmlns:ds="http://schemas.openxmlformats.org/officeDocument/2006/customXml" ds:itemID="{40019E30-4DEC-274D-AF13-48594AB5C3D0}">
-  <ds:schemaRefs>
-    <ds:schemaRef ds:uri="http://schemas.openxmlformats.org/officeDocument/2006/bibliography"/>
-  </ds:schemaRefs>
-</ds:datastoreItem>
-</file>
-
-<file path=customXml/itemProps2.xml><?xml version="1.0" encoding="utf-8"?>
-<ds:datastoreItem xmlns:ds="http://schemas.openxmlformats.org/officeDocument/2006/customXml" ds:itemID="{B0A33202-1F4D-8846-8B97-D3ABBE854F7A}">
-  <ds:schemaRefs>
-    <ds:schemaRef ds:uri="http://schemas.openxmlformats.org/officeDocument/2006/bibliography"/>
-  </ds:schemaRefs>
-</ds:datastoreItem>
-</file>
-
-<file path=customXml/itemProps20.xml><?xml version="1.0" encoding="utf-8"?>
-<ds:datastoreItem xmlns:ds="http://schemas.openxmlformats.org/officeDocument/2006/customXml" ds:itemID="{390E6D61-F899-494E-81E0-EFB838BF77D0}">
-  <ds:schemaRefs>
-    <ds:schemaRef ds:uri="http://schemas.openxmlformats.org/officeDocument/2006/bibliography"/>
-  </ds:schemaRefs>
-</ds:datastoreItem>
-</file>
-
-<file path=customXml/itemProps21.xml><?xml version="1.0" encoding="utf-8"?>
-<ds:datastoreItem xmlns:ds="http://schemas.openxmlformats.org/officeDocument/2006/customXml" ds:itemID="{C93AA455-D026-FD4B-BC64-8E79279F9FBF}">
-  <ds:schemaRefs>
-    <ds:schemaRef ds:uri="http://schemas.openxmlformats.org/officeDocument/2006/bibliography"/>
-  </ds:schemaRefs>
-</ds:datastoreItem>
-</file>
-
-<file path=customXml/itemProps22.xml><?xml version="1.0" encoding="utf-8"?>
-<ds:datastoreItem xmlns:ds="http://schemas.openxmlformats.org/officeDocument/2006/customXml" ds:itemID="{32501DE9-0567-FA45-9401-951F7E30E799}">
-  <ds:schemaRefs>
-    <ds:schemaRef ds:uri="http://schemas.openxmlformats.org/officeDocument/2006/bibliography"/>
-  </ds:schemaRefs>
-</ds:datastoreItem>
-</file>
-
-<file path=customXml/itemProps23.xml><?xml version="1.0" encoding="utf-8"?>
-<ds:datastoreItem xmlns:ds="http://schemas.openxmlformats.org/officeDocument/2006/customXml" ds:itemID="{B919146B-BDAD-034C-90F4-AC7610548D3F}">
-  <ds:schemaRefs>
-    <ds:schemaRef ds:uri="http://schemas.openxmlformats.org/officeDocument/2006/bibliography"/>
-  </ds:schemaRefs>
-</ds:datastoreItem>
-</file>
-
-<file path=customXml/itemProps24.xml><?xml version="1.0" encoding="utf-8"?>
-<ds:datastoreItem xmlns:ds="http://schemas.openxmlformats.org/officeDocument/2006/customXml" ds:itemID="{347453FC-F120-B04F-BB89-9D6EB6CC8D44}">
-  <ds:schemaRefs>
-    <ds:schemaRef ds:uri="http://schemas.openxmlformats.org/officeDocument/2006/bibliography"/>
-  </ds:schemaRefs>
-</ds:datastoreItem>
-</file>
-
-<file path=customXml/itemProps25.xml><?xml version="1.0" encoding="utf-8"?>
-<ds:datastoreItem xmlns:ds="http://schemas.openxmlformats.org/officeDocument/2006/customXml" ds:itemID="{2102E3B3-2277-024C-9CF2-AD2A155272EE}">
-  <ds:schemaRefs>
-    <ds:schemaRef ds:uri="http://schemas.openxmlformats.org/officeDocument/2006/bibliography"/>
-  </ds:schemaRefs>
-</ds:datastoreItem>
-</file>
-
-<file path=customXml/itemProps26.xml><?xml version="1.0" encoding="utf-8"?>
-<ds:datastoreItem xmlns:ds="http://schemas.openxmlformats.org/officeDocument/2006/customXml" ds:itemID="{E915DBD6-B1A1-3B44-A857-46F5A1681A29}">
-  <ds:schemaRefs>
-    <ds:schemaRef ds:uri="http://schemas.openxmlformats.org/officeDocument/2006/bibliography"/>
-  </ds:schemaRefs>
-</ds:datastoreItem>
-</file>
-
-<file path=customXml/itemProps27.xml><?xml version="1.0" encoding="utf-8"?>
-<ds:datastoreItem xmlns:ds="http://schemas.openxmlformats.org/officeDocument/2006/customXml" ds:itemID="{E9A7641C-225D-0F45-BBFC-0E00367FD07B}">
-  <ds:schemaRefs>
-    <ds:schemaRef ds:uri="http://schemas.openxmlformats.org/officeDocument/2006/bibliography"/>
-  </ds:schemaRefs>
-</ds:datastoreItem>
-</file>
-
-<file path=customXml/itemProps28.xml><?xml version="1.0" encoding="utf-8"?>
-<ds:datastoreItem xmlns:ds="http://schemas.openxmlformats.org/officeDocument/2006/customXml" ds:itemID="{C6771E3A-9B79-9D4E-B415-5DF01EB30D71}">
-  <ds:schemaRefs>
-    <ds:schemaRef ds:uri="http://schemas.openxmlformats.org/officeDocument/2006/bibliography"/>
-  </ds:schemaRefs>
-</ds:datastoreItem>
-</file>
-
-<file path=customXml/itemProps29.xml><?xml version="1.0" encoding="utf-8"?>
-<ds:datastoreItem xmlns:ds="http://schemas.openxmlformats.org/officeDocument/2006/customXml" ds:itemID="{7BC12E0C-7D34-0343-A796-CA1D28D23DAB}">
-  <ds:schemaRefs>
-    <ds:schemaRef ds:uri="http://schemas.openxmlformats.org/officeDocument/2006/bibliography"/>
-  </ds:schemaRefs>
-</ds:datastoreItem>
-</file>
-
-<file path=customXml/itemProps3.xml><?xml version="1.0" encoding="utf-8"?>
-<ds:datastoreItem xmlns:ds="http://schemas.openxmlformats.org/officeDocument/2006/customXml" ds:itemID="{A32D4035-6AF8-D648-9545-CE92A7B88C11}">
-  <ds:schemaRefs>
-    <ds:schemaRef ds:uri="http://schemas.openxmlformats.org/officeDocument/2006/bibliography"/>
-  </ds:schemaRefs>
-</ds:datastoreItem>
-</file>
-
-<file path=customXml/itemProps30.xml><?xml version="1.0" encoding="utf-8"?>
-<ds:datastoreItem xmlns:ds="http://schemas.openxmlformats.org/officeDocument/2006/customXml" ds:itemID="{8BFCF651-BBF2-4A2C-86AE-28C010CF77C6}">
-  <ds:schemaRefs>
-    <ds:schemaRef ds:uri="http://schemas.openxmlformats.org/officeDocument/2006/bibliography"/>
-  </ds:schemaRefs>
-</ds:datastoreItem>
-</file>
-
-<file path=customXml/itemProps31.xml><?xml version="1.0" encoding="utf-8"?>
-<ds:datastoreItem xmlns:ds="http://schemas.openxmlformats.org/officeDocument/2006/customXml" ds:itemID="{ACD7AEE7-0BD1-2B4B-9821-6D53E7E833CC}">
-  <ds:schemaRefs>
-    <ds:schemaRef ds:uri="http://schemas.openxmlformats.org/officeDocument/2006/bibliography"/>
-  </ds:schemaRefs>
-</ds:datastoreItem>
-</file>
-
-<file path=customXml/itemProps32.xml><?xml version="1.0" encoding="utf-8"?>
-<ds:datastoreItem xmlns:ds="http://schemas.openxmlformats.org/officeDocument/2006/customXml" ds:itemID="{4A4743FC-CD96-4F22-A509-042784870A6B}">
-  <ds:schemaRefs>
-    <ds:schemaRef ds:uri="http://schemas.openxmlformats.org/officeDocument/2006/bibliography"/>
-  </ds:schemaRefs>
-</ds:datastoreItem>
-</file>
-
-<file path=customXml/itemProps33.xml><?xml version="1.0" encoding="utf-8"?>
-<ds:datastoreItem xmlns:ds="http://schemas.openxmlformats.org/officeDocument/2006/customXml" ds:itemID="{D5287892-DE85-5F45-A0AC-1941F5953272}">
-  <ds:schemaRefs>
-    <ds:schemaRef ds:uri="http://schemas.openxmlformats.org/officeDocument/2006/bibliography"/>
-  </ds:schemaRefs>
-</ds:datastoreItem>
-</file>
-
-<file path=customXml/itemProps34.xml><?xml version="1.0" encoding="utf-8"?>
-<ds:datastoreItem xmlns:ds="http://schemas.openxmlformats.org/officeDocument/2006/customXml" ds:itemID="{BD4AE2BF-D947-164B-9A36-E841467A617E}">
-  <ds:schemaRefs>
-    <ds:schemaRef ds:uri="http://schemas.openxmlformats.org/officeDocument/2006/bibliography"/>
-  </ds:schemaRefs>
-</ds:datastoreItem>
-</file>
-
-<file path=customXml/itemProps35.xml><?xml version="1.0" encoding="utf-8"?>
-<ds:datastoreItem xmlns:ds="http://schemas.openxmlformats.org/officeDocument/2006/customXml" ds:itemID="{81655FE9-622B-4045-A9EC-38E87326A2A1}">
-  <ds:schemaRefs>
-    <ds:schemaRef ds:uri="http://schemas.openxmlformats.org/officeDocument/2006/bibliography"/>
-  </ds:schemaRefs>
-</ds:datastoreItem>
-</file>
-
-<file path=customXml/itemProps36.xml><?xml version="1.0" encoding="utf-8"?>
-<ds:datastoreItem xmlns:ds="http://schemas.openxmlformats.org/officeDocument/2006/customXml" ds:itemID="{54C0265F-4BCC-454B-8A3D-74426FFD388F}">
-  <ds:schemaRefs>
-    <ds:schemaRef ds:uri="http://schemas.openxmlformats.org/officeDocument/2006/bibliography"/>
-  </ds:schemaRefs>
-</ds:datastoreItem>
-</file>
-
-<file path=customXml/itemProps37.xml><?xml version="1.0" encoding="utf-8"?>
-<ds:datastoreItem xmlns:ds="http://schemas.openxmlformats.org/officeDocument/2006/customXml" ds:itemID="{D24242F6-83D1-BA46-A622-75252D648A03}">
-  <ds:schemaRefs>
-    <ds:schemaRef ds:uri="http://schemas.openxmlformats.org/officeDocument/2006/bibliography"/>
-  </ds:schemaRefs>
-</ds:datastoreItem>
-</file>
-
-<file path=customXml/itemProps38.xml><?xml version="1.0" encoding="utf-8"?>
-<ds:datastoreItem xmlns:ds="http://schemas.openxmlformats.org/officeDocument/2006/customXml" ds:itemID="{2776833D-3D0F-A44B-BD0D-7A11DA4BC132}">
-  <ds:schemaRefs>
-    <ds:schemaRef ds:uri="http://schemas.openxmlformats.org/officeDocument/2006/bibliography"/>
-  </ds:schemaRefs>
-</ds:datastoreItem>
-</file>
-
-<file path=customXml/itemProps39.xml><?xml version="1.0" encoding="utf-8"?>
-<ds:datastoreItem xmlns:ds="http://schemas.openxmlformats.org/officeDocument/2006/customXml" ds:itemID="{913BD9C5-6B31-0043-8676-9C7AE23EE98F}">
-  <ds:schemaRefs>
-    <ds:schemaRef ds:uri="http://schemas.openxmlformats.org/officeDocument/2006/bibliography"/>
-  </ds:schemaRefs>
-</ds:datastoreItem>
-</file>
-
-<file path=customXml/itemProps4.xml><?xml version="1.0" encoding="utf-8"?>
-<ds:datastoreItem xmlns:ds="http://schemas.openxmlformats.org/officeDocument/2006/customXml" ds:itemID="{F50D889C-CCD4-F445-8143-DCCD62DA2098}">
-  <ds:schemaRefs>
-    <ds:schemaRef ds:uri="http://schemas.openxmlformats.org/officeDocument/2006/bibliography"/>
-  </ds:schemaRefs>
-</ds:datastoreItem>
-</file>
-
-<file path=customXml/itemProps40.xml><?xml version="1.0" encoding="utf-8"?>
-<ds:datastoreItem xmlns:ds="http://schemas.openxmlformats.org/officeDocument/2006/customXml" ds:itemID="{3C53432E-C90B-0B45-8E93-54C5E802D76C}">
-  <ds:schemaRefs>
-    <ds:schemaRef ds:uri="http://schemas.openxmlformats.org/officeDocument/2006/bibliography"/>
-  </ds:schemaRefs>
-</ds:datastoreItem>
-</file>
-
-<file path=customXml/itemProps41.xml><?xml version="1.0" encoding="utf-8"?>
-<ds:datastoreItem xmlns:ds="http://schemas.openxmlformats.org/officeDocument/2006/customXml" ds:itemID="{12A65729-951A-C54E-873D-75CAFC90441C}">
-  <ds:schemaRefs>
-    <ds:schemaRef ds:uri="http://schemas.openxmlformats.org/officeDocument/2006/bibliography"/>
-  </ds:schemaRefs>
-</ds:datastoreItem>
-</file>
-
-<file path=customXml/itemProps42.xml><?xml version="1.0" encoding="utf-8"?>
-<ds:datastoreItem xmlns:ds="http://schemas.openxmlformats.org/officeDocument/2006/customXml" ds:itemID="{DC33B3C4-C826-CD4E-AD76-7EB6DCD99CC0}">
-  <ds:schemaRefs>
-    <ds:schemaRef ds:uri="http://schemas.openxmlformats.org/officeDocument/2006/bibliography"/>
-  </ds:schemaRefs>
-</ds:datastoreItem>
-</file>
-
-<file path=customXml/itemProps43.xml><?xml version="1.0" encoding="utf-8"?>
-<ds:datastoreItem xmlns:ds="http://schemas.openxmlformats.org/officeDocument/2006/customXml" ds:itemID="{C53F0B8F-25E9-1A43-BB60-F7A5D1595F57}">
-  <ds:schemaRefs>
-    <ds:schemaRef ds:uri="http://schemas.openxmlformats.org/officeDocument/2006/bibliography"/>
-  </ds:schemaRefs>
-</ds:datastoreItem>
-</file>
-
-<file path=customXml/itemProps44.xml><?xml version="1.0" encoding="utf-8"?>
-<ds:datastoreItem xmlns:ds="http://schemas.openxmlformats.org/officeDocument/2006/customXml" ds:itemID="{3F5CA1D8-AC9E-4AD3-B549-2592345FA600}">
-  <ds:schemaRefs>
-    <ds:schemaRef ds:uri="http://schemas.openxmlformats.org/officeDocument/2006/bibliography"/>
-  </ds:schemaRefs>
-</ds:datastoreItem>
-</file>
-
-<file path=customXml/itemProps45.xml><?xml version="1.0" encoding="utf-8"?>
-<ds:datastoreItem xmlns:ds="http://schemas.openxmlformats.org/officeDocument/2006/customXml" ds:itemID="{82F8081F-F90D-7348-90B3-F408DFC2FB55}">
-  <ds:schemaRefs>
-    <ds:schemaRef ds:uri="http://schemas.openxmlformats.org/officeDocument/2006/bibliography"/>
-  </ds:schemaRefs>
-</ds:datastoreItem>
-</file>
-
-<file path=customXml/itemProps46.xml><?xml version="1.0" encoding="utf-8"?>
-<ds:datastoreItem xmlns:ds="http://schemas.openxmlformats.org/officeDocument/2006/customXml" ds:itemID="{A5034B12-CDC2-4B4C-972C-32B94393D427}">
-  <ds:schemaRefs>
-    <ds:schemaRef ds:uri="http://schemas.openxmlformats.org/officeDocument/2006/bibliography"/>
-  </ds:schemaRefs>
-</ds:datastoreItem>
-</file>
-
-<file path=customXml/itemProps47.xml><?xml version="1.0" encoding="utf-8"?>
-<ds:datastoreItem xmlns:ds="http://schemas.openxmlformats.org/officeDocument/2006/customXml" ds:itemID="{5A18D987-B3C1-BA4C-AB28-B7D3EF405B3B}">
-  <ds:schemaRefs>
-    <ds:schemaRef ds:uri="http://schemas.openxmlformats.org/officeDocument/2006/bibliography"/>
-  </ds:schemaRefs>
-</ds:datastoreItem>
-</file>
-
-<file path=customXml/itemProps48.xml><?xml version="1.0" encoding="utf-8"?>
-<ds:datastoreItem xmlns:ds="http://schemas.openxmlformats.org/officeDocument/2006/customXml" ds:itemID="{0D90F0BD-4EB2-5B4A-B621-FF337740005B}">
-  <ds:schemaRefs>
-    <ds:schemaRef ds:uri="http://schemas.openxmlformats.org/officeDocument/2006/bibliography"/>
-  </ds:schemaRefs>
-</ds:datastoreItem>
-</file>
-
-<file path=customXml/itemProps49.xml><?xml version="1.0" encoding="utf-8"?>
-<ds:datastoreItem xmlns:ds="http://schemas.openxmlformats.org/officeDocument/2006/customXml" ds:itemID="{D8B4AD8C-162A-2B4D-9083-274D09DA6A7A}">
-  <ds:schemaRefs>
-    <ds:schemaRef ds:uri="http://schemas.openxmlformats.org/officeDocument/2006/bibliography"/>
-  </ds:schemaRefs>
-</ds:datastoreItem>
-</file>
-
-<file path=customXml/itemProps5.xml><?xml version="1.0" encoding="utf-8"?>
-<ds:datastoreItem xmlns:ds="http://schemas.openxmlformats.org/officeDocument/2006/customXml" ds:itemID="{DC6BF94D-97CA-43BA-9AAE-C261259FC087}">
-  <ds:schemaRefs>
-    <ds:schemaRef ds:uri="http://schemas.openxmlformats.org/officeDocument/2006/bibliography"/>
-  </ds:schemaRefs>
-</ds:datastoreItem>
-</file>
-
-<file path=customXml/itemProps50.xml><?xml version="1.0" encoding="utf-8"?>
+<file path=customXml/itemProps9.xml><?xml version="1.0" encoding="utf-8"?>
 <ds:datastoreItem xmlns:ds="http://schemas.openxmlformats.org/officeDocument/2006/customXml" ds:itemID="{332893CB-AEC5-457B-9724-DF4BAFD3DA6F}">
   <ds:schemaRefs>
     <ds:schemaRef ds:uri="http://schemas.openxmlformats.org/officeDocument/2006/bibliography"/>
   </ds:schemaRefs>
 </ds:datastoreItem>
-</file>
-
-<file path=customXml/itemProps51.xml><?xml version="1.0" encoding="utf-8"?>
-<ds:datastoreItem xmlns:ds="http://schemas.openxmlformats.org/officeDocument/2006/customXml" ds:itemID="{EB23E4CA-1E92-6B41-9C91-F808CEE3B4AC}">
-  <ds:schemaRefs>
-    <ds:schemaRef ds:uri="http://schemas.openxmlformats.org/officeDocument/2006/bibliography"/>
-  </ds:schemaRefs>
-</ds:datastoreItem>
-</file>
-
-<file path=customXml/itemProps52.xml><?xml version="1.0" encoding="utf-8"?>
-<ds:datastoreItem xmlns:ds="http://schemas.openxmlformats.org/officeDocument/2006/customXml" ds:itemID="{D72851E5-6779-4E1C-B9B9-3E12BF8DCE42}">
-  <ds:schemaRefs>
-    <ds:schemaRef ds:uri="http://schemas.openxmlformats.org/officeDocument/2006/bibliography"/>
-  </ds:schemaRefs>
-</ds:datastoreItem>
-</file>
-
-<file path=customXml/itemProps53.xml><?xml version="1.0" encoding="utf-8"?>
-<ds:datastoreItem xmlns:ds="http://schemas.openxmlformats.org/officeDocument/2006/customXml" ds:itemID="{24644F51-23ED-E74D-97BB-222CDB442E93}">
-  <ds:schemaRefs>
-    <ds:schemaRef ds:uri="http://schemas.openxmlformats.org/officeDocument/2006/bibliography"/>
-  </ds:schemaRefs>
-</ds:datastoreItem>
-</file>
-
-<file path=customXml/itemProps54.xml><?xml version="1.0" encoding="utf-8"?>
-<ds:datastoreItem xmlns:ds="http://schemas.openxmlformats.org/officeDocument/2006/customXml" ds:itemID="{CBEF857E-B3ED-3E46-8BFB-412A3A78C9EA}">
-  <ds:schemaRefs>
-    <ds:schemaRef ds:uri="http://schemas.openxmlformats.org/officeDocument/2006/bibliography"/>
-  </ds:schemaRefs>
-</ds:datastoreItem>
-</file>
-
-<file path=customXml/itemProps55.xml><?xml version="1.0" encoding="utf-8"?>
-<ds:datastoreItem xmlns:ds="http://schemas.openxmlformats.org/officeDocument/2006/customXml" ds:itemID="{E25147DA-AA79-0D4F-A823-7F8048E5AA05}">
-  <ds:schemaRefs>
-    <ds:schemaRef ds:uri="http://schemas.openxmlformats.org/officeDocument/2006/bibliography"/>
-  </ds:schemaRefs>
-</ds:datastoreItem>
-</file>
-
-<file path=customXml/itemProps6.xml><?xml version="1.0" encoding="utf-8"?>
-<ds:datastoreItem xmlns:ds="http://schemas.openxmlformats.org/officeDocument/2006/customXml" ds:itemID="{A16D3DB7-1BB7-BC4F-9567-2DFA5F84504C}">
-  <ds:schemaRefs>
-    <ds:schemaRef ds:uri="http://schemas.openxmlformats.org/officeDocument/2006/bibliography"/>
-  </ds:schemaRefs>
-</ds:datastoreItem>
-</file>
-
-<file path=customXml/itemProps7.xml><?xml version="1.0" encoding="utf-8"?>
-<ds:datastoreItem xmlns:ds="http://schemas.openxmlformats.org/officeDocument/2006/customXml" ds:itemID="{30449583-188F-4843-888D-C221CAD120FF}">
-  <ds:schemaRefs>
-    <ds:schemaRef ds:uri="http://schemas.openxmlformats.org/officeDocument/2006/bibliography"/>
-  </ds:schemaRefs>
-</ds:datastoreItem>
-</file>
-
-<file path=customXml/itemProps8.xml><?xml version="1.0" encoding="utf-8"?>
-<ds:datastoreItem xmlns:ds="http://schemas.openxmlformats.org/officeDocument/2006/customXml" ds:itemID="{E9230E9B-A26A-F944-985A-AB4C38D35179}">
-  <ds:schemaRefs>
-    <ds:schemaRef ds:uri="http://schemas.openxmlformats.org/officeDocument/2006/bibliography"/>
-  </ds:schemaRefs>
-</ds:datastoreItem>
-</file>
-
-<file path=customXml/itemProps9.xml><?xml version="1.0" encoding="utf-8"?>
-<ds:datastoreItem xmlns:ds="http://schemas.openxmlformats.org/officeDocument/2006/customXml" ds:itemID="{9F5316FC-D0D4-4945-9796-3F7DF0A39456}">
-  <ds:schemaRefs>
-    <ds:schemaRef ds:uri="http://schemas.openxmlformats.org/officeDocument/2006/bibliography"/>
-  </ds:schemaRefs>
-</ds:datastoreItem>
 </file>
</xml_diff>

<commit_message>
Reworded section about acromegaly patients
</commit_message>
<xml_diff>
--- a/manuscript/Acromegaly-Manuscript/manuscript.docx
+++ b/manuscript/Acromegaly-Manuscript/manuscript.docx
@@ -352,20 +352,12 @@
         </w:rPr>
         <w:t xml:space="preserve">WORD COUNT:  </w:t>
       </w:r>
-      <w:commentRangeStart w:id="0"/>
       <w:r>
         <w:rPr>
           <w:rFonts w:ascii="Times New Roman" w:hAnsi="Times New Roman" w:cs="Times New Roman"/>
           <w:bCs/>
         </w:rPr>
         <w:t>4108</w:t>
-      </w:r>
-      <w:commentRangeEnd w:id="0"/>
-      <w:r>
-        <w:rPr>
-          <w:rStyle w:val="CommentReference"/>
-        </w:rPr>
-        <w:commentReference w:id="0"/>
       </w:r>
     </w:p>
     <w:p>
@@ -6014,8 +6006,6 @@
         </w:rPr>
         <w:t>1</w:t>
       </w:r>
-      <w:bookmarkStart w:id="1" w:name="_GoBack"/>
-      <w:bookmarkEnd w:id="1"/>
       <w:r>
         <w:rPr>
           <w:rFonts w:ascii="Times New Roman" w:hAnsi="Times New Roman" w:cs="Times New Roman"/>
@@ -14902,6 +14892,12 @@
         </w:rPr>
         <w:t xml:space="preserve">ation of the </w:t>
       </w:r>
+      <w:r>
+        <w:rPr>
+          <w:rFonts w:ascii="Times New Roman" w:hAnsi="Times New Roman" w:cs="Times New Roman"/>
+        </w:rPr>
+        <w:t xml:space="preserve">mRNA levels of </w:t>
+      </w:r>
       <w:proofErr w:type="spellStart"/>
       <w:r>
         <w:rPr>
@@ -14940,6 +14936,7 @@
         </w:rPr>
         <w:t xml:space="preserve">0.71).  </w:t>
       </w:r>
+      <w:bookmarkStart w:id="0" w:name="_GoBack"/>
       <w:r>
         <w:rPr>
           <w:rFonts w:ascii="Times New Roman" w:hAnsi="Times New Roman" w:cs="Times New Roman"/>
@@ -14950,7 +14947,13 @@
         <w:rPr>
           <w:rFonts w:ascii="Times New Roman" w:hAnsi="Times New Roman" w:cs="Times New Roman"/>
         </w:rPr>
-        <w:t xml:space="preserve">also measured </w:t>
+        <w:t>then</w:t>
+      </w:r>
+      <w:r>
+        <w:rPr>
+          <w:rFonts w:ascii="Times New Roman" w:hAnsi="Times New Roman" w:cs="Times New Roman"/>
+        </w:rPr>
+        <w:t xml:space="preserve"> measured </w:t>
       </w:r>
       <w:proofErr w:type="spellStart"/>
       <w:r>
@@ -15078,25 +15081,25 @@
         <w:rPr>
           <w:rFonts w:ascii="Times New Roman" w:hAnsi="Times New Roman" w:cs="Times New Roman"/>
         </w:rPr>
-        <w:t xml:space="preserve"> patients, but this</w:t>
-      </w:r>
-      <w:r>
-        <w:rPr>
-          <w:rFonts w:ascii="Times New Roman" w:hAnsi="Times New Roman" w:cs="Times New Roman"/>
-        </w:rPr>
-        <w:t xml:space="preserve"> indicat</w:t>
-      </w:r>
-      <w:r>
-        <w:rPr>
-          <w:rFonts w:ascii="Times New Roman" w:hAnsi="Times New Roman" w:cs="Times New Roman"/>
-        </w:rPr>
-        <w:t>es</w:t>
-      </w:r>
-      <w:r>
-        <w:rPr>
-          <w:rFonts w:ascii="Times New Roman" w:hAnsi="Times New Roman" w:cs="Times New Roman"/>
-        </w:rPr>
-        <w:t xml:space="preserve"> that </w:t>
+        <w:t xml:space="preserve"> patients</w:t>
+      </w:r>
+      <w:r>
+        <w:rPr>
+          <w:rFonts w:ascii="Times New Roman" w:hAnsi="Times New Roman" w:cs="Times New Roman"/>
+        </w:rPr>
+        <w:t>.  We therefore do not have strong evidence to support the hypothesis</w:t>
+      </w:r>
+      <w:r>
+        <w:rPr>
+          <w:rFonts w:ascii="Times New Roman" w:hAnsi="Times New Roman" w:cs="Times New Roman"/>
+        </w:rPr>
+        <w:t xml:space="preserve"> </w:t>
+      </w:r>
+      <w:r>
+        <w:rPr>
+          <w:rFonts w:ascii="Times New Roman" w:hAnsi="Times New Roman" w:cs="Times New Roman"/>
+        </w:rPr>
+        <w:t xml:space="preserve">that </w:t>
       </w:r>
       <w:proofErr w:type="spellStart"/>
       <w:r>
@@ -15110,7 +15113,7 @@
         <w:rPr>
           <w:rFonts w:ascii="Times New Roman" w:hAnsi="Times New Roman" w:cs="Times New Roman"/>
         </w:rPr>
-        <w:t xml:space="preserve"> elevations are not likely causative</w:t>
+        <w:t xml:space="preserve"> elevations are causative</w:t>
       </w:r>
       <w:r>
         <w:rPr>
@@ -15145,6 +15148,7 @@
         <w:t xml:space="preserve">  </w:t>
       </w:r>
     </w:p>
+    <w:bookmarkEnd w:id="0"/>
     <w:p>
       <w:pPr>
         <w:bidi w:val="0"/>
@@ -15848,7 +15852,14 @@
         <w:rPr>
           <w:rFonts w:ascii="Times New Roman" w:hAnsi="Times New Roman" w:cs="Times New Roman"/>
         </w:rPr>
-        <w:t>).  Glucocorticoid receptor expression is repressed by cortisol</w:t>
+        <w:t xml:space="preserve">).  Glucocorticoid receptor expression is repressed by </w:t>
+      </w:r>
+      <w:r>
+        <w:rPr>
+          <w:rFonts w:ascii="Times New Roman" w:hAnsi="Times New Roman" w:cs="Times New Roman"/>
+        </w:rPr>
+        <w:lastRenderedPageBreak/>
+        <w:t>cortisol</w:t>
       </w:r>
       <w:r>
         <w:rPr>
@@ -16332,6 +16343,7 @@
           <w:b/>
           <w:bCs/>
         </w:rPr>
+        <w:lastRenderedPageBreak/>
         <w:t>References</w:t>
       </w:r>
     </w:p>
@@ -16354,7 +16366,6 @@
           <w:sz w:val="22"/>
           <w:szCs w:val="22"/>
         </w:rPr>
-        <w:lastRenderedPageBreak/>
         <w:fldChar w:fldCharType="begin" w:fldLock="1"/>
       </w:r>
       <w:r>
@@ -17215,6 +17226,7 @@
           <w:noProof/>
           <w:sz w:val="22"/>
         </w:rPr>
+        <w:lastRenderedPageBreak/>
         <w:t xml:space="preserve">14. </w:t>
       </w:r>
       <w:r>
@@ -17279,7 +17291,6 @@
           <w:noProof/>
           <w:sz w:val="22"/>
         </w:rPr>
-        <w:lastRenderedPageBreak/>
         <w:t xml:space="preserve">15. </w:t>
       </w:r>
       <w:r>
@@ -18030,7 +18041,18 @@
           <w:noProof/>
           <w:sz w:val="22"/>
         </w:rPr>
-        <w:t>Ashburner M, Ball CA, Blake JA, Botstein D, Butler H, Cherry JM, Davis AP, Dolinski K, Dwight SS, Eppig JT, Harris MA, Hill DP, Issel-Tarver L, Kasarskis A, Lewis S, Matese JC, Richardson JE, Ringwald M, Rubin GM, Sherlock G.</w:t>
+        <w:t xml:space="preserve">Ashburner M, Ball CA, Blake JA, Botstein D, Butler H, Cherry JM, Davis AP, Dolinski K, Dwight SS, Eppig JT, Harris MA, Hill DP, Issel-Tarver L, Kasarskis A, Lewis S, </w:t>
+      </w:r>
+      <w:r>
+        <w:rPr>
+          <w:rFonts w:ascii="Times New Roman" w:hAnsi="Times New Roman"/>
+          <w:b/>
+          <w:bCs/>
+          <w:noProof/>
+          <w:sz w:val="22"/>
+        </w:rPr>
+        <w:lastRenderedPageBreak/>
+        <w:t>Matese JC, Richardson JE, Ringwald M, Rubin GM, Sherlock G.</w:t>
       </w:r>
       <w:r>
         <w:rPr>
@@ -18076,7 +18098,6 @@
           <w:noProof/>
           <w:sz w:val="22"/>
         </w:rPr>
-        <w:lastRenderedPageBreak/>
         <w:t xml:space="preserve">28. </w:t>
       </w:r>
       <w:r>
@@ -18717,6 +18738,7 @@
           <w:noProof/>
           <w:sz w:val="22"/>
         </w:rPr>
+        <w:lastRenderedPageBreak/>
         <w:t xml:space="preserve">38. </w:t>
       </w:r>
       <w:r>
@@ -18781,7 +18803,6 @@
           <w:noProof/>
           <w:sz w:val="22"/>
         </w:rPr>
-        <w:lastRenderedPageBreak/>
         <w:t xml:space="preserve">39. </w:t>
       </w:r>
       <w:r>
@@ -19532,6 +19553,7 @@
           <w:noProof/>
           <w:sz w:val="22"/>
         </w:rPr>
+        <w:lastRenderedPageBreak/>
         <w:t xml:space="preserve">51. </w:t>
       </w:r>
       <w:r>
@@ -19596,7 +19618,6 @@
           <w:noProof/>
           <w:sz w:val="22"/>
         </w:rPr>
-        <w:lastRenderedPageBreak/>
         <w:t xml:space="preserve">52. </w:t>
       </w:r>
       <w:r>
@@ -20260,7 +20281,6 @@
         </w:rPr>
         <w:t xml:space="preserve"> patients have reduced insulin sensitivity and </w:t>
       </w:r>
-      <w:commentRangeStart w:id="2"/>
       <w:r>
         <w:rPr>
           <w:rFonts w:ascii="Times New Roman" w:hAnsi="Times New Roman" w:cs="Times New Roman"/>
@@ -20268,15 +20288,6 @@
           <w:bCs/>
         </w:rPr>
         <w:t xml:space="preserve">trend for </w:t>
-      </w:r>
-      <w:commentRangeEnd w:id="2"/>
-      <w:r>
-        <w:rPr>
-          <w:rStyle w:val="CommentReference"/>
-          <w:sz w:val="22"/>
-          <w:szCs w:val="22"/>
-        </w:rPr>
-        <w:commentReference w:id="2"/>
       </w:r>
       <w:r>
         <w:rPr>
@@ -21978,9 +21989,9 @@
       </w:r>
     </w:p>
     <w:sectPr>
-      <w:headerReference w:type="default" r:id="rId64"/>
-      <w:footerReference w:type="even" r:id="rId65"/>
-      <w:footerReference w:type="default" r:id="rId66"/>
+      <w:headerReference w:type="default" r:id="rId63"/>
+      <w:footerReference w:type="even" r:id="rId64"/>
+      <w:footerReference w:type="default" r:id="rId65"/>
       <w:pgSz w:w="11906" w:h="16838"/>
       <w:pgMar w:top="1440" w:right="1440" w:bottom="1440" w:left="1440" w:header="706" w:footer="706" w:gutter="0"/>
       <w:lnNumType w:countBy="1" w:restart="continuous"/>
@@ -21991,49 +22002,6 @@
     </w:sectPr>
   </w:body>
 </w:document>
-</file>
-
-<file path=word/comments.xml><?xml version="1.0" encoding="utf-8"?>
-<w:comments xmlns:wpc="http://schemas.microsoft.com/office/word/2010/wordprocessingCanvas" xmlns:mo="http://schemas.microsoft.com/office/mac/office/2008/main" xmlns:mc="http://schemas.openxmlformats.org/markup-compatibility/2006" xmlns:mv="urn:schemas-microsoft-com:mac:vml" xmlns:o="urn:schemas-microsoft-com:office:office" xmlns:r="http://schemas.openxmlformats.org/officeDocument/2006/relationships" xmlns:m="http://schemas.openxmlformats.org/officeDocument/2006/math" xmlns:v="urn:schemas-microsoft-com:vml" xmlns:wp14="http://schemas.microsoft.com/office/word/2010/wordprocessingDrawing" xmlns:wp="http://schemas.openxmlformats.org/drawingml/2006/wordprocessingDrawing" xmlns:w10="urn:schemas-microsoft-com:office:word" xmlns:w="http://schemas.openxmlformats.org/wordprocessingml/2006/main" xmlns:w14="http://schemas.microsoft.com/office/word/2010/wordml" xmlns:wpg="http://schemas.microsoft.com/office/word/2010/wordprocessingGroup" xmlns:wpi="http://schemas.microsoft.com/office/word/2010/wordprocessingInk" xmlns:wne="http://schemas.microsoft.com/office/word/2006/wordml" xmlns:wps="http://schemas.microsoft.com/office/word/2010/wordprocessingShape" mc:Ignorable="w14 wp14">
-  <w:comment w:id="0" w:author="Dave Bridges" w:date="2014-05-14T09:50:00Z" w:initials="DB">
-    <w:p>
-      <w:pPr>
-        <w:pStyle w:val="CommentText"/>
-      </w:pPr>
-      <w:r>
-        <w:rPr>
-          <w:rStyle w:val="CommentReference"/>
-        </w:rPr>
-        <w:annotationRef/>
-      </w:r>
-      <w:r>
-        <w:rPr>
-          <w:rtl/>
-        </w:rPr>
-        <w:t>update before submissino, does not include abstract figure captions or references</w:t>
-      </w:r>
-    </w:p>
-  </w:comment>
-  <w:comment w:id="2" w:author="Dave Bridges" w:date="2014-05-14T09:18:00Z" w:initials="DB">
-    <w:p>
-      <w:pPr>
-        <w:pStyle w:val="CommentText"/>
-      </w:pPr>
-      <w:r>
-        <w:rPr>
-          <w:rStyle w:val="CommentReference"/>
-        </w:rPr>
-        <w:annotationRef/>
-      </w:r>
-      <w:r>
-        <w:rPr>
-          <w:rtl/>
-        </w:rPr>
-        <w:t>Quynh can you word this appropriately</w:t>
-      </w:r>
-    </w:p>
-  </w:comment>
-</w:comments>
 </file>
 
 <file path=word/endnotes.xml><?xml version="1.0" encoding="utf-8"?>
@@ -22075,11 +22043,11 @@
       <w:pStyle w:val="Footer"/>
       <w:framePr w:wrap="around" w:vAnchor="text" w:hAnchor="margin" w:xAlign="center" w:y="1"/>
       <w:rPr>
-        <w:ins w:id="3" w:author="Dave Bridges" w:date="2014-05-14T09:46:00Z"/>
+        <w:ins w:id="1" w:author="Dave Bridges" w:date="2014-05-14T09:46:00Z"/>
         <w:rStyle w:val="PageNumber"/>
       </w:rPr>
     </w:pPr>
-    <w:ins w:id="4" w:author="Dave Bridges" w:date="2014-05-14T09:46:00Z">
+    <w:ins w:id="2" w:author="Dave Bridges" w:date="2014-05-14T09:46:00Z">
       <w:r>
         <w:rPr>
           <w:rStyle w:val="PageNumber"/>
@@ -22117,11 +22085,11 @@
       <w:pStyle w:val="Footer"/>
       <w:framePr w:wrap="around" w:vAnchor="text" w:hAnchor="margin" w:xAlign="center" w:y="1"/>
       <w:rPr>
-        <w:ins w:id="5" w:author="Dave Bridges" w:date="2014-05-14T09:46:00Z"/>
+        <w:ins w:id="3" w:author="Dave Bridges" w:date="2014-05-14T09:46:00Z"/>
         <w:rStyle w:val="PageNumber"/>
       </w:rPr>
     </w:pPr>
-    <w:ins w:id="6" w:author="Dave Bridges" w:date="2014-05-14T09:46:00Z">
+    <w:ins w:id="4" w:author="Dave Bridges" w:date="2014-05-14T09:46:00Z">
       <w:r>
         <w:rPr>
           <w:rStyle w:val="PageNumber"/>
@@ -22148,9 +22116,9 @@
         <w:rStyle w:val="PageNumber"/>
         <w:noProof/>
       </w:rPr>
-      <w:t>8</w:t>
+      <w:t>17</w:t>
     </w:r>
-    <w:ins w:id="7" w:author="Dave Bridges" w:date="2014-05-14T09:46:00Z">
+    <w:ins w:id="5" w:author="Dave Bridges" w:date="2014-05-14T09:46:00Z">
       <w:r>
         <w:rPr>
           <w:rStyle w:val="PageNumber"/>
@@ -25053,7 +25021,7 @@
 </file>
 
 <file path=customXml/itemProps1.xml><?xml version="1.0" encoding="utf-8"?>
-<ds:datastoreItem xmlns:ds="http://schemas.openxmlformats.org/officeDocument/2006/customXml" ds:itemID="{412846C5-4455-A341-8C69-7A08C0CDCF4E}">
+<ds:datastoreItem xmlns:ds="http://schemas.openxmlformats.org/officeDocument/2006/customXml" ds:itemID="{332893CB-AEC5-457B-9724-DF4BAFD3DA6F}">
   <ds:schemaRefs>
     <ds:schemaRef ds:uri="http://schemas.openxmlformats.org/officeDocument/2006/bibliography"/>
   </ds:schemaRefs>
@@ -25061,6 +25029,86 @@
 </file>
 
 <file path=customXml/itemProps10.xml><?xml version="1.0" encoding="utf-8"?>
+<ds:datastoreItem xmlns:ds="http://schemas.openxmlformats.org/officeDocument/2006/customXml" ds:itemID="{C53F0B8F-25E9-1A43-BB60-F7A5D1595F57}">
+  <ds:schemaRefs>
+    <ds:schemaRef ds:uri="http://schemas.openxmlformats.org/officeDocument/2006/bibliography"/>
+  </ds:schemaRefs>
+</ds:datastoreItem>
+</file>
+
+<file path=customXml/itemProps11.xml><?xml version="1.0" encoding="utf-8"?>
+<ds:datastoreItem xmlns:ds="http://schemas.openxmlformats.org/officeDocument/2006/customXml" ds:itemID="{3F5CA1D8-AC9E-4AD3-B549-2592345FA600}">
+  <ds:schemaRefs>
+    <ds:schemaRef ds:uri="http://schemas.openxmlformats.org/officeDocument/2006/bibliography"/>
+  </ds:schemaRefs>
+</ds:datastoreItem>
+</file>
+
+<file path=customXml/itemProps12.xml><?xml version="1.0" encoding="utf-8"?>
+<ds:datastoreItem xmlns:ds="http://schemas.openxmlformats.org/officeDocument/2006/customXml" ds:itemID="{82F8081F-F90D-7348-90B3-F408DFC2FB55}">
+  <ds:schemaRefs>
+    <ds:schemaRef ds:uri="http://schemas.openxmlformats.org/officeDocument/2006/bibliography"/>
+  </ds:schemaRefs>
+</ds:datastoreItem>
+</file>
+
+<file path=customXml/itemProps13.xml><?xml version="1.0" encoding="utf-8"?>
+<ds:datastoreItem xmlns:ds="http://schemas.openxmlformats.org/officeDocument/2006/customXml" ds:itemID="{A5034B12-CDC2-4B4C-972C-32B94393D427}">
+  <ds:schemaRefs>
+    <ds:schemaRef ds:uri="http://schemas.openxmlformats.org/officeDocument/2006/bibliography"/>
+  </ds:schemaRefs>
+</ds:datastoreItem>
+</file>
+
+<file path=customXml/itemProps14.xml><?xml version="1.0" encoding="utf-8"?>
+<ds:datastoreItem xmlns:ds="http://schemas.openxmlformats.org/officeDocument/2006/customXml" ds:itemID="{5A18D987-B3C1-BA4C-AB28-B7D3EF405B3B}">
+  <ds:schemaRefs>
+    <ds:schemaRef ds:uri="http://schemas.openxmlformats.org/officeDocument/2006/bibliography"/>
+  </ds:schemaRefs>
+</ds:datastoreItem>
+</file>
+
+<file path=customXml/itemProps15.xml><?xml version="1.0" encoding="utf-8"?>
+<ds:datastoreItem xmlns:ds="http://schemas.openxmlformats.org/officeDocument/2006/customXml" ds:itemID="{0D90F0BD-4EB2-5B4A-B621-FF337740005B}">
+  <ds:schemaRefs>
+    <ds:schemaRef ds:uri="http://schemas.openxmlformats.org/officeDocument/2006/bibliography"/>
+  </ds:schemaRefs>
+</ds:datastoreItem>
+</file>
+
+<file path=customXml/itemProps16.xml><?xml version="1.0" encoding="utf-8"?>
+<ds:datastoreItem xmlns:ds="http://schemas.openxmlformats.org/officeDocument/2006/customXml" ds:itemID="{D8B4AD8C-162A-2B4D-9083-274D09DA6A7A}">
+  <ds:schemaRefs>
+    <ds:schemaRef ds:uri="http://schemas.openxmlformats.org/officeDocument/2006/bibliography"/>
+  </ds:schemaRefs>
+</ds:datastoreItem>
+</file>
+
+<file path=customXml/itemProps17.xml><?xml version="1.0" encoding="utf-8"?>
+<ds:datastoreItem xmlns:ds="http://schemas.openxmlformats.org/officeDocument/2006/customXml" ds:itemID="{04AC0114-280F-C54F-9EDB-EC9823BC16C7}">
+  <ds:schemaRefs>
+    <ds:schemaRef ds:uri="http://schemas.openxmlformats.org/officeDocument/2006/bibliography"/>
+  </ds:schemaRefs>
+</ds:datastoreItem>
+</file>
+
+<file path=customXml/itemProps18.xml><?xml version="1.0" encoding="utf-8"?>
+<ds:datastoreItem xmlns:ds="http://schemas.openxmlformats.org/officeDocument/2006/customXml" ds:itemID="{B0A33202-1F4D-8846-8B97-D3ABBE854F7A}">
+  <ds:schemaRefs>
+    <ds:schemaRef ds:uri="http://schemas.openxmlformats.org/officeDocument/2006/bibliography"/>
+  </ds:schemaRefs>
+</ds:datastoreItem>
+</file>
+
+<file path=customXml/itemProps19.xml><?xml version="1.0" encoding="utf-8"?>
+<ds:datastoreItem xmlns:ds="http://schemas.openxmlformats.org/officeDocument/2006/customXml" ds:itemID="{A32D4035-6AF8-D648-9545-CE92A7B88C11}">
+  <ds:schemaRefs>
+    <ds:schemaRef ds:uri="http://schemas.openxmlformats.org/officeDocument/2006/bibliography"/>
+  </ds:schemaRefs>
+</ds:datastoreItem>
+</file>
+
+<file path=customXml/itemProps2.xml><?xml version="1.0" encoding="utf-8"?>
 <ds:datastoreItem xmlns:ds="http://schemas.openxmlformats.org/officeDocument/2006/customXml" ds:itemID="{EB23E4CA-1E92-6B41-9C91-F808CEE3B4AC}">
   <ds:schemaRefs>
     <ds:schemaRef ds:uri="http://schemas.openxmlformats.org/officeDocument/2006/bibliography"/>
@@ -25068,7 +25116,87 @@
 </ds:datastoreItem>
 </file>
 
-<file path=customXml/itemProps11.xml><?xml version="1.0" encoding="utf-8"?>
+<file path=customXml/itemProps20.xml><?xml version="1.0" encoding="utf-8"?>
+<ds:datastoreItem xmlns:ds="http://schemas.openxmlformats.org/officeDocument/2006/customXml" ds:itemID="{F50D889C-CCD4-F445-8143-DCCD62DA2098}">
+  <ds:schemaRefs>
+    <ds:schemaRef ds:uri="http://schemas.openxmlformats.org/officeDocument/2006/bibliography"/>
+  </ds:schemaRefs>
+</ds:datastoreItem>
+</file>
+
+<file path=customXml/itemProps21.xml><?xml version="1.0" encoding="utf-8"?>
+<ds:datastoreItem xmlns:ds="http://schemas.openxmlformats.org/officeDocument/2006/customXml" ds:itemID="{DC6BF94D-97CA-43BA-9AAE-C261259FC087}">
+  <ds:schemaRefs>
+    <ds:schemaRef ds:uri="http://schemas.openxmlformats.org/officeDocument/2006/bibliography"/>
+  </ds:schemaRefs>
+</ds:datastoreItem>
+</file>
+
+<file path=customXml/itemProps22.xml><?xml version="1.0" encoding="utf-8"?>
+<ds:datastoreItem xmlns:ds="http://schemas.openxmlformats.org/officeDocument/2006/customXml" ds:itemID="{A16D3DB7-1BB7-BC4F-9567-2DFA5F84504C}">
+  <ds:schemaRefs>
+    <ds:schemaRef ds:uri="http://schemas.openxmlformats.org/officeDocument/2006/bibliography"/>
+  </ds:schemaRefs>
+</ds:datastoreItem>
+</file>
+
+<file path=customXml/itemProps23.xml><?xml version="1.0" encoding="utf-8"?>
+<ds:datastoreItem xmlns:ds="http://schemas.openxmlformats.org/officeDocument/2006/customXml" ds:itemID="{30449583-188F-4843-888D-C221CAD120FF}">
+  <ds:schemaRefs>
+    <ds:schemaRef ds:uri="http://schemas.openxmlformats.org/officeDocument/2006/bibliography"/>
+  </ds:schemaRefs>
+</ds:datastoreItem>
+</file>
+
+<file path=customXml/itemProps24.xml><?xml version="1.0" encoding="utf-8"?>
+<ds:datastoreItem xmlns:ds="http://schemas.openxmlformats.org/officeDocument/2006/customXml" ds:itemID="{E9230E9B-A26A-F944-985A-AB4C38D35179}">
+  <ds:schemaRefs>
+    <ds:schemaRef ds:uri="http://schemas.openxmlformats.org/officeDocument/2006/bibliography"/>
+  </ds:schemaRefs>
+</ds:datastoreItem>
+</file>
+
+<file path=customXml/itemProps25.xml><?xml version="1.0" encoding="utf-8"?>
+<ds:datastoreItem xmlns:ds="http://schemas.openxmlformats.org/officeDocument/2006/customXml" ds:itemID="{9F5316FC-D0D4-4945-9796-3F7DF0A39456}">
+  <ds:schemaRefs>
+    <ds:schemaRef ds:uri="http://schemas.openxmlformats.org/officeDocument/2006/bibliography"/>
+  </ds:schemaRefs>
+</ds:datastoreItem>
+</file>
+
+<file path=customXml/itemProps26.xml><?xml version="1.0" encoding="utf-8"?>
+<ds:datastoreItem xmlns:ds="http://schemas.openxmlformats.org/officeDocument/2006/customXml" ds:itemID="{8BFCF651-BBF2-4A2C-86AE-28C010CF77C6}">
+  <ds:schemaRefs>
+    <ds:schemaRef ds:uri="http://schemas.openxmlformats.org/officeDocument/2006/bibliography"/>
+  </ds:schemaRefs>
+</ds:datastoreItem>
+</file>
+
+<file path=customXml/itemProps27.xml><?xml version="1.0" encoding="utf-8"?>
+<ds:datastoreItem xmlns:ds="http://schemas.openxmlformats.org/officeDocument/2006/customXml" ds:itemID="{ACD7AEE7-0BD1-2B4B-9821-6D53E7E833CC}">
+  <ds:schemaRefs>
+    <ds:schemaRef ds:uri="http://schemas.openxmlformats.org/officeDocument/2006/bibliography"/>
+  </ds:schemaRefs>
+</ds:datastoreItem>
+</file>
+
+<file path=customXml/itemProps28.xml><?xml version="1.0" encoding="utf-8"?>
+<ds:datastoreItem xmlns:ds="http://schemas.openxmlformats.org/officeDocument/2006/customXml" ds:itemID="{4A4743FC-CD96-4F22-A509-042784870A6B}">
+  <ds:schemaRefs>
+    <ds:schemaRef ds:uri="http://schemas.openxmlformats.org/officeDocument/2006/bibliography"/>
+  </ds:schemaRefs>
+</ds:datastoreItem>
+</file>
+
+<file path=customXml/itemProps29.xml><?xml version="1.0" encoding="utf-8"?>
+<ds:datastoreItem xmlns:ds="http://schemas.openxmlformats.org/officeDocument/2006/customXml" ds:itemID="{D5287892-DE85-5F45-A0AC-1941F5953272}">
+  <ds:schemaRefs>
+    <ds:schemaRef ds:uri="http://schemas.openxmlformats.org/officeDocument/2006/bibliography"/>
+  </ds:schemaRefs>
+</ds:datastoreItem>
+</file>
+
+<file path=customXml/itemProps3.xml><?xml version="1.0" encoding="utf-8"?>
 <ds:datastoreItem xmlns:ds="http://schemas.openxmlformats.org/officeDocument/2006/customXml" ds:itemID="{D72851E5-6779-4E1C-B9B9-3E12BF8DCE42}">
   <ds:schemaRefs>
     <ds:schemaRef ds:uri="http://schemas.openxmlformats.org/officeDocument/2006/bibliography"/>
@@ -25076,7 +25204,87 @@
 </ds:datastoreItem>
 </file>
 
-<file path=customXml/itemProps12.xml><?xml version="1.0" encoding="utf-8"?>
+<file path=customXml/itemProps30.xml><?xml version="1.0" encoding="utf-8"?>
+<ds:datastoreItem xmlns:ds="http://schemas.openxmlformats.org/officeDocument/2006/customXml" ds:itemID="{BD4AE2BF-D947-164B-9A36-E841467A617E}">
+  <ds:schemaRefs>
+    <ds:schemaRef ds:uri="http://schemas.openxmlformats.org/officeDocument/2006/bibliography"/>
+  </ds:schemaRefs>
+</ds:datastoreItem>
+</file>
+
+<file path=customXml/itemProps31.xml><?xml version="1.0" encoding="utf-8"?>
+<ds:datastoreItem xmlns:ds="http://schemas.openxmlformats.org/officeDocument/2006/customXml" ds:itemID="{81655FE9-622B-4045-A9EC-38E87326A2A1}">
+  <ds:schemaRefs>
+    <ds:schemaRef ds:uri="http://schemas.openxmlformats.org/officeDocument/2006/bibliography"/>
+  </ds:schemaRefs>
+</ds:datastoreItem>
+</file>
+
+<file path=customXml/itemProps32.xml><?xml version="1.0" encoding="utf-8"?>
+<ds:datastoreItem xmlns:ds="http://schemas.openxmlformats.org/officeDocument/2006/customXml" ds:itemID="{54C0265F-4BCC-454B-8A3D-74426FFD388F}">
+  <ds:schemaRefs>
+    <ds:schemaRef ds:uri="http://schemas.openxmlformats.org/officeDocument/2006/bibliography"/>
+  </ds:schemaRefs>
+</ds:datastoreItem>
+</file>
+
+<file path=customXml/itemProps33.xml><?xml version="1.0" encoding="utf-8"?>
+<ds:datastoreItem xmlns:ds="http://schemas.openxmlformats.org/officeDocument/2006/customXml" ds:itemID="{D24242F6-83D1-BA46-A622-75252D648A03}">
+  <ds:schemaRefs>
+    <ds:schemaRef ds:uri="http://schemas.openxmlformats.org/officeDocument/2006/bibliography"/>
+  </ds:schemaRefs>
+</ds:datastoreItem>
+</file>
+
+<file path=customXml/itemProps34.xml><?xml version="1.0" encoding="utf-8"?>
+<ds:datastoreItem xmlns:ds="http://schemas.openxmlformats.org/officeDocument/2006/customXml" ds:itemID="{2776833D-3D0F-A44B-BD0D-7A11DA4BC132}">
+  <ds:schemaRefs>
+    <ds:schemaRef ds:uri="http://schemas.openxmlformats.org/officeDocument/2006/bibliography"/>
+  </ds:schemaRefs>
+</ds:datastoreItem>
+</file>
+
+<file path=customXml/itemProps35.xml><?xml version="1.0" encoding="utf-8"?>
+<ds:datastoreItem xmlns:ds="http://schemas.openxmlformats.org/officeDocument/2006/customXml" ds:itemID="{913BD9C5-6B31-0043-8676-9C7AE23EE98F}">
+  <ds:schemaRefs>
+    <ds:schemaRef ds:uri="http://schemas.openxmlformats.org/officeDocument/2006/bibliography"/>
+  </ds:schemaRefs>
+</ds:datastoreItem>
+</file>
+
+<file path=customXml/itemProps36.xml><?xml version="1.0" encoding="utf-8"?>
+<ds:datastoreItem xmlns:ds="http://schemas.openxmlformats.org/officeDocument/2006/customXml" ds:itemID="{390E6D61-F899-494E-81E0-EFB838BF77D0}">
+  <ds:schemaRefs>
+    <ds:schemaRef ds:uri="http://schemas.openxmlformats.org/officeDocument/2006/bibliography"/>
+  </ds:schemaRefs>
+</ds:datastoreItem>
+</file>
+
+<file path=customXml/itemProps37.xml><?xml version="1.0" encoding="utf-8"?>
+<ds:datastoreItem xmlns:ds="http://schemas.openxmlformats.org/officeDocument/2006/customXml" ds:itemID="{C93AA455-D026-FD4B-BC64-8E79279F9FBF}">
+  <ds:schemaRefs>
+    <ds:schemaRef ds:uri="http://schemas.openxmlformats.org/officeDocument/2006/bibliography"/>
+  </ds:schemaRefs>
+</ds:datastoreItem>
+</file>
+
+<file path=customXml/itemProps38.xml><?xml version="1.0" encoding="utf-8"?>
+<ds:datastoreItem xmlns:ds="http://schemas.openxmlformats.org/officeDocument/2006/customXml" ds:itemID="{32501DE9-0567-FA45-9401-951F7E30E799}">
+  <ds:schemaRefs>
+    <ds:schemaRef ds:uri="http://schemas.openxmlformats.org/officeDocument/2006/bibliography"/>
+  </ds:schemaRefs>
+</ds:datastoreItem>
+</file>
+
+<file path=customXml/itemProps39.xml><?xml version="1.0" encoding="utf-8"?>
+<ds:datastoreItem xmlns:ds="http://schemas.openxmlformats.org/officeDocument/2006/customXml" ds:itemID="{B919146B-BDAD-034C-90F4-AC7610548D3F}">
+  <ds:schemaRefs>
+    <ds:schemaRef ds:uri="http://schemas.openxmlformats.org/officeDocument/2006/bibliography"/>
+  </ds:schemaRefs>
+</ds:datastoreItem>
+</file>
+
+<file path=customXml/itemProps4.xml><?xml version="1.0" encoding="utf-8"?>
 <ds:datastoreItem xmlns:ds="http://schemas.openxmlformats.org/officeDocument/2006/customXml" ds:itemID="{24644F51-23ED-E74D-97BB-222CDB442E93}">
   <ds:schemaRefs>
     <ds:schemaRef ds:uri="http://schemas.openxmlformats.org/officeDocument/2006/bibliography"/>
@@ -25084,7 +25292,87 @@
 </ds:datastoreItem>
 </file>
 
-<file path=customXml/itemProps13.xml><?xml version="1.0" encoding="utf-8"?>
+<file path=customXml/itemProps40.xml><?xml version="1.0" encoding="utf-8"?>
+<ds:datastoreItem xmlns:ds="http://schemas.openxmlformats.org/officeDocument/2006/customXml" ds:itemID="{347453FC-F120-B04F-BB89-9D6EB6CC8D44}">
+  <ds:schemaRefs>
+    <ds:schemaRef ds:uri="http://schemas.openxmlformats.org/officeDocument/2006/bibliography"/>
+  </ds:schemaRefs>
+</ds:datastoreItem>
+</file>
+
+<file path=customXml/itemProps41.xml><?xml version="1.0" encoding="utf-8"?>
+<ds:datastoreItem xmlns:ds="http://schemas.openxmlformats.org/officeDocument/2006/customXml" ds:itemID="{2102E3B3-2277-024C-9CF2-AD2A155272EE}">
+  <ds:schemaRefs>
+    <ds:schemaRef ds:uri="http://schemas.openxmlformats.org/officeDocument/2006/bibliography"/>
+  </ds:schemaRefs>
+</ds:datastoreItem>
+</file>
+
+<file path=customXml/itemProps42.xml><?xml version="1.0" encoding="utf-8"?>
+<ds:datastoreItem xmlns:ds="http://schemas.openxmlformats.org/officeDocument/2006/customXml" ds:itemID="{E915DBD6-B1A1-3B44-A857-46F5A1681A29}">
+  <ds:schemaRefs>
+    <ds:schemaRef ds:uri="http://schemas.openxmlformats.org/officeDocument/2006/bibliography"/>
+  </ds:schemaRefs>
+</ds:datastoreItem>
+</file>
+
+<file path=customXml/itemProps43.xml><?xml version="1.0" encoding="utf-8"?>
+<ds:datastoreItem xmlns:ds="http://schemas.openxmlformats.org/officeDocument/2006/customXml" ds:itemID="{E9A7641C-225D-0F45-BBFC-0E00367FD07B}">
+  <ds:schemaRefs>
+    <ds:schemaRef ds:uri="http://schemas.openxmlformats.org/officeDocument/2006/bibliography"/>
+  </ds:schemaRefs>
+</ds:datastoreItem>
+</file>
+
+<file path=customXml/itemProps44.xml><?xml version="1.0" encoding="utf-8"?>
+<ds:datastoreItem xmlns:ds="http://schemas.openxmlformats.org/officeDocument/2006/customXml" ds:itemID="{C6771E3A-9B79-9D4E-B415-5DF01EB30D71}">
+  <ds:schemaRefs>
+    <ds:schemaRef ds:uri="http://schemas.openxmlformats.org/officeDocument/2006/bibliography"/>
+  </ds:schemaRefs>
+</ds:datastoreItem>
+</file>
+
+<file path=customXml/itemProps45.xml><?xml version="1.0" encoding="utf-8"?>
+<ds:datastoreItem xmlns:ds="http://schemas.openxmlformats.org/officeDocument/2006/customXml" ds:itemID="{7BC12E0C-7D34-0343-A796-CA1D28D23DAB}">
+  <ds:schemaRefs>
+    <ds:schemaRef ds:uri="http://schemas.openxmlformats.org/officeDocument/2006/bibliography"/>
+  </ds:schemaRefs>
+</ds:datastoreItem>
+</file>
+
+<file path=customXml/itemProps46.xml><?xml version="1.0" encoding="utf-8"?>
+<ds:datastoreItem xmlns:ds="http://schemas.openxmlformats.org/officeDocument/2006/customXml" ds:itemID="{AB609FD7-ECF2-344E-BEB0-0350A66F0BDF}">
+  <ds:schemaRefs>
+    <ds:schemaRef ds:uri="http://schemas.openxmlformats.org/officeDocument/2006/bibliography"/>
+  </ds:schemaRefs>
+</ds:datastoreItem>
+</file>
+
+<file path=customXml/itemProps47.xml><?xml version="1.0" encoding="utf-8"?>
+<ds:datastoreItem xmlns:ds="http://schemas.openxmlformats.org/officeDocument/2006/customXml" ds:itemID="{6CEF18D9-1398-9B4F-975A-1B2617497E97}">
+  <ds:schemaRefs>
+    <ds:schemaRef ds:uri="http://schemas.openxmlformats.org/officeDocument/2006/bibliography"/>
+  </ds:schemaRefs>
+</ds:datastoreItem>
+</file>
+
+<file path=customXml/itemProps48.xml><?xml version="1.0" encoding="utf-8"?>
+<ds:datastoreItem xmlns:ds="http://schemas.openxmlformats.org/officeDocument/2006/customXml" ds:itemID="{6A455630-00A6-344A-88D2-7B8617C4B794}">
+  <ds:schemaRefs>
+    <ds:schemaRef ds:uri="http://schemas.openxmlformats.org/officeDocument/2006/bibliography"/>
+  </ds:schemaRefs>
+</ds:datastoreItem>
+</file>
+
+<file path=customXml/itemProps49.xml><?xml version="1.0" encoding="utf-8"?>
+<ds:datastoreItem xmlns:ds="http://schemas.openxmlformats.org/officeDocument/2006/customXml" ds:itemID="{C8EC3A19-BFB9-D046-A346-306122160FE7}">
+  <ds:schemaRefs>
+    <ds:schemaRef ds:uri="http://schemas.openxmlformats.org/officeDocument/2006/bibliography"/>
+  </ds:schemaRefs>
+</ds:datastoreItem>
+</file>
+
+<file path=customXml/itemProps5.xml><?xml version="1.0" encoding="utf-8"?>
 <ds:datastoreItem xmlns:ds="http://schemas.openxmlformats.org/officeDocument/2006/customXml" ds:itemID="{CBEF857E-B3ED-3E46-8BFB-412A3A78C9EA}">
   <ds:schemaRefs>
     <ds:schemaRef ds:uri="http://schemas.openxmlformats.org/officeDocument/2006/bibliography"/>
@@ -25092,7 +25380,55 @@
 </ds:datastoreItem>
 </file>
 
-<file path=customXml/itemProps14.xml><?xml version="1.0" encoding="utf-8"?>
+<file path=customXml/itemProps50.xml><?xml version="1.0" encoding="utf-8"?>
+<ds:datastoreItem xmlns:ds="http://schemas.openxmlformats.org/officeDocument/2006/customXml" ds:itemID="{80666016-2EFA-8145-B725-1233F2BC0329}">
+  <ds:schemaRefs>
+    <ds:schemaRef ds:uri="http://schemas.openxmlformats.org/officeDocument/2006/bibliography"/>
+  </ds:schemaRefs>
+</ds:datastoreItem>
+</file>
+
+<file path=customXml/itemProps51.xml><?xml version="1.0" encoding="utf-8"?>
+<ds:datastoreItem xmlns:ds="http://schemas.openxmlformats.org/officeDocument/2006/customXml" ds:itemID="{778EC67E-7499-A34F-8629-F00F2FBF254C}">
+  <ds:schemaRefs>
+    <ds:schemaRef ds:uri="http://schemas.openxmlformats.org/officeDocument/2006/bibliography"/>
+  </ds:schemaRefs>
+</ds:datastoreItem>
+</file>
+
+<file path=customXml/itemProps52.xml><?xml version="1.0" encoding="utf-8"?>
+<ds:datastoreItem xmlns:ds="http://schemas.openxmlformats.org/officeDocument/2006/customXml" ds:itemID="{8025EFEE-EA87-8B44-A4C9-BCACC8AB839D}">
+  <ds:schemaRefs>
+    <ds:schemaRef ds:uri="http://schemas.openxmlformats.org/officeDocument/2006/bibliography"/>
+  </ds:schemaRefs>
+</ds:datastoreItem>
+</file>
+
+<file path=customXml/itemProps53.xml><?xml version="1.0" encoding="utf-8"?>
+<ds:datastoreItem xmlns:ds="http://schemas.openxmlformats.org/officeDocument/2006/customXml" ds:itemID="{88D1BB6F-62D1-124C-B05E-5EBCE20B191A}">
+  <ds:schemaRefs>
+    <ds:schemaRef ds:uri="http://schemas.openxmlformats.org/officeDocument/2006/bibliography"/>
+  </ds:schemaRefs>
+</ds:datastoreItem>
+</file>
+
+<file path=customXml/itemProps54.xml><?xml version="1.0" encoding="utf-8"?>
+<ds:datastoreItem xmlns:ds="http://schemas.openxmlformats.org/officeDocument/2006/customXml" ds:itemID="{EE00F192-9BA6-3E47-A01E-70B85FC99160}">
+  <ds:schemaRefs>
+    <ds:schemaRef ds:uri="http://schemas.openxmlformats.org/officeDocument/2006/bibliography"/>
+  </ds:schemaRefs>
+</ds:datastoreItem>
+</file>
+
+<file path=customXml/itemProps55.xml><?xml version="1.0" encoding="utf-8"?>
+<ds:datastoreItem xmlns:ds="http://schemas.openxmlformats.org/officeDocument/2006/customXml" ds:itemID="{96428C79-3D36-B945-B414-71EAF039D95D}">
+  <ds:schemaRefs>
+    <ds:schemaRef ds:uri="http://schemas.openxmlformats.org/officeDocument/2006/bibliography"/>
+  </ds:schemaRefs>
+</ds:datastoreItem>
+</file>
+
+<file path=customXml/itemProps6.xml><?xml version="1.0" encoding="utf-8"?>
 <ds:datastoreItem xmlns:ds="http://schemas.openxmlformats.org/officeDocument/2006/customXml" ds:itemID="{E25147DA-AA79-0D4F-A823-7F8048E5AA05}">
   <ds:schemaRefs>
     <ds:schemaRef ds:uri="http://schemas.openxmlformats.org/officeDocument/2006/bibliography"/>
@@ -25100,7 +25436,7 @@
 </ds:datastoreItem>
 </file>
 
-<file path=customXml/itemProps15.xml><?xml version="1.0" encoding="utf-8"?>
+<file path=customXml/itemProps7.xml><?xml version="1.0" encoding="utf-8"?>
 <ds:datastoreItem xmlns:ds="http://schemas.openxmlformats.org/officeDocument/2006/customXml" ds:itemID="{3C53432E-C90B-0B45-8E93-54C5E802D76C}">
   <ds:schemaRefs>
     <ds:schemaRef ds:uri="http://schemas.openxmlformats.org/officeDocument/2006/bibliography"/>
@@ -25108,7 +25444,7 @@
 </ds:datastoreItem>
 </file>
 
-<file path=customXml/itemProps16.xml><?xml version="1.0" encoding="utf-8"?>
+<file path=customXml/itemProps8.xml><?xml version="1.0" encoding="utf-8"?>
 <ds:datastoreItem xmlns:ds="http://schemas.openxmlformats.org/officeDocument/2006/customXml" ds:itemID="{12A65729-951A-C54E-873D-75CAFC90441C}">
   <ds:schemaRefs>
     <ds:schemaRef ds:uri="http://schemas.openxmlformats.org/officeDocument/2006/bibliography"/>
@@ -25116,378 +25452,10 @@
 </ds:datastoreItem>
 </file>
 
-<file path=customXml/itemProps17.xml><?xml version="1.0" encoding="utf-8"?>
+<file path=customXml/itemProps9.xml><?xml version="1.0" encoding="utf-8"?>
 <ds:datastoreItem xmlns:ds="http://schemas.openxmlformats.org/officeDocument/2006/customXml" ds:itemID="{DC33B3C4-C826-CD4E-AD76-7EB6DCD99CC0}">
   <ds:schemaRefs>
     <ds:schemaRef ds:uri="http://schemas.openxmlformats.org/officeDocument/2006/bibliography"/>
   </ds:schemaRefs>
 </ds:datastoreItem>
-</file>
-
-<file path=customXml/itemProps18.xml><?xml version="1.0" encoding="utf-8"?>
-<ds:datastoreItem xmlns:ds="http://schemas.openxmlformats.org/officeDocument/2006/customXml" ds:itemID="{C53F0B8F-25E9-1A43-BB60-F7A5D1595F57}">
-  <ds:schemaRefs>
-    <ds:schemaRef ds:uri="http://schemas.openxmlformats.org/officeDocument/2006/bibliography"/>
-  </ds:schemaRefs>
-</ds:datastoreItem>
-</file>
-
-<file path=customXml/itemProps19.xml><?xml version="1.0" encoding="utf-8"?>
-<ds:datastoreItem xmlns:ds="http://schemas.openxmlformats.org/officeDocument/2006/customXml" ds:itemID="{3F5CA1D8-AC9E-4AD3-B549-2592345FA600}">
-  <ds:schemaRefs>
-    <ds:schemaRef ds:uri="http://schemas.openxmlformats.org/officeDocument/2006/bibliography"/>
-  </ds:schemaRefs>
-</ds:datastoreItem>
-</file>
-
-<file path=customXml/itemProps2.xml><?xml version="1.0" encoding="utf-8"?>
-<ds:datastoreItem xmlns:ds="http://schemas.openxmlformats.org/officeDocument/2006/customXml" ds:itemID="{EA163E06-BC81-3149-920A-223B13843D3F}">
-  <ds:schemaRefs>
-    <ds:schemaRef ds:uri="http://schemas.openxmlformats.org/officeDocument/2006/bibliography"/>
-  </ds:schemaRefs>
-</ds:datastoreItem>
-</file>
-
-<file path=customXml/itemProps20.xml><?xml version="1.0" encoding="utf-8"?>
-<ds:datastoreItem xmlns:ds="http://schemas.openxmlformats.org/officeDocument/2006/customXml" ds:itemID="{82F8081F-F90D-7348-90B3-F408DFC2FB55}">
-  <ds:schemaRefs>
-    <ds:schemaRef ds:uri="http://schemas.openxmlformats.org/officeDocument/2006/bibliography"/>
-  </ds:schemaRefs>
-</ds:datastoreItem>
-</file>
-
-<file path=customXml/itemProps21.xml><?xml version="1.0" encoding="utf-8"?>
-<ds:datastoreItem xmlns:ds="http://schemas.openxmlformats.org/officeDocument/2006/customXml" ds:itemID="{A5034B12-CDC2-4B4C-972C-32B94393D427}">
-  <ds:schemaRefs>
-    <ds:schemaRef ds:uri="http://schemas.openxmlformats.org/officeDocument/2006/bibliography"/>
-  </ds:schemaRefs>
-</ds:datastoreItem>
-</file>
-
-<file path=customXml/itemProps22.xml><?xml version="1.0" encoding="utf-8"?>
-<ds:datastoreItem xmlns:ds="http://schemas.openxmlformats.org/officeDocument/2006/customXml" ds:itemID="{5A18D987-B3C1-BA4C-AB28-B7D3EF405B3B}">
-  <ds:schemaRefs>
-    <ds:schemaRef ds:uri="http://schemas.openxmlformats.org/officeDocument/2006/bibliography"/>
-  </ds:schemaRefs>
-</ds:datastoreItem>
-</file>
-
-<file path=customXml/itemProps23.xml><?xml version="1.0" encoding="utf-8"?>
-<ds:datastoreItem xmlns:ds="http://schemas.openxmlformats.org/officeDocument/2006/customXml" ds:itemID="{0D90F0BD-4EB2-5B4A-B621-FF337740005B}">
-  <ds:schemaRefs>
-    <ds:schemaRef ds:uri="http://schemas.openxmlformats.org/officeDocument/2006/bibliography"/>
-  </ds:schemaRefs>
-</ds:datastoreItem>
-</file>
-
-<file path=customXml/itemProps24.xml><?xml version="1.0" encoding="utf-8"?>
-<ds:datastoreItem xmlns:ds="http://schemas.openxmlformats.org/officeDocument/2006/customXml" ds:itemID="{D8B4AD8C-162A-2B4D-9083-274D09DA6A7A}">
-  <ds:schemaRefs>
-    <ds:schemaRef ds:uri="http://schemas.openxmlformats.org/officeDocument/2006/bibliography"/>
-  </ds:schemaRefs>
-</ds:datastoreItem>
-</file>
-
-<file path=customXml/itemProps25.xml><?xml version="1.0" encoding="utf-8"?>
-<ds:datastoreItem xmlns:ds="http://schemas.openxmlformats.org/officeDocument/2006/customXml" ds:itemID="{04AC0114-280F-C54F-9EDB-EC9823BC16C7}">
-  <ds:schemaRefs>
-    <ds:schemaRef ds:uri="http://schemas.openxmlformats.org/officeDocument/2006/bibliography"/>
-  </ds:schemaRefs>
-</ds:datastoreItem>
-</file>
-
-<file path=customXml/itemProps26.xml><?xml version="1.0" encoding="utf-8"?>
-<ds:datastoreItem xmlns:ds="http://schemas.openxmlformats.org/officeDocument/2006/customXml" ds:itemID="{B0A33202-1F4D-8846-8B97-D3ABBE854F7A}">
-  <ds:schemaRefs>
-    <ds:schemaRef ds:uri="http://schemas.openxmlformats.org/officeDocument/2006/bibliography"/>
-  </ds:schemaRefs>
-</ds:datastoreItem>
-</file>
-
-<file path=customXml/itemProps27.xml><?xml version="1.0" encoding="utf-8"?>
-<ds:datastoreItem xmlns:ds="http://schemas.openxmlformats.org/officeDocument/2006/customXml" ds:itemID="{A32D4035-6AF8-D648-9545-CE92A7B88C11}">
-  <ds:schemaRefs>
-    <ds:schemaRef ds:uri="http://schemas.openxmlformats.org/officeDocument/2006/bibliography"/>
-  </ds:schemaRefs>
-</ds:datastoreItem>
-</file>
-
-<file path=customXml/itemProps28.xml><?xml version="1.0" encoding="utf-8"?>
-<ds:datastoreItem xmlns:ds="http://schemas.openxmlformats.org/officeDocument/2006/customXml" ds:itemID="{F50D889C-CCD4-F445-8143-DCCD62DA2098}">
-  <ds:schemaRefs>
-    <ds:schemaRef ds:uri="http://schemas.openxmlformats.org/officeDocument/2006/bibliography"/>
-  </ds:schemaRefs>
-</ds:datastoreItem>
-</file>
-
-<file path=customXml/itemProps29.xml><?xml version="1.0" encoding="utf-8"?>
-<ds:datastoreItem xmlns:ds="http://schemas.openxmlformats.org/officeDocument/2006/customXml" ds:itemID="{DC6BF94D-97CA-43BA-9AAE-C261259FC087}">
-  <ds:schemaRefs>
-    <ds:schemaRef ds:uri="http://schemas.openxmlformats.org/officeDocument/2006/bibliography"/>
-  </ds:schemaRefs>
-</ds:datastoreItem>
-</file>
-
-<file path=customXml/itemProps3.xml><?xml version="1.0" encoding="utf-8"?>
-<ds:datastoreItem xmlns:ds="http://schemas.openxmlformats.org/officeDocument/2006/customXml" ds:itemID="{F2E31B77-6E4A-BD4D-8A8C-1657A0925202}">
-  <ds:schemaRefs>
-    <ds:schemaRef ds:uri="http://schemas.openxmlformats.org/officeDocument/2006/bibliography"/>
-  </ds:schemaRefs>
-</ds:datastoreItem>
-</file>
-
-<file path=customXml/itemProps30.xml><?xml version="1.0" encoding="utf-8"?>
-<ds:datastoreItem xmlns:ds="http://schemas.openxmlformats.org/officeDocument/2006/customXml" ds:itemID="{A16D3DB7-1BB7-BC4F-9567-2DFA5F84504C}">
-  <ds:schemaRefs>
-    <ds:schemaRef ds:uri="http://schemas.openxmlformats.org/officeDocument/2006/bibliography"/>
-  </ds:schemaRefs>
-</ds:datastoreItem>
-</file>
-
-<file path=customXml/itemProps31.xml><?xml version="1.0" encoding="utf-8"?>
-<ds:datastoreItem xmlns:ds="http://schemas.openxmlformats.org/officeDocument/2006/customXml" ds:itemID="{30449583-188F-4843-888D-C221CAD120FF}">
-  <ds:schemaRefs>
-    <ds:schemaRef ds:uri="http://schemas.openxmlformats.org/officeDocument/2006/bibliography"/>
-  </ds:schemaRefs>
-</ds:datastoreItem>
-</file>
-
-<file path=customXml/itemProps32.xml><?xml version="1.0" encoding="utf-8"?>
-<ds:datastoreItem xmlns:ds="http://schemas.openxmlformats.org/officeDocument/2006/customXml" ds:itemID="{E9230E9B-A26A-F944-985A-AB4C38D35179}">
-  <ds:schemaRefs>
-    <ds:schemaRef ds:uri="http://schemas.openxmlformats.org/officeDocument/2006/bibliography"/>
-  </ds:schemaRefs>
-</ds:datastoreItem>
-</file>
-
-<file path=customXml/itemProps33.xml><?xml version="1.0" encoding="utf-8"?>
-<ds:datastoreItem xmlns:ds="http://schemas.openxmlformats.org/officeDocument/2006/customXml" ds:itemID="{9F5316FC-D0D4-4945-9796-3F7DF0A39456}">
-  <ds:schemaRefs>
-    <ds:schemaRef ds:uri="http://schemas.openxmlformats.org/officeDocument/2006/bibliography"/>
-  </ds:schemaRefs>
-</ds:datastoreItem>
-</file>
-
-<file path=customXml/itemProps34.xml><?xml version="1.0" encoding="utf-8"?>
-<ds:datastoreItem xmlns:ds="http://schemas.openxmlformats.org/officeDocument/2006/customXml" ds:itemID="{8BFCF651-BBF2-4A2C-86AE-28C010CF77C6}">
-  <ds:schemaRefs>
-    <ds:schemaRef ds:uri="http://schemas.openxmlformats.org/officeDocument/2006/bibliography"/>
-  </ds:schemaRefs>
-</ds:datastoreItem>
-</file>
-
-<file path=customXml/itemProps35.xml><?xml version="1.0" encoding="utf-8"?>
-<ds:datastoreItem xmlns:ds="http://schemas.openxmlformats.org/officeDocument/2006/customXml" ds:itemID="{ACD7AEE7-0BD1-2B4B-9821-6D53E7E833CC}">
-  <ds:schemaRefs>
-    <ds:schemaRef ds:uri="http://schemas.openxmlformats.org/officeDocument/2006/bibliography"/>
-  </ds:schemaRefs>
-</ds:datastoreItem>
-</file>
-
-<file path=customXml/itemProps36.xml><?xml version="1.0" encoding="utf-8"?>
-<ds:datastoreItem xmlns:ds="http://schemas.openxmlformats.org/officeDocument/2006/customXml" ds:itemID="{4A4743FC-CD96-4F22-A509-042784870A6B}">
-  <ds:schemaRefs>
-    <ds:schemaRef ds:uri="http://schemas.openxmlformats.org/officeDocument/2006/bibliography"/>
-  </ds:schemaRefs>
-</ds:datastoreItem>
-</file>
-
-<file path=customXml/itemProps37.xml><?xml version="1.0" encoding="utf-8"?>
-<ds:datastoreItem xmlns:ds="http://schemas.openxmlformats.org/officeDocument/2006/customXml" ds:itemID="{D5287892-DE85-5F45-A0AC-1941F5953272}">
-  <ds:schemaRefs>
-    <ds:schemaRef ds:uri="http://schemas.openxmlformats.org/officeDocument/2006/bibliography"/>
-  </ds:schemaRefs>
-</ds:datastoreItem>
-</file>
-
-<file path=customXml/itemProps38.xml><?xml version="1.0" encoding="utf-8"?>
-<ds:datastoreItem xmlns:ds="http://schemas.openxmlformats.org/officeDocument/2006/customXml" ds:itemID="{BD4AE2BF-D947-164B-9A36-E841467A617E}">
-  <ds:schemaRefs>
-    <ds:schemaRef ds:uri="http://schemas.openxmlformats.org/officeDocument/2006/bibliography"/>
-  </ds:schemaRefs>
-</ds:datastoreItem>
-</file>
-
-<file path=customXml/itemProps39.xml><?xml version="1.0" encoding="utf-8"?>
-<ds:datastoreItem xmlns:ds="http://schemas.openxmlformats.org/officeDocument/2006/customXml" ds:itemID="{81655FE9-622B-4045-A9EC-38E87326A2A1}">
-  <ds:schemaRefs>
-    <ds:schemaRef ds:uri="http://schemas.openxmlformats.org/officeDocument/2006/bibliography"/>
-  </ds:schemaRefs>
-</ds:datastoreItem>
-</file>
-
-<file path=customXml/itemProps4.xml><?xml version="1.0" encoding="utf-8"?>
-<ds:datastoreItem xmlns:ds="http://schemas.openxmlformats.org/officeDocument/2006/customXml" ds:itemID="{F0796414-BE14-7F47-9D3A-E66EDC3807DF}">
-  <ds:schemaRefs>
-    <ds:schemaRef ds:uri="http://schemas.openxmlformats.org/officeDocument/2006/bibliography"/>
-  </ds:schemaRefs>
-</ds:datastoreItem>
-</file>
-
-<file path=customXml/itemProps40.xml><?xml version="1.0" encoding="utf-8"?>
-<ds:datastoreItem xmlns:ds="http://schemas.openxmlformats.org/officeDocument/2006/customXml" ds:itemID="{54C0265F-4BCC-454B-8A3D-74426FFD388F}">
-  <ds:schemaRefs>
-    <ds:schemaRef ds:uri="http://schemas.openxmlformats.org/officeDocument/2006/bibliography"/>
-  </ds:schemaRefs>
-</ds:datastoreItem>
-</file>
-
-<file path=customXml/itemProps41.xml><?xml version="1.0" encoding="utf-8"?>
-<ds:datastoreItem xmlns:ds="http://schemas.openxmlformats.org/officeDocument/2006/customXml" ds:itemID="{D24242F6-83D1-BA46-A622-75252D648A03}">
-  <ds:schemaRefs>
-    <ds:schemaRef ds:uri="http://schemas.openxmlformats.org/officeDocument/2006/bibliography"/>
-  </ds:schemaRefs>
-</ds:datastoreItem>
-</file>
-
-<file path=customXml/itemProps42.xml><?xml version="1.0" encoding="utf-8"?>
-<ds:datastoreItem xmlns:ds="http://schemas.openxmlformats.org/officeDocument/2006/customXml" ds:itemID="{2776833D-3D0F-A44B-BD0D-7A11DA4BC132}">
-  <ds:schemaRefs>
-    <ds:schemaRef ds:uri="http://schemas.openxmlformats.org/officeDocument/2006/bibliography"/>
-  </ds:schemaRefs>
-</ds:datastoreItem>
-</file>
-
-<file path=customXml/itemProps43.xml><?xml version="1.0" encoding="utf-8"?>
-<ds:datastoreItem xmlns:ds="http://schemas.openxmlformats.org/officeDocument/2006/customXml" ds:itemID="{913BD9C5-6B31-0043-8676-9C7AE23EE98F}">
-  <ds:schemaRefs>
-    <ds:schemaRef ds:uri="http://schemas.openxmlformats.org/officeDocument/2006/bibliography"/>
-  </ds:schemaRefs>
-</ds:datastoreItem>
-</file>
-
-<file path=customXml/itemProps44.xml><?xml version="1.0" encoding="utf-8"?>
-<ds:datastoreItem xmlns:ds="http://schemas.openxmlformats.org/officeDocument/2006/customXml" ds:itemID="{390E6D61-F899-494E-81E0-EFB838BF77D0}">
-  <ds:schemaRefs>
-    <ds:schemaRef ds:uri="http://schemas.openxmlformats.org/officeDocument/2006/bibliography"/>
-  </ds:schemaRefs>
-</ds:datastoreItem>
-</file>
-
-<file path=customXml/itemProps45.xml><?xml version="1.0" encoding="utf-8"?>
-<ds:datastoreItem xmlns:ds="http://schemas.openxmlformats.org/officeDocument/2006/customXml" ds:itemID="{C93AA455-D026-FD4B-BC64-8E79279F9FBF}">
-  <ds:schemaRefs>
-    <ds:schemaRef ds:uri="http://schemas.openxmlformats.org/officeDocument/2006/bibliography"/>
-  </ds:schemaRefs>
-</ds:datastoreItem>
-</file>
-
-<file path=customXml/itemProps46.xml><?xml version="1.0" encoding="utf-8"?>
-<ds:datastoreItem xmlns:ds="http://schemas.openxmlformats.org/officeDocument/2006/customXml" ds:itemID="{32501DE9-0567-FA45-9401-951F7E30E799}">
-  <ds:schemaRefs>
-    <ds:schemaRef ds:uri="http://schemas.openxmlformats.org/officeDocument/2006/bibliography"/>
-  </ds:schemaRefs>
-</ds:datastoreItem>
-</file>
-
-<file path=customXml/itemProps47.xml><?xml version="1.0" encoding="utf-8"?>
-<ds:datastoreItem xmlns:ds="http://schemas.openxmlformats.org/officeDocument/2006/customXml" ds:itemID="{B919146B-BDAD-034C-90F4-AC7610548D3F}">
-  <ds:schemaRefs>
-    <ds:schemaRef ds:uri="http://schemas.openxmlformats.org/officeDocument/2006/bibliography"/>
-  </ds:schemaRefs>
-</ds:datastoreItem>
-</file>
-
-<file path=customXml/itemProps48.xml><?xml version="1.0" encoding="utf-8"?>
-<ds:datastoreItem xmlns:ds="http://schemas.openxmlformats.org/officeDocument/2006/customXml" ds:itemID="{347453FC-F120-B04F-BB89-9D6EB6CC8D44}">
-  <ds:schemaRefs>
-    <ds:schemaRef ds:uri="http://schemas.openxmlformats.org/officeDocument/2006/bibliography"/>
-  </ds:schemaRefs>
-</ds:datastoreItem>
-</file>
-
-<file path=customXml/itemProps49.xml><?xml version="1.0" encoding="utf-8"?>
-<ds:datastoreItem xmlns:ds="http://schemas.openxmlformats.org/officeDocument/2006/customXml" ds:itemID="{2102E3B3-2277-024C-9CF2-AD2A155272EE}">
-  <ds:schemaRefs>
-    <ds:schemaRef ds:uri="http://schemas.openxmlformats.org/officeDocument/2006/bibliography"/>
-  </ds:schemaRefs>
-</ds:datastoreItem>
-</file>
-
-<file path=customXml/itemProps5.xml><?xml version="1.0" encoding="utf-8"?>
-<ds:datastoreItem xmlns:ds="http://schemas.openxmlformats.org/officeDocument/2006/customXml" ds:itemID="{40019E30-4DEC-274D-AF13-48594AB5C3D0}">
-  <ds:schemaRefs>
-    <ds:schemaRef ds:uri="http://schemas.openxmlformats.org/officeDocument/2006/bibliography"/>
-  </ds:schemaRefs>
-</ds:datastoreItem>
-</file>
-
-<file path=customXml/itemProps50.xml><?xml version="1.0" encoding="utf-8"?>
-<ds:datastoreItem xmlns:ds="http://schemas.openxmlformats.org/officeDocument/2006/customXml" ds:itemID="{E915DBD6-B1A1-3B44-A857-46F5A1681A29}">
-  <ds:schemaRefs>
-    <ds:schemaRef ds:uri="http://schemas.openxmlformats.org/officeDocument/2006/bibliography"/>
-  </ds:schemaRefs>
-</ds:datastoreItem>
-</file>
-
-<file path=customXml/itemProps51.xml><?xml version="1.0" encoding="utf-8"?>
-<ds:datastoreItem xmlns:ds="http://schemas.openxmlformats.org/officeDocument/2006/customXml" ds:itemID="{E9A7641C-225D-0F45-BBFC-0E00367FD07B}">
-  <ds:schemaRefs>
-    <ds:schemaRef ds:uri="http://schemas.openxmlformats.org/officeDocument/2006/bibliography"/>
-  </ds:schemaRefs>
-</ds:datastoreItem>
-</file>
-
-<file path=customXml/itemProps52.xml><?xml version="1.0" encoding="utf-8"?>
-<ds:datastoreItem xmlns:ds="http://schemas.openxmlformats.org/officeDocument/2006/customXml" ds:itemID="{C6771E3A-9B79-9D4E-B415-5DF01EB30D71}">
-  <ds:schemaRefs>
-    <ds:schemaRef ds:uri="http://schemas.openxmlformats.org/officeDocument/2006/bibliography"/>
-  </ds:schemaRefs>
-</ds:datastoreItem>
-</file>
-
-<file path=customXml/itemProps53.xml><?xml version="1.0" encoding="utf-8"?>
-<ds:datastoreItem xmlns:ds="http://schemas.openxmlformats.org/officeDocument/2006/customXml" ds:itemID="{7BC12E0C-7D34-0343-A796-CA1D28D23DAB}">
-  <ds:schemaRefs>
-    <ds:schemaRef ds:uri="http://schemas.openxmlformats.org/officeDocument/2006/bibliography"/>
-  </ds:schemaRefs>
-</ds:datastoreItem>
-</file>
-
-<file path=customXml/itemProps54.xml><?xml version="1.0" encoding="utf-8"?>
-<ds:datastoreItem xmlns:ds="http://schemas.openxmlformats.org/officeDocument/2006/customXml" ds:itemID="{AB609FD7-ECF2-344E-BEB0-0350A66F0BDF}">
-  <ds:schemaRefs>
-    <ds:schemaRef ds:uri="http://schemas.openxmlformats.org/officeDocument/2006/bibliography"/>
-  </ds:schemaRefs>
-</ds:datastoreItem>
-</file>
-
-<file path=customXml/itemProps55.xml><?xml version="1.0" encoding="utf-8"?>
-<ds:datastoreItem xmlns:ds="http://schemas.openxmlformats.org/officeDocument/2006/customXml" ds:itemID="{6CEF18D9-1398-9B4F-975A-1B2617497E97}">
-  <ds:schemaRefs>
-    <ds:schemaRef ds:uri="http://schemas.openxmlformats.org/officeDocument/2006/bibliography"/>
-  </ds:schemaRefs>
-</ds:datastoreItem>
-</file>
-
-<file path=customXml/itemProps6.xml><?xml version="1.0" encoding="utf-8"?>
-<ds:datastoreItem xmlns:ds="http://schemas.openxmlformats.org/officeDocument/2006/customXml" ds:itemID="{D2C7F908-D00A-1145-8D21-72C41D9609BE}">
-  <ds:schemaRefs>
-    <ds:schemaRef ds:uri="http://schemas.openxmlformats.org/officeDocument/2006/bibliography"/>
-  </ds:schemaRefs>
-</ds:datastoreItem>
-</file>
-
-<file path=customXml/itemProps7.xml><?xml version="1.0" encoding="utf-8"?>
-<ds:datastoreItem xmlns:ds="http://schemas.openxmlformats.org/officeDocument/2006/customXml" ds:itemID="{88ECCCC2-4425-9243-9348-9F43D2D60214}">
-  <ds:schemaRefs>
-    <ds:schemaRef ds:uri="http://schemas.openxmlformats.org/officeDocument/2006/bibliography"/>
-  </ds:schemaRefs>
-</ds:datastoreItem>
-</file>
-
-<file path=customXml/itemProps8.xml><?xml version="1.0" encoding="utf-8"?>
-<ds:datastoreItem xmlns:ds="http://schemas.openxmlformats.org/officeDocument/2006/customXml" ds:itemID="{E2BA5463-D475-FC4E-960B-A89A8989DB33}">
-  <ds:schemaRefs>
-    <ds:schemaRef ds:uri="http://schemas.openxmlformats.org/officeDocument/2006/bibliography"/>
-  </ds:schemaRefs>
-</ds:datastoreItem>
-</file>
-
-<file path=customXml/itemProps9.xml><?xml version="1.0" encoding="utf-8"?>
-<ds:datastoreItem xmlns:ds="http://schemas.openxmlformats.org/officeDocument/2006/customXml" ds:itemID="{332893CB-AEC5-457B-9724-DF4BAFD3DA6F}">
-  <ds:schemaRefs>
-    <ds:schemaRef ds:uri="http://schemas.openxmlformats.org/officeDocument/2006/bibliography"/>
-  </ds:schemaRefs>
-</ds:datastoreItem>
 </file>
</xml_diff>

<commit_message>
Added Table to Manuscript
</commit_message>
<xml_diff>
--- a/manuscript/Acromegaly-Manuscript/manuscript.docx
+++ b/manuscript/Acromegaly-Manuscript/manuscript.docx
@@ -8814,15 +8814,7 @@
         <w:rPr>
           <w:rFonts w:ascii="Times New Roman" w:hAnsi="Times New Roman" w:cs="Times New Roman"/>
         </w:rPr>
-        <w:t xml:space="preserve"> of cytok</w:t>
-      </w:r>
-      <w:bookmarkStart w:id="0" w:name="_GoBack"/>
-      <w:bookmarkEnd w:id="0"/>
-      <w:r>
-        <w:rPr>
-          <w:rFonts w:ascii="Times New Roman" w:hAnsi="Times New Roman" w:cs="Times New Roman"/>
-        </w:rPr>
-        <w:t>ine signaling</w:t>
+        <w:t xml:space="preserve"> of cytokine signaling</w:t>
       </w:r>
       <w:r>
         <w:rPr>
@@ -20190,25 +20182,269 @@
         </w:rPr>
         <w:br w:type="page"/>
       </w:r>
-      <w:r>
-        <w:rPr>
-          <w:rFonts w:ascii="Times New Roman" w:hAnsi="Times New Roman" w:cs="Times New Roman"/>
-          <w:b/>
-          <w:bCs/>
-        </w:rPr>
-        <w:lastRenderedPageBreak/>
-        <w:t>Table Legends:</w:t>
-      </w:r>
     </w:p>
     <w:p>
       <w:pPr>
         <w:bidi w:val="0"/>
         <w:spacing w:after="0" w:line="480" w:lineRule="auto"/>
-        <w:ind w:left="720" w:hanging="720"/>
         <w:jc w:val="both"/>
         <w:rPr>
           <w:rFonts w:ascii="Times New Roman" w:hAnsi="Times New Roman" w:cs="Times New Roman"/>
           <w:b/>
+          <w:bCs/>
+        </w:rPr>
+      </w:pPr>
+      <w:r>
+        <w:rPr>
+          <w:rFonts w:ascii="Times New Roman" w:hAnsi="Times New Roman" w:cs="Times New Roman"/>
+          <w:b/>
+          <w:bCs/>
+        </w:rPr>
+        <w:lastRenderedPageBreak/>
+        <w:t>Figure Legends</w:t>
+      </w:r>
+    </w:p>
+    <w:p>
+      <w:pPr>
+        <w:bidi w:val="0"/>
+        <w:spacing w:after="0" w:line="480" w:lineRule="auto"/>
+        <w:jc w:val="both"/>
+        <w:rPr>
+          <w:rFonts w:ascii="Times New Roman" w:hAnsi="Times New Roman" w:cs="Times New Roman"/>
+          <w:bCs/>
+        </w:rPr>
+      </w:pPr>
+      <w:r>
+        <w:rPr>
+          <w:rFonts w:ascii="Times New Roman" w:hAnsi="Times New Roman" w:cs="Times New Roman"/>
+          <w:b/>
+          <w:bCs/>
+        </w:rPr>
+        <w:t>Figure 1:</w:t>
+      </w:r>
+      <w:r>
+        <w:rPr>
+          <w:rFonts w:ascii="Times New Roman" w:hAnsi="Times New Roman" w:cs="Times New Roman"/>
+          <w:b/>
+          <w:bCs/>
+        </w:rPr>
+        <w:t xml:space="preserve">  </w:t>
+      </w:r>
+      <w:proofErr w:type="spellStart"/>
+      <w:r>
+        <w:rPr>
+          <w:rFonts w:ascii="Times New Roman" w:hAnsi="Times New Roman" w:cs="Times New Roman"/>
+          <w:b/>
+          <w:bCs/>
+        </w:rPr>
+        <w:t>Acromegalic</w:t>
+      </w:r>
+      <w:proofErr w:type="spellEnd"/>
+      <w:r>
+        <w:rPr>
+          <w:rFonts w:ascii="Times New Roman" w:hAnsi="Times New Roman" w:cs="Times New Roman"/>
+          <w:b/>
+          <w:bCs/>
+        </w:rPr>
+        <w:t xml:space="preserve"> patients have reduced insulin sensitivity and </w:t>
+      </w:r>
+      <w:r>
+        <w:rPr>
+          <w:rFonts w:ascii="Times New Roman" w:hAnsi="Times New Roman" w:cs="Times New Roman"/>
+          <w:b/>
+          <w:bCs/>
+        </w:rPr>
+        <w:t xml:space="preserve">trend for </w:t>
+      </w:r>
+      <w:r>
+        <w:rPr>
+          <w:rFonts w:ascii="Times New Roman" w:hAnsi="Times New Roman" w:cs="Times New Roman"/>
+          <w:b/>
+          <w:bCs/>
+        </w:rPr>
+        <w:t xml:space="preserve">higher </w:t>
+      </w:r>
+      <w:proofErr w:type="spellStart"/>
+      <w:r>
+        <w:rPr>
+          <w:rFonts w:ascii="Times New Roman" w:hAnsi="Times New Roman" w:cs="Times New Roman"/>
+          <w:b/>
+          <w:bCs/>
+        </w:rPr>
+        <w:t>lipolytic</w:t>
+      </w:r>
+      <w:proofErr w:type="spellEnd"/>
+      <w:r>
+        <w:rPr>
+          <w:rFonts w:ascii="Times New Roman" w:hAnsi="Times New Roman" w:cs="Times New Roman"/>
+          <w:b/>
+          <w:bCs/>
+        </w:rPr>
+        <w:t xml:space="preserve"> activity than their controls.   </w:t>
+      </w:r>
+      <w:r>
+        <w:rPr>
+          <w:rFonts w:ascii="Times New Roman" w:hAnsi="Times New Roman" w:cs="Times New Roman"/>
+          <w:bCs/>
+        </w:rPr>
+        <w:t>A) Fasting blood glucose levels.  B) Fasting insulin levels.  C) HOMA-IR score</w:t>
+      </w:r>
+      <w:r>
+        <w:rPr>
+          <w:rFonts w:ascii="Times New Roman" w:hAnsi="Times New Roman" w:cs="Times New Roman"/>
+          <w:bCs/>
+        </w:rPr>
+        <w:t xml:space="preserve"> from Control or Acromegaly subjects</w:t>
+      </w:r>
+      <w:r>
+        <w:rPr>
+          <w:rFonts w:ascii="Times New Roman" w:hAnsi="Times New Roman" w:cs="Times New Roman"/>
+          <w:bCs/>
+        </w:rPr>
+        <w:t xml:space="preserve">.  D) </w:t>
+      </w:r>
+      <w:proofErr w:type="gramStart"/>
+      <w:r>
+        <w:rPr>
+          <w:rFonts w:ascii="Times New Roman" w:hAnsi="Times New Roman" w:cs="Times New Roman"/>
+          <w:bCs/>
+          <w:i/>
+        </w:rPr>
+        <w:t>ex</w:t>
+      </w:r>
+      <w:proofErr w:type="gramEnd"/>
+      <w:r>
+        <w:rPr>
+          <w:rFonts w:ascii="Times New Roman" w:hAnsi="Times New Roman" w:cs="Times New Roman"/>
+          <w:bCs/>
+          <w:i/>
+        </w:rPr>
+        <w:t xml:space="preserve"> vivo </w:t>
+      </w:r>
+      <w:r>
+        <w:rPr>
+          <w:rFonts w:ascii="Times New Roman" w:hAnsi="Times New Roman" w:cs="Times New Roman"/>
+          <w:bCs/>
+        </w:rPr>
+        <w:t>lipolysis as measured by glycerol release from excised white adipose tissue from control or acromegaly patients</w:t>
+      </w:r>
+      <w:r>
+        <w:rPr>
+          <w:rFonts w:ascii="Times New Roman" w:hAnsi="Times New Roman" w:cs="Times New Roman"/>
+          <w:bCs/>
+        </w:rPr>
+        <w:t xml:space="preserve"> left untreated</w:t>
+      </w:r>
+      <w:r>
+        <w:rPr>
+          <w:rFonts w:ascii="Times New Roman" w:hAnsi="Times New Roman" w:cs="Times New Roman"/>
+          <w:bCs/>
+        </w:rPr>
+        <w:t xml:space="preserve"> (Basal)</w:t>
+      </w:r>
+      <w:r>
+        <w:rPr>
+          <w:rFonts w:ascii="Times New Roman" w:hAnsi="Times New Roman" w:cs="Times New Roman"/>
+          <w:bCs/>
+        </w:rPr>
+        <w:t xml:space="preserve"> or after</w:t>
+      </w:r>
+      <w:r>
+        <w:rPr>
+          <w:rFonts w:ascii="Times New Roman" w:hAnsi="Times New Roman" w:cs="Times New Roman"/>
+          <w:bCs/>
+        </w:rPr>
+        <w:t xml:space="preserve"> stimulation with 30 </w:t>
+      </w:r>
+      <w:proofErr w:type="spellStart"/>
+      <w:r>
+        <w:rPr>
+          <w:rFonts w:ascii="Times New Roman" w:hAnsi="Times New Roman" w:cs="Times New Roman"/>
+          <w:bCs/>
+        </w:rPr>
+        <w:t>nM</w:t>
+      </w:r>
+      <w:proofErr w:type="spellEnd"/>
+      <w:r>
+        <w:rPr>
+          <w:rFonts w:ascii="Times New Roman" w:hAnsi="Times New Roman" w:cs="Times New Roman"/>
+          <w:bCs/>
+        </w:rPr>
+        <w:t xml:space="preserve"> isoproterenol</w:t>
+      </w:r>
+      <w:r>
+        <w:rPr>
+          <w:rFonts w:ascii="Times New Roman" w:hAnsi="Times New Roman" w:cs="Times New Roman"/>
+          <w:bCs/>
+        </w:rPr>
+        <w:t xml:space="preserve"> (</w:t>
+      </w:r>
+      <w:proofErr w:type="spellStart"/>
+      <w:r>
+        <w:rPr>
+          <w:rFonts w:ascii="Times New Roman" w:hAnsi="Times New Roman" w:cs="Times New Roman"/>
+          <w:bCs/>
+        </w:rPr>
+        <w:t>Iso</w:t>
+      </w:r>
+      <w:proofErr w:type="spellEnd"/>
+      <w:r>
+        <w:rPr>
+          <w:rFonts w:ascii="Times New Roman" w:hAnsi="Times New Roman" w:cs="Times New Roman"/>
+          <w:bCs/>
+        </w:rPr>
+        <w:t>)</w:t>
+      </w:r>
+      <w:r>
+        <w:rPr>
+          <w:rFonts w:ascii="Times New Roman" w:hAnsi="Times New Roman" w:cs="Times New Roman"/>
+          <w:bCs/>
+        </w:rPr>
+        <w:t xml:space="preserve">. </w:t>
+      </w:r>
+      <w:r>
+        <w:rPr>
+          <w:rFonts w:ascii="Times New Roman" w:hAnsi="Times New Roman" w:cs="Times New Roman"/>
+          <w:bCs/>
+        </w:rPr>
+        <w:t xml:space="preserve">  Data is presented as mean +/- standard error of the mean.</w:t>
+      </w:r>
+      <w:r>
+        <w:rPr>
+          <w:rFonts w:ascii="Times New Roman" w:hAnsi="Times New Roman" w:cs="Times New Roman"/>
+          <w:bCs/>
+        </w:rPr>
+        <w:t xml:space="preserve">  Asterisk indicates </w:t>
+      </w:r>
+      <w:r>
+        <w:rPr>
+          <w:rFonts w:ascii="Times New Roman" w:hAnsi="Times New Roman" w:cs="Times New Roman"/>
+          <w:bCs/>
+        </w:rPr>
+        <w:t>q&lt;</w:t>
+      </w:r>
+      <w:r>
+        <w:rPr>
+          <w:rFonts w:ascii="Times New Roman" w:hAnsi="Times New Roman" w:cs="Times New Roman"/>
+          <w:bCs/>
+        </w:rPr>
+        <w:t>0.05</w:t>
+      </w:r>
+      <w:r>
+        <w:rPr>
+          <w:rFonts w:ascii="Times New Roman" w:hAnsi="Times New Roman" w:cs="Times New Roman"/>
+          <w:bCs/>
+        </w:rPr>
+        <w:t>.</w:t>
+      </w:r>
+    </w:p>
+    <w:p>
+      <w:pPr>
+        <w:bidi w:val="0"/>
+        <w:spacing w:after="0" w:line="480" w:lineRule="auto"/>
+        <w:jc w:val="both"/>
+        <w:rPr>
+          <w:rFonts w:ascii="Times New Roman" w:hAnsi="Times New Roman" w:cs="Times New Roman"/>
           <w:bCs/>
         </w:rPr>
       </w:pPr>
@@ -20229,14 +20465,90 @@
           <w:b/>
           <w:bCs/>
         </w:rPr>
-        <w:t xml:space="preserve">Table 1:  Clinical characteristics.  </w:t>
-      </w:r>
-      <w:r>
-        <w:rPr>
-          <w:rFonts w:ascii="Times New Roman" w:hAnsi="Times New Roman" w:cs="Times New Roman"/>
-          <w:bCs/>
-        </w:rPr>
-        <w:t xml:space="preserve">Data represents mean +/- standard error.  </w:t>
+        <w:t xml:space="preserve">Figure 2:  </w:t>
+      </w:r>
+      <w:r>
+        <w:rPr>
+          <w:rFonts w:ascii="Times New Roman" w:hAnsi="Times New Roman" w:cs="Times New Roman"/>
+          <w:b/>
+          <w:bCs/>
+        </w:rPr>
+        <w:t xml:space="preserve">Differential expression of genes in white adipose tissue from </w:t>
+      </w:r>
+      <w:r>
+        <w:rPr>
+          <w:rFonts w:ascii="Times New Roman" w:hAnsi="Times New Roman" w:cs="Times New Roman"/>
+          <w:b/>
+          <w:bCs/>
+        </w:rPr>
+        <w:t>subject</w:t>
+      </w:r>
+      <w:r>
+        <w:rPr>
+          <w:rFonts w:ascii="Times New Roman" w:hAnsi="Times New Roman" w:cs="Times New Roman"/>
+          <w:b/>
+          <w:bCs/>
+        </w:rPr>
+        <w:t>s with acromegaly</w:t>
+      </w:r>
+      <w:r>
+        <w:rPr>
+          <w:rFonts w:ascii="Times New Roman" w:hAnsi="Times New Roman" w:cs="Times New Roman"/>
+          <w:b/>
+          <w:bCs/>
+        </w:rPr>
+        <w:t xml:space="preserve"> compared to controls.  </w:t>
+      </w:r>
+      <w:r>
+        <w:rPr>
+          <w:rFonts w:ascii="Times New Roman" w:hAnsi="Times New Roman" w:cs="Times New Roman"/>
+          <w:bCs/>
+        </w:rPr>
+        <w:t xml:space="preserve">A) </w:t>
+      </w:r>
+      <w:proofErr w:type="spellStart"/>
+      <w:r>
+        <w:rPr>
+          <w:rFonts w:ascii="Times New Roman" w:hAnsi="Times New Roman" w:cs="Times New Roman"/>
+          <w:bCs/>
+        </w:rPr>
+        <w:t>Heatmap</w:t>
+      </w:r>
+      <w:proofErr w:type="spellEnd"/>
+      <w:r>
+        <w:rPr>
+          <w:rFonts w:ascii="Times New Roman" w:hAnsi="Times New Roman" w:cs="Times New Roman"/>
+          <w:bCs/>
+        </w:rPr>
+        <w:t xml:space="preserve"> of the differentially expressed genes in white adipose tissue</w:t>
+      </w:r>
+      <w:r>
+        <w:rPr>
+          <w:rFonts w:ascii="Times New Roman" w:hAnsi="Times New Roman" w:cs="Times New Roman"/>
+          <w:bCs/>
+        </w:rPr>
+        <w:t xml:space="preserve">.  </w:t>
+      </w:r>
+      <w:r>
+        <w:rPr>
+          <w:rFonts w:ascii="Times New Roman" w:hAnsi="Times New Roman" w:cs="Times New Roman"/>
+          <w:bCs/>
+        </w:rPr>
+        <w:t>Individual values are colored as the log fold change for a particular gene in a particular subject compared to the average expression of that gene across all cohorts, with brown indicating less expression and green indicating more expression (designated in the key as Row Z-score)</w:t>
+      </w:r>
+      <w:r>
+        <w:rPr>
+          <w:rFonts w:ascii="Times New Roman" w:hAnsi="Times New Roman" w:cs="Times New Roman"/>
+          <w:bCs/>
+        </w:rPr>
+        <w:t xml:space="preserve">.  The bar across the top indicates the subject’s diagnosis, red for </w:t>
+      </w:r>
+      <w:r>
+        <w:rPr>
+          <w:rFonts w:ascii="Times New Roman" w:hAnsi="Times New Roman" w:cs="Times New Roman"/>
+          <w:bCs/>
+        </w:rPr>
+        <w:t>acromegaly and blue for controls.</w:t>
       </w:r>
     </w:p>
     <w:p>
@@ -20257,244 +20569,369 @@
         <w:jc w:val="both"/>
         <w:rPr>
           <w:rFonts w:ascii="Times New Roman" w:hAnsi="Times New Roman" w:cs="Times New Roman"/>
+          <w:bCs/>
+        </w:rPr>
+      </w:pPr>
+      <w:r>
+        <w:rPr>
+          <w:rFonts w:ascii="Times New Roman" w:hAnsi="Times New Roman" w:cs="Times New Roman"/>
           <w:b/>
           <w:bCs/>
         </w:rPr>
-      </w:pPr>
+        <w:t xml:space="preserve">Figure 3: </w:t>
+      </w:r>
       <w:r>
         <w:rPr>
           <w:rFonts w:ascii="Times New Roman" w:hAnsi="Times New Roman" w:cs="Times New Roman"/>
           <w:b/>
           <w:bCs/>
         </w:rPr>
-        <w:t>Figure Legends</w:t>
-      </w:r>
-    </w:p>
-    <w:p>
-      <w:pPr>
-        <w:bidi w:val="0"/>
-        <w:spacing w:after="0" w:line="480" w:lineRule="auto"/>
-        <w:jc w:val="both"/>
-        <w:rPr>
-          <w:rFonts w:ascii="Times New Roman" w:hAnsi="Times New Roman" w:cs="Times New Roman"/>
-          <w:bCs/>
-        </w:rPr>
-      </w:pPr>
+        <w:t>GH targets</w:t>
+      </w:r>
       <w:r>
         <w:rPr>
           <w:rFonts w:ascii="Times New Roman" w:hAnsi="Times New Roman" w:cs="Times New Roman"/>
           <w:b/>
           <w:bCs/>
         </w:rPr>
-        <w:t>Figure 1:</w:t>
-      </w:r>
-      <w:r>
-        <w:rPr>
-          <w:rFonts w:ascii="Times New Roman" w:hAnsi="Times New Roman" w:cs="Times New Roman"/>
-          <w:b/>
+        <w:t xml:space="preserve"> are differentially expressed in acromegaly subjects.</w:t>
+      </w:r>
+      <w:r>
+        <w:rPr>
+          <w:rFonts w:ascii="Times New Roman" w:hAnsi="Times New Roman" w:cs="Times New Roman"/>
+          <w:bCs/>
+        </w:rPr>
+        <w:t xml:space="preserve">  A) </w:t>
+      </w:r>
+      <w:proofErr w:type="gramStart"/>
+      <w:r>
+        <w:rPr>
+          <w:rFonts w:ascii="Times New Roman" w:hAnsi="Times New Roman" w:cs="Times New Roman"/>
+          <w:bCs/>
+        </w:rPr>
+        <w:t>mRNA</w:t>
+      </w:r>
+      <w:proofErr w:type="gramEnd"/>
+      <w:r>
+        <w:rPr>
+          <w:rFonts w:ascii="Times New Roman" w:hAnsi="Times New Roman" w:cs="Times New Roman"/>
+          <w:bCs/>
+        </w:rPr>
+        <w:t xml:space="preserve"> </w:t>
+      </w:r>
+      <w:r>
+        <w:rPr>
+          <w:rFonts w:ascii="Times New Roman" w:hAnsi="Times New Roman" w:cs="Times New Roman"/>
+          <w:bCs/>
+        </w:rPr>
+        <w:t xml:space="preserve">Expression of </w:t>
+      </w:r>
+      <w:r>
+        <w:rPr>
+          <w:rFonts w:ascii="Times New Roman" w:hAnsi="Times New Roman" w:cs="Times New Roman"/>
+          <w:bCs/>
+          <w:i/>
+        </w:rPr>
+        <w:t>IGF1</w:t>
+      </w:r>
+      <w:r>
+        <w:rPr>
+          <w:rFonts w:ascii="Times New Roman" w:hAnsi="Times New Roman" w:cs="Times New Roman"/>
+          <w:bCs/>
+        </w:rPr>
+        <w:t xml:space="preserve"> and </w:t>
+      </w:r>
+      <w:r>
+        <w:rPr>
+          <w:rFonts w:ascii="Times New Roman" w:hAnsi="Times New Roman" w:cs="Times New Roman"/>
+          <w:bCs/>
+          <w:i/>
+        </w:rPr>
+        <w:t>IGFBP3</w:t>
+      </w:r>
+      <w:r>
+        <w:rPr>
+          <w:rFonts w:ascii="Times New Roman" w:hAnsi="Times New Roman" w:cs="Times New Roman"/>
+          <w:bCs/>
+        </w:rPr>
+        <w:t xml:space="preserve"> </w:t>
+      </w:r>
+      <w:r>
+        <w:rPr>
+          <w:rFonts w:ascii="Times New Roman" w:hAnsi="Times New Roman" w:cs="Times New Roman"/>
+          <w:bCs/>
+        </w:rPr>
+        <w:t xml:space="preserve">transcript levels </w:t>
+      </w:r>
+      <w:r>
+        <w:rPr>
+          <w:rFonts w:ascii="Times New Roman" w:hAnsi="Times New Roman" w:cs="Times New Roman"/>
+          <w:bCs/>
+        </w:rPr>
+        <w:t xml:space="preserve">in </w:t>
+      </w:r>
+      <w:r>
+        <w:rPr>
+          <w:rFonts w:ascii="Times New Roman" w:hAnsi="Times New Roman" w:cs="Times New Roman"/>
+          <w:bCs/>
+        </w:rPr>
+        <w:t xml:space="preserve">adipose tissue from </w:t>
+      </w:r>
+      <w:r>
+        <w:rPr>
+          <w:rFonts w:ascii="Times New Roman" w:hAnsi="Times New Roman" w:cs="Times New Roman"/>
+          <w:bCs/>
+        </w:rPr>
+        <w:t xml:space="preserve">control and </w:t>
+      </w:r>
+      <w:proofErr w:type="spellStart"/>
+      <w:r>
+        <w:rPr>
+          <w:rFonts w:ascii="Times New Roman" w:hAnsi="Times New Roman" w:cs="Times New Roman"/>
+          <w:bCs/>
+        </w:rPr>
+        <w:t>acromegalic</w:t>
+      </w:r>
+      <w:proofErr w:type="spellEnd"/>
+      <w:r>
+        <w:rPr>
+          <w:rFonts w:ascii="Times New Roman" w:hAnsi="Times New Roman" w:cs="Times New Roman"/>
+          <w:bCs/>
+        </w:rPr>
+        <w:t xml:space="preserve"> patients</w:t>
+      </w:r>
+      <w:r>
+        <w:rPr>
+          <w:rFonts w:ascii="Times New Roman" w:hAnsi="Times New Roman" w:cs="Times New Roman"/>
+          <w:bCs/>
+        </w:rPr>
+        <w:t xml:space="preserve"> (</w:t>
+      </w:r>
+      <w:r>
+        <w:rPr>
+          <w:rFonts w:ascii="Times New Roman" w:hAnsi="Times New Roman" w:cs="Times New Roman"/>
+          <w:bCs/>
+        </w:rPr>
+        <w:t>B</w:t>
+      </w:r>
+      <w:r>
+        <w:rPr>
+          <w:rFonts w:ascii="Times New Roman" w:hAnsi="Times New Roman" w:cs="Times New Roman"/>
+          <w:bCs/>
+        </w:rPr>
+        <w:t>)</w:t>
+      </w:r>
+      <w:r>
+        <w:rPr>
+          <w:rFonts w:ascii="Times New Roman" w:hAnsi="Times New Roman" w:cs="Times New Roman"/>
+          <w:bCs/>
+        </w:rPr>
+        <w:t xml:space="preserve"> </w:t>
+      </w:r>
+      <w:proofErr w:type="spellStart"/>
+      <w:r>
+        <w:rPr>
+          <w:rFonts w:ascii="Times New Roman" w:hAnsi="Times New Roman" w:cs="Times New Roman"/>
+          <w:bCs/>
+        </w:rPr>
+        <w:t>Comparason</w:t>
+      </w:r>
+      <w:proofErr w:type="spellEnd"/>
+      <w:r>
+        <w:rPr>
+          <w:rFonts w:ascii="Times New Roman" w:hAnsi="Times New Roman" w:cs="Times New Roman"/>
+          <w:bCs/>
+        </w:rPr>
+        <w:t xml:space="preserve"> </w:t>
+      </w:r>
+      <w:r>
+        <w:rPr>
+          <w:rFonts w:ascii="Times New Roman" w:hAnsi="Times New Roman" w:cs="Times New Roman"/>
+          <w:bCs/>
+        </w:rPr>
+        <w:t xml:space="preserve">between </w:t>
+      </w:r>
+      <w:r>
+        <w:rPr>
+          <w:rFonts w:ascii="Times New Roman" w:hAnsi="Times New Roman" w:cs="Times New Roman"/>
+          <w:bCs/>
+          <w:i/>
+        </w:rPr>
+        <w:t>IGF1</w:t>
+      </w:r>
+      <w:r>
+        <w:rPr>
+          <w:rFonts w:ascii="Times New Roman" w:hAnsi="Times New Roman" w:cs="Times New Roman"/>
+          <w:bCs/>
+        </w:rPr>
+        <w:t xml:space="preserve"> mRNA and IGF-1 serum levels in patients with acromegaly</w:t>
+      </w:r>
+      <w:r>
+        <w:rPr>
+          <w:rFonts w:ascii="Times New Roman" w:hAnsi="Times New Roman" w:cs="Times New Roman"/>
+          <w:bCs/>
+        </w:rPr>
+        <w:t xml:space="preserve"> </w:t>
+      </w:r>
+      <w:r>
+        <w:rPr>
+          <w:rFonts w:ascii="Times New Roman" w:hAnsi="Times New Roman" w:cs="Times New Roman"/>
+          <w:bCs/>
+        </w:rPr>
+        <w:t>(</w:t>
+      </w:r>
+      <w:r>
+        <w:rPr>
+          <w:rFonts w:ascii="Times New Roman" w:hAnsi="Times New Roman" w:cs="Times New Roman"/>
+          <w:bCs/>
+        </w:rPr>
+        <w:t>C</w:t>
+      </w:r>
+      <w:r>
+        <w:rPr>
+          <w:rFonts w:ascii="Times New Roman" w:hAnsi="Times New Roman" w:cs="Times New Roman"/>
+          <w:bCs/>
+        </w:rPr>
+        <w:t>)</w:t>
+      </w:r>
+      <w:r>
+        <w:rPr>
+          <w:rFonts w:ascii="Times New Roman" w:hAnsi="Times New Roman" w:cs="Times New Roman"/>
+          <w:bCs/>
+        </w:rPr>
+        <w:t xml:space="preserve"> Expression of mRNA for suppressors of growth hormone signaling </w:t>
+      </w:r>
+      <w:r>
+        <w:rPr>
+          <w:rFonts w:ascii="Times New Roman" w:hAnsi="Times New Roman" w:cs="Times New Roman"/>
+          <w:bCs/>
+        </w:rPr>
+        <w:t>(</w:t>
+      </w:r>
+      <w:r>
+        <w:rPr>
+          <w:rFonts w:ascii="Times New Roman" w:hAnsi="Times New Roman" w:cs="Times New Roman"/>
+          <w:bCs/>
+        </w:rPr>
+        <w:t>D</w:t>
+      </w:r>
+      <w:r>
+        <w:rPr>
+          <w:rFonts w:ascii="Times New Roman" w:hAnsi="Times New Roman" w:cs="Times New Roman"/>
+          <w:bCs/>
+        </w:rPr>
+        <w:t xml:space="preserve">) </w:t>
+      </w:r>
+      <w:r>
+        <w:rPr>
+          <w:rFonts w:ascii="Times New Roman" w:hAnsi="Times New Roman" w:cs="Times New Roman"/>
+          <w:bCs/>
+        </w:rPr>
+        <w:t>and Expression of tyrosine phosphatases associated with growth hormone signaling.</w:t>
+      </w:r>
+      <w:r>
+        <w:rPr>
+          <w:rFonts w:ascii="Times New Roman" w:hAnsi="Times New Roman" w:cs="Times New Roman"/>
           <w:bCs/>
         </w:rPr>
         <w:t xml:space="preserve">  </w:t>
       </w:r>
+      <w:r>
+        <w:rPr>
+          <w:rFonts w:ascii="Times New Roman" w:hAnsi="Times New Roman" w:cs="Times New Roman"/>
+          <w:bCs/>
+        </w:rPr>
+        <w:t xml:space="preserve">Asterisks indicate </w:t>
+      </w:r>
+      <w:r>
+        <w:rPr>
+          <w:rFonts w:ascii="Times New Roman" w:hAnsi="Times New Roman" w:cs="Times New Roman"/>
+          <w:bCs/>
+        </w:rPr>
+        <w:t>q</w:t>
+      </w:r>
+      <w:r>
+        <w:rPr>
+          <w:rFonts w:ascii="Times New Roman" w:hAnsi="Times New Roman" w:cs="Times New Roman"/>
+          <w:bCs/>
+        </w:rPr>
+        <w:t xml:space="preserve">&lt;0.05.  </w:t>
+      </w:r>
       <w:proofErr w:type="spellStart"/>
       <w:r>
         <w:rPr>
           <w:rFonts w:ascii="Times New Roman" w:hAnsi="Times New Roman" w:cs="Times New Roman"/>
-          <w:b/>
-          <w:bCs/>
-        </w:rPr>
-        <w:t>Acromegalic</w:t>
+          <w:bCs/>
+        </w:rPr>
+        <w:t>Barplots</w:t>
       </w:r>
       <w:proofErr w:type="spellEnd"/>
       <w:r>
         <w:rPr>
           <w:rFonts w:ascii="Times New Roman" w:hAnsi="Times New Roman" w:cs="Times New Roman"/>
-          <w:b/>
-          <w:bCs/>
-        </w:rPr>
-        <w:t xml:space="preserve"> patients have reduced insulin sensitivity and </w:t>
-      </w:r>
-      <w:r>
-        <w:rPr>
-          <w:rFonts w:ascii="Times New Roman" w:hAnsi="Times New Roman" w:cs="Times New Roman"/>
-          <w:b/>
-          <w:bCs/>
-        </w:rPr>
-        <w:t xml:space="preserve">trend for </w:t>
-      </w:r>
-      <w:r>
-        <w:rPr>
-          <w:rFonts w:ascii="Times New Roman" w:hAnsi="Times New Roman" w:cs="Times New Roman"/>
-          <w:b/>
-          <w:bCs/>
-        </w:rPr>
-        <w:t xml:space="preserve">higher </w:t>
+          <w:bCs/>
+        </w:rPr>
+        <w:t xml:space="preserve"> </w:t>
+      </w:r>
+      <w:r>
+        <w:rPr>
+          <w:rFonts w:ascii="Times New Roman" w:hAnsi="Times New Roman" w:cs="Times New Roman"/>
+          <w:bCs/>
+        </w:rPr>
+        <w:t>are</w:t>
+      </w:r>
+      <w:r>
+        <w:rPr>
+          <w:rFonts w:ascii="Times New Roman" w:hAnsi="Times New Roman" w:cs="Times New Roman"/>
+          <w:bCs/>
+        </w:rPr>
+        <w:t xml:space="preserve"> presented as mean +/- standard error of the mean</w:t>
+      </w:r>
+      <w:r>
+        <w:rPr>
+          <w:rFonts w:ascii="Times New Roman" w:hAnsi="Times New Roman" w:cs="Times New Roman"/>
+          <w:bCs/>
+        </w:rPr>
+        <w:t xml:space="preserve">.  </w:t>
+      </w:r>
+      <w:proofErr w:type="gramStart"/>
+      <w:r>
+        <w:rPr>
+          <w:rFonts w:ascii="Times New Roman" w:hAnsi="Times New Roman" w:cs="Times New Roman"/>
+          <w:bCs/>
+        </w:rPr>
+        <w:t>mRNA</w:t>
+      </w:r>
+      <w:proofErr w:type="gramEnd"/>
+      <w:r>
+        <w:rPr>
+          <w:rFonts w:ascii="Times New Roman" w:hAnsi="Times New Roman" w:cs="Times New Roman"/>
+          <w:bCs/>
+        </w:rPr>
+        <w:t xml:space="preserve"> Expression is in units of RPKM</w:t>
+      </w:r>
+      <w:r>
+        <w:rPr>
+          <w:rFonts w:ascii="Times New Roman" w:hAnsi="Times New Roman" w:cs="Times New Roman"/>
+          <w:bCs/>
+        </w:rPr>
+        <w:t xml:space="preserve"> (reads per </w:t>
       </w:r>
       <w:proofErr w:type="spellStart"/>
       <w:r>
         <w:rPr>
           <w:rFonts w:ascii="Times New Roman" w:hAnsi="Times New Roman" w:cs="Times New Roman"/>
-          <w:b/>
-          <w:bCs/>
-        </w:rPr>
-        <w:t>lipolytic</w:t>
+          <w:bCs/>
+        </w:rPr>
+        <w:t>kilobase</w:t>
       </w:r>
       <w:proofErr w:type="spellEnd"/>
       <w:r>
         <w:rPr>
           <w:rFonts w:ascii="Times New Roman" w:hAnsi="Times New Roman" w:cs="Times New Roman"/>
-          <w:b/>
-          <w:bCs/>
-        </w:rPr>
-        <w:t xml:space="preserve"> activity than their controls.   </w:t>
-      </w:r>
-      <w:r>
-        <w:rPr>
-          <w:rFonts w:ascii="Times New Roman" w:hAnsi="Times New Roman" w:cs="Times New Roman"/>
-          <w:bCs/>
-        </w:rPr>
-        <w:t>A) Fasting blood glucose levels.  B) Fasting insulin levels.  C) HOMA-IR score</w:t>
-      </w:r>
-      <w:r>
-        <w:rPr>
-          <w:rFonts w:ascii="Times New Roman" w:hAnsi="Times New Roman" w:cs="Times New Roman"/>
-          <w:bCs/>
-        </w:rPr>
-        <w:t xml:space="preserve"> from Control or Acromegaly subjects</w:t>
-      </w:r>
-      <w:r>
-        <w:rPr>
-          <w:rFonts w:ascii="Times New Roman" w:hAnsi="Times New Roman" w:cs="Times New Roman"/>
-          <w:bCs/>
-        </w:rPr>
-        <w:t xml:space="preserve">.  D) </w:t>
-      </w:r>
-      <w:proofErr w:type="gramStart"/>
-      <w:r>
-        <w:rPr>
-          <w:rFonts w:ascii="Times New Roman" w:hAnsi="Times New Roman" w:cs="Times New Roman"/>
-          <w:bCs/>
-          <w:i/>
-        </w:rPr>
-        <w:t>ex</w:t>
-      </w:r>
-      <w:proofErr w:type="gramEnd"/>
-      <w:r>
-        <w:rPr>
-          <w:rFonts w:ascii="Times New Roman" w:hAnsi="Times New Roman" w:cs="Times New Roman"/>
-          <w:bCs/>
-          <w:i/>
-        </w:rPr>
-        <w:t xml:space="preserve"> vivo </w:t>
-      </w:r>
-      <w:r>
-        <w:rPr>
-          <w:rFonts w:ascii="Times New Roman" w:hAnsi="Times New Roman" w:cs="Times New Roman"/>
-          <w:bCs/>
-        </w:rPr>
-        <w:t>lipolysis as measured by glycerol release from excised white adipose tissue from control or acromegaly patients</w:t>
-      </w:r>
-      <w:r>
-        <w:rPr>
-          <w:rFonts w:ascii="Times New Roman" w:hAnsi="Times New Roman" w:cs="Times New Roman"/>
-          <w:bCs/>
-        </w:rPr>
-        <w:t xml:space="preserve"> left untreated</w:t>
-      </w:r>
-      <w:r>
-        <w:rPr>
-          <w:rFonts w:ascii="Times New Roman" w:hAnsi="Times New Roman" w:cs="Times New Roman"/>
-          <w:bCs/>
-        </w:rPr>
-        <w:t xml:space="preserve"> (Basal)</w:t>
-      </w:r>
-      <w:r>
-        <w:rPr>
-          <w:rFonts w:ascii="Times New Roman" w:hAnsi="Times New Roman" w:cs="Times New Roman"/>
-          <w:bCs/>
-        </w:rPr>
-        <w:t xml:space="preserve"> or after</w:t>
-      </w:r>
-      <w:r>
-        <w:rPr>
-          <w:rFonts w:ascii="Times New Roman" w:hAnsi="Times New Roman" w:cs="Times New Roman"/>
-          <w:bCs/>
-        </w:rPr>
-        <w:t xml:space="preserve"> stimulation with 30 </w:t>
-      </w:r>
-      <w:proofErr w:type="spellStart"/>
-      <w:r>
-        <w:rPr>
-          <w:rFonts w:ascii="Times New Roman" w:hAnsi="Times New Roman" w:cs="Times New Roman"/>
-          <w:bCs/>
-        </w:rPr>
-        <w:t>nM</w:t>
-      </w:r>
-      <w:proofErr w:type="spellEnd"/>
-      <w:r>
-        <w:rPr>
-          <w:rFonts w:ascii="Times New Roman" w:hAnsi="Times New Roman" w:cs="Times New Roman"/>
-          <w:bCs/>
-        </w:rPr>
-        <w:t xml:space="preserve"> isoproterenol</w:t>
-      </w:r>
-      <w:r>
-        <w:rPr>
-          <w:rFonts w:ascii="Times New Roman" w:hAnsi="Times New Roman" w:cs="Times New Roman"/>
-          <w:bCs/>
-        </w:rPr>
-        <w:t xml:space="preserve"> (</w:t>
-      </w:r>
-      <w:proofErr w:type="spellStart"/>
-      <w:r>
-        <w:rPr>
-          <w:rFonts w:ascii="Times New Roman" w:hAnsi="Times New Roman" w:cs="Times New Roman"/>
-          <w:bCs/>
-        </w:rPr>
-        <w:t>Iso</w:t>
-      </w:r>
-      <w:proofErr w:type="spellEnd"/>
-      <w:r>
-        <w:rPr>
-          <w:rFonts w:ascii="Times New Roman" w:hAnsi="Times New Roman" w:cs="Times New Roman"/>
-          <w:bCs/>
-        </w:rPr>
-        <w:t>)</w:t>
-      </w:r>
-      <w:r>
-        <w:rPr>
-          <w:rFonts w:ascii="Times New Roman" w:hAnsi="Times New Roman" w:cs="Times New Roman"/>
-          <w:bCs/>
-        </w:rPr>
-        <w:t xml:space="preserve">. </w:t>
-      </w:r>
-      <w:r>
-        <w:rPr>
-          <w:rFonts w:ascii="Times New Roman" w:hAnsi="Times New Roman" w:cs="Times New Roman"/>
-          <w:bCs/>
-        </w:rPr>
-        <w:t xml:space="preserve">  Data is presented as mean +/- standard error of the mean.</w:t>
-      </w:r>
-      <w:r>
-        <w:rPr>
-          <w:rFonts w:ascii="Times New Roman" w:hAnsi="Times New Roman" w:cs="Times New Roman"/>
-          <w:bCs/>
-        </w:rPr>
-        <w:t xml:space="preserve">  Asterisk indicates </w:t>
-      </w:r>
-      <w:r>
-        <w:rPr>
-          <w:rFonts w:ascii="Times New Roman" w:hAnsi="Times New Roman" w:cs="Times New Roman"/>
-          <w:bCs/>
-        </w:rPr>
-        <w:t>q&lt;</w:t>
-      </w:r>
-      <w:r>
-        <w:rPr>
-          <w:rFonts w:ascii="Times New Roman" w:hAnsi="Times New Roman" w:cs="Times New Roman"/>
-          <w:bCs/>
-        </w:rPr>
-        <w:t>0.05</w:t>
+          <w:bCs/>
+        </w:rPr>
+        <w:t xml:space="preserve"> per million reads)</w:t>
       </w:r>
       <w:r>
         <w:rPr>
@@ -20531,23 +20968,25 @@
           <w:b/>
           <w:bCs/>
         </w:rPr>
-        <w:t xml:space="preserve">Figure 2:  </w:t>
-      </w:r>
+        <w:t xml:space="preserve">Figure 4: Expression changes of selected genes, potentially responsible for </w:t>
+      </w:r>
+      <w:proofErr w:type="spellStart"/>
       <w:r>
         <w:rPr>
           <w:rFonts w:ascii="Times New Roman" w:hAnsi="Times New Roman" w:cs="Times New Roman"/>
           <w:b/>
           <w:bCs/>
         </w:rPr>
-        <w:t xml:space="preserve">Differential expression of genes in white adipose tissue from </w:t>
-      </w:r>
+        <w:t>lipolytic</w:t>
+      </w:r>
+      <w:proofErr w:type="spellEnd"/>
       <w:r>
         <w:rPr>
           <w:rFonts w:ascii="Times New Roman" w:hAnsi="Times New Roman" w:cs="Times New Roman"/>
           <w:b/>
           <w:bCs/>
         </w:rPr>
-        <w:t>subject</w:t>
+        <w:t xml:space="preserve"> </w:t>
       </w:r>
       <w:r>
         <w:rPr>
@@ -20555,66 +20994,1293 @@
           <w:b/>
           <w:bCs/>
         </w:rPr>
-        <w:t>s with acromegaly</w:t>
-      </w:r>
+        <w:t>or insulin sensitivity alterations in acromegaly patients.</w:t>
+      </w:r>
+      <w:r>
+        <w:rPr>
+          <w:rFonts w:ascii="Times New Roman" w:hAnsi="Times New Roman" w:cs="Times New Roman"/>
+          <w:bCs/>
+        </w:rPr>
+        <w:t xml:space="preserve">  </w:t>
+      </w:r>
+      <w:proofErr w:type="gramStart"/>
+      <w:r>
+        <w:rPr>
+          <w:rFonts w:ascii="Times New Roman" w:hAnsi="Times New Roman" w:cs="Times New Roman"/>
+          <w:bCs/>
+        </w:rPr>
+        <w:t>mRNA</w:t>
+      </w:r>
+      <w:proofErr w:type="gramEnd"/>
+      <w:r>
+        <w:rPr>
+          <w:rFonts w:ascii="Times New Roman" w:hAnsi="Times New Roman" w:cs="Times New Roman"/>
+          <w:bCs/>
+        </w:rPr>
+        <w:t xml:space="preserve"> </w:t>
+      </w:r>
+      <w:r>
+        <w:rPr>
+          <w:rFonts w:ascii="Times New Roman" w:hAnsi="Times New Roman" w:cs="Times New Roman"/>
+          <w:bCs/>
+        </w:rPr>
+        <w:t xml:space="preserve">Expression profile of genes potentially involved </w:t>
+      </w:r>
+      <w:r>
+        <w:rPr>
+          <w:rFonts w:ascii="Times New Roman" w:hAnsi="Times New Roman" w:cs="Times New Roman"/>
+          <w:bCs/>
+        </w:rPr>
+        <w:t xml:space="preserve">in lipid catabolism (A), regulation of lipolysis (B), fatty acid synthesis (C), fatty acid desaturation (D), </w:t>
+      </w:r>
+      <w:r>
+        <w:rPr>
+          <w:rFonts w:ascii="Times New Roman" w:hAnsi="Times New Roman" w:cs="Times New Roman"/>
+          <w:bCs/>
+          <w:i/>
+        </w:rPr>
+        <w:t>TCF7L2</w:t>
+      </w:r>
+      <w:r>
+        <w:rPr>
+          <w:rFonts w:ascii="Times New Roman" w:hAnsi="Times New Roman" w:cs="Times New Roman"/>
+          <w:bCs/>
+        </w:rPr>
+        <w:t xml:space="preserve"> (E)</w:t>
+      </w:r>
+      <w:r>
+        <w:rPr>
+          <w:rFonts w:ascii="Times New Roman" w:hAnsi="Times New Roman" w:cs="Times New Roman"/>
+          <w:bCs/>
+        </w:rPr>
+        <w:t>, and</w:t>
+      </w:r>
+      <w:r>
+        <w:rPr>
+          <w:rFonts w:ascii="Times New Roman" w:hAnsi="Times New Roman" w:cs="Times New Roman"/>
+          <w:bCs/>
+        </w:rPr>
+        <w:t xml:space="preserve"> </w:t>
+      </w:r>
+      <w:r>
+        <w:rPr>
+          <w:rFonts w:ascii="Times New Roman" w:hAnsi="Times New Roman" w:cs="Times New Roman"/>
+          <w:bCs/>
+        </w:rPr>
+        <w:t>glucocorticoid signaling</w:t>
+      </w:r>
+      <w:r>
+        <w:rPr>
+          <w:rFonts w:ascii="Times New Roman" w:hAnsi="Times New Roman" w:cs="Times New Roman"/>
+          <w:bCs/>
+        </w:rPr>
+        <w:t xml:space="preserve"> (F). </w:t>
+      </w:r>
+      <w:r>
+        <w:rPr>
+          <w:rFonts w:ascii="Times New Roman" w:hAnsi="Times New Roman" w:cs="Times New Roman"/>
+          <w:bCs/>
+        </w:rPr>
+        <w:t xml:space="preserve">Asterisks indicate </w:t>
+      </w:r>
+      <w:r>
+        <w:rPr>
+          <w:rFonts w:ascii="Times New Roman" w:hAnsi="Times New Roman" w:cs="Times New Roman"/>
+          <w:bCs/>
+        </w:rPr>
+        <w:t>q&lt;</w:t>
+      </w:r>
+      <w:r>
+        <w:rPr>
+          <w:rFonts w:ascii="Times New Roman" w:hAnsi="Times New Roman" w:cs="Times New Roman"/>
+          <w:bCs/>
+        </w:rPr>
+        <w:t xml:space="preserve">0.05.  Data </w:t>
+      </w:r>
+      <w:r>
+        <w:rPr>
+          <w:rFonts w:ascii="Times New Roman" w:hAnsi="Times New Roman" w:cs="Times New Roman"/>
+          <w:bCs/>
+        </w:rPr>
+        <w:lastRenderedPageBreak/>
+        <w:t>indicates mean +/- standard error of the mean.</w:t>
+      </w:r>
+      <w:r>
+        <w:rPr>
+          <w:rFonts w:ascii="Times New Roman" w:hAnsi="Times New Roman" w:cs="Times New Roman"/>
+          <w:bCs/>
+        </w:rPr>
+        <w:t xml:space="preserve"> </w:t>
+      </w:r>
+      <w:proofErr w:type="gramStart"/>
+      <w:r>
+        <w:rPr>
+          <w:rFonts w:ascii="Times New Roman" w:hAnsi="Times New Roman" w:cs="Times New Roman"/>
+          <w:bCs/>
+        </w:rPr>
+        <w:t>mRNA</w:t>
+      </w:r>
+      <w:proofErr w:type="gramEnd"/>
+      <w:r>
+        <w:rPr>
+          <w:rFonts w:ascii="Times New Roman" w:hAnsi="Times New Roman" w:cs="Times New Roman"/>
+          <w:bCs/>
+        </w:rPr>
+        <w:t xml:space="preserve"> Expression is in units of RPKM (reads per </w:t>
+      </w:r>
+      <w:proofErr w:type="spellStart"/>
+      <w:r>
+        <w:rPr>
+          <w:rFonts w:ascii="Times New Roman" w:hAnsi="Times New Roman" w:cs="Times New Roman"/>
+          <w:bCs/>
+        </w:rPr>
+        <w:t>kilobase</w:t>
+      </w:r>
+      <w:proofErr w:type="spellEnd"/>
+      <w:r>
+        <w:rPr>
+          <w:rFonts w:ascii="Times New Roman" w:hAnsi="Times New Roman" w:cs="Times New Roman"/>
+          <w:bCs/>
+        </w:rPr>
+        <w:t xml:space="preserve"> per million reads).</w:t>
+      </w:r>
+    </w:p>
+    <w:p>
+      <w:pPr>
+        <w:bidi w:val="0"/>
+        <w:spacing w:after="0" w:line="240" w:lineRule="auto"/>
+        <w:rPr>
+          <w:rFonts w:ascii="Times New Roman" w:hAnsi="Times New Roman" w:cs="Times New Roman"/>
+          <w:bCs/>
+        </w:rPr>
+      </w:pPr>
+      <w:r>
+        <w:rPr>
+          <w:rFonts w:ascii="Times New Roman" w:hAnsi="Times New Roman" w:cs="Times New Roman"/>
+          <w:bCs/>
+        </w:rPr>
+        <w:br w:type="page"/>
+      </w:r>
+    </w:p>
+    <w:p>
+      <w:pPr>
+        <w:bidi w:val="0"/>
+        <w:spacing w:after="0" w:line="480" w:lineRule="auto"/>
+        <w:jc w:val="both"/>
+        <w:rPr>
+          <w:rFonts w:ascii="Times New Roman" w:hAnsi="Times New Roman" w:cs="Times New Roman"/>
+          <w:bCs/>
+        </w:rPr>
+      </w:pPr>
       <w:r>
         <w:rPr>
           <w:rFonts w:ascii="Times New Roman" w:hAnsi="Times New Roman" w:cs="Times New Roman"/>
           <w:b/>
           <w:bCs/>
         </w:rPr>
-        <w:t xml:space="preserve"> compared to controls.  </w:t>
-      </w:r>
-      <w:r>
-        <w:rPr>
-          <w:rFonts w:ascii="Times New Roman" w:hAnsi="Times New Roman" w:cs="Times New Roman"/>
-          <w:bCs/>
-        </w:rPr>
-        <w:t xml:space="preserve">A) </w:t>
-      </w:r>
-      <w:proofErr w:type="spellStart"/>
-      <w:r>
-        <w:rPr>
-          <w:rFonts w:ascii="Times New Roman" w:hAnsi="Times New Roman" w:cs="Times New Roman"/>
-          <w:bCs/>
-        </w:rPr>
-        <w:t>Heatmap</w:t>
-      </w:r>
-      <w:proofErr w:type="spellEnd"/>
-      <w:r>
-        <w:rPr>
-          <w:rFonts w:ascii="Times New Roman" w:hAnsi="Times New Roman" w:cs="Times New Roman"/>
-          <w:bCs/>
-        </w:rPr>
-        <w:t xml:space="preserve"> of the differentially expressed genes in white adipose tissue</w:t>
-      </w:r>
-      <w:r>
-        <w:rPr>
-          <w:rFonts w:ascii="Times New Roman" w:hAnsi="Times New Roman" w:cs="Times New Roman"/>
-          <w:bCs/>
-        </w:rPr>
-        <w:t xml:space="preserve">.  </w:t>
-      </w:r>
-      <w:r>
-        <w:rPr>
-          <w:rFonts w:ascii="Times New Roman" w:hAnsi="Times New Roman" w:cs="Times New Roman"/>
-          <w:bCs/>
-        </w:rPr>
-        <w:t>Individual values are colored as the log fold change for a particular gene in a particular subject compared to the average expression of that gene across all cohorts, with brown indicating less expression and green indicating more expression (designated in the key as Row Z-score)</w:t>
-      </w:r>
-      <w:r>
-        <w:rPr>
-          <w:rFonts w:ascii="Times New Roman" w:hAnsi="Times New Roman" w:cs="Times New Roman"/>
-          <w:bCs/>
-        </w:rPr>
-        <w:t xml:space="preserve">.  The bar across the top indicates the subject’s diagnosis, red for </w:t>
-      </w:r>
-      <w:r>
-        <w:rPr>
-          <w:rFonts w:ascii="Times New Roman" w:hAnsi="Times New Roman" w:cs="Times New Roman"/>
-          <w:bCs/>
-        </w:rPr>
-        <w:t>acromegaly and blue for controls.</w:t>
+        <w:lastRenderedPageBreak/>
+        <w:t xml:space="preserve">Table 1:  Clinical characteristics.  </w:t>
+      </w:r>
+      <w:r>
+        <w:rPr>
+          <w:rFonts w:ascii="Times New Roman" w:hAnsi="Times New Roman" w:cs="Times New Roman"/>
+          <w:bCs/>
+        </w:rPr>
+        <w:t xml:space="preserve">Data represents mean +/- standard error.  </w:t>
+      </w:r>
+      <w:bookmarkStart w:id="0" w:name="_GoBack"/>
+      <w:bookmarkEnd w:id="0"/>
+    </w:p>
+    <w:tbl>
+      <w:tblPr>
+        <w:tblStyle w:val="TableGrid"/>
+        <w:tblW w:w="8803" w:type="dxa"/>
+        <w:tblLayout w:type="fixed"/>
+        <w:tblLook w:val="04A0" w:firstRow="1" w:lastRow="0" w:firstColumn="1" w:lastColumn="0" w:noHBand="0" w:noVBand="1"/>
+      </w:tblPr>
+      <w:tblGrid>
+        <w:gridCol w:w="3375"/>
+        <w:gridCol w:w="1018"/>
+        <w:gridCol w:w="889"/>
+        <w:gridCol w:w="1491"/>
+        <w:gridCol w:w="982"/>
+        <w:gridCol w:w="1048"/>
+      </w:tblGrid>
+      <w:tr>
+        <w:trPr>
+          <w:trHeight w:val="300"/>
+        </w:trPr>
+        <w:tc>
+          <w:tcPr>
+            <w:tcW w:w="3375" w:type="dxa"/>
+            <w:noWrap/>
+            <w:hideMark/>
+          </w:tcPr>
+          <w:p>
+            <w:pPr>
+              <w:rPr>
+                <w:rFonts w:eastAsia="Times New Roman" w:cs="Times New Roman"/>
+                <w:color w:val="000000"/>
+              </w:rPr>
+            </w:pPr>
+          </w:p>
+        </w:tc>
+        <w:tc>
+          <w:tcPr>
+            <w:tcW w:w="1907" w:type="dxa"/>
+            <w:gridSpan w:val="2"/>
+            <w:tcBorders>
+              <w:bottom w:val="single" w:sz="4" w:space="0" w:color="auto"/>
+            </w:tcBorders>
+            <w:noWrap/>
+            <w:hideMark/>
+          </w:tcPr>
+          <w:p>
+            <w:pPr>
+              <w:jc w:val="center"/>
+              <w:rPr>
+                <w:rFonts w:eastAsia="Times New Roman" w:cs="Times New Roman"/>
+                <w:b/>
+                <w:color w:val="000000"/>
+              </w:rPr>
+            </w:pPr>
+            <w:r>
+              <w:rPr>
+                <w:rFonts w:eastAsia="Times New Roman" w:cs="Times New Roman"/>
+                <w:b/>
+                <w:color w:val="000000"/>
+              </w:rPr>
+              <w:t>Control (n=11)</w:t>
+            </w:r>
+          </w:p>
+        </w:tc>
+        <w:tc>
+          <w:tcPr>
+            <w:tcW w:w="2473" w:type="dxa"/>
+            <w:gridSpan w:val="2"/>
+            <w:tcBorders>
+              <w:bottom w:val="single" w:sz="4" w:space="0" w:color="auto"/>
+            </w:tcBorders>
+            <w:noWrap/>
+            <w:hideMark/>
+          </w:tcPr>
+          <w:p>
+            <w:pPr>
+              <w:jc w:val="center"/>
+              <w:rPr>
+                <w:rFonts w:eastAsia="Times New Roman" w:cs="Times New Roman"/>
+                <w:b/>
+                <w:color w:val="000000"/>
+              </w:rPr>
+            </w:pPr>
+            <w:r>
+              <w:rPr>
+                <w:rFonts w:eastAsia="Times New Roman" w:cs="Times New Roman"/>
+                <w:b/>
+                <w:color w:val="000000"/>
+              </w:rPr>
+              <w:t>Acromegaly (n=9)</w:t>
+            </w:r>
+          </w:p>
+        </w:tc>
+        <w:tc>
+          <w:tcPr>
+            <w:tcW w:w="1048" w:type="dxa"/>
+            <w:noWrap/>
+            <w:hideMark/>
+          </w:tcPr>
+          <w:p>
+            <w:pPr>
+              <w:jc w:val="center"/>
+              <w:rPr>
+                <w:rFonts w:eastAsia="Times New Roman" w:cs="Times New Roman"/>
+                <w:b/>
+                <w:color w:val="000000"/>
+              </w:rPr>
+            </w:pPr>
+            <w:proofErr w:type="gramStart"/>
+            <w:r>
+              <w:rPr>
+                <w:rFonts w:eastAsia="Times New Roman" w:cs="Times New Roman"/>
+                <w:b/>
+                <w:color w:val="000000"/>
+              </w:rPr>
+              <w:t>p</w:t>
+            </w:r>
+            <w:proofErr w:type="gramEnd"/>
+          </w:p>
+        </w:tc>
+      </w:tr>
+      <w:tr>
+        <w:trPr>
+          <w:trHeight w:val="300"/>
+        </w:trPr>
+        <w:tc>
+          <w:tcPr>
+            <w:tcW w:w="3375" w:type="dxa"/>
+            <w:noWrap/>
+            <w:hideMark/>
+          </w:tcPr>
+          <w:p>
+            <w:pPr>
+              <w:rPr>
+                <w:rFonts w:eastAsia="Times New Roman" w:cs="Times New Roman"/>
+                <w:color w:val="000000"/>
+              </w:rPr>
+            </w:pPr>
+            <w:r>
+              <w:rPr>
+                <w:rFonts w:eastAsia="Times New Roman" w:cs="Times New Roman"/>
+                <w:color w:val="000000"/>
+              </w:rPr>
+              <w:t>Age (years)</w:t>
+            </w:r>
+          </w:p>
+        </w:tc>
+        <w:tc>
+          <w:tcPr>
+            <w:tcW w:w="1018" w:type="dxa"/>
+            <w:tcBorders>
+              <w:right w:val="nil"/>
+            </w:tcBorders>
+            <w:noWrap/>
+            <w:hideMark/>
+          </w:tcPr>
+          <w:p>
+            <w:pPr>
+              <w:jc w:val="right"/>
+              <w:rPr>
+                <w:rFonts w:eastAsia="Times New Roman" w:cs="Times New Roman"/>
+                <w:color w:val="000000"/>
+              </w:rPr>
+            </w:pPr>
+            <w:r>
+              <w:rPr>
+                <w:rFonts w:eastAsia="Times New Roman" w:cs="Times New Roman"/>
+                <w:color w:val="000000"/>
+              </w:rPr>
+              <w:t>63.4</w:t>
+            </w:r>
+          </w:p>
+        </w:tc>
+        <w:tc>
+          <w:tcPr>
+            <w:tcW w:w="889" w:type="dxa"/>
+            <w:tcBorders>
+              <w:left w:val="nil"/>
+            </w:tcBorders>
+            <w:noWrap/>
+            <w:hideMark/>
+          </w:tcPr>
+          <w:p>
+            <w:pPr>
+              <w:jc w:val="right"/>
+              <w:rPr>
+                <w:rFonts w:eastAsia="Times New Roman" w:cs="Times New Roman"/>
+                <w:color w:val="000000"/>
+              </w:rPr>
+            </w:pPr>
+            <w:r>
+              <w:rPr>
+                <w:rFonts w:eastAsia="Times New Roman" w:cs="Times New Roman"/>
+                <w:color w:val="000000"/>
+              </w:rPr>
+              <w:t xml:space="preserve">+/- </w:t>
+            </w:r>
+            <w:r>
+              <w:rPr>
+                <w:rFonts w:eastAsia="Times New Roman" w:cs="Times New Roman"/>
+                <w:color w:val="000000"/>
+              </w:rPr>
+              <w:t>2.</w:t>
+            </w:r>
+            <w:r>
+              <w:rPr>
+                <w:rFonts w:eastAsia="Times New Roman" w:cs="Times New Roman"/>
+                <w:color w:val="000000"/>
+              </w:rPr>
+              <w:t>7</w:t>
+            </w:r>
+          </w:p>
+        </w:tc>
+        <w:tc>
+          <w:tcPr>
+            <w:tcW w:w="1491" w:type="dxa"/>
+            <w:tcBorders>
+              <w:right w:val="nil"/>
+            </w:tcBorders>
+            <w:noWrap/>
+            <w:hideMark/>
+          </w:tcPr>
+          <w:p>
+            <w:pPr>
+              <w:jc w:val="right"/>
+              <w:rPr>
+                <w:rFonts w:eastAsia="Times New Roman" w:cs="Times New Roman"/>
+                <w:color w:val="000000"/>
+              </w:rPr>
+            </w:pPr>
+            <w:r>
+              <w:rPr>
+                <w:rFonts w:eastAsia="Times New Roman" w:cs="Times New Roman"/>
+                <w:color w:val="000000"/>
+              </w:rPr>
+              <w:t>48.3</w:t>
+            </w:r>
+          </w:p>
+        </w:tc>
+        <w:tc>
+          <w:tcPr>
+            <w:tcW w:w="982" w:type="dxa"/>
+            <w:tcBorders>
+              <w:left w:val="nil"/>
+            </w:tcBorders>
+            <w:noWrap/>
+            <w:hideMark/>
+          </w:tcPr>
+          <w:p>
+            <w:pPr>
+              <w:jc w:val="right"/>
+              <w:rPr>
+                <w:rFonts w:eastAsia="Times New Roman" w:cs="Times New Roman"/>
+                <w:color w:val="000000"/>
+              </w:rPr>
+            </w:pPr>
+            <w:r>
+              <w:rPr>
+                <w:rFonts w:eastAsia="Times New Roman" w:cs="Times New Roman"/>
+                <w:color w:val="000000"/>
+              </w:rPr>
+              <w:t xml:space="preserve">+/- </w:t>
+            </w:r>
+            <w:r>
+              <w:rPr>
+                <w:rFonts w:eastAsia="Times New Roman" w:cs="Times New Roman"/>
+                <w:color w:val="000000"/>
+              </w:rPr>
+              <w:t>4.</w:t>
+            </w:r>
+            <w:r>
+              <w:rPr>
+                <w:rFonts w:eastAsia="Times New Roman" w:cs="Times New Roman"/>
+                <w:color w:val="000000"/>
+              </w:rPr>
+              <w:t>9</w:t>
+            </w:r>
+          </w:p>
+        </w:tc>
+        <w:tc>
+          <w:tcPr>
+            <w:tcW w:w="1048" w:type="dxa"/>
+            <w:noWrap/>
+            <w:hideMark/>
+          </w:tcPr>
+          <w:p>
+            <w:pPr>
+              <w:jc w:val="right"/>
+              <w:rPr>
+                <w:rFonts w:eastAsia="Times New Roman" w:cs="Times New Roman"/>
+                <w:color w:val="000000"/>
+              </w:rPr>
+            </w:pPr>
+            <w:r>
+              <w:rPr>
+                <w:rFonts w:eastAsia="Times New Roman" w:cs="Times New Roman"/>
+                <w:color w:val="000000"/>
+              </w:rPr>
+              <w:t>0.0</w:t>
+            </w:r>
+            <w:r>
+              <w:rPr>
+                <w:rFonts w:eastAsia="Times New Roman" w:cs="Times New Roman"/>
+                <w:color w:val="000000"/>
+              </w:rPr>
+              <w:t>11</w:t>
+            </w:r>
+          </w:p>
+        </w:tc>
+      </w:tr>
+      <w:tr>
+        <w:trPr>
+          <w:trHeight w:val="300"/>
+        </w:trPr>
+        <w:tc>
+          <w:tcPr>
+            <w:tcW w:w="3375" w:type="dxa"/>
+            <w:noWrap/>
+            <w:hideMark/>
+          </w:tcPr>
+          <w:p>
+            <w:pPr>
+              <w:rPr>
+                <w:rFonts w:eastAsia="Times New Roman" w:cs="Times New Roman"/>
+                <w:color w:val="000000"/>
+              </w:rPr>
+            </w:pPr>
+            <w:r>
+              <w:rPr>
+                <w:rFonts w:eastAsia="Times New Roman" w:cs="Times New Roman"/>
+                <w:color w:val="000000"/>
+              </w:rPr>
+              <w:t>Height (cm)</w:t>
+            </w:r>
+          </w:p>
+        </w:tc>
+        <w:tc>
+          <w:tcPr>
+            <w:tcW w:w="1018" w:type="dxa"/>
+            <w:tcBorders>
+              <w:right w:val="nil"/>
+            </w:tcBorders>
+            <w:noWrap/>
+            <w:hideMark/>
+          </w:tcPr>
+          <w:p>
+            <w:pPr>
+              <w:jc w:val="right"/>
+              <w:rPr>
+                <w:rFonts w:eastAsia="Times New Roman" w:cs="Times New Roman"/>
+                <w:color w:val="000000"/>
+              </w:rPr>
+            </w:pPr>
+            <w:r>
+              <w:rPr>
+                <w:rFonts w:eastAsia="Times New Roman" w:cs="Times New Roman"/>
+                <w:color w:val="000000"/>
+              </w:rPr>
+              <w:t>170.0</w:t>
+            </w:r>
+          </w:p>
+        </w:tc>
+        <w:tc>
+          <w:tcPr>
+            <w:tcW w:w="889" w:type="dxa"/>
+            <w:tcBorders>
+              <w:left w:val="nil"/>
+            </w:tcBorders>
+            <w:noWrap/>
+            <w:hideMark/>
+          </w:tcPr>
+          <w:p>
+            <w:pPr>
+              <w:jc w:val="right"/>
+              <w:rPr>
+                <w:rFonts w:eastAsia="Times New Roman" w:cs="Times New Roman"/>
+                <w:color w:val="000000"/>
+              </w:rPr>
+            </w:pPr>
+            <w:r>
+              <w:rPr>
+                <w:rFonts w:eastAsia="Times New Roman" w:cs="Times New Roman"/>
+                <w:color w:val="000000"/>
+              </w:rPr>
+              <w:t xml:space="preserve">+/- </w:t>
+            </w:r>
+            <w:r>
+              <w:rPr>
+                <w:rFonts w:eastAsia="Times New Roman" w:cs="Times New Roman"/>
+                <w:color w:val="000000"/>
+              </w:rPr>
+              <w:t>2.4</w:t>
+            </w:r>
+          </w:p>
+        </w:tc>
+        <w:tc>
+          <w:tcPr>
+            <w:tcW w:w="1491" w:type="dxa"/>
+            <w:tcBorders>
+              <w:right w:val="nil"/>
+            </w:tcBorders>
+            <w:noWrap/>
+            <w:hideMark/>
+          </w:tcPr>
+          <w:p>
+            <w:pPr>
+              <w:jc w:val="right"/>
+              <w:rPr>
+                <w:rFonts w:eastAsia="Times New Roman" w:cs="Times New Roman"/>
+                <w:color w:val="000000"/>
+              </w:rPr>
+            </w:pPr>
+            <w:r>
+              <w:rPr>
+                <w:rFonts w:eastAsia="Times New Roman" w:cs="Times New Roman"/>
+                <w:color w:val="000000"/>
+              </w:rPr>
+              <w:t>180.1</w:t>
+            </w:r>
+          </w:p>
+        </w:tc>
+        <w:tc>
+          <w:tcPr>
+            <w:tcW w:w="982" w:type="dxa"/>
+            <w:tcBorders>
+              <w:left w:val="nil"/>
+            </w:tcBorders>
+            <w:noWrap/>
+            <w:hideMark/>
+          </w:tcPr>
+          <w:p>
+            <w:pPr>
+              <w:jc w:val="right"/>
+              <w:rPr>
+                <w:rFonts w:eastAsia="Times New Roman" w:cs="Times New Roman"/>
+                <w:color w:val="000000"/>
+              </w:rPr>
+            </w:pPr>
+            <w:r>
+              <w:rPr>
+                <w:rFonts w:eastAsia="Times New Roman" w:cs="Times New Roman"/>
+                <w:color w:val="000000"/>
+              </w:rPr>
+              <w:t>+/- 4.0</w:t>
+            </w:r>
+          </w:p>
+        </w:tc>
+        <w:tc>
+          <w:tcPr>
+            <w:tcW w:w="1048" w:type="dxa"/>
+            <w:noWrap/>
+            <w:hideMark/>
+          </w:tcPr>
+          <w:p>
+            <w:pPr>
+              <w:jc w:val="right"/>
+              <w:rPr>
+                <w:rFonts w:eastAsia="Times New Roman" w:cs="Times New Roman"/>
+                <w:color w:val="000000"/>
+              </w:rPr>
+            </w:pPr>
+            <w:r>
+              <w:rPr>
+                <w:rFonts w:eastAsia="Times New Roman" w:cs="Times New Roman"/>
+                <w:color w:val="000000"/>
+              </w:rPr>
+              <w:t>0.</w:t>
+            </w:r>
+            <w:r>
+              <w:rPr>
+                <w:rFonts w:eastAsia="Times New Roman" w:cs="Times New Roman"/>
+                <w:color w:val="000000"/>
+              </w:rPr>
+              <w:t>036</w:t>
+            </w:r>
+          </w:p>
+        </w:tc>
+      </w:tr>
+      <w:tr>
+        <w:trPr>
+          <w:trHeight w:val="300"/>
+        </w:trPr>
+        <w:tc>
+          <w:tcPr>
+            <w:tcW w:w="3375" w:type="dxa"/>
+            <w:noWrap/>
+            <w:hideMark/>
+          </w:tcPr>
+          <w:p>
+            <w:pPr>
+              <w:rPr>
+                <w:rFonts w:eastAsia="Times New Roman" w:cs="Times New Roman"/>
+                <w:color w:val="000000"/>
+              </w:rPr>
+            </w:pPr>
+            <w:r>
+              <w:rPr>
+                <w:rFonts w:eastAsia="Times New Roman" w:cs="Times New Roman"/>
+                <w:color w:val="000000"/>
+              </w:rPr>
+              <w:t>Weight (kg)</w:t>
+            </w:r>
+          </w:p>
+        </w:tc>
+        <w:tc>
+          <w:tcPr>
+            <w:tcW w:w="1018" w:type="dxa"/>
+            <w:tcBorders>
+              <w:right w:val="nil"/>
+            </w:tcBorders>
+            <w:noWrap/>
+            <w:hideMark/>
+          </w:tcPr>
+          <w:p>
+            <w:pPr>
+              <w:jc w:val="right"/>
+              <w:rPr>
+                <w:rFonts w:eastAsia="Times New Roman" w:cs="Times New Roman"/>
+                <w:color w:val="000000"/>
+              </w:rPr>
+            </w:pPr>
+            <w:r>
+              <w:rPr>
+                <w:rFonts w:eastAsia="Times New Roman" w:cs="Times New Roman"/>
+                <w:color w:val="000000"/>
+              </w:rPr>
+              <w:t>89.</w:t>
+            </w:r>
+            <w:r>
+              <w:rPr>
+                <w:rFonts w:eastAsia="Times New Roman" w:cs="Times New Roman"/>
+                <w:color w:val="000000"/>
+              </w:rPr>
+              <w:t>4</w:t>
+            </w:r>
+          </w:p>
+        </w:tc>
+        <w:tc>
+          <w:tcPr>
+            <w:tcW w:w="889" w:type="dxa"/>
+            <w:tcBorders>
+              <w:left w:val="nil"/>
+            </w:tcBorders>
+            <w:noWrap/>
+            <w:hideMark/>
+          </w:tcPr>
+          <w:p>
+            <w:pPr>
+              <w:jc w:val="right"/>
+              <w:rPr>
+                <w:rFonts w:eastAsia="Times New Roman" w:cs="Times New Roman"/>
+                <w:color w:val="000000"/>
+              </w:rPr>
+            </w:pPr>
+            <w:r>
+              <w:rPr>
+                <w:rFonts w:eastAsia="Times New Roman" w:cs="Times New Roman"/>
+                <w:color w:val="000000"/>
+              </w:rPr>
+              <w:t xml:space="preserve">+/- </w:t>
+            </w:r>
+            <w:r>
+              <w:rPr>
+                <w:rFonts w:eastAsia="Times New Roman" w:cs="Times New Roman"/>
+                <w:color w:val="000000"/>
+              </w:rPr>
+              <w:t>6.7</w:t>
+            </w:r>
+          </w:p>
+        </w:tc>
+        <w:tc>
+          <w:tcPr>
+            <w:tcW w:w="1491" w:type="dxa"/>
+            <w:tcBorders>
+              <w:right w:val="nil"/>
+            </w:tcBorders>
+            <w:noWrap/>
+            <w:hideMark/>
+          </w:tcPr>
+          <w:p>
+            <w:pPr>
+              <w:jc w:val="right"/>
+              <w:rPr>
+                <w:rFonts w:eastAsia="Times New Roman" w:cs="Times New Roman"/>
+                <w:color w:val="000000"/>
+              </w:rPr>
+            </w:pPr>
+            <w:r>
+              <w:rPr>
+                <w:rFonts w:eastAsia="Times New Roman" w:cs="Times New Roman"/>
+                <w:color w:val="000000"/>
+              </w:rPr>
+              <w:t>103.</w:t>
+            </w:r>
+            <w:r>
+              <w:rPr>
+                <w:rFonts w:eastAsia="Times New Roman" w:cs="Times New Roman"/>
+                <w:color w:val="000000"/>
+              </w:rPr>
+              <w:t>9</w:t>
+            </w:r>
+          </w:p>
+        </w:tc>
+        <w:tc>
+          <w:tcPr>
+            <w:tcW w:w="982" w:type="dxa"/>
+            <w:tcBorders>
+              <w:left w:val="nil"/>
+            </w:tcBorders>
+            <w:noWrap/>
+            <w:hideMark/>
+          </w:tcPr>
+          <w:p>
+            <w:pPr>
+              <w:jc w:val="right"/>
+              <w:rPr>
+                <w:rFonts w:eastAsia="Times New Roman" w:cs="Times New Roman"/>
+                <w:color w:val="000000"/>
+              </w:rPr>
+            </w:pPr>
+            <w:r>
+              <w:rPr>
+                <w:rFonts w:eastAsia="Times New Roman" w:cs="Times New Roman"/>
+                <w:color w:val="000000"/>
+              </w:rPr>
+              <w:t xml:space="preserve">+/- </w:t>
+            </w:r>
+            <w:r>
+              <w:rPr>
+                <w:rFonts w:eastAsia="Times New Roman" w:cs="Times New Roman"/>
+                <w:color w:val="000000"/>
+              </w:rPr>
+              <w:t>9.</w:t>
+            </w:r>
+            <w:r>
+              <w:rPr>
+                <w:rFonts w:eastAsia="Times New Roman" w:cs="Times New Roman"/>
+                <w:color w:val="000000"/>
+              </w:rPr>
+              <w:t>3</w:t>
+            </w:r>
+          </w:p>
+        </w:tc>
+        <w:tc>
+          <w:tcPr>
+            <w:tcW w:w="1048" w:type="dxa"/>
+            <w:noWrap/>
+            <w:hideMark/>
+          </w:tcPr>
+          <w:p>
+            <w:pPr>
+              <w:jc w:val="right"/>
+              <w:rPr>
+                <w:rFonts w:eastAsia="Times New Roman" w:cs="Times New Roman"/>
+                <w:color w:val="000000"/>
+              </w:rPr>
+            </w:pPr>
+            <w:r>
+              <w:rPr>
+                <w:rFonts w:eastAsia="Times New Roman" w:cs="Times New Roman"/>
+                <w:color w:val="000000"/>
+              </w:rPr>
+              <w:t>0.</w:t>
+            </w:r>
+            <w:r>
+              <w:rPr>
+                <w:rFonts w:eastAsia="Times New Roman" w:cs="Times New Roman"/>
+                <w:color w:val="000000"/>
+              </w:rPr>
+              <w:t>21</w:t>
+            </w:r>
+          </w:p>
+        </w:tc>
+      </w:tr>
+      <w:tr>
+        <w:trPr>
+          <w:trHeight w:val="300"/>
+        </w:trPr>
+        <w:tc>
+          <w:tcPr>
+            <w:tcW w:w="3375" w:type="dxa"/>
+            <w:noWrap/>
+            <w:hideMark/>
+          </w:tcPr>
+          <w:p>
+            <w:pPr>
+              <w:rPr>
+                <w:rFonts w:eastAsia="Times New Roman" w:cs="Times New Roman"/>
+                <w:color w:val="000000"/>
+              </w:rPr>
+            </w:pPr>
+            <w:r>
+              <w:rPr>
+                <w:rFonts w:eastAsia="Times New Roman" w:cs="Times New Roman"/>
+                <w:color w:val="000000"/>
+              </w:rPr>
+              <w:t>BMI</w:t>
+            </w:r>
+            <w:r>
+              <w:rPr>
+                <w:rFonts w:eastAsia="Times New Roman" w:cs="Times New Roman"/>
+                <w:color w:val="000000"/>
+              </w:rPr>
+              <w:t xml:space="preserve"> (kg/m</w:t>
+            </w:r>
+            <w:r>
+              <w:rPr>
+                <w:rFonts w:eastAsia="Times New Roman" w:cs="Times New Roman"/>
+                <w:color w:val="000000"/>
+                <w:vertAlign w:val="superscript"/>
+              </w:rPr>
+              <w:t>2</w:t>
+            </w:r>
+            <w:r>
+              <w:rPr>
+                <w:rFonts w:eastAsia="Times New Roman" w:cs="Times New Roman"/>
+                <w:color w:val="000000"/>
+              </w:rPr>
+              <w:t>)</w:t>
+            </w:r>
+          </w:p>
+        </w:tc>
+        <w:tc>
+          <w:tcPr>
+            <w:tcW w:w="1018" w:type="dxa"/>
+            <w:tcBorders>
+              <w:right w:val="nil"/>
+            </w:tcBorders>
+            <w:noWrap/>
+            <w:hideMark/>
+          </w:tcPr>
+          <w:p>
+            <w:pPr>
+              <w:jc w:val="right"/>
+              <w:rPr>
+                <w:rFonts w:eastAsia="Times New Roman" w:cs="Times New Roman"/>
+                <w:color w:val="000000"/>
+              </w:rPr>
+            </w:pPr>
+            <w:r>
+              <w:rPr>
+                <w:rFonts w:eastAsia="Times New Roman" w:cs="Times New Roman"/>
+                <w:color w:val="000000"/>
+              </w:rPr>
+              <w:t>30.</w:t>
+            </w:r>
+            <w:r>
+              <w:rPr>
+                <w:rFonts w:eastAsia="Times New Roman" w:cs="Times New Roman"/>
+                <w:color w:val="000000"/>
+              </w:rPr>
+              <w:t>7</w:t>
+            </w:r>
+          </w:p>
+        </w:tc>
+        <w:tc>
+          <w:tcPr>
+            <w:tcW w:w="889" w:type="dxa"/>
+            <w:tcBorders>
+              <w:left w:val="nil"/>
+            </w:tcBorders>
+            <w:noWrap/>
+            <w:hideMark/>
+          </w:tcPr>
+          <w:p>
+            <w:pPr>
+              <w:jc w:val="right"/>
+              <w:rPr>
+                <w:rFonts w:eastAsia="Times New Roman" w:cs="Times New Roman"/>
+                <w:color w:val="000000"/>
+              </w:rPr>
+            </w:pPr>
+            <w:r>
+              <w:rPr>
+                <w:rFonts w:eastAsia="Times New Roman" w:cs="Times New Roman"/>
+                <w:color w:val="000000"/>
+              </w:rPr>
+              <w:t xml:space="preserve">+/- </w:t>
+            </w:r>
+            <w:r>
+              <w:rPr>
+                <w:rFonts w:eastAsia="Times New Roman" w:cs="Times New Roman"/>
+                <w:color w:val="000000"/>
+              </w:rPr>
+              <w:t>1.8</w:t>
+            </w:r>
+          </w:p>
+        </w:tc>
+        <w:tc>
+          <w:tcPr>
+            <w:tcW w:w="1491" w:type="dxa"/>
+            <w:tcBorders>
+              <w:right w:val="nil"/>
+            </w:tcBorders>
+            <w:noWrap/>
+            <w:hideMark/>
+          </w:tcPr>
+          <w:p>
+            <w:pPr>
+              <w:jc w:val="right"/>
+              <w:rPr>
+                <w:rFonts w:eastAsia="Times New Roman" w:cs="Times New Roman"/>
+                <w:color w:val="000000"/>
+              </w:rPr>
+            </w:pPr>
+            <w:r>
+              <w:rPr>
+                <w:rFonts w:eastAsia="Times New Roman" w:cs="Times New Roman"/>
+                <w:color w:val="000000"/>
+              </w:rPr>
+              <w:t>31.7</w:t>
+            </w:r>
+          </w:p>
+        </w:tc>
+        <w:tc>
+          <w:tcPr>
+            <w:tcW w:w="982" w:type="dxa"/>
+            <w:tcBorders>
+              <w:left w:val="nil"/>
+            </w:tcBorders>
+            <w:noWrap/>
+            <w:hideMark/>
+          </w:tcPr>
+          <w:p>
+            <w:pPr>
+              <w:jc w:val="right"/>
+              <w:rPr>
+                <w:rFonts w:eastAsia="Times New Roman" w:cs="Times New Roman"/>
+                <w:color w:val="000000"/>
+              </w:rPr>
+            </w:pPr>
+            <w:r>
+              <w:rPr>
+                <w:rFonts w:eastAsia="Times New Roman" w:cs="Times New Roman"/>
+                <w:color w:val="000000"/>
+              </w:rPr>
+              <w:t xml:space="preserve">+/- </w:t>
+            </w:r>
+            <w:r>
+              <w:rPr>
+                <w:rFonts w:eastAsia="Times New Roman" w:cs="Times New Roman"/>
+                <w:color w:val="000000"/>
+              </w:rPr>
+              <w:t>2.1</w:t>
+            </w:r>
+          </w:p>
+        </w:tc>
+        <w:tc>
+          <w:tcPr>
+            <w:tcW w:w="1048" w:type="dxa"/>
+            <w:noWrap/>
+            <w:hideMark/>
+          </w:tcPr>
+          <w:p>
+            <w:pPr>
+              <w:jc w:val="right"/>
+              <w:rPr>
+                <w:rFonts w:eastAsia="Times New Roman" w:cs="Times New Roman"/>
+                <w:color w:val="000000"/>
+              </w:rPr>
+            </w:pPr>
+            <w:r>
+              <w:rPr>
+                <w:rFonts w:eastAsia="Times New Roman" w:cs="Times New Roman"/>
+                <w:color w:val="000000"/>
+              </w:rPr>
+              <w:t>0.</w:t>
+            </w:r>
+            <w:r>
+              <w:rPr>
+                <w:rFonts w:eastAsia="Times New Roman" w:cs="Times New Roman"/>
+                <w:color w:val="000000"/>
+              </w:rPr>
+              <w:t>69</w:t>
+            </w:r>
+          </w:p>
+        </w:tc>
+      </w:tr>
+      <w:tr>
+        <w:trPr>
+          <w:trHeight w:val="300"/>
+        </w:trPr>
+        <w:tc>
+          <w:tcPr>
+            <w:tcW w:w="3375" w:type="dxa"/>
+            <w:noWrap/>
+            <w:hideMark/>
+          </w:tcPr>
+          <w:p>
+            <w:pPr>
+              <w:rPr>
+                <w:rFonts w:eastAsia="Times New Roman" w:cs="Times New Roman"/>
+                <w:color w:val="000000"/>
+              </w:rPr>
+            </w:pPr>
+            <w:r>
+              <w:rPr>
+                <w:rFonts w:eastAsia="Times New Roman" w:cs="Times New Roman"/>
+                <w:color w:val="000000"/>
+              </w:rPr>
+              <w:t>Abdominal Circumference (cm)</w:t>
+            </w:r>
+          </w:p>
+        </w:tc>
+        <w:tc>
+          <w:tcPr>
+            <w:tcW w:w="1018" w:type="dxa"/>
+            <w:tcBorders>
+              <w:right w:val="nil"/>
+            </w:tcBorders>
+            <w:noWrap/>
+            <w:hideMark/>
+          </w:tcPr>
+          <w:p>
+            <w:pPr>
+              <w:jc w:val="right"/>
+              <w:rPr>
+                <w:rFonts w:eastAsia="Times New Roman" w:cs="Times New Roman"/>
+                <w:color w:val="000000"/>
+              </w:rPr>
+            </w:pPr>
+            <w:r>
+              <w:rPr>
+                <w:rFonts w:eastAsia="Times New Roman" w:cs="Times New Roman"/>
+                <w:color w:val="000000"/>
+              </w:rPr>
+              <w:t>100.7</w:t>
+            </w:r>
+          </w:p>
+        </w:tc>
+        <w:tc>
+          <w:tcPr>
+            <w:tcW w:w="889" w:type="dxa"/>
+            <w:tcBorders>
+              <w:left w:val="nil"/>
+            </w:tcBorders>
+            <w:noWrap/>
+            <w:hideMark/>
+          </w:tcPr>
+          <w:p>
+            <w:pPr>
+              <w:jc w:val="right"/>
+              <w:rPr>
+                <w:rFonts w:eastAsia="Times New Roman" w:cs="Times New Roman"/>
+                <w:color w:val="000000"/>
+              </w:rPr>
+            </w:pPr>
+            <w:r>
+              <w:rPr>
+                <w:rFonts w:eastAsia="Times New Roman" w:cs="Times New Roman"/>
+                <w:color w:val="000000"/>
+              </w:rPr>
+              <w:t xml:space="preserve">+/- </w:t>
+            </w:r>
+            <w:r>
+              <w:rPr>
+                <w:rFonts w:eastAsia="Times New Roman" w:cs="Times New Roman"/>
+                <w:color w:val="000000"/>
+              </w:rPr>
+              <w:t>4.</w:t>
+            </w:r>
+            <w:r>
+              <w:rPr>
+                <w:rFonts w:eastAsia="Times New Roman" w:cs="Times New Roman"/>
+                <w:color w:val="000000"/>
+              </w:rPr>
+              <w:t>6</w:t>
+            </w:r>
+          </w:p>
+        </w:tc>
+        <w:tc>
+          <w:tcPr>
+            <w:tcW w:w="1491" w:type="dxa"/>
+            <w:tcBorders>
+              <w:right w:val="nil"/>
+            </w:tcBorders>
+            <w:noWrap/>
+            <w:hideMark/>
+          </w:tcPr>
+          <w:p>
+            <w:pPr>
+              <w:jc w:val="right"/>
+              <w:rPr>
+                <w:rFonts w:eastAsia="Times New Roman" w:cs="Times New Roman"/>
+                <w:color w:val="000000"/>
+              </w:rPr>
+            </w:pPr>
+            <w:r>
+              <w:rPr>
+                <w:rFonts w:eastAsia="Times New Roman" w:cs="Times New Roman"/>
+                <w:color w:val="000000"/>
+              </w:rPr>
+              <w:t>104.</w:t>
+            </w:r>
+            <w:r>
+              <w:rPr>
+                <w:rFonts w:eastAsia="Times New Roman" w:cs="Times New Roman"/>
+                <w:color w:val="000000"/>
+              </w:rPr>
+              <w:t>9</w:t>
+            </w:r>
+          </w:p>
+        </w:tc>
+        <w:tc>
+          <w:tcPr>
+            <w:tcW w:w="982" w:type="dxa"/>
+            <w:tcBorders>
+              <w:left w:val="nil"/>
+            </w:tcBorders>
+            <w:noWrap/>
+            <w:hideMark/>
+          </w:tcPr>
+          <w:p>
+            <w:pPr>
+              <w:jc w:val="right"/>
+              <w:rPr>
+                <w:rFonts w:eastAsia="Times New Roman" w:cs="Times New Roman"/>
+                <w:color w:val="000000"/>
+              </w:rPr>
+            </w:pPr>
+            <w:r>
+              <w:rPr>
+                <w:rFonts w:eastAsia="Times New Roman" w:cs="Times New Roman"/>
+                <w:color w:val="000000"/>
+              </w:rPr>
+              <w:t xml:space="preserve">+/- </w:t>
+            </w:r>
+            <w:r>
+              <w:rPr>
+                <w:rFonts w:eastAsia="Times New Roman" w:cs="Times New Roman"/>
+                <w:color w:val="000000"/>
+              </w:rPr>
+              <w:t>6.</w:t>
+            </w:r>
+            <w:r>
+              <w:rPr>
+                <w:rFonts w:eastAsia="Times New Roman" w:cs="Times New Roman"/>
+                <w:color w:val="000000"/>
+              </w:rPr>
+              <w:t>3</w:t>
+            </w:r>
+          </w:p>
+        </w:tc>
+        <w:tc>
+          <w:tcPr>
+            <w:tcW w:w="1048" w:type="dxa"/>
+            <w:noWrap/>
+            <w:hideMark/>
+          </w:tcPr>
+          <w:p>
+            <w:pPr>
+              <w:jc w:val="right"/>
+              <w:rPr>
+                <w:rFonts w:eastAsia="Times New Roman" w:cs="Times New Roman"/>
+                <w:color w:val="000000"/>
+              </w:rPr>
+            </w:pPr>
+            <w:r>
+              <w:rPr>
+                <w:rFonts w:eastAsia="Times New Roman" w:cs="Times New Roman"/>
+                <w:color w:val="000000"/>
+              </w:rPr>
+              <w:t>0.</w:t>
+            </w:r>
+            <w:r>
+              <w:rPr>
+                <w:rFonts w:eastAsia="Times New Roman" w:cs="Times New Roman"/>
+                <w:color w:val="000000"/>
+              </w:rPr>
+              <w:t>59</w:t>
+            </w:r>
+          </w:p>
+        </w:tc>
+      </w:tr>
+    </w:tbl>
+    <w:p/>
+    <w:p>
+      <w:pPr>
+        <w:bidi w:val="0"/>
+        <w:spacing w:after="0" w:line="240" w:lineRule="auto"/>
+        <w:rPr>
+          <w:rFonts w:ascii="Times New Roman" w:hAnsi="Times New Roman" w:cs="Times New Roman"/>
+          <w:bCs/>
+        </w:rPr>
+      </w:pPr>
+      <w:r>
+        <w:rPr>
+          <w:rFonts w:ascii="Times New Roman" w:hAnsi="Times New Roman" w:cs="Times New Roman"/>
+          <w:bCs/>
+        </w:rPr>
+        <w:br w:type="page"/>
       </w:r>
     </w:p>
     <w:p>
@@ -20635,6 +22301,7 @@
         <w:jc w:val="both"/>
         <w:rPr>
           <w:rFonts w:ascii="Times New Roman" w:hAnsi="Times New Roman" w:cs="Times New Roman"/>
+          <w:b/>
           <w:bCs/>
         </w:rPr>
       </w:pPr>
@@ -20644,367 +22311,7 @@
           <w:b/>
           <w:bCs/>
         </w:rPr>
-        <w:t xml:space="preserve">Figure 3: </w:t>
-      </w:r>
-      <w:r>
-        <w:rPr>
-          <w:rFonts w:ascii="Times New Roman" w:hAnsi="Times New Roman" w:cs="Times New Roman"/>
-          <w:b/>
-          <w:bCs/>
-        </w:rPr>
-        <w:t>GH targets</w:t>
-      </w:r>
-      <w:r>
-        <w:rPr>
-          <w:rFonts w:ascii="Times New Roman" w:hAnsi="Times New Roman" w:cs="Times New Roman"/>
-          <w:b/>
-          <w:bCs/>
-        </w:rPr>
-        <w:t xml:space="preserve"> are differentially expressed in acromegaly subjects.</w:t>
-      </w:r>
-      <w:r>
-        <w:rPr>
-          <w:rFonts w:ascii="Times New Roman" w:hAnsi="Times New Roman" w:cs="Times New Roman"/>
-          <w:bCs/>
-        </w:rPr>
-        <w:t xml:space="preserve">  A) </w:t>
-      </w:r>
-      <w:proofErr w:type="gramStart"/>
-      <w:r>
-        <w:rPr>
-          <w:rFonts w:ascii="Times New Roman" w:hAnsi="Times New Roman" w:cs="Times New Roman"/>
-          <w:bCs/>
-        </w:rPr>
-        <w:t>mRNA</w:t>
-      </w:r>
-      <w:proofErr w:type="gramEnd"/>
-      <w:r>
-        <w:rPr>
-          <w:rFonts w:ascii="Times New Roman" w:hAnsi="Times New Roman" w:cs="Times New Roman"/>
-          <w:bCs/>
-        </w:rPr>
-        <w:t xml:space="preserve"> </w:t>
-      </w:r>
-      <w:r>
-        <w:rPr>
-          <w:rFonts w:ascii="Times New Roman" w:hAnsi="Times New Roman" w:cs="Times New Roman"/>
-          <w:bCs/>
-        </w:rPr>
-        <w:t xml:space="preserve">Expression of </w:t>
-      </w:r>
-      <w:r>
-        <w:rPr>
-          <w:rFonts w:ascii="Times New Roman" w:hAnsi="Times New Roman" w:cs="Times New Roman"/>
-          <w:bCs/>
-          <w:i/>
-        </w:rPr>
-        <w:t>IGF1</w:t>
-      </w:r>
-      <w:r>
-        <w:rPr>
-          <w:rFonts w:ascii="Times New Roman" w:hAnsi="Times New Roman" w:cs="Times New Roman"/>
-          <w:bCs/>
-        </w:rPr>
-        <w:t xml:space="preserve"> and </w:t>
-      </w:r>
-      <w:r>
-        <w:rPr>
-          <w:rFonts w:ascii="Times New Roman" w:hAnsi="Times New Roman" w:cs="Times New Roman"/>
-          <w:bCs/>
-          <w:i/>
-        </w:rPr>
-        <w:t>IGFBP3</w:t>
-      </w:r>
-      <w:r>
-        <w:rPr>
-          <w:rFonts w:ascii="Times New Roman" w:hAnsi="Times New Roman" w:cs="Times New Roman"/>
-          <w:bCs/>
-        </w:rPr>
-        <w:t xml:space="preserve"> </w:t>
-      </w:r>
-      <w:r>
-        <w:rPr>
-          <w:rFonts w:ascii="Times New Roman" w:hAnsi="Times New Roman" w:cs="Times New Roman"/>
-          <w:bCs/>
-        </w:rPr>
-        <w:t xml:space="preserve">transcript levels </w:t>
-      </w:r>
-      <w:r>
-        <w:rPr>
-          <w:rFonts w:ascii="Times New Roman" w:hAnsi="Times New Roman" w:cs="Times New Roman"/>
-          <w:bCs/>
-        </w:rPr>
-        <w:t xml:space="preserve">in </w:t>
-      </w:r>
-      <w:r>
-        <w:rPr>
-          <w:rFonts w:ascii="Times New Roman" w:hAnsi="Times New Roman" w:cs="Times New Roman"/>
-          <w:bCs/>
-        </w:rPr>
-        <w:t xml:space="preserve">adipose tissue from </w:t>
-      </w:r>
-      <w:r>
-        <w:rPr>
-          <w:rFonts w:ascii="Times New Roman" w:hAnsi="Times New Roman" w:cs="Times New Roman"/>
-          <w:bCs/>
-        </w:rPr>
-        <w:t xml:space="preserve">control and </w:t>
-      </w:r>
-      <w:proofErr w:type="spellStart"/>
-      <w:r>
-        <w:rPr>
-          <w:rFonts w:ascii="Times New Roman" w:hAnsi="Times New Roman" w:cs="Times New Roman"/>
-          <w:bCs/>
-        </w:rPr>
-        <w:t>acromegalic</w:t>
-      </w:r>
-      <w:proofErr w:type="spellEnd"/>
-      <w:r>
-        <w:rPr>
-          <w:rFonts w:ascii="Times New Roman" w:hAnsi="Times New Roman" w:cs="Times New Roman"/>
-          <w:bCs/>
-        </w:rPr>
-        <w:t xml:space="preserve"> patients</w:t>
-      </w:r>
-      <w:r>
-        <w:rPr>
-          <w:rFonts w:ascii="Times New Roman" w:hAnsi="Times New Roman" w:cs="Times New Roman"/>
-          <w:bCs/>
-        </w:rPr>
-        <w:t xml:space="preserve"> (</w:t>
-      </w:r>
-      <w:r>
-        <w:rPr>
-          <w:rFonts w:ascii="Times New Roman" w:hAnsi="Times New Roman" w:cs="Times New Roman"/>
-          <w:bCs/>
-        </w:rPr>
-        <w:t>B</w:t>
-      </w:r>
-      <w:r>
-        <w:rPr>
-          <w:rFonts w:ascii="Times New Roman" w:hAnsi="Times New Roman" w:cs="Times New Roman"/>
-          <w:bCs/>
-        </w:rPr>
-        <w:t>)</w:t>
-      </w:r>
-      <w:r>
-        <w:rPr>
-          <w:rFonts w:ascii="Times New Roman" w:hAnsi="Times New Roman" w:cs="Times New Roman"/>
-          <w:bCs/>
-        </w:rPr>
-        <w:t xml:space="preserve"> </w:t>
-      </w:r>
-      <w:proofErr w:type="spellStart"/>
-      <w:r>
-        <w:rPr>
-          <w:rFonts w:ascii="Times New Roman" w:hAnsi="Times New Roman" w:cs="Times New Roman"/>
-          <w:bCs/>
-        </w:rPr>
-        <w:t>Comparason</w:t>
-      </w:r>
-      <w:proofErr w:type="spellEnd"/>
-      <w:r>
-        <w:rPr>
-          <w:rFonts w:ascii="Times New Roman" w:hAnsi="Times New Roman" w:cs="Times New Roman"/>
-          <w:bCs/>
-        </w:rPr>
-        <w:t xml:space="preserve"> </w:t>
-      </w:r>
-      <w:r>
-        <w:rPr>
-          <w:rFonts w:ascii="Times New Roman" w:hAnsi="Times New Roman" w:cs="Times New Roman"/>
-          <w:bCs/>
-        </w:rPr>
-        <w:t xml:space="preserve">between </w:t>
-      </w:r>
-      <w:r>
-        <w:rPr>
-          <w:rFonts w:ascii="Times New Roman" w:hAnsi="Times New Roman" w:cs="Times New Roman"/>
-          <w:bCs/>
-          <w:i/>
-        </w:rPr>
-        <w:t>IGF1</w:t>
-      </w:r>
-      <w:r>
-        <w:rPr>
-          <w:rFonts w:ascii="Times New Roman" w:hAnsi="Times New Roman" w:cs="Times New Roman"/>
-          <w:bCs/>
-        </w:rPr>
-        <w:t xml:space="preserve"> mRNA and IGF-1 serum levels in patients with acromegaly</w:t>
-      </w:r>
-      <w:r>
-        <w:rPr>
-          <w:rFonts w:ascii="Times New Roman" w:hAnsi="Times New Roman" w:cs="Times New Roman"/>
-          <w:bCs/>
-        </w:rPr>
-        <w:t xml:space="preserve"> </w:t>
-      </w:r>
-      <w:r>
-        <w:rPr>
-          <w:rFonts w:ascii="Times New Roman" w:hAnsi="Times New Roman" w:cs="Times New Roman"/>
-          <w:bCs/>
-        </w:rPr>
-        <w:t>(</w:t>
-      </w:r>
-      <w:r>
-        <w:rPr>
-          <w:rFonts w:ascii="Times New Roman" w:hAnsi="Times New Roman" w:cs="Times New Roman"/>
-          <w:bCs/>
-        </w:rPr>
-        <w:t>C</w:t>
-      </w:r>
-      <w:r>
-        <w:rPr>
-          <w:rFonts w:ascii="Times New Roman" w:hAnsi="Times New Roman" w:cs="Times New Roman"/>
-          <w:bCs/>
-        </w:rPr>
-        <w:t>)</w:t>
-      </w:r>
-      <w:r>
-        <w:rPr>
-          <w:rFonts w:ascii="Times New Roman" w:hAnsi="Times New Roman" w:cs="Times New Roman"/>
-          <w:bCs/>
-        </w:rPr>
-        <w:t xml:space="preserve"> Expression of mRNA for suppressors of growth hormone signaling </w:t>
-      </w:r>
-      <w:r>
-        <w:rPr>
-          <w:rFonts w:ascii="Times New Roman" w:hAnsi="Times New Roman" w:cs="Times New Roman"/>
-          <w:bCs/>
-        </w:rPr>
-        <w:t>(</w:t>
-      </w:r>
-      <w:r>
-        <w:rPr>
-          <w:rFonts w:ascii="Times New Roman" w:hAnsi="Times New Roman" w:cs="Times New Roman"/>
-          <w:bCs/>
-        </w:rPr>
-        <w:t>D</w:t>
-      </w:r>
-      <w:r>
-        <w:rPr>
-          <w:rFonts w:ascii="Times New Roman" w:hAnsi="Times New Roman" w:cs="Times New Roman"/>
-          <w:bCs/>
-        </w:rPr>
-        <w:t xml:space="preserve">) </w:t>
-      </w:r>
-      <w:r>
-        <w:rPr>
-          <w:rFonts w:ascii="Times New Roman" w:hAnsi="Times New Roman" w:cs="Times New Roman"/>
-          <w:bCs/>
-        </w:rPr>
-        <w:t>and Expression of tyrosine phosphatases associated with growth hormone signaling.</w:t>
-      </w:r>
-      <w:r>
-        <w:rPr>
-          <w:rFonts w:ascii="Times New Roman" w:hAnsi="Times New Roman" w:cs="Times New Roman"/>
-          <w:bCs/>
-        </w:rPr>
-        <w:t xml:space="preserve">  </w:t>
-      </w:r>
-      <w:r>
-        <w:rPr>
-          <w:rFonts w:ascii="Times New Roman" w:hAnsi="Times New Roman" w:cs="Times New Roman"/>
-          <w:bCs/>
-        </w:rPr>
-        <w:t xml:space="preserve">Asterisks indicate </w:t>
-      </w:r>
-      <w:r>
-        <w:rPr>
-          <w:rFonts w:ascii="Times New Roman" w:hAnsi="Times New Roman" w:cs="Times New Roman"/>
-          <w:bCs/>
-        </w:rPr>
-        <w:t>q</w:t>
-      </w:r>
-      <w:r>
-        <w:rPr>
-          <w:rFonts w:ascii="Times New Roman" w:hAnsi="Times New Roman" w:cs="Times New Roman"/>
-          <w:bCs/>
-        </w:rPr>
-        <w:t xml:space="preserve">&lt;0.05.  </w:t>
-      </w:r>
-      <w:proofErr w:type="spellStart"/>
-      <w:r>
-        <w:rPr>
-          <w:rFonts w:ascii="Times New Roman" w:hAnsi="Times New Roman" w:cs="Times New Roman"/>
-          <w:bCs/>
-        </w:rPr>
-        <w:t>Barplots</w:t>
-      </w:r>
-      <w:proofErr w:type="spellEnd"/>
-      <w:r>
-        <w:rPr>
-          <w:rFonts w:ascii="Times New Roman" w:hAnsi="Times New Roman" w:cs="Times New Roman"/>
-          <w:bCs/>
-        </w:rPr>
-        <w:t xml:space="preserve"> </w:t>
-      </w:r>
-      <w:r>
-        <w:rPr>
-          <w:rFonts w:ascii="Times New Roman" w:hAnsi="Times New Roman" w:cs="Times New Roman"/>
-          <w:bCs/>
-        </w:rPr>
-        <w:t>are</w:t>
-      </w:r>
-      <w:r>
-        <w:rPr>
-          <w:rFonts w:ascii="Times New Roman" w:hAnsi="Times New Roman" w:cs="Times New Roman"/>
-          <w:bCs/>
-        </w:rPr>
-        <w:t xml:space="preserve"> presented as mean +/- standard error of the mean</w:t>
-      </w:r>
-      <w:r>
-        <w:rPr>
-          <w:rFonts w:ascii="Times New Roman" w:hAnsi="Times New Roman" w:cs="Times New Roman"/>
-          <w:bCs/>
-        </w:rPr>
-        <w:t xml:space="preserve">.  </w:t>
-      </w:r>
-      <w:proofErr w:type="gramStart"/>
-      <w:r>
-        <w:rPr>
-          <w:rFonts w:ascii="Times New Roman" w:hAnsi="Times New Roman" w:cs="Times New Roman"/>
-          <w:bCs/>
-        </w:rPr>
-        <w:t>mRNA</w:t>
-      </w:r>
-      <w:proofErr w:type="gramEnd"/>
-      <w:r>
-        <w:rPr>
-          <w:rFonts w:ascii="Times New Roman" w:hAnsi="Times New Roman" w:cs="Times New Roman"/>
-          <w:bCs/>
-        </w:rPr>
-        <w:t xml:space="preserve"> Expression is in units of RPKM</w:t>
-      </w:r>
-      <w:r>
-        <w:rPr>
-          <w:rFonts w:ascii="Times New Roman" w:hAnsi="Times New Roman" w:cs="Times New Roman"/>
-          <w:bCs/>
-        </w:rPr>
-        <w:t xml:space="preserve"> (reads per </w:t>
-      </w:r>
-      <w:proofErr w:type="spellStart"/>
-      <w:r>
-        <w:rPr>
-          <w:rFonts w:ascii="Times New Roman" w:hAnsi="Times New Roman" w:cs="Times New Roman"/>
-          <w:bCs/>
-        </w:rPr>
-        <w:t>kilobase</w:t>
-      </w:r>
-      <w:proofErr w:type="spellEnd"/>
-      <w:r>
-        <w:rPr>
-          <w:rFonts w:ascii="Times New Roman" w:hAnsi="Times New Roman" w:cs="Times New Roman"/>
-          <w:bCs/>
-        </w:rPr>
-        <w:t xml:space="preserve"> per million reads)</w:t>
-      </w:r>
-      <w:r>
-        <w:rPr>
-          <w:rFonts w:ascii="Times New Roman" w:hAnsi="Times New Roman" w:cs="Times New Roman"/>
-          <w:bCs/>
-        </w:rPr>
-        <w:t>.</w:t>
+        <w:t>Supplementary Data</w:t>
       </w:r>
     </w:p>
     <w:p>
@@ -21015,6 +22322,346 @@
         <w:rPr>
           <w:rFonts w:ascii="Times New Roman" w:hAnsi="Times New Roman" w:cs="Times New Roman"/>
           <w:bCs/>
+        </w:rPr>
+      </w:pPr>
+      <w:r>
+        <w:rPr>
+          <w:rFonts w:ascii="Times New Roman" w:hAnsi="Times New Roman" w:cs="Times New Roman"/>
+          <w:b/>
+          <w:bCs/>
+        </w:rPr>
+        <w:t>Supplementary Table 1: Expression changes between control and acromegaly subjects.</w:t>
+      </w:r>
+      <w:r>
+        <w:rPr>
+          <w:rFonts w:ascii="Times New Roman" w:hAnsi="Times New Roman" w:cs="Times New Roman"/>
+          <w:bCs/>
+        </w:rPr>
+        <w:t xml:space="preserve">  Calculated expression, and expression changes for each </w:t>
+      </w:r>
+      <w:r>
+        <w:rPr>
+          <w:rFonts w:ascii="Times New Roman" w:hAnsi="Times New Roman" w:cs="Times New Roman"/>
+          <w:bCs/>
+        </w:rPr>
+        <w:t xml:space="preserve">gene </w:t>
+      </w:r>
+      <w:r>
+        <w:rPr>
+          <w:rFonts w:ascii="Times New Roman" w:hAnsi="Times New Roman" w:cs="Times New Roman"/>
+          <w:bCs/>
+        </w:rPr>
+        <w:t>are shown along with raw</w:t>
+      </w:r>
+      <w:r>
+        <w:rPr>
+          <w:rFonts w:ascii="Times New Roman" w:hAnsi="Times New Roman" w:cs="Times New Roman"/>
+          <w:bCs/>
+        </w:rPr>
+        <w:t xml:space="preserve"> p-value</w:t>
+      </w:r>
+      <w:proofErr w:type="gramStart"/>
+      <w:r>
+        <w:rPr>
+          <w:rFonts w:ascii="Times New Roman" w:hAnsi="Times New Roman" w:cs="Times New Roman"/>
+          <w:bCs/>
+        </w:rPr>
+        <w:t>,  adjusted</w:t>
+      </w:r>
+      <w:proofErr w:type="gramEnd"/>
+      <w:r>
+        <w:rPr>
+          <w:rFonts w:ascii="Times New Roman" w:hAnsi="Times New Roman" w:cs="Times New Roman"/>
+          <w:bCs/>
+        </w:rPr>
+        <w:t xml:space="preserve"> p-values and the fold </w:t>
+      </w:r>
+      <w:r>
+        <w:rPr>
+          <w:rFonts w:ascii="Times New Roman" w:hAnsi="Times New Roman" w:cs="Times New Roman"/>
+          <w:bCs/>
+        </w:rPr>
+        <w:t>change</w:t>
+      </w:r>
+      <w:r>
+        <w:rPr>
+          <w:rFonts w:ascii="Times New Roman" w:hAnsi="Times New Roman" w:cs="Times New Roman"/>
+          <w:bCs/>
+        </w:rPr>
+        <w:t>.</w:t>
+      </w:r>
+    </w:p>
+    <w:p>
+      <w:pPr>
+        <w:bidi w:val="0"/>
+        <w:spacing w:after="0" w:line="480" w:lineRule="auto"/>
+        <w:jc w:val="both"/>
+        <w:rPr>
+          <w:rFonts w:ascii="Times New Roman" w:hAnsi="Times New Roman" w:cs="Times New Roman"/>
+          <w:bCs/>
+        </w:rPr>
+      </w:pPr>
+      <w:r>
+        <w:rPr>
+          <w:rFonts w:ascii="Times New Roman" w:hAnsi="Times New Roman" w:cs="Times New Roman"/>
+          <w:b/>
+          <w:bCs/>
+        </w:rPr>
+        <w:t xml:space="preserve">Supplementary Table 2: </w:t>
+      </w:r>
+      <w:r>
+        <w:rPr>
+          <w:rFonts w:ascii="Times New Roman" w:hAnsi="Times New Roman" w:cs="Times New Roman"/>
+          <w:bCs/>
+        </w:rPr>
+        <w:t xml:space="preserve">Gene set enrichment analysis of KEGG pathways.  Size is the total size of the KEGG category, NES is the normalized enrichment score, NOM p-value is the raw p-value and FDR q-value is corrected for multiple observations.  </w:t>
+      </w:r>
+      <w:proofErr w:type="gramStart"/>
+      <w:r>
+        <w:rPr>
+          <w:rFonts w:ascii="Times New Roman" w:hAnsi="Times New Roman" w:cs="Times New Roman"/>
+          <w:bCs/>
+        </w:rPr>
+        <w:t>Gene details lists</w:t>
+      </w:r>
+      <w:proofErr w:type="gramEnd"/>
+      <w:r>
+        <w:rPr>
+          <w:rFonts w:ascii="Times New Roman" w:hAnsi="Times New Roman" w:cs="Times New Roman"/>
+          <w:bCs/>
+        </w:rPr>
+        <w:t xml:space="preserve"> the specific genes which led to the enrichment of this category in our data.  A negative enrichment score indicates down</w:t>
+      </w:r>
+      <w:r>
+        <w:rPr>
+          <w:rFonts w:ascii="Times New Roman" w:hAnsi="Times New Roman" w:cs="Times New Roman"/>
+          <w:bCs/>
+        </w:rPr>
+        <w:t>-</w:t>
+      </w:r>
+      <w:r>
+        <w:rPr>
+          <w:rFonts w:ascii="Times New Roman" w:hAnsi="Times New Roman" w:cs="Times New Roman"/>
+          <w:bCs/>
+        </w:rPr>
+        <w:t>regulation of the category in acromegaly.</w:t>
+      </w:r>
+    </w:p>
+    <w:p>
+      <w:pPr>
+        <w:bidi w:val="0"/>
+        <w:spacing w:after="0" w:line="480" w:lineRule="auto"/>
+        <w:jc w:val="both"/>
+        <w:rPr>
+          <w:rFonts w:ascii="Times New Roman" w:hAnsi="Times New Roman" w:cs="Times New Roman"/>
+          <w:bCs/>
+        </w:rPr>
+      </w:pPr>
+      <w:r>
+        <w:rPr>
+          <w:rFonts w:ascii="Times New Roman" w:hAnsi="Times New Roman" w:cs="Times New Roman"/>
+          <w:b/>
+          <w:bCs/>
+        </w:rPr>
+        <w:t xml:space="preserve">Supplementary Table 3: </w:t>
+      </w:r>
+      <w:r>
+        <w:rPr>
+          <w:rFonts w:ascii="Times New Roman" w:hAnsi="Times New Roman" w:cs="Times New Roman"/>
+          <w:bCs/>
+        </w:rPr>
+        <w:t xml:space="preserve">Gene set enrichment analysis of </w:t>
+      </w:r>
+      <w:r>
+        <w:rPr>
+          <w:rFonts w:ascii="Times New Roman" w:hAnsi="Times New Roman" w:cs="Times New Roman"/>
+          <w:bCs/>
+        </w:rPr>
+        <w:t>gene ontology</w:t>
+      </w:r>
+      <w:r>
+        <w:rPr>
+          <w:rFonts w:ascii="Times New Roman" w:hAnsi="Times New Roman" w:cs="Times New Roman"/>
+          <w:bCs/>
+        </w:rPr>
+        <w:t xml:space="preserve"> </w:t>
+      </w:r>
+      <w:r>
+        <w:rPr>
+          <w:rFonts w:ascii="Times New Roman" w:hAnsi="Times New Roman" w:cs="Times New Roman"/>
+          <w:bCs/>
+        </w:rPr>
+        <w:t>enrichment categories</w:t>
+      </w:r>
+      <w:r>
+        <w:rPr>
+          <w:rFonts w:ascii="Times New Roman" w:hAnsi="Times New Roman" w:cs="Times New Roman"/>
+          <w:bCs/>
+        </w:rPr>
+        <w:t xml:space="preserve">.  Size is the total size of the </w:t>
+      </w:r>
+      <w:r>
+        <w:rPr>
+          <w:rFonts w:ascii="Times New Roman" w:hAnsi="Times New Roman" w:cs="Times New Roman"/>
+          <w:bCs/>
+        </w:rPr>
+        <w:t>GO</w:t>
+      </w:r>
+      <w:r>
+        <w:rPr>
+          <w:rFonts w:ascii="Times New Roman" w:hAnsi="Times New Roman" w:cs="Times New Roman"/>
+          <w:bCs/>
+        </w:rPr>
+        <w:t xml:space="preserve"> category, NES is the normalized enrichment score, NOM p-value is the raw p-value and FDR q-value is corrected for multiple observations.  </w:t>
+      </w:r>
+      <w:proofErr w:type="gramStart"/>
+      <w:r>
+        <w:rPr>
+          <w:rFonts w:ascii="Times New Roman" w:hAnsi="Times New Roman" w:cs="Times New Roman"/>
+          <w:bCs/>
+        </w:rPr>
+        <w:t>Gene details lists</w:t>
+      </w:r>
+      <w:proofErr w:type="gramEnd"/>
+      <w:r>
+        <w:rPr>
+          <w:rFonts w:ascii="Times New Roman" w:hAnsi="Times New Roman" w:cs="Times New Roman"/>
+          <w:bCs/>
+        </w:rPr>
+        <w:t xml:space="preserve"> the specific genes which led to the enrichment of this category in our data.  A negative enrichment score indicates down</w:t>
+      </w:r>
+      <w:r>
+        <w:rPr>
+          <w:rFonts w:ascii="Times New Roman" w:hAnsi="Times New Roman" w:cs="Times New Roman"/>
+          <w:bCs/>
+        </w:rPr>
+        <w:t>-</w:t>
+      </w:r>
+      <w:r>
+        <w:rPr>
+          <w:rFonts w:ascii="Times New Roman" w:hAnsi="Times New Roman" w:cs="Times New Roman"/>
+          <w:bCs/>
+        </w:rPr>
+        <w:t>regulation of the category in acromegaly.</w:t>
+      </w:r>
+    </w:p>
+    <w:p>
+      <w:pPr>
+        <w:bidi w:val="0"/>
+        <w:spacing w:after="0" w:line="480" w:lineRule="auto"/>
+        <w:jc w:val="both"/>
+        <w:rPr>
+          <w:rFonts w:ascii="Times New Roman" w:hAnsi="Times New Roman" w:cs="Times New Roman"/>
+          <w:bCs/>
+        </w:rPr>
+      </w:pPr>
+      <w:r>
+        <w:rPr>
+          <w:rFonts w:ascii="Times New Roman" w:hAnsi="Times New Roman" w:cs="Times New Roman"/>
+          <w:b/>
+          <w:bCs/>
+        </w:rPr>
+        <w:t xml:space="preserve">Supplementary Table 2: </w:t>
+      </w:r>
+      <w:r>
+        <w:rPr>
+          <w:rFonts w:ascii="Times New Roman" w:hAnsi="Times New Roman" w:cs="Times New Roman"/>
+          <w:bCs/>
+        </w:rPr>
+        <w:t xml:space="preserve">Gene set enrichment analysis of </w:t>
+      </w:r>
+      <w:r>
+        <w:rPr>
+          <w:rFonts w:ascii="Times New Roman" w:hAnsi="Times New Roman" w:cs="Times New Roman"/>
+          <w:bCs/>
+        </w:rPr>
+        <w:t xml:space="preserve">transcription factor and </w:t>
+      </w:r>
+      <w:proofErr w:type="spellStart"/>
+      <w:r>
+        <w:rPr>
+          <w:rFonts w:ascii="Times New Roman" w:hAnsi="Times New Roman" w:cs="Times New Roman"/>
+          <w:bCs/>
+        </w:rPr>
+        <w:t>miRNA</w:t>
+      </w:r>
+      <w:proofErr w:type="spellEnd"/>
+      <w:r>
+        <w:rPr>
+          <w:rFonts w:ascii="Times New Roman" w:hAnsi="Times New Roman" w:cs="Times New Roman"/>
+          <w:bCs/>
+        </w:rPr>
+        <w:t xml:space="preserve"> pathways. </w:t>
+      </w:r>
+      <w:r>
+        <w:rPr>
+          <w:rFonts w:ascii="Times New Roman" w:hAnsi="Times New Roman" w:cs="Times New Roman"/>
+          <w:bCs/>
+        </w:rPr>
+        <w:t xml:space="preserve"> These categories indicate that target genes regulated by these factors are altered in </w:t>
+      </w:r>
+      <w:proofErr w:type="spellStart"/>
+      <w:r>
+        <w:rPr>
+          <w:rFonts w:ascii="Times New Roman" w:hAnsi="Times New Roman" w:cs="Times New Roman"/>
+          <w:bCs/>
+        </w:rPr>
+        <w:t>acromegalic</w:t>
+      </w:r>
+      <w:proofErr w:type="spellEnd"/>
+      <w:r>
+        <w:rPr>
+          <w:rFonts w:ascii="Times New Roman" w:hAnsi="Times New Roman" w:cs="Times New Roman"/>
+          <w:bCs/>
+        </w:rPr>
+        <w:t xml:space="preserve"> white adipose tissue. </w:t>
+      </w:r>
+      <w:r>
+        <w:rPr>
+          <w:rFonts w:ascii="Times New Roman" w:hAnsi="Times New Roman" w:cs="Times New Roman"/>
+          <w:bCs/>
+        </w:rPr>
+        <w:t xml:space="preserve"> Size is the total size of the category, NES is the normalized enrichment score, NOM p-value is the raw p-value and FDR q-value is corrected for multiple observations.  </w:t>
+      </w:r>
+      <w:proofErr w:type="gramStart"/>
+      <w:r>
+        <w:rPr>
+          <w:rFonts w:ascii="Times New Roman" w:hAnsi="Times New Roman" w:cs="Times New Roman"/>
+          <w:bCs/>
+        </w:rPr>
+        <w:t>Gene details lists</w:t>
+      </w:r>
+      <w:proofErr w:type="gramEnd"/>
+      <w:r>
+        <w:rPr>
+          <w:rFonts w:ascii="Times New Roman" w:hAnsi="Times New Roman" w:cs="Times New Roman"/>
+          <w:bCs/>
+        </w:rPr>
+        <w:t xml:space="preserve"> the specific genes which led to the enrichment of this category in our data.  A negative enrichment score indicates down</w:t>
+      </w:r>
+      <w:r>
+        <w:rPr>
+          <w:rFonts w:ascii="Times New Roman" w:hAnsi="Times New Roman" w:cs="Times New Roman"/>
+          <w:bCs/>
+        </w:rPr>
+        <w:t>-</w:t>
+      </w:r>
+      <w:r>
+        <w:rPr>
+          <w:rFonts w:ascii="Times New Roman" w:hAnsi="Times New Roman" w:cs="Times New Roman"/>
+          <w:bCs/>
+        </w:rPr>
+        <w:t>regulation of the category in acromegaly.</w:t>
+      </w:r>
+    </w:p>
+    <w:p>
+      <w:pPr>
+        <w:bidi w:val="0"/>
+        <w:spacing w:after="0" w:line="480" w:lineRule="auto"/>
+        <w:jc w:val="both"/>
+        <w:rPr>
+          <w:rFonts w:ascii="Times New Roman" w:hAnsi="Times New Roman"/>
+          <w:b/>
         </w:rPr>
       </w:pPr>
     </w:p>
@@ -21024,8 +22671,7 @@
         <w:spacing w:after="0" w:line="480" w:lineRule="auto"/>
         <w:jc w:val="both"/>
         <w:rPr>
-          <w:rFonts w:ascii="Times New Roman" w:hAnsi="Times New Roman" w:cs="Times New Roman"/>
-          <w:bCs/>
+          <w:rFonts w:ascii="Times New Roman" w:hAnsi="Times New Roman"/>
         </w:rPr>
       </w:pPr>
       <w:r>
@@ -21034,142 +22680,119 @@
           <w:b/>
           <w:bCs/>
         </w:rPr>
-        <w:lastRenderedPageBreak/>
-        <w:t xml:space="preserve">Figure 4: Expression changes of selected genes, potentially responsible for </w:t>
+        <w:t>Supplementary Figure 1</w:t>
+      </w:r>
+      <w:r>
+        <w:rPr>
+          <w:rFonts w:ascii="Times New Roman" w:hAnsi="Times New Roman" w:cs="Times New Roman"/>
+          <w:b/>
+          <w:bCs/>
+        </w:rPr>
+        <w:t>:  Expression changes of</w:t>
+      </w:r>
+      <w:r>
+        <w:rPr>
+          <w:rFonts w:ascii="Times New Roman" w:hAnsi="Times New Roman" w:cs="Times New Roman"/>
+          <w:b/>
+          <w:bCs/>
+        </w:rPr>
+        <w:t xml:space="preserve"> selected other transcripts</w:t>
+      </w:r>
+      <w:r>
+        <w:rPr>
+          <w:rFonts w:ascii="Times New Roman" w:hAnsi="Times New Roman" w:cs="Times New Roman"/>
+          <w:b/>
+          <w:bCs/>
+        </w:rPr>
+        <w:t xml:space="preserve">.  </w:t>
+      </w:r>
+      <w:proofErr w:type="gramStart"/>
+      <w:r>
+        <w:rPr>
+          <w:rFonts w:ascii="Times New Roman" w:hAnsi="Times New Roman" w:cs="Times New Roman"/>
+          <w:bCs/>
+        </w:rPr>
+        <w:t>mRNA</w:t>
+      </w:r>
+      <w:proofErr w:type="gramEnd"/>
+      <w:r>
+        <w:rPr>
+          <w:rFonts w:ascii="Times New Roman" w:hAnsi="Times New Roman" w:cs="Times New Roman"/>
+          <w:bCs/>
+        </w:rPr>
+        <w:t xml:space="preserve"> Expression profile</w:t>
+      </w:r>
+      <w:r>
+        <w:rPr>
+          <w:rFonts w:ascii="Times New Roman" w:hAnsi="Times New Roman" w:cs="Times New Roman"/>
+          <w:bCs/>
+        </w:rPr>
+        <w:t xml:space="preserve"> of differentially expressed genes involved in A) MAPK Signaling, B) Cell cycle control,</w:t>
+      </w:r>
+      <w:r>
+        <w:rPr>
+          <w:rFonts w:ascii="Times New Roman" w:hAnsi="Times New Roman" w:cs="Times New Roman"/>
+          <w:bCs/>
+        </w:rPr>
+        <w:t xml:space="preserve"> C) DNA synthesis and apoptosis</w:t>
+      </w:r>
+      <w:r>
+        <w:rPr>
+          <w:rFonts w:ascii="Times New Roman" w:hAnsi="Times New Roman" w:cs="Times New Roman"/>
+          <w:bCs/>
+        </w:rPr>
+        <w:t xml:space="preserve"> D) </w:t>
+      </w:r>
+      <w:r>
+        <w:rPr>
+          <w:rFonts w:ascii="Times New Roman" w:hAnsi="Times New Roman" w:cs="Times New Roman"/>
+          <w:bCs/>
+        </w:rPr>
+        <w:t>ASK-1 Si</w:t>
+      </w:r>
+      <w:r>
+        <w:rPr>
+          <w:rFonts w:ascii="Times New Roman" w:hAnsi="Times New Roman" w:cs="Times New Roman"/>
+          <w:bCs/>
+        </w:rPr>
+        <w:t>gnaling</w:t>
+      </w:r>
+      <w:r>
+        <w:rPr>
+          <w:rFonts w:ascii="Times New Roman" w:hAnsi="Times New Roman" w:cs="Times New Roman"/>
+          <w:bCs/>
+        </w:rPr>
+        <w:t xml:space="preserve"> and E) Glycogen metabolism</w:t>
+      </w:r>
+      <w:r>
+        <w:rPr>
+          <w:rFonts w:ascii="Times New Roman" w:hAnsi="Times New Roman" w:cs="Times New Roman"/>
+          <w:bCs/>
+        </w:rPr>
+        <w:t xml:space="preserve">.  </w:t>
+      </w:r>
+      <w:r>
+        <w:rPr>
+          <w:rFonts w:ascii="Times New Roman" w:hAnsi="Times New Roman" w:cs="Times New Roman"/>
+          <w:bCs/>
+        </w:rPr>
+        <w:t xml:space="preserve">Asterisks indicate q&lt;0.05.  </w:t>
       </w:r>
       <w:proofErr w:type="spellStart"/>
       <w:r>
         <w:rPr>
           <w:rFonts w:ascii="Times New Roman" w:hAnsi="Times New Roman" w:cs="Times New Roman"/>
-          <w:b/>
-          <w:bCs/>
-        </w:rPr>
-        <w:t>lipolytic</w:t>
+          <w:bCs/>
+        </w:rPr>
+        <w:t>Barplots</w:t>
       </w:r>
       <w:proofErr w:type="spellEnd"/>
       <w:r>
         <w:rPr>
           <w:rFonts w:ascii="Times New Roman" w:hAnsi="Times New Roman" w:cs="Times New Roman"/>
-          <w:b/>
-          <w:bCs/>
-        </w:rPr>
-        <w:t xml:space="preserve"> </w:t>
-      </w:r>
-      <w:r>
-        <w:rPr>
-          <w:rFonts w:ascii="Times New Roman" w:hAnsi="Times New Roman" w:cs="Times New Roman"/>
-          <w:b/>
-          <w:bCs/>
-        </w:rPr>
-        <w:t>or insulin sensitivity alterations in acromegaly patients.</w:t>
-      </w:r>
-      <w:r>
-        <w:rPr>
-          <w:rFonts w:ascii="Times New Roman" w:hAnsi="Times New Roman" w:cs="Times New Roman"/>
-          <w:bCs/>
-        </w:rPr>
-        <w:t xml:space="preserve">  </w:t>
-      </w:r>
-      <w:proofErr w:type="gramStart"/>
-      <w:r>
-        <w:rPr>
-          <w:rFonts w:ascii="Times New Roman" w:hAnsi="Times New Roman" w:cs="Times New Roman"/>
-          <w:bCs/>
-        </w:rPr>
-        <w:t>mRNA</w:t>
-      </w:r>
-      <w:proofErr w:type="gramEnd"/>
-      <w:r>
-        <w:rPr>
-          <w:rFonts w:ascii="Times New Roman" w:hAnsi="Times New Roman" w:cs="Times New Roman"/>
-          <w:bCs/>
-        </w:rPr>
-        <w:t xml:space="preserve"> </w:t>
-      </w:r>
-      <w:r>
-        <w:rPr>
-          <w:rFonts w:ascii="Times New Roman" w:hAnsi="Times New Roman" w:cs="Times New Roman"/>
-          <w:bCs/>
-        </w:rPr>
-        <w:t xml:space="preserve">Expression profile of genes potentially involved </w:t>
-      </w:r>
-      <w:r>
-        <w:rPr>
-          <w:rFonts w:ascii="Times New Roman" w:hAnsi="Times New Roman" w:cs="Times New Roman"/>
-          <w:bCs/>
-        </w:rPr>
-        <w:t xml:space="preserve">in lipid catabolism (A), regulation of lipolysis (B), fatty acid synthesis (C), fatty acid desaturation (D), </w:t>
-      </w:r>
-      <w:r>
-        <w:rPr>
-          <w:rFonts w:ascii="Times New Roman" w:hAnsi="Times New Roman" w:cs="Times New Roman"/>
-          <w:bCs/>
-          <w:i/>
-        </w:rPr>
-        <w:t>TCF7L2</w:t>
-      </w:r>
-      <w:r>
-        <w:rPr>
-          <w:rFonts w:ascii="Times New Roman" w:hAnsi="Times New Roman" w:cs="Times New Roman"/>
-          <w:bCs/>
-        </w:rPr>
-        <w:t xml:space="preserve"> (E)</w:t>
-      </w:r>
-      <w:r>
-        <w:rPr>
-          <w:rFonts w:ascii="Times New Roman" w:hAnsi="Times New Roman" w:cs="Times New Roman"/>
-          <w:bCs/>
-        </w:rPr>
-        <w:t>, and</w:t>
-      </w:r>
-      <w:r>
-        <w:rPr>
-          <w:rFonts w:ascii="Times New Roman" w:hAnsi="Times New Roman" w:cs="Times New Roman"/>
-          <w:bCs/>
-        </w:rPr>
-        <w:t xml:space="preserve"> </w:t>
-      </w:r>
-      <w:r>
-        <w:rPr>
-          <w:rFonts w:ascii="Times New Roman" w:hAnsi="Times New Roman" w:cs="Times New Roman"/>
-          <w:bCs/>
-        </w:rPr>
-        <w:t>glucocorticoid signaling</w:t>
-      </w:r>
-      <w:r>
-        <w:rPr>
-          <w:rFonts w:ascii="Times New Roman" w:hAnsi="Times New Roman" w:cs="Times New Roman"/>
-          <w:bCs/>
-        </w:rPr>
-        <w:t xml:space="preserve"> (F). </w:t>
-      </w:r>
-      <w:r>
-        <w:rPr>
-          <w:rFonts w:ascii="Times New Roman" w:hAnsi="Times New Roman" w:cs="Times New Roman"/>
-          <w:bCs/>
-        </w:rPr>
-        <w:t xml:space="preserve">Asterisks indicate </w:t>
-      </w:r>
-      <w:r>
-        <w:rPr>
-          <w:rFonts w:ascii="Times New Roman" w:hAnsi="Times New Roman" w:cs="Times New Roman"/>
-          <w:bCs/>
-        </w:rPr>
-        <w:t>q&lt;</w:t>
-      </w:r>
-      <w:r>
-        <w:rPr>
-          <w:rFonts w:ascii="Times New Roman" w:hAnsi="Times New Roman" w:cs="Times New Roman"/>
-          <w:bCs/>
-        </w:rPr>
-        <w:t>0.05.  Data indicates mean +/- standard error of the mean.</w:t>
-      </w:r>
-      <w:r>
-        <w:rPr>
-          <w:rFonts w:ascii="Times New Roman" w:hAnsi="Times New Roman" w:cs="Times New Roman"/>
-          <w:bCs/>
-        </w:rPr>
-        <w:t xml:space="preserve"> </w:t>
+          <w:bCs/>
+        </w:rPr>
+        <w:t xml:space="preserve"> are presented as mean +/- standard error of the mean.  </w:t>
       </w:r>
       <w:proofErr w:type="gramStart"/>
       <w:r>
@@ -21214,557 +22837,13 @@
           <w:bCs/>
         </w:rPr>
       </w:pPr>
-    </w:p>
-    <w:p>
-      <w:pPr>
-        <w:bidi w:val="0"/>
-        <w:spacing w:after="0" w:line="480" w:lineRule="auto"/>
-        <w:jc w:val="both"/>
+      <w:r>
         <w:rPr>
           <w:rFonts w:ascii="Times New Roman" w:hAnsi="Times New Roman" w:cs="Times New Roman"/>
           <w:b/>
           <w:bCs/>
         </w:rPr>
-      </w:pPr>
-      <w:r>
-        <w:rPr>
-          <w:rFonts w:ascii="Times New Roman" w:hAnsi="Times New Roman" w:cs="Times New Roman"/>
-          <w:b/>
-          <w:bCs/>
-        </w:rPr>
-        <w:t>Supplementary Data</w:t>
-      </w:r>
-    </w:p>
-    <w:p>
-      <w:pPr>
-        <w:bidi w:val="0"/>
-        <w:spacing w:after="0" w:line="480" w:lineRule="auto"/>
-        <w:jc w:val="both"/>
-        <w:rPr>
-          <w:rFonts w:ascii="Times New Roman" w:hAnsi="Times New Roman" w:cs="Times New Roman"/>
-          <w:bCs/>
-        </w:rPr>
-      </w:pPr>
-      <w:r>
-        <w:rPr>
-          <w:rFonts w:ascii="Times New Roman" w:hAnsi="Times New Roman" w:cs="Times New Roman"/>
-          <w:b/>
-          <w:bCs/>
-        </w:rPr>
-        <w:t>Supplementary Table 1: Expression changes between control and acromegaly subjects.</w:t>
-      </w:r>
-      <w:r>
-        <w:rPr>
-          <w:rFonts w:ascii="Times New Roman" w:hAnsi="Times New Roman" w:cs="Times New Roman"/>
-          <w:bCs/>
-        </w:rPr>
-        <w:t xml:space="preserve">  Calculated expression, and expression changes for each </w:t>
-      </w:r>
-      <w:r>
-        <w:rPr>
-          <w:rFonts w:ascii="Times New Roman" w:hAnsi="Times New Roman" w:cs="Times New Roman"/>
-          <w:bCs/>
-        </w:rPr>
-        <w:t xml:space="preserve">gene </w:t>
-      </w:r>
-      <w:r>
-        <w:rPr>
-          <w:rFonts w:ascii="Times New Roman" w:hAnsi="Times New Roman" w:cs="Times New Roman"/>
-          <w:bCs/>
-        </w:rPr>
-        <w:t>are shown along with raw</w:t>
-      </w:r>
-      <w:r>
-        <w:rPr>
-          <w:rFonts w:ascii="Times New Roman" w:hAnsi="Times New Roman" w:cs="Times New Roman"/>
-          <w:bCs/>
-        </w:rPr>
-        <w:t xml:space="preserve"> p-value</w:t>
-      </w:r>
-      <w:proofErr w:type="gramStart"/>
-      <w:r>
-        <w:rPr>
-          <w:rFonts w:ascii="Times New Roman" w:hAnsi="Times New Roman" w:cs="Times New Roman"/>
-          <w:bCs/>
-        </w:rPr>
-        <w:t>,  adjusted</w:t>
-      </w:r>
-      <w:proofErr w:type="gramEnd"/>
-      <w:r>
-        <w:rPr>
-          <w:rFonts w:ascii="Times New Roman" w:hAnsi="Times New Roman" w:cs="Times New Roman"/>
-          <w:bCs/>
-        </w:rPr>
-        <w:t xml:space="preserve"> p-values and the fold </w:t>
-      </w:r>
-      <w:r>
-        <w:rPr>
-          <w:rFonts w:ascii="Times New Roman" w:hAnsi="Times New Roman" w:cs="Times New Roman"/>
-          <w:bCs/>
-        </w:rPr>
-        <w:t>change</w:t>
-      </w:r>
-      <w:r>
-        <w:rPr>
-          <w:rFonts w:ascii="Times New Roman" w:hAnsi="Times New Roman" w:cs="Times New Roman"/>
-          <w:bCs/>
-        </w:rPr>
-        <w:t>.</w:t>
-      </w:r>
-    </w:p>
-    <w:p>
-      <w:pPr>
-        <w:bidi w:val="0"/>
-        <w:spacing w:after="0" w:line="480" w:lineRule="auto"/>
-        <w:jc w:val="both"/>
-        <w:rPr>
-          <w:rFonts w:ascii="Times New Roman" w:hAnsi="Times New Roman" w:cs="Times New Roman"/>
-          <w:bCs/>
-        </w:rPr>
-      </w:pPr>
-      <w:r>
-        <w:rPr>
-          <w:rFonts w:ascii="Times New Roman" w:hAnsi="Times New Roman" w:cs="Times New Roman"/>
-          <w:b/>
-          <w:bCs/>
-        </w:rPr>
-        <w:t xml:space="preserve">Supplementary Table 2: </w:t>
-      </w:r>
-      <w:r>
-        <w:rPr>
-          <w:rFonts w:ascii="Times New Roman" w:hAnsi="Times New Roman" w:cs="Times New Roman"/>
-          <w:bCs/>
-        </w:rPr>
-        <w:t xml:space="preserve">Gene set enrichment analysis of KEGG pathways.  Size is the total size of the KEGG category, NES is the normalized enrichment score, NOM p-value is the raw p-value and FDR q-value is corrected for multiple observations.  </w:t>
-      </w:r>
-      <w:proofErr w:type="gramStart"/>
-      <w:r>
-        <w:rPr>
-          <w:rFonts w:ascii="Times New Roman" w:hAnsi="Times New Roman" w:cs="Times New Roman"/>
-          <w:bCs/>
-        </w:rPr>
-        <w:t>Gene details lists</w:t>
-      </w:r>
-      <w:proofErr w:type="gramEnd"/>
-      <w:r>
-        <w:rPr>
-          <w:rFonts w:ascii="Times New Roman" w:hAnsi="Times New Roman" w:cs="Times New Roman"/>
-          <w:bCs/>
-        </w:rPr>
-        <w:t xml:space="preserve"> the specific genes which led to the enrichment of this category in our data.  A negative enrichment score indicates down</w:t>
-      </w:r>
-      <w:r>
-        <w:rPr>
-          <w:rFonts w:ascii="Times New Roman" w:hAnsi="Times New Roman" w:cs="Times New Roman"/>
-          <w:bCs/>
-        </w:rPr>
-        <w:t>-</w:t>
-      </w:r>
-      <w:r>
-        <w:rPr>
-          <w:rFonts w:ascii="Times New Roman" w:hAnsi="Times New Roman" w:cs="Times New Roman"/>
-          <w:bCs/>
-        </w:rPr>
-        <w:t>regulation of the category in acromegaly.</w:t>
-      </w:r>
-    </w:p>
-    <w:p>
-      <w:pPr>
-        <w:bidi w:val="0"/>
-        <w:spacing w:after="0" w:line="480" w:lineRule="auto"/>
-        <w:jc w:val="both"/>
-        <w:rPr>
-          <w:rFonts w:ascii="Times New Roman" w:hAnsi="Times New Roman" w:cs="Times New Roman"/>
-          <w:bCs/>
-        </w:rPr>
-      </w:pPr>
-      <w:r>
-        <w:rPr>
-          <w:rFonts w:ascii="Times New Roman" w:hAnsi="Times New Roman" w:cs="Times New Roman"/>
-          <w:b/>
-          <w:bCs/>
-        </w:rPr>
-        <w:t xml:space="preserve">Supplementary Table 3: </w:t>
-      </w:r>
-      <w:r>
-        <w:rPr>
-          <w:rFonts w:ascii="Times New Roman" w:hAnsi="Times New Roman" w:cs="Times New Roman"/>
-          <w:bCs/>
-        </w:rPr>
-        <w:t xml:space="preserve">Gene set enrichment analysis of </w:t>
-      </w:r>
-      <w:r>
-        <w:rPr>
-          <w:rFonts w:ascii="Times New Roman" w:hAnsi="Times New Roman" w:cs="Times New Roman"/>
-          <w:bCs/>
-        </w:rPr>
-        <w:t>gene ontology</w:t>
-      </w:r>
-      <w:r>
-        <w:rPr>
-          <w:rFonts w:ascii="Times New Roman" w:hAnsi="Times New Roman" w:cs="Times New Roman"/>
-          <w:bCs/>
-        </w:rPr>
-        <w:t xml:space="preserve"> </w:t>
-      </w:r>
-      <w:r>
-        <w:rPr>
-          <w:rFonts w:ascii="Times New Roman" w:hAnsi="Times New Roman" w:cs="Times New Roman"/>
-          <w:bCs/>
-        </w:rPr>
-        <w:t>enrichment categories</w:t>
-      </w:r>
-      <w:r>
-        <w:rPr>
-          <w:rFonts w:ascii="Times New Roman" w:hAnsi="Times New Roman" w:cs="Times New Roman"/>
-          <w:bCs/>
-        </w:rPr>
-        <w:t xml:space="preserve">.  Size is the total size of the </w:t>
-      </w:r>
-      <w:r>
-        <w:rPr>
-          <w:rFonts w:ascii="Times New Roman" w:hAnsi="Times New Roman" w:cs="Times New Roman"/>
-          <w:bCs/>
-        </w:rPr>
-        <w:t>GO</w:t>
-      </w:r>
-      <w:r>
-        <w:rPr>
-          <w:rFonts w:ascii="Times New Roman" w:hAnsi="Times New Roman" w:cs="Times New Roman"/>
-          <w:bCs/>
-        </w:rPr>
-        <w:t xml:space="preserve"> category, NES is the normalized enrichment score, NOM p-value is the raw p-value and FDR q-value is corrected for multiple observations.  </w:t>
-      </w:r>
-      <w:proofErr w:type="gramStart"/>
-      <w:r>
-        <w:rPr>
-          <w:rFonts w:ascii="Times New Roman" w:hAnsi="Times New Roman" w:cs="Times New Roman"/>
-          <w:bCs/>
-        </w:rPr>
-        <w:t>Gene details lists</w:t>
-      </w:r>
-      <w:proofErr w:type="gramEnd"/>
-      <w:r>
-        <w:rPr>
-          <w:rFonts w:ascii="Times New Roman" w:hAnsi="Times New Roman" w:cs="Times New Roman"/>
-          <w:bCs/>
-        </w:rPr>
-        <w:t xml:space="preserve"> the specific genes which led to the enrichment of this category in our data.  A negative enrichment score indicates down</w:t>
-      </w:r>
-      <w:r>
-        <w:rPr>
-          <w:rFonts w:ascii="Times New Roman" w:hAnsi="Times New Roman" w:cs="Times New Roman"/>
-          <w:bCs/>
-        </w:rPr>
-        <w:t>-</w:t>
-      </w:r>
-      <w:r>
-        <w:rPr>
-          <w:rFonts w:ascii="Times New Roman" w:hAnsi="Times New Roman" w:cs="Times New Roman"/>
-          <w:bCs/>
-        </w:rPr>
-        <w:t>regulation of the category in acromegaly.</w:t>
-      </w:r>
-    </w:p>
-    <w:p>
-      <w:pPr>
-        <w:bidi w:val="0"/>
-        <w:spacing w:after="0" w:line="480" w:lineRule="auto"/>
-        <w:jc w:val="both"/>
-        <w:rPr>
-          <w:rFonts w:ascii="Times New Roman" w:hAnsi="Times New Roman" w:cs="Times New Roman"/>
-          <w:bCs/>
-        </w:rPr>
-      </w:pPr>
-      <w:r>
-        <w:rPr>
-          <w:rFonts w:ascii="Times New Roman" w:hAnsi="Times New Roman" w:cs="Times New Roman"/>
-          <w:b/>
-          <w:bCs/>
-        </w:rPr>
-        <w:t xml:space="preserve">Supplementary Table 2: </w:t>
-      </w:r>
-      <w:r>
-        <w:rPr>
-          <w:rFonts w:ascii="Times New Roman" w:hAnsi="Times New Roman" w:cs="Times New Roman"/>
-          <w:bCs/>
-        </w:rPr>
-        <w:t xml:space="preserve">Gene set enrichment analysis of </w:t>
-      </w:r>
-      <w:r>
-        <w:rPr>
-          <w:rFonts w:ascii="Times New Roman" w:hAnsi="Times New Roman" w:cs="Times New Roman"/>
-          <w:bCs/>
-        </w:rPr>
-        <w:t xml:space="preserve">transcription factor and </w:t>
-      </w:r>
-      <w:proofErr w:type="spellStart"/>
-      <w:r>
-        <w:rPr>
-          <w:rFonts w:ascii="Times New Roman" w:hAnsi="Times New Roman" w:cs="Times New Roman"/>
-          <w:bCs/>
-        </w:rPr>
-        <w:t>miRNA</w:t>
-      </w:r>
-      <w:proofErr w:type="spellEnd"/>
-      <w:r>
-        <w:rPr>
-          <w:rFonts w:ascii="Times New Roman" w:hAnsi="Times New Roman" w:cs="Times New Roman"/>
-          <w:bCs/>
-        </w:rPr>
-        <w:t xml:space="preserve"> pathways. </w:t>
-      </w:r>
-      <w:r>
-        <w:rPr>
-          <w:rFonts w:ascii="Times New Roman" w:hAnsi="Times New Roman" w:cs="Times New Roman"/>
-          <w:bCs/>
-        </w:rPr>
-        <w:t xml:space="preserve"> These categories indicate that target genes regulated by these factors are altered in </w:t>
-      </w:r>
-      <w:proofErr w:type="spellStart"/>
-      <w:r>
-        <w:rPr>
-          <w:rFonts w:ascii="Times New Roman" w:hAnsi="Times New Roman" w:cs="Times New Roman"/>
-          <w:bCs/>
-        </w:rPr>
-        <w:t>acromegalic</w:t>
-      </w:r>
-      <w:proofErr w:type="spellEnd"/>
-      <w:r>
-        <w:rPr>
-          <w:rFonts w:ascii="Times New Roman" w:hAnsi="Times New Roman" w:cs="Times New Roman"/>
-          <w:bCs/>
-        </w:rPr>
-        <w:t xml:space="preserve"> white adipose tissue. </w:t>
-      </w:r>
-      <w:r>
-        <w:rPr>
-          <w:rFonts w:ascii="Times New Roman" w:hAnsi="Times New Roman" w:cs="Times New Roman"/>
-          <w:bCs/>
-        </w:rPr>
-        <w:t xml:space="preserve"> Size is the total size of the category, NES is the normalized enrichment score, NOM p-value is the raw p-value and FDR q-value is corrected for multiple observations.  </w:t>
-      </w:r>
-      <w:proofErr w:type="gramStart"/>
-      <w:r>
-        <w:rPr>
-          <w:rFonts w:ascii="Times New Roman" w:hAnsi="Times New Roman" w:cs="Times New Roman"/>
-          <w:bCs/>
-        </w:rPr>
-        <w:t>Gene details lists</w:t>
-      </w:r>
-      <w:proofErr w:type="gramEnd"/>
-      <w:r>
-        <w:rPr>
-          <w:rFonts w:ascii="Times New Roman" w:hAnsi="Times New Roman" w:cs="Times New Roman"/>
-          <w:bCs/>
-        </w:rPr>
-        <w:t xml:space="preserve"> the specific genes which led to the enrichment of this category in our data.  A negative enrichment score indicates down</w:t>
-      </w:r>
-      <w:r>
-        <w:rPr>
-          <w:rFonts w:ascii="Times New Roman" w:hAnsi="Times New Roman" w:cs="Times New Roman"/>
-          <w:bCs/>
-        </w:rPr>
-        <w:t>-</w:t>
-      </w:r>
-      <w:r>
-        <w:rPr>
-          <w:rFonts w:ascii="Times New Roman" w:hAnsi="Times New Roman" w:cs="Times New Roman"/>
-          <w:bCs/>
-        </w:rPr>
-        <w:t>regulation of the category in acromegaly.</w:t>
-      </w:r>
-    </w:p>
-    <w:p>
-      <w:pPr>
-        <w:bidi w:val="0"/>
-        <w:spacing w:after="0" w:line="480" w:lineRule="auto"/>
-        <w:jc w:val="both"/>
-        <w:rPr>
-          <w:rFonts w:ascii="Times New Roman" w:hAnsi="Times New Roman"/>
-          <w:b/>
-        </w:rPr>
-      </w:pPr>
-    </w:p>
-    <w:p>
-      <w:pPr>
-        <w:bidi w:val="0"/>
-        <w:spacing w:after="0" w:line="480" w:lineRule="auto"/>
-        <w:jc w:val="both"/>
-        <w:rPr>
-          <w:rFonts w:ascii="Times New Roman" w:hAnsi="Times New Roman"/>
-        </w:rPr>
-      </w:pPr>
-      <w:r>
-        <w:rPr>
-          <w:rFonts w:ascii="Times New Roman" w:hAnsi="Times New Roman" w:cs="Times New Roman"/>
-          <w:b/>
-          <w:bCs/>
-        </w:rPr>
         <w:lastRenderedPageBreak/>
-        <w:t>Supplementary Figure 1</w:t>
-      </w:r>
-      <w:r>
-        <w:rPr>
-          <w:rFonts w:ascii="Times New Roman" w:hAnsi="Times New Roman" w:cs="Times New Roman"/>
-          <w:b/>
-          <w:bCs/>
-        </w:rPr>
-        <w:t>:  Expression changes of</w:t>
-      </w:r>
-      <w:r>
-        <w:rPr>
-          <w:rFonts w:ascii="Times New Roman" w:hAnsi="Times New Roman" w:cs="Times New Roman"/>
-          <w:b/>
-          <w:bCs/>
-        </w:rPr>
-        <w:t xml:space="preserve"> selected other transcripts</w:t>
-      </w:r>
-      <w:r>
-        <w:rPr>
-          <w:rFonts w:ascii="Times New Roman" w:hAnsi="Times New Roman" w:cs="Times New Roman"/>
-          <w:b/>
-          <w:bCs/>
-        </w:rPr>
-        <w:t xml:space="preserve">.  </w:t>
-      </w:r>
-      <w:proofErr w:type="gramStart"/>
-      <w:r>
-        <w:rPr>
-          <w:rFonts w:ascii="Times New Roman" w:hAnsi="Times New Roman" w:cs="Times New Roman"/>
-          <w:bCs/>
-        </w:rPr>
-        <w:t>mRNA</w:t>
-      </w:r>
-      <w:proofErr w:type="gramEnd"/>
-      <w:r>
-        <w:rPr>
-          <w:rFonts w:ascii="Times New Roman" w:hAnsi="Times New Roman" w:cs="Times New Roman"/>
-          <w:bCs/>
-        </w:rPr>
-        <w:t xml:space="preserve"> Expression profile</w:t>
-      </w:r>
-      <w:r>
-        <w:rPr>
-          <w:rFonts w:ascii="Times New Roman" w:hAnsi="Times New Roman" w:cs="Times New Roman"/>
-          <w:bCs/>
-        </w:rPr>
-        <w:t xml:space="preserve"> of differentially expressed genes involved in A) MAPK Signaling, B) Cell cycle control,</w:t>
-      </w:r>
-      <w:r>
-        <w:rPr>
-          <w:rFonts w:ascii="Times New Roman" w:hAnsi="Times New Roman" w:cs="Times New Roman"/>
-          <w:bCs/>
-        </w:rPr>
-        <w:t xml:space="preserve"> C) DNA synthesis and apoptosis</w:t>
-      </w:r>
-      <w:r>
-        <w:rPr>
-          <w:rFonts w:ascii="Times New Roman" w:hAnsi="Times New Roman" w:cs="Times New Roman"/>
-          <w:bCs/>
-        </w:rPr>
-        <w:t xml:space="preserve"> D) </w:t>
-      </w:r>
-      <w:r>
-        <w:rPr>
-          <w:rFonts w:ascii="Times New Roman" w:hAnsi="Times New Roman" w:cs="Times New Roman"/>
-          <w:bCs/>
-        </w:rPr>
-        <w:t>ASK-1 Si</w:t>
-      </w:r>
-      <w:r>
-        <w:rPr>
-          <w:rFonts w:ascii="Times New Roman" w:hAnsi="Times New Roman" w:cs="Times New Roman"/>
-          <w:bCs/>
-        </w:rPr>
-        <w:t>gnaling</w:t>
-      </w:r>
-      <w:r>
-        <w:rPr>
-          <w:rFonts w:ascii="Times New Roman" w:hAnsi="Times New Roman" w:cs="Times New Roman"/>
-          <w:bCs/>
-        </w:rPr>
-        <w:t xml:space="preserve"> and E) Glycogen metabolism</w:t>
-      </w:r>
-      <w:r>
-        <w:rPr>
-          <w:rFonts w:ascii="Times New Roman" w:hAnsi="Times New Roman" w:cs="Times New Roman"/>
-          <w:bCs/>
-        </w:rPr>
-        <w:t xml:space="preserve">.  </w:t>
-      </w:r>
-      <w:r>
-        <w:rPr>
-          <w:rFonts w:ascii="Times New Roman" w:hAnsi="Times New Roman" w:cs="Times New Roman"/>
-          <w:bCs/>
-        </w:rPr>
-        <w:t xml:space="preserve">Asterisks indicate q&lt;0.05.  </w:t>
-      </w:r>
-      <w:proofErr w:type="spellStart"/>
-      <w:r>
-        <w:rPr>
-          <w:rFonts w:ascii="Times New Roman" w:hAnsi="Times New Roman" w:cs="Times New Roman"/>
-          <w:bCs/>
-        </w:rPr>
-        <w:t>Barplots</w:t>
-      </w:r>
-      <w:proofErr w:type="spellEnd"/>
-      <w:r>
-        <w:rPr>
-          <w:rFonts w:ascii="Times New Roman" w:hAnsi="Times New Roman" w:cs="Times New Roman"/>
-          <w:bCs/>
-        </w:rPr>
-        <w:t xml:space="preserve"> are presented as mean +/- standard error of the mean.  </w:t>
-      </w:r>
-      <w:proofErr w:type="gramStart"/>
-      <w:r>
-        <w:rPr>
-          <w:rFonts w:ascii="Times New Roman" w:hAnsi="Times New Roman" w:cs="Times New Roman"/>
-          <w:bCs/>
-        </w:rPr>
-        <w:t>mRNA</w:t>
-      </w:r>
-      <w:proofErr w:type="gramEnd"/>
-      <w:r>
-        <w:rPr>
-          <w:rFonts w:ascii="Times New Roman" w:hAnsi="Times New Roman" w:cs="Times New Roman"/>
-          <w:bCs/>
-        </w:rPr>
-        <w:t xml:space="preserve"> Expression is in units of RPKM (reads per </w:t>
-      </w:r>
-      <w:proofErr w:type="spellStart"/>
-      <w:r>
-        <w:rPr>
-          <w:rFonts w:ascii="Times New Roman" w:hAnsi="Times New Roman" w:cs="Times New Roman"/>
-          <w:bCs/>
-        </w:rPr>
-        <w:t>kilobase</w:t>
-      </w:r>
-      <w:proofErr w:type="spellEnd"/>
-      <w:r>
-        <w:rPr>
-          <w:rFonts w:ascii="Times New Roman" w:hAnsi="Times New Roman" w:cs="Times New Roman"/>
-          <w:bCs/>
-        </w:rPr>
-        <w:t xml:space="preserve"> per million reads).</w:t>
-      </w:r>
-    </w:p>
-    <w:p>
-      <w:pPr>
-        <w:bidi w:val="0"/>
-        <w:spacing w:after="0" w:line="480" w:lineRule="auto"/>
-        <w:jc w:val="both"/>
-        <w:rPr>
-          <w:rFonts w:ascii="Times New Roman" w:hAnsi="Times New Roman" w:cs="Times New Roman"/>
-          <w:bCs/>
-        </w:rPr>
-      </w:pPr>
-      <w:r>
-        <w:rPr>
-          <w:rFonts w:ascii="Times New Roman" w:hAnsi="Times New Roman" w:cs="Times New Roman"/>
-          <w:b/>
-          <w:bCs/>
-        </w:rPr>
         <w:t>Supplementary Figure 2</w:t>
       </w:r>
       <w:r>
@@ -22148,7 +23227,7 @@
         <w:rStyle w:val="PageNumber"/>
         <w:noProof/>
       </w:rPr>
-      <w:t>9</w:t>
+      <w:t>23</w:t>
     </w:r>
     <w:ins w:id="5" w:author="Dave Bridges" w:date="2014-05-14T09:46:00Z">
       <w:r>
@@ -25041,7 +26120,7 @@
 </file>
 
 <file path=customXml/itemProps1.xml><?xml version="1.0" encoding="utf-8"?>
-<ds:datastoreItem xmlns:ds="http://schemas.openxmlformats.org/officeDocument/2006/customXml" ds:itemID="{E915DBD6-B1A1-3B44-A857-46F5A1681A29}">
+<ds:datastoreItem xmlns:ds="http://schemas.openxmlformats.org/officeDocument/2006/customXml" ds:itemID="{C6771E3A-9B79-9D4E-B415-5DF01EB30D71}">
   <ds:schemaRefs>
     <ds:schemaRef ds:uri="http://schemas.openxmlformats.org/officeDocument/2006/bibliography"/>
   </ds:schemaRefs>
@@ -25049,6 +26128,422 @@
 </file>
 
 <file path=customXml/itemProps10.xml><?xml version="1.0" encoding="utf-8"?>
+<ds:datastoreItem xmlns:ds="http://schemas.openxmlformats.org/officeDocument/2006/customXml" ds:itemID="{08FDE9B5-7CFB-8744-9F44-04DDFD61962A}">
+  <ds:schemaRefs>
+    <ds:schemaRef ds:uri="http://schemas.openxmlformats.org/officeDocument/2006/bibliography"/>
+  </ds:schemaRefs>
+</ds:datastoreItem>
+</file>
+
+<file path=customXml/itemProps11.xml><?xml version="1.0" encoding="utf-8"?>
+<ds:datastoreItem xmlns:ds="http://schemas.openxmlformats.org/officeDocument/2006/customXml" ds:itemID="{390E6D61-F899-494E-81E0-EFB838BF77D0}">
+  <ds:schemaRefs>
+    <ds:schemaRef ds:uri="http://schemas.openxmlformats.org/officeDocument/2006/bibliography"/>
+  </ds:schemaRefs>
+</ds:datastoreItem>
+</file>
+
+<file path=customXml/itemProps12.xml><?xml version="1.0" encoding="utf-8"?>
+<ds:datastoreItem xmlns:ds="http://schemas.openxmlformats.org/officeDocument/2006/customXml" ds:itemID="{C93AA455-D026-FD4B-BC64-8E79279F9FBF}">
+  <ds:schemaRefs>
+    <ds:schemaRef ds:uri="http://schemas.openxmlformats.org/officeDocument/2006/bibliography"/>
+  </ds:schemaRefs>
+</ds:datastoreItem>
+</file>
+
+<file path=customXml/itemProps13.xml><?xml version="1.0" encoding="utf-8"?>
+<ds:datastoreItem xmlns:ds="http://schemas.openxmlformats.org/officeDocument/2006/customXml" ds:itemID="{32501DE9-0567-FA45-9401-951F7E30E799}">
+  <ds:schemaRefs>
+    <ds:schemaRef ds:uri="http://schemas.openxmlformats.org/officeDocument/2006/bibliography"/>
+  </ds:schemaRefs>
+</ds:datastoreItem>
+</file>
+
+<file path=customXml/itemProps14.xml><?xml version="1.0" encoding="utf-8"?>
+<ds:datastoreItem xmlns:ds="http://schemas.openxmlformats.org/officeDocument/2006/customXml" ds:itemID="{B919146B-BDAD-034C-90F4-AC7610548D3F}">
+  <ds:schemaRefs>
+    <ds:schemaRef ds:uri="http://schemas.openxmlformats.org/officeDocument/2006/bibliography"/>
+  </ds:schemaRefs>
+</ds:datastoreItem>
+</file>
+
+<file path=customXml/itemProps15.xml><?xml version="1.0" encoding="utf-8"?>
+<ds:datastoreItem xmlns:ds="http://schemas.openxmlformats.org/officeDocument/2006/customXml" ds:itemID="{F50D889C-CCD4-F445-8143-DCCD62DA2098}">
+  <ds:schemaRefs>
+    <ds:schemaRef ds:uri="http://schemas.openxmlformats.org/officeDocument/2006/bibliography"/>
+  </ds:schemaRefs>
+</ds:datastoreItem>
+</file>
+
+<file path=customXml/itemProps16.xml><?xml version="1.0" encoding="utf-8"?>
+<ds:datastoreItem xmlns:ds="http://schemas.openxmlformats.org/officeDocument/2006/customXml" ds:itemID="{DC6BF94D-97CA-43BA-9AAE-C261259FC087}">
+  <ds:schemaRefs>
+    <ds:schemaRef ds:uri="http://schemas.openxmlformats.org/officeDocument/2006/bibliography"/>
+  </ds:schemaRefs>
+</ds:datastoreItem>
+</file>
+
+<file path=customXml/itemProps17.xml><?xml version="1.0" encoding="utf-8"?>
+<ds:datastoreItem xmlns:ds="http://schemas.openxmlformats.org/officeDocument/2006/customXml" ds:itemID="{A16D3DB7-1BB7-BC4F-9567-2DFA5F84504C}">
+  <ds:schemaRefs>
+    <ds:schemaRef ds:uri="http://schemas.openxmlformats.org/officeDocument/2006/bibliography"/>
+  </ds:schemaRefs>
+</ds:datastoreItem>
+</file>
+
+<file path=customXml/itemProps18.xml><?xml version="1.0" encoding="utf-8"?>
+<ds:datastoreItem xmlns:ds="http://schemas.openxmlformats.org/officeDocument/2006/customXml" ds:itemID="{30449583-188F-4843-888D-C221CAD120FF}">
+  <ds:schemaRefs>
+    <ds:schemaRef ds:uri="http://schemas.openxmlformats.org/officeDocument/2006/bibliography"/>
+  </ds:schemaRefs>
+</ds:datastoreItem>
+</file>
+
+<file path=customXml/itemProps19.xml><?xml version="1.0" encoding="utf-8"?>
+<ds:datastoreItem xmlns:ds="http://schemas.openxmlformats.org/officeDocument/2006/customXml" ds:itemID="{E9230E9B-A26A-F944-985A-AB4C38D35179}">
+  <ds:schemaRefs>
+    <ds:schemaRef ds:uri="http://schemas.openxmlformats.org/officeDocument/2006/bibliography"/>
+  </ds:schemaRefs>
+</ds:datastoreItem>
+</file>
+
+<file path=customXml/itemProps2.xml><?xml version="1.0" encoding="utf-8"?>
+<ds:datastoreItem xmlns:ds="http://schemas.openxmlformats.org/officeDocument/2006/customXml" ds:itemID="{778EC67E-7499-A34F-8629-F00F2FBF254C}">
+  <ds:schemaRefs>
+    <ds:schemaRef ds:uri="http://schemas.openxmlformats.org/officeDocument/2006/bibliography"/>
+  </ds:schemaRefs>
+</ds:datastoreItem>
+</file>
+
+<file path=customXml/itemProps20.xml><?xml version="1.0" encoding="utf-8"?>
+<ds:datastoreItem xmlns:ds="http://schemas.openxmlformats.org/officeDocument/2006/customXml" ds:itemID="{9F5316FC-D0D4-4945-9796-3F7DF0A39456}">
+  <ds:schemaRefs>
+    <ds:schemaRef ds:uri="http://schemas.openxmlformats.org/officeDocument/2006/bibliography"/>
+  </ds:schemaRefs>
+</ds:datastoreItem>
+</file>
+
+<file path=customXml/itemProps21.xml><?xml version="1.0" encoding="utf-8"?>
+<ds:datastoreItem xmlns:ds="http://schemas.openxmlformats.org/officeDocument/2006/customXml" ds:itemID="{0D90F0BD-4EB2-5B4A-B621-FF337740005B}">
+  <ds:schemaRefs>
+    <ds:schemaRef ds:uri="http://schemas.openxmlformats.org/officeDocument/2006/bibliography"/>
+  </ds:schemaRefs>
+</ds:datastoreItem>
+</file>
+
+<file path=customXml/itemProps22.xml><?xml version="1.0" encoding="utf-8"?>
+<ds:datastoreItem xmlns:ds="http://schemas.openxmlformats.org/officeDocument/2006/customXml" ds:itemID="{D8B4AD8C-162A-2B4D-9083-274D09DA6A7A}">
+  <ds:schemaRefs>
+    <ds:schemaRef ds:uri="http://schemas.openxmlformats.org/officeDocument/2006/bibliography"/>
+  </ds:schemaRefs>
+</ds:datastoreItem>
+</file>
+
+<file path=customXml/itemProps23.xml><?xml version="1.0" encoding="utf-8"?>
+<ds:datastoreItem xmlns:ds="http://schemas.openxmlformats.org/officeDocument/2006/customXml" ds:itemID="{04AC0114-280F-C54F-9EDB-EC9823BC16C7}">
+  <ds:schemaRefs>
+    <ds:schemaRef ds:uri="http://schemas.openxmlformats.org/officeDocument/2006/bibliography"/>
+  </ds:schemaRefs>
+</ds:datastoreItem>
+</file>
+
+<file path=customXml/itemProps24.xml><?xml version="1.0" encoding="utf-8"?>
+<ds:datastoreItem xmlns:ds="http://schemas.openxmlformats.org/officeDocument/2006/customXml" ds:itemID="{B0A33202-1F4D-8846-8B97-D3ABBE854F7A}">
+  <ds:schemaRefs>
+    <ds:schemaRef ds:uri="http://schemas.openxmlformats.org/officeDocument/2006/bibliography"/>
+  </ds:schemaRefs>
+</ds:datastoreItem>
+</file>
+
+<file path=customXml/itemProps25.xml><?xml version="1.0" encoding="utf-8"?>
+<ds:datastoreItem xmlns:ds="http://schemas.openxmlformats.org/officeDocument/2006/customXml" ds:itemID="{A32D4035-6AF8-D648-9545-CE92A7B88C11}">
+  <ds:schemaRefs>
+    <ds:schemaRef ds:uri="http://schemas.openxmlformats.org/officeDocument/2006/bibliography"/>
+  </ds:schemaRefs>
+</ds:datastoreItem>
+</file>
+
+<file path=customXml/itemProps26.xml><?xml version="1.0" encoding="utf-8"?>
+<ds:datastoreItem xmlns:ds="http://schemas.openxmlformats.org/officeDocument/2006/customXml" ds:itemID="{C53F0B8F-25E9-1A43-BB60-F7A5D1595F57}">
+  <ds:schemaRefs>
+    <ds:schemaRef ds:uri="http://schemas.openxmlformats.org/officeDocument/2006/bibliography"/>
+  </ds:schemaRefs>
+</ds:datastoreItem>
+</file>
+
+<file path=customXml/itemProps27.xml><?xml version="1.0" encoding="utf-8"?>
+<ds:datastoreItem xmlns:ds="http://schemas.openxmlformats.org/officeDocument/2006/customXml" ds:itemID="{3F5CA1D8-AC9E-4AD3-B549-2592345FA600}">
+  <ds:schemaRefs>
+    <ds:schemaRef ds:uri="http://schemas.openxmlformats.org/officeDocument/2006/bibliography"/>
+  </ds:schemaRefs>
+</ds:datastoreItem>
+</file>
+
+<file path=customXml/itemProps28.xml><?xml version="1.0" encoding="utf-8"?>
+<ds:datastoreItem xmlns:ds="http://schemas.openxmlformats.org/officeDocument/2006/customXml" ds:itemID="{82F8081F-F90D-7348-90B3-F408DFC2FB55}">
+  <ds:schemaRefs>
+    <ds:schemaRef ds:uri="http://schemas.openxmlformats.org/officeDocument/2006/bibliography"/>
+  </ds:schemaRefs>
+</ds:datastoreItem>
+</file>
+
+<file path=customXml/itemProps29.xml><?xml version="1.0" encoding="utf-8"?>
+<ds:datastoreItem xmlns:ds="http://schemas.openxmlformats.org/officeDocument/2006/customXml" ds:itemID="{80666016-2EFA-8145-B725-1233F2BC0329}">
+  <ds:schemaRefs>
+    <ds:schemaRef ds:uri="http://schemas.openxmlformats.org/officeDocument/2006/bibliography"/>
+  </ds:schemaRefs>
+</ds:datastoreItem>
+</file>
+
+<file path=customXml/itemProps3.xml><?xml version="1.0" encoding="utf-8"?>
+<ds:datastoreItem xmlns:ds="http://schemas.openxmlformats.org/officeDocument/2006/customXml" ds:itemID="{8025EFEE-EA87-8B44-A4C9-BCACC8AB839D}">
+  <ds:schemaRefs>
+    <ds:schemaRef ds:uri="http://schemas.openxmlformats.org/officeDocument/2006/bibliography"/>
+  </ds:schemaRefs>
+</ds:datastoreItem>
+</file>
+
+<file path=customXml/itemProps30.xml><?xml version="1.0" encoding="utf-8"?>
+<ds:datastoreItem xmlns:ds="http://schemas.openxmlformats.org/officeDocument/2006/customXml" ds:itemID="{E25147DA-AA79-0D4F-A823-7F8048E5AA05}">
+  <ds:schemaRefs>
+    <ds:schemaRef ds:uri="http://schemas.openxmlformats.org/officeDocument/2006/bibliography"/>
+  </ds:schemaRefs>
+</ds:datastoreItem>
+</file>
+
+<file path=customXml/itemProps31.xml><?xml version="1.0" encoding="utf-8"?>
+<ds:datastoreItem xmlns:ds="http://schemas.openxmlformats.org/officeDocument/2006/customXml" ds:itemID="{3C53432E-C90B-0B45-8E93-54C5E802D76C}">
+  <ds:schemaRefs>
+    <ds:schemaRef ds:uri="http://schemas.openxmlformats.org/officeDocument/2006/bibliography"/>
+  </ds:schemaRefs>
+</ds:datastoreItem>
+</file>
+
+<file path=customXml/itemProps32.xml><?xml version="1.0" encoding="utf-8"?>
+<ds:datastoreItem xmlns:ds="http://schemas.openxmlformats.org/officeDocument/2006/customXml" ds:itemID="{12A65729-951A-C54E-873D-75CAFC90441C}">
+  <ds:schemaRefs>
+    <ds:schemaRef ds:uri="http://schemas.openxmlformats.org/officeDocument/2006/bibliography"/>
+  </ds:schemaRefs>
+</ds:datastoreItem>
+</file>
+
+<file path=customXml/itemProps33.xml><?xml version="1.0" encoding="utf-8"?>
+<ds:datastoreItem xmlns:ds="http://schemas.openxmlformats.org/officeDocument/2006/customXml" ds:itemID="{DC33B3C4-C826-CD4E-AD76-7EB6DCD99CC0}">
+  <ds:schemaRefs>
+    <ds:schemaRef ds:uri="http://schemas.openxmlformats.org/officeDocument/2006/bibliography"/>
+  </ds:schemaRefs>
+</ds:datastoreItem>
+</file>
+
+<file path=customXml/itemProps34.xml><?xml version="1.0" encoding="utf-8"?>
+<ds:datastoreItem xmlns:ds="http://schemas.openxmlformats.org/officeDocument/2006/customXml" ds:itemID="{BD4AE2BF-D947-164B-9A36-E841467A617E}">
+  <ds:schemaRefs>
+    <ds:schemaRef ds:uri="http://schemas.openxmlformats.org/officeDocument/2006/bibliography"/>
+  </ds:schemaRefs>
+</ds:datastoreItem>
+</file>
+
+<file path=customXml/itemProps35.xml><?xml version="1.0" encoding="utf-8"?>
+<ds:datastoreItem xmlns:ds="http://schemas.openxmlformats.org/officeDocument/2006/customXml" ds:itemID="{81655FE9-622B-4045-A9EC-38E87326A2A1}">
+  <ds:schemaRefs>
+    <ds:schemaRef ds:uri="http://schemas.openxmlformats.org/officeDocument/2006/bibliography"/>
+  </ds:schemaRefs>
+</ds:datastoreItem>
+</file>
+
+<file path=customXml/itemProps36.xml><?xml version="1.0" encoding="utf-8"?>
+<ds:datastoreItem xmlns:ds="http://schemas.openxmlformats.org/officeDocument/2006/customXml" ds:itemID="{54C0265F-4BCC-454B-8A3D-74426FFD388F}">
+  <ds:schemaRefs>
+    <ds:schemaRef ds:uri="http://schemas.openxmlformats.org/officeDocument/2006/bibliography"/>
+  </ds:schemaRefs>
+</ds:datastoreItem>
+</file>
+
+<file path=customXml/itemProps37.xml><?xml version="1.0" encoding="utf-8"?>
+<ds:datastoreItem xmlns:ds="http://schemas.openxmlformats.org/officeDocument/2006/customXml" ds:itemID="{D24242F6-83D1-BA46-A622-75252D648A03}">
+  <ds:schemaRefs>
+    <ds:schemaRef ds:uri="http://schemas.openxmlformats.org/officeDocument/2006/bibliography"/>
+  </ds:schemaRefs>
+</ds:datastoreItem>
+</file>
+
+<file path=customXml/itemProps38.xml><?xml version="1.0" encoding="utf-8"?>
+<ds:datastoreItem xmlns:ds="http://schemas.openxmlformats.org/officeDocument/2006/customXml" ds:itemID="{2776833D-3D0F-A44B-BD0D-7A11DA4BC132}">
+  <ds:schemaRefs>
+    <ds:schemaRef ds:uri="http://schemas.openxmlformats.org/officeDocument/2006/bibliography"/>
+  </ds:schemaRefs>
+</ds:datastoreItem>
+</file>
+
+<file path=customXml/itemProps39.xml><?xml version="1.0" encoding="utf-8"?>
+<ds:datastoreItem xmlns:ds="http://schemas.openxmlformats.org/officeDocument/2006/customXml" ds:itemID="{913BD9C5-6B31-0043-8676-9C7AE23EE98F}">
+  <ds:schemaRefs>
+    <ds:schemaRef ds:uri="http://schemas.openxmlformats.org/officeDocument/2006/bibliography"/>
+  </ds:schemaRefs>
+</ds:datastoreItem>
+</file>
+
+<file path=customXml/itemProps4.xml><?xml version="1.0" encoding="utf-8"?>
+<ds:datastoreItem xmlns:ds="http://schemas.openxmlformats.org/officeDocument/2006/customXml" ds:itemID="{88D1BB6F-62D1-124C-B05E-5EBCE20B191A}">
+  <ds:schemaRefs>
+    <ds:schemaRef ds:uri="http://schemas.openxmlformats.org/officeDocument/2006/bibliography"/>
+  </ds:schemaRefs>
+</ds:datastoreItem>
+</file>
+
+<file path=customXml/itemProps40.xml><?xml version="1.0" encoding="utf-8"?>
+<ds:datastoreItem xmlns:ds="http://schemas.openxmlformats.org/officeDocument/2006/customXml" ds:itemID="{7BC12E0C-7D34-0343-A796-CA1D28D23DAB}">
+  <ds:schemaRefs>
+    <ds:schemaRef ds:uri="http://schemas.openxmlformats.org/officeDocument/2006/bibliography"/>
+  </ds:schemaRefs>
+</ds:datastoreItem>
+</file>
+
+<file path=customXml/itemProps41.xml><?xml version="1.0" encoding="utf-8"?>
+<ds:datastoreItem xmlns:ds="http://schemas.openxmlformats.org/officeDocument/2006/customXml" ds:itemID="{AB609FD7-ECF2-344E-BEB0-0350A66F0BDF}">
+  <ds:schemaRefs>
+    <ds:schemaRef ds:uri="http://schemas.openxmlformats.org/officeDocument/2006/bibliography"/>
+  </ds:schemaRefs>
+</ds:datastoreItem>
+</file>
+
+<file path=customXml/itemProps42.xml><?xml version="1.0" encoding="utf-8"?>
+<ds:datastoreItem xmlns:ds="http://schemas.openxmlformats.org/officeDocument/2006/customXml" ds:itemID="{6CEF18D9-1398-9B4F-975A-1B2617497E97}">
+  <ds:schemaRefs>
+    <ds:schemaRef ds:uri="http://schemas.openxmlformats.org/officeDocument/2006/bibliography"/>
+  </ds:schemaRefs>
+</ds:datastoreItem>
+</file>
+
+<file path=customXml/itemProps43.xml><?xml version="1.0" encoding="utf-8"?>
+<ds:datastoreItem xmlns:ds="http://schemas.openxmlformats.org/officeDocument/2006/customXml" ds:itemID="{6A455630-00A6-344A-88D2-7B8617C4B794}">
+  <ds:schemaRefs>
+    <ds:schemaRef ds:uri="http://schemas.openxmlformats.org/officeDocument/2006/bibliography"/>
+  </ds:schemaRefs>
+</ds:datastoreItem>
+</file>
+
+<file path=customXml/itemProps44.xml><?xml version="1.0" encoding="utf-8"?>
+<ds:datastoreItem xmlns:ds="http://schemas.openxmlformats.org/officeDocument/2006/customXml" ds:itemID="{C8EC3A19-BFB9-D046-A346-306122160FE7}">
+  <ds:schemaRefs>
+    <ds:schemaRef ds:uri="http://schemas.openxmlformats.org/officeDocument/2006/bibliography"/>
+  </ds:schemaRefs>
+</ds:datastoreItem>
+</file>
+
+<file path=customXml/itemProps45.xml><?xml version="1.0" encoding="utf-8"?>
+<ds:datastoreItem xmlns:ds="http://schemas.openxmlformats.org/officeDocument/2006/customXml" ds:itemID="{332893CB-AEC5-457B-9724-DF4BAFD3DA6F}">
+  <ds:schemaRefs>
+    <ds:schemaRef ds:uri="http://schemas.openxmlformats.org/officeDocument/2006/bibliography"/>
+  </ds:schemaRefs>
+</ds:datastoreItem>
+</file>
+
+<file path=customXml/itemProps46.xml><?xml version="1.0" encoding="utf-8"?>
+<ds:datastoreItem xmlns:ds="http://schemas.openxmlformats.org/officeDocument/2006/customXml" ds:itemID="{EB23E4CA-1E92-6B41-9C91-F808CEE3B4AC}">
+  <ds:schemaRefs>
+    <ds:schemaRef ds:uri="http://schemas.openxmlformats.org/officeDocument/2006/bibliography"/>
+  </ds:schemaRefs>
+</ds:datastoreItem>
+</file>
+
+<file path=customXml/itemProps47.xml><?xml version="1.0" encoding="utf-8"?>
+<ds:datastoreItem xmlns:ds="http://schemas.openxmlformats.org/officeDocument/2006/customXml" ds:itemID="{D72851E5-6779-4E1C-B9B9-3E12BF8DCE42}">
+  <ds:schemaRefs>
+    <ds:schemaRef ds:uri="http://schemas.openxmlformats.org/officeDocument/2006/bibliography"/>
+  </ds:schemaRefs>
+</ds:datastoreItem>
+</file>
+
+<file path=customXml/itemProps48.xml><?xml version="1.0" encoding="utf-8"?>
+<ds:datastoreItem xmlns:ds="http://schemas.openxmlformats.org/officeDocument/2006/customXml" ds:itemID="{24644F51-23ED-E74D-97BB-222CDB442E93}">
+  <ds:schemaRefs>
+    <ds:schemaRef ds:uri="http://schemas.openxmlformats.org/officeDocument/2006/bibliography"/>
+  </ds:schemaRefs>
+</ds:datastoreItem>
+</file>
+
+<file path=customXml/itemProps49.xml><?xml version="1.0" encoding="utf-8"?>
+<ds:datastoreItem xmlns:ds="http://schemas.openxmlformats.org/officeDocument/2006/customXml" ds:itemID="{CBEF857E-B3ED-3E46-8BFB-412A3A78C9EA}">
+  <ds:schemaRefs>
+    <ds:schemaRef ds:uri="http://schemas.openxmlformats.org/officeDocument/2006/bibliography"/>
+  </ds:schemaRefs>
+</ds:datastoreItem>
+</file>
+
+<file path=customXml/itemProps5.xml><?xml version="1.0" encoding="utf-8"?>
+<ds:datastoreItem xmlns:ds="http://schemas.openxmlformats.org/officeDocument/2006/customXml" ds:itemID="{8BFCF651-BBF2-4A2C-86AE-28C010CF77C6}">
+  <ds:schemaRefs>
+    <ds:schemaRef ds:uri="http://schemas.openxmlformats.org/officeDocument/2006/bibliography"/>
+  </ds:schemaRefs>
+</ds:datastoreItem>
+</file>
+
+<file path=customXml/itemProps50.xml><?xml version="1.0" encoding="utf-8"?>
+<ds:datastoreItem xmlns:ds="http://schemas.openxmlformats.org/officeDocument/2006/customXml" ds:itemID="{46676376-FA42-0043-B39A-5A4D2251B617}">
+  <ds:schemaRefs>
+    <ds:schemaRef ds:uri="http://schemas.openxmlformats.org/officeDocument/2006/bibliography"/>
+  </ds:schemaRefs>
+</ds:datastoreItem>
+</file>
+
+<file path=customXml/itemProps51.xml><?xml version="1.0" encoding="utf-8"?>
+<ds:datastoreItem xmlns:ds="http://schemas.openxmlformats.org/officeDocument/2006/customXml" ds:itemID="{0BF79F18-D888-5B46-BC57-4D02189CF536}">
+  <ds:schemaRefs>
+    <ds:schemaRef ds:uri="http://schemas.openxmlformats.org/officeDocument/2006/bibliography"/>
+  </ds:schemaRefs>
+</ds:datastoreItem>
+</file>
+
+<file path=customXml/itemProps52.xml><?xml version="1.0" encoding="utf-8"?>
+<ds:datastoreItem xmlns:ds="http://schemas.openxmlformats.org/officeDocument/2006/customXml" ds:itemID="{E1FAA279-580C-E249-98B2-67110877281B}">
+  <ds:schemaRefs>
+    <ds:schemaRef ds:uri="http://schemas.openxmlformats.org/officeDocument/2006/bibliography"/>
+  </ds:schemaRefs>
+</ds:datastoreItem>
+</file>
+
+<file path=customXml/itemProps53.xml><?xml version="1.0" encoding="utf-8"?>
+<ds:datastoreItem xmlns:ds="http://schemas.openxmlformats.org/officeDocument/2006/customXml" ds:itemID="{E7A185EE-E2DD-FE4B-BFE8-EAADBFE89A24}">
+  <ds:schemaRefs>
+    <ds:schemaRef ds:uri="http://schemas.openxmlformats.org/officeDocument/2006/bibliography"/>
+  </ds:schemaRefs>
+</ds:datastoreItem>
+</file>
+
+<file path=customXml/itemProps54.xml><?xml version="1.0" encoding="utf-8"?>
+<ds:datastoreItem xmlns:ds="http://schemas.openxmlformats.org/officeDocument/2006/customXml" ds:itemID="{5E12966C-DB13-2741-AFD3-0F57E5FA385C}">
+  <ds:schemaRefs>
+    <ds:schemaRef ds:uri="http://schemas.openxmlformats.org/officeDocument/2006/bibliography"/>
+  </ds:schemaRefs>
+</ds:datastoreItem>
+</file>
+
+<file path=customXml/itemProps55.xml><?xml version="1.0" encoding="utf-8"?>
+<ds:datastoreItem xmlns:ds="http://schemas.openxmlformats.org/officeDocument/2006/customXml" ds:itemID="{3EDD839E-D021-8F49-BD71-69F101E57073}">
+  <ds:schemaRefs>
+    <ds:schemaRef ds:uri="http://schemas.openxmlformats.org/officeDocument/2006/bibliography"/>
+  </ds:schemaRefs>
+</ds:datastoreItem>
+</file>
+
+<file path=customXml/itemProps6.xml><?xml version="1.0" encoding="utf-8"?>
+<ds:datastoreItem xmlns:ds="http://schemas.openxmlformats.org/officeDocument/2006/customXml" ds:itemID="{ACD7AEE7-0BD1-2B4B-9821-6D53E7E833CC}">
+  <ds:schemaRefs>
+    <ds:schemaRef ds:uri="http://schemas.openxmlformats.org/officeDocument/2006/bibliography"/>
+  </ds:schemaRefs>
+</ds:datastoreItem>
+</file>
+
+<file path=customXml/itemProps7.xml><?xml version="1.0" encoding="utf-8"?>
+<ds:datastoreItem xmlns:ds="http://schemas.openxmlformats.org/officeDocument/2006/customXml" ds:itemID="{4A4743FC-CD96-4F22-A509-042784870A6B}">
+  <ds:schemaRefs>
+    <ds:schemaRef ds:uri="http://schemas.openxmlformats.org/officeDocument/2006/bibliography"/>
+  </ds:schemaRefs>
+</ds:datastoreItem>
+</file>
+
+<file path=customXml/itemProps8.xml><?xml version="1.0" encoding="utf-8"?>
 <ds:datastoreItem xmlns:ds="http://schemas.openxmlformats.org/officeDocument/2006/customXml" ds:itemID="{D5287892-DE85-5F45-A0AC-1941F5953272}">
   <ds:schemaRefs>
     <ds:schemaRef ds:uri="http://schemas.openxmlformats.org/officeDocument/2006/bibliography"/>
@@ -25056,426 +26551,10 @@
 </ds:datastoreItem>
 </file>
 
-<file path=customXml/itemProps11.xml><?xml version="1.0" encoding="utf-8"?>
+<file path=customXml/itemProps9.xml><?xml version="1.0" encoding="utf-8"?>
 <ds:datastoreItem xmlns:ds="http://schemas.openxmlformats.org/officeDocument/2006/customXml" ds:itemID="{36952637-7CAB-4644-BFEF-B8F97787D780}">
   <ds:schemaRefs>
     <ds:schemaRef ds:uri="http://schemas.openxmlformats.org/officeDocument/2006/bibliography"/>
   </ds:schemaRefs>
 </ds:datastoreItem>
-</file>
-
-<file path=customXml/itemProps12.xml><?xml version="1.0" encoding="utf-8"?>
-<ds:datastoreItem xmlns:ds="http://schemas.openxmlformats.org/officeDocument/2006/customXml" ds:itemID="{08FDE9B5-7CFB-8744-9F44-04DDFD61962A}">
-  <ds:schemaRefs>
-    <ds:schemaRef ds:uri="http://schemas.openxmlformats.org/officeDocument/2006/bibliography"/>
-  </ds:schemaRefs>
-</ds:datastoreItem>
-</file>
-
-<file path=customXml/itemProps13.xml><?xml version="1.0" encoding="utf-8"?>
-<ds:datastoreItem xmlns:ds="http://schemas.openxmlformats.org/officeDocument/2006/customXml" ds:itemID="{390E6D61-F899-494E-81E0-EFB838BF77D0}">
-  <ds:schemaRefs>
-    <ds:schemaRef ds:uri="http://schemas.openxmlformats.org/officeDocument/2006/bibliography"/>
-  </ds:schemaRefs>
-</ds:datastoreItem>
-</file>
-
-<file path=customXml/itemProps14.xml><?xml version="1.0" encoding="utf-8"?>
-<ds:datastoreItem xmlns:ds="http://schemas.openxmlformats.org/officeDocument/2006/customXml" ds:itemID="{C93AA455-D026-FD4B-BC64-8E79279F9FBF}">
-  <ds:schemaRefs>
-    <ds:schemaRef ds:uri="http://schemas.openxmlformats.org/officeDocument/2006/bibliography"/>
-  </ds:schemaRefs>
-</ds:datastoreItem>
-</file>
-
-<file path=customXml/itemProps15.xml><?xml version="1.0" encoding="utf-8"?>
-<ds:datastoreItem xmlns:ds="http://schemas.openxmlformats.org/officeDocument/2006/customXml" ds:itemID="{32501DE9-0567-FA45-9401-951F7E30E799}">
-  <ds:schemaRefs>
-    <ds:schemaRef ds:uri="http://schemas.openxmlformats.org/officeDocument/2006/bibliography"/>
-  </ds:schemaRefs>
-</ds:datastoreItem>
-</file>
-
-<file path=customXml/itemProps16.xml><?xml version="1.0" encoding="utf-8"?>
-<ds:datastoreItem xmlns:ds="http://schemas.openxmlformats.org/officeDocument/2006/customXml" ds:itemID="{B919146B-BDAD-034C-90F4-AC7610548D3F}">
-  <ds:schemaRefs>
-    <ds:schemaRef ds:uri="http://schemas.openxmlformats.org/officeDocument/2006/bibliography"/>
-  </ds:schemaRefs>
-</ds:datastoreItem>
-</file>
-
-<file path=customXml/itemProps17.xml><?xml version="1.0" encoding="utf-8"?>
-<ds:datastoreItem xmlns:ds="http://schemas.openxmlformats.org/officeDocument/2006/customXml" ds:itemID="{F50D889C-CCD4-F445-8143-DCCD62DA2098}">
-  <ds:schemaRefs>
-    <ds:schemaRef ds:uri="http://schemas.openxmlformats.org/officeDocument/2006/bibliography"/>
-  </ds:schemaRefs>
-</ds:datastoreItem>
-</file>
-
-<file path=customXml/itemProps18.xml><?xml version="1.0" encoding="utf-8"?>
-<ds:datastoreItem xmlns:ds="http://schemas.openxmlformats.org/officeDocument/2006/customXml" ds:itemID="{DC6BF94D-97CA-43BA-9AAE-C261259FC087}">
-  <ds:schemaRefs>
-    <ds:schemaRef ds:uri="http://schemas.openxmlformats.org/officeDocument/2006/bibliography"/>
-  </ds:schemaRefs>
-</ds:datastoreItem>
-</file>
-
-<file path=customXml/itemProps19.xml><?xml version="1.0" encoding="utf-8"?>
-<ds:datastoreItem xmlns:ds="http://schemas.openxmlformats.org/officeDocument/2006/customXml" ds:itemID="{A16D3DB7-1BB7-BC4F-9567-2DFA5F84504C}">
-  <ds:schemaRefs>
-    <ds:schemaRef ds:uri="http://schemas.openxmlformats.org/officeDocument/2006/bibliography"/>
-  </ds:schemaRefs>
-</ds:datastoreItem>
-</file>
-
-<file path=customXml/itemProps2.xml><?xml version="1.0" encoding="utf-8"?>
-<ds:datastoreItem xmlns:ds="http://schemas.openxmlformats.org/officeDocument/2006/customXml" ds:itemID="{E9A7641C-225D-0F45-BBFC-0E00367FD07B}">
-  <ds:schemaRefs>
-    <ds:schemaRef ds:uri="http://schemas.openxmlformats.org/officeDocument/2006/bibliography"/>
-  </ds:schemaRefs>
-</ds:datastoreItem>
-</file>
-
-<file path=customXml/itemProps20.xml><?xml version="1.0" encoding="utf-8"?>
-<ds:datastoreItem xmlns:ds="http://schemas.openxmlformats.org/officeDocument/2006/customXml" ds:itemID="{30449583-188F-4843-888D-C221CAD120FF}">
-  <ds:schemaRefs>
-    <ds:schemaRef ds:uri="http://schemas.openxmlformats.org/officeDocument/2006/bibliography"/>
-  </ds:schemaRefs>
-</ds:datastoreItem>
-</file>
-
-<file path=customXml/itemProps21.xml><?xml version="1.0" encoding="utf-8"?>
-<ds:datastoreItem xmlns:ds="http://schemas.openxmlformats.org/officeDocument/2006/customXml" ds:itemID="{E9230E9B-A26A-F944-985A-AB4C38D35179}">
-  <ds:schemaRefs>
-    <ds:schemaRef ds:uri="http://schemas.openxmlformats.org/officeDocument/2006/bibliography"/>
-  </ds:schemaRefs>
-</ds:datastoreItem>
-</file>
-
-<file path=customXml/itemProps22.xml><?xml version="1.0" encoding="utf-8"?>
-<ds:datastoreItem xmlns:ds="http://schemas.openxmlformats.org/officeDocument/2006/customXml" ds:itemID="{9F5316FC-D0D4-4945-9796-3F7DF0A39456}">
-  <ds:schemaRefs>
-    <ds:schemaRef ds:uri="http://schemas.openxmlformats.org/officeDocument/2006/bibliography"/>
-  </ds:schemaRefs>
-</ds:datastoreItem>
-</file>
-
-<file path=customXml/itemProps23.xml><?xml version="1.0" encoding="utf-8"?>
-<ds:datastoreItem xmlns:ds="http://schemas.openxmlformats.org/officeDocument/2006/customXml" ds:itemID="{0D90F0BD-4EB2-5B4A-B621-FF337740005B}">
-  <ds:schemaRefs>
-    <ds:schemaRef ds:uri="http://schemas.openxmlformats.org/officeDocument/2006/bibliography"/>
-  </ds:schemaRefs>
-</ds:datastoreItem>
-</file>
-
-<file path=customXml/itemProps24.xml><?xml version="1.0" encoding="utf-8"?>
-<ds:datastoreItem xmlns:ds="http://schemas.openxmlformats.org/officeDocument/2006/customXml" ds:itemID="{D8B4AD8C-162A-2B4D-9083-274D09DA6A7A}">
-  <ds:schemaRefs>
-    <ds:schemaRef ds:uri="http://schemas.openxmlformats.org/officeDocument/2006/bibliography"/>
-  </ds:schemaRefs>
-</ds:datastoreItem>
-</file>
-
-<file path=customXml/itemProps25.xml><?xml version="1.0" encoding="utf-8"?>
-<ds:datastoreItem xmlns:ds="http://schemas.openxmlformats.org/officeDocument/2006/customXml" ds:itemID="{04AC0114-280F-C54F-9EDB-EC9823BC16C7}">
-  <ds:schemaRefs>
-    <ds:schemaRef ds:uri="http://schemas.openxmlformats.org/officeDocument/2006/bibliography"/>
-  </ds:schemaRefs>
-</ds:datastoreItem>
-</file>
-
-<file path=customXml/itemProps26.xml><?xml version="1.0" encoding="utf-8"?>
-<ds:datastoreItem xmlns:ds="http://schemas.openxmlformats.org/officeDocument/2006/customXml" ds:itemID="{B0A33202-1F4D-8846-8B97-D3ABBE854F7A}">
-  <ds:schemaRefs>
-    <ds:schemaRef ds:uri="http://schemas.openxmlformats.org/officeDocument/2006/bibliography"/>
-  </ds:schemaRefs>
-</ds:datastoreItem>
-</file>
-
-<file path=customXml/itemProps27.xml><?xml version="1.0" encoding="utf-8"?>
-<ds:datastoreItem xmlns:ds="http://schemas.openxmlformats.org/officeDocument/2006/customXml" ds:itemID="{A32D4035-6AF8-D648-9545-CE92A7B88C11}">
-  <ds:schemaRefs>
-    <ds:schemaRef ds:uri="http://schemas.openxmlformats.org/officeDocument/2006/bibliography"/>
-  </ds:schemaRefs>
-</ds:datastoreItem>
-</file>
-
-<file path=customXml/itemProps28.xml><?xml version="1.0" encoding="utf-8"?>
-<ds:datastoreItem xmlns:ds="http://schemas.openxmlformats.org/officeDocument/2006/customXml" ds:itemID="{C53F0B8F-25E9-1A43-BB60-F7A5D1595F57}">
-  <ds:schemaRefs>
-    <ds:schemaRef ds:uri="http://schemas.openxmlformats.org/officeDocument/2006/bibliography"/>
-  </ds:schemaRefs>
-</ds:datastoreItem>
-</file>
-
-<file path=customXml/itemProps29.xml><?xml version="1.0" encoding="utf-8"?>
-<ds:datastoreItem xmlns:ds="http://schemas.openxmlformats.org/officeDocument/2006/customXml" ds:itemID="{3F5CA1D8-AC9E-4AD3-B549-2592345FA600}">
-  <ds:schemaRefs>
-    <ds:schemaRef ds:uri="http://schemas.openxmlformats.org/officeDocument/2006/bibliography"/>
-  </ds:schemaRefs>
-</ds:datastoreItem>
-</file>
-
-<file path=customXml/itemProps3.xml><?xml version="1.0" encoding="utf-8"?>
-<ds:datastoreItem xmlns:ds="http://schemas.openxmlformats.org/officeDocument/2006/customXml" ds:itemID="{C6771E3A-9B79-9D4E-B415-5DF01EB30D71}">
-  <ds:schemaRefs>
-    <ds:schemaRef ds:uri="http://schemas.openxmlformats.org/officeDocument/2006/bibliography"/>
-  </ds:schemaRefs>
-</ds:datastoreItem>
-</file>
-
-<file path=customXml/itemProps30.xml><?xml version="1.0" encoding="utf-8"?>
-<ds:datastoreItem xmlns:ds="http://schemas.openxmlformats.org/officeDocument/2006/customXml" ds:itemID="{82F8081F-F90D-7348-90B3-F408DFC2FB55}">
-  <ds:schemaRefs>
-    <ds:schemaRef ds:uri="http://schemas.openxmlformats.org/officeDocument/2006/bibliography"/>
-  </ds:schemaRefs>
-</ds:datastoreItem>
-</file>
-
-<file path=customXml/itemProps31.xml><?xml version="1.0" encoding="utf-8"?>
-<ds:datastoreItem xmlns:ds="http://schemas.openxmlformats.org/officeDocument/2006/customXml" ds:itemID="{80666016-2EFA-8145-B725-1233F2BC0329}">
-  <ds:schemaRefs>
-    <ds:schemaRef ds:uri="http://schemas.openxmlformats.org/officeDocument/2006/bibliography"/>
-  </ds:schemaRefs>
-</ds:datastoreItem>
-</file>
-
-<file path=customXml/itemProps32.xml><?xml version="1.0" encoding="utf-8"?>
-<ds:datastoreItem xmlns:ds="http://schemas.openxmlformats.org/officeDocument/2006/customXml" ds:itemID="{E25147DA-AA79-0D4F-A823-7F8048E5AA05}">
-  <ds:schemaRefs>
-    <ds:schemaRef ds:uri="http://schemas.openxmlformats.org/officeDocument/2006/bibliography"/>
-  </ds:schemaRefs>
-</ds:datastoreItem>
-</file>
-
-<file path=customXml/itemProps33.xml><?xml version="1.0" encoding="utf-8"?>
-<ds:datastoreItem xmlns:ds="http://schemas.openxmlformats.org/officeDocument/2006/customXml" ds:itemID="{3C53432E-C90B-0B45-8E93-54C5E802D76C}">
-  <ds:schemaRefs>
-    <ds:schemaRef ds:uri="http://schemas.openxmlformats.org/officeDocument/2006/bibliography"/>
-  </ds:schemaRefs>
-</ds:datastoreItem>
-</file>
-
-<file path=customXml/itemProps34.xml><?xml version="1.0" encoding="utf-8"?>
-<ds:datastoreItem xmlns:ds="http://schemas.openxmlformats.org/officeDocument/2006/customXml" ds:itemID="{12A65729-951A-C54E-873D-75CAFC90441C}">
-  <ds:schemaRefs>
-    <ds:schemaRef ds:uri="http://schemas.openxmlformats.org/officeDocument/2006/bibliography"/>
-  </ds:schemaRefs>
-</ds:datastoreItem>
-</file>
-
-<file path=customXml/itemProps35.xml><?xml version="1.0" encoding="utf-8"?>
-<ds:datastoreItem xmlns:ds="http://schemas.openxmlformats.org/officeDocument/2006/customXml" ds:itemID="{DC33B3C4-C826-CD4E-AD76-7EB6DCD99CC0}">
-  <ds:schemaRefs>
-    <ds:schemaRef ds:uri="http://schemas.openxmlformats.org/officeDocument/2006/bibliography"/>
-  </ds:schemaRefs>
-</ds:datastoreItem>
-</file>
-
-<file path=customXml/itemProps36.xml><?xml version="1.0" encoding="utf-8"?>
-<ds:datastoreItem xmlns:ds="http://schemas.openxmlformats.org/officeDocument/2006/customXml" ds:itemID="{BD4AE2BF-D947-164B-9A36-E841467A617E}">
-  <ds:schemaRefs>
-    <ds:schemaRef ds:uri="http://schemas.openxmlformats.org/officeDocument/2006/bibliography"/>
-  </ds:schemaRefs>
-</ds:datastoreItem>
-</file>
-
-<file path=customXml/itemProps37.xml><?xml version="1.0" encoding="utf-8"?>
-<ds:datastoreItem xmlns:ds="http://schemas.openxmlformats.org/officeDocument/2006/customXml" ds:itemID="{81655FE9-622B-4045-A9EC-38E87326A2A1}">
-  <ds:schemaRefs>
-    <ds:schemaRef ds:uri="http://schemas.openxmlformats.org/officeDocument/2006/bibliography"/>
-  </ds:schemaRefs>
-</ds:datastoreItem>
-</file>
-
-<file path=customXml/itemProps38.xml><?xml version="1.0" encoding="utf-8"?>
-<ds:datastoreItem xmlns:ds="http://schemas.openxmlformats.org/officeDocument/2006/customXml" ds:itemID="{54C0265F-4BCC-454B-8A3D-74426FFD388F}">
-  <ds:schemaRefs>
-    <ds:schemaRef ds:uri="http://schemas.openxmlformats.org/officeDocument/2006/bibliography"/>
-  </ds:schemaRefs>
-</ds:datastoreItem>
-</file>
-
-<file path=customXml/itemProps39.xml><?xml version="1.0" encoding="utf-8"?>
-<ds:datastoreItem xmlns:ds="http://schemas.openxmlformats.org/officeDocument/2006/customXml" ds:itemID="{D24242F6-83D1-BA46-A622-75252D648A03}">
-  <ds:schemaRefs>
-    <ds:schemaRef ds:uri="http://schemas.openxmlformats.org/officeDocument/2006/bibliography"/>
-  </ds:schemaRefs>
-</ds:datastoreItem>
-</file>
-
-<file path=customXml/itemProps4.xml><?xml version="1.0" encoding="utf-8"?>
-<ds:datastoreItem xmlns:ds="http://schemas.openxmlformats.org/officeDocument/2006/customXml" ds:itemID="{778EC67E-7499-A34F-8629-F00F2FBF254C}">
-  <ds:schemaRefs>
-    <ds:schemaRef ds:uri="http://schemas.openxmlformats.org/officeDocument/2006/bibliography"/>
-  </ds:schemaRefs>
-</ds:datastoreItem>
-</file>
-
-<file path=customXml/itemProps40.xml><?xml version="1.0" encoding="utf-8"?>
-<ds:datastoreItem xmlns:ds="http://schemas.openxmlformats.org/officeDocument/2006/customXml" ds:itemID="{2776833D-3D0F-A44B-BD0D-7A11DA4BC132}">
-  <ds:schemaRefs>
-    <ds:schemaRef ds:uri="http://schemas.openxmlformats.org/officeDocument/2006/bibliography"/>
-  </ds:schemaRefs>
-</ds:datastoreItem>
-</file>
-
-<file path=customXml/itemProps41.xml><?xml version="1.0" encoding="utf-8"?>
-<ds:datastoreItem xmlns:ds="http://schemas.openxmlformats.org/officeDocument/2006/customXml" ds:itemID="{913BD9C5-6B31-0043-8676-9C7AE23EE98F}">
-  <ds:schemaRefs>
-    <ds:schemaRef ds:uri="http://schemas.openxmlformats.org/officeDocument/2006/bibliography"/>
-  </ds:schemaRefs>
-</ds:datastoreItem>
-</file>
-
-<file path=customXml/itemProps42.xml><?xml version="1.0" encoding="utf-8"?>
-<ds:datastoreItem xmlns:ds="http://schemas.openxmlformats.org/officeDocument/2006/customXml" ds:itemID="{7BC12E0C-7D34-0343-A796-CA1D28D23DAB}">
-  <ds:schemaRefs>
-    <ds:schemaRef ds:uri="http://schemas.openxmlformats.org/officeDocument/2006/bibliography"/>
-  </ds:schemaRefs>
-</ds:datastoreItem>
-</file>
-
-<file path=customXml/itemProps43.xml><?xml version="1.0" encoding="utf-8"?>
-<ds:datastoreItem xmlns:ds="http://schemas.openxmlformats.org/officeDocument/2006/customXml" ds:itemID="{AB609FD7-ECF2-344E-BEB0-0350A66F0BDF}">
-  <ds:schemaRefs>
-    <ds:schemaRef ds:uri="http://schemas.openxmlformats.org/officeDocument/2006/bibliography"/>
-  </ds:schemaRefs>
-</ds:datastoreItem>
-</file>
-
-<file path=customXml/itemProps44.xml><?xml version="1.0" encoding="utf-8"?>
-<ds:datastoreItem xmlns:ds="http://schemas.openxmlformats.org/officeDocument/2006/customXml" ds:itemID="{6CEF18D9-1398-9B4F-975A-1B2617497E97}">
-  <ds:schemaRefs>
-    <ds:schemaRef ds:uri="http://schemas.openxmlformats.org/officeDocument/2006/bibliography"/>
-  </ds:schemaRefs>
-</ds:datastoreItem>
-</file>
-
-<file path=customXml/itemProps45.xml><?xml version="1.0" encoding="utf-8"?>
-<ds:datastoreItem xmlns:ds="http://schemas.openxmlformats.org/officeDocument/2006/customXml" ds:itemID="{6A455630-00A6-344A-88D2-7B8617C4B794}">
-  <ds:schemaRefs>
-    <ds:schemaRef ds:uri="http://schemas.openxmlformats.org/officeDocument/2006/bibliography"/>
-  </ds:schemaRefs>
-</ds:datastoreItem>
-</file>
-
-<file path=customXml/itemProps46.xml><?xml version="1.0" encoding="utf-8"?>
-<ds:datastoreItem xmlns:ds="http://schemas.openxmlformats.org/officeDocument/2006/customXml" ds:itemID="{C8EC3A19-BFB9-D046-A346-306122160FE7}">
-  <ds:schemaRefs>
-    <ds:schemaRef ds:uri="http://schemas.openxmlformats.org/officeDocument/2006/bibliography"/>
-  </ds:schemaRefs>
-</ds:datastoreItem>
-</file>
-
-<file path=customXml/itemProps47.xml><?xml version="1.0" encoding="utf-8"?>
-<ds:datastoreItem xmlns:ds="http://schemas.openxmlformats.org/officeDocument/2006/customXml" ds:itemID="{332893CB-AEC5-457B-9724-DF4BAFD3DA6F}">
-  <ds:schemaRefs>
-    <ds:schemaRef ds:uri="http://schemas.openxmlformats.org/officeDocument/2006/bibliography"/>
-  </ds:schemaRefs>
-</ds:datastoreItem>
-</file>
-
-<file path=customXml/itemProps48.xml><?xml version="1.0" encoding="utf-8"?>
-<ds:datastoreItem xmlns:ds="http://schemas.openxmlformats.org/officeDocument/2006/customXml" ds:itemID="{EB23E4CA-1E92-6B41-9C91-F808CEE3B4AC}">
-  <ds:schemaRefs>
-    <ds:schemaRef ds:uri="http://schemas.openxmlformats.org/officeDocument/2006/bibliography"/>
-  </ds:schemaRefs>
-</ds:datastoreItem>
-</file>
-
-<file path=customXml/itemProps49.xml><?xml version="1.0" encoding="utf-8"?>
-<ds:datastoreItem xmlns:ds="http://schemas.openxmlformats.org/officeDocument/2006/customXml" ds:itemID="{D72851E5-6779-4E1C-B9B9-3E12BF8DCE42}">
-  <ds:schemaRefs>
-    <ds:schemaRef ds:uri="http://schemas.openxmlformats.org/officeDocument/2006/bibliography"/>
-  </ds:schemaRefs>
-</ds:datastoreItem>
-</file>
-
-<file path=customXml/itemProps5.xml><?xml version="1.0" encoding="utf-8"?>
-<ds:datastoreItem xmlns:ds="http://schemas.openxmlformats.org/officeDocument/2006/customXml" ds:itemID="{8025EFEE-EA87-8B44-A4C9-BCACC8AB839D}">
-  <ds:schemaRefs>
-    <ds:schemaRef ds:uri="http://schemas.openxmlformats.org/officeDocument/2006/bibliography"/>
-  </ds:schemaRefs>
-</ds:datastoreItem>
-</file>
-
-<file path=customXml/itemProps50.xml><?xml version="1.0" encoding="utf-8"?>
-<ds:datastoreItem xmlns:ds="http://schemas.openxmlformats.org/officeDocument/2006/customXml" ds:itemID="{24644F51-23ED-E74D-97BB-222CDB442E93}">
-  <ds:schemaRefs>
-    <ds:schemaRef ds:uri="http://schemas.openxmlformats.org/officeDocument/2006/bibliography"/>
-  </ds:schemaRefs>
-</ds:datastoreItem>
-</file>
-
-<file path=customXml/itemProps51.xml><?xml version="1.0" encoding="utf-8"?>
-<ds:datastoreItem xmlns:ds="http://schemas.openxmlformats.org/officeDocument/2006/customXml" ds:itemID="{CBEF857E-B3ED-3E46-8BFB-412A3A78C9EA}">
-  <ds:schemaRefs>
-    <ds:schemaRef ds:uri="http://schemas.openxmlformats.org/officeDocument/2006/bibliography"/>
-  </ds:schemaRefs>
-</ds:datastoreItem>
-</file>
-
-<file path=customXml/itemProps52.xml><?xml version="1.0" encoding="utf-8"?>
-<ds:datastoreItem xmlns:ds="http://schemas.openxmlformats.org/officeDocument/2006/customXml" ds:itemID="{46676376-FA42-0043-B39A-5A4D2251B617}">
-  <ds:schemaRefs>
-    <ds:schemaRef ds:uri="http://schemas.openxmlformats.org/officeDocument/2006/bibliography"/>
-  </ds:schemaRefs>
-</ds:datastoreItem>
-</file>
-
-<file path=customXml/itemProps53.xml><?xml version="1.0" encoding="utf-8"?>
-<ds:datastoreItem xmlns:ds="http://schemas.openxmlformats.org/officeDocument/2006/customXml" ds:itemID="{0BF79F18-D888-5B46-BC57-4D02189CF536}">
-  <ds:schemaRefs>
-    <ds:schemaRef ds:uri="http://schemas.openxmlformats.org/officeDocument/2006/bibliography"/>
-  </ds:schemaRefs>
-</ds:datastoreItem>
-</file>
-
-<file path=customXml/itemProps54.xml><?xml version="1.0" encoding="utf-8"?>
-<ds:datastoreItem xmlns:ds="http://schemas.openxmlformats.org/officeDocument/2006/customXml" ds:itemID="{E1FAA279-580C-E249-98B2-67110877281B}">
-  <ds:schemaRefs>
-    <ds:schemaRef ds:uri="http://schemas.openxmlformats.org/officeDocument/2006/bibliography"/>
-  </ds:schemaRefs>
-</ds:datastoreItem>
-</file>
-
-<file path=customXml/itemProps55.xml><?xml version="1.0" encoding="utf-8"?>
-<ds:datastoreItem xmlns:ds="http://schemas.openxmlformats.org/officeDocument/2006/customXml" ds:itemID="{E7A185EE-E2DD-FE4B-BFE8-EAADBFE89A24}">
-  <ds:schemaRefs>
-    <ds:schemaRef ds:uri="http://schemas.openxmlformats.org/officeDocument/2006/bibliography"/>
-  </ds:schemaRefs>
-</ds:datastoreItem>
-</file>
-
-<file path=customXml/itemProps6.xml><?xml version="1.0" encoding="utf-8"?>
-<ds:datastoreItem xmlns:ds="http://schemas.openxmlformats.org/officeDocument/2006/customXml" ds:itemID="{88D1BB6F-62D1-124C-B05E-5EBCE20B191A}">
-  <ds:schemaRefs>
-    <ds:schemaRef ds:uri="http://schemas.openxmlformats.org/officeDocument/2006/bibliography"/>
-  </ds:schemaRefs>
-</ds:datastoreItem>
-</file>
-
-<file path=customXml/itemProps7.xml><?xml version="1.0" encoding="utf-8"?>
-<ds:datastoreItem xmlns:ds="http://schemas.openxmlformats.org/officeDocument/2006/customXml" ds:itemID="{8BFCF651-BBF2-4A2C-86AE-28C010CF77C6}">
-  <ds:schemaRefs>
-    <ds:schemaRef ds:uri="http://schemas.openxmlformats.org/officeDocument/2006/bibliography"/>
-  </ds:schemaRefs>
-</ds:datastoreItem>
-</file>
-
-<file path=customXml/itemProps8.xml><?xml version="1.0" encoding="utf-8"?>
-<ds:datastoreItem xmlns:ds="http://schemas.openxmlformats.org/officeDocument/2006/customXml" ds:itemID="{ACD7AEE7-0BD1-2B4B-9821-6D53E7E833CC}">
-  <ds:schemaRefs>
-    <ds:schemaRef ds:uri="http://schemas.openxmlformats.org/officeDocument/2006/bibliography"/>
-  </ds:schemaRefs>
-</ds:datastoreItem>
-</file>
-
-<file path=customXml/itemProps9.xml><?xml version="1.0" encoding="utf-8"?>
-<ds:datastoreItem xmlns:ds="http://schemas.openxmlformats.org/officeDocument/2006/customXml" ds:itemID="{4A4743FC-CD96-4F22-A509-042784870A6B}">
-  <ds:schemaRefs>
-    <ds:schemaRef ds:uri="http://schemas.openxmlformats.org/officeDocument/2006/bibliography"/>
-  </ds:schemaRefs>
-</ds:datastoreItem>
 </file>
</xml_diff>

<commit_message>
Updated manuscript format for PLOS One.  Part of issue #33
</commit_message>
<xml_diff>
--- a/manuscript/Acromegaly-Manuscript/manuscript.docx
+++ b/manuscript/Acromegaly-Manuscript/manuscript.docx
@@ -23,6 +23,16 @@
           <w:color w:val="222222"/>
           <w:shd w:val="clear" w:color="auto" w:fill="FFFFFF"/>
         </w:rPr>
+        <w:t xml:space="preserve">TITLE: </w:t>
+      </w:r>
+      <w:r>
+        <w:rPr>
+          <w:rFonts w:ascii="Times New Roman" w:hAnsi="Times New Roman" w:cs="Times New Roman"/>
+          <w:b/>
+          <w:bCs/>
+          <w:color w:val="222222"/>
+          <w:shd w:val="clear" w:color="auto" w:fill="FFFFFF"/>
+        </w:rPr>
         <w:t>Gene Expression Signature in Adipose Tissue of Acromegaly Patients</w:t>
       </w:r>
     </w:p>
@@ -33,12 +43,48 @@
         <w:jc w:val="both"/>
         <w:rPr>
           <w:rFonts w:ascii="Times New Roman" w:hAnsi="Times New Roman" w:cs="Times New Roman"/>
+          <w:bCs/>
+        </w:rPr>
+      </w:pPr>
+      <w:r>
+        <w:rPr>
+          <w:rFonts w:ascii="Times New Roman" w:hAnsi="Times New Roman" w:cs="Times New Roman"/>
           <w:b/>
           <w:bCs/>
-          <w:color w:val="222222"/>
-          <w:shd w:val="clear" w:color="auto" w:fill="FFFFFF"/>
-        </w:rPr>
-      </w:pPr>
+        </w:rPr>
+        <w:t>SHORT</w:t>
+      </w:r>
+      <w:r>
+        <w:rPr>
+          <w:rFonts w:ascii="Times New Roman" w:hAnsi="Times New Roman" w:cs="Times New Roman"/>
+          <w:b/>
+          <w:bCs/>
+        </w:rPr>
+        <w:t xml:space="preserve"> TITLE:</w:t>
+      </w:r>
+      <w:r>
+        <w:rPr>
+          <w:rFonts w:ascii="Times New Roman" w:hAnsi="Times New Roman" w:cs="Times New Roman"/>
+          <w:bCs/>
+        </w:rPr>
+        <w:t xml:space="preserve">  Analysis of </w:t>
+      </w:r>
+      <w:proofErr w:type="spellStart"/>
+      <w:r>
+        <w:rPr>
+          <w:rFonts w:ascii="Times New Roman" w:hAnsi="Times New Roman" w:cs="Times New Roman"/>
+          <w:bCs/>
+        </w:rPr>
+        <w:t>Acromegalic</w:t>
+      </w:r>
+      <w:proofErr w:type="spellEnd"/>
+      <w:r>
+        <w:rPr>
+          <w:rFonts w:ascii="Times New Roman" w:hAnsi="Times New Roman" w:cs="Times New Roman"/>
+          <w:bCs/>
+        </w:rPr>
+        <w:t xml:space="preserve"> Adipose Tissue</w:t>
+      </w:r>
     </w:p>
     <w:p>
       <w:pPr>
@@ -48,8 +94,19 @@
         <w:rPr>
           <w:rFonts w:ascii="Times New Roman" w:hAnsi="Times New Roman" w:cs="Times New Roman"/>
           <w:bCs/>
+          <w:vertAlign w:val="superscript"/>
         </w:rPr>
       </w:pPr>
+      <w:r>
+        <w:rPr>
+          <w:rFonts w:ascii="Times New Roman" w:hAnsi="Times New Roman" w:cs="Times New Roman"/>
+          <w:b/>
+          <w:bCs/>
+          <w:color w:val="222222"/>
+          <w:shd w:val="clear" w:color="auto" w:fill="FFFFFF"/>
+        </w:rPr>
+        <w:t xml:space="preserve">AUTHORS: </w:t>
+      </w:r>
       <w:proofErr w:type="spellStart"/>
       <w:r>
         <w:rPr>
@@ -68,11 +125,11 @@
       </w:r>
       <w:r>
         <w:rPr>
-          <w:rStyle w:val="FootnoteReference"/>
-          <w:rFonts w:ascii="Times New Roman" w:hAnsi="Times New Roman" w:cs="Times New Roman"/>
-          <w:bCs/>
-        </w:rPr>
-        <w:footnoteReference w:id="2"/>
+          <w:rFonts w:ascii="Times New Roman" w:hAnsi="Times New Roman" w:cs="Times New Roman"/>
+          <w:bCs/>
+          <w:vertAlign w:val="superscript"/>
+        </w:rPr>
+        <w:t>1</w:t>
       </w:r>
       <w:proofErr w:type="gramStart"/>
       <w:r>
@@ -257,6 +314,7 @@
         <w:jc w:val="both"/>
         <w:rPr>
           <w:rFonts w:ascii="Times New Roman" w:hAnsi="Times New Roman" w:cs="Times New Roman"/>
+          <w:b/>
           <w:bCs/>
         </w:rPr>
       </w:pPr>
@@ -266,158 +324,218 @@
           <w:b/>
           <w:bCs/>
         </w:rPr>
-        <w:t>CORRESPONDING AUTHOR:</w:t>
-      </w:r>
-      <w:r>
-        <w:rPr>
-          <w:rFonts w:ascii="Times New Roman" w:hAnsi="Times New Roman" w:cs="Times New Roman"/>
-          <w:bCs/>
-        </w:rPr>
-        <w:t xml:space="preserve">  </w:t>
+        <w:t xml:space="preserve">AFFILIATIONS: </w:t>
+      </w:r>
+    </w:p>
+    <w:p>
+      <w:pPr>
+        <w:pStyle w:val="FootnoteText"/>
+        <w:jc w:val="right"/>
+        <w:rPr>
+          <w:rFonts w:ascii="Times New Roman" w:hAnsi="Times New Roman" w:cs="Times New Roman"/>
+          <w:sz w:val="22"/>
+        </w:rPr>
+      </w:pPr>
+      <w:r>
+        <w:rPr>
+          <w:rFonts w:ascii="Times New Roman" w:hAnsi="Times New Roman" w:cs="Times New Roman"/>
+          <w:sz w:val="22"/>
+          <w:vertAlign w:val="superscript"/>
+        </w:rPr>
+        <w:t xml:space="preserve">1 </w:t>
+      </w:r>
+      <w:r>
+        <w:rPr>
+          <w:rFonts w:ascii="Times New Roman" w:hAnsi="Times New Roman" w:cs="Times New Roman"/>
+          <w:sz w:val="22"/>
+        </w:rPr>
+        <w:t>Institute of Endocrinology, Diabetes and Metabolism,</w:t>
+      </w:r>
+      <w:r>
+        <w:t xml:space="preserve"> </w:t>
       </w:r>
       <w:proofErr w:type="spellStart"/>
       <w:r>
         <w:rPr>
           <w:rFonts w:ascii="Times New Roman" w:hAnsi="Times New Roman" w:cs="Times New Roman"/>
-          <w:bCs/>
-        </w:rPr>
-        <w:t>Irit</w:t>
+          <w:sz w:val="22"/>
+        </w:rPr>
+        <w:t>Rambam</w:t>
       </w:r>
       <w:proofErr w:type="spellEnd"/>
       <w:r>
         <w:rPr>
           <w:rFonts w:ascii="Times New Roman" w:hAnsi="Times New Roman" w:cs="Times New Roman"/>
-          <w:bCs/>
-        </w:rPr>
-        <w:t xml:space="preserve"> Hochberg,</w:t>
-      </w:r>
-      <w:r>
-        <w:rPr>
-          <w:rFonts w:ascii="Times New Roman" w:hAnsi="Times New Roman" w:cs="Times New Roman"/>
-          <w:bCs/>
+          <w:sz w:val="22"/>
+        </w:rPr>
+        <w:t xml:space="preserve"> Health Care Campus, Haifa, Israel</w:t>
+      </w:r>
+    </w:p>
+    <w:p>
+      <w:pPr>
+        <w:pStyle w:val="FootnoteText"/>
+        <w:jc w:val="right"/>
+        <w:rPr>
+          <w:rFonts w:ascii="Times New Roman" w:hAnsi="Times New Roman" w:cs="Times New Roman"/>
+          <w:sz w:val="22"/>
+          <w:vertAlign w:val="superscript"/>
+        </w:rPr>
+      </w:pPr>
+      <w:r>
+        <w:rPr>
+          <w:rFonts w:ascii="Times New Roman" w:hAnsi="Times New Roman" w:cs="Times New Roman"/>
+          <w:sz w:val="22"/>
+          <w:vertAlign w:val="superscript"/>
+        </w:rPr>
+        <w:t>2</w:t>
+      </w:r>
+      <w:r>
+        <w:rPr>
+          <w:rFonts w:ascii="Times New Roman" w:hAnsi="Times New Roman" w:cs="Times New Roman"/>
+          <w:sz w:val="22"/>
+        </w:rPr>
+        <w:t xml:space="preserve"> Life Sciences Institute, University of Michigan, Ann Arbor, MI, USA</w:t>
+      </w:r>
+    </w:p>
+    <w:p>
+      <w:pPr>
+        <w:pStyle w:val="FootnoteText"/>
+        <w:jc w:val="right"/>
+        <w:rPr>
+          <w:rFonts w:ascii="Times New Roman" w:hAnsi="Times New Roman" w:cs="Times New Roman"/>
+          <w:sz w:val="22"/>
+        </w:rPr>
+      </w:pPr>
+      <w:r>
+        <w:rPr>
+          <w:rFonts w:ascii="Times New Roman" w:hAnsi="Times New Roman" w:cs="Times New Roman"/>
+          <w:sz w:val="22"/>
+          <w:vertAlign w:val="superscript"/>
+        </w:rPr>
+        <w:t>3</w:t>
+      </w:r>
+      <w:r>
+        <w:rPr>
+          <w:rFonts w:ascii="Times New Roman" w:hAnsi="Times New Roman" w:cs="Times New Roman"/>
+          <w:sz w:val="22"/>
+        </w:rPr>
+        <w:t xml:space="preserve"> Department of Preventive </w:t>
+      </w:r>
+      <w:proofErr w:type="gramStart"/>
+      <w:r>
+        <w:rPr>
+          <w:rFonts w:ascii="Times New Roman" w:hAnsi="Times New Roman" w:cs="Times New Roman"/>
+          <w:sz w:val="22"/>
+        </w:rPr>
+        <w:t>Medicine</w:t>
+      </w:r>
+      <w:proofErr w:type="gramEnd"/>
+      <w:r>
+        <w:rPr>
+          <w:rFonts w:ascii="Times New Roman" w:hAnsi="Times New Roman" w:cs="Times New Roman"/>
+          <w:sz w:val="22"/>
+        </w:rPr>
+        <w:t>, University of Tennessee Health Science Center, Memphis, TN</w:t>
+      </w:r>
+    </w:p>
+    <w:p>
+      <w:pPr>
+        <w:pStyle w:val="FootnoteText"/>
+        <w:jc w:val="right"/>
+        <w:rPr>
+          <w:rFonts w:ascii="Times New Roman" w:hAnsi="Times New Roman" w:cs="Times New Roman"/>
+          <w:sz w:val="22"/>
+        </w:rPr>
+      </w:pPr>
+      <w:r>
+        <w:rPr>
+          <w:rFonts w:ascii="Times New Roman" w:hAnsi="Times New Roman" w:cs="Times New Roman"/>
+          <w:sz w:val="22"/>
+          <w:vertAlign w:val="superscript"/>
+        </w:rPr>
+        <w:t>4</w:t>
+      </w:r>
+      <w:r>
+        <w:rPr>
+          <w:rFonts w:ascii="Times New Roman" w:hAnsi="Times New Roman" w:cs="Times New Roman"/>
+          <w:sz w:val="22"/>
+        </w:rPr>
+        <w:t xml:space="preserve"> Department of Internal Medicine, University of Michigan, Ann Arbor, MI, USA</w:t>
+      </w:r>
+    </w:p>
+    <w:p>
+      <w:pPr>
+        <w:pStyle w:val="FootnoteText"/>
+        <w:jc w:val="right"/>
+        <w:rPr>
+          <w:rFonts w:ascii="Times New Roman" w:hAnsi="Times New Roman" w:cs="Times New Roman"/>
+          <w:sz w:val="22"/>
+        </w:rPr>
+      </w:pPr>
+      <w:r>
+        <w:rPr>
+          <w:rFonts w:ascii="Times New Roman" w:hAnsi="Times New Roman" w:cs="Times New Roman"/>
+          <w:sz w:val="22"/>
+          <w:vertAlign w:val="superscript"/>
+        </w:rPr>
+        <w:t>5</w:t>
+      </w:r>
+      <w:r>
+        <w:rPr>
+          <w:rFonts w:ascii="Times New Roman" w:hAnsi="Times New Roman" w:cs="Times New Roman"/>
+          <w:sz w:val="22"/>
         </w:rPr>
         <w:t xml:space="preserve"> </w:t>
       </w:r>
-      <w:proofErr w:type="spellStart"/>
-      <w:r>
-        <w:rPr>
-          <w:rFonts w:ascii="Times New Roman" w:hAnsi="Times New Roman" w:cs="Times New Roman"/>
-          <w:bCs/>
-        </w:rPr>
-        <w:t>Rambam</w:t>
-      </w:r>
-      <w:proofErr w:type="spellEnd"/>
-      <w:r>
-        <w:rPr>
-          <w:rFonts w:ascii="Times New Roman" w:hAnsi="Times New Roman" w:cs="Times New Roman"/>
-          <w:bCs/>
-        </w:rPr>
-        <w:t xml:space="preserve"> Health Care Campus, 6 </w:t>
-      </w:r>
-      <w:proofErr w:type="spellStart"/>
-      <w:r>
-        <w:rPr>
-          <w:rFonts w:ascii="Times New Roman" w:hAnsi="Times New Roman" w:cs="Times New Roman"/>
-          <w:bCs/>
-        </w:rPr>
-        <w:t>Ha'Aliya</w:t>
-      </w:r>
-      <w:proofErr w:type="spellEnd"/>
-      <w:r>
-        <w:rPr>
-          <w:rFonts w:ascii="Times New Roman" w:hAnsi="Times New Roman" w:cs="Times New Roman"/>
-          <w:bCs/>
-        </w:rPr>
-        <w:t xml:space="preserve"> Street, POB 9602, Haifa 31096 Israel.  Phone: </w:t>
-      </w:r>
-      <w:r>
-        <w:fldChar w:fldCharType="begin"/>
-      </w:r>
-      <w:r>
-        <w:instrText xml:space="preserve"> HYPERLINK "tel:%2B972-4-8542828" \t "_blank" </w:instrText>
-      </w:r>
-      <w:r>
-        <w:fldChar w:fldCharType="separate"/>
-      </w:r>
-      <w:r>
-        <w:rPr>
-          <w:rStyle w:val="Hyperlink"/>
-          <w:rFonts w:ascii="Times New Roman" w:hAnsi="Times New Roman" w:cs="Times New Roman"/>
-          <w:bCs/>
-        </w:rPr>
-        <w:t>+972-4-8542828</w:t>
-      </w:r>
-      <w:r>
-        <w:rPr>
-          <w:rStyle w:val="Hyperlink"/>
-          <w:rFonts w:ascii="Times New Roman" w:hAnsi="Times New Roman" w:cs="Times New Roman"/>
-          <w:bCs/>
-        </w:rPr>
-        <w:fldChar w:fldCharType="end"/>
-      </w:r>
-      <w:r>
-        <w:rPr>
-          <w:rFonts w:ascii="Times New Roman" w:hAnsi="Times New Roman" w:cs="Times New Roman"/>
-          <w:bCs/>
-        </w:rPr>
-        <w:t xml:space="preserve">, Fax: </w:t>
-      </w:r>
-      <w:r>
-        <w:fldChar w:fldCharType="begin"/>
-      </w:r>
-      <w:r>
-        <w:instrText xml:space="preserve"> HYPERLINK "tel:%2B972-4-8542746" \t "_blank" </w:instrText>
-      </w:r>
-      <w:r>
-        <w:fldChar w:fldCharType="separate"/>
-      </w:r>
-      <w:r>
-        <w:rPr>
-          <w:rStyle w:val="Hyperlink"/>
-          <w:rFonts w:ascii="Times New Roman" w:hAnsi="Times New Roman" w:cs="Times New Roman"/>
-          <w:bCs/>
-        </w:rPr>
-        <w:t>+972-4-8542746</w:t>
-      </w:r>
-      <w:r>
-        <w:rPr>
-          <w:rStyle w:val="Hyperlink"/>
-          <w:rFonts w:ascii="Times New Roman" w:hAnsi="Times New Roman" w:cs="Times New Roman"/>
-          <w:bCs/>
-        </w:rPr>
-        <w:fldChar w:fldCharType="end"/>
-      </w:r>
-      <w:r>
-        <w:rPr>
-          <w:rFonts w:ascii="Times New Roman" w:hAnsi="Times New Roman" w:cs="Times New Roman"/>
-          <w:bCs/>
-        </w:rPr>
-        <w:t>, Email: </w:t>
-      </w:r>
-      <w:r>
-        <w:fldChar w:fldCharType="begin"/>
-      </w:r>
-      <w:r>
-        <w:instrText xml:space="preserve"> HYPERLINK "mailto:i_hochberg@rambam.health.gov.il" \t "_blank" </w:instrText>
-      </w:r>
-      <w:r>
-        <w:fldChar w:fldCharType="separate"/>
-      </w:r>
-      <w:r>
-        <w:rPr>
-          <w:rStyle w:val="Hyperlink"/>
-          <w:rFonts w:ascii="Times New Roman" w:hAnsi="Times New Roman" w:cs="Times New Roman"/>
-          <w:bCs/>
-        </w:rPr>
-        <w:t>i_hochberg@rambam.health.gov.il</w:t>
-      </w:r>
-      <w:r>
-        <w:rPr>
-          <w:rStyle w:val="Hyperlink"/>
-          <w:rFonts w:ascii="Times New Roman" w:hAnsi="Times New Roman" w:cs="Times New Roman"/>
-          <w:bCs/>
-        </w:rPr>
-        <w:fldChar w:fldCharType="end"/>
+      <w:proofErr w:type="gramStart"/>
+      <w:r>
+        <w:rPr>
+          <w:rFonts w:ascii="Times New Roman" w:hAnsi="Times New Roman" w:cs="Times New Roman"/>
+          <w:sz w:val="22"/>
+        </w:rPr>
+        <w:t>Department</w:t>
+      </w:r>
+      <w:proofErr w:type="gramEnd"/>
+      <w:r>
+        <w:rPr>
+          <w:rFonts w:ascii="Times New Roman" w:hAnsi="Times New Roman" w:cs="Times New Roman"/>
+          <w:sz w:val="22"/>
+        </w:rPr>
+        <w:t xml:space="preserve"> of Neurosurgery, University of Tennessee Health Science Center, Memphis, TN</w:t>
+      </w:r>
+    </w:p>
+    <w:p>
+      <w:pPr>
+        <w:pStyle w:val="FootnoteText"/>
+        <w:jc w:val="right"/>
+        <w:rPr>
+          <w:rFonts w:ascii="Times New Roman" w:hAnsi="Times New Roman" w:cs="Times New Roman"/>
+          <w:sz w:val="22"/>
+        </w:rPr>
+      </w:pPr>
+      <w:r>
+        <w:rPr>
+          <w:rFonts w:ascii="Times New Roman" w:hAnsi="Times New Roman" w:cs="Times New Roman"/>
+          <w:sz w:val="22"/>
+          <w:vertAlign w:val="superscript"/>
+        </w:rPr>
+        <w:t xml:space="preserve">6 </w:t>
+      </w:r>
+      <w:proofErr w:type="gramStart"/>
+      <w:r>
+        <w:rPr>
+          <w:rFonts w:ascii="Times New Roman" w:hAnsi="Times New Roman" w:cs="Times New Roman"/>
+          <w:sz w:val="22"/>
+        </w:rPr>
+        <w:t>Department</w:t>
+      </w:r>
+      <w:proofErr w:type="gramEnd"/>
+      <w:r>
+        <w:rPr>
+          <w:rFonts w:ascii="Times New Roman" w:hAnsi="Times New Roman" w:cs="Times New Roman"/>
+          <w:sz w:val="22"/>
+        </w:rPr>
+        <w:t xml:space="preserve"> of Physiology, University of Tennessee Health Science Center, Memphis, TN, USA</w:t>
       </w:r>
     </w:p>
     <w:p>
@@ -427,31 +545,48 @@
         <w:jc w:val="both"/>
         <w:rPr>
           <w:rFonts w:ascii="Times New Roman" w:hAnsi="Times New Roman" w:cs="Times New Roman"/>
+          <w:b/>
           <w:bCs/>
         </w:rPr>
       </w:pPr>
       <w:r>
         <w:rPr>
+          <w:rStyle w:val="FootnoteReference"/>
+          <w:rFonts w:ascii="Times New Roman" w:hAnsi="Times New Roman" w:cs="Times New Roman"/>
+        </w:rPr>
+        <w:t>7</w:t>
+      </w:r>
+      <w:r>
+        <w:rPr>
+          <w:rFonts w:ascii="Times New Roman" w:hAnsi="Times New Roman" w:cs="Times New Roman"/>
+        </w:rPr>
+        <w:t xml:space="preserve"> Children's Foundation Research Institute, Le Bonheur Children's Hospital, Memphis, TN, USA</w:t>
+      </w:r>
+    </w:p>
+    <w:p>
+      <w:pPr>
+        <w:bidi w:val="0"/>
+        <w:spacing w:after="0" w:line="480" w:lineRule="auto"/>
+        <w:jc w:val="both"/>
+        <w:rPr>
+          <w:rFonts w:ascii="Times New Roman" w:hAnsi="Times New Roman" w:cs="Times New Roman"/>
+          <w:bCs/>
+        </w:rPr>
+      </w:pPr>
+      <w:r>
+        <w:rPr>
           <w:rFonts w:ascii="Times New Roman" w:hAnsi="Times New Roman" w:cs="Times New Roman"/>
           <w:b/>
           <w:bCs/>
         </w:rPr>
-        <w:t>SHORT</w:t>
-      </w:r>
-      <w:r>
-        <w:rPr>
-          <w:rFonts w:ascii="Times New Roman" w:hAnsi="Times New Roman" w:cs="Times New Roman"/>
-          <w:b/>
-          <w:bCs/>
-        </w:rPr>
-        <w:t xml:space="preserve"> TITLE:</w:t>
-      </w:r>
-      <w:r>
-        <w:rPr>
-          <w:rFonts w:ascii="Times New Roman" w:hAnsi="Times New Roman" w:cs="Times New Roman"/>
-          <w:bCs/>
-        </w:rPr>
-        <w:t xml:space="preserve">  Analysis of </w:t>
+        <w:t>CORRESPONDING AUTHOR:</w:t>
+      </w:r>
+      <w:r>
+        <w:rPr>
+          <w:rFonts w:ascii="Times New Roman" w:hAnsi="Times New Roman" w:cs="Times New Roman"/>
+          <w:bCs/>
+        </w:rPr>
+        <w:t xml:space="preserve">  </w:t>
       </w:r>
       <w:proofErr w:type="spellStart"/>
       <w:r>
@@ -459,7 +594,7 @@
           <w:rFonts w:ascii="Times New Roman" w:hAnsi="Times New Roman" w:cs="Times New Roman"/>
           <w:bCs/>
         </w:rPr>
-        <w:t>Acromegalic</w:t>
+        <w:t>Irit</w:t>
       </w:r>
       <w:proofErr w:type="spellEnd"/>
       <w:r>
@@ -467,7 +602,151 @@
           <w:rFonts w:ascii="Times New Roman" w:hAnsi="Times New Roman" w:cs="Times New Roman"/>
           <w:bCs/>
         </w:rPr>
-        <w:t xml:space="preserve"> Adipose Tissue</w:t>
+        <w:t xml:space="preserve"> Hochberg,</w:t>
+      </w:r>
+      <w:r>
+        <w:rPr>
+          <w:rFonts w:ascii="Times New Roman" w:hAnsi="Times New Roman" w:cs="Times New Roman"/>
+          <w:bCs/>
+        </w:rPr>
+        <w:t xml:space="preserve"> </w:t>
+      </w:r>
+      <w:proofErr w:type="spellStart"/>
+      <w:r>
+        <w:rPr>
+          <w:rFonts w:ascii="Times New Roman" w:hAnsi="Times New Roman" w:cs="Times New Roman"/>
+          <w:bCs/>
+        </w:rPr>
+        <w:t>Rambam</w:t>
+      </w:r>
+      <w:proofErr w:type="spellEnd"/>
+      <w:r>
+        <w:rPr>
+          <w:rFonts w:ascii="Times New Roman" w:hAnsi="Times New Roman" w:cs="Times New Roman"/>
+          <w:bCs/>
+        </w:rPr>
+        <w:t xml:space="preserve"> Health Care Campus, 6 </w:t>
+      </w:r>
+      <w:proofErr w:type="spellStart"/>
+      <w:r>
+        <w:rPr>
+          <w:rFonts w:ascii="Times New Roman" w:hAnsi="Times New Roman" w:cs="Times New Roman"/>
+          <w:bCs/>
+        </w:rPr>
+        <w:t>Ha'Aliya</w:t>
+      </w:r>
+      <w:proofErr w:type="spellEnd"/>
+      <w:r>
+        <w:rPr>
+          <w:rFonts w:ascii="Times New Roman" w:hAnsi="Times New Roman" w:cs="Times New Roman"/>
+          <w:bCs/>
+        </w:rPr>
+        <w:t xml:space="preserve"> Street, POB 9602, Haifa 31096 Israel.  Phone: </w:t>
+      </w:r>
+      <w:r>
+        <w:fldChar w:fldCharType="begin"/>
+      </w:r>
+      <w:r>
+        <w:instrText xml:space="preserve"> HYPERLINK "tel:%2B972-4-8542828" \t "_blank" </w:instrText>
+      </w:r>
+      <w:r>
+        <w:fldChar w:fldCharType="separate"/>
+      </w:r>
+      <w:r>
+        <w:rPr>
+          <w:rStyle w:val="Hyperlink"/>
+          <w:rFonts w:ascii="Times New Roman" w:hAnsi="Times New Roman" w:cs="Times New Roman"/>
+          <w:bCs/>
+        </w:rPr>
+        <w:t>+972-4-8542828</w:t>
+      </w:r>
+      <w:r>
+        <w:rPr>
+          <w:rStyle w:val="Hyperlink"/>
+          <w:rFonts w:ascii="Times New Roman" w:hAnsi="Times New Roman" w:cs="Times New Roman"/>
+          <w:bCs/>
+        </w:rPr>
+        <w:fldChar w:fldCharType="end"/>
+      </w:r>
+      <w:r>
+        <w:rPr>
+          <w:rFonts w:ascii="Times New Roman" w:hAnsi="Times New Roman" w:cs="Times New Roman"/>
+          <w:bCs/>
+        </w:rPr>
+        <w:t xml:space="preserve">, Fax: </w:t>
+      </w:r>
+      <w:r>
+        <w:fldChar w:fldCharType="begin"/>
+      </w:r>
+      <w:r>
+        <w:instrText xml:space="preserve"> HYPERLINK "tel:%2B972-4-8542746" \t "_blank" </w:instrText>
+      </w:r>
+      <w:r>
+        <w:fldChar w:fldCharType="separate"/>
+      </w:r>
+      <w:r>
+        <w:rPr>
+          <w:rStyle w:val="Hyperlink"/>
+          <w:rFonts w:ascii="Times New Roman" w:hAnsi="Times New Roman" w:cs="Times New Roman"/>
+          <w:bCs/>
+        </w:rPr>
+        <w:t>+972-4-8542746</w:t>
+      </w:r>
+      <w:r>
+        <w:rPr>
+          <w:rStyle w:val="Hyperlink"/>
+          <w:rFonts w:ascii="Times New Roman" w:hAnsi="Times New Roman" w:cs="Times New Roman"/>
+          <w:bCs/>
+        </w:rPr>
+        <w:fldChar w:fldCharType="end"/>
+      </w:r>
+      <w:r>
+        <w:rPr>
+          <w:rFonts w:ascii="Times New Roman" w:hAnsi="Times New Roman" w:cs="Times New Roman"/>
+          <w:bCs/>
+        </w:rPr>
+        <w:t>, Email: </w:t>
+      </w:r>
+      <w:r>
+        <w:fldChar w:fldCharType="begin"/>
+      </w:r>
+      <w:r>
+        <w:instrText xml:space="preserve"> HYPERLINK "mailto:i_hochberg@rambam.health.gov.il" \t "_blank" </w:instrText>
+      </w:r>
+      <w:r>
+        <w:fldChar w:fldCharType="separate"/>
+      </w:r>
+      <w:r>
+        <w:rPr>
+          <w:rStyle w:val="Hyperlink"/>
+          <w:rFonts w:ascii="Times New Roman" w:hAnsi="Times New Roman" w:cs="Times New Roman"/>
+          <w:bCs/>
+        </w:rPr>
+        <w:t>i_hochberg@rambam.health.g</w:t>
+      </w:r>
+      <w:r>
+        <w:rPr>
+          <w:rStyle w:val="Hyperlink"/>
+          <w:rFonts w:ascii="Times New Roman" w:hAnsi="Times New Roman" w:cs="Times New Roman"/>
+          <w:bCs/>
+        </w:rPr>
+        <w:t>o</w:t>
+      </w:r>
+      <w:r>
+        <w:rPr>
+          <w:rStyle w:val="Hyperlink"/>
+          <w:rFonts w:ascii="Times New Roman" w:hAnsi="Times New Roman" w:cs="Times New Roman"/>
+          <w:bCs/>
+        </w:rPr>
+        <w:t>v.il</w:t>
+      </w:r>
+      <w:r>
+        <w:rPr>
+          <w:rStyle w:val="Hyperlink"/>
+          <w:rFonts w:ascii="Times New Roman" w:hAnsi="Times New Roman" w:cs="Times New Roman"/>
+          <w:bCs/>
+        </w:rPr>
+        <w:fldChar w:fldCharType="end"/>
       </w:r>
     </w:p>
     <w:p>
@@ -2145,6 +2424,7 @@
           <w:rFonts w:ascii="Times New Roman" w:hAnsi="Times New Roman" w:cs="Times New Roman"/>
           <w:b/>
         </w:rPr>
+        <w:lastRenderedPageBreak/>
         <w:t xml:space="preserve">Materials and </w:t>
       </w:r>
       <w:r>
@@ -2563,7 +2843,32 @@
           <w:rFonts w:ascii="Times New Roman" w:eastAsia="Times New Roman" w:hAnsi="Times New Roman" w:cs="Times New Roman"/>
           <w:color w:val="191919"/>
         </w:rPr>
-        <w:t>For each patient, a data sheet was completed including, age, sex, anthropometric measurements, diagnosis of hypertension, diabetes, results of blood tests and medications. Fasting blood sample</w:t>
+        <w:t xml:space="preserve">For each patient, a </w:t>
+      </w:r>
+      <w:proofErr w:type="gramStart"/>
+      <w:r>
+        <w:rPr>
+          <w:rFonts w:ascii="Times New Roman" w:eastAsia="Times New Roman" w:hAnsi="Times New Roman" w:cs="Times New Roman"/>
+          <w:color w:val="191919"/>
+        </w:rPr>
+        <w:t xml:space="preserve">cd </w:t>
+      </w:r>
+      <w:bookmarkStart w:id="0" w:name="_GoBack"/>
+      <w:bookmarkEnd w:id="0"/>
+      <w:r>
+        <w:rPr>
+          <w:rFonts w:ascii="Times New Roman" w:eastAsia="Times New Roman" w:hAnsi="Times New Roman" w:cs="Times New Roman"/>
+          <w:color w:val="191919"/>
+        </w:rPr>
+        <w:t xml:space="preserve"> sheet</w:t>
+      </w:r>
+      <w:proofErr w:type="gramEnd"/>
+      <w:r>
+        <w:rPr>
+          <w:rFonts w:ascii="Times New Roman" w:eastAsia="Times New Roman" w:hAnsi="Times New Roman" w:cs="Times New Roman"/>
+          <w:color w:val="191919"/>
+        </w:rPr>
+        <w:t xml:space="preserve"> was completed including, age, sex, anthropometric measurements, diagnosis of hypertension, diabetes, results of blood tests and medications. Fasting blood sample</w:t>
       </w:r>
       <w:r>
         <w:rPr>
@@ -3073,6 +3378,7 @@
           <w:rFonts w:ascii="Times New Roman" w:hAnsi="Times New Roman" w:cs="Times New Roman"/>
           <w:bCs/>
         </w:rPr>
+        <w:lastRenderedPageBreak/>
         <w:t>Ceramide</w:t>
       </w:r>
       <w:proofErr w:type="spellEnd"/>
@@ -4295,7 +4601,15 @@
           <w:rFonts w:ascii="Times New Roman" w:eastAsia="Times New Roman" w:hAnsi="Times New Roman" w:cs="Times New Roman"/>
           <w:color w:val="191919"/>
         </w:rPr>
-        <w:t xml:space="preserve">These subjects corresponded to the patients described in Table 1, with the exception of subjects </w:t>
+        <w:t xml:space="preserve">These subjects corresponded to the patients described in Table 1, with the </w:t>
+      </w:r>
+      <w:r>
+        <w:rPr>
+          <w:rFonts w:ascii="Times New Roman" w:eastAsia="Times New Roman" w:hAnsi="Times New Roman" w:cs="Times New Roman"/>
+          <w:color w:val="191919"/>
+        </w:rPr>
+        <w:lastRenderedPageBreak/>
+        <w:t xml:space="preserve">exception of subjects </w:t>
       </w:r>
       <w:r>
         <w:rPr>
@@ -5532,6 +5846,7 @@
           <w:b/>
           <w:bCs/>
         </w:rPr>
+        <w:lastRenderedPageBreak/>
         <w:t>Results</w:t>
       </w:r>
       <w:r>
@@ -6743,6 +7058,7 @@
           <w:sz w:val="22"/>
           <w:szCs w:val="22"/>
         </w:rPr>
+        <w:lastRenderedPageBreak/>
         <w:t xml:space="preserve">Gene set enrichment analysis </w:t>
       </w:r>
       <w:r>
@@ -7994,7 +8310,14 @@
         <w:rPr>
           <w:rFonts w:ascii="Times New Roman" w:hAnsi="Times New Roman" w:cs="Times New Roman"/>
         </w:rPr>
-        <w:t>The confirmation of these previously reported acromegaly or GH</w:t>
+        <w:t xml:space="preserve">The confirmation of these previously reported </w:t>
+      </w:r>
+      <w:r>
+        <w:rPr>
+          <w:rFonts w:ascii="Times New Roman" w:hAnsi="Times New Roman" w:cs="Times New Roman"/>
+        </w:rPr>
+        <w:lastRenderedPageBreak/>
+        <w:t>acromegaly or GH</w:t>
       </w:r>
       <w:r>
         <w:rPr>
@@ -9317,7 +9640,14 @@
         <w:rPr>
           <w:rFonts w:ascii="Times New Roman" w:hAnsi="Times New Roman" w:cs="Times New Roman"/>
         </w:rPr>
-        <w:t>The in</w:t>
+        <w:t xml:space="preserve">The </w:t>
+      </w:r>
+      <w:r>
+        <w:rPr>
+          <w:rFonts w:ascii="Times New Roman" w:hAnsi="Times New Roman" w:cs="Times New Roman"/>
+        </w:rPr>
+        <w:lastRenderedPageBreak/>
+        <w:t>in</w:t>
       </w:r>
       <w:r>
         <w:rPr>
@@ -10039,8 +10369,6 @@
         </w:rPr>
         <w:t>-</w:t>
       </w:r>
-      <w:bookmarkStart w:id="0" w:name="_GoBack"/>
-      <w:bookmarkEnd w:id="0"/>
       <w:r>
         <w:rPr>
           <w:rFonts w:ascii="Times New Roman" w:hAnsi="Times New Roman" w:cs="Times New Roman"/>
@@ -10608,6 +10936,7 @@
         <w:rPr>
           <w:rFonts w:ascii="Times New Roman" w:hAnsi="Times New Roman" w:cs="Times New Roman"/>
         </w:rPr>
+        <w:lastRenderedPageBreak/>
         <w:t>To determine the potential causes of the increased lipolysis observed in Figure 1</w:t>
       </w:r>
       <w:r>
@@ -12138,7 +12467,14 @@
         <w:rPr>
           <w:rFonts w:ascii="Times New Roman" w:hAnsi="Times New Roman" w:cs="Times New Roman"/>
         </w:rPr>
-        <w:t xml:space="preserve"> or CGRP receptor subunit, is higher in acromegaly (1.5 fold, q&lt;0.05</w:t>
+        <w:t xml:space="preserve"> or CGRP receptor subunit, is higher in acromegaly (1.5 fold, </w:t>
+      </w:r>
+      <w:r>
+        <w:rPr>
+          <w:rFonts w:ascii="Times New Roman" w:hAnsi="Times New Roman" w:cs="Times New Roman"/>
+        </w:rPr>
+        <w:lastRenderedPageBreak/>
+        <w:t>q&lt;0.05</w:t>
       </w:r>
       <w:r>
         <w:rPr>
@@ -13578,7 +13914,14 @@
         <w:rPr>
           <w:rFonts w:ascii="Times New Roman" w:hAnsi="Times New Roman" w:cs="Times New Roman"/>
         </w:rPr>
-        <w:t>, an activator of SCD, is also induced (</w:t>
+        <w:t xml:space="preserve">, an activator of SCD, </w:t>
+      </w:r>
+      <w:r>
+        <w:rPr>
+          <w:rFonts w:ascii="Times New Roman" w:hAnsi="Times New Roman" w:cs="Times New Roman"/>
+        </w:rPr>
+        <w:lastRenderedPageBreak/>
+        <w:t>is also induced (</w:t>
       </w:r>
       <w:r>
         <w:rPr>
@@ -14514,7 +14857,14 @@
         <w:rPr>
           <w:rFonts w:ascii="Times New Roman" w:hAnsi="Times New Roman" w:cs="Times New Roman"/>
         </w:rPr>
-        <w:t xml:space="preserve"> have been proposed to mediate insulin resistance by several models</w:t>
+        <w:t xml:space="preserve"> have been proposed to mediate insulin </w:t>
+      </w:r>
+      <w:r>
+        <w:rPr>
+          <w:rFonts w:ascii="Times New Roman" w:hAnsi="Times New Roman" w:cs="Times New Roman"/>
+        </w:rPr>
+        <w:lastRenderedPageBreak/>
+        <w:t>resistance by several models</w:t>
       </w:r>
       <w:r>
         <w:rPr>
@@ -15671,6 +16021,7 @@
           <w:b/>
           <w:bCs/>
         </w:rPr>
+        <w:lastRenderedPageBreak/>
         <w:t>Summ</w:t>
       </w:r>
       <w:r>
@@ -16164,6 +16515,7 @@
           <w:b/>
           <w:bCs/>
         </w:rPr>
+        <w:lastRenderedPageBreak/>
         <w:t>References</w:t>
       </w:r>
     </w:p>
@@ -16620,6 +16972,7 @@
           <w:noProof/>
           <w:sz w:val="22"/>
         </w:rPr>
+        <w:lastRenderedPageBreak/>
         <w:t xml:space="preserve">15. </w:t>
       </w:r>
       <w:r>
@@ -17026,6 +17379,7 @@
           <w:noProof/>
           <w:sz w:val="22"/>
         </w:rPr>
+        <w:lastRenderedPageBreak/>
         <w:t xml:space="preserve">29. </w:t>
       </w:r>
       <w:r>
@@ -17403,6 +17757,7 @@
           <w:noProof/>
           <w:sz w:val="22"/>
         </w:rPr>
+        <w:lastRenderedPageBreak/>
         <w:t xml:space="preserve">42. </w:t>
       </w:r>
       <w:r>
@@ -17751,6 +18106,7 @@
           <w:noProof/>
           <w:sz w:val="22"/>
         </w:rPr>
+        <w:lastRenderedPageBreak/>
         <w:t xml:space="preserve">54. </w:t>
       </w:r>
       <w:r>
@@ -17970,6 +18326,7 @@
           <w:b/>
           <w:bCs/>
         </w:rPr>
+        <w:lastRenderedPageBreak/>
         <w:t>Figure Legends</w:t>
       </w:r>
     </w:p>
@@ -18864,7 +19221,15 @@
           <w:rFonts w:ascii="Times New Roman" w:hAnsi="Times New Roman" w:cs="Times New Roman"/>
           <w:bCs/>
         </w:rPr>
-        <w:t>0.05.  Data indicates mean +/- standard error of the mean.</w:t>
+        <w:t xml:space="preserve">0.05.  Data </w:t>
+      </w:r>
+      <w:r>
+        <w:rPr>
+          <w:rFonts w:ascii="Times New Roman" w:hAnsi="Times New Roman" w:cs="Times New Roman"/>
+          <w:bCs/>
+        </w:rPr>
+        <w:lastRenderedPageBreak/>
+        <w:t>indicates mean +/- standard error of the mean.</w:t>
       </w:r>
       <w:r>
         <w:rPr>
@@ -18939,6 +19304,7 @@
           <w:b/>
           <w:bCs/>
         </w:rPr>
+        <w:lastRenderedPageBreak/>
         <w:t xml:space="preserve">Table 1:  Clinical characteristics.  </w:t>
       </w:r>
       <w:r>
@@ -20601,6 +20967,7 @@
           <w:b/>
           <w:bCs/>
         </w:rPr>
+        <w:lastRenderedPageBreak/>
         <w:t>Supplementary Figure 2</w:t>
       </w:r>
       <w:r>
@@ -20858,9 +21225,8 @@
       </w:r>
     </w:p>
     <w:sectPr>
-      <w:headerReference w:type="default" r:id="rId74"/>
-      <w:footerReference w:type="even" r:id="rId75"/>
-      <w:footerReference w:type="default" r:id="rId76"/>
+      <w:footerReference w:type="even" r:id="rId74"/>
+      <w:footerReference w:type="default" r:id="rId75"/>
       <w:pgSz w:w="11906" w:h="16838"/>
       <w:pgMar w:top="1440" w:right="1440" w:bottom="1440" w:left="1440" w:header="706" w:footer="706" w:gutter="0"/>
       <w:lnNumType w:countBy="1" w:restart="continuous"/>
@@ -20979,7 +21345,7 @@
         <w:rStyle w:val="PageNumber"/>
         <w:noProof/>
       </w:rPr>
-      <w:t>22</w:t>
+      <w:t>13</w:t>
     </w:r>
     <w:r>
       <w:rPr>
@@ -21026,226 +21392,7 @@
       </w:pPr>
     </w:p>
   </w:footnote>
-  <w:footnote w:id="2">
-    <w:p>
-      <w:pPr>
-        <w:pStyle w:val="FootnoteText"/>
-        <w:jc w:val="right"/>
-        <w:rPr>
-          <w:rFonts w:ascii="Times New Roman" w:hAnsi="Times New Roman" w:cs="Times New Roman"/>
-          <w:sz w:val="22"/>
-        </w:rPr>
-      </w:pPr>
-      <w:r>
-        <w:rPr>
-          <w:rStyle w:val="FootnoteReference"/>
-        </w:rPr>
-        <w:footnoteRef/>
-      </w:r>
-      <w:r>
-        <w:t xml:space="preserve"> </w:t>
-      </w:r>
-      <w:r>
-        <w:rPr>
-          <w:rFonts w:ascii="Times New Roman" w:hAnsi="Times New Roman" w:cs="Times New Roman"/>
-          <w:sz w:val="22"/>
-        </w:rPr>
-        <w:t>Institute of Endocrinology, Diabetes and Metabolism,</w:t>
-      </w:r>
-      <w:r>
-        <w:t xml:space="preserve"> </w:t>
-      </w:r>
-      <w:proofErr w:type="spellStart"/>
-      <w:r>
-        <w:rPr>
-          <w:rFonts w:ascii="Times New Roman" w:hAnsi="Times New Roman" w:cs="Times New Roman"/>
-          <w:sz w:val="22"/>
-        </w:rPr>
-        <w:t>Rambam</w:t>
-      </w:r>
-      <w:proofErr w:type="spellEnd"/>
-      <w:r>
-        <w:rPr>
-          <w:rFonts w:ascii="Times New Roman" w:hAnsi="Times New Roman" w:cs="Times New Roman"/>
-          <w:sz w:val="22"/>
-        </w:rPr>
-        <w:t xml:space="preserve"> Health Care Campus, Haifa, Israel</w:t>
-      </w:r>
-    </w:p>
-    <w:p>
-      <w:pPr>
-        <w:pStyle w:val="FootnoteText"/>
-        <w:jc w:val="right"/>
-        <w:rPr>
-          <w:rFonts w:ascii="Times New Roman" w:hAnsi="Times New Roman" w:cs="Times New Roman"/>
-          <w:sz w:val="22"/>
-          <w:vertAlign w:val="superscript"/>
-        </w:rPr>
-      </w:pPr>
-      <w:r>
-        <w:rPr>
-          <w:rFonts w:ascii="Times New Roman" w:hAnsi="Times New Roman" w:cs="Times New Roman"/>
-          <w:sz w:val="22"/>
-          <w:vertAlign w:val="superscript"/>
-        </w:rPr>
-        <w:t>2</w:t>
-      </w:r>
-      <w:r>
-        <w:rPr>
-          <w:rFonts w:ascii="Times New Roman" w:hAnsi="Times New Roman" w:cs="Times New Roman"/>
-          <w:sz w:val="22"/>
-        </w:rPr>
-        <w:t xml:space="preserve"> Life Sciences Institute, University of Michigan, Ann Arbor, MI, USA</w:t>
-      </w:r>
-    </w:p>
-    <w:p>
-      <w:pPr>
-        <w:pStyle w:val="FootnoteText"/>
-        <w:jc w:val="right"/>
-        <w:rPr>
-          <w:rFonts w:ascii="Times New Roman" w:hAnsi="Times New Roman" w:cs="Times New Roman"/>
-          <w:sz w:val="22"/>
-        </w:rPr>
-      </w:pPr>
-      <w:r>
-        <w:rPr>
-          <w:rFonts w:ascii="Times New Roman" w:hAnsi="Times New Roman" w:cs="Times New Roman"/>
-          <w:sz w:val="22"/>
-          <w:vertAlign w:val="superscript"/>
-        </w:rPr>
-        <w:t>3</w:t>
-      </w:r>
-      <w:r>
-        <w:rPr>
-          <w:rFonts w:ascii="Times New Roman" w:hAnsi="Times New Roman" w:cs="Times New Roman"/>
-          <w:sz w:val="22"/>
-        </w:rPr>
-        <w:t xml:space="preserve"> Department of Preventive Medicine, University of Tennessee Health Science Center, Memphis, TN</w:t>
-      </w:r>
-    </w:p>
-    <w:p>
-      <w:pPr>
-        <w:pStyle w:val="FootnoteText"/>
-        <w:jc w:val="right"/>
-        <w:rPr>
-          <w:rFonts w:ascii="Times New Roman" w:hAnsi="Times New Roman" w:cs="Times New Roman"/>
-          <w:sz w:val="22"/>
-        </w:rPr>
-      </w:pPr>
-      <w:r>
-        <w:rPr>
-          <w:rFonts w:ascii="Times New Roman" w:hAnsi="Times New Roman" w:cs="Times New Roman"/>
-          <w:sz w:val="22"/>
-          <w:vertAlign w:val="superscript"/>
-        </w:rPr>
-        <w:t>4</w:t>
-      </w:r>
-      <w:r>
-        <w:rPr>
-          <w:rFonts w:ascii="Times New Roman" w:hAnsi="Times New Roman" w:cs="Times New Roman"/>
-          <w:sz w:val="22"/>
-        </w:rPr>
-        <w:t xml:space="preserve"> Department of Internal Medicine, University of Michigan, Ann Arbor, MI, USA</w:t>
-      </w:r>
-    </w:p>
-    <w:p>
-      <w:pPr>
-        <w:pStyle w:val="FootnoteText"/>
-        <w:jc w:val="right"/>
-        <w:rPr>
-          <w:rFonts w:ascii="Times New Roman" w:hAnsi="Times New Roman" w:cs="Times New Roman"/>
-          <w:sz w:val="22"/>
-        </w:rPr>
-      </w:pPr>
-      <w:r>
-        <w:rPr>
-          <w:rFonts w:ascii="Times New Roman" w:hAnsi="Times New Roman" w:cs="Times New Roman"/>
-          <w:sz w:val="22"/>
-          <w:vertAlign w:val="superscript"/>
-        </w:rPr>
-        <w:t>5</w:t>
-      </w:r>
-      <w:r>
-        <w:rPr>
-          <w:rFonts w:ascii="Times New Roman" w:hAnsi="Times New Roman" w:cs="Times New Roman"/>
-          <w:sz w:val="22"/>
-        </w:rPr>
-        <w:t xml:space="preserve"> Department of Neurosurgery, University of Tennessee Health Science Center, Memphis, TN</w:t>
-      </w:r>
-    </w:p>
-    <w:p>
-      <w:pPr>
-        <w:pStyle w:val="FootnoteText"/>
-        <w:jc w:val="right"/>
-        <w:rPr>
-          <w:rFonts w:ascii="Times New Roman" w:hAnsi="Times New Roman" w:cs="Times New Roman"/>
-          <w:sz w:val="22"/>
-        </w:rPr>
-      </w:pPr>
-      <w:r>
-        <w:rPr>
-          <w:rFonts w:ascii="Times New Roman" w:hAnsi="Times New Roman" w:cs="Times New Roman"/>
-          <w:sz w:val="22"/>
-          <w:vertAlign w:val="superscript"/>
-        </w:rPr>
-        <w:t xml:space="preserve">6 </w:t>
-      </w:r>
-      <w:r>
-        <w:rPr>
-          <w:rFonts w:ascii="Times New Roman" w:hAnsi="Times New Roman" w:cs="Times New Roman"/>
-          <w:sz w:val="22"/>
-        </w:rPr>
-        <w:t>Department of Physiology, University of Tennessee Health Science Center, Memphis, TN, USA</w:t>
-      </w:r>
-    </w:p>
-    <w:p>
-      <w:pPr>
-        <w:pStyle w:val="FootnoteText"/>
-        <w:jc w:val="right"/>
-        <w:rPr>
-          <w:rFonts w:ascii="Times New Roman" w:hAnsi="Times New Roman" w:cs="Times New Roman"/>
-          <w:sz w:val="22"/>
-        </w:rPr>
-      </w:pPr>
-      <w:r>
-        <w:rPr>
-          <w:rStyle w:val="FootnoteReference"/>
-          <w:rFonts w:ascii="Times New Roman" w:hAnsi="Times New Roman" w:cs="Times New Roman"/>
-          <w:sz w:val="22"/>
-        </w:rPr>
-        <w:t>7</w:t>
-      </w:r>
-      <w:r>
-        <w:rPr>
-          <w:rFonts w:ascii="Times New Roman" w:hAnsi="Times New Roman" w:cs="Times New Roman"/>
-          <w:sz w:val="22"/>
-        </w:rPr>
-        <w:t xml:space="preserve"> Children's Foundation Research Institute, Le Bonheur Children's Hospital, Memphis, TN, USA </w:t>
-      </w:r>
-    </w:p>
-    <w:p>
-      <w:pPr>
-        <w:pStyle w:val="FootnoteText"/>
-        <w:jc w:val="right"/>
-        <w:rPr>
-          <w:rFonts w:ascii="Times New Roman" w:hAnsi="Times New Roman" w:cs="Times New Roman"/>
-          <w:i/>
-          <w:sz w:val="22"/>
-        </w:rPr>
-      </w:pPr>
-    </w:p>
-  </w:footnote>
 </w:footnotes>
-</file>
-
-<file path=word/header1.xml><?xml version="1.0" encoding="utf-8"?>
-<w:hdr xmlns:wpc="http://schemas.microsoft.com/office/word/2010/wordprocessingCanvas" xmlns:mo="http://schemas.microsoft.com/office/mac/office/2008/main" xmlns:mc="http://schemas.openxmlformats.org/markup-compatibility/2006" xmlns:mv="urn:schemas-microsoft-com:mac:vml" xmlns:o="urn:schemas-microsoft-com:office:office" xmlns:r="http://schemas.openxmlformats.org/officeDocument/2006/relationships" xmlns:m="http://schemas.openxmlformats.org/officeDocument/2006/math" xmlns:v="urn:schemas-microsoft-com:vml" xmlns:wp14="http://schemas.microsoft.com/office/word/2010/wordprocessingDrawing" xmlns:wp="http://schemas.openxmlformats.org/drawingml/2006/wordprocessingDrawing" xmlns:w10="urn:schemas-microsoft-com:office:word" xmlns:w="http://schemas.openxmlformats.org/wordprocessingml/2006/main" xmlns:w14="http://schemas.microsoft.com/office/word/2010/wordml" xmlns:wpg="http://schemas.microsoft.com/office/word/2010/wordprocessingGroup" xmlns:wpi="http://schemas.microsoft.com/office/word/2010/wordprocessingInk" xmlns:wne="http://schemas.microsoft.com/office/word/2006/wordml" xmlns:wps="http://schemas.microsoft.com/office/word/2010/wordprocessingShape" mc:Ignorable="w14 wp14">
-  <w:p>
-    <w:pPr>
-      <w:pStyle w:val="Header"/>
-    </w:pPr>
-  </w:p>
-</w:hdr>
 </file>
 
 <file path=word/numbering.xml><?xml version="1.0" encoding="utf-8"?>
@@ -23926,6 +24073,150 @@
 </file>
 
 <file path=customXml/itemProps1.xml><?xml version="1.0" encoding="utf-8"?>
+<ds:datastoreItem xmlns:ds="http://schemas.openxmlformats.org/officeDocument/2006/customXml" ds:itemID="{F50D889C-CCD4-F445-8143-DCCD62DA2098}">
+  <ds:schemaRefs>
+    <ds:schemaRef ds:uri="http://schemas.openxmlformats.org/officeDocument/2006/bibliography"/>
+  </ds:schemaRefs>
+</ds:datastoreItem>
+</file>
+
+<file path=customXml/itemProps10.xml><?xml version="1.0" encoding="utf-8"?>
+<ds:datastoreItem xmlns:ds="http://schemas.openxmlformats.org/officeDocument/2006/customXml" ds:itemID="{AB609FD7-ECF2-344E-BEB0-0350A66F0BDF}">
+  <ds:schemaRefs>
+    <ds:schemaRef ds:uri="http://schemas.openxmlformats.org/officeDocument/2006/bibliography"/>
+  </ds:schemaRefs>
+</ds:datastoreItem>
+</file>
+
+<file path=customXml/itemProps11.xml><?xml version="1.0" encoding="utf-8"?>
+<ds:datastoreItem xmlns:ds="http://schemas.openxmlformats.org/officeDocument/2006/customXml" ds:itemID="{A8C27312-5FD0-E746-BBC2-C50F03077BD5}">
+  <ds:schemaRefs>
+    <ds:schemaRef ds:uri="http://schemas.openxmlformats.org/officeDocument/2006/bibliography"/>
+  </ds:schemaRefs>
+</ds:datastoreItem>
+</file>
+
+<file path=customXml/itemProps12.xml><?xml version="1.0" encoding="utf-8"?>
+<ds:datastoreItem xmlns:ds="http://schemas.openxmlformats.org/officeDocument/2006/customXml" ds:itemID="{36C21F49-3A30-8B49-A2F1-70236BD51145}">
+  <ds:schemaRefs>
+    <ds:schemaRef ds:uri="http://schemas.openxmlformats.org/officeDocument/2006/bibliography"/>
+  </ds:schemaRefs>
+</ds:datastoreItem>
+</file>
+
+<file path=customXml/itemProps13.xml><?xml version="1.0" encoding="utf-8"?>
+<ds:datastoreItem xmlns:ds="http://schemas.openxmlformats.org/officeDocument/2006/customXml" ds:itemID="{2733D736-9636-2D43-80C5-1721BD472298}">
+  <ds:schemaRefs>
+    <ds:schemaRef ds:uri="http://schemas.openxmlformats.org/officeDocument/2006/bibliography"/>
+  </ds:schemaRefs>
+</ds:datastoreItem>
+</file>
+
+<file path=customXml/itemProps14.xml><?xml version="1.0" encoding="utf-8"?>
+<ds:datastoreItem xmlns:ds="http://schemas.openxmlformats.org/officeDocument/2006/customXml" ds:itemID="{6DCABF49-9398-E44A-8C14-E61F34133FE4}">
+  <ds:schemaRefs>
+    <ds:schemaRef ds:uri="http://schemas.openxmlformats.org/officeDocument/2006/bibliography"/>
+  </ds:schemaRefs>
+</ds:datastoreItem>
+</file>
+
+<file path=customXml/itemProps15.xml><?xml version="1.0" encoding="utf-8"?>
+<ds:datastoreItem xmlns:ds="http://schemas.openxmlformats.org/officeDocument/2006/customXml" ds:itemID="{C2087D94-C8D0-064D-B773-986DA8A0B36E}">
+  <ds:schemaRefs>
+    <ds:schemaRef ds:uri="http://schemas.openxmlformats.org/officeDocument/2006/bibliography"/>
+  </ds:schemaRefs>
+</ds:datastoreItem>
+</file>
+
+<file path=customXml/itemProps16.xml><?xml version="1.0" encoding="utf-8"?>
+<ds:datastoreItem xmlns:ds="http://schemas.openxmlformats.org/officeDocument/2006/customXml" ds:itemID="{81655FE9-622B-4045-A9EC-38E87326A2A1}">
+  <ds:schemaRefs>
+    <ds:schemaRef ds:uri="http://schemas.openxmlformats.org/officeDocument/2006/bibliography"/>
+  </ds:schemaRefs>
+</ds:datastoreItem>
+</file>
+
+<file path=customXml/itemProps17.xml><?xml version="1.0" encoding="utf-8"?>
+<ds:datastoreItem xmlns:ds="http://schemas.openxmlformats.org/officeDocument/2006/customXml" ds:itemID="{54C0265F-4BCC-454B-8A3D-74426FFD388F}">
+  <ds:schemaRefs>
+    <ds:schemaRef ds:uri="http://schemas.openxmlformats.org/officeDocument/2006/bibliography"/>
+  </ds:schemaRefs>
+</ds:datastoreItem>
+</file>
+
+<file path=customXml/itemProps18.xml><?xml version="1.0" encoding="utf-8"?>
+<ds:datastoreItem xmlns:ds="http://schemas.openxmlformats.org/officeDocument/2006/customXml" ds:itemID="{D24242F6-83D1-BA46-A622-75252D648A03}">
+  <ds:schemaRefs>
+    <ds:schemaRef ds:uri="http://schemas.openxmlformats.org/officeDocument/2006/bibliography"/>
+  </ds:schemaRefs>
+</ds:datastoreItem>
+</file>
+
+<file path=customXml/itemProps19.xml><?xml version="1.0" encoding="utf-8"?>
+<ds:datastoreItem xmlns:ds="http://schemas.openxmlformats.org/officeDocument/2006/customXml" ds:itemID="{2776833D-3D0F-A44B-BD0D-7A11DA4BC132}">
+  <ds:schemaRefs>
+    <ds:schemaRef ds:uri="http://schemas.openxmlformats.org/officeDocument/2006/bibliography"/>
+  </ds:schemaRefs>
+</ds:datastoreItem>
+</file>
+
+<file path=customXml/itemProps2.xml><?xml version="1.0" encoding="utf-8"?>
+<ds:datastoreItem xmlns:ds="http://schemas.openxmlformats.org/officeDocument/2006/customXml" ds:itemID="{B59FBA54-34AC-EE48-ADFC-7354A7A613EC}">
+  <ds:schemaRefs>
+    <ds:schemaRef ds:uri="http://schemas.openxmlformats.org/officeDocument/2006/bibliography"/>
+  </ds:schemaRefs>
+</ds:datastoreItem>
+</file>
+
+<file path=customXml/itemProps20.xml><?xml version="1.0" encoding="utf-8"?>
+<ds:datastoreItem xmlns:ds="http://schemas.openxmlformats.org/officeDocument/2006/customXml" ds:itemID="{913BD9C5-6B31-0043-8676-9C7AE23EE98F}">
+  <ds:schemaRefs>
+    <ds:schemaRef ds:uri="http://schemas.openxmlformats.org/officeDocument/2006/bibliography"/>
+  </ds:schemaRefs>
+</ds:datastoreItem>
+</file>
+
+<file path=customXml/itemProps21.xml><?xml version="1.0" encoding="utf-8"?>
+<ds:datastoreItem xmlns:ds="http://schemas.openxmlformats.org/officeDocument/2006/customXml" ds:itemID="{1945338F-536C-B64A-A03D-787605C2F859}">
+  <ds:schemaRefs>
+    <ds:schemaRef ds:uri="http://schemas.openxmlformats.org/officeDocument/2006/bibliography"/>
+  </ds:schemaRefs>
+</ds:datastoreItem>
+</file>
+
+<file path=customXml/itemProps22.xml><?xml version="1.0" encoding="utf-8"?>
+<ds:datastoreItem xmlns:ds="http://schemas.openxmlformats.org/officeDocument/2006/customXml" ds:itemID="{C8EC3A19-BFB9-D046-A346-306122160FE7}">
+  <ds:schemaRefs>
+    <ds:schemaRef ds:uri="http://schemas.openxmlformats.org/officeDocument/2006/bibliography"/>
+  </ds:schemaRefs>
+</ds:datastoreItem>
+</file>
+
+<file path=customXml/itemProps23.xml><?xml version="1.0" encoding="utf-8"?>
+<ds:datastoreItem xmlns:ds="http://schemas.openxmlformats.org/officeDocument/2006/customXml" ds:itemID="{332893CB-AEC5-457B-9724-DF4BAFD3DA6F}">
+  <ds:schemaRefs>
+    <ds:schemaRef ds:uri="http://schemas.openxmlformats.org/officeDocument/2006/bibliography"/>
+  </ds:schemaRefs>
+</ds:datastoreItem>
+</file>
+
+<file path=customXml/itemProps24.xml><?xml version="1.0" encoding="utf-8"?>
+<ds:datastoreItem xmlns:ds="http://schemas.openxmlformats.org/officeDocument/2006/customXml" ds:itemID="{EB23E4CA-1E92-6B41-9C91-F808CEE3B4AC}">
+  <ds:schemaRefs>
+    <ds:schemaRef ds:uri="http://schemas.openxmlformats.org/officeDocument/2006/bibliography"/>
+  </ds:schemaRefs>
+</ds:datastoreItem>
+</file>
+
+<file path=customXml/itemProps25.xml><?xml version="1.0" encoding="utf-8"?>
+<ds:datastoreItem xmlns:ds="http://schemas.openxmlformats.org/officeDocument/2006/customXml" ds:itemID="{D72851E5-6779-4E1C-B9B9-3E12BF8DCE42}">
+  <ds:schemaRefs>
+    <ds:schemaRef ds:uri="http://schemas.openxmlformats.org/officeDocument/2006/bibliography"/>
+  </ds:schemaRefs>
+</ds:datastoreItem>
+</file>
+
+<file path=customXml/itemProps26.xml><?xml version="1.0" encoding="utf-8"?>
 <ds:datastoreItem xmlns:ds="http://schemas.openxmlformats.org/officeDocument/2006/customXml" ds:itemID="{09E94D33-3475-C440-982A-AA5CB9051765}">
   <ds:schemaRefs>
     <ds:schemaRef ds:uri="http://schemas.openxmlformats.org/officeDocument/2006/bibliography"/>
@@ -23933,7 +24224,31 @@
 </ds:datastoreItem>
 </file>
 
-<file path=customXml/itemProps10.xml><?xml version="1.0" encoding="utf-8"?>
+<file path=customXml/itemProps27.xml><?xml version="1.0" encoding="utf-8"?>
+<ds:datastoreItem xmlns:ds="http://schemas.openxmlformats.org/officeDocument/2006/customXml" ds:itemID="{1DF465E0-39E5-FF4C-BECB-1D2915533E59}">
+  <ds:schemaRefs>
+    <ds:schemaRef ds:uri="http://schemas.openxmlformats.org/officeDocument/2006/bibliography"/>
+  </ds:schemaRefs>
+</ds:datastoreItem>
+</file>
+
+<file path=customXml/itemProps28.xml><?xml version="1.0" encoding="utf-8"?>
+<ds:datastoreItem xmlns:ds="http://schemas.openxmlformats.org/officeDocument/2006/customXml" ds:itemID="{E25147DA-AA79-0D4F-A823-7F8048E5AA05}">
+  <ds:schemaRefs>
+    <ds:schemaRef ds:uri="http://schemas.openxmlformats.org/officeDocument/2006/bibliography"/>
+  </ds:schemaRefs>
+</ds:datastoreItem>
+</file>
+
+<file path=customXml/itemProps29.xml><?xml version="1.0" encoding="utf-8"?>
+<ds:datastoreItem xmlns:ds="http://schemas.openxmlformats.org/officeDocument/2006/customXml" ds:itemID="{9F5316FC-D0D4-4945-9796-3F7DF0A39456}">
+  <ds:schemaRefs>
+    <ds:schemaRef ds:uri="http://schemas.openxmlformats.org/officeDocument/2006/bibliography"/>
+  </ds:schemaRefs>
+</ds:datastoreItem>
+</file>
+
+<file path=customXml/itemProps3.xml><?xml version="1.0" encoding="utf-8"?>
 <ds:datastoreItem xmlns:ds="http://schemas.openxmlformats.org/officeDocument/2006/customXml" ds:itemID="{1797CD45-8AE2-9B4B-8DBA-8D0DFD6A019C}">
   <ds:schemaRefs>
     <ds:schemaRef ds:uri="http://schemas.openxmlformats.org/officeDocument/2006/bibliography"/>
@@ -23941,7 +24256,87 @@
 </ds:datastoreItem>
 </file>
 
-<file path=customXml/itemProps11.xml><?xml version="1.0" encoding="utf-8"?>
+<file path=customXml/itemProps30.xml><?xml version="1.0" encoding="utf-8"?>
+<ds:datastoreItem xmlns:ds="http://schemas.openxmlformats.org/officeDocument/2006/customXml" ds:itemID="{F417113A-9808-4BB2-9DFB-687DD94EEF83}">
+  <ds:schemaRefs>
+    <ds:schemaRef ds:uri="http://schemas.openxmlformats.org/officeDocument/2006/bibliography"/>
+  </ds:schemaRefs>
+</ds:datastoreItem>
+</file>
+
+<file path=customXml/itemProps31.xml><?xml version="1.0" encoding="utf-8"?>
+<ds:datastoreItem xmlns:ds="http://schemas.openxmlformats.org/officeDocument/2006/customXml" ds:itemID="{CB6D4703-53B8-F44D-883C-A84D94FF7B27}">
+  <ds:schemaRefs>
+    <ds:schemaRef ds:uri="http://schemas.openxmlformats.org/officeDocument/2006/bibliography"/>
+  </ds:schemaRefs>
+</ds:datastoreItem>
+</file>
+
+<file path=customXml/itemProps32.xml><?xml version="1.0" encoding="utf-8"?>
+<ds:datastoreItem xmlns:ds="http://schemas.openxmlformats.org/officeDocument/2006/customXml" ds:itemID="{2E5F3B76-09BA-A348-8A73-313AD5DD9CE0}">
+  <ds:schemaRefs>
+    <ds:schemaRef ds:uri="http://schemas.openxmlformats.org/officeDocument/2006/bibliography"/>
+  </ds:schemaRefs>
+</ds:datastoreItem>
+</file>
+
+<file path=customXml/itemProps33.xml><?xml version="1.0" encoding="utf-8"?>
+<ds:datastoreItem xmlns:ds="http://schemas.openxmlformats.org/officeDocument/2006/customXml" ds:itemID="{805D32E2-CFA0-6B4A-B929-6F9F17B974C9}">
+  <ds:schemaRefs>
+    <ds:schemaRef ds:uri="http://schemas.openxmlformats.org/officeDocument/2006/bibliography"/>
+  </ds:schemaRefs>
+</ds:datastoreItem>
+</file>
+
+<file path=customXml/itemProps34.xml><?xml version="1.0" encoding="utf-8"?>
+<ds:datastoreItem xmlns:ds="http://schemas.openxmlformats.org/officeDocument/2006/customXml" ds:itemID="{4D729631-8A9D-BF4B-A185-670FF005DFBF}">
+  <ds:schemaRefs>
+    <ds:schemaRef ds:uri="http://schemas.openxmlformats.org/officeDocument/2006/bibliography"/>
+  </ds:schemaRefs>
+</ds:datastoreItem>
+</file>
+
+<file path=customXml/itemProps35.xml><?xml version="1.0" encoding="utf-8"?>
+<ds:datastoreItem xmlns:ds="http://schemas.openxmlformats.org/officeDocument/2006/customXml" ds:itemID="{46676376-FA42-0043-B39A-5A4D2251B617}">
+  <ds:schemaRefs>
+    <ds:schemaRef ds:uri="http://schemas.openxmlformats.org/officeDocument/2006/bibliography"/>
+  </ds:schemaRefs>
+</ds:datastoreItem>
+</file>
+
+<file path=customXml/itemProps36.xml><?xml version="1.0" encoding="utf-8"?>
+<ds:datastoreItem xmlns:ds="http://schemas.openxmlformats.org/officeDocument/2006/customXml" ds:itemID="{0BF79F18-D888-5B46-BC57-4D02189CF536}">
+  <ds:schemaRefs>
+    <ds:schemaRef ds:uri="http://schemas.openxmlformats.org/officeDocument/2006/bibliography"/>
+  </ds:schemaRefs>
+</ds:datastoreItem>
+</file>
+
+<file path=customXml/itemProps37.xml><?xml version="1.0" encoding="utf-8"?>
+<ds:datastoreItem xmlns:ds="http://schemas.openxmlformats.org/officeDocument/2006/customXml" ds:itemID="{E1FAA279-580C-E249-98B2-67110877281B}">
+  <ds:schemaRefs>
+    <ds:schemaRef ds:uri="http://schemas.openxmlformats.org/officeDocument/2006/bibliography"/>
+  </ds:schemaRefs>
+</ds:datastoreItem>
+</file>
+
+<file path=customXml/itemProps38.xml><?xml version="1.0" encoding="utf-8"?>
+<ds:datastoreItem xmlns:ds="http://schemas.openxmlformats.org/officeDocument/2006/customXml" ds:itemID="{E7A185EE-E2DD-FE4B-BFE8-EAADBFE89A24}">
+  <ds:schemaRefs>
+    <ds:schemaRef ds:uri="http://schemas.openxmlformats.org/officeDocument/2006/bibliography"/>
+  </ds:schemaRefs>
+</ds:datastoreItem>
+</file>
+
+<file path=customXml/itemProps39.xml><?xml version="1.0" encoding="utf-8"?>
+<ds:datastoreItem xmlns:ds="http://schemas.openxmlformats.org/officeDocument/2006/customXml" ds:itemID="{5E12966C-DB13-2741-AFD3-0F57E5FA385C}">
+  <ds:schemaRefs>
+    <ds:schemaRef ds:uri="http://schemas.openxmlformats.org/officeDocument/2006/bibliography"/>
+  </ds:schemaRefs>
+</ds:datastoreItem>
+</file>
+
+<file path=customXml/itemProps4.xml><?xml version="1.0" encoding="utf-8"?>
 <ds:datastoreItem xmlns:ds="http://schemas.openxmlformats.org/officeDocument/2006/customXml" ds:itemID="{F40A60E6-1B3C-0544-BCFA-C07E2AADF31C}">
   <ds:schemaRefs>
     <ds:schemaRef ds:uri="http://schemas.openxmlformats.org/officeDocument/2006/bibliography"/>
@@ -23949,7 +24344,87 @@
 </ds:datastoreItem>
 </file>
 
-<file path=customXml/itemProps12.xml><?xml version="1.0" encoding="utf-8"?>
+<file path=customXml/itemProps40.xml><?xml version="1.0" encoding="utf-8"?>
+<ds:datastoreItem xmlns:ds="http://schemas.openxmlformats.org/officeDocument/2006/customXml" ds:itemID="{E9230E9B-A26A-F944-985A-AB4C38D35179}">
+  <ds:schemaRefs>
+    <ds:schemaRef ds:uri="http://schemas.openxmlformats.org/officeDocument/2006/bibliography"/>
+  </ds:schemaRefs>
+</ds:datastoreItem>
+</file>
+
+<file path=customXml/itemProps41.xml><?xml version="1.0" encoding="utf-8"?>
+<ds:datastoreItem xmlns:ds="http://schemas.openxmlformats.org/officeDocument/2006/customXml" ds:itemID="{3C53432E-C90B-0B45-8E93-54C5E802D76C}">
+  <ds:schemaRefs>
+    <ds:schemaRef ds:uri="http://schemas.openxmlformats.org/officeDocument/2006/bibliography"/>
+  </ds:schemaRefs>
+</ds:datastoreItem>
+</file>
+
+<file path=customXml/itemProps42.xml><?xml version="1.0" encoding="utf-8"?>
+<ds:datastoreItem xmlns:ds="http://schemas.openxmlformats.org/officeDocument/2006/customXml" ds:itemID="{12A65729-951A-C54E-873D-75CAFC90441C}">
+  <ds:schemaRefs>
+    <ds:schemaRef ds:uri="http://schemas.openxmlformats.org/officeDocument/2006/bibliography"/>
+  </ds:schemaRefs>
+</ds:datastoreItem>
+</file>
+
+<file path=customXml/itemProps43.xml><?xml version="1.0" encoding="utf-8"?>
+<ds:datastoreItem xmlns:ds="http://schemas.openxmlformats.org/officeDocument/2006/customXml" ds:itemID="{DC33B3C4-C826-CD4E-AD76-7EB6DCD99CC0}">
+  <ds:schemaRefs>
+    <ds:schemaRef ds:uri="http://schemas.openxmlformats.org/officeDocument/2006/bibliography"/>
+  </ds:schemaRefs>
+</ds:datastoreItem>
+</file>
+
+<file path=customXml/itemProps44.xml><?xml version="1.0" encoding="utf-8"?>
+<ds:datastoreItem xmlns:ds="http://schemas.openxmlformats.org/officeDocument/2006/customXml" ds:itemID="{BD4AE2BF-D947-164B-9A36-E841467A617E}">
+  <ds:schemaRefs>
+    <ds:schemaRef ds:uri="http://schemas.openxmlformats.org/officeDocument/2006/bibliography"/>
+  </ds:schemaRefs>
+</ds:datastoreItem>
+</file>
+
+<file path=customXml/itemProps45.xml><?xml version="1.0" encoding="utf-8"?>
+<ds:datastoreItem xmlns:ds="http://schemas.openxmlformats.org/officeDocument/2006/customXml" ds:itemID="{8173BECB-C220-0F4B-BB03-01123317E40E}">
+  <ds:schemaRefs>
+    <ds:schemaRef ds:uri="http://schemas.openxmlformats.org/officeDocument/2006/bibliography"/>
+  </ds:schemaRefs>
+</ds:datastoreItem>
+</file>
+
+<file path=customXml/itemProps46.xml><?xml version="1.0" encoding="utf-8"?>
+<ds:datastoreItem xmlns:ds="http://schemas.openxmlformats.org/officeDocument/2006/customXml" ds:itemID="{7972B36C-4A03-EC41-843D-D8FDB0BFEE59}">
+  <ds:schemaRefs>
+    <ds:schemaRef ds:uri="http://schemas.openxmlformats.org/officeDocument/2006/bibliography"/>
+  </ds:schemaRefs>
+</ds:datastoreItem>
+</file>
+
+<file path=customXml/itemProps47.xml><?xml version="1.0" encoding="utf-8"?>
+<ds:datastoreItem xmlns:ds="http://schemas.openxmlformats.org/officeDocument/2006/customXml" ds:itemID="{B931D791-A19B-4049-80C7-37FA12633648}">
+  <ds:schemaRefs>
+    <ds:schemaRef ds:uri="http://schemas.openxmlformats.org/officeDocument/2006/bibliography"/>
+  </ds:schemaRefs>
+</ds:datastoreItem>
+</file>
+
+<file path=customXml/itemProps48.xml><?xml version="1.0" encoding="utf-8"?>
+<ds:datastoreItem xmlns:ds="http://schemas.openxmlformats.org/officeDocument/2006/customXml" ds:itemID="{C36F9FAD-D8E0-9D4A-A91F-D6935BF912BA}">
+  <ds:schemaRefs>
+    <ds:schemaRef ds:uri="http://schemas.openxmlformats.org/officeDocument/2006/bibliography"/>
+  </ds:schemaRefs>
+</ds:datastoreItem>
+</file>
+
+<file path=customXml/itemProps49.xml><?xml version="1.0" encoding="utf-8"?>
+<ds:datastoreItem xmlns:ds="http://schemas.openxmlformats.org/officeDocument/2006/customXml" ds:itemID="{AB91DB2E-8E61-4F49-B5E5-3755576A5BCD}">
+  <ds:schemaRefs>
+    <ds:schemaRef ds:uri="http://schemas.openxmlformats.org/officeDocument/2006/bibliography"/>
+  </ds:schemaRefs>
+</ds:datastoreItem>
+</file>
+
+<file path=customXml/itemProps5.xml><?xml version="1.0" encoding="utf-8"?>
 <ds:datastoreItem xmlns:ds="http://schemas.openxmlformats.org/officeDocument/2006/customXml" ds:itemID="{E38B018E-1206-184B-AB46-4BC33992487E}">
   <ds:schemaRefs>
     <ds:schemaRef ds:uri="http://schemas.openxmlformats.org/officeDocument/2006/bibliography"/>
@@ -23957,111 +24432,7 @@
 </ds:datastoreItem>
 </file>
 
-<file path=customXml/itemProps13.xml><?xml version="1.0" encoding="utf-8"?>
-<ds:datastoreItem xmlns:ds="http://schemas.openxmlformats.org/officeDocument/2006/customXml" ds:itemID="{8A100A49-1A63-4F46-95C9-8BCDE6503693}">
-  <ds:schemaRefs>
-    <ds:schemaRef ds:uri="http://schemas.openxmlformats.org/officeDocument/2006/bibliography"/>
-  </ds:schemaRefs>
-</ds:datastoreItem>
-</file>
-
-<file path=customXml/itemProps14.xml><?xml version="1.0" encoding="utf-8"?>
-<ds:datastoreItem xmlns:ds="http://schemas.openxmlformats.org/officeDocument/2006/customXml" ds:itemID="{50CFFE28-D6CF-5242-B2CF-75D8AC5FF258}">
-  <ds:schemaRefs>
-    <ds:schemaRef ds:uri="http://schemas.openxmlformats.org/officeDocument/2006/bibliography"/>
-  </ds:schemaRefs>
-</ds:datastoreItem>
-</file>
-
-<file path=customXml/itemProps15.xml><?xml version="1.0" encoding="utf-8"?>
-<ds:datastoreItem xmlns:ds="http://schemas.openxmlformats.org/officeDocument/2006/customXml" ds:itemID="{D8A7A769-7994-7843-BFF9-955433A02415}">
-  <ds:schemaRefs>
-    <ds:schemaRef ds:uri="http://schemas.openxmlformats.org/officeDocument/2006/bibliography"/>
-  </ds:schemaRefs>
-</ds:datastoreItem>
-</file>
-
-<file path=customXml/itemProps16.xml><?xml version="1.0" encoding="utf-8"?>
-<ds:datastoreItem xmlns:ds="http://schemas.openxmlformats.org/officeDocument/2006/customXml" ds:itemID="{CBEF857E-B3ED-3E46-8BFB-412A3A78C9EA}">
-  <ds:schemaRefs>
-    <ds:schemaRef ds:uri="http://schemas.openxmlformats.org/officeDocument/2006/bibliography"/>
-  </ds:schemaRefs>
-</ds:datastoreItem>
-</file>
-
-<file path=customXml/itemProps17.xml><?xml version="1.0" encoding="utf-8"?>
-<ds:datastoreItem xmlns:ds="http://schemas.openxmlformats.org/officeDocument/2006/customXml" ds:itemID="{B919146B-BDAD-034C-90F4-AC7610548D3F}">
-  <ds:schemaRefs>
-    <ds:schemaRef ds:uri="http://schemas.openxmlformats.org/officeDocument/2006/bibliography"/>
-  </ds:schemaRefs>
-</ds:datastoreItem>
-</file>
-
-<file path=customXml/itemProps18.xml><?xml version="1.0" encoding="utf-8"?>
-<ds:datastoreItem xmlns:ds="http://schemas.openxmlformats.org/officeDocument/2006/customXml" ds:itemID="{347453FC-F120-B04F-BB89-9D6EB6CC8D44}">
-  <ds:schemaRefs>
-    <ds:schemaRef ds:uri="http://schemas.openxmlformats.org/officeDocument/2006/bibliography"/>
-  </ds:schemaRefs>
-</ds:datastoreItem>
-</file>
-
-<file path=customXml/itemProps19.xml><?xml version="1.0" encoding="utf-8"?>
-<ds:datastoreItem xmlns:ds="http://schemas.openxmlformats.org/officeDocument/2006/customXml" ds:itemID="{F50D889C-CCD4-F445-8143-DCCD62DA2098}">
-  <ds:schemaRefs>
-    <ds:schemaRef ds:uri="http://schemas.openxmlformats.org/officeDocument/2006/bibliography"/>
-  </ds:schemaRefs>
-</ds:datastoreItem>
-</file>
-
-<file path=customXml/itemProps2.xml><?xml version="1.0" encoding="utf-8"?>
-<ds:datastoreItem xmlns:ds="http://schemas.openxmlformats.org/officeDocument/2006/customXml" ds:itemID="{1DF465E0-39E5-FF4C-BECB-1D2915533E59}">
-  <ds:schemaRefs>
-    <ds:schemaRef ds:uri="http://schemas.openxmlformats.org/officeDocument/2006/bibliography"/>
-  </ds:schemaRefs>
-</ds:datastoreItem>
-</file>
-
-<file path=customXml/itemProps20.xml><?xml version="1.0" encoding="utf-8"?>
-<ds:datastoreItem xmlns:ds="http://schemas.openxmlformats.org/officeDocument/2006/customXml" ds:itemID="{8173BECB-C220-0F4B-BB03-01123317E40E}">
-  <ds:schemaRefs>
-    <ds:schemaRef ds:uri="http://schemas.openxmlformats.org/officeDocument/2006/bibliography"/>
-  </ds:schemaRefs>
-</ds:datastoreItem>
-</file>
-
-<file path=customXml/itemProps21.xml><?xml version="1.0" encoding="utf-8"?>
-<ds:datastoreItem xmlns:ds="http://schemas.openxmlformats.org/officeDocument/2006/customXml" ds:itemID="{7972B36C-4A03-EC41-843D-D8FDB0BFEE59}">
-  <ds:schemaRefs>
-    <ds:schemaRef ds:uri="http://schemas.openxmlformats.org/officeDocument/2006/bibliography"/>
-  </ds:schemaRefs>
-</ds:datastoreItem>
-</file>
-
-<file path=customXml/itemProps22.xml><?xml version="1.0" encoding="utf-8"?>
-<ds:datastoreItem xmlns:ds="http://schemas.openxmlformats.org/officeDocument/2006/customXml" ds:itemID="{B931D791-A19B-4049-80C7-37FA12633648}">
-  <ds:schemaRefs>
-    <ds:schemaRef ds:uri="http://schemas.openxmlformats.org/officeDocument/2006/bibliography"/>
-  </ds:schemaRefs>
-</ds:datastoreItem>
-</file>
-
-<file path=customXml/itemProps23.xml><?xml version="1.0" encoding="utf-8"?>
-<ds:datastoreItem xmlns:ds="http://schemas.openxmlformats.org/officeDocument/2006/customXml" ds:itemID="{C36F9FAD-D8E0-9D4A-A91F-D6935BF912BA}">
-  <ds:schemaRefs>
-    <ds:schemaRef ds:uri="http://schemas.openxmlformats.org/officeDocument/2006/bibliography"/>
-  </ds:schemaRefs>
-</ds:datastoreItem>
-</file>
-
-<file path=customXml/itemProps24.xml><?xml version="1.0" encoding="utf-8"?>
-<ds:datastoreItem xmlns:ds="http://schemas.openxmlformats.org/officeDocument/2006/customXml" ds:itemID="{AB91DB2E-8E61-4F49-B5E5-3755576A5BCD}">
-  <ds:schemaRefs>
-    <ds:schemaRef ds:uri="http://schemas.openxmlformats.org/officeDocument/2006/bibliography"/>
-  </ds:schemaRefs>
-</ds:datastoreItem>
-</file>
-
-<file path=customXml/itemProps25.xml><?xml version="1.0" encoding="utf-8"?>
+<file path=customXml/itemProps50.xml><?xml version="1.0" encoding="utf-8"?>
 <ds:datastoreItem xmlns:ds="http://schemas.openxmlformats.org/officeDocument/2006/customXml" ds:itemID="{C790C9D7-FAEA-7949-8633-698C09AACBAB}">
   <ds:schemaRefs>
     <ds:schemaRef ds:uri="http://schemas.openxmlformats.org/officeDocument/2006/bibliography"/>
@@ -24069,7 +24440,7 @@
 </ds:datastoreItem>
 </file>
 
-<file path=customXml/itemProps26.xml><?xml version="1.0" encoding="utf-8"?>
+<file path=customXml/itemProps51.xml><?xml version="1.0" encoding="utf-8"?>
 <ds:datastoreItem xmlns:ds="http://schemas.openxmlformats.org/officeDocument/2006/customXml" ds:itemID="{96428C79-3D36-B945-B414-71EAF039D95D}">
   <ds:schemaRefs>
     <ds:schemaRef ds:uri="http://schemas.openxmlformats.org/officeDocument/2006/bibliography"/>
@@ -24077,7 +24448,7 @@
 </ds:datastoreItem>
 </file>
 
-<file path=customXml/itemProps27.xml><?xml version="1.0" encoding="utf-8"?>
+<file path=customXml/itemProps52.xml><?xml version="1.0" encoding="utf-8"?>
 <ds:datastoreItem xmlns:ds="http://schemas.openxmlformats.org/officeDocument/2006/customXml" ds:itemID="{08FDE9B5-7CFB-8744-9F44-04DDFD61962A}">
   <ds:schemaRefs>
     <ds:schemaRef ds:uri="http://schemas.openxmlformats.org/officeDocument/2006/bibliography"/>
@@ -24085,7 +24456,7 @@
 </ds:datastoreItem>
 </file>
 
-<file path=customXml/itemProps28.xml><?xml version="1.0" encoding="utf-8"?>
+<file path=customXml/itemProps53.xml><?xml version="1.0" encoding="utf-8"?>
 <ds:datastoreItem xmlns:ds="http://schemas.openxmlformats.org/officeDocument/2006/customXml" ds:itemID="{390E6D61-F899-494E-81E0-EFB838BF77D0}">
   <ds:schemaRefs>
     <ds:schemaRef ds:uri="http://schemas.openxmlformats.org/officeDocument/2006/bibliography"/>
@@ -24093,7 +24464,7 @@
 </ds:datastoreItem>
 </file>
 
-<file path=customXml/itemProps29.xml><?xml version="1.0" encoding="utf-8"?>
+<file path=customXml/itemProps54.xml><?xml version="1.0" encoding="utf-8"?>
 <ds:datastoreItem xmlns:ds="http://schemas.openxmlformats.org/officeDocument/2006/customXml" ds:itemID="{C93AA455-D026-FD4B-BC64-8E79279F9FBF}">
   <ds:schemaRefs>
     <ds:schemaRef ds:uri="http://schemas.openxmlformats.org/officeDocument/2006/bibliography"/>
@@ -24101,191 +24472,47 @@
 </ds:datastoreItem>
 </file>
 
-<file path=customXml/itemProps3.xml><?xml version="1.0" encoding="utf-8"?>
-<ds:datastoreItem xmlns:ds="http://schemas.openxmlformats.org/officeDocument/2006/customXml" ds:itemID="{E25147DA-AA79-0D4F-A823-7F8048E5AA05}">
+<file path=customXml/itemProps55.xml><?xml version="1.0" encoding="utf-8"?>
+<ds:datastoreItem xmlns:ds="http://schemas.openxmlformats.org/officeDocument/2006/customXml" ds:itemID="{A32A42CC-2EF4-3A4D-A811-6B290C6F2E36}">
   <ds:schemaRefs>
     <ds:schemaRef ds:uri="http://schemas.openxmlformats.org/officeDocument/2006/bibliography"/>
   </ds:schemaRefs>
 </ds:datastoreItem>
 </file>
 
-<file path=customXml/itemProps30.xml><?xml version="1.0" encoding="utf-8"?>
-<ds:datastoreItem xmlns:ds="http://schemas.openxmlformats.org/officeDocument/2006/customXml" ds:itemID="{46676376-FA42-0043-B39A-5A4D2251B617}">
+<file path=customXml/itemProps56.xml><?xml version="1.0" encoding="utf-8"?>
+<ds:datastoreItem xmlns:ds="http://schemas.openxmlformats.org/officeDocument/2006/customXml" ds:itemID="{5960C59B-89B3-7842-9472-3C1810EF1626}">
   <ds:schemaRefs>
     <ds:schemaRef ds:uri="http://schemas.openxmlformats.org/officeDocument/2006/bibliography"/>
   </ds:schemaRefs>
 </ds:datastoreItem>
 </file>
 
-<file path=customXml/itemProps31.xml><?xml version="1.0" encoding="utf-8"?>
-<ds:datastoreItem xmlns:ds="http://schemas.openxmlformats.org/officeDocument/2006/customXml" ds:itemID="{0BF79F18-D888-5B46-BC57-4D02189CF536}">
+<file path=customXml/itemProps57.xml><?xml version="1.0" encoding="utf-8"?>
+<ds:datastoreItem xmlns:ds="http://schemas.openxmlformats.org/officeDocument/2006/customXml" ds:itemID="{E08050B3-2F4D-7547-8691-C78DA1546835}">
   <ds:schemaRefs>
     <ds:schemaRef ds:uri="http://schemas.openxmlformats.org/officeDocument/2006/bibliography"/>
   </ds:schemaRefs>
 </ds:datastoreItem>
 </file>
 
-<file path=customXml/itemProps32.xml><?xml version="1.0" encoding="utf-8"?>
-<ds:datastoreItem xmlns:ds="http://schemas.openxmlformats.org/officeDocument/2006/customXml" ds:itemID="{E1FAA279-580C-E249-98B2-67110877281B}">
+<file path=customXml/itemProps58.xml><?xml version="1.0" encoding="utf-8"?>
+<ds:datastoreItem xmlns:ds="http://schemas.openxmlformats.org/officeDocument/2006/customXml" ds:itemID="{C415A198-4D75-E04B-AE44-E0BBB2B4503A}">
   <ds:schemaRefs>
     <ds:schemaRef ds:uri="http://schemas.openxmlformats.org/officeDocument/2006/bibliography"/>
   </ds:schemaRefs>
 </ds:datastoreItem>
 </file>
 
-<file path=customXml/itemProps33.xml><?xml version="1.0" encoding="utf-8"?>
-<ds:datastoreItem xmlns:ds="http://schemas.openxmlformats.org/officeDocument/2006/customXml" ds:itemID="{E7A185EE-E2DD-FE4B-BFE8-EAADBFE89A24}">
+<file path=customXml/itemProps59.xml><?xml version="1.0" encoding="utf-8"?>
+<ds:datastoreItem xmlns:ds="http://schemas.openxmlformats.org/officeDocument/2006/customXml" ds:itemID="{151F0824-ADBB-1249-AC0B-AE334428A980}">
   <ds:schemaRefs>
     <ds:schemaRef ds:uri="http://schemas.openxmlformats.org/officeDocument/2006/bibliography"/>
   </ds:schemaRefs>
 </ds:datastoreItem>
 </file>
 
-<file path=customXml/itemProps34.xml><?xml version="1.0" encoding="utf-8"?>
-<ds:datastoreItem xmlns:ds="http://schemas.openxmlformats.org/officeDocument/2006/customXml" ds:itemID="{5E12966C-DB13-2741-AFD3-0F57E5FA385C}">
-  <ds:schemaRefs>
-    <ds:schemaRef ds:uri="http://schemas.openxmlformats.org/officeDocument/2006/bibliography"/>
-  </ds:schemaRefs>
-</ds:datastoreItem>
-</file>
-
-<file path=customXml/itemProps35.xml><?xml version="1.0" encoding="utf-8"?>
-<ds:datastoreItem xmlns:ds="http://schemas.openxmlformats.org/officeDocument/2006/customXml" ds:itemID="{E9230E9B-A26A-F944-985A-AB4C38D35179}">
-  <ds:schemaRefs>
-    <ds:schemaRef ds:uri="http://schemas.openxmlformats.org/officeDocument/2006/bibliography"/>
-  </ds:schemaRefs>
-</ds:datastoreItem>
-</file>
-
-<file path=customXml/itemProps36.xml><?xml version="1.0" encoding="utf-8"?>
-<ds:datastoreItem xmlns:ds="http://schemas.openxmlformats.org/officeDocument/2006/customXml" ds:itemID="{3C53432E-C90B-0B45-8E93-54C5E802D76C}">
-  <ds:schemaRefs>
-    <ds:schemaRef ds:uri="http://schemas.openxmlformats.org/officeDocument/2006/bibliography"/>
-  </ds:schemaRefs>
-</ds:datastoreItem>
-</file>
-
-<file path=customXml/itemProps37.xml><?xml version="1.0" encoding="utf-8"?>
-<ds:datastoreItem xmlns:ds="http://schemas.openxmlformats.org/officeDocument/2006/customXml" ds:itemID="{12A65729-951A-C54E-873D-75CAFC90441C}">
-  <ds:schemaRefs>
-    <ds:schemaRef ds:uri="http://schemas.openxmlformats.org/officeDocument/2006/bibliography"/>
-  </ds:schemaRefs>
-</ds:datastoreItem>
-</file>
-
-<file path=customXml/itemProps38.xml><?xml version="1.0" encoding="utf-8"?>
-<ds:datastoreItem xmlns:ds="http://schemas.openxmlformats.org/officeDocument/2006/customXml" ds:itemID="{DC33B3C4-C826-CD4E-AD76-7EB6DCD99CC0}">
-  <ds:schemaRefs>
-    <ds:schemaRef ds:uri="http://schemas.openxmlformats.org/officeDocument/2006/bibliography"/>
-  </ds:schemaRefs>
-</ds:datastoreItem>
-</file>
-
-<file path=customXml/itemProps39.xml><?xml version="1.0" encoding="utf-8"?>
-<ds:datastoreItem xmlns:ds="http://schemas.openxmlformats.org/officeDocument/2006/customXml" ds:itemID="{BD4AE2BF-D947-164B-9A36-E841467A617E}">
-  <ds:schemaRefs>
-    <ds:schemaRef ds:uri="http://schemas.openxmlformats.org/officeDocument/2006/bibliography"/>
-  </ds:schemaRefs>
-</ds:datastoreItem>
-</file>
-
-<file path=customXml/itemProps4.xml><?xml version="1.0" encoding="utf-8"?>
-<ds:datastoreItem xmlns:ds="http://schemas.openxmlformats.org/officeDocument/2006/customXml" ds:itemID="{9F5316FC-D0D4-4945-9796-3F7DF0A39456}">
-  <ds:schemaRefs>
-    <ds:schemaRef ds:uri="http://schemas.openxmlformats.org/officeDocument/2006/bibliography"/>
-  </ds:schemaRefs>
-</ds:datastoreItem>
-</file>
-
-<file path=customXml/itemProps40.xml><?xml version="1.0" encoding="utf-8"?>
-<ds:datastoreItem xmlns:ds="http://schemas.openxmlformats.org/officeDocument/2006/customXml" ds:itemID="{81655FE9-622B-4045-A9EC-38E87326A2A1}">
-  <ds:schemaRefs>
-    <ds:schemaRef ds:uri="http://schemas.openxmlformats.org/officeDocument/2006/bibliography"/>
-  </ds:schemaRefs>
-</ds:datastoreItem>
-</file>
-
-<file path=customXml/itemProps41.xml><?xml version="1.0" encoding="utf-8"?>
-<ds:datastoreItem xmlns:ds="http://schemas.openxmlformats.org/officeDocument/2006/customXml" ds:itemID="{54C0265F-4BCC-454B-8A3D-74426FFD388F}">
-  <ds:schemaRefs>
-    <ds:schemaRef ds:uri="http://schemas.openxmlformats.org/officeDocument/2006/bibliography"/>
-  </ds:schemaRefs>
-</ds:datastoreItem>
-</file>
-
-<file path=customXml/itemProps42.xml><?xml version="1.0" encoding="utf-8"?>
-<ds:datastoreItem xmlns:ds="http://schemas.openxmlformats.org/officeDocument/2006/customXml" ds:itemID="{D24242F6-83D1-BA46-A622-75252D648A03}">
-  <ds:schemaRefs>
-    <ds:schemaRef ds:uri="http://schemas.openxmlformats.org/officeDocument/2006/bibliography"/>
-  </ds:schemaRefs>
-</ds:datastoreItem>
-</file>
-
-<file path=customXml/itemProps43.xml><?xml version="1.0" encoding="utf-8"?>
-<ds:datastoreItem xmlns:ds="http://schemas.openxmlformats.org/officeDocument/2006/customXml" ds:itemID="{2776833D-3D0F-A44B-BD0D-7A11DA4BC132}">
-  <ds:schemaRefs>
-    <ds:schemaRef ds:uri="http://schemas.openxmlformats.org/officeDocument/2006/bibliography"/>
-  </ds:schemaRefs>
-</ds:datastoreItem>
-</file>
-
-<file path=customXml/itemProps44.xml><?xml version="1.0" encoding="utf-8"?>
-<ds:datastoreItem xmlns:ds="http://schemas.openxmlformats.org/officeDocument/2006/customXml" ds:itemID="{913BD9C5-6B31-0043-8676-9C7AE23EE98F}">
-  <ds:schemaRefs>
-    <ds:schemaRef ds:uri="http://schemas.openxmlformats.org/officeDocument/2006/bibliography"/>
-  </ds:schemaRefs>
-</ds:datastoreItem>
-</file>
-
-<file path=customXml/itemProps45.xml><?xml version="1.0" encoding="utf-8"?>
-<ds:datastoreItem xmlns:ds="http://schemas.openxmlformats.org/officeDocument/2006/customXml" ds:itemID="{1945338F-536C-B64A-A03D-787605C2F859}">
-  <ds:schemaRefs>
-    <ds:schemaRef ds:uri="http://schemas.openxmlformats.org/officeDocument/2006/bibliography"/>
-  </ds:schemaRefs>
-</ds:datastoreItem>
-</file>
-
-<file path=customXml/itemProps46.xml><?xml version="1.0" encoding="utf-8"?>
-<ds:datastoreItem xmlns:ds="http://schemas.openxmlformats.org/officeDocument/2006/customXml" ds:itemID="{C8EC3A19-BFB9-D046-A346-306122160FE7}">
-  <ds:schemaRefs>
-    <ds:schemaRef ds:uri="http://schemas.openxmlformats.org/officeDocument/2006/bibliography"/>
-  </ds:schemaRefs>
-</ds:datastoreItem>
-</file>
-
-<file path=customXml/itemProps47.xml><?xml version="1.0" encoding="utf-8"?>
-<ds:datastoreItem xmlns:ds="http://schemas.openxmlformats.org/officeDocument/2006/customXml" ds:itemID="{332893CB-AEC5-457B-9724-DF4BAFD3DA6F}">
-  <ds:schemaRefs>
-    <ds:schemaRef ds:uri="http://schemas.openxmlformats.org/officeDocument/2006/bibliography"/>
-  </ds:schemaRefs>
-</ds:datastoreItem>
-</file>
-
-<file path=customXml/itemProps48.xml><?xml version="1.0" encoding="utf-8"?>
-<ds:datastoreItem xmlns:ds="http://schemas.openxmlformats.org/officeDocument/2006/customXml" ds:itemID="{EB23E4CA-1E92-6B41-9C91-F808CEE3B4AC}">
-  <ds:schemaRefs>
-    <ds:schemaRef ds:uri="http://schemas.openxmlformats.org/officeDocument/2006/bibliography"/>
-  </ds:schemaRefs>
-</ds:datastoreItem>
-</file>
-
-<file path=customXml/itemProps49.xml><?xml version="1.0" encoding="utf-8"?>
-<ds:datastoreItem xmlns:ds="http://schemas.openxmlformats.org/officeDocument/2006/customXml" ds:itemID="{D72851E5-6779-4E1C-B9B9-3E12BF8DCE42}">
-  <ds:schemaRefs>
-    <ds:schemaRef ds:uri="http://schemas.openxmlformats.org/officeDocument/2006/bibliography"/>
-  </ds:schemaRefs>
-</ds:datastoreItem>
-</file>
-
-<file path=customXml/itemProps5.xml><?xml version="1.0" encoding="utf-8"?>
-<ds:datastoreItem xmlns:ds="http://schemas.openxmlformats.org/officeDocument/2006/customXml" ds:itemID="{F417113A-9808-4BB2-9DFB-687DD94EEF83}">
-  <ds:schemaRefs>
-    <ds:schemaRef ds:uri="http://schemas.openxmlformats.org/officeDocument/2006/bibliography"/>
-  </ds:schemaRefs>
-</ds:datastoreItem>
-</file>
-
-<file path=customXml/itemProps50.xml><?xml version="1.0" encoding="utf-8"?>
+<file path=customXml/itemProps6.xml><?xml version="1.0" encoding="utf-8"?>
 <ds:datastoreItem xmlns:ds="http://schemas.openxmlformats.org/officeDocument/2006/customXml" ds:itemID="{24644F51-23ED-E74D-97BB-222CDB442E93}">
   <ds:schemaRefs>
     <ds:schemaRef ds:uri="http://schemas.openxmlformats.org/officeDocument/2006/bibliography"/>
@@ -24293,7 +24520,63 @@
 </ds:datastoreItem>
 </file>
 
-<file path=customXml/itemProps51.xml><?xml version="1.0" encoding="utf-8"?>
+<file path=customXml/itemProps60.xml><?xml version="1.0" encoding="utf-8"?>
+<ds:datastoreItem xmlns:ds="http://schemas.openxmlformats.org/officeDocument/2006/customXml" ds:itemID="{5EACC8AD-42B2-1C4B-97E2-56664E496ABD}">
+  <ds:schemaRefs>
+    <ds:schemaRef ds:uri="http://schemas.openxmlformats.org/officeDocument/2006/bibliography"/>
+  </ds:schemaRefs>
+</ds:datastoreItem>
+</file>
+
+<file path=customXml/itemProps61.xml><?xml version="1.0" encoding="utf-8"?>
+<ds:datastoreItem xmlns:ds="http://schemas.openxmlformats.org/officeDocument/2006/customXml" ds:itemID="{7CE843A1-8013-4749-8A44-1681786FDECF}">
+  <ds:schemaRefs>
+    <ds:schemaRef ds:uri="http://schemas.openxmlformats.org/officeDocument/2006/bibliography"/>
+  </ds:schemaRefs>
+</ds:datastoreItem>
+</file>
+
+<file path=customXml/itemProps62.xml><?xml version="1.0" encoding="utf-8"?>
+<ds:datastoreItem xmlns:ds="http://schemas.openxmlformats.org/officeDocument/2006/customXml" ds:itemID="{25E68E61-B3DB-FB49-B51F-666F0E72A047}">
+  <ds:schemaRefs>
+    <ds:schemaRef ds:uri="http://schemas.openxmlformats.org/officeDocument/2006/bibliography"/>
+  </ds:schemaRefs>
+</ds:datastoreItem>
+</file>
+
+<file path=customXml/itemProps63.xml><?xml version="1.0" encoding="utf-8"?>
+<ds:datastoreItem xmlns:ds="http://schemas.openxmlformats.org/officeDocument/2006/customXml" ds:itemID="{2755CD7A-3357-4E4B-B6DA-20B24D441496}">
+  <ds:schemaRefs>
+    <ds:schemaRef ds:uri="http://schemas.openxmlformats.org/officeDocument/2006/bibliography"/>
+  </ds:schemaRefs>
+</ds:datastoreItem>
+</file>
+
+<file path=customXml/itemProps64.xml><?xml version="1.0" encoding="utf-8"?>
+<ds:datastoreItem xmlns:ds="http://schemas.openxmlformats.org/officeDocument/2006/customXml" ds:itemID="{4EA389D7-8433-9142-9E67-B93ADBAF282F}">
+  <ds:schemaRefs>
+    <ds:schemaRef ds:uri="http://schemas.openxmlformats.org/officeDocument/2006/bibliography"/>
+  </ds:schemaRefs>
+</ds:datastoreItem>
+</file>
+
+<file path=customXml/itemProps65.xml><?xml version="1.0" encoding="utf-8"?>
+<ds:datastoreItem xmlns:ds="http://schemas.openxmlformats.org/officeDocument/2006/customXml" ds:itemID="{72BAC560-6B35-EE48-A441-0FE61BEC6623}">
+  <ds:schemaRefs>
+    <ds:schemaRef ds:uri="http://schemas.openxmlformats.org/officeDocument/2006/bibliography"/>
+  </ds:schemaRefs>
+</ds:datastoreItem>
+</file>
+
+<file path=customXml/itemProps66.xml><?xml version="1.0" encoding="utf-8"?>
+<ds:datastoreItem xmlns:ds="http://schemas.openxmlformats.org/officeDocument/2006/customXml" ds:itemID="{3AE92ADD-4F64-C44F-97D2-43428715B48C}">
+  <ds:schemaRefs>
+    <ds:schemaRef ds:uri="http://schemas.openxmlformats.org/officeDocument/2006/bibliography"/>
+  </ds:schemaRefs>
+</ds:datastoreItem>
+</file>
+
+<file path=customXml/itemProps7.xml><?xml version="1.0" encoding="utf-8"?>
 <ds:datastoreItem xmlns:ds="http://schemas.openxmlformats.org/officeDocument/2006/customXml" ds:itemID="{7A241779-A163-5E4E-B5D3-D29E72027E4F}">
   <ds:schemaRefs>
     <ds:schemaRef ds:uri="http://schemas.openxmlformats.org/officeDocument/2006/bibliography"/>
@@ -24301,7 +24584,7 @@
 </ds:datastoreItem>
 </file>
 
-<file path=customXml/itemProps52.xml><?xml version="1.0" encoding="utf-8"?>
+<file path=customXml/itemProps8.xml><?xml version="1.0" encoding="utf-8"?>
 <ds:datastoreItem xmlns:ds="http://schemas.openxmlformats.org/officeDocument/2006/customXml" ds:itemID="{3EDD839E-D021-8F49-BD71-69F101E57073}">
   <ds:schemaRefs>
     <ds:schemaRef ds:uri="http://schemas.openxmlformats.org/officeDocument/2006/bibliography"/>
@@ -24309,146 +24592,10 @@
 </ds:datastoreItem>
 </file>
 
-<file path=customXml/itemProps53.xml><?xml version="1.0" encoding="utf-8"?>
+<file path=customXml/itemProps9.xml><?xml version="1.0" encoding="utf-8"?>
 <ds:datastoreItem xmlns:ds="http://schemas.openxmlformats.org/officeDocument/2006/customXml" ds:itemID="{7BC12E0C-7D34-0343-A796-CA1D28D23DAB}">
   <ds:schemaRefs>
     <ds:schemaRef ds:uri="http://schemas.openxmlformats.org/officeDocument/2006/bibliography"/>
   </ds:schemaRefs>
 </ds:datastoreItem>
-</file>
-
-<file path=customXml/itemProps54.xml><?xml version="1.0" encoding="utf-8"?>
-<ds:datastoreItem xmlns:ds="http://schemas.openxmlformats.org/officeDocument/2006/customXml" ds:itemID="{AB609FD7-ECF2-344E-BEB0-0350A66F0BDF}">
-  <ds:schemaRefs>
-    <ds:schemaRef ds:uri="http://schemas.openxmlformats.org/officeDocument/2006/bibliography"/>
-  </ds:schemaRefs>
-</ds:datastoreItem>
-</file>
-
-<file path=customXml/itemProps55.xml><?xml version="1.0" encoding="utf-8"?>
-<ds:datastoreItem xmlns:ds="http://schemas.openxmlformats.org/officeDocument/2006/customXml" ds:itemID="{A8C27312-5FD0-E746-BBC2-C50F03077BD5}">
-  <ds:schemaRefs>
-    <ds:schemaRef ds:uri="http://schemas.openxmlformats.org/officeDocument/2006/bibliography"/>
-  </ds:schemaRefs>
-</ds:datastoreItem>
-</file>
-
-<file path=customXml/itemProps56.xml><?xml version="1.0" encoding="utf-8"?>
-<ds:datastoreItem xmlns:ds="http://schemas.openxmlformats.org/officeDocument/2006/customXml" ds:itemID="{36C21F49-3A30-8B49-A2F1-70236BD51145}">
-  <ds:schemaRefs>
-    <ds:schemaRef ds:uri="http://schemas.openxmlformats.org/officeDocument/2006/bibliography"/>
-  </ds:schemaRefs>
-</ds:datastoreItem>
-</file>
-
-<file path=customXml/itemProps57.xml><?xml version="1.0" encoding="utf-8"?>
-<ds:datastoreItem xmlns:ds="http://schemas.openxmlformats.org/officeDocument/2006/customXml" ds:itemID="{2733D736-9636-2D43-80C5-1721BD472298}">
-  <ds:schemaRefs>
-    <ds:schemaRef ds:uri="http://schemas.openxmlformats.org/officeDocument/2006/bibliography"/>
-  </ds:schemaRefs>
-</ds:datastoreItem>
-</file>
-
-<file path=customXml/itemProps58.xml><?xml version="1.0" encoding="utf-8"?>
-<ds:datastoreItem xmlns:ds="http://schemas.openxmlformats.org/officeDocument/2006/customXml" ds:itemID="{6DCABF49-9398-E44A-8C14-E61F34133FE4}">
-  <ds:schemaRefs>
-    <ds:schemaRef ds:uri="http://schemas.openxmlformats.org/officeDocument/2006/bibliography"/>
-  </ds:schemaRefs>
-</ds:datastoreItem>
-</file>
-
-<file path=customXml/itemProps59.xml><?xml version="1.0" encoding="utf-8"?>
-<ds:datastoreItem xmlns:ds="http://schemas.openxmlformats.org/officeDocument/2006/customXml" ds:itemID="{C2087D94-C8D0-064D-B773-986DA8A0B36E}">
-  <ds:schemaRefs>
-    <ds:schemaRef ds:uri="http://schemas.openxmlformats.org/officeDocument/2006/bibliography"/>
-  </ds:schemaRefs>
-</ds:datastoreItem>
-</file>
-
-<file path=customXml/itemProps6.xml><?xml version="1.0" encoding="utf-8"?>
-<ds:datastoreItem xmlns:ds="http://schemas.openxmlformats.org/officeDocument/2006/customXml" ds:itemID="{CB6D4703-53B8-F44D-883C-A84D94FF7B27}">
-  <ds:schemaRefs>
-    <ds:schemaRef ds:uri="http://schemas.openxmlformats.org/officeDocument/2006/bibliography"/>
-  </ds:schemaRefs>
-</ds:datastoreItem>
-</file>
-
-<file path=customXml/itemProps60.xml><?xml version="1.0" encoding="utf-8"?>
-<ds:datastoreItem xmlns:ds="http://schemas.openxmlformats.org/officeDocument/2006/customXml" ds:itemID="{A32A42CC-2EF4-3A4D-A811-6B290C6F2E36}">
-  <ds:schemaRefs>
-    <ds:schemaRef ds:uri="http://schemas.openxmlformats.org/officeDocument/2006/bibliography"/>
-  </ds:schemaRefs>
-</ds:datastoreItem>
-</file>
-
-<file path=customXml/itemProps61.xml><?xml version="1.0" encoding="utf-8"?>
-<ds:datastoreItem xmlns:ds="http://schemas.openxmlformats.org/officeDocument/2006/customXml" ds:itemID="{5960C59B-89B3-7842-9472-3C1810EF1626}">
-  <ds:schemaRefs>
-    <ds:schemaRef ds:uri="http://schemas.openxmlformats.org/officeDocument/2006/bibliography"/>
-  </ds:schemaRefs>
-</ds:datastoreItem>
-</file>
-
-<file path=customXml/itemProps62.xml><?xml version="1.0" encoding="utf-8"?>
-<ds:datastoreItem xmlns:ds="http://schemas.openxmlformats.org/officeDocument/2006/customXml" ds:itemID="{E08050B3-2F4D-7547-8691-C78DA1546835}">
-  <ds:schemaRefs>
-    <ds:schemaRef ds:uri="http://schemas.openxmlformats.org/officeDocument/2006/bibliography"/>
-  </ds:schemaRefs>
-</ds:datastoreItem>
-</file>
-
-<file path=customXml/itemProps63.xml><?xml version="1.0" encoding="utf-8"?>
-<ds:datastoreItem xmlns:ds="http://schemas.openxmlformats.org/officeDocument/2006/customXml" ds:itemID="{C415A198-4D75-E04B-AE44-E0BBB2B4503A}">
-  <ds:schemaRefs>
-    <ds:schemaRef ds:uri="http://schemas.openxmlformats.org/officeDocument/2006/bibliography"/>
-  </ds:schemaRefs>
-</ds:datastoreItem>
-</file>
-
-<file path=customXml/itemProps64.xml><?xml version="1.0" encoding="utf-8"?>
-<ds:datastoreItem xmlns:ds="http://schemas.openxmlformats.org/officeDocument/2006/customXml" ds:itemID="{151F0824-ADBB-1249-AC0B-AE334428A980}">
-  <ds:schemaRefs>
-    <ds:schemaRef ds:uri="http://schemas.openxmlformats.org/officeDocument/2006/bibliography"/>
-  </ds:schemaRefs>
-</ds:datastoreItem>
-</file>
-
-<file path=customXml/itemProps65.xml><?xml version="1.0" encoding="utf-8"?>
-<ds:datastoreItem xmlns:ds="http://schemas.openxmlformats.org/officeDocument/2006/customXml" ds:itemID="{5EACC8AD-42B2-1C4B-97E2-56664E496ABD}">
-  <ds:schemaRefs>
-    <ds:schemaRef ds:uri="http://schemas.openxmlformats.org/officeDocument/2006/bibliography"/>
-  </ds:schemaRefs>
-</ds:datastoreItem>
-</file>
-
-<file path=customXml/itemProps66.xml><?xml version="1.0" encoding="utf-8"?>
-<ds:datastoreItem xmlns:ds="http://schemas.openxmlformats.org/officeDocument/2006/customXml" ds:itemID="{B59FBA54-34AC-EE48-ADFC-7354A7A613EC}">
-  <ds:schemaRefs>
-    <ds:schemaRef ds:uri="http://schemas.openxmlformats.org/officeDocument/2006/bibliography"/>
-  </ds:schemaRefs>
-</ds:datastoreItem>
-</file>
-
-<file path=customXml/itemProps7.xml><?xml version="1.0" encoding="utf-8"?>
-<ds:datastoreItem xmlns:ds="http://schemas.openxmlformats.org/officeDocument/2006/customXml" ds:itemID="{2E5F3B76-09BA-A348-8A73-313AD5DD9CE0}">
-  <ds:schemaRefs>
-    <ds:schemaRef ds:uri="http://schemas.openxmlformats.org/officeDocument/2006/bibliography"/>
-  </ds:schemaRefs>
-</ds:datastoreItem>
-</file>
-
-<file path=customXml/itemProps8.xml><?xml version="1.0" encoding="utf-8"?>
-<ds:datastoreItem xmlns:ds="http://schemas.openxmlformats.org/officeDocument/2006/customXml" ds:itemID="{805D32E2-CFA0-6B4A-B929-6F9F17B974C9}">
-  <ds:schemaRefs>
-    <ds:schemaRef ds:uri="http://schemas.openxmlformats.org/officeDocument/2006/bibliography"/>
-  </ds:schemaRefs>
-</ds:datastoreItem>
-</file>
-
-<file path=customXml/itemProps9.xml><?xml version="1.0" encoding="utf-8"?>
-<ds:datastoreItem xmlns:ds="http://schemas.openxmlformats.org/officeDocument/2006/customXml" ds:itemID="{4D729631-8A9D-BF4B-A185-670FF005DFBF}">
-  <ds:schemaRefs>
-    <ds:schemaRef ds:uri="http://schemas.openxmlformats.org/officeDocument/2006/bibliography"/>
-  </ds:schemaRefs>
-</ds:datastoreItem>
 </file>
</xml_diff>

<commit_message>
Added section to methods describing age covariate.  Part of issue #40
</commit_message>
<xml_diff>
--- a/manuscript/Acromegaly-Manuscript/manuscript.docx
+++ b/manuscript/Acromegaly-Manuscript/manuscript.docx
@@ -722,23 +722,7 @@
           <w:rFonts w:ascii="Times New Roman" w:hAnsi="Times New Roman" w:cs="Times New Roman"/>
           <w:bCs/>
         </w:rPr>
-        <w:t>i_hochberg@rambam.health.g</w:t>
-      </w:r>
-      <w:r>
-        <w:rPr>
-          <w:rStyle w:val="Hyperlink"/>
-          <w:rFonts w:ascii="Times New Roman" w:hAnsi="Times New Roman" w:cs="Times New Roman"/>
-          <w:bCs/>
-        </w:rPr>
-        <w:t>o</w:t>
-      </w:r>
-      <w:r>
-        <w:rPr>
-          <w:rStyle w:val="Hyperlink"/>
-          <w:rFonts w:ascii="Times New Roman" w:hAnsi="Times New Roman" w:cs="Times New Roman"/>
-          <w:bCs/>
-        </w:rPr>
-        <w:t>v.il</w:t>
+        <w:t>i_hochberg@rambam.health.gov.il</w:t>
       </w:r>
       <w:r>
         <w:rPr>
@@ -2853,8 +2837,6 @@
         </w:rPr>
         <w:t xml:space="preserve">cd </w:t>
       </w:r>
-      <w:bookmarkStart w:id="0" w:name="_GoBack"/>
-      <w:bookmarkEnd w:id="0"/>
       <w:r>
         <w:rPr>
           <w:rFonts w:ascii="Times New Roman" w:eastAsia="Times New Roman" w:hAnsi="Times New Roman" w:cs="Times New Roman"/>
@@ -4596,20 +4578,130 @@
         </w:rPr>
         <w:t xml:space="preserve">.  </w:t>
       </w:r>
-      <w:r>
-        <w:rPr>
-          <w:rFonts w:ascii="Times New Roman" w:eastAsia="Times New Roman" w:hAnsi="Times New Roman" w:cs="Times New Roman"/>
-          <w:color w:val="191919"/>
-        </w:rPr>
-        <w:t xml:space="preserve">These subjects corresponded to the patients described in Table 1, with the </w:t>
-      </w:r>
-      <w:r>
-        <w:rPr>
-          <w:rFonts w:ascii="Times New Roman" w:eastAsia="Times New Roman" w:hAnsi="Times New Roman" w:cs="Times New Roman"/>
-          <w:color w:val="191919"/>
-        </w:rPr>
-        <w:lastRenderedPageBreak/>
-        <w:t xml:space="preserve">exception of subjects </w:t>
+      <w:ins w:id="0" w:author="Dave Bridges" w:date="2014-09-23T08:33:00Z">
+        <w:r>
+          <w:rPr>
+            <w:rFonts w:ascii="Times New Roman" w:eastAsia="Times New Roman" w:hAnsi="Times New Roman" w:cs="Times New Roman"/>
+            <w:color w:val="191919"/>
+          </w:rPr>
+          <w:t>To account for potential age-dependent changes in the subjects, we also did a supplementary analysis in which</w:t>
+        </w:r>
+      </w:ins>
+      <w:ins w:id="1" w:author="Dave Bridges" w:date="2014-09-23T08:34:00Z">
+        <w:r>
+          <w:rPr>
+            <w:rFonts w:ascii="Times New Roman" w:eastAsia="Times New Roman" w:hAnsi="Times New Roman" w:cs="Times New Roman"/>
+            <w:color w:val="191919"/>
+          </w:rPr>
+          <w:t xml:space="preserve"> separated the patients into two groups, over </w:t>
+        </w:r>
+      </w:ins>
+      <w:ins w:id="2" w:author="Dave Bridges" w:date="2014-09-23T08:41:00Z">
+        <w:r>
+          <w:rPr>
+            <w:rFonts w:ascii="Times New Roman" w:eastAsia="Times New Roman" w:hAnsi="Times New Roman" w:cs="Times New Roman"/>
+            <w:color w:val="191919"/>
+          </w:rPr>
+          <w:t>6</w:t>
+        </w:r>
+      </w:ins>
+      <w:ins w:id="3" w:author="Dave Bridges" w:date="2014-09-23T08:34:00Z">
+        <w:r>
+          <w:rPr>
+            <w:rFonts w:ascii="Times New Roman" w:eastAsia="Times New Roman" w:hAnsi="Times New Roman" w:cs="Times New Roman"/>
+            <w:color w:val="191919"/>
+          </w:rPr>
+          <w:t xml:space="preserve">0 and under </w:t>
+        </w:r>
+      </w:ins>
+      <w:ins w:id="4" w:author="Dave Bridges" w:date="2014-09-23T08:41:00Z">
+        <w:r>
+          <w:rPr>
+            <w:rFonts w:ascii="Times New Roman" w:eastAsia="Times New Roman" w:hAnsi="Times New Roman" w:cs="Times New Roman"/>
+            <w:color w:val="191919"/>
+          </w:rPr>
+          <w:t>6</w:t>
+        </w:r>
+      </w:ins>
+      <w:bookmarkStart w:id="5" w:name="_GoBack"/>
+      <w:bookmarkEnd w:id="5"/>
+      <w:ins w:id="6" w:author="Dave Bridges" w:date="2014-09-23T08:34:00Z">
+        <w:r>
+          <w:rPr>
+            <w:rFonts w:ascii="Times New Roman" w:eastAsia="Times New Roman" w:hAnsi="Times New Roman" w:cs="Times New Roman"/>
+            <w:color w:val="191919"/>
+          </w:rPr>
+          <w:t>0</w:t>
+        </w:r>
+      </w:ins>
+      <w:ins w:id="7" w:author="Dave Bridges" w:date="2014-09-23T08:35:00Z">
+        <w:r>
+          <w:rPr>
+            <w:rFonts w:ascii="Times New Roman" w:eastAsia="Times New Roman" w:hAnsi="Times New Roman" w:cs="Times New Roman"/>
+            <w:color w:val="191919"/>
+          </w:rPr>
+          <w:t xml:space="preserve">.  We </w:t>
+        </w:r>
+        <w:r>
+          <w:rPr>
+            <w:rFonts w:ascii="Times New Roman" w:eastAsia="Times New Roman" w:hAnsi="Times New Roman" w:cs="Times New Roman"/>
+            <w:color w:val="191919"/>
+          </w:rPr>
+          <w:lastRenderedPageBreak/>
+          <w:t xml:space="preserve">then added this age group as </w:t>
+        </w:r>
+      </w:ins>
+      <w:ins w:id="8" w:author="Dave Bridges" w:date="2014-09-23T08:40:00Z">
+        <w:r>
+          <w:rPr>
+            <w:rFonts w:ascii="Times New Roman" w:eastAsia="Times New Roman" w:hAnsi="Times New Roman" w:cs="Times New Roman"/>
+            <w:color w:val="191919"/>
+          </w:rPr>
+          <w:t>a</w:t>
+        </w:r>
+      </w:ins>
+      <w:ins w:id="9" w:author="Dave Bridges" w:date="2014-09-23T08:35:00Z">
+        <w:r>
+          <w:rPr>
+            <w:rFonts w:ascii="Times New Roman" w:eastAsia="Times New Roman" w:hAnsi="Times New Roman" w:cs="Times New Roman"/>
+            <w:color w:val="191919"/>
+          </w:rPr>
+          <w:t xml:space="preserve"> covariate along with the </w:t>
+        </w:r>
+      </w:ins>
+      <w:ins w:id="10" w:author="Dave Bridges" w:date="2014-09-23T08:36:00Z">
+        <w:r>
+          <w:rPr>
+            <w:rFonts w:ascii="Times New Roman" w:eastAsia="Times New Roman" w:hAnsi="Times New Roman" w:cs="Times New Roman"/>
+            <w:color w:val="191919"/>
+          </w:rPr>
+          <w:t>disease state</w:t>
+        </w:r>
+      </w:ins>
+      <w:ins w:id="11" w:author="Dave Bridges" w:date="2014-09-23T08:35:00Z">
+        <w:r>
+          <w:rPr>
+            <w:rFonts w:ascii="Times New Roman" w:eastAsia="Times New Roman" w:hAnsi="Times New Roman" w:cs="Times New Roman"/>
+            <w:color w:val="191919"/>
+          </w:rPr>
+          <w:t>, also allowing for an interaction between the age group and the disease</w:t>
+        </w:r>
+      </w:ins>
+      <w:ins w:id="12" w:author="Dave Bridges" w:date="2014-09-23T08:34:00Z">
+        <w:r>
+          <w:rPr>
+            <w:rFonts w:ascii="Times New Roman" w:eastAsia="Times New Roman" w:hAnsi="Times New Roman" w:cs="Times New Roman"/>
+            <w:color w:val="191919"/>
+          </w:rPr>
+          <w:t xml:space="preserve">.  </w:t>
+        </w:r>
+      </w:ins>
+      <w:r>
+        <w:rPr>
+          <w:rFonts w:ascii="Times New Roman" w:eastAsia="Times New Roman" w:hAnsi="Times New Roman" w:cs="Times New Roman"/>
+          <w:color w:val="191919"/>
+        </w:rPr>
+        <w:t xml:space="preserve">These subjects corresponded to the patients described in Table 1, with the exception of subjects </w:t>
       </w:r>
       <w:r>
         <w:rPr>
@@ -5702,7 +5794,15 @@
           <w:rFonts w:ascii="Times New Roman" w:eastAsia="Times New Roman" w:hAnsi="Times New Roman" w:cs="Times New Roman"/>
           <w:color w:val="191919"/>
         </w:rPr>
-        <w:t xml:space="preserve"> were left by the software default. </w:t>
+        <w:t xml:space="preserve"> were left by the </w:t>
+      </w:r>
+      <w:r>
+        <w:rPr>
+          <w:rFonts w:ascii="Times New Roman" w:eastAsia="Times New Roman" w:hAnsi="Times New Roman" w:cs="Times New Roman"/>
+          <w:color w:val="191919"/>
+        </w:rPr>
+        <w:lastRenderedPageBreak/>
+        <w:t xml:space="preserve">software default. </w:t>
       </w:r>
       <w:r>
         <w:rPr>
@@ -5846,7 +5946,6 @@
           <w:b/>
           <w:bCs/>
         </w:rPr>
-        <w:lastRenderedPageBreak/>
         <w:t>Results</w:t>
       </w:r>
       <w:r>
@@ -21345,7 +21444,7 @@
         <w:rStyle w:val="PageNumber"/>
         <w:noProof/>
       </w:rPr>
-      <w:t>13</w:t>
+      <w:t>6</w:t>
     </w:r>
     <w:r>
       <w:rPr>
@@ -24073,6 +24172,150 @@
 </file>
 
 <file path=customXml/itemProps1.xml><?xml version="1.0" encoding="utf-8"?>
+<ds:datastoreItem xmlns:ds="http://schemas.openxmlformats.org/officeDocument/2006/customXml" ds:itemID="{2776833D-3D0F-A44B-BD0D-7A11DA4BC132}">
+  <ds:schemaRefs>
+    <ds:schemaRef ds:uri="http://schemas.openxmlformats.org/officeDocument/2006/bibliography"/>
+  </ds:schemaRefs>
+</ds:datastoreItem>
+</file>
+
+<file path=customXml/itemProps10.xml><?xml version="1.0" encoding="utf-8"?>
+<ds:datastoreItem xmlns:ds="http://schemas.openxmlformats.org/officeDocument/2006/customXml" ds:itemID="{C93AA455-D026-FD4B-BC64-8E79279F9FBF}">
+  <ds:schemaRefs>
+    <ds:schemaRef ds:uri="http://schemas.openxmlformats.org/officeDocument/2006/bibliography"/>
+  </ds:schemaRefs>
+</ds:datastoreItem>
+</file>
+
+<file path=customXml/itemProps11.xml><?xml version="1.0" encoding="utf-8"?>
+<ds:datastoreItem xmlns:ds="http://schemas.openxmlformats.org/officeDocument/2006/customXml" ds:itemID="{A32A42CC-2EF4-3A4D-A811-6B290C6F2E36}">
+  <ds:schemaRefs>
+    <ds:schemaRef ds:uri="http://schemas.openxmlformats.org/officeDocument/2006/bibliography"/>
+  </ds:schemaRefs>
+</ds:datastoreItem>
+</file>
+
+<file path=customXml/itemProps12.xml><?xml version="1.0" encoding="utf-8"?>
+<ds:datastoreItem xmlns:ds="http://schemas.openxmlformats.org/officeDocument/2006/customXml" ds:itemID="{5960C59B-89B3-7842-9472-3C1810EF1626}">
+  <ds:schemaRefs>
+    <ds:schemaRef ds:uri="http://schemas.openxmlformats.org/officeDocument/2006/bibliography"/>
+  </ds:schemaRefs>
+</ds:datastoreItem>
+</file>
+
+<file path=customXml/itemProps13.xml><?xml version="1.0" encoding="utf-8"?>
+<ds:datastoreItem xmlns:ds="http://schemas.openxmlformats.org/officeDocument/2006/customXml" ds:itemID="{E08050B3-2F4D-7547-8691-C78DA1546835}">
+  <ds:schemaRefs>
+    <ds:schemaRef ds:uri="http://schemas.openxmlformats.org/officeDocument/2006/bibliography"/>
+  </ds:schemaRefs>
+</ds:datastoreItem>
+</file>
+
+<file path=customXml/itemProps14.xml><?xml version="1.0" encoding="utf-8"?>
+<ds:datastoreItem xmlns:ds="http://schemas.openxmlformats.org/officeDocument/2006/customXml" ds:itemID="{C415A198-4D75-E04B-AE44-E0BBB2B4503A}">
+  <ds:schemaRefs>
+    <ds:schemaRef ds:uri="http://schemas.openxmlformats.org/officeDocument/2006/bibliography"/>
+  </ds:schemaRefs>
+</ds:datastoreItem>
+</file>
+
+<file path=customXml/itemProps15.xml><?xml version="1.0" encoding="utf-8"?>
+<ds:datastoreItem xmlns:ds="http://schemas.openxmlformats.org/officeDocument/2006/customXml" ds:itemID="{151F0824-ADBB-1249-AC0B-AE334428A980}">
+  <ds:schemaRefs>
+    <ds:schemaRef ds:uri="http://schemas.openxmlformats.org/officeDocument/2006/bibliography"/>
+  </ds:schemaRefs>
+</ds:datastoreItem>
+</file>
+
+<file path=customXml/itemProps16.xml><?xml version="1.0" encoding="utf-8"?>
+<ds:datastoreItem xmlns:ds="http://schemas.openxmlformats.org/officeDocument/2006/customXml" ds:itemID="{E9230E9B-A26A-F944-985A-AB4C38D35179}">
+  <ds:schemaRefs>
+    <ds:schemaRef ds:uri="http://schemas.openxmlformats.org/officeDocument/2006/bibliography"/>
+  </ds:schemaRefs>
+</ds:datastoreItem>
+</file>
+
+<file path=customXml/itemProps17.xml><?xml version="1.0" encoding="utf-8"?>
+<ds:datastoreItem xmlns:ds="http://schemas.openxmlformats.org/officeDocument/2006/customXml" ds:itemID="{3C53432E-C90B-0B45-8E93-54C5E802D76C}">
+  <ds:schemaRefs>
+    <ds:schemaRef ds:uri="http://schemas.openxmlformats.org/officeDocument/2006/bibliography"/>
+  </ds:schemaRefs>
+</ds:datastoreItem>
+</file>
+
+<file path=customXml/itemProps18.xml><?xml version="1.0" encoding="utf-8"?>
+<ds:datastoreItem xmlns:ds="http://schemas.openxmlformats.org/officeDocument/2006/customXml" ds:itemID="{12A65729-951A-C54E-873D-75CAFC90441C}">
+  <ds:schemaRefs>
+    <ds:schemaRef ds:uri="http://schemas.openxmlformats.org/officeDocument/2006/bibliography"/>
+  </ds:schemaRefs>
+</ds:datastoreItem>
+</file>
+
+<file path=customXml/itemProps19.xml><?xml version="1.0" encoding="utf-8"?>
+<ds:datastoreItem xmlns:ds="http://schemas.openxmlformats.org/officeDocument/2006/customXml" ds:itemID="{DC33B3C4-C826-CD4E-AD76-7EB6DCD99CC0}">
+  <ds:schemaRefs>
+    <ds:schemaRef ds:uri="http://schemas.openxmlformats.org/officeDocument/2006/bibliography"/>
+  </ds:schemaRefs>
+</ds:datastoreItem>
+</file>
+
+<file path=customXml/itemProps2.xml><?xml version="1.0" encoding="utf-8"?>
+<ds:datastoreItem xmlns:ds="http://schemas.openxmlformats.org/officeDocument/2006/customXml" ds:itemID="{3AE92ADD-4F64-C44F-97D2-43428715B48C}">
+  <ds:schemaRefs>
+    <ds:schemaRef ds:uri="http://schemas.openxmlformats.org/officeDocument/2006/bibliography"/>
+  </ds:schemaRefs>
+</ds:datastoreItem>
+</file>
+
+<file path=customXml/itemProps20.xml><?xml version="1.0" encoding="utf-8"?>
+<ds:datastoreItem xmlns:ds="http://schemas.openxmlformats.org/officeDocument/2006/customXml" ds:itemID="{BD4AE2BF-D947-164B-9A36-E841467A617E}">
+  <ds:schemaRefs>
+    <ds:schemaRef ds:uri="http://schemas.openxmlformats.org/officeDocument/2006/bibliography"/>
+  </ds:schemaRefs>
+</ds:datastoreItem>
+</file>
+
+<file path=customXml/itemProps21.xml><?xml version="1.0" encoding="utf-8"?>
+<ds:datastoreItem xmlns:ds="http://schemas.openxmlformats.org/officeDocument/2006/customXml" ds:itemID="{8173BECB-C220-0F4B-BB03-01123317E40E}">
+  <ds:schemaRefs>
+    <ds:schemaRef ds:uri="http://schemas.openxmlformats.org/officeDocument/2006/bibliography"/>
+  </ds:schemaRefs>
+</ds:datastoreItem>
+</file>
+
+<file path=customXml/itemProps22.xml><?xml version="1.0" encoding="utf-8"?>
+<ds:datastoreItem xmlns:ds="http://schemas.openxmlformats.org/officeDocument/2006/customXml" ds:itemID="{7972B36C-4A03-EC41-843D-D8FDB0BFEE59}">
+  <ds:schemaRefs>
+    <ds:schemaRef ds:uri="http://schemas.openxmlformats.org/officeDocument/2006/bibliography"/>
+  </ds:schemaRefs>
+</ds:datastoreItem>
+</file>
+
+<file path=customXml/itemProps23.xml><?xml version="1.0" encoding="utf-8"?>
+<ds:datastoreItem xmlns:ds="http://schemas.openxmlformats.org/officeDocument/2006/customXml" ds:itemID="{B931D791-A19B-4049-80C7-37FA12633648}">
+  <ds:schemaRefs>
+    <ds:schemaRef ds:uri="http://schemas.openxmlformats.org/officeDocument/2006/bibliography"/>
+  </ds:schemaRefs>
+</ds:datastoreItem>
+</file>
+
+<file path=customXml/itemProps24.xml><?xml version="1.0" encoding="utf-8"?>
+<ds:datastoreItem xmlns:ds="http://schemas.openxmlformats.org/officeDocument/2006/customXml" ds:itemID="{C36F9FAD-D8E0-9D4A-A91F-D6935BF912BA}">
+  <ds:schemaRefs>
+    <ds:schemaRef ds:uri="http://schemas.openxmlformats.org/officeDocument/2006/bibliography"/>
+  </ds:schemaRefs>
+</ds:datastoreItem>
+</file>
+
+<file path=customXml/itemProps25.xml><?xml version="1.0" encoding="utf-8"?>
+<ds:datastoreItem xmlns:ds="http://schemas.openxmlformats.org/officeDocument/2006/customXml" ds:itemID="{AB91DB2E-8E61-4F49-B5E5-3755576A5BCD}">
+  <ds:schemaRefs>
+    <ds:schemaRef ds:uri="http://schemas.openxmlformats.org/officeDocument/2006/bibliography"/>
+  </ds:schemaRefs>
+</ds:datastoreItem>
+</file>
+
+<file path=customXml/itemProps26.xml><?xml version="1.0" encoding="utf-8"?>
 <ds:datastoreItem xmlns:ds="http://schemas.openxmlformats.org/officeDocument/2006/customXml" ds:itemID="{F50D889C-CCD4-F445-8143-DCCD62DA2098}">
   <ds:schemaRefs>
     <ds:schemaRef ds:uri="http://schemas.openxmlformats.org/officeDocument/2006/bibliography"/>
@@ -24080,7 +24323,31 @@
 </ds:datastoreItem>
 </file>
 
-<file path=customXml/itemProps10.xml><?xml version="1.0" encoding="utf-8"?>
+<file path=customXml/itemProps27.xml><?xml version="1.0" encoding="utf-8"?>
+<ds:datastoreItem xmlns:ds="http://schemas.openxmlformats.org/officeDocument/2006/customXml" ds:itemID="{B59FBA54-34AC-EE48-ADFC-7354A7A613EC}">
+  <ds:schemaRefs>
+    <ds:schemaRef ds:uri="http://schemas.openxmlformats.org/officeDocument/2006/bibliography"/>
+  </ds:schemaRefs>
+</ds:datastoreItem>
+</file>
+
+<file path=customXml/itemProps28.xml><?xml version="1.0" encoding="utf-8"?>
+<ds:datastoreItem xmlns:ds="http://schemas.openxmlformats.org/officeDocument/2006/customXml" ds:itemID="{1797CD45-8AE2-9B4B-8DBA-8D0DFD6A019C}">
+  <ds:schemaRefs>
+    <ds:schemaRef ds:uri="http://schemas.openxmlformats.org/officeDocument/2006/bibliography"/>
+  </ds:schemaRefs>
+</ds:datastoreItem>
+</file>
+
+<file path=customXml/itemProps29.xml><?xml version="1.0" encoding="utf-8"?>
+<ds:datastoreItem xmlns:ds="http://schemas.openxmlformats.org/officeDocument/2006/customXml" ds:itemID="{F40A60E6-1B3C-0544-BCFA-C07E2AADF31C}">
+  <ds:schemaRefs>
+    <ds:schemaRef ds:uri="http://schemas.openxmlformats.org/officeDocument/2006/bibliography"/>
+  </ds:schemaRefs>
+</ds:datastoreItem>
+</file>
+
+<file path=customXml/itemProps3.xml><?xml version="1.0" encoding="utf-8"?>
 <ds:datastoreItem xmlns:ds="http://schemas.openxmlformats.org/officeDocument/2006/customXml" ds:itemID="{AB609FD7-ECF2-344E-BEB0-0350A66F0BDF}">
   <ds:schemaRefs>
     <ds:schemaRef ds:uri="http://schemas.openxmlformats.org/officeDocument/2006/bibliography"/>
@@ -24088,7 +24355,87 @@
 </ds:datastoreItem>
 </file>
 
-<file path=customXml/itemProps11.xml><?xml version="1.0" encoding="utf-8"?>
+<file path=customXml/itemProps30.xml><?xml version="1.0" encoding="utf-8"?>
+<ds:datastoreItem xmlns:ds="http://schemas.openxmlformats.org/officeDocument/2006/customXml" ds:itemID="{E38B018E-1206-184B-AB46-4BC33992487E}">
+  <ds:schemaRefs>
+    <ds:schemaRef ds:uri="http://schemas.openxmlformats.org/officeDocument/2006/bibliography"/>
+  </ds:schemaRefs>
+</ds:datastoreItem>
+</file>
+
+<file path=customXml/itemProps31.xml><?xml version="1.0" encoding="utf-8"?>
+<ds:datastoreItem xmlns:ds="http://schemas.openxmlformats.org/officeDocument/2006/customXml" ds:itemID="{24644F51-23ED-E74D-97BB-222CDB442E93}">
+  <ds:schemaRefs>
+    <ds:schemaRef ds:uri="http://schemas.openxmlformats.org/officeDocument/2006/bibliography"/>
+  </ds:schemaRefs>
+</ds:datastoreItem>
+</file>
+
+<file path=customXml/itemProps32.xml><?xml version="1.0" encoding="utf-8"?>
+<ds:datastoreItem xmlns:ds="http://schemas.openxmlformats.org/officeDocument/2006/customXml" ds:itemID="{7A241779-A163-5E4E-B5D3-D29E72027E4F}">
+  <ds:schemaRefs>
+    <ds:schemaRef ds:uri="http://schemas.openxmlformats.org/officeDocument/2006/bibliography"/>
+  </ds:schemaRefs>
+</ds:datastoreItem>
+</file>
+
+<file path=customXml/itemProps33.xml><?xml version="1.0" encoding="utf-8"?>
+<ds:datastoreItem xmlns:ds="http://schemas.openxmlformats.org/officeDocument/2006/customXml" ds:itemID="{3EDD839E-D021-8F49-BD71-69F101E57073}">
+  <ds:schemaRefs>
+    <ds:schemaRef ds:uri="http://schemas.openxmlformats.org/officeDocument/2006/bibliography"/>
+  </ds:schemaRefs>
+</ds:datastoreItem>
+</file>
+
+<file path=customXml/itemProps34.xml><?xml version="1.0" encoding="utf-8"?>
+<ds:datastoreItem xmlns:ds="http://schemas.openxmlformats.org/officeDocument/2006/customXml" ds:itemID="{7BC12E0C-7D34-0343-A796-CA1D28D23DAB}">
+  <ds:schemaRefs>
+    <ds:schemaRef ds:uri="http://schemas.openxmlformats.org/officeDocument/2006/bibliography"/>
+  </ds:schemaRefs>
+</ds:datastoreItem>
+</file>
+
+<file path=customXml/itemProps35.xml><?xml version="1.0" encoding="utf-8"?>
+<ds:datastoreItem xmlns:ds="http://schemas.openxmlformats.org/officeDocument/2006/customXml" ds:itemID="{F417113A-9808-4BB2-9DFB-687DD94EEF83}">
+  <ds:schemaRefs>
+    <ds:schemaRef ds:uri="http://schemas.openxmlformats.org/officeDocument/2006/bibliography"/>
+  </ds:schemaRefs>
+</ds:datastoreItem>
+</file>
+
+<file path=customXml/itemProps36.xml><?xml version="1.0" encoding="utf-8"?>
+<ds:datastoreItem xmlns:ds="http://schemas.openxmlformats.org/officeDocument/2006/customXml" ds:itemID="{CB6D4703-53B8-F44D-883C-A84D94FF7B27}">
+  <ds:schemaRefs>
+    <ds:schemaRef ds:uri="http://schemas.openxmlformats.org/officeDocument/2006/bibliography"/>
+  </ds:schemaRefs>
+</ds:datastoreItem>
+</file>
+
+<file path=customXml/itemProps37.xml><?xml version="1.0" encoding="utf-8"?>
+<ds:datastoreItem xmlns:ds="http://schemas.openxmlformats.org/officeDocument/2006/customXml" ds:itemID="{2E5F3B76-09BA-A348-8A73-313AD5DD9CE0}">
+  <ds:schemaRefs>
+    <ds:schemaRef ds:uri="http://schemas.openxmlformats.org/officeDocument/2006/bibliography"/>
+  </ds:schemaRefs>
+</ds:datastoreItem>
+</file>
+
+<file path=customXml/itemProps38.xml><?xml version="1.0" encoding="utf-8"?>
+<ds:datastoreItem xmlns:ds="http://schemas.openxmlformats.org/officeDocument/2006/customXml" ds:itemID="{805D32E2-CFA0-6B4A-B929-6F9F17B974C9}">
+  <ds:schemaRefs>
+    <ds:schemaRef ds:uri="http://schemas.openxmlformats.org/officeDocument/2006/bibliography"/>
+  </ds:schemaRefs>
+</ds:datastoreItem>
+</file>
+
+<file path=customXml/itemProps39.xml><?xml version="1.0" encoding="utf-8"?>
+<ds:datastoreItem xmlns:ds="http://schemas.openxmlformats.org/officeDocument/2006/customXml" ds:itemID="{4D729631-8A9D-BF4B-A185-670FF005DFBF}">
+  <ds:schemaRefs>
+    <ds:schemaRef ds:uri="http://schemas.openxmlformats.org/officeDocument/2006/bibliography"/>
+  </ds:schemaRefs>
+</ds:datastoreItem>
+</file>
+
+<file path=customXml/itemProps4.xml><?xml version="1.0" encoding="utf-8"?>
 <ds:datastoreItem xmlns:ds="http://schemas.openxmlformats.org/officeDocument/2006/customXml" ds:itemID="{A8C27312-5FD0-E746-BBC2-C50F03077BD5}">
   <ds:schemaRefs>
     <ds:schemaRef ds:uri="http://schemas.openxmlformats.org/officeDocument/2006/bibliography"/>
@@ -24096,7 +24443,87 @@
 </ds:datastoreItem>
 </file>
 
-<file path=customXml/itemProps12.xml><?xml version="1.0" encoding="utf-8"?>
+<file path=customXml/itemProps40.xml><?xml version="1.0" encoding="utf-8"?>
+<ds:datastoreItem xmlns:ds="http://schemas.openxmlformats.org/officeDocument/2006/customXml" ds:itemID="{46676376-FA42-0043-B39A-5A4D2251B617}">
+  <ds:schemaRefs>
+    <ds:schemaRef ds:uri="http://schemas.openxmlformats.org/officeDocument/2006/bibliography"/>
+  </ds:schemaRefs>
+</ds:datastoreItem>
+</file>
+
+<file path=customXml/itemProps41.xml><?xml version="1.0" encoding="utf-8"?>
+<ds:datastoreItem xmlns:ds="http://schemas.openxmlformats.org/officeDocument/2006/customXml" ds:itemID="{0BF79F18-D888-5B46-BC57-4D02189CF536}">
+  <ds:schemaRefs>
+    <ds:schemaRef ds:uri="http://schemas.openxmlformats.org/officeDocument/2006/bibliography"/>
+  </ds:schemaRefs>
+</ds:datastoreItem>
+</file>
+
+<file path=customXml/itemProps42.xml><?xml version="1.0" encoding="utf-8"?>
+<ds:datastoreItem xmlns:ds="http://schemas.openxmlformats.org/officeDocument/2006/customXml" ds:itemID="{E1FAA279-580C-E249-98B2-67110877281B}">
+  <ds:schemaRefs>
+    <ds:schemaRef ds:uri="http://schemas.openxmlformats.org/officeDocument/2006/bibliography"/>
+  </ds:schemaRefs>
+</ds:datastoreItem>
+</file>
+
+<file path=customXml/itemProps43.xml><?xml version="1.0" encoding="utf-8"?>
+<ds:datastoreItem xmlns:ds="http://schemas.openxmlformats.org/officeDocument/2006/customXml" ds:itemID="{E7A185EE-E2DD-FE4B-BFE8-EAADBFE89A24}">
+  <ds:schemaRefs>
+    <ds:schemaRef ds:uri="http://schemas.openxmlformats.org/officeDocument/2006/bibliography"/>
+  </ds:schemaRefs>
+</ds:datastoreItem>
+</file>
+
+<file path=customXml/itemProps44.xml><?xml version="1.0" encoding="utf-8"?>
+<ds:datastoreItem xmlns:ds="http://schemas.openxmlformats.org/officeDocument/2006/customXml" ds:itemID="{5E12966C-DB13-2741-AFD3-0F57E5FA385C}">
+  <ds:schemaRefs>
+    <ds:schemaRef ds:uri="http://schemas.openxmlformats.org/officeDocument/2006/bibliography"/>
+  </ds:schemaRefs>
+</ds:datastoreItem>
+</file>
+
+<file path=customXml/itemProps45.xml><?xml version="1.0" encoding="utf-8"?>
+<ds:datastoreItem xmlns:ds="http://schemas.openxmlformats.org/officeDocument/2006/customXml" ds:itemID="{913BD9C5-6B31-0043-8676-9C7AE23EE98F}">
+  <ds:schemaRefs>
+    <ds:schemaRef ds:uri="http://schemas.openxmlformats.org/officeDocument/2006/bibliography"/>
+  </ds:schemaRefs>
+</ds:datastoreItem>
+</file>
+
+<file path=customXml/itemProps46.xml><?xml version="1.0" encoding="utf-8"?>
+<ds:datastoreItem xmlns:ds="http://schemas.openxmlformats.org/officeDocument/2006/customXml" ds:itemID="{1945338F-536C-B64A-A03D-787605C2F859}">
+  <ds:schemaRefs>
+    <ds:schemaRef ds:uri="http://schemas.openxmlformats.org/officeDocument/2006/bibliography"/>
+  </ds:schemaRefs>
+</ds:datastoreItem>
+</file>
+
+<file path=customXml/itemProps47.xml><?xml version="1.0" encoding="utf-8"?>
+<ds:datastoreItem xmlns:ds="http://schemas.openxmlformats.org/officeDocument/2006/customXml" ds:itemID="{C8EC3A19-BFB9-D046-A346-306122160FE7}">
+  <ds:schemaRefs>
+    <ds:schemaRef ds:uri="http://schemas.openxmlformats.org/officeDocument/2006/bibliography"/>
+  </ds:schemaRefs>
+</ds:datastoreItem>
+</file>
+
+<file path=customXml/itemProps48.xml><?xml version="1.0" encoding="utf-8"?>
+<ds:datastoreItem xmlns:ds="http://schemas.openxmlformats.org/officeDocument/2006/customXml" ds:itemID="{332893CB-AEC5-457B-9724-DF4BAFD3DA6F}">
+  <ds:schemaRefs>
+    <ds:schemaRef ds:uri="http://schemas.openxmlformats.org/officeDocument/2006/bibliography"/>
+  </ds:schemaRefs>
+</ds:datastoreItem>
+</file>
+
+<file path=customXml/itemProps49.xml><?xml version="1.0" encoding="utf-8"?>
+<ds:datastoreItem xmlns:ds="http://schemas.openxmlformats.org/officeDocument/2006/customXml" ds:itemID="{EB23E4CA-1E92-6B41-9C91-F808CEE3B4AC}">
+  <ds:schemaRefs>
+    <ds:schemaRef ds:uri="http://schemas.openxmlformats.org/officeDocument/2006/bibliography"/>
+  </ds:schemaRefs>
+</ds:datastoreItem>
+</file>
+
+<file path=customXml/itemProps5.xml><?xml version="1.0" encoding="utf-8"?>
 <ds:datastoreItem xmlns:ds="http://schemas.openxmlformats.org/officeDocument/2006/customXml" ds:itemID="{36C21F49-3A30-8B49-A2F1-70236BD51145}">
   <ds:schemaRefs>
     <ds:schemaRef ds:uri="http://schemas.openxmlformats.org/officeDocument/2006/bibliography"/>
@@ -24104,111 +24531,7 @@
 </ds:datastoreItem>
 </file>
 
-<file path=customXml/itemProps13.xml><?xml version="1.0" encoding="utf-8"?>
-<ds:datastoreItem xmlns:ds="http://schemas.openxmlformats.org/officeDocument/2006/customXml" ds:itemID="{2733D736-9636-2D43-80C5-1721BD472298}">
-  <ds:schemaRefs>
-    <ds:schemaRef ds:uri="http://schemas.openxmlformats.org/officeDocument/2006/bibliography"/>
-  </ds:schemaRefs>
-</ds:datastoreItem>
-</file>
-
-<file path=customXml/itemProps14.xml><?xml version="1.0" encoding="utf-8"?>
-<ds:datastoreItem xmlns:ds="http://schemas.openxmlformats.org/officeDocument/2006/customXml" ds:itemID="{6DCABF49-9398-E44A-8C14-E61F34133FE4}">
-  <ds:schemaRefs>
-    <ds:schemaRef ds:uri="http://schemas.openxmlformats.org/officeDocument/2006/bibliography"/>
-  </ds:schemaRefs>
-</ds:datastoreItem>
-</file>
-
-<file path=customXml/itemProps15.xml><?xml version="1.0" encoding="utf-8"?>
-<ds:datastoreItem xmlns:ds="http://schemas.openxmlformats.org/officeDocument/2006/customXml" ds:itemID="{C2087D94-C8D0-064D-B773-986DA8A0B36E}">
-  <ds:schemaRefs>
-    <ds:schemaRef ds:uri="http://schemas.openxmlformats.org/officeDocument/2006/bibliography"/>
-  </ds:schemaRefs>
-</ds:datastoreItem>
-</file>
-
-<file path=customXml/itemProps16.xml><?xml version="1.0" encoding="utf-8"?>
-<ds:datastoreItem xmlns:ds="http://schemas.openxmlformats.org/officeDocument/2006/customXml" ds:itemID="{81655FE9-622B-4045-A9EC-38E87326A2A1}">
-  <ds:schemaRefs>
-    <ds:schemaRef ds:uri="http://schemas.openxmlformats.org/officeDocument/2006/bibliography"/>
-  </ds:schemaRefs>
-</ds:datastoreItem>
-</file>
-
-<file path=customXml/itemProps17.xml><?xml version="1.0" encoding="utf-8"?>
-<ds:datastoreItem xmlns:ds="http://schemas.openxmlformats.org/officeDocument/2006/customXml" ds:itemID="{54C0265F-4BCC-454B-8A3D-74426FFD388F}">
-  <ds:schemaRefs>
-    <ds:schemaRef ds:uri="http://schemas.openxmlformats.org/officeDocument/2006/bibliography"/>
-  </ds:schemaRefs>
-</ds:datastoreItem>
-</file>
-
-<file path=customXml/itemProps18.xml><?xml version="1.0" encoding="utf-8"?>
-<ds:datastoreItem xmlns:ds="http://schemas.openxmlformats.org/officeDocument/2006/customXml" ds:itemID="{D24242F6-83D1-BA46-A622-75252D648A03}">
-  <ds:schemaRefs>
-    <ds:schemaRef ds:uri="http://schemas.openxmlformats.org/officeDocument/2006/bibliography"/>
-  </ds:schemaRefs>
-</ds:datastoreItem>
-</file>
-
-<file path=customXml/itemProps19.xml><?xml version="1.0" encoding="utf-8"?>
-<ds:datastoreItem xmlns:ds="http://schemas.openxmlformats.org/officeDocument/2006/customXml" ds:itemID="{2776833D-3D0F-A44B-BD0D-7A11DA4BC132}">
-  <ds:schemaRefs>
-    <ds:schemaRef ds:uri="http://schemas.openxmlformats.org/officeDocument/2006/bibliography"/>
-  </ds:schemaRefs>
-</ds:datastoreItem>
-</file>
-
-<file path=customXml/itemProps2.xml><?xml version="1.0" encoding="utf-8"?>
-<ds:datastoreItem xmlns:ds="http://schemas.openxmlformats.org/officeDocument/2006/customXml" ds:itemID="{B59FBA54-34AC-EE48-ADFC-7354A7A613EC}">
-  <ds:schemaRefs>
-    <ds:schemaRef ds:uri="http://schemas.openxmlformats.org/officeDocument/2006/bibliography"/>
-  </ds:schemaRefs>
-</ds:datastoreItem>
-</file>
-
-<file path=customXml/itemProps20.xml><?xml version="1.0" encoding="utf-8"?>
-<ds:datastoreItem xmlns:ds="http://schemas.openxmlformats.org/officeDocument/2006/customXml" ds:itemID="{913BD9C5-6B31-0043-8676-9C7AE23EE98F}">
-  <ds:schemaRefs>
-    <ds:schemaRef ds:uri="http://schemas.openxmlformats.org/officeDocument/2006/bibliography"/>
-  </ds:schemaRefs>
-</ds:datastoreItem>
-</file>
-
-<file path=customXml/itemProps21.xml><?xml version="1.0" encoding="utf-8"?>
-<ds:datastoreItem xmlns:ds="http://schemas.openxmlformats.org/officeDocument/2006/customXml" ds:itemID="{1945338F-536C-B64A-A03D-787605C2F859}">
-  <ds:schemaRefs>
-    <ds:schemaRef ds:uri="http://schemas.openxmlformats.org/officeDocument/2006/bibliography"/>
-  </ds:schemaRefs>
-</ds:datastoreItem>
-</file>
-
-<file path=customXml/itemProps22.xml><?xml version="1.0" encoding="utf-8"?>
-<ds:datastoreItem xmlns:ds="http://schemas.openxmlformats.org/officeDocument/2006/customXml" ds:itemID="{C8EC3A19-BFB9-D046-A346-306122160FE7}">
-  <ds:schemaRefs>
-    <ds:schemaRef ds:uri="http://schemas.openxmlformats.org/officeDocument/2006/bibliography"/>
-  </ds:schemaRefs>
-</ds:datastoreItem>
-</file>
-
-<file path=customXml/itemProps23.xml><?xml version="1.0" encoding="utf-8"?>
-<ds:datastoreItem xmlns:ds="http://schemas.openxmlformats.org/officeDocument/2006/customXml" ds:itemID="{332893CB-AEC5-457B-9724-DF4BAFD3DA6F}">
-  <ds:schemaRefs>
-    <ds:schemaRef ds:uri="http://schemas.openxmlformats.org/officeDocument/2006/bibliography"/>
-  </ds:schemaRefs>
-</ds:datastoreItem>
-</file>
-
-<file path=customXml/itemProps24.xml><?xml version="1.0" encoding="utf-8"?>
-<ds:datastoreItem xmlns:ds="http://schemas.openxmlformats.org/officeDocument/2006/customXml" ds:itemID="{EB23E4CA-1E92-6B41-9C91-F808CEE3B4AC}">
-  <ds:schemaRefs>
-    <ds:schemaRef ds:uri="http://schemas.openxmlformats.org/officeDocument/2006/bibliography"/>
-  </ds:schemaRefs>
-</ds:datastoreItem>
-</file>
-
-<file path=customXml/itemProps25.xml><?xml version="1.0" encoding="utf-8"?>
+<file path=customXml/itemProps50.xml><?xml version="1.0" encoding="utf-8"?>
 <ds:datastoreItem xmlns:ds="http://schemas.openxmlformats.org/officeDocument/2006/customXml" ds:itemID="{D72851E5-6779-4E1C-B9B9-3E12BF8DCE42}">
   <ds:schemaRefs>
     <ds:schemaRef ds:uri="http://schemas.openxmlformats.org/officeDocument/2006/bibliography"/>
@@ -24216,7 +24539,7 @@
 </ds:datastoreItem>
 </file>
 
-<file path=customXml/itemProps26.xml><?xml version="1.0" encoding="utf-8"?>
+<file path=customXml/itemProps51.xml><?xml version="1.0" encoding="utf-8"?>
 <ds:datastoreItem xmlns:ds="http://schemas.openxmlformats.org/officeDocument/2006/customXml" ds:itemID="{09E94D33-3475-C440-982A-AA5CB9051765}">
   <ds:schemaRefs>
     <ds:schemaRef ds:uri="http://schemas.openxmlformats.org/officeDocument/2006/bibliography"/>
@@ -24224,7 +24547,7 @@
 </ds:datastoreItem>
 </file>
 
-<file path=customXml/itemProps27.xml><?xml version="1.0" encoding="utf-8"?>
+<file path=customXml/itemProps52.xml><?xml version="1.0" encoding="utf-8"?>
 <ds:datastoreItem xmlns:ds="http://schemas.openxmlformats.org/officeDocument/2006/customXml" ds:itemID="{1DF465E0-39E5-FF4C-BECB-1D2915533E59}">
   <ds:schemaRefs>
     <ds:schemaRef ds:uri="http://schemas.openxmlformats.org/officeDocument/2006/bibliography"/>
@@ -24232,7 +24555,7 @@
 </ds:datastoreItem>
 </file>
 
-<file path=customXml/itemProps28.xml><?xml version="1.0" encoding="utf-8"?>
+<file path=customXml/itemProps53.xml><?xml version="1.0" encoding="utf-8"?>
 <ds:datastoreItem xmlns:ds="http://schemas.openxmlformats.org/officeDocument/2006/customXml" ds:itemID="{E25147DA-AA79-0D4F-A823-7F8048E5AA05}">
   <ds:schemaRefs>
     <ds:schemaRef ds:uri="http://schemas.openxmlformats.org/officeDocument/2006/bibliography"/>
@@ -24240,7 +24563,7 @@
 </ds:datastoreItem>
 </file>
 
-<file path=customXml/itemProps29.xml><?xml version="1.0" encoding="utf-8"?>
+<file path=customXml/itemProps54.xml><?xml version="1.0" encoding="utf-8"?>
 <ds:datastoreItem xmlns:ds="http://schemas.openxmlformats.org/officeDocument/2006/customXml" ds:itemID="{9F5316FC-D0D4-4945-9796-3F7DF0A39456}">
   <ds:schemaRefs>
     <ds:schemaRef ds:uri="http://schemas.openxmlformats.org/officeDocument/2006/bibliography"/>
@@ -24248,191 +24571,47 @@
 </ds:datastoreItem>
 </file>
 
-<file path=customXml/itemProps3.xml><?xml version="1.0" encoding="utf-8"?>
-<ds:datastoreItem xmlns:ds="http://schemas.openxmlformats.org/officeDocument/2006/customXml" ds:itemID="{1797CD45-8AE2-9B4B-8DBA-8D0DFD6A019C}">
+<file path=customXml/itemProps55.xml><?xml version="1.0" encoding="utf-8"?>
+<ds:datastoreItem xmlns:ds="http://schemas.openxmlformats.org/officeDocument/2006/customXml" ds:itemID="{5EACC8AD-42B2-1C4B-97E2-56664E496ABD}">
   <ds:schemaRefs>
     <ds:schemaRef ds:uri="http://schemas.openxmlformats.org/officeDocument/2006/bibliography"/>
   </ds:schemaRefs>
 </ds:datastoreItem>
 </file>
 
-<file path=customXml/itemProps30.xml><?xml version="1.0" encoding="utf-8"?>
-<ds:datastoreItem xmlns:ds="http://schemas.openxmlformats.org/officeDocument/2006/customXml" ds:itemID="{F417113A-9808-4BB2-9DFB-687DD94EEF83}">
+<file path=customXml/itemProps56.xml><?xml version="1.0" encoding="utf-8"?>
+<ds:datastoreItem xmlns:ds="http://schemas.openxmlformats.org/officeDocument/2006/customXml" ds:itemID="{7CE843A1-8013-4749-8A44-1681786FDECF}">
   <ds:schemaRefs>
     <ds:schemaRef ds:uri="http://schemas.openxmlformats.org/officeDocument/2006/bibliography"/>
   </ds:schemaRefs>
 </ds:datastoreItem>
 </file>
 
-<file path=customXml/itemProps31.xml><?xml version="1.0" encoding="utf-8"?>
-<ds:datastoreItem xmlns:ds="http://schemas.openxmlformats.org/officeDocument/2006/customXml" ds:itemID="{CB6D4703-53B8-F44D-883C-A84D94FF7B27}">
+<file path=customXml/itemProps57.xml><?xml version="1.0" encoding="utf-8"?>
+<ds:datastoreItem xmlns:ds="http://schemas.openxmlformats.org/officeDocument/2006/customXml" ds:itemID="{25E68E61-B3DB-FB49-B51F-666F0E72A047}">
   <ds:schemaRefs>
     <ds:schemaRef ds:uri="http://schemas.openxmlformats.org/officeDocument/2006/bibliography"/>
   </ds:schemaRefs>
 </ds:datastoreItem>
 </file>
 
-<file path=customXml/itemProps32.xml><?xml version="1.0" encoding="utf-8"?>
-<ds:datastoreItem xmlns:ds="http://schemas.openxmlformats.org/officeDocument/2006/customXml" ds:itemID="{2E5F3B76-09BA-A348-8A73-313AD5DD9CE0}">
+<file path=customXml/itemProps58.xml><?xml version="1.0" encoding="utf-8"?>
+<ds:datastoreItem xmlns:ds="http://schemas.openxmlformats.org/officeDocument/2006/customXml" ds:itemID="{2755CD7A-3357-4E4B-B6DA-20B24D441496}">
   <ds:schemaRefs>
     <ds:schemaRef ds:uri="http://schemas.openxmlformats.org/officeDocument/2006/bibliography"/>
   </ds:schemaRefs>
 </ds:datastoreItem>
 </file>
 
-<file path=customXml/itemProps33.xml><?xml version="1.0" encoding="utf-8"?>
-<ds:datastoreItem xmlns:ds="http://schemas.openxmlformats.org/officeDocument/2006/customXml" ds:itemID="{805D32E2-CFA0-6B4A-B929-6F9F17B974C9}">
+<file path=customXml/itemProps59.xml><?xml version="1.0" encoding="utf-8"?>
+<ds:datastoreItem xmlns:ds="http://schemas.openxmlformats.org/officeDocument/2006/customXml" ds:itemID="{4EA389D7-8433-9142-9E67-B93ADBAF282F}">
   <ds:schemaRefs>
     <ds:schemaRef ds:uri="http://schemas.openxmlformats.org/officeDocument/2006/bibliography"/>
   </ds:schemaRefs>
 </ds:datastoreItem>
 </file>
 
-<file path=customXml/itemProps34.xml><?xml version="1.0" encoding="utf-8"?>
-<ds:datastoreItem xmlns:ds="http://schemas.openxmlformats.org/officeDocument/2006/customXml" ds:itemID="{4D729631-8A9D-BF4B-A185-670FF005DFBF}">
-  <ds:schemaRefs>
-    <ds:schemaRef ds:uri="http://schemas.openxmlformats.org/officeDocument/2006/bibliography"/>
-  </ds:schemaRefs>
-</ds:datastoreItem>
-</file>
-
-<file path=customXml/itemProps35.xml><?xml version="1.0" encoding="utf-8"?>
-<ds:datastoreItem xmlns:ds="http://schemas.openxmlformats.org/officeDocument/2006/customXml" ds:itemID="{46676376-FA42-0043-B39A-5A4D2251B617}">
-  <ds:schemaRefs>
-    <ds:schemaRef ds:uri="http://schemas.openxmlformats.org/officeDocument/2006/bibliography"/>
-  </ds:schemaRefs>
-</ds:datastoreItem>
-</file>
-
-<file path=customXml/itemProps36.xml><?xml version="1.0" encoding="utf-8"?>
-<ds:datastoreItem xmlns:ds="http://schemas.openxmlformats.org/officeDocument/2006/customXml" ds:itemID="{0BF79F18-D888-5B46-BC57-4D02189CF536}">
-  <ds:schemaRefs>
-    <ds:schemaRef ds:uri="http://schemas.openxmlformats.org/officeDocument/2006/bibliography"/>
-  </ds:schemaRefs>
-</ds:datastoreItem>
-</file>
-
-<file path=customXml/itemProps37.xml><?xml version="1.0" encoding="utf-8"?>
-<ds:datastoreItem xmlns:ds="http://schemas.openxmlformats.org/officeDocument/2006/customXml" ds:itemID="{E1FAA279-580C-E249-98B2-67110877281B}">
-  <ds:schemaRefs>
-    <ds:schemaRef ds:uri="http://schemas.openxmlformats.org/officeDocument/2006/bibliography"/>
-  </ds:schemaRefs>
-</ds:datastoreItem>
-</file>
-
-<file path=customXml/itemProps38.xml><?xml version="1.0" encoding="utf-8"?>
-<ds:datastoreItem xmlns:ds="http://schemas.openxmlformats.org/officeDocument/2006/customXml" ds:itemID="{E7A185EE-E2DD-FE4B-BFE8-EAADBFE89A24}">
-  <ds:schemaRefs>
-    <ds:schemaRef ds:uri="http://schemas.openxmlformats.org/officeDocument/2006/bibliography"/>
-  </ds:schemaRefs>
-</ds:datastoreItem>
-</file>
-
-<file path=customXml/itemProps39.xml><?xml version="1.0" encoding="utf-8"?>
-<ds:datastoreItem xmlns:ds="http://schemas.openxmlformats.org/officeDocument/2006/customXml" ds:itemID="{5E12966C-DB13-2741-AFD3-0F57E5FA385C}">
-  <ds:schemaRefs>
-    <ds:schemaRef ds:uri="http://schemas.openxmlformats.org/officeDocument/2006/bibliography"/>
-  </ds:schemaRefs>
-</ds:datastoreItem>
-</file>
-
-<file path=customXml/itemProps4.xml><?xml version="1.0" encoding="utf-8"?>
-<ds:datastoreItem xmlns:ds="http://schemas.openxmlformats.org/officeDocument/2006/customXml" ds:itemID="{F40A60E6-1B3C-0544-BCFA-C07E2AADF31C}">
-  <ds:schemaRefs>
-    <ds:schemaRef ds:uri="http://schemas.openxmlformats.org/officeDocument/2006/bibliography"/>
-  </ds:schemaRefs>
-</ds:datastoreItem>
-</file>
-
-<file path=customXml/itemProps40.xml><?xml version="1.0" encoding="utf-8"?>
-<ds:datastoreItem xmlns:ds="http://schemas.openxmlformats.org/officeDocument/2006/customXml" ds:itemID="{E9230E9B-A26A-F944-985A-AB4C38D35179}">
-  <ds:schemaRefs>
-    <ds:schemaRef ds:uri="http://schemas.openxmlformats.org/officeDocument/2006/bibliography"/>
-  </ds:schemaRefs>
-</ds:datastoreItem>
-</file>
-
-<file path=customXml/itemProps41.xml><?xml version="1.0" encoding="utf-8"?>
-<ds:datastoreItem xmlns:ds="http://schemas.openxmlformats.org/officeDocument/2006/customXml" ds:itemID="{3C53432E-C90B-0B45-8E93-54C5E802D76C}">
-  <ds:schemaRefs>
-    <ds:schemaRef ds:uri="http://schemas.openxmlformats.org/officeDocument/2006/bibliography"/>
-  </ds:schemaRefs>
-</ds:datastoreItem>
-</file>
-
-<file path=customXml/itemProps42.xml><?xml version="1.0" encoding="utf-8"?>
-<ds:datastoreItem xmlns:ds="http://schemas.openxmlformats.org/officeDocument/2006/customXml" ds:itemID="{12A65729-951A-C54E-873D-75CAFC90441C}">
-  <ds:schemaRefs>
-    <ds:schemaRef ds:uri="http://schemas.openxmlformats.org/officeDocument/2006/bibliography"/>
-  </ds:schemaRefs>
-</ds:datastoreItem>
-</file>
-
-<file path=customXml/itemProps43.xml><?xml version="1.0" encoding="utf-8"?>
-<ds:datastoreItem xmlns:ds="http://schemas.openxmlformats.org/officeDocument/2006/customXml" ds:itemID="{DC33B3C4-C826-CD4E-AD76-7EB6DCD99CC0}">
-  <ds:schemaRefs>
-    <ds:schemaRef ds:uri="http://schemas.openxmlformats.org/officeDocument/2006/bibliography"/>
-  </ds:schemaRefs>
-</ds:datastoreItem>
-</file>
-
-<file path=customXml/itemProps44.xml><?xml version="1.0" encoding="utf-8"?>
-<ds:datastoreItem xmlns:ds="http://schemas.openxmlformats.org/officeDocument/2006/customXml" ds:itemID="{BD4AE2BF-D947-164B-9A36-E841467A617E}">
-  <ds:schemaRefs>
-    <ds:schemaRef ds:uri="http://schemas.openxmlformats.org/officeDocument/2006/bibliography"/>
-  </ds:schemaRefs>
-</ds:datastoreItem>
-</file>
-
-<file path=customXml/itemProps45.xml><?xml version="1.0" encoding="utf-8"?>
-<ds:datastoreItem xmlns:ds="http://schemas.openxmlformats.org/officeDocument/2006/customXml" ds:itemID="{8173BECB-C220-0F4B-BB03-01123317E40E}">
-  <ds:schemaRefs>
-    <ds:schemaRef ds:uri="http://schemas.openxmlformats.org/officeDocument/2006/bibliography"/>
-  </ds:schemaRefs>
-</ds:datastoreItem>
-</file>
-
-<file path=customXml/itemProps46.xml><?xml version="1.0" encoding="utf-8"?>
-<ds:datastoreItem xmlns:ds="http://schemas.openxmlformats.org/officeDocument/2006/customXml" ds:itemID="{7972B36C-4A03-EC41-843D-D8FDB0BFEE59}">
-  <ds:schemaRefs>
-    <ds:schemaRef ds:uri="http://schemas.openxmlformats.org/officeDocument/2006/bibliography"/>
-  </ds:schemaRefs>
-</ds:datastoreItem>
-</file>
-
-<file path=customXml/itemProps47.xml><?xml version="1.0" encoding="utf-8"?>
-<ds:datastoreItem xmlns:ds="http://schemas.openxmlformats.org/officeDocument/2006/customXml" ds:itemID="{B931D791-A19B-4049-80C7-37FA12633648}">
-  <ds:schemaRefs>
-    <ds:schemaRef ds:uri="http://schemas.openxmlformats.org/officeDocument/2006/bibliography"/>
-  </ds:schemaRefs>
-</ds:datastoreItem>
-</file>
-
-<file path=customXml/itemProps48.xml><?xml version="1.0" encoding="utf-8"?>
-<ds:datastoreItem xmlns:ds="http://schemas.openxmlformats.org/officeDocument/2006/customXml" ds:itemID="{C36F9FAD-D8E0-9D4A-A91F-D6935BF912BA}">
-  <ds:schemaRefs>
-    <ds:schemaRef ds:uri="http://schemas.openxmlformats.org/officeDocument/2006/bibliography"/>
-  </ds:schemaRefs>
-</ds:datastoreItem>
-</file>
-
-<file path=customXml/itemProps49.xml><?xml version="1.0" encoding="utf-8"?>
-<ds:datastoreItem xmlns:ds="http://schemas.openxmlformats.org/officeDocument/2006/customXml" ds:itemID="{AB91DB2E-8E61-4F49-B5E5-3755576A5BCD}">
-  <ds:schemaRefs>
-    <ds:schemaRef ds:uri="http://schemas.openxmlformats.org/officeDocument/2006/bibliography"/>
-  </ds:schemaRefs>
-</ds:datastoreItem>
-</file>
-
-<file path=customXml/itemProps5.xml><?xml version="1.0" encoding="utf-8"?>
-<ds:datastoreItem xmlns:ds="http://schemas.openxmlformats.org/officeDocument/2006/customXml" ds:itemID="{E38B018E-1206-184B-AB46-4BC33992487E}">
-  <ds:schemaRefs>
-    <ds:schemaRef ds:uri="http://schemas.openxmlformats.org/officeDocument/2006/bibliography"/>
-  </ds:schemaRefs>
-</ds:datastoreItem>
-</file>
-
-<file path=customXml/itemProps50.xml><?xml version="1.0" encoding="utf-8"?>
+<file path=customXml/itemProps6.xml><?xml version="1.0" encoding="utf-8"?>
 <ds:datastoreItem xmlns:ds="http://schemas.openxmlformats.org/officeDocument/2006/customXml" ds:itemID="{C790C9D7-FAEA-7949-8633-698C09AACBAB}">
   <ds:schemaRefs>
     <ds:schemaRef ds:uri="http://schemas.openxmlformats.org/officeDocument/2006/bibliography"/>
@@ -24440,7 +24619,63 @@
 </ds:datastoreItem>
 </file>
 
-<file path=customXml/itemProps51.xml><?xml version="1.0" encoding="utf-8"?>
+<file path=customXml/itemProps60.xml><?xml version="1.0" encoding="utf-8"?>
+<ds:datastoreItem xmlns:ds="http://schemas.openxmlformats.org/officeDocument/2006/customXml" ds:itemID="{72BAC560-6B35-EE48-A441-0FE61BEC6623}">
+  <ds:schemaRefs>
+    <ds:schemaRef ds:uri="http://schemas.openxmlformats.org/officeDocument/2006/bibliography"/>
+  </ds:schemaRefs>
+</ds:datastoreItem>
+</file>
+
+<file path=customXml/itemProps61.xml><?xml version="1.0" encoding="utf-8"?>
+<ds:datastoreItem xmlns:ds="http://schemas.openxmlformats.org/officeDocument/2006/customXml" ds:itemID="{6D54C169-DAF6-C449-AC44-D011086DFD47}">
+  <ds:schemaRefs>
+    <ds:schemaRef ds:uri="http://schemas.openxmlformats.org/officeDocument/2006/bibliography"/>
+  </ds:schemaRefs>
+</ds:datastoreItem>
+</file>
+
+<file path=customXml/itemProps62.xml><?xml version="1.0" encoding="utf-8"?>
+<ds:datastoreItem xmlns:ds="http://schemas.openxmlformats.org/officeDocument/2006/customXml" ds:itemID="{421282B0-A1D5-5845-9095-1F0F26CA8E60}">
+  <ds:schemaRefs>
+    <ds:schemaRef ds:uri="http://schemas.openxmlformats.org/officeDocument/2006/bibliography"/>
+  </ds:schemaRefs>
+</ds:datastoreItem>
+</file>
+
+<file path=customXml/itemProps63.xml><?xml version="1.0" encoding="utf-8"?>
+<ds:datastoreItem xmlns:ds="http://schemas.openxmlformats.org/officeDocument/2006/customXml" ds:itemID="{06F7AE68-227B-5044-AADA-5757144F6916}">
+  <ds:schemaRefs>
+    <ds:schemaRef ds:uri="http://schemas.openxmlformats.org/officeDocument/2006/bibliography"/>
+  </ds:schemaRefs>
+</ds:datastoreItem>
+</file>
+
+<file path=customXml/itemProps64.xml><?xml version="1.0" encoding="utf-8"?>
+<ds:datastoreItem xmlns:ds="http://schemas.openxmlformats.org/officeDocument/2006/customXml" ds:itemID="{CE035497-EFC8-1445-ACEE-8FEEB45B4B0C}">
+  <ds:schemaRefs>
+    <ds:schemaRef ds:uri="http://schemas.openxmlformats.org/officeDocument/2006/bibliography"/>
+  </ds:schemaRefs>
+</ds:datastoreItem>
+</file>
+
+<file path=customXml/itemProps65.xml><?xml version="1.0" encoding="utf-8"?>
+<ds:datastoreItem xmlns:ds="http://schemas.openxmlformats.org/officeDocument/2006/customXml" ds:itemID="{04CC0F9C-64EF-DF48-BFB9-5B7FC8A1CE6E}">
+  <ds:schemaRefs>
+    <ds:schemaRef ds:uri="http://schemas.openxmlformats.org/officeDocument/2006/bibliography"/>
+  </ds:schemaRefs>
+</ds:datastoreItem>
+</file>
+
+<file path=customXml/itemProps66.xml><?xml version="1.0" encoding="utf-8"?>
+<ds:datastoreItem xmlns:ds="http://schemas.openxmlformats.org/officeDocument/2006/customXml" ds:itemID="{4EDB6F4F-92DD-2C44-A98F-984125A687EC}">
+  <ds:schemaRefs>
+    <ds:schemaRef ds:uri="http://schemas.openxmlformats.org/officeDocument/2006/bibliography"/>
+  </ds:schemaRefs>
+</ds:datastoreItem>
+</file>
+
+<file path=customXml/itemProps7.xml><?xml version="1.0" encoding="utf-8"?>
 <ds:datastoreItem xmlns:ds="http://schemas.openxmlformats.org/officeDocument/2006/customXml" ds:itemID="{96428C79-3D36-B945-B414-71EAF039D95D}">
   <ds:schemaRefs>
     <ds:schemaRef ds:uri="http://schemas.openxmlformats.org/officeDocument/2006/bibliography"/>
@@ -24448,7 +24683,7 @@
 </ds:datastoreItem>
 </file>
 
-<file path=customXml/itemProps52.xml><?xml version="1.0" encoding="utf-8"?>
+<file path=customXml/itemProps8.xml><?xml version="1.0" encoding="utf-8"?>
 <ds:datastoreItem xmlns:ds="http://schemas.openxmlformats.org/officeDocument/2006/customXml" ds:itemID="{08FDE9B5-7CFB-8744-9F44-04DDFD61962A}">
   <ds:schemaRefs>
     <ds:schemaRef ds:uri="http://schemas.openxmlformats.org/officeDocument/2006/bibliography"/>
@@ -24456,146 +24691,10 @@
 </ds:datastoreItem>
 </file>
 
-<file path=customXml/itemProps53.xml><?xml version="1.0" encoding="utf-8"?>
+<file path=customXml/itemProps9.xml><?xml version="1.0" encoding="utf-8"?>
 <ds:datastoreItem xmlns:ds="http://schemas.openxmlformats.org/officeDocument/2006/customXml" ds:itemID="{390E6D61-F899-494E-81E0-EFB838BF77D0}">
   <ds:schemaRefs>
     <ds:schemaRef ds:uri="http://schemas.openxmlformats.org/officeDocument/2006/bibliography"/>
   </ds:schemaRefs>
 </ds:datastoreItem>
-</file>
-
-<file path=customXml/itemProps54.xml><?xml version="1.0" encoding="utf-8"?>
-<ds:datastoreItem xmlns:ds="http://schemas.openxmlformats.org/officeDocument/2006/customXml" ds:itemID="{C93AA455-D026-FD4B-BC64-8E79279F9FBF}">
-  <ds:schemaRefs>
-    <ds:schemaRef ds:uri="http://schemas.openxmlformats.org/officeDocument/2006/bibliography"/>
-  </ds:schemaRefs>
-</ds:datastoreItem>
-</file>
-
-<file path=customXml/itemProps55.xml><?xml version="1.0" encoding="utf-8"?>
-<ds:datastoreItem xmlns:ds="http://schemas.openxmlformats.org/officeDocument/2006/customXml" ds:itemID="{A32A42CC-2EF4-3A4D-A811-6B290C6F2E36}">
-  <ds:schemaRefs>
-    <ds:schemaRef ds:uri="http://schemas.openxmlformats.org/officeDocument/2006/bibliography"/>
-  </ds:schemaRefs>
-</ds:datastoreItem>
-</file>
-
-<file path=customXml/itemProps56.xml><?xml version="1.0" encoding="utf-8"?>
-<ds:datastoreItem xmlns:ds="http://schemas.openxmlformats.org/officeDocument/2006/customXml" ds:itemID="{5960C59B-89B3-7842-9472-3C1810EF1626}">
-  <ds:schemaRefs>
-    <ds:schemaRef ds:uri="http://schemas.openxmlformats.org/officeDocument/2006/bibliography"/>
-  </ds:schemaRefs>
-</ds:datastoreItem>
-</file>
-
-<file path=customXml/itemProps57.xml><?xml version="1.0" encoding="utf-8"?>
-<ds:datastoreItem xmlns:ds="http://schemas.openxmlformats.org/officeDocument/2006/customXml" ds:itemID="{E08050B3-2F4D-7547-8691-C78DA1546835}">
-  <ds:schemaRefs>
-    <ds:schemaRef ds:uri="http://schemas.openxmlformats.org/officeDocument/2006/bibliography"/>
-  </ds:schemaRefs>
-</ds:datastoreItem>
-</file>
-
-<file path=customXml/itemProps58.xml><?xml version="1.0" encoding="utf-8"?>
-<ds:datastoreItem xmlns:ds="http://schemas.openxmlformats.org/officeDocument/2006/customXml" ds:itemID="{C415A198-4D75-E04B-AE44-E0BBB2B4503A}">
-  <ds:schemaRefs>
-    <ds:schemaRef ds:uri="http://schemas.openxmlformats.org/officeDocument/2006/bibliography"/>
-  </ds:schemaRefs>
-</ds:datastoreItem>
-</file>
-
-<file path=customXml/itemProps59.xml><?xml version="1.0" encoding="utf-8"?>
-<ds:datastoreItem xmlns:ds="http://schemas.openxmlformats.org/officeDocument/2006/customXml" ds:itemID="{151F0824-ADBB-1249-AC0B-AE334428A980}">
-  <ds:schemaRefs>
-    <ds:schemaRef ds:uri="http://schemas.openxmlformats.org/officeDocument/2006/bibliography"/>
-  </ds:schemaRefs>
-</ds:datastoreItem>
-</file>
-
-<file path=customXml/itemProps6.xml><?xml version="1.0" encoding="utf-8"?>
-<ds:datastoreItem xmlns:ds="http://schemas.openxmlformats.org/officeDocument/2006/customXml" ds:itemID="{24644F51-23ED-E74D-97BB-222CDB442E93}">
-  <ds:schemaRefs>
-    <ds:schemaRef ds:uri="http://schemas.openxmlformats.org/officeDocument/2006/bibliography"/>
-  </ds:schemaRefs>
-</ds:datastoreItem>
-</file>
-
-<file path=customXml/itemProps60.xml><?xml version="1.0" encoding="utf-8"?>
-<ds:datastoreItem xmlns:ds="http://schemas.openxmlformats.org/officeDocument/2006/customXml" ds:itemID="{5EACC8AD-42B2-1C4B-97E2-56664E496ABD}">
-  <ds:schemaRefs>
-    <ds:schemaRef ds:uri="http://schemas.openxmlformats.org/officeDocument/2006/bibliography"/>
-  </ds:schemaRefs>
-</ds:datastoreItem>
-</file>
-
-<file path=customXml/itemProps61.xml><?xml version="1.0" encoding="utf-8"?>
-<ds:datastoreItem xmlns:ds="http://schemas.openxmlformats.org/officeDocument/2006/customXml" ds:itemID="{7CE843A1-8013-4749-8A44-1681786FDECF}">
-  <ds:schemaRefs>
-    <ds:schemaRef ds:uri="http://schemas.openxmlformats.org/officeDocument/2006/bibliography"/>
-  </ds:schemaRefs>
-</ds:datastoreItem>
-</file>
-
-<file path=customXml/itemProps62.xml><?xml version="1.0" encoding="utf-8"?>
-<ds:datastoreItem xmlns:ds="http://schemas.openxmlformats.org/officeDocument/2006/customXml" ds:itemID="{25E68E61-B3DB-FB49-B51F-666F0E72A047}">
-  <ds:schemaRefs>
-    <ds:schemaRef ds:uri="http://schemas.openxmlformats.org/officeDocument/2006/bibliography"/>
-  </ds:schemaRefs>
-</ds:datastoreItem>
-</file>
-
-<file path=customXml/itemProps63.xml><?xml version="1.0" encoding="utf-8"?>
-<ds:datastoreItem xmlns:ds="http://schemas.openxmlformats.org/officeDocument/2006/customXml" ds:itemID="{2755CD7A-3357-4E4B-B6DA-20B24D441496}">
-  <ds:schemaRefs>
-    <ds:schemaRef ds:uri="http://schemas.openxmlformats.org/officeDocument/2006/bibliography"/>
-  </ds:schemaRefs>
-</ds:datastoreItem>
-</file>
-
-<file path=customXml/itemProps64.xml><?xml version="1.0" encoding="utf-8"?>
-<ds:datastoreItem xmlns:ds="http://schemas.openxmlformats.org/officeDocument/2006/customXml" ds:itemID="{4EA389D7-8433-9142-9E67-B93ADBAF282F}">
-  <ds:schemaRefs>
-    <ds:schemaRef ds:uri="http://schemas.openxmlformats.org/officeDocument/2006/bibliography"/>
-  </ds:schemaRefs>
-</ds:datastoreItem>
-</file>
-
-<file path=customXml/itemProps65.xml><?xml version="1.0" encoding="utf-8"?>
-<ds:datastoreItem xmlns:ds="http://schemas.openxmlformats.org/officeDocument/2006/customXml" ds:itemID="{72BAC560-6B35-EE48-A441-0FE61BEC6623}">
-  <ds:schemaRefs>
-    <ds:schemaRef ds:uri="http://schemas.openxmlformats.org/officeDocument/2006/bibliography"/>
-  </ds:schemaRefs>
-</ds:datastoreItem>
-</file>
-
-<file path=customXml/itemProps66.xml><?xml version="1.0" encoding="utf-8"?>
-<ds:datastoreItem xmlns:ds="http://schemas.openxmlformats.org/officeDocument/2006/customXml" ds:itemID="{3AE92ADD-4F64-C44F-97D2-43428715B48C}">
-  <ds:schemaRefs>
-    <ds:schemaRef ds:uri="http://schemas.openxmlformats.org/officeDocument/2006/bibliography"/>
-  </ds:schemaRefs>
-</ds:datastoreItem>
-</file>
-
-<file path=customXml/itemProps7.xml><?xml version="1.0" encoding="utf-8"?>
-<ds:datastoreItem xmlns:ds="http://schemas.openxmlformats.org/officeDocument/2006/customXml" ds:itemID="{7A241779-A163-5E4E-B5D3-D29E72027E4F}">
-  <ds:schemaRefs>
-    <ds:schemaRef ds:uri="http://schemas.openxmlformats.org/officeDocument/2006/bibliography"/>
-  </ds:schemaRefs>
-</ds:datastoreItem>
-</file>
-
-<file path=customXml/itemProps8.xml><?xml version="1.0" encoding="utf-8"?>
-<ds:datastoreItem xmlns:ds="http://schemas.openxmlformats.org/officeDocument/2006/customXml" ds:itemID="{3EDD839E-D021-8F49-BD71-69F101E57073}">
-  <ds:schemaRefs>
-    <ds:schemaRef ds:uri="http://schemas.openxmlformats.org/officeDocument/2006/bibliography"/>
-  </ds:schemaRefs>
-</ds:datastoreItem>
-</file>
-
-<file path=customXml/itemProps9.xml><?xml version="1.0" encoding="utf-8"?>
-<ds:datastoreItem xmlns:ds="http://schemas.openxmlformats.org/officeDocument/2006/customXml" ds:itemID="{7BC12E0C-7D34-0343-A796-CA1D28D23DAB}">
-  <ds:schemaRefs>
-    <ds:schemaRef ds:uri="http://schemas.openxmlformats.org/officeDocument/2006/bibliography"/>
-  </ds:schemaRefs>
-</ds:datastoreItem>
 </file>
</xml_diff>

<commit_message>
Added comment about control.  This closes #39
</commit_message>
<xml_diff>
--- a/manuscript/Acromegaly-Manuscript/manuscript.docx
+++ b/manuscript/Acromegaly-Manuscript/manuscript.docx
@@ -4623,9 +4623,7 @@
           <w:t>6</w:t>
         </w:r>
       </w:ins>
-      <w:bookmarkStart w:id="5" w:name="_GoBack"/>
-      <w:bookmarkEnd w:id="5"/>
-      <w:ins w:id="6" w:author="Dave Bridges" w:date="2014-09-23T08:34:00Z">
+      <w:ins w:id="5" w:author="Dave Bridges" w:date="2014-09-23T08:34:00Z">
         <w:r>
           <w:rPr>
             <w:rFonts w:ascii="Times New Roman" w:eastAsia="Times New Roman" w:hAnsi="Times New Roman" w:cs="Times New Roman"/>
@@ -4634,7 +4632,7 @@
           <w:t>0</w:t>
         </w:r>
       </w:ins>
-      <w:ins w:id="7" w:author="Dave Bridges" w:date="2014-09-23T08:35:00Z">
+      <w:ins w:id="6" w:author="Dave Bridges" w:date="2014-09-23T08:35:00Z">
         <w:r>
           <w:rPr>
             <w:rFonts w:ascii="Times New Roman" w:eastAsia="Times New Roman" w:hAnsi="Times New Roman" w:cs="Times New Roman"/>
@@ -4651,7 +4649,7 @@
           <w:t xml:space="preserve">then added this age group as </w:t>
         </w:r>
       </w:ins>
-      <w:ins w:id="8" w:author="Dave Bridges" w:date="2014-09-23T08:40:00Z">
+      <w:ins w:id="7" w:author="Dave Bridges" w:date="2014-09-23T08:40:00Z">
         <w:r>
           <w:rPr>
             <w:rFonts w:ascii="Times New Roman" w:eastAsia="Times New Roman" w:hAnsi="Times New Roman" w:cs="Times New Roman"/>
@@ -4660,7 +4658,7 @@
           <w:t>a</w:t>
         </w:r>
       </w:ins>
-      <w:ins w:id="9" w:author="Dave Bridges" w:date="2014-09-23T08:35:00Z">
+      <w:ins w:id="8" w:author="Dave Bridges" w:date="2014-09-23T08:35:00Z">
         <w:r>
           <w:rPr>
             <w:rFonts w:ascii="Times New Roman" w:eastAsia="Times New Roman" w:hAnsi="Times New Roman" w:cs="Times New Roman"/>
@@ -4669,7 +4667,7 @@
           <w:t xml:space="preserve"> covariate along with the </w:t>
         </w:r>
       </w:ins>
-      <w:ins w:id="10" w:author="Dave Bridges" w:date="2014-09-23T08:36:00Z">
+      <w:ins w:id="9" w:author="Dave Bridges" w:date="2014-09-23T08:36:00Z">
         <w:r>
           <w:rPr>
             <w:rFonts w:ascii="Times New Roman" w:eastAsia="Times New Roman" w:hAnsi="Times New Roman" w:cs="Times New Roman"/>
@@ -4678,7 +4676,7 @@
           <w:t>disease state</w:t>
         </w:r>
       </w:ins>
-      <w:ins w:id="11" w:author="Dave Bridges" w:date="2014-09-23T08:35:00Z">
+      <w:ins w:id="10" w:author="Dave Bridges" w:date="2014-09-23T08:35:00Z">
         <w:r>
           <w:rPr>
             <w:rFonts w:ascii="Times New Roman" w:eastAsia="Times New Roman" w:hAnsi="Times New Roman" w:cs="Times New Roman"/>
@@ -4687,7 +4685,7 @@
           <w:t>, also allowing for an interaction between the age group and the disease</w:t>
         </w:r>
       </w:ins>
-      <w:ins w:id="12" w:author="Dave Bridges" w:date="2014-09-23T08:34:00Z">
+      <w:ins w:id="11" w:author="Dave Bridges" w:date="2014-09-23T08:34:00Z">
         <w:r>
           <w:rPr>
             <w:rFonts w:ascii="Times New Roman" w:eastAsia="Times New Roman" w:hAnsi="Times New Roman" w:cs="Times New Roman"/>
@@ -16326,6 +16324,86 @@
         </w:rPr>
         <w:t xml:space="preserve"> with several previous studies in animal models and patients. The confirmation of these previously reported GH-dependent transcriptional changes strengthens our interpretation of other transcriptional changes.</w:t>
       </w:r>
+      <w:ins w:id="12" w:author="Dave Bridges" w:date="2014-09-23T08:45:00Z">
+        <w:r>
+          <w:rPr>
+            <w:rFonts w:ascii="Times New Roman" w:hAnsi="Times New Roman" w:cs="Times New Roman"/>
+          </w:rPr>
+          <w:t xml:space="preserve">  </w:t>
+        </w:r>
+        <w:bookmarkStart w:id="13" w:name="_GoBack"/>
+        <w:r>
+          <w:rPr>
+            <w:rFonts w:ascii="Times New Roman" w:hAnsi="Times New Roman" w:cs="Times New Roman"/>
+          </w:rPr>
+          <w:t>One potential caveat to our approach is the use of patients with a non-secreting adenoma as the control group.  It is possible that these adenomas may phenotypically affect the adipose tissue from these patients.  We chose to include this</w:t>
+        </w:r>
+      </w:ins>
+      <w:ins w:id="14" w:author="Dave Bridges" w:date="2014-09-23T08:46:00Z">
+        <w:r>
+          <w:rPr>
+            <w:rFonts w:ascii="Times New Roman" w:hAnsi="Times New Roman" w:cs="Times New Roman"/>
+          </w:rPr>
+          <w:t xml:space="preserve"> as the control</w:t>
+        </w:r>
+      </w:ins>
+      <w:ins w:id="15" w:author="Dave Bridges" w:date="2014-09-23T08:45:00Z">
+        <w:r>
+          <w:rPr>
+            <w:rFonts w:ascii="Times New Roman" w:hAnsi="Times New Roman" w:cs="Times New Roman"/>
+          </w:rPr>
+          <w:t xml:space="preserve"> group as these samples not only collected in an identical manner from the same surgeons and processed identically, </w:t>
+        </w:r>
+      </w:ins>
+      <w:ins w:id="16" w:author="Dave Bridges" w:date="2014-09-23T08:46:00Z">
+        <w:r>
+          <w:rPr>
+            <w:rFonts w:ascii="Times New Roman" w:hAnsi="Times New Roman" w:cs="Times New Roman"/>
+          </w:rPr>
+          <w:t xml:space="preserve">but </w:t>
+        </w:r>
+      </w:ins>
+      <w:ins w:id="17" w:author="Dave Bridges" w:date="2014-09-23T08:48:00Z">
+        <w:r>
+          <w:rPr>
+            <w:rFonts w:ascii="Times New Roman" w:hAnsi="Times New Roman" w:cs="Times New Roman"/>
+          </w:rPr>
+          <w:t>also controls for potential</w:t>
+        </w:r>
+      </w:ins>
+      <w:ins w:id="18" w:author="Dave Bridges" w:date="2014-09-23T08:46:00Z">
+        <w:r>
+          <w:rPr>
+            <w:rFonts w:ascii="Times New Roman" w:hAnsi="Times New Roman" w:cs="Times New Roman"/>
+          </w:rPr>
+          <w:t xml:space="preserve"> non-secreting effects of </w:t>
+        </w:r>
+      </w:ins>
+      <w:ins w:id="19" w:author="Dave Bridges" w:date="2014-09-23T08:47:00Z">
+        <w:r>
+          <w:rPr>
+            <w:rFonts w:ascii="Times New Roman" w:hAnsi="Times New Roman" w:cs="Times New Roman"/>
+          </w:rPr>
+          <w:t>pituitary</w:t>
+        </w:r>
+      </w:ins>
+      <w:ins w:id="20" w:author="Dave Bridges" w:date="2014-09-23T08:46:00Z">
+        <w:r>
+          <w:rPr>
+            <w:rFonts w:ascii="Times New Roman" w:hAnsi="Times New Roman" w:cs="Times New Roman"/>
+          </w:rPr>
+          <w:t xml:space="preserve"> </w:t>
+        </w:r>
+      </w:ins>
+      <w:ins w:id="21" w:author="Dave Bridges" w:date="2014-09-23T08:47:00Z">
+        <w:r>
+          <w:rPr>
+            <w:rFonts w:ascii="Times New Roman" w:hAnsi="Times New Roman" w:cs="Times New Roman"/>
+          </w:rPr>
+          <w:t>tumor growths in the acromegaly subjects.</w:t>
+        </w:r>
+      </w:ins>
+      <w:bookmarkEnd w:id="13"/>
     </w:p>
     <w:p>
       <w:pPr>
@@ -16512,6 +16590,7 @@
           <w:rFonts w:ascii="Times New Roman" w:hAnsi="Times New Roman" w:cs="Times New Roman"/>
           <w:b/>
         </w:rPr>
+        <w:lastRenderedPageBreak/>
         <w:t>Acknowledgements</w:t>
       </w:r>
     </w:p>
@@ -16614,7 +16693,6 @@
           <w:b/>
           <w:bCs/>
         </w:rPr>
-        <w:lastRenderedPageBreak/>
         <w:t>References</w:t>
       </w:r>
     </w:p>
@@ -16984,6 +17062,7 @@
           <w:noProof/>
           <w:sz w:val="22"/>
         </w:rPr>
+        <w:lastRenderedPageBreak/>
         <w:t xml:space="preserve">12. </w:t>
       </w:r>
       <w:r>
@@ -17071,7 +17150,6 @@
           <w:noProof/>
           <w:sz w:val="22"/>
         </w:rPr>
-        <w:lastRenderedPageBreak/>
         <w:t xml:space="preserve">15. </w:t>
       </w:r>
       <w:r>
@@ -17391,6 +17469,7 @@
           <w:noProof/>
           <w:sz w:val="22"/>
         </w:rPr>
+        <w:lastRenderedPageBreak/>
         <w:t xml:space="preserve">26. </w:t>
       </w:r>
       <w:r>
@@ -17478,7 +17557,6 @@
           <w:noProof/>
           <w:sz w:val="22"/>
         </w:rPr>
-        <w:lastRenderedPageBreak/>
         <w:t xml:space="preserve">29. </w:t>
       </w:r>
       <w:r>
@@ -17769,6 +17847,7 @@
           <w:noProof/>
           <w:sz w:val="22"/>
         </w:rPr>
+        <w:lastRenderedPageBreak/>
         <w:t xml:space="preserve">39. </w:t>
       </w:r>
       <w:r>
@@ -17856,7 +17935,6 @@
           <w:noProof/>
           <w:sz w:val="22"/>
         </w:rPr>
-        <w:lastRenderedPageBreak/>
         <w:t xml:space="preserve">42. </w:t>
       </w:r>
       <w:r>
@@ -18118,6 +18196,7 @@
           <w:noProof/>
           <w:sz w:val="22"/>
         </w:rPr>
+        <w:lastRenderedPageBreak/>
         <w:t xml:space="preserve">51. </w:t>
       </w:r>
       <w:r>
@@ -18205,7 +18284,6 @@
           <w:noProof/>
           <w:sz w:val="22"/>
         </w:rPr>
-        <w:lastRenderedPageBreak/>
         <w:t xml:space="preserve">54. </w:t>
       </w:r>
       <w:r>
@@ -21444,7 +21522,7 @@
         <w:rStyle w:val="PageNumber"/>
         <w:noProof/>
       </w:rPr>
-      <w:t>6</w:t>
+      <w:t>15</w:t>
     </w:r>
     <w:r>
       <w:rPr>
@@ -24172,7 +24250,7 @@
 </file>
 
 <file path=customXml/itemProps1.xml><?xml version="1.0" encoding="utf-8"?>
-<ds:datastoreItem xmlns:ds="http://schemas.openxmlformats.org/officeDocument/2006/customXml" ds:itemID="{2776833D-3D0F-A44B-BD0D-7A11DA4BC132}">
+<ds:datastoreItem xmlns:ds="http://schemas.openxmlformats.org/officeDocument/2006/customXml" ds:itemID="{36C21F49-3A30-8B49-A2F1-70236BD51145}">
   <ds:schemaRefs>
     <ds:schemaRef ds:uri="http://schemas.openxmlformats.org/officeDocument/2006/bibliography"/>
   </ds:schemaRefs>
@@ -24180,6 +24258,438 @@
 </file>
 
 <file path=customXml/itemProps10.xml><?xml version="1.0" encoding="utf-8"?>
+<ds:datastoreItem xmlns:ds="http://schemas.openxmlformats.org/officeDocument/2006/customXml" ds:itemID="{C415A198-4D75-E04B-AE44-E0BBB2B4503A}">
+  <ds:schemaRefs>
+    <ds:schemaRef ds:uri="http://schemas.openxmlformats.org/officeDocument/2006/bibliography"/>
+  </ds:schemaRefs>
+</ds:datastoreItem>
+</file>
+
+<file path=customXml/itemProps11.xml><?xml version="1.0" encoding="utf-8"?>
+<ds:datastoreItem xmlns:ds="http://schemas.openxmlformats.org/officeDocument/2006/customXml" ds:itemID="{151F0824-ADBB-1249-AC0B-AE334428A980}">
+  <ds:schemaRefs>
+    <ds:schemaRef ds:uri="http://schemas.openxmlformats.org/officeDocument/2006/bibliography"/>
+  </ds:schemaRefs>
+</ds:datastoreItem>
+</file>
+
+<file path=customXml/itemProps12.xml><?xml version="1.0" encoding="utf-8"?>
+<ds:datastoreItem xmlns:ds="http://schemas.openxmlformats.org/officeDocument/2006/customXml" ds:itemID="{E9230E9B-A26A-F944-985A-AB4C38D35179}">
+  <ds:schemaRefs>
+    <ds:schemaRef ds:uri="http://schemas.openxmlformats.org/officeDocument/2006/bibliography"/>
+  </ds:schemaRefs>
+</ds:datastoreItem>
+</file>
+
+<file path=customXml/itemProps13.xml><?xml version="1.0" encoding="utf-8"?>
+<ds:datastoreItem xmlns:ds="http://schemas.openxmlformats.org/officeDocument/2006/customXml" ds:itemID="{3C53432E-C90B-0B45-8E93-54C5E802D76C}">
+  <ds:schemaRefs>
+    <ds:schemaRef ds:uri="http://schemas.openxmlformats.org/officeDocument/2006/bibliography"/>
+  </ds:schemaRefs>
+</ds:datastoreItem>
+</file>
+
+<file path=customXml/itemProps14.xml><?xml version="1.0" encoding="utf-8"?>
+<ds:datastoreItem xmlns:ds="http://schemas.openxmlformats.org/officeDocument/2006/customXml" ds:itemID="{12A65729-951A-C54E-873D-75CAFC90441C}">
+  <ds:schemaRefs>
+    <ds:schemaRef ds:uri="http://schemas.openxmlformats.org/officeDocument/2006/bibliography"/>
+  </ds:schemaRefs>
+</ds:datastoreItem>
+</file>
+
+<file path=customXml/itemProps15.xml><?xml version="1.0" encoding="utf-8"?>
+<ds:datastoreItem xmlns:ds="http://schemas.openxmlformats.org/officeDocument/2006/customXml" ds:itemID="{DC33B3C4-C826-CD4E-AD76-7EB6DCD99CC0}">
+  <ds:schemaRefs>
+    <ds:schemaRef ds:uri="http://schemas.openxmlformats.org/officeDocument/2006/bibliography"/>
+  </ds:schemaRefs>
+</ds:datastoreItem>
+</file>
+
+<file path=customXml/itemProps16.xml><?xml version="1.0" encoding="utf-8"?>
+<ds:datastoreItem xmlns:ds="http://schemas.openxmlformats.org/officeDocument/2006/customXml" ds:itemID="{BD4AE2BF-D947-164B-9A36-E841467A617E}">
+  <ds:schemaRefs>
+    <ds:schemaRef ds:uri="http://schemas.openxmlformats.org/officeDocument/2006/bibliography"/>
+  </ds:schemaRefs>
+</ds:datastoreItem>
+</file>
+
+<file path=customXml/itemProps17.xml><?xml version="1.0" encoding="utf-8"?>
+<ds:datastoreItem xmlns:ds="http://schemas.openxmlformats.org/officeDocument/2006/customXml" ds:itemID="{8173BECB-C220-0F4B-BB03-01123317E40E}">
+  <ds:schemaRefs>
+    <ds:schemaRef ds:uri="http://schemas.openxmlformats.org/officeDocument/2006/bibliography"/>
+  </ds:schemaRefs>
+</ds:datastoreItem>
+</file>
+
+<file path=customXml/itemProps18.xml><?xml version="1.0" encoding="utf-8"?>
+<ds:datastoreItem xmlns:ds="http://schemas.openxmlformats.org/officeDocument/2006/customXml" ds:itemID="{7972B36C-4A03-EC41-843D-D8FDB0BFEE59}">
+  <ds:schemaRefs>
+    <ds:schemaRef ds:uri="http://schemas.openxmlformats.org/officeDocument/2006/bibliography"/>
+  </ds:schemaRefs>
+</ds:datastoreItem>
+</file>
+
+<file path=customXml/itemProps19.xml><?xml version="1.0" encoding="utf-8"?>
+<ds:datastoreItem xmlns:ds="http://schemas.openxmlformats.org/officeDocument/2006/customXml" ds:itemID="{B931D791-A19B-4049-80C7-37FA12633648}">
+  <ds:schemaRefs>
+    <ds:schemaRef ds:uri="http://schemas.openxmlformats.org/officeDocument/2006/bibliography"/>
+  </ds:schemaRefs>
+</ds:datastoreItem>
+</file>
+
+<file path=customXml/itemProps2.xml><?xml version="1.0" encoding="utf-8"?>
+<ds:datastoreItem xmlns:ds="http://schemas.openxmlformats.org/officeDocument/2006/customXml" ds:itemID="{C790C9D7-FAEA-7949-8633-698C09AACBAB}">
+  <ds:schemaRefs>
+    <ds:schemaRef ds:uri="http://schemas.openxmlformats.org/officeDocument/2006/bibliography"/>
+  </ds:schemaRefs>
+</ds:datastoreItem>
+</file>
+
+<file path=customXml/itemProps20.xml><?xml version="1.0" encoding="utf-8"?>
+<ds:datastoreItem xmlns:ds="http://schemas.openxmlformats.org/officeDocument/2006/customXml" ds:itemID="{C36F9FAD-D8E0-9D4A-A91F-D6935BF912BA}">
+  <ds:schemaRefs>
+    <ds:schemaRef ds:uri="http://schemas.openxmlformats.org/officeDocument/2006/bibliography"/>
+  </ds:schemaRefs>
+</ds:datastoreItem>
+</file>
+
+<file path=customXml/itemProps21.xml><?xml version="1.0" encoding="utf-8"?>
+<ds:datastoreItem xmlns:ds="http://schemas.openxmlformats.org/officeDocument/2006/customXml" ds:itemID="{AB91DB2E-8E61-4F49-B5E5-3755576A5BCD}">
+  <ds:schemaRefs>
+    <ds:schemaRef ds:uri="http://schemas.openxmlformats.org/officeDocument/2006/bibliography"/>
+  </ds:schemaRefs>
+</ds:datastoreItem>
+</file>
+
+<file path=customXml/itemProps22.xml><?xml version="1.0" encoding="utf-8"?>
+<ds:datastoreItem xmlns:ds="http://schemas.openxmlformats.org/officeDocument/2006/customXml" ds:itemID="{F50D889C-CCD4-F445-8143-DCCD62DA2098}">
+  <ds:schemaRefs>
+    <ds:schemaRef ds:uri="http://schemas.openxmlformats.org/officeDocument/2006/bibliography"/>
+  </ds:schemaRefs>
+</ds:datastoreItem>
+</file>
+
+<file path=customXml/itemProps23.xml><?xml version="1.0" encoding="utf-8"?>
+<ds:datastoreItem xmlns:ds="http://schemas.openxmlformats.org/officeDocument/2006/customXml" ds:itemID="{B59FBA54-34AC-EE48-ADFC-7354A7A613EC}">
+  <ds:schemaRefs>
+    <ds:schemaRef ds:uri="http://schemas.openxmlformats.org/officeDocument/2006/bibliography"/>
+  </ds:schemaRefs>
+</ds:datastoreItem>
+</file>
+
+<file path=customXml/itemProps24.xml><?xml version="1.0" encoding="utf-8"?>
+<ds:datastoreItem xmlns:ds="http://schemas.openxmlformats.org/officeDocument/2006/customXml" ds:itemID="{1797CD45-8AE2-9B4B-8DBA-8D0DFD6A019C}">
+  <ds:schemaRefs>
+    <ds:schemaRef ds:uri="http://schemas.openxmlformats.org/officeDocument/2006/bibliography"/>
+  </ds:schemaRefs>
+</ds:datastoreItem>
+</file>
+
+<file path=customXml/itemProps25.xml><?xml version="1.0" encoding="utf-8"?>
+<ds:datastoreItem xmlns:ds="http://schemas.openxmlformats.org/officeDocument/2006/customXml" ds:itemID="{F40A60E6-1B3C-0544-BCFA-C07E2AADF31C}">
+  <ds:schemaRefs>
+    <ds:schemaRef ds:uri="http://schemas.openxmlformats.org/officeDocument/2006/bibliography"/>
+  </ds:schemaRefs>
+</ds:datastoreItem>
+</file>
+
+<file path=customXml/itemProps26.xml><?xml version="1.0" encoding="utf-8"?>
+<ds:datastoreItem xmlns:ds="http://schemas.openxmlformats.org/officeDocument/2006/customXml" ds:itemID="{E38B018E-1206-184B-AB46-4BC33992487E}">
+  <ds:schemaRefs>
+    <ds:schemaRef ds:uri="http://schemas.openxmlformats.org/officeDocument/2006/bibliography"/>
+  </ds:schemaRefs>
+</ds:datastoreItem>
+</file>
+
+<file path=customXml/itemProps27.xml><?xml version="1.0" encoding="utf-8"?>
+<ds:datastoreItem xmlns:ds="http://schemas.openxmlformats.org/officeDocument/2006/customXml" ds:itemID="{24644F51-23ED-E74D-97BB-222CDB442E93}">
+  <ds:schemaRefs>
+    <ds:schemaRef ds:uri="http://schemas.openxmlformats.org/officeDocument/2006/bibliography"/>
+  </ds:schemaRefs>
+</ds:datastoreItem>
+</file>
+
+<file path=customXml/itemProps28.xml><?xml version="1.0" encoding="utf-8"?>
+<ds:datastoreItem xmlns:ds="http://schemas.openxmlformats.org/officeDocument/2006/customXml" ds:itemID="{7A241779-A163-5E4E-B5D3-D29E72027E4F}">
+  <ds:schemaRefs>
+    <ds:schemaRef ds:uri="http://schemas.openxmlformats.org/officeDocument/2006/bibliography"/>
+  </ds:schemaRefs>
+</ds:datastoreItem>
+</file>
+
+<file path=customXml/itemProps29.xml><?xml version="1.0" encoding="utf-8"?>
+<ds:datastoreItem xmlns:ds="http://schemas.openxmlformats.org/officeDocument/2006/customXml" ds:itemID="{3EDD839E-D021-8F49-BD71-69F101E57073}">
+  <ds:schemaRefs>
+    <ds:schemaRef ds:uri="http://schemas.openxmlformats.org/officeDocument/2006/bibliography"/>
+  </ds:schemaRefs>
+</ds:datastoreItem>
+</file>
+
+<file path=customXml/itemProps3.xml><?xml version="1.0" encoding="utf-8"?>
+<ds:datastoreItem xmlns:ds="http://schemas.openxmlformats.org/officeDocument/2006/customXml" ds:itemID="{96428C79-3D36-B945-B414-71EAF039D95D}">
+  <ds:schemaRefs>
+    <ds:schemaRef ds:uri="http://schemas.openxmlformats.org/officeDocument/2006/bibliography"/>
+  </ds:schemaRefs>
+</ds:datastoreItem>
+</file>
+
+<file path=customXml/itemProps30.xml><?xml version="1.0" encoding="utf-8"?>
+<ds:datastoreItem xmlns:ds="http://schemas.openxmlformats.org/officeDocument/2006/customXml" ds:itemID="{7BC12E0C-7D34-0343-A796-CA1D28D23DAB}">
+  <ds:schemaRefs>
+    <ds:schemaRef ds:uri="http://schemas.openxmlformats.org/officeDocument/2006/bibliography"/>
+  </ds:schemaRefs>
+</ds:datastoreItem>
+</file>
+
+<file path=customXml/itemProps31.xml><?xml version="1.0" encoding="utf-8"?>
+<ds:datastoreItem xmlns:ds="http://schemas.openxmlformats.org/officeDocument/2006/customXml" ds:itemID="{F417113A-9808-4BB2-9DFB-687DD94EEF83}">
+  <ds:schemaRefs>
+    <ds:schemaRef ds:uri="http://schemas.openxmlformats.org/officeDocument/2006/bibliography"/>
+  </ds:schemaRefs>
+</ds:datastoreItem>
+</file>
+
+<file path=customXml/itemProps32.xml><?xml version="1.0" encoding="utf-8"?>
+<ds:datastoreItem xmlns:ds="http://schemas.openxmlformats.org/officeDocument/2006/customXml" ds:itemID="{CB6D4703-53B8-F44D-883C-A84D94FF7B27}">
+  <ds:schemaRefs>
+    <ds:schemaRef ds:uri="http://schemas.openxmlformats.org/officeDocument/2006/bibliography"/>
+  </ds:schemaRefs>
+</ds:datastoreItem>
+</file>
+
+<file path=customXml/itemProps33.xml><?xml version="1.0" encoding="utf-8"?>
+<ds:datastoreItem xmlns:ds="http://schemas.openxmlformats.org/officeDocument/2006/customXml" ds:itemID="{2E5F3B76-09BA-A348-8A73-313AD5DD9CE0}">
+  <ds:schemaRefs>
+    <ds:schemaRef ds:uri="http://schemas.openxmlformats.org/officeDocument/2006/bibliography"/>
+  </ds:schemaRefs>
+</ds:datastoreItem>
+</file>
+
+<file path=customXml/itemProps34.xml><?xml version="1.0" encoding="utf-8"?>
+<ds:datastoreItem xmlns:ds="http://schemas.openxmlformats.org/officeDocument/2006/customXml" ds:itemID="{805D32E2-CFA0-6B4A-B929-6F9F17B974C9}">
+  <ds:schemaRefs>
+    <ds:schemaRef ds:uri="http://schemas.openxmlformats.org/officeDocument/2006/bibliography"/>
+  </ds:schemaRefs>
+</ds:datastoreItem>
+</file>
+
+<file path=customXml/itemProps35.xml><?xml version="1.0" encoding="utf-8"?>
+<ds:datastoreItem xmlns:ds="http://schemas.openxmlformats.org/officeDocument/2006/customXml" ds:itemID="{4D729631-8A9D-BF4B-A185-670FF005DFBF}">
+  <ds:schemaRefs>
+    <ds:schemaRef ds:uri="http://schemas.openxmlformats.org/officeDocument/2006/bibliography"/>
+  </ds:schemaRefs>
+</ds:datastoreItem>
+</file>
+
+<file path=customXml/itemProps36.xml><?xml version="1.0" encoding="utf-8"?>
+<ds:datastoreItem xmlns:ds="http://schemas.openxmlformats.org/officeDocument/2006/customXml" ds:itemID="{46676376-FA42-0043-B39A-5A4D2251B617}">
+  <ds:schemaRefs>
+    <ds:schemaRef ds:uri="http://schemas.openxmlformats.org/officeDocument/2006/bibliography"/>
+  </ds:schemaRefs>
+</ds:datastoreItem>
+</file>
+
+<file path=customXml/itemProps37.xml><?xml version="1.0" encoding="utf-8"?>
+<ds:datastoreItem xmlns:ds="http://schemas.openxmlformats.org/officeDocument/2006/customXml" ds:itemID="{0BF79F18-D888-5B46-BC57-4D02189CF536}">
+  <ds:schemaRefs>
+    <ds:schemaRef ds:uri="http://schemas.openxmlformats.org/officeDocument/2006/bibliography"/>
+  </ds:schemaRefs>
+</ds:datastoreItem>
+</file>
+
+<file path=customXml/itemProps38.xml><?xml version="1.0" encoding="utf-8"?>
+<ds:datastoreItem xmlns:ds="http://schemas.openxmlformats.org/officeDocument/2006/customXml" ds:itemID="{E1FAA279-580C-E249-98B2-67110877281B}">
+  <ds:schemaRefs>
+    <ds:schemaRef ds:uri="http://schemas.openxmlformats.org/officeDocument/2006/bibliography"/>
+  </ds:schemaRefs>
+</ds:datastoreItem>
+</file>
+
+<file path=customXml/itemProps39.xml><?xml version="1.0" encoding="utf-8"?>
+<ds:datastoreItem xmlns:ds="http://schemas.openxmlformats.org/officeDocument/2006/customXml" ds:itemID="{E7A185EE-E2DD-FE4B-BFE8-EAADBFE89A24}">
+  <ds:schemaRefs>
+    <ds:schemaRef ds:uri="http://schemas.openxmlformats.org/officeDocument/2006/bibliography"/>
+  </ds:schemaRefs>
+</ds:datastoreItem>
+</file>
+
+<file path=customXml/itemProps4.xml><?xml version="1.0" encoding="utf-8"?>
+<ds:datastoreItem xmlns:ds="http://schemas.openxmlformats.org/officeDocument/2006/customXml" ds:itemID="{08FDE9B5-7CFB-8744-9F44-04DDFD61962A}">
+  <ds:schemaRefs>
+    <ds:schemaRef ds:uri="http://schemas.openxmlformats.org/officeDocument/2006/bibliography"/>
+  </ds:schemaRefs>
+</ds:datastoreItem>
+</file>
+
+<file path=customXml/itemProps40.xml><?xml version="1.0" encoding="utf-8"?>
+<ds:datastoreItem xmlns:ds="http://schemas.openxmlformats.org/officeDocument/2006/customXml" ds:itemID="{5E12966C-DB13-2741-AFD3-0F57E5FA385C}">
+  <ds:schemaRefs>
+    <ds:schemaRef ds:uri="http://schemas.openxmlformats.org/officeDocument/2006/bibliography"/>
+  </ds:schemaRefs>
+</ds:datastoreItem>
+</file>
+
+<file path=customXml/itemProps41.xml><?xml version="1.0" encoding="utf-8"?>
+<ds:datastoreItem xmlns:ds="http://schemas.openxmlformats.org/officeDocument/2006/customXml" ds:itemID="{913BD9C5-6B31-0043-8676-9C7AE23EE98F}">
+  <ds:schemaRefs>
+    <ds:schemaRef ds:uri="http://schemas.openxmlformats.org/officeDocument/2006/bibliography"/>
+  </ds:schemaRefs>
+</ds:datastoreItem>
+</file>
+
+<file path=customXml/itemProps42.xml><?xml version="1.0" encoding="utf-8"?>
+<ds:datastoreItem xmlns:ds="http://schemas.openxmlformats.org/officeDocument/2006/customXml" ds:itemID="{1945338F-536C-B64A-A03D-787605C2F859}">
+  <ds:schemaRefs>
+    <ds:schemaRef ds:uri="http://schemas.openxmlformats.org/officeDocument/2006/bibliography"/>
+  </ds:schemaRefs>
+</ds:datastoreItem>
+</file>
+
+<file path=customXml/itemProps43.xml><?xml version="1.0" encoding="utf-8"?>
+<ds:datastoreItem xmlns:ds="http://schemas.openxmlformats.org/officeDocument/2006/customXml" ds:itemID="{C8EC3A19-BFB9-D046-A346-306122160FE7}">
+  <ds:schemaRefs>
+    <ds:schemaRef ds:uri="http://schemas.openxmlformats.org/officeDocument/2006/bibliography"/>
+  </ds:schemaRefs>
+</ds:datastoreItem>
+</file>
+
+<file path=customXml/itemProps44.xml><?xml version="1.0" encoding="utf-8"?>
+<ds:datastoreItem xmlns:ds="http://schemas.openxmlformats.org/officeDocument/2006/customXml" ds:itemID="{332893CB-AEC5-457B-9724-DF4BAFD3DA6F}">
+  <ds:schemaRefs>
+    <ds:schemaRef ds:uri="http://schemas.openxmlformats.org/officeDocument/2006/bibliography"/>
+  </ds:schemaRefs>
+</ds:datastoreItem>
+</file>
+
+<file path=customXml/itemProps45.xml><?xml version="1.0" encoding="utf-8"?>
+<ds:datastoreItem xmlns:ds="http://schemas.openxmlformats.org/officeDocument/2006/customXml" ds:itemID="{EB23E4CA-1E92-6B41-9C91-F808CEE3B4AC}">
+  <ds:schemaRefs>
+    <ds:schemaRef ds:uri="http://schemas.openxmlformats.org/officeDocument/2006/bibliography"/>
+  </ds:schemaRefs>
+</ds:datastoreItem>
+</file>
+
+<file path=customXml/itemProps46.xml><?xml version="1.0" encoding="utf-8"?>
+<ds:datastoreItem xmlns:ds="http://schemas.openxmlformats.org/officeDocument/2006/customXml" ds:itemID="{D72851E5-6779-4E1C-B9B9-3E12BF8DCE42}">
+  <ds:schemaRefs>
+    <ds:schemaRef ds:uri="http://schemas.openxmlformats.org/officeDocument/2006/bibliography"/>
+  </ds:schemaRefs>
+</ds:datastoreItem>
+</file>
+
+<file path=customXml/itemProps47.xml><?xml version="1.0" encoding="utf-8"?>
+<ds:datastoreItem xmlns:ds="http://schemas.openxmlformats.org/officeDocument/2006/customXml" ds:itemID="{09E94D33-3475-C440-982A-AA5CB9051765}">
+  <ds:schemaRefs>
+    <ds:schemaRef ds:uri="http://schemas.openxmlformats.org/officeDocument/2006/bibliography"/>
+  </ds:schemaRefs>
+</ds:datastoreItem>
+</file>
+
+<file path=customXml/itemProps48.xml><?xml version="1.0" encoding="utf-8"?>
+<ds:datastoreItem xmlns:ds="http://schemas.openxmlformats.org/officeDocument/2006/customXml" ds:itemID="{1DF465E0-39E5-FF4C-BECB-1D2915533E59}">
+  <ds:schemaRefs>
+    <ds:schemaRef ds:uri="http://schemas.openxmlformats.org/officeDocument/2006/bibliography"/>
+  </ds:schemaRefs>
+</ds:datastoreItem>
+</file>
+
+<file path=customXml/itemProps49.xml><?xml version="1.0" encoding="utf-8"?>
+<ds:datastoreItem xmlns:ds="http://schemas.openxmlformats.org/officeDocument/2006/customXml" ds:itemID="{E25147DA-AA79-0D4F-A823-7F8048E5AA05}">
+  <ds:schemaRefs>
+    <ds:schemaRef ds:uri="http://schemas.openxmlformats.org/officeDocument/2006/bibliography"/>
+  </ds:schemaRefs>
+</ds:datastoreItem>
+</file>
+
+<file path=customXml/itemProps5.xml><?xml version="1.0" encoding="utf-8"?>
+<ds:datastoreItem xmlns:ds="http://schemas.openxmlformats.org/officeDocument/2006/customXml" ds:itemID="{390E6D61-F899-494E-81E0-EFB838BF77D0}">
+  <ds:schemaRefs>
+    <ds:schemaRef ds:uri="http://schemas.openxmlformats.org/officeDocument/2006/bibliography"/>
+  </ds:schemaRefs>
+</ds:datastoreItem>
+</file>
+
+<file path=customXml/itemProps50.xml><?xml version="1.0" encoding="utf-8"?>
+<ds:datastoreItem xmlns:ds="http://schemas.openxmlformats.org/officeDocument/2006/customXml" ds:itemID="{9F5316FC-D0D4-4945-9796-3F7DF0A39456}">
+  <ds:schemaRefs>
+    <ds:schemaRef ds:uri="http://schemas.openxmlformats.org/officeDocument/2006/bibliography"/>
+  </ds:schemaRefs>
+</ds:datastoreItem>
+</file>
+
+<file path=customXml/itemProps51.xml><?xml version="1.0" encoding="utf-8"?>
+<ds:datastoreItem xmlns:ds="http://schemas.openxmlformats.org/officeDocument/2006/customXml" ds:itemID="{5EACC8AD-42B2-1C4B-97E2-56664E496ABD}">
+  <ds:schemaRefs>
+    <ds:schemaRef ds:uri="http://schemas.openxmlformats.org/officeDocument/2006/bibliography"/>
+  </ds:schemaRefs>
+</ds:datastoreItem>
+</file>
+
+<file path=customXml/itemProps52.xml><?xml version="1.0" encoding="utf-8"?>
+<ds:datastoreItem xmlns:ds="http://schemas.openxmlformats.org/officeDocument/2006/customXml" ds:itemID="{7CE843A1-8013-4749-8A44-1681786FDECF}">
+  <ds:schemaRefs>
+    <ds:schemaRef ds:uri="http://schemas.openxmlformats.org/officeDocument/2006/bibliography"/>
+  </ds:schemaRefs>
+</ds:datastoreItem>
+</file>
+
+<file path=customXml/itemProps53.xml><?xml version="1.0" encoding="utf-8"?>
+<ds:datastoreItem xmlns:ds="http://schemas.openxmlformats.org/officeDocument/2006/customXml" ds:itemID="{25E68E61-B3DB-FB49-B51F-666F0E72A047}">
+  <ds:schemaRefs>
+    <ds:schemaRef ds:uri="http://schemas.openxmlformats.org/officeDocument/2006/bibliography"/>
+  </ds:schemaRefs>
+</ds:datastoreItem>
+</file>
+
+<file path=customXml/itemProps54.xml><?xml version="1.0" encoding="utf-8"?>
+<ds:datastoreItem xmlns:ds="http://schemas.openxmlformats.org/officeDocument/2006/customXml" ds:itemID="{2755CD7A-3357-4E4B-B6DA-20B24D441496}">
+  <ds:schemaRefs>
+    <ds:schemaRef ds:uri="http://schemas.openxmlformats.org/officeDocument/2006/bibliography"/>
+  </ds:schemaRefs>
+</ds:datastoreItem>
+</file>
+
+<file path=customXml/itemProps55.xml><?xml version="1.0" encoding="utf-8"?>
+<ds:datastoreItem xmlns:ds="http://schemas.openxmlformats.org/officeDocument/2006/customXml" ds:itemID="{4EA389D7-8433-9142-9E67-B93ADBAF282F}">
+  <ds:schemaRefs>
+    <ds:schemaRef ds:uri="http://schemas.openxmlformats.org/officeDocument/2006/bibliography"/>
+  </ds:schemaRefs>
+</ds:datastoreItem>
+</file>
+
+<file path=customXml/itemProps56.xml><?xml version="1.0" encoding="utf-8"?>
+<ds:datastoreItem xmlns:ds="http://schemas.openxmlformats.org/officeDocument/2006/customXml" ds:itemID="{72BAC560-6B35-EE48-A441-0FE61BEC6623}">
+  <ds:schemaRefs>
+    <ds:schemaRef ds:uri="http://schemas.openxmlformats.org/officeDocument/2006/bibliography"/>
+  </ds:schemaRefs>
+</ds:datastoreItem>
+</file>
+
+<file path=customXml/itemProps57.xml><?xml version="1.0" encoding="utf-8"?>
+<ds:datastoreItem xmlns:ds="http://schemas.openxmlformats.org/officeDocument/2006/customXml" ds:itemID="{6D54C169-DAF6-C449-AC44-D011086DFD47}">
+  <ds:schemaRefs>
+    <ds:schemaRef ds:uri="http://schemas.openxmlformats.org/officeDocument/2006/bibliography"/>
+  </ds:schemaRefs>
+</ds:datastoreItem>
+</file>
+
+<file path=customXml/itemProps58.xml><?xml version="1.0" encoding="utf-8"?>
+<ds:datastoreItem xmlns:ds="http://schemas.openxmlformats.org/officeDocument/2006/customXml" ds:itemID="{421282B0-A1D5-5845-9095-1F0F26CA8E60}">
+  <ds:schemaRefs>
+    <ds:schemaRef ds:uri="http://schemas.openxmlformats.org/officeDocument/2006/bibliography"/>
+  </ds:schemaRefs>
+</ds:datastoreItem>
+</file>
+
+<file path=customXml/itemProps59.xml><?xml version="1.0" encoding="utf-8"?>
+<ds:datastoreItem xmlns:ds="http://schemas.openxmlformats.org/officeDocument/2006/customXml" ds:itemID="{06F7AE68-227B-5044-AADA-5757144F6916}">
+  <ds:schemaRefs>
+    <ds:schemaRef ds:uri="http://schemas.openxmlformats.org/officeDocument/2006/bibliography"/>
+  </ds:schemaRefs>
+</ds:datastoreItem>
+</file>
+
+<file path=customXml/itemProps6.xml><?xml version="1.0" encoding="utf-8"?>
 <ds:datastoreItem xmlns:ds="http://schemas.openxmlformats.org/officeDocument/2006/customXml" ds:itemID="{C93AA455-D026-FD4B-BC64-8E79279F9FBF}">
   <ds:schemaRefs>
     <ds:schemaRef ds:uri="http://schemas.openxmlformats.org/officeDocument/2006/bibliography"/>
@@ -24187,7 +24697,63 @@
 </ds:datastoreItem>
 </file>
 
-<file path=customXml/itemProps11.xml><?xml version="1.0" encoding="utf-8"?>
+<file path=customXml/itemProps60.xml><?xml version="1.0" encoding="utf-8"?>
+<ds:datastoreItem xmlns:ds="http://schemas.openxmlformats.org/officeDocument/2006/customXml" ds:itemID="{CE035497-EFC8-1445-ACEE-8FEEB45B4B0C}">
+  <ds:schemaRefs>
+    <ds:schemaRef ds:uri="http://schemas.openxmlformats.org/officeDocument/2006/bibliography"/>
+  </ds:schemaRefs>
+</ds:datastoreItem>
+</file>
+
+<file path=customXml/itemProps61.xml><?xml version="1.0" encoding="utf-8"?>
+<ds:datastoreItem xmlns:ds="http://schemas.openxmlformats.org/officeDocument/2006/customXml" ds:itemID="{04CC0F9C-64EF-DF48-BFB9-5B7FC8A1CE6E}">
+  <ds:schemaRefs>
+    <ds:schemaRef ds:uri="http://schemas.openxmlformats.org/officeDocument/2006/bibliography"/>
+  </ds:schemaRefs>
+</ds:datastoreItem>
+</file>
+
+<file path=customXml/itemProps62.xml><?xml version="1.0" encoding="utf-8"?>
+<ds:datastoreItem xmlns:ds="http://schemas.openxmlformats.org/officeDocument/2006/customXml" ds:itemID="{4EDB6F4F-92DD-2C44-A98F-984125A687EC}">
+  <ds:schemaRefs>
+    <ds:schemaRef ds:uri="http://schemas.openxmlformats.org/officeDocument/2006/bibliography"/>
+  </ds:schemaRefs>
+</ds:datastoreItem>
+</file>
+
+<file path=customXml/itemProps63.xml><?xml version="1.0" encoding="utf-8"?>
+<ds:datastoreItem xmlns:ds="http://schemas.openxmlformats.org/officeDocument/2006/customXml" ds:itemID="{1E5C28FE-187D-A348-B9AB-2C061C5D5D56}">
+  <ds:schemaRefs>
+    <ds:schemaRef ds:uri="http://schemas.openxmlformats.org/officeDocument/2006/bibliography"/>
+  </ds:schemaRefs>
+</ds:datastoreItem>
+</file>
+
+<file path=customXml/itemProps64.xml><?xml version="1.0" encoding="utf-8"?>
+<ds:datastoreItem xmlns:ds="http://schemas.openxmlformats.org/officeDocument/2006/customXml" ds:itemID="{E45FD48C-8B29-D742-ADB0-A82356156DF6}">
+  <ds:schemaRefs>
+    <ds:schemaRef ds:uri="http://schemas.openxmlformats.org/officeDocument/2006/bibliography"/>
+  </ds:schemaRefs>
+</ds:datastoreItem>
+</file>
+
+<file path=customXml/itemProps65.xml><?xml version="1.0" encoding="utf-8"?>
+<ds:datastoreItem xmlns:ds="http://schemas.openxmlformats.org/officeDocument/2006/customXml" ds:itemID="{F1F59D0F-D4A7-7140-9C34-254C7435D910}">
+  <ds:schemaRefs>
+    <ds:schemaRef ds:uri="http://schemas.openxmlformats.org/officeDocument/2006/bibliography"/>
+  </ds:schemaRefs>
+</ds:datastoreItem>
+</file>
+
+<file path=customXml/itemProps66.xml><?xml version="1.0" encoding="utf-8"?>
+<ds:datastoreItem xmlns:ds="http://schemas.openxmlformats.org/officeDocument/2006/customXml" ds:itemID="{731FA955-6178-A044-B4D8-1AD74CCC7669}">
+  <ds:schemaRefs>
+    <ds:schemaRef ds:uri="http://schemas.openxmlformats.org/officeDocument/2006/bibliography"/>
+  </ds:schemaRefs>
+</ds:datastoreItem>
+</file>
+
+<file path=customXml/itemProps7.xml><?xml version="1.0" encoding="utf-8"?>
 <ds:datastoreItem xmlns:ds="http://schemas.openxmlformats.org/officeDocument/2006/customXml" ds:itemID="{A32A42CC-2EF4-3A4D-A811-6B290C6F2E36}">
   <ds:schemaRefs>
     <ds:schemaRef ds:uri="http://schemas.openxmlformats.org/officeDocument/2006/bibliography"/>
@@ -24195,7 +24761,7 @@
 </ds:datastoreItem>
 </file>
 
-<file path=customXml/itemProps12.xml><?xml version="1.0" encoding="utf-8"?>
+<file path=customXml/itemProps8.xml><?xml version="1.0" encoding="utf-8"?>
 <ds:datastoreItem xmlns:ds="http://schemas.openxmlformats.org/officeDocument/2006/customXml" ds:itemID="{5960C59B-89B3-7842-9472-3C1810EF1626}">
   <ds:schemaRefs>
     <ds:schemaRef ds:uri="http://schemas.openxmlformats.org/officeDocument/2006/bibliography"/>
@@ -24203,498 +24769,10 @@
 </ds:datastoreItem>
 </file>
 
-<file path=customXml/itemProps13.xml><?xml version="1.0" encoding="utf-8"?>
+<file path=customXml/itemProps9.xml><?xml version="1.0" encoding="utf-8"?>
 <ds:datastoreItem xmlns:ds="http://schemas.openxmlformats.org/officeDocument/2006/customXml" ds:itemID="{E08050B3-2F4D-7547-8691-C78DA1546835}">
   <ds:schemaRefs>
     <ds:schemaRef ds:uri="http://schemas.openxmlformats.org/officeDocument/2006/bibliography"/>
   </ds:schemaRefs>
 </ds:datastoreItem>
-</file>
-
-<file path=customXml/itemProps14.xml><?xml version="1.0" encoding="utf-8"?>
-<ds:datastoreItem xmlns:ds="http://schemas.openxmlformats.org/officeDocument/2006/customXml" ds:itemID="{C415A198-4D75-E04B-AE44-E0BBB2B4503A}">
-  <ds:schemaRefs>
-    <ds:schemaRef ds:uri="http://schemas.openxmlformats.org/officeDocument/2006/bibliography"/>
-  </ds:schemaRefs>
-</ds:datastoreItem>
-</file>
-
-<file path=customXml/itemProps15.xml><?xml version="1.0" encoding="utf-8"?>
-<ds:datastoreItem xmlns:ds="http://schemas.openxmlformats.org/officeDocument/2006/customXml" ds:itemID="{151F0824-ADBB-1249-AC0B-AE334428A980}">
-  <ds:schemaRefs>
-    <ds:schemaRef ds:uri="http://schemas.openxmlformats.org/officeDocument/2006/bibliography"/>
-  </ds:schemaRefs>
-</ds:datastoreItem>
-</file>
-
-<file path=customXml/itemProps16.xml><?xml version="1.0" encoding="utf-8"?>
-<ds:datastoreItem xmlns:ds="http://schemas.openxmlformats.org/officeDocument/2006/customXml" ds:itemID="{E9230E9B-A26A-F944-985A-AB4C38D35179}">
-  <ds:schemaRefs>
-    <ds:schemaRef ds:uri="http://schemas.openxmlformats.org/officeDocument/2006/bibliography"/>
-  </ds:schemaRefs>
-</ds:datastoreItem>
-</file>
-
-<file path=customXml/itemProps17.xml><?xml version="1.0" encoding="utf-8"?>
-<ds:datastoreItem xmlns:ds="http://schemas.openxmlformats.org/officeDocument/2006/customXml" ds:itemID="{3C53432E-C90B-0B45-8E93-54C5E802D76C}">
-  <ds:schemaRefs>
-    <ds:schemaRef ds:uri="http://schemas.openxmlformats.org/officeDocument/2006/bibliography"/>
-  </ds:schemaRefs>
-</ds:datastoreItem>
-</file>
-
-<file path=customXml/itemProps18.xml><?xml version="1.0" encoding="utf-8"?>
-<ds:datastoreItem xmlns:ds="http://schemas.openxmlformats.org/officeDocument/2006/customXml" ds:itemID="{12A65729-951A-C54E-873D-75CAFC90441C}">
-  <ds:schemaRefs>
-    <ds:schemaRef ds:uri="http://schemas.openxmlformats.org/officeDocument/2006/bibliography"/>
-  </ds:schemaRefs>
-</ds:datastoreItem>
-</file>
-
-<file path=customXml/itemProps19.xml><?xml version="1.0" encoding="utf-8"?>
-<ds:datastoreItem xmlns:ds="http://schemas.openxmlformats.org/officeDocument/2006/customXml" ds:itemID="{DC33B3C4-C826-CD4E-AD76-7EB6DCD99CC0}">
-  <ds:schemaRefs>
-    <ds:schemaRef ds:uri="http://schemas.openxmlformats.org/officeDocument/2006/bibliography"/>
-  </ds:schemaRefs>
-</ds:datastoreItem>
-</file>
-
-<file path=customXml/itemProps2.xml><?xml version="1.0" encoding="utf-8"?>
-<ds:datastoreItem xmlns:ds="http://schemas.openxmlformats.org/officeDocument/2006/customXml" ds:itemID="{3AE92ADD-4F64-C44F-97D2-43428715B48C}">
-  <ds:schemaRefs>
-    <ds:schemaRef ds:uri="http://schemas.openxmlformats.org/officeDocument/2006/bibliography"/>
-  </ds:schemaRefs>
-</ds:datastoreItem>
-</file>
-
-<file path=customXml/itemProps20.xml><?xml version="1.0" encoding="utf-8"?>
-<ds:datastoreItem xmlns:ds="http://schemas.openxmlformats.org/officeDocument/2006/customXml" ds:itemID="{BD4AE2BF-D947-164B-9A36-E841467A617E}">
-  <ds:schemaRefs>
-    <ds:schemaRef ds:uri="http://schemas.openxmlformats.org/officeDocument/2006/bibliography"/>
-  </ds:schemaRefs>
-</ds:datastoreItem>
-</file>
-
-<file path=customXml/itemProps21.xml><?xml version="1.0" encoding="utf-8"?>
-<ds:datastoreItem xmlns:ds="http://schemas.openxmlformats.org/officeDocument/2006/customXml" ds:itemID="{8173BECB-C220-0F4B-BB03-01123317E40E}">
-  <ds:schemaRefs>
-    <ds:schemaRef ds:uri="http://schemas.openxmlformats.org/officeDocument/2006/bibliography"/>
-  </ds:schemaRefs>
-</ds:datastoreItem>
-</file>
-
-<file path=customXml/itemProps22.xml><?xml version="1.0" encoding="utf-8"?>
-<ds:datastoreItem xmlns:ds="http://schemas.openxmlformats.org/officeDocument/2006/customXml" ds:itemID="{7972B36C-4A03-EC41-843D-D8FDB0BFEE59}">
-  <ds:schemaRefs>
-    <ds:schemaRef ds:uri="http://schemas.openxmlformats.org/officeDocument/2006/bibliography"/>
-  </ds:schemaRefs>
-</ds:datastoreItem>
-</file>
-
-<file path=customXml/itemProps23.xml><?xml version="1.0" encoding="utf-8"?>
-<ds:datastoreItem xmlns:ds="http://schemas.openxmlformats.org/officeDocument/2006/customXml" ds:itemID="{B931D791-A19B-4049-80C7-37FA12633648}">
-  <ds:schemaRefs>
-    <ds:schemaRef ds:uri="http://schemas.openxmlformats.org/officeDocument/2006/bibliography"/>
-  </ds:schemaRefs>
-</ds:datastoreItem>
-</file>
-
-<file path=customXml/itemProps24.xml><?xml version="1.0" encoding="utf-8"?>
-<ds:datastoreItem xmlns:ds="http://schemas.openxmlformats.org/officeDocument/2006/customXml" ds:itemID="{C36F9FAD-D8E0-9D4A-A91F-D6935BF912BA}">
-  <ds:schemaRefs>
-    <ds:schemaRef ds:uri="http://schemas.openxmlformats.org/officeDocument/2006/bibliography"/>
-  </ds:schemaRefs>
-</ds:datastoreItem>
-</file>
-
-<file path=customXml/itemProps25.xml><?xml version="1.0" encoding="utf-8"?>
-<ds:datastoreItem xmlns:ds="http://schemas.openxmlformats.org/officeDocument/2006/customXml" ds:itemID="{AB91DB2E-8E61-4F49-B5E5-3755576A5BCD}">
-  <ds:schemaRefs>
-    <ds:schemaRef ds:uri="http://schemas.openxmlformats.org/officeDocument/2006/bibliography"/>
-  </ds:schemaRefs>
-</ds:datastoreItem>
-</file>
-
-<file path=customXml/itemProps26.xml><?xml version="1.0" encoding="utf-8"?>
-<ds:datastoreItem xmlns:ds="http://schemas.openxmlformats.org/officeDocument/2006/customXml" ds:itemID="{F50D889C-CCD4-F445-8143-DCCD62DA2098}">
-  <ds:schemaRefs>
-    <ds:schemaRef ds:uri="http://schemas.openxmlformats.org/officeDocument/2006/bibliography"/>
-  </ds:schemaRefs>
-</ds:datastoreItem>
-</file>
-
-<file path=customXml/itemProps27.xml><?xml version="1.0" encoding="utf-8"?>
-<ds:datastoreItem xmlns:ds="http://schemas.openxmlformats.org/officeDocument/2006/customXml" ds:itemID="{B59FBA54-34AC-EE48-ADFC-7354A7A613EC}">
-  <ds:schemaRefs>
-    <ds:schemaRef ds:uri="http://schemas.openxmlformats.org/officeDocument/2006/bibliography"/>
-  </ds:schemaRefs>
-</ds:datastoreItem>
-</file>
-
-<file path=customXml/itemProps28.xml><?xml version="1.0" encoding="utf-8"?>
-<ds:datastoreItem xmlns:ds="http://schemas.openxmlformats.org/officeDocument/2006/customXml" ds:itemID="{1797CD45-8AE2-9B4B-8DBA-8D0DFD6A019C}">
-  <ds:schemaRefs>
-    <ds:schemaRef ds:uri="http://schemas.openxmlformats.org/officeDocument/2006/bibliography"/>
-  </ds:schemaRefs>
-</ds:datastoreItem>
-</file>
-
-<file path=customXml/itemProps29.xml><?xml version="1.0" encoding="utf-8"?>
-<ds:datastoreItem xmlns:ds="http://schemas.openxmlformats.org/officeDocument/2006/customXml" ds:itemID="{F40A60E6-1B3C-0544-BCFA-C07E2AADF31C}">
-  <ds:schemaRefs>
-    <ds:schemaRef ds:uri="http://schemas.openxmlformats.org/officeDocument/2006/bibliography"/>
-  </ds:schemaRefs>
-</ds:datastoreItem>
-</file>
-
-<file path=customXml/itemProps3.xml><?xml version="1.0" encoding="utf-8"?>
-<ds:datastoreItem xmlns:ds="http://schemas.openxmlformats.org/officeDocument/2006/customXml" ds:itemID="{AB609FD7-ECF2-344E-BEB0-0350A66F0BDF}">
-  <ds:schemaRefs>
-    <ds:schemaRef ds:uri="http://schemas.openxmlformats.org/officeDocument/2006/bibliography"/>
-  </ds:schemaRefs>
-</ds:datastoreItem>
-</file>
-
-<file path=customXml/itemProps30.xml><?xml version="1.0" encoding="utf-8"?>
-<ds:datastoreItem xmlns:ds="http://schemas.openxmlformats.org/officeDocument/2006/customXml" ds:itemID="{E38B018E-1206-184B-AB46-4BC33992487E}">
-  <ds:schemaRefs>
-    <ds:schemaRef ds:uri="http://schemas.openxmlformats.org/officeDocument/2006/bibliography"/>
-  </ds:schemaRefs>
-</ds:datastoreItem>
-</file>
-
-<file path=customXml/itemProps31.xml><?xml version="1.0" encoding="utf-8"?>
-<ds:datastoreItem xmlns:ds="http://schemas.openxmlformats.org/officeDocument/2006/customXml" ds:itemID="{24644F51-23ED-E74D-97BB-222CDB442E93}">
-  <ds:schemaRefs>
-    <ds:schemaRef ds:uri="http://schemas.openxmlformats.org/officeDocument/2006/bibliography"/>
-  </ds:schemaRefs>
-</ds:datastoreItem>
-</file>
-
-<file path=customXml/itemProps32.xml><?xml version="1.0" encoding="utf-8"?>
-<ds:datastoreItem xmlns:ds="http://schemas.openxmlformats.org/officeDocument/2006/customXml" ds:itemID="{7A241779-A163-5E4E-B5D3-D29E72027E4F}">
-  <ds:schemaRefs>
-    <ds:schemaRef ds:uri="http://schemas.openxmlformats.org/officeDocument/2006/bibliography"/>
-  </ds:schemaRefs>
-</ds:datastoreItem>
-</file>
-
-<file path=customXml/itemProps33.xml><?xml version="1.0" encoding="utf-8"?>
-<ds:datastoreItem xmlns:ds="http://schemas.openxmlformats.org/officeDocument/2006/customXml" ds:itemID="{3EDD839E-D021-8F49-BD71-69F101E57073}">
-  <ds:schemaRefs>
-    <ds:schemaRef ds:uri="http://schemas.openxmlformats.org/officeDocument/2006/bibliography"/>
-  </ds:schemaRefs>
-</ds:datastoreItem>
-</file>
-
-<file path=customXml/itemProps34.xml><?xml version="1.0" encoding="utf-8"?>
-<ds:datastoreItem xmlns:ds="http://schemas.openxmlformats.org/officeDocument/2006/customXml" ds:itemID="{7BC12E0C-7D34-0343-A796-CA1D28D23DAB}">
-  <ds:schemaRefs>
-    <ds:schemaRef ds:uri="http://schemas.openxmlformats.org/officeDocument/2006/bibliography"/>
-  </ds:schemaRefs>
-</ds:datastoreItem>
-</file>
-
-<file path=customXml/itemProps35.xml><?xml version="1.0" encoding="utf-8"?>
-<ds:datastoreItem xmlns:ds="http://schemas.openxmlformats.org/officeDocument/2006/customXml" ds:itemID="{F417113A-9808-4BB2-9DFB-687DD94EEF83}">
-  <ds:schemaRefs>
-    <ds:schemaRef ds:uri="http://schemas.openxmlformats.org/officeDocument/2006/bibliography"/>
-  </ds:schemaRefs>
-</ds:datastoreItem>
-</file>
-
-<file path=customXml/itemProps36.xml><?xml version="1.0" encoding="utf-8"?>
-<ds:datastoreItem xmlns:ds="http://schemas.openxmlformats.org/officeDocument/2006/customXml" ds:itemID="{CB6D4703-53B8-F44D-883C-A84D94FF7B27}">
-  <ds:schemaRefs>
-    <ds:schemaRef ds:uri="http://schemas.openxmlformats.org/officeDocument/2006/bibliography"/>
-  </ds:schemaRefs>
-</ds:datastoreItem>
-</file>
-
-<file path=customXml/itemProps37.xml><?xml version="1.0" encoding="utf-8"?>
-<ds:datastoreItem xmlns:ds="http://schemas.openxmlformats.org/officeDocument/2006/customXml" ds:itemID="{2E5F3B76-09BA-A348-8A73-313AD5DD9CE0}">
-  <ds:schemaRefs>
-    <ds:schemaRef ds:uri="http://schemas.openxmlformats.org/officeDocument/2006/bibliography"/>
-  </ds:schemaRefs>
-</ds:datastoreItem>
-</file>
-
-<file path=customXml/itemProps38.xml><?xml version="1.0" encoding="utf-8"?>
-<ds:datastoreItem xmlns:ds="http://schemas.openxmlformats.org/officeDocument/2006/customXml" ds:itemID="{805D32E2-CFA0-6B4A-B929-6F9F17B974C9}">
-  <ds:schemaRefs>
-    <ds:schemaRef ds:uri="http://schemas.openxmlformats.org/officeDocument/2006/bibliography"/>
-  </ds:schemaRefs>
-</ds:datastoreItem>
-</file>
-
-<file path=customXml/itemProps39.xml><?xml version="1.0" encoding="utf-8"?>
-<ds:datastoreItem xmlns:ds="http://schemas.openxmlformats.org/officeDocument/2006/customXml" ds:itemID="{4D729631-8A9D-BF4B-A185-670FF005DFBF}">
-  <ds:schemaRefs>
-    <ds:schemaRef ds:uri="http://schemas.openxmlformats.org/officeDocument/2006/bibliography"/>
-  </ds:schemaRefs>
-</ds:datastoreItem>
-</file>
-
-<file path=customXml/itemProps4.xml><?xml version="1.0" encoding="utf-8"?>
-<ds:datastoreItem xmlns:ds="http://schemas.openxmlformats.org/officeDocument/2006/customXml" ds:itemID="{A8C27312-5FD0-E746-BBC2-C50F03077BD5}">
-  <ds:schemaRefs>
-    <ds:schemaRef ds:uri="http://schemas.openxmlformats.org/officeDocument/2006/bibliography"/>
-  </ds:schemaRefs>
-</ds:datastoreItem>
-</file>
-
-<file path=customXml/itemProps40.xml><?xml version="1.0" encoding="utf-8"?>
-<ds:datastoreItem xmlns:ds="http://schemas.openxmlformats.org/officeDocument/2006/customXml" ds:itemID="{46676376-FA42-0043-B39A-5A4D2251B617}">
-  <ds:schemaRefs>
-    <ds:schemaRef ds:uri="http://schemas.openxmlformats.org/officeDocument/2006/bibliography"/>
-  </ds:schemaRefs>
-</ds:datastoreItem>
-</file>
-
-<file path=customXml/itemProps41.xml><?xml version="1.0" encoding="utf-8"?>
-<ds:datastoreItem xmlns:ds="http://schemas.openxmlformats.org/officeDocument/2006/customXml" ds:itemID="{0BF79F18-D888-5B46-BC57-4D02189CF536}">
-  <ds:schemaRefs>
-    <ds:schemaRef ds:uri="http://schemas.openxmlformats.org/officeDocument/2006/bibliography"/>
-  </ds:schemaRefs>
-</ds:datastoreItem>
-</file>
-
-<file path=customXml/itemProps42.xml><?xml version="1.0" encoding="utf-8"?>
-<ds:datastoreItem xmlns:ds="http://schemas.openxmlformats.org/officeDocument/2006/customXml" ds:itemID="{E1FAA279-580C-E249-98B2-67110877281B}">
-  <ds:schemaRefs>
-    <ds:schemaRef ds:uri="http://schemas.openxmlformats.org/officeDocument/2006/bibliography"/>
-  </ds:schemaRefs>
-</ds:datastoreItem>
-</file>
-
-<file path=customXml/itemProps43.xml><?xml version="1.0" encoding="utf-8"?>
-<ds:datastoreItem xmlns:ds="http://schemas.openxmlformats.org/officeDocument/2006/customXml" ds:itemID="{E7A185EE-E2DD-FE4B-BFE8-EAADBFE89A24}">
-  <ds:schemaRefs>
-    <ds:schemaRef ds:uri="http://schemas.openxmlformats.org/officeDocument/2006/bibliography"/>
-  </ds:schemaRefs>
-</ds:datastoreItem>
-</file>
-
-<file path=customXml/itemProps44.xml><?xml version="1.0" encoding="utf-8"?>
-<ds:datastoreItem xmlns:ds="http://schemas.openxmlformats.org/officeDocument/2006/customXml" ds:itemID="{5E12966C-DB13-2741-AFD3-0F57E5FA385C}">
-  <ds:schemaRefs>
-    <ds:schemaRef ds:uri="http://schemas.openxmlformats.org/officeDocument/2006/bibliography"/>
-  </ds:schemaRefs>
-</ds:datastoreItem>
-</file>
-
-<file path=customXml/itemProps45.xml><?xml version="1.0" encoding="utf-8"?>
-<ds:datastoreItem xmlns:ds="http://schemas.openxmlformats.org/officeDocument/2006/customXml" ds:itemID="{913BD9C5-6B31-0043-8676-9C7AE23EE98F}">
-  <ds:schemaRefs>
-    <ds:schemaRef ds:uri="http://schemas.openxmlformats.org/officeDocument/2006/bibliography"/>
-  </ds:schemaRefs>
-</ds:datastoreItem>
-</file>
-
-<file path=customXml/itemProps46.xml><?xml version="1.0" encoding="utf-8"?>
-<ds:datastoreItem xmlns:ds="http://schemas.openxmlformats.org/officeDocument/2006/customXml" ds:itemID="{1945338F-536C-B64A-A03D-787605C2F859}">
-  <ds:schemaRefs>
-    <ds:schemaRef ds:uri="http://schemas.openxmlformats.org/officeDocument/2006/bibliography"/>
-  </ds:schemaRefs>
-</ds:datastoreItem>
-</file>
-
-<file path=customXml/itemProps47.xml><?xml version="1.0" encoding="utf-8"?>
-<ds:datastoreItem xmlns:ds="http://schemas.openxmlformats.org/officeDocument/2006/customXml" ds:itemID="{C8EC3A19-BFB9-D046-A346-306122160FE7}">
-  <ds:schemaRefs>
-    <ds:schemaRef ds:uri="http://schemas.openxmlformats.org/officeDocument/2006/bibliography"/>
-  </ds:schemaRefs>
-</ds:datastoreItem>
-</file>
-
-<file path=customXml/itemProps48.xml><?xml version="1.0" encoding="utf-8"?>
-<ds:datastoreItem xmlns:ds="http://schemas.openxmlformats.org/officeDocument/2006/customXml" ds:itemID="{332893CB-AEC5-457B-9724-DF4BAFD3DA6F}">
-  <ds:schemaRefs>
-    <ds:schemaRef ds:uri="http://schemas.openxmlformats.org/officeDocument/2006/bibliography"/>
-  </ds:schemaRefs>
-</ds:datastoreItem>
-</file>
-
-<file path=customXml/itemProps49.xml><?xml version="1.0" encoding="utf-8"?>
-<ds:datastoreItem xmlns:ds="http://schemas.openxmlformats.org/officeDocument/2006/customXml" ds:itemID="{EB23E4CA-1E92-6B41-9C91-F808CEE3B4AC}">
-  <ds:schemaRefs>
-    <ds:schemaRef ds:uri="http://schemas.openxmlformats.org/officeDocument/2006/bibliography"/>
-  </ds:schemaRefs>
-</ds:datastoreItem>
-</file>
-
-<file path=customXml/itemProps5.xml><?xml version="1.0" encoding="utf-8"?>
-<ds:datastoreItem xmlns:ds="http://schemas.openxmlformats.org/officeDocument/2006/customXml" ds:itemID="{36C21F49-3A30-8B49-A2F1-70236BD51145}">
-  <ds:schemaRefs>
-    <ds:schemaRef ds:uri="http://schemas.openxmlformats.org/officeDocument/2006/bibliography"/>
-  </ds:schemaRefs>
-</ds:datastoreItem>
-</file>
-
-<file path=customXml/itemProps50.xml><?xml version="1.0" encoding="utf-8"?>
-<ds:datastoreItem xmlns:ds="http://schemas.openxmlformats.org/officeDocument/2006/customXml" ds:itemID="{D72851E5-6779-4E1C-B9B9-3E12BF8DCE42}">
-  <ds:schemaRefs>
-    <ds:schemaRef ds:uri="http://schemas.openxmlformats.org/officeDocument/2006/bibliography"/>
-  </ds:schemaRefs>
-</ds:datastoreItem>
-</file>
-
-<file path=customXml/itemProps51.xml><?xml version="1.0" encoding="utf-8"?>
-<ds:datastoreItem xmlns:ds="http://schemas.openxmlformats.org/officeDocument/2006/customXml" ds:itemID="{09E94D33-3475-C440-982A-AA5CB9051765}">
-  <ds:schemaRefs>
-    <ds:schemaRef ds:uri="http://schemas.openxmlformats.org/officeDocument/2006/bibliography"/>
-  </ds:schemaRefs>
-</ds:datastoreItem>
-</file>
-
-<file path=customXml/itemProps52.xml><?xml version="1.0" encoding="utf-8"?>
-<ds:datastoreItem xmlns:ds="http://schemas.openxmlformats.org/officeDocument/2006/customXml" ds:itemID="{1DF465E0-39E5-FF4C-BECB-1D2915533E59}">
-  <ds:schemaRefs>
-    <ds:schemaRef ds:uri="http://schemas.openxmlformats.org/officeDocument/2006/bibliography"/>
-  </ds:schemaRefs>
-</ds:datastoreItem>
-</file>
-
-<file path=customXml/itemProps53.xml><?xml version="1.0" encoding="utf-8"?>
-<ds:datastoreItem xmlns:ds="http://schemas.openxmlformats.org/officeDocument/2006/customXml" ds:itemID="{E25147DA-AA79-0D4F-A823-7F8048E5AA05}">
-  <ds:schemaRefs>
-    <ds:schemaRef ds:uri="http://schemas.openxmlformats.org/officeDocument/2006/bibliography"/>
-  </ds:schemaRefs>
-</ds:datastoreItem>
-</file>
-
-<file path=customXml/itemProps54.xml><?xml version="1.0" encoding="utf-8"?>
-<ds:datastoreItem xmlns:ds="http://schemas.openxmlformats.org/officeDocument/2006/customXml" ds:itemID="{9F5316FC-D0D4-4945-9796-3F7DF0A39456}">
-  <ds:schemaRefs>
-    <ds:schemaRef ds:uri="http://schemas.openxmlformats.org/officeDocument/2006/bibliography"/>
-  </ds:schemaRefs>
-</ds:datastoreItem>
-</file>
-
-<file path=customXml/itemProps55.xml><?xml version="1.0" encoding="utf-8"?>
-<ds:datastoreItem xmlns:ds="http://schemas.openxmlformats.org/officeDocument/2006/customXml" ds:itemID="{5EACC8AD-42B2-1C4B-97E2-56664E496ABD}">
-  <ds:schemaRefs>
-    <ds:schemaRef ds:uri="http://schemas.openxmlformats.org/officeDocument/2006/bibliography"/>
-  </ds:schemaRefs>
-</ds:datastoreItem>
-</file>
-
-<file path=customXml/itemProps56.xml><?xml version="1.0" encoding="utf-8"?>
-<ds:datastoreItem xmlns:ds="http://schemas.openxmlformats.org/officeDocument/2006/customXml" ds:itemID="{7CE843A1-8013-4749-8A44-1681786FDECF}">
-  <ds:schemaRefs>
-    <ds:schemaRef ds:uri="http://schemas.openxmlformats.org/officeDocument/2006/bibliography"/>
-  </ds:schemaRefs>
-</ds:datastoreItem>
-</file>
-
-<file path=customXml/itemProps57.xml><?xml version="1.0" encoding="utf-8"?>
-<ds:datastoreItem xmlns:ds="http://schemas.openxmlformats.org/officeDocument/2006/customXml" ds:itemID="{25E68E61-B3DB-FB49-B51F-666F0E72A047}">
-  <ds:schemaRefs>
-    <ds:schemaRef ds:uri="http://schemas.openxmlformats.org/officeDocument/2006/bibliography"/>
-  </ds:schemaRefs>
-</ds:datastoreItem>
-</file>
-
-<file path=customXml/itemProps58.xml><?xml version="1.0" encoding="utf-8"?>
-<ds:datastoreItem xmlns:ds="http://schemas.openxmlformats.org/officeDocument/2006/customXml" ds:itemID="{2755CD7A-3357-4E4B-B6DA-20B24D441496}">
-  <ds:schemaRefs>
-    <ds:schemaRef ds:uri="http://schemas.openxmlformats.org/officeDocument/2006/bibliography"/>
-  </ds:schemaRefs>
-</ds:datastoreItem>
-</file>
-
-<file path=customXml/itemProps59.xml><?xml version="1.0" encoding="utf-8"?>
-<ds:datastoreItem xmlns:ds="http://schemas.openxmlformats.org/officeDocument/2006/customXml" ds:itemID="{4EA389D7-8433-9142-9E67-B93ADBAF282F}">
-  <ds:schemaRefs>
-    <ds:schemaRef ds:uri="http://schemas.openxmlformats.org/officeDocument/2006/bibliography"/>
-  </ds:schemaRefs>
-</ds:datastoreItem>
-</file>
-
-<file path=customXml/itemProps6.xml><?xml version="1.0" encoding="utf-8"?>
-<ds:datastoreItem xmlns:ds="http://schemas.openxmlformats.org/officeDocument/2006/customXml" ds:itemID="{C790C9D7-FAEA-7949-8633-698C09AACBAB}">
-  <ds:schemaRefs>
-    <ds:schemaRef ds:uri="http://schemas.openxmlformats.org/officeDocument/2006/bibliography"/>
-  </ds:schemaRefs>
-</ds:datastoreItem>
-</file>
-
-<file path=customXml/itemProps60.xml><?xml version="1.0" encoding="utf-8"?>
-<ds:datastoreItem xmlns:ds="http://schemas.openxmlformats.org/officeDocument/2006/customXml" ds:itemID="{72BAC560-6B35-EE48-A441-0FE61BEC6623}">
-  <ds:schemaRefs>
-    <ds:schemaRef ds:uri="http://schemas.openxmlformats.org/officeDocument/2006/bibliography"/>
-  </ds:schemaRefs>
-</ds:datastoreItem>
-</file>
-
-<file path=customXml/itemProps61.xml><?xml version="1.0" encoding="utf-8"?>
-<ds:datastoreItem xmlns:ds="http://schemas.openxmlformats.org/officeDocument/2006/customXml" ds:itemID="{6D54C169-DAF6-C449-AC44-D011086DFD47}">
-  <ds:schemaRefs>
-    <ds:schemaRef ds:uri="http://schemas.openxmlformats.org/officeDocument/2006/bibliography"/>
-  </ds:schemaRefs>
-</ds:datastoreItem>
-</file>
-
-<file path=customXml/itemProps62.xml><?xml version="1.0" encoding="utf-8"?>
-<ds:datastoreItem xmlns:ds="http://schemas.openxmlformats.org/officeDocument/2006/customXml" ds:itemID="{421282B0-A1D5-5845-9095-1F0F26CA8E60}">
-  <ds:schemaRefs>
-    <ds:schemaRef ds:uri="http://schemas.openxmlformats.org/officeDocument/2006/bibliography"/>
-  </ds:schemaRefs>
-</ds:datastoreItem>
-</file>
-
-<file path=customXml/itemProps63.xml><?xml version="1.0" encoding="utf-8"?>
-<ds:datastoreItem xmlns:ds="http://schemas.openxmlformats.org/officeDocument/2006/customXml" ds:itemID="{06F7AE68-227B-5044-AADA-5757144F6916}">
-  <ds:schemaRefs>
-    <ds:schemaRef ds:uri="http://schemas.openxmlformats.org/officeDocument/2006/bibliography"/>
-  </ds:schemaRefs>
-</ds:datastoreItem>
-</file>
-
-<file path=customXml/itemProps64.xml><?xml version="1.0" encoding="utf-8"?>
-<ds:datastoreItem xmlns:ds="http://schemas.openxmlformats.org/officeDocument/2006/customXml" ds:itemID="{CE035497-EFC8-1445-ACEE-8FEEB45B4B0C}">
-  <ds:schemaRefs>
-    <ds:schemaRef ds:uri="http://schemas.openxmlformats.org/officeDocument/2006/bibliography"/>
-  </ds:schemaRefs>
-</ds:datastoreItem>
-</file>
-
-<file path=customXml/itemProps65.xml><?xml version="1.0" encoding="utf-8"?>
-<ds:datastoreItem xmlns:ds="http://schemas.openxmlformats.org/officeDocument/2006/customXml" ds:itemID="{04CC0F9C-64EF-DF48-BFB9-5B7FC8A1CE6E}">
-  <ds:schemaRefs>
-    <ds:schemaRef ds:uri="http://schemas.openxmlformats.org/officeDocument/2006/bibliography"/>
-  </ds:schemaRefs>
-</ds:datastoreItem>
-</file>
-
-<file path=customXml/itemProps66.xml><?xml version="1.0" encoding="utf-8"?>
-<ds:datastoreItem xmlns:ds="http://schemas.openxmlformats.org/officeDocument/2006/customXml" ds:itemID="{4EDB6F4F-92DD-2C44-A98F-984125A687EC}">
-  <ds:schemaRefs>
-    <ds:schemaRef ds:uri="http://schemas.openxmlformats.org/officeDocument/2006/bibliography"/>
-  </ds:schemaRefs>
-</ds:datastoreItem>
-</file>
-
-<file path=customXml/itemProps7.xml><?xml version="1.0" encoding="utf-8"?>
-<ds:datastoreItem xmlns:ds="http://schemas.openxmlformats.org/officeDocument/2006/customXml" ds:itemID="{96428C79-3D36-B945-B414-71EAF039D95D}">
-  <ds:schemaRefs>
-    <ds:schemaRef ds:uri="http://schemas.openxmlformats.org/officeDocument/2006/bibliography"/>
-  </ds:schemaRefs>
-</ds:datastoreItem>
-</file>
-
-<file path=customXml/itemProps8.xml><?xml version="1.0" encoding="utf-8"?>
-<ds:datastoreItem xmlns:ds="http://schemas.openxmlformats.org/officeDocument/2006/customXml" ds:itemID="{08FDE9B5-7CFB-8744-9F44-04DDFD61962A}">
-  <ds:schemaRefs>
-    <ds:schemaRef ds:uri="http://schemas.openxmlformats.org/officeDocument/2006/bibliography"/>
-  </ds:schemaRefs>
-</ds:datastoreItem>
-</file>
-
-<file path=customXml/itemProps9.xml><?xml version="1.0" encoding="utf-8"?>
-<ds:datastoreItem xmlns:ds="http://schemas.openxmlformats.org/officeDocument/2006/customXml" ds:itemID="{390E6D61-F899-494E-81E0-EFB838BF77D0}">
-  <ds:schemaRefs>
-    <ds:schemaRef ds:uri="http://schemas.openxmlformats.org/officeDocument/2006/bibliography"/>
-  </ds:schemaRefs>
-</ds:datastoreItem>
 </file>
</xml_diff>

<commit_message>
Added notes about age specific pathways and genes
</commit_message>
<xml_diff>
--- a/manuscript/Acromegaly-Manuscript/manuscript.docx
+++ b/manuscript/Acromegaly-Manuscript/manuscript.docx
@@ -9443,15 +9443,7 @@
         <w:rPr>
           <w:rFonts w:ascii="Times New Roman" w:hAnsi="Times New Roman" w:cs="Times New Roman"/>
         </w:rPr>
-        <w:t xml:space="preserve"> has also been reported to be induced i</w:t>
-      </w:r>
-      <w:bookmarkStart w:id="42" w:name="_GoBack"/>
-      <w:bookmarkEnd w:id="42"/>
-      <w:r>
-        <w:rPr>
-          <w:rFonts w:ascii="Times New Roman" w:hAnsi="Times New Roman" w:cs="Times New Roman"/>
-        </w:rPr>
-        <w:t>n adipocytes by GH</w:t>
+        <w:t xml:space="preserve"> has also been reported to be induced in adipocytes by GH</w:t>
       </w:r>
       <w:r>
         <w:rPr>
@@ -9560,7 +9552,7 @@
         </w:rPr>
         <w:t xml:space="preserve">ERK1 </w:t>
       </w:r>
-      <w:commentRangeStart w:id="43"/>
+      <w:commentRangeStart w:id="42"/>
       <w:r>
         <w:rPr>
           <w:rFonts w:ascii="Times New Roman" w:hAnsi="Times New Roman" w:cs="Times New Roman"/>
@@ -9596,12 +9588,12 @@
         </w:rPr>
         <w:t xml:space="preserve">) </w:t>
       </w:r>
-      <w:commentRangeEnd w:id="43"/>
+      <w:commentRangeEnd w:id="42"/>
       <w:r>
         <w:rPr>
           <w:rStyle w:val="CommentReference"/>
         </w:rPr>
-        <w:commentReference w:id="43"/>
+        <w:commentReference w:id="42"/>
       </w:r>
       <w:r>
         <w:rPr>
@@ -9621,7 +9613,7 @@
         </w:rPr>
         <w:t>their downstream transcription factor</w:t>
       </w:r>
-      <w:del w:id="44" w:author="Dave Bridges" w:date="2014-09-23T10:07:00Z">
+      <w:del w:id="43" w:author="Dave Bridges" w:date="2014-09-23T10:07:00Z">
         <w:r>
           <w:rPr>
             <w:rFonts w:ascii="Times New Roman" w:hAnsi="Times New Roman" w:cs="Times New Roman"/>
@@ -9643,7 +9635,7 @@
         </w:rPr>
         <w:t>FOS</w:t>
       </w:r>
-      <w:ins w:id="45" w:author="Dave Bridges" w:date="2014-09-23T10:06:00Z">
+      <w:ins w:id="44" w:author="Dave Bridges" w:date="2014-09-23T10:06:00Z">
         <w:r>
           <w:rPr>
             <w:rFonts w:ascii="Times New Roman" w:hAnsi="Times New Roman" w:cs="Times New Roman"/>
@@ -9653,7 +9645,7 @@
           <w:t xml:space="preserve"> </w:t>
         </w:r>
       </w:ins>
-      <w:ins w:id="46" w:author="Dave Bridges" w:date="2014-09-23T10:07:00Z">
+      <w:ins w:id="45" w:author="Dave Bridges" w:date="2014-09-23T10:07:00Z">
         <w:r>
           <w:rPr>
             <w:rFonts w:ascii="Times New Roman" w:hAnsi="Times New Roman" w:cs="Times New Roman"/>
@@ -9662,7 +9654,7 @@
           <w:t>was also reduced</w:t>
         </w:r>
       </w:ins>
-      <w:del w:id="47" w:author="Dave Bridges" w:date="2014-09-23T10:06:00Z">
+      <w:del w:id="46" w:author="Dave Bridges" w:date="2014-09-23T10:06:00Z">
         <w:r>
           <w:rPr>
             <w:rFonts w:ascii="Times New Roman" w:hAnsi="Times New Roman" w:cs="Times New Roman"/>
@@ -9672,7 +9664,7 @@
           <w:delText>,</w:delText>
         </w:r>
       </w:del>
-      <w:del w:id="48" w:author="Dave Bridges" w:date="2014-09-23T10:07:00Z">
+      <w:del w:id="47" w:author="Dave Bridges" w:date="2014-09-23T10:07:00Z">
         <w:r>
           <w:rPr>
             <w:rFonts w:ascii="Times New Roman" w:hAnsi="Times New Roman" w:cs="Times New Roman"/>
@@ -9682,7 +9674,7 @@
           <w:delText xml:space="preserve"> JUN</w:delText>
         </w:r>
       </w:del>
-      <w:del w:id="49" w:author="Dave Bridges" w:date="2014-09-23T10:06:00Z">
+      <w:del w:id="48" w:author="Dave Bridges" w:date="2014-09-23T10:06:00Z">
         <w:r>
           <w:rPr>
             <w:rFonts w:ascii="Times New Roman" w:hAnsi="Times New Roman" w:cs="Times New Roman"/>
@@ -9700,7 +9692,7 @@
           <w:delText xml:space="preserve"> </w:delText>
         </w:r>
       </w:del>
-      <w:del w:id="50" w:author="Dave Bridges" w:date="2014-09-23T10:07:00Z">
+      <w:del w:id="49" w:author="Dave Bridges" w:date="2014-09-23T10:07:00Z">
         <w:r>
           <w:rPr>
             <w:rFonts w:ascii="Times New Roman" w:hAnsi="Times New Roman" w:cs="Times New Roman"/>
@@ -9732,7 +9724,7 @@
         </w:rPr>
         <w:t xml:space="preserve">, </w:t>
       </w:r>
-      <w:ins w:id="51" w:author="Dave Bridges" w:date="2014-09-23T10:07:00Z">
+      <w:ins w:id="50" w:author="Dave Bridges" w:date="2014-09-23T10:07:00Z">
         <w:r>
           <w:rPr>
             <w:rFonts w:ascii="Times New Roman" w:hAnsi="Times New Roman" w:cs="Times New Roman"/>
@@ -9740,7 +9732,7 @@
           <w:t>(</w:t>
         </w:r>
       </w:ins>
-      <w:commentRangeStart w:id="52"/>
+      <w:commentRangeStart w:id="51"/>
       <w:r>
         <w:rPr>
           <w:rFonts w:ascii="Times New Roman" w:hAnsi="Times New Roman" w:cs="Times New Roman"/>
@@ -9777,12 +9769,12 @@
         </w:rPr>
         <w:t xml:space="preserve"> </w:t>
       </w:r>
-      <w:commentRangeEnd w:id="52"/>
+      <w:commentRangeEnd w:id="51"/>
       <w:r>
         <w:rPr>
           <w:rStyle w:val="CommentReference"/>
         </w:rPr>
-        <w:commentReference w:id="52"/>
+        <w:commentReference w:id="51"/>
       </w:r>
       <w:r>
         <w:rPr>
@@ -9808,7 +9800,7 @@
         </w:rPr>
         <w:t>).</w:t>
       </w:r>
-      <w:ins w:id="53" w:author="Dave Bridges" w:date="2014-09-23T10:04:00Z">
+      <w:ins w:id="52" w:author="Dave Bridges" w:date="2014-09-23T10:04:00Z">
         <w:r>
           <w:rPr>
             <w:rFonts w:ascii="Times New Roman" w:hAnsi="Times New Roman" w:cs="Times New Roman"/>
@@ -9816,7 +9808,7 @@
           <w:t xml:space="preserve">  These effects </w:t>
         </w:r>
       </w:ins>
-      <w:ins w:id="54" w:author="Dave Bridges" w:date="2014-09-23T10:08:00Z">
+      <w:ins w:id="53" w:author="Dave Bridges" w:date="2014-09-23T10:08:00Z">
         <w:r>
           <w:rPr>
             <w:rFonts w:ascii="Times New Roman" w:hAnsi="Times New Roman" w:cs="Times New Roman"/>
@@ -9824,7 +9816,7 @@
           <w:t xml:space="preserve">of acromegaly on FOS </w:t>
         </w:r>
       </w:ins>
-      <w:ins w:id="55" w:author="Dave Bridges" w:date="2014-09-23T10:04:00Z">
+      <w:ins w:id="54" w:author="Dave Bridges" w:date="2014-09-23T10:04:00Z">
         <w:r>
           <w:rPr>
             <w:rFonts w:ascii="Times New Roman" w:hAnsi="Times New Roman" w:cs="Times New Roman"/>
@@ -9832,7 +9824,7 @@
           <w:t xml:space="preserve">were </w:t>
         </w:r>
       </w:ins>
-      <w:ins w:id="56" w:author="Dave Bridges" w:date="2014-09-23T10:08:00Z">
+      <w:ins w:id="55" w:author="Dave Bridges" w:date="2014-09-23T10:08:00Z">
         <w:r>
           <w:rPr>
             <w:rFonts w:ascii="Times New Roman" w:hAnsi="Times New Roman" w:cs="Times New Roman"/>
@@ -9840,7 +9832,7 @@
           <w:t xml:space="preserve">slightly </w:t>
         </w:r>
       </w:ins>
-      <w:ins w:id="57" w:author="Dave Bridges" w:date="2014-09-23T10:04:00Z">
+      <w:ins w:id="56" w:author="Dave Bridges" w:date="2014-09-23T10:04:00Z">
         <w:r>
           <w:rPr>
             <w:rFonts w:ascii="Times New Roman" w:hAnsi="Times New Roman" w:cs="Times New Roman"/>
@@ -9848,7 +9840,7 @@
           <w:t xml:space="preserve">larger in older </w:t>
         </w:r>
       </w:ins>
-      <w:ins w:id="58" w:author="Dave Bridges" w:date="2014-09-23T10:08:00Z">
+      <w:ins w:id="57" w:author="Dave Bridges" w:date="2014-09-23T10:08:00Z">
         <w:r>
           <w:rPr>
             <w:rFonts w:ascii="Times New Roman" w:hAnsi="Times New Roman" w:cs="Times New Roman"/>
@@ -9856,7 +9848,7 @@
           <w:t>subjects</w:t>
         </w:r>
       </w:ins>
-      <w:ins w:id="59" w:author="Dave Bridges" w:date="2014-09-23T10:04:00Z">
+      <w:ins w:id="58" w:author="Dave Bridges" w:date="2014-09-23T10:04:00Z">
         <w:r>
           <w:rPr>
             <w:rFonts w:ascii="Times New Roman" w:hAnsi="Times New Roman" w:cs="Times New Roman"/>
@@ -9864,7 +9856,7 @@
           <w:t xml:space="preserve"> (</w:t>
         </w:r>
       </w:ins>
-      <w:ins w:id="60" w:author="Dave Bridges" w:date="2014-09-23T10:05:00Z">
+      <w:ins w:id="59" w:author="Dave Bridges" w:date="2014-09-23T10:05:00Z">
         <w:r>
           <w:rPr>
             <w:rFonts w:ascii="Times New Roman" w:hAnsi="Times New Roman" w:cs="Times New Roman"/>
@@ -9872,7 +9864,7 @@
           <w:t xml:space="preserve">86% reduced, q=0.21) than younger </w:t>
         </w:r>
       </w:ins>
-      <w:ins w:id="61" w:author="Dave Bridges" w:date="2014-09-23T10:08:00Z">
+      <w:ins w:id="60" w:author="Dave Bridges" w:date="2014-09-23T10:08:00Z">
         <w:r>
           <w:rPr>
             <w:rFonts w:ascii="Times New Roman" w:hAnsi="Times New Roman" w:cs="Times New Roman"/>
@@ -9880,7 +9872,7 @@
           <w:t>subjects</w:t>
         </w:r>
       </w:ins>
-      <w:ins w:id="62" w:author="Dave Bridges" w:date="2014-09-23T10:05:00Z">
+      <w:ins w:id="61" w:author="Dave Bridges" w:date="2014-09-23T10:05:00Z">
         <w:r>
           <w:rPr>
             <w:rFonts w:ascii="Times New Roman" w:hAnsi="Times New Roman" w:cs="Times New Roman"/>
@@ -9888,7 +9880,7 @@
           <w:t xml:space="preserve"> (</w:t>
         </w:r>
       </w:ins>
-      <w:ins w:id="63" w:author="Dave Bridges" w:date="2014-09-23T10:06:00Z">
+      <w:ins w:id="62" w:author="Dave Bridges" w:date="2014-09-23T10:06:00Z">
         <w:r>
           <w:rPr>
             <w:rFonts w:ascii="Times New Roman" w:hAnsi="Times New Roman" w:cs="Times New Roman"/>
@@ -9896,7 +9888,7 @@
           <w:t>84% reduced, q=0.016)</w:t>
         </w:r>
       </w:ins>
-      <w:ins w:id="64" w:author="Dave Bridges" w:date="2014-09-23T10:08:00Z">
+      <w:ins w:id="63" w:author="Dave Bridges" w:date="2014-09-23T10:08:00Z">
         <w:r>
           <w:rPr>
             <w:rFonts w:ascii="Times New Roman" w:hAnsi="Times New Roman" w:cs="Times New Roman"/>
@@ -9914,7 +9906,7 @@
           <w:rFonts w:ascii="Times New Roman" w:hAnsi="Times New Roman" w:cs="Times New Roman"/>
         </w:rPr>
       </w:pPr>
-      <w:commentRangeStart w:id="65"/>
+      <w:commentRangeStart w:id="64"/>
       <w:r>
         <w:rPr>
           <w:rFonts w:ascii="Times New Roman" w:hAnsi="Times New Roman" w:cs="Times New Roman"/>
@@ -10421,12 +10413,12 @@
         </w:rPr>
         <w:t xml:space="preserve">  </w:t>
       </w:r>
-      <w:commentRangeEnd w:id="65"/>
+      <w:commentRangeEnd w:id="64"/>
       <w:r>
         <w:rPr>
           <w:rStyle w:val="CommentReference"/>
         </w:rPr>
-        <w:commentReference w:id="65"/>
+        <w:commentReference w:id="64"/>
       </w:r>
     </w:p>
     <w:p>
@@ -10547,7 +10539,7 @@
         </w:rPr>
         <w:t>expression of</w:t>
       </w:r>
-      <w:commentRangeStart w:id="66"/>
+      <w:commentRangeStart w:id="65"/>
       <w:r>
         <w:rPr>
           <w:rFonts w:ascii="Times New Roman" w:hAnsi="Times New Roman" w:cs="Times New Roman"/>
@@ -10608,12 +10600,12 @@
         </w:rPr>
         <w:t xml:space="preserve">), </w:t>
       </w:r>
-      <w:commentRangeEnd w:id="66"/>
+      <w:commentRangeEnd w:id="65"/>
       <w:r>
         <w:rPr>
           <w:rStyle w:val="CommentReference"/>
         </w:rPr>
-        <w:commentReference w:id="66"/>
+        <w:commentReference w:id="65"/>
       </w:r>
       <w:proofErr w:type="spellStart"/>
       <w:r>
@@ -10713,7 +10705,7 @@
         </w:rPr>
         <w:t>4</w:t>
       </w:r>
-      <w:ins w:id="67" w:author="Dave Bridges" w:date="2014-09-23T10:55:00Z">
+      <w:ins w:id="66" w:author="Dave Bridges" w:date="2014-09-23T10:55:00Z">
         <w:r>
           <w:rPr>
             <w:rFonts w:ascii="Times New Roman" w:hAnsi="Times New Roman" w:cs="Times New Roman"/>
@@ -10722,7 +10714,7 @@
           <w:t xml:space="preserve">; age adjusted </w:t>
         </w:r>
       </w:ins>
-      <w:ins w:id="68" w:author="Dave Bridges" w:date="2014-09-23T11:01:00Z">
+      <w:ins w:id="67" w:author="Dave Bridges" w:date="2014-09-23T11:01:00Z">
         <w:r>
           <w:rPr>
             <w:rFonts w:ascii="Times New Roman" w:hAnsi="Times New Roman" w:cs="Times New Roman"/>
@@ -10731,7 +10723,7 @@
           <w:t>2.5</w:t>
         </w:r>
       </w:ins>
-      <w:ins w:id="69" w:author="Dave Bridges" w:date="2014-09-23T10:56:00Z">
+      <w:ins w:id="68" w:author="Dave Bridges" w:date="2014-09-23T10:56:00Z">
         <w:r>
           <w:rPr>
             <w:rFonts w:ascii="Times New Roman" w:hAnsi="Times New Roman" w:cs="Times New Roman"/>
@@ -10743,7 +10735,7 @@
       <w:r>
         <w:rPr>
           <w:rFonts w:ascii="Times New Roman" w:hAnsi="Times New Roman" w:cs="Times New Roman"/>
-          <w:rPrChange w:id="70" w:author="Dave Bridges" w:date="2014-09-23T10:55:00Z">
+          <w:rPrChange w:id="69" w:author="Dave Bridges" w:date="2014-09-23T10:55:00Z">
             <w:rPr>
               <w:rFonts w:ascii="Times New Roman" w:hAnsi="Times New Roman" w:cs="Times New Roman"/>
               <w:i/>
@@ -10864,7 +10856,7 @@
         </w:rPr>
         <w:t>(</w:t>
       </w:r>
-      <w:commentRangeStart w:id="71"/>
+      <w:commentRangeStart w:id="70"/>
       <w:r>
         <w:rPr>
           <w:rFonts w:ascii="Times New Roman" w:hAnsi="Times New Roman" w:cs="Times New Roman"/>
@@ -10872,12 +10864,12 @@
         </w:rPr>
         <w:t>CDKN2B</w:t>
       </w:r>
-      <w:commentRangeEnd w:id="71"/>
+      <w:commentRangeEnd w:id="70"/>
       <w:r>
         <w:rPr>
           <w:rStyle w:val="CommentReference"/>
         </w:rPr>
-        <w:commentReference w:id="71"/>
+        <w:commentReference w:id="70"/>
       </w:r>
       <w:r>
         <w:rPr>
@@ -10950,7 +10942,21 @@
         <w:rPr>
           <w:rFonts w:ascii="Times New Roman" w:hAnsi="Times New Roman" w:cs="Times New Roman"/>
         </w:rPr>
-        <w:t xml:space="preserve"> is also a diabetes susceptibility gene identified repeatedly in GWAS studies </w:t>
+        <w:t xml:space="preserve"> is also a diabetes susceptibility gene identified repeatedly in GWA</w:t>
+      </w:r>
+      <w:del w:id="71" w:author="Dave Bridges" w:date="2014-09-23T11:17:00Z">
+        <w:r>
+          <w:rPr>
+            <w:rFonts w:ascii="Times New Roman" w:hAnsi="Times New Roman" w:cs="Times New Roman"/>
+          </w:rPr>
+          <w:delText>S</w:delText>
+        </w:r>
+      </w:del>
+      <w:r>
+        <w:rPr>
+          <w:rFonts w:ascii="Times New Roman" w:hAnsi="Times New Roman" w:cs="Times New Roman"/>
+        </w:rPr>
+        <w:t xml:space="preserve"> studies </w:t>
       </w:r>
       <w:r>
         <w:rPr>
@@ -17612,9 +17618,37 @@
         <w:spacing w:line="480" w:lineRule="auto"/>
         <w:jc w:val="both"/>
         <w:rPr>
-          <w:rFonts w:ascii="Times New Roman" w:hAnsi="Times New Roman" w:cs="Times New Roman"/>
+          <w:ins w:id="157" w:author="Dave Bridges" w:date="2014-09-23T11:54:00Z"/>
+          <w:rFonts w:ascii="Times New Roman" w:hAnsi="Times New Roman" w:cs="Times New Roman"/>
+          <w:b/>
         </w:rPr>
       </w:pPr>
+      <w:commentRangeStart w:id="158"/>
+      <w:ins w:id="159" w:author="Dave Bridges" w:date="2014-09-23T11:54:00Z">
+        <w:r>
+          <w:rPr>
+            <w:rFonts w:ascii="Times New Roman" w:hAnsi="Times New Roman" w:cs="Times New Roman"/>
+            <w:b/>
+          </w:rPr>
+          <w:t xml:space="preserve">Age-Specific </w:t>
+        </w:r>
+        <w:r>
+          <w:rPr>
+            <w:rFonts w:ascii="Times New Roman" w:hAnsi="Times New Roman" w:cs="Times New Roman"/>
+            <w:b/>
+          </w:rPr>
+          <w:t>Changes Associated with Acromegaly</w:t>
+        </w:r>
+      </w:ins>
+      <w:commentRangeEnd w:id="158"/>
+      <w:ins w:id="160" w:author="Dave Bridges" w:date="2014-09-23T11:56:00Z">
+        <w:r>
+          <w:rPr>
+            <w:rStyle w:val="CommentReference"/>
+          </w:rPr>
+          <w:commentReference w:id="158"/>
+        </w:r>
+      </w:ins>
     </w:p>
     <w:p>
       <w:pPr>
@@ -17622,35 +17656,255 @@
         <w:spacing w:line="480" w:lineRule="auto"/>
         <w:jc w:val="both"/>
         <w:rPr>
-          <w:rFonts w:ascii="Times New Roman" w:hAnsi="Times New Roman" w:cs="Times New Roman"/>
-          <w:b/>
-          <w:bCs/>
+          <w:ins w:id="162" w:author="Dave Bridges" w:date="2014-09-23T12:35:00Z"/>
+          <w:rFonts w:ascii="Times New Roman" w:hAnsi="Times New Roman" w:cs="Times New Roman"/>
         </w:rPr>
       </w:pPr>
-      <w:r>
-        <w:rPr>
-          <w:rFonts w:ascii="Times New Roman" w:hAnsi="Times New Roman" w:cs="Times New Roman"/>
-          <w:b/>
-          <w:bCs/>
-        </w:rPr>
-        <w:t>Summ</w:t>
-      </w:r>
-      <w:r>
-        <w:rPr>
-          <w:rFonts w:ascii="Times New Roman" w:hAnsi="Times New Roman" w:cs="Times New Roman"/>
-          <w:b/>
-          <w:bCs/>
-        </w:rPr>
-        <w:t>a</w:t>
-      </w:r>
-      <w:r>
-        <w:rPr>
-          <w:rFonts w:ascii="Times New Roman" w:hAnsi="Times New Roman" w:cs="Times New Roman"/>
-          <w:b/>
-          <w:bCs/>
-        </w:rPr>
-        <w:t>ry</w:t>
-      </w:r>
+      <w:ins w:id="163" w:author="Dave Bridges" w:date="2014-09-23T11:54:00Z">
+        <w:r>
+          <w:rPr>
+            <w:rFonts w:ascii="Times New Roman" w:hAnsi="Times New Roman" w:cs="Times New Roman"/>
+          </w:rPr>
+          <w:t xml:space="preserve">As stated above, we identified several genes and </w:t>
+        </w:r>
+        <w:proofErr w:type="gramStart"/>
+        <w:r>
+          <w:rPr>
+            <w:rFonts w:ascii="Times New Roman" w:hAnsi="Times New Roman" w:cs="Times New Roman"/>
+          </w:rPr>
+          <w:t>pathways which</w:t>
+        </w:r>
+        <w:proofErr w:type="gramEnd"/>
+        <w:r>
+          <w:rPr>
+            <w:rFonts w:ascii="Times New Roman" w:hAnsi="Times New Roman" w:cs="Times New Roman"/>
+          </w:rPr>
+          <w:t xml:space="preserve"> were differentially regulated to different extents in both our older and younger cohorts of subjects.  In most cases, the directions of these changes were similar, but the magnitude and consistency varied.  We did </w:t>
+        </w:r>
+        <w:proofErr w:type="gramStart"/>
+        <w:r>
+          <w:rPr>
+            <w:rFonts w:ascii="Times New Roman" w:hAnsi="Times New Roman" w:cs="Times New Roman"/>
+          </w:rPr>
+          <w:t>however,</w:t>
+        </w:r>
+        <w:proofErr w:type="gramEnd"/>
+        <w:r>
+          <w:rPr>
+            <w:rFonts w:ascii="Times New Roman" w:hAnsi="Times New Roman" w:cs="Times New Roman"/>
+          </w:rPr>
+          <w:t xml:space="preserve"> detect severa</w:t>
+        </w:r>
+      </w:ins>
+      <w:ins w:id="164" w:author="Dave Bridges" w:date="2014-09-23T12:26:00Z">
+        <w:r>
+          <w:rPr>
+            <w:rFonts w:ascii="Times New Roman" w:hAnsi="Times New Roman" w:cs="Times New Roman"/>
+          </w:rPr>
+          <w:t>l</w:t>
+        </w:r>
+      </w:ins>
+      <w:ins w:id="165" w:author="Dave Bridges" w:date="2014-09-23T11:54:00Z">
+        <w:r>
+          <w:rPr>
+            <w:rFonts w:ascii="Times New Roman" w:hAnsi="Times New Roman" w:cs="Times New Roman"/>
+          </w:rPr>
+          <w:t xml:space="preserve"> genes and pathways that were </w:t>
+        </w:r>
+      </w:ins>
+      <w:ins w:id="166" w:author="Dave Bridges" w:date="2014-09-23T11:55:00Z">
+        <w:r>
+          <w:rPr>
+            <w:rFonts w:ascii="Times New Roman" w:hAnsi="Times New Roman" w:cs="Times New Roman"/>
+          </w:rPr>
+          <w:t>altered</w:t>
+        </w:r>
+      </w:ins>
+      <w:ins w:id="167" w:author="Dave Bridges" w:date="2014-09-23T11:54:00Z">
+        <w:r>
+          <w:rPr>
+            <w:rFonts w:ascii="Times New Roman" w:hAnsi="Times New Roman" w:cs="Times New Roman"/>
+          </w:rPr>
+          <w:t xml:space="preserve"> in opposing directions </w:t>
+        </w:r>
+      </w:ins>
+      <w:ins w:id="168" w:author="Dave Bridges" w:date="2014-09-23T11:55:00Z">
+        <w:r>
+          <w:rPr>
+            <w:rFonts w:ascii="Times New Roman" w:hAnsi="Times New Roman" w:cs="Times New Roman"/>
+          </w:rPr>
+          <w:t xml:space="preserve">in the </w:t>
+        </w:r>
+      </w:ins>
+      <w:ins w:id="169" w:author="Dave Bridges" w:date="2014-09-23T12:27:00Z">
+        <w:r>
+          <w:rPr>
+            <w:rFonts w:ascii="Times New Roman" w:hAnsi="Times New Roman" w:cs="Times New Roman"/>
+          </w:rPr>
+          <w:t xml:space="preserve">different age groups.  Key amongst these </w:t>
+        </w:r>
+        <w:proofErr w:type="gramStart"/>
+        <w:r>
+          <w:rPr>
+            <w:rFonts w:ascii="Times New Roman" w:hAnsi="Times New Roman" w:cs="Times New Roman"/>
+          </w:rPr>
+          <w:t>were</w:t>
+        </w:r>
+        <w:proofErr w:type="gramEnd"/>
+        <w:r>
+          <w:rPr>
+            <w:rFonts w:ascii="Times New Roman" w:hAnsi="Times New Roman" w:cs="Times New Roman"/>
+          </w:rPr>
+          <w:t xml:space="preserve"> </w:t>
+        </w:r>
+        <w:commentRangeStart w:id="170"/>
+        <w:r>
+          <w:rPr>
+            <w:rFonts w:ascii="Times New Roman" w:hAnsi="Times New Roman" w:cs="Times New Roman"/>
+            <w:i/>
+            <w:rPrChange w:id="171" w:author="Dave Bridges" w:date="2014-09-23T12:30:00Z">
+              <w:rPr>
+                <w:rFonts w:ascii="Times New Roman" w:hAnsi="Times New Roman" w:cs="Times New Roman"/>
+              </w:rPr>
+            </w:rPrChange>
+          </w:rPr>
+          <w:t>TLR4</w:t>
+        </w:r>
+        <w:r>
+          <w:rPr>
+            <w:rFonts w:ascii="Times New Roman" w:hAnsi="Times New Roman" w:cs="Times New Roman"/>
+          </w:rPr>
+          <w:t xml:space="preserve"> (</w:t>
+        </w:r>
+      </w:ins>
+      <w:ins w:id="172" w:author="Dave Bridges" w:date="2014-09-23T12:28:00Z">
+        <w:r>
+          <w:rPr>
+            <w:rFonts w:ascii="Times New Roman" w:hAnsi="Times New Roman" w:cs="Times New Roman"/>
+          </w:rPr>
+          <w:t xml:space="preserve">2.1 fold </w:t>
+        </w:r>
+        <w:proofErr w:type="spellStart"/>
+        <w:r>
+          <w:rPr>
+            <w:rFonts w:ascii="Times New Roman" w:hAnsi="Times New Roman" w:cs="Times New Roman"/>
+          </w:rPr>
+          <w:t>upregulated</w:t>
+        </w:r>
+        <w:proofErr w:type="spellEnd"/>
+        <w:r>
+          <w:rPr>
+            <w:rFonts w:ascii="Times New Roman" w:hAnsi="Times New Roman" w:cs="Times New Roman"/>
+          </w:rPr>
+          <w:t xml:space="preserve"> in younger subjects; q=0.033; but essentially unchanged in older subjects</w:t>
+        </w:r>
+      </w:ins>
+      <w:ins w:id="173" w:author="Dave Bridges" w:date="2014-09-23T12:29:00Z">
+        <w:r>
+          <w:rPr>
+            <w:rFonts w:ascii="Times New Roman" w:hAnsi="Times New Roman" w:cs="Times New Roman"/>
+          </w:rPr>
+          <w:t xml:space="preserve">, see Figure </w:t>
+        </w:r>
+        <w:commentRangeStart w:id="174"/>
+        <w:r>
+          <w:rPr>
+            <w:rFonts w:ascii="Times New Roman" w:hAnsi="Times New Roman" w:cs="Times New Roman"/>
+          </w:rPr>
+          <w:t>XXX</w:t>
+        </w:r>
+        <w:commentRangeEnd w:id="174"/>
+        <w:r>
+          <w:rPr>
+            <w:rStyle w:val="CommentReference"/>
+          </w:rPr>
+          <w:commentReference w:id="174"/>
+        </w:r>
+      </w:ins>
+      <w:ins w:id="176" w:author="Dave Bridges" w:date="2014-09-23T12:28:00Z">
+        <w:r>
+          <w:rPr>
+            <w:rFonts w:ascii="Times New Roman" w:hAnsi="Times New Roman" w:cs="Times New Roman"/>
+          </w:rPr>
+          <w:t>)</w:t>
+        </w:r>
+      </w:ins>
+      <w:ins w:id="177" w:author="Dave Bridges" w:date="2014-09-23T12:30:00Z">
+        <w:r>
+          <w:rPr>
+            <w:rFonts w:ascii="Times New Roman" w:hAnsi="Times New Roman" w:cs="Times New Roman"/>
+          </w:rPr>
+          <w:t xml:space="preserve">, </w:t>
+        </w:r>
+      </w:ins>
+      <w:ins w:id="178" w:author="Dave Bridges" w:date="2014-09-23T12:31:00Z">
+        <w:r>
+          <w:rPr>
+            <w:rFonts w:ascii="Times New Roman" w:hAnsi="Times New Roman" w:cs="Times New Roman"/>
+            <w:i/>
+          </w:rPr>
+          <w:t xml:space="preserve">PDGFB </w:t>
+        </w:r>
+      </w:ins>
+      <w:ins w:id="179" w:author="Dave Bridges" w:date="2014-09-23T12:34:00Z">
+        <w:r>
+          <w:rPr>
+            <w:rFonts w:ascii="Times New Roman" w:hAnsi="Times New Roman" w:cs="Times New Roman"/>
+          </w:rPr>
+          <w:t>(50% reduced in younger subjects, q=0.00</w:t>
+        </w:r>
+        <w:r>
+          <w:rPr>
+            <w:rFonts w:ascii="Times New Roman" w:hAnsi="Times New Roman" w:cs="Times New Roman"/>
+          </w:rPr>
+          <w:t>75; essentially unchanged in</w:t>
+        </w:r>
+      </w:ins>
+      <w:ins w:id="180" w:author="Dave Bridges" w:date="2014-09-23T12:35:00Z">
+        <w:r>
+          <w:rPr>
+            <w:rFonts w:ascii="Times New Roman" w:hAnsi="Times New Roman" w:cs="Times New Roman"/>
+          </w:rPr>
+          <w:t xml:space="preserve"> older subjects; see Figure </w:t>
+        </w:r>
+        <w:commentRangeStart w:id="181"/>
+        <w:r>
+          <w:rPr>
+            <w:rFonts w:ascii="Times New Roman" w:hAnsi="Times New Roman" w:cs="Times New Roman"/>
+          </w:rPr>
+          <w:t>XXX</w:t>
+        </w:r>
+        <w:commentRangeEnd w:id="181"/>
+        <w:r>
+          <w:rPr>
+            <w:rStyle w:val="CommentReference"/>
+          </w:rPr>
+          <w:commentReference w:id="181"/>
+        </w:r>
+        <w:r>
+          <w:rPr>
+            <w:rFonts w:ascii="Times New Roman" w:hAnsi="Times New Roman" w:cs="Times New Roman"/>
+          </w:rPr>
+          <w:t>)</w:t>
+        </w:r>
+      </w:ins>
+      <w:ins w:id="183" w:author="Dave Bridges" w:date="2014-09-23T11:55:00Z">
+        <w:r>
+          <w:rPr>
+            <w:rFonts w:ascii="Times New Roman" w:hAnsi="Times New Roman" w:cs="Times New Roman"/>
+          </w:rPr>
+          <w:t>.</w:t>
+        </w:r>
+      </w:ins>
+      <w:commentRangeEnd w:id="170"/>
+      <w:ins w:id="184" w:author="Dave Bridges" w:date="2014-09-23T12:35:00Z">
+        <w:r>
+          <w:rPr>
+            <w:rStyle w:val="CommentReference"/>
+          </w:rPr>
+          <w:commentReference w:id="170"/>
+        </w:r>
+      </w:ins>
     </w:p>
     <w:p>
       <w:pPr>
@@ -17661,6 +17915,161 @@
           <w:rFonts w:ascii="Times New Roman" w:hAnsi="Times New Roman" w:cs="Times New Roman"/>
         </w:rPr>
       </w:pPr>
+      <w:ins w:id="186" w:author="Dave Bridges" w:date="2014-09-23T12:35:00Z">
+        <w:r>
+          <w:rPr>
+            <w:rFonts w:ascii="Times New Roman" w:hAnsi="Times New Roman" w:cs="Times New Roman"/>
+          </w:rPr>
+          <w:lastRenderedPageBreak/>
+          <w:t>At a pathway l</w:t>
+        </w:r>
+        <w:bookmarkStart w:id="187" w:name="_GoBack"/>
+        <w:bookmarkEnd w:id="187"/>
+        <w:r>
+          <w:rPr>
+            <w:rFonts w:ascii="Times New Roman" w:hAnsi="Times New Roman" w:cs="Times New Roman"/>
+          </w:rPr>
+          <w:t xml:space="preserve">evel, most pathways described were also regulated similarly in both older and younger patients, but we observed that </w:t>
+        </w:r>
+        <w:commentRangeStart w:id="188"/>
+        <w:proofErr w:type="spellStart"/>
+        <w:r>
+          <w:rPr>
+            <w:rFonts w:ascii="Times New Roman" w:hAnsi="Times New Roman" w:cs="Times New Roman"/>
+          </w:rPr>
+          <w:t>lysosomal</w:t>
+        </w:r>
+        <w:proofErr w:type="spellEnd"/>
+        <w:r>
+          <w:rPr>
+            <w:rFonts w:ascii="Times New Roman" w:hAnsi="Times New Roman" w:cs="Times New Roman"/>
+          </w:rPr>
+          <w:t xml:space="preserve"> biogenesis genes and ribosomal biogenesis genes were both </w:t>
+        </w:r>
+        <w:proofErr w:type="spellStart"/>
+        <w:r>
+          <w:rPr>
+            <w:rFonts w:ascii="Times New Roman" w:hAnsi="Times New Roman" w:cs="Times New Roman"/>
+          </w:rPr>
+          <w:t>upregulated</w:t>
+        </w:r>
+        <w:proofErr w:type="spellEnd"/>
+        <w:r>
+          <w:rPr>
+            <w:rFonts w:ascii="Times New Roman" w:hAnsi="Times New Roman" w:cs="Times New Roman"/>
+          </w:rPr>
+          <w:t xml:space="preserve"> in younger subjects, but were </w:t>
+        </w:r>
+        <w:proofErr w:type="spellStart"/>
+        <w:r>
+          <w:rPr>
+            <w:rFonts w:ascii="Times New Roman" w:hAnsi="Times New Roman" w:cs="Times New Roman"/>
+          </w:rPr>
+          <w:t>downregulated</w:t>
+        </w:r>
+        <w:proofErr w:type="spellEnd"/>
+        <w:r>
+          <w:rPr>
+            <w:rFonts w:ascii="Times New Roman" w:hAnsi="Times New Roman" w:cs="Times New Roman"/>
+          </w:rPr>
+          <w:t xml:space="preserve"> in older </w:t>
+        </w:r>
+      </w:ins>
+      <w:proofErr w:type="spellStart"/>
+      <w:ins w:id="189" w:author="Dave Bridges" w:date="2014-09-23T12:37:00Z">
+        <w:r>
+          <w:rPr>
+            <w:rFonts w:ascii="Times New Roman" w:hAnsi="Times New Roman" w:cs="Times New Roman"/>
+          </w:rPr>
+          <w:t>acromegalic</w:t>
+        </w:r>
+        <w:proofErr w:type="spellEnd"/>
+        <w:r>
+          <w:rPr>
+            <w:rFonts w:ascii="Times New Roman" w:hAnsi="Times New Roman" w:cs="Times New Roman"/>
+          </w:rPr>
+          <w:t xml:space="preserve"> </w:t>
+        </w:r>
+      </w:ins>
+      <w:ins w:id="190" w:author="Dave Bridges" w:date="2014-09-23T12:35:00Z">
+        <w:r>
+          <w:rPr>
+            <w:rFonts w:ascii="Times New Roman" w:hAnsi="Times New Roman" w:cs="Times New Roman"/>
+          </w:rPr>
+          <w:t>subjects</w:t>
+        </w:r>
+      </w:ins>
+      <w:ins w:id="191" w:author="Dave Bridges" w:date="2014-09-23T12:37:00Z">
+        <w:r>
+          <w:rPr>
+            <w:rFonts w:ascii="Times New Roman" w:hAnsi="Times New Roman" w:cs="Times New Roman"/>
+          </w:rPr>
+          <w:t xml:space="preserve"> relative to their controls</w:t>
+        </w:r>
+      </w:ins>
+      <w:ins w:id="192" w:author="Dave Bridges" w:date="2014-09-23T12:35:00Z">
+        <w:r>
+          <w:rPr>
+            <w:rFonts w:ascii="Times New Roman" w:hAnsi="Times New Roman" w:cs="Times New Roman"/>
+          </w:rPr>
+          <w:t xml:space="preserve">.  </w:t>
+        </w:r>
+      </w:ins>
+      <w:commentRangeEnd w:id="188"/>
+      <w:ins w:id="193" w:author="Dave Bridges" w:date="2014-09-23T12:37:00Z">
+        <w:r>
+          <w:rPr>
+            <w:rStyle w:val="CommentReference"/>
+          </w:rPr>
+          <w:commentReference w:id="188"/>
+        </w:r>
+      </w:ins>
+    </w:p>
+    <w:p>
+      <w:pPr>
+        <w:bidi w:val="0"/>
+        <w:spacing w:line="480" w:lineRule="auto"/>
+        <w:jc w:val="both"/>
+        <w:rPr>
+          <w:rFonts w:ascii="Times New Roman" w:hAnsi="Times New Roman" w:cs="Times New Roman"/>
+          <w:b/>
+          <w:bCs/>
+        </w:rPr>
+      </w:pPr>
+      <w:r>
+        <w:rPr>
+          <w:rFonts w:ascii="Times New Roman" w:hAnsi="Times New Roman" w:cs="Times New Roman"/>
+          <w:b/>
+          <w:bCs/>
+        </w:rPr>
+        <w:t>Summ</w:t>
+      </w:r>
+      <w:r>
+        <w:rPr>
+          <w:rFonts w:ascii="Times New Roman" w:hAnsi="Times New Roman" w:cs="Times New Roman"/>
+          <w:b/>
+          <w:bCs/>
+        </w:rPr>
+        <w:t>a</w:t>
+      </w:r>
+      <w:r>
+        <w:rPr>
+          <w:rFonts w:ascii="Times New Roman" w:hAnsi="Times New Roman" w:cs="Times New Roman"/>
+          <w:b/>
+          <w:bCs/>
+        </w:rPr>
+        <w:t>ry</w:t>
+      </w:r>
+    </w:p>
+    <w:p>
+      <w:pPr>
+        <w:bidi w:val="0"/>
+        <w:spacing w:line="480" w:lineRule="auto"/>
+        <w:jc w:val="both"/>
+        <w:rPr>
+          <w:rFonts w:ascii="Times New Roman" w:hAnsi="Times New Roman" w:cs="Times New Roman"/>
+        </w:rPr>
+      </w:pPr>
       <w:r>
         <w:rPr>
           <w:rFonts w:ascii="Times New Roman" w:hAnsi="Times New Roman" w:cs="Times New Roman"/>
@@ -17733,7 +18142,7 @@
         </w:rPr>
         <w:t>acromegaly</w:t>
       </w:r>
-      <w:ins w:id="157" w:author="Dave Bridges" w:date="2014-09-23T10:39:00Z">
+      <w:ins w:id="195" w:author="Dave Bridges" w:date="2014-09-23T10:39:00Z">
         <w:r>
           <w:rPr>
             <w:rFonts w:ascii="Times New Roman" w:hAnsi="Times New Roman" w:cs="Times New Roman"/>
@@ -17741,7 +18150,7 @@
           <w:t xml:space="preserve"> with our initial analysis, and after adjusting for age we observed </w:t>
         </w:r>
       </w:ins>
-      <w:ins w:id="158" w:author="Dave Bridges" w:date="2014-09-23T10:40:00Z">
+      <w:ins w:id="196" w:author="Dave Bridges" w:date="2014-09-23T10:40:00Z">
         <w:r>
           <w:rPr>
             <w:rFonts w:ascii="Times New Roman" w:hAnsi="Times New Roman" w:cs="Times New Roman"/>
@@ -17787,7 +18196,6 @@
         <w:rPr>
           <w:rFonts w:ascii="Times New Roman" w:hAnsi="Times New Roman" w:cs="Times New Roman"/>
         </w:rPr>
-        <w:lastRenderedPageBreak/>
         <w:t xml:space="preserve">The fact that </w:t>
       </w:r>
       <w:r>
@@ -17855,7 +18263,7 @@
         </w:rPr>
         <w:t xml:space="preserve"> with several previous studies in animal models and patients. The confirmation of these previously reported GH-dependent transcriptional changes strengthens our interpretation of other transcriptional changes.</w:t>
       </w:r>
-      <w:ins w:id="159" w:author="Dave Bridges" w:date="2014-09-23T08:45:00Z">
+      <w:ins w:id="197" w:author="Dave Bridges" w:date="2014-09-23T08:45:00Z">
         <w:r>
           <w:rPr>
             <w:rFonts w:ascii="Times New Roman" w:hAnsi="Times New Roman" w:cs="Times New Roman"/>
@@ -17863,7 +18271,7 @@
           <w:t xml:space="preserve">  One potential caveat to our approach is the use of patients with a non-secreting adenoma as the control group.  It is possible that these adenomas may phenotypically affect the adipose tissue from these patients.  We chose to include this</w:t>
         </w:r>
       </w:ins>
-      <w:ins w:id="160" w:author="Dave Bridges" w:date="2014-09-23T08:46:00Z">
+      <w:ins w:id="198" w:author="Dave Bridges" w:date="2014-09-23T08:46:00Z">
         <w:r>
           <w:rPr>
             <w:rFonts w:ascii="Times New Roman" w:hAnsi="Times New Roman" w:cs="Times New Roman"/>
@@ -17871,7 +18279,7 @@
           <w:t xml:space="preserve"> as the control</w:t>
         </w:r>
       </w:ins>
-      <w:ins w:id="161" w:author="Dave Bridges" w:date="2014-09-23T08:45:00Z">
+      <w:ins w:id="199" w:author="Dave Bridges" w:date="2014-09-23T08:45:00Z">
         <w:r>
           <w:rPr>
             <w:rFonts w:ascii="Times New Roman" w:hAnsi="Times New Roman" w:cs="Times New Roman"/>
@@ -17879,7 +18287,7 @@
           <w:t xml:space="preserve"> group as these samples not only collected in an identical manner from the same surgeons and processed identically, </w:t>
         </w:r>
       </w:ins>
-      <w:ins w:id="162" w:author="Dave Bridges" w:date="2014-09-23T08:46:00Z">
+      <w:ins w:id="200" w:author="Dave Bridges" w:date="2014-09-23T08:46:00Z">
         <w:r>
           <w:rPr>
             <w:rFonts w:ascii="Times New Roman" w:hAnsi="Times New Roman" w:cs="Times New Roman"/>
@@ -17887,7 +18295,7 @@
           <w:t xml:space="preserve">but </w:t>
         </w:r>
       </w:ins>
-      <w:ins w:id="163" w:author="Dave Bridges" w:date="2014-09-23T08:48:00Z">
+      <w:ins w:id="201" w:author="Dave Bridges" w:date="2014-09-23T08:48:00Z">
         <w:r>
           <w:rPr>
             <w:rFonts w:ascii="Times New Roman" w:hAnsi="Times New Roman" w:cs="Times New Roman"/>
@@ -17895,7 +18303,7 @@
           <w:t>also controls for potential</w:t>
         </w:r>
       </w:ins>
-      <w:ins w:id="164" w:author="Dave Bridges" w:date="2014-09-23T08:46:00Z">
+      <w:ins w:id="202" w:author="Dave Bridges" w:date="2014-09-23T08:46:00Z">
         <w:r>
           <w:rPr>
             <w:rFonts w:ascii="Times New Roman" w:hAnsi="Times New Roman" w:cs="Times New Roman"/>
@@ -17903,7 +18311,7 @@
           <w:t xml:space="preserve"> non-secreting effects of </w:t>
         </w:r>
       </w:ins>
-      <w:ins w:id="165" w:author="Dave Bridges" w:date="2014-09-23T08:47:00Z">
+      <w:ins w:id="203" w:author="Dave Bridges" w:date="2014-09-23T08:47:00Z">
         <w:r>
           <w:rPr>
             <w:rFonts w:ascii="Times New Roman" w:hAnsi="Times New Roman" w:cs="Times New Roman"/>
@@ -17911,7 +18319,7 @@
           <w:t>pituitary</w:t>
         </w:r>
       </w:ins>
-      <w:ins w:id="166" w:author="Dave Bridges" w:date="2014-09-23T08:46:00Z">
+      <w:ins w:id="204" w:author="Dave Bridges" w:date="2014-09-23T08:46:00Z">
         <w:r>
           <w:rPr>
             <w:rFonts w:ascii="Times New Roman" w:hAnsi="Times New Roman" w:cs="Times New Roman"/>
@@ -17919,7 +18327,7 @@
           <w:t xml:space="preserve"> </w:t>
         </w:r>
       </w:ins>
-      <w:ins w:id="167" w:author="Dave Bridges" w:date="2014-09-23T08:47:00Z">
+      <w:ins w:id="205" w:author="Dave Bridges" w:date="2014-09-23T08:47:00Z">
         <w:r>
           <w:rPr>
             <w:rFonts w:ascii="Times New Roman" w:hAnsi="Times New Roman" w:cs="Times New Roman"/>
@@ -17993,6 +18401,7 @@
         <w:rPr>
           <w:rFonts w:ascii="Times New Roman" w:hAnsi="Times New Roman" w:cs="Times New Roman"/>
         </w:rPr>
+        <w:lastRenderedPageBreak/>
         <w:t>The authors have no conflicts to declare.</w:t>
       </w:r>
     </w:p>
@@ -18215,7 +18624,6 @@
           <w:b/>
           <w:bCs/>
         </w:rPr>
-        <w:lastRenderedPageBreak/>
         <w:t>References</w:t>
       </w:r>
     </w:p>
@@ -18498,6 +18906,7 @@
           <w:noProof/>
           <w:sz w:val="22"/>
         </w:rPr>
+        <w:lastRenderedPageBreak/>
         <w:t xml:space="preserve">9. </w:t>
       </w:r>
       <w:r>
@@ -18672,7 +19081,6 @@
           <w:noProof/>
           <w:sz w:val="22"/>
         </w:rPr>
-        <w:lastRenderedPageBreak/>
         <w:t xml:space="preserve">15. </w:t>
       </w:r>
       <w:r>
@@ -18905,6 +19313,7 @@
           <w:noProof/>
           <w:sz w:val="22"/>
         </w:rPr>
+        <w:lastRenderedPageBreak/>
         <w:t xml:space="preserve">23. </w:t>
       </w:r>
       <w:r>
@@ -19079,7 +19488,6 @@
           <w:noProof/>
           <w:sz w:val="22"/>
         </w:rPr>
-        <w:lastRenderedPageBreak/>
         <w:t xml:space="preserve">29. </w:t>
       </w:r>
       <w:r>
@@ -19283,6 +19691,7 @@
           <w:noProof/>
           <w:sz w:val="22"/>
         </w:rPr>
+        <w:lastRenderedPageBreak/>
         <w:t xml:space="preserve">36. </w:t>
       </w:r>
       <w:r>
@@ -19457,7 +19866,6 @@
           <w:noProof/>
           <w:sz w:val="22"/>
         </w:rPr>
-        <w:lastRenderedPageBreak/>
         <w:t xml:space="preserve">42. </w:t>
       </w:r>
       <w:r>
@@ -19661,6 +20069,7 @@
           <w:noProof/>
           <w:sz w:val="22"/>
         </w:rPr>
+        <w:lastRenderedPageBreak/>
         <w:t xml:space="preserve">49. </w:t>
       </w:r>
       <w:r>
@@ -19806,7 +20215,6 @@
           <w:noProof/>
           <w:sz w:val="22"/>
         </w:rPr>
-        <w:lastRenderedPageBreak/>
         <w:t xml:space="preserve">54. </w:t>
       </w:r>
       <w:r>
@@ -22941,7 +23349,7 @@
 
 <file path=word/comments.xml><?xml version="1.0" encoding="utf-8"?>
 <w:comments xmlns:wpc="http://schemas.microsoft.com/office/word/2010/wordprocessingCanvas" xmlns:mo="http://schemas.microsoft.com/office/mac/office/2008/main" xmlns:mc="http://schemas.openxmlformats.org/markup-compatibility/2006" xmlns:mv="urn:schemas-microsoft-com:mac:vml" xmlns:o="urn:schemas-microsoft-com:office:office" xmlns:r="http://schemas.openxmlformats.org/officeDocument/2006/relationships" xmlns:m="http://schemas.openxmlformats.org/officeDocument/2006/math" xmlns:v="urn:schemas-microsoft-com:vml" xmlns:wp14="http://schemas.microsoft.com/office/word/2010/wordprocessingDrawing" xmlns:wp="http://schemas.openxmlformats.org/drawingml/2006/wordprocessingDrawing" xmlns:w10="urn:schemas-microsoft-com:office:word" xmlns:w="http://schemas.openxmlformats.org/wordprocessingml/2006/main" xmlns:w14="http://schemas.microsoft.com/office/word/2010/wordml" xmlns:wpg="http://schemas.microsoft.com/office/word/2010/wordprocessingGroup" xmlns:wpi="http://schemas.microsoft.com/office/word/2010/wordprocessingInk" xmlns:wne="http://schemas.microsoft.com/office/word/2006/wordml" xmlns:wps="http://schemas.microsoft.com/office/word/2010/wordprocessingShape" mc:Ignorable="w14 wp14">
-  <w:comment w:id="43" w:author="Dave Bridges" w:date="2014-09-23T10:03:00Z" w:initials="DB">
+  <w:comment w:id="42" w:author="Dave Bridges" w:date="2014-09-23T10:03:00Z" w:initials="DB">
     <w:p>
       <w:pPr>
         <w:pStyle w:val="CommentText"/>
@@ -22960,7 +23368,7 @@
       </w:r>
     </w:p>
   </w:comment>
-  <w:comment w:id="52" w:author="Dave Bridges" w:date="2014-09-23T10:08:00Z" w:initials="DB">
+  <w:comment w:id="51" w:author="Dave Bridges" w:date="2014-09-23T10:08:00Z" w:initials="DB">
     <w:p>
       <w:pPr>
         <w:pStyle w:val="CommentText"/>
@@ -22979,7 +23387,7 @@
       </w:r>
     </w:p>
   </w:comment>
-  <w:comment w:id="65" w:author="Dave Bridges" w:date="2014-09-23T10:09:00Z" w:initials="DB">
+  <w:comment w:id="64" w:author="Dave Bridges" w:date="2014-09-23T10:09:00Z" w:initials="DB">
     <w:p>
       <w:pPr>
         <w:pStyle w:val="CommentText"/>
@@ -22998,7 +23406,7 @@
       </w:r>
     </w:p>
   </w:comment>
-  <w:comment w:id="66" w:author="Dave Bridges" w:date="2014-09-23T10:55:00Z" w:initials="DB">
+  <w:comment w:id="65" w:author="Dave Bridges" w:date="2014-09-23T10:55:00Z" w:initials="DB">
     <w:p>
       <w:pPr>
         <w:pStyle w:val="CommentText"/>
@@ -23017,7 +23425,7 @@
       </w:r>
     </w:p>
   </w:comment>
-  <w:comment w:id="71" w:author="Dave Bridges" w:date="2014-09-23T10:56:00Z" w:initials="DB">
+  <w:comment w:id="70" w:author="Dave Bridges" w:date="2014-09-23T10:56:00Z" w:initials="DB">
     <w:p>
       <w:pPr>
         <w:pStyle w:val="CommentText"/>
@@ -23301,6 +23709,111 @@
           <w:rtl/>
         </w:rPr>
         <w:t>ns with age</w:t>
+      </w:r>
+    </w:p>
+  </w:comment>
+  <w:comment w:id="158" w:author="Dave Bridges" w:date="2014-09-23T11:57:00Z" w:initials="DB">
+    <w:p>
+      <w:pPr>
+        <w:pStyle w:val="CommentText"/>
+      </w:pPr>
+      <w:ins w:id="161" w:author="Dave Bridges" w:date="2014-09-23T11:56:00Z">
+        <w:r>
+          <w:rPr>
+            <w:rStyle w:val="CommentReference"/>
+          </w:rPr>
+          <w:annotationRef/>
+        </w:r>
+      </w:ins>
+      <w:r>
+        <w:rPr>
+          <w:rtl/>
+        </w:rPr>
+        <w:t>main ones are lysosome and ribosomes</w:t>
+      </w:r>
+    </w:p>
+  </w:comment>
+  <w:comment w:id="174" w:author="Dave Bridges" w:date="2014-09-23T12:29:00Z" w:initials="DB">
+    <w:p>
+      <w:pPr>
+        <w:pStyle w:val="CommentText"/>
+      </w:pPr>
+      <w:ins w:id="175" w:author="Dave Bridges" w:date="2014-09-23T12:29:00Z">
+        <w:r>
+          <w:rPr>
+            <w:rStyle w:val="CommentReference"/>
+          </w:rPr>
+          <w:annotationRef/>
+        </w:r>
+      </w:ins>
+      <w:r>
+        <w:rPr>
+          <w:rtl/>
+        </w:rPr>
+        <w:t>TLR4 figure</w:t>
+      </w:r>
+    </w:p>
+  </w:comment>
+  <w:comment w:id="181" w:author="Dave Bridges" w:date="2014-09-23T12:35:00Z" w:initials="DB">
+    <w:p>
+      <w:pPr>
+        <w:pStyle w:val="CommentText"/>
+      </w:pPr>
+      <w:ins w:id="182" w:author="Dave Bridges" w:date="2014-09-23T12:35:00Z">
+        <w:r>
+          <w:rPr>
+            <w:rStyle w:val="CommentReference"/>
+          </w:rPr>
+          <w:annotationRef/>
+        </w:r>
+      </w:ins>
+      <w:r>
+        <w:rPr>
+          <w:rtl/>
+        </w:rPr>
+        <w:t>PDGF figure</w:t>
+      </w:r>
+    </w:p>
+  </w:comment>
+  <w:comment w:id="170" w:author="Dave Bridges" w:date="2014-09-23T12:35:00Z" w:initials="DB">
+    <w:p>
+      <w:pPr>
+        <w:pStyle w:val="CommentText"/>
+      </w:pPr>
+      <w:ins w:id="185" w:author="Dave Bridges" w:date="2014-09-23T12:35:00Z">
+        <w:r>
+          <w:rPr>
+            <w:rStyle w:val="CommentReference"/>
+          </w:rPr>
+          <w:annotationRef/>
+        </w:r>
+      </w:ins>
+      <w:r>
+        <w:rPr>
+          <w:rtl/>
+        </w:rPr>
+        <w:t>say something about importance of these</w:t>
+      </w:r>
+    </w:p>
+  </w:comment>
+  <w:comment w:id="188" w:author="Dave Bridges" w:date="2014-09-23T12:37:00Z" w:initials="DB">
+    <w:p>
+      <w:pPr>
+        <w:pStyle w:val="CommentText"/>
+      </w:pPr>
+      <w:ins w:id="194" w:author="Dave Bridges" w:date="2014-09-23T12:37:00Z">
+        <w:r>
+          <w:rPr>
+            <w:rStyle w:val="CommentReference"/>
+          </w:rPr>
+          <w:annotationRef/>
+        </w:r>
+      </w:ins>
+      <w:r>
+        <w:rPr>
+          <w:rtl/>
+        </w:rPr>
+        <w:t>say something about relevance of this, and make a figure to show it</w:t>
       </w:r>
     </w:p>
   </w:comment>
@@ -23413,7 +23926,7 @@
         <w:rStyle w:val="PageNumber"/>
         <w:noProof/>
       </w:rPr>
-      <w:t>9</w:t>
+      <w:t>16</w:t>
     </w:r>
     <w:r>
       <w:rPr>
@@ -26139,7 +26652,7 @@
 </file>
 
 <file path=customXml/itemProps1.xml><?xml version="1.0" encoding="utf-8"?>
-<ds:datastoreItem xmlns:ds="http://schemas.openxmlformats.org/officeDocument/2006/customXml" ds:itemID="{C8EC3A19-BFB9-D046-A346-306122160FE7}">
+<ds:datastoreItem xmlns:ds="http://schemas.openxmlformats.org/officeDocument/2006/customXml" ds:itemID="{4EA389D7-8433-9142-9E67-B93ADBAF282F}">
   <ds:schemaRefs>
     <ds:schemaRef ds:uri="http://schemas.openxmlformats.org/officeDocument/2006/bibliography"/>
   </ds:schemaRefs>
@@ -26147,7 +26660,7 @@
 </file>
 
 <file path=customXml/itemProps10.xml><?xml version="1.0" encoding="utf-8"?>
-<ds:datastoreItem xmlns:ds="http://schemas.openxmlformats.org/officeDocument/2006/customXml" ds:itemID="{7CE843A1-8013-4749-8A44-1681786FDECF}">
+<ds:datastoreItem xmlns:ds="http://schemas.openxmlformats.org/officeDocument/2006/customXml" ds:itemID="{E45FD48C-8B29-D742-ADB0-A82356156DF6}">
   <ds:schemaRefs>
     <ds:schemaRef ds:uri="http://schemas.openxmlformats.org/officeDocument/2006/bibliography"/>
   </ds:schemaRefs>
@@ -26155,7 +26668,7 @@
 </file>
 
 <file path=customXml/itemProps11.xml><?xml version="1.0" encoding="utf-8"?>
-<ds:datastoreItem xmlns:ds="http://schemas.openxmlformats.org/officeDocument/2006/customXml" ds:itemID="{25E68E61-B3DB-FB49-B51F-666F0E72A047}">
+<ds:datastoreItem xmlns:ds="http://schemas.openxmlformats.org/officeDocument/2006/customXml" ds:itemID="{F1F59D0F-D4A7-7140-9C34-254C7435D910}">
   <ds:schemaRefs>
     <ds:schemaRef ds:uri="http://schemas.openxmlformats.org/officeDocument/2006/bibliography"/>
   </ds:schemaRefs>
@@ -26163,7 +26676,7 @@
 </file>
 
 <file path=customXml/itemProps12.xml><?xml version="1.0" encoding="utf-8"?>
-<ds:datastoreItem xmlns:ds="http://schemas.openxmlformats.org/officeDocument/2006/customXml" ds:itemID="{2755CD7A-3357-4E4B-B6DA-20B24D441496}">
+<ds:datastoreItem xmlns:ds="http://schemas.openxmlformats.org/officeDocument/2006/customXml" ds:itemID="{731FA955-6178-A044-B4D8-1AD74CCC7669}">
   <ds:schemaRefs>
     <ds:schemaRef ds:uri="http://schemas.openxmlformats.org/officeDocument/2006/bibliography"/>
   </ds:schemaRefs>
@@ -26171,7 +26684,7 @@
 </file>
 
 <file path=customXml/itemProps13.xml><?xml version="1.0" encoding="utf-8"?>
-<ds:datastoreItem xmlns:ds="http://schemas.openxmlformats.org/officeDocument/2006/customXml" ds:itemID="{4EA389D7-8433-9142-9E67-B93ADBAF282F}">
+<ds:datastoreItem xmlns:ds="http://schemas.openxmlformats.org/officeDocument/2006/customXml" ds:itemID="{DA0F6830-2D2B-4F42-8313-CB1A73CF3358}">
   <ds:schemaRefs>
     <ds:schemaRef ds:uri="http://schemas.openxmlformats.org/officeDocument/2006/bibliography"/>
   </ds:schemaRefs>
@@ -26179,6 +26692,54 @@
 </file>
 
 <file path=customXml/itemProps14.xml><?xml version="1.0" encoding="utf-8"?>
+<ds:datastoreItem xmlns:ds="http://schemas.openxmlformats.org/officeDocument/2006/customXml" ds:itemID="{CA89D509-C10F-644B-8835-EFE2E2730A24}">
+  <ds:schemaRefs>
+    <ds:schemaRef ds:uri="http://schemas.openxmlformats.org/officeDocument/2006/bibliography"/>
+  </ds:schemaRefs>
+</ds:datastoreItem>
+</file>
+
+<file path=customXml/itemProps15.xml><?xml version="1.0" encoding="utf-8"?>
+<ds:datastoreItem xmlns:ds="http://schemas.openxmlformats.org/officeDocument/2006/customXml" ds:itemID="{D8EE2668-1894-5249-A1CA-ADD0F70B008B}">
+  <ds:schemaRefs>
+    <ds:schemaRef ds:uri="http://schemas.openxmlformats.org/officeDocument/2006/bibliography"/>
+  </ds:schemaRefs>
+</ds:datastoreItem>
+</file>
+
+<file path=customXml/itemProps16.xml><?xml version="1.0" encoding="utf-8"?>
+<ds:datastoreItem xmlns:ds="http://schemas.openxmlformats.org/officeDocument/2006/customXml" ds:itemID="{DF703B2C-8B0A-974E-A6CB-A5A112D0509E}">
+  <ds:schemaRefs>
+    <ds:schemaRef ds:uri="http://schemas.openxmlformats.org/officeDocument/2006/bibliography"/>
+  </ds:schemaRefs>
+</ds:datastoreItem>
+</file>
+
+<file path=customXml/itemProps17.xml><?xml version="1.0" encoding="utf-8"?>
+<ds:datastoreItem xmlns:ds="http://schemas.openxmlformats.org/officeDocument/2006/customXml" ds:itemID="{FA859977-E9CC-2940-ACFC-9850C024FD22}">
+  <ds:schemaRefs>
+    <ds:schemaRef ds:uri="http://schemas.openxmlformats.org/officeDocument/2006/bibliography"/>
+  </ds:schemaRefs>
+</ds:datastoreItem>
+</file>
+
+<file path=customXml/itemProps18.xml><?xml version="1.0" encoding="utf-8"?>
+<ds:datastoreItem xmlns:ds="http://schemas.openxmlformats.org/officeDocument/2006/customXml" ds:itemID="{E1BFAD8B-A100-E54B-8422-44452B1836CC}">
+  <ds:schemaRefs>
+    <ds:schemaRef ds:uri="http://schemas.openxmlformats.org/officeDocument/2006/bibliography"/>
+  </ds:schemaRefs>
+</ds:datastoreItem>
+</file>
+
+<file path=customXml/itemProps19.xml><?xml version="1.0" encoding="utf-8"?>
+<ds:datastoreItem xmlns:ds="http://schemas.openxmlformats.org/officeDocument/2006/customXml" ds:itemID="{177AC732-1320-C146-9FC9-961D9A389C24}">
+  <ds:schemaRefs>
+    <ds:schemaRef ds:uri="http://schemas.openxmlformats.org/officeDocument/2006/bibliography"/>
+  </ds:schemaRefs>
+</ds:datastoreItem>
+</file>
+
+<file path=customXml/itemProps2.xml><?xml version="1.0" encoding="utf-8"?>
 <ds:datastoreItem xmlns:ds="http://schemas.openxmlformats.org/officeDocument/2006/customXml" ds:itemID="{72BAC560-6B35-EE48-A441-0FE61BEC6623}">
   <ds:schemaRefs>
     <ds:schemaRef ds:uri="http://schemas.openxmlformats.org/officeDocument/2006/bibliography"/>
@@ -26186,7 +26747,87 @@
 </ds:datastoreItem>
 </file>
 
-<file path=customXml/itemProps15.xml><?xml version="1.0" encoding="utf-8"?>
+<file path=customXml/itemProps20.xml><?xml version="1.0" encoding="utf-8"?>
+<ds:datastoreItem xmlns:ds="http://schemas.openxmlformats.org/officeDocument/2006/customXml" ds:itemID="{5BD1C9E6-A26B-4C4D-93D2-F4FF3AA31C48}">
+  <ds:schemaRefs>
+    <ds:schemaRef ds:uri="http://schemas.openxmlformats.org/officeDocument/2006/bibliography"/>
+  </ds:schemaRefs>
+</ds:datastoreItem>
+</file>
+
+<file path=customXml/itemProps21.xml><?xml version="1.0" encoding="utf-8"?>
+<ds:datastoreItem xmlns:ds="http://schemas.openxmlformats.org/officeDocument/2006/customXml" ds:itemID="{1472CF0E-A427-6343-8449-D1B71FF66796}">
+  <ds:schemaRefs>
+    <ds:schemaRef ds:uri="http://schemas.openxmlformats.org/officeDocument/2006/bibliography"/>
+  </ds:schemaRefs>
+</ds:datastoreItem>
+</file>
+
+<file path=customXml/itemProps22.xml><?xml version="1.0" encoding="utf-8"?>
+<ds:datastoreItem xmlns:ds="http://schemas.openxmlformats.org/officeDocument/2006/customXml" ds:itemID="{F65EB45A-E71E-EE4E-941C-4BB64ECF7F0A}">
+  <ds:schemaRefs>
+    <ds:schemaRef ds:uri="http://schemas.openxmlformats.org/officeDocument/2006/bibliography"/>
+  </ds:schemaRefs>
+</ds:datastoreItem>
+</file>
+
+<file path=customXml/itemProps23.xml><?xml version="1.0" encoding="utf-8"?>
+<ds:datastoreItem xmlns:ds="http://schemas.openxmlformats.org/officeDocument/2006/customXml" ds:itemID="{BDA24BF8-67F2-EB40-AC86-A633408CEFD1}">
+  <ds:schemaRefs>
+    <ds:schemaRef ds:uri="http://schemas.openxmlformats.org/officeDocument/2006/bibliography"/>
+  </ds:schemaRefs>
+</ds:datastoreItem>
+</file>
+
+<file path=customXml/itemProps24.xml><?xml version="1.0" encoding="utf-8"?>
+<ds:datastoreItem xmlns:ds="http://schemas.openxmlformats.org/officeDocument/2006/customXml" ds:itemID="{B9C58815-A331-C94B-A503-BBA16B7E6045}">
+  <ds:schemaRefs>
+    <ds:schemaRef ds:uri="http://schemas.openxmlformats.org/officeDocument/2006/bibliography"/>
+  </ds:schemaRefs>
+</ds:datastoreItem>
+</file>
+
+<file path=customXml/itemProps25.xml><?xml version="1.0" encoding="utf-8"?>
+<ds:datastoreItem xmlns:ds="http://schemas.openxmlformats.org/officeDocument/2006/customXml" ds:itemID="{A7DCBBD3-3476-6649-A36D-0925F8D784E1}">
+  <ds:schemaRefs>
+    <ds:schemaRef ds:uri="http://schemas.openxmlformats.org/officeDocument/2006/bibliography"/>
+  </ds:schemaRefs>
+</ds:datastoreItem>
+</file>
+
+<file path=customXml/itemProps26.xml><?xml version="1.0" encoding="utf-8"?>
+<ds:datastoreItem xmlns:ds="http://schemas.openxmlformats.org/officeDocument/2006/customXml" ds:itemID="{660E4EDB-C812-144E-A020-22FD2116C19C}">
+  <ds:schemaRefs>
+    <ds:schemaRef ds:uri="http://schemas.openxmlformats.org/officeDocument/2006/bibliography"/>
+  </ds:schemaRefs>
+</ds:datastoreItem>
+</file>
+
+<file path=customXml/itemProps27.xml><?xml version="1.0" encoding="utf-8"?>
+<ds:datastoreItem xmlns:ds="http://schemas.openxmlformats.org/officeDocument/2006/customXml" ds:itemID="{82EEA6CB-DDF6-444B-999D-A4B1206D37A6}">
+  <ds:schemaRefs>
+    <ds:schemaRef ds:uri="http://schemas.openxmlformats.org/officeDocument/2006/bibliography"/>
+  </ds:schemaRefs>
+</ds:datastoreItem>
+</file>
+
+<file path=customXml/itemProps28.xml><?xml version="1.0" encoding="utf-8"?>
+<ds:datastoreItem xmlns:ds="http://schemas.openxmlformats.org/officeDocument/2006/customXml" ds:itemID="{BCFF83D6-6175-3E46-8971-40A845AA5143}">
+  <ds:schemaRefs>
+    <ds:schemaRef ds:uri="http://schemas.openxmlformats.org/officeDocument/2006/bibliography"/>
+  </ds:schemaRefs>
+</ds:datastoreItem>
+</file>
+
+<file path=customXml/itemProps29.xml><?xml version="1.0" encoding="utf-8"?>
+<ds:datastoreItem xmlns:ds="http://schemas.openxmlformats.org/officeDocument/2006/customXml" ds:itemID="{AEDA5201-CF15-E34F-AE06-60AA769176FA}">
+  <ds:schemaRefs>
+    <ds:schemaRef ds:uri="http://schemas.openxmlformats.org/officeDocument/2006/bibliography"/>
+  </ds:schemaRefs>
+</ds:datastoreItem>
+</file>
+
+<file path=customXml/itemProps3.xml><?xml version="1.0" encoding="utf-8"?>
 <ds:datastoreItem xmlns:ds="http://schemas.openxmlformats.org/officeDocument/2006/customXml" ds:itemID="{6D54C169-DAF6-C449-AC44-D011086DFD47}">
   <ds:schemaRefs>
     <ds:schemaRef ds:uri="http://schemas.openxmlformats.org/officeDocument/2006/bibliography"/>
@@ -26194,7 +26835,87 @@
 </ds:datastoreItem>
 </file>
 
-<file path=customXml/itemProps16.xml><?xml version="1.0" encoding="utf-8"?>
+<file path=customXml/itemProps30.xml><?xml version="1.0" encoding="utf-8"?>
+<ds:datastoreItem xmlns:ds="http://schemas.openxmlformats.org/officeDocument/2006/customXml" ds:itemID="{BEFF6687-29EA-B64D-823D-8C8513991311}">
+  <ds:schemaRefs>
+    <ds:schemaRef ds:uri="http://schemas.openxmlformats.org/officeDocument/2006/bibliography"/>
+  </ds:schemaRefs>
+</ds:datastoreItem>
+</file>
+
+<file path=customXml/itemProps31.xml><?xml version="1.0" encoding="utf-8"?>
+<ds:datastoreItem xmlns:ds="http://schemas.openxmlformats.org/officeDocument/2006/customXml" ds:itemID="{884F2DAA-9569-384B-9290-CBAE9396BCE5}">
+  <ds:schemaRefs>
+    <ds:schemaRef ds:uri="http://schemas.openxmlformats.org/officeDocument/2006/bibliography"/>
+  </ds:schemaRefs>
+</ds:datastoreItem>
+</file>
+
+<file path=customXml/itemProps32.xml><?xml version="1.0" encoding="utf-8"?>
+<ds:datastoreItem xmlns:ds="http://schemas.openxmlformats.org/officeDocument/2006/customXml" ds:itemID="{8A934824-DEA1-0549-84AD-93365A7B9EB5}">
+  <ds:schemaRefs>
+    <ds:schemaRef ds:uri="http://schemas.openxmlformats.org/officeDocument/2006/bibliography"/>
+  </ds:schemaRefs>
+</ds:datastoreItem>
+</file>
+
+<file path=customXml/itemProps33.xml><?xml version="1.0" encoding="utf-8"?>
+<ds:datastoreItem xmlns:ds="http://schemas.openxmlformats.org/officeDocument/2006/customXml" ds:itemID="{50E80496-9FDC-5741-AAEB-23DFDE8F53C8}">
+  <ds:schemaRefs>
+    <ds:schemaRef ds:uri="http://schemas.openxmlformats.org/officeDocument/2006/bibliography"/>
+  </ds:schemaRefs>
+</ds:datastoreItem>
+</file>
+
+<file path=customXml/itemProps34.xml><?xml version="1.0" encoding="utf-8"?>
+<ds:datastoreItem xmlns:ds="http://schemas.openxmlformats.org/officeDocument/2006/customXml" ds:itemID="{7458F31A-106D-D94C-AA56-21AA5E6352B6}">
+  <ds:schemaRefs>
+    <ds:schemaRef ds:uri="http://schemas.openxmlformats.org/officeDocument/2006/bibliography"/>
+  </ds:schemaRefs>
+</ds:datastoreItem>
+</file>
+
+<file path=customXml/itemProps35.xml><?xml version="1.0" encoding="utf-8"?>
+<ds:datastoreItem xmlns:ds="http://schemas.openxmlformats.org/officeDocument/2006/customXml" ds:itemID="{1457BBC8-CD39-EA41-B90C-5852F5BA8901}">
+  <ds:schemaRefs>
+    <ds:schemaRef ds:uri="http://schemas.openxmlformats.org/officeDocument/2006/bibliography"/>
+  </ds:schemaRefs>
+</ds:datastoreItem>
+</file>
+
+<file path=customXml/itemProps36.xml><?xml version="1.0" encoding="utf-8"?>
+<ds:datastoreItem xmlns:ds="http://schemas.openxmlformats.org/officeDocument/2006/customXml" ds:itemID="{2D2514A3-956B-1C4A-8569-9D0F6D985AEA}">
+  <ds:schemaRefs>
+    <ds:schemaRef ds:uri="http://schemas.openxmlformats.org/officeDocument/2006/bibliography"/>
+  </ds:schemaRefs>
+</ds:datastoreItem>
+</file>
+
+<file path=customXml/itemProps37.xml><?xml version="1.0" encoding="utf-8"?>
+<ds:datastoreItem xmlns:ds="http://schemas.openxmlformats.org/officeDocument/2006/customXml" ds:itemID="{2BB59B7A-383F-804C-AFB4-19E300A38958}">
+  <ds:schemaRefs>
+    <ds:schemaRef ds:uri="http://schemas.openxmlformats.org/officeDocument/2006/bibliography"/>
+  </ds:schemaRefs>
+</ds:datastoreItem>
+</file>
+
+<file path=customXml/itemProps38.xml><?xml version="1.0" encoding="utf-8"?>
+<ds:datastoreItem xmlns:ds="http://schemas.openxmlformats.org/officeDocument/2006/customXml" ds:itemID="{49D34498-89E1-5344-AEF1-904D5516836C}">
+  <ds:schemaRefs>
+    <ds:schemaRef ds:uri="http://schemas.openxmlformats.org/officeDocument/2006/bibliography"/>
+  </ds:schemaRefs>
+</ds:datastoreItem>
+</file>
+
+<file path=customXml/itemProps39.xml><?xml version="1.0" encoding="utf-8"?>
+<ds:datastoreItem xmlns:ds="http://schemas.openxmlformats.org/officeDocument/2006/customXml" ds:itemID="{C73FE552-2DE3-9F43-8CFD-AC37E2EDE96B}">
+  <ds:schemaRefs>
+    <ds:schemaRef ds:uri="http://schemas.openxmlformats.org/officeDocument/2006/bibliography"/>
+  </ds:schemaRefs>
+</ds:datastoreItem>
+</file>
+
+<file path=customXml/itemProps4.xml><?xml version="1.0" encoding="utf-8"?>
 <ds:datastoreItem xmlns:ds="http://schemas.openxmlformats.org/officeDocument/2006/customXml" ds:itemID="{421282B0-A1D5-5845-9095-1F0F26CA8E60}">
   <ds:schemaRefs>
     <ds:schemaRef ds:uri="http://schemas.openxmlformats.org/officeDocument/2006/bibliography"/>
@@ -26202,7 +26923,87 @@
 </ds:datastoreItem>
 </file>
 
-<file path=customXml/itemProps17.xml><?xml version="1.0" encoding="utf-8"?>
+<file path=customXml/itemProps40.xml><?xml version="1.0" encoding="utf-8"?>
+<ds:datastoreItem xmlns:ds="http://schemas.openxmlformats.org/officeDocument/2006/customXml" ds:itemID="{6531F80D-3550-1A49-9BEE-54B86343D73E}">
+  <ds:schemaRefs>
+    <ds:schemaRef ds:uri="http://schemas.openxmlformats.org/officeDocument/2006/bibliography"/>
+  </ds:schemaRefs>
+</ds:datastoreItem>
+</file>
+
+<file path=customXml/itemProps41.xml><?xml version="1.0" encoding="utf-8"?>
+<ds:datastoreItem xmlns:ds="http://schemas.openxmlformats.org/officeDocument/2006/customXml" ds:itemID="{8962FA55-A951-AD45-B720-77D15AEAE7B3}">
+  <ds:schemaRefs>
+    <ds:schemaRef ds:uri="http://schemas.openxmlformats.org/officeDocument/2006/bibliography"/>
+  </ds:schemaRefs>
+</ds:datastoreItem>
+</file>
+
+<file path=customXml/itemProps42.xml><?xml version="1.0" encoding="utf-8"?>
+<ds:datastoreItem xmlns:ds="http://schemas.openxmlformats.org/officeDocument/2006/customXml" ds:itemID="{97012F5F-3ADD-884F-9A46-56C88199FD66}">
+  <ds:schemaRefs>
+    <ds:schemaRef ds:uri="http://schemas.openxmlformats.org/officeDocument/2006/bibliography"/>
+  </ds:schemaRefs>
+</ds:datastoreItem>
+</file>
+
+<file path=customXml/itemProps43.xml><?xml version="1.0" encoding="utf-8"?>
+<ds:datastoreItem xmlns:ds="http://schemas.openxmlformats.org/officeDocument/2006/customXml" ds:itemID="{E288A79B-7981-A540-A2EA-2113B967B9C5}">
+  <ds:schemaRefs>
+    <ds:schemaRef ds:uri="http://schemas.openxmlformats.org/officeDocument/2006/bibliography"/>
+  </ds:schemaRefs>
+</ds:datastoreItem>
+</file>
+
+<file path=customXml/itemProps44.xml><?xml version="1.0" encoding="utf-8"?>
+<ds:datastoreItem xmlns:ds="http://schemas.openxmlformats.org/officeDocument/2006/customXml" ds:itemID="{B4C926A2-9EC3-C54A-BFD8-C4E2DBDD9434}">
+  <ds:schemaRefs>
+    <ds:schemaRef ds:uri="http://schemas.openxmlformats.org/officeDocument/2006/bibliography"/>
+  </ds:schemaRefs>
+</ds:datastoreItem>
+</file>
+
+<file path=customXml/itemProps45.xml><?xml version="1.0" encoding="utf-8"?>
+<ds:datastoreItem xmlns:ds="http://schemas.openxmlformats.org/officeDocument/2006/customXml" ds:itemID="{C0365754-EAE4-E341-A72C-EC792E478464}">
+  <ds:schemaRefs>
+    <ds:schemaRef ds:uri="http://schemas.openxmlformats.org/officeDocument/2006/bibliography"/>
+  </ds:schemaRefs>
+</ds:datastoreItem>
+</file>
+
+<file path=customXml/itemProps46.xml><?xml version="1.0" encoding="utf-8"?>
+<ds:datastoreItem xmlns:ds="http://schemas.openxmlformats.org/officeDocument/2006/customXml" ds:itemID="{F7CCE550-47B8-A34C-B5F4-31A2C449B8EF}">
+  <ds:schemaRefs>
+    <ds:schemaRef ds:uri="http://schemas.openxmlformats.org/officeDocument/2006/bibliography"/>
+  </ds:schemaRefs>
+</ds:datastoreItem>
+</file>
+
+<file path=customXml/itemProps47.xml><?xml version="1.0" encoding="utf-8"?>
+<ds:datastoreItem xmlns:ds="http://schemas.openxmlformats.org/officeDocument/2006/customXml" ds:itemID="{82AA9365-E5FE-D448-A925-37999879DA8D}">
+  <ds:schemaRefs>
+    <ds:schemaRef ds:uri="http://schemas.openxmlformats.org/officeDocument/2006/bibliography"/>
+  </ds:schemaRefs>
+</ds:datastoreItem>
+</file>
+
+<file path=customXml/itemProps48.xml><?xml version="1.0" encoding="utf-8"?>
+<ds:datastoreItem xmlns:ds="http://schemas.openxmlformats.org/officeDocument/2006/customXml" ds:itemID="{35480984-7887-A442-B8F5-C14FD9E82C33}">
+  <ds:schemaRefs>
+    <ds:schemaRef ds:uri="http://schemas.openxmlformats.org/officeDocument/2006/bibliography"/>
+  </ds:schemaRefs>
+</ds:datastoreItem>
+</file>
+
+<file path=customXml/itemProps49.xml><?xml version="1.0" encoding="utf-8"?>
+<ds:datastoreItem xmlns:ds="http://schemas.openxmlformats.org/officeDocument/2006/customXml" ds:itemID="{45749DC0-5477-7E47-AEED-051509C62E87}">
+  <ds:schemaRefs>
+    <ds:schemaRef ds:uri="http://schemas.openxmlformats.org/officeDocument/2006/bibliography"/>
+  </ds:schemaRefs>
+</ds:datastoreItem>
+</file>
+
+<file path=customXml/itemProps5.xml><?xml version="1.0" encoding="utf-8"?>
 <ds:datastoreItem xmlns:ds="http://schemas.openxmlformats.org/officeDocument/2006/customXml" ds:itemID="{06F7AE68-227B-5044-AADA-5757144F6916}">
   <ds:schemaRefs>
     <ds:schemaRef ds:uri="http://schemas.openxmlformats.org/officeDocument/2006/bibliography"/>
@@ -26210,7 +27011,87 @@
 </ds:datastoreItem>
 </file>
 
-<file path=customXml/itemProps18.xml><?xml version="1.0" encoding="utf-8"?>
+<file path=customXml/itemProps50.xml><?xml version="1.0" encoding="utf-8"?>
+<ds:datastoreItem xmlns:ds="http://schemas.openxmlformats.org/officeDocument/2006/customXml" ds:itemID="{9554D5E1-CB72-C04B-BC37-FBB74E845F54}">
+  <ds:schemaRefs>
+    <ds:schemaRef ds:uri="http://schemas.openxmlformats.org/officeDocument/2006/bibliography"/>
+  </ds:schemaRefs>
+</ds:datastoreItem>
+</file>
+
+<file path=customXml/itemProps51.xml><?xml version="1.0" encoding="utf-8"?>
+<ds:datastoreItem xmlns:ds="http://schemas.openxmlformats.org/officeDocument/2006/customXml" ds:itemID="{65995316-B1A7-BF4A-94A9-9D75797974B9}">
+  <ds:schemaRefs>
+    <ds:schemaRef ds:uri="http://schemas.openxmlformats.org/officeDocument/2006/bibliography"/>
+  </ds:schemaRefs>
+</ds:datastoreItem>
+</file>
+
+<file path=customXml/itemProps52.xml><?xml version="1.0" encoding="utf-8"?>
+<ds:datastoreItem xmlns:ds="http://schemas.openxmlformats.org/officeDocument/2006/customXml" ds:itemID="{F6261368-AFDA-2043-A700-E7E6A218B58A}">
+  <ds:schemaRefs>
+    <ds:schemaRef ds:uri="http://schemas.openxmlformats.org/officeDocument/2006/bibliography"/>
+  </ds:schemaRefs>
+</ds:datastoreItem>
+</file>
+
+<file path=customXml/itemProps53.xml><?xml version="1.0" encoding="utf-8"?>
+<ds:datastoreItem xmlns:ds="http://schemas.openxmlformats.org/officeDocument/2006/customXml" ds:itemID="{B4A9B4AF-122D-4943-A023-3184A2A3C8FD}">
+  <ds:schemaRefs>
+    <ds:schemaRef ds:uri="http://schemas.openxmlformats.org/officeDocument/2006/bibliography"/>
+  </ds:schemaRefs>
+</ds:datastoreItem>
+</file>
+
+<file path=customXml/itemProps54.xml><?xml version="1.0" encoding="utf-8"?>
+<ds:datastoreItem xmlns:ds="http://schemas.openxmlformats.org/officeDocument/2006/customXml" ds:itemID="{44BF2B64-6FC0-0D47-94B9-2F023C6344F9}">
+  <ds:schemaRefs>
+    <ds:schemaRef ds:uri="http://schemas.openxmlformats.org/officeDocument/2006/bibliography"/>
+  </ds:schemaRefs>
+</ds:datastoreItem>
+</file>
+
+<file path=customXml/itemProps55.xml><?xml version="1.0" encoding="utf-8"?>
+<ds:datastoreItem xmlns:ds="http://schemas.openxmlformats.org/officeDocument/2006/customXml" ds:itemID="{71FDE947-90D1-8543-8148-3DD72B8DEBF6}">
+  <ds:schemaRefs>
+    <ds:schemaRef ds:uri="http://schemas.openxmlformats.org/officeDocument/2006/bibliography"/>
+  </ds:schemaRefs>
+</ds:datastoreItem>
+</file>
+
+<file path=customXml/itemProps56.xml><?xml version="1.0" encoding="utf-8"?>
+<ds:datastoreItem xmlns:ds="http://schemas.openxmlformats.org/officeDocument/2006/customXml" ds:itemID="{E9A548B2-E603-2645-B522-0991B82473DB}">
+  <ds:schemaRefs>
+    <ds:schemaRef ds:uri="http://schemas.openxmlformats.org/officeDocument/2006/bibliography"/>
+  </ds:schemaRefs>
+</ds:datastoreItem>
+</file>
+
+<file path=customXml/itemProps57.xml><?xml version="1.0" encoding="utf-8"?>
+<ds:datastoreItem xmlns:ds="http://schemas.openxmlformats.org/officeDocument/2006/customXml" ds:itemID="{8AB9F13E-A6FC-D548-AF93-301E4D8C4763}">
+  <ds:schemaRefs>
+    <ds:schemaRef ds:uri="http://schemas.openxmlformats.org/officeDocument/2006/bibliography"/>
+  </ds:schemaRefs>
+</ds:datastoreItem>
+</file>
+
+<file path=customXml/itemProps58.xml><?xml version="1.0" encoding="utf-8"?>
+<ds:datastoreItem xmlns:ds="http://schemas.openxmlformats.org/officeDocument/2006/customXml" ds:itemID="{6B109AC8-17B8-1746-869A-6C6FE01BB29C}">
+  <ds:schemaRefs>
+    <ds:schemaRef ds:uri="http://schemas.openxmlformats.org/officeDocument/2006/bibliography"/>
+  </ds:schemaRefs>
+</ds:datastoreItem>
+</file>
+
+<file path=customXml/itemProps59.xml><?xml version="1.0" encoding="utf-8"?>
+<ds:datastoreItem xmlns:ds="http://schemas.openxmlformats.org/officeDocument/2006/customXml" ds:itemID="{60BA77BF-13BB-AD48-A919-88B6C6A3633D}">
+  <ds:schemaRefs>
+    <ds:schemaRef ds:uri="http://schemas.openxmlformats.org/officeDocument/2006/bibliography"/>
+  </ds:schemaRefs>
+</ds:datastoreItem>
+</file>
+
+<file path=customXml/itemProps6.xml><?xml version="1.0" encoding="utf-8"?>
 <ds:datastoreItem xmlns:ds="http://schemas.openxmlformats.org/officeDocument/2006/customXml" ds:itemID="{CE035497-EFC8-1445-ACEE-8FEEB45B4B0C}">
   <ds:schemaRefs>
     <ds:schemaRef ds:uri="http://schemas.openxmlformats.org/officeDocument/2006/bibliography"/>
@@ -26218,7 +27099,63 @@
 </ds:datastoreItem>
 </file>
 
-<file path=customXml/itemProps19.xml><?xml version="1.0" encoding="utf-8"?>
+<file path=customXml/itemProps60.xml><?xml version="1.0" encoding="utf-8"?>
+<ds:datastoreItem xmlns:ds="http://schemas.openxmlformats.org/officeDocument/2006/customXml" ds:itemID="{E7B7CAEB-D730-FF41-897F-A8C7BDFE00B2}">
+  <ds:schemaRefs>
+    <ds:schemaRef ds:uri="http://schemas.openxmlformats.org/officeDocument/2006/bibliography"/>
+  </ds:schemaRefs>
+</ds:datastoreItem>
+</file>
+
+<file path=customXml/itemProps61.xml><?xml version="1.0" encoding="utf-8"?>
+<ds:datastoreItem xmlns:ds="http://schemas.openxmlformats.org/officeDocument/2006/customXml" ds:itemID="{B7806A96-45FC-C948-9CB3-33C26B48DD57}">
+  <ds:schemaRefs>
+    <ds:schemaRef ds:uri="http://schemas.openxmlformats.org/officeDocument/2006/bibliography"/>
+  </ds:schemaRefs>
+</ds:datastoreItem>
+</file>
+
+<file path=customXml/itemProps62.xml><?xml version="1.0" encoding="utf-8"?>
+<ds:datastoreItem xmlns:ds="http://schemas.openxmlformats.org/officeDocument/2006/customXml" ds:itemID="{3BF26C36-A47A-3741-BAC7-BE3C5547CAAC}">
+  <ds:schemaRefs>
+    <ds:schemaRef ds:uri="http://schemas.openxmlformats.org/officeDocument/2006/bibliography"/>
+  </ds:schemaRefs>
+</ds:datastoreItem>
+</file>
+
+<file path=customXml/itemProps63.xml><?xml version="1.0" encoding="utf-8"?>
+<ds:datastoreItem xmlns:ds="http://schemas.openxmlformats.org/officeDocument/2006/customXml" ds:itemID="{D989BA2D-7089-974C-A7B9-975A6285126C}">
+  <ds:schemaRefs>
+    <ds:schemaRef ds:uri="http://schemas.openxmlformats.org/officeDocument/2006/bibliography"/>
+  </ds:schemaRefs>
+</ds:datastoreItem>
+</file>
+
+<file path=customXml/itemProps64.xml><?xml version="1.0" encoding="utf-8"?>
+<ds:datastoreItem xmlns:ds="http://schemas.openxmlformats.org/officeDocument/2006/customXml" ds:itemID="{5B6AA0AC-70C1-0346-9099-23E7F4E28B05}">
+  <ds:schemaRefs>
+    <ds:schemaRef ds:uri="http://schemas.openxmlformats.org/officeDocument/2006/bibliography"/>
+  </ds:schemaRefs>
+</ds:datastoreItem>
+</file>
+
+<file path=customXml/itemProps65.xml><?xml version="1.0" encoding="utf-8"?>
+<ds:datastoreItem xmlns:ds="http://schemas.openxmlformats.org/officeDocument/2006/customXml" ds:itemID="{DB7118F5-9F77-654E-B718-5EC9AD63B5C0}">
+  <ds:schemaRefs>
+    <ds:schemaRef ds:uri="http://schemas.openxmlformats.org/officeDocument/2006/bibliography"/>
+  </ds:schemaRefs>
+</ds:datastoreItem>
+</file>
+
+<file path=customXml/itemProps66.xml><?xml version="1.0" encoding="utf-8"?>
+<ds:datastoreItem xmlns:ds="http://schemas.openxmlformats.org/officeDocument/2006/customXml" ds:itemID="{9F1BD18D-F07F-FC4A-92AF-F7EF16891D7F}">
+  <ds:schemaRefs>
+    <ds:schemaRef ds:uri="http://schemas.openxmlformats.org/officeDocument/2006/bibliography"/>
+  </ds:schemaRefs>
+</ds:datastoreItem>
+</file>
+
+<file path=customXml/itemProps7.xml><?xml version="1.0" encoding="utf-8"?>
 <ds:datastoreItem xmlns:ds="http://schemas.openxmlformats.org/officeDocument/2006/customXml" ds:itemID="{04CC0F9C-64EF-DF48-BFB9-5B7FC8A1CE6E}">
   <ds:schemaRefs>
     <ds:schemaRef ds:uri="http://schemas.openxmlformats.org/officeDocument/2006/bibliography"/>
@@ -26226,15 +27163,7 @@
 </ds:datastoreItem>
 </file>
 
-<file path=customXml/itemProps2.xml><?xml version="1.0" encoding="utf-8"?>
-<ds:datastoreItem xmlns:ds="http://schemas.openxmlformats.org/officeDocument/2006/customXml" ds:itemID="{332893CB-AEC5-457B-9724-DF4BAFD3DA6F}">
-  <ds:schemaRefs>
-    <ds:schemaRef ds:uri="http://schemas.openxmlformats.org/officeDocument/2006/bibliography"/>
-  </ds:schemaRefs>
-</ds:datastoreItem>
-</file>
-
-<file path=customXml/itemProps20.xml><?xml version="1.0" encoding="utf-8"?>
+<file path=customXml/itemProps8.xml><?xml version="1.0" encoding="utf-8"?>
 <ds:datastoreItem xmlns:ds="http://schemas.openxmlformats.org/officeDocument/2006/customXml" ds:itemID="{4EDB6F4F-92DD-2C44-A98F-984125A687EC}">
   <ds:schemaRefs>
     <ds:schemaRef ds:uri="http://schemas.openxmlformats.org/officeDocument/2006/bibliography"/>
@@ -26242,426 +27171,10 @@
 </ds:datastoreItem>
 </file>
 
-<file path=customXml/itemProps21.xml><?xml version="1.0" encoding="utf-8"?>
+<file path=customXml/itemProps9.xml><?xml version="1.0" encoding="utf-8"?>
 <ds:datastoreItem xmlns:ds="http://schemas.openxmlformats.org/officeDocument/2006/customXml" ds:itemID="{1E5C28FE-187D-A348-B9AB-2C061C5D5D56}">
   <ds:schemaRefs>
     <ds:schemaRef ds:uri="http://schemas.openxmlformats.org/officeDocument/2006/bibliography"/>
   </ds:schemaRefs>
 </ds:datastoreItem>
-</file>
-
-<file path=customXml/itemProps22.xml><?xml version="1.0" encoding="utf-8"?>
-<ds:datastoreItem xmlns:ds="http://schemas.openxmlformats.org/officeDocument/2006/customXml" ds:itemID="{E45FD48C-8B29-D742-ADB0-A82356156DF6}">
-  <ds:schemaRefs>
-    <ds:schemaRef ds:uri="http://schemas.openxmlformats.org/officeDocument/2006/bibliography"/>
-  </ds:schemaRefs>
-</ds:datastoreItem>
-</file>
-
-<file path=customXml/itemProps23.xml><?xml version="1.0" encoding="utf-8"?>
-<ds:datastoreItem xmlns:ds="http://schemas.openxmlformats.org/officeDocument/2006/customXml" ds:itemID="{F1F59D0F-D4A7-7140-9C34-254C7435D910}">
-  <ds:schemaRefs>
-    <ds:schemaRef ds:uri="http://schemas.openxmlformats.org/officeDocument/2006/bibliography"/>
-  </ds:schemaRefs>
-</ds:datastoreItem>
-</file>
-
-<file path=customXml/itemProps24.xml><?xml version="1.0" encoding="utf-8"?>
-<ds:datastoreItem xmlns:ds="http://schemas.openxmlformats.org/officeDocument/2006/customXml" ds:itemID="{731FA955-6178-A044-B4D8-1AD74CCC7669}">
-  <ds:schemaRefs>
-    <ds:schemaRef ds:uri="http://schemas.openxmlformats.org/officeDocument/2006/bibliography"/>
-  </ds:schemaRefs>
-</ds:datastoreItem>
-</file>
-
-<file path=customXml/itemProps25.xml><?xml version="1.0" encoding="utf-8"?>
-<ds:datastoreItem xmlns:ds="http://schemas.openxmlformats.org/officeDocument/2006/customXml" ds:itemID="{DA0F6830-2D2B-4F42-8313-CB1A73CF3358}">
-  <ds:schemaRefs>
-    <ds:schemaRef ds:uri="http://schemas.openxmlformats.org/officeDocument/2006/bibliography"/>
-  </ds:schemaRefs>
-</ds:datastoreItem>
-</file>
-
-<file path=customXml/itemProps26.xml><?xml version="1.0" encoding="utf-8"?>
-<ds:datastoreItem xmlns:ds="http://schemas.openxmlformats.org/officeDocument/2006/customXml" ds:itemID="{CA89D509-C10F-644B-8835-EFE2E2730A24}">
-  <ds:schemaRefs>
-    <ds:schemaRef ds:uri="http://schemas.openxmlformats.org/officeDocument/2006/bibliography"/>
-  </ds:schemaRefs>
-</ds:datastoreItem>
-</file>
-
-<file path=customXml/itemProps27.xml><?xml version="1.0" encoding="utf-8"?>
-<ds:datastoreItem xmlns:ds="http://schemas.openxmlformats.org/officeDocument/2006/customXml" ds:itemID="{D8EE2668-1894-5249-A1CA-ADD0F70B008B}">
-  <ds:schemaRefs>
-    <ds:schemaRef ds:uri="http://schemas.openxmlformats.org/officeDocument/2006/bibliography"/>
-  </ds:schemaRefs>
-</ds:datastoreItem>
-</file>
-
-<file path=customXml/itemProps28.xml><?xml version="1.0" encoding="utf-8"?>
-<ds:datastoreItem xmlns:ds="http://schemas.openxmlformats.org/officeDocument/2006/customXml" ds:itemID="{DF703B2C-8B0A-974E-A6CB-A5A112D0509E}">
-  <ds:schemaRefs>
-    <ds:schemaRef ds:uri="http://schemas.openxmlformats.org/officeDocument/2006/bibliography"/>
-  </ds:schemaRefs>
-</ds:datastoreItem>
-</file>
-
-<file path=customXml/itemProps29.xml><?xml version="1.0" encoding="utf-8"?>
-<ds:datastoreItem xmlns:ds="http://schemas.openxmlformats.org/officeDocument/2006/customXml" ds:itemID="{FA859977-E9CC-2940-ACFC-9850C024FD22}">
-  <ds:schemaRefs>
-    <ds:schemaRef ds:uri="http://schemas.openxmlformats.org/officeDocument/2006/bibliography"/>
-  </ds:schemaRefs>
-</ds:datastoreItem>
-</file>
-
-<file path=customXml/itemProps3.xml><?xml version="1.0" encoding="utf-8"?>
-<ds:datastoreItem xmlns:ds="http://schemas.openxmlformats.org/officeDocument/2006/customXml" ds:itemID="{EB23E4CA-1E92-6B41-9C91-F808CEE3B4AC}">
-  <ds:schemaRefs>
-    <ds:schemaRef ds:uri="http://schemas.openxmlformats.org/officeDocument/2006/bibliography"/>
-  </ds:schemaRefs>
-</ds:datastoreItem>
-</file>
-
-<file path=customXml/itemProps30.xml><?xml version="1.0" encoding="utf-8"?>
-<ds:datastoreItem xmlns:ds="http://schemas.openxmlformats.org/officeDocument/2006/customXml" ds:itemID="{E1BFAD8B-A100-E54B-8422-44452B1836CC}">
-  <ds:schemaRefs>
-    <ds:schemaRef ds:uri="http://schemas.openxmlformats.org/officeDocument/2006/bibliography"/>
-  </ds:schemaRefs>
-</ds:datastoreItem>
-</file>
-
-<file path=customXml/itemProps31.xml><?xml version="1.0" encoding="utf-8"?>
-<ds:datastoreItem xmlns:ds="http://schemas.openxmlformats.org/officeDocument/2006/customXml" ds:itemID="{177AC732-1320-C146-9FC9-961D9A389C24}">
-  <ds:schemaRefs>
-    <ds:schemaRef ds:uri="http://schemas.openxmlformats.org/officeDocument/2006/bibliography"/>
-  </ds:schemaRefs>
-</ds:datastoreItem>
-</file>
-
-<file path=customXml/itemProps32.xml><?xml version="1.0" encoding="utf-8"?>
-<ds:datastoreItem xmlns:ds="http://schemas.openxmlformats.org/officeDocument/2006/customXml" ds:itemID="{5BD1C9E6-A26B-4C4D-93D2-F4FF3AA31C48}">
-  <ds:schemaRefs>
-    <ds:schemaRef ds:uri="http://schemas.openxmlformats.org/officeDocument/2006/bibliography"/>
-  </ds:schemaRefs>
-</ds:datastoreItem>
-</file>
-
-<file path=customXml/itemProps33.xml><?xml version="1.0" encoding="utf-8"?>
-<ds:datastoreItem xmlns:ds="http://schemas.openxmlformats.org/officeDocument/2006/customXml" ds:itemID="{1472CF0E-A427-6343-8449-D1B71FF66796}">
-  <ds:schemaRefs>
-    <ds:schemaRef ds:uri="http://schemas.openxmlformats.org/officeDocument/2006/bibliography"/>
-  </ds:schemaRefs>
-</ds:datastoreItem>
-</file>
-
-<file path=customXml/itemProps34.xml><?xml version="1.0" encoding="utf-8"?>
-<ds:datastoreItem xmlns:ds="http://schemas.openxmlformats.org/officeDocument/2006/customXml" ds:itemID="{F65EB45A-E71E-EE4E-941C-4BB64ECF7F0A}">
-  <ds:schemaRefs>
-    <ds:schemaRef ds:uri="http://schemas.openxmlformats.org/officeDocument/2006/bibliography"/>
-  </ds:schemaRefs>
-</ds:datastoreItem>
-</file>
-
-<file path=customXml/itemProps35.xml><?xml version="1.0" encoding="utf-8"?>
-<ds:datastoreItem xmlns:ds="http://schemas.openxmlformats.org/officeDocument/2006/customXml" ds:itemID="{BDA24BF8-67F2-EB40-AC86-A633408CEFD1}">
-  <ds:schemaRefs>
-    <ds:schemaRef ds:uri="http://schemas.openxmlformats.org/officeDocument/2006/bibliography"/>
-  </ds:schemaRefs>
-</ds:datastoreItem>
-</file>
-
-<file path=customXml/itemProps36.xml><?xml version="1.0" encoding="utf-8"?>
-<ds:datastoreItem xmlns:ds="http://schemas.openxmlformats.org/officeDocument/2006/customXml" ds:itemID="{B9C58815-A331-C94B-A503-BBA16B7E6045}">
-  <ds:schemaRefs>
-    <ds:schemaRef ds:uri="http://schemas.openxmlformats.org/officeDocument/2006/bibliography"/>
-  </ds:schemaRefs>
-</ds:datastoreItem>
-</file>
-
-<file path=customXml/itemProps37.xml><?xml version="1.0" encoding="utf-8"?>
-<ds:datastoreItem xmlns:ds="http://schemas.openxmlformats.org/officeDocument/2006/customXml" ds:itemID="{A7DCBBD3-3476-6649-A36D-0925F8D784E1}">
-  <ds:schemaRefs>
-    <ds:schemaRef ds:uri="http://schemas.openxmlformats.org/officeDocument/2006/bibliography"/>
-  </ds:schemaRefs>
-</ds:datastoreItem>
-</file>
-
-<file path=customXml/itemProps38.xml><?xml version="1.0" encoding="utf-8"?>
-<ds:datastoreItem xmlns:ds="http://schemas.openxmlformats.org/officeDocument/2006/customXml" ds:itemID="{660E4EDB-C812-144E-A020-22FD2116C19C}">
-  <ds:schemaRefs>
-    <ds:schemaRef ds:uri="http://schemas.openxmlformats.org/officeDocument/2006/bibliography"/>
-  </ds:schemaRefs>
-</ds:datastoreItem>
-</file>
-
-<file path=customXml/itemProps39.xml><?xml version="1.0" encoding="utf-8"?>
-<ds:datastoreItem xmlns:ds="http://schemas.openxmlformats.org/officeDocument/2006/customXml" ds:itemID="{82EEA6CB-DDF6-444B-999D-A4B1206D37A6}">
-  <ds:schemaRefs>
-    <ds:schemaRef ds:uri="http://schemas.openxmlformats.org/officeDocument/2006/bibliography"/>
-  </ds:schemaRefs>
-</ds:datastoreItem>
-</file>
-
-<file path=customXml/itemProps4.xml><?xml version="1.0" encoding="utf-8"?>
-<ds:datastoreItem xmlns:ds="http://schemas.openxmlformats.org/officeDocument/2006/customXml" ds:itemID="{D72851E5-6779-4E1C-B9B9-3E12BF8DCE42}">
-  <ds:schemaRefs>
-    <ds:schemaRef ds:uri="http://schemas.openxmlformats.org/officeDocument/2006/bibliography"/>
-  </ds:schemaRefs>
-</ds:datastoreItem>
-</file>
-
-<file path=customXml/itemProps40.xml><?xml version="1.0" encoding="utf-8"?>
-<ds:datastoreItem xmlns:ds="http://schemas.openxmlformats.org/officeDocument/2006/customXml" ds:itemID="{BCFF83D6-6175-3E46-8971-40A845AA5143}">
-  <ds:schemaRefs>
-    <ds:schemaRef ds:uri="http://schemas.openxmlformats.org/officeDocument/2006/bibliography"/>
-  </ds:schemaRefs>
-</ds:datastoreItem>
-</file>
-
-<file path=customXml/itemProps41.xml><?xml version="1.0" encoding="utf-8"?>
-<ds:datastoreItem xmlns:ds="http://schemas.openxmlformats.org/officeDocument/2006/customXml" ds:itemID="{AEDA5201-CF15-E34F-AE06-60AA769176FA}">
-  <ds:schemaRefs>
-    <ds:schemaRef ds:uri="http://schemas.openxmlformats.org/officeDocument/2006/bibliography"/>
-  </ds:schemaRefs>
-</ds:datastoreItem>
-</file>
-
-<file path=customXml/itemProps42.xml><?xml version="1.0" encoding="utf-8"?>
-<ds:datastoreItem xmlns:ds="http://schemas.openxmlformats.org/officeDocument/2006/customXml" ds:itemID="{BEFF6687-29EA-B64D-823D-8C8513991311}">
-  <ds:schemaRefs>
-    <ds:schemaRef ds:uri="http://schemas.openxmlformats.org/officeDocument/2006/bibliography"/>
-  </ds:schemaRefs>
-</ds:datastoreItem>
-</file>
-
-<file path=customXml/itemProps43.xml><?xml version="1.0" encoding="utf-8"?>
-<ds:datastoreItem xmlns:ds="http://schemas.openxmlformats.org/officeDocument/2006/customXml" ds:itemID="{884F2DAA-9569-384B-9290-CBAE9396BCE5}">
-  <ds:schemaRefs>
-    <ds:schemaRef ds:uri="http://schemas.openxmlformats.org/officeDocument/2006/bibliography"/>
-  </ds:schemaRefs>
-</ds:datastoreItem>
-</file>
-
-<file path=customXml/itemProps44.xml><?xml version="1.0" encoding="utf-8"?>
-<ds:datastoreItem xmlns:ds="http://schemas.openxmlformats.org/officeDocument/2006/customXml" ds:itemID="{8A934824-DEA1-0549-84AD-93365A7B9EB5}">
-  <ds:schemaRefs>
-    <ds:schemaRef ds:uri="http://schemas.openxmlformats.org/officeDocument/2006/bibliography"/>
-  </ds:schemaRefs>
-</ds:datastoreItem>
-</file>
-
-<file path=customXml/itemProps45.xml><?xml version="1.0" encoding="utf-8"?>
-<ds:datastoreItem xmlns:ds="http://schemas.openxmlformats.org/officeDocument/2006/customXml" ds:itemID="{50E80496-9FDC-5741-AAEB-23DFDE8F53C8}">
-  <ds:schemaRefs>
-    <ds:schemaRef ds:uri="http://schemas.openxmlformats.org/officeDocument/2006/bibliography"/>
-  </ds:schemaRefs>
-</ds:datastoreItem>
-</file>
-
-<file path=customXml/itemProps46.xml><?xml version="1.0" encoding="utf-8"?>
-<ds:datastoreItem xmlns:ds="http://schemas.openxmlformats.org/officeDocument/2006/customXml" ds:itemID="{7458F31A-106D-D94C-AA56-21AA5E6352B6}">
-  <ds:schemaRefs>
-    <ds:schemaRef ds:uri="http://schemas.openxmlformats.org/officeDocument/2006/bibliography"/>
-  </ds:schemaRefs>
-</ds:datastoreItem>
-</file>
-
-<file path=customXml/itemProps47.xml><?xml version="1.0" encoding="utf-8"?>
-<ds:datastoreItem xmlns:ds="http://schemas.openxmlformats.org/officeDocument/2006/customXml" ds:itemID="{1457BBC8-CD39-EA41-B90C-5852F5BA8901}">
-  <ds:schemaRefs>
-    <ds:schemaRef ds:uri="http://schemas.openxmlformats.org/officeDocument/2006/bibliography"/>
-  </ds:schemaRefs>
-</ds:datastoreItem>
-</file>
-
-<file path=customXml/itemProps48.xml><?xml version="1.0" encoding="utf-8"?>
-<ds:datastoreItem xmlns:ds="http://schemas.openxmlformats.org/officeDocument/2006/customXml" ds:itemID="{2D2514A3-956B-1C4A-8569-9D0F6D985AEA}">
-  <ds:schemaRefs>
-    <ds:schemaRef ds:uri="http://schemas.openxmlformats.org/officeDocument/2006/bibliography"/>
-  </ds:schemaRefs>
-</ds:datastoreItem>
-</file>
-
-<file path=customXml/itemProps49.xml><?xml version="1.0" encoding="utf-8"?>
-<ds:datastoreItem xmlns:ds="http://schemas.openxmlformats.org/officeDocument/2006/customXml" ds:itemID="{2BB59B7A-383F-804C-AFB4-19E300A38958}">
-  <ds:schemaRefs>
-    <ds:schemaRef ds:uri="http://schemas.openxmlformats.org/officeDocument/2006/bibliography"/>
-  </ds:schemaRefs>
-</ds:datastoreItem>
-</file>
-
-<file path=customXml/itemProps5.xml><?xml version="1.0" encoding="utf-8"?>
-<ds:datastoreItem xmlns:ds="http://schemas.openxmlformats.org/officeDocument/2006/customXml" ds:itemID="{09E94D33-3475-C440-982A-AA5CB9051765}">
-  <ds:schemaRefs>
-    <ds:schemaRef ds:uri="http://schemas.openxmlformats.org/officeDocument/2006/bibliography"/>
-  </ds:schemaRefs>
-</ds:datastoreItem>
-</file>
-
-<file path=customXml/itemProps50.xml><?xml version="1.0" encoding="utf-8"?>
-<ds:datastoreItem xmlns:ds="http://schemas.openxmlformats.org/officeDocument/2006/customXml" ds:itemID="{49D34498-89E1-5344-AEF1-904D5516836C}">
-  <ds:schemaRefs>
-    <ds:schemaRef ds:uri="http://schemas.openxmlformats.org/officeDocument/2006/bibliography"/>
-  </ds:schemaRefs>
-</ds:datastoreItem>
-</file>
-
-<file path=customXml/itemProps51.xml><?xml version="1.0" encoding="utf-8"?>
-<ds:datastoreItem xmlns:ds="http://schemas.openxmlformats.org/officeDocument/2006/customXml" ds:itemID="{C73FE552-2DE3-9F43-8CFD-AC37E2EDE96B}">
-  <ds:schemaRefs>
-    <ds:schemaRef ds:uri="http://schemas.openxmlformats.org/officeDocument/2006/bibliography"/>
-  </ds:schemaRefs>
-</ds:datastoreItem>
-</file>
-
-<file path=customXml/itemProps52.xml><?xml version="1.0" encoding="utf-8"?>
-<ds:datastoreItem xmlns:ds="http://schemas.openxmlformats.org/officeDocument/2006/customXml" ds:itemID="{6531F80D-3550-1A49-9BEE-54B86343D73E}">
-  <ds:schemaRefs>
-    <ds:schemaRef ds:uri="http://schemas.openxmlformats.org/officeDocument/2006/bibliography"/>
-  </ds:schemaRefs>
-</ds:datastoreItem>
-</file>
-
-<file path=customXml/itemProps53.xml><?xml version="1.0" encoding="utf-8"?>
-<ds:datastoreItem xmlns:ds="http://schemas.openxmlformats.org/officeDocument/2006/customXml" ds:itemID="{8962FA55-A951-AD45-B720-77D15AEAE7B3}">
-  <ds:schemaRefs>
-    <ds:schemaRef ds:uri="http://schemas.openxmlformats.org/officeDocument/2006/bibliography"/>
-  </ds:schemaRefs>
-</ds:datastoreItem>
-</file>
-
-<file path=customXml/itemProps54.xml><?xml version="1.0" encoding="utf-8"?>
-<ds:datastoreItem xmlns:ds="http://schemas.openxmlformats.org/officeDocument/2006/customXml" ds:itemID="{97012F5F-3ADD-884F-9A46-56C88199FD66}">
-  <ds:schemaRefs>
-    <ds:schemaRef ds:uri="http://schemas.openxmlformats.org/officeDocument/2006/bibliography"/>
-  </ds:schemaRefs>
-</ds:datastoreItem>
-</file>
-
-<file path=customXml/itemProps55.xml><?xml version="1.0" encoding="utf-8"?>
-<ds:datastoreItem xmlns:ds="http://schemas.openxmlformats.org/officeDocument/2006/customXml" ds:itemID="{E288A79B-7981-A540-A2EA-2113B967B9C5}">
-  <ds:schemaRefs>
-    <ds:schemaRef ds:uri="http://schemas.openxmlformats.org/officeDocument/2006/bibliography"/>
-  </ds:schemaRefs>
-</ds:datastoreItem>
-</file>
-
-<file path=customXml/itemProps56.xml><?xml version="1.0" encoding="utf-8"?>
-<ds:datastoreItem xmlns:ds="http://schemas.openxmlformats.org/officeDocument/2006/customXml" ds:itemID="{B4C926A2-9EC3-C54A-BFD8-C4E2DBDD9434}">
-  <ds:schemaRefs>
-    <ds:schemaRef ds:uri="http://schemas.openxmlformats.org/officeDocument/2006/bibliography"/>
-  </ds:schemaRefs>
-</ds:datastoreItem>
-</file>
-
-<file path=customXml/itemProps57.xml><?xml version="1.0" encoding="utf-8"?>
-<ds:datastoreItem xmlns:ds="http://schemas.openxmlformats.org/officeDocument/2006/customXml" ds:itemID="{C0365754-EAE4-E341-A72C-EC792E478464}">
-  <ds:schemaRefs>
-    <ds:schemaRef ds:uri="http://schemas.openxmlformats.org/officeDocument/2006/bibliography"/>
-  </ds:schemaRefs>
-</ds:datastoreItem>
-</file>
-
-<file path=customXml/itemProps58.xml><?xml version="1.0" encoding="utf-8"?>
-<ds:datastoreItem xmlns:ds="http://schemas.openxmlformats.org/officeDocument/2006/customXml" ds:itemID="{F7CCE550-47B8-A34C-B5F4-31A2C449B8EF}">
-  <ds:schemaRefs>
-    <ds:schemaRef ds:uri="http://schemas.openxmlformats.org/officeDocument/2006/bibliography"/>
-  </ds:schemaRefs>
-</ds:datastoreItem>
-</file>
-
-<file path=customXml/itemProps59.xml><?xml version="1.0" encoding="utf-8"?>
-<ds:datastoreItem xmlns:ds="http://schemas.openxmlformats.org/officeDocument/2006/customXml" ds:itemID="{82AA9365-E5FE-D448-A925-37999879DA8D}">
-  <ds:schemaRefs>
-    <ds:schemaRef ds:uri="http://schemas.openxmlformats.org/officeDocument/2006/bibliography"/>
-  </ds:schemaRefs>
-</ds:datastoreItem>
-</file>
-
-<file path=customXml/itemProps6.xml><?xml version="1.0" encoding="utf-8"?>
-<ds:datastoreItem xmlns:ds="http://schemas.openxmlformats.org/officeDocument/2006/customXml" ds:itemID="{1DF465E0-39E5-FF4C-BECB-1D2915533E59}">
-  <ds:schemaRefs>
-    <ds:schemaRef ds:uri="http://schemas.openxmlformats.org/officeDocument/2006/bibliography"/>
-  </ds:schemaRefs>
-</ds:datastoreItem>
-</file>
-
-<file path=customXml/itemProps60.xml><?xml version="1.0" encoding="utf-8"?>
-<ds:datastoreItem xmlns:ds="http://schemas.openxmlformats.org/officeDocument/2006/customXml" ds:itemID="{35480984-7887-A442-B8F5-C14FD9E82C33}">
-  <ds:schemaRefs>
-    <ds:schemaRef ds:uri="http://schemas.openxmlformats.org/officeDocument/2006/bibliography"/>
-  </ds:schemaRefs>
-</ds:datastoreItem>
-</file>
-
-<file path=customXml/itemProps61.xml><?xml version="1.0" encoding="utf-8"?>
-<ds:datastoreItem xmlns:ds="http://schemas.openxmlformats.org/officeDocument/2006/customXml" ds:itemID="{45749DC0-5477-7E47-AEED-051509C62E87}">
-  <ds:schemaRefs>
-    <ds:schemaRef ds:uri="http://schemas.openxmlformats.org/officeDocument/2006/bibliography"/>
-  </ds:schemaRefs>
-</ds:datastoreItem>
-</file>
-
-<file path=customXml/itemProps62.xml><?xml version="1.0" encoding="utf-8"?>
-<ds:datastoreItem xmlns:ds="http://schemas.openxmlformats.org/officeDocument/2006/customXml" ds:itemID="{9554D5E1-CB72-C04B-BC37-FBB74E845F54}">
-  <ds:schemaRefs>
-    <ds:schemaRef ds:uri="http://schemas.openxmlformats.org/officeDocument/2006/bibliography"/>
-  </ds:schemaRefs>
-</ds:datastoreItem>
-</file>
-
-<file path=customXml/itemProps63.xml><?xml version="1.0" encoding="utf-8"?>
-<ds:datastoreItem xmlns:ds="http://schemas.openxmlformats.org/officeDocument/2006/customXml" ds:itemID="{65995316-B1A7-BF4A-94A9-9D75797974B9}">
-  <ds:schemaRefs>
-    <ds:schemaRef ds:uri="http://schemas.openxmlformats.org/officeDocument/2006/bibliography"/>
-  </ds:schemaRefs>
-</ds:datastoreItem>
-</file>
-
-<file path=customXml/itemProps64.xml><?xml version="1.0" encoding="utf-8"?>
-<ds:datastoreItem xmlns:ds="http://schemas.openxmlformats.org/officeDocument/2006/customXml" ds:itemID="{F6261368-AFDA-2043-A700-E7E6A218B58A}">
-  <ds:schemaRefs>
-    <ds:schemaRef ds:uri="http://schemas.openxmlformats.org/officeDocument/2006/bibliography"/>
-  </ds:schemaRefs>
-</ds:datastoreItem>
-</file>
-
-<file path=customXml/itemProps65.xml><?xml version="1.0" encoding="utf-8"?>
-<ds:datastoreItem xmlns:ds="http://schemas.openxmlformats.org/officeDocument/2006/customXml" ds:itemID="{B4A9B4AF-122D-4943-A023-3184A2A3C8FD}">
-  <ds:schemaRefs>
-    <ds:schemaRef ds:uri="http://schemas.openxmlformats.org/officeDocument/2006/bibliography"/>
-  </ds:schemaRefs>
-</ds:datastoreItem>
-</file>
-
-<file path=customXml/itemProps66.xml><?xml version="1.0" encoding="utf-8"?>
-<ds:datastoreItem xmlns:ds="http://schemas.openxmlformats.org/officeDocument/2006/customXml" ds:itemID="{44BF2B64-6FC0-0D47-94B9-2F023C6344F9}">
-  <ds:schemaRefs>
-    <ds:schemaRef ds:uri="http://schemas.openxmlformats.org/officeDocument/2006/bibliography"/>
-  </ds:schemaRefs>
-</ds:datastoreItem>
-</file>
-
-<file path=customXml/itemProps7.xml><?xml version="1.0" encoding="utf-8"?>
-<ds:datastoreItem xmlns:ds="http://schemas.openxmlformats.org/officeDocument/2006/customXml" ds:itemID="{E25147DA-AA79-0D4F-A823-7F8048E5AA05}">
-  <ds:schemaRefs>
-    <ds:schemaRef ds:uri="http://schemas.openxmlformats.org/officeDocument/2006/bibliography"/>
-  </ds:schemaRefs>
-</ds:datastoreItem>
-</file>
-
-<file path=customXml/itemProps8.xml><?xml version="1.0" encoding="utf-8"?>
-<ds:datastoreItem xmlns:ds="http://schemas.openxmlformats.org/officeDocument/2006/customXml" ds:itemID="{9F5316FC-D0D4-4945-9796-3F7DF0A39456}">
-  <ds:schemaRefs>
-    <ds:schemaRef ds:uri="http://schemas.openxmlformats.org/officeDocument/2006/bibliography"/>
-  </ds:schemaRefs>
-</ds:datastoreItem>
-</file>
-
-<file path=customXml/itemProps9.xml><?xml version="1.0" encoding="utf-8"?>
-<ds:datastoreItem xmlns:ds="http://schemas.openxmlformats.org/officeDocument/2006/customXml" ds:itemID="{5EACC8AD-42B2-1C4B-97E2-56664E496ABD}">
-  <ds:schemaRefs>
-    <ds:schemaRef ds:uri="http://schemas.openxmlformats.org/officeDocument/2006/bibliography"/>
-  </ds:schemaRefs>
-</ds:datastoreItem>
 </file>
</xml_diff>

<commit_message>
Added Figure 2B to manuscript
</commit_message>
<xml_diff>
--- a/manuscript/Acromegaly-Manuscript/manuscript.docx
+++ b/manuscript/Acromegaly-Manuscript/manuscript.docx
@@ -1964,15 +1964,7 @@
         <w:rPr>
           <w:rFonts w:ascii="Times New Roman" w:hAnsi="Times New Roman" w:cs="Times New Roman"/>
         </w:rPr>
-        <w:t xml:space="preserve"> adipocytes extra</w:t>
-      </w:r>
-      <w:bookmarkStart w:id="15" w:name="_GoBack"/>
-      <w:bookmarkEnd w:id="15"/>
-      <w:r>
-        <w:rPr>
-          <w:rFonts w:ascii="Times New Roman" w:hAnsi="Times New Roman" w:cs="Times New Roman"/>
-        </w:rPr>
-        <w:t xml:space="preserve">cted from </w:t>
+        <w:t xml:space="preserve"> adipocytes extracted from </w:t>
       </w:r>
       <w:proofErr w:type="spellStart"/>
       <w:r>
@@ -7256,7 +7248,7 @@
         </w:rPr>
         <w:t xml:space="preserve"> </w:t>
       </w:r>
-      <w:ins w:id="16" w:author="Dave Bridges" w:date="2014-10-08T10:57:00Z">
+      <w:ins w:id="15" w:author="Dave Bridges" w:date="2014-10-08T10:57:00Z">
         <w:r>
           <w:rPr>
             <w:rFonts w:ascii="Times New Roman" w:hAnsi="Times New Roman" w:cs="Times New Roman"/>
@@ -7270,6 +7262,14 @@
         </w:rPr>
         <w:t>(Figure 2</w:t>
       </w:r>
+      <w:ins w:id="16" w:author="Dave Bridges" w:date="2014-10-12T18:16:00Z">
+        <w:r>
+          <w:rPr>
+            <w:rFonts w:ascii="Times New Roman" w:hAnsi="Times New Roman" w:cs="Times New Roman"/>
+          </w:rPr>
+          <w:t>A</w:t>
+        </w:r>
+      </w:ins>
       <w:r>
         <w:rPr>
           <w:rFonts w:ascii="Times New Roman" w:hAnsi="Times New Roman" w:cs="Times New Roman"/>
@@ -7329,9 +7329,27 @@
           <w:sz w:val="22"/>
           <w:szCs w:val="22"/>
         </w:rPr>
-        <w:t xml:space="preserve"> patients over 60 were larger than in patients under 60.  Amongst genes </w:t>
-      </w:r>
-      <w:del w:id="17" w:author="Dave Bridges" w:date="2014-10-09T13:43:00Z">
+        <w:t xml:space="preserve"> patients over 60 were larger than in patients under 60</w:t>
+      </w:r>
+      <w:ins w:id="17" w:author="Dave Bridges" w:date="2014-10-12T18:16:00Z">
+        <w:r>
+          <w:rPr>
+            <w:rFonts w:ascii="Times New Roman" w:hAnsi="Times New Roman"/>
+            <w:sz w:val="22"/>
+            <w:szCs w:val="22"/>
+          </w:rPr>
+          <w:t xml:space="preserve"> (Figure 2B)</w:t>
+        </w:r>
+      </w:ins>
+      <w:r>
+        <w:rPr>
+          <w:rFonts w:ascii="Times New Roman" w:hAnsi="Times New Roman"/>
+          <w:sz w:val="22"/>
+          <w:szCs w:val="22"/>
+        </w:rPr>
+        <w:t xml:space="preserve">.  Amongst genes </w:t>
+      </w:r>
+      <w:del w:id="18" w:author="Dave Bridges" w:date="2014-10-09T13:43:00Z">
         <w:r>
           <w:rPr>
             <w:rFonts w:ascii="Times New Roman" w:hAnsi="Times New Roman"/>
@@ -7341,7 +7359,7 @@
           <w:delText xml:space="preserve">which </w:delText>
         </w:r>
       </w:del>
-      <w:ins w:id="18" w:author="Dave Bridges" w:date="2014-10-09T13:43:00Z">
+      <w:ins w:id="19" w:author="Dave Bridges" w:date="2014-10-09T13:43:00Z">
         <w:r>
           <w:rPr>
             <w:rFonts w:ascii="Times New Roman" w:hAnsi="Times New Roman"/>
@@ -7550,71 +7568,53 @@
           <w:sz w:val="22"/>
           <w:szCs w:val="22"/>
         </w:rPr>
-        <w:t xml:space="preserve">fatty </w:t>
-      </w:r>
-      <w:proofErr w:type="gramStart"/>
+        <w:t>fatty acid metabolism, biosynthesis of unsaturated fatty acids</w:t>
+      </w:r>
       <w:r>
         <w:rPr>
           <w:rFonts w:ascii="Times New Roman" w:hAnsi="Times New Roman"/>
           <w:sz w:val="22"/>
           <w:szCs w:val="22"/>
         </w:rPr>
-        <w:t>acid</w:t>
-      </w:r>
-      <w:proofErr w:type="gramEnd"/>
+        <w:t xml:space="preserve"> as well as genes which regulate the cell cycle.  We also observed </w:t>
+      </w:r>
+      <w:proofErr w:type="spellStart"/>
       <w:r>
         <w:rPr>
           <w:rFonts w:ascii="Times New Roman" w:hAnsi="Times New Roman"/>
           <w:sz w:val="22"/>
           <w:szCs w:val="22"/>
         </w:rPr>
-        <w:t xml:space="preserve"> metabolism, biosynthesis of unsaturated fatty acids</w:t>
-      </w:r>
+        <w:t>downregulation</w:t>
+      </w:r>
+      <w:proofErr w:type="spellEnd"/>
       <w:r>
         <w:rPr>
           <w:rFonts w:ascii="Times New Roman" w:hAnsi="Times New Roman"/>
           <w:sz w:val="22"/>
           <w:szCs w:val="22"/>
         </w:rPr>
-        <w:t xml:space="preserve"> as well as genes which regulate the cell cycle.  We also observed </w:t>
-      </w:r>
-      <w:proofErr w:type="spellStart"/>
+        <w:t xml:space="preserve"> of genes involved in pathways of GPCR signaling, </w:t>
+      </w:r>
+      <w:commentRangeStart w:id="20"/>
       <w:r>
         <w:rPr>
           <w:rFonts w:ascii="Times New Roman" w:hAnsi="Times New Roman"/>
           <w:sz w:val="22"/>
           <w:szCs w:val="22"/>
         </w:rPr>
-        <w:t>downregulation</w:t>
-      </w:r>
-      <w:proofErr w:type="spellEnd"/>
-      <w:r>
-        <w:rPr>
-          <w:rFonts w:ascii="Times New Roman" w:hAnsi="Times New Roman"/>
-          <w:sz w:val="22"/>
-          <w:szCs w:val="22"/>
-        </w:rPr>
-        <w:t xml:space="preserve"> of genes involved in pathways of GPCR signaling, </w:t>
-      </w:r>
-      <w:commentRangeStart w:id="19"/>
-      <w:r>
-        <w:rPr>
-          <w:rFonts w:ascii="Times New Roman" w:hAnsi="Times New Roman"/>
-          <w:sz w:val="22"/>
-          <w:szCs w:val="22"/>
-        </w:rPr>
         <w:t xml:space="preserve">MAPK </w:t>
       </w:r>
-      <w:commentRangeEnd w:id="19"/>
+      <w:commentRangeEnd w:id="20"/>
       <w:r>
         <w:rPr>
           <w:rStyle w:val="CommentReference"/>
           <w:rFonts w:ascii="Calibri" w:hAnsi="Calibri" w:cs="Arial"/>
           <w:lang w:bidi="he-IL"/>
         </w:rPr>
-        <w:commentReference w:id="19"/>
-      </w:r>
-      <w:commentRangeStart w:id="20"/>
+        <w:commentReference w:id="20"/>
+      </w:r>
+      <w:commentRangeStart w:id="21"/>
       <w:r>
         <w:rPr>
           <w:rFonts w:ascii="Times New Roman" w:hAnsi="Times New Roman"/>
@@ -7623,14 +7623,14 @@
         </w:rPr>
         <w:t>signaling</w:t>
       </w:r>
-      <w:commentRangeEnd w:id="20"/>
+      <w:commentRangeEnd w:id="21"/>
       <w:r>
         <w:rPr>
           <w:rStyle w:val="CommentReference"/>
           <w:rFonts w:ascii="Calibri" w:hAnsi="Calibri" w:cs="Arial"/>
           <w:lang w:bidi="he-IL"/>
         </w:rPr>
-        <w:commentReference w:id="20"/>
+        <w:commentReference w:id="21"/>
       </w:r>
       <w:r>
         <w:rPr>
@@ -7656,7 +7656,7 @@
         </w:rPr>
         <w:t xml:space="preserve"> (</w:t>
       </w:r>
-      <w:commentRangeStart w:id="21"/>
+      <w:commentRangeStart w:id="22"/>
       <w:r>
         <w:rPr>
           <w:rFonts w:ascii="Times New Roman" w:hAnsi="Times New Roman"/>
@@ -7697,14 +7697,14 @@
         </w:rPr>
         <w:t xml:space="preserve"> and 3</w:t>
       </w:r>
-      <w:commentRangeEnd w:id="21"/>
+      <w:commentRangeEnd w:id="22"/>
       <w:r>
         <w:rPr>
           <w:rStyle w:val="CommentReference"/>
           <w:rFonts w:ascii="Calibri" w:hAnsi="Calibri" w:cs="Arial"/>
           <w:lang w:bidi="he-IL"/>
         </w:rPr>
-        <w:commentReference w:id="21"/>
+        <w:commentReference w:id="22"/>
       </w:r>
       <w:r>
         <w:rPr>
@@ -7804,7 +7804,7 @@
         </w:rPr>
         <w:t xml:space="preserve">.  </w:t>
       </w:r>
-      <w:commentRangeStart w:id="22"/>
+      <w:commentRangeStart w:id="23"/>
       <w:r>
         <w:rPr>
           <w:rFonts w:ascii="Times New Roman" w:hAnsi="Times New Roman"/>
@@ -8015,14 +8015,14 @@
         </w:rPr>
         <w:t xml:space="preserve">  </w:t>
       </w:r>
-      <w:commentRangeEnd w:id="22"/>
+      <w:commentRangeEnd w:id="23"/>
       <w:r>
         <w:rPr>
           <w:rStyle w:val="CommentReference"/>
           <w:rFonts w:ascii="Calibri" w:hAnsi="Calibri" w:cs="Arial"/>
           <w:lang w:bidi="he-IL"/>
         </w:rPr>
-        <w:commentReference w:id="22"/>
+        <w:commentReference w:id="23"/>
       </w:r>
     </w:p>
     <w:p>
@@ -9084,7 +9084,7 @@
         <w:bidi w:val="0"/>
         <w:spacing w:line="480" w:lineRule="auto"/>
         <w:rPr>
-          <w:ins w:id="23" w:author="Irit Hochberg" w:date="2014-10-06T15:12:00Z"/>
+          <w:ins w:id="24" w:author="Irit Hochberg" w:date="2014-10-06T15:12:00Z"/>
           <w:rFonts w:ascii="Arial" w:eastAsia="Times New Roman" w:hAnsi="Arial"/>
           <w:sz w:val="20"/>
           <w:szCs w:val="20"/>
@@ -9279,7 +9279,7 @@
         </w:rPr>
         <w:t xml:space="preserve"> </w:t>
       </w:r>
-      <w:ins w:id="24" w:author="Dave Bridges" w:date="2014-10-08T08:42:00Z">
+      <w:ins w:id="25" w:author="Dave Bridges" w:date="2014-10-08T08:42:00Z">
         <w:r>
           <w:rPr>
             <w:rFonts w:ascii="Arial" w:eastAsia="Times New Roman" w:hAnsi="Arial"/>
@@ -9289,7 +9289,7 @@
           <w:t>due to</w:t>
         </w:r>
       </w:ins>
-      <w:ins w:id="25" w:author="Dave Bridges" w:date="2014-10-08T08:15:00Z">
+      <w:ins w:id="26" w:author="Dave Bridges" w:date="2014-10-08T08:15:00Z">
         <w:r>
           <w:rPr>
             <w:rFonts w:ascii="Arial" w:eastAsia="Times New Roman" w:hAnsi="Arial"/>
@@ -9414,7 +9414,7 @@
         </w:rPr>
         <w:t xml:space="preserve"> gene correlates well with that of serum IGF-1</w:t>
       </w:r>
-      <w:ins w:id="26" w:author="Irit Hochberg" w:date="2014-10-06T15:07:00Z">
+      <w:ins w:id="27" w:author="Irit Hochberg" w:date="2014-10-06T15:07:00Z">
         <w:r>
           <w:rPr>
             <w:rFonts w:ascii="Times New Roman" w:hAnsi="Times New Roman" w:cs="Times New Roman"/>
@@ -9460,8 +9460,8 @@
         </w:rPr>
         <w:t xml:space="preserve"> subjects</w:t>
       </w:r>
-      <w:commentRangeStart w:id="27"/>
-      <w:del w:id="28" w:author="Dave Bridges" w:date="2014-10-08T08:15:00Z">
+      <w:commentRangeStart w:id="28"/>
+      <w:del w:id="29" w:author="Dave Bridges" w:date="2014-10-08T08:15:00Z">
         <w:r>
           <w:rPr>
             <w:rFonts w:ascii="Times New Roman" w:hAnsi="Times New Roman" w:cs="Times New Roman"/>
@@ -9475,8 +9475,8 @@
           <w:delText xml:space="preserve"> </w:delText>
         </w:r>
       </w:del>
-      <w:ins w:id="29" w:author="Irit Hochberg" w:date="2014-10-06T14:56:00Z">
-        <w:del w:id="30" w:author="Dave Bridges" w:date="2014-10-08T08:15:00Z">
+      <w:ins w:id="30" w:author="Irit Hochberg" w:date="2014-10-06T14:56:00Z">
+        <w:del w:id="31" w:author="Dave Bridges" w:date="2014-10-08T08:15:00Z">
           <w:r>
             <w:rPr>
               <w:rFonts w:ascii="Times New Roman" w:hAnsi="Times New Roman" w:cs="Times New Roman"/>
@@ -9485,8 +9485,8 @@
           </w:r>
         </w:del>
       </w:ins>
-      <w:ins w:id="31" w:author="Irit Hochberg" w:date="2014-10-06T15:13:00Z">
-        <w:del w:id="32" w:author="Dave Bridges" w:date="2014-10-08T08:15:00Z">
+      <w:ins w:id="32" w:author="Irit Hochberg" w:date="2014-10-06T15:13:00Z">
+        <w:del w:id="33" w:author="Dave Bridges" w:date="2014-10-08T08:15:00Z">
           <w:r>
             <w:rPr>
               <w:rFonts w:ascii="Times New Roman" w:hAnsi="Times New Roman" w:cs="Times New Roman"/>
@@ -9495,8 +9495,8 @@
           </w:r>
         </w:del>
       </w:ins>
-      <w:ins w:id="33" w:author="Irit Hochberg" w:date="2014-10-06T14:56:00Z">
-        <w:del w:id="34" w:author="Dave Bridges" w:date="2014-10-08T08:15:00Z">
+      <w:ins w:id="34" w:author="Irit Hochberg" w:date="2014-10-06T14:56:00Z">
+        <w:del w:id="35" w:author="Dave Bridges" w:date="2014-10-08T08:15:00Z">
           <w:r>
             <w:rPr>
               <w:rFonts w:ascii="Times New Roman" w:hAnsi="Times New Roman" w:cs="Times New Roman"/>
@@ -9505,8 +9505,8 @@
           </w:r>
         </w:del>
       </w:ins>
-      <w:ins w:id="35" w:author="Irit Hochberg" w:date="2014-10-06T15:09:00Z">
-        <w:del w:id="36" w:author="Dave Bridges" w:date="2014-10-08T08:15:00Z">
+      <w:ins w:id="36" w:author="Irit Hochberg" w:date="2014-10-06T15:09:00Z">
+        <w:del w:id="37" w:author="Dave Bridges" w:date="2014-10-08T08:15:00Z">
           <w:r>
             <w:rPr>
               <w:rFonts w:ascii="Times New Roman" w:hAnsi="Times New Roman" w:cs="Times New Roman"/>
@@ -9515,8 +9515,8 @@
           </w:r>
         </w:del>
       </w:ins>
-      <w:ins w:id="37" w:author="Irit Hochberg" w:date="2014-10-06T15:15:00Z">
-        <w:del w:id="38" w:author="Dave Bridges" w:date="2014-10-08T08:15:00Z">
+      <w:ins w:id="38" w:author="Irit Hochberg" w:date="2014-10-06T15:15:00Z">
+        <w:del w:id="39" w:author="Dave Bridges" w:date="2014-10-08T08:15:00Z">
           <w:r>
             <w:rPr>
               <w:rFonts w:asciiTheme="majorBidi" w:hAnsiTheme="majorBidi" w:cstheme="majorBidi"/>
@@ -9525,8 +9525,8 @@
           </w:r>
         </w:del>
       </w:ins>
-      <w:ins w:id="39" w:author="Irit Hochberg" w:date="2014-10-06T15:09:00Z">
-        <w:del w:id="40" w:author="Dave Bridges" w:date="2014-10-08T08:15:00Z">
+      <w:ins w:id="40" w:author="Irit Hochberg" w:date="2014-10-06T15:09:00Z">
+        <w:del w:id="41" w:author="Dave Bridges" w:date="2014-10-08T08:15:00Z">
           <w:r>
             <w:rPr>
               <w:rFonts w:ascii="Times New Roman" w:hAnsi="Times New Roman" w:cs="Times New Roman"/>
@@ -9535,8 +9535,8 @@
           </w:r>
         </w:del>
       </w:ins>
-      <w:ins w:id="41" w:author="Irit Hochberg" w:date="2014-10-06T14:56:00Z">
-        <w:del w:id="42" w:author="Dave Bridges" w:date="2014-10-08T08:15:00Z">
+      <w:ins w:id="42" w:author="Irit Hochberg" w:date="2014-10-06T14:56:00Z">
+        <w:del w:id="43" w:author="Dave Bridges" w:date="2014-10-08T08:15:00Z">
           <w:r>
             <w:rPr>
               <w:rFonts w:ascii="Times New Roman" w:hAnsi="Times New Roman" w:cs="Times New Roman"/>
@@ -9545,8 +9545,8 @@
           </w:r>
         </w:del>
       </w:ins>
-      <w:ins w:id="43" w:author="Irit Hochberg" w:date="2014-10-06T15:14:00Z">
-        <w:del w:id="44" w:author="Dave Bridges" w:date="2014-10-08T08:15:00Z">
+      <w:ins w:id="44" w:author="Irit Hochberg" w:date="2014-10-06T15:14:00Z">
+        <w:del w:id="45" w:author="Dave Bridges" w:date="2014-10-08T08:15:00Z">
           <w:r>
             <w:rPr>
               <w:rFonts w:ascii="Times New Roman" w:hAnsi="Times New Roman" w:cs="Times New Roman"/>
@@ -9555,8 +9555,8 @@
           </w:r>
         </w:del>
       </w:ins>
-      <w:ins w:id="45" w:author="Irit Hochberg" w:date="2014-10-06T15:15:00Z">
-        <w:del w:id="46" w:author="Dave Bridges" w:date="2014-10-08T08:15:00Z">
+      <w:ins w:id="46" w:author="Irit Hochberg" w:date="2014-10-06T15:15:00Z">
+        <w:del w:id="47" w:author="Dave Bridges" w:date="2014-10-08T08:15:00Z">
           <w:r>
             <w:rPr>
               <w:rFonts w:asciiTheme="majorBidi" w:hAnsiTheme="majorBidi" w:cstheme="majorBidi"/>
@@ -9577,8 +9577,8 @@
           </w:r>
         </w:del>
       </w:ins>
-      <w:ins w:id="47" w:author="Irit Hochberg" w:date="2014-10-06T15:14:00Z">
-        <w:del w:id="48" w:author="Dave Bridges" w:date="2014-10-08T08:15:00Z">
+      <w:ins w:id="48" w:author="Irit Hochberg" w:date="2014-10-06T15:14:00Z">
+        <w:del w:id="49" w:author="Dave Bridges" w:date="2014-10-08T08:15:00Z">
           <w:r>
             <w:rPr>
               <w:rFonts w:ascii="Times New Roman" w:hAnsi="Times New Roman" w:cs="Times New Roman"/>
@@ -9587,8 +9587,8 @@
           </w:r>
         </w:del>
       </w:ins>
-      <w:ins w:id="49" w:author="Irit Hochberg" w:date="2014-10-06T15:15:00Z">
-        <w:del w:id="50" w:author="Dave Bridges" w:date="2014-10-08T08:15:00Z">
+      <w:ins w:id="50" w:author="Irit Hochberg" w:date="2014-10-06T15:15:00Z">
+        <w:del w:id="51" w:author="Dave Bridges" w:date="2014-10-08T08:15:00Z">
           <w:r>
             <w:rPr>
               <w:rFonts w:asciiTheme="majorBidi" w:hAnsiTheme="majorBidi" w:cstheme="majorBidi"/>
@@ -9597,8 +9597,8 @@
           </w:r>
         </w:del>
       </w:ins>
-      <w:ins w:id="51" w:author="Irit Hochberg" w:date="2014-10-06T15:08:00Z">
-        <w:del w:id="52" w:author="Dave Bridges" w:date="2014-10-08T08:15:00Z">
+      <w:ins w:id="52" w:author="Irit Hochberg" w:date="2014-10-06T15:08:00Z">
+        <w:del w:id="53" w:author="Dave Bridges" w:date="2014-10-08T08:15:00Z">
           <w:r>
             <w:rPr>
               <w:rFonts w:ascii="Times New Roman" w:hAnsi="Times New Roman" w:cs="Times New Roman"/>
@@ -9607,8 +9607,8 @@
           </w:r>
         </w:del>
       </w:ins>
-      <w:ins w:id="53" w:author="Irit Hochberg" w:date="2014-10-06T15:14:00Z">
-        <w:del w:id="54" w:author="Dave Bridges" w:date="2014-10-08T08:15:00Z">
+      <w:ins w:id="54" w:author="Irit Hochberg" w:date="2014-10-06T15:14:00Z">
+        <w:del w:id="55" w:author="Dave Bridges" w:date="2014-10-08T08:15:00Z">
           <w:r>
             <w:rPr>
               <w:rFonts w:ascii="Times New Roman" w:hAnsi="Times New Roman" w:cs="Times New Roman"/>
@@ -9617,8 +9617,8 @@
           </w:r>
         </w:del>
       </w:ins>
-      <w:ins w:id="55" w:author="Irit Hochberg" w:date="2014-10-06T15:12:00Z">
-        <w:del w:id="56" w:author="Dave Bridges" w:date="2014-10-08T08:15:00Z">
+      <w:ins w:id="56" w:author="Irit Hochberg" w:date="2014-10-06T15:12:00Z">
+        <w:del w:id="57" w:author="Dave Bridges" w:date="2014-10-08T08:15:00Z">
           <w:r>
             <w:rPr>
               <w:rFonts w:ascii="Times New Roman" w:hAnsi="Times New Roman" w:cs="Times New Roman"/>
@@ -9627,8 +9627,8 @@
           </w:r>
         </w:del>
       </w:ins>
-      <w:ins w:id="57" w:author="Irit Hochberg" w:date="2014-10-06T15:14:00Z">
-        <w:del w:id="58" w:author="Dave Bridges" w:date="2014-10-08T08:15:00Z">
+      <w:ins w:id="58" w:author="Irit Hochberg" w:date="2014-10-06T15:14:00Z">
+        <w:del w:id="59" w:author="Dave Bridges" w:date="2014-10-08T08:15:00Z">
           <w:r>
             <w:rPr>
               <w:rFonts w:ascii="Times New Roman" w:hAnsi="Times New Roman" w:cs="Times New Roman"/>
@@ -9637,8 +9637,8 @@
           </w:r>
         </w:del>
       </w:ins>
-      <w:ins w:id="59" w:author="Irit Hochberg" w:date="2014-10-06T15:12:00Z">
-        <w:del w:id="60" w:author="Dave Bridges" w:date="2014-10-08T08:15:00Z">
+      <w:ins w:id="60" w:author="Irit Hochberg" w:date="2014-10-06T15:12:00Z">
+        <w:del w:id="61" w:author="Dave Bridges" w:date="2014-10-08T08:15:00Z">
           <w:r>
             <w:rPr>
               <w:rFonts w:ascii="Times New Roman" w:hAnsi="Times New Roman" w:cs="Times New Roman"/>
@@ -9647,8 +9647,8 @@
           </w:r>
         </w:del>
       </w:ins>
-      <w:ins w:id="61" w:author="Irit Hochberg" w:date="2014-10-06T15:14:00Z">
-        <w:del w:id="62" w:author="Dave Bridges" w:date="2014-10-08T08:15:00Z">
+      <w:ins w:id="62" w:author="Irit Hochberg" w:date="2014-10-06T15:14:00Z">
+        <w:del w:id="63" w:author="Dave Bridges" w:date="2014-10-08T08:15:00Z">
           <w:r>
             <w:rPr>
               <w:rFonts w:ascii="Times New Roman" w:hAnsi="Times New Roman" w:cs="Times New Roman"/>
@@ -9657,8 +9657,8 @@
           </w:r>
         </w:del>
       </w:ins>
-      <w:ins w:id="63" w:author="Irit Hochberg" w:date="2014-10-06T15:12:00Z">
-        <w:del w:id="64" w:author="Dave Bridges" w:date="2014-10-08T08:15:00Z">
+      <w:ins w:id="64" w:author="Irit Hochberg" w:date="2014-10-06T15:12:00Z">
+        <w:del w:id="65" w:author="Dave Bridges" w:date="2014-10-08T08:15:00Z">
           <w:r>
             <w:rPr>
               <w:lang w:val="en"/>
@@ -9681,8 +9681,8 @@
           </w:r>
         </w:del>
       </w:ins>
-      <w:ins w:id="65" w:author="Irit Hochberg" w:date="2014-10-06T15:13:00Z">
-        <w:del w:id="66" w:author="Dave Bridges" w:date="2014-10-08T08:15:00Z">
+      <w:ins w:id="66" w:author="Irit Hochberg" w:date="2014-10-06T15:13:00Z">
+        <w:del w:id="67" w:author="Dave Bridges" w:date="2014-10-08T08:15:00Z">
           <w:r>
             <w:rPr>
               <w:rFonts w:ascii="Arial" w:eastAsia="Times New Roman" w:hAnsi="Arial"/>
@@ -9693,16 +9693,16 @@
           </w:r>
         </w:del>
       </w:ins>
-      <w:commentRangeEnd w:id="27"/>
-      <w:del w:id="67" w:author="Dave Bridges" w:date="2014-10-08T08:15:00Z">
+      <w:commentRangeEnd w:id="28"/>
+      <w:del w:id="68" w:author="Dave Bridges" w:date="2014-10-08T08:15:00Z">
         <w:r>
           <w:rPr>
             <w:rStyle w:val="CommentReference"/>
           </w:rPr>
-          <w:commentReference w:id="27"/>
+          <w:commentReference w:id="28"/>
         </w:r>
       </w:del>
-      <w:ins w:id="68" w:author="Dave Bridges" w:date="2014-10-08T08:15:00Z">
+      <w:ins w:id="69" w:author="Dave Bridges" w:date="2014-10-08T08:15:00Z">
         <w:r>
           <w:rPr>
             <w:rFonts w:ascii="Times New Roman" w:hAnsi="Times New Roman" w:cs="Times New Roman"/>
@@ -9723,7 +9723,7 @@
           <w:t xml:space="preserve"> knockout.</w:t>
         </w:r>
       </w:ins>
-      <w:ins w:id="69" w:author="Dave Bridges" w:date="2014-10-08T08:42:00Z">
+      <w:ins w:id="70" w:author="Dave Bridges" w:date="2014-10-08T08:42:00Z">
         <w:r>
           <w:rPr>
             <w:rFonts w:ascii="Times New Roman" w:hAnsi="Times New Roman" w:cs="Times New Roman"/>
@@ -9734,7 +9734,7 @@
           <w:rPr>
             <w:rFonts w:ascii="Times New Roman" w:hAnsi="Times New Roman" w:cs="Times New Roman"/>
             <w:i/>
-            <w:rPrChange w:id="70" w:author="Dave Bridges" w:date="2014-10-08T08:43:00Z">
+            <w:rPrChange w:id="71" w:author="Dave Bridges" w:date="2014-10-08T08:43:00Z">
               <w:rPr>
                 <w:rFonts w:ascii="Times New Roman" w:hAnsi="Times New Roman" w:cs="Times New Roman"/>
               </w:rPr>
@@ -9801,7 +9801,7 @@
         </w:rPr>
         <w:t>feedback loop is induced by chronic exposure to high GH</w:t>
       </w:r>
-      <w:ins w:id="71" w:author="Dave Bridges" w:date="2014-10-08T11:01:00Z">
+      <w:ins w:id="72" w:author="Dave Bridges" w:date="2014-10-08T11:01:00Z">
         <w:r>
           <w:rPr>
             <w:rFonts w:ascii="Times New Roman" w:hAnsi="Times New Roman" w:cs="Times New Roman"/>
@@ -10013,7 +10013,7 @@
         </w:rPr>
         <w:t xml:space="preserve">). </w:t>
       </w:r>
-      <w:del w:id="72" w:author="Dave Bridges" w:date="2014-10-08T08:57:00Z">
+      <w:del w:id="73" w:author="Dave Bridges" w:date="2014-10-08T08:57:00Z">
         <w:r>
           <w:rPr>
             <w:rFonts w:ascii="Times New Roman" w:hAnsi="Times New Roman" w:cs="Times New Roman"/>
@@ -10360,7 +10360,7 @@
         </w:rPr>
         <w:t xml:space="preserve">. </w:t>
       </w:r>
-      <w:ins w:id="73" w:author="Dave Bridges" w:date="2014-10-05T08:58:00Z">
+      <w:ins w:id="74" w:author="Dave Bridges" w:date="2014-10-05T08:58:00Z">
         <w:r>
           <w:rPr>
             <w:rFonts w:ascii="Times New Roman" w:hAnsi="Times New Roman" w:cs="Times New Roman"/>
@@ -10374,14 +10374,14 @@
         </w:rPr>
         <w:t xml:space="preserve">We observed no significant differences in any </w:t>
       </w:r>
-      <w:commentRangeStart w:id="74"/>
+      <w:commentRangeStart w:id="75"/>
       <w:r>
         <w:rPr>
           <w:rFonts w:ascii="Times New Roman" w:hAnsi="Times New Roman" w:cs="Times New Roman"/>
         </w:rPr>
         <w:t>PIAS genes</w:t>
       </w:r>
-      <w:del w:id="75" w:author="Dave Bridges" w:date="2014-10-08T11:01:00Z">
+      <w:del w:id="76" w:author="Dave Bridges" w:date="2014-10-08T11:01:00Z">
         <w:r>
           <w:rPr>
             <w:rFonts w:ascii="Times New Roman" w:hAnsi="Times New Roman" w:cs="Times New Roman"/>
@@ -10395,12 +10395,12 @@
         </w:rPr>
         <w:t>.</w:t>
       </w:r>
-      <w:commentRangeEnd w:id="74"/>
+      <w:commentRangeEnd w:id="75"/>
       <w:r>
         <w:rPr>
           <w:rStyle w:val="CommentReference"/>
         </w:rPr>
-        <w:commentReference w:id="74"/>
+        <w:commentReference w:id="75"/>
       </w:r>
     </w:p>
     <w:p>
@@ -10893,105 +10893,6 @@
           <w:rFonts w:ascii="Times New Roman" w:hAnsi="Times New Roman" w:cs="Times New Roman"/>
         </w:rPr>
         <w:t>This is the first report of enhanced abundance of PTPN3 mRNA in response to GH</w:t>
-      </w:r>
-      <w:ins w:id="77" w:author="Dave Bridges" w:date="2014-10-08T11:01:00Z">
-        <w:r>
-          <w:rPr>
-            <w:rFonts w:ascii="Times New Roman" w:hAnsi="Times New Roman" w:cs="Times New Roman"/>
-          </w:rPr>
-          <w:t>/IGF-1</w:t>
-        </w:r>
-      </w:ins>
-      <w:r>
-        <w:rPr>
-          <w:rFonts w:ascii="Times New Roman" w:hAnsi="Times New Roman" w:cs="Times New Roman"/>
-        </w:rPr>
-        <w:t xml:space="preserve"> exposure. </w:t>
-      </w:r>
-      <w:r>
-        <w:rPr>
-          <w:rFonts w:ascii="Times New Roman" w:hAnsi="Times New Roman" w:cs="Times New Roman"/>
-        </w:rPr>
-        <w:t>The in</w:t>
-      </w:r>
-      <w:r>
-        <w:rPr>
-          <w:rFonts w:ascii="Times New Roman" w:hAnsi="Times New Roman" w:cs="Times New Roman"/>
-        </w:rPr>
-        <w:t>creased expression</w:t>
-      </w:r>
-      <w:r>
-        <w:rPr>
-          <w:rFonts w:ascii="Times New Roman" w:hAnsi="Times New Roman" w:cs="Times New Roman"/>
-        </w:rPr>
-        <w:t xml:space="preserve"> </w:t>
-      </w:r>
-      <w:r>
-        <w:rPr>
-          <w:rFonts w:ascii="Times New Roman" w:hAnsi="Times New Roman" w:cs="Times New Roman"/>
-        </w:rPr>
-        <w:t xml:space="preserve">of </w:t>
-      </w:r>
-      <w:r>
-        <w:rPr>
-          <w:rFonts w:ascii="Times New Roman" w:hAnsi="Times New Roman" w:cs="Times New Roman"/>
-          <w:i/>
-        </w:rPr>
-        <w:t>PTPN3</w:t>
-      </w:r>
-      <w:r>
-        <w:rPr>
-          <w:rFonts w:ascii="Times New Roman" w:hAnsi="Times New Roman" w:cs="Times New Roman"/>
-        </w:rPr>
-        <w:t xml:space="preserve"> that we have observed </w:t>
-      </w:r>
-      <w:r>
-        <w:rPr>
-          <w:rFonts w:ascii="Times New Roman" w:hAnsi="Times New Roman" w:cs="Times New Roman"/>
-        </w:rPr>
-        <w:t xml:space="preserve">in acromegaly suggests that this </w:t>
-      </w:r>
-      <w:r>
-        <w:rPr>
-          <w:rFonts w:ascii="Times New Roman" w:hAnsi="Times New Roman" w:cs="Times New Roman"/>
-        </w:rPr>
-        <w:t>may be</w:t>
-      </w:r>
-      <w:r>
-        <w:rPr>
-          <w:rFonts w:ascii="Times New Roman" w:hAnsi="Times New Roman" w:cs="Times New Roman"/>
-        </w:rPr>
-        <w:t xml:space="preserve"> an additional</w:t>
-      </w:r>
-      <w:r>
-        <w:rPr>
-          <w:rFonts w:ascii="Times New Roman" w:hAnsi="Times New Roman" w:cs="Times New Roman"/>
-        </w:rPr>
-        <w:t xml:space="preserve"> negative feedback pathway </w:t>
-      </w:r>
-      <w:r>
-        <w:rPr>
-          <w:rFonts w:ascii="Times New Roman" w:hAnsi="Times New Roman" w:cs="Times New Roman"/>
-        </w:rPr>
-        <w:t xml:space="preserve">induced by GH and </w:t>
-      </w:r>
-      <w:r>
-        <w:rPr>
-          <w:rFonts w:ascii="Times New Roman" w:hAnsi="Times New Roman" w:cs="Times New Roman"/>
-        </w:rPr>
-        <w:t>reduc</w:t>
-      </w:r>
-      <w:r>
-        <w:rPr>
-          <w:rFonts w:ascii="Times New Roman" w:hAnsi="Times New Roman" w:cs="Times New Roman"/>
-        </w:rPr>
-        <w:t>ing</w:t>
-      </w:r>
-      <w:r>
-        <w:rPr>
-          <w:rFonts w:ascii="Times New Roman" w:hAnsi="Times New Roman" w:cs="Times New Roman"/>
-        </w:rPr>
-        <w:t xml:space="preserve"> GH</w:t>
       </w:r>
       <w:ins w:id="78" w:author="Dave Bridges" w:date="2014-10-08T11:01:00Z">
         <w:r>
@@ -11005,6 +10906,105 @@
         <w:rPr>
           <w:rFonts w:ascii="Times New Roman" w:hAnsi="Times New Roman" w:cs="Times New Roman"/>
         </w:rPr>
+        <w:t xml:space="preserve"> exposure. </w:t>
+      </w:r>
+      <w:r>
+        <w:rPr>
+          <w:rFonts w:ascii="Times New Roman" w:hAnsi="Times New Roman" w:cs="Times New Roman"/>
+        </w:rPr>
+        <w:t>The in</w:t>
+      </w:r>
+      <w:r>
+        <w:rPr>
+          <w:rFonts w:ascii="Times New Roman" w:hAnsi="Times New Roman" w:cs="Times New Roman"/>
+        </w:rPr>
+        <w:t>creased expression</w:t>
+      </w:r>
+      <w:r>
+        <w:rPr>
+          <w:rFonts w:ascii="Times New Roman" w:hAnsi="Times New Roman" w:cs="Times New Roman"/>
+        </w:rPr>
+        <w:t xml:space="preserve"> </w:t>
+      </w:r>
+      <w:r>
+        <w:rPr>
+          <w:rFonts w:ascii="Times New Roman" w:hAnsi="Times New Roman" w:cs="Times New Roman"/>
+        </w:rPr>
+        <w:t xml:space="preserve">of </w:t>
+      </w:r>
+      <w:r>
+        <w:rPr>
+          <w:rFonts w:ascii="Times New Roman" w:hAnsi="Times New Roman" w:cs="Times New Roman"/>
+          <w:i/>
+        </w:rPr>
+        <w:t>PTPN3</w:t>
+      </w:r>
+      <w:r>
+        <w:rPr>
+          <w:rFonts w:ascii="Times New Roman" w:hAnsi="Times New Roman" w:cs="Times New Roman"/>
+        </w:rPr>
+        <w:t xml:space="preserve"> that we have observed </w:t>
+      </w:r>
+      <w:r>
+        <w:rPr>
+          <w:rFonts w:ascii="Times New Roman" w:hAnsi="Times New Roman" w:cs="Times New Roman"/>
+        </w:rPr>
+        <w:t xml:space="preserve">in acromegaly suggests that this </w:t>
+      </w:r>
+      <w:r>
+        <w:rPr>
+          <w:rFonts w:ascii="Times New Roman" w:hAnsi="Times New Roman" w:cs="Times New Roman"/>
+        </w:rPr>
+        <w:t>may be</w:t>
+      </w:r>
+      <w:r>
+        <w:rPr>
+          <w:rFonts w:ascii="Times New Roman" w:hAnsi="Times New Roman" w:cs="Times New Roman"/>
+        </w:rPr>
+        <w:t xml:space="preserve"> an additional</w:t>
+      </w:r>
+      <w:r>
+        <w:rPr>
+          <w:rFonts w:ascii="Times New Roman" w:hAnsi="Times New Roman" w:cs="Times New Roman"/>
+        </w:rPr>
+        <w:t xml:space="preserve"> negative feedback pathway </w:t>
+      </w:r>
+      <w:r>
+        <w:rPr>
+          <w:rFonts w:ascii="Times New Roman" w:hAnsi="Times New Roman" w:cs="Times New Roman"/>
+        </w:rPr>
+        <w:t xml:space="preserve">induced by GH and </w:t>
+      </w:r>
+      <w:r>
+        <w:rPr>
+          <w:rFonts w:ascii="Times New Roman" w:hAnsi="Times New Roman" w:cs="Times New Roman"/>
+        </w:rPr>
+        <w:t>reduc</w:t>
+      </w:r>
+      <w:r>
+        <w:rPr>
+          <w:rFonts w:ascii="Times New Roman" w:hAnsi="Times New Roman" w:cs="Times New Roman"/>
+        </w:rPr>
+        <w:t>ing</w:t>
+      </w:r>
+      <w:r>
+        <w:rPr>
+          <w:rFonts w:ascii="Times New Roman" w:hAnsi="Times New Roman" w:cs="Times New Roman"/>
+        </w:rPr>
+        <w:t xml:space="preserve"> GH</w:t>
+      </w:r>
+      <w:ins w:id="79" w:author="Dave Bridges" w:date="2014-10-08T11:01:00Z">
+        <w:r>
+          <w:rPr>
+            <w:rFonts w:ascii="Times New Roman" w:hAnsi="Times New Roman" w:cs="Times New Roman"/>
+          </w:rPr>
+          <w:t>/IGF-1</w:t>
+        </w:r>
+      </w:ins>
+      <w:r>
+        <w:rPr>
+          <w:rFonts w:ascii="Times New Roman" w:hAnsi="Times New Roman" w:cs="Times New Roman"/>
+        </w:rPr>
         <w:t xml:space="preserve"> signaling.</w:t>
       </w:r>
       <w:r>
@@ -11485,7 +11485,7 @@
         </w:rPr>
         <w:t xml:space="preserve">which </w:t>
       </w:r>
-      <w:commentRangeStart w:id="79"/>
+      <w:commentRangeStart w:id="80"/>
       <w:r>
         <w:rPr>
           <w:rFonts w:ascii="Times New Roman" w:hAnsi="Times New Roman" w:cs="Times New Roman"/>
@@ -11516,12 +11516,12 @@
         </w:rPr>
         <w:t>from G1 to S</w:t>
       </w:r>
-      <w:commentRangeEnd w:id="79"/>
+      <w:commentRangeEnd w:id="80"/>
       <w:r>
         <w:rPr>
           <w:rStyle w:val="CommentReference"/>
         </w:rPr>
-        <w:commentReference w:id="79"/>
+        <w:commentReference w:id="80"/>
       </w:r>
       <w:r>
         <w:rPr>
@@ -12282,7 +12282,7 @@
         </w:rPr>
         <w:t xml:space="preserve"> (</w:t>
       </w:r>
-      <w:commentRangeStart w:id="80"/>
+      <w:commentRangeStart w:id="81"/>
       <w:r>
         <w:rPr>
           <w:rFonts w:ascii="Times New Roman" w:hAnsi="Times New Roman" w:cs="Times New Roman"/>
@@ -12291,12 +12291,12 @@
         </w:rPr>
         <w:t>MAP3K5</w:t>
       </w:r>
-      <w:commentRangeEnd w:id="80"/>
+      <w:commentRangeEnd w:id="81"/>
       <w:r>
         <w:rPr>
           <w:rStyle w:val="CommentReference"/>
         </w:rPr>
-        <w:commentReference w:id="80"/>
+        <w:commentReference w:id="81"/>
       </w:r>
       <w:r>
         <w:rPr>
@@ -12554,7 +12554,7 @@
         </w:rPr>
         <w:t>The effect of GH</w:t>
       </w:r>
-      <w:ins w:id="81" w:author="Dave Bridges" w:date="2014-10-08T11:01:00Z">
+      <w:ins w:id="82" w:author="Dave Bridges" w:date="2014-10-08T11:01:00Z">
         <w:r>
           <w:rPr>
             <w:rFonts w:ascii="Times New Roman" w:hAnsi="Times New Roman" w:cs="Times New Roman"/>
@@ -12592,7 +12592,7 @@
         </w:rPr>
         <w:t xml:space="preserve"> could account for the effects of enhanced cell proliferation and apoptosis in response to GH</w:t>
       </w:r>
-      <w:ins w:id="82" w:author="Dave Bridges" w:date="2014-10-08T11:02:00Z">
+      <w:ins w:id="83" w:author="Dave Bridges" w:date="2014-10-08T11:02:00Z">
         <w:r>
           <w:rPr>
             <w:rFonts w:ascii="Times New Roman" w:hAnsi="Times New Roman" w:cs="Times New Roman"/>
@@ -13977,7 +13977,7 @@
         </w:rPr>
         <w:t xml:space="preserve"> by GH</w:t>
       </w:r>
-      <w:ins w:id="83" w:author="Dave Bridges" w:date="2014-10-08T11:02:00Z">
+      <w:ins w:id="84" w:author="Dave Bridges" w:date="2014-10-08T11:02:00Z">
         <w:r>
           <w:rPr>
             <w:rFonts w:ascii="Times New Roman" w:hAnsi="Times New Roman" w:cs="Times New Roman"/>
@@ -14072,7 +14072,7 @@
         </w:rPr>
         <w:t xml:space="preserve"> and its induction could contribute to additional metabolic effects of GH</w:t>
       </w:r>
-      <w:ins w:id="84" w:author="Dave Bridges" w:date="2014-10-08T11:02:00Z">
+      <w:ins w:id="85" w:author="Dave Bridges" w:date="2014-10-08T11:02:00Z">
         <w:r>
           <w:rPr>
             <w:rFonts w:ascii="Times New Roman" w:hAnsi="Times New Roman" w:cs="Times New Roman"/>
@@ -15428,7 +15428,7 @@
         </w:rPr>
         <w:t xml:space="preserve">, </w:t>
       </w:r>
-      <w:commentRangeStart w:id="85"/>
+      <w:commentRangeStart w:id="86"/>
       <w:r>
         <w:rPr>
           <w:rFonts w:ascii="Times New Roman" w:hAnsi="Times New Roman" w:cs="Times New Roman"/>
@@ -15463,12 +15463,12 @@
         </w:rPr>
         <w:t xml:space="preserve"> white adipose tissue would be elevated.</w:t>
       </w:r>
-      <w:commentRangeEnd w:id="85"/>
+      <w:commentRangeEnd w:id="86"/>
       <w:r>
         <w:rPr>
           <w:rStyle w:val="CommentReference"/>
         </w:rPr>
-        <w:commentReference w:id="85"/>
+        <w:commentReference w:id="86"/>
       </w:r>
     </w:p>
     <w:p>
@@ -16260,7 +16260,7 @@
         </w:rPr>
         <w:t xml:space="preserve">.  In our study </w:t>
       </w:r>
-      <w:del w:id="86" w:author="Dave Bridges" w:date="2014-10-08T08:58:00Z">
+      <w:del w:id="87" w:author="Dave Bridges" w:date="2014-10-08T08:58:00Z">
         <w:r>
           <w:rPr>
             <w:rFonts w:ascii="Times New Roman" w:eastAsia="Times New Roman" w:hAnsi="Times New Roman" w:cs="Times New Roman"/>
@@ -16268,7 +16268,7 @@
           <w:delText xml:space="preserve">it's </w:delText>
         </w:r>
       </w:del>
-      <w:ins w:id="87" w:author="Dave Bridges" w:date="2014-10-08T08:58:00Z">
+      <w:ins w:id="88" w:author="Dave Bridges" w:date="2014-10-08T08:58:00Z">
         <w:r>
           <w:rPr>
             <w:rFonts w:ascii="Times New Roman" w:eastAsia="Times New Roman" w:hAnsi="Times New Roman" w:cs="Times New Roman"/>
@@ -16289,7 +16289,7 @@
         </w:rPr>
         <w:t xml:space="preserve">expression was not </w:t>
       </w:r>
-      <w:ins w:id="88" w:author="Dave Bridges" w:date="2014-10-08T08:58:00Z">
+      <w:ins w:id="89" w:author="Dave Bridges" w:date="2014-10-08T08:58:00Z">
         <w:r>
           <w:rPr>
             <w:rFonts w:ascii="Times New Roman" w:eastAsia="Times New Roman" w:hAnsi="Times New Roman" w:cs="Times New Roman"/>
@@ -16303,7 +16303,7 @@
         </w:rPr>
         <w:t>different in the acromegaly patients</w:t>
       </w:r>
-      <w:ins w:id="89" w:author="Dave Bridges" w:date="2014-10-08T08:58:00Z">
+      <w:ins w:id="90" w:author="Dave Bridges" w:date="2014-10-08T08:58:00Z">
         <w:r>
           <w:rPr>
             <w:rFonts w:ascii="Times New Roman" w:eastAsia="Times New Roman" w:hAnsi="Times New Roman" w:cs="Times New Roman"/>
@@ -16379,7 +16379,7 @@
         </w:rPr>
         <w:t xml:space="preserve">The cytokine modulators </w:t>
       </w:r>
-      <w:commentRangeStart w:id="90"/>
+      <w:commentRangeStart w:id="91"/>
       <w:r>
         <w:rPr>
           <w:rFonts w:ascii="Times New Roman" w:eastAsia="Times New Roman" w:hAnsi="Times New Roman" w:cs="Times New Roman"/>
@@ -16388,12 +16388,12 @@
         </w:rPr>
         <w:t>STAT6</w:t>
       </w:r>
-      <w:commentRangeEnd w:id="90"/>
+      <w:commentRangeEnd w:id="91"/>
       <w:r>
         <w:rPr>
           <w:rStyle w:val="CommentReference"/>
         </w:rPr>
-        <w:commentReference w:id="90"/>
+        <w:commentReference w:id="91"/>
       </w:r>
       <w:r>
         <w:rPr>
@@ -18123,7 +18123,7 @@
         </w:rPr>
         <w:t xml:space="preserve">play a stronger role in younger patients.  </w:t>
       </w:r>
-      <w:ins w:id="91" w:author="Dave Bridges" w:date="2014-10-09T13:41:00Z">
+      <w:ins w:id="92" w:author="Dave Bridges" w:date="2014-10-09T13:41:00Z">
         <w:r>
           <w:rPr>
             <w:rFonts w:ascii="Times New Roman" w:hAnsi="Times New Roman" w:cs="Times New Roman"/>
@@ -18131,7 +18131,7 @@
           <w:t xml:space="preserve">It should be noted, however that </w:t>
         </w:r>
       </w:ins>
-      <w:ins w:id="92" w:author="Dave Bridges" w:date="2014-10-09T13:44:00Z">
+      <w:ins w:id="93" w:author="Dave Bridges" w:date="2014-10-09T13:44:00Z">
         <w:r>
           <w:rPr>
             <w:rFonts w:ascii="Times New Roman" w:hAnsi="Times New Roman" w:cs="Times New Roman"/>
@@ -18139,7 +18139,7 @@
           <w:t>this</w:t>
         </w:r>
       </w:ins>
-      <w:ins w:id="93" w:author="Dave Bridges" w:date="2014-10-09T13:43:00Z">
+      <w:ins w:id="94" w:author="Dave Bridges" w:date="2014-10-09T13:43:00Z">
         <w:r>
           <w:rPr>
             <w:rFonts w:ascii="Times New Roman" w:hAnsi="Times New Roman" w:cs="Times New Roman"/>
@@ -18147,7 +18147,7 @@
           <w:t xml:space="preserve"> </w:t>
         </w:r>
       </w:ins>
-      <w:ins w:id="94" w:author="Dave Bridges" w:date="2014-10-09T13:44:00Z">
+      <w:ins w:id="95" w:author="Dave Bridges" w:date="2014-10-09T13:44:00Z">
         <w:r>
           <w:rPr>
             <w:rFonts w:ascii="Times New Roman" w:hAnsi="Times New Roman" w:cs="Times New Roman"/>
@@ -18155,7 +18155,7 @@
           <w:t>exploratory finding</w:t>
         </w:r>
       </w:ins>
-      <w:ins w:id="95" w:author="Dave Bridges" w:date="2014-10-09T13:43:00Z">
+      <w:ins w:id="96" w:author="Dave Bridges" w:date="2014-10-09T13:43:00Z">
         <w:r>
           <w:rPr>
             <w:rFonts w:ascii="Times New Roman" w:hAnsi="Times New Roman" w:cs="Times New Roman"/>
@@ -18163,7 +18163,7 @@
           <w:t xml:space="preserve"> was limited </w:t>
         </w:r>
       </w:ins>
-      <w:ins w:id="96" w:author="Dave Bridges" w:date="2014-10-09T13:44:00Z">
+      <w:ins w:id="97" w:author="Dave Bridges" w:date="2014-10-09T13:44:00Z">
         <w:r>
           <w:rPr>
             <w:rFonts w:ascii="Times New Roman" w:hAnsi="Times New Roman" w:cs="Times New Roman"/>
@@ -18171,7 +18171,7 @@
           <w:t>since we</w:t>
         </w:r>
       </w:ins>
-      <w:ins w:id="97" w:author="Dave Bridges" w:date="2014-10-09T13:43:00Z">
+      <w:ins w:id="98" w:author="Dave Bridges" w:date="2014-10-09T13:43:00Z">
         <w:r>
           <w:rPr>
             <w:rFonts w:ascii="Times New Roman" w:hAnsi="Times New Roman" w:cs="Times New Roman"/>
@@ -18179,7 +18179,7 @@
           <w:t xml:space="preserve"> only</w:t>
         </w:r>
       </w:ins>
-      <w:ins w:id="98" w:author="Dave Bridges" w:date="2014-10-09T13:41:00Z">
+      <w:ins w:id="99" w:author="Dave Bridges" w:date="2014-10-09T13:41:00Z">
         <w:r>
           <w:rPr>
             <w:rFonts w:ascii="Times New Roman" w:hAnsi="Times New Roman" w:cs="Times New Roman"/>
@@ -18187,7 +18187,7 @@
           <w:t xml:space="preserve"> </w:t>
         </w:r>
       </w:ins>
-      <w:ins w:id="99" w:author="Dave Bridges" w:date="2014-10-09T13:44:00Z">
+      <w:ins w:id="100" w:author="Dave Bridges" w:date="2014-10-09T13:44:00Z">
         <w:r>
           <w:rPr>
             <w:rFonts w:ascii="Times New Roman" w:hAnsi="Times New Roman" w:cs="Times New Roman"/>
@@ -18195,7 +18195,7 @@
           <w:t xml:space="preserve">had </w:t>
         </w:r>
       </w:ins>
-      <w:ins w:id="100" w:author="Dave Bridges" w:date="2014-10-09T13:41:00Z">
+      <w:ins w:id="101" w:author="Dave Bridges" w:date="2014-10-09T13:41:00Z">
         <w:r>
           <w:rPr>
             <w:rFonts w:ascii="Times New Roman" w:hAnsi="Times New Roman" w:cs="Times New Roman"/>
@@ -18217,7 +18217,7 @@
           <w:t xml:space="preserve"> patients over 60 in our study, so these </w:t>
         </w:r>
       </w:ins>
-      <w:ins w:id="101" w:author="Dave Bridges" w:date="2014-10-09T13:44:00Z">
+      <w:ins w:id="102" w:author="Dave Bridges" w:date="2014-10-09T13:44:00Z">
         <w:r>
           <w:rPr>
             <w:rFonts w:ascii="Times New Roman" w:hAnsi="Times New Roman" w:cs="Times New Roman"/>
@@ -18225,7 +18225,7 @@
           <w:t xml:space="preserve">age-dependent </w:t>
         </w:r>
       </w:ins>
-      <w:ins w:id="102" w:author="Dave Bridges" w:date="2014-10-09T13:41:00Z">
+      <w:ins w:id="103" w:author="Dave Bridges" w:date="2014-10-09T13:41:00Z">
         <w:r>
           <w:rPr>
             <w:rFonts w:ascii="Times New Roman" w:hAnsi="Times New Roman" w:cs="Times New Roman"/>
@@ -20770,6 +20770,152 @@
         </w:rPr>
         <w:t>acromegaly and blue for controls.</w:t>
       </w:r>
+      <w:ins w:id="104" w:author="Dave Bridges" w:date="2014-10-12T18:35:00Z">
+        <w:r>
+          <w:rPr>
+            <w:rFonts w:ascii="Times New Roman" w:hAnsi="Times New Roman" w:cs="Times New Roman"/>
+            <w:bCs/>
+          </w:rPr>
+          <w:t xml:space="preserve"> </w:t>
+        </w:r>
+        <w:proofErr w:type="gramStart"/>
+        <w:r>
+          <w:rPr>
+            <w:rFonts w:ascii="Times New Roman" w:hAnsi="Times New Roman" w:cs="Times New Roman"/>
+            <w:bCs/>
+          </w:rPr>
+          <w:t>B)  Scatterplot</w:t>
+        </w:r>
+        <w:proofErr w:type="gramEnd"/>
+        <w:r>
+          <w:rPr>
+            <w:rFonts w:ascii="Times New Roman" w:hAnsi="Times New Roman" w:cs="Times New Roman"/>
+            <w:bCs/>
+          </w:rPr>
+          <w:t xml:space="preserve"> showing the log2 fold change for genes which had a statistically significant difference (</w:t>
+        </w:r>
+        <w:proofErr w:type="spellStart"/>
+        <w:r>
+          <w:rPr>
+            <w:rFonts w:ascii="Times New Roman" w:hAnsi="Times New Roman" w:cs="Times New Roman"/>
+            <w:bCs/>
+          </w:rPr>
+          <w:t>q</w:t>
+        </w:r>
+        <w:r>
+          <w:rPr>
+            <w:rFonts w:ascii="Times New Roman" w:hAnsi="Times New Roman" w:cs="Times New Roman"/>
+            <w:bCs/>
+            <w:vertAlign w:val="subscript"/>
+          </w:rPr>
+          <w:t>age</w:t>
+        </w:r>
+        <w:proofErr w:type="spellEnd"/>
+        <w:r>
+          <w:rPr>
+            <w:rFonts w:ascii="Times New Roman" w:hAnsi="Times New Roman" w:cs="Times New Roman"/>
+            <w:bCs/>
+          </w:rPr>
+          <w:t>&lt;0.05) between acromegaly and control subjects.</w:t>
+        </w:r>
+      </w:ins>
+      <w:ins w:id="105" w:author="Dave Bridges" w:date="2014-10-12T18:36:00Z">
+        <w:r>
+          <w:rPr>
+            <w:rFonts w:ascii="Times New Roman" w:hAnsi="Times New Roman" w:cs="Times New Roman"/>
+            <w:bCs/>
+          </w:rPr>
+          <w:t xml:space="preserve">  Each dot represents the log2 fold change</w:t>
+        </w:r>
+      </w:ins>
+      <w:ins w:id="106" w:author="Dave Bridges" w:date="2014-10-12T18:37:00Z">
+        <w:r>
+          <w:rPr>
+            <w:rFonts w:ascii="Times New Roman" w:hAnsi="Times New Roman" w:cs="Times New Roman"/>
+            <w:bCs/>
+          </w:rPr>
+          <w:t xml:space="preserve"> for acromegaly</w:t>
+        </w:r>
+      </w:ins>
+      <w:ins w:id="107" w:author="Dave Bridges" w:date="2014-10-12T18:36:00Z">
+        <w:r>
+          <w:rPr>
+            <w:rFonts w:ascii="Times New Roman" w:hAnsi="Times New Roman" w:cs="Times New Roman"/>
+            <w:bCs/>
+          </w:rPr>
+          <w:t xml:space="preserve"> for a gene in the under 60 and 60 or over cohorts.  The solid line represents a slope of 1, which would imply no </w:t>
+        </w:r>
+        <w:proofErr w:type="gramStart"/>
+        <w:r>
+          <w:rPr>
+            <w:rFonts w:ascii="Times New Roman" w:hAnsi="Times New Roman" w:cs="Times New Roman"/>
+            <w:bCs/>
+          </w:rPr>
+          <w:t>difference  in</w:t>
+        </w:r>
+        <w:proofErr w:type="gramEnd"/>
+        <w:r>
+          <w:rPr>
+            <w:rFonts w:ascii="Times New Roman" w:hAnsi="Times New Roman" w:cs="Times New Roman"/>
+            <w:bCs/>
+          </w:rPr>
+          <w:t xml:space="preserve"> fold change between</w:t>
+        </w:r>
+      </w:ins>
+      <w:ins w:id="108" w:author="Dave Bridges" w:date="2014-10-12T18:37:00Z">
+        <w:r>
+          <w:rPr>
+            <w:rFonts w:ascii="Times New Roman" w:hAnsi="Times New Roman" w:cs="Times New Roman"/>
+            <w:bCs/>
+          </w:rPr>
+          <w:t xml:space="preserve"> age groups.  The red line is a </w:t>
+        </w:r>
+        <w:proofErr w:type="gramStart"/>
+        <w:r>
+          <w:rPr>
+            <w:rFonts w:ascii="Times New Roman" w:hAnsi="Times New Roman" w:cs="Times New Roman"/>
+            <w:bCs/>
+          </w:rPr>
+          <w:t>best fit</w:t>
+        </w:r>
+        <w:proofErr w:type="gramEnd"/>
+        <w:r>
+          <w:rPr>
+            <w:rFonts w:ascii="Times New Roman" w:hAnsi="Times New Roman" w:cs="Times New Roman"/>
+            <w:bCs/>
+          </w:rPr>
+          <w:t xml:space="preserve"> line with a lower slope, showing that on average the fold change for older patients is smaller than </w:t>
+        </w:r>
+      </w:ins>
+      <w:ins w:id="109" w:author="Dave Bridges" w:date="2014-10-12T18:38:00Z">
+        <w:r>
+          <w:rPr>
+            <w:rFonts w:ascii="Times New Roman" w:hAnsi="Times New Roman" w:cs="Times New Roman"/>
+            <w:bCs/>
+          </w:rPr>
+          <w:t>the</w:t>
+        </w:r>
+      </w:ins>
+      <w:ins w:id="110" w:author="Dave Bridges" w:date="2014-10-12T18:37:00Z">
+        <w:r>
+          <w:rPr>
+            <w:rFonts w:ascii="Times New Roman" w:hAnsi="Times New Roman" w:cs="Times New Roman"/>
+            <w:bCs/>
+          </w:rPr>
+          <w:t xml:space="preserve"> </w:t>
+        </w:r>
+      </w:ins>
+      <w:ins w:id="111" w:author="Dave Bridges" w:date="2014-10-12T18:38:00Z">
+        <w:r>
+          <w:rPr>
+            <w:rFonts w:ascii="Times New Roman" w:hAnsi="Times New Roman" w:cs="Times New Roman"/>
+            <w:bCs/>
+          </w:rPr>
+          <w:t>fold change for the under-60 patients.</w:t>
+        </w:r>
+      </w:ins>
+      <w:bookmarkStart w:id="112" w:name="_GoBack"/>
+      <w:bookmarkEnd w:id="112"/>
     </w:p>
     <w:p>
       <w:pPr>
@@ -21315,15 +21461,7 @@
           <w:rFonts w:ascii="Times New Roman" w:hAnsi="Times New Roman" w:cs="Times New Roman"/>
           <w:bCs/>
         </w:rPr>
-        <w:t xml:space="preserve">0.05.  Data </w:t>
-      </w:r>
-      <w:r>
-        <w:rPr>
-          <w:rFonts w:ascii="Times New Roman" w:hAnsi="Times New Roman" w:cs="Times New Roman"/>
-          <w:bCs/>
-        </w:rPr>
-        <w:lastRenderedPageBreak/>
-        <w:t>indicates mean +/- standard error of the mean.</w:t>
+        <w:t>0.05.  Data indicates mean +/- standard error of the mean.</w:t>
       </w:r>
       <w:r>
         <w:rPr>
@@ -23357,7 +23495,7 @@
       </w:r>
     </w:p>
   </w:comment>
-  <w:comment w:id="19" w:author="Dave Bridges" w:date="2014-10-08T08:08:00Z" w:initials="DB">
+  <w:comment w:id="20" w:author="Dave Bridges" w:date="2014-10-08T08:08:00Z" w:initials="DB">
     <w:p>
       <w:pPr>
         <w:pStyle w:val="CommentText"/>
@@ -23376,7 +23514,7 @@
       </w:r>
     </w:p>
   </w:comment>
-  <w:comment w:id="20" w:author="Irit Hochberg" w:date="2014-10-06T15:16:00Z" w:initials="IH">
+  <w:comment w:id="21" w:author="Irit Hochberg" w:date="2014-10-06T15:16:00Z" w:initials="IH">
     <w:p>
       <w:pPr>
         <w:pStyle w:val="CommentText"/>
@@ -23392,7 +23530,7 @@
       </w:r>
     </w:p>
   </w:comment>
-  <w:comment w:id="21" w:author="Dave Bridges" w:date="2014-10-09T13:20:00Z" w:initials="DB">
+  <w:comment w:id="22" w:author="Dave Bridges" w:date="2014-10-09T13:20:00Z" w:initials="DB">
     <w:p>
       <w:pPr>
         <w:pStyle w:val="CommentText"/>
@@ -23411,7 +23549,7 @@
       </w:r>
     </w:p>
   </w:comment>
-  <w:comment w:id="22" w:author="Dave Bridges" w:date="2014-10-05T08:32:00Z" w:initials="DB">
+  <w:comment w:id="23" w:author="Dave Bridges" w:date="2014-10-05T08:32:00Z" w:initials="DB">
     <w:p>
       <w:pPr>
         <w:pStyle w:val="CommentText"/>
@@ -23430,7 +23568,7 @@
       </w:r>
     </w:p>
   </w:comment>
-  <w:comment w:id="27" w:author="Dave Bridges" w:date="2014-10-08T08:11:00Z" w:initials="DB">
+  <w:comment w:id="28" w:author="Dave Bridges" w:date="2014-10-08T08:11:00Z" w:initials="DB">
     <w:p>
       <w:pPr>
         <w:pStyle w:val="CommentText"/>
@@ -23449,12 +23587,12 @@
       </w:r>
     </w:p>
   </w:comment>
-  <w:comment w:id="74" w:author="Dave Bridges" w:date="2014-10-08T08:17:00Z" w:initials="DB">
+  <w:comment w:id="75" w:author="Dave Bridges" w:date="2014-10-08T08:17:00Z" w:initials="DB">
     <w:p>
       <w:pPr>
         <w:pStyle w:val="CommentText"/>
       </w:pPr>
-      <w:ins w:id="76" w:author="Dave Bridges" w:date="2014-10-08T08:16:00Z">
+      <w:ins w:id="77" w:author="Dave Bridges" w:date="2014-10-08T08:16:00Z">
         <w:r>
           <w:rPr>
             <w:rStyle w:val="CommentReference"/>
@@ -23470,7 +23608,7 @@
       </w:r>
     </w:p>
   </w:comment>
-  <w:comment w:id="79" w:author="Dave Bridges" w:date="2014-10-05T09:17:00Z" w:initials="DB">
+  <w:comment w:id="80" w:author="Dave Bridges" w:date="2014-10-05T09:17:00Z" w:initials="DB">
     <w:p>
       <w:pPr>
         <w:pStyle w:val="CommentText"/>
@@ -23489,7 +23627,7 @@
       </w:r>
     </w:p>
   </w:comment>
-  <w:comment w:id="80" w:author="Dave Bridges" w:date="2014-10-05T09:27:00Z" w:initials="DB">
+  <w:comment w:id="81" w:author="Dave Bridges" w:date="2014-10-05T09:27:00Z" w:initials="DB">
     <w:p>
       <w:pPr>
         <w:pStyle w:val="CommentText"/>
@@ -23508,7 +23646,7 @@
       </w:r>
     </w:p>
   </w:comment>
-  <w:comment w:id="85" w:author="Dave Bridges" w:date="2014-10-05T09:43:00Z" w:initials="DB">
+  <w:comment w:id="86" w:author="Dave Bridges" w:date="2014-10-05T09:43:00Z" w:initials="DB">
     <w:p>
       <w:pPr>
         <w:pStyle w:val="CommentText"/>
@@ -23527,7 +23665,7 @@
       </w:r>
     </w:p>
   </w:comment>
-  <w:comment w:id="90" w:author="Dave Bridges" w:date="2014-10-05T09:02:00Z" w:initials="DB">
+  <w:comment w:id="91" w:author="Dave Bridges" w:date="2014-10-05T09:02:00Z" w:initials="DB">
     <w:p>
       <w:pPr>
         <w:pStyle w:val="CommentText"/>
@@ -23655,7 +23793,7 @@
         <w:rStyle w:val="PageNumber"/>
         <w:noProof/>
       </w:rPr>
-      <w:t>8</w:t>
+      <w:t>21</w:t>
     </w:r>
     <w:r>
       <w:rPr>
@@ -26457,7 +26595,7 @@
 </file>
 
 <file path=customXml/itemProps1.xml><?xml version="1.0" encoding="utf-8"?>
-<ds:datastoreItem xmlns:ds="http://schemas.openxmlformats.org/officeDocument/2006/customXml" ds:itemID="{7C95EE5F-7C41-A341-9AA1-545973E01CC8}">
+<ds:datastoreItem xmlns:ds="http://schemas.openxmlformats.org/officeDocument/2006/customXml" ds:itemID="{81D8A3A9-3F46-0549-BE74-2E505CFDFD98}">
   <ds:schemaRefs>
     <ds:schemaRef ds:uri="http://schemas.openxmlformats.org/officeDocument/2006/bibliography"/>
   </ds:schemaRefs>
@@ -26465,6 +26603,438 @@
 </file>
 
 <file path=customXml/itemProps10.xml><?xml version="1.0" encoding="utf-8"?>
+<ds:datastoreItem xmlns:ds="http://schemas.openxmlformats.org/officeDocument/2006/customXml" ds:itemID="{8718C085-C7E6-CE4B-A52F-5A5D937393E0}">
+  <ds:schemaRefs>
+    <ds:schemaRef ds:uri="http://schemas.openxmlformats.org/officeDocument/2006/bibliography"/>
+  </ds:schemaRefs>
+</ds:datastoreItem>
+</file>
+
+<file path=customXml/itemProps11.xml><?xml version="1.0" encoding="utf-8"?>
+<ds:datastoreItem xmlns:ds="http://schemas.openxmlformats.org/officeDocument/2006/customXml" ds:itemID="{24AA705B-337B-884B-8928-DE8A20FC53F6}">
+  <ds:schemaRefs>
+    <ds:schemaRef ds:uri="http://schemas.openxmlformats.org/officeDocument/2006/bibliography"/>
+  </ds:schemaRefs>
+</ds:datastoreItem>
+</file>
+
+<file path=customXml/itemProps12.xml><?xml version="1.0" encoding="utf-8"?>
+<ds:datastoreItem xmlns:ds="http://schemas.openxmlformats.org/officeDocument/2006/customXml" ds:itemID="{A60E3867-130C-BA45-920F-8C8539A85282}">
+  <ds:schemaRefs>
+    <ds:schemaRef ds:uri="http://schemas.openxmlformats.org/officeDocument/2006/bibliography"/>
+  </ds:schemaRefs>
+</ds:datastoreItem>
+</file>
+
+<file path=customXml/itemProps13.xml><?xml version="1.0" encoding="utf-8"?>
+<ds:datastoreItem xmlns:ds="http://schemas.openxmlformats.org/officeDocument/2006/customXml" ds:itemID="{98FFA0F4-FD42-014E-B02E-2B06AE3BC63A}">
+  <ds:schemaRefs>
+    <ds:schemaRef ds:uri="http://schemas.openxmlformats.org/officeDocument/2006/bibliography"/>
+  </ds:schemaRefs>
+</ds:datastoreItem>
+</file>
+
+<file path=customXml/itemProps14.xml><?xml version="1.0" encoding="utf-8"?>
+<ds:datastoreItem xmlns:ds="http://schemas.openxmlformats.org/officeDocument/2006/customXml" ds:itemID="{68BE7D45-6A66-2F45-B379-AE6567F20E1A}">
+  <ds:schemaRefs>
+    <ds:schemaRef ds:uri="http://schemas.openxmlformats.org/officeDocument/2006/bibliography"/>
+  </ds:schemaRefs>
+</ds:datastoreItem>
+</file>
+
+<file path=customXml/itemProps15.xml><?xml version="1.0" encoding="utf-8"?>
+<ds:datastoreItem xmlns:ds="http://schemas.openxmlformats.org/officeDocument/2006/customXml" ds:itemID="{598ACA56-3E21-9D40-80FA-5F701BFA9A3E}">
+  <ds:schemaRefs>
+    <ds:schemaRef ds:uri="http://schemas.openxmlformats.org/officeDocument/2006/bibliography"/>
+  </ds:schemaRefs>
+</ds:datastoreItem>
+</file>
+
+<file path=customXml/itemProps16.xml><?xml version="1.0" encoding="utf-8"?>
+<ds:datastoreItem xmlns:ds="http://schemas.openxmlformats.org/officeDocument/2006/customXml" ds:itemID="{DCCCDBBF-B643-5947-9709-A6352FAA4AC4}">
+  <ds:schemaRefs>
+    <ds:schemaRef ds:uri="http://schemas.openxmlformats.org/officeDocument/2006/bibliography"/>
+  </ds:schemaRefs>
+</ds:datastoreItem>
+</file>
+
+<file path=customXml/itemProps17.xml><?xml version="1.0" encoding="utf-8"?>
+<ds:datastoreItem xmlns:ds="http://schemas.openxmlformats.org/officeDocument/2006/customXml" ds:itemID="{5E0DCF27-1033-5A47-8BA6-687A65A25CA0}">
+  <ds:schemaRefs>
+    <ds:schemaRef ds:uri="http://schemas.openxmlformats.org/officeDocument/2006/bibliography"/>
+  </ds:schemaRefs>
+</ds:datastoreItem>
+</file>
+
+<file path=customXml/itemProps18.xml><?xml version="1.0" encoding="utf-8"?>
+<ds:datastoreItem xmlns:ds="http://schemas.openxmlformats.org/officeDocument/2006/customXml" ds:itemID="{11374303-390B-4FB1-B95C-321E2CA25AF7}">
+  <ds:schemaRefs>
+    <ds:schemaRef ds:uri="http://schemas.openxmlformats.org/officeDocument/2006/bibliography"/>
+  </ds:schemaRefs>
+</ds:datastoreItem>
+</file>
+
+<file path=customXml/itemProps19.xml><?xml version="1.0" encoding="utf-8"?>
+<ds:datastoreItem xmlns:ds="http://schemas.openxmlformats.org/officeDocument/2006/customXml" ds:itemID="{2453E9F7-E4FC-4988-B02B-EE4FF9FDE97F}">
+  <ds:schemaRefs>
+    <ds:schemaRef ds:uri="http://schemas.openxmlformats.org/officeDocument/2006/bibliography"/>
+  </ds:schemaRefs>
+</ds:datastoreItem>
+</file>
+
+<file path=customXml/itemProps2.xml><?xml version="1.0" encoding="utf-8"?>
+<ds:datastoreItem xmlns:ds="http://schemas.openxmlformats.org/officeDocument/2006/customXml" ds:itemID="{E92DCF57-940A-0241-818A-03E462FDF769}">
+  <ds:schemaRefs>
+    <ds:schemaRef ds:uri="http://schemas.openxmlformats.org/officeDocument/2006/bibliography"/>
+  </ds:schemaRefs>
+</ds:datastoreItem>
+</file>
+
+<file path=customXml/itemProps20.xml><?xml version="1.0" encoding="utf-8"?>
+<ds:datastoreItem xmlns:ds="http://schemas.openxmlformats.org/officeDocument/2006/customXml" ds:itemID="{1B3ACC8F-CA02-48CE-B31B-841D07F1EEB6}">
+  <ds:schemaRefs>
+    <ds:schemaRef ds:uri="http://schemas.openxmlformats.org/officeDocument/2006/bibliography"/>
+  </ds:schemaRefs>
+</ds:datastoreItem>
+</file>
+
+<file path=customXml/itemProps21.xml><?xml version="1.0" encoding="utf-8"?>
+<ds:datastoreItem xmlns:ds="http://schemas.openxmlformats.org/officeDocument/2006/customXml" ds:itemID="{BA176AEF-D2F2-417A-B3C6-1C61E9B8AF42}">
+  <ds:schemaRefs>
+    <ds:schemaRef ds:uri="http://schemas.openxmlformats.org/officeDocument/2006/bibliography"/>
+  </ds:schemaRefs>
+</ds:datastoreItem>
+</file>
+
+<file path=customXml/itemProps22.xml><?xml version="1.0" encoding="utf-8"?>
+<ds:datastoreItem xmlns:ds="http://schemas.openxmlformats.org/officeDocument/2006/customXml" ds:itemID="{8168314B-24C9-5144-8A42-1DEFBD58EA51}">
+  <ds:schemaRefs>
+    <ds:schemaRef ds:uri="http://schemas.openxmlformats.org/officeDocument/2006/bibliography"/>
+  </ds:schemaRefs>
+</ds:datastoreItem>
+</file>
+
+<file path=customXml/itemProps23.xml><?xml version="1.0" encoding="utf-8"?>
+<ds:datastoreItem xmlns:ds="http://schemas.openxmlformats.org/officeDocument/2006/customXml" ds:itemID="{DCA32137-AC41-2241-9DF5-EF77C37C60BC}">
+  <ds:schemaRefs>
+    <ds:schemaRef ds:uri="http://schemas.openxmlformats.org/officeDocument/2006/bibliography"/>
+  </ds:schemaRefs>
+</ds:datastoreItem>
+</file>
+
+<file path=customXml/itemProps24.xml><?xml version="1.0" encoding="utf-8"?>
+<ds:datastoreItem xmlns:ds="http://schemas.openxmlformats.org/officeDocument/2006/customXml" ds:itemID="{CFF9B235-C6F9-D148-BC6D-144ABBDCD590}">
+  <ds:schemaRefs>
+    <ds:schemaRef ds:uri="http://schemas.openxmlformats.org/officeDocument/2006/bibliography"/>
+  </ds:schemaRefs>
+</ds:datastoreItem>
+</file>
+
+<file path=customXml/itemProps25.xml><?xml version="1.0" encoding="utf-8"?>
+<ds:datastoreItem xmlns:ds="http://schemas.openxmlformats.org/officeDocument/2006/customXml" ds:itemID="{C52DA2CF-9D4E-AA46-9076-5E3BB85F27BB}">
+  <ds:schemaRefs>
+    <ds:schemaRef ds:uri="http://schemas.openxmlformats.org/officeDocument/2006/bibliography"/>
+  </ds:schemaRefs>
+</ds:datastoreItem>
+</file>
+
+<file path=customXml/itemProps26.xml><?xml version="1.0" encoding="utf-8"?>
+<ds:datastoreItem xmlns:ds="http://schemas.openxmlformats.org/officeDocument/2006/customXml" ds:itemID="{496881B0-B9DB-B34E-8CBB-834C0115EF42}">
+  <ds:schemaRefs>
+    <ds:schemaRef ds:uri="http://schemas.openxmlformats.org/officeDocument/2006/bibliography"/>
+  </ds:schemaRefs>
+</ds:datastoreItem>
+</file>
+
+<file path=customXml/itemProps27.xml><?xml version="1.0" encoding="utf-8"?>
+<ds:datastoreItem xmlns:ds="http://schemas.openxmlformats.org/officeDocument/2006/customXml" ds:itemID="{0777A667-7E12-F443-929B-6AAB3CB2B7D9}">
+  <ds:schemaRefs>
+    <ds:schemaRef ds:uri="http://schemas.openxmlformats.org/officeDocument/2006/bibliography"/>
+  </ds:schemaRefs>
+</ds:datastoreItem>
+</file>
+
+<file path=customXml/itemProps28.xml><?xml version="1.0" encoding="utf-8"?>
+<ds:datastoreItem xmlns:ds="http://schemas.openxmlformats.org/officeDocument/2006/customXml" ds:itemID="{B3E5829D-AA9A-7F43-9D5B-977521FF4366}">
+  <ds:schemaRefs>
+    <ds:schemaRef ds:uri="http://schemas.openxmlformats.org/officeDocument/2006/bibliography"/>
+  </ds:schemaRefs>
+</ds:datastoreItem>
+</file>
+
+<file path=customXml/itemProps29.xml><?xml version="1.0" encoding="utf-8"?>
+<ds:datastoreItem xmlns:ds="http://schemas.openxmlformats.org/officeDocument/2006/customXml" ds:itemID="{4F8092AF-B30B-2B44-8224-55F0DC19F6B4}">
+  <ds:schemaRefs>
+    <ds:schemaRef ds:uri="http://schemas.openxmlformats.org/officeDocument/2006/bibliography"/>
+  </ds:schemaRefs>
+</ds:datastoreItem>
+</file>
+
+<file path=customXml/itemProps3.xml><?xml version="1.0" encoding="utf-8"?>
+<ds:datastoreItem xmlns:ds="http://schemas.openxmlformats.org/officeDocument/2006/customXml" ds:itemID="{5EB43664-1F9E-4541-8956-0971BDC5C538}">
+  <ds:schemaRefs>
+    <ds:schemaRef ds:uri="http://schemas.openxmlformats.org/officeDocument/2006/bibliography"/>
+  </ds:schemaRefs>
+</ds:datastoreItem>
+</file>
+
+<file path=customXml/itemProps30.xml><?xml version="1.0" encoding="utf-8"?>
+<ds:datastoreItem xmlns:ds="http://schemas.openxmlformats.org/officeDocument/2006/customXml" ds:itemID="{35BF5208-EB9C-2440-9DAA-F881B5EA81F3}">
+  <ds:schemaRefs>
+    <ds:schemaRef ds:uri="http://schemas.openxmlformats.org/officeDocument/2006/bibliography"/>
+  </ds:schemaRefs>
+</ds:datastoreItem>
+</file>
+
+<file path=customXml/itemProps31.xml><?xml version="1.0" encoding="utf-8"?>
+<ds:datastoreItem xmlns:ds="http://schemas.openxmlformats.org/officeDocument/2006/customXml" ds:itemID="{5AD689A6-B126-5A40-A9B6-CBBD22AA96A1}">
+  <ds:schemaRefs>
+    <ds:schemaRef ds:uri="http://schemas.openxmlformats.org/officeDocument/2006/bibliography"/>
+  </ds:schemaRefs>
+</ds:datastoreItem>
+</file>
+
+<file path=customXml/itemProps32.xml><?xml version="1.0" encoding="utf-8"?>
+<ds:datastoreItem xmlns:ds="http://schemas.openxmlformats.org/officeDocument/2006/customXml" ds:itemID="{4CF44522-9FBD-B549-9711-255FD5E77615}">
+  <ds:schemaRefs>
+    <ds:schemaRef ds:uri="http://schemas.openxmlformats.org/officeDocument/2006/bibliography"/>
+  </ds:schemaRefs>
+</ds:datastoreItem>
+</file>
+
+<file path=customXml/itemProps33.xml><?xml version="1.0" encoding="utf-8"?>
+<ds:datastoreItem xmlns:ds="http://schemas.openxmlformats.org/officeDocument/2006/customXml" ds:itemID="{943910BE-F9C7-CB46-B475-9444F2E009C0}">
+  <ds:schemaRefs>
+    <ds:schemaRef ds:uri="http://schemas.openxmlformats.org/officeDocument/2006/bibliography"/>
+  </ds:schemaRefs>
+</ds:datastoreItem>
+</file>
+
+<file path=customXml/itemProps34.xml><?xml version="1.0" encoding="utf-8"?>
+<ds:datastoreItem xmlns:ds="http://schemas.openxmlformats.org/officeDocument/2006/customXml" ds:itemID="{A3E331B5-29AB-F441-AD7E-F09525A8DCC2}">
+  <ds:schemaRefs>
+    <ds:schemaRef ds:uri="http://schemas.openxmlformats.org/officeDocument/2006/bibliography"/>
+  </ds:schemaRefs>
+</ds:datastoreItem>
+</file>
+
+<file path=customXml/itemProps35.xml><?xml version="1.0" encoding="utf-8"?>
+<ds:datastoreItem xmlns:ds="http://schemas.openxmlformats.org/officeDocument/2006/customXml" ds:itemID="{51F00121-F76D-A243-93E2-FB9C7DF17157}">
+  <ds:schemaRefs>
+    <ds:schemaRef ds:uri="http://schemas.openxmlformats.org/officeDocument/2006/bibliography"/>
+  </ds:schemaRefs>
+</ds:datastoreItem>
+</file>
+
+<file path=customXml/itemProps36.xml><?xml version="1.0" encoding="utf-8"?>
+<ds:datastoreItem xmlns:ds="http://schemas.openxmlformats.org/officeDocument/2006/customXml" ds:itemID="{90EF17B3-0E31-C54F-A7F0-EEFAA296FAFE}">
+  <ds:schemaRefs>
+    <ds:schemaRef ds:uri="http://schemas.openxmlformats.org/officeDocument/2006/bibliography"/>
+  </ds:schemaRefs>
+</ds:datastoreItem>
+</file>
+
+<file path=customXml/itemProps37.xml><?xml version="1.0" encoding="utf-8"?>
+<ds:datastoreItem xmlns:ds="http://schemas.openxmlformats.org/officeDocument/2006/customXml" ds:itemID="{860715A3-F1D3-41D0-8A4A-3D9EEB35C92B}">
+  <ds:schemaRefs>
+    <ds:schemaRef ds:uri="http://schemas.openxmlformats.org/officeDocument/2006/bibliography"/>
+  </ds:schemaRefs>
+</ds:datastoreItem>
+</file>
+
+<file path=customXml/itemProps38.xml><?xml version="1.0" encoding="utf-8"?>
+<ds:datastoreItem xmlns:ds="http://schemas.openxmlformats.org/officeDocument/2006/customXml" ds:itemID="{4723284E-BBDD-814D-84B6-2791B137FF5A}">
+  <ds:schemaRefs>
+    <ds:schemaRef ds:uri="http://schemas.openxmlformats.org/officeDocument/2006/bibliography"/>
+  </ds:schemaRefs>
+</ds:datastoreItem>
+</file>
+
+<file path=customXml/itemProps39.xml><?xml version="1.0" encoding="utf-8"?>
+<ds:datastoreItem xmlns:ds="http://schemas.openxmlformats.org/officeDocument/2006/customXml" ds:itemID="{9BC2A45D-3755-8D47-AB54-BA1A0EDFECC2}">
+  <ds:schemaRefs>
+    <ds:schemaRef ds:uri="http://schemas.openxmlformats.org/officeDocument/2006/bibliography"/>
+  </ds:schemaRefs>
+</ds:datastoreItem>
+</file>
+
+<file path=customXml/itemProps4.xml><?xml version="1.0" encoding="utf-8"?>
+<ds:datastoreItem xmlns:ds="http://schemas.openxmlformats.org/officeDocument/2006/customXml" ds:itemID="{6F4C8CB5-242A-A747-A860-438CA130B4D5}">
+  <ds:schemaRefs>
+    <ds:schemaRef ds:uri="http://schemas.openxmlformats.org/officeDocument/2006/bibliography"/>
+  </ds:schemaRefs>
+</ds:datastoreItem>
+</file>
+
+<file path=customXml/itemProps40.xml><?xml version="1.0" encoding="utf-8"?>
+<ds:datastoreItem xmlns:ds="http://schemas.openxmlformats.org/officeDocument/2006/customXml" ds:itemID="{E610AA74-F715-9A47-B414-662BB00DB94F}">
+  <ds:schemaRefs>
+    <ds:schemaRef ds:uri="http://schemas.openxmlformats.org/officeDocument/2006/bibliography"/>
+  </ds:schemaRefs>
+</ds:datastoreItem>
+</file>
+
+<file path=customXml/itemProps41.xml><?xml version="1.0" encoding="utf-8"?>
+<ds:datastoreItem xmlns:ds="http://schemas.openxmlformats.org/officeDocument/2006/customXml" ds:itemID="{1C8432F3-B0B6-2543-8448-0DA213881513}">
+  <ds:schemaRefs>
+    <ds:schemaRef ds:uri="http://schemas.openxmlformats.org/officeDocument/2006/bibliography"/>
+  </ds:schemaRefs>
+</ds:datastoreItem>
+</file>
+
+<file path=customXml/itemProps42.xml><?xml version="1.0" encoding="utf-8"?>
+<ds:datastoreItem xmlns:ds="http://schemas.openxmlformats.org/officeDocument/2006/customXml" ds:itemID="{C1B91971-4EA3-0B42-AB6D-F3B283E4D7FD}">
+  <ds:schemaRefs>
+    <ds:schemaRef ds:uri="http://schemas.openxmlformats.org/officeDocument/2006/bibliography"/>
+  </ds:schemaRefs>
+</ds:datastoreItem>
+</file>
+
+<file path=customXml/itemProps43.xml><?xml version="1.0" encoding="utf-8"?>
+<ds:datastoreItem xmlns:ds="http://schemas.openxmlformats.org/officeDocument/2006/customXml" ds:itemID="{7490F7A5-9701-6744-B299-1CA544D85F58}">
+  <ds:schemaRefs>
+    <ds:schemaRef ds:uri="http://schemas.openxmlformats.org/officeDocument/2006/bibliography"/>
+  </ds:schemaRefs>
+</ds:datastoreItem>
+</file>
+
+<file path=customXml/itemProps44.xml><?xml version="1.0" encoding="utf-8"?>
+<ds:datastoreItem xmlns:ds="http://schemas.openxmlformats.org/officeDocument/2006/customXml" ds:itemID="{72505652-3BC7-B242-BE66-97D37263AA5A}">
+  <ds:schemaRefs>
+    <ds:schemaRef ds:uri="http://schemas.openxmlformats.org/officeDocument/2006/bibliography"/>
+  </ds:schemaRefs>
+</ds:datastoreItem>
+</file>
+
+<file path=customXml/itemProps45.xml><?xml version="1.0" encoding="utf-8"?>
+<ds:datastoreItem xmlns:ds="http://schemas.openxmlformats.org/officeDocument/2006/customXml" ds:itemID="{A5151F4B-9F9F-A746-938F-03487CA36C7C}">
+  <ds:schemaRefs>
+    <ds:schemaRef ds:uri="http://schemas.openxmlformats.org/officeDocument/2006/bibliography"/>
+  </ds:schemaRefs>
+</ds:datastoreItem>
+</file>
+
+<file path=customXml/itemProps46.xml><?xml version="1.0" encoding="utf-8"?>
+<ds:datastoreItem xmlns:ds="http://schemas.openxmlformats.org/officeDocument/2006/customXml" ds:itemID="{9A79CF24-1FB2-9D49-AD47-67B63D206B8D}">
+  <ds:schemaRefs>
+    <ds:schemaRef ds:uri="http://schemas.openxmlformats.org/officeDocument/2006/bibliography"/>
+  </ds:schemaRefs>
+</ds:datastoreItem>
+</file>
+
+<file path=customXml/itemProps47.xml><?xml version="1.0" encoding="utf-8"?>
+<ds:datastoreItem xmlns:ds="http://schemas.openxmlformats.org/officeDocument/2006/customXml" ds:itemID="{F1654E06-DC8E-6C44-8B51-5574836A2976}">
+  <ds:schemaRefs>
+    <ds:schemaRef ds:uri="http://schemas.openxmlformats.org/officeDocument/2006/bibliography"/>
+  </ds:schemaRefs>
+</ds:datastoreItem>
+</file>
+
+<file path=customXml/itemProps48.xml><?xml version="1.0" encoding="utf-8"?>
+<ds:datastoreItem xmlns:ds="http://schemas.openxmlformats.org/officeDocument/2006/customXml" ds:itemID="{E0D15CA0-9E61-B546-8F92-48FC4759D3E5}">
+  <ds:schemaRefs>
+    <ds:schemaRef ds:uri="http://schemas.openxmlformats.org/officeDocument/2006/bibliography"/>
+  </ds:schemaRefs>
+</ds:datastoreItem>
+</file>
+
+<file path=customXml/itemProps49.xml><?xml version="1.0" encoding="utf-8"?>
+<ds:datastoreItem xmlns:ds="http://schemas.openxmlformats.org/officeDocument/2006/customXml" ds:itemID="{8A15BF31-4E84-4140-B82B-583826DF611C}">
+  <ds:schemaRefs>
+    <ds:schemaRef ds:uri="http://schemas.openxmlformats.org/officeDocument/2006/bibliography"/>
+  </ds:schemaRefs>
+</ds:datastoreItem>
+</file>
+
+<file path=customXml/itemProps5.xml><?xml version="1.0" encoding="utf-8"?>
+<ds:datastoreItem xmlns:ds="http://schemas.openxmlformats.org/officeDocument/2006/customXml" ds:itemID="{49FD263A-8CF8-0C4D-A952-9E2839256052}">
+  <ds:schemaRefs>
+    <ds:schemaRef ds:uri="http://schemas.openxmlformats.org/officeDocument/2006/bibliography"/>
+  </ds:schemaRefs>
+</ds:datastoreItem>
+</file>
+
+<file path=customXml/itemProps50.xml><?xml version="1.0" encoding="utf-8"?>
+<ds:datastoreItem xmlns:ds="http://schemas.openxmlformats.org/officeDocument/2006/customXml" ds:itemID="{DB298473-03F7-4597-BC2A-56D125204F67}">
+  <ds:schemaRefs>
+    <ds:schemaRef ds:uri="http://schemas.openxmlformats.org/officeDocument/2006/bibliography"/>
+  </ds:schemaRefs>
+</ds:datastoreItem>
+</file>
+
+<file path=customXml/itemProps51.xml><?xml version="1.0" encoding="utf-8"?>
+<ds:datastoreItem xmlns:ds="http://schemas.openxmlformats.org/officeDocument/2006/customXml" ds:itemID="{128A0647-B0ED-1942-8709-07A6058B0C1D}">
+  <ds:schemaRefs>
+    <ds:schemaRef ds:uri="http://schemas.openxmlformats.org/officeDocument/2006/bibliography"/>
+  </ds:schemaRefs>
+</ds:datastoreItem>
+</file>
+
+<file path=customXml/itemProps52.xml><?xml version="1.0" encoding="utf-8"?>
+<ds:datastoreItem xmlns:ds="http://schemas.openxmlformats.org/officeDocument/2006/customXml" ds:itemID="{07F5B50A-9F11-104C-9C98-D01AD9752B13}">
+  <ds:schemaRefs>
+    <ds:schemaRef ds:uri="http://schemas.openxmlformats.org/officeDocument/2006/bibliography"/>
+  </ds:schemaRefs>
+</ds:datastoreItem>
+</file>
+
+<file path=customXml/itemProps53.xml><?xml version="1.0" encoding="utf-8"?>
+<ds:datastoreItem xmlns:ds="http://schemas.openxmlformats.org/officeDocument/2006/customXml" ds:itemID="{26F82F73-16D5-4234-9EF5-0698B79FB4FF}">
+  <ds:schemaRefs>
+    <ds:schemaRef ds:uri="http://schemas.openxmlformats.org/officeDocument/2006/bibliography"/>
+  </ds:schemaRefs>
+</ds:datastoreItem>
+</file>
+
+<file path=customXml/itemProps54.xml><?xml version="1.0" encoding="utf-8"?>
+<ds:datastoreItem xmlns:ds="http://schemas.openxmlformats.org/officeDocument/2006/customXml" ds:itemID="{7D24E5E7-7D0D-9E4D-B2E2-DA0AA7E926DF}">
+  <ds:schemaRefs>
+    <ds:schemaRef ds:uri="http://schemas.openxmlformats.org/officeDocument/2006/bibliography"/>
+  </ds:schemaRefs>
+</ds:datastoreItem>
+</file>
+
+<file path=customXml/itemProps55.xml><?xml version="1.0" encoding="utf-8"?>
+<ds:datastoreItem xmlns:ds="http://schemas.openxmlformats.org/officeDocument/2006/customXml" ds:itemID="{567BD9D6-2F9B-DD41-9A89-3B9925E72AFA}">
+  <ds:schemaRefs>
+    <ds:schemaRef ds:uri="http://schemas.openxmlformats.org/officeDocument/2006/bibliography"/>
+  </ds:schemaRefs>
+</ds:datastoreItem>
+</file>
+
+<file path=customXml/itemProps56.xml><?xml version="1.0" encoding="utf-8"?>
+<ds:datastoreItem xmlns:ds="http://schemas.openxmlformats.org/officeDocument/2006/customXml" ds:itemID="{435925D1-7272-D843-8159-34242E05906C}">
+  <ds:schemaRefs>
+    <ds:schemaRef ds:uri="http://schemas.openxmlformats.org/officeDocument/2006/bibliography"/>
+  </ds:schemaRefs>
+</ds:datastoreItem>
+</file>
+
+<file path=customXml/itemProps57.xml><?xml version="1.0" encoding="utf-8"?>
+<ds:datastoreItem xmlns:ds="http://schemas.openxmlformats.org/officeDocument/2006/customXml" ds:itemID="{6252E46B-5114-ED4E-BB20-0999B4353897}">
+  <ds:schemaRefs>
+    <ds:schemaRef ds:uri="http://schemas.openxmlformats.org/officeDocument/2006/bibliography"/>
+  </ds:schemaRefs>
+</ds:datastoreItem>
+</file>
+
+<file path=customXml/itemProps58.xml><?xml version="1.0" encoding="utf-8"?>
+<ds:datastoreItem xmlns:ds="http://schemas.openxmlformats.org/officeDocument/2006/customXml" ds:itemID="{A51EB57C-4C64-D146-A485-6B5E0AF77E22}">
+  <ds:schemaRefs>
+    <ds:schemaRef ds:uri="http://schemas.openxmlformats.org/officeDocument/2006/bibliography"/>
+  </ds:schemaRefs>
+</ds:datastoreItem>
+</file>
+
+<file path=customXml/itemProps59.xml><?xml version="1.0" encoding="utf-8"?>
+<ds:datastoreItem xmlns:ds="http://schemas.openxmlformats.org/officeDocument/2006/customXml" ds:itemID="{1A6E2BED-0FCE-9443-9252-22BCC2520DAF}">
+  <ds:schemaRefs>
+    <ds:schemaRef ds:uri="http://schemas.openxmlformats.org/officeDocument/2006/bibliography"/>
+  </ds:schemaRefs>
+</ds:datastoreItem>
+</file>
+
+<file path=customXml/itemProps6.xml><?xml version="1.0" encoding="utf-8"?>
 <ds:datastoreItem xmlns:ds="http://schemas.openxmlformats.org/officeDocument/2006/customXml" ds:itemID="{B492730E-708B-8B48-B4D3-3AE7FAC972F6}">
   <ds:schemaRefs>
     <ds:schemaRef ds:uri="http://schemas.openxmlformats.org/officeDocument/2006/bibliography"/>
@@ -26472,7 +27042,87 @@
 </ds:datastoreItem>
 </file>
 
-<file path=customXml/itemProps11.xml><?xml version="1.0" encoding="utf-8"?>
+<file path=customXml/itemProps60.xml><?xml version="1.0" encoding="utf-8"?>
+<ds:datastoreItem xmlns:ds="http://schemas.openxmlformats.org/officeDocument/2006/customXml" ds:itemID="{A41F513F-F04F-F444-8706-3F5266E5333B}">
+  <ds:schemaRefs>
+    <ds:schemaRef ds:uri="http://schemas.openxmlformats.org/officeDocument/2006/bibliography"/>
+  </ds:schemaRefs>
+</ds:datastoreItem>
+</file>
+
+<file path=customXml/itemProps61.xml><?xml version="1.0" encoding="utf-8"?>
+<ds:datastoreItem xmlns:ds="http://schemas.openxmlformats.org/officeDocument/2006/customXml" ds:itemID="{20BB5A4E-B781-294A-974E-E0D644C297C1}">
+  <ds:schemaRefs>
+    <ds:schemaRef ds:uri="http://schemas.openxmlformats.org/officeDocument/2006/bibliography"/>
+  </ds:schemaRefs>
+</ds:datastoreItem>
+</file>
+
+<file path=customXml/itemProps62.xml><?xml version="1.0" encoding="utf-8"?>
+<ds:datastoreItem xmlns:ds="http://schemas.openxmlformats.org/officeDocument/2006/customXml" ds:itemID="{F06253B2-5C71-1F43-94A7-AEB24CF809D9}">
+  <ds:schemaRefs>
+    <ds:schemaRef ds:uri="http://schemas.openxmlformats.org/officeDocument/2006/bibliography"/>
+  </ds:schemaRefs>
+</ds:datastoreItem>
+</file>
+
+<file path=customXml/itemProps63.xml><?xml version="1.0" encoding="utf-8"?>
+<ds:datastoreItem xmlns:ds="http://schemas.openxmlformats.org/officeDocument/2006/customXml" ds:itemID="{624B82DE-1636-224A-AC43-A73A7B77ECC5}">
+  <ds:schemaRefs>
+    <ds:schemaRef ds:uri="http://schemas.openxmlformats.org/officeDocument/2006/bibliography"/>
+  </ds:schemaRefs>
+</ds:datastoreItem>
+</file>
+
+<file path=customXml/itemProps64.xml><?xml version="1.0" encoding="utf-8"?>
+<ds:datastoreItem xmlns:ds="http://schemas.openxmlformats.org/officeDocument/2006/customXml" ds:itemID="{30658C7C-5412-654D-B4FC-A549702A61E1}">
+  <ds:schemaRefs>
+    <ds:schemaRef ds:uri="http://schemas.openxmlformats.org/officeDocument/2006/bibliography"/>
+  </ds:schemaRefs>
+</ds:datastoreItem>
+</file>
+
+<file path=customXml/itemProps65.xml><?xml version="1.0" encoding="utf-8"?>
+<ds:datastoreItem xmlns:ds="http://schemas.openxmlformats.org/officeDocument/2006/customXml" ds:itemID="{BF4C2941-4C4A-AE43-AAB5-20D45874E2A1}">
+  <ds:schemaRefs>
+    <ds:schemaRef ds:uri="http://schemas.openxmlformats.org/officeDocument/2006/bibliography"/>
+  </ds:schemaRefs>
+</ds:datastoreItem>
+</file>
+
+<file path=customXml/itemProps66.xml><?xml version="1.0" encoding="utf-8"?>
+<ds:datastoreItem xmlns:ds="http://schemas.openxmlformats.org/officeDocument/2006/customXml" ds:itemID="{89A9CC7B-8FCD-6440-9FAC-13BD0134576E}">
+  <ds:schemaRefs>
+    <ds:schemaRef ds:uri="http://schemas.openxmlformats.org/officeDocument/2006/bibliography"/>
+  </ds:schemaRefs>
+</ds:datastoreItem>
+</file>
+
+<file path=customXml/itemProps67.xml><?xml version="1.0" encoding="utf-8"?>
+<ds:datastoreItem xmlns:ds="http://schemas.openxmlformats.org/officeDocument/2006/customXml" ds:itemID="{0B37F754-E8C9-354A-8604-603EF3553021}">
+  <ds:schemaRefs>
+    <ds:schemaRef ds:uri="http://schemas.openxmlformats.org/officeDocument/2006/bibliography"/>
+  </ds:schemaRefs>
+</ds:datastoreItem>
+</file>
+
+<file path=customXml/itemProps68.xml><?xml version="1.0" encoding="utf-8"?>
+<ds:datastoreItem xmlns:ds="http://schemas.openxmlformats.org/officeDocument/2006/customXml" ds:itemID="{6011D9F8-D6FF-7E41-A3E7-6F1B6704F4A4}">
+  <ds:schemaRefs>
+    <ds:schemaRef ds:uri="http://schemas.openxmlformats.org/officeDocument/2006/bibliography"/>
+  </ds:schemaRefs>
+</ds:datastoreItem>
+</file>
+
+<file path=customXml/itemProps69.xml><?xml version="1.0" encoding="utf-8"?>
+<ds:datastoreItem xmlns:ds="http://schemas.openxmlformats.org/officeDocument/2006/customXml" ds:itemID="{BB5C8894-CF58-3346-B94B-7B609B66356A}">
+  <ds:schemaRefs>
+    <ds:schemaRef ds:uri="http://schemas.openxmlformats.org/officeDocument/2006/bibliography"/>
+  </ds:schemaRefs>
+</ds:datastoreItem>
+</file>
+
+<file path=customXml/itemProps7.xml><?xml version="1.0" encoding="utf-8"?>
 <ds:datastoreItem xmlns:ds="http://schemas.openxmlformats.org/officeDocument/2006/customXml" ds:itemID="{3D25E422-717F-F149-B0C5-2EADA0078375}">
   <ds:schemaRefs>
     <ds:schemaRef ds:uri="http://schemas.openxmlformats.org/officeDocument/2006/bibliography"/>
@@ -26480,7 +27130,87 @@
 </ds:datastoreItem>
 </file>
 
-<file path=customXml/itemProps12.xml><?xml version="1.0" encoding="utf-8"?>
+<file path=customXml/itemProps70.xml><?xml version="1.0" encoding="utf-8"?>
+<ds:datastoreItem xmlns:ds="http://schemas.openxmlformats.org/officeDocument/2006/customXml" ds:itemID="{8AE41BC3-BACE-DD40-AA58-51E8D956708A}">
+  <ds:schemaRefs>
+    <ds:schemaRef ds:uri="http://schemas.openxmlformats.org/officeDocument/2006/bibliography"/>
+  </ds:schemaRefs>
+</ds:datastoreItem>
+</file>
+
+<file path=customXml/itemProps71.xml><?xml version="1.0" encoding="utf-8"?>
+<ds:datastoreItem xmlns:ds="http://schemas.openxmlformats.org/officeDocument/2006/customXml" ds:itemID="{6E69C4D0-CD89-2742-891C-410F2BC5EDDA}">
+  <ds:schemaRefs>
+    <ds:schemaRef ds:uri="http://schemas.openxmlformats.org/officeDocument/2006/bibliography"/>
+  </ds:schemaRefs>
+</ds:datastoreItem>
+</file>
+
+<file path=customXml/itemProps72.xml><?xml version="1.0" encoding="utf-8"?>
+<ds:datastoreItem xmlns:ds="http://schemas.openxmlformats.org/officeDocument/2006/customXml" ds:itemID="{E7C72E2D-428A-564E-9F54-C13BA21BCAFF}">
+  <ds:schemaRefs>
+    <ds:schemaRef ds:uri="http://schemas.openxmlformats.org/officeDocument/2006/bibliography"/>
+  </ds:schemaRefs>
+</ds:datastoreItem>
+</file>
+
+<file path=customXml/itemProps73.xml><?xml version="1.0" encoding="utf-8"?>
+<ds:datastoreItem xmlns:ds="http://schemas.openxmlformats.org/officeDocument/2006/customXml" ds:itemID="{C76AB993-3B47-9A40-9874-2E07AF3D1810}">
+  <ds:schemaRefs>
+    <ds:schemaRef ds:uri="http://schemas.openxmlformats.org/officeDocument/2006/bibliography"/>
+  </ds:schemaRefs>
+</ds:datastoreItem>
+</file>
+
+<file path=customXml/itemProps74.xml><?xml version="1.0" encoding="utf-8"?>
+<ds:datastoreItem xmlns:ds="http://schemas.openxmlformats.org/officeDocument/2006/customXml" ds:itemID="{C0CFC218-8DA2-B140-9813-AEF12566A388}">
+  <ds:schemaRefs>
+    <ds:schemaRef ds:uri="http://schemas.openxmlformats.org/officeDocument/2006/bibliography"/>
+  </ds:schemaRefs>
+</ds:datastoreItem>
+</file>
+
+<file path=customXml/itemProps75.xml><?xml version="1.0" encoding="utf-8"?>
+<ds:datastoreItem xmlns:ds="http://schemas.openxmlformats.org/officeDocument/2006/customXml" ds:itemID="{CC3A6D53-55B3-1D4F-B2BA-079137882C16}">
+  <ds:schemaRefs>
+    <ds:schemaRef ds:uri="http://schemas.openxmlformats.org/officeDocument/2006/bibliography"/>
+  </ds:schemaRefs>
+</ds:datastoreItem>
+</file>
+
+<file path=customXml/itemProps76.xml><?xml version="1.0" encoding="utf-8"?>
+<ds:datastoreItem xmlns:ds="http://schemas.openxmlformats.org/officeDocument/2006/customXml" ds:itemID="{99F63924-03A2-9043-801E-F04D198F10B7}">
+  <ds:schemaRefs>
+    <ds:schemaRef ds:uri="http://schemas.openxmlformats.org/officeDocument/2006/bibliography"/>
+  </ds:schemaRefs>
+</ds:datastoreItem>
+</file>
+
+<file path=customXml/itemProps77.xml><?xml version="1.0" encoding="utf-8"?>
+<ds:datastoreItem xmlns:ds="http://schemas.openxmlformats.org/officeDocument/2006/customXml" ds:itemID="{076A35D0-A7EC-3C45-9AE5-B257D9D4C393}">
+  <ds:schemaRefs>
+    <ds:schemaRef ds:uri="http://schemas.openxmlformats.org/officeDocument/2006/bibliography"/>
+  </ds:schemaRefs>
+</ds:datastoreItem>
+</file>
+
+<file path=customXml/itemProps78.xml><?xml version="1.0" encoding="utf-8"?>
+<ds:datastoreItem xmlns:ds="http://schemas.openxmlformats.org/officeDocument/2006/customXml" ds:itemID="{89DE1A72-5D8D-0645-9D3F-F1393BC30B5F}">
+  <ds:schemaRefs>
+    <ds:schemaRef ds:uri="http://schemas.openxmlformats.org/officeDocument/2006/bibliography"/>
+  </ds:schemaRefs>
+</ds:datastoreItem>
+</file>
+
+<file path=customXml/itemProps79.xml><?xml version="1.0" encoding="utf-8"?>
+<ds:datastoreItem xmlns:ds="http://schemas.openxmlformats.org/officeDocument/2006/customXml" ds:itemID="{7889846D-DBD5-CE40-BAC4-7BF9C4530ED3}">
+  <ds:schemaRefs>
+    <ds:schemaRef ds:uri="http://schemas.openxmlformats.org/officeDocument/2006/bibliography"/>
+  </ds:schemaRefs>
+</ds:datastoreItem>
+</file>
+
+<file path=customXml/itemProps8.xml><?xml version="1.0" encoding="utf-8"?>
 <ds:datastoreItem xmlns:ds="http://schemas.openxmlformats.org/officeDocument/2006/customXml" ds:itemID="{C38FAA06-3456-0341-91EC-CD693BE6143C}">
   <ds:schemaRefs>
     <ds:schemaRef ds:uri="http://schemas.openxmlformats.org/officeDocument/2006/bibliography"/>
@@ -26488,600 +27218,8 @@
 </ds:datastoreItem>
 </file>
 
-<file path=customXml/itemProps13.xml><?xml version="1.0" encoding="utf-8"?>
-<ds:datastoreItem xmlns:ds="http://schemas.openxmlformats.org/officeDocument/2006/customXml" ds:itemID="{7B6F8581-CE39-514C-AF84-341BC303970A}">
-  <ds:schemaRefs>
-    <ds:schemaRef ds:uri="http://schemas.openxmlformats.org/officeDocument/2006/bibliography"/>
-  </ds:schemaRefs>
-</ds:datastoreItem>
-</file>
-
-<file path=customXml/itemProps14.xml><?xml version="1.0" encoding="utf-8"?>
-<ds:datastoreItem xmlns:ds="http://schemas.openxmlformats.org/officeDocument/2006/customXml" ds:itemID="{8718C085-C7E6-CE4B-A52F-5A5D937393E0}">
-  <ds:schemaRefs>
-    <ds:schemaRef ds:uri="http://schemas.openxmlformats.org/officeDocument/2006/bibliography"/>
-  </ds:schemaRefs>
-</ds:datastoreItem>
-</file>
-
-<file path=customXml/itemProps15.xml><?xml version="1.0" encoding="utf-8"?>
-<ds:datastoreItem xmlns:ds="http://schemas.openxmlformats.org/officeDocument/2006/customXml" ds:itemID="{24AA705B-337B-884B-8928-DE8A20FC53F6}">
-  <ds:schemaRefs>
-    <ds:schemaRef ds:uri="http://schemas.openxmlformats.org/officeDocument/2006/bibliography"/>
-  </ds:schemaRefs>
-</ds:datastoreItem>
-</file>
-
-<file path=customXml/itemProps16.xml><?xml version="1.0" encoding="utf-8"?>
-<ds:datastoreItem xmlns:ds="http://schemas.openxmlformats.org/officeDocument/2006/customXml" ds:itemID="{A60E3867-130C-BA45-920F-8C8539A85282}">
-  <ds:schemaRefs>
-    <ds:schemaRef ds:uri="http://schemas.openxmlformats.org/officeDocument/2006/bibliography"/>
-  </ds:schemaRefs>
-</ds:datastoreItem>
-</file>
-
-<file path=customXml/itemProps17.xml><?xml version="1.0" encoding="utf-8"?>
-<ds:datastoreItem xmlns:ds="http://schemas.openxmlformats.org/officeDocument/2006/customXml" ds:itemID="{98FFA0F4-FD42-014E-B02E-2B06AE3BC63A}">
-  <ds:schemaRefs>
-    <ds:schemaRef ds:uri="http://schemas.openxmlformats.org/officeDocument/2006/bibliography"/>
-  </ds:schemaRefs>
-</ds:datastoreItem>
-</file>
-
-<file path=customXml/itemProps18.xml><?xml version="1.0" encoding="utf-8"?>
-<ds:datastoreItem xmlns:ds="http://schemas.openxmlformats.org/officeDocument/2006/customXml" ds:itemID="{68BE7D45-6A66-2F45-B379-AE6567F20E1A}">
-  <ds:schemaRefs>
-    <ds:schemaRef ds:uri="http://schemas.openxmlformats.org/officeDocument/2006/bibliography"/>
-  </ds:schemaRefs>
-</ds:datastoreItem>
-</file>
-
-<file path=customXml/itemProps19.xml><?xml version="1.0" encoding="utf-8"?>
-<ds:datastoreItem xmlns:ds="http://schemas.openxmlformats.org/officeDocument/2006/customXml" ds:itemID="{598ACA56-3E21-9D40-80FA-5F701BFA9A3E}">
-  <ds:schemaRefs>
-    <ds:schemaRef ds:uri="http://schemas.openxmlformats.org/officeDocument/2006/bibliography"/>
-  </ds:schemaRefs>
-</ds:datastoreItem>
-</file>
-
-<file path=customXml/itemProps2.xml><?xml version="1.0" encoding="utf-8"?>
-<ds:datastoreItem xmlns:ds="http://schemas.openxmlformats.org/officeDocument/2006/customXml" ds:itemID="{431FF66C-7C1F-5248-9DAA-DA07097E36BD}">
-  <ds:schemaRefs>
-    <ds:schemaRef ds:uri="http://schemas.openxmlformats.org/officeDocument/2006/bibliography"/>
-  </ds:schemaRefs>
-</ds:datastoreItem>
-</file>
-
-<file path=customXml/itemProps20.xml><?xml version="1.0" encoding="utf-8"?>
-<ds:datastoreItem xmlns:ds="http://schemas.openxmlformats.org/officeDocument/2006/customXml" ds:itemID="{9A79CF24-1FB2-9D49-AD47-67B63D206B8D}">
-  <ds:schemaRefs>
-    <ds:schemaRef ds:uri="http://schemas.openxmlformats.org/officeDocument/2006/bibliography"/>
-  </ds:schemaRefs>
-</ds:datastoreItem>
-</file>
-
-<file path=customXml/itemProps21.xml><?xml version="1.0" encoding="utf-8"?>
-<ds:datastoreItem xmlns:ds="http://schemas.openxmlformats.org/officeDocument/2006/customXml" ds:itemID="{F1654E06-DC8E-6C44-8B51-5574836A2976}">
-  <ds:schemaRefs>
-    <ds:schemaRef ds:uri="http://schemas.openxmlformats.org/officeDocument/2006/bibliography"/>
-  </ds:schemaRefs>
-</ds:datastoreItem>
-</file>
-
-<file path=customXml/itemProps22.xml><?xml version="1.0" encoding="utf-8"?>
-<ds:datastoreItem xmlns:ds="http://schemas.openxmlformats.org/officeDocument/2006/customXml" ds:itemID="{E0D15CA0-9E61-B546-8F92-48FC4759D3E5}">
-  <ds:schemaRefs>
-    <ds:schemaRef ds:uri="http://schemas.openxmlformats.org/officeDocument/2006/bibliography"/>
-  </ds:schemaRefs>
-</ds:datastoreItem>
-</file>
-
-<file path=customXml/itemProps23.xml><?xml version="1.0" encoding="utf-8"?>
-<ds:datastoreItem xmlns:ds="http://schemas.openxmlformats.org/officeDocument/2006/customXml" ds:itemID="{8A15BF31-4E84-4140-B82B-583826DF611C}">
-  <ds:schemaRefs>
-    <ds:schemaRef ds:uri="http://schemas.openxmlformats.org/officeDocument/2006/bibliography"/>
-  </ds:schemaRefs>
-</ds:datastoreItem>
-</file>
-
-<file path=customXml/itemProps24.xml><?xml version="1.0" encoding="utf-8"?>
-<ds:datastoreItem xmlns:ds="http://schemas.openxmlformats.org/officeDocument/2006/customXml" ds:itemID="{DB298473-03F7-4597-BC2A-56D125204F67}">
-  <ds:schemaRefs>
-    <ds:schemaRef ds:uri="http://schemas.openxmlformats.org/officeDocument/2006/bibliography"/>
-  </ds:schemaRefs>
-</ds:datastoreItem>
-</file>
-
-<file path=customXml/itemProps25.xml><?xml version="1.0" encoding="utf-8"?>
-<ds:datastoreItem xmlns:ds="http://schemas.openxmlformats.org/officeDocument/2006/customXml" ds:itemID="{128A0647-B0ED-1942-8709-07A6058B0C1D}">
-  <ds:schemaRefs>
-    <ds:schemaRef ds:uri="http://schemas.openxmlformats.org/officeDocument/2006/bibliography"/>
-  </ds:schemaRefs>
-</ds:datastoreItem>
-</file>
-
-<file path=customXml/itemProps26.xml><?xml version="1.0" encoding="utf-8"?>
-<ds:datastoreItem xmlns:ds="http://schemas.openxmlformats.org/officeDocument/2006/customXml" ds:itemID="{07F5B50A-9F11-104C-9C98-D01AD9752B13}">
-  <ds:schemaRefs>
-    <ds:schemaRef ds:uri="http://schemas.openxmlformats.org/officeDocument/2006/bibliography"/>
-  </ds:schemaRefs>
-</ds:datastoreItem>
-</file>
-
-<file path=customXml/itemProps27.xml><?xml version="1.0" encoding="utf-8"?>
-<ds:datastoreItem xmlns:ds="http://schemas.openxmlformats.org/officeDocument/2006/customXml" ds:itemID="{26F82F73-16D5-4234-9EF5-0698B79FB4FF}">
-  <ds:schemaRefs>
-    <ds:schemaRef ds:uri="http://schemas.openxmlformats.org/officeDocument/2006/bibliography"/>
-  </ds:schemaRefs>
-</ds:datastoreItem>
-</file>
-
-<file path=customXml/itemProps28.xml><?xml version="1.0" encoding="utf-8"?>
-<ds:datastoreItem xmlns:ds="http://schemas.openxmlformats.org/officeDocument/2006/customXml" ds:itemID="{7D24E5E7-7D0D-9E4D-B2E2-DA0AA7E926DF}">
-  <ds:schemaRefs>
-    <ds:schemaRef ds:uri="http://schemas.openxmlformats.org/officeDocument/2006/bibliography"/>
-  </ds:schemaRefs>
-</ds:datastoreItem>
-</file>
-
-<file path=customXml/itemProps29.xml><?xml version="1.0" encoding="utf-8"?>
-<ds:datastoreItem xmlns:ds="http://schemas.openxmlformats.org/officeDocument/2006/customXml" ds:itemID="{567BD9D6-2F9B-DD41-9A89-3B9925E72AFA}">
-  <ds:schemaRefs>
-    <ds:schemaRef ds:uri="http://schemas.openxmlformats.org/officeDocument/2006/bibliography"/>
-  </ds:schemaRefs>
-</ds:datastoreItem>
-</file>
-
-<file path=customXml/itemProps3.xml><?xml version="1.0" encoding="utf-8"?>
-<ds:datastoreItem xmlns:ds="http://schemas.openxmlformats.org/officeDocument/2006/customXml" ds:itemID="{6CC15A64-CA5B-0F4A-AA0D-C76D237B7656}">
-  <ds:schemaRefs>
-    <ds:schemaRef ds:uri="http://schemas.openxmlformats.org/officeDocument/2006/bibliography"/>
-  </ds:schemaRefs>
-</ds:datastoreItem>
-</file>
-
-<file path=customXml/itemProps30.xml><?xml version="1.0" encoding="utf-8"?>
-<ds:datastoreItem xmlns:ds="http://schemas.openxmlformats.org/officeDocument/2006/customXml" ds:itemID="{DCCCDBBF-B643-5947-9709-A6352FAA4AC4}">
-  <ds:schemaRefs>
-    <ds:schemaRef ds:uri="http://schemas.openxmlformats.org/officeDocument/2006/bibliography"/>
-  </ds:schemaRefs>
-</ds:datastoreItem>
-</file>
-
-<file path=customXml/itemProps31.xml><?xml version="1.0" encoding="utf-8"?>
-<ds:datastoreItem xmlns:ds="http://schemas.openxmlformats.org/officeDocument/2006/customXml" ds:itemID="{5E0DCF27-1033-5A47-8BA6-687A65A25CA0}">
-  <ds:schemaRefs>
-    <ds:schemaRef ds:uri="http://schemas.openxmlformats.org/officeDocument/2006/bibliography"/>
-  </ds:schemaRefs>
-</ds:datastoreItem>
-</file>
-
-<file path=customXml/itemProps32.xml><?xml version="1.0" encoding="utf-8"?>
-<ds:datastoreItem xmlns:ds="http://schemas.openxmlformats.org/officeDocument/2006/customXml" ds:itemID="{11374303-390B-4FB1-B95C-321E2CA25AF7}">
-  <ds:schemaRefs>
-    <ds:schemaRef ds:uri="http://schemas.openxmlformats.org/officeDocument/2006/bibliography"/>
-  </ds:schemaRefs>
-</ds:datastoreItem>
-</file>
-
-<file path=customXml/itemProps33.xml><?xml version="1.0" encoding="utf-8"?>
-<ds:datastoreItem xmlns:ds="http://schemas.openxmlformats.org/officeDocument/2006/customXml" ds:itemID="{2453E9F7-E4FC-4988-B02B-EE4FF9FDE97F}">
-  <ds:schemaRefs>
-    <ds:schemaRef ds:uri="http://schemas.openxmlformats.org/officeDocument/2006/bibliography"/>
-  </ds:schemaRefs>
-</ds:datastoreItem>
-</file>
-
-<file path=customXml/itemProps34.xml><?xml version="1.0" encoding="utf-8"?>
-<ds:datastoreItem xmlns:ds="http://schemas.openxmlformats.org/officeDocument/2006/customXml" ds:itemID="{1B3ACC8F-CA02-48CE-B31B-841D07F1EEB6}">
-  <ds:schemaRefs>
-    <ds:schemaRef ds:uri="http://schemas.openxmlformats.org/officeDocument/2006/bibliography"/>
-  </ds:schemaRefs>
-</ds:datastoreItem>
-</file>
-
-<file path=customXml/itemProps35.xml><?xml version="1.0" encoding="utf-8"?>
-<ds:datastoreItem xmlns:ds="http://schemas.openxmlformats.org/officeDocument/2006/customXml" ds:itemID="{BA176AEF-D2F2-417A-B3C6-1C61E9B8AF42}">
-  <ds:schemaRefs>
-    <ds:schemaRef ds:uri="http://schemas.openxmlformats.org/officeDocument/2006/bibliography"/>
-  </ds:schemaRefs>
-</ds:datastoreItem>
-</file>
-
-<file path=customXml/itemProps36.xml><?xml version="1.0" encoding="utf-8"?>
-<ds:datastoreItem xmlns:ds="http://schemas.openxmlformats.org/officeDocument/2006/customXml" ds:itemID="{8168314B-24C9-5144-8A42-1DEFBD58EA51}">
-  <ds:schemaRefs>
-    <ds:schemaRef ds:uri="http://schemas.openxmlformats.org/officeDocument/2006/bibliography"/>
-  </ds:schemaRefs>
-</ds:datastoreItem>
-</file>
-
-<file path=customXml/itemProps37.xml><?xml version="1.0" encoding="utf-8"?>
-<ds:datastoreItem xmlns:ds="http://schemas.openxmlformats.org/officeDocument/2006/customXml" ds:itemID="{DCA32137-AC41-2241-9DF5-EF77C37C60BC}">
-  <ds:schemaRefs>
-    <ds:schemaRef ds:uri="http://schemas.openxmlformats.org/officeDocument/2006/bibliography"/>
-  </ds:schemaRefs>
-</ds:datastoreItem>
-</file>
-
-<file path=customXml/itemProps38.xml><?xml version="1.0" encoding="utf-8"?>
-<ds:datastoreItem xmlns:ds="http://schemas.openxmlformats.org/officeDocument/2006/customXml" ds:itemID="{CFF9B235-C6F9-D148-BC6D-144ABBDCD590}">
-  <ds:schemaRefs>
-    <ds:schemaRef ds:uri="http://schemas.openxmlformats.org/officeDocument/2006/bibliography"/>
-  </ds:schemaRefs>
-</ds:datastoreItem>
-</file>
-
-<file path=customXml/itemProps39.xml><?xml version="1.0" encoding="utf-8"?>
-<ds:datastoreItem xmlns:ds="http://schemas.openxmlformats.org/officeDocument/2006/customXml" ds:itemID="{C52DA2CF-9D4E-AA46-9076-5E3BB85F27BB}">
-  <ds:schemaRefs>
-    <ds:schemaRef ds:uri="http://schemas.openxmlformats.org/officeDocument/2006/bibliography"/>
-  </ds:schemaRefs>
-</ds:datastoreItem>
-</file>
-
-<file path=customXml/itemProps4.xml><?xml version="1.0" encoding="utf-8"?>
-<ds:datastoreItem xmlns:ds="http://schemas.openxmlformats.org/officeDocument/2006/customXml" ds:itemID="{F2B273EC-A0FF-3548-A579-94B13F2D23D5}">
-  <ds:schemaRefs>
-    <ds:schemaRef ds:uri="http://schemas.openxmlformats.org/officeDocument/2006/bibliography"/>
-  </ds:schemaRefs>
-</ds:datastoreItem>
-</file>
-
-<file path=customXml/itemProps40.xml><?xml version="1.0" encoding="utf-8"?>
-<ds:datastoreItem xmlns:ds="http://schemas.openxmlformats.org/officeDocument/2006/customXml" ds:itemID="{435925D1-7272-D843-8159-34242E05906C}">
-  <ds:schemaRefs>
-    <ds:schemaRef ds:uri="http://schemas.openxmlformats.org/officeDocument/2006/bibliography"/>
-  </ds:schemaRefs>
-</ds:datastoreItem>
-</file>
-
-<file path=customXml/itemProps41.xml><?xml version="1.0" encoding="utf-8"?>
-<ds:datastoreItem xmlns:ds="http://schemas.openxmlformats.org/officeDocument/2006/customXml" ds:itemID="{6252E46B-5114-ED4E-BB20-0999B4353897}">
-  <ds:schemaRefs>
-    <ds:schemaRef ds:uri="http://schemas.openxmlformats.org/officeDocument/2006/bibliography"/>
-  </ds:schemaRefs>
-</ds:datastoreItem>
-</file>
-
-<file path=customXml/itemProps42.xml><?xml version="1.0" encoding="utf-8"?>
-<ds:datastoreItem xmlns:ds="http://schemas.openxmlformats.org/officeDocument/2006/customXml" ds:itemID="{A51EB57C-4C64-D146-A485-6B5E0AF77E22}">
-  <ds:schemaRefs>
-    <ds:schemaRef ds:uri="http://schemas.openxmlformats.org/officeDocument/2006/bibliography"/>
-  </ds:schemaRefs>
-</ds:datastoreItem>
-</file>
-
-<file path=customXml/itemProps43.xml><?xml version="1.0" encoding="utf-8"?>
-<ds:datastoreItem xmlns:ds="http://schemas.openxmlformats.org/officeDocument/2006/customXml" ds:itemID="{1A6E2BED-0FCE-9443-9252-22BCC2520DAF}">
-  <ds:schemaRefs>
-    <ds:schemaRef ds:uri="http://schemas.openxmlformats.org/officeDocument/2006/bibliography"/>
-  </ds:schemaRefs>
-</ds:datastoreItem>
-</file>
-
-<file path=customXml/itemProps44.xml><?xml version="1.0" encoding="utf-8"?>
-<ds:datastoreItem xmlns:ds="http://schemas.openxmlformats.org/officeDocument/2006/customXml" ds:itemID="{A41F513F-F04F-F444-8706-3F5266E5333B}">
-  <ds:schemaRefs>
-    <ds:schemaRef ds:uri="http://schemas.openxmlformats.org/officeDocument/2006/bibliography"/>
-  </ds:schemaRefs>
-</ds:datastoreItem>
-</file>
-
-<file path=customXml/itemProps45.xml><?xml version="1.0" encoding="utf-8"?>
-<ds:datastoreItem xmlns:ds="http://schemas.openxmlformats.org/officeDocument/2006/customXml" ds:itemID="{20BB5A4E-B781-294A-974E-E0D644C297C1}">
-  <ds:schemaRefs>
-    <ds:schemaRef ds:uri="http://schemas.openxmlformats.org/officeDocument/2006/bibliography"/>
-  </ds:schemaRefs>
-</ds:datastoreItem>
-</file>
-
-<file path=customXml/itemProps46.xml><?xml version="1.0" encoding="utf-8"?>
-<ds:datastoreItem xmlns:ds="http://schemas.openxmlformats.org/officeDocument/2006/customXml" ds:itemID="{F06253B2-5C71-1F43-94A7-AEB24CF809D9}">
-  <ds:schemaRefs>
-    <ds:schemaRef ds:uri="http://schemas.openxmlformats.org/officeDocument/2006/bibliography"/>
-  </ds:schemaRefs>
-</ds:datastoreItem>
-</file>
-
-<file path=customXml/itemProps47.xml><?xml version="1.0" encoding="utf-8"?>
-<ds:datastoreItem xmlns:ds="http://schemas.openxmlformats.org/officeDocument/2006/customXml" ds:itemID="{624B82DE-1636-224A-AC43-A73A7B77ECC5}">
-  <ds:schemaRefs>
-    <ds:schemaRef ds:uri="http://schemas.openxmlformats.org/officeDocument/2006/bibliography"/>
-  </ds:schemaRefs>
-</ds:datastoreItem>
-</file>
-
-<file path=customXml/itemProps48.xml><?xml version="1.0" encoding="utf-8"?>
-<ds:datastoreItem xmlns:ds="http://schemas.openxmlformats.org/officeDocument/2006/customXml" ds:itemID="{30658C7C-5412-654D-B4FC-A549702A61E1}">
-  <ds:schemaRefs>
-    <ds:schemaRef ds:uri="http://schemas.openxmlformats.org/officeDocument/2006/bibliography"/>
-  </ds:schemaRefs>
-</ds:datastoreItem>
-</file>
-
-<file path=customXml/itemProps49.xml><?xml version="1.0" encoding="utf-8"?>
-<ds:datastoreItem xmlns:ds="http://schemas.openxmlformats.org/officeDocument/2006/customXml" ds:itemID="{BF4C2941-4C4A-AE43-AAB5-20D45874E2A1}">
-  <ds:schemaRefs>
-    <ds:schemaRef ds:uri="http://schemas.openxmlformats.org/officeDocument/2006/bibliography"/>
-  </ds:schemaRefs>
-</ds:datastoreItem>
-</file>
-
-<file path=customXml/itemProps5.xml><?xml version="1.0" encoding="utf-8"?>
-<ds:datastoreItem xmlns:ds="http://schemas.openxmlformats.org/officeDocument/2006/customXml" ds:itemID="{81D8A3A9-3F46-0549-BE74-2E505CFDFD98}">
-  <ds:schemaRefs>
-    <ds:schemaRef ds:uri="http://schemas.openxmlformats.org/officeDocument/2006/bibliography"/>
-  </ds:schemaRefs>
-</ds:datastoreItem>
-</file>
-
-<file path=customXml/itemProps50.xml><?xml version="1.0" encoding="utf-8"?>
-<ds:datastoreItem xmlns:ds="http://schemas.openxmlformats.org/officeDocument/2006/customXml" ds:itemID="{496881B0-B9DB-B34E-8CBB-834C0115EF42}">
-  <ds:schemaRefs>
-    <ds:schemaRef ds:uri="http://schemas.openxmlformats.org/officeDocument/2006/bibliography"/>
-  </ds:schemaRefs>
-</ds:datastoreItem>
-</file>
-
-<file path=customXml/itemProps51.xml><?xml version="1.0" encoding="utf-8"?>
-<ds:datastoreItem xmlns:ds="http://schemas.openxmlformats.org/officeDocument/2006/customXml" ds:itemID="{0777A667-7E12-F443-929B-6AAB3CB2B7D9}">
-  <ds:schemaRefs>
-    <ds:schemaRef ds:uri="http://schemas.openxmlformats.org/officeDocument/2006/bibliography"/>
-  </ds:schemaRefs>
-</ds:datastoreItem>
-</file>
-
-<file path=customXml/itemProps52.xml><?xml version="1.0" encoding="utf-8"?>
-<ds:datastoreItem xmlns:ds="http://schemas.openxmlformats.org/officeDocument/2006/customXml" ds:itemID="{B3E5829D-AA9A-7F43-9D5B-977521FF4366}">
-  <ds:schemaRefs>
-    <ds:schemaRef ds:uri="http://schemas.openxmlformats.org/officeDocument/2006/bibliography"/>
-  </ds:schemaRefs>
-</ds:datastoreItem>
-</file>
-
-<file path=customXml/itemProps53.xml><?xml version="1.0" encoding="utf-8"?>
-<ds:datastoreItem xmlns:ds="http://schemas.openxmlformats.org/officeDocument/2006/customXml" ds:itemID="{4F8092AF-B30B-2B44-8224-55F0DC19F6B4}">
-  <ds:schemaRefs>
-    <ds:schemaRef ds:uri="http://schemas.openxmlformats.org/officeDocument/2006/bibliography"/>
-  </ds:schemaRefs>
-</ds:datastoreItem>
-</file>
-
-<file path=customXml/itemProps54.xml><?xml version="1.0" encoding="utf-8"?>
-<ds:datastoreItem xmlns:ds="http://schemas.openxmlformats.org/officeDocument/2006/customXml" ds:itemID="{35BF5208-EB9C-2440-9DAA-F881B5EA81F3}">
-  <ds:schemaRefs>
-    <ds:schemaRef ds:uri="http://schemas.openxmlformats.org/officeDocument/2006/bibliography"/>
-  </ds:schemaRefs>
-</ds:datastoreItem>
-</file>
-
-<file path=customXml/itemProps55.xml><?xml version="1.0" encoding="utf-8"?>
-<ds:datastoreItem xmlns:ds="http://schemas.openxmlformats.org/officeDocument/2006/customXml" ds:itemID="{5AD689A6-B126-5A40-A9B6-CBBD22AA96A1}">
-  <ds:schemaRefs>
-    <ds:schemaRef ds:uri="http://schemas.openxmlformats.org/officeDocument/2006/bibliography"/>
-  </ds:schemaRefs>
-</ds:datastoreItem>
-</file>
-
-<file path=customXml/itemProps56.xml><?xml version="1.0" encoding="utf-8"?>
-<ds:datastoreItem xmlns:ds="http://schemas.openxmlformats.org/officeDocument/2006/customXml" ds:itemID="{4CF44522-9FBD-B549-9711-255FD5E77615}">
-  <ds:schemaRefs>
-    <ds:schemaRef ds:uri="http://schemas.openxmlformats.org/officeDocument/2006/bibliography"/>
-  </ds:schemaRefs>
-</ds:datastoreItem>
-</file>
-
-<file path=customXml/itemProps57.xml><?xml version="1.0" encoding="utf-8"?>
-<ds:datastoreItem xmlns:ds="http://schemas.openxmlformats.org/officeDocument/2006/customXml" ds:itemID="{943910BE-F9C7-CB46-B475-9444F2E009C0}">
-  <ds:schemaRefs>
-    <ds:schemaRef ds:uri="http://schemas.openxmlformats.org/officeDocument/2006/bibliography"/>
-  </ds:schemaRefs>
-</ds:datastoreItem>
-</file>
-
-<file path=customXml/itemProps58.xml><?xml version="1.0" encoding="utf-8"?>
-<ds:datastoreItem xmlns:ds="http://schemas.openxmlformats.org/officeDocument/2006/customXml" ds:itemID="{A3E331B5-29AB-F441-AD7E-F09525A8DCC2}">
-  <ds:schemaRefs>
-    <ds:schemaRef ds:uri="http://schemas.openxmlformats.org/officeDocument/2006/bibliography"/>
-  </ds:schemaRefs>
-</ds:datastoreItem>
-</file>
-
-<file path=customXml/itemProps59.xml><?xml version="1.0" encoding="utf-8"?>
-<ds:datastoreItem xmlns:ds="http://schemas.openxmlformats.org/officeDocument/2006/customXml" ds:itemID="{51F00121-F76D-A243-93E2-FB9C7DF17157}">
-  <ds:schemaRefs>
-    <ds:schemaRef ds:uri="http://schemas.openxmlformats.org/officeDocument/2006/bibliography"/>
-  </ds:schemaRefs>
-</ds:datastoreItem>
-</file>
-
-<file path=customXml/itemProps6.xml><?xml version="1.0" encoding="utf-8"?>
-<ds:datastoreItem xmlns:ds="http://schemas.openxmlformats.org/officeDocument/2006/customXml" ds:itemID="{E92DCF57-940A-0241-818A-03E462FDF769}">
-  <ds:schemaRefs>
-    <ds:schemaRef ds:uri="http://schemas.openxmlformats.org/officeDocument/2006/bibliography"/>
-  </ds:schemaRefs>
-</ds:datastoreItem>
-</file>
-
-<file path=customXml/itemProps60.xml><?xml version="1.0" encoding="utf-8"?>
-<ds:datastoreItem xmlns:ds="http://schemas.openxmlformats.org/officeDocument/2006/customXml" ds:itemID="{89A9CC7B-8FCD-6440-9FAC-13BD0134576E}">
-  <ds:schemaRefs>
-    <ds:schemaRef ds:uri="http://schemas.openxmlformats.org/officeDocument/2006/bibliography"/>
-  </ds:schemaRefs>
-</ds:datastoreItem>
-</file>
-
-<file path=customXml/itemProps61.xml><?xml version="1.0" encoding="utf-8"?>
-<ds:datastoreItem xmlns:ds="http://schemas.openxmlformats.org/officeDocument/2006/customXml" ds:itemID="{0B37F754-E8C9-354A-8604-603EF3553021}">
-  <ds:schemaRefs>
-    <ds:schemaRef ds:uri="http://schemas.openxmlformats.org/officeDocument/2006/bibliography"/>
-  </ds:schemaRefs>
-</ds:datastoreItem>
-</file>
-
-<file path=customXml/itemProps62.xml><?xml version="1.0" encoding="utf-8"?>
-<ds:datastoreItem xmlns:ds="http://schemas.openxmlformats.org/officeDocument/2006/customXml" ds:itemID="{6011D9F8-D6FF-7E41-A3E7-6F1B6704F4A4}">
-  <ds:schemaRefs>
-    <ds:schemaRef ds:uri="http://schemas.openxmlformats.org/officeDocument/2006/bibliography"/>
-  </ds:schemaRefs>
-</ds:datastoreItem>
-</file>
-
-<file path=customXml/itemProps63.xml><?xml version="1.0" encoding="utf-8"?>
-<ds:datastoreItem xmlns:ds="http://schemas.openxmlformats.org/officeDocument/2006/customXml" ds:itemID="{BB5C8894-CF58-3346-B94B-7B609B66356A}">
-  <ds:schemaRefs>
-    <ds:schemaRef ds:uri="http://schemas.openxmlformats.org/officeDocument/2006/bibliography"/>
-  </ds:schemaRefs>
-</ds:datastoreItem>
-</file>
-
-<file path=customXml/itemProps64.xml><?xml version="1.0" encoding="utf-8"?>
-<ds:datastoreItem xmlns:ds="http://schemas.openxmlformats.org/officeDocument/2006/customXml" ds:itemID="{8AE41BC3-BACE-DD40-AA58-51E8D956708A}">
-  <ds:schemaRefs>
-    <ds:schemaRef ds:uri="http://schemas.openxmlformats.org/officeDocument/2006/bibliography"/>
-  </ds:schemaRefs>
-</ds:datastoreItem>
-</file>
-
-<file path=customXml/itemProps65.xml><?xml version="1.0" encoding="utf-8"?>
-<ds:datastoreItem xmlns:ds="http://schemas.openxmlformats.org/officeDocument/2006/customXml" ds:itemID="{6E69C4D0-CD89-2742-891C-410F2BC5EDDA}">
-  <ds:schemaRefs>
-    <ds:schemaRef ds:uri="http://schemas.openxmlformats.org/officeDocument/2006/bibliography"/>
-  </ds:schemaRefs>
-</ds:datastoreItem>
-</file>
-
-<file path=customXml/itemProps66.xml><?xml version="1.0" encoding="utf-8"?>
-<ds:datastoreItem xmlns:ds="http://schemas.openxmlformats.org/officeDocument/2006/customXml" ds:itemID="{E7C72E2D-428A-564E-9F54-C13BA21BCAFF}">
-  <ds:schemaRefs>
-    <ds:schemaRef ds:uri="http://schemas.openxmlformats.org/officeDocument/2006/bibliography"/>
-  </ds:schemaRefs>
-</ds:datastoreItem>
-</file>
-
-<file path=customXml/itemProps67.xml><?xml version="1.0" encoding="utf-8"?>
-<ds:datastoreItem xmlns:ds="http://schemas.openxmlformats.org/officeDocument/2006/customXml" ds:itemID="{C76AB993-3B47-9A40-9874-2E07AF3D1810}">
-  <ds:schemaRefs>
-    <ds:schemaRef ds:uri="http://schemas.openxmlformats.org/officeDocument/2006/bibliography"/>
-  </ds:schemaRefs>
-</ds:datastoreItem>
-</file>
-
-<file path=customXml/itemProps68.xml><?xml version="1.0" encoding="utf-8"?>
-<ds:datastoreItem xmlns:ds="http://schemas.openxmlformats.org/officeDocument/2006/customXml" ds:itemID="{C0CFC218-8DA2-B140-9813-AEF12566A388}">
-  <ds:schemaRefs>
-    <ds:schemaRef ds:uri="http://schemas.openxmlformats.org/officeDocument/2006/bibliography"/>
-  </ds:schemaRefs>
-</ds:datastoreItem>
-</file>
-
-<file path=customXml/itemProps69.xml><?xml version="1.0" encoding="utf-8"?>
-<ds:datastoreItem xmlns:ds="http://schemas.openxmlformats.org/officeDocument/2006/customXml" ds:itemID="{CC3A6D53-55B3-1D4F-B2BA-079137882C16}">
-  <ds:schemaRefs>
-    <ds:schemaRef ds:uri="http://schemas.openxmlformats.org/officeDocument/2006/bibliography"/>
-  </ds:schemaRefs>
-</ds:datastoreItem>
-</file>
-
-<file path=customXml/itemProps7.xml><?xml version="1.0" encoding="utf-8"?>
-<ds:datastoreItem xmlns:ds="http://schemas.openxmlformats.org/officeDocument/2006/customXml" ds:itemID="{5EB43664-1F9E-4541-8956-0971BDC5C538}">
-  <ds:schemaRefs>
-    <ds:schemaRef ds:uri="http://schemas.openxmlformats.org/officeDocument/2006/bibliography"/>
-  </ds:schemaRefs>
-</ds:datastoreItem>
-</file>
-
-<file path=customXml/itemProps70.xml><?xml version="1.0" encoding="utf-8"?>
-<ds:datastoreItem xmlns:ds="http://schemas.openxmlformats.org/officeDocument/2006/customXml" ds:itemID="{90EF17B3-0E31-C54F-A7F0-EEFAA296FAFE}">
-  <ds:schemaRefs>
-    <ds:schemaRef ds:uri="http://schemas.openxmlformats.org/officeDocument/2006/bibliography"/>
-  </ds:schemaRefs>
-</ds:datastoreItem>
-</file>
-
-<file path=customXml/itemProps71.xml><?xml version="1.0" encoding="utf-8"?>
-<ds:datastoreItem xmlns:ds="http://schemas.openxmlformats.org/officeDocument/2006/customXml" ds:itemID="{860715A3-F1D3-41D0-8A4A-3D9EEB35C92B}">
-  <ds:schemaRefs>
-    <ds:schemaRef ds:uri="http://schemas.openxmlformats.org/officeDocument/2006/bibliography"/>
-  </ds:schemaRefs>
-</ds:datastoreItem>
-</file>
-
-<file path=customXml/itemProps72.xml><?xml version="1.0" encoding="utf-8"?>
-<ds:datastoreItem xmlns:ds="http://schemas.openxmlformats.org/officeDocument/2006/customXml" ds:itemID="{4723284E-BBDD-814D-84B6-2791B137FF5A}">
-  <ds:schemaRefs>
-    <ds:schemaRef ds:uri="http://schemas.openxmlformats.org/officeDocument/2006/bibliography"/>
-  </ds:schemaRefs>
-</ds:datastoreItem>
-</file>
-
-<file path=customXml/itemProps73.xml><?xml version="1.0" encoding="utf-8"?>
-<ds:datastoreItem xmlns:ds="http://schemas.openxmlformats.org/officeDocument/2006/customXml" ds:itemID="{9BC2A45D-3755-8D47-AB54-BA1A0EDFECC2}">
-  <ds:schemaRefs>
-    <ds:schemaRef ds:uri="http://schemas.openxmlformats.org/officeDocument/2006/bibliography"/>
-  </ds:schemaRefs>
-</ds:datastoreItem>
-</file>
-
-<file path=customXml/itemProps74.xml><?xml version="1.0" encoding="utf-8"?>
-<ds:datastoreItem xmlns:ds="http://schemas.openxmlformats.org/officeDocument/2006/customXml" ds:itemID="{E610AA74-F715-9A47-B414-662BB00DB94F}">
-  <ds:schemaRefs>
-    <ds:schemaRef ds:uri="http://schemas.openxmlformats.org/officeDocument/2006/bibliography"/>
-  </ds:schemaRefs>
-</ds:datastoreItem>
-</file>
-
-<file path=customXml/itemProps75.xml><?xml version="1.0" encoding="utf-8"?>
-<ds:datastoreItem xmlns:ds="http://schemas.openxmlformats.org/officeDocument/2006/customXml" ds:itemID="{1C8432F3-B0B6-2543-8448-0DA213881513}">
-  <ds:schemaRefs>
-    <ds:schemaRef ds:uri="http://schemas.openxmlformats.org/officeDocument/2006/bibliography"/>
-  </ds:schemaRefs>
-</ds:datastoreItem>
-</file>
-
-<file path=customXml/itemProps76.xml><?xml version="1.0" encoding="utf-8"?>
-<ds:datastoreItem xmlns:ds="http://schemas.openxmlformats.org/officeDocument/2006/customXml" ds:itemID="{C1B91971-4EA3-0B42-AB6D-F3B283E4D7FD}">
-  <ds:schemaRefs>
-    <ds:schemaRef ds:uri="http://schemas.openxmlformats.org/officeDocument/2006/bibliography"/>
-  </ds:schemaRefs>
-</ds:datastoreItem>
-</file>
-
-<file path=customXml/itemProps77.xml><?xml version="1.0" encoding="utf-8"?>
-<ds:datastoreItem xmlns:ds="http://schemas.openxmlformats.org/officeDocument/2006/customXml" ds:itemID="{7490F7A5-9701-6744-B299-1CA544D85F58}">
-  <ds:schemaRefs>
-    <ds:schemaRef ds:uri="http://schemas.openxmlformats.org/officeDocument/2006/bibliography"/>
-  </ds:schemaRefs>
-</ds:datastoreItem>
-</file>
-
-<file path=customXml/itemProps78.xml><?xml version="1.0" encoding="utf-8"?>
-<ds:datastoreItem xmlns:ds="http://schemas.openxmlformats.org/officeDocument/2006/customXml" ds:itemID="{72505652-3BC7-B242-BE66-97D37263AA5A}">
-  <ds:schemaRefs>
-    <ds:schemaRef ds:uri="http://schemas.openxmlformats.org/officeDocument/2006/bibliography"/>
-  </ds:schemaRefs>
-</ds:datastoreItem>
-</file>
-
-<file path=customXml/itemProps79.xml><?xml version="1.0" encoding="utf-8"?>
-<ds:datastoreItem xmlns:ds="http://schemas.openxmlformats.org/officeDocument/2006/customXml" ds:itemID="{A5151F4B-9F9F-A746-938F-03487CA36C7C}">
-  <ds:schemaRefs>
-    <ds:schemaRef ds:uri="http://schemas.openxmlformats.org/officeDocument/2006/bibliography"/>
-  </ds:schemaRefs>
-</ds:datastoreItem>
-</file>
-
-<file path=customXml/itemProps8.xml><?xml version="1.0" encoding="utf-8"?>
-<ds:datastoreItem xmlns:ds="http://schemas.openxmlformats.org/officeDocument/2006/customXml" ds:itemID="{6F4C8CB5-242A-A747-A860-438CA130B4D5}">
-  <ds:schemaRefs>
-    <ds:schemaRef ds:uri="http://schemas.openxmlformats.org/officeDocument/2006/bibliography"/>
-  </ds:schemaRefs>
-</ds:datastoreItem>
-</file>
-
 <file path=customXml/itemProps80.xml><?xml version="1.0" encoding="utf-8"?>
-<ds:datastoreItem xmlns:ds="http://schemas.openxmlformats.org/officeDocument/2006/customXml" ds:itemID="{99F63924-03A2-9043-801E-F04D198F10B7}">
+<ds:datastoreItem xmlns:ds="http://schemas.openxmlformats.org/officeDocument/2006/customXml" ds:itemID="{84C4EC4C-3DB3-5F4D-BE38-8F6432C56806}">
   <ds:schemaRefs>
     <ds:schemaRef ds:uri="http://schemas.openxmlformats.org/officeDocument/2006/bibliography"/>
   </ds:schemaRefs>
@@ -27089,7 +27227,7 @@
 </file>
 
 <file path=customXml/itemProps81.xml><?xml version="1.0" encoding="utf-8"?>
-<ds:datastoreItem xmlns:ds="http://schemas.openxmlformats.org/officeDocument/2006/customXml" ds:itemID="{076A35D0-A7EC-3C45-9AE5-B257D9D4C393}">
+<ds:datastoreItem xmlns:ds="http://schemas.openxmlformats.org/officeDocument/2006/customXml" ds:itemID="{C11FE89C-A35B-A84C-81EF-2685BDCF779B}">
   <ds:schemaRefs>
     <ds:schemaRef ds:uri="http://schemas.openxmlformats.org/officeDocument/2006/bibliography"/>
   </ds:schemaRefs>
@@ -27097,7 +27235,7 @@
 </file>
 
 <file path=customXml/itemProps82.xml><?xml version="1.0" encoding="utf-8"?>
-<ds:datastoreItem xmlns:ds="http://schemas.openxmlformats.org/officeDocument/2006/customXml" ds:itemID="{89DE1A72-5D8D-0645-9D3F-F1393BC30B5F}">
+<ds:datastoreItem xmlns:ds="http://schemas.openxmlformats.org/officeDocument/2006/customXml" ds:itemID="{73C37261-AE9F-4B49-BF81-FADE9A074EE3}">
   <ds:schemaRefs>
     <ds:schemaRef ds:uri="http://schemas.openxmlformats.org/officeDocument/2006/bibliography"/>
   </ds:schemaRefs>
@@ -27105,7 +27243,7 @@
 </file>
 
 <file path=customXml/itemProps9.xml><?xml version="1.0" encoding="utf-8"?>
-<ds:datastoreItem xmlns:ds="http://schemas.openxmlformats.org/officeDocument/2006/customXml" ds:itemID="{49FD263A-8CF8-0C4D-A952-9E2839256052}">
+<ds:datastoreItem xmlns:ds="http://schemas.openxmlformats.org/officeDocument/2006/customXml" ds:itemID="{7B6F8581-CE39-514C-AF84-341BC303970A}">
   <ds:schemaRefs>
     <ds:schemaRef ds:uri="http://schemas.openxmlformats.org/officeDocument/2006/bibliography"/>
   </ds:schemaRefs>

</xml_diff>

<commit_message>
Updated Figure 3, still need to add asterisks
</commit_message>
<xml_diff>
--- a/manuscript/Acromegaly-Manuscript/manuscript.docx
+++ b/manuscript/Acromegaly-Manuscript/manuscript.docx
@@ -8835,6 +8835,14 @@
         </w:rPr>
         <w:t>3A</w:t>
       </w:r>
+      <w:ins w:id="24" w:author="Dave Bridges" w:date="2014-10-12T19:20:00Z">
+        <w:r>
+          <w:rPr>
+            <w:rFonts w:ascii="Times New Roman" w:hAnsi="Times New Roman" w:cs="Times New Roman"/>
+          </w:rPr>
+          <w:t>-B</w:t>
+        </w:r>
+      </w:ins>
       <w:r>
         <w:rPr>
           <w:rFonts w:ascii="Times New Roman" w:hAnsi="Times New Roman" w:cs="Times New Roman"/>
@@ -9084,7 +9092,7 @@
         <w:bidi w:val="0"/>
         <w:spacing w:line="480" w:lineRule="auto"/>
         <w:rPr>
-          <w:ins w:id="24" w:author="Irit Hochberg" w:date="2014-10-06T15:12:00Z"/>
+          <w:ins w:id="25" w:author="Irit Hochberg" w:date="2014-10-06T15:12:00Z"/>
           <w:rFonts w:ascii="Arial" w:eastAsia="Times New Roman" w:hAnsi="Arial"/>
           <w:sz w:val="20"/>
           <w:szCs w:val="20"/>
@@ -9279,7 +9287,7 @@
         </w:rPr>
         <w:t xml:space="preserve"> </w:t>
       </w:r>
-      <w:ins w:id="25" w:author="Dave Bridges" w:date="2014-10-08T08:42:00Z">
+      <w:ins w:id="26" w:author="Dave Bridges" w:date="2014-10-08T08:42:00Z">
         <w:r>
           <w:rPr>
             <w:rFonts w:ascii="Arial" w:eastAsia="Times New Roman" w:hAnsi="Arial"/>
@@ -9289,7 +9297,7 @@
           <w:t>due to</w:t>
         </w:r>
       </w:ins>
-      <w:ins w:id="26" w:author="Dave Bridges" w:date="2014-10-08T08:15:00Z">
+      <w:ins w:id="27" w:author="Dave Bridges" w:date="2014-10-08T08:15:00Z">
         <w:r>
           <w:rPr>
             <w:rFonts w:ascii="Arial" w:eastAsia="Times New Roman" w:hAnsi="Arial"/>
@@ -9414,7 +9422,7 @@
         </w:rPr>
         <w:t xml:space="preserve"> gene correlates well with that of serum IGF-1</w:t>
       </w:r>
-      <w:ins w:id="27" w:author="Irit Hochberg" w:date="2014-10-06T15:07:00Z">
+      <w:ins w:id="28" w:author="Irit Hochberg" w:date="2014-10-06T15:07:00Z">
         <w:r>
           <w:rPr>
             <w:rFonts w:ascii="Times New Roman" w:hAnsi="Times New Roman" w:cs="Times New Roman"/>
@@ -9460,8 +9468,8 @@
         </w:rPr>
         <w:t xml:space="preserve"> subjects</w:t>
       </w:r>
-      <w:commentRangeStart w:id="28"/>
-      <w:del w:id="29" w:author="Dave Bridges" w:date="2014-10-08T08:15:00Z">
+      <w:commentRangeStart w:id="29"/>
+      <w:del w:id="30" w:author="Dave Bridges" w:date="2014-10-08T08:15:00Z">
         <w:r>
           <w:rPr>
             <w:rFonts w:ascii="Times New Roman" w:hAnsi="Times New Roman" w:cs="Times New Roman"/>
@@ -9475,8 +9483,8 @@
           <w:delText xml:space="preserve"> </w:delText>
         </w:r>
       </w:del>
-      <w:ins w:id="30" w:author="Irit Hochberg" w:date="2014-10-06T14:56:00Z">
-        <w:del w:id="31" w:author="Dave Bridges" w:date="2014-10-08T08:15:00Z">
+      <w:ins w:id="31" w:author="Irit Hochberg" w:date="2014-10-06T14:56:00Z">
+        <w:del w:id="32" w:author="Dave Bridges" w:date="2014-10-08T08:15:00Z">
           <w:r>
             <w:rPr>
               <w:rFonts w:ascii="Times New Roman" w:hAnsi="Times New Roman" w:cs="Times New Roman"/>
@@ -9485,8 +9493,8 @@
           </w:r>
         </w:del>
       </w:ins>
-      <w:ins w:id="32" w:author="Irit Hochberg" w:date="2014-10-06T15:13:00Z">
-        <w:del w:id="33" w:author="Dave Bridges" w:date="2014-10-08T08:15:00Z">
+      <w:ins w:id="33" w:author="Irit Hochberg" w:date="2014-10-06T15:13:00Z">
+        <w:del w:id="34" w:author="Dave Bridges" w:date="2014-10-08T08:15:00Z">
           <w:r>
             <w:rPr>
               <w:rFonts w:ascii="Times New Roman" w:hAnsi="Times New Roman" w:cs="Times New Roman"/>
@@ -9495,8 +9503,8 @@
           </w:r>
         </w:del>
       </w:ins>
-      <w:ins w:id="34" w:author="Irit Hochberg" w:date="2014-10-06T14:56:00Z">
-        <w:del w:id="35" w:author="Dave Bridges" w:date="2014-10-08T08:15:00Z">
+      <w:ins w:id="35" w:author="Irit Hochberg" w:date="2014-10-06T14:56:00Z">
+        <w:del w:id="36" w:author="Dave Bridges" w:date="2014-10-08T08:15:00Z">
           <w:r>
             <w:rPr>
               <w:rFonts w:ascii="Times New Roman" w:hAnsi="Times New Roman" w:cs="Times New Roman"/>
@@ -9505,8 +9513,8 @@
           </w:r>
         </w:del>
       </w:ins>
-      <w:ins w:id="36" w:author="Irit Hochberg" w:date="2014-10-06T15:09:00Z">
-        <w:del w:id="37" w:author="Dave Bridges" w:date="2014-10-08T08:15:00Z">
+      <w:ins w:id="37" w:author="Irit Hochberg" w:date="2014-10-06T15:09:00Z">
+        <w:del w:id="38" w:author="Dave Bridges" w:date="2014-10-08T08:15:00Z">
           <w:r>
             <w:rPr>
               <w:rFonts w:ascii="Times New Roman" w:hAnsi="Times New Roman" w:cs="Times New Roman"/>
@@ -9515,8 +9523,8 @@
           </w:r>
         </w:del>
       </w:ins>
-      <w:ins w:id="38" w:author="Irit Hochberg" w:date="2014-10-06T15:15:00Z">
-        <w:del w:id="39" w:author="Dave Bridges" w:date="2014-10-08T08:15:00Z">
+      <w:ins w:id="39" w:author="Irit Hochberg" w:date="2014-10-06T15:15:00Z">
+        <w:del w:id="40" w:author="Dave Bridges" w:date="2014-10-08T08:15:00Z">
           <w:r>
             <w:rPr>
               <w:rFonts w:asciiTheme="majorBidi" w:hAnsiTheme="majorBidi" w:cstheme="majorBidi"/>
@@ -9525,8 +9533,8 @@
           </w:r>
         </w:del>
       </w:ins>
-      <w:ins w:id="40" w:author="Irit Hochberg" w:date="2014-10-06T15:09:00Z">
-        <w:del w:id="41" w:author="Dave Bridges" w:date="2014-10-08T08:15:00Z">
+      <w:ins w:id="41" w:author="Irit Hochberg" w:date="2014-10-06T15:09:00Z">
+        <w:del w:id="42" w:author="Dave Bridges" w:date="2014-10-08T08:15:00Z">
           <w:r>
             <w:rPr>
               <w:rFonts w:ascii="Times New Roman" w:hAnsi="Times New Roman" w:cs="Times New Roman"/>
@@ -9535,8 +9543,8 @@
           </w:r>
         </w:del>
       </w:ins>
-      <w:ins w:id="42" w:author="Irit Hochberg" w:date="2014-10-06T14:56:00Z">
-        <w:del w:id="43" w:author="Dave Bridges" w:date="2014-10-08T08:15:00Z">
+      <w:ins w:id="43" w:author="Irit Hochberg" w:date="2014-10-06T14:56:00Z">
+        <w:del w:id="44" w:author="Dave Bridges" w:date="2014-10-08T08:15:00Z">
           <w:r>
             <w:rPr>
               <w:rFonts w:ascii="Times New Roman" w:hAnsi="Times New Roman" w:cs="Times New Roman"/>
@@ -9545,8 +9553,8 @@
           </w:r>
         </w:del>
       </w:ins>
-      <w:ins w:id="44" w:author="Irit Hochberg" w:date="2014-10-06T15:14:00Z">
-        <w:del w:id="45" w:author="Dave Bridges" w:date="2014-10-08T08:15:00Z">
+      <w:ins w:id="45" w:author="Irit Hochberg" w:date="2014-10-06T15:14:00Z">
+        <w:del w:id="46" w:author="Dave Bridges" w:date="2014-10-08T08:15:00Z">
           <w:r>
             <w:rPr>
               <w:rFonts w:ascii="Times New Roman" w:hAnsi="Times New Roman" w:cs="Times New Roman"/>
@@ -9555,8 +9563,8 @@
           </w:r>
         </w:del>
       </w:ins>
-      <w:ins w:id="46" w:author="Irit Hochberg" w:date="2014-10-06T15:15:00Z">
-        <w:del w:id="47" w:author="Dave Bridges" w:date="2014-10-08T08:15:00Z">
+      <w:ins w:id="47" w:author="Irit Hochberg" w:date="2014-10-06T15:15:00Z">
+        <w:del w:id="48" w:author="Dave Bridges" w:date="2014-10-08T08:15:00Z">
           <w:r>
             <w:rPr>
               <w:rFonts w:asciiTheme="majorBidi" w:hAnsiTheme="majorBidi" w:cstheme="majorBidi"/>
@@ -9577,8 +9585,8 @@
           </w:r>
         </w:del>
       </w:ins>
-      <w:ins w:id="48" w:author="Irit Hochberg" w:date="2014-10-06T15:14:00Z">
-        <w:del w:id="49" w:author="Dave Bridges" w:date="2014-10-08T08:15:00Z">
+      <w:ins w:id="49" w:author="Irit Hochberg" w:date="2014-10-06T15:14:00Z">
+        <w:del w:id="50" w:author="Dave Bridges" w:date="2014-10-08T08:15:00Z">
           <w:r>
             <w:rPr>
               <w:rFonts w:ascii="Times New Roman" w:hAnsi="Times New Roman" w:cs="Times New Roman"/>
@@ -9587,8 +9595,8 @@
           </w:r>
         </w:del>
       </w:ins>
-      <w:ins w:id="50" w:author="Irit Hochberg" w:date="2014-10-06T15:15:00Z">
-        <w:del w:id="51" w:author="Dave Bridges" w:date="2014-10-08T08:15:00Z">
+      <w:ins w:id="51" w:author="Irit Hochberg" w:date="2014-10-06T15:15:00Z">
+        <w:del w:id="52" w:author="Dave Bridges" w:date="2014-10-08T08:15:00Z">
           <w:r>
             <w:rPr>
               <w:rFonts w:asciiTheme="majorBidi" w:hAnsiTheme="majorBidi" w:cstheme="majorBidi"/>
@@ -9597,8 +9605,8 @@
           </w:r>
         </w:del>
       </w:ins>
-      <w:ins w:id="52" w:author="Irit Hochberg" w:date="2014-10-06T15:08:00Z">
-        <w:del w:id="53" w:author="Dave Bridges" w:date="2014-10-08T08:15:00Z">
+      <w:ins w:id="53" w:author="Irit Hochberg" w:date="2014-10-06T15:08:00Z">
+        <w:del w:id="54" w:author="Dave Bridges" w:date="2014-10-08T08:15:00Z">
           <w:r>
             <w:rPr>
               <w:rFonts w:ascii="Times New Roman" w:hAnsi="Times New Roman" w:cs="Times New Roman"/>
@@ -9607,8 +9615,8 @@
           </w:r>
         </w:del>
       </w:ins>
-      <w:ins w:id="54" w:author="Irit Hochberg" w:date="2014-10-06T15:14:00Z">
-        <w:del w:id="55" w:author="Dave Bridges" w:date="2014-10-08T08:15:00Z">
+      <w:ins w:id="55" w:author="Irit Hochberg" w:date="2014-10-06T15:14:00Z">
+        <w:del w:id="56" w:author="Dave Bridges" w:date="2014-10-08T08:15:00Z">
           <w:r>
             <w:rPr>
               <w:rFonts w:ascii="Times New Roman" w:hAnsi="Times New Roman" w:cs="Times New Roman"/>
@@ -9617,8 +9625,8 @@
           </w:r>
         </w:del>
       </w:ins>
-      <w:ins w:id="56" w:author="Irit Hochberg" w:date="2014-10-06T15:12:00Z">
-        <w:del w:id="57" w:author="Dave Bridges" w:date="2014-10-08T08:15:00Z">
+      <w:ins w:id="57" w:author="Irit Hochberg" w:date="2014-10-06T15:12:00Z">
+        <w:del w:id="58" w:author="Dave Bridges" w:date="2014-10-08T08:15:00Z">
           <w:r>
             <w:rPr>
               <w:rFonts w:ascii="Times New Roman" w:hAnsi="Times New Roman" w:cs="Times New Roman"/>
@@ -9627,8 +9635,8 @@
           </w:r>
         </w:del>
       </w:ins>
-      <w:ins w:id="58" w:author="Irit Hochberg" w:date="2014-10-06T15:14:00Z">
-        <w:del w:id="59" w:author="Dave Bridges" w:date="2014-10-08T08:15:00Z">
+      <w:ins w:id="59" w:author="Irit Hochberg" w:date="2014-10-06T15:14:00Z">
+        <w:del w:id="60" w:author="Dave Bridges" w:date="2014-10-08T08:15:00Z">
           <w:r>
             <w:rPr>
               <w:rFonts w:ascii="Times New Roman" w:hAnsi="Times New Roman" w:cs="Times New Roman"/>
@@ -9637,8 +9645,8 @@
           </w:r>
         </w:del>
       </w:ins>
-      <w:ins w:id="60" w:author="Irit Hochberg" w:date="2014-10-06T15:12:00Z">
-        <w:del w:id="61" w:author="Dave Bridges" w:date="2014-10-08T08:15:00Z">
+      <w:ins w:id="61" w:author="Irit Hochberg" w:date="2014-10-06T15:12:00Z">
+        <w:del w:id="62" w:author="Dave Bridges" w:date="2014-10-08T08:15:00Z">
           <w:r>
             <w:rPr>
               <w:rFonts w:ascii="Times New Roman" w:hAnsi="Times New Roman" w:cs="Times New Roman"/>
@@ -9647,8 +9655,8 @@
           </w:r>
         </w:del>
       </w:ins>
-      <w:ins w:id="62" w:author="Irit Hochberg" w:date="2014-10-06T15:14:00Z">
-        <w:del w:id="63" w:author="Dave Bridges" w:date="2014-10-08T08:15:00Z">
+      <w:ins w:id="63" w:author="Irit Hochberg" w:date="2014-10-06T15:14:00Z">
+        <w:del w:id="64" w:author="Dave Bridges" w:date="2014-10-08T08:15:00Z">
           <w:r>
             <w:rPr>
               <w:rFonts w:ascii="Times New Roman" w:hAnsi="Times New Roman" w:cs="Times New Roman"/>
@@ -9657,8 +9665,8 @@
           </w:r>
         </w:del>
       </w:ins>
-      <w:ins w:id="64" w:author="Irit Hochberg" w:date="2014-10-06T15:12:00Z">
-        <w:del w:id="65" w:author="Dave Bridges" w:date="2014-10-08T08:15:00Z">
+      <w:ins w:id="65" w:author="Irit Hochberg" w:date="2014-10-06T15:12:00Z">
+        <w:del w:id="66" w:author="Dave Bridges" w:date="2014-10-08T08:15:00Z">
           <w:r>
             <w:rPr>
               <w:lang w:val="en"/>
@@ -9681,8 +9689,8 @@
           </w:r>
         </w:del>
       </w:ins>
-      <w:ins w:id="66" w:author="Irit Hochberg" w:date="2014-10-06T15:13:00Z">
-        <w:del w:id="67" w:author="Dave Bridges" w:date="2014-10-08T08:15:00Z">
+      <w:ins w:id="67" w:author="Irit Hochberg" w:date="2014-10-06T15:13:00Z">
+        <w:del w:id="68" w:author="Dave Bridges" w:date="2014-10-08T08:15:00Z">
           <w:r>
             <w:rPr>
               <w:rFonts w:ascii="Arial" w:eastAsia="Times New Roman" w:hAnsi="Arial"/>
@@ -9693,16 +9701,16 @@
           </w:r>
         </w:del>
       </w:ins>
-      <w:commentRangeEnd w:id="28"/>
-      <w:del w:id="68" w:author="Dave Bridges" w:date="2014-10-08T08:15:00Z">
+      <w:commentRangeEnd w:id="29"/>
+      <w:del w:id="69" w:author="Dave Bridges" w:date="2014-10-08T08:15:00Z">
         <w:r>
           <w:rPr>
             <w:rStyle w:val="CommentReference"/>
           </w:rPr>
-          <w:commentReference w:id="28"/>
+          <w:commentReference w:id="29"/>
         </w:r>
       </w:del>
-      <w:ins w:id="69" w:author="Dave Bridges" w:date="2014-10-08T08:15:00Z">
+      <w:ins w:id="70" w:author="Dave Bridges" w:date="2014-10-08T08:15:00Z">
         <w:r>
           <w:rPr>
             <w:rFonts w:ascii="Times New Roman" w:hAnsi="Times New Roman" w:cs="Times New Roman"/>
@@ -9723,7 +9731,7 @@
           <w:t xml:space="preserve"> knockout.</w:t>
         </w:r>
       </w:ins>
-      <w:ins w:id="70" w:author="Dave Bridges" w:date="2014-10-08T08:42:00Z">
+      <w:ins w:id="71" w:author="Dave Bridges" w:date="2014-10-08T08:42:00Z">
         <w:r>
           <w:rPr>
             <w:rFonts w:ascii="Times New Roman" w:hAnsi="Times New Roman" w:cs="Times New Roman"/>
@@ -9734,7 +9742,7 @@
           <w:rPr>
             <w:rFonts w:ascii="Times New Roman" w:hAnsi="Times New Roman" w:cs="Times New Roman"/>
             <w:i/>
-            <w:rPrChange w:id="71" w:author="Dave Bridges" w:date="2014-10-08T08:43:00Z">
+            <w:rPrChange w:id="72" w:author="Dave Bridges" w:date="2014-10-08T08:43:00Z">
               <w:rPr>
                 <w:rFonts w:ascii="Times New Roman" w:hAnsi="Times New Roman" w:cs="Times New Roman"/>
               </w:rPr>
@@ -9801,7 +9809,7 @@
         </w:rPr>
         <w:t>feedback loop is induced by chronic exposure to high GH</w:t>
       </w:r>
-      <w:ins w:id="72" w:author="Dave Bridges" w:date="2014-10-08T11:01:00Z">
+      <w:ins w:id="73" w:author="Dave Bridges" w:date="2014-10-08T11:01:00Z">
         <w:r>
           <w:rPr>
             <w:rFonts w:ascii="Times New Roman" w:hAnsi="Times New Roman" w:cs="Times New Roman"/>
@@ -9999,21 +10007,51 @@
         <w:rPr>
           <w:rFonts w:ascii="Times New Roman" w:hAnsi="Times New Roman" w:cs="Times New Roman"/>
         </w:rPr>
-        <w:t xml:space="preserve">igure </w:t>
-      </w:r>
-      <w:r>
-        <w:rPr>
-          <w:rFonts w:ascii="Times New Roman" w:hAnsi="Times New Roman" w:cs="Times New Roman"/>
-        </w:rPr>
-        <w:t>3C</w:t>
-      </w:r>
+        <w:t>igure</w:t>
+      </w:r>
+      <w:ins w:id="74" w:author="Dave Bridges" w:date="2014-10-12T19:20:00Z">
+        <w:r>
+          <w:rPr>
+            <w:rFonts w:ascii="Times New Roman" w:hAnsi="Times New Roman" w:cs="Times New Roman"/>
+          </w:rPr>
+          <w:t>s</w:t>
+        </w:r>
+      </w:ins>
+      <w:r>
+        <w:rPr>
+          <w:rFonts w:ascii="Times New Roman" w:hAnsi="Times New Roman" w:cs="Times New Roman"/>
+        </w:rPr>
+        <w:t xml:space="preserve"> </w:t>
+      </w:r>
+      <w:r>
+        <w:rPr>
+          <w:rFonts w:ascii="Times New Roman" w:hAnsi="Times New Roman" w:cs="Times New Roman"/>
+        </w:rPr>
+        <w:t>3</w:t>
+      </w:r>
+      <w:ins w:id="75" w:author="Dave Bridges" w:date="2014-10-12T19:20:00Z">
+        <w:r>
+          <w:rPr>
+            <w:rFonts w:ascii="Times New Roman" w:hAnsi="Times New Roman" w:cs="Times New Roman"/>
+          </w:rPr>
+          <w:t>D-E</w:t>
+        </w:r>
+      </w:ins>
+      <w:del w:id="76" w:author="Dave Bridges" w:date="2014-10-12T19:20:00Z">
+        <w:r>
+          <w:rPr>
+            <w:rFonts w:ascii="Times New Roman" w:hAnsi="Times New Roman" w:cs="Times New Roman"/>
+          </w:rPr>
+          <w:delText>C</w:delText>
+        </w:r>
+      </w:del>
       <w:r>
         <w:rPr>
           <w:rFonts w:ascii="Times New Roman" w:hAnsi="Times New Roman" w:cs="Times New Roman"/>
         </w:rPr>
         <w:t xml:space="preserve">). </w:t>
       </w:r>
-      <w:del w:id="73" w:author="Dave Bridges" w:date="2014-10-08T08:57:00Z">
+      <w:del w:id="77" w:author="Dave Bridges" w:date="2014-10-08T08:57:00Z">
         <w:r>
           <w:rPr>
             <w:rFonts w:ascii="Times New Roman" w:hAnsi="Times New Roman" w:cs="Times New Roman"/>
@@ -10240,14 +10278,14 @@
         <w:rPr>
           <w:rFonts w:ascii="Times New Roman" w:hAnsi="Times New Roman" w:cs="Times New Roman"/>
         </w:rPr>
-        <w:t xml:space="preserve">These data suggest that feedback mechanisms may be more active in younger patients, potentially either due to improved flexibility or reduced duration of the </w:t>
+        <w:t xml:space="preserve">These data suggest that feedback mechanisms may be more active in younger patients, potentially either due to improved flexibility or reduced duration of </w:t>
       </w:r>
       <w:r>
         <w:rPr>
           <w:rFonts w:ascii="Times New Roman" w:hAnsi="Times New Roman" w:cs="Times New Roman"/>
         </w:rPr>
         <w:lastRenderedPageBreak/>
-        <w:t xml:space="preserve">disease.  </w:t>
+        <w:t xml:space="preserve">the disease.  </w:t>
       </w:r>
       <w:r>
         <w:rPr>
@@ -10360,7 +10398,7 @@
         </w:rPr>
         <w:t xml:space="preserve">. </w:t>
       </w:r>
-      <w:ins w:id="74" w:author="Dave Bridges" w:date="2014-10-05T08:58:00Z">
+      <w:ins w:id="78" w:author="Dave Bridges" w:date="2014-10-05T08:58:00Z">
         <w:r>
           <w:rPr>
             <w:rFonts w:ascii="Times New Roman" w:hAnsi="Times New Roman" w:cs="Times New Roman"/>
@@ -10374,14 +10412,14 @@
         </w:rPr>
         <w:t xml:space="preserve">We observed no significant differences in any </w:t>
       </w:r>
-      <w:commentRangeStart w:id="75"/>
+      <w:commentRangeStart w:id="79"/>
       <w:r>
         <w:rPr>
           <w:rFonts w:ascii="Times New Roman" w:hAnsi="Times New Roman" w:cs="Times New Roman"/>
         </w:rPr>
         <w:t>PIAS genes</w:t>
       </w:r>
-      <w:del w:id="76" w:author="Dave Bridges" w:date="2014-10-08T11:01:00Z">
+      <w:del w:id="80" w:author="Dave Bridges" w:date="2014-10-08T11:01:00Z">
         <w:r>
           <w:rPr>
             <w:rFonts w:ascii="Times New Roman" w:hAnsi="Times New Roman" w:cs="Times New Roman"/>
@@ -10395,12 +10433,12 @@
         </w:rPr>
         <w:t>.</w:t>
       </w:r>
-      <w:commentRangeEnd w:id="75"/>
+      <w:commentRangeEnd w:id="79"/>
       <w:r>
         <w:rPr>
           <w:rStyle w:val="CommentReference"/>
         </w:rPr>
-        <w:commentReference w:id="75"/>
+        <w:commentReference w:id="79"/>
       </w:r>
     </w:p>
     <w:p>
@@ -10638,8 +10676,24 @@
         <w:rPr>
           <w:rFonts w:ascii="Times New Roman" w:hAnsi="Times New Roman" w:cs="Times New Roman"/>
         </w:rPr>
-        <w:t>3D</w:t>
-      </w:r>
+        <w:t>3</w:t>
+      </w:r>
+      <w:ins w:id="82" w:author="Dave Bridges" w:date="2014-10-12T19:21:00Z">
+        <w:r>
+          <w:rPr>
+            <w:rFonts w:ascii="Times New Roman" w:hAnsi="Times New Roman" w:cs="Times New Roman"/>
+          </w:rPr>
+          <w:t>F</w:t>
+        </w:r>
+      </w:ins>
+      <w:del w:id="83" w:author="Dave Bridges" w:date="2014-10-12T19:21:00Z">
+        <w:r>
+          <w:rPr>
+            <w:rFonts w:ascii="Times New Roman" w:hAnsi="Times New Roman" w:cs="Times New Roman"/>
+          </w:rPr>
+          <w:delText>D</w:delText>
+        </w:r>
+      </w:del>
       <w:r>
         <w:rPr>
           <w:rFonts w:ascii="Times New Roman" w:hAnsi="Times New Roman" w:cs="Times New Roman"/>
@@ -10894,7 +10948,7 @@
         </w:rPr>
         <w:t>This is the first report of enhanced abundance of PTPN3 mRNA in response to GH</w:t>
       </w:r>
-      <w:ins w:id="78" w:author="Dave Bridges" w:date="2014-10-08T11:01:00Z">
+      <w:ins w:id="84" w:author="Dave Bridges" w:date="2014-10-08T11:01:00Z">
         <w:r>
           <w:rPr>
             <w:rFonts w:ascii="Times New Roman" w:hAnsi="Times New Roman" w:cs="Times New Roman"/>
@@ -10993,7 +11047,7 @@
         </w:rPr>
         <w:t xml:space="preserve"> GH</w:t>
       </w:r>
-      <w:ins w:id="79" w:author="Dave Bridges" w:date="2014-10-08T11:01:00Z">
+      <w:ins w:id="85" w:author="Dave Bridges" w:date="2014-10-08T11:01:00Z">
         <w:r>
           <w:rPr>
             <w:rFonts w:ascii="Times New Roman" w:hAnsi="Times New Roman" w:cs="Times New Roman"/>
@@ -11007,98 +11061,74 @@
         </w:rPr>
         <w:t xml:space="preserve"> signaling.</w:t>
       </w:r>
-      <w:r>
-        <w:rPr>
-          <w:rFonts w:ascii="Times New Roman" w:hAnsi="Times New Roman" w:cs="Times New Roman"/>
-        </w:rPr>
-        <w:t xml:space="preserve">  </w:t>
-      </w:r>
-      <w:r>
-        <w:rPr>
-          <w:rFonts w:ascii="Times New Roman" w:hAnsi="Times New Roman" w:cs="Times New Roman"/>
-        </w:rPr>
-        <w:t xml:space="preserve">Similar to </w:t>
-      </w:r>
-      <w:r>
-        <w:rPr>
-          <w:rFonts w:ascii="Times New Roman" w:hAnsi="Times New Roman" w:cs="Times New Roman"/>
-          <w:i/>
-        </w:rPr>
-        <w:t xml:space="preserve">SOCS2 </w:t>
-      </w:r>
-      <w:r>
-        <w:rPr>
-          <w:rFonts w:ascii="Times New Roman" w:hAnsi="Times New Roman" w:cs="Times New Roman"/>
-        </w:rPr>
-        <w:t xml:space="preserve">and </w:t>
-      </w:r>
-      <w:r>
-        <w:rPr>
-          <w:rFonts w:ascii="Times New Roman" w:hAnsi="Times New Roman" w:cs="Times New Roman"/>
-          <w:i/>
-        </w:rPr>
-        <w:t>CISH</w:t>
-      </w:r>
-      <w:r>
-        <w:rPr>
-          <w:rFonts w:ascii="Times New Roman" w:hAnsi="Times New Roman" w:cs="Times New Roman"/>
-        </w:rPr>
-        <w:t xml:space="preserve">, these </w:t>
-      </w:r>
-      <w:proofErr w:type="spellStart"/>
-      <w:r>
-        <w:rPr>
-          <w:rFonts w:ascii="Times New Roman" w:hAnsi="Times New Roman" w:cs="Times New Roman"/>
-        </w:rPr>
-        <w:t>upregulation</w:t>
-      </w:r>
-      <w:proofErr w:type="spellEnd"/>
-      <w:r>
-        <w:rPr>
-          <w:rFonts w:ascii="Times New Roman" w:hAnsi="Times New Roman" w:cs="Times New Roman"/>
-        </w:rPr>
-        <w:t xml:space="preserve"> of </w:t>
-      </w:r>
-      <w:r>
-        <w:rPr>
-          <w:rFonts w:ascii="Times New Roman" w:hAnsi="Times New Roman" w:cs="Times New Roman"/>
-          <w:i/>
-        </w:rPr>
-        <w:t>PTPN</w:t>
-      </w:r>
-      <w:r>
-        <w:rPr>
-          <w:rFonts w:ascii="Times New Roman" w:hAnsi="Times New Roman" w:cs="Times New Roman"/>
-          <w:i/>
-        </w:rPr>
-        <w:t>3</w:t>
-      </w:r>
-      <w:r>
-        <w:rPr>
-          <w:rFonts w:ascii="Times New Roman" w:hAnsi="Times New Roman" w:cs="Times New Roman"/>
-        </w:rPr>
-        <w:t xml:space="preserve"> was </w:t>
-      </w:r>
-      <w:r>
-        <w:rPr>
-          <w:rFonts w:ascii="Times New Roman" w:hAnsi="Times New Roman" w:cs="Times New Roman"/>
-        </w:rPr>
-        <w:t xml:space="preserve">larger in </w:t>
-      </w:r>
-      <w:proofErr w:type="spellStart"/>
-      <w:r>
-        <w:rPr>
-          <w:rFonts w:ascii="Times New Roman" w:hAnsi="Times New Roman" w:cs="Times New Roman"/>
-        </w:rPr>
-        <w:t>acromagalic</w:t>
-      </w:r>
-      <w:proofErr w:type="spellEnd"/>
-      <w:r>
-        <w:rPr>
-          <w:rFonts w:ascii="Times New Roman" w:hAnsi="Times New Roman" w:cs="Times New Roman"/>
-        </w:rPr>
-        <w:t xml:space="preserve"> patients under 60.</w:t>
-      </w:r>
+      <w:bookmarkStart w:id="86" w:name="_GoBack"/>
+      <w:bookmarkEnd w:id="86"/>
+      <w:del w:id="87" w:author="Dave Bridges" w:date="2014-10-12T19:21:00Z">
+        <w:r>
+          <w:rPr>
+            <w:rFonts w:ascii="Times New Roman" w:hAnsi="Times New Roman" w:cs="Times New Roman"/>
+          </w:rPr>
+          <w:delText xml:space="preserve">  </w:delText>
+        </w:r>
+        <w:r>
+          <w:rPr>
+            <w:rFonts w:ascii="Times New Roman" w:hAnsi="Times New Roman" w:cs="Times New Roman"/>
+          </w:rPr>
+          <w:delText xml:space="preserve">Similar to </w:delText>
+        </w:r>
+        <w:r>
+          <w:rPr>
+            <w:rFonts w:ascii="Times New Roman" w:hAnsi="Times New Roman" w:cs="Times New Roman"/>
+            <w:i/>
+          </w:rPr>
+          <w:delText xml:space="preserve">SOCS2 </w:delText>
+        </w:r>
+        <w:r>
+          <w:rPr>
+            <w:rFonts w:ascii="Times New Roman" w:hAnsi="Times New Roman" w:cs="Times New Roman"/>
+          </w:rPr>
+          <w:delText xml:space="preserve">and </w:delText>
+        </w:r>
+        <w:r>
+          <w:rPr>
+            <w:rFonts w:ascii="Times New Roman" w:hAnsi="Times New Roman" w:cs="Times New Roman"/>
+            <w:i/>
+          </w:rPr>
+          <w:delText>CISH</w:delText>
+        </w:r>
+        <w:r>
+          <w:rPr>
+            <w:rFonts w:ascii="Times New Roman" w:hAnsi="Times New Roman" w:cs="Times New Roman"/>
+          </w:rPr>
+          <w:delText xml:space="preserve">, these upregulation of </w:delText>
+        </w:r>
+        <w:r>
+          <w:rPr>
+            <w:rFonts w:ascii="Times New Roman" w:hAnsi="Times New Roman" w:cs="Times New Roman"/>
+            <w:i/>
+          </w:rPr>
+          <w:delText>PTPN</w:delText>
+        </w:r>
+        <w:r>
+          <w:rPr>
+            <w:rFonts w:ascii="Times New Roman" w:hAnsi="Times New Roman" w:cs="Times New Roman"/>
+            <w:i/>
+          </w:rPr>
+          <w:delText>3</w:delText>
+        </w:r>
+        <w:r>
+          <w:rPr>
+            <w:rFonts w:ascii="Times New Roman" w:hAnsi="Times New Roman" w:cs="Times New Roman"/>
+          </w:rPr>
+          <w:delText xml:space="preserve"> was </w:delText>
+        </w:r>
+        <w:r>
+          <w:rPr>
+            <w:rFonts w:ascii="Times New Roman" w:hAnsi="Times New Roman" w:cs="Times New Roman"/>
+          </w:rPr>
+          <w:delText>larger in acromagalic patients under 60.</w:delText>
+        </w:r>
+      </w:del>
     </w:p>
     <w:p>
       <w:pPr>
@@ -11485,7 +11515,7 @@
         </w:rPr>
         <w:t xml:space="preserve">which </w:t>
       </w:r>
-      <w:commentRangeStart w:id="80"/>
+      <w:commentRangeStart w:id="88"/>
       <w:r>
         <w:rPr>
           <w:rFonts w:ascii="Times New Roman" w:hAnsi="Times New Roman" w:cs="Times New Roman"/>
@@ -11516,12 +11546,12 @@
         </w:rPr>
         <w:t>from G1 to S</w:t>
       </w:r>
-      <w:commentRangeEnd w:id="80"/>
+      <w:commentRangeEnd w:id="88"/>
       <w:r>
         <w:rPr>
           <w:rStyle w:val="CommentReference"/>
         </w:rPr>
-        <w:commentReference w:id="80"/>
+        <w:commentReference w:id="88"/>
       </w:r>
       <w:r>
         <w:rPr>
@@ -12282,7 +12312,7 @@
         </w:rPr>
         <w:t xml:space="preserve"> (</w:t>
       </w:r>
-      <w:commentRangeStart w:id="81"/>
+      <w:commentRangeStart w:id="89"/>
       <w:r>
         <w:rPr>
           <w:rFonts w:ascii="Times New Roman" w:hAnsi="Times New Roman" w:cs="Times New Roman"/>
@@ -12291,12 +12321,12 @@
         </w:rPr>
         <w:t>MAP3K5</w:t>
       </w:r>
-      <w:commentRangeEnd w:id="81"/>
+      <w:commentRangeEnd w:id="89"/>
       <w:r>
         <w:rPr>
           <w:rStyle w:val="CommentReference"/>
         </w:rPr>
-        <w:commentReference w:id="81"/>
+        <w:commentReference w:id="89"/>
       </w:r>
       <w:r>
         <w:rPr>
@@ -12554,7 +12584,7 @@
         </w:rPr>
         <w:t>The effect of GH</w:t>
       </w:r>
-      <w:ins w:id="82" w:author="Dave Bridges" w:date="2014-10-08T11:01:00Z">
+      <w:ins w:id="90" w:author="Dave Bridges" w:date="2014-10-08T11:01:00Z">
         <w:r>
           <w:rPr>
             <w:rFonts w:ascii="Times New Roman" w:hAnsi="Times New Roman" w:cs="Times New Roman"/>
@@ -12592,7 +12622,7 @@
         </w:rPr>
         <w:t xml:space="preserve"> could account for the effects of enhanced cell proliferation and apoptosis in response to GH</w:t>
       </w:r>
-      <w:ins w:id="83" w:author="Dave Bridges" w:date="2014-10-08T11:02:00Z">
+      <w:ins w:id="91" w:author="Dave Bridges" w:date="2014-10-08T11:02:00Z">
         <w:r>
           <w:rPr>
             <w:rFonts w:ascii="Times New Roman" w:hAnsi="Times New Roman" w:cs="Times New Roman"/>
@@ -13977,7 +14007,7 @@
         </w:rPr>
         <w:t xml:space="preserve"> by GH</w:t>
       </w:r>
-      <w:ins w:id="84" w:author="Dave Bridges" w:date="2014-10-08T11:02:00Z">
+      <w:ins w:id="92" w:author="Dave Bridges" w:date="2014-10-08T11:02:00Z">
         <w:r>
           <w:rPr>
             <w:rFonts w:ascii="Times New Roman" w:hAnsi="Times New Roman" w:cs="Times New Roman"/>
@@ -14072,7 +14102,7 @@
         </w:rPr>
         <w:t xml:space="preserve"> and its induction could contribute to additional metabolic effects of GH</w:t>
       </w:r>
-      <w:ins w:id="85" w:author="Dave Bridges" w:date="2014-10-08T11:02:00Z">
+      <w:ins w:id="93" w:author="Dave Bridges" w:date="2014-10-08T11:02:00Z">
         <w:r>
           <w:rPr>
             <w:rFonts w:ascii="Times New Roman" w:hAnsi="Times New Roman" w:cs="Times New Roman"/>
@@ -15428,7 +15458,7 @@
         </w:rPr>
         <w:t xml:space="preserve">, </w:t>
       </w:r>
-      <w:commentRangeStart w:id="86"/>
+      <w:commentRangeStart w:id="94"/>
       <w:r>
         <w:rPr>
           <w:rFonts w:ascii="Times New Roman" w:hAnsi="Times New Roman" w:cs="Times New Roman"/>
@@ -15463,12 +15493,12 @@
         </w:rPr>
         <w:t xml:space="preserve"> white adipose tissue would be elevated.</w:t>
       </w:r>
-      <w:commentRangeEnd w:id="86"/>
+      <w:commentRangeEnd w:id="94"/>
       <w:r>
         <w:rPr>
           <w:rStyle w:val="CommentReference"/>
         </w:rPr>
-        <w:commentReference w:id="86"/>
+        <w:commentReference w:id="94"/>
       </w:r>
     </w:p>
     <w:p>
@@ -16260,7 +16290,7 @@
         </w:rPr>
         <w:t xml:space="preserve">.  In our study </w:t>
       </w:r>
-      <w:del w:id="87" w:author="Dave Bridges" w:date="2014-10-08T08:58:00Z">
+      <w:del w:id="95" w:author="Dave Bridges" w:date="2014-10-08T08:58:00Z">
         <w:r>
           <w:rPr>
             <w:rFonts w:ascii="Times New Roman" w:eastAsia="Times New Roman" w:hAnsi="Times New Roman" w:cs="Times New Roman"/>
@@ -16268,7 +16298,7 @@
           <w:delText xml:space="preserve">it's </w:delText>
         </w:r>
       </w:del>
-      <w:ins w:id="88" w:author="Dave Bridges" w:date="2014-10-08T08:58:00Z">
+      <w:ins w:id="96" w:author="Dave Bridges" w:date="2014-10-08T08:58:00Z">
         <w:r>
           <w:rPr>
             <w:rFonts w:ascii="Times New Roman" w:eastAsia="Times New Roman" w:hAnsi="Times New Roman" w:cs="Times New Roman"/>
@@ -16289,7 +16319,7 @@
         </w:rPr>
         <w:t xml:space="preserve">expression was not </w:t>
       </w:r>
-      <w:ins w:id="89" w:author="Dave Bridges" w:date="2014-10-08T08:58:00Z">
+      <w:ins w:id="97" w:author="Dave Bridges" w:date="2014-10-08T08:58:00Z">
         <w:r>
           <w:rPr>
             <w:rFonts w:ascii="Times New Roman" w:eastAsia="Times New Roman" w:hAnsi="Times New Roman" w:cs="Times New Roman"/>
@@ -16303,7 +16333,7 @@
         </w:rPr>
         <w:t>different in the acromegaly patients</w:t>
       </w:r>
-      <w:ins w:id="90" w:author="Dave Bridges" w:date="2014-10-08T08:58:00Z">
+      <w:ins w:id="98" w:author="Dave Bridges" w:date="2014-10-08T08:58:00Z">
         <w:r>
           <w:rPr>
             <w:rFonts w:ascii="Times New Roman" w:eastAsia="Times New Roman" w:hAnsi="Times New Roman" w:cs="Times New Roman"/>
@@ -16379,7 +16409,7 @@
         </w:rPr>
         <w:t xml:space="preserve">The cytokine modulators </w:t>
       </w:r>
-      <w:commentRangeStart w:id="91"/>
+      <w:commentRangeStart w:id="99"/>
       <w:r>
         <w:rPr>
           <w:rFonts w:ascii="Times New Roman" w:eastAsia="Times New Roman" w:hAnsi="Times New Roman" w:cs="Times New Roman"/>
@@ -16388,12 +16418,12 @@
         </w:rPr>
         <w:t>STAT6</w:t>
       </w:r>
-      <w:commentRangeEnd w:id="91"/>
+      <w:commentRangeEnd w:id="99"/>
       <w:r>
         <w:rPr>
           <w:rStyle w:val="CommentReference"/>
         </w:rPr>
-        <w:commentReference w:id="91"/>
+        <w:commentReference w:id="99"/>
       </w:r>
       <w:r>
         <w:rPr>
@@ -18123,7 +18153,7 @@
         </w:rPr>
         <w:t xml:space="preserve">play a stronger role in younger patients.  </w:t>
       </w:r>
-      <w:ins w:id="92" w:author="Dave Bridges" w:date="2014-10-09T13:41:00Z">
+      <w:ins w:id="100" w:author="Dave Bridges" w:date="2014-10-09T13:41:00Z">
         <w:r>
           <w:rPr>
             <w:rFonts w:ascii="Times New Roman" w:hAnsi="Times New Roman" w:cs="Times New Roman"/>
@@ -18131,7 +18161,7 @@
           <w:t xml:space="preserve">It should be noted, however that </w:t>
         </w:r>
       </w:ins>
-      <w:ins w:id="93" w:author="Dave Bridges" w:date="2014-10-09T13:44:00Z">
+      <w:ins w:id="101" w:author="Dave Bridges" w:date="2014-10-09T13:44:00Z">
         <w:r>
           <w:rPr>
             <w:rFonts w:ascii="Times New Roman" w:hAnsi="Times New Roman" w:cs="Times New Roman"/>
@@ -18139,7 +18169,7 @@
           <w:t>this</w:t>
         </w:r>
       </w:ins>
-      <w:ins w:id="94" w:author="Dave Bridges" w:date="2014-10-09T13:43:00Z">
+      <w:ins w:id="102" w:author="Dave Bridges" w:date="2014-10-09T13:43:00Z">
         <w:r>
           <w:rPr>
             <w:rFonts w:ascii="Times New Roman" w:hAnsi="Times New Roman" w:cs="Times New Roman"/>
@@ -18147,7 +18177,7 @@
           <w:t xml:space="preserve"> </w:t>
         </w:r>
       </w:ins>
-      <w:ins w:id="95" w:author="Dave Bridges" w:date="2014-10-09T13:44:00Z">
+      <w:ins w:id="103" w:author="Dave Bridges" w:date="2014-10-09T13:44:00Z">
         <w:r>
           <w:rPr>
             <w:rFonts w:ascii="Times New Roman" w:hAnsi="Times New Roman" w:cs="Times New Roman"/>
@@ -18155,7 +18185,7 @@
           <w:t>exploratory finding</w:t>
         </w:r>
       </w:ins>
-      <w:ins w:id="96" w:author="Dave Bridges" w:date="2014-10-09T13:43:00Z">
+      <w:ins w:id="104" w:author="Dave Bridges" w:date="2014-10-09T13:43:00Z">
         <w:r>
           <w:rPr>
             <w:rFonts w:ascii="Times New Roman" w:hAnsi="Times New Roman" w:cs="Times New Roman"/>
@@ -18163,7 +18193,7 @@
           <w:t xml:space="preserve"> was limited </w:t>
         </w:r>
       </w:ins>
-      <w:ins w:id="97" w:author="Dave Bridges" w:date="2014-10-09T13:44:00Z">
+      <w:ins w:id="105" w:author="Dave Bridges" w:date="2014-10-09T13:44:00Z">
         <w:r>
           <w:rPr>
             <w:rFonts w:ascii="Times New Roman" w:hAnsi="Times New Roman" w:cs="Times New Roman"/>
@@ -18171,7 +18201,7 @@
           <w:t>since we</w:t>
         </w:r>
       </w:ins>
-      <w:ins w:id="98" w:author="Dave Bridges" w:date="2014-10-09T13:43:00Z">
+      <w:ins w:id="106" w:author="Dave Bridges" w:date="2014-10-09T13:43:00Z">
         <w:r>
           <w:rPr>
             <w:rFonts w:ascii="Times New Roman" w:hAnsi="Times New Roman" w:cs="Times New Roman"/>
@@ -18179,7 +18209,7 @@
           <w:t xml:space="preserve"> only</w:t>
         </w:r>
       </w:ins>
-      <w:ins w:id="99" w:author="Dave Bridges" w:date="2014-10-09T13:41:00Z">
+      <w:ins w:id="107" w:author="Dave Bridges" w:date="2014-10-09T13:41:00Z">
         <w:r>
           <w:rPr>
             <w:rFonts w:ascii="Times New Roman" w:hAnsi="Times New Roman" w:cs="Times New Roman"/>
@@ -18187,7 +18217,7 @@
           <w:t xml:space="preserve"> </w:t>
         </w:r>
       </w:ins>
-      <w:ins w:id="100" w:author="Dave Bridges" w:date="2014-10-09T13:44:00Z">
+      <w:ins w:id="108" w:author="Dave Bridges" w:date="2014-10-09T13:44:00Z">
         <w:r>
           <w:rPr>
             <w:rFonts w:ascii="Times New Roman" w:hAnsi="Times New Roman" w:cs="Times New Roman"/>
@@ -18195,7 +18225,7 @@
           <w:t xml:space="preserve">had </w:t>
         </w:r>
       </w:ins>
-      <w:ins w:id="101" w:author="Dave Bridges" w:date="2014-10-09T13:41:00Z">
+      <w:ins w:id="109" w:author="Dave Bridges" w:date="2014-10-09T13:41:00Z">
         <w:r>
           <w:rPr>
             <w:rFonts w:ascii="Times New Roman" w:hAnsi="Times New Roman" w:cs="Times New Roman"/>
@@ -18217,7 +18247,7 @@
           <w:t xml:space="preserve"> patients over 60 in our study, so these </w:t>
         </w:r>
       </w:ins>
-      <w:ins w:id="102" w:author="Dave Bridges" w:date="2014-10-09T13:44:00Z">
+      <w:ins w:id="110" w:author="Dave Bridges" w:date="2014-10-09T13:44:00Z">
         <w:r>
           <w:rPr>
             <w:rFonts w:ascii="Times New Roman" w:hAnsi="Times New Roman" w:cs="Times New Roman"/>
@@ -18225,7 +18255,7 @@
           <w:t xml:space="preserve">age-dependent </w:t>
         </w:r>
       </w:ins>
-      <w:ins w:id="103" w:author="Dave Bridges" w:date="2014-10-09T13:41:00Z">
+      <w:ins w:id="111" w:author="Dave Bridges" w:date="2014-10-09T13:41:00Z">
         <w:r>
           <w:rPr>
             <w:rFonts w:ascii="Times New Roman" w:hAnsi="Times New Roman" w:cs="Times New Roman"/>
@@ -20770,7 +20800,7 @@
         </w:rPr>
         <w:t>acromegaly and blue for controls.</w:t>
       </w:r>
-      <w:ins w:id="104" w:author="Dave Bridges" w:date="2014-10-12T18:35:00Z">
+      <w:ins w:id="112" w:author="Dave Bridges" w:date="2014-10-12T18:35:00Z">
         <w:r>
           <w:rPr>
             <w:rFonts w:ascii="Times New Roman" w:hAnsi="Times New Roman" w:cs="Times New Roman"/>
@@ -20819,7 +20849,7 @@
           <w:t>&lt;0.05) between acromegaly and control subjects.</w:t>
         </w:r>
       </w:ins>
-      <w:ins w:id="105" w:author="Dave Bridges" w:date="2014-10-12T18:36:00Z">
+      <w:ins w:id="113" w:author="Dave Bridges" w:date="2014-10-12T18:36:00Z">
         <w:r>
           <w:rPr>
             <w:rFonts w:ascii="Times New Roman" w:hAnsi="Times New Roman" w:cs="Times New Roman"/>
@@ -20828,7 +20858,7 @@
           <w:t xml:space="preserve">  Each dot represents the log2 fold change</w:t>
         </w:r>
       </w:ins>
-      <w:ins w:id="106" w:author="Dave Bridges" w:date="2014-10-12T18:37:00Z">
+      <w:ins w:id="114" w:author="Dave Bridges" w:date="2014-10-12T18:37:00Z">
         <w:r>
           <w:rPr>
             <w:rFonts w:ascii="Times New Roman" w:hAnsi="Times New Roman" w:cs="Times New Roman"/>
@@ -20837,7 +20867,7 @@
           <w:t xml:space="preserve"> for acromegaly</w:t>
         </w:r>
       </w:ins>
-      <w:ins w:id="107" w:author="Dave Bridges" w:date="2014-10-12T18:36:00Z">
+      <w:ins w:id="115" w:author="Dave Bridges" w:date="2014-10-12T18:36:00Z">
         <w:r>
           <w:rPr>
             <w:rFonts w:ascii="Times New Roman" w:hAnsi="Times New Roman" w:cs="Times New Roman"/>
@@ -20862,7 +20892,7 @@
           <w:t xml:space="preserve"> fold change between</w:t>
         </w:r>
       </w:ins>
-      <w:ins w:id="108" w:author="Dave Bridges" w:date="2014-10-12T18:37:00Z">
+      <w:ins w:id="116" w:author="Dave Bridges" w:date="2014-10-12T18:37:00Z">
         <w:r>
           <w:rPr>
             <w:rFonts w:ascii="Times New Roman" w:hAnsi="Times New Roman" w:cs="Times New Roman"/>
@@ -20887,7 +20917,7 @@
           <w:t xml:space="preserve"> line with a lower slope, showing that on average the fold change for older patients is smaller than </w:t>
         </w:r>
       </w:ins>
-      <w:ins w:id="109" w:author="Dave Bridges" w:date="2014-10-12T18:38:00Z">
+      <w:ins w:id="117" w:author="Dave Bridges" w:date="2014-10-12T18:38:00Z">
         <w:r>
           <w:rPr>
             <w:rFonts w:ascii="Times New Roman" w:hAnsi="Times New Roman" w:cs="Times New Roman"/>
@@ -20896,7 +20926,7 @@
           <w:t>the</w:t>
         </w:r>
       </w:ins>
-      <w:ins w:id="110" w:author="Dave Bridges" w:date="2014-10-12T18:37:00Z">
+      <w:ins w:id="118" w:author="Dave Bridges" w:date="2014-10-12T18:37:00Z">
         <w:r>
           <w:rPr>
             <w:rFonts w:ascii="Times New Roman" w:hAnsi="Times New Roman" w:cs="Times New Roman"/>
@@ -20905,7 +20935,7 @@
           <w:t xml:space="preserve"> </w:t>
         </w:r>
       </w:ins>
-      <w:ins w:id="111" w:author="Dave Bridges" w:date="2014-10-12T18:38:00Z">
+      <w:ins w:id="119" w:author="Dave Bridges" w:date="2014-10-12T18:38:00Z">
         <w:r>
           <w:rPr>
             <w:rFonts w:ascii="Times New Roman" w:hAnsi="Times New Roman" w:cs="Times New Roman"/>
@@ -20914,8 +20944,6 @@
           <w:t>fold change for the under-60 patients.</w:t>
         </w:r>
       </w:ins>
-      <w:bookmarkStart w:id="112" w:name="_GoBack"/>
-      <w:bookmarkEnd w:id="112"/>
     </w:p>
     <w:p>
       <w:pPr>
@@ -20992,6 +21020,15 @@
         </w:rPr>
         <w:t xml:space="preserve">Expression of </w:t>
       </w:r>
+      <w:ins w:id="120" w:author="Dave Bridges" w:date="2014-10-12T18:46:00Z">
+        <w:r>
+          <w:rPr>
+            <w:rFonts w:ascii="Times New Roman" w:hAnsi="Times New Roman" w:cs="Times New Roman"/>
+            <w:bCs/>
+          </w:rPr>
+          <w:t xml:space="preserve">A) </w:t>
+        </w:r>
+      </w:ins>
       <w:r>
         <w:rPr>
           <w:rFonts w:ascii="Times New Roman" w:hAnsi="Times New Roman" w:cs="Times New Roman"/>
@@ -21007,6 +21044,15 @@
         </w:rPr>
         <w:t xml:space="preserve"> and </w:t>
       </w:r>
+      <w:ins w:id="121" w:author="Dave Bridges" w:date="2014-10-12T18:46:00Z">
+        <w:r>
+          <w:rPr>
+            <w:rFonts w:ascii="Times New Roman" w:hAnsi="Times New Roman" w:cs="Times New Roman"/>
+            <w:bCs/>
+          </w:rPr>
+          <w:t xml:space="preserve">B) </w:t>
+        </w:r>
+      </w:ins>
       <w:r>
         <w:rPr>
           <w:rFonts w:ascii="Times New Roman" w:hAnsi="Times New Roman" w:cs="Times New Roman"/>
@@ -21073,13 +21119,24 @@
         </w:rPr>
         <w:t xml:space="preserve"> (</w:t>
       </w:r>
-      <w:r>
-        <w:rPr>
-          <w:rFonts w:ascii="Times New Roman" w:hAnsi="Times New Roman" w:cs="Times New Roman"/>
-          <w:bCs/>
-        </w:rPr>
-        <w:t>B</w:t>
-      </w:r>
+      <w:ins w:id="122" w:author="Dave Bridges" w:date="2014-10-12T19:18:00Z">
+        <w:r>
+          <w:rPr>
+            <w:rFonts w:ascii="Times New Roman" w:hAnsi="Times New Roman" w:cs="Times New Roman"/>
+            <w:bCs/>
+          </w:rPr>
+          <w:t>C</w:t>
+        </w:r>
+      </w:ins>
+      <w:del w:id="123" w:author="Dave Bridges" w:date="2014-10-12T19:18:00Z">
+        <w:r>
+          <w:rPr>
+            <w:rFonts w:ascii="Times New Roman" w:hAnsi="Times New Roman" w:cs="Times New Roman"/>
+            <w:bCs/>
+          </w:rPr>
+          <w:delText>B</w:delText>
+        </w:r>
+      </w:del>
       <w:r>
         <w:rPr>
           <w:rFonts w:ascii="Times New Roman" w:hAnsi="Times New Roman" w:cs="Times New Roman"/>
@@ -21146,13 +21203,24 @@
         </w:rPr>
         <w:t>(</w:t>
       </w:r>
-      <w:r>
-        <w:rPr>
-          <w:rFonts w:ascii="Times New Roman" w:hAnsi="Times New Roman" w:cs="Times New Roman"/>
-          <w:bCs/>
-        </w:rPr>
-        <w:t>C</w:t>
-      </w:r>
+      <w:del w:id="124" w:author="Dave Bridges" w:date="2014-10-12T19:19:00Z">
+        <w:r>
+          <w:rPr>
+            <w:rFonts w:ascii="Times New Roman" w:hAnsi="Times New Roman" w:cs="Times New Roman"/>
+            <w:bCs/>
+          </w:rPr>
+          <w:delText>C</w:delText>
+        </w:r>
+      </w:del>
+      <w:ins w:id="125" w:author="Dave Bridges" w:date="2014-10-12T19:19:00Z">
+        <w:r>
+          <w:rPr>
+            <w:rFonts w:ascii="Times New Roman" w:hAnsi="Times New Roman" w:cs="Times New Roman"/>
+            <w:bCs/>
+          </w:rPr>
+          <w:t>D and E</w:t>
+        </w:r>
+      </w:ins>
       <w:r>
         <w:rPr>
           <w:rFonts w:ascii="Times New Roman" w:hAnsi="Times New Roman" w:cs="Times New Roman"/>
@@ -21174,13 +21242,24 @@
         </w:rPr>
         <w:t>(</w:t>
       </w:r>
-      <w:r>
-        <w:rPr>
-          <w:rFonts w:ascii="Times New Roman" w:hAnsi="Times New Roman" w:cs="Times New Roman"/>
-          <w:bCs/>
-        </w:rPr>
-        <w:t>D</w:t>
-      </w:r>
+      <w:del w:id="126" w:author="Dave Bridges" w:date="2014-10-12T19:18:00Z">
+        <w:r>
+          <w:rPr>
+            <w:rFonts w:ascii="Times New Roman" w:hAnsi="Times New Roman" w:cs="Times New Roman"/>
+            <w:bCs/>
+          </w:rPr>
+          <w:delText>D</w:delText>
+        </w:r>
+      </w:del>
+      <w:ins w:id="127" w:author="Dave Bridges" w:date="2014-10-12T19:18:00Z">
+        <w:r>
+          <w:rPr>
+            <w:rFonts w:ascii="Times New Roman" w:hAnsi="Times New Roman" w:cs="Times New Roman"/>
+            <w:bCs/>
+          </w:rPr>
+          <w:t>F</w:t>
+        </w:r>
+      </w:ins>
       <w:r>
         <w:rPr>
           <w:rFonts w:ascii="Times New Roman" w:hAnsi="Times New Roman" w:cs="Times New Roman"/>
@@ -21221,7 +21300,38 @@
           <w:rFonts w:ascii="Times New Roman" w:hAnsi="Times New Roman" w:cs="Times New Roman"/>
           <w:bCs/>
         </w:rPr>
-        <w:t xml:space="preserve">&lt;0.05.  </w:t>
+        <w:t>&lt;0.05</w:t>
+      </w:r>
+      <w:ins w:id="128" w:author="Dave Bridges" w:date="2014-10-12T19:19:00Z">
+        <w:r>
+          <w:rPr>
+            <w:rFonts w:ascii="Times New Roman" w:hAnsi="Times New Roman" w:cs="Times New Roman"/>
+            <w:bCs/>
+          </w:rPr>
+          <w:t xml:space="preserve"> for the separated under 60 and 60 or over cohorts.  For the global age adjusted </w:t>
+        </w:r>
+        <w:r>
+          <w:rPr>
+            <w:rFonts w:ascii="Times New Roman" w:hAnsi="Times New Roman" w:cs="Times New Roman"/>
+            <w:bCs/>
+          </w:rPr>
+          <w:t xml:space="preserve">p-value see the text or Supplementary </w:t>
+        </w:r>
+        <w:r>
+          <w:rPr>
+            <w:rFonts w:ascii="Times New Roman" w:hAnsi="Times New Roman" w:cs="Times New Roman"/>
+            <w:bCs/>
+          </w:rPr>
+          <w:lastRenderedPageBreak/>
+          <w:t>Table 1</w:t>
+        </w:r>
+      </w:ins>
+      <w:r>
+        <w:rPr>
+          <w:rFonts w:ascii="Times New Roman" w:hAnsi="Times New Roman" w:cs="Times New Roman"/>
+          <w:bCs/>
+        </w:rPr>
+        <w:t xml:space="preserve">.  </w:t>
       </w:r>
       <w:proofErr w:type="spellStart"/>
       <w:r>
@@ -23568,7 +23678,7 @@
       </w:r>
     </w:p>
   </w:comment>
-  <w:comment w:id="28" w:author="Dave Bridges" w:date="2014-10-08T08:11:00Z" w:initials="DB">
+  <w:comment w:id="29" w:author="Dave Bridges" w:date="2014-10-08T08:11:00Z" w:initials="DB">
     <w:p>
       <w:pPr>
         <w:pStyle w:val="CommentText"/>
@@ -23587,12 +23697,12 @@
       </w:r>
     </w:p>
   </w:comment>
-  <w:comment w:id="75" w:author="Dave Bridges" w:date="2014-10-08T08:17:00Z" w:initials="DB">
+  <w:comment w:id="79" w:author="Dave Bridges" w:date="2014-10-08T08:17:00Z" w:initials="DB">
     <w:p>
       <w:pPr>
         <w:pStyle w:val="CommentText"/>
       </w:pPr>
-      <w:ins w:id="77" w:author="Dave Bridges" w:date="2014-10-08T08:16:00Z">
+      <w:ins w:id="81" w:author="Dave Bridges" w:date="2014-10-08T08:16:00Z">
         <w:r>
           <w:rPr>
             <w:rStyle w:val="CommentReference"/>
@@ -23608,7 +23718,7 @@
       </w:r>
     </w:p>
   </w:comment>
-  <w:comment w:id="80" w:author="Dave Bridges" w:date="2014-10-05T09:17:00Z" w:initials="DB">
+  <w:comment w:id="88" w:author="Dave Bridges" w:date="2014-10-05T09:17:00Z" w:initials="DB">
     <w:p>
       <w:pPr>
         <w:pStyle w:val="CommentText"/>
@@ -23627,7 +23737,7 @@
       </w:r>
     </w:p>
   </w:comment>
-  <w:comment w:id="81" w:author="Dave Bridges" w:date="2014-10-05T09:27:00Z" w:initials="DB">
+  <w:comment w:id="89" w:author="Dave Bridges" w:date="2014-10-05T09:27:00Z" w:initials="DB">
     <w:p>
       <w:pPr>
         <w:pStyle w:val="CommentText"/>
@@ -23646,7 +23756,7 @@
       </w:r>
     </w:p>
   </w:comment>
-  <w:comment w:id="86" w:author="Dave Bridges" w:date="2014-10-05T09:43:00Z" w:initials="DB">
+  <w:comment w:id="94" w:author="Dave Bridges" w:date="2014-10-05T09:43:00Z" w:initials="DB">
     <w:p>
       <w:pPr>
         <w:pStyle w:val="CommentText"/>
@@ -23665,7 +23775,7 @@
       </w:r>
     </w:p>
   </w:comment>
-  <w:comment w:id="91" w:author="Dave Bridges" w:date="2014-10-05T09:02:00Z" w:initials="DB">
+  <w:comment w:id="99" w:author="Dave Bridges" w:date="2014-10-05T09:02:00Z" w:initials="DB">
     <w:p>
       <w:pPr>
         <w:pStyle w:val="CommentText"/>
@@ -23793,7 +23903,7 @@
         <w:rStyle w:val="PageNumber"/>
         <w:noProof/>
       </w:rPr>
-      <w:t>21</w:t>
+      <w:t>10</w:t>
     </w:r>
     <w:r>
       <w:rPr>
@@ -26595,7 +26705,7 @@
 </file>
 
 <file path=customXml/itemProps1.xml><?xml version="1.0" encoding="utf-8"?>
-<ds:datastoreItem xmlns:ds="http://schemas.openxmlformats.org/officeDocument/2006/customXml" ds:itemID="{81D8A3A9-3F46-0549-BE74-2E505CFDFD98}">
+<ds:datastoreItem xmlns:ds="http://schemas.openxmlformats.org/officeDocument/2006/customXml" ds:itemID="{7B6F8581-CE39-514C-AF84-341BC303970A}">
   <ds:schemaRefs>
     <ds:schemaRef ds:uri="http://schemas.openxmlformats.org/officeDocument/2006/bibliography"/>
   </ds:schemaRefs>
@@ -26603,6 +26713,86 @@
 </file>
 
 <file path=customXml/itemProps10.xml><?xml version="1.0" encoding="utf-8"?>
+<ds:datastoreItem xmlns:ds="http://schemas.openxmlformats.org/officeDocument/2006/customXml" ds:itemID="{11374303-390B-4FB1-B95C-321E2CA25AF7}">
+  <ds:schemaRefs>
+    <ds:schemaRef ds:uri="http://schemas.openxmlformats.org/officeDocument/2006/bibliography"/>
+  </ds:schemaRefs>
+</ds:datastoreItem>
+</file>
+
+<file path=customXml/itemProps11.xml><?xml version="1.0" encoding="utf-8"?>
+<ds:datastoreItem xmlns:ds="http://schemas.openxmlformats.org/officeDocument/2006/customXml" ds:itemID="{2453E9F7-E4FC-4988-B02B-EE4FF9FDE97F}">
+  <ds:schemaRefs>
+    <ds:schemaRef ds:uri="http://schemas.openxmlformats.org/officeDocument/2006/bibliography"/>
+  </ds:schemaRefs>
+</ds:datastoreItem>
+</file>
+
+<file path=customXml/itemProps12.xml><?xml version="1.0" encoding="utf-8"?>
+<ds:datastoreItem xmlns:ds="http://schemas.openxmlformats.org/officeDocument/2006/customXml" ds:itemID="{1B3ACC8F-CA02-48CE-B31B-841D07F1EEB6}">
+  <ds:schemaRefs>
+    <ds:schemaRef ds:uri="http://schemas.openxmlformats.org/officeDocument/2006/bibliography"/>
+  </ds:schemaRefs>
+</ds:datastoreItem>
+</file>
+
+<file path=customXml/itemProps13.xml><?xml version="1.0" encoding="utf-8"?>
+<ds:datastoreItem xmlns:ds="http://schemas.openxmlformats.org/officeDocument/2006/customXml" ds:itemID="{BA176AEF-D2F2-417A-B3C6-1C61E9B8AF42}">
+  <ds:schemaRefs>
+    <ds:schemaRef ds:uri="http://schemas.openxmlformats.org/officeDocument/2006/bibliography"/>
+  </ds:schemaRefs>
+</ds:datastoreItem>
+</file>
+
+<file path=customXml/itemProps14.xml><?xml version="1.0" encoding="utf-8"?>
+<ds:datastoreItem xmlns:ds="http://schemas.openxmlformats.org/officeDocument/2006/customXml" ds:itemID="{8168314B-24C9-5144-8A42-1DEFBD58EA51}">
+  <ds:schemaRefs>
+    <ds:schemaRef ds:uri="http://schemas.openxmlformats.org/officeDocument/2006/bibliography"/>
+  </ds:schemaRefs>
+</ds:datastoreItem>
+</file>
+
+<file path=customXml/itemProps15.xml><?xml version="1.0" encoding="utf-8"?>
+<ds:datastoreItem xmlns:ds="http://schemas.openxmlformats.org/officeDocument/2006/customXml" ds:itemID="{DCA32137-AC41-2241-9DF5-EF77C37C60BC}">
+  <ds:schemaRefs>
+    <ds:schemaRef ds:uri="http://schemas.openxmlformats.org/officeDocument/2006/bibliography"/>
+  </ds:schemaRefs>
+</ds:datastoreItem>
+</file>
+
+<file path=customXml/itemProps16.xml><?xml version="1.0" encoding="utf-8"?>
+<ds:datastoreItem xmlns:ds="http://schemas.openxmlformats.org/officeDocument/2006/customXml" ds:itemID="{CFF9B235-C6F9-D148-BC6D-144ABBDCD590}">
+  <ds:schemaRefs>
+    <ds:schemaRef ds:uri="http://schemas.openxmlformats.org/officeDocument/2006/bibliography"/>
+  </ds:schemaRefs>
+</ds:datastoreItem>
+</file>
+
+<file path=customXml/itemProps17.xml><?xml version="1.0" encoding="utf-8"?>
+<ds:datastoreItem xmlns:ds="http://schemas.openxmlformats.org/officeDocument/2006/customXml" ds:itemID="{C52DA2CF-9D4E-AA46-9076-5E3BB85F27BB}">
+  <ds:schemaRefs>
+    <ds:schemaRef ds:uri="http://schemas.openxmlformats.org/officeDocument/2006/bibliography"/>
+  </ds:schemaRefs>
+</ds:datastoreItem>
+</file>
+
+<file path=customXml/itemProps18.xml><?xml version="1.0" encoding="utf-8"?>
+<ds:datastoreItem xmlns:ds="http://schemas.openxmlformats.org/officeDocument/2006/customXml" ds:itemID="{496881B0-B9DB-B34E-8CBB-834C0115EF42}">
+  <ds:schemaRefs>
+    <ds:schemaRef ds:uri="http://schemas.openxmlformats.org/officeDocument/2006/bibliography"/>
+  </ds:schemaRefs>
+</ds:datastoreItem>
+</file>
+
+<file path=customXml/itemProps19.xml><?xml version="1.0" encoding="utf-8"?>
+<ds:datastoreItem xmlns:ds="http://schemas.openxmlformats.org/officeDocument/2006/customXml" ds:itemID="{0777A667-7E12-F443-929B-6AAB3CB2B7D9}">
+  <ds:schemaRefs>
+    <ds:schemaRef ds:uri="http://schemas.openxmlformats.org/officeDocument/2006/bibliography"/>
+  </ds:schemaRefs>
+</ds:datastoreItem>
+</file>
+
+<file path=customXml/itemProps2.xml><?xml version="1.0" encoding="utf-8"?>
 <ds:datastoreItem xmlns:ds="http://schemas.openxmlformats.org/officeDocument/2006/customXml" ds:itemID="{8718C085-C7E6-CE4B-A52F-5A5D937393E0}">
   <ds:schemaRefs>
     <ds:schemaRef ds:uri="http://schemas.openxmlformats.org/officeDocument/2006/bibliography"/>
@@ -26610,7 +26800,87 @@
 </ds:datastoreItem>
 </file>
 
-<file path=customXml/itemProps11.xml><?xml version="1.0" encoding="utf-8"?>
+<file path=customXml/itemProps20.xml><?xml version="1.0" encoding="utf-8"?>
+<ds:datastoreItem xmlns:ds="http://schemas.openxmlformats.org/officeDocument/2006/customXml" ds:itemID="{B3E5829D-AA9A-7F43-9D5B-977521FF4366}">
+  <ds:schemaRefs>
+    <ds:schemaRef ds:uri="http://schemas.openxmlformats.org/officeDocument/2006/bibliography"/>
+  </ds:schemaRefs>
+</ds:datastoreItem>
+</file>
+
+<file path=customXml/itemProps21.xml><?xml version="1.0" encoding="utf-8"?>
+<ds:datastoreItem xmlns:ds="http://schemas.openxmlformats.org/officeDocument/2006/customXml" ds:itemID="{4F8092AF-B30B-2B44-8224-55F0DC19F6B4}">
+  <ds:schemaRefs>
+    <ds:schemaRef ds:uri="http://schemas.openxmlformats.org/officeDocument/2006/bibliography"/>
+  </ds:schemaRefs>
+</ds:datastoreItem>
+</file>
+
+<file path=customXml/itemProps22.xml><?xml version="1.0" encoding="utf-8"?>
+<ds:datastoreItem xmlns:ds="http://schemas.openxmlformats.org/officeDocument/2006/customXml" ds:itemID="{35BF5208-EB9C-2440-9DAA-F881B5EA81F3}">
+  <ds:schemaRefs>
+    <ds:schemaRef ds:uri="http://schemas.openxmlformats.org/officeDocument/2006/bibliography"/>
+  </ds:schemaRefs>
+</ds:datastoreItem>
+</file>
+
+<file path=customXml/itemProps23.xml><?xml version="1.0" encoding="utf-8"?>
+<ds:datastoreItem xmlns:ds="http://schemas.openxmlformats.org/officeDocument/2006/customXml" ds:itemID="{5AD689A6-B126-5A40-A9B6-CBBD22AA96A1}">
+  <ds:schemaRefs>
+    <ds:schemaRef ds:uri="http://schemas.openxmlformats.org/officeDocument/2006/bibliography"/>
+  </ds:schemaRefs>
+</ds:datastoreItem>
+</file>
+
+<file path=customXml/itemProps24.xml><?xml version="1.0" encoding="utf-8"?>
+<ds:datastoreItem xmlns:ds="http://schemas.openxmlformats.org/officeDocument/2006/customXml" ds:itemID="{4CF44522-9FBD-B549-9711-255FD5E77615}">
+  <ds:schemaRefs>
+    <ds:schemaRef ds:uri="http://schemas.openxmlformats.org/officeDocument/2006/bibliography"/>
+  </ds:schemaRefs>
+</ds:datastoreItem>
+</file>
+
+<file path=customXml/itemProps25.xml><?xml version="1.0" encoding="utf-8"?>
+<ds:datastoreItem xmlns:ds="http://schemas.openxmlformats.org/officeDocument/2006/customXml" ds:itemID="{943910BE-F9C7-CB46-B475-9444F2E009C0}">
+  <ds:schemaRefs>
+    <ds:schemaRef ds:uri="http://schemas.openxmlformats.org/officeDocument/2006/bibliography"/>
+  </ds:schemaRefs>
+</ds:datastoreItem>
+</file>
+
+<file path=customXml/itemProps26.xml><?xml version="1.0" encoding="utf-8"?>
+<ds:datastoreItem xmlns:ds="http://schemas.openxmlformats.org/officeDocument/2006/customXml" ds:itemID="{A3E331B5-29AB-F441-AD7E-F09525A8DCC2}">
+  <ds:schemaRefs>
+    <ds:schemaRef ds:uri="http://schemas.openxmlformats.org/officeDocument/2006/bibliography"/>
+  </ds:schemaRefs>
+</ds:datastoreItem>
+</file>
+
+<file path=customXml/itemProps27.xml><?xml version="1.0" encoding="utf-8"?>
+<ds:datastoreItem xmlns:ds="http://schemas.openxmlformats.org/officeDocument/2006/customXml" ds:itemID="{51F00121-F76D-A243-93E2-FB9C7DF17157}">
+  <ds:schemaRefs>
+    <ds:schemaRef ds:uri="http://schemas.openxmlformats.org/officeDocument/2006/bibliography"/>
+  </ds:schemaRefs>
+</ds:datastoreItem>
+</file>
+
+<file path=customXml/itemProps28.xml><?xml version="1.0" encoding="utf-8"?>
+<ds:datastoreItem xmlns:ds="http://schemas.openxmlformats.org/officeDocument/2006/customXml" ds:itemID="{90EF17B3-0E31-C54F-A7F0-EEFAA296FAFE}">
+  <ds:schemaRefs>
+    <ds:schemaRef ds:uri="http://schemas.openxmlformats.org/officeDocument/2006/bibliography"/>
+  </ds:schemaRefs>
+</ds:datastoreItem>
+</file>
+
+<file path=customXml/itemProps29.xml><?xml version="1.0" encoding="utf-8"?>
+<ds:datastoreItem xmlns:ds="http://schemas.openxmlformats.org/officeDocument/2006/customXml" ds:itemID="{860715A3-F1D3-41D0-8A4A-3D9EEB35C92B}">
+  <ds:schemaRefs>
+    <ds:schemaRef ds:uri="http://schemas.openxmlformats.org/officeDocument/2006/bibliography"/>
+  </ds:schemaRefs>
+</ds:datastoreItem>
+</file>
+
+<file path=customXml/itemProps3.xml><?xml version="1.0" encoding="utf-8"?>
 <ds:datastoreItem xmlns:ds="http://schemas.openxmlformats.org/officeDocument/2006/customXml" ds:itemID="{24AA705B-337B-884B-8928-DE8A20FC53F6}">
   <ds:schemaRefs>
     <ds:schemaRef ds:uri="http://schemas.openxmlformats.org/officeDocument/2006/bibliography"/>
@@ -26618,7 +26888,87 @@
 </ds:datastoreItem>
 </file>
 
-<file path=customXml/itemProps12.xml><?xml version="1.0" encoding="utf-8"?>
+<file path=customXml/itemProps30.xml><?xml version="1.0" encoding="utf-8"?>
+<ds:datastoreItem xmlns:ds="http://schemas.openxmlformats.org/officeDocument/2006/customXml" ds:itemID="{4723284E-BBDD-814D-84B6-2791B137FF5A}">
+  <ds:schemaRefs>
+    <ds:schemaRef ds:uri="http://schemas.openxmlformats.org/officeDocument/2006/bibliography"/>
+  </ds:schemaRefs>
+</ds:datastoreItem>
+</file>
+
+<file path=customXml/itemProps31.xml><?xml version="1.0" encoding="utf-8"?>
+<ds:datastoreItem xmlns:ds="http://schemas.openxmlformats.org/officeDocument/2006/customXml" ds:itemID="{9BC2A45D-3755-8D47-AB54-BA1A0EDFECC2}">
+  <ds:schemaRefs>
+    <ds:schemaRef ds:uri="http://schemas.openxmlformats.org/officeDocument/2006/bibliography"/>
+  </ds:schemaRefs>
+</ds:datastoreItem>
+</file>
+
+<file path=customXml/itemProps32.xml><?xml version="1.0" encoding="utf-8"?>
+<ds:datastoreItem xmlns:ds="http://schemas.openxmlformats.org/officeDocument/2006/customXml" ds:itemID="{E610AA74-F715-9A47-B414-662BB00DB94F}">
+  <ds:schemaRefs>
+    <ds:schemaRef ds:uri="http://schemas.openxmlformats.org/officeDocument/2006/bibliography"/>
+  </ds:schemaRefs>
+</ds:datastoreItem>
+</file>
+
+<file path=customXml/itemProps33.xml><?xml version="1.0" encoding="utf-8"?>
+<ds:datastoreItem xmlns:ds="http://schemas.openxmlformats.org/officeDocument/2006/customXml" ds:itemID="{1C8432F3-B0B6-2543-8448-0DA213881513}">
+  <ds:schemaRefs>
+    <ds:schemaRef ds:uri="http://schemas.openxmlformats.org/officeDocument/2006/bibliography"/>
+  </ds:schemaRefs>
+</ds:datastoreItem>
+</file>
+
+<file path=customXml/itemProps34.xml><?xml version="1.0" encoding="utf-8"?>
+<ds:datastoreItem xmlns:ds="http://schemas.openxmlformats.org/officeDocument/2006/customXml" ds:itemID="{C1B91971-4EA3-0B42-AB6D-F3B283E4D7FD}">
+  <ds:schemaRefs>
+    <ds:schemaRef ds:uri="http://schemas.openxmlformats.org/officeDocument/2006/bibliography"/>
+  </ds:schemaRefs>
+</ds:datastoreItem>
+</file>
+
+<file path=customXml/itemProps35.xml><?xml version="1.0" encoding="utf-8"?>
+<ds:datastoreItem xmlns:ds="http://schemas.openxmlformats.org/officeDocument/2006/customXml" ds:itemID="{7490F7A5-9701-6744-B299-1CA544D85F58}">
+  <ds:schemaRefs>
+    <ds:schemaRef ds:uri="http://schemas.openxmlformats.org/officeDocument/2006/bibliography"/>
+  </ds:schemaRefs>
+</ds:datastoreItem>
+</file>
+
+<file path=customXml/itemProps36.xml><?xml version="1.0" encoding="utf-8"?>
+<ds:datastoreItem xmlns:ds="http://schemas.openxmlformats.org/officeDocument/2006/customXml" ds:itemID="{72505652-3BC7-B242-BE66-97D37263AA5A}">
+  <ds:schemaRefs>
+    <ds:schemaRef ds:uri="http://schemas.openxmlformats.org/officeDocument/2006/bibliography"/>
+  </ds:schemaRefs>
+</ds:datastoreItem>
+</file>
+
+<file path=customXml/itemProps37.xml><?xml version="1.0" encoding="utf-8"?>
+<ds:datastoreItem xmlns:ds="http://schemas.openxmlformats.org/officeDocument/2006/customXml" ds:itemID="{A5151F4B-9F9F-A746-938F-03487CA36C7C}">
+  <ds:schemaRefs>
+    <ds:schemaRef ds:uri="http://schemas.openxmlformats.org/officeDocument/2006/bibliography"/>
+  </ds:schemaRefs>
+</ds:datastoreItem>
+</file>
+
+<file path=customXml/itemProps38.xml><?xml version="1.0" encoding="utf-8"?>
+<ds:datastoreItem xmlns:ds="http://schemas.openxmlformats.org/officeDocument/2006/customXml" ds:itemID="{9A79CF24-1FB2-9D49-AD47-67B63D206B8D}">
+  <ds:schemaRefs>
+    <ds:schemaRef ds:uri="http://schemas.openxmlformats.org/officeDocument/2006/bibliography"/>
+  </ds:schemaRefs>
+</ds:datastoreItem>
+</file>
+
+<file path=customXml/itemProps39.xml><?xml version="1.0" encoding="utf-8"?>
+<ds:datastoreItem xmlns:ds="http://schemas.openxmlformats.org/officeDocument/2006/customXml" ds:itemID="{F1654E06-DC8E-6C44-8B51-5574836A2976}">
+  <ds:schemaRefs>
+    <ds:schemaRef ds:uri="http://schemas.openxmlformats.org/officeDocument/2006/bibliography"/>
+  </ds:schemaRefs>
+</ds:datastoreItem>
+</file>
+
+<file path=customXml/itemProps4.xml><?xml version="1.0" encoding="utf-8"?>
 <ds:datastoreItem xmlns:ds="http://schemas.openxmlformats.org/officeDocument/2006/customXml" ds:itemID="{A60E3867-130C-BA45-920F-8C8539A85282}">
   <ds:schemaRefs>
     <ds:schemaRef ds:uri="http://schemas.openxmlformats.org/officeDocument/2006/bibliography"/>
@@ -26626,7 +26976,87 @@
 </ds:datastoreItem>
 </file>
 
-<file path=customXml/itemProps13.xml><?xml version="1.0" encoding="utf-8"?>
+<file path=customXml/itemProps40.xml><?xml version="1.0" encoding="utf-8"?>
+<ds:datastoreItem xmlns:ds="http://schemas.openxmlformats.org/officeDocument/2006/customXml" ds:itemID="{E0D15CA0-9E61-B546-8F92-48FC4759D3E5}">
+  <ds:schemaRefs>
+    <ds:schemaRef ds:uri="http://schemas.openxmlformats.org/officeDocument/2006/bibliography"/>
+  </ds:schemaRefs>
+</ds:datastoreItem>
+</file>
+
+<file path=customXml/itemProps41.xml><?xml version="1.0" encoding="utf-8"?>
+<ds:datastoreItem xmlns:ds="http://schemas.openxmlformats.org/officeDocument/2006/customXml" ds:itemID="{8A15BF31-4E84-4140-B82B-583826DF611C}">
+  <ds:schemaRefs>
+    <ds:schemaRef ds:uri="http://schemas.openxmlformats.org/officeDocument/2006/bibliography"/>
+  </ds:schemaRefs>
+</ds:datastoreItem>
+</file>
+
+<file path=customXml/itemProps42.xml><?xml version="1.0" encoding="utf-8"?>
+<ds:datastoreItem xmlns:ds="http://schemas.openxmlformats.org/officeDocument/2006/customXml" ds:itemID="{DB298473-03F7-4597-BC2A-56D125204F67}">
+  <ds:schemaRefs>
+    <ds:schemaRef ds:uri="http://schemas.openxmlformats.org/officeDocument/2006/bibliography"/>
+  </ds:schemaRefs>
+</ds:datastoreItem>
+</file>
+
+<file path=customXml/itemProps43.xml><?xml version="1.0" encoding="utf-8"?>
+<ds:datastoreItem xmlns:ds="http://schemas.openxmlformats.org/officeDocument/2006/customXml" ds:itemID="{128A0647-B0ED-1942-8709-07A6058B0C1D}">
+  <ds:schemaRefs>
+    <ds:schemaRef ds:uri="http://schemas.openxmlformats.org/officeDocument/2006/bibliography"/>
+  </ds:schemaRefs>
+</ds:datastoreItem>
+</file>
+
+<file path=customXml/itemProps44.xml><?xml version="1.0" encoding="utf-8"?>
+<ds:datastoreItem xmlns:ds="http://schemas.openxmlformats.org/officeDocument/2006/customXml" ds:itemID="{07F5B50A-9F11-104C-9C98-D01AD9752B13}">
+  <ds:schemaRefs>
+    <ds:schemaRef ds:uri="http://schemas.openxmlformats.org/officeDocument/2006/bibliography"/>
+  </ds:schemaRefs>
+</ds:datastoreItem>
+</file>
+
+<file path=customXml/itemProps45.xml><?xml version="1.0" encoding="utf-8"?>
+<ds:datastoreItem xmlns:ds="http://schemas.openxmlformats.org/officeDocument/2006/customXml" ds:itemID="{26F82F73-16D5-4234-9EF5-0698B79FB4FF}">
+  <ds:schemaRefs>
+    <ds:schemaRef ds:uri="http://schemas.openxmlformats.org/officeDocument/2006/bibliography"/>
+  </ds:schemaRefs>
+</ds:datastoreItem>
+</file>
+
+<file path=customXml/itemProps46.xml><?xml version="1.0" encoding="utf-8"?>
+<ds:datastoreItem xmlns:ds="http://schemas.openxmlformats.org/officeDocument/2006/customXml" ds:itemID="{7D24E5E7-7D0D-9E4D-B2E2-DA0AA7E926DF}">
+  <ds:schemaRefs>
+    <ds:schemaRef ds:uri="http://schemas.openxmlformats.org/officeDocument/2006/bibliography"/>
+  </ds:schemaRefs>
+</ds:datastoreItem>
+</file>
+
+<file path=customXml/itemProps47.xml><?xml version="1.0" encoding="utf-8"?>
+<ds:datastoreItem xmlns:ds="http://schemas.openxmlformats.org/officeDocument/2006/customXml" ds:itemID="{567BD9D6-2F9B-DD41-9A89-3B9925E72AFA}">
+  <ds:schemaRefs>
+    <ds:schemaRef ds:uri="http://schemas.openxmlformats.org/officeDocument/2006/bibliography"/>
+  </ds:schemaRefs>
+</ds:datastoreItem>
+</file>
+
+<file path=customXml/itemProps48.xml><?xml version="1.0" encoding="utf-8"?>
+<ds:datastoreItem xmlns:ds="http://schemas.openxmlformats.org/officeDocument/2006/customXml" ds:itemID="{435925D1-7272-D843-8159-34242E05906C}">
+  <ds:schemaRefs>
+    <ds:schemaRef ds:uri="http://schemas.openxmlformats.org/officeDocument/2006/bibliography"/>
+  </ds:schemaRefs>
+</ds:datastoreItem>
+</file>
+
+<file path=customXml/itemProps49.xml><?xml version="1.0" encoding="utf-8"?>
+<ds:datastoreItem xmlns:ds="http://schemas.openxmlformats.org/officeDocument/2006/customXml" ds:itemID="{6252E46B-5114-ED4E-BB20-0999B4353897}">
+  <ds:schemaRefs>
+    <ds:schemaRef ds:uri="http://schemas.openxmlformats.org/officeDocument/2006/bibliography"/>
+  </ds:schemaRefs>
+</ds:datastoreItem>
+</file>
+
+<file path=customXml/itemProps5.xml><?xml version="1.0" encoding="utf-8"?>
 <ds:datastoreItem xmlns:ds="http://schemas.openxmlformats.org/officeDocument/2006/customXml" ds:itemID="{98FFA0F4-FD42-014E-B02E-2B06AE3BC63A}">
   <ds:schemaRefs>
     <ds:schemaRef ds:uri="http://schemas.openxmlformats.org/officeDocument/2006/bibliography"/>
@@ -26634,7 +27064,87 @@
 </ds:datastoreItem>
 </file>
 
-<file path=customXml/itemProps14.xml><?xml version="1.0" encoding="utf-8"?>
+<file path=customXml/itemProps50.xml><?xml version="1.0" encoding="utf-8"?>
+<ds:datastoreItem xmlns:ds="http://schemas.openxmlformats.org/officeDocument/2006/customXml" ds:itemID="{A51EB57C-4C64-D146-A485-6B5E0AF77E22}">
+  <ds:schemaRefs>
+    <ds:schemaRef ds:uri="http://schemas.openxmlformats.org/officeDocument/2006/bibliography"/>
+  </ds:schemaRefs>
+</ds:datastoreItem>
+</file>
+
+<file path=customXml/itemProps51.xml><?xml version="1.0" encoding="utf-8"?>
+<ds:datastoreItem xmlns:ds="http://schemas.openxmlformats.org/officeDocument/2006/customXml" ds:itemID="{1A6E2BED-0FCE-9443-9252-22BCC2520DAF}">
+  <ds:schemaRefs>
+    <ds:schemaRef ds:uri="http://schemas.openxmlformats.org/officeDocument/2006/bibliography"/>
+  </ds:schemaRefs>
+</ds:datastoreItem>
+</file>
+
+<file path=customXml/itemProps52.xml><?xml version="1.0" encoding="utf-8"?>
+<ds:datastoreItem xmlns:ds="http://schemas.openxmlformats.org/officeDocument/2006/customXml" ds:itemID="{A41F513F-F04F-F444-8706-3F5266E5333B}">
+  <ds:schemaRefs>
+    <ds:schemaRef ds:uri="http://schemas.openxmlformats.org/officeDocument/2006/bibliography"/>
+  </ds:schemaRefs>
+</ds:datastoreItem>
+</file>
+
+<file path=customXml/itemProps53.xml><?xml version="1.0" encoding="utf-8"?>
+<ds:datastoreItem xmlns:ds="http://schemas.openxmlformats.org/officeDocument/2006/customXml" ds:itemID="{20BB5A4E-B781-294A-974E-E0D644C297C1}">
+  <ds:schemaRefs>
+    <ds:schemaRef ds:uri="http://schemas.openxmlformats.org/officeDocument/2006/bibliography"/>
+  </ds:schemaRefs>
+</ds:datastoreItem>
+</file>
+
+<file path=customXml/itemProps54.xml><?xml version="1.0" encoding="utf-8"?>
+<ds:datastoreItem xmlns:ds="http://schemas.openxmlformats.org/officeDocument/2006/customXml" ds:itemID="{F06253B2-5C71-1F43-94A7-AEB24CF809D9}">
+  <ds:schemaRefs>
+    <ds:schemaRef ds:uri="http://schemas.openxmlformats.org/officeDocument/2006/bibliography"/>
+  </ds:schemaRefs>
+</ds:datastoreItem>
+</file>
+
+<file path=customXml/itemProps55.xml><?xml version="1.0" encoding="utf-8"?>
+<ds:datastoreItem xmlns:ds="http://schemas.openxmlformats.org/officeDocument/2006/customXml" ds:itemID="{624B82DE-1636-224A-AC43-A73A7B77ECC5}">
+  <ds:schemaRefs>
+    <ds:schemaRef ds:uri="http://schemas.openxmlformats.org/officeDocument/2006/bibliography"/>
+  </ds:schemaRefs>
+</ds:datastoreItem>
+</file>
+
+<file path=customXml/itemProps56.xml><?xml version="1.0" encoding="utf-8"?>
+<ds:datastoreItem xmlns:ds="http://schemas.openxmlformats.org/officeDocument/2006/customXml" ds:itemID="{30658C7C-5412-654D-B4FC-A549702A61E1}">
+  <ds:schemaRefs>
+    <ds:schemaRef ds:uri="http://schemas.openxmlformats.org/officeDocument/2006/bibliography"/>
+  </ds:schemaRefs>
+</ds:datastoreItem>
+</file>
+
+<file path=customXml/itemProps57.xml><?xml version="1.0" encoding="utf-8"?>
+<ds:datastoreItem xmlns:ds="http://schemas.openxmlformats.org/officeDocument/2006/customXml" ds:itemID="{BF4C2941-4C4A-AE43-AAB5-20D45874E2A1}">
+  <ds:schemaRefs>
+    <ds:schemaRef ds:uri="http://schemas.openxmlformats.org/officeDocument/2006/bibliography"/>
+  </ds:schemaRefs>
+</ds:datastoreItem>
+</file>
+
+<file path=customXml/itemProps58.xml><?xml version="1.0" encoding="utf-8"?>
+<ds:datastoreItem xmlns:ds="http://schemas.openxmlformats.org/officeDocument/2006/customXml" ds:itemID="{89A9CC7B-8FCD-6440-9FAC-13BD0134576E}">
+  <ds:schemaRefs>
+    <ds:schemaRef ds:uri="http://schemas.openxmlformats.org/officeDocument/2006/bibliography"/>
+  </ds:schemaRefs>
+</ds:datastoreItem>
+</file>
+
+<file path=customXml/itemProps59.xml><?xml version="1.0" encoding="utf-8"?>
+<ds:datastoreItem xmlns:ds="http://schemas.openxmlformats.org/officeDocument/2006/customXml" ds:itemID="{0B37F754-E8C9-354A-8604-603EF3553021}">
+  <ds:schemaRefs>
+    <ds:schemaRef ds:uri="http://schemas.openxmlformats.org/officeDocument/2006/bibliography"/>
+  </ds:schemaRefs>
+</ds:datastoreItem>
+</file>
+
+<file path=customXml/itemProps6.xml><?xml version="1.0" encoding="utf-8"?>
 <ds:datastoreItem xmlns:ds="http://schemas.openxmlformats.org/officeDocument/2006/customXml" ds:itemID="{68BE7D45-6A66-2F45-B379-AE6567F20E1A}">
   <ds:schemaRefs>
     <ds:schemaRef ds:uri="http://schemas.openxmlformats.org/officeDocument/2006/bibliography"/>
@@ -26642,7 +27152,87 @@
 </ds:datastoreItem>
 </file>
 
-<file path=customXml/itemProps15.xml><?xml version="1.0" encoding="utf-8"?>
+<file path=customXml/itemProps60.xml><?xml version="1.0" encoding="utf-8"?>
+<ds:datastoreItem xmlns:ds="http://schemas.openxmlformats.org/officeDocument/2006/customXml" ds:itemID="{6011D9F8-D6FF-7E41-A3E7-6F1B6704F4A4}">
+  <ds:schemaRefs>
+    <ds:schemaRef ds:uri="http://schemas.openxmlformats.org/officeDocument/2006/bibliography"/>
+  </ds:schemaRefs>
+</ds:datastoreItem>
+</file>
+
+<file path=customXml/itemProps61.xml><?xml version="1.0" encoding="utf-8"?>
+<ds:datastoreItem xmlns:ds="http://schemas.openxmlformats.org/officeDocument/2006/customXml" ds:itemID="{BB5C8894-CF58-3346-B94B-7B609B66356A}">
+  <ds:schemaRefs>
+    <ds:schemaRef ds:uri="http://schemas.openxmlformats.org/officeDocument/2006/bibliography"/>
+  </ds:schemaRefs>
+</ds:datastoreItem>
+</file>
+
+<file path=customXml/itemProps62.xml><?xml version="1.0" encoding="utf-8"?>
+<ds:datastoreItem xmlns:ds="http://schemas.openxmlformats.org/officeDocument/2006/customXml" ds:itemID="{8AE41BC3-BACE-DD40-AA58-51E8D956708A}">
+  <ds:schemaRefs>
+    <ds:schemaRef ds:uri="http://schemas.openxmlformats.org/officeDocument/2006/bibliography"/>
+  </ds:schemaRefs>
+</ds:datastoreItem>
+</file>
+
+<file path=customXml/itemProps63.xml><?xml version="1.0" encoding="utf-8"?>
+<ds:datastoreItem xmlns:ds="http://schemas.openxmlformats.org/officeDocument/2006/customXml" ds:itemID="{6E69C4D0-CD89-2742-891C-410F2BC5EDDA}">
+  <ds:schemaRefs>
+    <ds:schemaRef ds:uri="http://schemas.openxmlformats.org/officeDocument/2006/bibliography"/>
+  </ds:schemaRefs>
+</ds:datastoreItem>
+</file>
+
+<file path=customXml/itemProps64.xml><?xml version="1.0" encoding="utf-8"?>
+<ds:datastoreItem xmlns:ds="http://schemas.openxmlformats.org/officeDocument/2006/customXml" ds:itemID="{E7C72E2D-428A-564E-9F54-C13BA21BCAFF}">
+  <ds:schemaRefs>
+    <ds:schemaRef ds:uri="http://schemas.openxmlformats.org/officeDocument/2006/bibliography"/>
+  </ds:schemaRefs>
+</ds:datastoreItem>
+</file>
+
+<file path=customXml/itemProps65.xml><?xml version="1.0" encoding="utf-8"?>
+<ds:datastoreItem xmlns:ds="http://schemas.openxmlformats.org/officeDocument/2006/customXml" ds:itemID="{C76AB993-3B47-9A40-9874-2E07AF3D1810}">
+  <ds:schemaRefs>
+    <ds:schemaRef ds:uri="http://schemas.openxmlformats.org/officeDocument/2006/bibliography"/>
+  </ds:schemaRefs>
+</ds:datastoreItem>
+</file>
+
+<file path=customXml/itemProps66.xml><?xml version="1.0" encoding="utf-8"?>
+<ds:datastoreItem xmlns:ds="http://schemas.openxmlformats.org/officeDocument/2006/customXml" ds:itemID="{C0CFC218-8DA2-B140-9813-AEF12566A388}">
+  <ds:schemaRefs>
+    <ds:schemaRef ds:uri="http://schemas.openxmlformats.org/officeDocument/2006/bibliography"/>
+  </ds:schemaRefs>
+</ds:datastoreItem>
+</file>
+
+<file path=customXml/itemProps67.xml><?xml version="1.0" encoding="utf-8"?>
+<ds:datastoreItem xmlns:ds="http://schemas.openxmlformats.org/officeDocument/2006/customXml" ds:itemID="{CC3A6D53-55B3-1D4F-B2BA-079137882C16}">
+  <ds:schemaRefs>
+    <ds:schemaRef ds:uri="http://schemas.openxmlformats.org/officeDocument/2006/bibliography"/>
+  </ds:schemaRefs>
+</ds:datastoreItem>
+</file>
+
+<file path=customXml/itemProps68.xml><?xml version="1.0" encoding="utf-8"?>
+<ds:datastoreItem xmlns:ds="http://schemas.openxmlformats.org/officeDocument/2006/customXml" ds:itemID="{99F63924-03A2-9043-801E-F04D198F10B7}">
+  <ds:schemaRefs>
+    <ds:schemaRef ds:uri="http://schemas.openxmlformats.org/officeDocument/2006/bibliography"/>
+  </ds:schemaRefs>
+</ds:datastoreItem>
+</file>
+
+<file path=customXml/itemProps69.xml><?xml version="1.0" encoding="utf-8"?>
+<ds:datastoreItem xmlns:ds="http://schemas.openxmlformats.org/officeDocument/2006/customXml" ds:itemID="{076A35D0-A7EC-3C45-9AE5-B257D9D4C393}">
+  <ds:schemaRefs>
+    <ds:schemaRef ds:uri="http://schemas.openxmlformats.org/officeDocument/2006/bibliography"/>
+  </ds:schemaRefs>
+</ds:datastoreItem>
+</file>
+
+<file path=customXml/itemProps7.xml><?xml version="1.0" encoding="utf-8"?>
 <ds:datastoreItem xmlns:ds="http://schemas.openxmlformats.org/officeDocument/2006/customXml" ds:itemID="{598ACA56-3E21-9D40-80FA-5F701BFA9A3E}">
   <ds:schemaRefs>
     <ds:schemaRef ds:uri="http://schemas.openxmlformats.org/officeDocument/2006/bibliography"/>
@@ -26650,7 +27240,87 @@
 </ds:datastoreItem>
 </file>
 
-<file path=customXml/itemProps16.xml><?xml version="1.0" encoding="utf-8"?>
+<file path=customXml/itemProps70.xml><?xml version="1.0" encoding="utf-8"?>
+<ds:datastoreItem xmlns:ds="http://schemas.openxmlformats.org/officeDocument/2006/customXml" ds:itemID="{89DE1A72-5D8D-0645-9D3F-F1393BC30B5F}">
+  <ds:schemaRefs>
+    <ds:schemaRef ds:uri="http://schemas.openxmlformats.org/officeDocument/2006/bibliography"/>
+  </ds:schemaRefs>
+</ds:datastoreItem>
+</file>
+
+<file path=customXml/itemProps71.xml><?xml version="1.0" encoding="utf-8"?>
+<ds:datastoreItem xmlns:ds="http://schemas.openxmlformats.org/officeDocument/2006/customXml" ds:itemID="{7889846D-DBD5-CE40-BAC4-7BF9C4530ED3}">
+  <ds:schemaRefs>
+    <ds:schemaRef ds:uri="http://schemas.openxmlformats.org/officeDocument/2006/bibliography"/>
+  </ds:schemaRefs>
+</ds:datastoreItem>
+</file>
+
+<file path=customXml/itemProps72.xml><?xml version="1.0" encoding="utf-8"?>
+<ds:datastoreItem xmlns:ds="http://schemas.openxmlformats.org/officeDocument/2006/customXml" ds:itemID="{84C4EC4C-3DB3-5F4D-BE38-8F6432C56806}">
+  <ds:schemaRefs>
+    <ds:schemaRef ds:uri="http://schemas.openxmlformats.org/officeDocument/2006/bibliography"/>
+  </ds:schemaRefs>
+</ds:datastoreItem>
+</file>
+
+<file path=customXml/itemProps73.xml><?xml version="1.0" encoding="utf-8"?>
+<ds:datastoreItem xmlns:ds="http://schemas.openxmlformats.org/officeDocument/2006/customXml" ds:itemID="{C11FE89C-A35B-A84C-81EF-2685BDCF779B}">
+  <ds:schemaRefs>
+    <ds:schemaRef ds:uri="http://schemas.openxmlformats.org/officeDocument/2006/bibliography"/>
+  </ds:schemaRefs>
+</ds:datastoreItem>
+</file>
+
+<file path=customXml/itemProps74.xml><?xml version="1.0" encoding="utf-8"?>
+<ds:datastoreItem xmlns:ds="http://schemas.openxmlformats.org/officeDocument/2006/customXml" ds:itemID="{73C37261-AE9F-4B49-BF81-FADE9A074EE3}">
+  <ds:schemaRefs>
+    <ds:schemaRef ds:uri="http://schemas.openxmlformats.org/officeDocument/2006/bibliography"/>
+  </ds:schemaRefs>
+</ds:datastoreItem>
+</file>
+
+<file path=customXml/itemProps75.xml><?xml version="1.0" encoding="utf-8"?>
+<ds:datastoreItem xmlns:ds="http://schemas.openxmlformats.org/officeDocument/2006/customXml" ds:itemID="{90276FB1-3065-9A40-88B0-12B264902D6A}">
+  <ds:schemaRefs>
+    <ds:schemaRef ds:uri="http://schemas.openxmlformats.org/officeDocument/2006/bibliography"/>
+  </ds:schemaRefs>
+</ds:datastoreItem>
+</file>
+
+<file path=customXml/itemProps76.xml><?xml version="1.0" encoding="utf-8"?>
+<ds:datastoreItem xmlns:ds="http://schemas.openxmlformats.org/officeDocument/2006/customXml" ds:itemID="{29C6466E-0BFA-7744-A6F2-CF2FC9EC51FF}">
+  <ds:schemaRefs>
+    <ds:schemaRef ds:uri="http://schemas.openxmlformats.org/officeDocument/2006/bibliography"/>
+  </ds:schemaRefs>
+</ds:datastoreItem>
+</file>
+
+<file path=customXml/itemProps77.xml><?xml version="1.0" encoding="utf-8"?>
+<ds:datastoreItem xmlns:ds="http://schemas.openxmlformats.org/officeDocument/2006/customXml" ds:itemID="{68747F5A-577B-F944-B22F-544DEFC3EC7D}">
+  <ds:schemaRefs>
+    <ds:schemaRef ds:uri="http://schemas.openxmlformats.org/officeDocument/2006/bibliography"/>
+  </ds:schemaRefs>
+</ds:datastoreItem>
+</file>
+
+<file path=customXml/itemProps78.xml><?xml version="1.0" encoding="utf-8"?>
+<ds:datastoreItem xmlns:ds="http://schemas.openxmlformats.org/officeDocument/2006/customXml" ds:itemID="{95DA08DF-79B8-D047-9B9D-5488FE295F85}">
+  <ds:schemaRefs>
+    <ds:schemaRef ds:uri="http://schemas.openxmlformats.org/officeDocument/2006/bibliography"/>
+  </ds:schemaRefs>
+</ds:datastoreItem>
+</file>
+
+<file path=customXml/itemProps79.xml><?xml version="1.0" encoding="utf-8"?>
+<ds:datastoreItem xmlns:ds="http://schemas.openxmlformats.org/officeDocument/2006/customXml" ds:itemID="{0510A0D7-E5D6-0647-BD7B-3022AF153393}">
+  <ds:schemaRefs>
+    <ds:schemaRef ds:uri="http://schemas.openxmlformats.org/officeDocument/2006/bibliography"/>
+  </ds:schemaRefs>
+</ds:datastoreItem>
+</file>
+
+<file path=customXml/itemProps8.xml><?xml version="1.0" encoding="utf-8"?>
 <ds:datastoreItem xmlns:ds="http://schemas.openxmlformats.org/officeDocument/2006/customXml" ds:itemID="{DCCCDBBF-B643-5947-9709-A6352FAA4AC4}">
   <ds:schemaRefs>
     <ds:schemaRef ds:uri="http://schemas.openxmlformats.org/officeDocument/2006/bibliography"/>
@@ -26658,568 +27328,8 @@
 </ds:datastoreItem>
 </file>
 
-<file path=customXml/itemProps17.xml><?xml version="1.0" encoding="utf-8"?>
-<ds:datastoreItem xmlns:ds="http://schemas.openxmlformats.org/officeDocument/2006/customXml" ds:itemID="{5E0DCF27-1033-5A47-8BA6-687A65A25CA0}">
-  <ds:schemaRefs>
-    <ds:schemaRef ds:uri="http://schemas.openxmlformats.org/officeDocument/2006/bibliography"/>
-  </ds:schemaRefs>
-</ds:datastoreItem>
-</file>
-
-<file path=customXml/itemProps18.xml><?xml version="1.0" encoding="utf-8"?>
-<ds:datastoreItem xmlns:ds="http://schemas.openxmlformats.org/officeDocument/2006/customXml" ds:itemID="{11374303-390B-4FB1-B95C-321E2CA25AF7}">
-  <ds:schemaRefs>
-    <ds:schemaRef ds:uri="http://schemas.openxmlformats.org/officeDocument/2006/bibliography"/>
-  </ds:schemaRefs>
-</ds:datastoreItem>
-</file>
-
-<file path=customXml/itemProps19.xml><?xml version="1.0" encoding="utf-8"?>
-<ds:datastoreItem xmlns:ds="http://schemas.openxmlformats.org/officeDocument/2006/customXml" ds:itemID="{2453E9F7-E4FC-4988-B02B-EE4FF9FDE97F}">
-  <ds:schemaRefs>
-    <ds:schemaRef ds:uri="http://schemas.openxmlformats.org/officeDocument/2006/bibliography"/>
-  </ds:schemaRefs>
-</ds:datastoreItem>
-</file>
-
-<file path=customXml/itemProps2.xml><?xml version="1.0" encoding="utf-8"?>
-<ds:datastoreItem xmlns:ds="http://schemas.openxmlformats.org/officeDocument/2006/customXml" ds:itemID="{E92DCF57-940A-0241-818A-03E462FDF769}">
-  <ds:schemaRefs>
-    <ds:schemaRef ds:uri="http://schemas.openxmlformats.org/officeDocument/2006/bibliography"/>
-  </ds:schemaRefs>
-</ds:datastoreItem>
-</file>
-
-<file path=customXml/itemProps20.xml><?xml version="1.0" encoding="utf-8"?>
-<ds:datastoreItem xmlns:ds="http://schemas.openxmlformats.org/officeDocument/2006/customXml" ds:itemID="{1B3ACC8F-CA02-48CE-B31B-841D07F1EEB6}">
-  <ds:schemaRefs>
-    <ds:schemaRef ds:uri="http://schemas.openxmlformats.org/officeDocument/2006/bibliography"/>
-  </ds:schemaRefs>
-</ds:datastoreItem>
-</file>
-
-<file path=customXml/itemProps21.xml><?xml version="1.0" encoding="utf-8"?>
-<ds:datastoreItem xmlns:ds="http://schemas.openxmlformats.org/officeDocument/2006/customXml" ds:itemID="{BA176AEF-D2F2-417A-B3C6-1C61E9B8AF42}">
-  <ds:schemaRefs>
-    <ds:schemaRef ds:uri="http://schemas.openxmlformats.org/officeDocument/2006/bibliography"/>
-  </ds:schemaRefs>
-</ds:datastoreItem>
-</file>
-
-<file path=customXml/itemProps22.xml><?xml version="1.0" encoding="utf-8"?>
-<ds:datastoreItem xmlns:ds="http://schemas.openxmlformats.org/officeDocument/2006/customXml" ds:itemID="{8168314B-24C9-5144-8A42-1DEFBD58EA51}">
-  <ds:schemaRefs>
-    <ds:schemaRef ds:uri="http://schemas.openxmlformats.org/officeDocument/2006/bibliography"/>
-  </ds:schemaRefs>
-</ds:datastoreItem>
-</file>
-
-<file path=customXml/itemProps23.xml><?xml version="1.0" encoding="utf-8"?>
-<ds:datastoreItem xmlns:ds="http://schemas.openxmlformats.org/officeDocument/2006/customXml" ds:itemID="{DCA32137-AC41-2241-9DF5-EF77C37C60BC}">
-  <ds:schemaRefs>
-    <ds:schemaRef ds:uri="http://schemas.openxmlformats.org/officeDocument/2006/bibliography"/>
-  </ds:schemaRefs>
-</ds:datastoreItem>
-</file>
-
-<file path=customXml/itemProps24.xml><?xml version="1.0" encoding="utf-8"?>
-<ds:datastoreItem xmlns:ds="http://schemas.openxmlformats.org/officeDocument/2006/customXml" ds:itemID="{CFF9B235-C6F9-D148-BC6D-144ABBDCD590}">
-  <ds:schemaRefs>
-    <ds:schemaRef ds:uri="http://schemas.openxmlformats.org/officeDocument/2006/bibliography"/>
-  </ds:schemaRefs>
-</ds:datastoreItem>
-</file>
-
-<file path=customXml/itemProps25.xml><?xml version="1.0" encoding="utf-8"?>
-<ds:datastoreItem xmlns:ds="http://schemas.openxmlformats.org/officeDocument/2006/customXml" ds:itemID="{C52DA2CF-9D4E-AA46-9076-5E3BB85F27BB}">
-  <ds:schemaRefs>
-    <ds:schemaRef ds:uri="http://schemas.openxmlformats.org/officeDocument/2006/bibliography"/>
-  </ds:schemaRefs>
-</ds:datastoreItem>
-</file>
-
-<file path=customXml/itemProps26.xml><?xml version="1.0" encoding="utf-8"?>
-<ds:datastoreItem xmlns:ds="http://schemas.openxmlformats.org/officeDocument/2006/customXml" ds:itemID="{496881B0-B9DB-B34E-8CBB-834C0115EF42}">
-  <ds:schemaRefs>
-    <ds:schemaRef ds:uri="http://schemas.openxmlformats.org/officeDocument/2006/bibliography"/>
-  </ds:schemaRefs>
-</ds:datastoreItem>
-</file>
-
-<file path=customXml/itemProps27.xml><?xml version="1.0" encoding="utf-8"?>
-<ds:datastoreItem xmlns:ds="http://schemas.openxmlformats.org/officeDocument/2006/customXml" ds:itemID="{0777A667-7E12-F443-929B-6AAB3CB2B7D9}">
-  <ds:schemaRefs>
-    <ds:schemaRef ds:uri="http://schemas.openxmlformats.org/officeDocument/2006/bibliography"/>
-  </ds:schemaRefs>
-</ds:datastoreItem>
-</file>
-
-<file path=customXml/itemProps28.xml><?xml version="1.0" encoding="utf-8"?>
-<ds:datastoreItem xmlns:ds="http://schemas.openxmlformats.org/officeDocument/2006/customXml" ds:itemID="{B3E5829D-AA9A-7F43-9D5B-977521FF4366}">
-  <ds:schemaRefs>
-    <ds:schemaRef ds:uri="http://schemas.openxmlformats.org/officeDocument/2006/bibliography"/>
-  </ds:schemaRefs>
-</ds:datastoreItem>
-</file>
-
-<file path=customXml/itemProps29.xml><?xml version="1.0" encoding="utf-8"?>
-<ds:datastoreItem xmlns:ds="http://schemas.openxmlformats.org/officeDocument/2006/customXml" ds:itemID="{4F8092AF-B30B-2B44-8224-55F0DC19F6B4}">
-  <ds:schemaRefs>
-    <ds:schemaRef ds:uri="http://schemas.openxmlformats.org/officeDocument/2006/bibliography"/>
-  </ds:schemaRefs>
-</ds:datastoreItem>
-</file>
-
-<file path=customXml/itemProps3.xml><?xml version="1.0" encoding="utf-8"?>
-<ds:datastoreItem xmlns:ds="http://schemas.openxmlformats.org/officeDocument/2006/customXml" ds:itemID="{5EB43664-1F9E-4541-8956-0971BDC5C538}">
-  <ds:schemaRefs>
-    <ds:schemaRef ds:uri="http://schemas.openxmlformats.org/officeDocument/2006/bibliography"/>
-  </ds:schemaRefs>
-</ds:datastoreItem>
-</file>
-
-<file path=customXml/itemProps30.xml><?xml version="1.0" encoding="utf-8"?>
-<ds:datastoreItem xmlns:ds="http://schemas.openxmlformats.org/officeDocument/2006/customXml" ds:itemID="{35BF5208-EB9C-2440-9DAA-F881B5EA81F3}">
-  <ds:schemaRefs>
-    <ds:schemaRef ds:uri="http://schemas.openxmlformats.org/officeDocument/2006/bibliography"/>
-  </ds:schemaRefs>
-</ds:datastoreItem>
-</file>
-
-<file path=customXml/itemProps31.xml><?xml version="1.0" encoding="utf-8"?>
-<ds:datastoreItem xmlns:ds="http://schemas.openxmlformats.org/officeDocument/2006/customXml" ds:itemID="{5AD689A6-B126-5A40-A9B6-CBBD22AA96A1}">
-  <ds:schemaRefs>
-    <ds:schemaRef ds:uri="http://schemas.openxmlformats.org/officeDocument/2006/bibliography"/>
-  </ds:schemaRefs>
-</ds:datastoreItem>
-</file>
-
-<file path=customXml/itemProps32.xml><?xml version="1.0" encoding="utf-8"?>
-<ds:datastoreItem xmlns:ds="http://schemas.openxmlformats.org/officeDocument/2006/customXml" ds:itemID="{4CF44522-9FBD-B549-9711-255FD5E77615}">
-  <ds:schemaRefs>
-    <ds:schemaRef ds:uri="http://schemas.openxmlformats.org/officeDocument/2006/bibliography"/>
-  </ds:schemaRefs>
-</ds:datastoreItem>
-</file>
-
-<file path=customXml/itemProps33.xml><?xml version="1.0" encoding="utf-8"?>
-<ds:datastoreItem xmlns:ds="http://schemas.openxmlformats.org/officeDocument/2006/customXml" ds:itemID="{943910BE-F9C7-CB46-B475-9444F2E009C0}">
-  <ds:schemaRefs>
-    <ds:schemaRef ds:uri="http://schemas.openxmlformats.org/officeDocument/2006/bibliography"/>
-  </ds:schemaRefs>
-</ds:datastoreItem>
-</file>
-
-<file path=customXml/itemProps34.xml><?xml version="1.0" encoding="utf-8"?>
-<ds:datastoreItem xmlns:ds="http://schemas.openxmlformats.org/officeDocument/2006/customXml" ds:itemID="{A3E331B5-29AB-F441-AD7E-F09525A8DCC2}">
-  <ds:schemaRefs>
-    <ds:schemaRef ds:uri="http://schemas.openxmlformats.org/officeDocument/2006/bibliography"/>
-  </ds:schemaRefs>
-</ds:datastoreItem>
-</file>
-
-<file path=customXml/itemProps35.xml><?xml version="1.0" encoding="utf-8"?>
-<ds:datastoreItem xmlns:ds="http://schemas.openxmlformats.org/officeDocument/2006/customXml" ds:itemID="{51F00121-F76D-A243-93E2-FB9C7DF17157}">
-  <ds:schemaRefs>
-    <ds:schemaRef ds:uri="http://schemas.openxmlformats.org/officeDocument/2006/bibliography"/>
-  </ds:schemaRefs>
-</ds:datastoreItem>
-</file>
-
-<file path=customXml/itemProps36.xml><?xml version="1.0" encoding="utf-8"?>
-<ds:datastoreItem xmlns:ds="http://schemas.openxmlformats.org/officeDocument/2006/customXml" ds:itemID="{90EF17B3-0E31-C54F-A7F0-EEFAA296FAFE}">
-  <ds:schemaRefs>
-    <ds:schemaRef ds:uri="http://schemas.openxmlformats.org/officeDocument/2006/bibliography"/>
-  </ds:schemaRefs>
-</ds:datastoreItem>
-</file>
-
-<file path=customXml/itemProps37.xml><?xml version="1.0" encoding="utf-8"?>
-<ds:datastoreItem xmlns:ds="http://schemas.openxmlformats.org/officeDocument/2006/customXml" ds:itemID="{860715A3-F1D3-41D0-8A4A-3D9EEB35C92B}">
-  <ds:schemaRefs>
-    <ds:schemaRef ds:uri="http://schemas.openxmlformats.org/officeDocument/2006/bibliography"/>
-  </ds:schemaRefs>
-</ds:datastoreItem>
-</file>
-
-<file path=customXml/itemProps38.xml><?xml version="1.0" encoding="utf-8"?>
-<ds:datastoreItem xmlns:ds="http://schemas.openxmlformats.org/officeDocument/2006/customXml" ds:itemID="{4723284E-BBDD-814D-84B6-2791B137FF5A}">
-  <ds:schemaRefs>
-    <ds:schemaRef ds:uri="http://schemas.openxmlformats.org/officeDocument/2006/bibliography"/>
-  </ds:schemaRefs>
-</ds:datastoreItem>
-</file>
-
-<file path=customXml/itemProps39.xml><?xml version="1.0" encoding="utf-8"?>
-<ds:datastoreItem xmlns:ds="http://schemas.openxmlformats.org/officeDocument/2006/customXml" ds:itemID="{9BC2A45D-3755-8D47-AB54-BA1A0EDFECC2}">
-  <ds:schemaRefs>
-    <ds:schemaRef ds:uri="http://schemas.openxmlformats.org/officeDocument/2006/bibliography"/>
-  </ds:schemaRefs>
-</ds:datastoreItem>
-</file>
-
-<file path=customXml/itemProps4.xml><?xml version="1.0" encoding="utf-8"?>
-<ds:datastoreItem xmlns:ds="http://schemas.openxmlformats.org/officeDocument/2006/customXml" ds:itemID="{6F4C8CB5-242A-A747-A860-438CA130B4D5}">
-  <ds:schemaRefs>
-    <ds:schemaRef ds:uri="http://schemas.openxmlformats.org/officeDocument/2006/bibliography"/>
-  </ds:schemaRefs>
-</ds:datastoreItem>
-</file>
-
-<file path=customXml/itemProps40.xml><?xml version="1.0" encoding="utf-8"?>
-<ds:datastoreItem xmlns:ds="http://schemas.openxmlformats.org/officeDocument/2006/customXml" ds:itemID="{E610AA74-F715-9A47-B414-662BB00DB94F}">
-  <ds:schemaRefs>
-    <ds:schemaRef ds:uri="http://schemas.openxmlformats.org/officeDocument/2006/bibliography"/>
-  </ds:schemaRefs>
-</ds:datastoreItem>
-</file>
-
-<file path=customXml/itemProps41.xml><?xml version="1.0" encoding="utf-8"?>
-<ds:datastoreItem xmlns:ds="http://schemas.openxmlformats.org/officeDocument/2006/customXml" ds:itemID="{1C8432F3-B0B6-2543-8448-0DA213881513}">
-  <ds:schemaRefs>
-    <ds:schemaRef ds:uri="http://schemas.openxmlformats.org/officeDocument/2006/bibliography"/>
-  </ds:schemaRefs>
-</ds:datastoreItem>
-</file>
-
-<file path=customXml/itemProps42.xml><?xml version="1.0" encoding="utf-8"?>
-<ds:datastoreItem xmlns:ds="http://schemas.openxmlformats.org/officeDocument/2006/customXml" ds:itemID="{C1B91971-4EA3-0B42-AB6D-F3B283E4D7FD}">
-  <ds:schemaRefs>
-    <ds:schemaRef ds:uri="http://schemas.openxmlformats.org/officeDocument/2006/bibliography"/>
-  </ds:schemaRefs>
-</ds:datastoreItem>
-</file>
-
-<file path=customXml/itemProps43.xml><?xml version="1.0" encoding="utf-8"?>
-<ds:datastoreItem xmlns:ds="http://schemas.openxmlformats.org/officeDocument/2006/customXml" ds:itemID="{7490F7A5-9701-6744-B299-1CA544D85F58}">
-  <ds:schemaRefs>
-    <ds:schemaRef ds:uri="http://schemas.openxmlformats.org/officeDocument/2006/bibliography"/>
-  </ds:schemaRefs>
-</ds:datastoreItem>
-</file>
-
-<file path=customXml/itemProps44.xml><?xml version="1.0" encoding="utf-8"?>
-<ds:datastoreItem xmlns:ds="http://schemas.openxmlformats.org/officeDocument/2006/customXml" ds:itemID="{72505652-3BC7-B242-BE66-97D37263AA5A}">
-  <ds:schemaRefs>
-    <ds:schemaRef ds:uri="http://schemas.openxmlformats.org/officeDocument/2006/bibliography"/>
-  </ds:schemaRefs>
-</ds:datastoreItem>
-</file>
-
-<file path=customXml/itemProps45.xml><?xml version="1.0" encoding="utf-8"?>
-<ds:datastoreItem xmlns:ds="http://schemas.openxmlformats.org/officeDocument/2006/customXml" ds:itemID="{A5151F4B-9F9F-A746-938F-03487CA36C7C}">
-  <ds:schemaRefs>
-    <ds:schemaRef ds:uri="http://schemas.openxmlformats.org/officeDocument/2006/bibliography"/>
-  </ds:schemaRefs>
-</ds:datastoreItem>
-</file>
-
-<file path=customXml/itemProps46.xml><?xml version="1.0" encoding="utf-8"?>
-<ds:datastoreItem xmlns:ds="http://schemas.openxmlformats.org/officeDocument/2006/customXml" ds:itemID="{9A79CF24-1FB2-9D49-AD47-67B63D206B8D}">
-  <ds:schemaRefs>
-    <ds:schemaRef ds:uri="http://schemas.openxmlformats.org/officeDocument/2006/bibliography"/>
-  </ds:schemaRefs>
-</ds:datastoreItem>
-</file>
-
-<file path=customXml/itemProps47.xml><?xml version="1.0" encoding="utf-8"?>
-<ds:datastoreItem xmlns:ds="http://schemas.openxmlformats.org/officeDocument/2006/customXml" ds:itemID="{F1654E06-DC8E-6C44-8B51-5574836A2976}">
-  <ds:schemaRefs>
-    <ds:schemaRef ds:uri="http://schemas.openxmlformats.org/officeDocument/2006/bibliography"/>
-  </ds:schemaRefs>
-</ds:datastoreItem>
-</file>
-
-<file path=customXml/itemProps48.xml><?xml version="1.0" encoding="utf-8"?>
-<ds:datastoreItem xmlns:ds="http://schemas.openxmlformats.org/officeDocument/2006/customXml" ds:itemID="{E0D15CA0-9E61-B546-8F92-48FC4759D3E5}">
-  <ds:schemaRefs>
-    <ds:schemaRef ds:uri="http://schemas.openxmlformats.org/officeDocument/2006/bibliography"/>
-  </ds:schemaRefs>
-</ds:datastoreItem>
-</file>
-
-<file path=customXml/itemProps49.xml><?xml version="1.0" encoding="utf-8"?>
-<ds:datastoreItem xmlns:ds="http://schemas.openxmlformats.org/officeDocument/2006/customXml" ds:itemID="{8A15BF31-4E84-4140-B82B-583826DF611C}">
-  <ds:schemaRefs>
-    <ds:schemaRef ds:uri="http://schemas.openxmlformats.org/officeDocument/2006/bibliography"/>
-  </ds:schemaRefs>
-</ds:datastoreItem>
-</file>
-
-<file path=customXml/itemProps5.xml><?xml version="1.0" encoding="utf-8"?>
-<ds:datastoreItem xmlns:ds="http://schemas.openxmlformats.org/officeDocument/2006/customXml" ds:itemID="{49FD263A-8CF8-0C4D-A952-9E2839256052}">
-  <ds:schemaRefs>
-    <ds:schemaRef ds:uri="http://schemas.openxmlformats.org/officeDocument/2006/bibliography"/>
-  </ds:schemaRefs>
-</ds:datastoreItem>
-</file>
-
-<file path=customXml/itemProps50.xml><?xml version="1.0" encoding="utf-8"?>
-<ds:datastoreItem xmlns:ds="http://schemas.openxmlformats.org/officeDocument/2006/customXml" ds:itemID="{DB298473-03F7-4597-BC2A-56D125204F67}">
-  <ds:schemaRefs>
-    <ds:schemaRef ds:uri="http://schemas.openxmlformats.org/officeDocument/2006/bibliography"/>
-  </ds:schemaRefs>
-</ds:datastoreItem>
-</file>
-
-<file path=customXml/itemProps51.xml><?xml version="1.0" encoding="utf-8"?>
-<ds:datastoreItem xmlns:ds="http://schemas.openxmlformats.org/officeDocument/2006/customXml" ds:itemID="{128A0647-B0ED-1942-8709-07A6058B0C1D}">
-  <ds:schemaRefs>
-    <ds:schemaRef ds:uri="http://schemas.openxmlformats.org/officeDocument/2006/bibliography"/>
-  </ds:schemaRefs>
-</ds:datastoreItem>
-</file>
-
-<file path=customXml/itemProps52.xml><?xml version="1.0" encoding="utf-8"?>
-<ds:datastoreItem xmlns:ds="http://schemas.openxmlformats.org/officeDocument/2006/customXml" ds:itemID="{07F5B50A-9F11-104C-9C98-D01AD9752B13}">
-  <ds:schemaRefs>
-    <ds:schemaRef ds:uri="http://schemas.openxmlformats.org/officeDocument/2006/bibliography"/>
-  </ds:schemaRefs>
-</ds:datastoreItem>
-</file>
-
-<file path=customXml/itemProps53.xml><?xml version="1.0" encoding="utf-8"?>
-<ds:datastoreItem xmlns:ds="http://schemas.openxmlformats.org/officeDocument/2006/customXml" ds:itemID="{26F82F73-16D5-4234-9EF5-0698B79FB4FF}">
-  <ds:schemaRefs>
-    <ds:schemaRef ds:uri="http://schemas.openxmlformats.org/officeDocument/2006/bibliography"/>
-  </ds:schemaRefs>
-</ds:datastoreItem>
-</file>
-
-<file path=customXml/itemProps54.xml><?xml version="1.0" encoding="utf-8"?>
-<ds:datastoreItem xmlns:ds="http://schemas.openxmlformats.org/officeDocument/2006/customXml" ds:itemID="{7D24E5E7-7D0D-9E4D-B2E2-DA0AA7E926DF}">
-  <ds:schemaRefs>
-    <ds:schemaRef ds:uri="http://schemas.openxmlformats.org/officeDocument/2006/bibliography"/>
-  </ds:schemaRefs>
-</ds:datastoreItem>
-</file>
-
-<file path=customXml/itemProps55.xml><?xml version="1.0" encoding="utf-8"?>
-<ds:datastoreItem xmlns:ds="http://schemas.openxmlformats.org/officeDocument/2006/customXml" ds:itemID="{567BD9D6-2F9B-DD41-9A89-3B9925E72AFA}">
-  <ds:schemaRefs>
-    <ds:schemaRef ds:uri="http://schemas.openxmlformats.org/officeDocument/2006/bibliography"/>
-  </ds:schemaRefs>
-</ds:datastoreItem>
-</file>
-
-<file path=customXml/itemProps56.xml><?xml version="1.0" encoding="utf-8"?>
-<ds:datastoreItem xmlns:ds="http://schemas.openxmlformats.org/officeDocument/2006/customXml" ds:itemID="{435925D1-7272-D843-8159-34242E05906C}">
-  <ds:schemaRefs>
-    <ds:schemaRef ds:uri="http://schemas.openxmlformats.org/officeDocument/2006/bibliography"/>
-  </ds:schemaRefs>
-</ds:datastoreItem>
-</file>
-
-<file path=customXml/itemProps57.xml><?xml version="1.0" encoding="utf-8"?>
-<ds:datastoreItem xmlns:ds="http://schemas.openxmlformats.org/officeDocument/2006/customXml" ds:itemID="{6252E46B-5114-ED4E-BB20-0999B4353897}">
-  <ds:schemaRefs>
-    <ds:schemaRef ds:uri="http://schemas.openxmlformats.org/officeDocument/2006/bibliography"/>
-  </ds:schemaRefs>
-</ds:datastoreItem>
-</file>
-
-<file path=customXml/itemProps58.xml><?xml version="1.0" encoding="utf-8"?>
-<ds:datastoreItem xmlns:ds="http://schemas.openxmlformats.org/officeDocument/2006/customXml" ds:itemID="{A51EB57C-4C64-D146-A485-6B5E0AF77E22}">
-  <ds:schemaRefs>
-    <ds:schemaRef ds:uri="http://schemas.openxmlformats.org/officeDocument/2006/bibliography"/>
-  </ds:schemaRefs>
-</ds:datastoreItem>
-</file>
-
-<file path=customXml/itemProps59.xml><?xml version="1.0" encoding="utf-8"?>
-<ds:datastoreItem xmlns:ds="http://schemas.openxmlformats.org/officeDocument/2006/customXml" ds:itemID="{1A6E2BED-0FCE-9443-9252-22BCC2520DAF}">
-  <ds:schemaRefs>
-    <ds:schemaRef ds:uri="http://schemas.openxmlformats.org/officeDocument/2006/bibliography"/>
-  </ds:schemaRefs>
-</ds:datastoreItem>
-</file>
-
-<file path=customXml/itemProps6.xml><?xml version="1.0" encoding="utf-8"?>
-<ds:datastoreItem xmlns:ds="http://schemas.openxmlformats.org/officeDocument/2006/customXml" ds:itemID="{B492730E-708B-8B48-B4D3-3AE7FAC972F6}">
-  <ds:schemaRefs>
-    <ds:schemaRef ds:uri="http://schemas.openxmlformats.org/officeDocument/2006/bibliography"/>
-  </ds:schemaRefs>
-</ds:datastoreItem>
-</file>
-
-<file path=customXml/itemProps60.xml><?xml version="1.0" encoding="utf-8"?>
-<ds:datastoreItem xmlns:ds="http://schemas.openxmlformats.org/officeDocument/2006/customXml" ds:itemID="{A41F513F-F04F-F444-8706-3F5266E5333B}">
-  <ds:schemaRefs>
-    <ds:schemaRef ds:uri="http://schemas.openxmlformats.org/officeDocument/2006/bibliography"/>
-  </ds:schemaRefs>
-</ds:datastoreItem>
-</file>
-
-<file path=customXml/itemProps61.xml><?xml version="1.0" encoding="utf-8"?>
-<ds:datastoreItem xmlns:ds="http://schemas.openxmlformats.org/officeDocument/2006/customXml" ds:itemID="{20BB5A4E-B781-294A-974E-E0D644C297C1}">
-  <ds:schemaRefs>
-    <ds:schemaRef ds:uri="http://schemas.openxmlformats.org/officeDocument/2006/bibliography"/>
-  </ds:schemaRefs>
-</ds:datastoreItem>
-</file>
-
-<file path=customXml/itemProps62.xml><?xml version="1.0" encoding="utf-8"?>
-<ds:datastoreItem xmlns:ds="http://schemas.openxmlformats.org/officeDocument/2006/customXml" ds:itemID="{F06253B2-5C71-1F43-94A7-AEB24CF809D9}">
-  <ds:schemaRefs>
-    <ds:schemaRef ds:uri="http://schemas.openxmlformats.org/officeDocument/2006/bibliography"/>
-  </ds:schemaRefs>
-</ds:datastoreItem>
-</file>
-
-<file path=customXml/itemProps63.xml><?xml version="1.0" encoding="utf-8"?>
-<ds:datastoreItem xmlns:ds="http://schemas.openxmlformats.org/officeDocument/2006/customXml" ds:itemID="{624B82DE-1636-224A-AC43-A73A7B77ECC5}">
-  <ds:schemaRefs>
-    <ds:schemaRef ds:uri="http://schemas.openxmlformats.org/officeDocument/2006/bibliography"/>
-  </ds:schemaRefs>
-</ds:datastoreItem>
-</file>
-
-<file path=customXml/itemProps64.xml><?xml version="1.0" encoding="utf-8"?>
-<ds:datastoreItem xmlns:ds="http://schemas.openxmlformats.org/officeDocument/2006/customXml" ds:itemID="{30658C7C-5412-654D-B4FC-A549702A61E1}">
-  <ds:schemaRefs>
-    <ds:schemaRef ds:uri="http://schemas.openxmlformats.org/officeDocument/2006/bibliography"/>
-  </ds:schemaRefs>
-</ds:datastoreItem>
-</file>
-
-<file path=customXml/itemProps65.xml><?xml version="1.0" encoding="utf-8"?>
-<ds:datastoreItem xmlns:ds="http://schemas.openxmlformats.org/officeDocument/2006/customXml" ds:itemID="{BF4C2941-4C4A-AE43-AAB5-20D45874E2A1}">
-  <ds:schemaRefs>
-    <ds:schemaRef ds:uri="http://schemas.openxmlformats.org/officeDocument/2006/bibliography"/>
-  </ds:schemaRefs>
-</ds:datastoreItem>
-</file>
-
-<file path=customXml/itemProps66.xml><?xml version="1.0" encoding="utf-8"?>
-<ds:datastoreItem xmlns:ds="http://schemas.openxmlformats.org/officeDocument/2006/customXml" ds:itemID="{89A9CC7B-8FCD-6440-9FAC-13BD0134576E}">
-  <ds:schemaRefs>
-    <ds:schemaRef ds:uri="http://schemas.openxmlformats.org/officeDocument/2006/bibliography"/>
-  </ds:schemaRefs>
-</ds:datastoreItem>
-</file>
-
-<file path=customXml/itemProps67.xml><?xml version="1.0" encoding="utf-8"?>
-<ds:datastoreItem xmlns:ds="http://schemas.openxmlformats.org/officeDocument/2006/customXml" ds:itemID="{0B37F754-E8C9-354A-8604-603EF3553021}">
-  <ds:schemaRefs>
-    <ds:schemaRef ds:uri="http://schemas.openxmlformats.org/officeDocument/2006/bibliography"/>
-  </ds:schemaRefs>
-</ds:datastoreItem>
-</file>
-
-<file path=customXml/itemProps68.xml><?xml version="1.0" encoding="utf-8"?>
-<ds:datastoreItem xmlns:ds="http://schemas.openxmlformats.org/officeDocument/2006/customXml" ds:itemID="{6011D9F8-D6FF-7E41-A3E7-6F1B6704F4A4}">
-  <ds:schemaRefs>
-    <ds:schemaRef ds:uri="http://schemas.openxmlformats.org/officeDocument/2006/bibliography"/>
-  </ds:schemaRefs>
-</ds:datastoreItem>
-</file>
-
-<file path=customXml/itemProps69.xml><?xml version="1.0" encoding="utf-8"?>
-<ds:datastoreItem xmlns:ds="http://schemas.openxmlformats.org/officeDocument/2006/customXml" ds:itemID="{BB5C8894-CF58-3346-B94B-7B609B66356A}">
-  <ds:schemaRefs>
-    <ds:schemaRef ds:uri="http://schemas.openxmlformats.org/officeDocument/2006/bibliography"/>
-  </ds:schemaRefs>
-</ds:datastoreItem>
-</file>
-
-<file path=customXml/itemProps7.xml><?xml version="1.0" encoding="utf-8"?>
-<ds:datastoreItem xmlns:ds="http://schemas.openxmlformats.org/officeDocument/2006/customXml" ds:itemID="{3D25E422-717F-F149-B0C5-2EADA0078375}">
-  <ds:schemaRefs>
-    <ds:schemaRef ds:uri="http://schemas.openxmlformats.org/officeDocument/2006/bibliography"/>
-  </ds:schemaRefs>
-</ds:datastoreItem>
-</file>
-
-<file path=customXml/itemProps70.xml><?xml version="1.0" encoding="utf-8"?>
-<ds:datastoreItem xmlns:ds="http://schemas.openxmlformats.org/officeDocument/2006/customXml" ds:itemID="{8AE41BC3-BACE-DD40-AA58-51E8D956708A}">
-  <ds:schemaRefs>
-    <ds:schemaRef ds:uri="http://schemas.openxmlformats.org/officeDocument/2006/bibliography"/>
-  </ds:schemaRefs>
-</ds:datastoreItem>
-</file>
-
-<file path=customXml/itemProps71.xml><?xml version="1.0" encoding="utf-8"?>
-<ds:datastoreItem xmlns:ds="http://schemas.openxmlformats.org/officeDocument/2006/customXml" ds:itemID="{6E69C4D0-CD89-2742-891C-410F2BC5EDDA}">
-  <ds:schemaRefs>
-    <ds:schemaRef ds:uri="http://schemas.openxmlformats.org/officeDocument/2006/bibliography"/>
-  </ds:schemaRefs>
-</ds:datastoreItem>
-</file>
-
-<file path=customXml/itemProps72.xml><?xml version="1.0" encoding="utf-8"?>
-<ds:datastoreItem xmlns:ds="http://schemas.openxmlformats.org/officeDocument/2006/customXml" ds:itemID="{E7C72E2D-428A-564E-9F54-C13BA21BCAFF}">
-  <ds:schemaRefs>
-    <ds:schemaRef ds:uri="http://schemas.openxmlformats.org/officeDocument/2006/bibliography"/>
-  </ds:schemaRefs>
-</ds:datastoreItem>
-</file>
-
-<file path=customXml/itemProps73.xml><?xml version="1.0" encoding="utf-8"?>
-<ds:datastoreItem xmlns:ds="http://schemas.openxmlformats.org/officeDocument/2006/customXml" ds:itemID="{C76AB993-3B47-9A40-9874-2E07AF3D1810}">
-  <ds:schemaRefs>
-    <ds:schemaRef ds:uri="http://schemas.openxmlformats.org/officeDocument/2006/bibliography"/>
-  </ds:schemaRefs>
-</ds:datastoreItem>
-</file>
-
-<file path=customXml/itemProps74.xml><?xml version="1.0" encoding="utf-8"?>
-<ds:datastoreItem xmlns:ds="http://schemas.openxmlformats.org/officeDocument/2006/customXml" ds:itemID="{C0CFC218-8DA2-B140-9813-AEF12566A388}">
-  <ds:schemaRefs>
-    <ds:schemaRef ds:uri="http://schemas.openxmlformats.org/officeDocument/2006/bibliography"/>
-  </ds:schemaRefs>
-</ds:datastoreItem>
-</file>
-
-<file path=customXml/itemProps75.xml><?xml version="1.0" encoding="utf-8"?>
-<ds:datastoreItem xmlns:ds="http://schemas.openxmlformats.org/officeDocument/2006/customXml" ds:itemID="{CC3A6D53-55B3-1D4F-B2BA-079137882C16}">
-  <ds:schemaRefs>
-    <ds:schemaRef ds:uri="http://schemas.openxmlformats.org/officeDocument/2006/bibliography"/>
-  </ds:schemaRefs>
-</ds:datastoreItem>
-</file>
-
-<file path=customXml/itemProps76.xml><?xml version="1.0" encoding="utf-8"?>
-<ds:datastoreItem xmlns:ds="http://schemas.openxmlformats.org/officeDocument/2006/customXml" ds:itemID="{99F63924-03A2-9043-801E-F04D198F10B7}">
-  <ds:schemaRefs>
-    <ds:schemaRef ds:uri="http://schemas.openxmlformats.org/officeDocument/2006/bibliography"/>
-  </ds:schemaRefs>
-</ds:datastoreItem>
-</file>
-
-<file path=customXml/itemProps77.xml><?xml version="1.0" encoding="utf-8"?>
-<ds:datastoreItem xmlns:ds="http://schemas.openxmlformats.org/officeDocument/2006/customXml" ds:itemID="{076A35D0-A7EC-3C45-9AE5-B257D9D4C393}">
-  <ds:schemaRefs>
-    <ds:schemaRef ds:uri="http://schemas.openxmlformats.org/officeDocument/2006/bibliography"/>
-  </ds:schemaRefs>
-</ds:datastoreItem>
-</file>
-
-<file path=customXml/itemProps78.xml><?xml version="1.0" encoding="utf-8"?>
-<ds:datastoreItem xmlns:ds="http://schemas.openxmlformats.org/officeDocument/2006/customXml" ds:itemID="{89DE1A72-5D8D-0645-9D3F-F1393BC30B5F}">
-  <ds:schemaRefs>
-    <ds:schemaRef ds:uri="http://schemas.openxmlformats.org/officeDocument/2006/bibliography"/>
-  </ds:schemaRefs>
-</ds:datastoreItem>
-</file>
-
-<file path=customXml/itemProps79.xml><?xml version="1.0" encoding="utf-8"?>
-<ds:datastoreItem xmlns:ds="http://schemas.openxmlformats.org/officeDocument/2006/customXml" ds:itemID="{7889846D-DBD5-CE40-BAC4-7BF9C4530ED3}">
-  <ds:schemaRefs>
-    <ds:schemaRef ds:uri="http://schemas.openxmlformats.org/officeDocument/2006/bibliography"/>
-  </ds:schemaRefs>
-</ds:datastoreItem>
-</file>
-
-<file path=customXml/itemProps8.xml><?xml version="1.0" encoding="utf-8"?>
-<ds:datastoreItem xmlns:ds="http://schemas.openxmlformats.org/officeDocument/2006/customXml" ds:itemID="{C38FAA06-3456-0341-91EC-CD693BE6143C}">
-  <ds:schemaRefs>
-    <ds:schemaRef ds:uri="http://schemas.openxmlformats.org/officeDocument/2006/bibliography"/>
-  </ds:schemaRefs>
-</ds:datastoreItem>
-</file>
-
 <file path=customXml/itemProps80.xml><?xml version="1.0" encoding="utf-8"?>
-<ds:datastoreItem xmlns:ds="http://schemas.openxmlformats.org/officeDocument/2006/customXml" ds:itemID="{84C4EC4C-3DB3-5F4D-BE38-8F6432C56806}">
+<ds:datastoreItem xmlns:ds="http://schemas.openxmlformats.org/officeDocument/2006/customXml" ds:itemID="{53812786-7A6F-C443-AE39-16F20C5CD40B}">
   <ds:schemaRefs>
     <ds:schemaRef ds:uri="http://schemas.openxmlformats.org/officeDocument/2006/bibliography"/>
   </ds:schemaRefs>
@@ -27227,7 +27337,7 @@
 </file>
 
 <file path=customXml/itemProps81.xml><?xml version="1.0" encoding="utf-8"?>
-<ds:datastoreItem xmlns:ds="http://schemas.openxmlformats.org/officeDocument/2006/customXml" ds:itemID="{C11FE89C-A35B-A84C-81EF-2685BDCF779B}">
+<ds:datastoreItem xmlns:ds="http://schemas.openxmlformats.org/officeDocument/2006/customXml" ds:itemID="{733B797F-739B-5540-9357-01B2A054604E}">
   <ds:schemaRefs>
     <ds:schemaRef ds:uri="http://schemas.openxmlformats.org/officeDocument/2006/bibliography"/>
   </ds:schemaRefs>
@@ -27235,7 +27345,7 @@
 </file>
 
 <file path=customXml/itemProps82.xml><?xml version="1.0" encoding="utf-8"?>
-<ds:datastoreItem xmlns:ds="http://schemas.openxmlformats.org/officeDocument/2006/customXml" ds:itemID="{73C37261-AE9F-4B49-BF81-FADE9A074EE3}">
+<ds:datastoreItem xmlns:ds="http://schemas.openxmlformats.org/officeDocument/2006/customXml" ds:itemID="{F52669C8-7712-D24E-9320-67A5DE547C03}">
   <ds:schemaRefs>
     <ds:schemaRef ds:uri="http://schemas.openxmlformats.org/officeDocument/2006/bibliography"/>
   </ds:schemaRefs>
@@ -27243,7 +27353,7 @@
 </file>
 
 <file path=customXml/itemProps9.xml><?xml version="1.0" encoding="utf-8"?>
-<ds:datastoreItem xmlns:ds="http://schemas.openxmlformats.org/officeDocument/2006/customXml" ds:itemID="{7B6F8581-CE39-514C-AF84-341BC303970A}">
+<ds:datastoreItem xmlns:ds="http://schemas.openxmlformats.org/officeDocument/2006/customXml" ds:itemID="{5E0DCF27-1033-5A47-8BA6-687A65A25CA0}">
   <ds:schemaRefs>
     <ds:schemaRef ds:uri="http://schemas.openxmlformats.org/officeDocument/2006/bibliography"/>
   </ds:schemaRefs>

</xml_diff>

<commit_message>
Updated tiff files for figures
</commit_message>
<xml_diff>
--- a/manuscript/Acromegaly-Manuscript/manuscript.docx
+++ b/manuscript/Acromegaly-Manuscript/manuscript.docx
@@ -306,6 +306,8 @@
         </w:rPr>
         <w:t>,2</w:t>
       </w:r>
+      <w:bookmarkStart w:id="0" w:name="_GoBack"/>
+      <w:bookmarkEnd w:id="0"/>
     </w:p>
     <w:p>
       <w:pPr>
@@ -569,7 +571,7 @@
         <w:spacing w:after="0" w:line="480" w:lineRule="auto"/>
         <w:jc w:val="both"/>
         <w:rPr>
-          <w:ins w:id="0" w:author="Dave Bridges" w:date="2014-10-08T10:58:00Z"/>
+          <w:ins w:id="1" w:author="Dave Bridges" w:date="2014-10-08T10:58:00Z"/>
           <w:rFonts w:ascii="Times New Roman" w:hAnsi="Times New Roman" w:cs="Times New Roman"/>
           <w:bCs/>
         </w:rPr>
@@ -582,7 +584,7 @@
         </w:rPr>
         <w:t>CORRESPONDING AUTHOR</w:t>
       </w:r>
-      <w:ins w:id="1" w:author="Dave Bridges" w:date="2014-10-08T10:58:00Z">
+      <w:ins w:id="2" w:author="Dave Bridges" w:date="2014-10-08T10:58:00Z">
         <w:r>
           <w:rPr>
             <w:rFonts w:ascii="Times New Roman" w:hAnsi="Times New Roman" w:cs="Times New Roman"/>
@@ -614,7 +616,7 @@
         <w:spacing w:after="0" w:line="480" w:lineRule="auto"/>
         <w:jc w:val="both"/>
         <w:rPr>
-          <w:ins w:id="2" w:author="Dave Bridges" w:date="2014-10-08T10:58:00Z"/>
+          <w:ins w:id="3" w:author="Dave Bridges" w:date="2014-10-08T10:58:00Z"/>
           <w:rStyle w:val="Hyperlink"/>
           <w:rFonts w:ascii="Times New Roman" w:hAnsi="Times New Roman" w:cs="Times New Roman"/>
           <w:bCs/>
@@ -775,7 +777,7 @@
           <w:bCs/>
         </w:rPr>
       </w:pPr>
-      <w:ins w:id="3" w:author="Dave Bridges" w:date="2014-10-08T10:58:00Z">
+      <w:ins w:id="4" w:author="Dave Bridges" w:date="2014-10-08T10:58:00Z">
         <w:r>
           <w:rPr>
             <w:rStyle w:val="Hyperlink"/>
@@ -803,7 +805,7 @@
           <w:t xml:space="preserve"> Health Science Center, Department of Physiology, 894 Union Ave, Memphis, TN, USA.  Phone (901) 448-2007, Fax: </w:t>
         </w:r>
       </w:ins>
-      <w:ins w:id="4" w:author="Dave Bridges" w:date="2014-10-08T10:59:00Z">
+      <w:ins w:id="5" w:author="Dave Bridges" w:date="2014-10-08T10:59:00Z">
         <w:r>
           <w:rPr>
             <w:rStyle w:val="Hyperlink"/>
@@ -1122,7 +1124,7 @@
         </w:rPr>
         <w:t xml:space="preserve"> that induced by GH</w:t>
       </w:r>
-      <w:ins w:id="5" w:author="Dave Bridges" w:date="2014-10-08T11:03:00Z">
+      <w:ins w:id="6" w:author="Dave Bridges" w:date="2014-10-08T11:03:00Z">
         <w:r>
           <w:rPr>
             <w:rFonts w:ascii="Times New Roman" w:hAnsi="Times New Roman" w:cs="Times New Roman"/>
@@ -1234,7 +1236,7 @@
         </w:rPr>
         <w:t xml:space="preserve"> be important in GH</w:t>
       </w:r>
-      <w:ins w:id="6" w:author="Dave Bridges" w:date="2014-10-08T11:00:00Z">
+      <w:ins w:id="7" w:author="Dave Bridges" w:date="2014-10-08T11:00:00Z">
         <w:r>
           <w:rPr>
             <w:rFonts w:ascii="Times New Roman" w:hAnsi="Times New Roman" w:cs="Times New Roman"/>
@@ -1752,8 +1754,8 @@
         </w:rPr>
         <w:t xml:space="preserve">. </w:t>
       </w:r>
-      <w:commentRangeStart w:id="7"/>
-      <w:ins w:id="8" w:author="Dave Bridges" w:date="2014-10-08T11:04:00Z">
+      <w:commentRangeStart w:id="8"/>
+      <w:ins w:id="9" w:author="Dave Bridges" w:date="2014-10-08T11:04:00Z">
         <w:r>
           <w:rPr>
             <w:rFonts w:ascii="Times New Roman" w:hAnsi="Times New Roman" w:cs="Times New Roman"/>
@@ -1761,7 +1763,7 @@
           <w:t>Growth hormone induces the expression and secretion of IGF-1, so phenotypes associated with acromegaly may be due to either GH signaling, IGF-1 signaling or a combination of both</w:t>
         </w:r>
       </w:ins>
-      <w:ins w:id="9" w:author="Dave Bridges" w:date="2014-10-08T11:06:00Z">
+      <w:ins w:id="10" w:author="Dave Bridges" w:date="2014-10-08T11:06:00Z">
         <w:r>
           <w:rPr>
             <w:rFonts w:ascii="Times New Roman" w:hAnsi="Times New Roman" w:cs="Times New Roman"/>
@@ -1769,7 +1771,7 @@
           <w:t xml:space="preserve"> </w:t>
         </w:r>
       </w:ins>
-      <w:ins w:id="10" w:author="Dave Bridges" w:date="2014-10-08T11:13:00Z">
+      <w:ins w:id="11" w:author="Dave Bridges" w:date="2014-10-08T11:13:00Z">
         <w:r>
           <w:rPr>
             <w:rFonts w:ascii="Times New Roman" w:hAnsi="Times New Roman" w:cs="Times New Roman"/>
@@ -1796,7 +1798,7 @@
         </w:rPr>
         <w:t>[5,6]</w:t>
       </w:r>
-      <w:ins w:id="11" w:author="Dave Bridges" w:date="2014-10-08T11:13:00Z">
+      <w:ins w:id="12" w:author="Dave Bridges" w:date="2014-10-08T11:13:00Z">
         <w:r>
           <w:rPr>
             <w:rFonts w:ascii="Times New Roman" w:hAnsi="Times New Roman" w:cs="Times New Roman"/>
@@ -1804,7 +1806,7 @@
           <w:fldChar w:fldCharType="end"/>
         </w:r>
       </w:ins>
-      <w:ins w:id="12" w:author="Dave Bridges" w:date="2014-10-08T11:04:00Z">
+      <w:ins w:id="13" w:author="Dave Bridges" w:date="2014-10-08T11:04:00Z">
         <w:r>
           <w:rPr>
             <w:rFonts w:ascii="Times New Roman" w:hAnsi="Times New Roman" w:cs="Times New Roman"/>
@@ -1812,13 +1814,13 @@
           <w:t>.</w:t>
         </w:r>
       </w:ins>
-      <w:commentRangeEnd w:id="7"/>
-      <w:ins w:id="13" w:author="Dave Bridges" w:date="2014-10-09T13:44:00Z">
+      <w:commentRangeEnd w:id="8"/>
+      <w:ins w:id="14" w:author="Dave Bridges" w:date="2014-10-09T13:44:00Z">
         <w:r>
           <w:rPr>
             <w:rStyle w:val="CommentReference"/>
           </w:rPr>
-          <w:commentReference w:id="7"/>
+          <w:commentReference w:id="8"/>
         </w:r>
       </w:ins>
     </w:p>
@@ -7248,7 +7250,7 @@
         </w:rPr>
         <w:t xml:space="preserve"> </w:t>
       </w:r>
-      <w:ins w:id="15" w:author="Dave Bridges" w:date="2014-10-08T10:57:00Z">
+      <w:ins w:id="16" w:author="Dave Bridges" w:date="2014-10-08T10:57:00Z">
         <w:r>
           <w:rPr>
             <w:rFonts w:ascii="Times New Roman" w:hAnsi="Times New Roman" w:cs="Times New Roman"/>
@@ -7262,7 +7264,7 @@
         </w:rPr>
         <w:t>(Figure 2</w:t>
       </w:r>
-      <w:ins w:id="16" w:author="Dave Bridges" w:date="2014-10-12T18:16:00Z">
+      <w:ins w:id="17" w:author="Dave Bridges" w:date="2014-10-12T18:16:00Z">
         <w:r>
           <w:rPr>
             <w:rFonts w:ascii="Times New Roman" w:hAnsi="Times New Roman" w:cs="Times New Roman"/>
@@ -7331,7 +7333,7 @@
         </w:rPr>
         <w:t xml:space="preserve"> patients over 60 were larger than in patients under 60</w:t>
       </w:r>
-      <w:ins w:id="17" w:author="Dave Bridges" w:date="2014-10-12T18:16:00Z">
+      <w:ins w:id="18" w:author="Dave Bridges" w:date="2014-10-12T18:16:00Z">
         <w:r>
           <w:rPr>
             <w:rFonts w:ascii="Times New Roman" w:hAnsi="Times New Roman"/>
@@ -7349,7 +7351,7 @@
         </w:rPr>
         <w:t xml:space="preserve">.  Amongst genes </w:t>
       </w:r>
-      <w:del w:id="18" w:author="Dave Bridges" w:date="2014-10-09T13:43:00Z">
+      <w:del w:id="19" w:author="Dave Bridges" w:date="2014-10-09T13:43:00Z">
         <w:r>
           <w:rPr>
             <w:rFonts w:ascii="Times New Roman" w:hAnsi="Times New Roman"/>
@@ -7359,7 +7361,7 @@
           <w:delText xml:space="preserve">which </w:delText>
         </w:r>
       </w:del>
-      <w:ins w:id="19" w:author="Dave Bridges" w:date="2014-10-09T13:43:00Z">
+      <w:ins w:id="20" w:author="Dave Bridges" w:date="2014-10-09T13:43:00Z">
         <w:r>
           <w:rPr>
             <w:rFonts w:ascii="Times New Roman" w:hAnsi="Times New Roman"/>
@@ -7596,7 +7598,7 @@
         </w:rPr>
         <w:t xml:space="preserve"> of genes involved in pathways of GPCR signaling, </w:t>
       </w:r>
-      <w:commentRangeStart w:id="20"/>
+      <w:commentRangeStart w:id="21"/>
       <w:r>
         <w:rPr>
           <w:rFonts w:ascii="Times New Roman" w:hAnsi="Times New Roman"/>
@@ -7605,16 +7607,16 @@
         </w:rPr>
         <w:t xml:space="preserve">MAPK </w:t>
       </w:r>
-      <w:commentRangeEnd w:id="20"/>
+      <w:commentRangeEnd w:id="21"/>
       <w:r>
         <w:rPr>
           <w:rStyle w:val="CommentReference"/>
           <w:rFonts w:ascii="Calibri" w:hAnsi="Calibri" w:cs="Arial"/>
           <w:lang w:bidi="he-IL"/>
         </w:rPr>
-        <w:commentReference w:id="20"/>
-      </w:r>
-      <w:commentRangeStart w:id="21"/>
+        <w:commentReference w:id="21"/>
+      </w:r>
+      <w:commentRangeStart w:id="22"/>
       <w:r>
         <w:rPr>
           <w:rFonts w:ascii="Times New Roman" w:hAnsi="Times New Roman"/>
@@ -7623,14 +7625,14 @@
         </w:rPr>
         <w:t>signaling</w:t>
       </w:r>
-      <w:commentRangeEnd w:id="21"/>
+      <w:commentRangeEnd w:id="22"/>
       <w:r>
         <w:rPr>
           <w:rStyle w:val="CommentReference"/>
           <w:rFonts w:ascii="Calibri" w:hAnsi="Calibri" w:cs="Arial"/>
           <w:lang w:bidi="he-IL"/>
         </w:rPr>
-        <w:commentReference w:id="21"/>
+        <w:commentReference w:id="22"/>
       </w:r>
       <w:r>
         <w:rPr>
@@ -7656,7 +7658,7 @@
         </w:rPr>
         <w:t xml:space="preserve"> (</w:t>
       </w:r>
-      <w:commentRangeStart w:id="22"/>
+      <w:commentRangeStart w:id="23"/>
       <w:r>
         <w:rPr>
           <w:rFonts w:ascii="Times New Roman" w:hAnsi="Times New Roman"/>
@@ -7697,14 +7699,14 @@
         </w:rPr>
         <w:t xml:space="preserve"> and 3</w:t>
       </w:r>
-      <w:commentRangeEnd w:id="22"/>
+      <w:commentRangeEnd w:id="23"/>
       <w:r>
         <w:rPr>
           <w:rStyle w:val="CommentReference"/>
           <w:rFonts w:ascii="Calibri" w:hAnsi="Calibri" w:cs="Arial"/>
           <w:lang w:bidi="he-IL"/>
         </w:rPr>
-        <w:commentReference w:id="22"/>
+        <w:commentReference w:id="23"/>
       </w:r>
       <w:r>
         <w:rPr>
@@ -7804,7 +7806,7 @@
         </w:rPr>
         <w:t xml:space="preserve">.  </w:t>
       </w:r>
-      <w:commentRangeStart w:id="23"/>
+      <w:commentRangeStart w:id="24"/>
       <w:r>
         <w:rPr>
           <w:rFonts w:ascii="Times New Roman" w:hAnsi="Times New Roman"/>
@@ -8015,14 +8017,14 @@
         </w:rPr>
         <w:t xml:space="preserve">  </w:t>
       </w:r>
-      <w:commentRangeEnd w:id="23"/>
+      <w:commentRangeEnd w:id="24"/>
       <w:r>
         <w:rPr>
           <w:rStyle w:val="CommentReference"/>
           <w:rFonts w:ascii="Calibri" w:hAnsi="Calibri" w:cs="Arial"/>
           <w:lang w:bidi="he-IL"/>
         </w:rPr>
-        <w:commentReference w:id="23"/>
+        <w:commentReference w:id="24"/>
       </w:r>
     </w:p>
     <w:p>
@@ -8835,7 +8837,7 @@
         </w:rPr>
         <w:t>3A</w:t>
       </w:r>
-      <w:ins w:id="24" w:author="Dave Bridges" w:date="2014-10-12T19:20:00Z">
+      <w:ins w:id="25" w:author="Dave Bridges" w:date="2014-10-12T19:20:00Z">
         <w:r>
           <w:rPr>
             <w:rFonts w:ascii="Times New Roman" w:hAnsi="Times New Roman" w:cs="Times New Roman"/>
@@ -9092,7 +9094,7 @@
         <w:bidi w:val="0"/>
         <w:spacing w:line="480" w:lineRule="auto"/>
         <w:rPr>
-          <w:ins w:id="25" w:author="Irit Hochberg" w:date="2014-10-06T15:12:00Z"/>
+          <w:ins w:id="26" w:author="Irit Hochberg" w:date="2014-10-06T15:12:00Z"/>
           <w:rFonts w:ascii="Arial" w:eastAsia="Times New Roman" w:hAnsi="Arial"/>
           <w:sz w:val="20"/>
           <w:szCs w:val="20"/>
@@ -9287,7 +9289,7 @@
         </w:rPr>
         <w:t xml:space="preserve"> </w:t>
       </w:r>
-      <w:ins w:id="26" w:author="Dave Bridges" w:date="2014-10-08T08:42:00Z">
+      <w:ins w:id="27" w:author="Dave Bridges" w:date="2014-10-08T08:42:00Z">
         <w:r>
           <w:rPr>
             <w:rFonts w:ascii="Arial" w:eastAsia="Times New Roman" w:hAnsi="Arial"/>
@@ -9297,7 +9299,7 @@
           <w:t>due to</w:t>
         </w:r>
       </w:ins>
-      <w:ins w:id="27" w:author="Dave Bridges" w:date="2014-10-08T08:15:00Z">
+      <w:ins w:id="28" w:author="Dave Bridges" w:date="2014-10-08T08:15:00Z">
         <w:r>
           <w:rPr>
             <w:rFonts w:ascii="Arial" w:eastAsia="Times New Roman" w:hAnsi="Arial"/>
@@ -9422,7 +9424,7 @@
         </w:rPr>
         <w:t xml:space="preserve"> gene correlates well with that of serum IGF-1</w:t>
       </w:r>
-      <w:ins w:id="28" w:author="Irit Hochberg" w:date="2014-10-06T15:07:00Z">
+      <w:ins w:id="29" w:author="Irit Hochberg" w:date="2014-10-06T15:07:00Z">
         <w:r>
           <w:rPr>
             <w:rFonts w:ascii="Times New Roman" w:hAnsi="Times New Roman" w:cs="Times New Roman"/>
@@ -9468,8 +9470,8 @@
         </w:rPr>
         <w:t xml:space="preserve"> subjects</w:t>
       </w:r>
-      <w:commentRangeStart w:id="29"/>
-      <w:del w:id="30" w:author="Dave Bridges" w:date="2014-10-08T08:15:00Z">
+      <w:commentRangeStart w:id="30"/>
+      <w:del w:id="31" w:author="Dave Bridges" w:date="2014-10-08T08:15:00Z">
         <w:r>
           <w:rPr>
             <w:rFonts w:ascii="Times New Roman" w:hAnsi="Times New Roman" w:cs="Times New Roman"/>
@@ -9483,8 +9485,8 @@
           <w:delText xml:space="preserve"> </w:delText>
         </w:r>
       </w:del>
-      <w:ins w:id="31" w:author="Irit Hochberg" w:date="2014-10-06T14:56:00Z">
-        <w:del w:id="32" w:author="Dave Bridges" w:date="2014-10-08T08:15:00Z">
+      <w:ins w:id="32" w:author="Irit Hochberg" w:date="2014-10-06T14:56:00Z">
+        <w:del w:id="33" w:author="Dave Bridges" w:date="2014-10-08T08:15:00Z">
           <w:r>
             <w:rPr>
               <w:rFonts w:ascii="Times New Roman" w:hAnsi="Times New Roman" w:cs="Times New Roman"/>
@@ -9493,8 +9495,8 @@
           </w:r>
         </w:del>
       </w:ins>
-      <w:ins w:id="33" w:author="Irit Hochberg" w:date="2014-10-06T15:13:00Z">
-        <w:del w:id="34" w:author="Dave Bridges" w:date="2014-10-08T08:15:00Z">
+      <w:ins w:id="34" w:author="Irit Hochberg" w:date="2014-10-06T15:13:00Z">
+        <w:del w:id="35" w:author="Dave Bridges" w:date="2014-10-08T08:15:00Z">
           <w:r>
             <w:rPr>
               <w:rFonts w:ascii="Times New Roman" w:hAnsi="Times New Roman" w:cs="Times New Roman"/>
@@ -9503,8 +9505,8 @@
           </w:r>
         </w:del>
       </w:ins>
-      <w:ins w:id="35" w:author="Irit Hochberg" w:date="2014-10-06T14:56:00Z">
-        <w:del w:id="36" w:author="Dave Bridges" w:date="2014-10-08T08:15:00Z">
+      <w:ins w:id="36" w:author="Irit Hochberg" w:date="2014-10-06T14:56:00Z">
+        <w:del w:id="37" w:author="Dave Bridges" w:date="2014-10-08T08:15:00Z">
           <w:r>
             <w:rPr>
               <w:rFonts w:ascii="Times New Roman" w:hAnsi="Times New Roman" w:cs="Times New Roman"/>
@@ -9513,8 +9515,8 @@
           </w:r>
         </w:del>
       </w:ins>
-      <w:ins w:id="37" w:author="Irit Hochberg" w:date="2014-10-06T15:09:00Z">
-        <w:del w:id="38" w:author="Dave Bridges" w:date="2014-10-08T08:15:00Z">
+      <w:ins w:id="38" w:author="Irit Hochberg" w:date="2014-10-06T15:09:00Z">
+        <w:del w:id="39" w:author="Dave Bridges" w:date="2014-10-08T08:15:00Z">
           <w:r>
             <w:rPr>
               <w:rFonts w:ascii="Times New Roman" w:hAnsi="Times New Roman" w:cs="Times New Roman"/>
@@ -9523,8 +9525,8 @@
           </w:r>
         </w:del>
       </w:ins>
-      <w:ins w:id="39" w:author="Irit Hochberg" w:date="2014-10-06T15:15:00Z">
-        <w:del w:id="40" w:author="Dave Bridges" w:date="2014-10-08T08:15:00Z">
+      <w:ins w:id="40" w:author="Irit Hochberg" w:date="2014-10-06T15:15:00Z">
+        <w:del w:id="41" w:author="Dave Bridges" w:date="2014-10-08T08:15:00Z">
           <w:r>
             <w:rPr>
               <w:rFonts w:asciiTheme="majorBidi" w:hAnsiTheme="majorBidi" w:cstheme="majorBidi"/>
@@ -9533,8 +9535,8 @@
           </w:r>
         </w:del>
       </w:ins>
-      <w:ins w:id="41" w:author="Irit Hochberg" w:date="2014-10-06T15:09:00Z">
-        <w:del w:id="42" w:author="Dave Bridges" w:date="2014-10-08T08:15:00Z">
+      <w:ins w:id="42" w:author="Irit Hochberg" w:date="2014-10-06T15:09:00Z">
+        <w:del w:id="43" w:author="Dave Bridges" w:date="2014-10-08T08:15:00Z">
           <w:r>
             <w:rPr>
               <w:rFonts w:ascii="Times New Roman" w:hAnsi="Times New Roman" w:cs="Times New Roman"/>
@@ -9543,8 +9545,8 @@
           </w:r>
         </w:del>
       </w:ins>
-      <w:ins w:id="43" w:author="Irit Hochberg" w:date="2014-10-06T14:56:00Z">
-        <w:del w:id="44" w:author="Dave Bridges" w:date="2014-10-08T08:15:00Z">
+      <w:ins w:id="44" w:author="Irit Hochberg" w:date="2014-10-06T14:56:00Z">
+        <w:del w:id="45" w:author="Dave Bridges" w:date="2014-10-08T08:15:00Z">
           <w:r>
             <w:rPr>
               <w:rFonts w:ascii="Times New Roman" w:hAnsi="Times New Roman" w:cs="Times New Roman"/>
@@ -9553,8 +9555,8 @@
           </w:r>
         </w:del>
       </w:ins>
-      <w:ins w:id="45" w:author="Irit Hochberg" w:date="2014-10-06T15:14:00Z">
-        <w:del w:id="46" w:author="Dave Bridges" w:date="2014-10-08T08:15:00Z">
+      <w:ins w:id="46" w:author="Irit Hochberg" w:date="2014-10-06T15:14:00Z">
+        <w:del w:id="47" w:author="Dave Bridges" w:date="2014-10-08T08:15:00Z">
           <w:r>
             <w:rPr>
               <w:rFonts w:ascii="Times New Roman" w:hAnsi="Times New Roman" w:cs="Times New Roman"/>
@@ -9563,8 +9565,8 @@
           </w:r>
         </w:del>
       </w:ins>
-      <w:ins w:id="47" w:author="Irit Hochberg" w:date="2014-10-06T15:15:00Z">
-        <w:del w:id="48" w:author="Dave Bridges" w:date="2014-10-08T08:15:00Z">
+      <w:ins w:id="48" w:author="Irit Hochberg" w:date="2014-10-06T15:15:00Z">
+        <w:del w:id="49" w:author="Dave Bridges" w:date="2014-10-08T08:15:00Z">
           <w:r>
             <w:rPr>
               <w:rFonts w:asciiTheme="majorBidi" w:hAnsiTheme="majorBidi" w:cstheme="majorBidi"/>
@@ -9585,8 +9587,8 @@
           </w:r>
         </w:del>
       </w:ins>
-      <w:ins w:id="49" w:author="Irit Hochberg" w:date="2014-10-06T15:14:00Z">
-        <w:del w:id="50" w:author="Dave Bridges" w:date="2014-10-08T08:15:00Z">
+      <w:ins w:id="50" w:author="Irit Hochberg" w:date="2014-10-06T15:14:00Z">
+        <w:del w:id="51" w:author="Dave Bridges" w:date="2014-10-08T08:15:00Z">
           <w:r>
             <w:rPr>
               <w:rFonts w:ascii="Times New Roman" w:hAnsi="Times New Roman" w:cs="Times New Roman"/>
@@ -9595,8 +9597,8 @@
           </w:r>
         </w:del>
       </w:ins>
-      <w:ins w:id="51" w:author="Irit Hochberg" w:date="2014-10-06T15:15:00Z">
-        <w:del w:id="52" w:author="Dave Bridges" w:date="2014-10-08T08:15:00Z">
+      <w:ins w:id="52" w:author="Irit Hochberg" w:date="2014-10-06T15:15:00Z">
+        <w:del w:id="53" w:author="Dave Bridges" w:date="2014-10-08T08:15:00Z">
           <w:r>
             <w:rPr>
               <w:rFonts w:asciiTheme="majorBidi" w:hAnsiTheme="majorBidi" w:cstheme="majorBidi"/>
@@ -9605,8 +9607,8 @@
           </w:r>
         </w:del>
       </w:ins>
-      <w:ins w:id="53" w:author="Irit Hochberg" w:date="2014-10-06T15:08:00Z">
-        <w:del w:id="54" w:author="Dave Bridges" w:date="2014-10-08T08:15:00Z">
+      <w:ins w:id="54" w:author="Irit Hochberg" w:date="2014-10-06T15:08:00Z">
+        <w:del w:id="55" w:author="Dave Bridges" w:date="2014-10-08T08:15:00Z">
           <w:r>
             <w:rPr>
               <w:rFonts w:ascii="Times New Roman" w:hAnsi="Times New Roman" w:cs="Times New Roman"/>
@@ -9615,8 +9617,8 @@
           </w:r>
         </w:del>
       </w:ins>
-      <w:ins w:id="55" w:author="Irit Hochberg" w:date="2014-10-06T15:14:00Z">
-        <w:del w:id="56" w:author="Dave Bridges" w:date="2014-10-08T08:15:00Z">
+      <w:ins w:id="56" w:author="Irit Hochberg" w:date="2014-10-06T15:14:00Z">
+        <w:del w:id="57" w:author="Dave Bridges" w:date="2014-10-08T08:15:00Z">
           <w:r>
             <w:rPr>
               <w:rFonts w:ascii="Times New Roman" w:hAnsi="Times New Roman" w:cs="Times New Roman"/>
@@ -9625,8 +9627,8 @@
           </w:r>
         </w:del>
       </w:ins>
-      <w:ins w:id="57" w:author="Irit Hochberg" w:date="2014-10-06T15:12:00Z">
-        <w:del w:id="58" w:author="Dave Bridges" w:date="2014-10-08T08:15:00Z">
+      <w:ins w:id="58" w:author="Irit Hochberg" w:date="2014-10-06T15:12:00Z">
+        <w:del w:id="59" w:author="Dave Bridges" w:date="2014-10-08T08:15:00Z">
           <w:r>
             <w:rPr>
               <w:rFonts w:ascii="Times New Roman" w:hAnsi="Times New Roman" w:cs="Times New Roman"/>
@@ -9635,8 +9637,8 @@
           </w:r>
         </w:del>
       </w:ins>
-      <w:ins w:id="59" w:author="Irit Hochberg" w:date="2014-10-06T15:14:00Z">
-        <w:del w:id="60" w:author="Dave Bridges" w:date="2014-10-08T08:15:00Z">
+      <w:ins w:id="60" w:author="Irit Hochberg" w:date="2014-10-06T15:14:00Z">
+        <w:del w:id="61" w:author="Dave Bridges" w:date="2014-10-08T08:15:00Z">
           <w:r>
             <w:rPr>
               <w:rFonts w:ascii="Times New Roman" w:hAnsi="Times New Roman" w:cs="Times New Roman"/>
@@ -9645,8 +9647,8 @@
           </w:r>
         </w:del>
       </w:ins>
-      <w:ins w:id="61" w:author="Irit Hochberg" w:date="2014-10-06T15:12:00Z">
-        <w:del w:id="62" w:author="Dave Bridges" w:date="2014-10-08T08:15:00Z">
+      <w:ins w:id="62" w:author="Irit Hochberg" w:date="2014-10-06T15:12:00Z">
+        <w:del w:id="63" w:author="Dave Bridges" w:date="2014-10-08T08:15:00Z">
           <w:r>
             <w:rPr>
               <w:rFonts w:ascii="Times New Roman" w:hAnsi="Times New Roman" w:cs="Times New Roman"/>
@@ -9655,8 +9657,8 @@
           </w:r>
         </w:del>
       </w:ins>
-      <w:ins w:id="63" w:author="Irit Hochberg" w:date="2014-10-06T15:14:00Z">
-        <w:del w:id="64" w:author="Dave Bridges" w:date="2014-10-08T08:15:00Z">
+      <w:ins w:id="64" w:author="Irit Hochberg" w:date="2014-10-06T15:14:00Z">
+        <w:del w:id="65" w:author="Dave Bridges" w:date="2014-10-08T08:15:00Z">
           <w:r>
             <w:rPr>
               <w:rFonts w:ascii="Times New Roman" w:hAnsi="Times New Roman" w:cs="Times New Roman"/>
@@ -9665,8 +9667,8 @@
           </w:r>
         </w:del>
       </w:ins>
-      <w:ins w:id="65" w:author="Irit Hochberg" w:date="2014-10-06T15:12:00Z">
-        <w:del w:id="66" w:author="Dave Bridges" w:date="2014-10-08T08:15:00Z">
+      <w:ins w:id="66" w:author="Irit Hochberg" w:date="2014-10-06T15:12:00Z">
+        <w:del w:id="67" w:author="Dave Bridges" w:date="2014-10-08T08:15:00Z">
           <w:r>
             <w:rPr>
               <w:lang w:val="en"/>
@@ -9689,8 +9691,8 @@
           </w:r>
         </w:del>
       </w:ins>
-      <w:ins w:id="67" w:author="Irit Hochberg" w:date="2014-10-06T15:13:00Z">
-        <w:del w:id="68" w:author="Dave Bridges" w:date="2014-10-08T08:15:00Z">
+      <w:ins w:id="68" w:author="Irit Hochberg" w:date="2014-10-06T15:13:00Z">
+        <w:del w:id="69" w:author="Dave Bridges" w:date="2014-10-08T08:15:00Z">
           <w:r>
             <w:rPr>
               <w:rFonts w:ascii="Arial" w:eastAsia="Times New Roman" w:hAnsi="Arial"/>
@@ -9701,16 +9703,16 @@
           </w:r>
         </w:del>
       </w:ins>
-      <w:commentRangeEnd w:id="29"/>
-      <w:del w:id="69" w:author="Dave Bridges" w:date="2014-10-08T08:15:00Z">
+      <w:commentRangeEnd w:id="30"/>
+      <w:del w:id="70" w:author="Dave Bridges" w:date="2014-10-08T08:15:00Z">
         <w:r>
           <w:rPr>
             <w:rStyle w:val="CommentReference"/>
           </w:rPr>
-          <w:commentReference w:id="29"/>
+          <w:commentReference w:id="30"/>
         </w:r>
       </w:del>
-      <w:ins w:id="70" w:author="Dave Bridges" w:date="2014-10-08T08:15:00Z">
+      <w:ins w:id="71" w:author="Dave Bridges" w:date="2014-10-08T08:15:00Z">
         <w:r>
           <w:rPr>
             <w:rFonts w:ascii="Times New Roman" w:hAnsi="Times New Roman" w:cs="Times New Roman"/>
@@ -9731,7 +9733,7 @@
           <w:t xml:space="preserve"> knockout.</w:t>
         </w:r>
       </w:ins>
-      <w:ins w:id="71" w:author="Dave Bridges" w:date="2014-10-08T08:42:00Z">
+      <w:ins w:id="72" w:author="Dave Bridges" w:date="2014-10-08T08:42:00Z">
         <w:r>
           <w:rPr>
             <w:rFonts w:ascii="Times New Roman" w:hAnsi="Times New Roman" w:cs="Times New Roman"/>
@@ -9742,7 +9744,7 @@
           <w:rPr>
             <w:rFonts w:ascii="Times New Roman" w:hAnsi="Times New Roman" w:cs="Times New Roman"/>
             <w:i/>
-            <w:rPrChange w:id="72" w:author="Dave Bridges" w:date="2014-10-08T08:43:00Z">
+            <w:rPrChange w:id="73" w:author="Dave Bridges" w:date="2014-10-08T08:43:00Z">
               <w:rPr>
                 <w:rFonts w:ascii="Times New Roman" w:hAnsi="Times New Roman" w:cs="Times New Roman"/>
               </w:rPr>
@@ -9809,7 +9811,7 @@
         </w:rPr>
         <w:t>feedback loop is induced by chronic exposure to high GH</w:t>
       </w:r>
-      <w:ins w:id="73" w:author="Dave Bridges" w:date="2014-10-08T11:01:00Z">
+      <w:ins w:id="74" w:author="Dave Bridges" w:date="2014-10-08T11:01:00Z">
         <w:r>
           <w:rPr>
             <w:rFonts w:ascii="Times New Roman" w:hAnsi="Times New Roman" w:cs="Times New Roman"/>
@@ -10009,7 +10011,7 @@
         </w:rPr>
         <w:t>igure</w:t>
       </w:r>
-      <w:ins w:id="74" w:author="Dave Bridges" w:date="2014-10-12T19:20:00Z">
+      <w:ins w:id="75" w:author="Dave Bridges" w:date="2014-10-12T19:20:00Z">
         <w:r>
           <w:rPr>
             <w:rFonts w:ascii="Times New Roman" w:hAnsi="Times New Roman" w:cs="Times New Roman"/>
@@ -10029,7 +10031,7 @@
         </w:rPr>
         <w:t>3</w:t>
       </w:r>
-      <w:ins w:id="75" w:author="Dave Bridges" w:date="2014-10-12T19:20:00Z">
+      <w:ins w:id="76" w:author="Dave Bridges" w:date="2014-10-12T19:20:00Z">
         <w:r>
           <w:rPr>
             <w:rFonts w:ascii="Times New Roman" w:hAnsi="Times New Roman" w:cs="Times New Roman"/>
@@ -10037,7 +10039,7 @@
           <w:t>D-E</w:t>
         </w:r>
       </w:ins>
-      <w:del w:id="76" w:author="Dave Bridges" w:date="2014-10-12T19:20:00Z">
+      <w:del w:id="77" w:author="Dave Bridges" w:date="2014-10-12T19:20:00Z">
         <w:r>
           <w:rPr>
             <w:rFonts w:ascii="Times New Roman" w:hAnsi="Times New Roman" w:cs="Times New Roman"/>
@@ -10051,7 +10053,7 @@
         </w:rPr>
         <w:t xml:space="preserve">). </w:t>
       </w:r>
-      <w:del w:id="77" w:author="Dave Bridges" w:date="2014-10-08T08:57:00Z">
+      <w:del w:id="78" w:author="Dave Bridges" w:date="2014-10-08T08:57:00Z">
         <w:r>
           <w:rPr>
             <w:rFonts w:ascii="Times New Roman" w:hAnsi="Times New Roman" w:cs="Times New Roman"/>
@@ -10398,7 +10400,7 @@
         </w:rPr>
         <w:t xml:space="preserve">. </w:t>
       </w:r>
-      <w:ins w:id="78" w:author="Dave Bridges" w:date="2014-10-05T08:58:00Z">
+      <w:ins w:id="79" w:author="Dave Bridges" w:date="2014-10-05T08:58:00Z">
         <w:r>
           <w:rPr>
             <w:rFonts w:ascii="Times New Roman" w:hAnsi="Times New Roman" w:cs="Times New Roman"/>
@@ -10412,14 +10414,14 @@
         </w:rPr>
         <w:t xml:space="preserve">We observed no significant differences in any </w:t>
       </w:r>
-      <w:commentRangeStart w:id="79"/>
+      <w:commentRangeStart w:id="80"/>
       <w:r>
         <w:rPr>
           <w:rFonts w:ascii="Times New Roman" w:hAnsi="Times New Roman" w:cs="Times New Roman"/>
         </w:rPr>
         <w:t>PIAS genes</w:t>
       </w:r>
-      <w:del w:id="80" w:author="Dave Bridges" w:date="2014-10-08T11:01:00Z">
+      <w:del w:id="81" w:author="Dave Bridges" w:date="2014-10-08T11:01:00Z">
         <w:r>
           <w:rPr>
             <w:rFonts w:ascii="Times New Roman" w:hAnsi="Times New Roman" w:cs="Times New Roman"/>
@@ -10433,12 +10435,12 @@
         </w:rPr>
         <w:t>.</w:t>
       </w:r>
-      <w:commentRangeEnd w:id="79"/>
+      <w:commentRangeEnd w:id="80"/>
       <w:r>
         <w:rPr>
           <w:rStyle w:val="CommentReference"/>
         </w:rPr>
-        <w:commentReference w:id="79"/>
+        <w:commentReference w:id="80"/>
       </w:r>
     </w:p>
     <w:p>
@@ -10678,7 +10680,7 @@
         </w:rPr>
         <w:t>3</w:t>
       </w:r>
-      <w:ins w:id="82" w:author="Dave Bridges" w:date="2014-10-12T19:21:00Z">
+      <w:ins w:id="83" w:author="Dave Bridges" w:date="2014-10-12T19:21:00Z">
         <w:r>
           <w:rPr>
             <w:rFonts w:ascii="Times New Roman" w:hAnsi="Times New Roman" w:cs="Times New Roman"/>
@@ -10686,7 +10688,7 @@
           <w:t>F</w:t>
         </w:r>
       </w:ins>
-      <w:del w:id="83" w:author="Dave Bridges" w:date="2014-10-12T19:21:00Z">
+      <w:del w:id="84" w:author="Dave Bridges" w:date="2014-10-12T19:21:00Z">
         <w:r>
           <w:rPr>
             <w:rFonts w:ascii="Times New Roman" w:hAnsi="Times New Roman" w:cs="Times New Roman"/>
@@ -10947,105 +10949,6 @@
           <w:rFonts w:ascii="Times New Roman" w:hAnsi="Times New Roman" w:cs="Times New Roman"/>
         </w:rPr>
         <w:t>This is the first report of enhanced abundance of PTPN3 mRNA in response to GH</w:t>
-      </w:r>
-      <w:ins w:id="84" w:author="Dave Bridges" w:date="2014-10-08T11:01:00Z">
-        <w:r>
-          <w:rPr>
-            <w:rFonts w:ascii="Times New Roman" w:hAnsi="Times New Roman" w:cs="Times New Roman"/>
-          </w:rPr>
-          <w:t>/IGF-1</w:t>
-        </w:r>
-      </w:ins>
-      <w:r>
-        <w:rPr>
-          <w:rFonts w:ascii="Times New Roman" w:hAnsi="Times New Roman" w:cs="Times New Roman"/>
-        </w:rPr>
-        <w:t xml:space="preserve"> exposure. </w:t>
-      </w:r>
-      <w:r>
-        <w:rPr>
-          <w:rFonts w:ascii="Times New Roman" w:hAnsi="Times New Roman" w:cs="Times New Roman"/>
-        </w:rPr>
-        <w:t>The in</w:t>
-      </w:r>
-      <w:r>
-        <w:rPr>
-          <w:rFonts w:ascii="Times New Roman" w:hAnsi="Times New Roman" w:cs="Times New Roman"/>
-        </w:rPr>
-        <w:t>creased expression</w:t>
-      </w:r>
-      <w:r>
-        <w:rPr>
-          <w:rFonts w:ascii="Times New Roman" w:hAnsi="Times New Roman" w:cs="Times New Roman"/>
-        </w:rPr>
-        <w:t xml:space="preserve"> </w:t>
-      </w:r>
-      <w:r>
-        <w:rPr>
-          <w:rFonts w:ascii="Times New Roman" w:hAnsi="Times New Roman" w:cs="Times New Roman"/>
-        </w:rPr>
-        <w:t xml:space="preserve">of </w:t>
-      </w:r>
-      <w:r>
-        <w:rPr>
-          <w:rFonts w:ascii="Times New Roman" w:hAnsi="Times New Roman" w:cs="Times New Roman"/>
-          <w:i/>
-        </w:rPr>
-        <w:t>PTPN3</w:t>
-      </w:r>
-      <w:r>
-        <w:rPr>
-          <w:rFonts w:ascii="Times New Roman" w:hAnsi="Times New Roman" w:cs="Times New Roman"/>
-        </w:rPr>
-        <w:t xml:space="preserve"> that we have observed </w:t>
-      </w:r>
-      <w:r>
-        <w:rPr>
-          <w:rFonts w:ascii="Times New Roman" w:hAnsi="Times New Roman" w:cs="Times New Roman"/>
-        </w:rPr>
-        <w:t xml:space="preserve">in acromegaly suggests that this </w:t>
-      </w:r>
-      <w:r>
-        <w:rPr>
-          <w:rFonts w:ascii="Times New Roman" w:hAnsi="Times New Roman" w:cs="Times New Roman"/>
-        </w:rPr>
-        <w:t>may be</w:t>
-      </w:r>
-      <w:r>
-        <w:rPr>
-          <w:rFonts w:ascii="Times New Roman" w:hAnsi="Times New Roman" w:cs="Times New Roman"/>
-        </w:rPr>
-        <w:t xml:space="preserve"> an additional</w:t>
-      </w:r>
-      <w:r>
-        <w:rPr>
-          <w:rFonts w:ascii="Times New Roman" w:hAnsi="Times New Roman" w:cs="Times New Roman"/>
-        </w:rPr>
-        <w:t xml:space="preserve"> negative feedback pathway </w:t>
-      </w:r>
-      <w:r>
-        <w:rPr>
-          <w:rFonts w:ascii="Times New Roman" w:hAnsi="Times New Roman" w:cs="Times New Roman"/>
-        </w:rPr>
-        <w:t xml:space="preserve">induced by GH and </w:t>
-      </w:r>
-      <w:r>
-        <w:rPr>
-          <w:rFonts w:ascii="Times New Roman" w:hAnsi="Times New Roman" w:cs="Times New Roman"/>
-        </w:rPr>
-        <w:t>reduc</w:t>
-      </w:r>
-      <w:r>
-        <w:rPr>
-          <w:rFonts w:ascii="Times New Roman" w:hAnsi="Times New Roman" w:cs="Times New Roman"/>
-        </w:rPr>
-        <w:t>ing</w:t>
-      </w:r>
-      <w:r>
-        <w:rPr>
-          <w:rFonts w:ascii="Times New Roman" w:hAnsi="Times New Roman" w:cs="Times New Roman"/>
-        </w:rPr>
-        <w:t xml:space="preserve"> GH</w:t>
       </w:r>
       <w:ins w:id="85" w:author="Dave Bridges" w:date="2014-10-08T11:01:00Z">
         <w:r>
@@ -11059,10 +10962,107 @@
         <w:rPr>
           <w:rFonts w:ascii="Times New Roman" w:hAnsi="Times New Roman" w:cs="Times New Roman"/>
         </w:rPr>
+        <w:t xml:space="preserve"> exposure. </w:t>
+      </w:r>
+      <w:r>
+        <w:rPr>
+          <w:rFonts w:ascii="Times New Roman" w:hAnsi="Times New Roman" w:cs="Times New Roman"/>
+        </w:rPr>
+        <w:t>The in</w:t>
+      </w:r>
+      <w:r>
+        <w:rPr>
+          <w:rFonts w:ascii="Times New Roman" w:hAnsi="Times New Roman" w:cs="Times New Roman"/>
+        </w:rPr>
+        <w:t>creased expression</w:t>
+      </w:r>
+      <w:r>
+        <w:rPr>
+          <w:rFonts w:ascii="Times New Roman" w:hAnsi="Times New Roman" w:cs="Times New Roman"/>
+        </w:rPr>
+        <w:t xml:space="preserve"> </w:t>
+      </w:r>
+      <w:r>
+        <w:rPr>
+          <w:rFonts w:ascii="Times New Roman" w:hAnsi="Times New Roman" w:cs="Times New Roman"/>
+        </w:rPr>
+        <w:t xml:space="preserve">of </w:t>
+      </w:r>
+      <w:r>
+        <w:rPr>
+          <w:rFonts w:ascii="Times New Roman" w:hAnsi="Times New Roman" w:cs="Times New Roman"/>
+          <w:i/>
+        </w:rPr>
+        <w:t>PTPN3</w:t>
+      </w:r>
+      <w:r>
+        <w:rPr>
+          <w:rFonts w:ascii="Times New Roman" w:hAnsi="Times New Roman" w:cs="Times New Roman"/>
+        </w:rPr>
+        <w:t xml:space="preserve"> that we have observed </w:t>
+      </w:r>
+      <w:r>
+        <w:rPr>
+          <w:rFonts w:ascii="Times New Roman" w:hAnsi="Times New Roman" w:cs="Times New Roman"/>
+        </w:rPr>
+        <w:t xml:space="preserve">in acromegaly suggests that this </w:t>
+      </w:r>
+      <w:r>
+        <w:rPr>
+          <w:rFonts w:ascii="Times New Roman" w:hAnsi="Times New Roman" w:cs="Times New Roman"/>
+        </w:rPr>
+        <w:t>may be</w:t>
+      </w:r>
+      <w:r>
+        <w:rPr>
+          <w:rFonts w:ascii="Times New Roman" w:hAnsi="Times New Roman" w:cs="Times New Roman"/>
+        </w:rPr>
+        <w:t xml:space="preserve"> an additional</w:t>
+      </w:r>
+      <w:r>
+        <w:rPr>
+          <w:rFonts w:ascii="Times New Roman" w:hAnsi="Times New Roman" w:cs="Times New Roman"/>
+        </w:rPr>
+        <w:t xml:space="preserve"> negative feedback pathway </w:t>
+      </w:r>
+      <w:r>
+        <w:rPr>
+          <w:rFonts w:ascii="Times New Roman" w:hAnsi="Times New Roman" w:cs="Times New Roman"/>
+        </w:rPr>
+        <w:t xml:space="preserve">induced by GH and </w:t>
+      </w:r>
+      <w:r>
+        <w:rPr>
+          <w:rFonts w:ascii="Times New Roman" w:hAnsi="Times New Roman" w:cs="Times New Roman"/>
+        </w:rPr>
+        <w:t>reduc</w:t>
+      </w:r>
+      <w:r>
+        <w:rPr>
+          <w:rFonts w:ascii="Times New Roman" w:hAnsi="Times New Roman" w:cs="Times New Roman"/>
+        </w:rPr>
+        <w:t>ing</w:t>
+      </w:r>
+      <w:r>
+        <w:rPr>
+          <w:rFonts w:ascii="Times New Roman" w:hAnsi="Times New Roman" w:cs="Times New Roman"/>
+        </w:rPr>
+        <w:t xml:space="preserve"> GH</w:t>
+      </w:r>
+      <w:ins w:id="86" w:author="Dave Bridges" w:date="2014-10-08T11:01:00Z">
+        <w:r>
+          <w:rPr>
+            <w:rFonts w:ascii="Times New Roman" w:hAnsi="Times New Roman" w:cs="Times New Roman"/>
+          </w:rPr>
+          <w:t>/IGF-1</w:t>
+        </w:r>
+      </w:ins>
+      <w:r>
+        <w:rPr>
+          <w:rFonts w:ascii="Times New Roman" w:hAnsi="Times New Roman" w:cs="Times New Roman"/>
+        </w:rPr>
         <w:t xml:space="preserve"> signaling.</w:t>
       </w:r>
-      <w:bookmarkStart w:id="86" w:name="_GoBack"/>
-      <w:bookmarkEnd w:id="86"/>
       <w:del w:id="87" w:author="Dave Bridges" w:date="2014-10-12T19:21:00Z">
         <w:r>
           <w:rPr>
@@ -13139,23 +13139,39 @@
         </w:rPr>
         <w:t xml:space="preserve">. </w:t>
       </w:r>
-      <w:r>
-        <w:rPr>
-          <w:rFonts w:ascii="Times New Roman" w:hAnsi="Times New Roman" w:cs="Times New Roman"/>
-        </w:rPr>
-        <w:t>Notably</w:t>
-      </w:r>
-      <w:r>
-        <w:rPr>
-          <w:rFonts w:ascii="Times New Roman" w:hAnsi="Times New Roman" w:cs="Times New Roman"/>
-        </w:rPr>
-        <w:t xml:space="preserve">, </w:t>
-      </w:r>
-      <w:r>
-        <w:rPr>
-          <w:rFonts w:ascii="Times New Roman" w:hAnsi="Times New Roman" w:cs="Times New Roman"/>
-        </w:rPr>
-        <w:t>studies that addressed LPL enzymatic activity and not expression</w:t>
+      <w:ins w:id="92" w:author="Dave Bridges" w:date="2014-10-12T19:37:00Z">
+        <w:r>
+          <w:rPr>
+            <w:rFonts w:ascii="Times New Roman" w:hAnsi="Times New Roman" w:cs="Times New Roman"/>
+          </w:rPr>
+          <w:t>S</w:t>
+        </w:r>
+      </w:ins>
+      <w:del w:id="93" w:author="Dave Bridges" w:date="2014-10-12T19:37:00Z">
+        <w:r>
+          <w:rPr>
+            <w:rFonts w:ascii="Times New Roman" w:hAnsi="Times New Roman" w:cs="Times New Roman"/>
+          </w:rPr>
+          <w:delText>Notably</w:delText>
+        </w:r>
+        <w:r>
+          <w:rPr>
+            <w:rFonts w:ascii="Times New Roman" w:hAnsi="Times New Roman" w:cs="Times New Roman"/>
+          </w:rPr>
+          <w:delText xml:space="preserve">, </w:delText>
+        </w:r>
+        <w:r>
+          <w:rPr>
+            <w:rFonts w:ascii="Times New Roman" w:hAnsi="Times New Roman" w:cs="Times New Roman"/>
+          </w:rPr>
+          <w:delText>s</w:delText>
+        </w:r>
+      </w:del>
+      <w:r>
+        <w:rPr>
+          <w:rFonts w:ascii="Times New Roman" w:hAnsi="Times New Roman" w:cs="Times New Roman"/>
+        </w:rPr>
+        <w:t>tudies that addressed LPL enzymatic activity and not expression</w:t>
       </w:r>
       <w:r>
         <w:rPr>
@@ -13882,34 +13898,41 @@
           <w:color w:val="000000"/>
           <w:shd w:val="clear" w:color="auto" w:fill="FFFFFF"/>
         </w:rPr>
-        <w:t xml:space="preserve">and RIP140 regulates </w:t>
-      </w:r>
-      <w:proofErr w:type="gramStart"/>
+        <w:t xml:space="preserve">and </w:t>
+      </w:r>
+      <w:commentRangeStart w:id="94"/>
       <w:r>
         <w:rPr>
           <w:rFonts w:ascii="Times New Roman" w:hAnsi="Times New Roman" w:cs="Times New Roman"/>
           <w:color w:val="000000"/>
           <w:shd w:val="clear" w:color="auto" w:fill="FFFFFF"/>
         </w:rPr>
-        <w:lastRenderedPageBreak/>
-        <w:t>it's</w:t>
-      </w:r>
-      <w:proofErr w:type="gramEnd"/>
+        <w:t xml:space="preserve">RIP140 regulates </w:t>
+      </w:r>
+      <w:proofErr w:type="gramStart"/>
       <w:r>
         <w:rPr>
           <w:rFonts w:ascii="Times New Roman" w:hAnsi="Times New Roman" w:cs="Times New Roman"/>
           <w:color w:val="000000"/>
           <w:shd w:val="clear" w:color="auto" w:fill="FFFFFF"/>
         </w:rPr>
-        <w:t xml:space="preserve"> activity, therefore</w:t>
-      </w:r>
+        <w:t>it's</w:t>
+      </w:r>
+      <w:proofErr w:type="gramEnd"/>
       <w:r>
         <w:rPr>
           <w:rFonts w:ascii="Times New Roman" w:hAnsi="Times New Roman" w:cs="Times New Roman"/>
           <w:color w:val="000000"/>
           <w:shd w:val="clear" w:color="auto" w:fill="FFFFFF"/>
         </w:rPr>
-        <w:t xml:space="preserve"> these data</w:t>
+        <w:t xml:space="preserve"> activity</w:t>
+      </w:r>
+      <w:commentRangeEnd w:id="94"/>
+      <w:r>
+        <w:rPr>
+          <w:rStyle w:val="CommentReference"/>
+        </w:rPr>
+        <w:commentReference w:id="94"/>
       </w:r>
       <w:r>
         <w:rPr>
@@ -13917,7 +13940,7 @@
           <w:color w:val="000000"/>
           <w:shd w:val="clear" w:color="auto" w:fill="FFFFFF"/>
         </w:rPr>
-        <w:t xml:space="preserve"> suggest that </w:t>
+        <w:t>, therefore</w:t>
       </w:r>
       <w:r>
         <w:rPr>
@@ -13925,7 +13948,7 @@
           <w:color w:val="000000"/>
           <w:shd w:val="clear" w:color="auto" w:fill="FFFFFF"/>
         </w:rPr>
-        <w:t xml:space="preserve">their </w:t>
+        <w:t xml:space="preserve"> these data</w:t>
       </w:r>
       <w:r>
         <w:rPr>
@@ -13933,7 +13956,7 @@
           <w:color w:val="000000"/>
           <w:shd w:val="clear" w:color="auto" w:fill="FFFFFF"/>
         </w:rPr>
-        <w:t xml:space="preserve">transcriptional </w:t>
+        <w:t xml:space="preserve"> suggest that </w:t>
       </w:r>
       <w:r>
         <w:rPr>
@@ -13941,7 +13964,7 @@
           <w:color w:val="000000"/>
           <w:shd w:val="clear" w:color="auto" w:fill="FFFFFF"/>
         </w:rPr>
-        <w:t>up</w:t>
+        <w:t xml:space="preserve">their </w:t>
       </w:r>
       <w:r>
         <w:rPr>
@@ -13949,7 +13972,7 @@
           <w:color w:val="000000"/>
           <w:shd w:val="clear" w:color="auto" w:fill="FFFFFF"/>
         </w:rPr>
-        <w:t>-</w:t>
+        <w:t xml:space="preserve">transcriptional </w:t>
       </w:r>
       <w:r>
         <w:rPr>
@@ -13957,7 +13980,7 @@
           <w:color w:val="000000"/>
           <w:shd w:val="clear" w:color="auto" w:fill="FFFFFF"/>
         </w:rPr>
-        <w:t xml:space="preserve">regulation </w:t>
+        <w:t>up</w:t>
       </w:r>
       <w:r>
         <w:rPr>
@@ -13965,7 +13988,7 @@
           <w:color w:val="000000"/>
           <w:shd w:val="clear" w:color="auto" w:fill="FFFFFF"/>
         </w:rPr>
-        <w:t xml:space="preserve">could contribute to </w:t>
+        <w:t>-</w:t>
       </w:r>
       <w:r>
         <w:rPr>
@@ -13973,7 +13996,7 @@
           <w:color w:val="000000"/>
           <w:shd w:val="clear" w:color="auto" w:fill="FFFFFF"/>
         </w:rPr>
-        <w:t xml:space="preserve">the </w:t>
+        <w:t xml:space="preserve">regulation </w:t>
       </w:r>
       <w:r>
         <w:rPr>
@@ -13981,7 +14004,7 @@
           <w:color w:val="000000"/>
           <w:shd w:val="clear" w:color="auto" w:fill="FFFFFF"/>
         </w:rPr>
-        <w:t xml:space="preserve">induction of </w:t>
+        <w:t xml:space="preserve">could contribute to </w:t>
       </w:r>
       <w:r>
         <w:rPr>
@@ -13989,7 +14012,7 @@
           <w:color w:val="000000"/>
           <w:shd w:val="clear" w:color="auto" w:fill="FFFFFF"/>
         </w:rPr>
-        <w:t>li</w:t>
+        <w:t xml:space="preserve">the </w:t>
       </w:r>
       <w:r>
         <w:rPr>
@@ -13997,7 +14020,8 @@
           <w:color w:val="000000"/>
           <w:shd w:val="clear" w:color="auto" w:fill="FFFFFF"/>
         </w:rPr>
-        <w:t>polysis</w:t>
+        <w:lastRenderedPageBreak/>
+        <w:t xml:space="preserve">induction of </w:t>
       </w:r>
       <w:r>
         <w:rPr>
@@ -14005,9 +14029,25 @@
           <w:color w:val="000000"/>
           <w:shd w:val="clear" w:color="auto" w:fill="FFFFFF"/>
         </w:rPr>
+        <w:t>li</w:t>
+      </w:r>
+      <w:r>
+        <w:rPr>
+          <w:rFonts w:ascii="Times New Roman" w:hAnsi="Times New Roman" w:cs="Times New Roman"/>
+          <w:color w:val="000000"/>
+          <w:shd w:val="clear" w:color="auto" w:fill="FFFFFF"/>
+        </w:rPr>
+        <w:t>polysis</w:t>
+      </w:r>
+      <w:r>
+        <w:rPr>
+          <w:rFonts w:ascii="Times New Roman" w:hAnsi="Times New Roman" w:cs="Times New Roman"/>
+          <w:color w:val="000000"/>
+          <w:shd w:val="clear" w:color="auto" w:fill="FFFFFF"/>
+        </w:rPr>
         <w:t xml:space="preserve"> by GH</w:t>
       </w:r>
-      <w:ins w:id="92" w:author="Dave Bridges" w:date="2014-10-08T11:02:00Z">
+      <w:ins w:id="95" w:author="Dave Bridges" w:date="2014-10-08T11:02:00Z">
         <w:r>
           <w:rPr>
             <w:rFonts w:ascii="Times New Roman" w:hAnsi="Times New Roman" w:cs="Times New Roman"/>
@@ -14102,7 +14142,7 @@
         </w:rPr>
         <w:t xml:space="preserve"> and its induction could contribute to additional metabolic effects of GH</w:t>
       </w:r>
-      <w:ins w:id="93" w:author="Dave Bridges" w:date="2014-10-08T11:02:00Z">
+      <w:ins w:id="96" w:author="Dave Bridges" w:date="2014-10-08T11:02:00Z">
         <w:r>
           <w:rPr>
             <w:rFonts w:ascii="Times New Roman" w:hAnsi="Times New Roman" w:cs="Times New Roman"/>
@@ -15458,7 +15498,7 @@
         </w:rPr>
         <w:t xml:space="preserve">, </w:t>
       </w:r>
-      <w:commentRangeStart w:id="94"/>
+      <w:commentRangeStart w:id="97"/>
       <w:r>
         <w:rPr>
           <w:rFonts w:ascii="Times New Roman" w:hAnsi="Times New Roman" w:cs="Times New Roman"/>
@@ -15493,12 +15533,12 @@
         </w:rPr>
         <w:t xml:space="preserve"> white adipose tissue would be elevated.</w:t>
       </w:r>
-      <w:commentRangeEnd w:id="94"/>
+      <w:commentRangeEnd w:id="97"/>
       <w:r>
         <w:rPr>
           <w:rStyle w:val="CommentReference"/>
         </w:rPr>
-        <w:commentReference w:id="94"/>
+        <w:commentReference w:id="97"/>
       </w:r>
     </w:p>
     <w:p>
@@ -16290,7 +16330,7 @@
         </w:rPr>
         <w:t xml:space="preserve">.  In our study </w:t>
       </w:r>
-      <w:del w:id="95" w:author="Dave Bridges" w:date="2014-10-08T08:58:00Z">
+      <w:del w:id="98" w:author="Dave Bridges" w:date="2014-10-08T08:58:00Z">
         <w:r>
           <w:rPr>
             <w:rFonts w:ascii="Times New Roman" w:eastAsia="Times New Roman" w:hAnsi="Times New Roman" w:cs="Times New Roman"/>
@@ -16298,7 +16338,7 @@
           <w:delText xml:space="preserve">it's </w:delText>
         </w:r>
       </w:del>
-      <w:ins w:id="96" w:author="Dave Bridges" w:date="2014-10-08T08:58:00Z">
+      <w:ins w:id="99" w:author="Dave Bridges" w:date="2014-10-08T08:58:00Z">
         <w:r>
           <w:rPr>
             <w:rFonts w:ascii="Times New Roman" w:eastAsia="Times New Roman" w:hAnsi="Times New Roman" w:cs="Times New Roman"/>
@@ -16319,7 +16359,7 @@
         </w:rPr>
         <w:t xml:space="preserve">expression was not </w:t>
       </w:r>
-      <w:ins w:id="97" w:author="Dave Bridges" w:date="2014-10-08T08:58:00Z">
+      <w:ins w:id="100" w:author="Dave Bridges" w:date="2014-10-08T08:58:00Z">
         <w:r>
           <w:rPr>
             <w:rFonts w:ascii="Times New Roman" w:eastAsia="Times New Roman" w:hAnsi="Times New Roman" w:cs="Times New Roman"/>
@@ -16333,7 +16373,7 @@
         </w:rPr>
         <w:t>different in the acromegaly patients</w:t>
       </w:r>
-      <w:ins w:id="98" w:author="Dave Bridges" w:date="2014-10-08T08:58:00Z">
+      <w:ins w:id="101" w:author="Dave Bridges" w:date="2014-10-08T08:58:00Z">
         <w:r>
           <w:rPr>
             <w:rFonts w:ascii="Times New Roman" w:eastAsia="Times New Roman" w:hAnsi="Times New Roman" w:cs="Times New Roman"/>
@@ -16409,7 +16449,7 @@
         </w:rPr>
         <w:t xml:space="preserve">The cytokine modulators </w:t>
       </w:r>
-      <w:commentRangeStart w:id="99"/>
+      <w:commentRangeStart w:id="102"/>
       <w:r>
         <w:rPr>
           <w:rFonts w:ascii="Times New Roman" w:eastAsia="Times New Roman" w:hAnsi="Times New Roman" w:cs="Times New Roman"/>
@@ -16418,12 +16458,12 @@
         </w:rPr>
         <w:t>STAT6</w:t>
       </w:r>
-      <w:commentRangeEnd w:id="99"/>
+      <w:commentRangeEnd w:id="102"/>
       <w:r>
         <w:rPr>
           <w:rStyle w:val="CommentReference"/>
         </w:rPr>
-        <w:commentReference w:id="99"/>
+        <w:commentReference w:id="102"/>
       </w:r>
       <w:r>
         <w:rPr>
@@ -18153,7 +18193,7 @@
         </w:rPr>
         <w:t xml:space="preserve">play a stronger role in younger patients.  </w:t>
       </w:r>
-      <w:ins w:id="100" w:author="Dave Bridges" w:date="2014-10-09T13:41:00Z">
+      <w:ins w:id="103" w:author="Dave Bridges" w:date="2014-10-09T13:41:00Z">
         <w:r>
           <w:rPr>
             <w:rFonts w:ascii="Times New Roman" w:hAnsi="Times New Roman" w:cs="Times New Roman"/>
@@ -18161,7 +18201,7 @@
           <w:t xml:space="preserve">It should be noted, however that </w:t>
         </w:r>
       </w:ins>
-      <w:ins w:id="101" w:author="Dave Bridges" w:date="2014-10-09T13:44:00Z">
+      <w:ins w:id="104" w:author="Dave Bridges" w:date="2014-10-09T13:44:00Z">
         <w:r>
           <w:rPr>
             <w:rFonts w:ascii="Times New Roman" w:hAnsi="Times New Roman" w:cs="Times New Roman"/>
@@ -18169,7 +18209,7 @@
           <w:t>this</w:t>
         </w:r>
       </w:ins>
-      <w:ins w:id="102" w:author="Dave Bridges" w:date="2014-10-09T13:43:00Z">
+      <w:ins w:id="105" w:author="Dave Bridges" w:date="2014-10-09T13:43:00Z">
         <w:r>
           <w:rPr>
             <w:rFonts w:ascii="Times New Roman" w:hAnsi="Times New Roman" w:cs="Times New Roman"/>
@@ -18177,7 +18217,7 @@
           <w:t xml:space="preserve"> </w:t>
         </w:r>
       </w:ins>
-      <w:ins w:id="103" w:author="Dave Bridges" w:date="2014-10-09T13:44:00Z">
+      <w:ins w:id="106" w:author="Dave Bridges" w:date="2014-10-09T13:44:00Z">
         <w:r>
           <w:rPr>
             <w:rFonts w:ascii="Times New Roman" w:hAnsi="Times New Roman" w:cs="Times New Roman"/>
@@ -18185,7 +18225,7 @@
           <w:t>exploratory finding</w:t>
         </w:r>
       </w:ins>
-      <w:ins w:id="104" w:author="Dave Bridges" w:date="2014-10-09T13:43:00Z">
+      <w:ins w:id="107" w:author="Dave Bridges" w:date="2014-10-09T13:43:00Z">
         <w:r>
           <w:rPr>
             <w:rFonts w:ascii="Times New Roman" w:hAnsi="Times New Roman" w:cs="Times New Roman"/>
@@ -18193,7 +18233,7 @@
           <w:t xml:space="preserve"> was limited </w:t>
         </w:r>
       </w:ins>
-      <w:ins w:id="105" w:author="Dave Bridges" w:date="2014-10-09T13:44:00Z">
+      <w:ins w:id="108" w:author="Dave Bridges" w:date="2014-10-09T13:44:00Z">
         <w:r>
           <w:rPr>
             <w:rFonts w:ascii="Times New Roman" w:hAnsi="Times New Roman" w:cs="Times New Roman"/>
@@ -18201,7 +18241,7 @@
           <w:t>since we</w:t>
         </w:r>
       </w:ins>
-      <w:ins w:id="106" w:author="Dave Bridges" w:date="2014-10-09T13:43:00Z">
+      <w:ins w:id="109" w:author="Dave Bridges" w:date="2014-10-09T13:43:00Z">
         <w:r>
           <w:rPr>
             <w:rFonts w:ascii="Times New Roman" w:hAnsi="Times New Roman" w:cs="Times New Roman"/>
@@ -18209,7 +18249,7 @@
           <w:t xml:space="preserve"> only</w:t>
         </w:r>
       </w:ins>
-      <w:ins w:id="107" w:author="Dave Bridges" w:date="2014-10-09T13:41:00Z">
+      <w:ins w:id="110" w:author="Dave Bridges" w:date="2014-10-09T13:41:00Z">
         <w:r>
           <w:rPr>
             <w:rFonts w:ascii="Times New Roman" w:hAnsi="Times New Roman" w:cs="Times New Roman"/>
@@ -18217,7 +18257,7 @@
           <w:t xml:space="preserve"> </w:t>
         </w:r>
       </w:ins>
-      <w:ins w:id="108" w:author="Dave Bridges" w:date="2014-10-09T13:44:00Z">
+      <w:ins w:id="111" w:author="Dave Bridges" w:date="2014-10-09T13:44:00Z">
         <w:r>
           <w:rPr>
             <w:rFonts w:ascii="Times New Roman" w:hAnsi="Times New Roman" w:cs="Times New Roman"/>
@@ -18225,7 +18265,7 @@
           <w:t xml:space="preserve">had </w:t>
         </w:r>
       </w:ins>
-      <w:ins w:id="109" w:author="Dave Bridges" w:date="2014-10-09T13:41:00Z">
+      <w:ins w:id="112" w:author="Dave Bridges" w:date="2014-10-09T13:41:00Z">
         <w:r>
           <w:rPr>
             <w:rFonts w:ascii="Times New Roman" w:hAnsi="Times New Roman" w:cs="Times New Roman"/>
@@ -18247,7 +18287,7 @@
           <w:t xml:space="preserve"> patients over 60 in our study, so these </w:t>
         </w:r>
       </w:ins>
-      <w:ins w:id="110" w:author="Dave Bridges" w:date="2014-10-09T13:44:00Z">
+      <w:ins w:id="113" w:author="Dave Bridges" w:date="2014-10-09T13:44:00Z">
         <w:r>
           <w:rPr>
             <w:rFonts w:ascii="Times New Roman" w:hAnsi="Times New Roman" w:cs="Times New Roman"/>
@@ -18255,7 +18295,7 @@
           <w:t xml:space="preserve">age-dependent </w:t>
         </w:r>
       </w:ins>
-      <w:ins w:id="111" w:author="Dave Bridges" w:date="2014-10-09T13:41:00Z">
+      <w:ins w:id="114" w:author="Dave Bridges" w:date="2014-10-09T13:41:00Z">
         <w:r>
           <w:rPr>
             <w:rFonts w:ascii="Times New Roman" w:hAnsi="Times New Roman" w:cs="Times New Roman"/>
@@ -18529,7 +18569,23 @@
           <w:rFonts w:ascii="Times New Roman" w:hAnsi="Times New Roman" w:cs="Times New Roman"/>
           <w:bCs/>
         </w:rPr>
-        <w:t>This work utilized Metabolomics Core Services supported by grant U24 DK097153 of NIH Commo</w:t>
+        <w:t xml:space="preserve">This work utilized Metabolomics Core Services supported by grant U24 DK097153 of </w:t>
+      </w:r>
+      <w:ins w:id="115" w:author="Dave Bridges" w:date="2014-10-12T19:36:00Z">
+        <w:r>
+          <w:rPr>
+            <w:rFonts w:ascii="Times New Roman" w:hAnsi="Times New Roman" w:cs="Times New Roman"/>
+            <w:bCs/>
+          </w:rPr>
+          <w:t xml:space="preserve">the </w:t>
+        </w:r>
+      </w:ins>
+      <w:r>
+        <w:rPr>
+          <w:rFonts w:ascii="Times New Roman" w:hAnsi="Times New Roman" w:cs="Times New Roman"/>
+          <w:bCs/>
+        </w:rPr>
+        <w:t>NIH Commo</w:t>
       </w:r>
       <w:r>
         <w:rPr>
@@ -20800,7 +20856,7 @@
         </w:rPr>
         <w:t>acromegaly and blue for controls.</w:t>
       </w:r>
-      <w:ins w:id="112" w:author="Dave Bridges" w:date="2014-10-12T18:35:00Z">
+      <w:ins w:id="116" w:author="Dave Bridges" w:date="2014-10-12T18:35:00Z">
         <w:r>
           <w:rPr>
             <w:rFonts w:ascii="Times New Roman" w:hAnsi="Times New Roman" w:cs="Times New Roman"/>
@@ -20849,7 +20905,7 @@
           <w:t>&lt;0.05) between acromegaly and control subjects.</w:t>
         </w:r>
       </w:ins>
-      <w:ins w:id="113" w:author="Dave Bridges" w:date="2014-10-12T18:36:00Z">
+      <w:ins w:id="117" w:author="Dave Bridges" w:date="2014-10-12T18:36:00Z">
         <w:r>
           <w:rPr>
             <w:rFonts w:ascii="Times New Roman" w:hAnsi="Times New Roman" w:cs="Times New Roman"/>
@@ -20858,7 +20914,7 @@
           <w:t xml:space="preserve">  Each dot represents the log2 fold change</w:t>
         </w:r>
       </w:ins>
-      <w:ins w:id="114" w:author="Dave Bridges" w:date="2014-10-12T18:37:00Z">
+      <w:ins w:id="118" w:author="Dave Bridges" w:date="2014-10-12T18:37:00Z">
         <w:r>
           <w:rPr>
             <w:rFonts w:ascii="Times New Roman" w:hAnsi="Times New Roman" w:cs="Times New Roman"/>
@@ -20867,7 +20923,7 @@
           <w:t xml:space="preserve"> for acromegaly</w:t>
         </w:r>
       </w:ins>
-      <w:ins w:id="115" w:author="Dave Bridges" w:date="2014-10-12T18:36:00Z">
+      <w:ins w:id="119" w:author="Dave Bridges" w:date="2014-10-12T18:36:00Z">
         <w:r>
           <w:rPr>
             <w:rFonts w:ascii="Times New Roman" w:hAnsi="Times New Roman" w:cs="Times New Roman"/>
@@ -20892,7 +20948,7 @@
           <w:t xml:space="preserve"> fold change between</w:t>
         </w:r>
       </w:ins>
-      <w:ins w:id="116" w:author="Dave Bridges" w:date="2014-10-12T18:37:00Z">
+      <w:ins w:id="120" w:author="Dave Bridges" w:date="2014-10-12T18:37:00Z">
         <w:r>
           <w:rPr>
             <w:rFonts w:ascii="Times New Roman" w:hAnsi="Times New Roman" w:cs="Times New Roman"/>
@@ -20917,7 +20973,7 @@
           <w:t xml:space="preserve"> line with a lower slope, showing that on average the fold change for older patients is smaller than </w:t>
         </w:r>
       </w:ins>
-      <w:ins w:id="117" w:author="Dave Bridges" w:date="2014-10-12T18:38:00Z">
+      <w:ins w:id="121" w:author="Dave Bridges" w:date="2014-10-12T18:38:00Z">
         <w:r>
           <w:rPr>
             <w:rFonts w:ascii="Times New Roman" w:hAnsi="Times New Roman" w:cs="Times New Roman"/>
@@ -20926,7 +20982,7 @@
           <w:t>the</w:t>
         </w:r>
       </w:ins>
-      <w:ins w:id="118" w:author="Dave Bridges" w:date="2014-10-12T18:37:00Z">
+      <w:ins w:id="122" w:author="Dave Bridges" w:date="2014-10-12T18:37:00Z">
         <w:r>
           <w:rPr>
             <w:rFonts w:ascii="Times New Roman" w:hAnsi="Times New Roman" w:cs="Times New Roman"/>
@@ -20935,7 +20991,7 @@
           <w:t xml:space="preserve"> </w:t>
         </w:r>
       </w:ins>
-      <w:ins w:id="119" w:author="Dave Bridges" w:date="2014-10-12T18:38:00Z">
+      <w:ins w:id="123" w:author="Dave Bridges" w:date="2014-10-12T18:38:00Z">
         <w:r>
           <w:rPr>
             <w:rFonts w:ascii="Times New Roman" w:hAnsi="Times New Roman" w:cs="Times New Roman"/>
@@ -21020,7 +21076,7 @@
         </w:rPr>
         <w:t xml:space="preserve">Expression of </w:t>
       </w:r>
-      <w:ins w:id="120" w:author="Dave Bridges" w:date="2014-10-12T18:46:00Z">
+      <w:ins w:id="124" w:author="Dave Bridges" w:date="2014-10-12T18:46:00Z">
         <w:r>
           <w:rPr>
             <w:rFonts w:ascii="Times New Roman" w:hAnsi="Times New Roman" w:cs="Times New Roman"/>
@@ -21044,7 +21100,7 @@
         </w:rPr>
         <w:t xml:space="preserve"> and </w:t>
       </w:r>
-      <w:ins w:id="121" w:author="Dave Bridges" w:date="2014-10-12T18:46:00Z">
+      <w:ins w:id="125" w:author="Dave Bridges" w:date="2014-10-12T18:46:00Z">
         <w:r>
           <w:rPr>
             <w:rFonts w:ascii="Times New Roman" w:hAnsi="Times New Roman" w:cs="Times New Roman"/>
@@ -21119,7 +21175,7 @@
         </w:rPr>
         <w:t xml:space="preserve"> (</w:t>
       </w:r>
-      <w:ins w:id="122" w:author="Dave Bridges" w:date="2014-10-12T19:18:00Z">
+      <w:ins w:id="126" w:author="Dave Bridges" w:date="2014-10-12T19:18:00Z">
         <w:r>
           <w:rPr>
             <w:rFonts w:ascii="Times New Roman" w:hAnsi="Times New Roman" w:cs="Times New Roman"/>
@@ -21128,7 +21184,7 @@
           <w:t>C</w:t>
         </w:r>
       </w:ins>
-      <w:del w:id="123" w:author="Dave Bridges" w:date="2014-10-12T19:18:00Z">
+      <w:del w:id="127" w:author="Dave Bridges" w:date="2014-10-12T19:18:00Z">
         <w:r>
           <w:rPr>
             <w:rFonts w:ascii="Times New Roman" w:hAnsi="Times New Roman" w:cs="Times New Roman"/>
@@ -21203,7 +21259,7 @@
         </w:rPr>
         <w:t>(</w:t>
       </w:r>
-      <w:del w:id="124" w:author="Dave Bridges" w:date="2014-10-12T19:19:00Z">
+      <w:del w:id="128" w:author="Dave Bridges" w:date="2014-10-12T19:19:00Z">
         <w:r>
           <w:rPr>
             <w:rFonts w:ascii="Times New Roman" w:hAnsi="Times New Roman" w:cs="Times New Roman"/>
@@ -21212,7 +21268,7 @@
           <w:delText>C</w:delText>
         </w:r>
       </w:del>
-      <w:ins w:id="125" w:author="Dave Bridges" w:date="2014-10-12T19:19:00Z">
+      <w:ins w:id="129" w:author="Dave Bridges" w:date="2014-10-12T19:19:00Z">
         <w:r>
           <w:rPr>
             <w:rFonts w:ascii="Times New Roman" w:hAnsi="Times New Roman" w:cs="Times New Roman"/>
@@ -21242,7 +21298,7 @@
         </w:rPr>
         <w:t>(</w:t>
       </w:r>
-      <w:del w:id="126" w:author="Dave Bridges" w:date="2014-10-12T19:18:00Z">
+      <w:del w:id="130" w:author="Dave Bridges" w:date="2014-10-12T19:18:00Z">
         <w:r>
           <w:rPr>
             <w:rFonts w:ascii="Times New Roman" w:hAnsi="Times New Roman" w:cs="Times New Roman"/>
@@ -21251,7 +21307,7 @@
           <w:delText>D</w:delText>
         </w:r>
       </w:del>
-      <w:ins w:id="127" w:author="Dave Bridges" w:date="2014-10-12T19:18:00Z">
+      <w:ins w:id="131" w:author="Dave Bridges" w:date="2014-10-12T19:18:00Z">
         <w:r>
           <w:rPr>
             <w:rFonts w:ascii="Times New Roman" w:hAnsi="Times New Roman" w:cs="Times New Roman"/>
@@ -21302,7 +21358,7 @@
         </w:rPr>
         <w:t>&lt;0.05</w:t>
       </w:r>
-      <w:ins w:id="128" w:author="Dave Bridges" w:date="2014-10-12T19:19:00Z">
+      <w:ins w:id="132" w:author="Dave Bridges" w:date="2014-10-12T19:19:00Z">
         <w:r>
           <w:rPr>
             <w:rFonts w:ascii="Times New Roman" w:hAnsi="Times New Roman" w:cs="Times New Roman"/>
@@ -21315,7 +21371,49 @@
             <w:rFonts w:ascii="Times New Roman" w:hAnsi="Times New Roman" w:cs="Times New Roman"/>
             <w:bCs/>
           </w:rPr>
-          <w:t xml:space="preserve">p-value see the text or Supplementary </w:t>
+          <w:t>p-value</w:t>
+        </w:r>
+      </w:ins>
+      <w:ins w:id="133" w:author="Dave Bridges" w:date="2014-10-12T19:36:00Z">
+        <w:r>
+          <w:rPr>
+            <w:rFonts w:ascii="Times New Roman" w:hAnsi="Times New Roman" w:cs="Times New Roman"/>
+            <w:bCs/>
+          </w:rPr>
+          <w:t>s (</w:t>
+        </w:r>
+        <w:proofErr w:type="spellStart"/>
+        <w:r>
+          <w:rPr>
+            <w:rFonts w:ascii="Times New Roman" w:hAnsi="Times New Roman" w:cs="Times New Roman"/>
+            <w:bCs/>
+          </w:rPr>
+          <w:t>q</w:t>
+        </w:r>
+        <w:r>
+          <w:rPr>
+            <w:rFonts w:ascii="Times New Roman" w:hAnsi="Times New Roman" w:cs="Times New Roman"/>
+            <w:bCs/>
+            <w:vertAlign w:val="subscript"/>
+          </w:rPr>
+          <w:t>age</w:t>
+        </w:r>
+        <w:proofErr w:type="spellEnd"/>
+        <w:r>
+          <w:rPr>
+            <w:rFonts w:ascii="Times New Roman" w:hAnsi="Times New Roman" w:cs="Times New Roman"/>
+            <w:bCs/>
+          </w:rPr>
+          <w:t>)</w:t>
+        </w:r>
+      </w:ins>
+      <w:ins w:id="134" w:author="Dave Bridges" w:date="2014-10-12T19:19:00Z">
+        <w:r>
+          <w:rPr>
+            <w:rFonts w:ascii="Times New Roman" w:hAnsi="Times New Roman" w:cs="Times New Roman"/>
+            <w:bCs/>
+          </w:rPr>
+          <w:t xml:space="preserve"> see the text or </w:t>
         </w:r>
         <w:r>
           <w:rPr>
@@ -21323,7 +21421,7 @@
             <w:bCs/>
           </w:rPr>
           <w:lastRenderedPageBreak/>
-          <w:t>Table 1</w:t>
+          <w:t>Supplementary Table 1</w:t>
         </w:r>
       </w:ins>
       <w:r>
@@ -23584,12 +23682,12 @@
 
 <file path=word/comments.xml><?xml version="1.0" encoding="utf-8"?>
 <w:comments xmlns:wpc="http://schemas.microsoft.com/office/word/2010/wordprocessingCanvas" xmlns:mo="http://schemas.microsoft.com/office/mac/office/2008/main" xmlns:mc="http://schemas.openxmlformats.org/markup-compatibility/2006" xmlns:mv="urn:schemas-microsoft-com:mac:vml" xmlns:o="urn:schemas-microsoft-com:office:office" xmlns:r="http://schemas.openxmlformats.org/officeDocument/2006/relationships" xmlns:m="http://schemas.openxmlformats.org/officeDocument/2006/math" xmlns:v="urn:schemas-microsoft-com:vml" xmlns:wp14="http://schemas.microsoft.com/office/word/2010/wordprocessingDrawing" xmlns:wp="http://schemas.openxmlformats.org/drawingml/2006/wordprocessingDrawing" xmlns:w10="urn:schemas-microsoft-com:office:word" xmlns:w="http://schemas.openxmlformats.org/wordprocessingml/2006/main" xmlns:w14="http://schemas.microsoft.com/office/word/2010/wordml" xmlns:wpg="http://schemas.microsoft.com/office/word/2010/wordprocessingGroup" xmlns:wpi="http://schemas.microsoft.com/office/word/2010/wordprocessingInk" xmlns:wne="http://schemas.microsoft.com/office/word/2006/wordml" xmlns:wps="http://schemas.microsoft.com/office/word/2010/wordprocessingShape" mc:Ignorable="w14 wp14">
-  <w:comment w:id="7" w:author="Dave Bridges" w:date="2014-10-09T13:45:00Z" w:initials="DB">
+  <w:comment w:id="8" w:author="Dave Bridges" w:date="2014-10-09T13:45:00Z" w:initials="DB">
     <w:p>
       <w:pPr>
         <w:pStyle w:val="CommentText"/>
       </w:pPr>
-      <w:ins w:id="14" w:author="Dave Bridges" w:date="2014-10-09T13:44:00Z">
+      <w:ins w:id="15" w:author="Dave Bridges" w:date="2014-10-09T13:44:00Z">
         <w:r>
           <w:rPr>
             <w:rStyle w:val="CommentReference"/>
@@ -23605,7 +23703,7 @@
       </w:r>
     </w:p>
   </w:comment>
-  <w:comment w:id="20" w:author="Dave Bridges" w:date="2014-10-08T08:08:00Z" w:initials="DB">
+  <w:comment w:id="21" w:author="Dave Bridges" w:date="2014-10-08T08:08:00Z" w:initials="DB">
     <w:p>
       <w:pPr>
         <w:pStyle w:val="CommentText"/>
@@ -23624,7 +23722,7 @@
       </w:r>
     </w:p>
   </w:comment>
-  <w:comment w:id="21" w:author="Irit Hochberg" w:date="2014-10-06T15:16:00Z" w:initials="IH">
+  <w:comment w:id="22" w:author="Irit Hochberg" w:date="2014-10-06T15:16:00Z" w:initials="IH">
     <w:p>
       <w:pPr>
         <w:pStyle w:val="CommentText"/>
@@ -23640,7 +23738,7 @@
       </w:r>
     </w:p>
   </w:comment>
-  <w:comment w:id="22" w:author="Dave Bridges" w:date="2014-10-09T13:20:00Z" w:initials="DB">
+  <w:comment w:id="23" w:author="Dave Bridges" w:date="2014-10-09T13:20:00Z" w:initials="DB">
     <w:p>
       <w:pPr>
         <w:pStyle w:val="CommentText"/>
@@ -23659,7 +23757,7 @@
       </w:r>
     </w:p>
   </w:comment>
-  <w:comment w:id="23" w:author="Dave Bridges" w:date="2014-10-05T08:32:00Z" w:initials="DB">
+  <w:comment w:id="24" w:author="Dave Bridges" w:date="2014-10-05T08:32:00Z" w:initials="DB">
     <w:p>
       <w:pPr>
         <w:pStyle w:val="CommentText"/>
@@ -23678,7 +23776,7 @@
       </w:r>
     </w:p>
   </w:comment>
-  <w:comment w:id="29" w:author="Dave Bridges" w:date="2014-10-08T08:11:00Z" w:initials="DB">
+  <w:comment w:id="30" w:author="Dave Bridges" w:date="2014-10-08T08:11:00Z" w:initials="DB">
     <w:p>
       <w:pPr>
         <w:pStyle w:val="CommentText"/>
@@ -23697,12 +23795,12 @@
       </w:r>
     </w:p>
   </w:comment>
-  <w:comment w:id="79" w:author="Dave Bridges" w:date="2014-10-08T08:17:00Z" w:initials="DB">
+  <w:comment w:id="80" w:author="Dave Bridges" w:date="2014-10-08T08:17:00Z" w:initials="DB">
     <w:p>
       <w:pPr>
         <w:pStyle w:val="CommentText"/>
       </w:pPr>
-      <w:ins w:id="81" w:author="Dave Bridges" w:date="2014-10-08T08:16:00Z">
+      <w:ins w:id="82" w:author="Dave Bridges" w:date="2014-10-08T08:16:00Z">
         <w:r>
           <w:rPr>
             <w:rStyle w:val="CommentReference"/>
@@ -23756,7 +23854,7 @@
       </w:r>
     </w:p>
   </w:comment>
-  <w:comment w:id="94" w:author="Dave Bridges" w:date="2014-10-05T09:43:00Z" w:initials="DB">
+  <w:comment w:id="94" w:author="Dave Bridges" w:date="2014-10-12T19:38:00Z" w:initials="DB">
     <w:p>
       <w:pPr>
         <w:pStyle w:val="CommentText"/>
@@ -23771,11 +23869,30 @@
         <w:rPr>
           <w:rtl/>
         </w:rPr>
-        <w:t>could say something here about genes involved in protein degratdation as well</w:t>
+        <w:t>what does "its" refer to here</w:t>
       </w:r>
     </w:p>
   </w:comment>
-  <w:comment w:id="99" w:author="Dave Bridges" w:date="2014-10-05T09:02:00Z" w:initials="DB">
+  <w:comment w:id="97" w:author="Dave Bridges" w:date="2014-10-05T09:43:00Z" w:initials="DB">
+    <w:p>
+      <w:pPr>
+        <w:pStyle w:val="CommentText"/>
+      </w:pPr>
+      <w:r>
+        <w:rPr>
+          <w:rStyle w:val="CommentReference"/>
+        </w:rPr>
+        <w:annotationRef/>
+      </w:r>
+      <w:r>
+        <w:rPr>
+          <w:rtl/>
+        </w:rPr>
+        <w:t>could say something here about genes involved in protein degratdation as well</w:t>
+      </w:r>
+    </w:p>
+  </w:comment>
+  <w:comment w:id="102" w:author="Dave Bridges" w:date="2014-10-05T09:02:00Z" w:initials="DB">
     <w:p>
       <w:pPr>
         <w:pStyle w:val="CommentText"/>
@@ -23903,7 +24020,7 @@
         <w:rStyle w:val="PageNumber"/>
         <w:noProof/>
       </w:rPr>
-      <w:t>10</w:t>
+      <w:t>1</w:t>
     </w:r>
     <w:r>
       <w:rPr>
@@ -26705,7 +26822,7 @@
 </file>
 
 <file path=customXml/itemProps1.xml><?xml version="1.0" encoding="utf-8"?>
-<ds:datastoreItem xmlns:ds="http://schemas.openxmlformats.org/officeDocument/2006/customXml" ds:itemID="{7B6F8581-CE39-514C-AF84-341BC303970A}">
+<ds:datastoreItem xmlns:ds="http://schemas.openxmlformats.org/officeDocument/2006/customXml" ds:itemID="{598ACA56-3E21-9D40-80FA-5F701BFA9A3E}">
   <ds:schemaRefs>
     <ds:schemaRef ds:uri="http://schemas.openxmlformats.org/officeDocument/2006/bibliography"/>
   </ds:schemaRefs>
@@ -26713,6 +26830,262 @@
 </file>
 
 <file path=customXml/itemProps10.xml><?xml version="1.0" encoding="utf-8"?>
+<ds:datastoreItem xmlns:ds="http://schemas.openxmlformats.org/officeDocument/2006/customXml" ds:itemID="{CFF9B235-C6F9-D148-BC6D-144ABBDCD590}">
+  <ds:schemaRefs>
+    <ds:schemaRef ds:uri="http://schemas.openxmlformats.org/officeDocument/2006/bibliography"/>
+  </ds:schemaRefs>
+</ds:datastoreItem>
+</file>
+
+<file path=customXml/itemProps11.xml><?xml version="1.0" encoding="utf-8"?>
+<ds:datastoreItem xmlns:ds="http://schemas.openxmlformats.org/officeDocument/2006/customXml" ds:itemID="{C52DA2CF-9D4E-AA46-9076-5E3BB85F27BB}">
+  <ds:schemaRefs>
+    <ds:schemaRef ds:uri="http://schemas.openxmlformats.org/officeDocument/2006/bibliography"/>
+  </ds:schemaRefs>
+</ds:datastoreItem>
+</file>
+
+<file path=customXml/itemProps12.xml><?xml version="1.0" encoding="utf-8"?>
+<ds:datastoreItem xmlns:ds="http://schemas.openxmlformats.org/officeDocument/2006/customXml" ds:itemID="{496881B0-B9DB-B34E-8CBB-834C0115EF42}">
+  <ds:schemaRefs>
+    <ds:schemaRef ds:uri="http://schemas.openxmlformats.org/officeDocument/2006/bibliography"/>
+  </ds:schemaRefs>
+</ds:datastoreItem>
+</file>
+
+<file path=customXml/itemProps13.xml><?xml version="1.0" encoding="utf-8"?>
+<ds:datastoreItem xmlns:ds="http://schemas.openxmlformats.org/officeDocument/2006/customXml" ds:itemID="{0777A667-7E12-F443-929B-6AAB3CB2B7D9}">
+  <ds:schemaRefs>
+    <ds:schemaRef ds:uri="http://schemas.openxmlformats.org/officeDocument/2006/bibliography"/>
+  </ds:schemaRefs>
+</ds:datastoreItem>
+</file>
+
+<file path=customXml/itemProps14.xml><?xml version="1.0" encoding="utf-8"?>
+<ds:datastoreItem xmlns:ds="http://schemas.openxmlformats.org/officeDocument/2006/customXml" ds:itemID="{B3E5829D-AA9A-7F43-9D5B-977521FF4366}">
+  <ds:schemaRefs>
+    <ds:schemaRef ds:uri="http://schemas.openxmlformats.org/officeDocument/2006/bibliography"/>
+  </ds:schemaRefs>
+</ds:datastoreItem>
+</file>
+
+<file path=customXml/itemProps15.xml><?xml version="1.0" encoding="utf-8"?>
+<ds:datastoreItem xmlns:ds="http://schemas.openxmlformats.org/officeDocument/2006/customXml" ds:itemID="{4F8092AF-B30B-2B44-8224-55F0DC19F6B4}">
+  <ds:schemaRefs>
+    <ds:schemaRef ds:uri="http://schemas.openxmlformats.org/officeDocument/2006/bibliography"/>
+  </ds:schemaRefs>
+</ds:datastoreItem>
+</file>
+
+<file path=customXml/itemProps16.xml><?xml version="1.0" encoding="utf-8"?>
+<ds:datastoreItem xmlns:ds="http://schemas.openxmlformats.org/officeDocument/2006/customXml" ds:itemID="{35BF5208-EB9C-2440-9DAA-F881B5EA81F3}">
+  <ds:schemaRefs>
+    <ds:schemaRef ds:uri="http://schemas.openxmlformats.org/officeDocument/2006/bibliography"/>
+  </ds:schemaRefs>
+</ds:datastoreItem>
+</file>
+
+<file path=customXml/itemProps17.xml><?xml version="1.0" encoding="utf-8"?>
+<ds:datastoreItem xmlns:ds="http://schemas.openxmlformats.org/officeDocument/2006/customXml" ds:itemID="{5AD689A6-B126-5A40-A9B6-CBBD22AA96A1}">
+  <ds:schemaRefs>
+    <ds:schemaRef ds:uri="http://schemas.openxmlformats.org/officeDocument/2006/bibliography"/>
+  </ds:schemaRefs>
+</ds:datastoreItem>
+</file>
+
+<file path=customXml/itemProps18.xml><?xml version="1.0" encoding="utf-8"?>
+<ds:datastoreItem xmlns:ds="http://schemas.openxmlformats.org/officeDocument/2006/customXml" ds:itemID="{4CF44522-9FBD-B549-9711-255FD5E77615}">
+  <ds:schemaRefs>
+    <ds:schemaRef ds:uri="http://schemas.openxmlformats.org/officeDocument/2006/bibliography"/>
+  </ds:schemaRefs>
+</ds:datastoreItem>
+</file>
+
+<file path=customXml/itemProps19.xml><?xml version="1.0" encoding="utf-8"?>
+<ds:datastoreItem xmlns:ds="http://schemas.openxmlformats.org/officeDocument/2006/customXml" ds:itemID="{943910BE-F9C7-CB46-B475-9444F2E009C0}">
+  <ds:schemaRefs>
+    <ds:schemaRef ds:uri="http://schemas.openxmlformats.org/officeDocument/2006/bibliography"/>
+  </ds:schemaRefs>
+</ds:datastoreItem>
+</file>
+
+<file path=customXml/itemProps2.xml><?xml version="1.0" encoding="utf-8"?>
+<ds:datastoreItem xmlns:ds="http://schemas.openxmlformats.org/officeDocument/2006/customXml" ds:itemID="{DCCCDBBF-B643-5947-9709-A6352FAA4AC4}">
+  <ds:schemaRefs>
+    <ds:schemaRef ds:uri="http://schemas.openxmlformats.org/officeDocument/2006/bibliography"/>
+  </ds:schemaRefs>
+</ds:datastoreItem>
+</file>
+
+<file path=customXml/itemProps20.xml><?xml version="1.0" encoding="utf-8"?>
+<ds:datastoreItem xmlns:ds="http://schemas.openxmlformats.org/officeDocument/2006/customXml" ds:itemID="{A3E331B5-29AB-F441-AD7E-F09525A8DCC2}">
+  <ds:schemaRefs>
+    <ds:schemaRef ds:uri="http://schemas.openxmlformats.org/officeDocument/2006/bibliography"/>
+  </ds:schemaRefs>
+</ds:datastoreItem>
+</file>
+
+<file path=customXml/itemProps21.xml><?xml version="1.0" encoding="utf-8"?>
+<ds:datastoreItem xmlns:ds="http://schemas.openxmlformats.org/officeDocument/2006/customXml" ds:itemID="{51F00121-F76D-A243-93E2-FB9C7DF17157}">
+  <ds:schemaRefs>
+    <ds:schemaRef ds:uri="http://schemas.openxmlformats.org/officeDocument/2006/bibliography"/>
+  </ds:schemaRefs>
+</ds:datastoreItem>
+</file>
+
+<file path=customXml/itemProps22.xml><?xml version="1.0" encoding="utf-8"?>
+<ds:datastoreItem xmlns:ds="http://schemas.openxmlformats.org/officeDocument/2006/customXml" ds:itemID="{90EF17B3-0E31-C54F-A7F0-EEFAA296FAFE}">
+  <ds:schemaRefs>
+    <ds:schemaRef ds:uri="http://schemas.openxmlformats.org/officeDocument/2006/bibliography"/>
+  </ds:schemaRefs>
+</ds:datastoreItem>
+</file>
+
+<file path=customXml/itemProps23.xml><?xml version="1.0" encoding="utf-8"?>
+<ds:datastoreItem xmlns:ds="http://schemas.openxmlformats.org/officeDocument/2006/customXml" ds:itemID="{860715A3-F1D3-41D0-8A4A-3D9EEB35C92B}">
+  <ds:schemaRefs>
+    <ds:schemaRef ds:uri="http://schemas.openxmlformats.org/officeDocument/2006/bibliography"/>
+  </ds:schemaRefs>
+</ds:datastoreItem>
+</file>
+
+<file path=customXml/itemProps24.xml><?xml version="1.0" encoding="utf-8"?>
+<ds:datastoreItem xmlns:ds="http://schemas.openxmlformats.org/officeDocument/2006/customXml" ds:itemID="{4723284E-BBDD-814D-84B6-2791B137FF5A}">
+  <ds:schemaRefs>
+    <ds:schemaRef ds:uri="http://schemas.openxmlformats.org/officeDocument/2006/bibliography"/>
+  </ds:schemaRefs>
+</ds:datastoreItem>
+</file>
+
+<file path=customXml/itemProps25.xml><?xml version="1.0" encoding="utf-8"?>
+<ds:datastoreItem xmlns:ds="http://schemas.openxmlformats.org/officeDocument/2006/customXml" ds:itemID="{9BC2A45D-3755-8D47-AB54-BA1A0EDFECC2}">
+  <ds:schemaRefs>
+    <ds:schemaRef ds:uri="http://schemas.openxmlformats.org/officeDocument/2006/bibliography"/>
+  </ds:schemaRefs>
+</ds:datastoreItem>
+</file>
+
+<file path=customXml/itemProps26.xml><?xml version="1.0" encoding="utf-8"?>
+<ds:datastoreItem xmlns:ds="http://schemas.openxmlformats.org/officeDocument/2006/customXml" ds:itemID="{E610AA74-F715-9A47-B414-662BB00DB94F}">
+  <ds:schemaRefs>
+    <ds:schemaRef ds:uri="http://schemas.openxmlformats.org/officeDocument/2006/bibliography"/>
+  </ds:schemaRefs>
+</ds:datastoreItem>
+</file>
+
+<file path=customXml/itemProps27.xml><?xml version="1.0" encoding="utf-8"?>
+<ds:datastoreItem xmlns:ds="http://schemas.openxmlformats.org/officeDocument/2006/customXml" ds:itemID="{1C8432F3-B0B6-2543-8448-0DA213881513}">
+  <ds:schemaRefs>
+    <ds:schemaRef ds:uri="http://schemas.openxmlformats.org/officeDocument/2006/bibliography"/>
+  </ds:schemaRefs>
+</ds:datastoreItem>
+</file>
+
+<file path=customXml/itemProps28.xml><?xml version="1.0" encoding="utf-8"?>
+<ds:datastoreItem xmlns:ds="http://schemas.openxmlformats.org/officeDocument/2006/customXml" ds:itemID="{C1B91971-4EA3-0B42-AB6D-F3B283E4D7FD}">
+  <ds:schemaRefs>
+    <ds:schemaRef ds:uri="http://schemas.openxmlformats.org/officeDocument/2006/bibliography"/>
+  </ds:schemaRefs>
+</ds:datastoreItem>
+</file>
+
+<file path=customXml/itemProps29.xml><?xml version="1.0" encoding="utf-8"?>
+<ds:datastoreItem xmlns:ds="http://schemas.openxmlformats.org/officeDocument/2006/customXml" ds:itemID="{7490F7A5-9701-6744-B299-1CA544D85F58}">
+  <ds:schemaRefs>
+    <ds:schemaRef ds:uri="http://schemas.openxmlformats.org/officeDocument/2006/bibliography"/>
+  </ds:schemaRefs>
+</ds:datastoreItem>
+</file>
+
+<file path=customXml/itemProps3.xml><?xml version="1.0" encoding="utf-8"?>
+<ds:datastoreItem xmlns:ds="http://schemas.openxmlformats.org/officeDocument/2006/customXml" ds:itemID="{5E0DCF27-1033-5A47-8BA6-687A65A25CA0}">
+  <ds:schemaRefs>
+    <ds:schemaRef ds:uri="http://schemas.openxmlformats.org/officeDocument/2006/bibliography"/>
+  </ds:schemaRefs>
+</ds:datastoreItem>
+</file>
+
+<file path=customXml/itemProps30.xml><?xml version="1.0" encoding="utf-8"?>
+<ds:datastoreItem xmlns:ds="http://schemas.openxmlformats.org/officeDocument/2006/customXml" ds:itemID="{72505652-3BC7-B242-BE66-97D37263AA5A}">
+  <ds:schemaRefs>
+    <ds:schemaRef ds:uri="http://schemas.openxmlformats.org/officeDocument/2006/bibliography"/>
+  </ds:schemaRefs>
+</ds:datastoreItem>
+</file>
+
+<file path=customXml/itemProps31.xml><?xml version="1.0" encoding="utf-8"?>
+<ds:datastoreItem xmlns:ds="http://schemas.openxmlformats.org/officeDocument/2006/customXml" ds:itemID="{A5151F4B-9F9F-A746-938F-03487CA36C7C}">
+  <ds:schemaRefs>
+    <ds:schemaRef ds:uri="http://schemas.openxmlformats.org/officeDocument/2006/bibliography"/>
+  </ds:schemaRefs>
+</ds:datastoreItem>
+</file>
+
+<file path=customXml/itemProps32.xml><?xml version="1.0" encoding="utf-8"?>
+<ds:datastoreItem xmlns:ds="http://schemas.openxmlformats.org/officeDocument/2006/customXml" ds:itemID="{9A79CF24-1FB2-9D49-AD47-67B63D206B8D}">
+  <ds:schemaRefs>
+    <ds:schemaRef ds:uri="http://schemas.openxmlformats.org/officeDocument/2006/bibliography"/>
+  </ds:schemaRefs>
+</ds:datastoreItem>
+</file>
+
+<file path=customXml/itemProps33.xml><?xml version="1.0" encoding="utf-8"?>
+<ds:datastoreItem xmlns:ds="http://schemas.openxmlformats.org/officeDocument/2006/customXml" ds:itemID="{F1654E06-DC8E-6C44-8B51-5574836A2976}">
+  <ds:schemaRefs>
+    <ds:schemaRef ds:uri="http://schemas.openxmlformats.org/officeDocument/2006/bibliography"/>
+  </ds:schemaRefs>
+</ds:datastoreItem>
+</file>
+
+<file path=customXml/itemProps34.xml><?xml version="1.0" encoding="utf-8"?>
+<ds:datastoreItem xmlns:ds="http://schemas.openxmlformats.org/officeDocument/2006/customXml" ds:itemID="{E0D15CA0-9E61-B546-8F92-48FC4759D3E5}">
+  <ds:schemaRefs>
+    <ds:schemaRef ds:uri="http://schemas.openxmlformats.org/officeDocument/2006/bibliography"/>
+  </ds:schemaRefs>
+</ds:datastoreItem>
+</file>
+
+<file path=customXml/itemProps35.xml><?xml version="1.0" encoding="utf-8"?>
+<ds:datastoreItem xmlns:ds="http://schemas.openxmlformats.org/officeDocument/2006/customXml" ds:itemID="{8A15BF31-4E84-4140-B82B-583826DF611C}">
+  <ds:schemaRefs>
+    <ds:schemaRef ds:uri="http://schemas.openxmlformats.org/officeDocument/2006/bibliography"/>
+  </ds:schemaRefs>
+</ds:datastoreItem>
+</file>
+
+<file path=customXml/itemProps36.xml><?xml version="1.0" encoding="utf-8"?>
+<ds:datastoreItem xmlns:ds="http://schemas.openxmlformats.org/officeDocument/2006/customXml" ds:itemID="{DB298473-03F7-4597-BC2A-56D125204F67}">
+  <ds:schemaRefs>
+    <ds:schemaRef ds:uri="http://schemas.openxmlformats.org/officeDocument/2006/bibliography"/>
+  </ds:schemaRefs>
+</ds:datastoreItem>
+</file>
+
+<file path=customXml/itemProps37.xml><?xml version="1.0" encoding="utf-8"?>
+<ds:datastoreItem xmlns:ds="http://schemas.openxmlformats.org/officeDocument/2006/customXml" ds:itemID="{128A0647-B0ED-1942-8709-07A6058B0C1D}">
+  <ds:schemaRefs>
+    <ds:schemaRef ds:uri="http://schemas.openxmlformats.org/officeDocument/2006/bibliography"/>
+  </ds:schemaRefs>
+</ds:datastoreItem>
+</file>
+
+<file path=customXml/itemProps38.xml><?xml version="1.0" encoding="utf-8"?>
+<ds:datastoreItem xmlns:ds="http://schemas.openxmlformats.org/officeDocument/2006/customXml" ds:itemID="{07F5B50A-9F11-104C-9C98-D01AD9752B13}">
+  <ds:schemaRefs>
+    <ds:schemaRef ds:uri="http://schemas.openxmlformats.org/officeDocument/2006/bibliography"/>
+  </ds:schemaRefs>
+</ds:datastoreItem>
+</file>
+
+<file path=customXml/itemProps39.xml><?xml version="1.0" encoding="utf-8"?>
+<ds:datastoreItem xmlns:ds="http://schemas.openxmlformats.org/officeDocument/2006/customXml" ds:itemID="{26F82F73-16D5-4234-9EF5-0698B79FB4FF}">
+  <ds:schemaRefs>
+    <ds:schemaRef ds:uri="http://schemas.openxmlformats.org/officeDocument/2006/bibliography"/>
+  </ds:schemaRefs>
+</ds:datastoreItem>
+</file>
+
+<file path=customXml/itemProps4.xml><?xml version="1.0" encoding="utf-8"?>
 <ds:datastoreItem xmlns:ds="http://schemas.openxmlformats.org/officeDocument/2006/customXml" ds:itemID="{11374303-390B-4FB1-B95C-321E2CA25AF7}">
   <ds:schemaRefs>
     <ds:schemaRef ds:uri="http://schemas.openxmlformats.org/officeDocument/2006/bibliography"/>
@@ -26720,7 +27093,87 @@
 </ds:datastoreItem>
 </file>
 
-<file path=customXml/itemProps11.xml><?xml version="1.0" encoding="utf-8"?>
+<file path=customXml/itemProps40.xml><?xml version="1.0" encoding="utf-8"?>
+<ds:datastoreItem xmlns:ds="http://schemas.openxmlformats.org/officeDocument/2006/customXml" ds:itemID="{7D24E5E7-7D0D-9E4D-B2E2-DA0AA7E926DF}">
+  <ds:schemaRefs>
+    <ds:schemaRef ds:uri="http://schemas.openxmlformats.org/officeDocument/2006/bibliography"/>
+  </ds:schemaRefs>
+</ds:datastoreItem>
+</file>
+
+<file path=customXml/itemProps41.xml><?xml version="1.0" encoding="utf-8"?>
+<ds:datastoreItem xmlns:ds="http://schemas.openxmlformats.org/officeDocument/2006/customXml" ds:itemID="{567BD9D6-2F9B-DD41-9A89-3B9925E72AFA}">
+  <ds:schemaRefs>
+    <ds:schemaRef ds:uri="http://schemas.openxmlformats.org/officeDocument/2006/bibliography"/>
+  </ds:schemaRefs>
+</ds:datastoreItem>
+</file>
+
+<file path=customXml/itemProps42.xml><?xml version="1.0" encoding="utf-8"?>
+<ds:datastoreItem xmlns:ds="http://schemas.openxmlformats.org/officeDocument/2006/customXml" ds:itemID="{435925D1-7272-D843-8159-34242E05906C}">
+  <ds:schemaRefs>
+    <ds:schemaRef ds:uri="http://schemas.openxmlformats.org/officeDocument/2006/bibliography"/>
+  </ds:schemaRefs>
+</ds:datastoreItem>
+</file>
+
+<file path=customXml/itemProps43.xml><?xml version="1.0" encoding="utf-8"?>
+<ds:datastoreItem xmlns:ds="http://schemas.openxmlformats.org/officeDocument/2006/customXml" ds:itemID="{6252E46B-5114-ED4E-BB20-0999B4353897}">
+  <ds:schemaRefs>
+    <ds:schemaRef ds:uri="http://schemas.openxmlformats.org/officeDocument/2006/bibliography"/>
+  </ds:schemaRefs>
+</ds:datastoreItem>
+</file>
+
+<file path=customXml/itemProps44.xml><?xml version="1.0" encoding="utf-8"?>
+<ds:datastoreItem xmlns:ds="http://schemas.openxmlformats.org/officeDocument/2006/customXml" ds:itemID="{A51EB57C-4C64-D146-A485-6B5E0AF77E22}">
+  <ds:schemaRefs>
+    <ds:schemaRef ds:uri="http://schemas.openxmlformats.org/officeDocument/2006/bibliography"/>
+  </ds:schemaRefs>
+</ds:datastoreItem>
+</file>
+
+<file path=customXml/itemProps45.xml><?xml version="1.0" encoding="utf-8"?>
+<ds:datastoreItem xmlns:ds="http://schemas.openxmlformats.org/officeDocument/2006/customXml" ds:itemID="{1A6E2BED-0FCE-9443-9252-22BCC2520DAF}">
+  <ds:schemaRefs>
+    <ds:schemaRef ds:uri="http://schemas.openxmlformats.org/officeDocument/2006/bibliography"/>
+  </ds:schemaRefs>
+</ds:datastoreItem>
+</file>
+
+<file path=customXml/itemProps46.xml><?xml version="1.0" encoding="utf-8"?>
+<ds:datastoreItem xmlns:ds="http://schemas.openxmlformats.org/officeDocument/2006/customXml" ds:itemID="{A41F513F-F04F-F444-8706-3F5266E5333B}">
+  <ds:schemaRefs>
+    <ds:schemaRef ds:uri="http://schemas.openxmlformats.org/officeDocument/2006/bibliography"/>
+  </ds:schemaRefs>
+</ds:datastoreItem>
+</file>
+
+<file path=customXml/itemProps47.xml><?xml version="1.0" encoding="utf-8"?>
+<ds:datastoreItem xmlns:ds="http://schemas.openxmlformats.org/officeDocument/2006/customXml" ds:itemID="{20BB5A4E-B781-294A-974E-E0D644C297C1}">
+  <ds:schemaRefs>
+    <ds:schemaRef ds:uri="http://schemas.openxmlformats.org/officeDocument/2006/bibliography"/>
+  </ds:schemaRefs>
+</ds:datastoreItem>
+</file>
+
+<file path=customXml/itemProps48.xml><?xml version="1.0" encoding="utf-8"?>
+<ds:datastoreItem xmlns:ds="http://schemas.openxmlformats.org/officeDocument/2006/customXml" ds:itemID="{F06253B2-5C71-1F43-94A7-AEB24CF809D9}">
+  <ds:schemaRefs>
+    <ds:schemaRef ds:uri="http://schemas.openxmlformats.org/officeDocument/2006/bibliography"/>
+  </ds:schemaRefs>
+</ds:datastoreItem>
+</file>
+
+<file path=customXml/itemProps49.xml><?xml version="1.0" encoding="utf-8"?>
+<ds:datastoreItem xmlns:ds="http://schemas.openxmlformats.org/officeDocument/2006/customXml" ds:itemID="{624B82DE-1636-224A-AC43-A73A7B77ECC5}">
+  <ds:schemaRefs>
+    <ds:schemaRef ds:uri="http://schemas.openxmlformats.org/officeDocument/2006/bibliography"/>
+  </ds:schemaRefs>
+</ds:datastoreItem>
+</file>
+
+<file path=customXml/itemProps5.xml><?xml version="1.0" encoding="utf-8"?>
 <ds:datastoreItem xmlns:ds="http://schemas.openxmlformats.org/officeDocument/2006/customXml" ds:itemID="{2453E9F7-E4FC-4988-B02B-EE4FF9FDE97F}">
   <ds:schemaRefs>
     <ds:schemaRef ds:uri="http://schemas.openxmlformats.org/officeDocument/2006/bibliography"/>
@@ -26728,7 +27181,87 @@
 </ds:datastoreItem>
 </file>
 
-<file path=customXml/itemProps12.xml><?xml version="1.0" encoding="utf-8"?>
+<file path=customXml/itemProps50.xml><?xml version="1.0" encoding="utf-8"?>
+<ds:datastoreItem xmlns:ds="http://schemas.openxmlformats.org/officeDocument/2006/customXml" ds:itemID="{30658C7C-5412-654D-B4FC-A549702A61E1}">
+  <ds:schemaRefs>
+    <ds:schemaRef ds:uri="http://schemas.openxmlformats.org/officeDocument/2006/bibliography"/>
+  </ds:schemaRefs>
+</ds:datastoreItem>
+</file>
+
+<file path=customXml/itemProps51.xml><?xml version="1.0" encoding="utf-8"?>
+<ds:datastoreItem xmlns:ds="http://schemas.openxmlformats.org/officeDocument/2006/customXml" ds:itemID="{BF4C2941-4C4A-AE43-AAB5-20D45874E2A1}">
+  <ds:schemaRefs>
+    <ds:schemaRef ds:uri="http://schemas.openxmlformats.org/officeDocument/2006/bibliography"/>
+  </ds:schemaRefs>
+</ds:datastoreItem>
+</file>
+
+<file path=customXml/itemProps52.xml><?xml version="1.0" encoding="utf-8"?>
+<ds:datastoreItem xmlns:ds="http://schemas.openxmlformats.org/officeDocument/2006/customXml" ds:itemID="{89A9CC7B-8FCD-6440-9FAC-13BD0134576E}">
+  <ds:schemaRefs>
+    <ds:schemaRef ds:uri="http://schemas.openxmlformats.org/officeDocument/2006/bibliography"/>
+  </ds:schemaRefs>
+</ds:datastoreItem>
+</file>
+
+<file path=customXml/itemProps53.xml><?xml version="1.0" encoding="utf-8"?>
+<ds:datastoreItem xmlns:ds="http://schemas.openxmlformats.org/officeDocument/2006/customXml" ds:itemID="{0B37F754-E8C9-354A-8604-603EF3553021}">
+  <ds:schemaRefs>
+    <ds:schemaRef ds:uri="http://schemas.openxmlformats.org/officeDocument/2006/bibliography"/>
+  </ds:schemaRefs>
+</ds:datastoreItem>
+</file>
+
+<file path=customXml/itemProps54.xml><?xml version="1.0" encoding="utf-8"?>
+<ds:datastoreItem xmlns:ds="http://schemas.openxmlformats.org/officeDocument/2006/customXml" ds:itemID="{6011D9F8-D6FF-7E41-A3E7-6F1B6704F4A4}">
+  <ds:schemaRefs>
+    <ds:schemaRef ds:uri="http://schemas.openxmlformats.org/officeDocument/2006/bibliography"/>
+  </ds:schemaRefs>
+</ds:datastoreItem>
+</file>
+
+<file path=customXml/itemProps55.xml><?xml version="1.0" encoding="utf-8"?>
+<ds:datastoreItem xmlns:ds="http://schemas.openxmlformats.org/officeDocument/2006/customXml" ds:itemID="{BB5C8894-CF58-3346-B94B-7B609B66356A}">
+  <ds:schemaRefs>
+    <ds:schemaRef ds:uri="http://schemas.openxmlformats.org/officeDocument/2006/bibliography"/>
+  </ds:schemaRefs>
+</ds:datastoreItem>
+</file>
+
+<file path=customXml/itemProps56.xml><?xml version="1.0" encoding="utf-8"?>
+<ds:datastoreItem xmlns:ds="http://schemas.openxmlformats.org/officeDocument/2006/customXml" ds:itemID="{8AE41BC3-BACE-DD40-AA58-51E8D956708A}">
+  <ds:schemaRefs>
+    <ds:schemaRef ds:uri="http://schemas.openxmlformats.org/officeDocument/2006/bibliography"/>
+  </ds:schemaRefs>
+</ds:datastoreItem>
+</file>
+
+<file path=customXml/itemProps57.xml><?xml version="1.0" encoding="utf-8"?>
+<ds:datastoreItem xmlns:ds="http://schemas.openxmlformats.org/officeDocument/2006/customXml" ds:itemID="{6E69C4D0-CD89-2742-891C-410F2BC5EDDA}">
+  <ds:schemaRefs>
+    <ds:schemaRef ds:uri="http://schemas.openxmlformats.org/officeDocument/2006/bibliography"/>
+  </ds:schemaRefs>
+</ds:datastoreItem>
+</file>
+
+<file path=customXml/itemProps58.xml><?xml version="1.0" encoding="utf-8"?>
+<ds:datastoreItem xmlns:ds="http://schemas.openxmlformats.org/officeDocument/2006/customXml" ds:itemID="{E7C72E2D-428A-564E-9F54-C13BA21BCAFF}">
+  <ds:schemaRefs>
+    <ds:schemaRef ds:uri="http://schemas.openxmlformats.org/officeDocument/2006/bibliography"/>
+  </ds:schemaRefs>
+</ds:datastoreItem>
+</file>
+
+<file path=customXml/itemProps59.xml><?xml version="1.0" encoding="utf-8"?>
+<ds:datastoreItem xmlns:ds="http://schemas.openxmlformats.org/officeDocument/2006/customXml" ds:itemID="{C76AB993-3B47-9A40-9874-2E07AF3D1810}">
+  <ds:schemaRefs>
+    <ds:schemaRef ds:uri="http://schemas.openxmlformats.org/officeDocument/2006/bibliography"/>
+  </ds:schemaRefs>
+</ds:datastoreItem>
+</file>
+
+<file path=customXml/itemProps6.xml><?xml version="1.0" encoding="utf-8"?>
 <ds:datastoreItem xmlns:ds="http://schemas.openxmlformats.org/officeDocument/2006/customXml" ds:itemID="{1B3ACC8F-CA02-48CE-B31B-841D07F1EEB6}">
   <ds:schemaRefs>
     <ds:schemaRef ds:uri="http://schemas.openxmlformats.org/officeDocument/2006/bibliography"/>
@@ -26736,7 +27269,87 @@
 </ds:datastoreItem>
 </file>
 
-<file path=customXml/itemProps13.xml><?xml version="1.0" encoding="utf-8"?>
+<file path=customXml/itemProps60.xml><?xml version="1.0" encoding="utf-8"?>
+<ds:datastoreItem xmlns:ds="http://schemas.openxmlformats.org/officeDocument/2006/customXml" ds:itemID="{C0CFC218-8DA2-B140-9813-AEF12566A388}">
+  <ds:schemaRefs>
+    <ds:schemaRef ds:uri="http://schemas.openxmlformats.org/officeDocument/2006/bibliography"/>
+  </ds:schemaRefs>
+</ds:datastoreItem>
+</file>
+
+<file path=customXml/itemProps61.xml><?xml version="1.0" encoding="utf-8"?>
+<ds:datastoreItem xmlns:ds="http://schemas.openxmlformats.org/officeDocument/2006/customXml" ds:itemID="{CC3A6D53-55B3-1D4F-B2BA-079137882C16}">
+  <ds:schemaRefs>
+    <ds:schemaRef ds:uri="http://schemas.openxmlformats.org/officeDocument/2006/bibliography"/>
+  </ds:schemaRefs>
+</ds:datastoreItem>
+</file>
+
+<file path=customXml/itemProps62.xml><?xml version="1.0" encoding="utf-8"?>
+<ds:datastoreItem xmlns:ds="http://schemas.openxmlformats.org/officeDocument/2006/customXml" ds:itemID="{99F63924-03A2-9043-801E-F04D198F10B7}">
+  <ds:schemaRefs>
+    <ds:schemaRef ds:uri="http://schemas.openxmlformats.org/officeDocument/2006/bibliography"/>
+  </ds:schemaRefs>
+</ds:datastoreItem>
+</file>
+
+<file path=customXml/itemProps63.xml><?xml version="1.0" encoding="utf-8"?>
+<ds:datastoreItem xmlns:ds="http://schemas.openxmlformats.org/officeDocument/2006/customXml" ds:itemID="{076A35D0-A7EC-3C45-9AE5-B257D9D4C393}">
+  <ds:schemaRefs>
+    <ds:schemaRef ds:uri="http://schemas.openxmlformats.org/officeDocument/2006/bibliography"/>
+  </ds:schemaRefs>
+</ds:datastoreItem>
+</file>
+
+<file path=customXml/itemProps64.xml><?xml version="1.0" encoding="utf-8"?>
+<ds:datastoreItem xmlns:ds="http://schemas.openxmlformats.org/officeDocument/2006/customXml" ds:itemID="{89DE1A72-5D8D-0645-9D3F-F1393BC30B5F}">
+  <ds:schemaRefs>
+    <ds:schemaRef ds:uri="http://schemas.openxmlformats.org/officeDocument/2006/bibliography"/>
+  </ds:schemaRefs>
+</ds:datastoreItem>
+</file>
+
+<file path=customXml/itemProps65.xml><?xml version="1.0" encoding="utf-8"?>
+<ds:datastoreItem xmlns:ds="http://schemas.openxmlformats.org/officeDocument/2006/customXml" ds:itemID="{7889846D-DBD5-CE40-BAC4-7BF9C4530ED3}">
+  <ds:schemaRefs>
+    <ds:schemaRef ds:uri="http://schemas.openxmlformats.org/officeDocument/2006/bibliography"/>
+  </ds:schemaRefs>
+</ds:datastoreItem>
+</file>
+
+<file path=customXml/itemProps66.xml><?xml version="1.0" encoding="utf-8"?>
+<ds:datastoreItem xmlns:ds="http://schemas.openxmlformats.org/officeDocument/2006/customXml" ds:itemID="{84C4EC4C-3DB3-5F4D-BE38-8F6432C56806}">
+  <ds:schemaRefs>
+    <ds:schemaRef ds:uri="http://schemas.openxmlformats.org/officeDocument/2006/bibliography"/>
+  </ds:schemaRefs>
+</ds:datastoreItem>
+</file>
+
+<file path=customXml/itemProps67.xml><?xml version="1.0" encoding="utf-8"?>
+<ds:datastoreItem xmlns:ds="http://schemas.openxmlformats.org/officeDocument/2006/customXml" ds:itemID="{C11FE89C-A35B-A84C-81EF-2685BDCF779B}">
+  <ds:schemaRefs>
+    <ds:schemaRef ds:uri="http://schemas.openxmlformats.org/officeDocument/2006/bibliography"/>
+  </ds:schemaRefs>
+</ds:datastoreItem>
+</file>
+
+<file path=customXml/itemProps68.xml><?xml version="1.0" encoding="utf-8"?>
+<ds:datastoreItem xmlns:ds="http://schemas.openxmlformats.org/officeDocument/2006/customXml" ds:itemID="{73C37261-AE9F-4B49-BF81-FADE9A074EE3}">
+  <ds:schemaRefs>
+    <ds:schemaRef ds:uri="http://schemas.openxmlformats.org/officeDocument/2006/bibliography"/>
+  </ds:schemaRefs>
+</ds:datastoreItem>
+</file>
+
+<file path=customXml/itemProps69.xml><?xml version="1.0" encoding="utf-8"?>
+<ds:datastoreItem xmlns:ds="http://schemas.openxmlformats.org/officeDocument/2006/customXml" ds:itemID="{90276FB1-3065-9A40-88B0-12B264902D6A}">
+  <ds:schemaRefs>
+    <ds:schemaRef ds:uri="http://schemas.openxmlformats.org/officeDocument/2006/bibliography"/>
+  </ds:schemaRefs>
+</ds:datastoreItem>
+</file>
+
+<file path=customXml/itemProps7.xml><?xml version="1.0" encoding="utf-8"?>
 <ds:datastoreItem xmlns:ds="http://schemas.openxmlformats.org/officeDocument/2006/customXml" ds:itemID="{BA176AEF-D2F2-417A-B3C6-1C61E9B8AF42}">
   <ds:schemaRefs>
     <ds:schemaRef ds:uri="http://schemas.openxmlformats.org/officeDocument/2006/bibliography"/>
@@ -26744,7 +27357,87 @@
 </ds:datastoreItem>
 </file>
 
-<file path=customXml/itemProps14.xml><?xml version="1.0" encoding="utf-8"?>
+<file path=customXml/itemProps70.xml><?xml version="1.0" encoding="utf-8"?>
+<ds:datastoreItem xmlns:ds="http://schemas.openxmlformats.org/officeDocument/2006/customXml" ds:itemID="{29C6466E-0BFA-7744-A6F2-CF2FC9EC51FF}">
+  <ds:schemaRefs>
+    <ds:schemaRef ds:uri="http://schemas.openxmlformats.org/officeDocument/2006/bibliography"/>
+  </ds:schemaRefs>
+</ds:datastoreItem>
+</file>
+
+<file path=customXml/itemProps71.xml><?xml version="1.0" encoding="utf-8"?>
+<ds:datastoreItem xmlns:ds="http://schemas.openxmlformats.org/officeDocument/2006/customXml" ds:itemID="{68747F5A-577B-F944-B22F-544DEFC3EC7D}">
+  <ds:schemaRefs>
+    <ds:schemaRef ds:uri="http://schemas.openxmlformats.org/officeDocument/2006/bibliography"/>
+  </ds:schemaRefs>
+</ds:datastoreItem>
+</file>
+
+<file path=customXml/itemProps72.xml><?xml version="1.0" encoding="utf-8"?>
+<ds:datastoreItem xmlns:ds="http://schemas.openxmlformats.org/officeDocument/2006/customXml" ds:itemID="{95DA08DF-79B8-D047-9B9D-5488FE295F85}">
+  <ds:schemaRefs>
+    <ds:schemaRef ds:uri="http://schemas.openxmlformats.org/officeDocument/2006/bibliography"/>
+  </ds:schemaRefs>
+</ds:datastoreItem>
+</file>
+
+<file path=customXml/itemProps73.xml><?xml version="1.0" encoding="utf-8"?>
+<ds:datastoreItem xmlns:ds="http://schemas.openxmlformats.org/officeDocument/2006/customXml" ds:itemID="{0510A0D7-E5D6-0647-BD7B-3022AF153393}">
+  <ds:schemaRefs>
+    <ds:schemaRef ds:uri="http://schemas.openxmlformats.org/officeDocument/2006/bibliography"/>
+  </ds:schemaRefs>
+</ds:datastoreItem>
+</file>
+
+<file path=customXml/itemProps74.xml><?xml version="1.0" encoding="utf-8"?>
+<ds:datastoreItem xmlns:ds="http://schemas.openxmlformats.org/officeDocument/2006/customXml" ds:itemID="{53812786-7A6F-C443-AE39-16F20C5CD40B}">
+  <ds:schemaRefs>
+    <ds:schemaRef ds:uri="http://schemas.openxmlformats.org/officeDocument/2006/bibliography"/>
+  </ds:schemaRefs>
+</ds:datastoreItem>
+</file>
+
+<file path=customXml/itemProps75.xml><?xml version="1.0" encoding="utf-8"?>
+<ds:datastoreItem xmlns:ds="http://schemas.openxmlformats.org/officeDocument/2006/customXml" ds:itemID="{733B797F-739B-5540-9357-01B2A054604E}">
+  <ds:schemaRefs>
+    <ds:schemaRef ds:uri="http://schemas.openxmlformats.org/officeDocument/2006/bibliography"/>
+  </ds:schemaRefs>
+</ds:datastoreItem>
+</file>
+
+<file path=customXml/itemProps76.xml><?xml version="1.0" encoding="utf-8"?>
+<ds:datastoreItem xmlns:ds="http://schemas.openxmlformats.org/officeDocument/2006/customXml" ds:itemID="{F52669C8-7712-D24E-9320-67A5DE547C03}">
+  <ds:schemaRefs>
+    <ds:schemaRef ds:uri="http://schemas.openxmlformats.org/officeDocument/2006/bibliography"/>
+  </ds:schemaRefs>
+</ds:datastoreItem>
+</file>
+
+<file path=customXml/itemProps77.xml><?xml version="1.0" encoding="utf-8"?>
+<ds:datastoreItem xmlns:ds="http://schemas.openxmlformats.org/officeDocument/2006/customXml" ds:itemID="{F44C3DEC-0D49-B74F-964C-B8EB040828BD}">
+  <ds:schemaRefs>
+    <ds:schemaRef ds:uri="http://schemas.openxmlformats.org/officeDocument/2006/bibliography"/>
+  </ds:schemaRefs>
+</ds:datastoreItem>
+</file>
+
+<file path=customXml/itemProps78.xml><?xml version="1.0" encoding="utf-8"?>
+<ds:datastoreItem xmlns:ds="http://schemas.openxmlformats.org/officeDocument/2006/customXml" ds:itemID="{16FE994D-047E-4042-9673-18B968785498}">
+  <ds:schemaRefs>
+    <ds:schemaRef ds:uri="http://schemas.openxmlformats.org/officeDocument/2006/bibliography"/>
+  </ds:schemaRefs>
+</ds:datastoreItem>
+</file>
+
+<file path=customXml/itemProps79.xml><?xml version="1.0" encoding="utf-8"?>
+<ds:datastoreItem xmlns:ds="http://schemas.openxmlformats.org/officeDocument/2006/customXml" ds:itemID="{052A146D-FF33-024B-9D47-C4C9369515DE}">
+  <ds:schemaRefs>
+    <ds:schemaRef ds:uri="http://schemas.openxmlformats.org/officeDocument/2006/bibliography"/>
+  </ds:schemaRefs>
+</ds:datastoreItem>
+</file>
+
+<file path=customXml/itemProps8.xml><?xml version="1.0" encoding="utf-8"?>
 <ds:datastoreItem xmlns:ds="http://schemas.openxmlformats.org/officeDocument/2006/customXml" ds:itemID="{8168314B-24C9-5144-8A42-1DEFBD58EA51}">
   <ds:schemaRefs>
     <ds:schemaRef ds:uri="http://schemas.openxmlformats.org/officeDocument/2006/bibliography"/>
@@ -26752,584 +27445,8 @@
 </ds:datastoreItem>
 </file>
 
-<file path=customXml/itemProps15.xml><?xml version="1.0" encoding="utf-8"?>
-<ds:datastoreItem xmlns:ds="http://schemas.openxmlformats.org/officeDocument/2006/customXml" ds:itemID="{DCA32137-AC41-2241-9DF5-EF77C37C60BC}">
-  <ds:schemaRefs>
-    <ds:schemaRef ds:uri="http://schemas.openxmlformats.org/officeDocument/2006/bibliography"/>
-  </ds:schemaRefs>
-</ds:datastoreItem>
-</file>
-
-<file path=customXml/itemProps16.xml><?xml version="1.0" encoding="utf-8"?>
-<ds:datastoreItem xmlns:ds="http://schemas.openxmlformats.org/officeDocument/2006/customXml" ds:itemID="{CFF9B235-C6F9-D148-BC6D-144ABBDCD590}">
-  <ds:schemaRefs>
-    <ds:schemaRef ds:uri="http://schemas.openxmlformats.org/officeDocument/2006/bibliography"/>
-  </ds:schemaRefs>
-</ds:datastoreItem>
-</file>
-
-<file path=customXml/itemProps17.xml><?xml version="1.0" encoding="utf-8"?>
-<ds:datastoreItem xmlns:ds="http://schemas.openxmlformats.org/officeDocument/2006/customXml" ds:itemID="{C52DA2CF-9D4E-AA46-9076-5E3BB85F27BB}">
-  <ds:schemaRefs>
-    <ds:schemaRef ds:uri="http://schemas.openxmlformats.org/officeDocument/2006/bibliography"/>
-  </ds:schemaRefs>
-</ds:datastoreItem>
-</file>
-
-<file path=customXml/itemProps18.xml><?xml version="1.0" encoding="utf-8"?>
-<ds:datastoreItem xmlns:ds="http://schemas.openxmlformats.org/officeDocument/2006/customXml" ds:itemID="{496881B0-B9DB-B34E-8CBB-834C0115EF42}">
-  <ds:schemaRefs>
-    <ds:schemaRef ds:uri="http://schemas.openxmlformats.org/officeDocument/2006/bibliography"/>
-  </ds:schemaRefs>
-</ds:datastoreItem>
-</file>
-
-<file path=customXml/itemProps19.xml><?xml version="1.0" encoding="utf-8"?>
-<ds:datastoreItem xmlns:ds="http://schemas.openxmlformats.org/officeDocument/2006/customXml" ds:itemID="{0777A667-7E12-F443-929B-6AAB3CB2B7D9}">
-  <ds:schemaRefs>
-    <ds:schemaRef ds:uri="http://schemas.openxmlformats.org/officeDocument/2006/bibliography"/>
-  </ds:schemaRefs>
-</ds:datastoreItem>
-</file>
-
-<file path=customXml/itemProps2.xml><?xml version="1.0" encoding="utf-8"?>
-<ds:datastoreItem xmlns:ds="http://schemas.openxmlformats.org/officeDocument/2006/customXml" ds:itemID="{8718C085-C7E6-CE4B-A52F-5A5D937393E0}">
-  <ds:schemaRefs>
-    <ds:schemaRef ds:uri="http://schemas.openxmlformats.org/officeDocument/2006/bibliography"/>
-  </ds:schemaRefs>
-</ds:datastoreItem>
-</file>
-
-<file path=customXml/itemProps20.xml><?xml version="1.0" encoding="utf-8"?>
-<ds:datastoreItem xmlns:ds="http://schemas.openxmlformats.org/officeDocument/2006/customXml" ds:itemID="{B3E5829D-AA9A-7F43-9D5B-977521FF4366}">
-  <ds:schemaRefs>
-    <ds:schemaRef ds:uri="http://schemas.openxmlformats.org/officeDocument/2006/bibliography"/>
-  </ds:schemaRefs>
-</ds:datastoreItem>
-</file>
-
-<file path=customXml/itemProps21.xml><?xml version="1.0" encoding="utf-8"?>
-<ds:datastoreItem xmlns:ds="http://schemas.openxmlformats.org/officeDocument/2006/customXml" ds:itemID="{4F8092AF-B30B-2B44-8224-55F0DC19F6B4}">
-  <ds:schemaRefs>
-    <ds:schemaRef ds:uri="http://schemas.openxmlformats.org/officeDocument/2006/bibliography"/>
-  </ds:schemaRefs>
-</ds:datastoreItem>
-</file>
-
-<file path=customXml/itemProps22.xml><?xml version="1.0" encoding="utf-8"?>
-<ds:datastoreItem xmlns:ds="http://schemas.openxmlformats.org/officeDocument/2006/customXml" ds:itemID="{35BF5208-EB9C-2440-9DAA-F881B5EA81F3}">
-  <ds:schemaRefs>
-    <ds:schemaRef ds:uri="http://schemas.openxmlformats.org/officeDocument/2006/bibliography"/>
-  </ds:schemaRefs>
-</ds:datastoreItem>
-</file>
-
-<file path=customXml/itemProps23.xml><?xml version="1.0" encoding="utf-8"?>
-<ds:datastoreItem xmlns:ds="http://schemas.openxmlformats.org/officeDocument/2006/customXml" ds:itemID="{5AD689A6-B126-5A40-A9B6-CBBD22AA96A1}">
-  <ds:schemaRefs>
-    <ds:schemaRef ds:uri="http://schemas.openxmlformats.org/officeDocument/2006/bibliography"/>
-  </ds:schemaRefs>
-</ds:datastoreItem>
-</file>
-
-<file path=customXml/itemProps24.xml><?xml version="1.0" encoding="utf-8"?>
-<ds:datastoreItem xmlns:ds="http://schemas.openxmlformats.org/officeDocument/2006/customXml" ds:itemID="{4CF44522-9FBD-B549-9711-255FD5E77615}">
-  <ds:schemaRefs>
-    <ds:schemaRef ds:uri="http://schemas.openxmlformats.org/officeDocument/2006/bibliography"/>
-  </ds:schemaRefs>
-</ds:datastoreItem>
-</file>
-
-<file path=customXml/itemProps25.xml><?xml version="1.0" encoding="utf-8"?>
-<ds:datastoreItem xmlns:ds="http://schemas.openxmlformats.org/officeDocument/2006/customXml" ds:itemID="{943910BE-F9C7-CB46-B475-9444F2E009C0}">
-  <ds:schemaRefs>
-    <ds:schemaRef ds:uri="http://schemas.openxmlformats.org/officeDocument/2006/bibliography"/>
-  </ds:schemaRefs>
-</ds:datastoreItem>
-</file>
-
-<file path=customXml/itemProps26.xml><?xml version="1.0" encoding="utf-8"?>
-<ds:datastoreItem xmlns:ds="http://schemas.openxmlformats.org/officeDocument/2006/customXml" ds:itemID="{A3E331B5-29AB-F441-AD7E-F09525A8DCC2}">
-  <ds:schemaRefs>
-    <ds:schemaRef ds:uri="http://schemas.openxmlformats.org/officeDocument/2006/bibliography"/>
-  </ds:schemaRefs>
-</ds:datastoreItem>
-</file>
-
-<file path=customXml/itemProps27.xml><?xml version="1.0" encoding="utf-8"?>
-<ds:datastoreItem xmlns:ds="http://schemas.openxmlformats.org/officeDocument/2006/customXml" ds:itemID="{51F00121-F76D-A243-93E2-FB9C7DF17157}">
-  <ds:schemaRefs>
-    <ds:schemaRef ds:uri="http://schemas.openxmlformats.org/officeDocument/2006/bibliography"/>
-  </ds:schemaRefs>
-</ds:datastoreItem>
-</file>
-
-<file path=customXml/itemProps28.xml><?xml version="1.0" encoding="utf-8"?>
-<ds:datastoreItem xmlns:ds="http://schemas.openxmlformats.org/officeDocument/2006/customXml" ds:itemID="{90EF17B3-0E31-C54F-A7F0-EEFAA296FAFE}">
-  <ds:schemaRefs>
-    <ds:schemaRef ds:uri="http://schemas.openxmlformats.org/officeDocument/2006/bibliography"/>
-  </ds:schemaRefs>
-</ds:datastoreItem>
-</file>
-
-<file path=customXml/itemProps29.xml><?xml version="1.0" encoding="utf-8"?>
-<ds:datastoreItem xmlns:ds="http://schemas.openxmlformats.org/officeDocument/2006/customXml" ds:itemID="{860715A3-F1D3-41D0-8A4A-3D9EEB35C92B}">
-  <ds:schemaRefs>
-    <ds:schemaRef ds:uri="http://schemas.openxmlformats.org/officeDocument/2006/bibliography"/>
-  </ds:schemaRefs>
-</ds:datastoreItem>
-</file>
-
-<file path=customXml/itemProps3.xml><?xml version="1.0" encoding="utf-8"?>
-<ds:datastoreItem xmlns:ds="http://schemas.openxmlformats.org/officeDocument/2006/customXml" ds:itemID="{24AA705B-337B-884B-8928-DE8A20FC53F6}">
-  <ds:schemaRefs>
-    <ds:schemaRef ds:uri="http://schemas.openxmlformats.org/officeDocument/2006/bibliography"/>
-  </ds:schemaRefs>
-</ds:datastoreItem>
-</file>
-
-<file path=customXml/itemProps30.xml><?xml version="1.0" encoding="utf-8"?>
-<ds:datastoreItem xmlns:ds="http://schemas.openxmlformats.org/officeDocument/2006/customXml" ds:itemID="{4723284E-BBDD-814D-84B6-2791B137FF5A}">
-  <ds:schemaRefs>
-    <ds:schemaRef ds:uri="http://schemas.openxmlformats.org/officeDocument/2006/bibliography"/>
-  </ds:schemaRefs>
-</ds:datastoreItem>
-</file>
-
-<file path=customXml/itemProps31.xml><?xml version="1.0" encoding="utf-8"?>
-<ds:datastoreItem xmlns:ds="http://schemas.openxmlformats.org/officeDocument/2006/customXml" ds:itemID="{9BC2A45D-3755-8D47-AB54-BA1A0EDFECC2}">
-  <ds:schemaRefs>
-    <ds:schemaRef ds:uri="http://schemas.openxmlformats.org/officeDocument/2006/bibliography"/>
-  </ds:schemaRefs>
-</ds:datastoreItem>
-</file>
-
-<file path=customXml/itemProps32.xml><?xml version="1.0" encoding="utf-8"?>
-<ds:datastoreItem xmlns:ds="http://schemas.openxmlformats.org/officeDocument/2006/customXml" ds:itemID="{E610AA74-F715-9A47-B414-662BB00DB94F}">
-  <ds:schemaRefs>
-    <ds:schemaRef ds:uri="http://schemas.openxmlformats.org/officeDocument/2006/bibliography"/>
-  </ds:schemaRefs>
-</ds:datastoreItem>
-</file>
-
-<file path=customXml/itemProps33.xml><?xml version="1.0" encoding="utf-8"?>
-<ds:datastoreItem xmlns:ds="http://schemas.openxmlformats.org/officeDocument/2006/customXml" ds:itemID="{1C8432F3-B0B6-2543-8448-0DA213881513}">
-  <ds:schemaRefs>
-    <ds:schemaRef ds:uri="http://schemas.openxmlformats.org/officeDocument/2006/bibliography"/>
-  </ds:schemaRefs>
-</ds:datastoreItem>
-</file>
-
-<file path=customXml/itemProps34.xml><?xml version="1.0" encoding="utf-8"?>
-<ds:datastoreItem xmlns:ds="http://schemas.openxmlformats.org/officeDocument/2006/customXml" ds:itemID="{C1B91971-4EA3-0B42-AB6D-F3B283E4D7FD}">
-  <ds:schemaRefs>
-    <ds:schemaRef ds:uri="http://schemas.openxmlformats.org/officeDocument/2006/bibliography"/>
-  </ds:schemaRefs>
-</ds:datastoreItem>
-</file>
-
-<file path=customXml/itemProps35.xml><?xml version="1.0" encoding="utf-8"?>
-<ds:datastoreItem xmlns:ds="http://schemas.openxmlformats.org/officeDocument/2006/customXml" ds:itemID="{7490F7A5-9701-6744-B299-1CA544D85F58}">
-  <ds:schemaRefs>
-    <ds:schemaRef ds:uri="http://schemas.openxmlformats.org/officeDocument/2006/bibliography"/>
-  </ds:schemaRefs>
-</ds:datastoreItem>
-</file>
-
-<file path=customXml/itemProps36.xml><?xml version="1.0" encoding="utf-8"?>
-<ds:datastoreItem xmlns:ds="http://schemas.openxmlformats.org/officeDocument/2006/customXml" ds:itemID="{72505652-3BC7-B242-BE66-97D37263AA5A}">
-  <ds:schemaRefs>
-    <ds:schemaRef ds:uri="http://schemas.openxmlformats.org/officeDocument/2006/bibliography"/>
-  </ds:schemaRefs>
-</ds:datastoreItem>
-</file>
-
-<file path=customXml/itemProps37.xml><?xml version="1.0" encoding="utf-8"?>
-<ds:datastoreItem xmlns:ds="http://schemas.openxmlformats.org/officeDocument/2006/customXml" ds:itemID="{A5151F4B-9F9F-A746-938F-03487CA36C7C}">
-  <ds:schemaRefs>
-    <ds:schemaRef ds:uri="http://schemas.openxmlformats.org/officeDocument/2006/bibliography"/>
-  </ds:schemaRefs>
-</ds:datastoreItem>
-</file>
-
-<file path=customXml/itemProps38.xml><?xml version="1.0" encoding="utf-8"?>
-<ds:datastoreItem xmlns:ds="http://schemas.openxmlformats.org/officeDocument/2006/customXml" ds:itemID="{9A79CF24-1FB2-9D49-AD47-67B63D206B8D}">
-  <ds:schemaRefs>
-    <ds:schemaRef ds:uri="http://schemas.openxmlformats.org/officeDocument/2006/bibliography"/>
-  </ds:schemaRefs>
-</ds:datastoreItem>
-</file>
-
-<file path=customXml/itemProps39.xml><?xml version="1.0" encoding="utf-8"?>
-<ds:datastoreItem xmlns:ds="http://schemas.openxmlformats.org/officeDocument/2006/customXml" ds:itemID="{F1654E06-DC8E-6C44-8B51-5574836A2976}">
-  <ds:schemaRefs>
-    <ds:schemaRef ds:uri="http://schemas.openxmlformats.org/officeDocument/2006/bibliography"/>
-  </ds:schemaRefs>
-</ds:datastoreItem>
-</file>
-
-<file path=customXml/itemProps4.xml><?xml version="1.0" encoding="utf-8"?>
-<ds:datastoreItem xmlns:ds="http://schemas.openxmlformats.org/officeDocument/2006/customXml" ds:itemID="{A60E3867-130C-BA45-920F-8C8539A85282}">
-  <ds:schemaRefs>
-    <ds:schemaRef ds:uri="http://schemas.openxmlformats.org/officeDocument/2006/bibliography"/>
-  </ds:schemaRefs>
-</ds:datastoreItem>
-</file>
-
-<file path=customXml/itemProps40.xml><?xml version="1.0" encoding="utf-8"?>
-<ds:datastoreItem xmlns:ds="http://schemas.openxmlformats.org/officeDocument/2006/customXml" ds:itemID="{E0D15CA0-9E61-B546-8F92-48FC4759D3E5}">
-  <ds:schemaRefs>
-    <ds:schemaRef ds:uri="http://schemas.openxmlformats.org/officeDocument/2006/bibliography"/>
-  </ds:schemaRefs>
-</ds:datastoreItem>
-</file>
-
-<file path=customXml/itemProps41.xml><?xml version="1.0" encoding="utf-8"?>
-<ds:datastoreItem xmlns:ds="http://schemas.openxmlformats.org/officeDocument/2006/customXml" ds:itemID="{8A15BF31-4E84-4140-B82B-583826DF611C}">
-  <ds:schemaRefs>
-    <ds:schemaRef ds:uri="http://schemas.openxmlformats.org/officeDocument/2006/bibliography"/>
-  </ds:schemaRefs>
-</ds:datastoreItem>
-</file>
-
-<file path=customXml/itemProps42.xml><?xml version="1.0" encoding="utf-8"?>
-<ds:datastoreItem xmlns:ds="http://schemas.openxmlformats.org/officeDocument/2006/customXml" ds:itemID="{DB298473-03F7-4597-BC2A-56D125204F67}">
-  <ds:schemaRefs>
-    <ds:schemaRef ds:uri="http://schemas.openxmlformats.org/officeDocument/2006/bibliography"/>
-  </ds:schemaRefs>
-</ds:datastoreItem>
-</file>
-
-<file path=customXml/itemProps43.xml><?xml version="1.0" encoding="utf-8"?>
-<ds:datastoreItem xmlns:ds="http://schemas.openxmlformats.org/officeDocument/2006/customXml" ds:itemID="{128A0647-B0ED-1942-8709-07A6058B0C1D}">
-  <ds:schemaRefs>
-    <ds:schemaRef ds:uri="http://schemas.openxmlformats.org/officeDocument/2006/bibliography"/>
-  </ds:schemaRefs>
-</ds:datastoreItem>
-</file>
-
-<file path=customXml/itemProps44.xml><?xml version="1.0" encoding="utf-8"?>
-<ds:datastoreItem xmlns:ds="http://schemas.openxmlformats.org/officeDocument/2006/customXml" ds:itemID="{07F5B50A-9F11-104C-9C98-D01AD9752B13}">
-  <ds:schemaRefs>
-    <ds:schemaRef ds:uri="http://schemas.openxmlformats.org/officeDocument/2006/bibliography"/>
-  </ds:schemaRefs>
-</ds:datastoreItem>
-</file>
-
-<file path=customXml/itemProps45.xml><?xml version="1.0" encoding="utf-8"?>
-<ds:datastoreItem xmlns:ds="http://schemas.openxmlformats.org/officeDocument/2006/customXml" ds:itemID="{26F82F73-16D5-4234-9EF5-0698B79FB4FF}">
-  <ds:schemaRefs>
-    <ds:schemaRef ds:uri="http://schemas.openxmlformats.org/officeDocument/2006/bibliography"/>
-  </ds:schemaRefs>
-</ds:datastoreItem>
-</file>
-
-<file path=customXml/itemProps46.xml><?xml version="1.0" encoding="utf-8"?>
-<ds:datastoreItem xmlns:ds="http://schemas.openxmlformats.org/officeDocument/2006/customXml" ds:itemID="{7D24E5E7-7D0D-9E4D-B2E2-DA0AA7E926DF}">
-  <ds:schemaRefs>
-    <ds:schemaRef ds:uri="http://schemas.openxmlformats.org/officeDocument/2006/bibliography"/>
-  </ds:schemaRefs>
-</ds:datastoreItem>
-</file>
-
-<file path=customXml/itemProps47.xml><?xml version="1.0" encoding="utf-8"?>
-<ds:datastoreItem xmlns:ds="http://schemas.openxmlformats.org/officeDocument/2006/customXml" ds:itemID="{567BD9D6-2F9B-DD41-9A89-3B9925E72AFA}">
-  <ds:schemaRefs>
-    <ds:schemaRef ds:uri="http://schemas.openxmlformats.org/officeDocument/2006/bibliography"/>
-  </ds:schemaRefs>
-</ds:datastoreItem>
-</file>
-
-<file path=customXml/itemProps48.xml><?xml version="1.0" encoding="utf-8"?>
-<ds:datastoreItem xmlns:ds="http://schemas.openxmlformats.org/officeDocument/2006/customXml" ds:itemID="{435925D1-7272-D843-8159-34242E05906C}">
-  <ds:schemaRefs>
-    <ds:schemaRef ds:uri="http://schemas.openxmlformats.org/officeDocument/2006/bibliography"/>
-  </ds:schemaRefs>
-</ds:datastoreItem>
-</file>
-
-<file path=customXml/itemProps49.xml><?xml version="1.0" encoding="utf-8"?>
-<ds:datastoreItem xmlns:ds="http://schemas.openxmlformats.org/officeDocument/2006/customXml" ds:itemID="{6252E46B-5114-ED4E-BB20-0999B4353897}">
-  <ds:schemaRefs>
-    <ds:schemaRef ds:uri="http://schemas.openxmlformats.org/officeDocument/2006/bibliography"/>
-  </ds:schemaRefs>
-</ds:datastoreItem>
-</file>
-
-<file path=customXml/itemProps5.xml><?xml version="1.0" encoding="utf-8"?>
-<ds:datastoreItem xmlns:ds="http://schemas.openxmlformats.org/officeDocument/2006/customXml" ds:itemID="{98FFA0F4-FD42-014E-B02E-2B06AE3BC63A}">
-  <ds:schemaRefs>
-    <ds:schemaRef ds:uri="http://schemas.openxmlformats.org/officeDocument/2006/bibliography"/>
-  </ds:schemaRefs>
-</ds:datastoreItem>
-</file>
-
-<file path=customXml/itemProps50.xml><?xml version="1.0" encoding="utf-8"?>
-<ds:datastoreItem xmlns:ds="http://schemas.openxmlformats.org/officeDocument/2006/customXml" ds:itemID="{A51EB57C-4C64-D146-A485-6B5E0AF77E22}">
-  <ds:schemaRefs>
-    <ds:schemaRef ds:uri="http://schemas.openxmlformats.org/officeDocument/2006/bibliography"/>
-  </ds:schemaRefs>
-</ds:datastoreItem>
-</file>
-
-<file path=customXml/itemProps51.xml><?xml version="1.0" encoding="utf-8"?>
-<ds:datastoreItem xmlns:ds="http://schemas.openxmlformats.org/officeDocument/2006/customXml" ds:itemID="{1A6E2BED-0FCE-9443-9252-22BCC2520DAF}">
-  <ds:schemaRefs>
-    <ds:schemaRef ds:uri="http://schemas.openxmlformats.org/officeDocument/2006/bibliography"/>
-  </ds:schemaRefs>
-</ds:datastoreItem>
-</file>
-
-<file path=customXml/itemProps52.xml><?xml version="1.0" encoding="utf-8"?>
-<ds:datastoreItem xmlns:ds="http://schemas.openxmlformats.org/officeDocument/2006/customXml" ds:itemID="{A41F513F-F04F-F444-8706-3F5266E5333B}">
-  <ds:schemaRefs>
-    <ds:schemaRef ds:uri="http://schemas.openxmlformats.org/officeDocument/2006/bibliography"/>
-  </ds:schemaRefs>
-</ds:datastoreItem>
-</file>
-
-<file path=customXml/itemProps53.xml><?xml version="1.0" encoding="utf-8"?>
-<ds:datastoreItem xmlns:ds="http://schemas.openxmlformats.org/officeDocument/2006/customXml" ds:itemID="{20BB5A4E-B781-294A-974E-E0D644C297C1}">
-  <ds:schemaRefs>
-    <ds:schemaRef ds:uri="http://schemas.openxmlformats.org/officeDocument/2006/bibliography"/>
-  </ds:schemaRefs>
-</ds:datastoreItem>
-</file>
-
-<file path=customXml/itemProps54.xml><?xml version="1.0" encoding="utf-8"?>
-<ds:datastoreItem xmlns:ds="http://schemas.openxmlformats.org/officeDocument/2006/customXml" ds:itemID="{F06253B2-5C71-1F43-94A7-AEB24CF809D9}">
-  <ds:schemaRefs>
-    <ds:schemaRef ds:uri="http://schemas.openxmlformats.org/officeDocument/2006/bibliography"/>
-  </ds:schemaRefs>
-</ds:datastoreItem>
-</file>
-
-<file path=customXml/itemProps55.xml><?xml version="1.0" encoding="utf-8"?>
-<ds:datastoreItem xmlns:ds="http://schemas.openxmlformats.org/officeDocument/2006/customXml" ds:itemID="{624B82DE-1636-224A-AC43-A73A7B77ECC5}">
-  <ds:schemaRefs>
-    <ds:schemaRef ds:uri="http://schemas.openxmlformats.org/officeDocument/2006/bibliography"/>
-  </ds:schemaRefs>
-</ds:datastoreItem>
-</file>
-
-<file path=customXml/itemProps56.xml><?xml version="1.0" encoding="utf-8"?>
-<ds:datastoreItem xmlns:ds="http://schemas.openxmlformats.org/officeDocument/2006/customXml" ds:itemID="{30658C7C-5412-654D-B4FC-A549702A61E1}">
-  <ds:schemaRefs>
-    <ds:schemaRef ds:uri="http://schemas.openxmlformats.org/officeDocument/2006/bibliography"/>
-  </ds:schemaRefs>
-</ds:datastoreItem>
-</file>
-
-<file path=customXml/itemProps57.xml><?xml version="1.0" encoding="utf-8"?>
-<ds:datastoreItem xmlns:ds="http://schemas.openxmlformats.org/officeDocument/2006/customXml" ds:itemID="{BF4C2941-4C4A-AE43-AAB5-20D45874E2A1}">
-  <ds:schemaRefs>
-    <ds:schemaRef ds:uri="http://schemas.openxmlformats.org/officeDocument/2006/bibliography"/>
-  </ds:schemaRefs>
-</ds:datastoreItem>
-</file>
-
-<file path=customXml/itemProps58.xml><?xml version="1.0" encoding="utf-8"?>
-<ds:datastoreItem xmlns:ds="http://schemas.openxmlformats.org/officeDocument/2006/customXml" ds:itemID="{89A9CC7B-8FCD-6440-9FAC-13BD0134576E}">
-  <ds:schemaRefs>
-    <ds:schemaRef ds:uri="http://schemas.openxmlformats.org/officeDocument/2006/bibliography"/>
-  </ds:schemaRefs>
-</ds:datastoreItem>
-</file>
-
-<file path=customXml/itemProps59.xml><?xml version="1.0" encoding="utf-8"?>
-<ds:datastoreItem xmlns:ds="http://schemas.openxmlformats.org/officeDocument/2006/customXml" ds:itemID="{0B37F754-E8C9-354A-8604-603EF3553021}">
-  <ds:schemaRefs>
-    <ds:schemaRef ds:uri="http://schemas.openxmlformats.org/officeDocument/2006/bibliography"/>
-  </ds:schemaRefs>
-</ds:datastoreItem>
-</file>
-
-<file path=customXml/itemProps6.xml><?xml version="1.0" encoding="utf-8"?>
-<ds:datastoreItem xmlns:ds="http://schemas.openxmlformats.org/officeDocument/2006/customXml" ds:itemID="{68BE7D45-6A66-2F45-B379-AE6567F20E1A}">
-  <ds:schemaRefs>
-    <ds:schemaRef ds:uri="http://schemas.openxmlformats.org/officeDocument/2006/bibliography"/>
-  </ds:schemaRefs>
-</ds:datastoreItem>
-</file>
-
-<file path=customXml/itemProps60.xml><?xml version="1.0" encoding="utf-8"?>
-<ds:datastoreItem xmlns:ds="http://schemas.openxmlformats.org/officeDocument/2006/customXml" ds:itemID="{6011D9F8-D6FF-7E41-A3E7-6F1B6704F4A4}">
-  <ds:schemaRefs>
-    <ds:schemaRef ds:uri="http://schemas.openxmlformats.org/officeDocument/2006/bibliography"/>
-  </ds:schemaRefs>
-</ds:datastoreItem>
-</file>
-
-<file path=customXml/itemProps61.xml><?xml version="1.0" encoding="utf-8"?>
-<ds:datastoreItem xmlns:ds="http://schemas.openxmlformats.org/officeDocument/2006/customXml" ds:itemID="{BB5C8894-CF58-3346-B94B-7B609B66356A}">
-  <ds:schemaRefs>
-    <ds:schemaRef ds:uri="http://schemas.openxmlformats.org/officeDocument/2006/bibliography"/>
-  </ds:schemaRefs>
-</ds:datastoreItem>
-</file>
-
-<file path=customXml/itemProps62.xml><?xml version="1.0" encoding="utf-8"?>
-<ds:datastoreItem xmlns:ds="http://schemas.openxmlformats.org/officeDocument/2006/customXml" ds:itemID="{8AE41BC3-BACE-DD40-AA58-51E8D956708A}">
-  <ds:schemaRefs>
-    <ds:schemaRef ds:uri="http://schemas.openxmlformats.org/officeDocument/2006/bibliography"/>
-  </ds:schemaRefs>
-</ds:datastoreItem>
-</file>
-
-<file path=customXml/itemProps63.xml><?xml version="1.0" encoding="utf-8"?>
-<ds:datastoreItem xmlns:ds="http://schemas.openxmlformats.org/officeDocument/2006/customXml" ds:itemID="{6E69C4D0-CD89-2742-891C-410F2BC5EDDA}">
-  <ds:schemaRefs>
-    <ds:schemaRef ds:uri="http://schemas.openxmlformats.org/officeDocument/2006/bibliography"/>
-  </ds:schemaRefs>
-</ds:datastoreItem>
-</file>
-
-<file path=customXml/itemProps64.xml><?xml version="1.0" encoding="utf-8"?>
-<ds:datastoreItem xmlns:ds="http://schemas.openxmlformats.org/officeDocument/2006/customXml" ds:itemID="{E7C72E2D-428A-564E-9F54-C13BA21BCAFF}">
-  <ds:schemaRefs>
-    <ds:schemaRef ds:uri="http://schemas.openxmlformats.org/officeDocument/2006/bibliography"/>
-  </ds:schemaRefs>
-</ds:datastoreItem>
-</file>
-
-<file path=customXml/itemProps65.xml><?xml version="1.0" encoding="utf-8"?>
-<ds:datastoreItem xmlns:ds="http://schemas.openxmlformats.org/officeDocument/2006/customXml" ds:itemID="{C76AB993-3B47-9A40-9874-2E07AF3D1810}">
-  <ds:schemaRefs>
-    <ds:schemaRef ds:uri="http://schemas.openxmlformats.org/officeDocument/2006/bibliography"/>
-  </ds:schemaRefs>
-</ds:datastoreItem>
-</file>
-
-<file path=customXml/itemProps66.xml><?xml version="1.0" encoding="utf-8"?>
-<ds:datastoreItem xmlns:ds="http://schemas.openxmlformats.org/officeDocument/2006/customXml" ds:itemID="{C0CFC218-8DA2-B140-9813-AEF12566A388}">
-  <ds:schemaRefs>
-    <ds:schemaRef ds:uri="http://schemas.openxmlformats.org/officeDocument/2006/bibliography"/>
-  </ds:schemaRefs>
-</ds:datastoreItem>
-</file>
-
-<file path=customXml/itemProps67.xml><?xml version="1.0" encoding="utf-8"?>
-<ds:datastoreItem xmlns:ds="http://schemas.openxmlformats.org/officeDocument/2006/customXml" ds:itemID="{CC3A6D53-55B3-1D4F-B2BA-079137882C16}">
-  <ds:schemaRefs>
-    <ds:schemaRef ds:uri="http://schemas.openxmlformats.org/officeDocument/2006/bibliography"/>
-  </ds:schemaRefs>
-</ds:datastoreItem>
-</file>
-
-<file path=customXml/itemProps68.xml><?xml version="1.0" encoding="utf-8"?>
-<ds:datastoreItem xmlns:ds="http://schemas.openxmlformats.org/officeDocument/2006/customXml" ds:itemID="{99F63924-03A2-9043-801E-F04D198F10B7}">
-  <ds:schemaRefs>
-    <ds:schemaRef ds:uri="http://schemas.openxmlformats.org/officeDocument/2006/bibliography"/>
-  </ds:schemaRefs>
-</ds:datastoreItem>
-</file>
-
-<file path=customXml/itemProps69.xml><?xml version="1.0" encoding="utf-8"?>
-<ds:datastoreItem xmlns:ds="http://schemas.openxmlformats.org/officeDocument/2006/customXml" ds:itemID="{076A35D0-A7EC-3C45-9AE5-B257D9D4C393}">
-  <ds:schemaRefs>
-    <ds:schemaRef ds:uri="http://schemas.openxmlformats.org/officeDocument/2006/bibliography"/>
-  </ds:schemaRefs>
-</ds:datastoreItem>
-</file>
-
-<file path=customXml/itemProps7.xml><?xml version="1.0" encoding="utf-8"?>
-<ds:datastoreItem xmlns:ds="http://schemas.openxmlformats.org/officeDocument/2006/customXml" ds:itemID="{598ACA56-3E21-9D40-80FA-5F701BFA9A3E}">
-  <ds:schemaRefs>
-    <ds:schemaRef ds:uri="http://schemas.openxmlformats.org/officeDocument/2006/bibliography"/>
-  </ds:schemaRefs>
-</ds:datastoreItem>
-</file>
-
-<file path=customXml/itemProps70.xml><?xml version="1.0" encoding="utf-8"?>
-<ds:datastoreItem xmlns:ds="http://schemas.openxmlformats.org/officeDocument/2006/customXml" ds:itemID="{89DE1A72-5D8D-0645-9D3F-F1393BC30B5F}">
-  <ds:schemaRefs>
-    <ds:schemaRef ds:uri="http://schemas.openxmlformats.org/officeDocument/2006/bibliography"/>
-  </ds:schemaRefs>
-</ds:datastoreItem>
-</file>
-
-<file path=customXml/itemProps71.xml><?xml version="1.0" encoding="utf-8"?>
-<ds:datastoreItem xmlns:ds="http://schemas.openxmlformats.org/officeDocument/2006/customXml" ds:itemID="{7889846D-DBD5-CE40-BAC4-7BF9C4530ED3}">
-  <ds:schemaRefs>
-    <ds:schemaRef ds:uri="http://schemas.openxmlformats.org/officeDocument/2006/bibliography"/>
-  </ds:schemaRefs>
-</ds:datastoreItem>
-</file>
-
-<file path=customXml/itemProps72.xml><?xml version="1.0" encoding="utf-8"?>
-<ds:datastoreItem xmlns:ds="http://schemas.openxmlformats.org/officeDocument/2006/customXml" ds:itemID="{84C4EC4C-3DB3-5F4D-BE38-8F6432C56806}">
-  <ds:schemaRefs>
-    <ds:schemaRef ds:uri="http://schemas.openxmlformats.org/officeDocument/2006/bibliography"/>
-  </ds:schemaRefs>
-</ds:datastoreItem>
-</file>
-
-<file path=customXml/itemProps73.xml><?xml version="1.0" encoding="utf-8"?>
-<ds:datastoreItem xmlns:ds="http://schemas.openxmlformats.org/officeDocument/2006/customXml" ds:itemID="{C11FE89C-A35B-A84C-81EF-2685BDCF779B}">
-  <ds:schemaRefs>
-    <ds:schemaRef ds:uri="http://schemas.openxmlformats.org/officeDocument/2006/bibliography"/>
-  </ds:schemaRefs>
-</ds:datastoreItem>
-</file>
-
-<file path=customXml/itemProps74.xml><?xml version="1.0" encoding="utf-8"?>
-<ds:datastoreItem xmlns:ds="http://schemas.openxmlformats.org/officeDocument/2006/customXml" ds:itemID="{73C37261-AE9F-4B49-BF81-FADE9A074EE3}">
-  <ds:schemaRefs>
-    <ds:schemaRef ds:uri="http://schemas.openxmlformats.org/officeDocument/2006/bibliography"/>
-  </ds:schemaRefs>
-</ds:datastoreItem>
-</file>
-
-<file path=customXml/itemProps75.xml><?xml version="1.0" encoding="utf-8"?>
-<ds:datastoreItem xmlns:ds="http://schemas.openxmlformats.org/officeDocument/2006/customXml" ds:itemID="{90276FB1-3065-9A40-88B0-12B264902D6A}">
-  <ds:schemaRefs>
-    <ds:schemaRef ds:uri="http://schemas.openxmlformats.org/officeDocument/2006/bibliography"/>
-  </ds:schemaRefs>
-</ds:datastoreItem>
-</file>
-
-<file path=customXml/itemProps76.xml><?xml version="1.0" encoding="utf-8"?>
-<ds:datastoreItem xmlns:ds="http://schemas.openxmlformats.org/officeDocument/2006/customXml" ds:itemID="{29C6466E-0BFA-7744-A6F2-CF2FC9EC51FF}">
-  <ds:schemaRefs>
-    <ds:schemaRef ds:uri="http://schemas.openxmlformats.org/officeDocument/2006/bibliography"/>
-  </ds:schemaRefs>
-</ds:datastoreItem>
-</file>
-
-<file path=customXml/itemProps77.xml><?xml version="1.0" encoding="utf-8"?>
-<ds:datastoreItem xmlns:ds="http://schemas.openxmlformats.org/officeDocument/2006/customXml" ds:itemID="{68747F5A-577B-F944-B22F-544DEFC3EC7D}">
-  <ds:schemaRefs>
-    <ds:schemaRef ds:uri="http://schemas.openxmlformats.org/officeDocument/2006/bibliography"/>
-  </ds:schemaRefs>
-</ds:datastoreItem>
-</file>
-
-<file path=customXml/itemProps78.xml><?xml version="1.0" encoding="utf-8"?>
-<ds:datastoreItem xmlns:ds="http://schemas.openxmlformats.org/officeDocument/2006/customXml" ds:itemID="{95DA08DF-79B8-D047-9B9D-5488FE295F85}">
-  <ds:schemaRefs>
-    <ds:schemaRef ds:uri="http://schemas.openxmlformats.org/officeDocument/2006/bibliography"/>
-  </ds:schemaRefs>
-</ds:datastoreItem>
-</file>
-
-<file path=customXml/itemProps79.xml><?xml version="1.0" encoding="utf-8"?>
-<ds:datastoreItem xmlns:ds="http://schemas.openxmlformats.org/officeDocument/2006/customXml" ds:itemID="{0510A0D7-E5D6-0647-BD7B-3022AF153393}">
-  <ds:schemaRefs>
-    <ds:schemaRef ds:uri="http://schemas.openxmlformats.org/officeDocument/2006/bibliography"/>
-  </ds:schemaRefs>
-</ds:datastoreItem>
-</file>
-
-<file path=customXml/itemProps8.xml><?xml version="1.0" encoding="utf-8"?>
-<ds:datastoreItem xmlns:ds="http://schemas.openxmlformats.org/officeDocument/2006/customXml" ds:itemID="{DCCCDBBF-B643-5947-9709-A6352FAA4AC4}">
-  <ds:schemaRefs>
-    <ds:schemaRef ds:uri="http://schemas.openxmlformats.org/officeDocument/2006/bibliography"/>
-  </ds:schemaRefs>
-</ds:datastoreItem>
-</file>
-
 <file path=customXml/itemProps80.xml><?xml version="1.0" encoding="utf-8"?>
-<ds:datastoreItem xmlns:ds="http://schemas.openxmlformats.org/officeDocument/2006/customXml" ds:itemID="{53812786-7A6F-C443-AE39-16F20C5CD40B}">
+<ds:datastoreItem xmlns:ds="http://schemas.openxmlformats.org/officeDocument/2006/customXml" ds:itemID="{96E6B188-43D1-9F4C-A2A7-E67BC5E5B599}">
   <ds:schemaRefs>
     <ds:schemaRef ds:uri="http://schemas.openxmlformats.org/officeDocument/2006/bibliography"/>
   </ds:schemaRefs>
@@ -27337,7 +27454,7 @@
 </file>
 
 <file path=customXml/itemProps81.xml><?xml version="1.0" encoding="utf-8"?>
-<ds:datastoreItem xmlns:ds="http://schemas.openxmlformats.org/officeDocument/2006/customXml" ds:itemID="{733B797F-739B-5540-9357-01B2A054604E}">
+<ds:datastoreItem xmlns:ds="http://schemas.openxmlformats.org/officeDocument/2006/customXml" ds:itemID="{ABDA467F-DC01-534F-8D5D-EFF0E0644E70}">
   <ds:schemaRefs>
     <ds:schemaRef ds:uri="http://schemas.openxmlformats.org/officeDocument/2006/bibliography"/>
   </ds:schemaRefs>
@@ -27345,7 +27462,7 @@
 </file>
 
 <file path=customXml/itemProps82.xml><?xml version="1.0" encoding="utf-8"?>
-<ds:datastoreItem xmlns:ds="http://schemas.openxmlformats.org/officeDocument/2006/customXml" ds:itemID="{F52669C8-7712-D24E-9320-67A5DE547C03}">
+<ds:datastoreItem xmlns:ds="http://schemas.openxmlformats.org/officeDocument/2006/customXml" ds:itemID="{C858E237-A16F-6C40-8F23-8AEF3F0E0CA3}">
   <ds:schemaRefs>
     <ds:schemaRef ds:uri="http://schemas.openxmlformats.org/officeDocument/2006/bibliography"/>
   </ds:schemaRefs>
@@ -27353,7 +27470,7 @@
 </file>
 
 <file path=customXml/itemProps9.xml><?xml version="1.0" encoding="utf-8"?>
-<ds:datastoreItem xmlns:ds="http://schemas.openxmlformats.org/officeDocument/2006/customXml" ds:itemID="{5E0DCF27-1033-5A47-8BA6-687A65A25CA0}">
+<ds:datastoreItem xmlns:ds="http://schemas.openxmlformats.org/officeDocument/2006/customXml" ds:itemID="{DCA32137-AC41-2241-9DF5-EF77C37C60BC}">
   <ds:schemaRefs>
     <ds:schemaRef ds:uri="http://schemas.openxmlformats.org/officeDocument/2006/bibliography"/>
   </ds:schemaRefs>

</xml_diff>

<commit_message>
Added Quynhs suggestions for the manuscript
</commit_message>
<xml_diff>
--- a/manuscript/Acromegaly-Manuscript/manuscript.docx
+++ b/manuscript/Acromegaly-Manuscript/manuscript.docx
@@ -4836,37 +4836,6 @@
         </w:rPr>
         <w:t xml:space="preserve"> </w:t>
       </w:r>
-      <w:r>
-        <w:rPr>
-          <w:rFonts w:ascii="Times New Roman" w:eastAsia="Times New Roman" w:hAnsi="Times New Roman" w:cs="Times New Roman"/>
-          <w:color w:val="191919"/>
-        </w:rPr>
-        <w:t xml:space="preserve">As shown in Supplementary Figure 1, an age cutoff of 60 separated our samples along the first principal component efficiently into two distinct </w:t>
-      </w:r>
-      <w:r>
-        <w:rPr>
-          <w:rFonts w:ascii="Times New Roman" w:eastAsia="Times New Roman" w:hAnsi="Times New Roman" w:cs="Times New Roman"/>
-          <w:color w:val="191919"/>
-        </w:rPr>
-        <w:lastRenderedPageBreak/>
-        <w:t xml:space="preserve">phenotypes, with 7/8 of the </w:t>
-      </w:r>
-      <w:proofErr w:type="spellStart"/>
-      <w:r>
-        <w:rPr>
-          <w:rFonts w:ascii="Times New Roman" w:eastAsia="Times New Roman" w:hAnsi="Times New Roman" w:cs="Times New Roman"/>
-          <w:color w:val="191919"/>
-        </w:rPr>
-        <w:t>acromegalic</w:t>
-      </w:r>
-      <w:proofErr w:type="spellEnd"/>
-      <w:r>
-        <w:rPr>
-          <w:rFonts w:ascii="Times New Roman" w:eastAsia="Times New Roman" w:hAnsi="Times New Roman" w:cs="Times New Roman"/>
-          <w:color w:val="191919"/>
-        </w:rPr>
-        <w:t xml:space="preserve"> subjects in one group and 10/11 of the controls subjects in the other group.</w:t>
-      </w:r>
     </w:p>
     <w:p>
       <w:pPr>
@@ -4941,6 +4910,7 @@
           <w:rFonts w:ascii="Times New Roman" w:eastAsia="Times New Roman" w:hAnsi="Times New Roman" w:cs="Times New Roman"/>
           <w:color w:val="191919"/>
         </w:rPr>
+        <w:lastRenderedPageBreak/>
         <w:t xml:space="preserve">after </w:t>
       </w:r>
       <w:r>
@@ -5695,7 +5665,6 @@
           <w:rFonts w:ascii="Times New Roman" w:eastAsia="Times New Roman" w:hAnsi="Times New Roman" w:cs="Times New Roman"/>
           <w:color w:val="191919"/>
         </w:rPr>
-        <w:lastRenderedPageBreak/>
         <w:t xml:space="preserve">Welch’s t-test was used for basal lipolysis since the equal variance assumption was rejected by </w:t>
       </w:r>
       <w:proofErr w:type="spellStart"/>
@@ -5838,6 +5807,7 @@
           <w:b/>
           <w:bCs/>
         </w:rPr>
+        <w:lastRenderedPageBreak/>
         <w:t>Patient characteristics</w:t>
       </w:r>
     </w:p>
@@ -6693,6 +6663,180 @@
     </w:p>
     <w:p>
       <w:pPr>
+        <w:shd w:val="clear" w:color="auto" w:fill="FFFFFF"/>
+        <w:bidi w:val="0"/>
+        <w:spacing w:after="96" w:line="480" w:lineRule="auto"/>
+        <w:jc w:val="both"/>
+        <w:outlineLvl w:val="3"/>
+        <w:rPr>
+          <w:rFonts w:ascii="Times New Roman" w:eastAsia="Times New Roman" w:hAnsi="Times New Roman" w:cs="Times New Roman"/>
+          <w:b/>
+          <w:color w:val="191919"/>
+        </w:rPr>
+      </w:pPr>
+      <w:r>
+        <w:rPr>
+          <w:rFonts w:ascii="Times New Roman" w:hAnsi="Times New Roman" w:cs="Times New Roman"/>
+        </w:rPr>
+        <w:t xml:space="preserve">To determine </w:t>
+      </w:r>
+      <w:r>
+        <w:rPr>
+          <w:rFonts w:ascii="Times New Roman" w:hAnsi="Times New Roman" w:cs="Times New Roman"/>
+        </w:rPr>
+        <w:t>which genes are altered in adipose tissue in acromegaly subjects, we performed</w:t>
+      </w:r>
+      <w:r>
+        <w:rPr>
+          <w:rFonts w:ascii="Times New Roman" w:hAnsi="Times New Roman" w:cs="Times New Roman"/>
+        </w:rPr>
+        <w:t xml:space="preserve"> a</w:t>
+      </w:r>
+      <w:r>
+        <w:rPr>
+          <w:rFonts w:ascii="Times New Roman" w:hAnsi="Times New Roman" w:cs="Times New Roman"/>
+        </w:rPr>
+        <w:t xml:space="preserve"> </w:t>
+      </w:r>
+      <w:proofErr w:type="spellStart"/>
+      <w:r>
+        <w:rPr>
+          <w:rFonts w:ascii="Times New Roman" w:hAnsi="Times New Roman" w:cs="Times New Roman"/>
+        </w:rPr>
+        <w:t>transcriptomic</w:t>
+      </w:r>
+      <w:proofErr w:type="spellEnd"/>
+      <w:r>
+        <w:rPr>
+          <w:rFonts w:ascii="Times New Roman" w:hAnsi="Times New Roman" w:cs="Times New Roman"/>
+        </w:rPr>
+        <w:t xml:space="preserve"> analysis of </w:t>
+      </w:r>
+      <w:r>
+        <w:rPr>
+          <w:rFonts w:ascii="Times New Roman" w:hAnsi="Times New Roman" w:cs="Times New Roman"/>
+        </w:rPr>
+        <w:t xml:space="preserve">subcutaneous adipose tissue </w:t>
+      </w:r>
+      <w:r>
+        <w:rPr>
+          <w:rFonts w:ascii="Times New Roman" w:hAnsi="Times New Roman" w:cs="Times New Roman"/>
+        </w:rPr>
+        <w:t xml:space="preserve">mRNA </w:t>
+      </w:r>
+      <w:r>
+        <w:rPr>
+          <w:rFonts w:ascii="Times New Roman" w:hAnsi="Times New Roman" w:cs="Times New Roman"/>
+        </w:rPr>
+        <w:t xml:space="preserve">from </w:t>
+      </w:r>
+      <w:r>
+        <w:rPr>
+          <w:rFonts w:ascii="Times New Roman" w:hAnsi="Times New Roman" w:cs="Times New Roman"/>
+        </w:rPr>
+        <w:t xml:space="preserve">7 </w:t>
+      </w:r>
+      <w:proofErr w:type="spellStart"/>
+      <w:r>
+        <w:rPr>
+          <w:rFonts w:ascii="Times New Roman" w:hAnsi="Times New Roman" w:cs="Times New Roman"/>
+        </w:rPr>
+        <w:t>acromegalic</w:t>
+      </w:r>
+      <w:proofErr w:type="spellEnd"/>
+      <w:r>
+        <w:rPr>
+          <w:rFonts w:ascii="Times New Roman" w:hAnsi="Times New Roman" w:cs="Times New Roman"/>
+        </w:rPr>
+        <w:t xml:space="preserve"> patients </w:t>
+      </w:r>
+      <w:r>
+        <w:rPr>
+          <w:rFonts w:ascii="Times New Roman" w:hAnsi="Times New Roman" w:cs="Times New Roman"/>
+        </w:rPr>
+        <w:t xml:space="preserve">and </w:t>
+      </w:r>
+      <w:r>
+        <w:rPr>
+          <w:rFonts w:ascii="Times New Roman" w:hAnsi="Times New Roman" w:cs="Times New Roman"/>
+        </w:rPr>
+        <w:t xml:space="preserve">11 </w:t>
+      </w:r>
+      <w:r>
+        <w:rPr>
+          <w:rFonts w:ascii="Times New Roman" w:hAnsi="Times New Roman" w:cs="Times New Roman"/>
+        </w:rPr>
+        <w:t>controls</w:t>
+      </w:r>
+      <w:r>
+        <w:rPr>
+          <w:rFonts w:ascii="Times New Roman" w:hAnsi="Times New Roman" w:cs="Times New Roman"/>
+        </w:rPr>
+        <w:t xml:space="preserve">.  </w:t>
+      </w:r>
+      <w:r>
+        <w:rPr>
+          <w:rFonts w:ascii="Times New Roman" w:hAnsi="Times New Roman" w:cs="Times New Roman"/>
+        </w:rPr>
+        <w:t xml:space="preserve">Patients separated along the first principal component approximately based on their age, with 10/11 </w:t>
+      </w:r>
+      <w:r>
+        <w:rPr>
+          <w:rFonts w:ascii="Times New Roman" w:hAnsi="Times New Roman" w:cs="Times New Roman"/>
+        </w:rPr>
+        <w:t>controls</w:t>
+      </w:r>
+      <w:r>
+        <w:rPr>
+          <w:rFonts w:ascii="Times New Roman" w:hAnsi="Times New Roman" w:cs="Times New Roman"/>
+        </w:rPr>
+        <w:t xml:space="preserve"> in one group and 7/8 of </w:t>
+      </w:r>
+      <w:r>
+        <w:rPr>
+          <w:rFonts w:ascii="Times New Roman" w:hAnsi="Times New Roman" w:cs="Times New Roman"/>
+        </w:rPr>
+        <w:t xml:space="preserve">the </w:t>
+      </w:r>
+      <w:proofErr w:type="spellStart"/>
+      <w:r>
+        <w:rPr>
+          <w:rFonts w:ascii="Times New Roman" w:hAnsi="Times New Roman" w:cs="Times New Roman"/>
+        </w:rPr>
+        <w:t>acromegalic</w:t>
+      </w:r>
+      <w:proofErr w:type="spellEnd"/>
+      <w:r>
+        <w:rPr>
+          <w:rFonts w:ascii="Times New Roman" w:hAnsi="Times New Roman" w:cs="Times New Roman"/>
+        </w:rPr>
+        <w:t xml:space="preserve"> patients</w:t>
+      </w:r>
+      <w:r>
+        <w:rPr>
+          <w:rFonts w:ascii="Times New Roman" w:hAnsi="Times New Roman" w:cs="Times New Roman"/>
+        </w:rPr>
+        <w:t xml:space="preserve"> on the other group (Supplementary Figure 1). </w:t>
+      </w:r>
+      <w:r>
+        <w:rPr>
+          <w:rFonts w:ascii="Times New Roman" w:eastAsia="Times New Roman" w:hAnsi="Times New Roman" w:cs="Times New Roman"/>
+          <w:color w:val="191919"/>
+        </w:rPr>
+        <w:t xml:space="preserve"> </w:t>
+      </w:r>
+      <w:r>
+        <w:rPr>
+          <w:rFonts w:ascii="Times New Roman" w:eastAsia="Times New Roman" w:hAnsi="Times New Roman" w:cs="Times New Roman"/>
+          <w:color w:val="191919"/>
+        </w:rPr>
+        <w:t>This suggests that the major molecular differences between these groups can be explained by the presence or absence of acromegaly.</w:t>
+      </w:r>
+      <w:bookmarkStart w:id="0" w:name="_GoBack"/>
+      <w:bookmarkEnd w:id="0"/>
+    </w:p>
+    <w:p>
+      <w:pPr>
         <w:bidi w:val="0"/>
         <w:spacing w:line="480" w:lineRule="auto"/>
         <w:jc w:val="both"/>
@@ -6704,19 +6848,19 @@
         <w:rPr>
           <w:rFonts w:ascii="Times New Roman" w:hAnsi="Times New Roman" w:cs="Times New Roman"/>
         </w:rPr>
-        <w:t xml:space="preserve">To determine </w:t>
-      </w:r>
-      <w:r>
-        <w:rPr>
-          <w:rFonts w:ascii="Times New Roman" w:hAnsi="Times New Roman" w:cs="Times New Roman"/>
-        </w:rPr>
-        <w:t>which genes are altered in adipose tissue in acromegaly subjects, we performed</w:t>
-      </w:r>
-      <w:r>
-        <w:rPr>
-          <w:rFonts w:ascii="Times New Roman" w:hAnsi="Times New Roman" w:cs="Times New Roman"/>
-        </w:rPr>
-        <w:t xml:space="preserve"> a</w:t>
+        <w:t>After correcting for age, w</w:t>
+      </w:r>
+      <w:r>
+        <w:rPr>
+          <w:rFonts w:ascii="Times New Roman" w:hAnsi="Times New Roman" w:cs="Times New Roman"/>
+        </w:rPr>
+        <w:t xml:space="preserve">e identified </w:t>
+      </w:r>
+      <w:r>
+        <w:rPr>
+          <w:rFonts w:ascii="Times New Roman" w:hAnsi="Times New Roman" w:cs="Times New Roman"/>
+        </w:rPr>
+        <w:t>418</w:t>
       </w:r>
       <w:r>
         <w:rPr>
@@ -6724,296 +6868,172 @@
         </w:rPr>
         <w:t xml:space="preserve"> </w:t>
       </w:r>
+      <w:r>
+        <w:rPr>
+          <w:rFonts w:ascii="Times New Roman" w:hAnsi="Times New Roman" w:cs="Times New Roman"/>
+        </w:rPr>
+        <w:t>genes</w:t>
+      </w:r>
+      <w:r>
+        <w:rPr>
+          <w:rFonts w:ascii="Times New Roman" w:hAnsi="Times New Roman" w:cs="Times New Roman"/>
+        </w:rPr>
+        <w:t xml:space="preserve"> </w:t>
+      </w:r>
+      <w:r>
+        <w:rPr>
+          <w:rFonts w:ascii="Times New Roman" w:hAnsi="Times New Roman" w:cs="Times New Roman"/>
+        </w:rPr>
+        <w:t xml:space="preserve">that </w:t>
+      </w:r>
+      <w:r>
+        <w:rPr>
+          <w:rFonts w:ascii="Times New Roman" w:hAnsi="Times New Roman" w:cs="Times New Roman"/>
+        </w:rPr>
+        <w:t xml:space="preserve">had significantly </w:t>
+      </w:r>
+      <w:r>
+        <w:rPr>
+          <w:rFonts w:ascii="Times New Roman" w:hAnsi="Times New Roman" w:cs="Times New Roman"/>
+        </w:rPr>
+        <w:t xml:space="preserve">different expression in </w:t>
+      </w:r>
+      <w:proofErr w:type="gramStart"/>
+      <w:r>
+        <w:rPr>
+          <w:rFonts w:ascii="Times New Roman" w:hAnsi="Times New Roman" w:cs="Times New Roman"/>
+        </w:rPr>
+        <w:t>acromegaly</w:t>
+      </w:r>
+      <w:proofErr w:type="gramEnd"/>
+      <w:r>
+        <w:rPr>
+          <w:rFonts w:ascii="Times New Roman" w:hAnsi="Times New Roman" w:cs="Times New Roman"/>
+        </w:rPr>
+        <w:t xml:space="preserve">, of these </w:t>
+      </w:r>
+      <w:r>
+        <w:rPr>
+          <w:rFonts w:ascii="Times New Roman" w:hAnsi="Times New Roman" w:cs="Times New Roman"/>
+        </w:rPr>
+        <w:t>198</w:t>
+      </w:r>
+      <w:r>
+        <w:rPr>
+          <w:rFonts w:ascii="Times New Roman" w:hAnsi="Times New Roman" w:cs="Times New Roman"/>
+        </w:rPr>
+        <w:t xml:space="preserve"> </w:t>
+      </w:r>
+      <w:r>
+        <w:rPr>
+          <w:rFonts w:ascii="Times New Roman" w:hAnsi="Times New Roman" w:cs="Times New Roman"/>
+        </w:rPr>
+        <w:t xml:space="preserve">genes </w:t>
+      </w:r>
+      <w:r>
+        <w:rPr>
+          <w:rFonts w:ascii="Times New Roman" w:hAnsi="Times New Roman" w:cs="Times New Roman"/>
+        </w:rPr>
+        <w:t xml:space="preserve">were </w:t>
+      </w:r>
+      <w:r>
+        <w:rPr>
+          <w:rFonts w:ascii="Times New Roman" w:hAnsi="Times New Roman" w:cs="Times New Roman"/>
+        </w:rPr>
+        <w:t>down-regul</w:t>
+      </w:r>
+      <w:r>
+        <w:rPr>
+          <w:rFonts w:ascii="Times New Roman" w:hAnsi="Times New Roman" w:cs="Times New Roman"/>
+        </w:rPr>
+        <w:t>ated and</w:t>
+      </w:r>
+      <w:r>
+        <w:rPr>
+          <w:rFonts w:ascii="Times New Roman" w:hAnsi="Times New Roman" w:cs="Times New Roman"/>
+        </w:rPr>
+        <w:t xml:space="preserve"> </w:t>
+      </w:r>
+      <w:r>
+        <w:rPr>
+          <w:rFonts w:ascii="Times New Roman" w:hAnsi="Times New Roman" w:cs="Times New Roman"/>
+        </w:rPr>
+        <w:t>290</w:t>
+      </w:r>
+      <w:r>
+        <w:rPr>
+          <w:rFonts w:ascii="Times New Roman" w:hAnsi="Times New Roman" w:cs="Times New Roman"/>
+        </w:rPr>
+        <w:t xml:space="preserve"> </w:t>
+      </w:r>
+      <w:r>
+        <w:rPr>
+          <w:rFonts w:ascii="Times New Roman" w:hAnsi="Times New Roman" w:cs="Times New Roman"/>
+        </w:rPr>
+        <w:t xml:space="preserve">were </w:t>
+      </w:r>
+      <w:r>
+        <w:rPr>
+          <w:rFonts w:ascii="Times New Roman" w:hAnsi="Times New Roman" w:cs="Times New Roman"/>
+        </w:rPr>
+        <w:t>up-regulate</w:t>
+      </w:r>
+      <w:r>
+        <w:rPr>
+          <w:rFonts w:ascii="Times New Roman" w:hAnsi="Times New Roman" w:cs="Times New Roman"/>
+        </w:rPr>
+        <w:t>d</w:t>
+      </w:r>
+      <w:r>
+        <w:rPr>
+          <w:rFonts w:ascii="Times New Roman" w:hAnsi="Times New Roman" w:cs="Times New Roman"/>
+        </w:rPr>
+        <w:t xml:space="preserve"> in adipose tissue from the </w:t>
+      </w:r>
       <w:proofErr w:type="spellStart"/>
       <w:r>
         <w:rPr>
           <w:rFonts w:ascii="Times New Roman" w:hAnsi="Times New Roman" w:cs="Times New Roman"/>
         </w:rPr>
-        <w:t>transcriptomic</w:t>
+        <w:t>acromegalic</w:t>
       </w:r>
       <w:proofErr w:type="spellEnd"/>
       <w:r>
         <w:rPr>
           <w:rFonts w:ascii="Times New Roman" w:hAnsi="Times New Roman" w:cs="Times New Roman"/>
         </w:rPr>
-        <w:t xml:space="preserve"> analysis of </w:t>
-      </w:r>
-      <w:r>
-        <w:rPr>
-          <w:rFonts w:ascii="Times New Roman" w:hAnsi="Times New Roman" w:cs="Times New Roman"/>
-        </w:rPr>
-        <w:t xml:space="preserve">subcutaneous adipose tissue </w:t>
-      </w:r>
-      <w:r>
-        <w:rPr>
-          <w:rFonts w:ascii="Times New Roman" w:hAnsi="Times New Roman" w:cs="Times New Roman"/>
-        </w:rPr>
-        <w:t xml:space="preserve">mRNA </w:t>
-      </w:r>
-      <w:r>
-        <w:rPr>
-          <w:rFonts w:ascii="Times New Roman" w:hAnsi="Times New Roman" w:cs="Times New Roman"/>
-        </w:rPr>
-        <w:t xml:space="preserve">from </w:t>
-      </w:r>
-      <w:r>
-        <w:rPr>
-          <w:rFonts w:ascii="Times New Roman" w:hAnsi="Times New Roman" w:cs="Times New Roman"/>
-        </w:rPr>
-        <w:t xml:space="preserve">7 </w:t>
-      </w:r>
-      <w:proofErr w:type="spellStart"/>
-      <w:r>
-        <w:rPr>
-          <w:rFonts w:ascii="Times New Roman" w:hAnsi="Times New Roman" w:cs="Times New Roman"/>
-        </w:rPr>
-        <w:t>acromegalic</w:t>
-      </w:r>
-      <w:proofErr w:type="spellEnd"/>
-      <w:r>
-        <w:rPr>
-          <w:rFonts w:ascii="Times New Roman" w:hAnsi="Times New Roman" w:cs="Times New Roman"/>
-        </w:rPr>
-        <w:t xml:space="preserve"> patients </w:t>
-      </w:r>
-      <w:r>
-        <w:rPr>
-          <w:rFonts w:ascii="Times New Roman" w:hAnsi="Times New Roman" w:cs="Times New Roman"/>
-        </w:rPr>
-        <w:t xml:space="preserve">and </w:t>
-      </w:r>
-      <w:r>
-        <w:rPr>
-          <w:rFonts w:ascii="Times New Roman" w:hAnsi="Times New Roman" w:cs="Times New Roman"/>
-        </w:rPr>
-        <w:t xml:space="preserve">11 </w:t>
-      </w:r>
-      <w:r>
-        <w:rPr>
-          <w:rFonts w:ascii="Times New Roman" w:hAnsi="Times New Roman" w:cs="Times New Roman"/>
-        </w:rPr>
-        <w:t>controls</w:t>
-      </w:r>
-      <w:r>
-        <w:rPr>
-          <w:rFonts w:ascii="Times New Roman" w:hAnsi="Times New Roman" w:cs="Times New Roman"/>
-        </w:rPr>
-        <w:t xml:space="preserve">.  </w:t>
-      </w:r>
-      <w:r>
-        <w:rPr>
-          <w:rFonts w:ascii="Times New Roman" w:hAnsi="Times New Roman" w:cs="Times New Roman"/>
-        </w:rPr>
-        <w:t xml:space="preserve">Patients separated along the first principal component approximately based on their age, with 10/11 </w:t>
-      </w:r>
-      <w:r>
-        <w:rPr>
-          <w:rFonts w:ascii="Times New Roman" w:hAnsi="Times New Roman" w:cs="Times New Roman"/>
-        </w:rPr>
-        <w:t>controls</w:t>
-      </w:r>
-      <w:r>
-        <w:rPr>
-          <w:rFonts w:ascii="Times New Roman" w:hAnsi="Times New Roman" w:cs="Times New Roman"/>
-        </w:rPr>
-        <w:t xml:space="preserve"> in one group and 7/8 of </w:t>
-      </w:r>
-      <w:r>
-        <w:rPr>
-          <w:rFonts w:ascii="Times New Roman" w:hAnsi="Times New Roman" w:cs="Times New Roman"/>
-        </w:rPr>
-        <w:t xml:space="preserve">the </w:t>
-      </w:r>
-      <w:proofErr w:type="spellStart"/>
-      <w:r>
-        <w:rPr>
-          <w:rFonts w:ascii="Times New Roman" w:hAnsi="Times New Roman" w:cs="Times New Roman"/>
-        </w:rPr>
-        <w:t>acromegalic</w:t>
-      </w:r>
-      <w:proofErr w:type="spellEnd"/>
-      <w:r>
-        <w:rPr>
-          <w:rFonts w:ascii="Times New Roman" w:hAnsi="Times New Roman" w:cs="Times New Roman"/>
-        </w:rPr>
         <w:t xml:space="preserve"> patients</w:t>
       </w:r>
       <w:r>
         <w:rPr>
           <w:rFonts w:ascii="Times New Roman" w:hAnsi="Times New Roman" w:cs="Times New Roman"/>
         </w:rPr>
-        <w:t xml:space="preserve"> on the other group (Supplementary Figure 1).  </w:t>
-      </w:r>
-      <w:r>
-        <w:rPr>
-          <w:rFonts w:ascii="Times New Roman" w:hAnsi="Times New Roman" w:cs="Times New Roman"/>
-        </w:rPr>
-        <w:t>After correcting for age, w</w:t>
-      </w:r>
-      <w:r>
-        <w:rPr>
-          <w:rFonts w:ascii="Times New Roman" w:hAnsi="Times New Roman" w:cs="Times New Roman"/>
-        </w:rPr>
-        <w:t xml:space="preserve">e identified </w:t>
-      </w:r>
-      <w:r>
-        <w:rPr>
-          <w:rFonts w:ascii="Times New Roman" w:hAnsi="Times New Roman" w:cs="Times New Roman"/>
-        </w:rPr>
-        <w:t>418</w:t>
-      </w:r>
-      <w:r>
-        <w:rPr>
-          <w:rFonts w:ascii="Times New Roman" w:hAnsi="Times New Roman" w:cs="Times New Roman"/>
-        </w:rPr>
-        <w:t xml:space="preserve"> </w:t>
-      </w:r>
-      <w:r>
-        <w:rPr>
-          <w:rFonts w:ascii="Times New Roman" w:hAnsi="Times New Roman" w:cs="Times New Roman"/>
-        </w:rPr>
-        <w:t>genes</w:t>
-      </w:r>
-      <w:r>
-        <w:rPr>
-          <w:rFonts w:ascii="Times New Roman" w:hAnsi="Times New Roman" w:cs="Times New Roman"/>
-        </w:rPr>
-        <w:t xml:space="preserve"> </w:t>
-      </w:r>
-      <w:r>
-        <w:rPr>
-          <w:rFonts w:ascii="Times New Roman" w:hAnsi="Times New Roman" w:cs="Times New Roman"/>
-        </w:rPr>
-        <w:t xml:space="preserve">that </w:t>
-      </w:r>
-      <w:r>
-        <w:rPr>
-          <w:rFonts w:ascii="Times New Roman" w:hAnsi="Times New Roman" w:cs="Times New Roman"/>
-        </w:rPr>
-        <w:t xml:space="preserve">had significantly </w:t>
+        <w:t xml:space="preserve">.  These </w:t>
+      </w:r>
+      <w:r>
+        <w:rPr>
+          <w:rFonts w:ascii="Times New Roman" w:hAnsi="Times New Roman" w:cs="Times New Roman"/>
+        </w:rPr>
+        <w:t xml:space="preserve">transcripts </w:t>
+      </w:r>
+      <w:r>
+        <w:rPr>
+          <w:rFonts w:ascii="Times New Roman" w:hAnsi="Times New Roman" w:cs="Times New Roman"/>
+        </w:rPr>
+        <w:t xml:space="preserve">form a signature identifying </w:t>
+      </w:r>
+      <w:r>
+        <w:rPr>
+          <w:rFonts w:ascii="Times New Roman" w:hAnsi="Times New Roman" w:cs="Times New Roman"/>
+        </w:rPr>
+        <w:t xml:space="preserve">transcriptional </w:t>
       </w:r>
       <w:r>
         <w:rPr>
           <w:rFonts w:ascii="Times New Roman" w:hAnsi="Times New Roman" w:cs="Times New Roman"/>
         </w:rPr>
         <w:lastRenderedPageBreak/>
-        <w:t xml:space="preserve">different expression in acromegaly, of these </w:t>
-      </w:r>
-      <w:r>
-        <w:rPr>
-          <w:rFonts w:ascii="Times New Roman" w:hAnsi="Times New Roman" w:cs="Times New Roman"/>
-        </w:rPr>
-        <w:t>198</w:t>
-      </w:r>
-      <w:r>
-        <w:rPr>
-          <w:rFonts w:ascii="Times New Roman" w:hAnsi="Times New Roman" w:cs="Times New Roman"/>
-        </w:rPr>
-        <w:t xml:space="preserve"> </w:t>
-      </w:r>
-      <w:r>
-        <w:rPr>
-          <w:rFonts w:ascii="Times New Roman" w:hAnsi="Times New Roman" w:cs="Times New Roman"/>
-        </w:rPr>
-        <w:t xml:space="preserve">genes </w:t>
-      </w:r>
-      <w:r>
-        <w:rPr>
-          <w:rFonts w:ascii="Times New Roman" w:hAnsi="Times New Roman" w:cs="Times New Roman"/>
-        </w:rPr>
-        <w:t xml:space="preserve">were </w:t>
-      </w:r>
-      <w:r>
-        <w:rPr>
-          <w:rFonts w:ascii="Times New Roman" w:hAnsi="Times New Roman" w:cs="Times New Roman"/>
-        </w:rPr>
-        <w:t>down-regul</w:t>
-      </w:r>
-      <w:r>
-        <w:rPr>
-          <w:rFonts w:ascii="Times New Roman" w:hAnsi="Times New Roman" w:cs="Times New Roman"/>
-        </w:rPr>
-        <w:t>ated and</w:t>
-      </w:r>
-      <w:r>
-        <w:rPr>
-          <w:rFonts w:ascii="Times New Roman" w:hAnsi="Times New Roman" w:cs="Times New Roman"/>
-        </w:rPr>
-        <w:t xml:space="preserve"> </w:t>
-      </w:r>
-      <w:r>
-        <w:rPr>
-          <w:rFonts w:ascii="Times New Roman" w:hAnsi="Times New Roman" w:cs="Times New Roman"/>
-        </w:rPr>
-        <w:t>290</w:t>
-      </w:r>
-      <w:r>
-        <w:rPr>
-          <w:rFonts w:ascii="Times New Roman" w:hAnsi="Times New Roman" w:cs="Times New Roman"/>
-        </w:rPr>
-        <w:t xml:space="preserve"> </w:t>
-      </w:r>
-      <w:r>
-        <w:rPr>
-          <w:rFonts w:ascii="Times New Roman" w:hAnsi="Times New Roman" w:cs="Times New Roman"/>
-        </w:rPr>
-        <w:t xml:space="preserve">were </w:t>
-      </w:r>
-      <w:r>
-        <w:rPr>
-          <w:rFonts w:ascii="Times New Roman" w:hAnsi="Times New Roman" w:cs="Times New Roman"/>
-        </w:rPr>
-        <w:t>up-regulate</w:t>
-      </w:r>
-      <w:r>
-        <w:rPr>
-          <w:rFonts w:ascii="Times New Roman" w:hAnsi="Times New Roman" w:cs="Times New Roman"/>
-        </w:rPr>
-        <w:t>d</w:t>
-      </w:r>
-      <w:r>
-        <w:rPr>
-          <w:rFonts w:ascii="Times New Roman" w:hAnsi="Times New Roman" w:cs="Times New Roman"/>
-        </w:rPr>
-        <w:t xml:space="preserve"> in adipose tissue from the </w:t>
-      </w:r>
-      <w:proofErr w:type="spellStart"/>
-      <w:r>
-        <w:rPr>
-          <w:rFonts w:ascii="Times New Roman" w:hAnsi="Times New Roman" w:cs="Times New Roman"/>
-        </w:rPr>
-        <w:t>acromegalic</w:t>
-      </w:r>
-      <w:proofErr w:type="spellEnd"/>
-      <w:r>
-        <w:rPr>
-          <w:rFonts w:ascii="Times New Roman" w:hAnsi="Times New Roman" w:cs="Times New Roman"/>
-        </w:rPr>
-        <w:t xml:space="preserve"> patients</w:t>
-      </w:r>
-      <w:r>
-        <w:rPr>
-          <w:rFonts w:ascii="Times New Roman" w:hAnsi="Times New Roman" w:cs="Times New Roman"/>
-        </w:rPr>
-        <w:t xml:space="preserve">.  These </w:t>
-      </w:r>
-      <w:r>
-        <w:rPr>
-          <w:rFonts w:ascii="Times New Roman" w:hAnsi="Times New Roman" w:cs="Times New Roman"/>
-        </w:rPr>
-        <w:t xml:space="preserve">transcripts </w:t>
-      </w:r>
-      <w:r>
-        <w:rPr>
-          <w:rFonts w:ascii="Times New Roman" w:hAnsi="Times New Roman" w:cs="Times New Roman"/>
-        </w:rPr>
-        <w:t xml:space="preserve">form a signature identifying </w:t>
-      </w:r>
-      <w:r>
-        <w:rPr>
-          <w:rFonts w:ascii="Times New Roman" w:hAnsi="Times New Roman" w:cs="Times New Roman"/>
-        </w:rPr>
-        <w:t>transcriptional differences in adipose tissue</w:t>
+        <w:t>differences in adipose tissue</w:t>
       </w:r>
       <w:r>
         <w:rPr>
@@ -8246,14 +8266,7 @@
         <w:rPr>
           <w:rFonts w:ascii="Times New Roman" w:hAnsi="Times New Roman" w:cs="Times New Roman"/>
         </w:rPr>
-        <w:t xml:space="preserve"> transcriptional changes strengthens our interpretation of other </w:t>
-      </w:r>
-      <w:r>
-        <w:rPr>
-          <w:rFonts w:ascii="Times New Roman" w:hAnsi="Times New Roman" w:cs="Times New Roman"/>
-        </w:rPr>
-        <w:lastRenderedPageBreak/>
-        <w:t>transcriptional changes.</w:t>
+        <w:t xml:space="preserve"> transcriptional changes strengthens our interpretation of other transcriptional changes.</w:t>
       </w:r>
       <w:r>
         <w:rPr>
@@ -8355,6 +8368,7 @@
         <w:rPr>
           <w:rFonts w:ascii="Times New Roman" w:hAnsi="Times New Roman" w:cs="Times New Roman"/>
         </w:rPr>
+        <w:lastRenderedPageBreak/>
         <w:t xml:space="preserve"> </w:t>
       </w:r>
       <w:r>
@@ -9600,7 +9614,6 @@
         <w:rPr>
           <w:rFonts w:ascii="Times New Roman" w:hAnsi="Times New Roman" w:cs="Times New Roman"/>
         </w:rPr>
-        <w:lastRenderedPageBreak/>
         <w:t xml:space="preserve">in acromegaly suggests that this </w:t>
       </w:r>
       <w:r>
@@ -9703,6 +9716,7 @@
         <w:rPr>
           <w:rFonts w:ascii="Times New Roman" w:hAnsi="Times New Roman" w:cs="Times New Roman"/>
         </w:rPr>
+        <w:lastRenderedPageBreak/>
         <w:t xml:space="preserve">We observed </w:t>
       </w:r>
       <w:r>
@@ -11161,220 +11175,220 @@
         <w:rPr>
           <w:rFonts w:ascii="Times New Roman" w:hAnsi="Times New Roman" w:cs="Times New Roman"/>
         </w:rPr>
-        <w:t xml:space="preserve">difference in </w:t>
+        <w:t xml:space="preserve">difference in expression </w:t>
+      </w:r>
+      <w:r>
+        <w:rPr>
+          <w:rFonts w:ascii="Times New Roman" w:hAnsi="Times New Roman" w:cs="Times New Roman"/>
+        </w:rPr>
+        <w:t>of the three classical triglyceride lipolysis enzymes</w:t>
+      </w:r>
+      <w:r>
+        <w:rPr>
+          <w:rFonts w:ascii="Times New Roman" w:hAnsi="Times New Roman" w:cs="Times New Roman"/>
+        </w:rPr>
+        <w:t xml:space="preserve"> hormone sensitive </w:t>
+      </w:r>
+      <w:r>
+        <w:rPr>
+          <w:rFonts w:ascii="Times New Roman" w:hAnsi="Times New Roman" w:cs="Times New Roman"/>
+        </w:rPr>
+        <w:t>lipase</w:t>
+      </w:r>
+      <w:r>
+        <w:rPr>
+          <w:rFonts w:ascii="Times New Roman" w:hAnsi="Times New Roman" w:cs="Times New Roman"/>
+        </w:rPr>
+        <w:t xml:space="preserve"> (</w:t>
+      </w:r>
+      <w:r>
+        <w:rPr>
+          <w:rFonts w:ascii="Times New Roman" w:hAnsi="Times New Roman" w:cs="Times New Roman"/>
+          <w:i/>
+        </w:rPr>
+        <w:t>LIPE</w:t>
+      </w:r>
+      <w:r>
+        <w:rPr>
+          <w:rFonts w:ascii="Times New Roman" w:hAnsi="Times New Roman" w:cs="Times New Roman"/>
+        </w:rPr>
+        <w:t>), adipose triglyceride lipase (</w:t>
+      </w:r>
+      <w:r>
+        <w:rPr>
+          <w:rFonts w:ascii="Times New Roman" w:hAnsi="Times New Roman" w:cs="Times New Roman"/>
+          <w:i/>
+        </w:rPr>
+        <w:t>PNPLA</w:t>
+      </w:r>
+      <w:r>
+        <w:rPr>
+          <w:rFonts w:ascii="Times New Roman" w:hAnsi="Times New Roman" w:cs="Times New Roman"/>
+        </w:rPr>
+        <w:t xml:space="preserve">) or </w:t>
+      </w:r>
+      <w:proofErr w:type="spellStart"/>
+      <w:r>
+        <w:rPr>
+          <w:rFonts w:ascii="Times New Roman" w:hAnsi="Times New Roman" w:cs="Times New Roman"/>
+        </w:rPr>
+        <w:t>monoglycerol</w:t>
+      </w:r>
+      <w:proofErr w:type="spellEnd"/>
+      <w:r>
+        <w:rPr>
+          <w:rFonts w:ascii="Times New Roman" w:hAnsi="Times New Roman" w:cs="Times New Roman"/>
+        </w:rPr>
+        <w:t xml:space="preserve"> lipase (</w:t>
+      </w:r>
+      <w:r>
+        <w:rPr>
+          <w:rFonts w:ascii="Times New Roman" w:hAnsi="Times New Roman" w:cs="Times New Roman"/>
+          <w:i/>
+        </w:rPr>
+        <w:t>MGLL</w:t>
+      </w:r>
+      <w:r>
+        <w:rPr>
+          <w:rFonts w:ascii="Times New Roman" w:hAnsi="Times New Roman" w:cs="Times New Roman"/>
+        </w:rPr>
+        <w:t>; Figure 4</w:t>
+      </w:r>
+      <w:r>
+        <w:rPr>
+          <w:rFonts w:ascii="Times New Roman" w:hAnsi="Times New Roman" w:cs="Times New Roman"/>
+        </w:rPr>
+        <w:t>A</w:t>
+      </w:r>
+      <w:r>
+        <w:rPr>
+          <w:rFonts w:ascii="Times New Roman" w:hAnsi="Times New Roman" w:cs="Times New Roman"/>
+        </w:rPr>
+        <w:t>).</w:t>
+      </w:r>
+      <w:r>
+        <w:rPr>
+          <w:rFonts w:ascii="Times New Roman" w:hAnsi="Times New Roman" w:cs="Times New Roman"/>
+        </w:rPr>
+        <w:t xml:space="preserve"> </w:t>
+      </w:r>
+      <w:r>
+        <w:rPr>
+          <w:rFonts w:ascii="Times New Roman" w:hAnsi="Times New Roman" w:cs="Times New Roman"/>
+        </w:rPr>
+        <w:t xml:space="preserve">  </w:t>
+      </w:r>
+      <w:r>
+        <w:rPr>
+          <w:rFonts w:ascii="Times New Roman" w:hAnsi="Times New Roman" w:cs="Times New Roman"/>
+        </w:rPr>
+        <w:t>Lipoprotein lipase (</w:t>
+      </w:r>
+      <w:r>
+        <w:rPr>
+          <w:rFonts w:ascii="Times New Roman" w:hAnsi="Times New Roman" w:cs="Times New Roman"/>
+          <w:i/>
+        </w:rPr>
+        <w:t>LPL</w:t>
+      </w:r>
+      <w:r>
+        <w:rPr>
+          <w:rFonts w:ascii="Times New Roman" w:hAnsi="Times New Roman" w:cs="Times New Roman"/>
+        </w:rPr>
+        <w:t xml:space="preserve">), the lipase important for lipolysis of triglycerides in </w:t>
+      </w:r>
+      <w:proofErr w:type="spellStart"/>
+      <w:r>
+        <w:rPr>
+          <w:rFonts w:ascii="Times New Roman" w:hAnsi="Times New Roman" w:cs="Times New Roman"/>
+        </w:rPr>
+        <w:t>apolipoproteins</w:t>
+      </w:r>
+      <w:proofErr w:type="spellEnd"/>
+      <w:r>
+        <w:rPr>
+          <w:rFonts w:ascii="Times New Roman" w:hAnsi="Times New Roman" w:cs="Times New Roman"/>
+        </w:rPr>
+        <w:t xml:space="preserve">, was significantly </w:t>
+      </w:r>
+      <w:r>
+        <w:rPr>
+          <w:rFonts w:ascii="Times New Roman" w:hAnsi="Times New Roman" w:cs="Times New Roman"/>
+        </w:rPr>
+        <w:t xml:space="preserve">more highly </w:t>
+      </w:r>
+      <w:r>
+        <w:rPr>
+          <w:rFonts w:ascii="Times New Roman" w:hAnsi="Times New Roman" w:cs="Times New Roman"/>
+        </w:rPr>
+        <w:t xml:space="preserve">expressed in acromegaly patients </w:t>
+      </w:r>
+      <w:r>
+        <w:rPr>
+          <w:rFonts w:ascii="Times New Roman" w:hAnsi="Times New Roman" w:cs="Times New Roman"/>
+        </w:rPr>
+        <w:t>(</w:t>
+      </w:r>
+      <w:r>
+        <w:rPr>
+          <w:rFonts w:ascii="Times New Roman" w:hAnsi="Times New Roman" w:cs="Times New Roman"/>
+        </w:rPr>
+        <w:t>2.0</w:t>
+      </w:r>
+      <w:r>
+        <w:rPr>
+          <w:rFonts w:ascii="Times New Roman" w:hAnsi="Times New Roman" w:cs="Times New Roman"/>
+        </w:rPr>
+        <w:t xml:space="preserve"> fold, </w:t>
+      </w:r>
+      <w:r>
+        <w:rPr>
+          <w:rFonts w:ascii="Times New Roman" w:hAnsi="Times New Roman" w:cs="Times New Roman"/>
+        </w:rPr>
+        <w:t>q</w:t>
+      </w:r>
+      <w:r>
+        <w:rPr>
+          <w:rFonts w:ascii="Times New Roman" w:hAnsi="Times New Roman" w:cs="Times New Roman"/>
+        </w:rPr>
+        <w:t>=0.</w:t>
+      </w:r>
+      <w:r>
+        <w:rPr>
+          <w:rFonts w:ascii="Times New Roman" w:hAnsi="Times New Roman" w:cs="Times New Roman"/>
+        </w:rPr>
+        <w:t>004)</w:t>
+      </w:r>
+      <w:r>
+        <w:rPr>
+          <w:rFonts w:ascii="Times New Roman" w:hAnsi="Times New Roman" w:cs="Times New Roman"/>
+        </w:rPr>
+        <w:t xml:space="preserve">.  </w:t>
+      </w:r>
+      <w:r>
+        <w:rPr>
+          <w:rFonts w:ascii="Times New Roman" w:hAnsi="Times New Roman" w:cs="Times New Roman"/>
+        </w:rPr>
+        <w:t>A strong i</w:t>
+      </w:r>
+      <w:r>
+        <w:rPr>
+          <w:rFonts w:ascii="Times New Roman" w:hAnsi="Times New Roman" w:cs="Times New Roman"/>
+        </w:rPr>
+        <w:t>nduction of LPL</w:t>
+      </w:r>
+      <w:r>
+        <w:rPr>
+          <w:rFonts w:ascii="Times New Roman" w:hAnsi="Times New Roman" w:cs="Times New Roman"/>
+        </w:rPr>
+        <w:t xml:space="preserve"> expression in </w:t>
       </w:r>
       <w:r>
         <w:rPr>
           <w:rFonts w:ascii="Times New Roman" w:hAnsi="Times New Roman" w:cs="Times New Roman"/>
         </w:rPr>
         <w:lastRenderedPageBreak/>
-        <w:t xml:space="preserve">expression </w:t>
-      </w:r>
-      <w:r>
-        <w:rPr>
-          <w:rFonts w:ascii="Times New Roman" w:hAnsi="Times New Roman" w:cs="Times New Roman"/>
-        </w:rPr>
-        <w:t>of the three classical triglyceride lipolysis enzymes</w:t>
-      </w:r>
-      <w:r>
-        <w:rPr>
-          <w:rFonts w:ascii="Times New Roman" w:hAnsi="Times New Roman" w:cs="Times New Roman"/>
-        </w:rPr>
-        <w:t xml:space="preserve"> hormone sensitive </w:t>
-      </w:r>
-      <w:r>
-        <w:rPr>
-          <w:rFonts w:ascii="Times New Roman" w:hAnsi="Times New Roman" w:cs="Times New Roman"/>
-        </w:rPr>
-        <w:t>lipase</w:t>
-      </w:r>
-      <w:r>
-        <w:rPr>
-          <w:rFonts w:ascii="Times New Roman" w:hAnsi="Times New Roman" w:cs="Times New Roman"/>
-        </w:rPr>
-        <w:t xml:space="preserve"> (</w:t>
-      </w:r>
-      <w:r>
-        <w:rPr>
-          <w:rFonts w:ascii="Times New Roman" w:hAnsi="Times New Roman" w:cs="Times New Roman"/>
-          <w:i/>
-        </w:rPr>
-        <w:t>LIPE</w:t>
-      </w:r>
-      <w:r>
-        <w:rPr>
-          <w:rFonts w:ascii="Times New Roman" w:hAnsi="Times New Roman" w:cs="Times New Roman"/>
-        </w:rPr>
-        <w:t>), adipose triglyceride lipase (</w:t>
-      </w:r>
-      <w:r>
-        <w:rPr>
-          <w:rFonts w:ascii="Times New Roman" w:hAnsi="Times New Roman" w:cs="Times New Roman"/>
-          <w:i/>
-        </w:rPr>
-        <w:t>PNPLA</w:t>
-      </w:r>
-      <w:r>
-        <w:rPr>
-          <w:rFonts w:ascii="Times New Roman" w:hAnsi="Times New Roman" w:cs="Times New Roman"/>
-        </w:rPr>
-        <w:t xml:space="preserve">) or </w:t>
-      </w:r>
-      <w:proofErr w:type="spellStart"/>
-      <w:r>
-        <w:rPr>
-          <w:rFonts w:ascii="Times New Roman" w:hAnsi="Times New Roman" w:cs="Times New Roman"/>
-        </w:rPr>
-        <w:t>monoglycerol</w:t>
-      </w:r>
-      <w:proofErr w:type="spellEnd"/>
-      <w:r>
-        <w:rPr>
-          <w:rFonts w:ascii="Times New Roman" w:hAnsi="Times New Roman" w:cs="Times New Roman"/>
-        </w:rPr>
-        <w:t xml:space="preserve"> lipase (</w:t>
-      </w:r>
-      <w:r>
-        <w:rPr>
-          <w:rFonts w:ascii="Times New Roman" w:hAnsi="Times New Roman" w:cs="Times New Roman"/>
-          <w:i/>
-        </w:rPr>
-        <w:t>MGLL</w:t>
-      </w:r>
-      <w:r>
-        <w:rPr>
-          <w:rFonts w:ascii="Times New Roman" w:hAnsi="Times New Roman" w:cs="Times New Roman"/>
-        </w:rPr>
-        <w:t>; Figure 4</w:t>
-      </w:r>
-      <w:r>
-        <w:rPr>
-          <w:rFonts w:ascii="Times New Roman" w:hAnsi="Times New Roman" w:cs="Times New Roman"/>
-        </w:rPr>
-        <w:t>A</w:t>
-      </w:r>
-      <w:r>
-        <w:rPr>
-          <w:rFonts w:ascii="Times New Roman" w:hAnsi="Times New Roman" w:cs="Times New Roman"/>
-        </w:rPr>
-        <w:t>).</w:t>
-      </w:r>
-      <w:r>
-        <w:rPr>
-          <w:rFonts w:ascii="Times New Roman" w:hAnsi="Times New Roman" w:cs="Times New Roman"/>
-        </w:rPr>
-        <w:t xml:space="preserve"> </w:t>
-      </w:r>
-      <w:r>
-        <w:rPr>
-          <w:rFonts w:ascii="Times New Roman" w:hAnsi="Times New Roman" w:cs="Times New Roman"/>
-        </w:rPr>
-        <w:t xml:space="preserve">  </w:t>
-      </w:r>
-      <w:r>
-        <w:rPr>
-          <w:rFonts w:ascii="Times New Roman" w:hAnsi="Times New Roman" w:cs="Times New Roman"/>
-        </w:rPr>
-        <w:t>Lipoprotein lipase (</w:t>
-      </w:r>
-      <w:r>
-        <w:rPr>
-          <w:rFonts w:ascii="Times New Roman" w:hAnsi="Times New Roman" w:cs="Times New Roman"/>
-          <w:i/>
-        </w:rPr>
-        <w:t>LPL</w:t>
-      </w:r>
-      <w:r>
-        <w:rPr>
-          <w:rFonts w:ascii="Times New Roman" w:hAnsi="Times New Roman" w:cs="Times New Roman"/>
-        </w:rPr>
-        <w:t xml:space="preserve">), the lipase important for lipolysis of triglycerides in </w:t>
-      </w:r>
-      <w:proofErr w:type="spellStart"/>
-      <w:r>
-        <w:rPr>
-          <w:rFonts w:ascii="Times New Roman" w:hAnsi="Times New Roman" w:cs="Times New Roman"/>
-        </w:rPr>
-        <w:t>apolipoproteins</w:t>
-      </w:r>
-      <w:proofErr w:type="spellEnd"/>
-      <w:r>
-        <w:rPr>
-          <w:rFonts w:ascii="Times New Roman" w:hAnsi="Times New Roman" w:cs="Times New Roman"/>
-        </w:rPr>
-        <w:t xml:space="preserve">, was significantly </w:t>
-      </w:r>
-      <w:r>
-        <w:rPr>
-          <w:rFonts w:ascii="Times New Roman" w:hAnsi="Times New Roman" w:cs="Times New Roman"/>
-        </w:rPr>
-        <w:t xml:space="preserve">more highly </w:t>
-      </w:r>
-      <w:r>
-        <w:rPr>
-          <w:rFonts w:ascii="Times New Roman" w:hAnsi="Times New Roman" w:cs="Times New Roman"/>
-        </w:rPr>
-        <w:t xml:space="preserve">expressed in acromegaly patients </w:t>
-      </w:r>
-      <w:r>
-        <w:rPr>
-          <w:rFonts w:ascii="Times New Roman" w:hAnsi="Times New Roman" w:cs="Times New Roman"/>
-        </w:rPr>
-        <w:t>(</w:t>
-      </w:r>
-      <w:r>
-        <w:rPr>
-          <w:rFonts w:ascii="Times New Roman" w:hAnsi="Times New Roman" w:cs="Times New Roman"/>
-        </w:rPr>
-        <w:t>2.0</w:t>
-      </w:r>
-      <w:r>
-        <w:rPr>
-          <w:rFonts w:ascii="Times New Roman" w:hAnsi="Times New Roman" w:cs="Times New Roman"/>
-        </w:rPr>
-        <w:t xml:space="preserve"> fold, </w:t>
-      </w:r>
-      <w:r>
-        <w:rPr>
-          <w:rFonts w:ascii="Times New Roman" w:hAnsi="Times New Roman" w:cs="Times New Roman"/>
-        </w:rPr>
-        <w:t>q</w:t>
-      </w:r>
-      <w:r>
-        <w:rPr>
-          <w:rFonts w:ascii="Times New Roman" w:hAnsi="Times New Roman" w:cs="Times New Roman"/>
-        </w:rPr>
-        <w:t>=0.</w:t>
-      </w:r>
-      <w:r>
-        <w:rPr>
-          <w:rFonts w:ascii="Times New Roman" w:hAnsi="Times New Roman" w:cs="Times New Roman"/>
-        </w:rPr>
-        <w:t>004)</w:t>
-      </w:r>
-      <w:r>
-        <w:rPr>
-          <w:rFonts w:ascii="Times New Roman" w:hAnsi="Times New Roman" w:cs="Times New Roman"/>
-        </w:rPr>
-        <w:t xml:space="preserve">.  </w:t>
-      </w:r>
-      <w:r>
-        <w:rPr>
-          <w:rFonts w:ascii="Times New Roman" w:hAnsi="Times New Roman" w:cs="Times New Roman"/>
-        </w:rPr>
-        <w:t>A strong i</w:t>
-      </w:r>
-      <w:r>
-        <w:rPr>
-          <w:rFonts w:ascii="Times New Roman" w:hAnsi="Times New Roman" w:cs="Times New Roman"/>
-        </w:rPr>
-        <w:t>nduction of LPL</w:t>
-      </w:r>
-      <w:r>
-        <w:rPr>
-          <w:rFonts w:ascii="Times New Roman" w:hAnsi="Times New Roman" w:cs="Times New Roman"/>
-        </w:rPr>
-        <w:t xml:space="preserve"> expression in response to GH </w:t>
+        <w:t xml:space="preserve">response to GH </w:t>
       </w:r>
       <w:r>
         <w:rPr>
@@ -12882,7 +12896,6 @@
         <w:rPr>
           <w:rFonts w:asciiTheme="majorBidi" w:hAnsiTheme="majorBidi" w:cstheme="majorBidi"/>
         </w:rPr>
-        <w:lastRenderedPageBreak/>
         <w:t xml:space="preserve">In contrast to the </w:t>
       </w:r>
       <w:proofErr w:type="spellStart"/>
@@ -13367,7 +13380,14 @@
         <w:rPr>
           <w:rFonts w:asciiTheme="majorBidi" w:hAnsiTheme="majorBidi" w:cstheme="majorBidi"/>
         </w:rPr>
-        <w:t xml:space="preserve"> long-chain family member 3</w:t>
+        <w:t xml:space="preserve"> long-</w:t>
+      </w:r>
+      <w:r>
+        <w:rPr>
+          <w:rFonts w:asciiTheme="majorBidi" w:hAnsiTheme="majorBidi" w:cstheme="majorBidi"/>
+        </w:rPr>
+        <w:lastRenderedPageBreak/>
+        <w:t>chain family member 3</w:t>
       </w:r>
       <w:r>
         <w:rPr>
@@ -14448,14 +14468,7 @@
         <w:rPr>
           <w:rFonts w:ascii="Times New Roman" w:hAnsi="Times New Roman" w:cs="Times New Roman"/>
         </w:rPr>
-        <w:t xml:space="preserve"> The change in expression of these enzymes </w:t>
-      </w:r>
-      <w:r>
-        <w:rPr>
-          <w:rFonts w:ascii="Times New Roman" w:hAnsi="Times New Roman" w:cs="Times New Roman"/>
-        </w:rPr>
-        <w:lastRenderedPageBreak/>
-        <w:t xml:space="preserve">could be </w:t>
+        <w:t xml:space="preserve"> The change in expression of these enzymes could be </w:t>
       </w:r>
       <w:r>
         <w:rPr>
@@ -14690,7 +14703,14 @@
         <w:rPr>
           <w:rFonts w:ascii="Times New Roman" w:hAnsi="Times New Roman" w:cs="Times New Roman"/>
         </w:rPr>
-        <w:t xml:space="preserve">A).  This indicates that the observed insulin resistance is not caused by </w:t>
+        <w:t xml:space="preserve">A).  This indicates that the observed insulin resistance is not </w:t>
+      </w:r>
+      <w:r>
+        <w:rPr>
+          <w:rFonts w:ascii="Times New Roman" w:hAnsi="Times New Roman" w:cs="Times New Roman"/>
+        </w:rPr>
+        <w:lastRenderedPageBreak/>
+        <w:t xml:space="preserve">caused by </w:t>
       </w:r>
       <w:r>
         <w:rPr>
@@ -15600,242 +15620,242 @@
         <w:rPr>
           <w:rFonts w:ascii="Times New Roman" w:hAnsi="Times New Roman" w:cs="Times New Roman"/>
         </w:rPr>
+        <w:t xml:space="preserve">To test biochemically whether </w:t>
+      </w:r>
+      <w:proofErr w:type="spellStart"/>
+      <w:r>
+        <w:rPr>
+          <w:rFonts w:ascii="Times New Roman" w:hAnsi="Times New Roman" w:cs="Times New Roman"/>
+        </w:rPr>
+        <w:t>ceramides</w:t>
+      </w:r>
+      <w:proofErr w:type="spellEnd"/>
+      <w:r>
+        <w:rPr>
+          <w:rFonts w:ascii="Times New Roman" w:hAnsi="Times New Roman" w:cs="Times New Roman"/>
+        </w:rPr>
+        <w:t xml:space="preserve"> may play a role in the acromegaly associated insulin resistance, we took a </w:t>
+      </w:r>
+      <w:proofErr w:type="spellStart"/>
+      <w:r>
+        <w:rPr>
+          <w:rFonts w:ascii="Times New Roman" w:hAnsi="Times New Roman" w:cs="Times New Roman"/>
+        </w:rPr>
+        <w:t>lipidomics</w:t>
+      </w:r>
+      <w:proofErr w:type="spellEnd"/>
+      <w:r>
+        <w:rPr>
+          <w:rFonts w:ascii="Times New Roman" w:hAnsi="Times New Roman" w:cs="Times New Roman"/>
+        </w:rPr>
+        <w:t xml:space="preserve"> approach to </w:t>
+      </w:r>
+      <w:r>
+        <w:rPr>
+          <w:rFonts w:ascii="Times New Roman" w:hAnsi="Times New Roman" w:cs="Times New Roman"/>
+        </w:rPr>
+        <w:t>analyze</w:t>
+      </w:r>
+      <w:r>
+        <w:rPr>
+          <w:rFonts w:ascii="Times New Roman" w:hAnsi="Times New Roman" w:cs="Times New Roman"/>
+        </w:rPr>
+        <w:t xml:space="preserve"> </w:t>
+      </w:r>
+      <w:proofErr w:type="spellStart"/>
+      <w:r>
+        <w:rPr>
+          <w:rFonts w:ascii="Times New Roman" w:hAnsi="Times New Roman" w:cs="Times New Roman"/>
+        </w:rPr>
+        <w:t>ceramide</w:t>
+      </w:r>
+      <w:proofErr w:type="spellEnd"/>
+      <w:r>
+        <w:rPr>
+          <w:rFonts w:ascii="Times New Roman" w:hAnsi="Times New Roman" w:cs="Times New Roman"/>
+        </w:rPr>
+        <w:t xml:space="preserve"> </w:t>
+      </w:r>
+      <w:r>
+        <w:rPr>
+          <w:rFonts w:ascii="Times New Roman" w:hAnsi="Times New Roman" w:cs="Times New Roman"/>
+        </w:rPr>
+        <w:t xml:space="preserve">and </w:t>
+      </w:r>
+      <w:proofErr w:type="spellStart"/>
+      <w:r>
+        <w:rPr>
+          <w:rFonts w:ascii="Times New Roman" w:hAnsi="Times New Roman" w:cs="Times New Roman"/>
+        </w:rPr>
+        <w:t>glucosylceramide</w:t>
+      </w:r>
+      <w:proofErr w:type="spellEnd"/>
+      <w:r>
+        <w:rPr>
+          <w:rFonts w:ascii="Times New Roman" w:hAnsi="Times New Roman" w:cs="Times New Roman"/>
+        </w:rPr>
+        <w:t xml:space="preserve"> </w:t>
+      </w:r>
+      <w:r>
+        <w:rPr>
+          <w:rFonts w:ascii="Times New Roman" w:hAnsi="Times New Roman" w:cs="Times New Roman"/>
+        </w:rPr>
+        <w:t xml:space="preserve">species from the adipose tissue explants of these </w:t>
+      </w:r>
+      <w:r>
+        <w:rPr>
+          <w:rFonts w:ascii="Times New Roman" w:hAnsi="Times New Roman" w:cs="Times New Roman"/>
+        </w:rPr>
+        <w:t>patients</w:t>
+      </w:r>
+      <w:r>
+        <w:rPr>
+          <w:rFonts w:ascii="Times New Roman" w:hAnsi="Times New Roman" w:cs="Times New Roman"/>
+        </w:rPr>
+        <w:t xml:space="preserve">.  Elevated </w:t>
+      </w:r>
+      <w:proofErr w:type="spellStart"/>
+      <w:r>
+        <w:rPr>
+          <w:rFonts w:ascii="Times New Roman" w:hAnsi="Times New Roman" w:cs="Times New Roman"/>
+        </w:rPr>
+        <w:t>ceramides</w:t>
+      </w:r>
+      <w:proofErr w:type="spellEnd"/>
+      <w:r>
+        <w:rPr>
+          <w:rFonts w:ascii="Times New Roman" w:hAnsi="Times New Roman" w:cs="Times New Roman"/>
+        </w:rPr>
+        <w:t xml:space="preserve"> have been proposed to mediate insulin resistance by several models</w:t>
+      </w:r>
+      <w:r>
+        <w:rPr>
+          <w:rFonts w:ascii="Times New Roman" w:hAnsi="Times New Roman" w:cs="Times New Roman"/>
+        </w:rPr>
+        <w:t xml:space="preserve"> </w:t>
+      </w:r>
+      <w:r>
+        <w:rPr>
+          <w:rFonts w:ascii="Times New Roman" w:hAnsi="Times New Roman" w:cs="Times New Roman"/>
+        </w:rPr>
+        <w:fldChar w:fldCharType="begin" w:fldLock="1"/>
+      </w:r>
+      <w:r>
+        <w:rPr>
+          <w:rFonts w:ascii="Times New Roman" w:hAnsi="Times New Roman" w:cs="Times New Roman"/>
+        </w:rPr>
+        <w:instrText>ADDIN CSL_CITATION { "citationItems" : [ { "id" : "ITEM-1", "itemData" : { "DOI" : "10.1016/j.cmet.2007.01.002", "ISBN" : "1550-4131 (Print)", "ISSN" : "1550-4131", "PMID" : "17339025", "abstract" : "Insulin resistance occurs in 20%-25% of the human population, and the condition is a chief component of type 2 diabetes mellitus and a risk factor for cardiovascular disease and certain forms of cancer. Herein, we demonstrate that the sphingolipid ceramide is a common molecular intermediate linking several different pathological metabolic stresses (i.e., glucocorticoids and saturated fats, but not unsaturated fats) to the induction of insulin resistance. Moreover, inhibition of ceramide synthesis markedly improves glucose tolerance and prevents the onset of frank diabetes in obese rodents. Collectively, these data have two important implications. First, they indicate that different fatty acids induce insulin resistance by distinct mechanisms discerned by their reliance on sphingolipid synthesis. Second, they identify enzymes required for ceramide synthesis as therapeutic targets for combating insulin resistance caused by nutrient excess or glucocorticoid therapy.", "author" : [ { "dropping-particle" : "", "family" : "Holland", "given" : "William L.", "non-dropping-particle" : "", "parse-names" : false, "suffix" : "" }, { "dropping-particle" : "", "family" : "Brozinick", "given" : "Joseph T.", "non-dropping-particle" : "", "parse-names" : false, "suffix" : "" }, { "dropping-particle" : "", "family" : "Wang", "given" : "Li-Ping Ping", "non-dropping-particle" : "", "parse-names" : false, "suffix" : "" }, { "dropping-particle" : "", "family" : "Hawkins", "given" : "Eric D.", "non-dropping-particle" : "", "parse-names" : false, "suffix" : "" }, { "dropping-particle" : "", "family" : "Sargent", "given" : "Katherine M.", "non-dropping-particle" : "", "parse-names" : false, "suffix" : "" }, { "dropping-particle" : "", "family" : "Liu", "given" : "Yanqi", "non-dropping-particle" : "", "parse-names" : false, "suffix" : "" }, { "dropping-particle" : "", "family" : "Narra", "given" : "Krishna", "non-dropping-particle" : "", "parse-names" : false, "suffix" : "" }, { "dropping-particle" : "", "family" : "Hoehn", "given" : "Kyle L.", "non-dropping-particle" : "", "parse-names" : false, "suffix" : "" }, { "dropping-particle" : "", "family" : "Knotts", "given" : "Trina a.", "non-dropping-particle" : "", "parse-names" : false, "suffix" : "" }, { "dropping-particle" : "", "family" : "Siesky", "given" : "Angela", "non-dropping-particle" : "", "parse-names" : false, "suffix" : "" }, { "dropping-particle" : "", "family" : "Nelson", "given" : "Don H.", "non-dropping-particle" : "", "parse-names" : false, "suffix" : "" }, { "dropping-particle" : "", "family" : "Karathanasis", "given" : "Sotirios K.", "non-dropping-particle" : "", "parse-names" : false, "suffix" : "" }, { "dropping-particle" : "", "family" : "Fontenot", "given" : "Greg\u00a0K K", "non-dropping-particle" : "", "parse-names" : false, "suffix" : "" }, { "dropping-particle" : "", "family" : "Birnbaum", "given" : "Morris J.", "non-dropping-particle" : "", "parse-names" : false, "suffix" : "" }, { "dropping-particle" : "", "family" : "Summers", "given" : "Scott a.", "non-dropping-particle" : "", "parse-names" : false, "suffix" : "" } ], "container-title" : "Cell metabolism", "id" : "ITEM-1", "issue" : "3", "issued" : { "date-parts" : [ [ "2007", "3" ] ] }, "page" : "167-79", "title" : "Inhibition of ceramide synthesis ameliorates glucocorticoid-, saturated-fat-, and obesity-induced insulin resistance.", "type" : "article-journal", "volume" : "5" }, "uris" : [ "http://www.mendeley.com/documents/?uuid=35e2f100-45a0-4598-add8-971b4f8c153b" ] }, { "id" : "ITEM-2", "itemData" : { "ISSN" : "0012-1797", "PMID" : "14693694", "abstract" : "Increased intramyocellular lipid concentrations are thought to play a role in insulin resistance, but the precise nature of the lipid species that produce insulin resistance in human muscle are unknown. Ceramides, either generated via activation of sphingomyelinase or produced by de novo synthesis, induce insulin resistance in cultured cells by inhibitory effects on insulin signaling. The present study was undertaken to determine whether ceramides or other sphingolipids are increased in muscle from obese insulin-resistant subjects and to assess whether ceramide plays a role in the insulin resistance of Akt in human muscle. Lean insulin-sensitive and obese insulin-resistant subjects (n = 10 each) received euglycemic-hyperinsulinemic clamps with muscle biopsies basally and after 30, 45, or 60 min of insulin infusion. The rate of glucose infusion required to maintain euglycemia (reflecting glucose uptake) was reduced by &gt;50%, as expected, in the obese subjects at each time point (P &lt; 0.01). Under basal conditions, total muscle ceramide content was increased nearly twofold in the obese subjects (46 +/- 9 vs. 25 +/- 2 pmol/2 mg muscle, P &lt; 0.05). All species of ceramides were increased similarly in the obese subjects; in contrast, no other sphingolipid was increased. Stimulation of Akt phosphorylation by insulin in the obese subjects was significantly reduced after 30 min (0.96 +/- 0.11 vs. 1.84 +/- 0.38 arbitrary units) or 45-60 min (0.68 +/- 0.17 vs. 1.52 +/- 0.26) of insulin infusion (P &lt; 0.05 for both). Muscle ceramide content was significantly correlated with the plasma free fatty acid concentration (r = 0.51, P &lt; 0.05). We conclude that obesity is associated with increased intramyocellular ceramide content. This twofold increase in ceramide may be involved in the decrease in Akt phosphorylation observed after insulin infusion and could theoretically play a role in the reduced ability of insulin to stimulate glucose uptake in skeletal muscle from obese subjects.", "author" : [ { "dropping-particle" : "", "family" : "Adams", "given" : "John M", "non-dropping-particle" : "", "parse-names" : false, "suffix" : "" }, { "dropping-particle" : "", "family" : "Pratipanawatr", "given" : "Thongchai", "non-dropping-particle" : "", "parse-names" : false, "suffix" : "" }, { "dropping-particle" : "", "family" : "Berria", "given" : "Rachele", "non-dropping-particle" : "", "parse-names" : false, "suffix" : "" }, { "dropping-particle" : "", "family" : "Wang", "given" : "Elaine", "non-dropping-particle" : "", "parse-names" : false, "suffix" : "" }, { "dropping-particle" : "", "family" : "DeFronzo", "given" : "Ralph A", "non-dropping-particle" : "", "parse-names" : false, "suffix" : "" }, { "dropping-particle" : "", "family" : "Sullards", "given" : "M Cameron", "non-dropping-particle" : "", "parse-names" : false, "suffix" : "" }, { "dropping-particle" : "", "family" : "Mandarino", "given" : "Lawrence J", "non-dropping-particle" : "", "parse-names" : false, "suffix" : "" } ], "container-title" : "Diabetes", "id" : "ITEM-2", "issue" : "1", "issued" : { "date-parts" : [ [ "2004", "1" ] ] }, "page" : "25-31", "title" : "Ceramide content is increased in skeletal muscle from obese insulin-resistant humans.", "type" : "article-journal", "volume" : "53" }, "uris" : [ "http://www.mendeley.com/documents/?uuid=b946309b-fa94-46c4-be5b-1bb63e6d7f51" ] }, { "id" : "ITEM-3", "itemData" : { "DOI" : "10.2337/db06-1619", "ISSN" : "1939-327X", "PMID" : "17287460", "abstract" : "A growing body of evidence implicates ceramide and/or its glycosphingolipid metabolites in the pathogenesis of insulin resistance. We have developed a highly specific small molecule inhibitor of glucosylceramide synthase, an enzyme that catalyzes a necessary step in the conversion of ceramide to glycosphingolipids. In cultured 3T3-L1 adipocytes, the iminosugar derivative N-(5'-adamantane-1'-yl-methoxy)-pentyl-1-deoxynojirimycin (AMP-DNM) counteracted tumor necrosis factor-alpha-induced abnormalities in glycosphingolipid concentrations and concomitantly reversed abnormalities in insulin signal transduction. When administered to mice and rats, AMP-DNM significantly reduced glycosphingolipid but not ceramide concentrations in various tissues. Treatment of ob/ob mice with AMP-DNM normalized their elevated tissue glucosylceramide levels, markedly lowered circulating glucose levels, improved oral glucose tolerance, reduced A1C, and improved insulin sensitivity in muscle and liver. Similarly beneficial metabolic effects were seen in high fat-fed mice and ZDF rats. These findings provide further evidence that glycosphingolipid metabolites of ceramide may be involved in mediating the link between obesity and insulin resistance and that interference with glycosphingolipid biosynthesis might present a novel approach to the therapy of states of impaired insulin action such as type 2 diabetes.", "author" : [ { "dropping-particle" : "", "family" : "Aerts", "given" : "Johannes M", "non-dropping-particle" : "", "parse-names" : false, "suffix" : "" }, { "dropping-particle" : "", "family" : "Ottenhoff", "given" : "Roelof", "non-dropping-particle" : "", "parse-names" : false, "suffix" : "" }, { "dropping-particle" : "", "family" : "Powlson", "given" : "Andrew S", "non-dropping-particle" : "", "parse-names" : false, "suffix" : "" }, { "dropping-particle" : "", "family" : "Grefhorst", "given" : "Aldo", "non-dropping-particle" : "", "parse-names" : false, "suffix" : "" }, { "dropping-particle" : "", "family" : "Eijk", "given" : "Marco", "non-dropping-particle" : "van", "parse-names" : false, "suffix" : "" }, { "dropping-particle" : "", "family" : "Dubbelhuis", "given" : "Peter F", "non-dropping-particle" : "", "parse-names" : false, "suffix" : "" }, { "dropping-particle" : "", "family" : "Aten", "given" : "Jan", "non-dropping-particle" : "", "parse-names" : false, "suffix" : "" }, { "dropping-particle" : "", "family" : "Kuipers", "given" : "Folkert", "non-dropping-particle" : "", "parse-names" : false, "suffix" : "" }, { "dropping-particle" : "", "family" : "Serlie", "given" : "Mireille J", "non-dropping-particle" : "", "parse-names" : false, "suffix" : "" }, { "dropping-particle" : "", "family" : "Wennekes", "given" : "Tom", "non-dropping-particle" : "", "parse-names" : false, "suffix" : "" }, { "dropping-particle" : "", "family" : "Sethi", "given" : "Jaswinder K", "non-dropping-particle" : "", "parse-names" : false, "suffix" : "" }, { "dropping-particle" : "", "family" : "O'Rahilly", "given" : "Stephen", "non-dropping-particle" : "", "parse-names" : false, "suffix" : "" }, { "dropping-particle" : "", "family" : "Overkleeft", "given" : "Hermen S", "non-dropping-particle" : "", "parse-names" : false, "suffix" : "" } ], "container-title" : "Diabetes", "id" : "ITEM-3", "issue" : "5", "issued" : { "date-parts" : [ [ "2007", "5" ] ] }, "page" : "1341-9", "title" : "Pharmacological inhibition of glucosylceramide synthase enhances insulin sensitivity.", "type" : "article-journal", "volume" : "56" }, "uris" : [ "http://www.mendeley.com/documents/?uuid=990cd072-2fc1-4417-aa8a-601d4ff4e67d" ] }, { "id" : "ITEM-4", "itemData" : { "DOI" : "10.1074/jbc.M212307200", "ISSN" : "0021-9258", "PMID" : "12525490", "abstract" : "Multiple studies suggest that lipid oversupply to skeletal muscle contributes to the development of insulin resistance, perhaps by promoting the accumulation of lipid metabolites capable of inhibiting signal transduction. Herein we demonstrate that exposing muscle cells to particular saturated free fatty acids (FFAs), but not mono-unsaturated FFAs, inhibits insulin stimulation of Akt/protein kinase B, a serine/threonine kinase that is a central mediator of insulin-stimulated anabolic metabolism. These saturated FFAs concomitantly induced the accumulation of ceramide and diacylglycerol, two products of fatty acyl-CoA that have been shown to accumulate in insulin-resistant tissues and to inhibit early steps in insulin signaling. Preventing de novo ceramide synthesis negated the antagonistic effect of saturated FFAs toward Akt/protein kinase B. Moreover, inducing ceramide buildup recapitulated and augmented the inhibitory effect of saturated FFAs. By contrast, diacylglycerol proved dispensable for these FFA effects. Collectively these results identify ceramide as a necessary and sufficient intermediate linking saturated fats to the inhibition of insulin signaling.", "author" : [ { "dropping-particle" : "", "family" : "Chavez", "given" : "Jose Antonio", "non-dropping-particle" : "", "parse-names" : false, "suffix" : "" }, { "dropping-particle" : "", "family" : "Knotts", "given" : "Trina a", "non-dropping-particle" : "", "parse-names" : false, "suffix" : "" }, { "dropping-particle" : "", "family" : "Wang", "given" : "Li-Ping", "non-dropping-particle" : "", "parse-names" : false, "suffix" : "" }, { "dropping-particle" : "", "family" : "Li", "given" : "Guibin", "non-dropping-particle" : "", "parse-names" : false, "suffix" : "" }, { "dropping-particle" : "", "family" : "Dobrowsky", "given" : "Rick T", "non-dropping-particle" : "", "parse-names" : false, "suffix" : "" }, { "dropping-particle" : "", "family" : "Florant", "given" : "Gregory L", "non-dropping-particle" : "", "parse-names" : false, "suffix" : "" }, { "dropping-particle" : "", "family" : "Summers", "given" : "Scott a", "non-dropping-particle" : "", "parse-names" : false, "suffix" : "" } ], "container-title" : "The Journal of biological chemistry", "id" : "ITEM-4", "issue" : "12", "issued" : { "date-parts" : [ [ "2003", "3" ] ] }, "page" : "10297-303", "title" : "A role for ceramide, but not diacylglycerol, in the antagonism of insulin signal transduction by saturated fatty acids.", "type" : "article-journal", "volume" : "278" }, "uris" : [ "http://www.mendeley.com/documents/?uuid=ea90b75b-0635-4f7f-9a9b-f057dfcae809" ] } ], "mendeley" : { "formattedCitation" : "[49\u201352]", "plainTextFormattedCitation" : "[49\u201352]", "previouslyFormattedCitation" : "[49\u201352]" }, "properties" : { "noteIndex" : 0 }, "schema" : "https://github.com/citation-style-language/schema/raw/master/csl-citation.json" }</w:instrText>
+      </w:r>
+      <w:r>
+        <w:rPr>
+          <w:rFonts w:ascii="Times New Roman" w:hAnsi="Times New Roman" w:cs="Times New Roman"/>
+        </w:rPr>
+        <w:fldChar w:fldCharType="separate"/>
+      </w:r>
+      <w:r>
+        <w:rPr>
+          <w:rFonts w:ascii="Times New Roman" w:hAnsi="Times New Roman" w:cs="Times New Roman"/>
+          <w:noProof/>
+        </w:rPr>
+        <w:t>[49–52]</w:t>
+      </w:r>
+      <w:r>
+        <w:rPr>
+          <w:rFonts w:ascii="Times New Roman" w:hAnsi="Times New Roman" w:cs="Times New Roman"/>
+        </w:rPr>
+        <w:fldChar w:fldCharType="end"/>
+      </w:r>
+      <w:r>
+        <w:rPr>
+          <w:rFonts w:ascii="Times New Roman" w:hAnsi="Times New Roman" w:cs="Times New Roman"/>
+        </w:rPr>
+        <w:t xml:space="preserve">.  </w:t>
+      </w:r>
+      <w:r>
+        <w:rPr>
+          <w:rFonts w:ascii="Times New Roman" w:hAnsi="Times New Roman" w:cs="Times New Roman"/>
+        </w:rPr>
+        <w:t>We observe</w:t>
+      </w:r>
+      <w:r>
+        <w:rPr>
+          <w:rFonts w:ascii="Times New Roman" w:hAnsi="Times New Roman" w:cs="Times New Roman"/>
+        </w:rPr>
+        <w:t>d</w:t>
+      </w:r>
+      <w:r>
+        <w:rPr>
+          <w:rFonts w:ascii="Times New Roman" w:hAnsi="Times New Roman" w:cs="Times New Roman"/>
+        </w:rPr>
+        <w:t xml:space="preserve"> a modest </w:t>
+      </w:r>
+      <w:r>
+        <w:rPr>
+          <w:rFonts w:ascii="Times New Roman" w:hAnsi="Times New Roman" w:cs="Times New Roman"/>
+        </w:rPr>
+        <w:t>down-regul</w:t>
+      </w:r>
+      <w:r>
+        <w:rPr>
+          <w:rFonts w:ascii="Times New Roman" w:hAnsi="Times New Roman" w:cs="Times New Roman"/>
+        </w:rPr>
+        <w:t xml:space="preserve">ation of the </w:t>
+      </w:r>
+      <w:r>
+        <w:rPr>
+          <w:rFonts w:ascii="Times New Roman" w:hAnsi="Times New Roman" w:cs="Times New Roman"/>
+        </w:rPr>
+        <w:t xml:space="preserve">mRNA levels of </w:t>
+      </w:r>
+      <w:proofErr w:type="spellStart"/>
+      <w:r>
+        <w:rPr>
+          <w:rFonts w:ascii="Times New Roman" w:hAnsi="Times New Roman" w:cs="Times New Roman"/>
+        </w:rPr>
+        <w:t>glycosylsphingolipid</w:t>
+      </w:r>
+      <w:proofErr w:type="spellEnd"/>
+      <w:r>
+        <w:rPr>
+          <w:rFonts w:ascii="Times New Roman" w:hAnsi="Times New Roman" w:cs="Times New Roman"/>
+        </w:rPr>
+        <w:t xml:space="preserve"> metabolic genes in our data (</w:t>
+      </w:r>
+      <w:r>
+        <w:rPr>
+          <w:rFonts w:ascii="Times New Roman" w:hAnsi="Times New Roman" w:cs="Times New Roman"/>
+        </w:rPr>
+        <w:t xml:space="preserve">normalized enrichment score </w:t>
+      </w:r>
+      <w:r>
+        <w:rPr>
+          <w:rFonts w:ascii="Times New Roman" w:hAnsi="Times New Roman" w:cs="Times New Roman"/>
+        </w:rPr>
+        <w:t xml:space="preserve">= -0.86 </w:t>
+      </w:r>
+      <w:r>
+        <w:rPr>
+          <w:rFonts w:ascii="Times New Roman" w:hAnsi="Times New Roman" w:cs="Times New Roman"/>
+        </w:rPr>
+        <w:t>q=</w:t>
+      </w:r>
+      <w:r>
+        <w:rPr>
+          <w:rFonts w:ascii="Times New Roman" w:hAnsi="Times New Roman" w:cs="Times New Roman"/>
+        </w:rPr>
+        <w:t xml:space="preserve">0.71).  </w:t>
+      </w:r>
+      <w:r>
+        <w:rPr>
+          <w:rFonts w:ascii="Times New Roman" w:hAnsi="Times New Roman" w:cs="Times New Roman"/>
+        </w:rPr>
+        <w:t xml:space="preserve">We </w:t>
+      </w:r>
+      <w:r>
+        <w:rPr>
+          <w:rFonts w:ascii="Times New Roman" w:hAnsi="Times New Roman" w:cs="Times New Roman"/>
+        </w:rPr>
         <w:lastRenderedPageBreak/>
-        <w:t xml:space="preserve">To test biochemically whether </w:t>
-      </w:r>
-      <w:proofErr w:type="spellStart"/>
-      <w:r>
-        <w:rPr>
-          <w:rFonts w:ascii="Times New Roman" w:hAnsi="Times New Roman" w:cs="Times New Roman"/>
-        </w:rPr>
-        <w:t>ceramides</w:t>
-      </w:r>
-      <w:proofErr w:type="spellEnd"/>
-      <w:r>
-        <w:rPr>
-          <w:rFonts w:ascii="Times New Roman" w:hAnsi="Times New Roman" w:cs="Times New Roman"/>
-        </w:rPr>
-        <w:t xml:space="preserve"> may play a role in the acromegaly associated insulin resistance, we took a </w:t>
-      </w:r>
-      <w:proofErr w:type="spellStart"/>
-      <w:r>
-        <w:rPr>
-          <w:rFonts w:ascii="Times New Roman" w:hAnsi="Times New Roman" w:cs="Times New Roman"/>
-        </w:rPr>
-        <w:t>lipidomics</w:t>
-      </w:r>
-      <w:proofErr w:type="spellEnd"/>
-      <w:r>
-        <w:rPr>
-          <w:rFonts w:ascii="Times New Roman" w:hAnsi="Times New Roman" w:cs="Times New Roman"/>
-        </w:rPr>
-        <w:t xml:space="preserve"> approach to </w:t>
-      </w:r>
-      <w:r>
-        <w:rPr>
-          <w:rFonts w:ascii="Times New Roman" w:hAnsi="Times New Roman" w:cs="Times New Roman"/>
-        </w:rPr>
-        <w:t>analyze</w:t>
-      </w:r>
-      <w:r>
-        <w:rPr>
-          <w:rFonts w:ascii="Times New Roman" w:hAnsi="Times New Roman" w:cs="Times New Roman"/>
-        </w:rPr>
-        <w:t xml:space="preserve"> </w:t>
-      </w:r>
-      <w:proofErr w:type="spellStart"/>
-      <w:r>
-        <w:rPr>
-          <w:rFonts w:ascii="Times New Roman" w:hAnsi="Times New Roman" w:cs="Times New Roman"/>
-        </w:rPr>
-        <w:t>ceramide</w:t>
-      </w:r>
-      <w:proofErr w:type="spellEnd"/>
-      <w:r>
-        <w:rPr>
-          <w:rFonts w:ascii="Times New Roman" w:hAnsi="Times New Roman" w:cs="Times New Roman"/>
-        </w:rPr>
-        <w:t xml:space="preserve"> </w:t>
-      </w:r>
-      <w:r>
-        <w:rPr>
-          <w:rFonts w:ascii="Times New Roman" w:hAnsi="Times New Roman" w:cs="Times New Roman"/>
-        </w:rPr>
-        <w:t xml:space="preserve">and </w:t>
-      </w:r>
-      <w:proofErr w:type="spellStart"/>
-      <w:r>
-        <w:rPr>
-          <w:rFonts w:ascii="Times New Roman" w:hAnsi="Times New Roman" w:cs="Times New Roman"/>
-        </w:rPr>
-        <w:t>glucosylceramide</w:t>
-      </w:r>
-      <w:proofErr w:type="spellEnd"/>
-      <w:r>
-        <w:rPr>
-          <w:rFonts w:ascii="Times New Roman" w:hAnsi="Times New Roman" w:cs="Times New Roman"/>
-        </w:rPr>
-        <w:t xml:space="preserve"> </w:t>
-      </w:r>
-      <w:r>
-        <w:rPr>
-          <w:rFonts w:ascii="Times New Roman" w:hAnsi="Times New Roman" w:cs="Times New Roman"/>
-        </w:rPr>
-        <w:t xml:space="preserve">species from the adipose tissue explants of these </w:t>
-      </w:r>
-      <w:r>
-        <w:rPr>
-          <w:rFonts w:ascii="Times New Roman" w:hAnsi="Times New Roman" w:cs="Times New Roman"/>
-        </w:rPr>
-        <w:t>patients</w:t>
-      </w:r>
-      <w:r>
-        <w:rPr>
-          <w:rFonts w:ascii="Times New Roman" w:hAnsi="Times New Roman" w:cs="Times New Roman"/>
-        </w:rPr>
-        <w:t xml:space="preserve">.  Elevated </w:t>
-      </w:r>
-      <w:proofErr w:type="spellStart"/>
-      <w:r>
-        <w:rPr>
-          <w:rFonts w:ascii="Times New Roman" w:hAnsi="Times New Roman" w:cs="Times New Roman"/>
-        </w:rPr>
-        <w:t>ceramides</w:t>
-      </w:r>
-      <w:proofErr w:type="spellEnd"/>
-      <w:r>
-        <w:rPr>
-          <w:rFonts w:ascii="Times New Roman" w:hAnsi="Times New Roman" w:cs="Times New Roman"/>
-        </w:rPr>
-        <w:t xml:space="preserve"> have been proposed to mediate insulin resistance by several models</w:t>
-      </w:r>
-      <w:r>
-        <w:rPr>
-          <w:rFonts w:ascii="Times New Roman" w:hAnsi="Times New Roman" w:cs="Times New Roman"/>
-        </w:rPr>
-        <w:t xml:space="preserve"> </w:t>
-      </w:r>
-      <w:r>
-        <w:rPr>
-          <w:rFonts w:ascii="Times New Roman" w:hAnsi="Times New Roman" w:cs="Times New Roman"/>
-        </w:rPr>
-        <w:fldChar w:fldCharType="begin" w:fldLock="1"/>
-      </w:r>
-      <w:r>
-        <w:rPr>
-          <w:rFonts w:ascii="Times New Roman" w:hAnsi="Times New Roman" w:cs="Times New Roman"/>
-        </w:rPr>
-        <w:instrText>ADDIN CSL_CITATION { "citationItems" : [ { "id" : "ITEM-1", "itemData" : { "DOI" : "10.1016/j.cmet.2007.01.002", "ISBN" : "1550-4131 (Print)", "ISSN" : "1550-4131", "PMID" : "17339025", "abstract" : "Insulin resistance occurs in 20%-25% of the human population, and the condition is a chief component of type 2 diabetes mellitus and a risk factor for cardiovascular disease and certain forms of cancer. Herein, we demonstrate that the sphingolipid ceramide is a common molecular intermediate linking several different pathological metabolic stresses (i.e., glucocorticoids and saturated fats, but not unsaturated fats) to the induction of insulin resistance. Moreover, inhibition of ceramide synthesis markedly improves glucose tolerance and prevents the onset of frank diabetes in obese rodents. Collectively, these data have two important implications. First, they indicate that different fatty acids induce insulin resistance by distinct mechanisms discerned by their reliance on sphingolipid synthesis. Second, they identify enzymes required for ceramide synthesis as therapeutic targets for combating insulin resistance caused by nutrient excess or glucocorticoid therapy.", "author" : [ { "dropping-particle" : "", "family" : "Holland", "given" : "William L.", "non-dropping-particle" : "", "parse-names" : false, "suffix" : "" }, { "dropping-particle" : "", "family" : "Brozinick", "given" : "Joseph T.", "non-dropping-particle" : "", "parse-names" : false, "suffix" : "" }, { "dropping-particle" : "", "family" : "Wang", "given" : "Li-Ping Ping", "non-dropping-particle" : "", "parse-names" : false, "suffix" : "" }, { "dropping-particle" : "", "family" : "Hawkins", "given" : "Eric D.", "non-dropping-particle" : "", "parse-names" : false, "suffix" : "" }, { "dropping-particle" : "", "family" : "Sargent", "given" : "Katherine M.", "non-dropping-particle" : "", "parse-names" : false, "suffix" : "" }, { "dropping-particle" : "", "family" : "Liu", "given" : "Yanqi", "non-dropping-particle" : "", "parse-names" : false, "suffix" : "" }, { "dropping-particle" : "", "family" : "Narra", "given" : "Krishna", "non-dropping-particle" : "", "parse-names" : false, "suffix" : "" }, { "dropping-particle" : "", "family" : "Hoehn", "given" : "Kyle L.", "non-dropping-particle" : "", "parse-names" : false, "suffix" : "" }, { "dropping-particle" : "", "family" : "Knotts", "given" : "Trina a.", "non-dropping-particle" : "", "parse-names" : false, "suffix" : "" }, { "dropping-particle" : "", "family" : "Siesky", "given" : "Angela", "non-dropping-particle" : "", "parse-names" : false, "suffix" : "" }, { "dropping-particle" : "", "family" : "Nelson", "given" : "Don H.", "non-dropping-particle" : "", "parse-names" : false, "suffix" : "" }, { "dropping-particle" : "", "family" : "Karathanasis", "given" : "Sotirios K.", "non-dropping-particle" : "", "parse-names" : false, "suffix" : "" }, { "dropping-particle" : "", "family" : "Fontenot", "given" : "Greg\u00a0K K", "non-dropping-particle" : "", "parse-names" : false, "suffix" : "" }, { "dropping-particle" : "", "family" : "Birnbaum", "given" : "Morris J.", "non-dropping-particle" : "", "parse-names" : false, "suffix" : "" }, { "dropping-particle" : "", "family" : "Summers", "given" : "Scott a.", "non-dropping-particle" : "", "parse-names" : false, "suffix" : "" } ], "container-title" : "Cell metabolism", "id" : "ITEM-1", "issue" : "3", "issued" : { "date-parts" : [ [ "2007", "3" ] ] }, "page" : "167-79", "title" : "Inhibition of ceramide synthesis ameliorates glucocorticoid-, saturated-fat-, and obesity-induced insulin resistance.", "type" : "article-journal", "volume" : "5" }, "uris" : [ "http://www.mendeley.com/documents/?uuid=35e2f100-45a0-4598-add8-971b4f8c153b" ] }, { "id" : "ITEM-2", "itemData" : { "ISSN" : "0012-1797", "PMID" : "14693694", "abstract" : "Increased intramyocellular lipid concentrations are thought to play a role in insulin resistance, but the precise nature of the lipid species that produce insulin resistance in human muscle are unknown. Ceramides, either generated via activation of sphingomyelinase or produced by de novo synthesis, induce insulin resistance in cultured cells by inhibitory effects on insulin signaling. The present study was undertaken to determine whether ceramides or other sphingolipids are increased in muscle from obese insulin-resistant subjects and to assess whether ceramide plays a role in the insulin resistance of Akt in human muscle. Lean insulin-sensitive and obese insulin-resistant subjects (n = 10 each) received euglycemic-hyperinsulinemic clamps with muscle biopsies basally and after 30, 45, or 60 min of insulin infusion. The rate of glucose infusion required to maintain euglycemia (reflecting glucose uptake) was reduced by &gt;50%, as expected, in the obese subjects at each time point (P &lt; 0.01). Under basal conditions, total muscle ceramide content was increased nearly twofold in the obese subjects (46 +/- 9 vs. 25 +/- 2 pmol/2 mg muscle, P &lt; 0.05). All species of ceramides were increased similarly in the obese subjects; in contrast, no other sphingolipid was increased. Stimulation of Akt phosphorylation by insulin in the obese subjects was significantly reduced after 30 min (0.96 +/- 0.11 vs. 1.84 +/- 0.38 arbitrary units) or 45-60 min (0.68 +/- 0.17 vs. 1.52 +/- 0.26) of insulin infusion (P &lt; 0.05 for both). Muscle ceramide content was significantly correlated with the plasma free fatty acid concentration (r = 0.51, P &lt; 0.05). We conclude that obesity is associated with increased intramyocellular ceramide content. This twofold increase in ceramide may be involved in the decrease in Akt phosphorylation observed after insulin infusion and could theoretically play a role in the reduced ability of insulin to stimulate glucose uptake in skeletal muscle from obese subjects.", "author" : [ { "dropping-particle" : "", "family" : "Adams", "given" : "John M", "non-dropping-particle" : "", "parse-names" : false, "suffix" : "" }, { "dropping-particle" : "", "family" : "Pratipanawatr", "given" : "Thongchai", "non-dropping-particle" : "", "parse-names" : false, "suffix" : "" }, { "dropping-particle" : "", "family" : "Berria", "given" : "Rachele", "non-dropping-particle" : "", "parse-names" : false, "suffix" : "" }, { "dropping-particle" : "", "family" : "Wang", "given" : "Elaine", "non-dropping-particle" : "", "parse-names" : false, "suffix" : "" }, { "dropping-particle" : "", "family" : "DeFronzo", "given" : "Ralph A", "non-dropping-particle" : "", "parse-names" : false, "suffix" : "" }, { "dropping-particle" : "", "family" : "Sullards", "given" : "M Cameron", "non-dropping-particle" : "", "parse-names" : false, "suffix" : "" }, { "dropping-particle" : "", "family" : "Mandarino", "given" : "Lawrence J", "non-dropping-particle" : "", "parse-names" : false, "suffix" : "" } ], "container-title" : "Diabetes", "id" : "ITEM-2", "issue" : "1", "issued" : { "date-parts" : [ [ "2004", "1" ] ] }, "page" : "25-31", "title" : "Ceramide content is increased in skeletal muscle from obese insulin-resistant humans.", "type" : "article-journal", "volume" : "53" }, "uris" : [ "http://www.mendeley.com/documents/?uuid=b946309b-fa94-46c4-be5b-1bb63e6d7f51" ] }, { "id" : "ITEM-3", "itemData" : { "DOI" : "10.2337/db06-1619", "ISSN" : "1939-327X", "PMID" : "17287460", "abstract" : "A growing body of evidence implicates ceramide and/or its glycosphingolipid metabolites in the pathogenesis of insulin resistance. We have developed a highly specific small molecule inhibitor of glucosylceramide synthase, an enzyme that catalyzes a necessary step in the conversion of ceramide to glycosphingolipids. In cultured 3T3-L1 adipocytes, the iminosugar derivative N-(5'-adamantane-1'-yl-methoxy)-pentyl-1-deoxynojirimycin (AMP-DNM) counteracted tumor necrosis factor-alpha-induced abnormalities in glycosphingolipid concentrations and concomitantly reversed abnormalities in insulin signal transduction. When administered to mice and rats, AMP-DNM significantly reduced glycosphingolipid but not ceramide concentrations in various tissues. Treatment of ob/ob mice with AMP-DNM normalized their elevated tissue glucosylceramide levels, markedly lowered circulating glucose levels, improved oral glucose tolerance, reduced A1C, and improved insulin sensitivity in muscle and liver. Similarly beneficial metabolic effects were seen in high fat-fed mice and ZDF rats. These findings provide further evidence that glycosphingolipid metabolites of ceramide may be involved in mediating the link between obesity and insulin resistance and that interference with glycosphingolipid biosynthesis might present a novel approach to the therapy of states of impaired insulin action such as type 2 diabetes.", "author" : [ { "dropping-particle" : "", "family" : "Aerts", "given" : "Johannes M", "non-dropping-particle" : "", "parse-names" : false, "suffix" : "" }, { "dropping-particle" : "", "family" : "Ottenhoff", "given" : "Roelof", "non-dropping-particle" : "", "parse-names" : false, "suffix" : "" }, { "dropping-particle" : "", "family" : "Powlson", "given" : "Andrew S", "non-dropping-particle" : "", "parse-names" : false, "suffix" : "" }, { "dropping-particle" : "", "family" : "Grefhorst", "given" : "Aldo", "non-dropping-particle" : "", "parse-names" : false, "suffix" : "" }, { "dropping-particle" : "", "family" : "Eijk", "given" : "Marco", "non-dropping-particle" : "van", "parse-names" : false, "suffix" : "" }, { "dropping-particle" : "", "family" : "Dubbelhuis", "given" : "Peter F", "non-dropping-particle" : "", "parse-names" : false, "suffix" : "" }, { "dropping-particle" : "", "family" : "Aten", "given" : "Jan", "non-dropping-particle" : "", "parse-names" : false, "suffix" : "" }, { "dropping-particle" : "", "family" : "Kuipers", "given" : "Folkert", "non-dropping-particle" : "", "parse-names" : false, "suffix" : "" }, { "dropping-particle" : "", "family" : "Serlie", "given" : "Mireille J", "non-dropping-particle" : "", "parse-names" : false, "suffix" : "" }, { "dropping-particle" : "", "family" : "Wennekes", "given" : "Tom", "non-dropping-particle" : "", "parse-names" : false, "suffix" : "" }, { "dropping-particle" : "", "family" : "Sethi", "given" : "Jaswinder K", "non-dropping-particle" : "", "parse-names" : false, "suffix" : "" }, { "dropping-particle" : "", "family" : "O'Rahilly", "given" : "Stephen", "non-dropping-particle" : "", "parse-names" : false, "suffix" : "" }, { "dropping-particle" : "", "family" : "Overkleeft", "given" : "Hermen S", "non-dropping-particle" : "", "parse-names" : false, "suffix" : "" } ], "container-title" : "Diabetes", "id" : "ITEM-3", "issue" : "5", "issued" : { "date-parts" : [ [ "2007", "5" ] ] }, "page" : "1341-9", "title" : "Pharmacological inhibition of glucosylceramide synthase enhances insulin sensitivity.", "type" : "article-journal", "volume" : "56" }, "uris" : [ "http://www.mendeley.com/documents/?uuid=990cd072-2fc1-4417-aa8a-601d4ff4e67d" ] }, { "id" : "ITEM-4", "itemData" : { "DOI" : "10.1074/jbc.M212307200", "ISSN" : "0021-9258", "PMID" : "12525490", "abstract" : "Multiple studies suggest that lipid oversupply to skeletal muscle contributes to the development of insulin resistance, perhaps by promoting the accumulation of lipid metabolites capable of inhibiting signal transduction. Herein we demonstrate that exposing muscle cells to particular saturated free fatty acids (FFAs), but not mono-unsaturated FFAs, inhibits insulin stimulation of Akt/protein kinase B, a serine/threonine kinase that is a central mediator of insulin-stimulated anabolic metabolism. These saturated FFAs concomitantly induced the accumulation of ceramide and diacylglycerol, two products of fatty acyl-CoA that have been shown to accumulate in insulin-resistant tissues and to inhibit early steps in insulin signaling. Preventing de novo ceramide synthesis negated the antagonistic effect of saturated FFAs toward Akt/protein kinase B. Moreover, inducing ceramide buildup recapitulated and augmented the inhibitory effect of saturated FFAs. By contrast, diacylglycerol proved dispensable for these FFA effects. Collectively these results identify ceramide as a necessary and sufficient intermediate linking saturated fats to the inhibition of insulin signaling.", "author" : [ { "dropping-particle" : "", "family" : "Chavez", "given" : "Jose Antonio", "non-dropping-particle" : "", "parse-names" : false, "suffix" : "" }, { "dropping-particle" : "", "family" : "Knotts", "given" : "Trina a", "non-dropping-particle" : "", "parse-names" : false, "suffix" : "" }, { "dropping-particle" : "", "family" : "Wang", "given" : "Li-Ping", "non-dropping-particle" : "", "parse-names" : false, "suffix" : "" }, { "dropping-particle" : "", "family" : "Li", "given" : "Guibin", "non-dropping-particle" : "", "parse-names" : false, "suffix" : "" }, { "dropping-particle" : "", "family" : "Dobrowsky", "given" : "Rick T", "non-dropping-particle" : "", "parse-names" : false, "suffix" : "" }, { "dropping-particle" : "", "family" : "Florant", "given" : "Gregory L", "non-dropping-particle" : "", "parse-names" : false, "suffix" : "" }, { "dropping-particle" : "", "family" : "Summers", "given" : "Scott a", "non-dropping-particle" : "", "parse-names" : false, "suffix" : "" } ], "container-title" : "The Journal of biological chemistry", "id" : "ITEM-4", "issue" : "12", "issued" : { "date-parts" : [ [ "2003", "3" ] ] }, "page" : "10297-303", "title" : "A role for ceramide, but not diacylglycerol, in the antagonism of insulin signal transduction by saturated fatty acids.", "type" : "article-journal", "volume" : "278" }, "uris" : [ "http://www.mendeley.com/documents/?uuid=ea90b75b-0635-4f7f-9a9b-f057dfcae809" ] } ], "mendeley" : { "formattedCitation" : "[49\u201352]", "plainTextFormattedCitation" : "[49\u201352]", "previouslyFormattedCitation" : "[49\u201352]" }, "properties" : { "noteIndex" : 0 }, "schema" : "https://github.com/citation-style-language/schema/raw/master/csl-citation.json" }</w:instrText>
-      </w:r>
-      <w:r>
-        <w:rPr>
-          <w:rFonts w:ascii="Times New Roman" w:hAnsi="Times New Roman" w:cs="Times New Roman"/>
-        </w:rPr>
-        <w:fldChar w:fldCharType="separate"/>
-      </w:r>
-      <w:r>
-        <w:rPr>
-          <w:rFonts w:ascii="Times New Roman" w:hAnsi="Times New Roman" w:cs="Times New Roman"/>
-          <w:noProof/>
-        </w:rPr>
-        <w:t>[49–52]</w:t>
-      </w:r>
-      <w:r>
-        <w:rPr>
-          <w:rFonts w:ascii="Times New Roman" w:hAnsi="Times New Roman" w:cs="Times New Roman"/>
-        </w:rPr>
-        <w:fldChar w:fldCharType="end"/>
-      </w:r>
-      <w:r>
-        <w:rPr>
-          <w:rFonts w:ascii="Times New Roman" w:hAnsi="Times New Roman" w:cs="Times New Roman"/>
-        </w:rPr>
-        <w:t xml:space="preserve">.  </w:t>
-      </w:r>
-      <w:r>
-        <w:rPr>
-          <w:rFonts w:ascii="Times New Roman" w:hAnsi="Times New Roman" w:cs="Times New Roman"/>
-        </w:rPr>
-        <w:t>We observe</w:t>
-      </w:r>
-      <w:r>
-        <w:rPr>
-          <w:rFonts w:ascii="Times New Roman" w:hAnsi="Times New Roman" w:cs="Times New Roman"/>
-        </w:rPr>
-        <w:t>d</w:t>
-      </w:r>
-      <w:r>
-        <w:rPr>
-          <w:rFonts w:ascii="Times New Roman" w:hAnsi="Times New Roman" w:cs="Times New Roman"/>
-        </w:rPr>
-        <w:t xml:space="preserve"> a modest </w:t>
-      </w:r>
-      <w:r>
-        <w:rPr>
-          <w:rFonts w:ascii="Times New Roman" w:hAnsi="Times New Roman" w:cs="Times New Roman"/>
-        </w:rPr>
-        <w:t>down-regul</w:t>
-      </w:r>
-      <w:r>
-        <w:rPr>
-          <w:rFonts w:ascii="Times New Roman" w:hAnsi="Times New Roman" w:cs="Times New Roman"/>
-        </w:rPr>
-        <w:t xml:space="preserve">ation of the </w:t>
-      </w:r>
-      <w:r>
-        <w:rPr>
-          <w:rFonts w:ascii="Times New Roman" w:hAnsi="Times New Roman" w:cs="Times New Roman"/>
-        </w:rPr>
-        <w:t xml:space="preserve">mRNA levels of </w:t>
-      </w:r>
-      <w:proofErr w:type="spellStart"/>
-      <w:r>
-        <w:rPr>
-          <w:rFonts w:ascii="Times New Roman" w:hAnsi="Times New Roman" w:cs="Times New Roman"/>
-        </w:rPr>
-        <w:t>glycosylsphingolipid</w:t>
-      </w:r>
-      <w:proofErr w:type="spellEnd"/>
-      <w:r>
-        <w:rPr>
-          <w:rFonts w:ascii="Times New Roman" w:hAnsi="Times New Roman" w:cs="Times New Roman"/>
-        </w:rPr>
-        <w:t xml:space="preserve"> metabolic genes in our data (</w:t>
-      </w:r>
-      <w:r>
-        <w:rPr>
-          <w:rFonts w:ascii="Times New Roman" w:hAnsi="Times New Roman" w:cs="Times New Roman"/>
-        </w:rPr>
-        <w:t xml:space="preserve">normalized enrichment score </w:t>
-      </w:r>
-      <w:r>
-        <w:rPr>
-          <w:rFonts w:ascii="Times New Roman" w:hAnsi="Times New Roman" w:cs="Times New Roman"/>
-        </w:rPr>
-        <w:t xml:space="preserve">= -0.86 </w:t>
-      </w:r>
-      <w:r>
-        <w:rPr>
-          <w:rFonts w:ascii="Times New Roman" w:hAnsi="Times New Roman" w:cs="Times New Roman"/>
-        </w:rPr>
-        <w:t>q=</w:t>
-      </w:r>
-      <w:r>
-        <w:rPr>
-          <w:rFonts w:ascii="Times New Roman" w:hAnsi="Times New Roman" w:cs="Times New Roman"/>
-        </w:rPr>
-        <w:t xml:space="preserve">0.71).  </w:t>
-      </w:r>
-      <w:r>
-        <w:rPr>
-          <w:rFonts w:ascii="Times New Roman" w:hAnsi="Times New Roman" w:cs="Times New Roman"/>
-        </w:rPr>
-        <w:t xml:space="preserve">We </w:t>
-      </w:r>
-      <w:r>
-        <w:rPr>
-          <w:rFonts w:ascii="Times New Roman" w:hAnsi="Times New Roman" w:cs="Times New Roman"/>
-        </w:rPr>
         <w:t>then</w:t>
       </w:r>
       <w:r>
@@ -16851,7 +16871,6 @@
           <w:b/>
           <w:bCs/>
         </w:rPr>
-        <w:lastRenderedPageBreak/>
         <w:t>Summ</w:t>
       </w:r>
       <w:r>
@@ -16968,7 +16987,14 @@
         <w:rPr>
           <w:rFonts w:ascii="Times New Roman" w:hAnsi="Times New Roman" w:cs="Times New Roman"/>
         </w:rPr>
-        <w:t xml:space="preserve">Some of these genes may be direct targets of increased GH or IGF-1 signaling in adipose tissue, </w:t>
+        <w:t xml:space="preserve">Some of these </w:t>
+      </w:r>
+      <w:r>
+        <w:rPr>
+          <w:rFonts w:ascii="Times New Roman" w:hAnsi="Times New Roman" w:cs="Times New Roman"/>
+        </w:rPr>
+        <w:lastRenderedPageBreak/>
+        <w:t xml:space="preserve">genes may be direct targets of increased GH or IGF-1 signaling in adipose tissue, </w:t>
       </w:r>
       <w:r>
         <w:rPr>
@@ -17255,7 +17281,6 @@
           <w:rFonts w:ascii="Times New Roman" w:hAnsi="Times New Roman" w:cs="Times New Roman"/>
           <w:b/>
         </w:rPr>
-        <w:lastRenderedPageBreak/>
         <w:t>Declaration of interest</w:t>
       </w:r>
     </w:p>
@@ -17290,6 +17315,7 @@
           <w:rFonts w:ascii="Times New Roman" w:hAnsi="Times New Roman" w:cs="Times New Roman"/>
           <w:b/>
         </w:rPr>
+        <w:lastRenderedPageBreak/>
         <w:t>Funding</w:t>
       </w:r>
     </w:p>
@@ -17761,7 +17787,6 @@
           <w:noProof/>
           <w:sz w:val="22"/>
         </w:rPr>
-        <w:lastRenderedPageBreak/>
         <w:t xml:space="preserve">8. </w:t>
       </w:r>
       <w:r>
@@ -17820,6 +17845,7 @@
           <w:noProof/>
           <w:sz w:val="22"/>
         </w:rPr>
+        <w:lastRenderedPageBreak/>
         <w:t xml:space="preserve">10. </w:t>
       </w:r>
       <w:r>
@@ -18197,7 +18223,6 @@
           <w:noProof/>
           <w:sz w:val="22"/>
         </w:rPr>
-        <w:lastRenderedPageBreak/>
         <w:t xml:space="preserve">23. </w:t>
       </w:r>
       <w:r>
@@ -18256,6 +18281,7 @@
           <w:noProof/>
           <w:sz w:val="22"/>
         </w:rPr>
+        <w:lastRenderedPageBreak/>
         <w:t xml:space="preserve">25. </w:t>
       </w:r>
       <w:r>
@@ -18575,7 +18601,6 @@
           <w:noProof/>
           <w:sz w:val="22"/>
         </w:rPr>
-        <w:lastRenderedPageBreak/>
         <w:t xml:space="preserve">36. </w:t>
       </w:r>
       <w:r>
@@ -18634,6 +18659,7 @@
           <w:noProof/>
           <w:sz w:val="22"/>
         </w:rPr>
+        <w:lastRenderedPageBreak/>
         <w:t xml:space="preserve">38. </w:t>
       </w:r>
       <w:r>
@@ -18953,7 +18979,6 @@
           <w:noProof/>
           <w:sz w:val="22"/>
         </w:rPr>
-        <w:lastRenderedPageBreak/>
         <w:t xml:space="preserve">49. </w:t>
       </w:r>
       <w:r>
@@ -19012,6 +19037,7 @@
           <w:noProof/>
           <w:sz w:val="22"/>
         </w:rPr>
+        <w:lastRenderedPageBreak/>
         <w:t xml:space="preserve">51. </w:t>
       </w:r>
       <w:r>
@@ -22196,8 +22222,6 @@
         </w:rPr>
         <w:t>4</w:t>
       </w:r>
-      <w:bookmarkStart w:id="0" w:name="_GoBack"/>
-      <w:bookmarkEnd w:id="0"/>
       <w:r>
         <w:rPr>
           <w:rFonts w:ascii="Times New Roman" w:hAnsi="Times New Roman" w:cs="Times New Roman"/>
@@ -22450,7 +22474,7 @@
         <w:rStyle w:val="PageNumber"/>
         <w:noProof/>
       </w:rPr>
-      <w:t>2</w:t>
+      <w:t>25</w:t>
     </w:r>
     <w:r>
       <w:rPr>
@@ -25242,7 +25266,7 @@
 </file>
 
 <file path=customXml/itemProps1.xml><?xml version="1.0" encoding="utf-8"?>
-<ds:datastoreItem xmlns:ds="http://schemas.openxmlformats.org/officeDocument/2006/customXml" ds:itemID="{EB523A67-6E2D-5140-8DAB-20630DC9598C}">
+<ds:datastoreItem xmlns:ds="http://schemas.openxmlformats.org/officeDocument/2006/customXml" ds:itemID="{F4563F30-E866-854E-8BBA-2D2AB895A8FF}">
   <ds:schemaRefs>
     <ds:schemaRef ds:uri="http://schemas.openxmlformats.org/officeDocument/2006/bibliography"/>
   </ds:schemaRefs>
@@ -25250,6 +25274,438 @@
 </file>
 
 <file path=customXml/itemProps10.xml><?xml version="1.0" encoding="utf-8"?>
+<ds:datastoreItem xmlns:ds="http://schemas.openxmlformats.org/officeDocument/2006/customXml" ds:itemID="{53812786-7A6F-C443-AE39-16F20C5CD40B}">
+  <ds:schemaRefs>
+    <ds:schemaRef ds:uri="http://schemas.openxmlformats.org/officeDocument/2006/bibliography"/>
+  </ds:schemaRefs>
+</ds:datastoreItem>
+</file>
+
+<file path=customXml/itemProps11.xml><?xml version="1.0" encoding="utf-8"?>
+<ds:datastoreItem xmlns:ds="http://schemas.openxmlformats.org/officeDocument/2006/customXml" ds:itemID="{693BB508-2851-BF46-8B8F-C03A77F61989}">
+  <ds:schemaRefs>
+    <ds:schemaRef ds:uri="http://schemas.openxmlformats.org/officeDocument/2006/bibliography"/>
+  </ds:schemaRefs>
+</ds:datastoreItem>
+</file>
+
+<file path=customXml/itemProps12.xml><?xml version="1.0" encoding="utf-8"?>
+<ds:datastoreItem xmlns:ds="http://schemas.openxmlformats.org/officeDocument/2006/customXml" ds:itemID="{165EDB61-B6EF-134F-B392-A3B61C1421D6}">
+  <ds:schemaRefs>
+    <ds:schemaRef ds:uri="http://schemas.openxmlformats.org/officeDocument/2006/bibliography"/>
+  </ds:schemaRefs>
+</ds:datastoreItem>
+</file>
+
+<file path=customXml/itemProps13.xml><?xml version="1.0" encoding="utf-8"?>
+<ds:datastoreItem xmlns:ds="http://schemas.openxmlformats.org/officeDocument/2006/customXml" ds:itemID="{54421358-ECFB-924B-ADC8-FC72139E117D}">
+  <ds:schemaRefs>
+    <ds:schemaRef ds:uri="http://schemas.openxmlformats.org/officeDocument/2006/bibliography"/>
+  </ds:schemaRefs>
+</ds:datastoreItem>
+</file>
+
+<file path=customXml/itemProps14.xml><?xml version="1.0" encoding="utf-8"?>
+<ds:datastoreItem xmlns:ds="http://schemas.openxmlformats.org/officeDocument/2006/customXml" ds:itemID="{9CEB0998-0E76-A348-B9A5-542BF7BD6F23}">
+  <ds:schemaRefs>
+    <ds:schemaRef ds:uri="http://schemas.openxmlformats.org/officeDocument/2006/bibliography"/>
+  </ds:schemaRefs>
+</ds:datastoreItem>
+</file>
+
+<file path=customXml/itemProps15.xml><?xml version="1.0" encoding="utf-8"?>
+<ds:datastoreItem xmlns:ds="http://schemas.openxmlformats.org/officeDocument/2006/customXml" ds:itemID="{98256590-D9A9-0449-A153-AF1BF3C68577}">
+  <ds:schemaRefs>
+    <ds:schemaRef ds:uri="http://schemas.openxmlformats.org/officeDocument/2006/bibliography"/>
+  </ds:schemaRefs>
+</ds:datastoreItem>
+</file>
+
+<file path=customXml/itemProps16.xml><?xml version="1.0" encoding="utf-8"?>
+<ds:datastoreItem xmlns:ds="http://schemas.openxmlformats.org/officeDocument/2006/customXml" ds:itemID="{C50848F1-32B7-DE41-9F0A-90BE7A1292C0}">
+  <ds:schemaRefs>
+    <ds:schemaRef ds:uri="http://schemas.openxmlformats.org/officeDocument/2006/bibliography"/>
+  </ds:schemaRefs>
+</ds:datastoreItem>
+</file>
+
+<file path=customXml/itemProps17.xml><?xml version="1.0" encoding="utf-8"?>
+<ds:datastoreItem xmlns:ds="http://schemas.openxmlformats.org/officeDocument/2006/customXml" ds:itemID="{62E5328D-F32D-4642-BBD7-753033175322}">
+  <ds:schemaRefs>
+    <ds:schemaRef ds:uri="http://schemas.openxmlformats.org/officeDocument/2006/bibliography"/>
+  </ds:schemaRefs>
+</ds:datastoreItem>
+</file>
+
+<file path=customXml/itemProps18.xml><?xml version="1.0" encoding="utf-8"?>
+<ds:datastoreItem xmlns:ds="http://schemas.openxmlformats.org/officeDocument/2006/customXml" ds:itemID="{B2EC79B6-659E-DF46-BC29-00FD36C7AF38}">
+  <ds:schemaRefs>
+    <ds:schemaRef ds:uri="http://schemas.openxmlformats.org/officeDocument/2006/bibliography"/>
+  </ds:schemaRefs>
+</ds:datastoreItem>
+</file>
+
+<file path=customXml/itemProps19.xml><?xml version="1.0" encoding="utf-8"?>
+<ds:datastoreItem xmlns:ds="http://schemas.openxmlformats.org/officeDocument/2006/customXml" ds:itemID="{F287FE0C-FB88-4242-83EE-9569E01B8439}">
+  <ds:schemaRefs>
+    <ds:schemaRef ds:uri="http://schemas.openxmlformats.org/officeDocument/2006/bibliography"/>
+  </ds:schemaRefs>
+</ds:datastoreItem>
+</file>
+
+<file path=customXml/itemProps2.xml><?xml version="1.0" encoding="utf-8"?>
+<ds:datastoreItem xmlns:ds="http://schemas.openxmlformats.org/officeDocument/2006/customXml" ds:itemID="{D24C794E-8F28-1443-B76E-C73EC63D2240}">
+  <ds:schemaRefs>
+    <ds:schemaRef ds:uri="http://schemas.openxmlformats.org/officeDocument/2006/bibliography"/>
+  </ds:schemaRefs>
+</ds:datastoreItem>
+</file>
+
+<file path=customXml/itemProps20.xml><?xml version="1.0" encoding="utf-8"?>
+<ds:datastoreItem xmlns:ds="http://schemas.openxmlformats.org/officeDocument/2006/customXml" ds:itemID="{00434E3E-0E47-FF4C-9561-920C3E070EBA}">
+  <ds:schemaRefs>
+    <ds:schemaRef ds:uri="http://schemas.openxmlformats.org/officeDocument/2006/bibliography"/>
+  </ds:schemaRefs>
+</ds:datastoreItem>
+</file>
+
+<file path=customXml/itemProps21.xml><?xml version="1.0" encoding="utf-8"?>
+<ds:datastoreItem xmlns:ds="http://schemas.openxmlformats.org/officeDocument/2006/customXml" ds:itemID="{3E40DCD7-1DC1-0941-9558-4CE197624094}">
+  <ds:schemaRefs>
+    <ds:schemaRef ds:uri="http://schemas.openxmlformats.org/officeDocument/2006/bibliography"/>
+  </ds:schemaRefs>
+</ds:datastoreItem>
+</file>
+
+<file path=customXml/itemProps22.xml><?xml version="1.0" encoding="utf-8"?>
+<ds:datastoreItem xmlns:ds="http://schemas.openxmlformats.org/officeDocument/2006/customXml" ds:itemID="{4723284E-BBDD-814D-84B6-2791B137FF5A}">
+  <ds:schemaRefs>
+    <ds:schemaRef ds:uri="http://schemas.openxmlformats.org/officeDocument/2006/bibliography"/>
+  </ds:schemaRefs>
+</ds:datastoreItem>
+</file>
+
+<file path=customXml/itemProps23.xml><?xml version="1.0" encoding="utf-8"?>
+<ds:datastoreItem xmlns:ds="http://schemas.openxmlformats.org/officeDocument/2006/customXml" ds:itemID="{8641F1FB-61ED-9D4A-B6C7-18AD86CC1503}">
+  <ds:schemaRefs>
+    <ds:schemaRef ds:uri="http://schemas.openxmlformats.org/officeDocument/2006/bibliography"/>
+  </ds:schemaRefs>
+</ds:datastoreItem>
+</file>
+
+<file path=customXml/itemProps24.xml><?xml version="1.0" encoding="utf-8"?>
+<ds:datastoreItem xmlns:ds="http://schemas.openxmlformats.org/officeDocument/2006/customXml" ds:itemID="{D01827D3-FA4F-EF4A-B4E8-2435A46C900F}">
+  <ds:schemaRefs>
+    <ds:schemaRef ds:uri="http://schemas.openxmlformats.org/officeDocument/2006/bibliography"/>
+  </ds:schemaRefs>
+</ds:datastoreItem>
+</file>
+
+<file path=customXml/itemProps25.xml><?xml version="1.0" encoding="utf-8"?>
+<ds:datastoreItem xmlns:ds="http://schemas.openxmlformats.org/officeDocument/2006/customXml" ds:itemID="{FC42726E-146F-A447-B569-62B6D85104EA}">
+  <ds:schemaRefs>
+    <ds:schemaRef ds:uri="http://schemas.openxmlformats.org/officeDocument/2006/bibliography"/>
+  </ds:schemaRefs>
+</ds:datastoreItem>
+</file>
+
+<file path=customXml/itemProps26.xml><?xml version="1.0" encoding="utf-8"?>
+<ds:datastoreItem xmlns:ds="http://schemas.openxmlformats.org/officeDocument/2006/customXml" ds:itemID="{6D79D9F2-0F56-4E4D-AE80-15E88B71DD30}">
+  <ds:schemaRefs>
+    <ds:schemaRef ds:uri="http://schemas.openxmlformats.org/officeDocument/2006/bibliography"/>
+  </ds:schemaRefs>
+</ds:datastoreItem>
+</file>
+
+<file path=customXml/itemProps27.xml><?xml version="1.0" encoding="utf-8"?>
+<ds:datastoreItem xmlns:ds="http://schemas.openxmlformats.org/officeDocument/2006/customXml" ds:itemID="{9499A0EA-5B32-C34B-9F99-CD635AFE19EB}">
+  <ds:schemaRefs>
+    <ds:schemaRef ds:uri="http://schemas.openxmlformats.org/officeDocument/2006/bibliography"/>
+  </ds:schemaRefs>
+</ds:datastoreItem>
+</file>
+
+<file path=customXml/itemProps28.xml><?xml version="1.0" encoding="utf-8"?>
+<ds:datastoreItem xmlns:ds="http://schemas.openxmlformats.org/officeDocument/2006/customXml" ds:itemID="{4B04CCEE-ABBE-7C4B-B2F7-798FAF18A368}">
+  <ds:schemaRefs>
+    <ds:schemaRef ds:uri="http://schemas.openxmlformats.org/officeDocument/2006/bibliography"/>
+  </ds:schemaRefs>
+</ds:datastoreItem>
+</file>
+
+<file path=customXml/itemProps29.xml><?xml version="1.0" encoding="utf-8"?>
+<ds:datastoreItem xmlns:ds="http://schemas.openxmlformats.org/officeDocument/2006/customXml" ds:itemID="{0510A0D7-E5D6-0647-BD7B-3022AF153393}">
+  <ds:schemaRefs>
+    <ds:schemaRef ds:uri="http://schemas.openxmlformats.org/officeDocument/2006/bibliography"/>
+  </ds:schemaRefs>
+</ds:datastoreItem>
+</file>
+
+<file path=customXml/itemProps3.xml><?xml version="1.0" encoding="utf-8"?>
+<ds:datastoreItem xmlns:ds="http://schemas.openxmlformats.org/officeDocument/2006/customXml" ds:itemID="{A51EB57C-4C64-D146-A485-6B5E0AF77E22}">
+  <ds:schemaRefs>
+    <ds:schemaRef ds:uri="http://schemas.openxmlformats.org/officeDocument/2006/bibliography"/>
+  </ds:schemaRefs>
+</ds:datastoreItem>
+</file>
+
+<file path=customXml/itemProps30.xml><?xml version="1.0" encoding="utf-8"?>
+<ds:datastoreItem xmlns:ds="http://schemas.openxmlformats.org/officeDocument/2006/customXml" ds:itemID="{90276FB1-3065-9A40-88B0-12B264902D6A}">
+  <ds:schemaRefs>
+    <ds:schemaRef ds:uri="http://schemas.openxmlformats.org/officeDocument/2006/bibliography"/>
+  </ds:schemaRefs>
+</ds:datastoreItem>
+</file>
+
+<file path=customXml/itemProps31.xml><?xml version="1.0" encoding="utf-8"?>
+<ds:datastoreItem xmlns:ds="http://schemas.openxmlformats.org/officeDocument/2006/customXml" ds:itemID="{4F1E3FE0-81CA-2B4D-9B90-E23BB26773A2}">
+  <ds:schemaRefs>
+    <ds:schemaRef ds:uri="http://schemas.openxmlformats.org/officeDocument/2006/bibliography"/>
+  </ds:schemaRefs>
+</ds:datastoreItem>
+</file>
+
+<file path=customXml/itemProps32.xml><?xml version="1.0" encoding="utf-8"?>
+<ds:datastoreItem xmlns:ds="http://schemas.openxmlformats.org/officeDocument/2006/customXml" ds:itemID="{1A6E2BED-0FCE-9443-9252-22BCC2520DAF}">
+  <ds:schemaRefs>
+    <ds:schemaRef ds:uri="http://schemas.openxmlformats.org/officeDocument/2006/bibliography"/>
+  </ds:schemaRefs>
+</ds:datastoreItem>
+</file>
+
+<file path=customXml/itemProps33.xml><?xml version="1.0" encoding="utf-8"?>
+<ds:datastoreItem xmlns:ds="http://schemas.openxmlformats.org/officeDocument/2006/customXml" ds:itemID="{E012A132-6D8F-8B43-886D-2378E15F5058}">
+  <ds:schemaRefs>
+    <ds:schemaRef ds:uri="http://schemas.openxmlformats.org/officeDocument/2006/bibliography"/>
+  </ds:schemaRefs>
+</ds:datastoreItem>
+</file>
+
+<file path=customXml/itemProps34.xml><?xml version="1.0" encoding="utf-8"?>
+<ds:datastoreItem xmlns:ds="http://schemas.openxmlformats.org/officeDocument/2006/customXml" ds:itemID="{320C6A53-70F4-9247-8716-9C0193DB55CC}">
+  <ds:schemaRefs>
+    <ds:schemaRef ds:uri="http://schemas.openxmlformats.org/officeDocument/2006/bibliography"/>
+  </ds:schemaRefs>
+</ds:datastoreItem>
+</file>
+
+<file path=customXml/itemProps35.xml><?xml version="1.0" encoding="utf-8"?>
+<ds:datastoreItem xmlns:ds="http://schemas.openxmlformats.org/officeDocument/2006/customXml" ds:itemID="{2014171A-0E73-5347-BF72-622991476293}">
+  <ds:schemaRefs>
+    <ds:schemaRef ds:uri="http://schemas.openxmlformats.org/officeDocument/2006/bibliography"/>
+  </ds:schemaRefs>
+</ds:datastoreItem>
+</file>
+
+<file path=customXml/itemProps36.xml><?xml version="1.0" encoding="utf-8"?>
+<ds:datastoreItem xmlns:ds="http://schemas.openxmlformats.org/officeDocument/2006/customXml" ds:itemID="{E0AB554E-B700-8941-ACB8-259AB6519AF9}">
+  <ds:schemaRefs>
+    <ds:schemaRef ds:uri="http://schemas.openxmlformats.org/officeDocument/2006/bibliography"/>
+  </ds:schemaRefs>
+</ds:datastoreItem>
+</file>
+
+<file path=customXml/itemProps37.xml><?xml version="1.0" encoding="utf-8"?>
+<ds:datastoreItem xmlns:ds="http://schemas.openxmlformats.org/officeDocument/2006/customXml" ds:itemID="{D110B385-27A7-2248-B74F-F03A5C6FCEC5}">
+  <ds:schemaRefs>
+    <ds:schemaRef ds:uri="http://schemas.openxmlformats.org/officeDocument/2006/bibliography"/>
+  </ds:schemaRefs>
+</ds:datastoreItem>
+</file>
+
+<file path=customXml/itemProps38.xml><?xml version="1.0" encoding="utf-8"?>
+<ds:datastoreItem xmlns:ds="http://schemas.openxmlformats.org/officeDocument/2006/customXml" ds:itemID="{85845BBF-E2A5-B840-B424-6866977000F1}">
+  <ds:schemaRefs>
+    <ds:schemaRef ds:uri="http://schemas.openxmlformats.org/officeDocument/2006/bibliography"/>
+  </ds:schemaRefs>
+</ds:datastoreItem>
+</file>
+
+<file path=customXml/itemProps39.xml><?xml version="1.0" encoding="utf-8"?>
+<ds:datastoreItem xmlns:ds="http://schemas.openxmlformats.org/officeDocument/2006/customXml" ds:itemID="{767C920B-8C24-A94E-8BA1-8CFA9293C885}">
+  <ds:schemaRefs>
+    <ds:schemaRef ds:uri="http://schemas.openxmlformats.org/officeDocument/2006/bibliography"/>
+  </ds:schemaRefs>
+</ds:datastoreItem>
+</file>
+
+<file path=customXml/itemProps4.xml><?xml version="1.0" encoding="utf-8"?>
+<ds:datastoreItem xmlns:ds="http://schemas.openxmlformats.org/officeDocument/2006/customXml" ds:itemID="{3BE22FFD-DD05-B346-BCBB-9F54D03C604D}">
+  <ds:schemaRefs>
+    <ds:schemaRef ds:uri="http://schemas.openxmlformats.org/officeDocument/2006/bibliography"/>
+  </ds:schemaRefs>
+</ds:datastoreItem>
+</file>
+
+<file path=customXml/itemProps40.xml><?xml version="1.0" encoding="utf-8"?>
+<ds:datastoreItem xmlns:ds="http://schemas.openxmlformats.org/officeDocument/2006/customXml" ds:itemID="{F0FF0E85-A954-2549-93B8-43DFDD587785}">
+  <ds:schemaRefs>
+    <ds:schemaRef ds:uri="http://schemas.openxmlformats.org/officeDocument/2006/bibliography"/>
+  </ds:schemaRefs>
+</ds:datastoreItem>
+</file>
+
+<file path=customXml/itemProps41.xml><?xml version="1.0" encoding="utf-8"?>
+<ds:datastoreItem xmlns:ds="http://schemas.openxmlformats.org/officeDocument/2006/customXml" ds:itemID="{4CC7E773-D227-C242-A0C7-AFE1289B0C16}">
+  <ds:schemaRefs>
+    <ds:schemaRef ds:uri="http://schemas.openxmlformats.org/officeDocument/2006/bibliography"/>
+  </ds:schemaRefs>
+</ds:datastoreItem>
+</file>
+
+<file path=customXml/itemProps42.xml><?xml version="1.0" encoding="utf-8"?>
+<ds:datastoreItem xmlns:ds="http://schemas.openxmlformats.org/officeDocument/2006/customXml" ds:itemID="{0CA2FA6E-FB56-3045-BC1D-7B57E2DB2707}">
+  <ds:schemaRefs>
+    <ds:schemaRef ds:uri="http://schemas.openxmlformats.org/officeDocument/2006/bibliography"/>
+  </ds:schemaRefs>
+</ds:datastoreItem>
+</file>
+
+<file path=customXml/itemProps43.xml><?xml version="1.0" encoding="utf-8"?>
+<ds:datastoreItem xmlns:ds="http://schemas.openxmlformats.org/officeDocument/2006/customXml" ds:itemID="{5A23980F-7ED1-D746-B526-20323E267F1E}">
+  <ds:schemaRefs>
+    <ds:schemaRef ds:uri="http://schemas.openxmlformats.org/officeDocument/2006/bibliography"/>
+  </ds:schemaRefs>
+</ds:datastoreItem>
+</file>
+
+<file path=customXml/itemProps44.xml><?xml version="1.0" encoding="utf-8"?>
+<ds:datastoreItem xmlns:ds="http://schemas.openxmlformats.org/officeDocument/2006/customXml" ds:itemID="{8A7622A8-6938-4A7C-B662-4C2C2FE0DAE0}">
+  <ds:schemaRefs>
+    <ds:schemaRef ds:uri="http://schemas.openxmlformats.org/officeDocument/2006/bibliography"/>
+  </ds:schemaRefs>
+</ds:datastoreItem>
+</file>
+
+<file path=customXml/itemProps45.xml><?xml version="1.0" encoding="utf-8"?>
+<ds:datastoreItem xmlns:ds="http://schemas.openxmlformats.org/officeDocument/2006/customXml" ds:itemID="{BD23057A-7185-419B-BC46-6193FDFFA01C}">
+  <ds:schemaRefs>
+    <ds:schemaRef ds:uri="http://schemas.openxmlformats.org/officeDocument/2006/bibliography"/>
+  </ds:schemaRefs>
+</ds:datastoreItem>
+</file>
+
+<file path=customXml/itemProps46.xml><?xml version="1.0" encoding="utf-8"?>
+<ds:datastoreItem xmlns:ds="http://schemas.openxmlformats.org/officeDocument/2006/customXml" ds:itemID="{738D232D-CD51-B04C-A8A8-D5C427EE285F}">
+  <ds:schemaRefs>
+    <ds:schemaRef ds:uri="http://schemas.openxmlformats.org/officeDocument/2006/bibliography"/>
+  </ds:schemaRefs>
+</ds:datastoreItem>
+</file>
+
+<file path=customXml/itemProps47.xml><?xml version="1.0" encoding="utf-8"?>
+<ds:datastoreItem xmlns:ds="http://schemas.openxmlformats.org/officeDocument/2006/customXml" ds:itemID="{3B8BF0E5-91ED-C447-822D-CB9B5FAF03FF}">
+  <ds:schemaRefs>
+    <ds:schemaRef ds:uri="http://schemas.openxmlformats.org/officeDocument/2006/bibliography"/>
+  </ds:schemaRefs>
+</ds:datastoreItem>
+</file>
+
+<file path=customXml/itemProps48.xml><?xml version="1.0" encoding="utf-8"?>
+<ds:datastoreItem xmlns:ds="http://schemas.openxmlformats.org/officeDocument/2006/customXml" ds:itemID="{F1E58304-ACDD-C140-8C72-DFD4FD7E8747}">
+  <ds:schemaRefs>
+    <ds:schemaRef ds:uri="http://schemas.openxmlformats.org/officeDocument/2006/bibliography"/>
+  </ds:schemaRefs>
+</ds:datastoreItem>
+</file>
+
+<file path=customXml/itemProps49.xml><?xml version="1.0" encoding="utf-8"?>
+<ds:datastoreItem xmlns:ds="http://schemas.openxmlformats.org/officeDocument/2006/customXml" ds:itemID="{423FDB19-09DF-D94E-9E68-FF3EF0E438E2}">
+  <ds:schemaRefs>
+    <ds:schemaRef ds:uri="http://schemas.openxmlformats.org/officeDocument/2006/bibliography"/>
+  </ds:schemaRefs>
+</ds:datastoreItem>
+</file>
+
+<file path=customXml/itemProps5.xml><?xml version="1.0" encoding="utf-8"?>
+<ds:datastoreItem xmlns:ds="http://schemas.openxmlformats.org/officeDocument/2006/customXml" ds:itemID="{7A7CA199-4EE1-9546-987D-36E40225F765}">
+  <ds:schemaRefs>
+    <ds:schemaRef ds:uri="http://schemas.openxmlformats.org/officeDocument/2006/bibliography"/>
+  </ds:schemaRefs>
+</ds:datastoreItem>
+</file>
+
+<file path=customXml/itemProps50.xml><?xml version="1.0" encoding="utf-8"?>
+<ds:datastoreItem xmlns:ds="http://schemas.openxmlformats.org/officeDocument/2006/customXml" ds:itemID="{A32CC8E9-858C-1F4B-B0F9-4BB51F37C0E7}">
+  <ds:schemaRefs>
+    <ds:schemaRef ds:uri="http://schemas.openxmlformats.org/officeDocument/2006/bibliography"/>
+  </ds:schemaRefs>
+</ds:datastoreItem>
+</file>
+
+<file path=customXml/itemProps51.xml><?xml version="1.0" encoding="utf-8"?>
+<ds:datastoreItem xmlns:ds="http://schemas.openxmlformats.org/officeDocument/2006/customXml" ds:itemID="{6AA6B784-5A5B-334E-A163-5664282C2BCC}">
+  <ds:schemaRefs>
+    <ds:schemaRef ds:uri="http://schemas.openxmlformats.org/officeDocument/2006/bibliography"/>
+  </ds:schemaRefs>
+</ds:datastoreItem>
+</file>
+
+<file path=customXml/itemProps52.xml><?xml version="1.0" encoding="utf-8"?>
+<ds:datastoreItem xmlns:ds="http://schemas.openxmlformats.org/officeDocument/2006/customXml" ds:itemID="{EE7C2115-FEF8-FE44-A869-0B13A9C472BD}">
+  <ds:schemaRefs>
+    <ds:schemaRef ds:uri="http://schemas.openxmlformats.org/officeDocument/2006/bibliography"/>
+  </ds:schemaRefs>
+</ds:datastoreItem>
+</file>
+
+<file path=customXml/itemProps53.xml><?xml version="1.0" encoding="utf-8"?>
+<ds:datastoreItem xmlns:ds="http://schemas.openxmlformats.org/officeDocument/2006/customXml" ds:itemID="{6C5DDC08-275A-434D-9265-51562192582D}">
+  <ds:schemaRefs>
+    <ds:schemaRef ds:uri="http://schemas.openxmlformats.org/officeDocument/2006/bibliography"/>
+  </ds:schemaRefs>
+</ds:datastoreItem>
+</file>
+
+<file path=customXml/itemProps54.xml><?xml version="1.0" encoding="utf-8"?>
+<ds:datastoreItem xmlns:ds="http://schemas.openxmlformats.org/officeDocument/2006/customXml" ds:itemID="{4D63B3FC-6757-794F-9A0D-15F027C69FEB}">
+  <ds:schemaRefs>
+    <ds:schemaRef ds:uri="http://schemas.openxmlformats.org/officeDocument/2006/bibliography"/>
+  </ds:schemaRefs>
+</ds:datastoreItem>
+</file>
+
+<file path=customXml/itemProps55.xml><?xml version="1.0" encoding="utf-8"?>
+<ds:datastoreItem xmlns:ds="http://schemas.openxmlformats.org/officeDocument/2006/customXml" ds:itemID="{0CCFFE6C-4575-4F4C-B2AB-F9E7FFC21961}">
+  <ds:schemaRefs>
+    <ds:schemaRef ds:uri="http://schemas.openxmlformats.org/officeDocument/2006/bibliography"/>
+  </ds:schemaRefs>
+</ds:datastoreItem>
+</file>
+
+<file path=customXml/itemProps56.xml><?xml version="1.0" encoding="utf-8"?>
+<ds:datastoreItem xmlns:ds="http://schemas.openxmlformats.org/officeDocument/2006/customXml" ds:itemID="{CDC7C543-D9E5-2047-B9CD-CCA2255D8EF0}">
+  <ds:schemaRefs>
+    <ds:schemaRef ds:uri="http://schemas.openxmlformats.org/officeDocument/2006/bibliography"/>
+  </ds:schemaRefs>
+</ds:datastoreItem>
+</file>
+
+<file path=customXml/itemProps57.xml><?xml version="1.0" encoding="utf-8"?>
+<ds:datastoreItem xmlns:ds="http://schemas.openxmlformats.org/officeDocument/2006/customXml" ds:itemID="{77533059-85FE-A343-B589-660BCC0BF725}">
+  <ds:schemaRefs>
+    <ds:schemaRef ds:uri="http://schemas.openxmlformats.org/officeDocument/2006/bibliography"/>
+  </ds:schemaRefs>
+</ds:datastoreItem>
+</file>
+
+<file path=customXml/itemProps58.xml><?xml version="1.0" encoding="utf-8"?>
+<ds:datastoreItem xmlns:ds="http://schemas.openxmlformats.org/officeDocument/2006/customXml" ds:itemID="{9BC2A45D-3755-8D47-AB54-BA1A0EDFECC2}">
+  <ds:schemaRefs>
+    <ds:schemaRef ds:uri="http://schemas.openxmlformats.org/officeDocument/2006/bibliography"/>
+  </ds:schemaRefs>
+</ds:datastoreItem>
+</file>
+
+<file path=customXml/itemProps59.xml><?xml version="1.0" encoding="utf-8"?>
+<ds:datastoreItem xmlns:ds="http://schemas.openxmlformats.org/officeDocument/2006/customXml" ds:itemID="{FD6967DD-3340-1640-A326-72590AA1D6A8}">
+  <ds:schemaRefs>
+    <ds:schemaRef ds:uri="http://schemas.openxmlformats.org/officeDocument/2006/bibliography"/>
+  </ds:schemaRefs>
+</ds:datastoreItem>
+</file>
+
+<file path=customXml/itemProps6.xml><?xml version="1.0" encoding="utf-8"?>
 <ds:datastoreItem xmlns:ds="http://schemas.openxmlformats.org/officeDocument/2006/customXml" ds:itemID="{5B713A31-CD76-BB48-B62E-C9DCF17E3FE0}">
   <ds:schemaRefs>
     <ds:schemaRef ds:uri="http://schemas.openxmlformats.org/officeDocument/2006/bibliography"/>
@@ -25257,7 +25713,87 @@
 </ds:datastoreItem>
 </file>
 
-<file path=customXml/itemProps11.xml><?xml version="1.0" encoding="utf-8"?>
+<file path=customXml/itemProps60.xml><?xml version="1.0" encoding="utf-8"?>
+<ds:datastoreItem xmlns:ds="http://schemas.openxmlformats.org/officeDocument/2006/customXml" ds:itemID="{A41F513F-F04F-F444-8706-3F5266E5333B}">
+  <ds:schemaRefs>
+    <ds:schemaRef ds:uri="http://schemas.openxmlformats.org/officeDocument/2006/bibliography"/>
+  </ds:schemaRefs>
+</ds:datastoreItem>
+</file>
+
+<file path=customXml/itemProps61.xml><?xml version="1.0" encoding="utf-8"?>
+<ds:datastoreItem xmlns:ds="http://schemas.openxmlformats.org/officeDocument/2006/customXml" ds:itemID="{A3954437-BFB7-4442-A325-32936B27F2F3}">
+  <ds:schemaRefs>
+    <ds:schemaRef ds:uri="http://schemas.openxmlformats.org/officeDocument/2006/bibliography"/>
+  </ds:schemaRefs>
+</ds:datastoreItem>
+</file>
+
+<file path=customXml/itemProps62.xml><?xml version="1.0" encoding="utf-8"?>
+<ds:datastoreItem xmlns:ds="http://schemas.openxmlformats.org/officeDocument/2006/customXml" ds:itemID="{90EF17B3-0E31-C54F-A7F0-EEFAA296FAFE}">
+  <ds:schemaRefs>
+    <ds:schemaRef ds:uri="http://schemas.openxmlformats.org/officeDocument/2006/bibliography"/>
+  </ds:schemaRefs>
+</ds:datastoreItem>
+</file>
+
+<file path=customXml/itemProps63.xml><?xml version="1.0" encoding="utf-8"?>
+<ds:datastoreItem xmlns:ds="http://schemas.openxmlformats.org/officeDocument/2006/customXml" ds:itemID="{1434F25F-A70B-8F4A-B8CF-15DCFE93A53D}">
+  <ds:schemaRefs>
+    <ds:schemaRef ds:uri="http://schemas.openxmlformats.org/officeDocument/2006/bibliography"/>
+  </ds:schemaRefs>
+</ds:datastoreItem>
+</file>
+
+<file path=customXml/itemProps64.xml><?xml version="1.0" encoding="utf-8"?>
+<ds:datastoreItem xmlns:ds="http://schemas.openxmlformats.org/officeDocument/2006/customXml" ds:itemID="{6831BA22-3FB3-6B45-841A-3972795BB84C}">
+  <ds:schemaRefs>
+    <ds:schemaRef ds:uri="http://schemas.openxmlformats.org/officeDocument/2006/bibliography"/>
+  </ds:schemaRefs>
+</ds:datastoreItem>
+</file>
+
+<file path=customXml/itemProps65.xml><?xml version="1.0" encoding="utf-8"?>
+<ds:datastoreItem xmlns:ds="http://schemas.openxmlformats.org/officeDocument/2006/customXml" ds:itemID="{6EEE72A9-107C-964E-B4CD-F71512428B8C}">
+  <ds:schemaRefs>
+    <ds:schemaRef ds:uri="http://schemas.openxmlformats.org/officeDocument/2006/bibliography"/>
+  </ds:schemaRefs>
+</ds:datastoreItem>
+</file>
+
+<file path=customXml/itemProps66.xml><?xml version="1.0" encoding="utf-8"?>
+<ds:datastoreItem xmlns:ds="http://schemas.openxmlformats.org/officeDocument/2006/customXml" ds:itemID="{860715A3-F1D3-41D0-8A4A-3D9EEB35C92B}">
+  <ds:schemaRefs>
+    <ds:schemaRef ds:uri="http://schemas.openxmlformats.org/officeDocument/2006/bibliography"/>
+  </ds:schemaRefs>
+</ds:datastoreItem>
+</file>
+
+<file path=customXml/itemProps67.xml><?xml version="1.0" encoding="utf-8"?>
+<ds:datastoreItem xmlns:ds="http://schemas.openxmlformats.org/officeDocument/2006/customXml" ds:itemID="{0A5486CF-9873-1D4C-8EA8-8ABCFE353C44}">
+  <ds:schemaRefs>
+    <ds:schemaRef ds:uri="http://schemas.openxmlformats.org/officeDocument/2006/bibliography"/>
+  </ds:schemaRefs>
+</ds:datastoreItem>
+</file>
+
+<file path=customXml/itemProps68.xml><?xml version="1.0" encoding="utf-8"?>
+<ds:datastoreItem xmlns:ds="http://schemas.openxmlformats.org/officeDocument/2006/customXml" ds:itemID="{04A4DDB6-FEC7-2D47-85F3-590BD085C0B3}">
+  <ds:schemaRefs>
+    <ds:schemaRef ds:uri="http://schemas.openxmlformats.org/officeDocument/2006/bibliography"/>
+  </ds:schemaRefs>
+</ds:datastoreItem>
+</file>
+
+<file path=customXml/itemProps69.xml><?xml version="1.0" encoding="utf-8"?>
+<ds:datastoreItem xmlns:ds="http://schemas.openxmlformats.org/officeDocument/2006/customXml" ds:itemID="{733B797F-739B-5540-9357-01B2A054604E}">
+  <ds:schemaRefs>
+    <ds:schemaRef ds:uri="http://schemas.openxmlformats.org/officeDocument/2006/bibliography"/>
+  </ds:schemaRefs>
+</ds:datastoreItem>
+</file>
+
+<file path=customXml/itemProps7.xml><?xml version="1.0" encoding="utf-8"?>
 <ds:datastoreItem xmlns:ds="http://schemas.openxmlformats.org/officeDocument/2006/customXml" ds:itemID="{FC718546-0A18-FE4E-8D26-F7F5DE4D8CE0}">
   <ds:schemaRefs>
     <ds:schemaRef ds:uri="http://schemas.openxmlformats.org/officeDocument/2006/bibliography"/>
@@ -25265,7 +25801,87 @@
 </ds:datastoreItem>
 </file>
 
-<file path=customXml/itemProps12.xml><?xml version="1.0" encoding="utf-8"?>
+<file path=customXml/itemProps70.xml><?xml version="1.0" encoding="utf-8"?>
+<ds:datastoreItem xmlns:ds="http://schemas.openxmlformats.org/officeDocument/2006/customXml" ds:itemID="{CE772B40-1B4C-204C-9BAB-02E005861C29}">
+  <ds:schemaRefs>
+    <ds:schemaRef ds:uri="http://schemas.openxmlformats.org/officeDocument/2006/bibliography"/>
+  </ds:schemaRefs>
+</ds:datastoreItem>
+</file>
+
+<file path=customXml/itemProps71.xml><?xml version="1.0" encoding="utf-8"?>
+<ds:datastoreItem xmlns:ds="http://schemas.openxmlformats.org/officeDocument/2006/customXml" ds:itemID="{20BB5A4E-B781-294A-974E-E0D644C297C1}">
+  <ds:schemaRefs>
+    <ds:schemaRef ds:uri="http://schemas.openxmlformats.org/officeDocument/2006/bibliography"/>
+  </ds:schemaRefs>
+</ds:datastoreItem>
+</file>
+
+<file path=customXml/itemProps72.xml><?xml version="1.0" encoding="utf-8"?>
+<ds:datastoreItem xmlns:ds="http://schemas.openxmlformats.org/officeDocument/2006/customXml" ds:itemID="{7B24BE02-27DD-3345-93DA-591217912B12}">
+  <ds:schemaRefs>
+    <ds:schemaRef ds:uri="http://schemas.openxmlformats.org/officeDocument/2006/bibliography"/>
+  </ds:schemaRefs>
+</ds:datastoreItem>
+</file>
+
+<file path=customXml/itemProps73.xml><?xml version="1.0" encoding="utf-8"?>
+<ds:datastoreItem xmlns:ds="http://schemas.openxmlformats.org/officeDocument/2006/customXml" ds:itemID="{98D6839A-1648-1345-80DE-723D123EC706}">
+  <ds:schemaRefs>
+    <ds:schemaRef ds:uri="http://schemas.openxmlformats.org/officeDocument/2006/bibliography"/>
+  </ds:schemaRefs>
+</ds:datastoreItem>
+</file>
+
+<file path=customXml/itemProps74.xml><?xml version="1.0" encoding="utf-8"?>
+<ds:datastoreItem xmlns:ds="http://schemas.openxmlformats.org/officeDocument/2006/customXml" ds:itemID="{A3B426CB-6A18-6B4A-AD58-3B24508F1429}">
+  <ds:schemaRefs>
+    <ds:schemaRef ds:uri="http://schemas.openxmlformats.org/officeDocument/2006/bibliography"/>
+  </ds:schemaRefs>
+</ds:datastoreItem>
+</file>
+
+<file path=customXml/itemProps75.xml><?xml version="1.0" encoding="utf-8"?>
+<ds:datastoreItem xmlns:ds="http://schemas.openxmlformats.org/officeDocument/2006/customXml" ds:itemID="{144D6A21-7A52-9841-A135-6E611281563D}">
+  <ds:schemaRefs>
+    <ds:schemaRef ds:uri="http://schemas.openxmlformats.org/officeDocument/2006/bibliography"/>
+  </ds:schemaRefs>
+</ds:datastoreItem>
+</file>
+
+<file path=customXml/itemProps76.xml><?xml version="1.0" encoding="utf-8"?>
+<ds:datastoreItem xmlns:ds="http://schemas.openxmlformats.org/officeDocument/2006/customXml" ds:itemID="{A55046B5-B9C3-40B1-8726-AABF8DFA5165}">
+  <ds:schemaRefs>
+    <ds:schemaRef ds:uri="http://schemas.openxmlformats.org/officeDocument/2006/bibliography"/>
+  </ds:schemaRefs>
+</ds:datastoreItem>
+</file>
+
+<file path=customXml/itemProps77.xml><?xml version="1.0" encoding="utf-8"?>
+<ds:datastoreItem xmlns:ds="http://schemas.openxmlformats.org/officeDocument/2006/customXml" ds:itemID="{50B4CBF1-9AB7-C24D-8260-AE3A3A155D3B}">
+  <ds:schemaRefs>
+    <ds:schemaRef ds:uri="http://schemas.openxmlformats.org/officeDocument/2006/bibliography"/>
+  </ds:schemaRefs>
+</ds:datastoreItem>
+</file>
+
+<file path=customXml/itemProps78.xml><?xml version="1.0" encoding="utf-8"?>
+<ds:datastoreItem xmlns:ds="http://schemas.openxmlformats.org/officeDocument/2006/customXml" ds:itemID="{A777E523-1841-DF4A-8741-FF733B574D54}">
+  <ds:schemaRefs>
+    <ds:schemaRef ds:uri="http://schemas.openxmlformats.org/officeDocument/2006/bibliography"/>
+  </ds:schemaRefs>
+</ds:datastoreItem>
+</file>
+
+<file path=customXml/itemProps79.xml><?xml version="1.0" encoding="utf-8"?>
+<ds:datastoreItem xmlns:ds="http://schemas.openxmlformats.org/officeDocument/2006/customXml" ds:itemID="{26FCACCF-235F-D848-8195-4BD03F123689}">
+  <ds:schemaRefs>
+    <ds:schemaRef ds:uri="http://schemas.openxmlformats.org/officeDocument/2006/bibliography"/>
+  </ds:schemaRefs>
+</ds:datastoreItem>
+</file>
+
+<file path=customXml/itemProps8.xml><?xml version="1.0" encoding="utf-8"?>
 <ds:datastoreItem xmlns:ds="http://schemas.openxmlformats.org/officeDocument/2006/customXml" ds:itemID="{6252E46B-5114-ED4E-BB20-0999B4353897}">
   <ds:schemaRefs>
     <ds:schemaRef ds:uri="http://schemas.openxmlformats.org/officeDocument/2006/bibliography"/>
@@ -25273,600 +25889,8 @@
 </ds:datastoreItem>
 </file>
 
-<file path=customXml/itemProps13.xml><?xml version="1.0" encoding="utf-8"?>
-<ds:datastoreItem xmlns:ds="http://schemas.openxmlformats.org/officeDocument/2006/customXml" ds:itemID="{3390A955-6B2E-4F4A-9EA8-7FFA313262F2}">
-  <ds:schemaRefs>
-    <ds:schemaRef ds:uri="http://schemas.openxmlformats.org/officeDocument/2006/bibliography"/>
-  </ds:schemaRefs>
-</ds:datastoreItem>
-</file>
-
-<file path=customXml/itemProps14.xml><?xml version="1.0" encoding="utf-8"?>
-<ds:datastoreItem xmlns:ds="http://schemas.openxmlformats.org/officeDocument/2006/customXml" ds:itemID="{53812786-7A6F-C443-AE39-16F20C5CD40B}">
-  <ds:schemaRefs>
-    <ds:schemaRef ds:uri="http://schemas.openxmlformats.org/officeDocument/2006/bibliography"/>
-  </ds:schemaRefs>
-</ds:datastoreItem>
-</file>
-
-<file path=customXml/itemProps15.xml><?xml version="1.0" encoding="utf-8"?>
-<ds:datastoreItem xmlns:ds="http://schemas.openxmlformats.org/officeDocument/2006/customXml" ds:itemID="{693BB508-2851-BF46-8B8F-C03A77F61989}">
-  <ds:schemaRefs>
-    <ds:schemaRef ds:uri="http://schemas.openxmlformats.org/officeDocument/2006/bibliography"/>
-  </ds:schemaRefs>
-</ds:datastoreItem>
-</file>
-
-<file path=customXml/itemProps16.xml><?xml version="1.0" encoding="utf-8"?>
-<ds:datastoreItem xmlns:ds="http://schemas.openxmlformats.org/officeDocument/2006/customXml" ds:itemID="{165EDB61-B6EF-134F-B392-A3B61C1421D6}">
-  <ds:schemaRefs>
-    <ds:schemaRef ds:uri="http://schemas.openxmlformats.org/officeDocument/2006/bibliography"/>
-  </ds:schemaRefs>
-</ds:datastoreItem>
-</file>
-
-<file path=customXml/itemProps17.xml><?xml version="1.0" encoding="utf-8"?>
-<ds:datastoreItem xmlns:ds="http://schemas.openxmlformats.org/officeDocument/2006/customXml" ds:itemID="{54421358-ECFB-924B-ADC8-FC72139E117D}">
-  <ds:schemaRefs>
-    <ds:schemaRef ds:uri="http://schemas.openxmlformats.org/officeDocument/2006/bibliography"/>
-  </ds:schemaRefs>
-</ds:datastoreItem>
-</file>
-
-<file path=customXml/itemProps18.xml><?xml version="1.0" encoding="utf-8"?>
-<ds:datastoreItem xmlns:ds="http://schemas.openxmlformats.org/officeDocument/2006/customXml" ds:itemID="{9CEB0998-0E76-A348-B9A5-542BF7BD6F23}">
-  <ds:schemaRefs>
-    <ds:schemaRef ds:uri="http://schemas.openxmlformats.org/officeDocument/2006/bibliography"/>
-  </ds:schemaRefs>
-</ds:datastoreItem>
-</file>
-
-<file path=customXml/itemProps19.xml><?xml version="1.0" encoding="utf-8"?>
-<ds:datastoreItem xmlns:ds="http://schemas.openxmlformats.org/officeDocument/2006/customXml" ds:itemID="{98256590-D9A9-0449-A153-AF1BF3C68577}">
-  <ds:schemaRefs>
-    <ds:schemaRef ds:uri="http://schemas.openxmlformats.org/officeDocument/2006/bibliography"/>
-  </ds:schemaRefs>
-</ds:datastoreItem>
-</file>
-
-<file path=customXml/itemProps2.xml><?xml version="1.0" encoding="utf-8"?>
-<ds:datastoreItem xmlns:ds="http://schemas.openxmlformats.org/officeDocument/2006/customXml" ds:itemID="{95DA08DF-79B8-D047-9B9D-5488FE295F85}">
-  <ds:schemaRefs>
-    <ds:schemaRef ds:uri="http://schemas.openxmlformats.org/officeDocument/2006/bibliography"/>
-  </ds:schemaRefs>
-</ds:datastoreItem>
-</file>
-
-<file path=customXml/itemProps20.xml><?xml version="1.0" encoding="utf-8"?>
-<ds:datastoreItem xmlns:ds="http://schemas.openxmlformats.org/officeDocument/2006/customXml" ds:itemID="{738D232D-CD51-B04C-A8A8-D5C427EE285F}">
-  <ds:schemaRefs>
-    <ds:schemaRef ds:uri="http://schemas.openxmlformats.org/officeDocument/2006/bibliography"/>
-  </ds:schemaRefs>
-</ds:datastoreItem>
-</file>
-
-<file path=customXml/itemProps21.xml><?xml version="1.0" encoding="utf-8"?>
-<ds:datastoreItem xmlns:ds="http://schemas.openxmlformats.org/officeDocument/2006/customXml" ds:itemID="{3B8BF0E5-91ED-C447-822D-CB9B5FAF03FF}">
-  <ds:schemaRefs>
-    <ds:schemaRef ds:uri="http://schemas.openxmlformats.org/officeDocument/2006/bibliography"/>
-  </ds:schemaRefs>
-</ds:datastoreItem>
-</file>
-
-<file path=customXml/itemProps22.xml><?xml version="1.0" encoding="utf-8"?>
-<ds:datastoreItem xmlns:ds="http://schemas.openxmlformats.org/officeDocument/2006/customXml" ds:itemID="{F1E58304-ACDD-C140-8C72-DFD4FD7E8747}">
-  <ds:schemaRefs>
-    <ds:schemaRef ds:uri="http://schemas.openxmlformats.org/officeDocument/2006/bibliography"/>
-  </ds:schemaRefs>
-</ds:datastoreItem>
-</file>
-
-<file path=customXml/itemProps23.xml><?xml version="1.0" encoding="utf-8"?>
-<ds:datastoreItem xmlns:ds="http://schemas.openxmlformats.org/officeDocument/2006/customXml" ds:itemID="{423FDB19-09DF-D94E-9E68-FF3EF0E438E2}">
-  <ds:schemaRefs>
-    <ds:schemaRef ds:uri="http://schemas.openxmlformats.org/officeDocument/2006/bibliography"/>
-  </ds:schemaRefs>
-</ds:datastoreItem>
-</file>
-
-<file path=customXml/itemProps24.xml><?xml version="1.0" encoding="utf-8"?>
-<ds:datastoreItem xmlns:ds="http://schemas.openxmlformats.org/officeDocument/2006/customXml" ds:itemID="{A32CC8E9-858C-1F4B-B0F9-4BB51F37C0E7}">
-  <ds:schemaRefs>
-    <ds:schemaRef ds:uri="http://schemas.openxmlformats.org/officeDocument/2006/bibliography"/>
-  </ds:schemaRefs>
-</ds:datastoreItem>
-</file>
-
-<file path=customXml/itemProps25.xml><?xml version="1.0" encoding="utf-8"?>
-<ds:datastoreItem xmlns:ds="http://schemas.openxmlformats.org/officeDocument/2006/customXml" ds:itemID="{6AA6B784-5A5B-334E-A163-5664282C2BCC}">
-  <ds:schemaRefs>
-    <ds:schemaRef ds:uri="http://schemas.openxmlformats.org/officeDocument/2006/bibliography"/>
-  </ds:schemaRefs>
-</ds:datastoreItem>
-</file>
-
-<file path=customXml/itemProps26.xml><?xml version="1.0" encoding="utf-8"?>
-<ds:datastoreItem xmlns:ds="http://schemas.openxmlformats.org/officeDocument/2006/customXml" ds:itemID="{EE7C2115-FEF8-FE44-A869-0B13A9C472BD}">
-  <ds:schemaRefs>
-    <ds:schemaRef ds:uri="http://schemas.openxmlformats.org/officeDocument/2006/bibliography"/>
-  </ds:schemaRefs>
-</ds:datastoreItem>
-</file>
-
-<file path=customXml/itemProps27.xml><?xml version="1.0" encoding="utf-8"?>
-<ds:datastoreItem xmlns:ds="http://schemas.openxmlformats.org/officeDocument/2006/customXml" ds:itemID="{6C5DDC08-275A-434D-9265-51562192582D}">
-  <ds:schemaRefs>
-    <ds:schemaRef ds:uri="http://schemas.openxmlformats.org/officeDocument/2006/bibliography"/>
-  </ds:schemaRefs>
-</ds:datastoreItem>
-</file>
-
-<file path=customXml/itemProps28.xml><?xml version="1.0" encoding="utf-8"?>
-<ds:datastoreItem xmlns:ds="http://schemas.openxmlformats.org/officeDocument/2006/customXml" ds:itemID="{4D63B3FC-6757-794F-9A0D-15F027C69FEB}">
-  <ds:schemaRefs>
-    <ds:schemaRef ds:uri="http://schemas.openxmlformats.org/officeDocument/2006/bibliography"/>
-  </ds:schemaRefs>
-</ds:datastoreItem>
-</file>
-
-<file path=customXml/itemProps29.xml><?xml version="1.0" encoding="utf-8"?>
-<ds:datastoreItem xmlns:ds="http://schemas.openxmlformats.org/officeDocument/2006/customXml" ds:itemID="{0CCFFE6C-4575-4F4C-B2AB-F9E7FFC21961}">
-  <ds:schemaRefs>
-    <ds:schemaRef ds:uri="http://schemas.openxmlformats.org/officeDocument/2006/bibliography"/>
-  </ds:schemaRefs>
-</ds:datastoreItem>
-</file>
-
-<file path=customXml/itemProps3.xml><?xml version="1.0" encoding="utf-8"?>
-<ds:datastoreItem xmlns:ds="http://schemas.openxmlformats.org/officeDocument/2006/customXml" ds:itemID="{8ECECDCE-1D1E-4346-851D-6EBBB7D44C31}">
-  <ds:schemaRefs>
-    <ds:schemaRef ds:uri="http://schemas.openxmlformats.org/officeDocument/2006/bibliography"/>
-  </ds:schemaRefs>
-</ds:datastoreItem>
-</file>
-
-<file path=customXml/itemProps30.xml><?xml version="1.0" encoding="utf-8"?>
-<ds:datastoreItem xmlns:ds="http://schemas.openxmlformats.org/officeDocument/2006/customXml" ds:itemID="{C50848F1-32B7-DE41-9F0A-90BE7A1292C0}">
-  <ds:schemaRefs>
-    <ds:schemaRef ds:uri="http://schemas.openxmlformats.org/officeDocument/2006/bibliography"/>
-  </ds:schemaRefs>
-</ds:datastoreItem>
-</file>
-
-<file path=customXml/itemProps31.xml><?xml version="1.0" encoding="utf-8"?>
-<ds:datastoreItem xmlns:ds="http://schemas.openxmlformats.org/officeDocument/2006/customXml" ds:itemID="{62E5328D-F32D-4642-BBD7-753033175322}">
-  <ds:schemaRefs>
-    <ds:schemaRef ds:uri="http://schemas.openxmlformats.org/officeDocument/2006/bibliography"/>
-  </ds:schemaRefs>
-</ds:datastoreItem>
-</file>
-
-<file path=customXml/itemProps32.xml><?xml version="1.0" encoding="utf-8"?>
-<ds:datastoreItem xmlns:ds="http://schemas.openxmlformats.org/officeDocument/2006/customXml" ds:itemID="{B2EC79B6-659E-DF46-BC29-00FD36C7AF38}">
-  <ds:schemaRefs>
-    <ds:schemaRef ds:uri="http://schemas.openxmlformats.org/officeDocument/2006/bibliography"/>
-  </ds:schemaRefs>
-</ds:datastoreItem>
-</file>
-
-<file path=customXml/itemProps33.xml><?xml version="1.0" encoding="utf-8"?>
-<ds:datastoreItem xmlns:ds="http://schemas.openxmlformats.org/officeDocument/2006/customXml" ds:itemID="{F287FE0C-FB88-4242-83EE-9569E01B8439}">
-  <ds:schemaRefs>
-    <ds:schemaRef ds:uri="http://schemas.openxmlformats.org/officeDocument/2006/bibliography"/>
-  </ds:schemaRefs>
-</ds:datastoreItem>
-</file>
-
-<file path=customXml/itemProps34.xml><?xml version="1.0" encoding="utf-8"?>
-<ds:datastoreItem xmlns:ds="http://schemas.openxmlformats.org/officeDocument/2006/customXml" ds:itemID="{00434E3E-0E47-FF4C-9561-920C3E070EBA}">
-  <ds:schemaRefs>
-    <ds:schemaRef ds:uri="http://schemas.openxmlformats.org/officeDocument/2006/bibliography"/>
-  </ds:schemaRefs>
-</ds:datastoreItem>
-</file>
-
-<file path=customXml/itemProps35.xml><?xml version="1.0" encoding="utf-8"?>
-<ds:datastoreItem xmlns:ds="http://schemas.openxmlformats.org/officeDocument/2006/customXml" ds:itemID="{3E40DCD7-1DC1-0941-9558-4CE197624094}">
-  <ds:schemaRefs>
-    <ds:schemaRef ds:uri="http://schemas.openxmlformats.org/officeDocument/2006/bibliography"/>
-  </ds:schemaRefs>
-</ds:datastoreItem>
-</file>
-
-<file path=customXml/itemProps36.xml><?xml version="1.0" encoding="utf-8"?>
-<ds:datastoreItem xmlns:ds="http://schemas.openxmlformats.org/officeDocument/2006/customXml" ds:itemID="{4723284E-BBDD-814D-84B6-2791B137FF5A}">
-  <ds:schemaRefs>
-    <ds:schemaRef ds:uri="http://schemas.openxmlformats.org/officeDocument/2006/bibliography"/>
-  </ds:schemaRefs>
-</ds:datastoreItem>
-</file>
-
-<file path=customXml/itemProps37.xml><?xml version="1.0" encoding="utf-8"?>
-<ds:datastoreItem xmlns:ds="http://schemas.openxmlformats.org/officeDocument/2006/customXml" ds:itemID="{8641F1FB-61ED-9D4A-B6C7-18AD86CC1503}">
-  <ds:schemaRefs>
-    <ds:schemaRef ds:uri="http://schemas.openxmlformats.org/officeDocument/2006/bibliography"/>
-  </ds:schemaRefs>
-</ds:datastoreItem>
-</file>
-
-<file path=customXml/itemProps38.xml><?xml version="1.0" encoding="utf-8"?>
-<ds:datastoreItem xmlns:ds="http://schemas.openxmlformats.org/officeDocument/2006/customXml" ds:itemID="{D01827D3-FA4F-EF4A-B4E8-2435A46C900F}">
-  <ds:schemaRefs>
-    <ds:schemaRef ds:uri="http://schemas.openxmlformats.org/officeDocument/2006/bibliography"/>
-  </ds:schemaRefs>
-</ds:datastoreItem>
-</file>
-
-<file path=customXml/itemProps39.xml><?xml version="1.0" encoding="utf-8"?>
-<ds:datastoreItem xmlns:ds="http://schemas.openxmlformats.org/officeDocument/2006/customXml" ds:itemID="{FC42726E-146F-A447-B569-62B6D85104EA}">
-  <ds:schemaRefs>
-    <ds:schemaRef ds:uri="http://schemas.openxmlformats.org/officeDocument/2006/bibliography"/>
-  </ds:schemaRefs>
-</ds:datastoreItem>
-</file>
-
-<file path=customXml/itemProps4.xml><?xml version="1.0" encoding="utf-8"?>
-<ds:datastoreItem xmlns:ds="http://schemas.openxmlformats.org/officeDocument/2006/customXml" ds:itemID="{73C37261-AE9F-4B49-BF81-FADE9A074EE3}">
-  <ds:schemaRefs>
-    <ds:schemaRef ds:uri="http://schemas.openxmlformats.org/officeDocument/2006/bibliography"/>
-  </ds:schemaRefs>
-</ds:datastoreItem>
-</file>
-
-<file path=customXml/itemProps40.xml><?xml version="1.0" encoding="utf-8"?>
-<ds:datastoreItem xmlns:ds="http://schemas.openxmlformats.org/officeDocument/2006/customXml" ds:itemID="{CDC7C543-D9E5-2047-B9CD-CCA2255D8EF0}">
-  <ds:schemaRefs>
-    <ds:schemaRef ds:uri="http://schemas.openxmlformats.org/officeDocument/2006/bibliography"/>
-  </ds:schemaRefs>
-</ds:datastoreItem>
-</file>
-
-<file path=customXml/itemProps41.xml><?xml version="1.0" encoding="utf-8"?>
-<ds:datastoreItem xmlns:ds="http://schemas.openxmlformats.org/officeDocument/2006/customXml" ds:itemID="{77533059-85FE-A343-B589-660BCC0BF725}">
-  <ds:schemaRefs>
-    <ds:schemaRef ds:uri="http://schemas.openxmlformats.org/officeDocument/2006/bibliography"/>
-  </ds:schemaRefs>
-</ds:datastoreItem>
-</file>
-
-<file path=customXml/itemProps42.xml><?xml version="1.0" encoding="utf-8"?>
-<ds:datastoreItem xmlns:ds="http://schemas.openxmlformats.org/officeDocument/2006/customXml" ds:itemID="{9BC2A45D-3755-8D47-AB54-BA1A0EDFECC2}">
-  <ds:schemaRefs>
-    <ds:schemaRef ds:uri="http://schemas.openxmlformats.org/officeDocument/2006/bibliography"/>
-  </ds:schemaRefs>
-</ds:datastoreItem>
-</file>
-
-<file path=customXml/itemProps43.xml><?xml version="1.0" encoding="utf-8"?>
-<ds:datastoreItem xmlns:ds="http://schemas.openxmlformats.org/officeDocument/2006/customXml" ds:itemID="{FD6967DD-3340-1640-A326-72590AA1D6A8}">
-  <ds:schemaRefs>
-    <ds:schemaRef ds:uri="http://schemas.openxmlformats.org/officeDocument/2006/bibliography"/>
-  </ds:schemaRefs>
-</ds:datastoreItem>
-</file>
-
-<file path=customXml/itemProps44.xml><?xml version="1.0" encoding="utf-8"?>
-<ds:datastoreItem xmlns:ds="http://schemas.openxmlformats.org/officeDocument/2006/customXml" ds:itemID="{A41F513F-F04F-F444-8706-3F5266E5333B}">
-  <ds:schemaRefs>
-    <ds:schemaRef ds:uri="http://schemas.openxmlformats.org/officeDocument/2006/bibliography"/>
-  </ds:schemaRefs>
-</ds:datastoreItem>
-</file>
-
-<file path=customXml/itemProps45.xml><?xml version="1.0" encoding="utf-8"?>
-<ds:datastoreItem xmlns:ds="http://schemas.openxmlformats.org/officeDocument/2006/customXml" ds:itemID="{A3954437-BFB7-4442-A325-32936B27F2F3}">
-  <ds:schemaRefs>
-    <ds:schemaRef ds:uri="http://schemas.openxmlformats.org/officeDocument/2006/bibliography"/>
-  </ds:schemaRefs>
-</ds:datastoreItem>
-</file>
-
-<file path=customXml/itemProps46.xml><?xml version="1.0" encoding="utf-8"?>
-<ds:datastoreItem xmlns:ds="http://schemas.openxmlformats.org/officeDocument/2006/customXml" ds:itemID="{90EF17B3-0E31-C54F-A7F0-EEFAA296FAFE}">
-  <ds:schemaRefs>
-    <ds:schemaRef ds:uri="http://schemas.openxmlformats.org/officeDocument/2006/bibliography"/>
-  </ds:schemaRefs>
-</ds:datastoreItem>
-</file>
-
-<file path=customXml/itemProps47.xml><?xml version="1.0" encoding="utf-8"?>
-<ds:datastoreItem xmlns:ds="http://schemas.openxmlformats.org/officeDocument/2006/customXml" ds:itemID="{1434F25F-A70B-8F4A-B8CF-15DCFE93A53D}">
-  <ds:schemaRefs>
-    <ds:schemaRef ds:uri="http://schemas.openxmlformats.org/officeDocument/2006/bibliography"/>
-  </ds:schemaRefs>
-</ds:datastoreItem>
-</file>
-
-<file path=customXml/itemProps48.xml><?xml version="1.0" encoding="utf-8"?>
-<ds:datastoreItem xmlns:ds="http://schemas.openxmlformats.org/officeDocument/2006/customXml" ds:itemID="{6831BA22-3FB3-6B45-841A-3972795BB84C}">
-  <ds:schemaRefs>
-    <ds:schemaRef ds:uri="http://schemas.openxmlformats.org/officeDocument/2006/bibliography"/>
-  </ds:schemaRefs>
-</ds:datastoreItem>
-</file>
-
-<file path=customXml/itemProps49.xml><?xml version="1.0" encoding="utf-8"?>
-<ds:datastoreItem xmlns:ds="http://schemas.openxmlformats.org/officeDocument/2006/customXml" ds:itemID="{6EEE72A9-107C-964E-B4CD-F71512428B8C}">
-  <ds:schemaRefs>
-    <ds:schemaRef ds:uri="http://schemas.openxmlformats.org/officeDocument/2006/bibliography"/>
-  </ds:schemaRefs>
-</ds:datastoreItem>
-</file>
-
-<file path=customXml/itemProps5.xml><?xml version="1.0" encoding="utf-8"?>
-<ds:datastoreItem xmlns:ds="http://schemas.openxmlformats.org/officeDocument/2006/customXml" ds:itemID="{F4563F30-E866-854E-8BBA-2D2AB895A8FF}">
-  <ds:schemaRefs>
-    <ds:schemaRef ds:uri="http://schemas.openxmlformats.org/officeDocument/2006/bibliography"/>
-  </ds:schemaRefs>
-</ds:datastoreItem>
-</file>
-
-<file path=customXml/itemProps50.xml><?xml version="1.0" encoding="utf-8"?>
-<ds:datastoreItem xmlns:ds="http://schemas.openxmlformats.org/officeDocument/2006/customXml" ds:itemID="{6D79D9F2-0F56-4E4D-AE80-15E88B71DD30}">
-  <ds:schemaRefs>
-    <ds:schemaRef ds:uri="http://schemas.openxmlformats.org/officeDocument/2006/bibliography"/>
-  </ds:schemaRefs>
-</ds:datastoreItem>
-</file>
-
-<file path=customXml/itemProps51.xml><?xml version="1.0" encoding="utf-8"?>
-<ds:datastoreItem xmlns:ds="http://schemas.openxmlformats.org/officeDocument/2006/customXml" ds:itemID="{9499A0EA-5B32-C34B-9F99-CD635AFE19EB}">
-  <ds:schemaRefs>
-    <ds:schemaRef ds:uri="http://schemas.openxmlformats.org/officeDocument/2006/bibliography"/>
-  </ds:schemaRefs>
-</ds:datastoreItem>
-</file>
-
-<file path=customXml/itemProps52.xml><?xml version="1.0" encoding="utf-8"?>
-<ds:datastoreItem xmlns:ds="http://schemas.openxmlformats.org/officeDocument/2006/customXml" ds:itemID="{4B04CCEE-ABBE-7C4B-B2F7-798FAF18A368}">
-  <ds:schemaRefs>
-    <ds:schemaRef ds:uri="http://schemas.openxmlformats.org/officeDocument/2006/bibliography"/>
-  </ds:schemaRefs>
-</ds:datastoreItem>
-</file>
-
-<file path=customXml/itemProps53.xml><?xml version="1.0" encoding="utf-8"?>
-<ds:datastoreItem xmlns:ds="http://schemas.openxmlformats.org/officeDocument/2006/customXml" ds:itemID="{0510A0D7-E5D6-0647-BD7B-3022AF153393}">
-  <ds:schemaRefs>
-    <ds:schemaRef ds:uri="http://schemas.openxmlformats.org/officeDocument/2006/bibliography"/>
-  </ds:schemaRefs>
-</ds:datastoreItem>
-</file>
-
-<file path=customXml/itemProps54.xml><?xml version="1.0" encoding="utf-8"?>
-<ds:datastoreItem xmlns:ds="http://schemas.openxmlformats.org/officeDocument/2006/customXml" ds:itemID="{90276FB1-3065-9A40-88B0-12B264902D6A}">
-  <ds:schemaRefs>
-    <ds:schemaRef ds:uri="http://schemas.openxmlformats.org/officeDocument/2006/bibliography"/>
-  </ds:schemaRefs>
-</ds:datastoreItem>
-</file>
-
-<file path=customXml/itemProps55.xml><?xml version="1.0" encoding="utf-8"?>
-<ds:datastoreItem xmlns:ds="http://schemas.openxmlformats.org/officeDocument/2006/customXml" ds:itemID="{4F1E3FE0-81CA-2B4D-9B90-E23BB26773A2}">
-  <ds:schemaRefs>
-    <ds:schemaRef ds:uri="http://schemas.openxmlformats.org/officeDocument/2006/bibliography"/>
-  </ds:schemaRefs>
-</ds:datastoreItem>
-</file>
-
-<file path=customXml/itemProps56.xml><?xml version="1.0" encoding="utf-8"?>
-<ds:datastoreItem xmlns:ds="http://schemas.openxmlformats.org/officeDocument/2006/customXml" ds:itemID="{1A6E2BED-0FCE-9443-9252-22BCC2520DAF}">
-  <ds:schemaRefs>
-    <ds:schemaRef ds:uri="http://schemas.openxmlformats.org/officeDocument/2006/bibliography"/>
-  </ds:schemaRefs>
-</ds:datastoreItem>
-</file>
-
-<file path=customXml/itemProps57.xml><?xml version="1.0" encoding="utf-8"?>
-<ds:datastoreItem xmlns:ds="http://schemas.openxmlformats.org/officeDocument/2006/customXml" ds:itemID="{E012A132-6D8F-8B43-886D-2378E15F5058}">
-  <ds:schemaRefs>
-    <ds:schemaRef ds:uri="http://schemas.openxmlformats.org/officeDocument/2006/bibliography"/>
-  </ds:schemaRefs>
-</ds:datastoreItem>
-</file>
-
-<file path=customXml/itemProps58.xml><?xml version="1.0" encoding="utf-8"?>
-<ds:datastoreItem xmlns:ds="http://schemas.openxmlformats.org/officeDocument/2006/customXml" ds:itemID="{320C6A53-70F4-9247-8716-9C0193DB55CC}">
-  <ds:schemaRefs>
-    <ds:schemaRef ds:uri="http://schemas.openxmlformats.org/officeDocument/2006/bibliography"/>
-  </ds:schemaRefs>
-</ds:datastoreItem>
-</file>
-
-<file path=customXml/itemProps59.xml><?xml version="1.0" encoding="utf-8"?>
-<ds:datastoreItem xmlns:ds="http://schemas.openxmlformats.org/officeDocument/2006/customXml" ds:itemID="{2014171A-0E73-5347-BF72-622991476293}">
-  <ds:schemaRefs>
-    <ds:schemaRef ds:uri="http://schemas.openxmlformats.org/officeDocument/2006/bibliography"/>
-  </ds:schemaRefs>
-</ds:datastoreItem>
-</file>
-
-<file path=customXml/itemProps6.xml><?xml version="1.0" encoding="utf-8"?>
-<ds:datastoreItem xmlns:ds="http://schemas.openxmlformats.org/officeDocument/2006/customXml" ds:itemID="{D24C794E-8F28-1443-B76E-C73EC63D2240}">
-  <ds:schemaRefs>
-    <ds:schemaRef ds:uri="http://schemas.openxmlformats.org/officeDocument/2006/bibliography"/>
-  </ds:schemaRefs>
-</ds:datastoreItem>
-</file>
-
-<file path=customXml/itemProps60.xml><?xml version="1.0" encoding="utf-8"?>
-<ds:datastoreItem xmlns:ds="http://schemas.openxmlformats.org/officeDocument/2006/customXml" ds:itemID="{860715A3-F1D3-41D0-8A4A-3D9EEB35C92B}">
-  <ds:schemaRefs>
-    <ds:schemaRef ds:uri="http://schemas.openxmlformats.org/officeDocument/2006/bibliography"/>
-  </ds:schemaRefs>
-</ds:datastoreItem>
-</file>
-
-<file path=customXml/itemProps61.xml><?xml version="1.0" encoding="utf-8"?>
-<ds:datastoreItem xmlns:ds="http://schemas.openxmlformats.org/officeDocument/2006/customXml" ds:itemID="{0A5486CF-9873-1D4C-8EA8-8ABCFE353C44}">
-  <ds:schemaRefs>
-    <ds:schemaRef ds:uri="http://schemas.openxmlformats.org/officeDocument/2006/bibliography"/>
-  </ds:schemaRefs>
-</ds:datastoreItem>
-</file>
-
-<file path=customXml/itemProps62.xml><?xml version="1.0" encoding="utf-8"?>
-<ds:datastoreItem xmlns:ds="http://schemas.openxmlformats.org/officeDocument/2006/customXml" ds:itemID="{04A4DDB6-FEC7-2D47-85F3-590BD085C0B3}">
-  <ds:schemaRefs>
-    <ds:schemaRef ds:uri="http://schemas.openxmlformats.org/officeDocument/2006/bibliography"/>
-  </ds:schemaRefs>
-</ds:datastoreItem>
-</file>
-
-<file path=customXml/itemProps63.xml><?xml version="1.0" encoding="utf-8"?>
-<ds:datastoreItem xmlns:ds="http://schemas.openxmlformats.org/officeDocument/2006/customXml" ds:itemID="{733B797F-739B-5540-9357-01B2A054604E}">
-  <ds:schemaRefs>
-    <ds:schemaRef ds:uri="http://schemas.openxmlformats.org/officeDocument/2006/bibliography"/>
-  </ds:schemaRefs>
-</ds:datastoreItem>
-</file>
-
-<file path=customXml/itemProps64.xml><?xml version="1.0" encoding="utf-8"?>
-<ds:datastoreItem xmlns:ds="http://schemas.openxmlformats.org/officeDocument/2006/customXml" ds:itemID="{CE772B40-1B4C-204C-9BAB-02E005861C29}">
-  <ds:schemaRefs>
-    <ds:schemaRef ds:uri="http://schemas.openxmlformats.org/officeDocument/2006/bibliography"/>
-  </ds:schemaRefs>
-</ds:datastoreItem>
-</file>
-
-<file path=customXml/itemProps65.xml><?xml version="1.0" encoding="utf-8"?>
-<ds:datastoreItem xmlns:ds="http://schemas.openxmlformats.org/officeDocument/2006/customXml" ds:itemID="{20BB5A4E-B781-294A-974E-E0D644C297C1}">
-  <ds:schemaRefs>
-    <ds:schemaRef ds:uri="http://schemas.openxmlformats.org/officeDocument/2006/bibliography"/>
-  </ds:schemaRefs>
-</ds:datastoreItem>
-</file>
-
-<file path=customXml/itemProps66.xml><?xml version="1.0" encoding="utf-8"?>
-<ds:datastoreItem xmlns:ds="http://schemas.openxmlformats.org/officeDocument/2006/customXml" ds:itemID="{7B24BE02-27DD-3345-93DA-591217912B12}">
-  <ds:schemaRefs>
-    <ds:schemaRef ds:uri="http://schemas.openxmlformats.org/officeDocument/2006/bibliography"/>
-  </ds:schemaRefs>
-</ds:datastoreItem>
-</file>
-
-<file path=customXml/itemProps67.xml><?xml version="1.0" encoding="utf-8"?>
-<ds:datastoreItem xmlns:ds="http://schemas.openxmlformats.org/officeDocument/2006/customXml" ds:itemID="{98D6839A-1648-1345-80DE-723D123EC706}">
-  <ds:schemaRefs>
-    <ds:schemaRef ds:uri="http://schemas.openxmlformats.org/officeDocument/2006/bibliography"/>
-  </ds:schemaRefs>
-</ds:datastoreItem>
-</file>
-
-<file path=customXml/itemProps68.xml><?xml version="1.0" encoding="utf-8"?>
-<ds:datastoreItem xmlns:ds="http://schemas.openxmlformats.org/officeDocument/2006/customXml" ds:itemID="{A3B426CB-6A18-6B4A-AD58-3B24508F1429}">
-  <ds:schemaRefs>
-    <ds:schemaRef ds:uri="http://schemas.openxmlformats.org/officeDocument/2006/bibliography"/>
-  </ds:schemaRefs>
-</ds:datastoreItem>
-</file>
-
-<file path=customXml/itemProps69.xml><?xml version="1.0" encoding="utf-8"?>
-<ds:datastoreItem xmlns:ds="http://schemas.openxmlformats.org/officeDocument/2006/customXml" ds:itemID="{144D6A21-7A52-9841-A135-6E611281563D}">
-  <ds:schemaRefs>
-    <ds:schemaRef ds:uri="http://schemas.openxmlformats.org/officeDocument/2006/bibliography"/>
-  </ds:schemaRefs>
-</ds:datastoreItem>
-</file>
-
-<file path=customXml/itemProps7.xml><?xml version="1.0" encoding="utf-8"?>
-<ds:datastoreItem xmlns:ds="http://schemas.openxmlformats.org/officeDocument/2006/customXml" ds:itemID="{A51EB57C-4C64-D146-A485-6B5E0AF77E22}">
-  <ds:schemaRefs>
-    <ds:schemaRef ds:uri="http://schemas.openxmlformats.org/officeDocument/2006/bibliography"/>
-  </ds:schemaRefs>
-</ds:datastoreItem>
-</file>
-
-<file path=customXml/itemProps70.xml><?xml version="1.0" encoding="utf-8"?>
-<ds:datastoreItem xmlns:ds="http://schemas.openxmlformats.org/officeDocument/2006/customXml" ds:itemID="{E0AB554E-B700-8941-ACB8-259AB6519AF9}">
-  <ds:schemaRefs>
-    <ds:schemaRef ds:uri="http://schemas.openxmlformats.org/officeDocument/2006/bibliography"/>
-  </ds:schemaRefs>
-</ds:datastoreItem>
-</file>
-
-<file path=customXml/itemProps71.xml><?xml version="1.0" encoding="utf-8"?>
-<ds:datastoreItem xmlns:ds="http://schemas.openxmlformats.org/officeDocument/2006/customXml" ds:itemID="{D110B385-27A7-2248-B74F-F03A5C6FCEC5}">
-  <ds:schemaRefs>
-    <ds:schemaRef ds:uri="http://schemas.openxmlformats.org/officeDocument/2006/bibliography"/>
-  </ds:schemaRefs>
-</ds:datastoreItem>
-</file>
-
-<file path=customXml/itemProps72.xml><?xml version="1.0" encoding="utf-8"?>
-<ds:datastoreItem xmlns:ds="http://schemas.openxmlformats.org/officeDocument/2006/customXml" ds:itemID="{85845BBF-E2A5-B840-B424-6866977000F1}">
-  <ds:schemaRefs>
-    <ds:schemaRef ds:uri="http://schemas.openxmlformats.org/officeDocument/2006/bibliography"/>
-  </ds:schemaRefs>
-</ds:datastoreItem>
-</file>
-
-<file path=customXml/itemProps73.xml><?xml version="1.0" encoding="utf-8"?>
-<ds:datastoreItem xmlns:ds="http://schemas.openxmlformats.org/officeDocument/2006/customXml" ds:itemID="{767C920B-8C24-A94E-8BA1-8CFA9293C885}">
-  <ds:schemaRefs>
-    <ds:schemaRef ds:uri="http://schemas.openxmlformats.org/officeDocument/2006/bibliography"/>
-  </ds:schemaRefs>
-</ds:datastoreItem>
-</file>
-
-<file path=customXml/itemProps74.xml><?xml version="1.0" encoding="utf-8"?>
-<ds:datastoreItem xmlns:ds="http://schemas.openxmlformats.org/officeDocument/2006/customXml" ds:itemID="{F0FF0E85-A954-2549-93B8-43DFDD587785}">
-  <ds:schemaRefs>
-    <ds:schemaRef ds:uri="http://schemas.openxmlformats.org/officeDocument/2006/bibliography"/>
-  </ds:schemaRefs>
-</ds:datastoreItem>
-</file>
-
-<file path=customXml/itemProps75.xml><?xml version="1.0" encoding="utf-8"?>
-<ds:datastoreItem xmlns:ds="http://schemas.openxmlformats.org/officeDocument/2006/customXml" ds:itemID="{4CC7E773-D227-C242-A0C7-AFE1289B0C16}">
-  <ds:schemaRefs>
-    <ds:schemaRef ds:uri="http://schemas.openxmlformats.org/officeDocument/2006/bibliography"/>
-  </ds:schemaRefs>
-</ds:datastoreItem>
-</file>
-
-<file path=customXml/itemProps76.xml><?xml version="1.0" encoding="utf-8"?>
-<ds:datastoreItem xmlns:ds="http://schemas.openxmlformats.org/officeDocument/2006/customXml" ds:itemID="{0CA2FA6E-FB56-3045-BC1D-7B57E2DB2707}">
-  <ds:schemaRefs>
-    <ds:schemaRef ds:uri="http://schemas.openxmlformats.org/officeDocument/2006/bibliography"/>
-  </ds:schemaRefs>
-</ds:datastoreItem>
-</file>
-
-<file path=customXml/itemProps77.xml><?xml version="1.0" encoding="utf-8"?>
-<ds:datastoreItem xmlns:ds="http://schemas.openxmlformats.org/officeDocument/2006/customXml" ds:itemID="{5A23980F-7ED1-D746-B526-20323E267F1E}">
-  <ds:schemaRefs>
-    <ds:schemaRef ds:uri="http://schemas.openxmlformats.org/officeDocument/2006/bibliography"/>
-  </ds:schemaRefs>
-</ds:datastoreItem>
-</file>
-
-<file path=customXml/itemProps78.xml><?xml version="1.0" encoding="utf-8"?>
-<ds:datastoreItem xmlns:ds="http://schemas.openxmlformats.org/officeDocument/2006/customXml" ds:itemID="{8A7622A8-6938-4A7C-B662-4C2C2FE0DAE0}">
-  <ds:schemaRefs>
-    <ds:schemaRef ds:uri="http://schemas.openxmlformats.org/officeDocument/2006/bibliography"/>
-  </ds:schemaRefs>
-</ds:datastoreItem>
-</file>
-
-<file path=customXml/itemProps79.xml><?xml version="1.0" encoding="utf-8"?>
-<ds:datastoreItem xmlns:ds="http://schemas.openxmlformats.org/officeDocument/2006/customXml" ds:itemID="{BD23057A-7185-419B-BC46-6193FDFFA01C}">
-  <ds:schemaRefs>
-    <ds:schemaRef ds:uri="http://schemas.openxmlformats.org/officeDocument/2006/bibliography"/>
-  </ds:schemaRefs>
-</ds:datastoreItem>
-</file>
-
-<file path=customXml/itemProps8.xml><?xml version="1.0" encoding="utf-8"?>
-<ds:datastoreItem xmlns:ds="http://schemas.openxmlformats.org/officeDocument/2006/customXml" ds:itemID="{3BE22FFD-DD05-B346-BCBB-9F54D03C604D}">
-  <ds:schemaRefs>
-    <ds:schemaRef ds:uri="http://schemas.openxmlformats.org/officeDocument/2006/bibliography"/>
-  </ds:schemaRefs>
-</ds:datastoreItem>
-</file>
-
 <file path=customXml/itemProps80.xml><?xml version="1.0" encoding="utf-8"?>
-<ds:datastoreItem xmlns:ds="http://schemas.openxmlformats.org/officeDocument/2006/customXml" ds:itemID="{A55046B5-B9C3-40B1-8726-AABF8DFA5165}">
+<ds:datastoreItem xmlns:ds="http://schemas.openxmlformats.org/officeDocument/2006/customXml" ds:itemID="{0C0E8ABD-81E9-A14A-AB61-7A1F84940F69}">
   <ds:schemaRefs>
     <ds:schemaRef ds:uri="http://schemas.openxmlformats.org/officeDocument/2006/bibliography"/>
   </ds:schemaRefs>
@@ -25874,7 +25898,7 @@
 </file>
 
 <file path=customXml/itemProps81.xml><?xml version="1.0" encoding="utf-8"?>
-<ds:datastoreItem xmlns:ds="http://schemas.openxmlformats.org/officeDocument/2006/customXml" ds:itemID="{50B4CBF1-9AB7-C24D-8260-AE3A3A155D3B}">
+<ds:datastoreItem xmlns:ds="http://schemas.openxmlformats.org/officeDocument/2006/customXml" ds:itemID="{8BA84F3B-4187-A841-8CB9-2E64CF4B2B88}">
   <ds:schemaRefs>
     <ds:schemaRef ds:uri="http://schemas.openxmlformats.org/officeDocument/2006/bibliography"/>
   </ds:schemaRefs>
@@ -25882,7 +25906,7 @@
 </file>
 
 <file path=customXml/itemProps82.xml><?xml version="1.0" encoding="utf-8"?>
-<ds:datastoreItem xmlns:ds="http://schemas.openxmlformats.org/officeDocument/2006/customXml" ds:itemID="{A777E523-1841-DF4A-8741-FF733B574D54}">
+<ds:datastoreItem xmlns:ds="http://schemas.openxmlformats.org/officeDocument/2006/customXml" ds:itemID="{D4A38C7B-9D26-3A4F-96D0-882171928754}">
   <ds:schemaRefs>
     <ds:schemaRef ds:uri="http://schemas.openxmlformats.org/officeDocument/2006/bibliography"/>
   </ds:schemaRefs>
@@ -25890,7 +25914,7 @@
 </file>
 
 <file path=customXml/itemProps9.xml><?xml version="1.0" encoding="utf-8"?>
-<ds:datastoreItem xmlns:ds="http://schemas.openxmlformats.org/officeDocument/2006/customXml" ds:itemID="{7A7CA199-4EE1-9546-987D-36E40225F765}">
+<ds:datastoreItem xmlns:ds="http://schemas.openxmlformats.org/officeDocument/2006/customXml" ds:itemID="{3390A955-6B2E-4F4A-9EA8-7FFA313262F2}">
   <ds:schemaRefs>
     <ds:schemaRef ds:uri="http://schemas.openxmlformats.org/officeDocument/2006/bibliography"/>
   </ds:schemaRefs>

</xml_diff>

<commit_message>
Made Irit's suggested changes.
</commit_message>
<xml_diff>
--- a/manuscript/Acromegaly-Manuscript/manuscript.docx
+++ b/manuscript/Acromegaly-Manuscript/manuscript.docx
@@ -53,6 +53,16 @@
           <w:color w:val="222222"/>
           <w:shd w:val="clear" w:color="auto" w:fill="FFFFFF"/>
         </w:rPr>
+        <w:softHyphen/>
+      </w:r>
+      <w:r>
+        <w:rPr>
+          <w:rFonts w:ascii="Times New Roman" w:hAnsi="Times New Roman" w:cs="Times New Roman"/>
+          <w:b/>
+          <w:bCs/>
+          <w:color w:val="222222"/>
+          <w:shd w:val="clear" w:color="auto" w:fill="FFFFFF"/>
+        </w:rPr>
         <w:t xml:space="preserve">TITLE: </w:t>
       </w:r>
       <w:r>
@@ -274,7 +284,7 @@
           <w:rFonts w:ascii="Times New Roman" w:hAnsi="Times New Roman" w:cs="Times New Roman"/>
           <w:bCs/>
         </w:rPr>
-        <w:t>3</w:t>
+        <w:t>2</w:t>
       </w:r>
       <w:r>
         <w:rPr>
@@ -710,35 +720,16 @@
         </w:rPr>
         <w:t xml:space="preserve">Phone: </w:t>
       </w:r>
-      <w:r>
-        <w:fldChar w:fldCharType="begin"/>
-      </w:r>
-      <w:r>
-        <w:instrText xml:space="preserve"> HYPERLINK "tel:%2B972-4-8542828" \t "_blank" </w:instrText>
-      </w:r>
-      <w:r>
-        <w:fldChar w:fldCharType="separate"/>
-      </w:r>
-      <w:r>
-        <w:rPr>
-          <w:rStyle w:val="Hyperlink"/>
-          <w:rFonts w:ascii="Times New Roman" w:hAnsi="Times New Roman" w:cs="Times New Roman"/>
-          <w:bCs/>
-          <w:color w:val="auto"/>
-          <w:u w:val="none"/>
-        </w:rPr>
-        <w:t>+972-4-8542828</w:t>
-      </w:r>
-      <w:r>
-        <w:rPr>
-          <w:rStyle w:val="Hyperlink"/>
-          <w:rFonts w:ascii="Times New Roman" w:hAnsi="Times New Roman" w:cs="Times New Roman"/>
-          <w:bCs/>
-          <w:color w:val="auto"/>
-          <w:u w:val="none"/>
-        </w:rPr>
-        <w:fldChar w:fldCharType="end"/>
-      </w:r>
+      <w:hyperlink r:id="rId90" w:history="1">
+        <w:r>
+          <w:rPr>
+            <w:rStyle w:val="Hyperlink"/>
+            <w:rFonts w:ascii="Times New Roman" w:hAnsi="Times New Roman" w:cs="Times New Roman"/>
+            <w:bCs/>
+          </w:rPr>
+          <w:t>+972-4-8542150</w:t>
+        </w:r>
+      </w:hyperlink>
       <w:r>
         <w:rPr>
           <w:rFonts w:ascii="Times New Roman" w:hAnsi="Times New Roman" w:cs="Times New Roman"/>
@@ -1042,7 +1033,21 @@
           <w:rFonts w:ascii="Times New Roman" w:eastAsia="Times New Roman" w:hAnsi="Times New Roman" w:cs="Times New Roman"/>
           <w:color w:val="000000"/>
         </w:rPr>
-        <w:t>ts with acromegaly (n=9) or non-</w:t>
+        <w:t>ts with acromegaly (n=</w:t>
+      </w:r>
+      <w:r>
+        <w:rPr>
+          <w:rFonts w:ascii="Times New Roman" w:eastAsia="Times New Roman" w:hAnsi="Times New Roman" w:cs="Times New Roman"/>
+          <w:color w:val="000000"/>
+        </w:rPr>
+        <w:t>7</w:t>
+      </w:r>
+      <w:r>
+        <w:rPr>
+          <w:rFonts w:ascii="Times New Roman" w:eastAsia="Times New Roman" w:hAnsi="Times New Roman" w:cs="Times New Roman"/>
+          <w:color w:val="000000"/>
+        </w:rPr>
+        <w:t>) or non-</w:t>
       </w:r>
       <w:r>
         <w:rPr>
@@ -1175,7 +1180,27 @@
         <w:rPr>
           <w:rFonts w:ascii="Times New Roman" w:hAnsi="Times New Roman" w:cs="Times New Roman"/>
         </w:rPr>
-        <w:t xml:space="preserve"> that induced by GH</w:t>
+        <w:t xml:space="preserve"> that </w:t>
+      </w:r>
+      <w:proofErr w:type="gramStart"/>
+      <w:r>
+        <w:rPr>
+          <w:rFonts w:ascii="Times New Roman" w:hAnsi="Times New Roman" w:cs="Times New Roman"/>
+        </w:rPr>
+        <w:t xml:space="preserve">are known to be </w:t>
+      </w:r>
+      <w:r>
+        <w:rPr>
+          <w:rFonts w:ascii="Times New Roman" w:hAnsi="Times New Roman" w:cs="Times New Roman"/>
+        </w:rPr>
+        <w:t>induced</w:t>
+      </w:r>
+      <w:proofErr w:type="gramEnd"/>
+      <w:r>
+        <w:rPr>
+          <w:rFonts w:ascii="Times New Roman" w:hAnsi="Times New Roman" w:cs="Times New Roman"/>
+        </w:rPr>
+        <w:t xml:space="preserve"> by GH</w:t>
       </w:r>
       <w:r>
         <w:rPr>
@@ -2340,7 +2365,19 @@
         <w:rPr>
           <w:rFonts w:ascii="Times New Roman" w:hAnsi="Times New Roman" w:cs="Times New Roman"/>
         </w:rPr>
-        <w:t xml:space="preserve"> of excess </w:t>
+        <w:t xml:space="preserve"> of </w:t>
+      </w:r>
+      <w:r>
+        <w:rPr>
+          <w:rFonts w:ascii="Times New Roman" w:hAnsi="Times New Roman" w:cs="Times New Roman"/>
+        </w:rPr>
+        <w:t xml:space="preserve">chronic </w:t>
+      </w:r>
+      <w:r>
+        <w:rPr>
+          <w:rFonts w:ascii="Times New Roman" w:hAnsi="Times New Roman" w:cs="Times New Roman"/>
+        </w:rPr>
+        <w:t xml:space="preserve">excess </w:t>
       </w:r>
       <w:r>
         <w:rPr>
@@ -2788,7 +2825,56 @@
           <w:rFonts w:ascii="Times New Roman" w:eastAsia="Times New Roman" w:hAnsi="Times New Roman" w:cs="Times New Roman"/>
           <w:color w:val="191919"/>
         </w:rPr>
-        <w:t xml:space="preserve">, but one patient from each group </w:t>
+        <w:t>, but one patient from each group w</w:t>
+      </w:r>
+      <w:r>
+        <w:rPr>
+          <w:rFonts w:ascii="Times New Roman" w:eastAsia="Times New Roman" w:hAnsi="Times New Roman" w:cs="Times New Roman"/>
+          <w:color w:val="191919"/>
+        </w:rPr>
+        <w:t>as</w:t>
+      </w:r>
+      <w:r>
+        <w:rPr>
+          <w:rFonts w:ascii="Times New Roman" w:eastAsia="Times New Roman" w:hAnsi="Times New Roman" w:cs="Times New Roman"/>
+          <w:color w:val="191919"/>
+        </w:rPr>
+        <w:t xml:space="preserve"> treated with metformin</w:t>
+      </w:r>
+      <w:r>
+        <w:rPr>
+          <w:rFonts w:ascii="Times New Roman" w:eastAsia="Times New Roman" w:hAnsi="Times New Roman" w:cs="Times New Roman"/>
+          <w:color w:val="191919"/>
+        </w:rPr>
+        <w:t>.</w:t>
+      </w:r>
+      <w:r>
+        <w:rPr>
+          <w:rFonts w:ascii="Times New Roman" w:eastAsia="Times New Roman" w:hAnsi="Times New Roman" w:cs="Times New Roman"/>
+          <w:color w:val="191919"/>
+        </w:rPr>
+        <w:t xml:space="preserve"> </w:t>
+      </w:r>
+      <w:r>
+        <w:rPr>
+          <w:rFonts w:ascii="Times New Roman" w:eastAsia="Times New Roman" w:hAnsi="Times New Roman" w:cs="Times New Roman"/>
+          <w:color w:val="191919"/>
+        </w:rPr>
+        <w:t>Two patients with non</w:t>
+      </w:r>
+      <w:r>
+        <w:rPr>
+          <w:rFonts w:ascii="Times New Roman" w:eastAsia="Times New Roman" w:hAnsi="Times New Roman" w:cs="Times New Roman"/>
+          <w:color w:val="191919"/>
+        </w:rPr>
+        <w:t>-</w:t>
+      </w:r>
+      <w:r>
+        <w:rPr>
+          <w:rFonts w:ascii="Times New Roman" w:eastAsia="Times New Roman" w:hAnsi="Times New Roman" w:cs="Times New Roman"/>
+          <w:color w:val="191919"/>
+        </w:rPr>
+        <w:t xml:space="preserve">secreting adenomas were treated with </w:t>
       </w:r>
       <w:proofErr w:type="gramStart"/>
       <w:r>
@@ -2796,7 +2882,7 @@
           <w:rFonts w:ascii="Times New Roman" w:eastAsia="Times New Roman" w:hAnsi="Times New Roman" w:cs="Times New Roman"/>
           <w:color w:val="191919"/>
         </w:rPr>
-        <w:t>were</w:t>
+        <w:t>beta blockers</w:t>
       </w:r>
       <w:proofErr w:type="gramEnd"/>
       <w:r>
@@ -2804,14 +2890,77 @@
           <w:rFonts w:ascii="Times New Roman" w:eastAsia="Times New Roman" w:hAnsi="Times New Roman" w:cs="Times New Roman"/>
           <w:color w:val="191919"/>
         </w:rPr>
-        <w:t xml:space="preserve"> treated with metformin (patients </w:t>
-      </w:r>
-      <w:r>
-        <w:rPr>
-          <w:rFonts w:ascii="Times New Roman" w:eastAsia="Times New Roman" w:hAnsi="Times New Roman" w:cs="Times New Roman"/>
-          <w:color w:val="191919"/>
-        </w:rPr>
-        <w:t>11</w:t>
+        <w:t>.</w:t>
+      </w:r>
+      <w:r>
+        <w:rPr>
+          <w:rFonts w:ascii="Times New Roman" w:eastAsia="Times New Roman" w:hAnsi="Times New Roman" w:cs="Times New Roman"/>
+          <w:color w:val="191919"/>
+        </w:rPr>
+        <w:t xml:space="preserve"> </w:t>
+      </w:r>
+      <w:r>
+        <w:rPr>
+          <w:rFonts w:ascii="Times New Roman" w:eastAsia="Times New Roman" w:hAnsi="Times New Roman" w:cs="Times New Roman"/>
+          <w:color w:val="191919"/>
+        </w:rPr>
+        <w:t>Exclusion criteria were age &lt;18</w:t>
+      </w:r>
+      <w:r>
+        <w:rPr>
+          <w:rFonts w:ascii="Times New Roman" w:eastAsia="Times New Roman" w:hAnsi="Times New Roman" w:cs="Times New Roman"/>
+          <w:color w:val="191919"/>
+        </w:rPr>
+        <w:t xml:space="preserve"> years old</w:t>
+      </w:r>
+      <w:r>
+        <w:rPr>
+          <w:rFonts w:ascii="Times New Roman" w:eastAsia="Times New Roman" w:hAnsi="Times New Roman" w:cs="Times New Roman"/>
+          <w:color w:val="191919"/>
+        </w:rPr>
+        <w:t xml:space="preserve">, current </w:t>
+      </w:r>
+      <w:r>
+        <w:rPr>
+          <w:rFonts w:ascii="Times New Roman" w:eastAsia="Times New Roman" w:hAnsi="Times New Roman" w:cs="Times New Roman"/>
+          <w:color w:val="191919"/>
+        </w:rPr>
+        <w:t xml:space="preserve">hormone treatment including </w:t>
+      </w:r>
+      <w:r>
+        <w:rPr>
+          <w:rFonts w:ascii="Times New Roman" w:eastAsia="Times New Roman" w:hAnsi="Times New Roman" w:cs="Times New Roman"/>
+          <w:color w:val="191919"/>
+        </w:rPr>
+        <w:t>glucocorticoid</w:t>
+      </w:r>
+      <w:r>
+        <w:rPr>
+          <w:rFonts w:ascii="Times New Roman" w:eastAsia="Times New Roman" w:hAnsi="Times New Roman" w:cs="Times New Roman"/>
+          <w:color w:val="191919"/>
+        </w:rPr>
+        <w:t>s,</w:t>
+      </w:r>
+      <w:r>
+        <w:rPr>
+          <w:rFonts w:ascii="Times New Roman" w:eastAsia="Times New Roman" w:hAnsi="Times New Roman" w:cs="Times New Roman"/>
+          <w:color w:val="191919"/>
+        </w:rPr>
+        <w:t xml:space="preserve"> malignancy,</w:t>
+      </w:r>
+      <w:r>
+        <w:rPr>
+          <w:rFonts w:ascii="Times New Roman" w:eastAsia="Times New Roman" w:hAnsi="Times New Roman" w:cs="Times New Roman"/>
+          <w:color w:val="191919"/>
+        </w:rPr>
+        <w:t xml:space="preserve"> inflammatory disease,</w:t>
+      </w:r>
+      <w:r>
+        <w:rPr>
+          <w:rFonts w:ascii="Times New Roman" w:eastAsia="Times New Roman" w:hAnsi="Times New Roman" w:cs="Times New Roman"/>
+          <w:color w:val="191919"/>
+        </w:rPr>
+        <w:t xml:space="preserve"> diabetes type 1</w:t>
       </w:r>
       <w:r>
         <w:rPr>
@@ -2822,66 +2971,25 @@
       </w:r>
       <w:r>
         <w:rPr>
-          <w:rFonts w:ascii="Times New Roman" w:eastAsia="Times New Roman" w:hAnsi="Times New Roman" w:cs="Times New Roman"/>
-          <w:color w:val="191919"/>
-        </w:rPr>
-        <w:t>13</w:t>
-      </w:r>
-      <w:r>
-        <w:rPr>
-          <w:rFonts w:ascii="Times New Roman" w:eastAsia="Times New Roman" w:hAnsi="Times New Roman" w:cs="Times New Roman"/>
-          <w:color w:val="191919"/>
-        </w:rPr>
-        <w:t>)</w:t>
-      </w:r>
-      <w:r>
-        <w:rPr>
-          <w:rFonts w:ascii="Times New Roman" w:eastAsia="Times New Roman" w:hAnsi="Times New Roman" w:cs="Times New Roman"/>
-          <w:color w:val="191919"/>
-        </w:rPr>
-        <w:t xml:space="preserve">. </w:t>
-      </w:r>
-      <w:r>
-        <w:rPr>
-          <w:rFonts w:ascii="Times New Roman" w:eastAsia="Times New Roman" w:hAnsi="Times New Roman" w:cs="Times New Roman"/>
-          <w:color w:val="191919"/>
-        </w:rPr>
-        <w:t>Two patients with non</w:t>
-      </w:r>
-      <w:r>
-        <w:rPr>
-          <w:rFonts w:ascii="Times New Roman" w:eastAsia="Times New Roman" w:hAnsi="Times New Roman" w:cs="Times New Roman"/>
-          <w:color w:val="191919"/>
-        </w:rPr>
-        <w:t>-</w:t>
-      </w:r>
-      <w:r>
-        <w:rPr>
-          <w:rFonts w:ascii="Times New Roman" w:eastAsia="Times New Roman" w:hAnsi="Times New Roman" w:cs="Times New Roman"/>
-          <w:color w:val="191919"/>
-        </w:rPr>
-        <w:t xml:space="preserve">secreting adenomas were treated with </w:t>
-      </w:r>
-      <w:proofErr w:type="gramStart"/>
-      <w:r>
-        <w:rPr>
-          <w:rFonts w:ascii="Times New Roman" w:eastAsia="Times New Roman" w:hAnsi="Times New Roman" w:cs="Times New Roman"/>
-          <w:color w:val="191919"/>
-        </w:rPr>
-        <w:t>beta blockers</w:t>
-      </w:r>
-      <w:proofErr w:type="gramEnd"/>
-      <w:r>
-        <w:rPr>
-          <w:rFonts w:ascii="Times New Roman" w:eastAsia="Times New Roman" w:hAnsi="Times New Roman" w:cs="Times New Roman"/>
-          <w:color w:val="191919"/>
-        </w:rPr>
-        <w:t>.</w:t>
-      </w:r>
-      <w:r>
-        <w:rPr>
-          <w:rFonts w:ascii="Times New Roman" w:eastAsia="Times New Roman" w:hAnsi="Times New Roman" w:cs="Times New Roman"/>
-          <w:color w:val="191919"/>
+          <w:rFonts w:ascii="Times New Roman" w:hAnsi="Times New Roman" w:cs="Times New Roman"/>
+        </w:rPr>
+        <w:t>established pituita</w:t>
+      </w:r>
+      <w:r>
+        <w:rPr>
+          <w:rFonts w:ascii="Times New Roman" w:hAnsi="Times New Roman" w:cs="Times New Roman"/>
+        </w:rPr>
+        <w:t>ry hormone</w:t>
+      </w:r>
+      <w:r>
+        <w:rPr>
+          <w:rFonts w:ascii="Times New Roman" w:hAnsi="Times New Roman" w:cs="Times New Roman"/>
+        </w:rPr>
+        <w:t xml:space="preserve"> deficiencies.</w:t>
+      </w:r>
+      <w:r>
+        <w:rPr>
+          <w:rFonts w:ascii="Times New Roman" w:hAnsi="Times New Roman" w:cs="Times New Roman"/>
         </w:rPr>
         <w:t xml:space="preserve"> </w:t>
       </w:r>
@@ -2890,108 +2998,21 @@
           <w:rFonts w:ascii="Times New Roman" w:eastAsia="Times New Roman" w:hAnsi="Times New Roman" w:cs="Times New Roman"/>
           <w:color w:val="191919"/>
         </w:rPr>
-        <w:t>Exclusion criteria were age &lt;18</w:t>
-      </w:r>
-      <w:r>
-        <w:rPr>
-          <w:rFonts w:ascii="Times New Roman" w:eastAsia="Times New Roman" w:hAnsi="Times New Roman" w:cs="Times New Roman"/>
-          <w:color w:val="191919"/>
-        </w:rPr>
-        <w:t xml:space="preserve"> years old</w:t>
-      </w:r>
-      <w:r>
-        <w:rPr>
-          <w:rFonts w:ascii="Times New Roman" w:eastAsia="Times New Roman" w:hAnsi="Times New Roman" w:cs="Times New Roman"/>
-          <w:color w:val="191919"/>
-        </w:rPr>
-        <w:t xml:space="preserve">, current </w:t>
-      </w:r>
-      <w:r>
-        <w:rPr>
-          <w:rFonts w:ascii="Times New Roman" w:eastAsia="Times New Roman" w:hAnsi="Times New Roman" w:cs="Times New Roman"/>
-          <w:color w:val="191919"/>
-        </w:rPr>
-        <w:t xml:space="preserve">hormone treatment including </w:t>
-      </w:r>
-      <w:r>
-        <w:rPr>
-          <w:rFonts w:ascii="Times New Roman" w:eastAsia="Times New Roman" w:hAnsi="Times New Roman" w:cs="Times New Roman"/>
-          <w:color w:val="191919"/>
-        </w:rPr>
-        <w:t>glucocorticoid</w:t>
-      </w:r>
-      <w:r>
-        <w:rPr>
-          <w:rFonts w:ascii="Times New Roman" w:eastAsia="Times New Roman" w:hAnsi="Times New Roman" w:cs="Times New Roman"/>
-          <w:color w:val="191919"/>
-        </w:rPr>
-        <w:t>s,</w:t>
-      </w:r>
-      <w:r>
-        <w:rPr>
-          <w:rFonts w:ascii="Times New Roman" w:eastAsia="Times New Roman" w:hAnsi="Times New Roman" w:cs="Times New Roman"/>
-          <w:color w:val="191919"/>
-        </w:rPr>
-        <w:t xml:space="preserve"> malignancy,</w:t>
-      </w:r>
-      <w:r>
-        <w:rPr>
-          <w:rFonts w:ascii="Times New Roman" w:eastAsia="Times New Roman" w:hAnsi="Times New Roman" w:cs="Times New Roman"/>
-          <w:color w:val="191919"/>
-        </w:rPr>
-        <w:t xml:space="preserve"> inflammatory disease,</w:t>
-      </w:r>
-      <w:r>
-        <w:rPr>
-          <w:rFonts w:ascii="Times New Roman" w:eastAsia="Times New Roman" w:hAnsi="Times New Roman" w:cs="Times New Roman"/>
-          <w:color w:val="191919"/>
-        </w:rPr>
-        <w:t xml:space="preserve"> diabetes type 1</w:t>
-      </w:r>
-      <w:r>
-        <w:rPr>
-          <w:rFonts w:ascii="Times New Roman" w:eastAsia="Times New Roman" w:hAnsi="Times New Roman" w:cs="Times New Roman"/>
-          <w:color w:val="191919"/>
-        </w:rPr>
-        <w:t xml:space="preserve"> and </w:t>
-      </w:r>
-      <w:r>
-        <w:rPr>
-          <w:rFonts w:ascii="Times New Roman" w:hAnsi="Times New Roman" w:cs="Times New Roman"/>
-        </w:rPr>
-        <w:t>established pituita</w:t>
-      </w:r>
-      <w:r>
-        <w:rPr>
-          <w:rFonts w:ascii="Times New Roman" w:hAnsi="Times New Roman" w:cs="Times New Roman"/>
-        </w:rPr>
-        <w:t>ry hormone</w:t>
-      </w:r>
-      <w:r>
-        <w:rPr>
-          <w:rFonts w:ascii="Times New Roman" w:hAnsi="Times New Roman" w:cs="Times New Roman"/>
-        </w:rPr>
-        <w:t xml:space="preserve"> deficiencies.</w:t>
-      </w:r>
-      <w:r>
-        <w:rPr>
-          <w:rFonts w:ascii="Times New Roman" w:hAnsi="Times New Roman" w:cs="Times New Roman"/>
+        <w:t xml:space="preserve">For each patient, a </w:t>
+      </w:r>
+      <w:r>
+        <w:rPr>
+          <w:rFonts w:ascii="Times New Roman" w:eastAsia="Times New Roman" w:hAnsi="Times New Roman" w:cs="Times New Roman"/>
+          <w:color w:val="191919"/>
+        </w:rPr>
+        <w:t>data</w:t>
+      </w:r>
+      <w:r>
+        <w:rPr>
+          <w:rFonts w:ascii="Times New Roman" w:eastAsia="Times New Roman" w:hAnsi="Times New Roman" w:cs="Times New Roman"/>
+          <w:color w:val="191919"/>
         </w:rPr>
         <w:t xml:space="preserve"> </w:t>
-      </w:r>
-      <w:r>
-        <w:rPr>
-          <w:rFonts w:ascii="Times New Roman" w:eastAsia="Times New Roman" w:hAnsi="Times New Roman" w:cs="Times New Roman"/>
-          <w:color w:val="191919"/>
-        </w:rPr>
-        <w:t xml:space="preserve">For each patient, a </w:t>
-      </w:r>
-      <w:r>
-        <w:rPr>
-          <w:rFonts w:ascii="Times New Roman" w:eastAsia="Times New Roman" w:hAnsi="Times New Roman" w:cs="Times New Roman"/>
-          <w:color w:val="191919"/>
-        </w:rPr>
-        <w:t xml:space="preserve">cd </w:t>
       </w:r>
       <w:r>
         <w:rPr>
@@ -3342,7 +3363,33 @@
         <w:rPr>
           <w:rFonts w:ascii="Times New Roman" w:hAnsi="Times New Roman" w:cs="Times New Roman"/>
         </w:rPr>
-        <w:t xml:space="preserve">25 mg </w:t>
+        <w:t xml:space="preserve">Twenty </w:t>
+      </w:r>
+      <w:proofErr w:type="gramStart"/>
+      <w:r>
+        <w:rPr>
+          <w:rFonts w:ascii="Times New Roman" w:hAnsi="Times New Roman" w:cs="Times New Roman"/>
+        </w:rPr>
+        <w:t>five</w:t>
+      </w:r>
+      <w:r>
+        <w:rPr>
+          <w:rFonts w:ascii="Times New Roman" w:hAnsi="Times New Roman" w:cs="Times New Roman"/>
+        </w:rPr>
+        <w:t xml:space="preserve"> </w:t>
+      </w:r>
+      <w:r>
+        <w:rPr>
+          <w:rFonts w:ascii="Times New Roman" w:hAnsi="Times New Roman" w:cs="Times New Roman"/>
+        </w:rPr>
+        <w:t xml:space="preserve"> mg</w:t>
+      </w:r>
+      <w:proofErr w:type="gramEnd"/>
+      <w:r>
+        <w:rPr>
+          <w:rFonts w:ascii="Times New Roman" w:hAnsi="Times New Roman" w:cs="Times New Roman"/>
+        </w:rPr>
+        <w:t xml:space="preserve"> </w:t>
       </w:r>
       <w:r>
         <w:rPr>
@@ -4836,6 +4883,13 @@
         </w:rPr>
         <w:t xml:space="preserve"> </w:t>
       </w:r>
+      <w:r>
+        <w:rPr>
+          <w:rFonts w:ascii="Times New Roman" w:eastAsia="Times New Roman" w:hAnsi="Times New Roman" w:cs="Times New Roman"/>
+          <w:color w:val="191919"/>
+        </w:rPr>
+        <w:t xml:space="preserve"> We provide here both the non-age adjusted (Supplementary Table 1) and age-adjusted gene expression changes  (Supplementary Table 2)</w:t>
+      </w:r>
     </w:p>
     <w:p>
       <w:pPr>
@@ -4854,6 +4908,7 @@
           <w:rFonts w:ascii="Times New Roman" w:eastAsia="Times New Roman" w:hAnsi="Times New Roman" w:cs="Times New Roman"/>
           <w:color w:val="191919"/>
         </w:rPr>
+        <w:lastRenderedPageBreak/>
         <w:t xml:space="preserve">We then added this age group as </w:t>
       </w:r>
       <w:r>
@@ -4910,7 +4965,6 @@
           <w:rFonts w:ascii="Times New Roman" w:eastAsia="Times New Roman" w:hAnsi="Times New Roman" w:cs="Times New Roman"/>
           <w:color w:val="191919"/>
         </w:rPr>
-        <w:lastRenderedPageBreak/>
         <w:t xml:space="preserve">after </w:t>
       </w:r>
       <w:r>
@@ -5091,6 +5145,13 @@
         </w:rPr>
         <w:t>ranked were left by the software default.</w:t>
       </w:r>
+      <w:r>
+        <w:rPr>
+          <w:rFonts w:ascii="Times New Roman" w:eastAsia="Times New Roman" w:hAnsi="Times New Roman" w:cs="Times New Roman"/>
+          <w:color w:val="191919"/>
+        </w:rPr>
+        <w:t xml:space="preserve"> </w:t>
+      </w:r>
     </w:p>
     <w:p>
       <w:pPr>
@@ -5779,6 +5840,7 @@
           <w:b/>
           <w:bCs/>
         </w:rPr>
+        <w:lastRenderedPageBreak/>
         <w:t>Results</w:t>
       </w:r>
       <w:r>
@@ -5807,7 +5869,6 @@
           <w:b/>
           <w:bCs/>
         </w:rPr>
-        <w:lastRenderedPageBreak/>
         <w:t>Patient characteristics</w:t>
       </w:r>
     </w:p>
@@ -6280,6 +6341,7 @@
         </w:rPr>
         <w:t>)</w:t>
       </w:r>
+      <w:proofErr w:type="gramStart"/>
       <w:r>
         <w:rPr>
           <w:rFonts w:ascii="Times New Roman" w:hAnsi="Times New Roman" w:cs="Times New Roman"/>
@@ -6290,7 +6352,20 @@
         <w:rPr>
           <w:rFonts w:ascii="Times New Roman" w:hAnsi="Times New Roman" w:cs="Times New Roman"/>
         </w:rPr>
-        <w:t>reflecting a significant decrease in insulin sensitivity in the acromegaly patients</w:t>
+        <w:t xml:space="preserve"> </w:t>
+      </w:r>
+      <w:r>
+        <w:rPr>
+          <w:rFonts w:ascii="Times New Roman" w:hAnsi="Times New Roman" w:cs="Times New Roman"/>
+        </w:rPr>
+        <w:t>reflecting</w:t>
+      </w:r>
+      <w:proofErr w:type="gramEnd"/>
+      <w:r>
+        <w:rPr>
+          <w:rFonts w:ascii="Times New Roman" w:hAnsi="Times New Roman" w:cs="Times New Roman"/>
+        </w:rPr>
+        <w:t xml:space="preserve"> a significant decrease in insulin sensitivity in the acromegaly patients</w:t>
       </w:r>
       <w:r>
         <w:rPr>
@@ -6397,31 +6472,25 @@
         <w:rPr>
           <w:rFonts w:ascii="Times New Roman" w:hAnsi="Times New Roman" w:cs="Times New Roman"/>
         </w:rPr>
-        <w:t xml:space="preserve"> and 9 controls. </w:t>
-      </w:r>
-      <w:r>
-        <w:rPr>
-          <w:rFonts w:ascii="Times New Roman" w:hAnsi="Times New Roman" w:cs="Times New Roman"/>
-        </w:rPr>
-        <w:t xml:space="preserve">As </w:t>
-      </w:r>
-      <w:r>
-        <w:rPr>
-          <w:rFonts w:ascii="Times New Roman" w:hAnsi="Times New Roman" w:cs="Times New Roman"/>
-        </w:rPr>
-        <w:t>expected by previous data on GH and lipolysis</w:t>
-      </w:r>
-      <w:r>
-        <w:rPr>
-          <w:rFonts w:ascii="Times New Roman" w:hAnsi="Times New Roman" w:cs="Times New Roman"/>
-        </w:rPr>
-        <w:t xml:space="preserve">, </w:t>
-      </w:r>
-      <w:r>
-        <w:rPr>
-          <w:rFonts w:ascii="Times New Roman" w:hAnsi="Times New Roman" w:cs="Times New Roman"/>
-        </w:rPr>
-        <w:t xml:space="preserve">the results suggested that </w:t>
+        <w:t xml:space="preserve"> and 9 controls.</w:t>
+      </w:r>
+      <w:r>
+        <w:rPr>
+          <w:rFonts w:ascii="Times New Roman" w:hAnsi="Times New Roman" w:cs="Times New Roman"/>
+        </w:rPr>
+        <w:t xml:space="preserve"> </w:t>
+      </w:r>
+      <w:r>
+        <w:rPr>
+          <w:rFonts w:ascii="Times New Roman" w:hAnsi="Times New Roman" w:cs="Times New Roman"/>
+        </w:rPr>
+        <w:t>T</w:t>
+      </w:r>
+      <w:r>
+        <w:rPr>
+          <w:rFonts w:ascii="Times New Roman" w:hAnsi="Times New Roman" w:cs="Times New Roman"/>
+        </w:rPr>
+        <w:t xml:space="preserve">he results suggested that </w:t>
       </w:r>
       <w:r>
         <w:rPr>
@@ -6823,17 +6892,8 @@
           <w:rFonts w:ascii="Times New Roman" w:eastAsia="Times New Roman" w:hAnsi="Times New Roman" w:cs="Times New Roman"/>
           <w:color w:val="191919"/>
         </w:rPr>
-        <w:t xml:space="preserve"> </w:t>
-      </w:r>
-      <w:r>
-        <w:rPr>
-          <w:rFonts w:ascii="Times New Roman" w:eastAsia="Times New Roman" w:hAnsi="Times New Roman" w:cs="Times New Roman"/>
-          <w:color w:val="191919"/>
-        </w:rPr>
-        <w:t>This suggests that the major molecular differences between these groups can be explained by the presence or absence of acromegaly.</w:t>
-      </w:r>
-      <w:bookmarkStart w:id="0" w:name="_GoBack"/>
-      <w:bookmarkEnd w:id="0"/>
+        <w:t xml:space="preserve"> This suggests that the major molecular differences between these groups can be explained by the presence or absence of acromegaly.</w:t>
+      </w:r>
     </w:p>
     <w:p>
       <w:pPr>
@@ -6896,27 +6956,75 @@
         <w:rPr>
           <w:rFonts w:ascii="Times New Roman" w:hAnsi="Times New Roman" w:cs="Times New Roman"/>
         </w:rPr>
-        <w:t xml:space="preserve">different expression in </w:t>
+        <w:t>dif</w:t>
+      </w:r>
+      <w:r>
+        <w:rPr>
+          <w:rFonts w:ascii="Times New Roman" w:hAnsi="Times New Roman" w:cs="Times New Roman"/>
+        </w:rPr>
+        <w:t>ferent expression in acromegaly. O</w:t>
+      </w:r>
+      <w:r>
+        <w:rPr>
+          <w:rFonts w:ascii="Times New Roman" w:hAnsi="Times New Roman" w:cs="Times New Roman"/>
+        </w:rPr>
+        <w:t>f these</w:t>
+      </w:r>
+      <w:r>
+        <w:rPr>
+          <w:rFonts w:ascii="Times New Roman" w:hAnsi="Times New Roman" w:cs="Times New Roman"/>
+        </w:rPr>
+        <w:t>,</w:t>
+      </w:r>
+      <w:r>
+        <w:rPr>
+          <w:rFonts w:ascii="Times New Roman" w:hAnsi="Times New Roman" w:cs="Times New Roman"/>
+        </w:rPr>
+        <w:t xml:space="preserve"> </w:t>
+      </w:r>
+      <w:r>
+        <w:rPr>
+          <w:rFonts w:ascii="Times New Roman" w:hAnsi="Times New Roman" w:cs="Times New Roman"/>
+        </w:rPr>
+        <w:t>198</w:t>
+      </w:r>
+      <w:r>
+        <w:rPr>
+          <w:rFonts w:ascii="Times New Roman" w:hAnsi="Times New Roman" w:cs="Times New Roman"/>
+        </w:rPr>
+        <w:t xml:space="preserve"> </w:t>
+      </w:r>
+      <w:r>
+        <w:rPr>
+          <w:rFonts w:ascii="Times New Roman" w:hAnsi="Times New Roman" w:cs="Times New Roman"/>
+        </w:rPr>
+        <w:t xml:space="preserve">genes </w:t>
+      </w:r>
+      <w:r>
+        <w:rPr>
+          <w:rFonts w:ascii="Times New Roman" w:hAnsi="Times New Roman" w:cs="Times New Roman"/>
+        </w:rPr>
+        <w:t xml:space="preserve">were </w:t>
       </w:r>
       <w:proofErr w:type="gramStart"/>
       <w:r>
         <w:rPr>
           <w:rFonts w:ascii="Times New Roman" w:hAnsi="Times New Roman" w:cs="Times New Roman"/>
         </w:rPr>
-        <w:t>acromegaly</w:t>
+        <w:t>down-regul</w:t>
+      </w:r>
+      <w:r>
+        <w:rPr>
+          <w:rFonts w:ascii="Times New Roman" w:hAnsi="Times New Roman" w:cs="Times New Roman"/>
+        </w:rPr>
+        <w:t>ated</w:t>
       </w:r>
       <w:proofErr w:type="gramEnd"/>
       <w:r>
         <w:rPr>
           <w:rFonts w:ascii="Times New Roman" w:hAnsi="Times New Roman" w:cs="Times New Roman"/>
         </w:rPr>
-        <w:t xml:space="preserve">, of these </w:t>
-      </w:r>
-      <w:r>
-        <w:rPr>
-          <w:rFonts w:ascii="Times New Roman" w:hAnsi="Times New Roman" w:cs="Times New Roman"/>
-        </w:rPr>
-        <w:t>198</w:t>
+        <w:t xml:space="preserve"> and</w:t>
       </w:r>
       <w:r>
         <w:rPr>
@@ -6928,7 +7036,13 @@
         <w:rPr>
           <w:rFonts w:ascii="Times New Roman" w:hAnsi="Times New Roman" w:cs="Times New Roman"/>
         </w:rPr>
-        <w:t xml:space="preserve">genes </w:t>
+        <w:t>290</w:t>
+      </w:r>
+      <w:r>
+        <w:rPr>
+          <w:rFonts w:ascii="Times New Roman" w:hAnsi="Times New Roman" w:cs="Times New Roman"/>
+        </w:rPr>
+        <w:t xml:space="preserve"> </w:t>
       </w:r>
       <w:r>
         <w:rPr>
@@ -6940,13 +7054,88 @@
         <w:rPr>
           <w:rFonts w:ascii="Times New Roman" w:hAnsi="Times New Roman" w:cs="Times New Roman"/>
         </w:rPr>
-        <w:t>down-regul</w:t>
-      </w:r>
-      <w:r>
-        <w:rPr>
-          <w:rFonts w:ascii="Times New Roman" w:hAnsi="Times New Roman" w:cs="Times New Roman"/>
-        </w:rPr>
-        <w:t>ated and</w:t>
+        <w:t>up-regulate</w:t>
+      </w:r>
+      <w:r>
+        <w:rPr>
+          <w:rFonts w:ascii="Times New Roman" w:hAnsi="Times New Roman" w:cs="Times New Roman"/>
+        </w:rPr>
+        <w:t>d</w:t>
+      </w:r>
+      <w:r>
+        <w:rPr>
+          <w:rFonts w:ascii="Times New Roman" w:hAnsi="Times New Roman" w:cs="Times New Roman"/>
+        </w:rPr>
+        <w:t xml:space="preserve"> in adipose tissue </w:t>
+      </w:r>
+      <w:r>
+        <w:rPr>
+          <w:rFonts w:ascii="Times New Roman" w:hAnsi="Times New Roman" w:cs="Times New Roman"/>
+        </w:rPr>
+        <w:lastRenderedPageBreak/>
+        <w:t xml:space="preserve">from the </w:t>
+      </w:r>
+      <w:proofErr w:type="spellStart"/>
+      <w:r>
+        <w:rPr>
+          <w:rFonts w:ascii="Times New Roman" w:hAnsi="Times New Roman" w:cs="Times New Roman"/>
+        </w:rPr>
+        <w:t>acromegalic</w:t>
+      </w:r>
+      <w:proofErr w:type="spellEnd"/>
+      <w:r>
+        <w:rPr>
+          <w:rFonts w:ascii="Times New Roman" w:hAnsi="Times New Roman" w:cs="Times New Roman"/>
+        </w:rPr>
+        <w:t xml:space="preserve"> patients</w:t>
+      </w:r>
+      <w:r>
+        <w:rPr>
+          <w:rFonts w:ascii="Times New Roman" w:hAnsi="Times New Roman" w:cs="Times New Roman"/>
+        </w:rPr>
+        <w:t xml:space="preserve">. </w:t>
+      </w:r>
+      <w:r>
+        <w:rPr>
+          <w:rFonts w:ascii="Times New Roman" w:hAnsi="Times New Roman" w:cs="Times New Roman"/>
+        </w:rPr>
+        <w:t xml:space="preserve">These </w:t>
+      </w:r>
+      <w:r>
+        <w:rPr>
+          <w:rFonts w:ascii="Times New Roman" w:hAnsi="Times New Roman" w:cs="Times New Roman"/>
+        </w:rPr>
+        <w:t xml:space="preserve">transcripts </w:t>
+      </w:r>
+      <w:r>
+        <w:rPr>
+          <w:rFonts w:ascii="Times New Roman" w:hAnsi="Times New Roman" w:cs="Times New Roman"/>
+        </w:rPr>
+        <w:t xml:space="preserve">form a signature identifying </w:t>
+      </w:r>
+      <w:r>
+        <w:rPr>
+          <w:rFonts w:ascii="Times New Roman" w:hAnsi="Times New Roman" w:cs="Times New Roman"/>
+        </w:rPr>
+        <w:t>transcriptional differences in adipose tissue</w:t>
+      </w:r>
+      <w:r>
+        <w:rPr>
+          <w:rFonts w:ascii="Times New Roman" w:hAnsi="Times New Roman" w:cs="Times New Roman"/>
+        </w:rPr>
+        <w:t xml:space="preserve"> in response to long</w:t>
+      </w:r>
+      <w:r>
+        <w:rPr>
+          <w:rFonts w:ascii="Times New Roman" w:hAnsi="Times New Roman" w:cs="Times New Roman"/>
+        </w:rPr>
+        <w:t>-</w:t>
+      </w:r>
+      <w:r>
+        <w:rPr>
+          <w:rFonts w:ascii="Times New Roman" w:hAnsi="Times New Roman" w:cs="Times New Roman"/>
+        </w:rPr>
+        <w:t>term exposure to GH</w:t>
       </w:r>
       <w:r>
         <w:rPr>
@@ -6958,111 +7147,6 @@
         <w:rPr>
           <w:rFonts w:ascii="Times New Roman" w:hAnsi="Times New Roman" w:cs="Times New Roman"/>
         </w:rPr>
-        <w:t>290</w:t>
-      </w:r>
-      <w:r>
-        <w:rPr>
-          <w:rFonts w:ascii="Times New Roman" w:hAnsi="Times New Roman" w:cs="Times New Roman"/>
-        </w:rPr>
-        <w:t xml:space="preserve"> </w:t>
-      </w:r>
-      <w:r>
-        <w:rPr>
-          <w:rFonts w:ascii="Times New Roman" w:hAnsi="Times New Roman" w:cs="Times New Roman"/>
-        </w:rPr>
-        <w:t xml:space="preserve">were </w:t>
-      </w:r>
-      <w:r>
-        <w:rPr>
-          <w:rFonts w:ascii="Times New Roman" w:hAnsi="Times New Roman" w:cs="Times New Roman"/>
-        </w:rPr>
-        <w:t>up-regulate</w:t>
-      </w:r>
-      <w:r>
-        <w:rPr>
-          <w:rFonts w:ascii="Times New Roman" w:hAnsi="Times New Roman" w:cs="Times New Roman"/>
-        </w:rPr>
-        <w:t>d</w:t>
-      </w:r>
-      <w:r>
-        <w:rPr>
-          <w:rFonts w:ascii="Times New Roman" w:hAnsi="Times New Roman" w:cs="Times New Roman"/>
-        </w:rPr>
-        <w:t xml:space="preserve"> in adipose tissue from the </w:t>
-      </w:r>
-      <w:proofErr w:type="spellStart"/>
-      <w:r>
-        <w:rPr>
-          <w:rFonts w:ascii="Times New Roman" w:hAnsi="Times New Roman" w:cs="Times New Roman"/>
-        </w:rPr>
-        <w:t>acromegalic</w:t>
-      </w:r>
-      <w:proofErr w:type="spellEnd"/>
-      <w:r>
-        <w:rPr>
-          <w:rFonts w:ascii="Times New Roman" w:hAnsi="Times New Roman" w:cs="Times New Roman"/>
-        </w:rPr>
-        <w:t xml:space="preserve"> patients</w:t>
-      </w:r>
-      <w:r>
-        <w:rPr>
-          <w:rFonts w:ascii="Times New Roman" w:hAnsi="Times New Roman" w:cs="Times New Roman"/>
-        </w:rPr>
-        <w:t xml:space="preserve">.  These </w:t>
-      </w:r>
-      <w:r>
-        <w:rPr>
-          <w:rFonts w:ascii="Times New Roman" w:hAnsi="Times New Roman" w:cs="Times New Roman"/>
-        </w:rPr>
-        <w:t xml:space="preserve">transcripts </w:t>
-      </w:r>
-      <w:r>
-        <w:rPr>
-          <w:rFonts w:ascii="Times New Roman" w:hAnsi="Times New Roman" w:cs="Times New Roman"/>
-        </w:rPr>
-        <w:t xml:space="preserve">form a signature identifying </w:t>
-      </w:r>
-      <w:r>
-        <w:rPr>
-          <w:rFonts w:ascii="Times New Roman" w:hAnsi="Times New Roman" w:cs="Times New Roman"/>
-        </w:rPr>
-        <w:t xml:space="preserve">transcriptional </w:t>
-      </w:r>
-      <w:r>
-        <w:rPr>
-          <w:rFonts w:ascii="Times New Roman" w:hAnsi="Times New Roman" w:cs="Times New Roman"/>
-        </w:rPr>
-        <w:lastRenderedPageBreak/>
-        <w:t>differences in adipose tissue</w:t>
-      </w:r>
-      <w:r>
-        <w:rPr>
-          <w:rFonts w:ascii="Times New Roman" w:hAnsi="Times New Roman" w:cs="Times New Roman"/>
-        </w:rPr>
-        <w:t xml:space="preserve"> in response to long</w:t>
-      </w:r>
-      <w:r>
-        <w:rPr>
-          <w:rFonts w:ascii="Times New Roman" w:hAnsi="Times New Roman" w:cs="Times New Roman"/>
-        </w:rPr>
-        <w:t>-</w:t>
-      </w:r>
-      <w:r>
-        <w:rPr>
-          <w:rFonts w:ascii="Times New Roman" w:hAnsi="Times New Roman" w:cs="Times New Roman"/>
-        </w:rPr>
-        <w:t>term exposure to GH</w:t>
-      </w:r>
-      <w:r>
-        <w:rPr>
-          <w:rFonts w:ascii="Times New Roman" w:hAnsi="Times New Roman" w:cs="Times New Roman"/>
-        </w:rPr>
-        <w:t xml:space="preserve"> </w:t>
-      </w:r>
-      <w:r>
-        <w:rPr>
-          <w:rFonts w:ascii="Times New Roman" w:hAnsi="Times New Roman" w:cs="Times New Roman"/>
-        </w:rPr>
         <w:t xml:space="preserve">or indirectly to IGF-1 </w:t>
       </w:r>
       <w:r>
@@ -7081,7 +7165,13 @@
         <w:rPr>
           <w:rFonts w:ascii="Times New Roman" w:hAnsi="Times New Roman" w:cs="Times New Roman"/>
         </w:rPr>
-        <w:t xml:space="preserve"> and Supplementary Table </w:t>
+        <w:t xml:space="preserve"> and Supplementary Table</w:t>
+      </w:r>
+      <w:r>
+        <w:rPr>
+          <w:rFonts w:ascii="Times New Roman" w:hAnsi="Times New Roman" w:cs="Times New Roman"/>
+        </w:rPr>
+        <w:t xml:space="preserve">s 1 and </w:t>
       </w:r>
       <w:r>
         <w:rPr>
@@ -7174,7 +7264,7 @@
           <w:sz w:val="22"/>
           <w:szCs w:val="22"/>
         </w:rPr>
-        <w:t xml:space="preserve">.  Amongst genes </w:t>
+        <w:t xml:space="preserve">.  Among genes </w:t>
       </w:r>
       <w:r>
         <w:rPr>
@@ -7449,7 +7539,7 @@
           <w:sz w:val="22"/>
           <w:szCs w:val="22"/>
         </w:rPr>
-        <w:t>Table</w:t>
+        <w:t>Table 3</w:t>
       </w:r>
       <w:r>
         <w:rPr>
@@ -7457,7 +7547,7 @@
           <w:sz w:val="22"/>
           <w:szCs w:val="22"/>
         </w:rPr>
-        <w:t>s</w:t>
+        <w:t>)</w:t>
       </w:r>
       <w:r>
         <w:rPr>
@@ -7465,7 +7555,7 @@
           <w:sz w:val="22"/>
           <w:szCs w:val="22"/>
         </w:rPr>
-        <w:t xml:space="preserve"> 2</w:t>
+        <w:t>.</w:t>
       </w:r>
       <w:r>
         <w:rPr>
@@ -7473,7 +7563,7 @@
           <w:sz w:val="22"/>
           <w:szCs w:val="22"/>
         </w:rPr>
-        <w:t xml:space="preserve"> and 3</w:t>
+        <w:t xml:space="preserve">  </w:t>
       </w:r>
       <w:r>
         <w:rPr>
@@ -7481,7 +7571,7 @@
           <w:sz w:val="22"/>
           <w:szCs w:val="22"/>
         </w:rPr>
-        <w:t>)</w:t>
+        <w:t xml:space="preserve">We also examined the transcription factor networks </w:t>
       </w:r>
       <w:r>
         <w:rPr>
@@ -7489,7 +7579,7 @@
           <w:sz w:val="22"/>
           <w:szCs w:val="22"/>
         </w:rPr>
-        <w:t>.</w:t>
+        <w:t xml:space="preserve">that </w:t>
       </w:r>
       <w:r>
         <w:rPr>
@@ -7497,7 +7587,7 @@
           <w:sz w:val="22"/>
           <w:szCs w:val="22"/>
         </w:rPr>
-        <w:t xml:space="preserve">  </w:t>
+        <w:t>may underlie these changes in mRNA levels.  We identified an up</w:t>
       </w:r>
       <w:r>
         <w:rPr>
@@ -7505,7 +7595,7 @@
           <w:sz w:val="22"/>
           <w:szCs w:val="22"/>
         </w:rPr>
-        <w:t xml:space="preserve">We also examined the transcription factor networks </w:t>
+        <w:t>-</w:t>
       </w:r>
       <w:r>
         <w:rPr>
@@ -7513,7 +7603,7 @@
           <w:sz w:val="22"/>
           <w:szCs w:val="22"/>
         </w:rPr>
-        <w:t xml:space="preserve">that </w:t>
+        <w:t xml:space="preserve">regulation of several candidate transcription factors and microRNA’s (Supplementary Table </w:t>
       </w:r>
       <w:r>
         <w:rPr>
@@ -7521,7 +7611,7 @@
           <w:sz w:val="22"/>
           <w:szCs w:val="22"/>
         </w:rPr>
-        <w:t>may underlie these changes in mRNA levels.  We identified an up</w:t>
+        <w:t>4</w:t>
       </w:r>
       <w:r>
         <w:rPr>
@@ -7529,15 +7619,25 @@
           <w:sz w:val="22"/>
           <w:szCs w:val="22"/>
         </w:rPr>
-        <w:t>-</w:t>
-      </w:r>
+        <w:t xml:space="preserve">) whose targets are significantly altered in </w:t>
+      </w:r>
+      <w:proofErr w:type="spellStart"/>
       <w:r>
         <w:rPr>
           <w:rFonts w:ascii="Times New Roman" w:hAnsi="Times New Roman"/>
           <w:sz w:val="22"/>
           <w:szCs w:val="22"/>
         </w:rPr>
-        <w:t xml:space="preserve">regulation of several candidate transcription factors and microRNA’s (Supplementary Table 4) whose targets are significantly altered in </w:t>
+        <w:t>acromegalic</w:t>
+      </w:r>
+      <w:proofErr w:type="spellEnd"/>
+      <w:r>
+        <w:rPr>
+          <w:rFonts w:ascii="Times New Roman" w:hAnsi="Times New Roman"/>
+          <w:sz w:val="22"/>
+          <w:szCs w:val="22"/>
+        </w:rPr>
+        <w:t xml:space="preserve"> </w:t>
       </w:r>
       <w:proofErr w:type="spellStart"/>
       <w:r>
@@ -7546,7 +7646,7 @@
           <w:sz w:val="22"/>
           <w:szCs w:val="22"/>
         </w:rPr>
-        <w:t>acromegalic</w:t>
+        <w:t>subcutanous</w:t>
       </w:r>
       <w:proofErr w:type="spellEnd"/>
       <w:r>
@@ -7555,7 +7655,15 @@
           <w:sz w:val="22"/>
           <w:szCs w:val="22"/>
         </w:rPr>
-        <w:t xml:space="preserve"> white adipose tissue</w:t>
+        <w:t xml:space="preserve"> </w:t>
+      </w:r>
+      <w:r>
+        <w:rPr>
+          <w:rFonts w:ascii="Times New Roman" w:hAnsi="Times New Roman"/>
+          <w:sz w:val="22"/>
+          <w:szCs w:val="22"/>
+        </w:rPr>
+        <w:t>white adipose tissue</w:t>
       </w:r>
       <w:r>
         <w:rPr>
@@ -8266,7 +8374,14 @@
         <w:rPr>
           <w:rFonts w:ascii="Times New Roman" w:hAnsi="Times New Roman" w:cs="Times New Roman"/>
         </w:rPr>
-        <w:t xml:space="preserve"> transcriptional changes strengthens our interpretation of other transcriptional changes.</w:t>
+        <w:t xml:space="preserve"> transcriptional changes strengthens our interpretation of other </w:t>
+      </w:r>
+      <w:r>
+        <w:rPr>
+          <w:rFonts w:ascii="Times New Roman" w:hAnsi="Times New Roman" w:cs="Times New Roman"/>
+        </w:rPr>
+        <w:lastRenderedPageBreak/>
+        <w:t>transcriptional changes.</w:t>
       </w:r>
       <w:r>
         <w:rPr>
@@ -8368,7 +8483,6 @@
         <w:rPr>
           <w:rFonts w:ascii="Times New Roman" w:hAnsi="Times New Roman" w:cs="Times New Roman"/>
         </w:rPr>
-        <w:lastRenderedPageBreak/>
         <w:t xml:space="preserve"> </w:t>
       </w:r>
       <w:r>
@@ -9614,6 +9728,7 @@
         <w:rPr>
           <w:rFonts w:ascii="Times New Roman" w:hAnsi="Times New Roman" w:cs="Times New Roman"/>
         </w:rPr>
+        <w:lastRenderedPageBreak/>
         <w:t xml:space="preserve">in acromegaly suggests that this </w:t>
       </w:r>
       <w:r>
@@ -9716,7 +9831,6 @@
         <w:rPr>
           <w:rFonts w:ascii="Times New Roman" w:hAnsi="Times New Roman" w:cs="Times New Roman"/>
         </w:rPr>
-        <w:lastRenderedPageBreak/>
         <w:t xml:space="preserve">We observed </w:t>
       </w:r>
       <w:r>
@@ -9787,7 +9901,19 @@
         <w:rPr>
           <w:rFonts w:ascii="Times New Roman" w:hAnsi="Times New Roman" w:cs="Times New Roman"/>
         </w:rPr>
-        <w:t xml:space="preserve">Table 2).  </w:t>
+        <w:t xml:space="preserve">Table </w:t>
+      </w:r>
+      <w:r>
+        <w:rPr>
+          <w:rFonts w:ascii="Times New Roman" w:hAnsi="Times New Roman" w:cs="Times New Roman"/>
+        </w:rPr>
+        <w:t>3</w:t>
+      </w:r>
+      <w:r>
+        <w:rPr>
+          <w:rFonts w:ascii="Times New Roman" w:hAnsi="Times New Roman" w:cs="Times New Roman"/>
+        </w:rPr>
+        <w:t xml:space="preserve">).  </w:t>
       </w:r>
       <w:r>
         <w:rPr>
@@ -11175,7 +11301,14 @@
         <w:rPr>
           <w:rFonts w:ascii="Times New Roman" w:hAnsi="Times New Roman" w:cs="Times New Roman"/>
         </w:rPr>
-        <w:t xml:space="preserve">difference in expression </w:t>
+        <w:t xml:space="preserve">difference in </w:t>
+      </w:r>
+      <w:r>
+        <w:rPr>
+          <w:rFonts w:ascii="Times New Roman" w:hAnsi="Times New Roman" w:cs="Times New Roman"/>
+        </w:rPr>
+        <w:lastRenderedPageBreak/>
+        <w:t xml:space="preserve">expression </w:t>
       </w:r>
       <w:r>
         <w:rPr>
@@ -11381,20 +11514,25 @@
         <w:rPr>
           <w:rFonts w:ascii="Times New Roman" w:hAnsi="Times New Roman" w:cs="Times New Roman"/>
         </w:rPr>
-        <w:t xml:space="preserve"> expression in </w:t>
-      </w:r>
-      <w:r>
-        <w:rPr>
-          <w:rFonts w:ascii="Times New Roman" w:hAnsi="Times New Roman" w:cs="Times New Roman"/>
-        </w:rPr>
-        <w:lastRenderedPageBreak/>
-        <w:t xml:space="preserve">response to GH </w:t>
-      </w:r>
-      <w:r>
-        <w:rPr>
-          <w:rFonts w:ascii="Times New Roman" w:hAnsi="Times New Roman" w:cs="Times New Roman"/>
-        </w:rPr>
-        <w:t xml:space="preserve">and absence of change in HSL was demonstrated before in </w:t>
+        <w:t xml:space="preserve"> expression in response to GH </w:t>
+      </w:r>
+      <w:r>
+        <w:rPr>
+          <w:rFonts w:ascii="Times New Roman" w:hAnsi="Times New Roman" w:cs="Times New Roman"/>
+        </w:rPr>
+        <w:t>and absence of change in HSL w</w:t>
+      </w:r>
+      <w:r>
+        <w:rPr>
+          <w:rFonts w:ascii="Times New Roman" w:hAnsi="Times New Roman" w:cs="Times New Roman"/>
+        </w:rPr>
+        <w:t>ere</w:t>
+      </w:r>
+      <w:r>
+        <w:rPr>
+          <w:rFonts w:ascii="Times New Roman" w:hAnsi="Times New Roman" w:cs="Times New Roman"/>
+        </w:rPr>
+        <w:t xml:space="preserve"> demonstrated before in </w:t>
       </w:r>
       <w:r>
         <w:rPr>
@@ -12896,6 +13034,7 @@
         <w:rPr>
           <w:rFonts w:asciiTheme="majorBidi" w:hAnsiTheme="majorBidi" w:cstheme="majorBidi"/>
         </w:rPr>
+        <w:lastRenderedPageBreak/>
         <w:t xml:space="preserve">In contrast to the </w:t>
       </w:r>
       <w:proofErr w:type="spellStart"/>
@@ -13380,14 +13519,7 @@
         <w:rPr>
           <w:rFonts w:asciiTheme="majorBidi" w:hAnsiTheme="majorBidi" w:cstheme="majorBidi"/>
         </w:rPr>
-        <w:t xml:space="preserve"> long-</w:t>
-      </w:r>
-      <w:r>
-        <w:rPr>
-          <w:rFonts w:asciiTheme="majorBidi" w:hAnsiTheme="majorBidi" w:cstheme="majorBidi"/>
-        </w:rPr>
-        <w:lastRenderedPageBreak/>
-        <w:t>chain family member 3</w:t>
+        <w:t xml:space="preserve"> long-chain family member 3</w:t>
       </w:r>
       <w:r>
         <w:rPr>
@@ -14468,7 +14600,14 @@
         <w:rPr>
           <w:rFonts w:ascii="Times New Roman" w:hAnsi="Times New Roman" w:cs="Times New Roman"/>
         </w:rPr>
-        <w:t xml:space="preserve"> The change in expression of these enzymes could be </w:t>
+        <w:t xml:space="preserve"> The change in expression of these enzymes </w:t>
+      </w:r>
+      <w:r>
+        <w:rPr>
+          <w:rFonts w:ascii="Times New Roman" w:hAnsi="Times New Roman" w:cs="Times New Roman"/>
+        </w:rPr>
+        <w:lastRenderedPageBreak/>
+        <w:t xml:space="preserve">could be </w:t>
       </w:r>
       <w:r>
         <w:rPr>
@@ -14703,14 +14842,7 @@
         <w:rPr>
           <w:rFonts w:ascii="Times New Roman" w:hAnsi="Times New Roman" w:cs="Times New Roman"/>
         </w:rPr>
-        <w:t xml:space="preserve">A).  This indicates that the observed insulin resistance is not </w:t>
-      </w:r>
-      <w:r>
-        <w:rPr>
-          <w:rFonts w:ascii="Times New Roman" w:hAnsi="Times New Roman" w:cs="Times New Roman"/>
-        </w:rPr>
-        <w:lastRenderedPageBreak/>
-        <w:t xml:space="preserve">caused by </w:t>
+        <w:t xml:space="preserve">A).  This indicates that the observed insulin resistance is not caused by </w:t>
       </w:r>
       <w:r>
         <w:rPr>
@@ -14748,7 +14880,19 @@
         <w:rPr>
           <w:rFonts w:ascii="Times New Roman" w:hAnsi="Times New Roman" w:cs="Times New Roman"/>
         </w:rPr>
-        <w:t xml:space="preserve"> genes was generally up-regulated in these tissues (Supplementary Table 2).  </w:t>
+        <w:t xml:space="preserve"> genes was generally up-regulated in these tissues (Supplementary Table </w:t>
+      </w:r>
+      <w:r>
+        <w:rPr>
+          <w:rFonts w:ascii="Times New Roman" w:hAnsi="Times New Roman" w:cs="Times New Roman"/>
+        </w:rPr>
+        <w:t>3</w:t>
+      </w:r>
+      <w:r>
+        <w:rPr>
+          <w:rFonts w:ascii="Times New Roman" w:hAnsi="Times New Roman" w:cs="Times New Roman"/>
+        </w:rPr>
+        <w:t xml:space="preserve">).  </w:t>
       </w:r>
       <w:r>
         <w:rPr>
@@ -15324,6 +15468,12 @@
         <w:rPr>
           <w:rFonts w:ascii="Times New Roman" w:hAnsi="Times New Roman" w:cs="Times New Roman"/>
         </w:rPr>
+        <w:t>, Supplementary Table 4</w:t>
+      </w:r>
+      <w:r>
+        <w:rPr>
+          <w:rFonts w:ascii="Times New Roman" w:hAnsi="Times New Roman" w:cs="Times New Roman"/>
+        </w:rPr>
         <w:t>).</w:t>
       </w:r>
     </w:p>
@@ -15580,7 +15730,14 @@
         <w:rPr>
           <w:rFonts w:ascii="Times New Roman" w:eastAsia="Times New Roman" w:hAnsi="Times New Roman" w:cs="Times New Roman"/>
         </w:rPr>
+        <w:lastRenderedPageBreak/>
         <w:t>Table 2</w:t>
+      </w:r>
+      <w:r>
+        <w:rPr>
+          <w:rFonts w:ascii="Times New Roman" w:eastAsia="Times New Roman" w:hAnsi="Times New Roman" w:cs="Times New Roman"/>
+        </w:rPr>
+        <w:t xml:space="preserve"> and 3</w:t>
       </w:r>
       <w:r>
         <w:rPr>
@@ -15855,7 +16012,6 @@
         <w:rPr>
           <w:rFonts w:ascii="Times New Roman" w:hAnsi="Times New Roman" w:cs="Times New Roman"/>
         </w:rPr>
-        <w:lastRenderedPageBreak/>
         <w:t>then</w:t>
       </w:r>
       <w:r>
@@ -15976,7 +16132,27 @@
         <w:rPr>
           <w:rFonts w:ascii="Times New Roman" w:hAnsi="Times New Roman" w:cs="Times New Roman"/>
         </w:rPr>
-        <w:t xml:space="preserve"> species in WAT from </w:t>
+        <w:t xml:space="preserve"> species in </w:t>
+      </w:r>
+      <w:proofErr w:type="spellStart"/>
+      <w:r>
+        <w:rPr>
+          <w:rFonts w:ascii="Times New Roman" w:hAnsi="Times New Roman" w:cs="Times New Roman"/>
+        </w:rPr>
+        <w:t>subcutanouse</w:t>
+      </w:r>
+      <w:proofErr w:type="spellEnd"/>
+      <w:r>
+        <w:rPr>
+          <w:rFonts w:ascii="Times New Roman" w:hAnsi="Times New Roman" w:cs="Times New Roman"/>
+        </w:rPr>
+        <w:t xml:space="preserve"> adipose tissue </w:t>
+      </w:r>
+      <w:r>
+        <w:rPr>
+          <w:rFonts w:ascii="Times New Roman" w:hAnsi="Times New Roman" w:cs="Times New Roman"/>
+        </w:rPr>
+        <w:t xml:space="preserve">from </w:t>
       </w:r>
       <w:proofErr w:type="spellStart"/>
       <w:r>
@@ -16084,7 +16260,13 @@
         <w:rPr>
           <w:rFonts w:ascii="Times New Roman" w:hAnsi="Times New Roman" w:cs="Times New Roman"/>
         </w:rPr>
-        <w:t>as well as a</w:t>
+        <w:t xml:space="preserve">that is also </w:t>
+      </w:r>
+      <w:r>
+        <w:rPr>
+          <w:rFonts w:ascii="Times New Roman" w:hAnsi="Times New Roman" w:cs="Times New Roman"/>
+        </w:rPr>
+        <w:t>a</w:t>
       </w:r>
       <w:r>
         <w:rPr>
@@ -16753,7 +16935,14 @@
         <w:rPr>
           <w:rFonts w:ascii="Times New Roman" w:hAnsi="Times New Roman" w:cs="Times New Roman"/>
         </w:rPr>
-        <w:t>) in acromegaly patients (</w:t>
+        <w:t xml:space="preserve">) in </w:t>
+      </w:r>
+      <w:r>
+        <w:rPr>
+          <w:rFonts w:ascii="Times New Roman" w:hAnsi="Times New Roman" w:cs="Times New Roman"/>
+        </w:rPr>
+        <w:lastRenderedPageBreak/>
+        <w:t>acromegaly patients (</w:t>
       </w:r>
       <w:r>
         <w:rPr>
@@ -16987,14 +17176,7 @@
         <w:rPr>
           <w:rFonts w:ascii="Times New Roman" w:hAnsi="Times New Roman" w:cs="Times New Roman"/>
         </w:rPr>
-        <w:t xml:space="preserve">Some of these </w:t>
-      </w:r>
-      <w:r>
-        <w:rPr>
-          <w:rFonts w:ascii="Times New Roman" w:hAnsi="Times New Roman" w:cs="Times New Roman"/>
-        </w:rPr>
-        <w:lastRenderedPageBreak/>
-        <w:t xml:space="preserve">genes may be direct targets of increased GH or IGF-1 signaling in adipose tissue, </w:t>
+        <w:t xml:space="preserve">Some of these genes may be direct targets of increased GH or IGF-1 signaling in adipose tissue, </w:t>
       </w:r>
       <w:r>
         <w:rPr>
@@ -17251,7 +17433,14 @@
         <w:rPr>
           <w:rFonts w:ascii="Times New Roman" w:hAnsi="Times New Roman" w:cs="Times New Roman"/>
         </w:rPr>
-        <w:t xml:space="preserve">Further studies in animals and cells using knockout or overexpression of specific transcripts </w:t>
+        <w:t xml:space="preserve">Further studies in animals and cells using knockout or </w:t>
+      </w:r>
+      <w:r>
+        <w:rPr>
+          <w:rFonts w:ascii="Times New Roman" w:hAnsi="Times New Roman" w:cs="Times New Roman"/>
+        </w:rPr>
+        <w:lastRenderedPageBreak/>
+        <w:t xml:space="preserve">overexpression of specific transcripts </w:t>
       </w:r>
       <w:r>
         <w:rPr>
@@ -17315,7 +17504,6 @@
           <w:rFonts w:ascii="Times New Roman" w:hAnsi="Times New Roman" w:cs="Times New Roman"/>
           <w:b/>
         </w:rPr>
-        <w:lastRenderedPageBreak/>
         <w:t>Funding</w:t>
       </w:r>
     </w:p>
@@ -17758,6 +17946,7 @@
           <w:noProof/>
           <w:sz w:val="22"/>
         </w:rPr>
+        <w:lastRenderedPageBreak/>
         <w:t xml:space="preserve">7. </w:t>
       </w:r>
       <w:r>
@@ -17845,7 +18034,6 @@
           <w:noProof/>
           <w:sz w:val="22"/>
         </w:rPr>
-        <w:lastRenderedPageBreak/>
         <w:t xml:space="preserve">10. </w:t>
       </w:r>
       <w:r>
@@ -18165,6 +18353,7 @@
           <w:noProof/>
           <w:sz w:val="22"/>
         </w:rPr>
+        <w:lastRenderedPageBreak/>
         <w:t xml:space="preserve">21. </w:t>
       </w:r>
       <w:r>
@@ -18281,7 +18470,6 @@
           <w:noProof/>
           <w:sz w:val="22"/>
         </w:rPr>
-        <w:lastRenderedPageBreak/>
         <w:t xml:space="preserve">25. </w:t>
       </w:r>
       <w:r>
@@ -18543,6 +18731,7 @@
           <w:noProof/>
           <w:sz w:val="22"/>
         </w:rPr>
+        <w:lastRenderedPageBreak/>
         <w:t xml:space="preserve">34. </w:t>
       </w:r>
       <w:r>
@@ -18659,7 +18848,6 @@
           <w:noProof/>
           <w:sz w:val="22"/>
         </w:rPr>
-        <w:lastRenderedPageBreak/>
         <w:t xml:space="preserve">38. </w:t>
       </w:r>
       <w:r>
@@ -18921,6 +19109,7 @@
           <w:noProof/>
           <w:sz w:val="22"/>
         </w:rPr>
+        <w:lastRenderedPageBreak/>
         <w:t xml:space="preserve">47. </w:t>
       </w:r>
       <w:r>
@@ -19037,7 +19226,6 @@
           <w:noProof/>
           <w:sz w:val="22"/>
         </w:rPr>
-        <w:lastRenderedPageBreak/>
         <w:t xml:space="preserve">51. </w:t>
       </w:r>
       <w:r>
@@ -19299,6 +19487,7 @@
           <w:noProof/>
           <w:sz w:val="22"/>
         </w:rPr>
+        <w:lastRenderedPageBreak/>
         <w:t xml:space="preserve">60. </w:t>
       </w:r>
       <w:r>
@@ -21596,44 +21785,66 @@
           <w:b/>
           <w:bCs/>
         </w:rPr>
-        <w:t xml:space="preserve">Supplementary Table 2: </w:t>
-      </w:r>
-      <w:r>
-        <w:rPr>
-          <w:rFonts w:ascii="Times New Roman" w:hAnsi="Times New Roman" w:cs="Times New Roman"/>
-          <w:bCs/>
-        </w:rPr>
-        <w:t xml:space="preserve">Gene set enrichment analysis of KEGG pathways.  Size is the total size of the KEGG category, NES is the normalized enrichment score, NOM p-value is the raw p-value and FDR q-value is corrected for multiple observations.  </w:t>
-      </w:r>
-      <w:proofErr w:type="gramStart"/>
-      <w:r>
-        <w:rPr>
-          <w:rFonts w:ascii="Times New Roman" w:hAnsi="Times New Roman" w:cs="Times New Roman"/>
-          <w:bCs/>
-        </w:rPr>
-        <w:t>Gene details lists</w:t>
-      </w:r>
-      <w:proofErr w:type="gramEnd"/>
-      <w:r>
-        <w:rPr>
-          <w:rFonts w:ascii="Times New Roman" w:hAnsi="Times New Roman" w:cs="Times New Roman"/>
-          <w:bCs/>
-        </w:rPr>
-        <w:t xml:space="preserve"> the specific genes which led to the enrichment of this category in our data.  A negative enrichment score indicates down</w:t>
-      </w:r>
-      <w:r>
-        <w:rPr>
-          <w:rFonts w:ascii="Times New Roman" w:hAnsi="Times New Roman" w:cs="Times New Roman"/>
-          <w:bCs/>
-        </w:rPr>
-        <w:t>-</w:t>
-      </w:r>
-      <w:r>
-        <w:rPr>
-          <w:rFonts w:ascii="Times New Roman" w:hAnsi="Times New Roman" w:cs="Times New Roman"/>
-          <w:bCs/>
-        </w:rPr>
-        <w:t>regulation of the category in acromegaly.</w:t>
+        <w:t>Supplementary Table 2</w:t>
+      </w:r>
+      <w:r>
+        <w:rPr>
+          <w:rFonts w:ascii="Times New Roman" w:hAnsi="Times New Roman" w:cs="Times New Roman"/>
+          <w:bCs/>
+        </w:rPr>
+        <w:t xml:space="preserve">: </w:t>
+      </w:r>
+      <w:r>
+        <w:rPr>
+          <w:rFonts w:ascii="Times New Roman" w:hAnsi="Times New Roman" w:cs="Times New Roman"/>
+          <w:b/>
+          <w:bCs/>
+        </w:rPr>
+        <w:t xml:space="preserve"> Age adjusted gene expression changes between control and acromegaly subjects.</w:t>
+      </w:r>
+      <w:r>
+        <w:rPr>
+          <w:rFonts w:ascii="Times New Roman" w:hAnsi="Times New Roman" w:cs="Times New Roman"/>
+          <w:bCs/>
+        </w:rPr>
+        <w:t xml:space="preserve">  Patients were grouped into under-60 and 60 and over as the age and genes were first analyzed with age group as a covariate then after that adjustment, the disease state was taken into account.   </w:t>
+      </w:r>
+      <w:r>
+        <w:rPr>
+          <w:rFonts w:ascii="Times New Roman" w:hAnsi="Times New Roman" w:cs="Times New Roman"/>
+          <w:bCs/>
+        </w:rPr>
+        <w:t>Three</w:t>
+      </w:r>
+      <w:r>
+        <w:rPr>
+          <w:rFonts w:ascii="Times New Roman" w:hAnsi="Times New Roman" w:cs="Times New Roman"/>
+          <w:bCs/>
+        </w:rPr>
+        <w:t xml:space="preserve"> log2 fold changes and p-values are presented.  The age adjusted effect of Acromegaly </w:t>
+      </w:r>
+      <w:r>
+        <w:rPr>
+          <w:rFonts w:ascii="Times New Roman" w:hAnsi="Times New Roman" w:cs="Times New Roman"/>
+          <w:bCs/>
+        </w:rPr>
+        <w:t>(</w:t>
+      </w:r>
+      <w:proofErr w:type="spellStart"/>
+      <w:r>
+        <w:rPr>
+          <w:rFonts w:ascii="Times New Roman" w:hAnsi="Times New Roman" w:cs="Times New Roman"/>
+          <w:bCs/>
+        </w:rPr>
+        <w:t>AcrovsControl</w:t>
+      </w:r>
+      <w:proofErr w:type="spellEnd"/>
+      <w:r>
+        <w:rPr>
+          <w:rFonts w:ascii="Times New Roman" w:hAnsi="Times New Roman" w:cs="Times New Roman"/>
+          <w:bCs/>
+        </w:rPr>
+        <w:t>), the effects if acromegaly in only the under 60 group (AcrovsCon_0.60) and the effects of acromegaly in only the above 60 group (AcrovsCon_60.100).</w:t>
       </w:r>
     </w:p>
     <w:p>
@@ -21652,7 +21863,15 @@
           <w:b/>
           <w:bCs/>
         </w:rPr>
-        <w:t xml:space="preserve">Supplementary Table 3: </w:t>
+        <w:t>Supplementary Table 3</w:t>
+      </w:r>
+      <w:r>
+        <w:rPr>
+          <w:rFonts w:ascii="Times New Roman" w:hAnsi="Times New Roman" w:cs="Times New Roman"/>
+          <w:b/>
+          <w:bCs/>
+        </w:rPr>
+        <w:t xml:space="preserve">: </w:t>
       </w:r>
       <w:r>
         <w:rPr>
@@ -21666,42 +21885,23 @@
           <w:rFonts w:ascii="Times New Roman" w:hAnsi="Times New Roman" w:cs="Times New Roman"/>
           <w:bCs/>
         </w:rPr>
-        <w:t>gene ontology</w:t>
-      </w:r>
-      <w:r>
-        <w:rPr>
-          <w:rFonts w:ascii="Times New Roman" w:hAnsi="Times New Roman" w:cs="Times New Roman"/>
-          <w:bCs/>
-        </w:rPr>
-        <w:t xml:space="preserve"> </w:t>
-      </w:r>
-      <w:r>
-        <w:rPr>
-          <w:rFonts w:ascii="Times New Roman" w:hAnsi="Times New Roman" w:cs="Times New Roman"/>
-          <w:bCs/>
-        </w:rPr>
-        <w:t>enrichment categories</w:t>
-      </w:r>
-      <w:r>
-        <w:rPr>
-          <w:rFonts w:ascii="Times New Roman" w:hAnsi="Times New Roman" w:cs="Times New Roman"/>
-          <w:bCs/>
-        </w:rPr>
-        <w:t xml:space="preserve">.  Size is the total size of the </w:t>
-      </w:r>
-      <w:r>
-        <w:rPr>
-          <w:rFonts w:ascii="Times New Roman" w:hAnsi="Times New Roman" w:cs="Times New Roman"/>
-          <w:bCs/>
-        </w:rPr>
-        <w:t>GO</w:t>
-      </w:r>
-      <w:r>
-        <w:rPr>
-          <w:rFonts w:ascii="Times New Roman" w:hAnsi="Times New Roman" w:cs="Times New Roman"/>
-          <w:bCs/>
-        </w:rPr>
-        <w:t xml:space="preserve"> category, NES is the normalized enrichment score, NOM p-value is the raw p-value and FDR q-value is corrected for multiple observations.  </w:t>
+        <w:t xml:space="preserve">GO and </w:t>
+      </w:r>
+      <w:r>
+        <w:rPr>
+          <w:rFonts w:ascii="Times New Roman" w:hAnsi="Times New Roman" w:cs="Times New Roman"/>
+          <w:bCs/>
+        </w:rPr>
+        <w:t>K</w:t>
+      </w:r>
+      <w:bookmarkStart w:id="0" w:name="_GoBack"/>
+      <w:bookmarkEnd w:id="0"/>
+      <w:r>
+        <w:rPr>
+          <w:rFonts w:ascii="Times New Roman" w:hAnsi="Times New Roman" w:cs="Times New Roman"/>
+          <w:bCs/>
+        </w:rPr>
+        <w:t xml:space="preserve">EGG pathways.  Size is the total size of the KEGG category, NES is the normalized enrichment score, NOM p-value is the raw p-value and FDR q-value is corrected for multiple observations.  </w:t>
       </w:r>
       <w:proofErr w:type="gramStart"/>
       <w:r>
@@ -21750,7 +21950,23 @@
           <w:b/>
           <w:bCs/>
         </w:rPr>
-        <w:t xml:space="preserve">Supplementary Table 2: </w:t>
+        <w:t xml:space="preserve">Supplementary Table </w:t>
+      </w:r>
+      <w:r>
+        <w:rPr>
+          <w:rFonts w:ascii="Times New Roman" w:hAnsi="Times New Roman" w:cs="Times New Roman"/>
+          <w:b/>
+          <w:bCs/>
+        </w:rPr>
+        <w:t>4</w:t>
+      </w:r>
+      <w:r>
+        <w:rPr>
+          <w:rFonts w:ascii="Times New Roman" w:hAnsi="Times New Roman" w:cs="Times New Roman"/>
+          <w:b/>
+          <w:bCs/>
+        </w:rPr>
+        <w:t xml:space="preserve">: </w:t>
       </w:r>
       <w:r>
         <w:rPr>
@@ -22354,8 +22570,8 @@
       </w:r>
     </w:p>
     <w:sectPr>
-      <w:footerReference w:type="even" r:id="rId90"/>
-      <w:footerReference w:type="default" r:id="rId91"/>
+      <w:footerReference w:type="even" r:id="rId91"/>
+      <w:footerReference w:type="default" r:id="rId92"/>
       <w:pgSz w:w="11906" w:h="16838"/>
       <w:pgMar w:top="1440" w:right="1440" w:bottom="1440" w:left="1440" w:header="706" w:footer="706" w:gutter="0"/>
       <w:lnNumType w:countBy="1" w:restart="continuous"/>
@@ -22474,7 +22690,7 @@
         <w:rStyle w:val="PageNumber"/>
         <w:noProof/>
       </w:rPr>
-      <w:t>25</w:t>
+      <w:t>26</w:t>
     </w:r>
     <w:r>
       <w:rPr>
@@ -25266,7 +25482,7 @@
 </file>
 
 <file path=customXml/itemProps1.xml><?xml version="1.0" encoding="utf-8"?>
-<ds:datastoreItem xmlns:ds="http://schemas.openxmlformats.org/officeDocument/2006/customXml" ds:itemID="{F4563F30-E866-854E-8BBA-2D2AB895A8FF}">
+<ds:datastoreItem xmlns:ds="http://schemas.openxmlformats.org/officeDocument/2006/customXml" ds:itemID="{7B24BE02-27DD-3345-93DA-591217912B12}">
   <ds:schemaRefs>
     <ds:schemaRef ds:uri="http://schemas.openxmlformats.org/officeDocument/2006/bibliography"/>
   </ds:schemaRefs>
@@ -25274,6 +25490,54 @@
 </file>
 
 <file path=customXml/itemProps10.xml><?xml version="1.0" encoding="utf-8"?>
+<ds:datastoreItem xmlns:ds="http://schemas.openxmlformats.org/officeDocument/2006/customXml" ds:itemID="{98256590-D9A9-0449-A153-AF1BF3C68577}">
+  <ds:schemaRefs>
+    <ds:schemaRef ds:uri="http://schemas.openxmlformats.org/officeDocument/2006/bibliography"/>
+  </ds:schemaRefs>
+</ds:datastoreItem>
+</file>
+
+<file path=customXml/itemProps11.xml><?xml version="1.0" encoding="utf-8"?>
+<ds:datastoreItem xmlns:ds="http://schemas.openxmlformats.org/officeDocument/2006/customXml" ds:itemID="{E0AB554E-B700-8941-ACB8-259AB6519AF9}">
+  <ds:schemaRefs>
+    <ds:schemaRef ds:uri="http://schemas.openxmlformats.org/officeDocument/2006/bibliography"/>
+  </ds:schemaRefs>
+</ds:datastoreItem>
+</file>
+
+<file path=customXml/itemProps12.xml><?xml version="1.0" encoding="utf-8"?>
+<ds:datastoreItem xmlns:ds="http://schemas.openxmlformats.org/officeDocument/2006/customXml" ds:itemID="{77533059-85FE-A343-B589-660BCC0BF725}">
+  <ds:schemaRefs>
+    <ds:schemaRef ds:uri="http://schemas.openxmlformats.org/officeDocument/2006/bibliography"/>
+  </ds:schemaRefs>
+</ds:datastoreItem>
+</file>
+
+<file path=customXml/itemProps13.xml><?xml version="1.0" encoding="utf-8"?>
+<ds:datastoreItem xmlns:ds="http://schemas.openxmlformats.org/officeDocument/2006/customXml" ds:itemID="{8641F1FB-61ED-9D4A-B6C7-18AD86CC1503}">
+  <ds:schemaRefs>
+    <ds:schemaRef ds:uri="http://schemas.openxmlformats.org/officeDocument/2006/bibliography"/>
+  </ds:schemaRefs>
+</ds:datastoreItem>
+</file>
+
+<file path=customXml/itemProps14.xml><?xml version="1.0" encoding="utf-8"?>
+<ds:datastoreItem xmlns:ds="http://schemas.openxmlformats.org/officeDocument/2006/customXml" ds:itemID="{4B04CCEE-ABBE-7C4B-B2F7-798FAF18A368}">
+  <ds:schemaRefs>
+    <ds:schemaRef ds:uri="http://schemas.openxmlformats.org/officeDocument/2006/bibliography"/>
+  </ds:schemaRefs>
+</ds:datastoreItem>
+</file>
+
+<file path=customXml/itemProps15.xml><?xml version="1.0" encoding="utf-8"?>
+<ds:datastoreItem xmlns:ds="http://schemas.openxmlformats.org/officeDocument/2006/customXml" ds:itemID="{423FDB19-09DF-D94E-9E68-FF3EF0E438E2}">
+  <ds:schemaRefs>
+    <ds:schemaRef ds:uri="http://schemas.openxmlformats.org/officeDocument/2006/bibliography"/>
+  </ds:schemaRefs>
+</ds:datastoreItem>
+</file>
+
+<file path=customXml/itemProps16.xml><?xml version="1.0" encoding="utf-8"?>
 <ds:datastoreItem xmlns:ds="http://schemas.openxmlformats.org/officeDocument/2006/customXml" ds:itemID="{53812786-7A6F-C443-AE39-16F20C5CD40B}">
   <ds:schemaRefs>
     <ds:schemaRef ds:uri="http://schemas.openxmlformats.org/officeDocument/2006/bibliography"/>
@@ -25281,56 +25545,8 @@
 </ds:datastoreItem>
 </file>
 
-<file path=customXml/itemProps11.xml><?xml version="1.0" encoding="utf-8"?>
-<ds:datastoreItem xmlns:ds="http://schemas.openxmlformats.org/officeDocument/2006/customXml" ds:itemID="{693BB508-2851-BF46-8B8F-C03A77F61989}">
-  <ds:schemaRefs>
-    <ds:schemaRef ds:uri="http://schemas.openxmlformats.org/officeDocument/2006/bibliography"/>
-  </ds:schemaRefs>
-</ds:datastoreItem>
-</file>
-
-<file path=customXml/itemProps12.xml><?xml version="1.0" encoding="utf-8"?>
-<ds:datastoreItem xmlns:ds="http://schemas.openxmlformats.org/officeDocument/2006/customXml" ds:itemID="{165EDB61-B6EF-134F-B392-A3B61C1421D6}">
-  <ds:schemaRefs>
-    <ds:schemaRef ds:uri="http://schemas.openxmlformats.org/officeDocument/2006/bibliography"/>
-  </ds:schemaRefs>
-</ds:datastoreItem>
-</file>
-
-<file path=customXml/itemProps13.xml><?xml version="1.0" encoding="utf-8"?>
-<ds:datastoreItem xmlns:ds="http://schemas.openxmlformats.org/officeDocument/2006/customXml" ds:itemID="{54421358-ECFB-924B-ADC8-FC72139E117D}">
-  <ds:schemaRefs>
-    <ds:schemaRef ds:uri="http://schemas.openxmlformats.org/officeDocument/2006/bibliography"/>
-  </ds:schemaRefs>
-</ds:datastoreItem>
-</file>
-
-<file path=customXml/itemProps14.xml><?xml version="1.0" encoding="utf-8"?>
-<ds:datastoreItem xmlns:ds="http://schemas.openxmlformats.org/officeDocument/2006/customXml" ds:itemID="{9CEB0998-0E76-A348-B9A5-542BF7BD6F23}">
-  <ds:schemaRefs>
-    <ds:schemaRef ds:uri="http://schemas.openxmlformats.org/officeDocument/2006/bibliography"/>
-  </ds:schemaRefs>
-</ds:datastoreItem>
-</file>
-
-<file path=customXml/itemProps15.xml><?xml version="1.0" encoding="utf-8"?>
-<ds:datastoreItem xmlns:ds="http://schemas.openxmlformats.org/officeDocument/2006/customXml" ds:itemID="{98256590-D9A9-0449-A153-AF1BF3C68577}">
-  <ds:schemaRefs>
-    <ds:schemaRef ds:uri="http://schemas.openxmlformats.org/officeDocument/2006/bibliography"/>
-  </ds:schemaRefs>
-</ds:datastoreItem>
-</file>
-
-<file path=customXml/itemProps16.xml><?xml version="1.0" encoding="utf-8"?>
-<ds:datastoreItem xmlns:ds="http://schemas.openxmlformats.org/officeDocument/2006/customXml" ds:itemID="{C50848F1-32B7-DE41-9F0A-90BE7A1292C0}">
-  <ds:schemaRefs>
-    <ds:schemaRef ds:uri="http://schemas.openxmlformats.org/officeDocument/2006/bibliography"/>
-  </ds:schemaRefs>
-</ds:datastoreItem>
-</file>
-
 <file path=customXml/itemProps17.xml><?xml version="1.0" encoding="utf-8"?>
-<ds:datastoreItem xmlns:ds="http://schemas.openxmlformats.org/officeDocument/2006/customXml" ds:itemID="{62E5328D-F32D-4642-BBD7-753033175322}">
+<ds:datastoreItem xmlns:ds="http://schemas.openxmlformats.org/officeDocument/2006/customXml" ds:itemID="{4F1E3FE0-81CA-2B4D-9B90-E23BB26773A2}">
   <ds:schemaRefs>
     <ds:schemaRef ds:uri="http://schemas.openxmlformats.org/officeDocument/2006/bibliography"/>
   </ds:schemaRefs>
@@ -25346,7 +25562,7 @@
 </file>
 
 <file path=customXml/itemProps19.xml><?xml version="1.0" encoding="utf-8"?>
-<ds:datastoreItem xmlns:ds="http://schemas.openxmlformats.org/officeDocument/2006/customXml" ds:itemID="{F287FE0C-FB88-4242-83EE-9569E01B8439}">
+<ds:datastoreItem xmlns:ds="http://schemas.openxmlformats.org/officeDocument/2006/customXml" ds:itemID="{767C920B-8C24-A94E-8BA1-8CFA9293C885}">
   <ds:schemaRefs>
     <ds:schemaRef ds:uri="http://schemas.openxmlformats.org/officeDocument/2006/bibliography"/>
   </ds:schemaRefs>
@@ -25354,6 +25570,62 @@
 </file>
 
 <file path=customXml/itemProps2.xml><?xml version="1.0" encoding="utf-8"?>
+<ds:datastoreItem xmlns:ds="http://schemas.openxmlformats.org/officeDocument/2006/customXml" ds:itemID="{0C0E8ABD-81E9-A14A-AB61-7A1F84940F69}">
+  <ds:schemaRefs>
+    <ds:schemaRef ds:uri="http://schemas.openxmlformats.org/officeDocument/2006/bibliography"/>
+  </ds:schemaRefs>
+</ds:datastoreItem>
+</file>
+
+<file path=customXml/itemProps20.xml><?xml version="1.0" encoding="utf-8"?>
+<ds:datastoreItem xmlns:ds="http://schemas.openxmlformats.org/officeDocument/2006/customXml" ds:itemID="{320C6A53-70F4-9247-8716-9C0193DB55CC}">
+  <ds:schemaRefs>
+    <ds:schemaRef ds:uri="http://schemas.openxmlformats.org/officeDocument/2006/bibliography"/>
+  </ds:schemaRefs>
+</ds:datastoreItem>
+</file>
+
+<file path=customXml/itemProps21.xml><?xml version="1.0" encoding="utf-8"?>
+<ds:datastoreItem xmlns:ds="http://schemas.openxmlformats.org/officeDocument/2006/customXml" ds:itemID="{A32CC8E9-858C-1F4B-B0F9-4BB51F37C0E7}">
+  <ds:schemaRefs>
+    <ds:schemaRef ds:uri="http://schemas.openxmlformats.org/officeDocument/2006/bibliography"/>
+  </ds:schemaRefs>
+</ds:datastoreItem>
+</file>
+
+<file path=customXml/itemProps22.xml><?xml version="1.0" encoding="utf-8"?>
+<ds:datastoreItem xmlns:ds="http://schemas.openxmlformats.org/officeDocument/2006/customXml" ds:itemID="{0CCFFE6C-4575-4F4C-B2AB-F9E7FFC21961}">
+  <ds:schemaRefs>
+    <ds:schemaRef ds:uri="http://schemas.openxmlformats.org/officeDocument/2006/bibliography"/>
+  </ds:schemaRefs>
+</ds:datastoreItem>
+</file>
+
+<file path=customXml/itemProps23.xml><?xml version="1.0" encoding="utf-8"?>
+<ds:datastoreItem xmlns:ds="http://schemas.openxmlformats.org/officeDocument/2006/customXml" ds:itemID="{A55046B5-B9C3-40B1-8726-AABF8DFA5165}">
+  <ds:schemaRefs>
+    <ds:schemaRef ds:uri="http://schemas.openxmlformats.org/officeDocument/2006/bibliography"/>
+  </ds:schemaRefs>
+</ds:datastoreItem>
+</file>
+
+<file path=customXml/itemProps24.xml><?xml version="1.0" encoding="utf-8"?>
+<ds:datastoreItem xmlns:ds="http://schemas.openxmlformats.org/officeDocument/2006/customXml" ds:itemID="{FC718546-0A18-FE4E-8D26-F7F5DE4D8CE0}">
+  <ds:schemaRefs>
+    <ds:schemaRef ds:uri="http://schemas.openxmlformats.org/officeDocument/2006/bibliography"/>
+  </ds:schemaRefs>
+</ds:datastoreItem>
+</file>
+
+<file path=customXml/itemProps25.xml><?xml version="1.0" encoding="utf-8"?>
+<ds:datastoreItem xmlns:ds="http://schemas.openxmlformats.org/officeDocument/2006/customXml" ds:itemID="{20BB5A4E-B781-294A-974E-E0D644C297C1}">
+  <ds:schemaRefs>
+    <ds:schemaRef ds:uri="http://schemas.openxmlformats.org/officeDocument/2006/bibliography"/>
+  </ds:schemaRefs>
+</ds:datastoreItem>
+</file>
+
+<file path=customXml/itemProps26.xml><?xml version="1.0" encoding="utf-8"?>
 <ds:datastoreItem xmlns:ds="http://schemas.openxmlformats.org/officeDocument/2006/customXml" ds:itemID="{D24C794E-8F28-1443-B76E-C73EC63D2240}">
   <ds:schemaRefs>
     <ds:schemaRef ds:uri="http://schemas.openxmlformats.org/officeDocument/2006/bibliography"/>
@@ -25361,64 +25633,8 @@
 </ds:datastoreItem>
 </file>
 
-<file path=customXml/itemProps20.xml><?xml version="1.0" encoding="utf-8"?>
-<ds:datastoreItem xmlns:ds="http://schemas.openxmlformats.org/officeDocument/2006/customXml" ds:itemID="{00434E3E-0E47-FF4C-9561-920C3E070EBA}">
-  <ds:schemaRefs>
-    <ds:schemaRef ds:uri="http://schemas.openxmlformats.org/officeDocument/2006/bibliography"/>
-  </ds:schemaRefs>
-</ds:datastoreItem>
-</file>
-
-<file path=customXml/itemProps21.xml><?xml version="1.0" encoding="utf-8"?>
-<ds:datastoreItem xmlns:ds="http://schemas.openxmlformats.org/officeDocument/2006/customXml" ds:itemID="{3E40DCD7-1DC1-0941-9558-4CE197624094}">
-  <ds:schemaRefs>
-    <ds:schemaRef ds:uri="http://schemas.openxmlformats.org/officeDocument/2006/bibliography"/>
-  </ds:schemaRefs>
-</ds:datastoreItem>
-</file>
-
-<file path=customXml/itemProps22.xml><?xml version="1.0" encoding="utf-8"?>
-<ds:datastoreItem xmlns:ds="http://schemas.openxmlformats.org/officeDocument/2006/customXml" ds:itemID="{4723284E-BBDD-814D-84B6-2791B137FF5A}">
-  <ds:schemaRefs>
-    <ds:schemaRef ds:uri="http://schemas.openxmlformats.org/officeDocument/2006/bibliography"/>
-  </ds:schemaRefs>
-</ds:datastoreItem>
-</file>
-
-<file path=customXml/itemProps23.xml><?xml version="1.0" encoding="utf-8"?>
-<ds:datastoreItem xmlns:ds="http://schemas.openxmlformats.org/officeDocument/2006/customXml" ds:itemID="{8641F1FB-61ED-9D4A-B6C7-18AD86CC1503}">
-  <ds:schemaRefs>
-    <ds:schemaRef ds:uri="http://schemas.openxmlformats.org/officeDocument/2006/bibliography"/>
-  </ds:schemaRefs>
-</ds:datastoreItem>
-</file>
-
-<file path=customXml/itemProps24.xml><?xml version="1.0" encoding="utf-8"?>
-<ds:datastoreItem xmlns:ds="http://schemas.openxmlformats.org/officeDocument/2006/customXml" ds:itemID="{D01827D3-FA4F-EF4A-B4E8-2435A46C900F}">
-  <ds:schemaRefs>
-    <ds:schemaRef ds:uri="http://schemas.openxmlformats.org/officeDocument/2006/bibliography"/>
-  </ds:schemaRefs>
-</ds:datastoreItem>
-</file>
-
-<file path=customXml/itemProps25.xml><?xml version="1.0" encoding="utf-8"?>
-<ds:datastoreItem xmlns:ds="http://schemas.openxmlformats.org/officeDocument/2006/customXml" ds:itemID="{FC42726E-146F-A447-B569-62B6D85104EA}">
-  <ds:schemaRefs>
-    <ds:schemaRef ds:uri="http://schemas.openxmlformats.org/officeDocument/2006/bibliography"/>
-  </ds:schemaRefs>
-</ds:datastoreItem>
-</file>
-
-<file path=customXml/itemProps26.xml><?xml version="1.0" encoding="utf-8"?>
-<ds:datastoreItem xmlns:ds="http://schemas.openxmlformats.org/officeDocument/2006/customXml" ds:itemID="{6D79D9F2-0F56-4E4D-AE80-15E88B71DD30}">
-  <ds:schemaRefs>
-    <ds:schemaRef ds:uri="http://schemas.openxmlformats.org/officeDocument/2006/bibliography"/>
-  </ds:schemaRefs>
-</ds:datastoreItem>
-</file>
-
 <file path=customXml/itemProps27.xml><?xml version="1.0" encoding="utf-8"?>
-<ds:datastoreItem xmlns:ds="http://schemas.openxmlformats.org/officeDocument/2006/customXml" ds:itemID="{9499A0EA-5B32-C34B-9F99-CD635AFE19EB}">
+<ds:datastoreItem xmlns:ds="http://schemas.openxmlformats.org/officeDocument/2006/customXml" ds:itemID="{0510A0D7-E5D6-0647-BD7B-3022AF153393}">
   <ds:schemaRefs>
     <ds:schemaRef ds:uri="http://schemas.openxmlformats.org/officeDocument/2006/bibliography"/>
   </ds:schemaRefs>
@@ -25426,7 +25642,7 @@
 </file>
 
 <file path=customXml/itemProps28.xml><?xml version="1.0" encoding="utf-8"?>
-<ds:datastoreItem xmlns:ds="http://schemas.openxmlformats.org/officeDocument/2006/customXml" ds:itemID="{4B04CCEE-ABBE-7C4B-B2F7-798FAF18A368}">
+<ds:datastoreItem xmlns:ds="http://schemas.openxmlformats.org/officeDocument/2006/customXml" ds:itemID="{CDC7C543-D9E5-2047-B9CD-CCA2255D8EF0}">
   <ds:schemaRefs>
     <ds:schemaRef ds:uri="http://schemas.openxmlformats.org/officeDocument/2006/bibliography"/>
   </ds:schemaRefs>
@@ -25434,7 +25650,7 @@
 </file>
 
 <file path=customXml/itemProps29.xml><?xml version="1.0" encoding="utf-8"?>
-<ds:datastoreItem xmlns:ds="http://schemas.openxmlformats.org/officeDocument/2006/customXml" ds:itemID="{0510A0D7-E5D6-0647-BD7B-3022AF153393}">
+<ds:datastoreItem xmlns:ds="http://schemas.openxmlformats.org/officeDocument/2006/customXml" ds:itemID="{50B4CBF1-9AB7-C24D-8260-AE3A3A155D3B}">
   <ds:schemaRefs>
     <ds:schemaRef ds:uri="http://schemas.openxmlformats.org/officeDocument/2006/bibliography"/>
   </ds:schemaRefs>
@@ -25450,6 +25666,318 @@
 </file>
 
 <file path=customXml/itemProps30.xml><?xml version="1.0" encoding="utf-8"?>
+<ds:datastoreItem xmlns:ds="http://schemas.openxmlformats.org/officeDocument/2006/customXml" ds:itemID="{75A8E149-57C8-4042-9F42-DA89DA769693}">
+  <ds:schemaRefs>
+    <ds:schemaRef ds:uri="http://schemas.openxmlformats.org/officeDocument/2006/bibliography"/>
+  </ds:schemaRefs>
+</ds:datastoreItem>
+</file>
+
+<file path=customXml/itemProps31.xml><?xml version="1.0" encoding="utf-8"?>
+<ds:datastoreItem xmlns:ds="http://schemas.openxmlformats.org/officeDocument/2006/customXml" ds:itemID="{22866D08-0588-4AA0-B6B9-993A58E8CED8}">
+  <ds:schemaRefs>
+    <ds:schemaRef ds:uri="http://schemas.openxmlformats.org/officeDocument/2006/bibliography"/>
+  </ds:schemaRefs>
+</ds:datastoreItem>
+</file>
+
+<file path=customXml/itemProps32.xml><?xml version="1.0" encoding="utf-8"?>
+<ds:datastoreItem xmlns:ds="http://schemas.openxmlformats.org/officeDocument/2006/customXml" ds:itemID="{271B047A-9C06-451D-82C9-192200010DFC}">
+  <ds:schemaRefs>
+    <ds:schemaRef ds:uri="http://schemas.openxmlformats.org/officeDocument/2006/bibliography"/>
+  </ds:schemaRefs>
+</ds:datastoreItem>
+</file>
+
+<file path=customXml/itemProps33.xml><?xml version="1.0" encoding="utf-8"?>
+<ds:datastoreItem xmlns:ds="http://schemas.openxmlformats.org/officeDocument/2006/customXml" ds:itemID="{E4C48459-A42A-45AC-AAB3-244D0A40C4F7}">
+  <ds:schemaRefs>
+    <ds:schemaRef ds:uri="http://schemas.openxmlformats.org/officeDocument/2006/bibliography"/>
+  </ds:schemaRefs>
+</ds:datastoreItem>
+</file>
+
+<file path=customXml/itemProps34.xml><?xml version="1.0" encoding="utf-8"?>
+<ds:datastoreItem xmlns:ds="http://schemas.openxmlformats.org/officeDocument/2006/customXml" ds:itemID="{052B77EE-4D43-4451-BEF7-219B3E08F86F}">
+  <ds:schemaRefs>
+    <ds:schemaRef ds:uri="http://schemas.openxmlformats.org/officeDocument/2006/bibliography"/>
+  </ds:schemaRefs>
+</ds:datastoreItem>
+</file>
+
+<file path=customXml/itemProps35.xml><?xml version="1.0" encoding="utf-8"?>
+<ds:datastoreItem xmlns:ds="http://schemas.openxmlformats.org/officeDocument/2006/customXml" ds:itemID="{DD739B93-DF8C-44DE-A42C-7434292FC946}">
+  <ds:schemaRefs>
+    <ds:schemaRef ds:uri="http://schemas.openxmlformats.org/officeDocument/2006/bibliography"/>
+  </ds:schemaRefs>
+</ds:datastoreItem>
+</file>
+
+<file path=customXml/itemProps36.xml><?xml version="1.0" encoding="utf-8"?>
+<ds:datastoreItem xmlns:ds="http://schemas.openxmlformats.org/officeDocument/2006/customXml" ds:itemID="{C57E8663-CF04-4BD7-8E64-DF24081E54B1}">
+  <ds:schemaRefs>
+    <ds:schemaRef ds:uri="http://schemas.openxmlformats.org/officeDocument/2006/bibliography"/>
+  </ds:schemaRefs>
+</ds:datastoreItem>
+</file>
+
+<file path=customXml/itemProps37.xml><?xml version="1.0" encoding="utf-8"?>
+<ds:datastoreItem xmlns:ds="http://schemas.openxmlformats.org/officeDocument/2006/customXml" ds:itemID="{41589FDF-3EFA-400C-925F-14CBB33CDB4B}">
+  <ds:schemaRefs>
+    <ds:schemaRef ds:uri="http://schemas.openxmlformats.org/officeDocument/2006/bibliography"/>
+  </ds:schemaRefs>
+</ds:datastoreItem>
+</file>
+
+<file path=customXml/itemProps38.xml><?xml version="1.0" encoding="utf-8"?>
+<ds:datastoreItem xmlns:ds="http://schemas.openxmlformats.org/officeDocument/2006/customXml" ds:itemID="{FD6967DD-3340-1640-A326-72590AA1D6A8}">
+  <ds:schemaRefs>
+    <ds:schemaRef ds:uri="http://schemas.openxmlformats.org/officeDocument/2006/bibliography"/>
+  </ds:schemaRefs>
+</ds:datastoreItem>
+</file>
+
+<file path=customXml/itemProps39.xml><?xml version="1.0" encoding="utf-8"?>
+<ds:datastoreItem xmlns:ds="http://schemas.openxmlformats.org/officeDocument/2006/customXml" ds:itemID="{FC42726E-146F-A447-B569-62B6D85104EA}">
+  <ds:schemaRefs>
+    <ds:schemaRef ds:uri="http://schemas.openxmlformats.org/officeDocument/2006/bibliography"/>
+  </ds:schemaRefs>
+</ds:datastoreItem>
+</file>
+
+<file path=customXml/itemProps4.xml><?xml version="1.0" encoding="utf-8"?>
+<ds:datastoreItem xmlns:ds="http://schemas.openxmlformats.org/officeDocument/2006/customXml" ds:itemID="{165EDB61-B6EF-134F-B392-A3B61C1421D6}">
+  <ds:schemaRefs>
+    <ds:schemaRef ds:uri="http://schemas.openxmlformats.org/officeDocument/2006/bibliography"/>
+  </ds:schemaRefs>
+</ds:datastoreItem>
+</file>
+
+<file path=customXml/itemProps40.xml><?xml version="1.0" encoding="utf-8"?>
+<ds:datastoreItem xmlns:ds="http://schemas.openxmlformats.org/officeDocument/2006/customXml" ds:itemID="{738D232D-CD51-B04C-A8A8-D5C427EE285F}">
+  <ds:schemaRefs>
+    <ds:schemaRef ds:uri="http://schemas.openxmlformats.org/officeDocument/2006/bibliography"/>
+  </ds:schemaRefs>
+</ds:datastoreItem>
+</file>
+
+<file path=customXml/itemProps41.xml><?xml version="1.0" encoding="utf-8"?>
+<ds:datastoreItem xmlns:ds="http://schemas.openxmlformats.org/officeDocument/2006/customXml" ds:itemID="{0A5486CF-9873-1D4C-8EA8-8ABCFE353C44}">
+  <ds:schemaRefs>
+    <ds:schemaRef ds:uri="http://schemas.openxmlformats.org/officeDocument/2006/bibliography"/>
+  </ds:schemaRefs>
+</ds:datastoreItem>
+</file>
+
+<file path=customXml/itemProps42.xml><?xml version="1.0" encoding="utf-8"?>
+<ds:datastoreItem xmlns:ds="http://schemas.openxmlformats.org/officeDocument/2006/customXml" ds:itemID="{4D63B3FC-6757-794F-9A0D-15F027C69FEB}">
+  <ds:schemaRefs>
+    <ds:schemaRef ds:uri="http://schemas.openxmlformats.org/officeDocument/2006/bibliography"/>
+  </ds:schemaRefs>
+</ds:datastoreItem>
+</file>
+
+<file path=customXml/itemProps43.xml><?xml version="1.0" encoding="utf-8"?>
+<ds:datastoreItem xmlns:ds="http://schemas.openxmlformats.org/officeDocument/2006/customXml" ds:itemID="{CE772B40-1B4C-204C-9BAB-02E005861C29}">
+  <ds:schemaRefs>
+    <ds:schemaRef ds:uri="http://schemas.openxmlformats.org/officeDocument/2006/bibliography"/>
+  </ds:schemaRefs>
+</ds:datastoreItem>
+</file>
+
+<file path=customXml/itemProps44.xml><?xml version="1.0" encoding="utf-8"?>
+<ds:datastoreItem xmlns:ds="http://schemas.openxmlformats.org/officeDocument/2006/customXml" ds:itemID="{144D6A21-7A52-9841-A135-6E611281563D}">
+  <ds:schemaRefs>
+    <ds:schemaRef ds:uri="http://schemas.openxmlformats.org/officeDocument/2006/bibliography"/>
+  </ds:schemaRefs>
+</ds:datastoreItem>
+</file>
+
+<file path=customXml/itemProps45.xml><?xml version="1.0" encoding="utf-8"?>
+<ds:datastoreItem xmlns:ds="http://schemas.openxmlformats.org/officeDocument/2006/customXml" ds:itemID="{00434E3E-0E47-FF4C-9561-920C3E070EBA}">
+  <ds:schemaRefs>
+    <ds:schemaRef ds:uri="http://schemas.openxmlformats.org/officeDocument/2006/bibliography"/>
+  </ds:schemaRefs>
+</ds:datastoreItem>
+</file>
+
+<file path=customXml/itemProps46.xml><?xml version="1.0" encoding="utf-8"?>
+<ds:datastoreItem xmlns:ds="http://schemas.openxmlformats.org/officeDocument/2006/customXml" ds:itemID="{4CC7E773-D227-C242-A0C7-AFE1289B0C16}">
+  <ds:schemaRefs>
+    <ds:schemaRef ds:uri="http://schemas.openxmlformats.org/officeDocument/2006/bibliography"/>
+  </ds:schemaRefs>
+</ds:datastoreItem>
+</file>
+
+<file path=customXml/itemProps47.xml><?xml version="1.0" encoding="utf-8"?>
+<ds:datastoreItem xmlns:ds="http://schemas.openxmlformats.org/officeDocument/2006/customXml" ds:itemID="{90EF17B3-0E31-C54F-A7F0-EEFAA296FAFE}">
+  <ds:schemaRefs>
+    <ds:schemaRef ds:uri="http://schemas.openxmlformats.org/officeDocument/2006/bibliography"/>
+  </ds:schemaRefs>
+</ds:datastoreItem>
+</file>
+
+<file path=customXml/itemProps48.xml><?xml version="1.0" encoding="utf-8"?>
+<ds:datastoreItem xmlns:ds="http://schemas.openxmlformats.org/officeDocument/2006/customXml" ds:itemID="{EE7C2115-FEF8-FE44-A869-0B13A9C472BD}">
+  <ds:schemaRefs>
+    <ds:schemaRef ds:uri="http://schemas.openxmlformats.org/officeDocument/2006/bibliography"/>
+  </ds:schemaRefs>
+</ds:datastoreItem>
+</file>
+
+<file path=customXml/itemProps49.xml><?xml version="1.0" encoding="utf-8"?>
+<ds:datastoreItem xmlns:ds="http://schemas.openxmlformats.org/officeDocument/2006/customXml" ds:itemID="{98D6839A-1648-1345-80DE-723D123EC706}">
+  <ds:schemaRefs>
+    <ds:schemaRef ds:uri="http://schemas.openxmlformats.org/officeDocument/2006/bibliography"/>
+  </ds:schemaRefs>
+</ds:datastoreItem>
+</file>
+
+<file path=customXml/itemProps5.xml><?xml version="1.0" encoding="utf-8"?>
+<ds:datastoreItem xmlns:ds="http://schemas.openxmlformats.org/officeDocument/2006/customXml" ds:itemID="{62E5328D-F32D-4642-BBD7-753033175322}">
+  <ds:schemaRefs>
+    <ds:schemaRef ds:uri="http://schemas.openxmlformats.org/officeDocument/2006/bibliography"/>
+  </ds:schemaRefs>
+</ds:datastoreItem>
+</file>
+
+<file path=customXml/itemProps50.xml><?xml version="1.0" encoding="utf-8"?>
+<ds:datastoreItem xmlns:ds="http://schemas.openxmlformats.org/officeDocument/2006/customXml" ds:itemID="{A777E523-1841-DF4A-8741-FF733B574D54}">
+  <ds:schemaRefs>
+    <ds:schemaRef ds:uri="http://schemas.openxmlformats.org/officeDocument/2006/bibliography"/>
+  </ds:schemaRefs>
+</ds:datastoreItem>
+</file>
+
+<file path=customXml/itemProps51.xml><?xml version="1.0" encoding="utf-8"?>
+<ds:datastoreItem xmlns:ds="http://schemas.openxmlformats.org/officeDocument/2006/customXml" ds:itemID="{8A7622A8-6938-4A7C-B662-4C2C2FE0DAE0}">
+  <ds:schemaRefs>
+    <ds:schemaRef ds:uri="http://schemas.openxmlformats.org/officeDocument/2006/bibliography"/>
+  </ds:schemaRefs>
+</ds:datastoreItem>
+</file>
+
+<file path=customXml/itemProps52.xml><?xml version="1.0" encoding="utf-8"?>
+<ds:datastoreItem xmlns:ds="http://schemas.openxmlformats.org/officeDocument/2006/customXml" ds:itemID="{A41F513F-F04F-F444-8706-3F5266E5333B}">
+  <ds:schemaRefs>
+    <ds:schemaRef ds:uri="http://schemas.openxmlformats.org/officeDocument/2006/bibliography"/>
+  </ds:schemaRefs>
+</ds:datastoreItem>
+</file>
+
+<file path=customXml/itemProps53.xml><?xml version="1.0" encoding="utf-8"?>
+<ds:datastoreItem xmlns:ds="http://schemas.openxmlformats.org/officeDocument/2006/customXml" ds:itemID="{6EEE72A9-107C-964E-B4CD-F71512428B8C}">
+  <ds:schemaRefs>
+    <ds:schemaRef ds:uri="http://schemas.openxmlformats.org/officeDocument/2006/bibliography"/>
+  </ds:schemaRefs>
+</ds:datastoreItem>
+</file>
+
+<file path=customXml/itemProps54.xml><?xml version="1.0" encoding="utf-8"?>
+<ds:datastoreItem xmlns:ds="http://schemas.openxmlformats.org/officeDocument/2006/customXml" ds:itemID="{8BA84F3B-4187-A841-8CB9-2E64CF4B2B88}">
+  <ds:schemaRefs>
+    <ds:schemaRef ds:uri="http://schemas.openxmlformats.org/officeDocument/2006/bibliography"/>
+  </ds:schemaRefs>
+</ds:datastoreItem>
+</file>
+
+<file path=customXml/itemProps55.xml><?xml version="1.0" encoding="utf-8"?>
+<ds:datastoreItem xmlns:ds="http://schemas.openxmlformats.org/officeDocument/2006/customXml" ds:itemID="{3BE22FFD-DD05-B346-BCBB-9F54D03C604D}">
+  <ds:schemaRefs>
+    <ds:schemaRef ds:uri="http://schemas.openxmlformats.org/officeDocument/2006/bibliography"/>
+  </ds:schemaRefs>
+</ds:datastoreItem>
+</file>
+
+<file path=customXml/itemProps56.xml><?xml version="1.0" encoding="utf-8"?>
+<ds:datastoreItem xmlns:ds="http://schemas.openxmlformats.org/officeDocument/2006/customXml" ds:itemID="{3390A955-6B2E-4F4A-9EA8-7FFA313262F2}">
+  <ds:schemaRefs>
+    <ds:schemaRef ds:uri="http://schemas.openxmlformats.org/officeDocument/2006/bibliography"/>
+  </ds:schemaRefs>
+</ds:datastoreItem>
+</file>
+
+<file path=customXml/itemProps57.xml><?xml version="1.0" encoding="utf-8"?>
+<ds:datastoreItem xmlns:ds="http://schemas.openxmlformats.org/officeDocument/2006/customXml" ds:itemID="{54421358-ECFB-924B-ADC8-FC72139E117D}">
+  <ds:schemaRefs>
+    <ds:schemaRef ds:uri="http://schemas.openxmlformats.org/officeDocument/2006/bibliography"/>
+  </ds:schemaRefs>
+</ds:datastoreItem>
+</file>
+
+<file path=customXml/itemProps58.xml><?xml version="1.0" encoding="utf-8"?>
+<ds:datastoreItem xmlns:ds="http://schemas.openxmlformats.org/officeDocument/2006/customXml" ds:itemID="{D01827D3-FA4F-EF4A-B4E8-2435A46C900F}">
+  <ds:schemaRefs>
+    <ds:schemaRef ds:uri="http://schemas.openxmlformats.org/officeDocument/2006/bibliography"/>
+  </ds:schemaRefs>
+</ds:datastoreItem>
+</file>
+
+<file path=customXml/itemProps59.xml><?xml version="1.0" encoding="utf-8"?>
+<ds:datastoreItem xmlns:ds="http://schemas.openxmlformats.org/officeDocument/2006/customXml" ds:itemID="{F0FF0E85-A954-2549-93B8-43DFDD587785}">
+  <ds:schemaRefs>
+    <ds:schemaRef ds:uri="http://schemas.openxmlformats.org/officeDocument/2006/bibliography"/>
+  </ds:schemaRefs>
+</ds:datastoreItem>
+</file>
+
+<file path=customXml/itemProps6.xml><?xml version="1.0" encoding="utf-8"?>
+<ds:datastoreItem xmlns:ds="http://schemas.openxmlformats.org/officeDocument/2006/customXml" ds:itemID="{E012A132-6D8F-8B43-886D-2378E15F5058}">
+  <ds:schemaRefs>
+    <ds:schemaRef ds:uri="http://schemas.openxmlformats.org/officeDocument/2006/bibliography"/>
+  </ds:schemaRefs>
+</ds:datastoreItem>
+</file>
+
+<file path=customXml/itemProps60.xml><?xml version="1.0" encoding="utf-8"?>
+<ds:datastoreItem xmlns:ds="http://schemas.openxmlformats.org/officeDocument/2006/customXml" ds:itemID="{BD23057A-7185-419B-BC46-6193FDFFA01C}">
+  <ds:schemaRefs>
+    <ds:schemaRef ds:uri="http://schemas.openxmlformats.org/officeDocument/2006/bibliography"/>
+  </ds:schemaRefs>
+</ds:datastoreItem>
+</file>
+
+<file path=customXml/itemProps61.xml><?xml version="1.0" encoding="utf-8"?>
+<ds:datastoreItem xmlns:ds="http://schemas.openxmlformats.org/officeDocument/2006/customXml" ds:itemID="{860715A3-F1D3-41D0-8A4A-3D9EEB35C92B}">
+  <ds:schemaRefs>
+    <ds:schemaRef ds:uri="http://schemas.openxmlformats.org/officeDocument/2006/bibliography"/>
+  </ds:schemaRefs>
+</ds:datastoreItem>
+</file>
+
+<file path=customXml/itemProps62.xml><?xml version="1.0" encoding="utf-8"?>
+<ds:datastoreItem xmlns:ds="http://schemas.openxmlformats.org/officeDocument/2006/customXml" ds:itemID="{A3954437-BFB7-4442-A325-32936B27F2F3}">
+  <ds:schemaRefs>
+    <ds:schemaRef ds:uri="http://schemas.openxmlformats.org/officeDocument/2006/bibliography"/>
+  </ds:schemaRefs>
+</ds:datastoreItem>
+</file>
+
+<file path=customXml/itemProps63.xml><?xml version="1.0" encoding="utf-8"?>
+<ds:datastoreItem xmlns:ds="http://schemas.openxmlformats.org/officeDocument/2006/customXml" ds:itemID="{D4A38C7B-9D26-3A4F-96D0-882171928754}">
+  <ds:schemaRefs>
+    <ds:schemaRef ds:uri="http://schemas.openxmlformats.org/officeDocument/2006/bibliography"/>
+  </ds:schemaRefs>
+</ds:datastoreItem>
+</file>
+
+<file path=customXml/itemProps64.xml><?xml version="1.0" encoding="utf-8"?>
+<ds:datastoreItem xmlns:ds="http://schemas.openxmlformats.org/officeDocument/2006/customXml" ds:itemID="{F287FE0C-FB88-4242-83EE-9569E01B8439}">
+  <ds:schemaRefs>
+    <ds:schemaRef ds:uri="http://schemas.openxmlformats.org/officeDocument/2006/bibliography"/>
+  </ds:schemaRefs>
+</ds:datastoreItem>
+</file>
+
+<file path=customXml/itemProps65.xml><?xml version="1.0" encoding="utf-8"?>
+<ds:datastoreItem xmlns:ds="http://schemas.openxmlformats.org/officeDocument/2006/customXml" ds:itemID="{9CEB0998-0E76-A348-B9A5-542BF7BD6F23}">
+  <ds:schemaRefs>
+    <ds:schemaRef ds:uri="http://schemas.openxmlformats.org/officeDocument/2006/bibliography"/>
+  </ds:schemaRefs>
+</ds:datastoreItem>
+</file>
+
+<file path=customXml/itemProps66.xml><?xml version="1.0" encoding="utf-8"?>
 <ds:datastoreItem xmlns:ds="http://schemas.openxmlformats.org/officeDocument/2006/customXml" ds:itemID="{90276FB1-3065-9A40-88B0-12B264902D6A}">
   <ds:schemaRefs>
     <ds:schemaRef ds:uri="http://schemas.openxmlformats.org/officeDocument/2006/bibliography"/>
@@ -25457,39 +25985,7 @@
 </ds:datastoreItem>
 </file>
 
-<file path=customXml/itemProps31.xml><?xml version="1.0" encoding="utf-8"?>
-<ds:datastoreItem xmlns:ds="http://schemas.openxmlformats.org/officeDocument/2006/customXml" ds:itemID="{4F1E3FE0-81CA-2B4D-9B90-E23BB26773A2}">
-  <ds:schemaRefs>
-    <ds:schemaRef ds:uri="http://schemas.openxmlformats.org/officeDocument/2006/bibliography"/>
-  </ds:schemaRefs>
-</ds:datastoreItem>
-</file>
-
-<file path=customXml/itemProps32.xml><?xml version="1.0" encoding="utf-8"?>
-<ds:datastoreItem xmlns:ds="http://schemas.openxmlformats.org/officeDocument/2006/customXml" ds:itemID="{1A6E2BED-0FCE-9443-9252-22BCC2520DAF}">
-  <ds:schemaRefs>
-    <ds:schemaRef ds:uri="http://schemas.openxmlformats.org/officeDocument/2006/bibliography"/>
-  </ds:schemaRefs>
-</ds:datastoreItem>
-</file>
-
-<file path=customXml/itemProps33.xml><?xml version="1.0" encoding="utf-8"?>
-<ds:datastoreItem xmlns:ds="http://schemas.openxmlformats.org/officeDocument/2006/customXml" ds:itemID="{E012A132-6D8F-8B43-886D-2378E15F5058}">
-  <ds:schemaRefs>
-    <ds:schemaRef ds:uri="http://schemas.openxmlformats.org/officeDocument/2006/bibliography"/>
-  </ds:schemaRefs>
-</ds:datastoreItem>
-</file>
-
-<file path=customXml/itemProps34.xml><?xml version="1.0" encoding="utf-8"?>
-<ds:datastoreItem xmlns:ds="http://schemas.openxmlformats.org/officeDocument/2006/customXml" ds:itemID="{320C6A53-70F4-9247-8716-9C0193DB55CC}">
-  <ds:schemaRefs>
-    <ds:schemaRef ds:uri="http://schemas.openxmlformats.org/officeDocument/2006/bibliography"/>
-  </ds:schemaRefs>
-</ds:datastoreItem>
-</file>
-
-<file path=customXml/itemProps35.xml><?xml version="1.0" encoding="utf-8"?>
+<file path=customXml/itemProps67.xml><?xml version="1.0" encoding="utf-8"?>
 <ds:datastoreItem xmlns:ds="http://schemas.openxmlformats.org/officeDocument/2006/customXml" ds:itemID="{2014171A-0E73-5347-BF72-622991476293}">
   <ds:schemaRefs>
     <ds:schemaRef ds:uri="http://schemas.openxmlformats.org/officeDocument/2006/bibliography"/>
@@ -25497,23 +25993,23 @@
 </ds:datastoreItem>
 </file>
 
-<file path=customXml/itemProps36.xml><?xml version="1.0" encoding="utf-8"?>
-<ds:datastoreItem xmlns:ds="http://schemas.openxmlformats.org/officeDocument/2006/customXml" ds:itemID="{E0AB554E-B700-8941-ACB8-259AB6519AF9}">
+<file path=customXml/itemProps68.xml><?xml version="1.0" encoding="utf-8"?>
+<ds:datastoreItem xmlns:ds="http://schemas.openxmlformats.org/officeDocument/2006/customXml" ds:itemID="{F5B54314-C299-472F-8C02-408C0A44E41E}">
   <ds:schemaRefs>
     <ds:schemaRef ds:uri="http://schemas.openxmlformats.org/officeDocument/2006/bibliography"/>
   </ds:schemaRefs>
 </ds:datastoreItem>
 </file>
 
-<file path=customXml/itemProps37.xml><?xml version="1.0" encoding="utf-8"?>
-<ds:datastoreItem xmlns:ds="http://schemas.openxmlformats.org/officeDocument/2006/customXml" ds:itemID="{D110B385-27A7-2248-B74F-F03A5C6FCEC5}">
+<file path=customXml/itemProps69.xml><?xml version="1.0" encoding="utf-8"?>
+<ds:datastoreItem xmlns:ds="http://schemas.openxmlformats.org/officeDocument/2006/customXml" ds:itemID="{1EA0F68C-1C9C-4E4E-B999-0402B510ABEE}">
   <ds:schemaRefs>
     <ds:schemaRef ds:uri="http://schemas.openxmlformats.org/officeDocument/2006/bibliography"/>
   </ds:schemaRefs>
 </ds:datastoreItem>
 </file>
 
-<file path=customXml/itemProps38.xml><?xml version="1.0" encoding="utf-8"?>
+<file path=customXml/itemProps7.xml><?xml version="1.0" encoding="utf-8"?>
 <ds:datastoreItem xmlns:ds="http://schemas.openxmlformats.org/officeDocument/2006/customXml" ds:itemID="{85845BBF-E2A5-B840-B424-6866977000F1}">
   <ds:schemaRefs>
     <ds:schemaRef ds:uri="http://schemas.openxmlformats.org/officeDocument/2006/bibliography"/>
@@ -25521,288 +26017,8 @@
 </ds:datastoreItem>
 </file>
 
-<file path=customXml/itemProps39.xml><?xml version="1.0" encoding="utf-8"?>
-<ds:datastoreItem xmlns:ds="http://schemas.openxmlformats.org/officeDocument/2006/customXml" ds:itemID="{767C920B-8C24-A94E-8BA1-8CFA9293C885}">
-  <ds:schemaRefs>
-    <ds:schemaRef ds:uri="http://schemas.openxmlformats.org/officeDocument/2006/bibliography"/>
-  </ds:schemaRefs>
-</ds:datastoreItem>
-</file>
-
-<file path=customXml/itemProps4.xml><?xml version="1.0" encoding="utf-8"?>
-<ds:datastoreItem xmlns:ds="http://schemas.openxmlformats.org/officeDocument/2006/customXml" ds:itemID="{3BE22FFD-DD05-B346-BCBB-9F54D03C604D}">
-  <ds:schemaRefs>
-    <ds:schemaRef ds:uri="http://schemas.openxmlformats.org/officeDocument/2006/bibliography"/>
-  </ds:schemaRefs>
-</ds:datastoreItem>
-</file>
-
-<file path=customXml/itemProps40.xml><?xml version="1.0" encoding="utf-8"?>
-<ds:datastoreItem xmlns:ds="http://schemas.openxmlformats.org/officeDocument/2006/customXml" ds:itemID="{F0FF0E85-A954-2549-93B8-43DFDD587785}">
-  <ds:schemaRefs>
-    <ds:schemaRef ds:uri="http://schemas.openxmlformats.org/officeDocument/2006/bibliography"/>
-  </ds:schemaRefs>
-</ds:datastoreItem>
-</file>
-
-<file path=customXml/itemProps41.xml><?xml version="1.0" encoding="utf-8"?>
-<ds:datastoreItem xmlns:ds="http://schemas.openxmlformats.org/officeDocument/2006/customXml" ds:itemID="{4CC7E773-D227-C242-A0C7-AFE1289B0C16}">
-  <ds:schemaRefs>
-    <ds:schemaRef ds:uri="http://schemas.openxmlformats.org/officeDocument/2006/bibliography"/>
-  </ds:schemaRefs>
-</ds:datastoreItem>
-</file>
-
-<file path=customXml/itemProps42.xml><?xml version="1.0" encoding="utf-8"?>
-<ds:datastoreItem xmlns:ds="http://schemas.openxmlformats.org/officeDocument/2006/customXml" ds:itemID="{0CA2FA6E-FB56-3045-BC1D-7B57E2DB2707}">
-  <ds:schemaRefs>
-    <ds:schemaRef ds:uri="http://schemas.openxmlformats.org/officeDocument/2006/bibliography"/>
-  </ds:schemaRefs>
-</ds:datastoreItem>
-</file>
-
-<file path=customXml/itemProps43.xml><?xml version="1.0" encoding="utf-8"?>
-<ds:datastoreItem xmlns:ds="http://schemas.openxmlformats.org/officeDocument/2006/customXml" ds:itemID="{5A23980F-7ED1-D746-B526-20323E267F1E}">
-  <ds:schemaRefs>
-    <ds:schemaRef ds:uri="http://schemas.openxmlformats.org/officeDocument/2006/bibliography"/>
-  </ds:schemaRefs>
-</ds:datastoreItem>
-</file>
-
-<file path=customXml/itemProps44.xml><?xml version="1.0" encoding="utf-8"?>
-<ds:datastoreItem xmlns:ds="http://schemas.openxmlformats.org/officeDocument/2006/customXml" ds:itemID="{8A7622A8-6938-4A7C-B662-4C2C2FE0DAE0}">
-  <ds:schemaRefs>
-    <ds:schemaRef ds:uri="http://schemas.openxmlformats.org/officeDocument/2006/bibliography"/>
-  </ds:schemaRefs>
-</ds:datastoreItem>
-</file>
-
-<file path=customXml/itemProps45.xml><?xml version="1.0" encoding="utf-8"?>
-<ds:datastoreItem xmlns:ds="http://schemas.openxmlformats.org/officeDocument/2006/customXml" ds:itemID="{BD23057A-7185-419B-BC46-6193FDFFA01C}">
-  <ds:schemaRefs>
-    <ds:schemaRef ds:uri="http://schemas.openxmlformats.org/officeDocument/2006/bibliography"/>
-  </ds:schemaRefs>
-</ds:datastoreItem>
-</file>
-
-<file path=customXml/itemProps46.xml><?xml version="1.0" encoding="utf-8"?>
-<ds:datastoreItem xmlns:ds="http://schemas.openxmlformats.org/officeDocument/2006/customXml" ds:itemID="{738D232D-CD51-B04C-A8A8-D5C427EE285F}">
-  <ds:schemaRefs>
-    <ds:schemaRef ds:uri="http://schemas.openxmlformats.org/officeDocument/2006/bibliography"/>
-  </ds:schemaRefs>
-</ds:datastoreItem>
-</file>
-
-<file path=customXml/itemProps47.xml><?xml version="1.0" encoding="utf-8"?>
-<ds:datastoreItem xmlns:ds="http://schemas.openxmlformats.org/officeDocument/2006/customXml" ds:itemID="{3B8BF0E5-91ED-C447-822D-CB9B5FAF03FF}">
-  <ds:schemaRefs>
-    <ds:schemaRef ds:uri="http://schemas.openxmlformats.org/officeDocument/2006/bibliography"/>
-  </ds:schemaRefs>
-</ds:datastoreItem>
-</file>
-
-<file path=customXml/itemProps48.xml><?xml version="1.0" encoding="utf-8"?>
-<ds:datastoreItem xmlns:ds="http://schemas.openxmlformats.org/officeDocument/2006/customXml" ds:itemID="{F1E58304-ACDD-C140-8C72-DFD4FD7E8747}">
-  <ds:schemaRefs>
-    <ds:schemaRef ds:uri="http://schemas.openxmlformats.org/officeDocument/2006/bibliography"/>
-  </ds:schemaRefs>
-</ds:datastoreItem>
-</file>
-
-<file path=customXml/itemProps49.xml><?xml version="1.0" encoding="utf-8"?>
-<ds:datastoreItem xmlns:ds="http://schemas.openxmlformats.org/officeDocument/2006/customXml" ds:itemID="{423FDB19-09DF-D94E-9E68-FF3EF0E438E2}">
-  <ds:schemaRefs>
-    <ds:schemaRef ds:uri="http://schemas.openxmlformats.org/officeDocument/2006/bibliography"/>
-  </ds:schemaRefs>
-</ds:datastoreItem>
-</file>
-
-<file path=customXml/itemProps5.xml><?xml version="1.0" encoding="utf-8"?>
-<ds:datastoreItem xmlns:ds="http://schemas.openxmlformats.org/officeDocument/2006/customXml" ds:itemID="{7A7CA199-4EE1-9546-987D-36E40225F765}">
-  <ds:schemaRefs>
-    <ds:schemaRef ds:uri="http://schemas.openxmlformats.org/officeDocument/2006/bibliography"/>
-  </ds:schemaRefs>
-</ds:datastoreItem>
-</file>
-
-<file path=customXml/itemProps50.xml><?xml version="1.0" encoding="utf-8"?>
-<ds:datastoreItem xmlns:ds="http://schemas.openxmlformats.org/officeDocument/2006/customXml" ds:itemID="{A32CC8E9-858C-1F4B-B0F9-4BB51F37C0E7}">
-  <ds:schemaRefs>
-    <ds:schemaRef ds:uri="http://schemas.openxmlformats.org/officeDocument/2006/bibliography"/>
-  </ds:schemaRefs>
-</ds:datastoreItem>
-</file>
-
-<file path=customXml/itemProps51.xml><?xml version="1.0" encoding="utf-8"?>
-<ds:datastoreItem xmlns:ds="http://schemas.openxmlformats.org/officeDocument/2006/customXml" ds:itemID="{6AA6B784-5A5B-334E-A163-5664282C2BCC}">
-  <ds:schemaRefs>
-    <ds:schemaRef ds:uri="http://schemas.openxmlformats.org/officeDocument/2006/bibliography"/>
-  </ds:schemaRefs>
-</ds:datastoreItem>
-</file>
-
-<file path=customXml/itemProps52.xml><?xml version="1.0" encoding="utf-8"?>
-<ds:datastoreItem xmlns:ds="http://schemas.openxmlformats.org/officeDocument/2006/customXml" ds:itemID="{EE7C2115-FEF8-FE44-A869-0B13A9C472BD}">
-  <ds:schemaRefs>
-    <ds:schemaRef ds:uri="http://schemas.openxmlformats.org/officeDocument/2006/bibliography"/>
-  </ds:schemaRefs>
-</ds:datastoreItem>
-</file>
-
-<file path=customXml/itemProps53.xml><?xml version="1.0" encoding="utf-8"?>
-<ds:datastoreItem xmlns:ds="http://schemas.openxmlformats.org/officeDocument/2006/customXml" ds:itemID="{6C5DDC08-275A-434D-9265-51562192582D}">
-  <ds:schemaRefs>
-    <ds:schemaRef ds:uri="http://schemas.openxmlformats.org/officeDocument/2006/bibliography"/>
-  </ds:schemaRefs>
-</ds:datastoreItem>
-</file>
-
-<file path=customXml/itemProps54.xml><?xml version="1.0" encoding="utf-8"?>
-<ds:datastoreItem xmlns:ds="http://schemas.openxmlformats.org/officeDocument/2006/customXml" ds:itemID="{4D63B3FC-6757-794F-9A0D-15F027C69FEB}">
-  <ds:schemaRefs>
-    <ds:schemaRef ds:uri="http://schemas.openxmlformats.org/officeDocument/2006/bibliography"/>
-  </ds:schemaRefs>
-</ds:datastoreItem>
-</file>
-
-<file path=customXml/itemProps55.xml><?xml version="1.0" encoding="utf-8"?>
-<ds:datastoreItem xmlns:ds="http://schemas.openxmlformats.org/officeDocument/2006/customXml" ds:itemID="{0CCFFE6C-4575-4F4C-B2AB-F9E7FFC21961}">
-  <ds:schemaRefs>
-    <ds:schemaRef ds:uri="http://schemas.openxmlformats.org/officeDocument/2006/bibliography"/>
-  </ds:schemaRefs>
-</ds:datastoreItem>
-</file>
-
-<file path=customXml/itemProps56.xml><?xml version="1.0" encoding="utf-8"?>
-<ds:datastoreItem xmlns:ds="http://schemas.openxmlformats.org/officeDocument/2006/customXml" ds:itemID="{CDC7C543-D9E5-2047-B9CD-CCA2255D8EF0}">
-  <ds:schemaRefs>
-    <ds:schemaRef ds:uri="http://schemas.openxmlformats.org/officeDocument/2006/bibliography"/>
-  </ds:schemaRefs>
-</ds:datastoreItem>
-</file>
-
-<file path=customXml/itemProps57.xml><?xml version="1.0" encoding="utf-8"?>
-<ds:datastoreItem xmlns:ds="http://schemas.openxmlformats.org/officeDocument/2006/customXml" ds:itemID="{77533059-85FE-A343-B589-660BCC0BF725}">
-  <ds:schemaRefs>
-    <ds:schemaRef ds:uri="http://schemas.openxmlformats.org/officeDocument/2006/bibliography"/>
-  </ds:schemaRefs>
-</ds:datastoreItem>
-</file>
-
-<file path=customXml/itemProps58.xml><?xml version="1.0" encoding="utf-8"?>
-<ds:datastoreItem xmlns:ds="http://schemas.openxmlformats.org/officeDocument/2006/customXml" ds:itemID="{9BC2A45D-3755-8D47-AB54-BA1A0EDFECC2}">
-  <ds:schemaRefs>
-    <ds:schemaRef ds:uri="http://schemas.openxmlformats.org/officeDocument/2006/bibliography"/>
-  </ds:schemaRefs>
-</ds:datastoreItem>
-</file>
-
-<file path=customXml/itemProps59.xml><?xml version="1.0" encoding="utf-8"?>
-<ds:datastoreItem xmlns:ds="http://schemas.openxmlformats.org/officeDocument/2006/customXml" ds:itemID="{FD6967DD-3340-1640-A326-72590AA1D6A8}">
-  <ds:schemaRefs>
-    <ds:schemaRef ds:uri="http://schemas.openxmlformats.org/officeDocument/2006/bibliography"/>
-  </ds:schemaRefs>
-</ds:datastoreItem>
-</file>
-
-<file path=customXml/itemProps6.xml><?xml version="1.0" encoding="utf-8"?>
-<ds:datastoreItem xmlns:ds="http://schemas.openxmlformats.org/officeDocument/2006/customXml" ds:itemID="{5B713A31-CD76-BB48-B62E-C9DCF17E3FE0}">
-  <ds:schemaRefs>
-    <ds:schemaRef ds:uri="http://schemas.openxmlformats.org/officeDocument/2006/bibliography"/>
-  </ds:schemaRefs>
-</ds:datastoreItem>
-</file>
-
-<file path=customXml/itemProps60.xml><?xml version="1.0" encoding="utf-8"?>
-<ds:datastoreItem xmlns:ds="http://schemas.openxmlformats.org/officeDocument/2006/customXml" ds:itemID="{A41F513F-F04F-F444-8706-3F5266E5333B}">
-  <ds:schemaRefs>
-    <ds:schemaRef ds:uri="http://schemas.openxmlformats.org/officeDocument/2006/bibliography"/>
-  </ds:schemaRefs>
-</ds:datastoreItem>
-</file>
-
-<file path=customXml/itemProps61.xml><?xml version="1.0" encoding="utf-8"?>
-<ds:datastoreItem xmlns:ds="http://schemas.openxmlformats.org/officeDocument/2006/customXml" ds:itemID="{A3954437-BFB7-4442-A325-32936B27F2F3}">
-  <ds:schemaRefs>
-    <ds:schemaRef ds:uri="http://schemas.openxmlformats.org/officeDocument/2006/bibliography"/>
-  </ds:schemaRefs>
-</ds:datastoreItem>
-</file>
-
-<file path=customXml/itemProps62.xml><?xml version="1.0" encoding="utf-8"?>
-<ds:datastoreItem xmlns:ds="http://schemas.openxmlformats.org/officeDocument/2006/customXml" ds:itemID="{90EF17B3-0E31-C54F-A7F0-EEFAA296FAFE}">
-  <ds:schemaRefs>
-    <ds:schemaRef ds:uri="http://schemas.openxmlformats.org/officeDocument/2006/bibliography"/>
-  </ds:schemaRefs>
-</ds:datastoreItem>
-</file>
-
-<file path=customXml/itemProps63.xml><?xml version="1.0" encoding="utf-8"?>
-<ds:datastoreItem xmlns:ds="http://schemas.openxmlformats.org/officeDocument/2006/customXml" ds:itemID="{1434F25F-A70B-8F4A-B8CF-15DCFE93A53D}">
-  <ds:schemaRefs>
-    <ds:schemaRef ds:uri="http://schemas.openxmlformats.org/officeDocument/2006/bibliography"/>
-  </ds:schemaRefs>
-</ds:datastoreItem>
-</file>
-
-<file path=customXml/itemProps64.xml><?xml version="1.0" encoding="utf-8"?>
-<ds:datastoreItem xmlns:ds="http://schemas.openxmlformats.org/officeDocument/2006/customXml" ds:itemID="{6831BA22-3FB3-6B45-841A-3972795BB84C}">
-  <ds:schemaRefs>
-    <ds:schemaRef ds:uri="http://schemas.openxmlformats.org/officeDocument/2006/bibliography"/>
-  </ds:schemaRefs>
-</ds:datastoreItem>
-</file>
-
-<file path=customXml/itemProps65.xml><?xml version="1.0" encoding="utf-8"?>
-<ds:datastoreItem xmlns:ds="http://schemas.openxmlformats.org/officeDocument/2006/customXml" ds:itemID="{6EEE72A9-107C-964E-B4CD-F71512428B8C}">
-  <ds:schemaRefs>
-    <ds:schemaRef ds:uri="http://schemas.openxmlformats.org/officeDocument/2006/bibliography"/>
-  </ds:schemaRefs>
-</ds:datastoreItem>
-</file>
-
-<file path=customXml/itemProps66.xml><?xml version="1.0" encoding="utf-8"?>
-<ds:datastoreItem xmlns:ds="http://schemas.openxmlformats.org/officeDocument/2006/customXml" ds:itemID="{860715A3-F1D3-41D0-8A4A-3D9EEB35C92B}">
-  <ds:schemaRefs>
-    <ds:schemaRef ds:uri="http://schemas.openxmlformats.org/officeDocument/2006/bibliography"/>
-  </ds:schemaRefs>
-</ds:datastoreItem>
-</file>
-
-<file path=customXml/itemProps67.xml><?xml version="1.0" encoding="utf-8"?>
-<ds:datastoreItem xmlns:ds="http://schemas.openxmlformats.org/officeDocument/2006/customXml" ds:itemID="{0A5486CF-9873-1D4C-8EA8-8ABCFE353C44}">
-  <ds:schemaRefs>
-    <ds:schemaRef ds:uri="http://schemas.openxmlformats.org/officeDocument/2006/bibliography"/>
-  </ds:schemaRefs>
-</ds:datastoreItem>
-</file>
-
-<file path=customXml/itemProps68.xml><?xml version="1.0" encoding="utf-8"?>
-<ds:datastoreItem xmlns:ds="http://schemas.openxmlformats.org/officeDocument/2006/customXml" ds:itemID="{04A4DDB6-FEC7-2D47-85F3-590BD085C0B3}">
-  <ds:schemaRefs>
-    <ds:schemaRef ds:uri="http://schemas.openxmlformats.org/officeDocument/2006/bibliography"/>
-  </ds:schemaRefs>
-</ds:datastoreItem>
-</file>
-
-<file path=customXml/itemProps69.xml><?xml version="1.0" encoding="utf-8"?>
-<ds:datastoreItem xmlns:ds="http://schemas.openxmlformats.org/officeDocument/2006/customXml" ds:itemID="{733B797F-739B-5540-9357-01B2A054604E}">
-  <ds:schemaRefs>
-    <ds:schemaRef ds:uri="http://schemas.openxmlformats.org/officeDocument/2006/bibliography"/>
-  </ds:schemaRefs>
-</ds:datastoreItem>
-</file>
-
-<file path=customXml/itemProps7.xml><?xml version="1.0" encoding="utf-8"?>
-<ds:datastoreItem xmlns:ds="http://schemas.openxmlformats.org/officeDocument/2006/customXml" ds:itemID="{FC718546-0A18-FE4E-8D26-F7F5DE4D8CE0}">
-  <ds:schemaRefs>
-    <ds:schemaRef ds:uri="http://schemas.openxmlformats.org/officeDocument/2006/bibliography"/>
-  </ds:schemaRefs>
-</ds:datastoreItem>
-</file>
-
 <file path=customXml/itemProps70.xml><?xml version="1.0" encoding="utf-8"?>
-<ds:datastoreItem xmlns:ds="http://schemas.openxmlformats.org/officeDocument/2006/customXml" ds:itemID="{CE772B40-1B4C-204C-9BAB-02E005861C29}">
+<ds:datastoreItem xmlns:ds="http://schemas.openxmlformats.org/officeDocument/2006/customXml" ds:itemID="{A36851E9-DF4F-4982-B5D1-751E5734A54A}">
   <ds:schemaRefs>
     <ds:schemaRef ds:uri="http://schemas.openxmlformats.org/officeDocument/2006/bibliography"/>
   </ds:schemaRefs>
@@ -25810,7 +26026,7 @@
 </file>
 
 <file path=customXml/itemProps71.xml><?xml version="1.0" encoding="utf-8"?>
-<ds:datastoreItem xmlns:ds="http://schemas.openxmlformats.org/officeDocument/2006/customXml" ds:itemID="{20BB5A4E-B781-294A-974E-E0D644C297C1}">
+<ds:datastoreItem xmlns:ds="http://schemas.openxmlformats.org/officeDocument/2006/customXml" ds:itemID="{B8D87103-90DC-D749-86D6-1DD6AB7BBA09}">
   <ds:schemaRefs>
     <ds:schemaRef ds:uri="http://schemas.openxmlformats.org/officeDocument/2006/bibliography"/>
   </ds:schemaRefs>
@@ -25818,7 +26034,7 @@
 </file>
 
 <file path=customXml/itemProps72.xml><?xml version="1.0" encoding="utf-8"?>
-<ds:datastoreItem xmlns:ds="http://schemas.openxmlformats.org/officeDocument/2006/customXml" ds:itemID="{7B24BE02-27DD-3345-93DA-591217912B12}">
+<ds:datastoreItem xmlns:ds="http://schemas.openxmlformats.org/officeDocument/2006/customXml" ds:itemID="{249D2A87-813A-2E42-B62B-AC39973131E7}">
   <ds:schemaRefs>
     <ds:schemaRef ds:uri="http://schemas.openxmlformats.org/officeDocument/2006/bibliography"/>
   </ds:schemaRefs>
@@ -25826,7 +26042,7 @@
 </file>
 
 <file path=customXml/itemProps73.xml><?xml version="1.0" encoding="utf-8"?>
-<ds:datastoreItem xmlns:ds="http://schemas.openxmlformats.org/officeDocument/2006/customXml" ds:itemID="{98D6839A-1648-1345-80DE-723D123EC706}">
+<ds:datastoreItem xmlns:ds="http://schemas.openxmlformats.org/officeDocument/2006/customXml" ds:itemID="{CC50391E-8200-F34A-8A26-19CA4159E2FE}">
   <ds:schemaRefs>
     <ds:schemaRef ds:uri="http://schemas.openxmlformats.org/officeDocument/2006/bibliography"/>
   </ds:schemaRefs>
@@ -25834,7 +26050,7 @@
 </file>
 
 <file path=customXml/itemProps74.xml><?xml version="1.0" encoding="utf-8"?>
-<ds:datastoreItem xmlns:ds="http://schemas.openxmlformats.org/officeDocument/2006/customXml" ds:itemID="{A3B426CB-6A18-6B4A-AD58-3B24508F1429}">
+<ds:datastoreItem xmlns:ds="http://schemas.openxmlformats.org/officeDocument/2006/customXml" ds:itemID="{069D2079-0250-7E4B-BC3C-A964549B0081}">
   <ds:schemaRefs>
     <ds:schemaRef ds:uri="http://schemas.openxmlformats.org/officeDocument/2006/bibliography"/>
   </ds:schemaRefs>
@@ -25842,7 +26058,7 @@
 </file>
 
 <file path=customXml/itemProps75.xml><?xml version="1.0" encoding="utf-8"?>
-<ds:datastoreItem xmlns:ds="http://schemas.openxmlformats.org/officeDocument/2006/customXml" ds:itemID="{144D6A21-7A52-9841-A135-6E611281563D}">
+<ds:datastoreItem xmlns:ds="http://schemas.openxmlformats.org/officeDocument/2006/customXml" ds:itemID="{5C18B7FA-99AC-3C45-A67A-B68E640BB0A9}">
   <ds:schemaRefs>
     <ds:schemaRef ds:uri="http://schemas.openxmlformats.org/officeDocument/2006/bibliography"/>
   </ds:schemaRefs>
@@ -25850,7 +26066,7 @@
 </file>
 
 <file path=customXml/itemProps76.xml><?xml version="1.0" encoding="utf-8"?>
-<ds:datastoreItem xmlns:ds="http://schemas.openxmlformats.org/officeDocument/2006/customXml" ds:itemID="{A55046B5-B9C3-40B1-8726-AABF8DFA5165}">
+<ds:datastoreItem xmlns:ds="http://schemas.openxmlformats.org/officeDocument/2006/customXml" ds:itemID="{9C19B1B8-9204-9F41-BA01-70855F7DE842}">
   <ds:schemaRefs>
     <ds:schemaRef ds:uri="http://schemas.openxmlformats.org/officeDocument/2006/bibliography"/>
   </ds:schemaRefs>
@@ -25858,7 +26074,7 @@
 </file>
 
 <file path=customXml/itemProps77.xml><?xml version="1.0" encoding="utf-8"?>
-<ds:datastoreItem xmlns:ds="http://schemas.openxmlformats.org/officeDocument/2006/customXml" ds:itemID="{50B4CBF1-9AB7-C24D-8260-AE3A3A155D3B}">
+<ds:datastoreItem xmlns:ds="http://schemas.openxmlformats.org/officeDocument/2006/customXml" ds:itemID="{8B574C7A-567E-9C4F-AE28-A241740F6EED}">
   <ds:schemaRefs>
     <ds:schemaRef ds:uri="http://schemas.openxmlformats.org/officeDocument/2006/bibliography"/>
   </ds:schemaRefs>
@@ -25866,7 +26082,7 @@
 </file>
 
 <file path=customXml/itemProps78.xml><?xml version="1.0" encoding="utf-8"?>
-<ds:datastoreItem xmlns:ds="http://schemas.openxmlformats.org/officeDocument/2006/customXml" ds:itemID="{A777E523-1841-DF4A-8741-FF733B574D54}">
+<ds:datastoreItem xmlns:ds="http://schemas.openxmlformats.org/officeDocument/2006/customXml" ds:itemID="{B6A8DF8F-70A4-5041-9994-E34BB5901793}">
   <ds:schemaRefs>
     <ds:schemaRef ds:uri="http://schemas.openxmlformats.org/officeDocument/2006/bibliography"/>
   </ds:schemaRefs>
@@ -25874,7 +26090,7 @@
 </file>
 
 <file path=customXml/itemProps79.xml><?xml version="1.0" encoding="utf-8"?>
-<ds:datastoreItem xmlns:ds="http://schemas.openxmlformats.org/officeDocument/2006/customXml" ds:itemID="{26FCACCF-235F-D848-8195-4BD03F123689}">
+<ds:datastoreItem xmlns:ds="http://schemas.openxmlformats.org/officeDocument/2006/customXml" ds:itemID="{20F0FF0E-49E9-DF4D-9457-BE5E82C8BEA7}">
   <ds:schemaRefs>
     <ds:schemaRef ds:uri="http://schemas.openxmlformats.org/officeDocument/2006/bibliography"/>
   </ds:schemaRefs>
@@ -25882,7 +26098,7 @@
 </file>
 
 <file path=customXml/itemProps8.xml><?xml version="1.0" encoding="utf-8"?>
-<ds:datastoreItem xmlns:ds="http://schemas.openxmlformats.org/officeDocument/2006/customXml" ds:itemID="{6252E46B-5114-ED4E-BB20-0999B4353897}">
+<ds:datastoreItem xmlns:ds="http://schemas.openxmlformats.org/officeDocument/2006/customXml" ds:itemID="{F4563F30-E866-854E-8BBA-2D2AB895A8FF}">
   <ds:schemaRefs>
     <ds:schemaRef ds:uri="http://schemas.openxmlformats.org/officeDocument/2006/bibliography"/>
   </ds:schemaRefs>
@@ -25890,7 +26106,7 @@
 </file>
 
 <file path=customXml/itemProps80.xml><?xml version="1.0" encoding="utf-8"?>
-<ds:datastoreItem xmlns:ds="http://schemas.openxmlformats.org/officeDocument/2006/customXml" ds:itemID="{0C0E8ABD-81E9-A14A-AB61-7A1F84940F69}">
+<ds:datastoreItem xmlns:ds="http://schemas.openxmlformats.org/officeDocument/2006/customXml" ds:itemID="{59D17C30-498E-B34A-82E6-FE3FBF696253}">
   <ds:schemaRefs>
     <ds:schemaRef ds:uri="http://schemas.openxmlformats.org/officeDocument/2006/bibliography"/>
   </ds:schemaRefs>
@@ -25898,7 +26114,7 @@
 </file>
 
 <file path=customXml/itemProps81.xml><?xml version="1.0" encoding="utf-8"?>
-<ds:datastoreItem xmlns:ds="http://schemas.openxmlformats.org/officeDocument/2006/customXml" ds:itemID="{8BA84F3B-4187-A841-8CB9-2E64CF4B2B88}">
+<ds:datastoreItem xmlns:ds="http://schemas.openxmlformats.org/officeDocument/2006/customXml" ds:itemID="{94E6C60D-FAFE-F547-93CD-63E0AA7595E1}">
   <ds:schemaRefs>
     <ds:schemaRef ds:uri="http://schemas.openxmlformats.org/officeDocument/2006/bibliography"/>
   </ds:schemaRefs>
@@ -25906,7 +26122,7 @@
 </file>
 
 <file path=customXml/itemProps82.xml><?xml version="1.0" encoding="utf-8"?>
-<ds:datastoreItem xmlns:ds="http://schemas.openxmlformats.org/officeDocument/2006/customXml" ds:itemID="{D4A38C7B-9D26-3A4F-96D0-882171928754}">
+<ds:datastoreItem xmlns:ds="http://schemas.openxmlformats.org/officeDocument/2006/customXml" ds:itemID="{60912406-5A93-6D40-88E2-0A420647733C}">
   <ds:schemaRefs>
     <ds:schemaRef ds:uri="http://schemas.openxmlformats.org/officeDocument/2006/bibliography"/>
   </ds:schemaRefs>
@@ -25914,7 +26130,7 @@
 </file>
 
 <file path=customXml/itemProps9.xml><?xml version="1.0" encoding="utf-8"?>
-<ds:datastoreItem xmlns:ds="http://schemas.openxmlformats.org/officeDocument/2006/customXml" ds:itemID="{3390A955-6B2E-4F4A-9EA8-7FFA313262F2}">
+<ds:datastoreItem xmlns:ds="http://schemas.openxmlformats.org/officeDocument/2006/customXml" ds:itemID="{5B713A31-CD76-BB48-B62E-C9DCF17E3FE0}">
   <ds:schemaRefs>
     <ds:schemaRef ds:uri="http://schemas.openxmlformats.org/officeDocument/2006/bibliography"/>
   </ds:schemaRefs>

</xml_diff>

<commit_message>
Wrote third PLOS One response for Acromegaly manuscript
</commit_message>
<xml_diff>
--- a/manuscript/Acromegaly-Manuscript/manuscript.docx
+++ b/manuscript/Acromegaly-Manuscript/manuscript.docx
@@ -17413,6 +17413,89 @@
         </w:rPr>
         <w:t>but also controls for potential non-secreting effects of pituitary tumor growths in the acromegaly subjects.</w:t>
       </w:r>
+      <w:r>
+        <w:rPr>
+          <w:rFonts w:ascii="Times New Roman" w:hAnsi="Times New Roman" w:cs="Times New Roman"/>
+        </w:rPr>
+        <w:t xml:space="preserve">  Another potential caveat is the potential confounding effect of anti-diabetic or anti-growth hormone medications.  </w:t>
+      </w:r>
+      <w:proofErr w:type="spellStart"/>
+      <w:r>
+        <w:rPr>
+          <w:rFonts w:ascii="Times New Roman" w:hAnsi="Times New Roman" w:cs="Times New Roman"/>
+        </w:rPr>
+        <w:t>Onlu</w:t>
+      </w:r>
+      <w:proofErr w:type="spellEnd"/>
+      <w:r>
+        <w:rPr>
+          <w:rFonts w:ascii="Times New Roman" w:hAnsi="Times New Roman" w:cs="Times New Roman"/>
+        </w:rPr>
+        <w:t xml:space="preserve"> one </w:t>
+      </w:r>
+      <w:proofErr w:type="spellStart"/>
+      <w:r>
+        <w:rPr>
+          <w:rFonts w:ascii="Times New Roman" w:hAnsi="Times New Roman" w:cs="Times New Roman"/>
+        </w:rPr>
+        <w:t>acromegalic</w:t>
+      </w:r>
+      <w:proofErr w:type="spellEnd"/>
+      <w:r>
+        <w:rPr>
+          <w:rFonts w:ascii="Times New Roman" w:hAnsi="Times New Roman" w:cs="Times New Roman"/>
+        </w:rPr>
+        <w:t xml:space="preserve"> patient was on </w:t>
+      </w:r>
+      <w:proofErr w:type="spellStart"/>
+      <w:r>
+        <w:rPr>
+          <w:rFonts w:ascii="Times New Roman" w:hAnsi="Times New Roman" w:cs="Times New Roman"/>
+        </w:rPr>
+        <w:t>somatostatin</w:t>
+      </w:r>
+      <w:proofErr w:type="spellEnd"/>
+      <w:r>
+        <w:rPr>
+          <w:rFonts w:ascii="Times New Roman" w:hAnsi="Times New Roman" w:cs="Times New Roman"/>
+        </w:rPr>
+        <w:t>, and their IGF-1 levels were non-</w:t>
+      </w:r>
+      <w:r>
+        <w:rPr>
+          <w:rFonts w:ascii="Times New Roman" w:hAnsi="Times New Roman" w:cs="Times New Roman"/>
+        </w:rPr>
+        <w:lastRenderedPageBreak/>
+        <w:t xml:space="preserve">responsive.  Our exclusion criteria included any glucocorticoid or hormone treatment, nor any known hormonal deficiencies </w:t>
+      </w:r>
+      <w:proofErr w:type="gramStart"/>
+      <w:r>
+        <w:rPr>
+          <w:rFonts w:ascii="Times New Roman" w:hAnsi="Times New Roman" w:cs="Times New Roman"/>
+        </w:rPr>
+        <w:t>One</w:t>
+      </w:r>
+      <w:proofErr w:type="gramEnd"/>
+      <w:r>
+        <w:rPr>
+          <w:rFonts w:ascii="Times New Roman" w:hAnsi="Times New Roman" w:cs="Times New Roman"/>
+        </w:rPr>
+        <w:t xml:space="preserve"> patient in each group was on metformin as an </w:t>
+      </w:r>
+      <w:proofErr w:type="spellStart"/>
+      <w:r>
+        <w:rPr>
+          <w:rFonts w:ascii="Times New Roman" w:hAnsi="Times New Roman" w:cs="Times New Roman"/>
+        </w:rPr>
+        <w:t>antidiabetic</w:t>
+      </w:r>
+      <w:proofErr w:type="spellEnd"/>
+      <w:r>
+        <w:rPr>
+          <w:rFonts w:ascii="Times New Roman" w:hAnsi="Times New Roman" w:cs="Times New Roman"/>
+        </w:rPr>
+        <w:t xml:space="preserve"> medication, so we do not feel that this affected our overall conclusions.  Another potential limitation was our inability to separately validate our findings at the protein level, due to a lack of sample or in a secondary cohort due to the rarity of this disease.  </w:t>
+      </w:r>
     </w:p>
     <w:p>
       <w:pPr>
@@ -17427,20 +17510,21 @@
         <w:rPr>
           <w:rFonts w:ascii="Times New Roman" w:hAnsi="Times New Roman" w:cs="Times New Roman"/>
         </w:rPr>
-        <w:t xml:space="preserve">These data provide a variety of novel transcriptional changes that may be causative of the co-morbidities associated with acromegaly. </w:t>
-      </w:r>
-      <w:r>
-        <w:rPr>
-          <w:rFonts w:ascii="Times New Roman" w:hAnsi="Times New Roman" w:cs="Times New Roman"/>
-        </w:rPr>
-        <w:t xml:space="preserve">Further studies in animals and cells using knockout or </w:t>
-      </w:r>
-      <w:r>
-        <w:rPr>
-          <w:rFonts w:ascii="Times New Roman" w:hAnsi="Times New Roman" w:cs="Times New Roman"/>
-        </w:rPr>
-        <w:lastRenderedPageBreak/>
-        <w:t xml:space="preserve">overexpression of specific transcripts </w:t>
+        <w:t>These data provide a variety of novel transcriptional changes that may be causative of the co-morbidities associat</w:t>
+      </w:r>
+      <w:bookmarkStart w:id="0" w:name="_GoBack"/>
+      <w:bookmarkEnd w:id="0"/>
+      <w:r>
+        <w:rPr>
+          <w:rFonts w:ascii="Times New Roman" w:hAnsi="Times New Roman" w:cs="Times New Roman"/>
+        </w:rPr>
+        <w:t xml:space="preserve">ed with acromegaly. </w:t>
+      </w:r>
+      <w:r>
+        <w:rPr>
+          <w:rFonts w:ascii="Times New Roman" w:hAnsi="Times New Roman" w:cs="Times New Roman"/>
+        </w:rPr>
+        <w:t xml:space="preserve">Further studies in animals and cells using knockout or overexpression of specific transcripts </w:t>
       </w:r>
       <w:r>
         <w:rPr>
@@ -17830,6 +17914,7 @@
           <w:noProof/>
           <w:sz w:val="22"/>
         </w:rPr>
+        <w:lastRenderedPageBreak/>
         <w:t xml:space="preserve">3. </w:t>
       </w:r>
       <w:r>
@@ -17946,7 +18031,6 @@
           <w:noProof/>
           <w:sz w:val="22"/>
         </w:rPr>
-        <w:lastRenderedPageBreak/>
         <w:t xml:space="preserve">7. </w:t>
       </w:r>
       <w:r>
@@ -18237,6 +18321,7 @@
           <w:noProof/>
           <w:sz w:val="22"/>
         </w:rPr>
+        <w:lastRenderedPageBreak/>
         <w:t xml:space="preserve">17. </w:t>
       </w:r>
       <w:r>
@@ -18353,7 +18438,6 @@
           <w:noProof/>
           <w:sz w:val="22"/>
         </w:rPr>
-        <w:lastRenderedPageBreak/>
         <w:t xml:space="preserve">21. </w:t>
       </w:r>
       <w:r>
@@ -18644,6 +18728,7 @@
           <w:noProof/>
           <w:sz w:val="22"/>
         </w:rPr>
+        <w:lastRenderedPageBreak/>
         <w:t xml:space="preserve">31. </w:t>
       </w:r>
       <w:r>
@@ -18731,7 +18816,6 @@
           <w:noProof/>
           <w:sz w:val="22"/>
         </w:rPr>
-        <w:lastRenderedPageBreak/>
         <w:t xml:space="preserve">34. </w:t>
       </w:r>
       <w:r>
@@ -19022,6 +19106,7 @@
           <w:noProof/>
           <w:sz w:val="22"/>
         </w:rPr>
+        <w:lastRenderedPageBreak/>
         <w:t xml:space="preserve">44. </w:t>
       </w:r>
       <w:r>
@@ -19109,7 +19194,6 @@
           <w:noProof/>
           <w:sz w:val="22"/>
         </w:rPr>
-        <w:lastRenderedPageBreak/>
         <w:t xml:space="preserve">47. </w:t>
       </w:r>
       <w:r>
@@ -19400,6 +19484,7 @@
           <w:noProof/>
           <w:sz w:val="22"/>
         </w:rPr>
+        <w:lastRenderedPageBreak/>
         <w:t xml:space="preserve">57. </w:t>
       </w:r>
       <w:r>
@@ -19487,7 +19572,6 @@
           <w:noProof/>
           <w:sz w:val="22"/>
         </w:rPr>
-        <w:lastRenderedPageBreak/>
         <w:t xml:space="preserve">60. </w:t>
       </w:r>
       <w:r>
@@ -21892,16 +21976,7 @@
           <w:rFonts w:ascii="Times New Roman" w:hAnsi="Times New Roman" w:cs="Times New Roman"/>
           <w:bCs/>
         </w:rPr>
-        <w:t>K</w:t>
-      </w:r>
-      <w:bookmarkStart w:id="0" w:name="_GoBack"/>
-      <w:bookmarkEnd w:id="0"/>
-      <w:r>
-        <w:rPr>
-          <w:rFonts w:ascii="Times New Roman" w:hAnsi="Times New Roman" w:cs="Times New Roman"/>
-          <w:bCs/>
-        </w:rPr>
-        <w:t xml:space="preserve">EGG pathways.  Size is the total size of the KEGG category, NES is the normalized enrichment score, NOM p-value is the raw p-value and FDR q-value is corrected for multiple observations.  </w:t>
+        <w:t xml:space="preserve">KEGG pathways.  Size is the total size of the KEGG category, NES is the normalized enrichment score, NOM p-value is the raw p-value and FDR q-value is corrected for multiple observations.  </w:t>
       </w:r>
       <w:proofErr w:type="gramStart"/>
       <w:r>
@@ -22690,7 +22765,7 @@
         <w:rStyle w:val="PageNumber"/>
         <w:noProof/>
       </w:rPr>
-      <w:t>26</w:t>
+      <w:t>16</w:t>
     </w:r>
     <w:r>
       <w:rPr>
@@ -25482,7 +25557,7 @@
 </file>
 
 <file path=customXml/itemProps1.xml><?xml version="1.0" encoding="utf-8"?>
-<ds:datastoreItem xmlns:ds="http://schemas.openxmlformats.org/officeDocument/2006/customXml" ds:itemID="{7B24BE02-27DD-3345-93DA-591217912B12}">
+<ds:datastoreItem xmlns:ds="http://schemas.openxmlformats.org/officeDocument/2006/customXml" ds:itemID="{62E5328D-F32D-4642-BBD7-753033175322}">
   <ds:schemaRefs>
     <ds:schemaRef ds:uri="http://schemas.openxmlformats.org/officeDocument/2006/bibliography"/>
   </ds:schemaRefs>
@@ -25490,6 +25565,438 @@
 </file>
 
 <file path=customXml/itemProps10.xml><?xml version="1.0" encoding="utf-8"?>
+<ds:datastoreItem xmlns:ds="http://schemas.openxmlformats.org/officeDocument/2006/customXml" ds:itemID="{4B04CCEE-ABBE-7C4B-B2F7-798FAF18A368}">
+  <ds:schemaRefs>
+    <ds:schemaRef ds:uri="http://schemas.openxmlformats.org/officeDocument/2006/bibliography"/>
+  </ds:schemaRefs>
+</ds:datastoreItem>
+</file>
+
+<file path=customXml/itemProps11.xml><?xml version="1.0" encoding="utf-8"?>
+<ds:datastoreItem xmlns:ds="http://schemas.openxmlformats.org/officeDocument/2006/customXml" ds:itemID="{423FDB19-09DF-D94E-9E68-FF3EF0E438E2}">
+  <ds:schemaRefs>
+    <ds:schemaRef ds:uri="http://schemas.openxmlformats.org/officeDocument/2006/bibliography"/>
+  </ds:schemaRefs>
+</ds:datastoreItem>
+</file>
+
+<file path=customXml/itemProps12.xml><?xml version="1.0" encoding="utf-8"?>
+<ds:datastoreItem xmlns:ds="http://schemas.openxmlformats.org/officeDocument/2006/customXml" ds:itemID="{53812786-7A6F-C443-AE39-16F20C5CD40B}">
+  <ds:schemaRefs>
+    <ds:schemaRef ds:uri="http://schemas.openxmlformats.org/officeDocument/2006/bibliography"/>
+  </ds:schemaRefs>
+</ds:datastoreItem>
+</file>
+
+<file path=customXml/itemProps13.xml><?xml version="1.0" encoding="utf-8"?>
+<ds:datastoreItem xmlns:ds="http://schemas.openxmlformats.org/officeDocument/2006/customXml" ds:itemID="{4F1E3FE0-81CA-2B4D-9B90-E23BB26773A2}">
+  <ds:schemaRefs>
+    <ds:schemaRef ds:uri="http://schemas.openxmlformats.org/officeDocument/2006/bibliography"/>
+  </ds:schemaRefs>
+</ds:datastoreItem>
+</file>
+
+<file path=customXml/itemProps14.xml><?xml version="1.0" encoding="utf-8"?>
+<ds:datastoreItem xmlns:ds="http://schemas.openxmlformats.org/officeDocument/2006/customXml" ds:itemID="{B2EC79B6-659E-DF46-BC29-00FD36C7AF38}">
+  <ds:schemaRefs>
+    <ds:schemaRef ds:uri="http://schemas.openxmlformats.org/officeDocument/2006/bibliography"/>
+  </ds:schemaRefs>
+</ds:datastoreItem>
+</file>
+
+<file path=customXml/itemProps15.xml><?xml version="1.0" encoding="utf-8"?>
+<ds:datastoreItem xmlns:ds="http://schemas.openxmlformats.org/officeDocument/2006/customXml" ds:itemID="{767C920B-8C24-A94E-8BA1-8CFA9293C885}">
+  <ds:schemaRefs>
+    <ds:schemaRef ds:uri="http://schemas.openxmlformats.org/officeDocument/2006/bibliography"/>
+  </ds:schemaRefs>
+</ds:datastoreItem>
+</file>
+
+<file path=customXml/itemProps16.xml><?xml version="1.0" encoding="utf-8"?>
+<ds:datastoreItem xmlns:ds="http://schemas.openxmlformats.org/officeDocument/2006/customXml" ds:itemID="{75A8E149-57C8-4042-9F42-DA89DA769693}">
+  <ds:schemaRefs>
+    <ds:schemaRef ds:uri="http://schemas.openxmlformats.org/officeDocument/2006/bibliography"/>
+  </ds:schemaRefs>
+</ds:datastoreItem>
+</file>
+
+<file path=customXml/itemProps17.xml><?xml version="1.0" encoding="utf-8"?>
+<ds:datastoreItem xmlns:ds="http://schemas.openxmlformats.org/officeDocument/2006/customXml" ds:itemID="{22866D08-0588-4AA0-B6B9-993A58E8CED8}">
+  <ds:schemaRefs>
+    <ds:schemaRef ds:uri="http://schemas.openxmlformats.org/officeDocument/2006/bibliography"/>
+  </ds:schemaRefs>
+</ds:datastoreItem>
+</file>
+
+<file path=customXml/itemProps18.xml><?xml version="1.0" encoding="utf-8"?>
+<ds:datastoreItem xmlns:ds="http://schemas.openxmlformats.org/officeDocument/2006/customXml" ds:itemID="{271B047A-9C06-451D-82C9-192200010DFC}">
+  <ds:schemaRefs>
+    <ds:schemaRef ds:uri="http://schemas.openxmlformats.org/officeDocument/2006/bibliography"/>
+  </ds:schemaRefs>
+</ds:datastoreItem>
+</file>
+
+<file path=customXml/itemProps19.xml><?xml version="1.0" encoding="utf-8"?>
+<ds:datastoreItem xmlns:ds="http://schemas.openxmlformats.org/officeDocument/2006/customXml" ds:itemID="{E4C48459-A42A-45AC-AAB3-244D0A40C4F7}">
+  <ds:schemaRefs>
+    <ds:schemaRef ds:uri="http://schemas.openxmlformats.org/officeDocument/2006/bibliography"/>
+  </ds:schemaRefs>
+</ds:datastoreItem>
+</file>
+
+<file path=customXml/itemProps2.xml><?xml version="1.0" encoding="utf-8"?>
+<ds:datastoreItem xmlns:ds="http://schemas.openxmlformats.org/officeDocument/2006/customXml" ds:itemID="{E012A132-6D8F-8B43-886D-2378E15F5058}">
+  <ds:schemaRefs>
+    <ds:schemaRef ds:uri="http://schemas.openxmlformats.org/officeDocument/2006/bibliography"/>
+  </ds:schemaRefs>
+</ds:datastoreItem>
+</file>
+
+<file path=customXml/itemProps20.xml><?xml version="1.0" encoding="utf-8"?>
+<ds:datastoreItem xmlns:ds="http://schemas.openxmlformats.org/officeDocument/2006/customXml" ds:itemID="{052B77EE-4D43-4451-BEF7-219B3E08F86F}">
+  <ds:schemaRefs>
+    <ds:schemaRef ds:uri="http://schemas.openxmlformats.org/officeDocument/2006/bibliography"/>
+  </ds:schemaRefs>
+</ds:datastoreItem>
+</file>
+
+<file path=customXml/itemProps21.xml><?xml version="1.0" encoding="utf-8"?>
+<ds:datastoreItem xmlns:ds="http://schemas.openxmlformats.org/officeDocument/2006/customXml" ds:itemID="{DD739B93-DF8C-44DE-A42C-7434292FC946}">
+  <ds:schemaRefs>
+    <ds:schemaRef ds:uri="http://schemas.openxmlformats.org/officeDocument/2006/bibliography"/>
+  </ds:schemaRefs>
+</ds:datastoreItem>
+</file>
+
+<file path=customXml/itemProps22.xml><?xml version="1.0" encoding="utf-8"?>
+<ds:datastoreItem xmlns:ds="http://schemas.openxmlformats.org/officeDocument/2006/customXml" ds:itemID="{C57E8663-CF04-4BD7-8E64-DF24081E54B1}">
+  <ds:schemaRefs>
+    <ds:schemaRef ds:uri="http://schemas.openxmlformats.org/officeDocument/2006/bibliography"/>
+  </ds:schemaRefs>
+</ds:datastoreItem>
+</file>
+
+<file path=customXml/itemProps23.xml><?xml version="1.0" encoding="utf-8"?>
+<ds:datastoreItem xmlns:ds="http://schemas.openxmlformats.org/officeDocument/2006/customXml" ds:itemID="{41589FDF-3EFA-400C-925F-14CBB33CDB4B}">
+  <ds:schemaRefs>
+    <ds:schemaRef ds:uri="http://schemas.openxmlformats.org/officeDocument/2006/bibliography"/>
+  </ds:schemaRefs>
+</ds:datastoreItem>
+</file>
+
+<file path=customXml/itemProps24.xml><?xml version="1.0" encoding="utf-8"?>
+<ds:datastoreItem xmlns:ds="http://schemas.openxmlformats.org/officeDocument/2006/customXml" ds:itemID="{FD6967DD-3340-1640-A326-72590AA1D6A8}">
+  <ds:schemaRefs>
+    <ds:schemaRef ds:uri="http://schemas.openxmlformats.org/officeDocument/2006/bibliography"/>
+  </ds:schemaRefs>
+</ds:datastoreItem>
+</file>
+
+<file path=customXml/itemProps25.xml><?xml version="1.0" encoding="utf-8"?>
+<ds:datastoreItem xmlns:ds="http://schemas.openxmlformats.org/officeDocument/2006/customXml" ds:itemID="{FC42726E-146F-A447-B569-62B6D85104EA}">
+  <ds:schemaRefs>
+    <ds:schemaRef ds:uri="http://schemas.openxmlformats.org/officeDocument/2006/bibliography"/>
+  </ds:schemaRefs>
+</ds:datastoreItem>
+</file>
+
+<file path=customXml/itemProps26.xml><?xml version="1.0" encoding="utf-8"?>
+<ds:datastoreItem xmlns:ds="http://schemas.openxmlformats.org/officeDocument/2006/customXml" ds:itemID="{A777E523-1841-DF4A-8741-FF733B574D54}">
+  <ds:schemaRefs>
+    <ds:schemaRef ds:uri="http://schemas.openxmlformats.org/officeDocument/2006/bibliography"/>
+  </ds:schemaRefs>
+</ds:datastoreItem>
+</file>
+
+<file path=customXml/itemProps27.xml><?xml version="1.0" encoding="utf-8"?>
+<ds:datastoreItem xmlns:ds="http://schemas.openxmlformats.org/officeDocument/2006/customXml" ds:itemID="{8A7622A8-6938-4A7C-B662-4C2C2FE0DAE0}">
+  <ds:schemaRefs>
+    <ds:schemaRef ds:uri="http://schemas.openxmlformats.org/officeDocument/2006/bibliography"/>
+  </ds:schemaRefs>
+</ds:datastoreItem>
+</file>
+
+<file path=customXml/itemProps28.xml><?xml version="1.0" encoding="utf-8"?>
+<ds:datastoreItem xmlns:ds="http://schemas.openxmlformats.org/officeDocument/2006/customXml" ds:itemID="{A41F513F-F04F-F444-8706-3F5266E5333B}">
+  <ds:schemaRefs>
+    <ds:schemaRef ds:uri="http://schemas.openxmlformats.org/officeDocument/2006/bibliography"/>
+  </ds:schemaRefs>
+</ds:datastoreItem>
+</file>
+
+<file path=customXml/itemProps29.xml><?xml version="1.0" encoding="utf-8"?>
+<ds:datastoreItem xmlns:ds="http://schemas.openxmlformats.org/officeDocument/2006/customXml" ds:itemID="{6EEE72A9-107C-964E-B4CD-F71512428B8C}">
+  <ds:schemaRefs>
+    <ds:schemaRef ds:uri="http://schemas.openxmlformats.org/officeDocument/2006/bibliography"/>
+  </ds:schemaRefs>
+</ds:datastoreItem>
+</file>
+
+<file path=customXml/itemProps3.xml><?xml version="1.0" encoding="utf-8"?>
+<ds:datastoreItem xmlns:ds="http://schemas.openxmlformats.org/officeDocument/2006/customXml" ds:itemID="{85845BBF-E2A5-B840-B424-6866977000F1}">
+  <ds:schemaRefs>
+    <ds:schemaRef ds:uri="http://schemas.openxmlformats.org/officeDocument/2006/bibliography"/>
+  </ds:schemaRefs>
+</ds:datastoreItem>
+</file>
+
+<file path=customXml/itemProps30.xml><?xml version="1.0" encoding="utf-8"?>
+<ds:datastoreItem xmlns:ds="http://schemas.openxmlformats.org/officeDocument/2006/customXml" ds:itemID="{8BA84F3B-4187-A841-8CB9-2E64CF4B2B88}">
+  <ds:schemaRefs>
+    <ds:schemaRef ds:uri="http://schemas.openxmlformats.org/officeDocument/2006/bibliography"/>
+  </ds:schemaRefs>
+</ds:datastoreItem>
+</file>
+
+<file path=customXml/itemProps31.xml><?xml version="1.0" encoding="utf-8"?>
+<ds:datastoreItem xmlns:ds="http://schemas.openxmlformats.org/officeDocument/2006/customXml" ds:itemID="{3BE22FFD-DD05-B346-BCBB-9F54D03C604D}">
+  <ds:schemaRefs>
+    <ds:schemaRef ds:uri="http://schemas.openxmlformats.org/officeDocument/2006/bibliography"/>
+  </ds:schemaRefs>
+</ds:datastoreItem>
+</file>
+
+<file path=customXml/itemProps32.xml><?xml version="1.0" encoding="utf-8"?>
+<ds:datastoreItem xmlns:ds="http://schemas.openxmlformats.org/officeDocument/2006/customXml" ds:itemID="{3390A955-6B2E-4F4A-9EA8-7FFA313262F2}">
+  <ds:schemaRefs>
+    <ds:schemaRef ds:uri="http://schemas.openxmlformats.org/officeDocument/2006/bibliography"/>
+  </ds:schemaRefs>
+</ds:datastoreItem>
+</file>
+
+<file path=customXml/itemProps33.xml><?xml version="1.0" encoding="utf-8"?>
+<ds:datastoreItem xmlns:ds="http://schemas.openxmlformats.org/officeDocument/2006/customXml" ds:itemID="{54421358-ECFB-924B-ADC8-FC72139E117D}">
+  <ds:schemaRefs>
+    <ds:schemaRef ds:uri="http://schemas.openxmlformats.org/officeDocument/2006/bibliography"/>
+  </ds:schemaRefs>
+</ds:datastoreItem>
+</file>
+
+<file path=customXml/itemProps34.xml><?xml version="1.0" encoding="utf-8"?>
+<ds:datastoreItem xmlns:ds="http://schemas.openxmlformats.org/officeDocument/2006/customXml" ds:itemID="{D01827D3-FA4F-EF4A-B4E8-2435A46C900F}">
+  <ds:schemaRefs>
+    <ds:schemaRef ds:uri="http://schemas.openxmlformats.org/officeDocument/2006/bibliography"/>
+  </ds:schemaRefs>
+</ds:datastoreItem>
+</file>
+
+<file path=customXml/itemProps35.xml><?xml version="1.0" encoding="utf-8"?>
+<ds:datastoreItem xmlns:ds="http://schemas.openxmlformats.org/officeDocument/2006/customXml" ds:itemID="{F0FF0E85-A954-2549-93B8-43DFDD587785}">
+  <ds:schemaRefs>
+    <ds:schemaRef ds:uri="http://schemas.openxmlformats.org/officeDocument/2006/bibliography"/>
+  </ds:schemaRefs>
+</ds:datastoreItem>
+</file>
+
+<file path=customXml/itemProps36.xml><?xml version="1.0" encoding="utf-8"?>
+<ds:datastoreItem xmlns:ds="http://schemas.openxmlformats.org/officeDocument/2006/customXml" ds:itemID="{A36851E9-DF4F-4982-B5D1-751E5734A54A}">
+  <ds:schemaRefs>
+    <ds:schemaRef ds:uri="http://schemas.openxmlformats.org/officeDocument/2006/bibliography"/>
+  </ds:schemaRefs>
+</ds:datastoreItem>
+</file>
+
+<file path=customXml/itemProps37.xml><?xml version="1.0" encoding="utf-8"?>
+<ds:datastoreItem xmlns:ds="http://schemas.openxmlformats.org/officeDocument/2006/customXml" ds:itemID="{B8D87103-90DC-D749-86D6-1DD6AB7BBA09}">
+  <ds:schemaRefs>
+    <ds:schemaRef ds:uri="http://schemas.openxmlformats.org/officeDocument/2006/bibliography"/>
+  </ds:schemaRefs>
+</ds:datastoreItem>
+</file>
+
+<file path=customXml/itemProps38.xml><?xml version="1.0" encoding="utf-8"?>
+<ds:datastoreItem xmlns:ds="http://schemas.openxmlformats.org/officeDocument/2006/customXml" ds:itemID="{249D2A87-813A-2E42-B62B-AC39973131E7}">
+  <ds:schemaRefs>
+    <ds:schemaRef ds:uri="http://schemas.openxmlformats.org/officeDocument/2006/bibliography"/>
+  </ds:schemaRefs>
+</ds:datastoreItem>
+</file>
+
+<file path=customXml/itemProps39.xml><?xml version="1.0" encoding="utf-8"?>
+<ds:datastoreItem xmlns:ds="http://schemas.openxmlformats.org/officeDocument/2006/customXml" ds:itemID="{CC50391E-8200-F34A-8A26-19CA4159E2FE}">
+  <ds:schemaRefs>
+    <ds:schemaRef ds:uri="http://schemas.openxmlformats.org/officeDocument/2006/bibliography"/>
+  </ds:schemaRefs>
+</ds:datastoreItem>
+</file>
+
+<file path=customXml/itemProps4.xml><?xml version="1.0" encoding="utf-8"?>
+<ds:datastoreItem xmlns:ds="http://schemas.openxmlformats.org/officeDocument/2006/customXml" ds:itemID="{F4563F30-E866-854E-8BBA-2D2AB895A8FF}">
+  <ds:schemaRefs>
+    <ds:schemaRef ds:uri="http://schemas.openxmlformats.org/officeDocument/2006/bibliography"/>
+  </ds:schemaRefs>
+</ds:datastoreItem>
+</file>
+
+<file path=customXml/itemProps40.xml><?xml version="1.0" encoding="utf-8"?>
+<ds:datastoreItem xmlns:ds="http://schemas.openxmlformats.org/officeDocument/2006/customXml" ds:itemID="{069D2079-0250-7E4B-BC3C-A964549B0081}">
+  <ds:schemaRefs>
+    <ds:schemaRef ds:uri="http://schemas.openxmlformats.org/officeDocument/2006/bibliography"/>
+  </ds:schemaRefs>
+</ds:datastoreItem>
+</file>
+
+<file path=customXml/itemProps41.xml><?xml version="1.0" encoding="utf-8"?>
+<ds:datastoreItem xmlns:ds="http://schemas.openxmlformats.org/officeDocument/2006/customXml" ds:itemID="{5C18B7FA-99AC-3C45-A67A-B68E640BB0A9}">
+  <ds:schemaRefs>
+    <ds:schemaRef ds:uri="http://schemas.openxmlformats.org/officeDocument/2006/bibliography"/>
+  </ds:schemaRefs>
+</ds:datastoreItem>
+</file>
+
+<file path=customXml/itemProps42.xml><?xml version="1.0" encoding="utf-8"?>
+<ds:datastoreItem xmlns:ds="http://schemas.openxmlformats.org/officeDocument/2006/customXml" ds:itemID="{9C19B1B8-9204-9F41-BA01-70855F7DE842}">
+  <ds:schemaRefs>
+    <ds:schemaRef ds:uri="http://schemas.openxmlformats.org/officeDocument/2006/bibliography"/>
+  </ds:schemaRefs>
+</ds:datastoreItem>
+</file>
+
+<file path=customXml/itemProps43.xml><?xml version="1.0" encoding="utf-8"?>
+<ds:datastoreItem xmlns:ds="http://schemas.openxmlformats.org/officeDocument/2006/customXml" ds:itemID="{8B574C7A-567E-9C4F-AE28-A241740F6EED}">
+  <ds:schemaRefs>
+    <ds:schemaRef ds:uri="http://schemas.openxmlformats.org/officeDocument/2006/bibliography"/>
+  </ds:schemaRefs>
+</ds:datastoreItem>
+</file>
+
+<file path=customXml/itemProps44.xml><?xml version="1.0" encoding="utf-8"?>
+<ds:datastoreItem xmlns:ds="http://schemas.openxmlformats.org/officeDocument/2006/customXml" ds:itemID="{B6A8DF8F-70A4-5041-9994-E34BB5901793}">
+  <ds:schemaRefs>
+    <ds:schemaRef ds:uri="http://schemas.openxmlformats.org/officeDocument/2006/bibliography"/>
+  </ds:schemaRefs>
+</ds:datastoreItem>
+</file>
+
+<file path=customXml/itemProps45.xml><?xml version="1.0" encoding="utf-8"?>
+<ds:datastoreItem xmlns:ds="http://schemas.openxmlformats.org/officeDocument/2006/customXml" ds:itemID="{20F0FF0E-49E9-DF4D-9457-BE5E82C8BEA7}">
+  <ds:schemaRefs>
+    <ds:schemaRef ds:uri="http://schemas.openxmlformats.org/officeDocument/2006/bibliography"/>
+  </ds:schemaRefs>
+</ds:datastoreItem>
+</file>
+
+<file path=customXml/itemProps46.xml><?xml version="1.0" encoding="utf-8"?>
+<ds:datastoreItem xmlns:ds="http://schemas.openxmlformats.org/officeDocument/2006/customXml" ds:itemID="{320C6A53-70F4-9247-8716-9C0193DB55CC}">
+  <ds:schemaRefs>
+    <ds:schemaRef ds:uri="http://schemas.openxmlformats.org/officeDocument/2006/bibliography"/>
+  </ds:schemaRefs>
+</ds:datastoreItem>
+</file>
+
+<file path=customXml/itemProps47.xml><?xml version="1.0" encoding="utf-8"?>
+<ds:datastoreItem xmlns:ds="http://schemas.openxmlformats.org/officeDocument/2006/customXml" ds:itemID="{A32CC8E9-858C-1F4B-B0F9-4BB51F37C0E7}">
+  <ds:schemaRefs>
+    <ds:schemaRef ds:uri="http://schemas.openxmlformats.org/officeDocument/2006/bibliography"/>
+  </ds:schemaRefs>
+</ds:datastoreItem>
+</file>
+
+<file path=customXml/itemProps48.xml><?xml version="1.0" encoding="utf-8"?>
+<ds:datastoreItem xmlns:ds="http://schemas.openxmlformats.org/officeDocument/2006/customXml" ds:itemID="{0CCFFE6C-4575-4F4C-B2AB-F9E7FFC21961}">
+  <ds:schemaRefs>
+    <ds:schemaRef ds:uri="http://schemas.openxmlformats.org/officeDocument/2006/bibliography"/>
+  </ds:schemaRefs>
+</ds:datastoreItem>
+</file>
+
+<file path=customXml/itemProps49.xml><?xml version="1.0" encoding="utf-8"?>
+<ds:datastoreItem xmlns:ds="http://schemas.openxmlformats.org/officeDocument/2006/customXml" ds:itemID="{A55046B5-B9C3-40B1-8726-AABF8DFA5165}">
+  <ds:schemaRefs>
+    <ds:schemaRef ds:uri="http://schemas.openxmlformats.org/officeDocument/2006/bibliography"/>
+  </ds:schemaRefs>
+</ds:datastoreItem>
+</file>
+
+<file path=customXml/itemProps5.xml><?xml version="1.0" encoding="utf-8"?>
+<ds:datastoreItem xmlns:ds="http://schemas.openxmlformats.org/officeDocument/2006/customXml" ds:itemID="{5B713A31-CD76-BB48-B62E-C9DCF17E3FE0}">
+  <ds:schemaRefs>
+    <ds:schemaRef ds:uri="http://schemas.openxmlformats.org/officeDocument/2006/bibliography"/>
+  </ds:schemaRefs>
+</ds:datastoreItem>
+</file>
+
+<file path=customXml/itemProps50.xml><?xml version="1.0" encoding="utf-8"?>
+<ds:datastoreItem xmlns:ds="http://schemas.openxmlformats.org/officeDocument/2006/customXml" ds:itemID="{FC718546-0A18-FE4E-8D26-F7F5DE4D8CE0}">
+  <ds:schemaRefs>
+    <ds:schemaRef ds:uri="http://schemas.openxmlformats.org/officeDocument/2006/bibliography"/>
+  </ds:schemaRefs>
+</ds:datastoreItem>
+</file>
+
+<file path=customXml/itemProps51.xml><?xml version="1.0" encoding="utf-8"?>
+<ds:datastoreItem xmlns:ds="http://schemas.openxmlformats.org/officeDocument/2006/customXml" ds:itemID="{20BB5A4E-B781-294A-974E-E0D644C297C1}">
+  <ds:schemaRefs>
+    <ds:schemaRef ds:uri="http://schemas.openxmlformats.org/officeDocument/2006/bibliography"/>
+  </ds:schemaRefs>
+</ds:datastoreItem>
+</file>
+
+<file path=customXml/itemProps52.xml><?xml version="1.0" encoding="utf-8"?>
+<ds:datastoreItem xmlns:ds="http://schemas.openxmlformats.org/officeDocument/2006/customXml" ds:itemID="{D24C794E-8F28-1443-B76E-C73EC63D2240}">
+  <ds:schemaRefs>
+    <ds:schemaRef ds:uri="http://schemas.openxmlformats.org/officeDocument/2006/bibliography"/>
+  </ds:schemaRefs>
+</ds:datastoreItem>
+</file>
+
+<file path=customXml/itemProps53.xml><?xml version="1.0" encoding="utf-8"?>
+<ds:datastoreItem xmlns:ds="http://schemas.openxmlformats.org/officeDocument/2006/customXml" ds:itemID="{0510A0D7-E5D6-0647-BD7B-3022AF153393}">
+  <ds:schemaRefs>
+    <ds:schemaRef ds:uri="http://schemas.openxmlformats.org/officeDocument/2006/bibliography"/>
+  </ds:schemaRefs>
+</ds:datastoreItem>
+</file>
+
+<file path=customXml/itemProps54.xml><?xml version="1.0" encoding="utf-8"?>
+<ds:datastoreItem xmlns:ds="http://schemas.openxmlformats.org/officeDocument/2006/customXml" ds:itemID="{CDC7C543-D9E5-2047-B9CD-CCA2255D8EF0}">
+  <ds:schemaRefs>
+    <ds:schemaRef ds:uri="http://schemas.openxmlformats.org/officeDocument/2006/bibliography"/>
+  </ds:schemaRefs>
+</ds:datastoreItem>
+</file>
+
+<file path=customXml/itemProps55.xml><?xml version="1.0" encoding="utf-8"?>
+<ds:datastoreItem xmlns:ds="http://schemas.openxmlformats.org/officeDocument/2006/customXml" ds:itemID="{50B4CBF1-9AB7-C24D-8260-AE3A3A155D3B}">
+  <ds:schemaRefs>
+    <ds:schemaRef ds:uri="http://schemas.openxmlformats.org/officeDocument/2006/bibliography"/>
+  </ds:schemaRefs>
+</ds:datastoreItem>
+</file>
+
+<file path=customXml/itemProps56.xml><?xml version="1.0" encoding="utf-8"?>
+<ds:datastoreItem xmlns:ds="http://schemas.openxmlformats.org/officeDocument/2006/customXml" ds:itemID="{738D232D-CD51-B04C-A8A8-D5C427EE285F}">
+  <ds:schemaRefs>
+    <ds:schemaRef ds:uri="http://schemas.openxmlformats.org/officeDocument/2006/bibliography"/>
+  </ds:schemaRefs>
+</ds:datastoreItem>
+</file>
+
+<file path=customXml/itemProps57.xml><?xml version="1.0" encoding="utf-8"?>
+<ds:datastoreItem xmlns:ds="http://schemas.openxmlformats.org/officeDocument/2006/customXml" ds:itemID="{0A5486CF-9873-1D4C-8EA8-8ABCFE353C44}">
+  <ds:schemaRefs>
+    <ds:schemaRef ds:uri="http://schemas.openxmlformats.org/officeDocument/2006/bibliography"/>
+  </ds:schemaRefs>
+</ds:datastoreItem>
+</file>
+
+<file path=customXml/itemProps58.xml><?xml version="1.0" encoding="utf-8"?>
+<ds:datastoreItem xmlns:ds="http://schemas.openxmlformats.org/officeDocument/2006/customXml" ds:itemID="{4D63B3FC-6757-794F-9A0D-15F027C69FEB}">
+  <ds:schemaRefs>
+    <ds:schemaRef ds:uri="http://schemas.openxmlformats.org/officeDocument/2006/bibliography"/>
+  </ds:schemaRefs>
+</ds:datastoreItem>
+</file>
+
+<file path=customXml/itemProps59.xml><?xml version="1.0" encoding="utf-8"?>
+<ds:datastoreItem xmlns:ds="http://schemas.openxmlformats.org/officeDocument/2006/customXml" ds:itemID="{CE772B40-1B4C-204C-9BAB-02E005861C29}">
+  <ds:schemaRefs>
+    <ds:schemaRef ds:uri="http://schemas.openxmlformats.org/officeDocument/2006/bibliography"/>
+  </ds:schemaRefs>
+</ds:datastoreItem>
+</file>
+
+<file path=customXml/itemProps6.xml><?xml version="1.0" encoding="utf-8"?>
 <ds:datastoreItem xmlns:ds="http://schemas.openxmlformats.org/officeDocument/2006/customXml" ds:itemID="{98256590-D9A9-0449-A153-AF1BF3C68577}">
   <ds:schemaRefs>
     <ds:schemaRef ds:uri="http://schemas.openxmlformats.org/officeDocument/2006/bibliography"/>
@@ -25497,7 +26004,87 @@
 </ds:datastoreItem>
 </file>
 
-<file path=customXml/itemProps11.xml><?xml version="1.0" encoding="utf-8"?>
+<file path=customXml/itemProps60.xml><?xml version="1.0" encoding="utf-8"?>
+<ds:datastoreItem xmlns:ds="http://schemas.openxmlformats.org/officeDocument/2006/customXml" ds:itemID="{144D6A21-7A52-9841-A135-6E611281563D}">
+  <ds:schemaRefs>
+    <ds:schemaRef ds:uri="http://schemas.openxmlformats.org/officeDocument/2006/bibliography"/>
+  </ds:schemaRefs>
+</ds:datastoreItem>
+</file>
+
+<file path=customXml/itemProps61.xml><?xml version="1.0" encoding="utf-8"?>
+<ds:datastoreItem xmlns:ds="http://schemas.openxmlformats.org/officeDocument/2006/customXml" ds:itemID="{00434E3E-0E47-FF4C-9561-920C3E070EBA}">
+  <ds:schemaRefs>
+    <ds:schemaRef ds:uri="http://schemas.openxmlformats.org/officeDocument/2006/bibliography"/>
+  </ds:schemaRefs>
+</ds:datastoreItem>
+</file>
+
+<file path=customXml/itemProps62.xml><?xml version="1.0" encoding="utf-8"?>
+<ds:datastoreItem xmlns:ds="http://schemas.openxmlformats.org/officeDocument/2006/customXml" ds:itemID="{4CC7E773-D227-C242-A0C7-AFE1289B0C16}">
+  <ds:schemaRefs>
+    <ds:schemaRef ds:uri="http://schemas.openxmlformats.org/officeDocument/2006/bibliography"/>
+  </ds:schemaRefs>
+</ds:datastoreItem>
+</file>
+
+<file path=customXml/itemProps63.xml><?xml version="1.0" encoding="utf-8"?>
+<ds:datastoreItem xmlns:ds="http://schemas.openxmlformats.org/officeDocument/2006/customXml" ds:itemID="{90EF17B3-0E31-C54F-A7F0-EEFAA296FAFE}">
+  <ds:schemaRefs>
+    <ds:schemaRef ds:uri="http://schemas.openxmlformats.org/officeDocument/2006/bibliography"/>
+  </ds:schemaRefs>
+</ds:datastoreItem>
+</file>
+
+<file path=customXml/itemProps64.xml><?xml version="1.0" encoding="utf-8"?>
+<ds:datastoreItem xmlns:ds="http://schemas.openxmlformats.org/officeDocument/2006/customXml" ds:itemID="{EE7C2115-FEF8-FE44-A869-0B13A9C472BD}">
+  <ds:schemaRefs>
+    <ds:schemaRef ds:uri="http://schemas.openxmlformats.org/officeDocument/2006/bibliography"/>
+  </ds:schemaRefs>
+</ds:datastoreItem>
+</file>
+
+<file path=customXml/itemProps65.xml><?xml version="1.0" encoding="utf-8"?>
+<ds:datastoreItem xmlns:ds="http://schemas.openxmlformats.org/officeDocument/2006/customXml" ds:itemID="{98D6839A-1648-1345-80DE-723D123EC706}">
+  <ds:schemaRefs>
+    <ds:schemaRef ds:uri="http://schemas.openxmlformats.org/officeDocument/2006/bibliography"/>
+  </ds:schemaRefs>
+</ds:datastoreItem>
+</file>
+
+<file path=customXml/itemProps66.xml><?xml version="1.0" encoding="utf-8"?>
+<ds:datastoreItem xmlns:ds="http://schemas.openxmlformats.org/officeDocument/2006/customXml" ds:itemID="{BD23057A-7185-419B-BC46-6193FDFFA01C}">
+  <ds:schemaRefs>
+    <ds:schemaRef ds:uri="http://schemas.openxmlformats.org/officeDocument/2006/bibliography"/>
+  </ds:schemaRefs>
+</ds:datastoreItem>
+</file>
+
+<file path=customXml/itemProps67.xml><?xml version="1.0" encoding="utf-8"?>
+<ds:datastoreItem xmlns:ds="http://schemas.openxmlformats.org/officeDocument/2006/customXml" ds:itemID="{860715A3-F1D3-41D0-8A4A-3D9EEB35C92B}">
+  <ds:schemaRefs>
+    <ds:schemaRef ds:uri="http://schemas.openxmlformats.org/officeDocument/2006/bibliography"/>
+  </ds:schemaRefs>
+</ds:datastoreItem>
+</file>
+
+<file path=customXml/itemProps68.xml><?xml version="1.0" encoding="utf-8"?>
+<ds:datastoreItem xmlns:ds="http://schemas.openxmlformats.org/officeDocument/2006/customXml" ds:itemID="{A3954437-BFB7-4442-A325-32936B27F2F3}">
+  <ds:schemaRefs>
+    <ds:schemaRef ds:uri="http://schemas.openxmlformats.org/officeDocument/2006/bibliography"/>
+  </ds:schemaRefs>
+</ds:datastoreItem>
+</file>
+
+<file path=customXml/itemProps69.xml><?xml version="1.0" encoding="utf-8"?>
+<ds:datastoreItem xmlns:ds="http://schemas.openxmlformats.org/officeDocument/2006/customXml" ds:itemID="{D4A38C7B-9D26-3A4F-96D0-882171928754}">
+  <ds:schemaRefs>
+    <ds:schemaRef ds:uri="http://schemas.openxmlformats.org/officeDocument/2006/bibliography"/>
+  </ds:schemaRefs>
+</ds:datastoreItem>
+</file>
+
+<file path=customXml/itemProps7.xml><?xml version="1.0" encoding="utf-8"?>
 <ds:datastoreItem xmlns:ds="http://schemas.openxmlformats.org/officeDocument/2006/customXml" ds:itemID="{E0AB554E-B700-8941-ACB8-259AB6519AF9}">
   <ds:schemaRefs>
     <ds:schemaRef ds:uri="http://schemas.openxmlformats.org/officeDocument/2006/bibliography"/>
@@ -25505,7 +26092,87 @@
 </ds:datastoreItem>
 </file>
 
-<file path=customXml/itemProps12.xml><?xml version="1.0" encoding="utf-8"?>
+<file path=customXml/itemProps70.xml><?xml version="1.0" encoding="utf-8"?>
+<ds:datastoreItem xmlns:ds="http://schemas.openxmlformats.org/officeDocument/2006/customXml" ds:itemID="{F287FE0C-FB88-4242-83EE-9569E01B8439}">
+  <ds:schemaRefs>
+    <ds:schemaRef ds:uri="http://schemas.openxmlformats.org/officeDocument/2006/bibliography"/>
+  </ds:schemaRefs>
+</ds:datastoreItem>
+</file>
+
+<file path=customXml/itemProps71.xml><?xml version="1.0" encoding="utf-8"?>
+<ds:datastoreItem xmlns:ds="http://schemas.openxmlformats.org/officeDocument/2006/customXml" ds:itemID="{9CEB0998-0E76-A348-B9A5-542BF7BD6F23}">
+  <ds:schemaRefs>
+    <ds:schemaRef ds:uri="http://schemas.openxmlformats.org/officeDocument/2006/bibliography"/>
+  </ds:schemaRefs>
+</ds:datastoreItem>
+</file>
+
+<file path=customXml/itemProps72.xml><?xml version="1.0" encoding="utf-8"?>
+<ds:datastoreItem xmlns:ds="http://schemas.openxmlformats.org/officeDocument/2006/customXml" ds:itemID="{90276FB1-3065-9A40-88B0-12B264902D6A}">
+  <ds:schemaRefs>
+    <ds:schemaRef ds:uri="http://schemas.openxmlformats.org/officeDocument/2006/bibliography"/>
+  </ds:schemaRefs>
+</ds:datastoreItem>
+</file>
+
+<file path=customXml/itemProps73.xml><?xml version="1.0" encoding="utf-8"?>
+<ds:datastoreItem xmlns:ds="http://schemas.openxmlformats.org/officeDocument/2006/customXml" ds:itemID="{2014171A-0E73-5347-BF72-622991476293}">
+  <ds:schemaRefs>
+    <ds:schemaRef ds:uri="http://schemas.openxmlformats.org/officeDocument/2006/bibliography"/>
+  </ds:schemaRefs>
+</ds:datastoreItem>
+</file>
+
+<file path=customXml/itemProps74.xml><?xml version="1.0" encoding="utf-8"?>
+<ds:datastoreItem xmlns:ds="http://schemas.openxmlformats.org/officeDocument/2006/customXml" ds:itemID="{F5B54314-C299-472F-8C02-408C0A44E41E}">
+  <ds:schemaRefs>
+    <ds:schemaRef ds:uri="http://schemas.openxmlformats.org/officeDocument/2006/bibliography"/>
+  </ds:schemaRefs>
+</ds:datastoreItem>
+</file>
+
+<file path=customXml/itemProps75.xml><?xml version="1.0" encoding="utf-8"?>
+<ds:datastoreItem xmlns:ds="http://schemas.openxmlformats.org/officeDocument/2006/customXml" ds:itemID="{1EA0F68C-1C9C-4E4E-B999-0402B510ABEE}">
+  <ds:schemaRefs>
+    <ds:schemaRef ds:uri="http://schemas.openxmlformats.org/officeDocument/2006/bibliography"/>
+  </ds:schemaRefs>
+</ds:datastoreItem>
+</file>
+
+<file path=customXml/itemProps76.xml><?xml version="1.0" encoding="utf-8"?>
+<ds:datastoreItem xmlns:ds="http://schemas.openxmlformats.org/officeDocument/2006/customXml" ds:itemID="{59D17C30-498E-B34A-82E6-FE3FBF696253}">
+  <ds:schemaRefs>
+    <ds:schemaRef ds:uri="http://schemas.openxmlformats.org/officeDocument/2006/bibliography"/>
+  </ds:schemaRefs>
+</ds:datastoreItem>
+</file>
+
+<file path=customXml/itemProps77.xml><?xml version="1.0" encoding="utf-8"?>
+<ds:datastoreItem xmlns:ds="http://schemas.openxmlformats.org/officeDocument/2006/customXml" ds:itemID="{94E6C60D-FAFE-F547-93CD-63E0AA7595E1}">
+  <ds:schemaRefs>
+    <ds:schemaRef ds:uri="http://schemas.openxmlformats.org/officeDocument/2006/bibliography"/>
+  </ds:schemaRefs>
+</ds:datastoreItem>
+</file>
+
+<file path=customXml/itemProps78.xml><?xml version="1.0" encoding="utf-8"?>
+<ds:datastoreItem xmlns:ds="http://schemas.openxmlformats.org/officeDocument/2006/customXml" ds:itemID="{60912406-5A93-6D40-88E2-0A420647733C}">
+  <ds:schemaRefs>
+    <ds:schemaRef ds:uri="http://schemas.openxmlformats.org/officeDocument/2006/bibliography"/>
+  </ds:schemaRefs>
+</ds:datastoreItem>
+</file>
+
+<file path=customXml/itemProps79.xml><?xml version="1.0" encoding="utf-8"?>
+<ds:datastoreItem xmlns:ds="http://schemas.openxmlformats.org/officeDocument/2006/customXml" ds:itemID="{102D441E-5CC5-4C44-BBA9-D92829D0D2FA}">
+  <ds:schemaRefs>
+    <ds:schemaRef ds:uri="http://schemas.openxmlformats.org/officeDocument/2006/bibliography"/>
+  </ds:schemaRefs>
+</ds:datastoreItem>
+</file>
+
+<file path=customXml/itemProps8.xml><?xml version="1.0" encoding="utf-8"?>
 <ds:datastoreItem xmlns:ds="http://schemas.openxmlformats.org/officeDocument/2006/customXml" ds:itemID="{77533059-85FE-A343-B589-660BCC0BF725}">
   <ds:schemaRefs>
     <ds:schemaRef ds:uri="http://schemas.openxmlformats.org/officeDocument/2006/bibliography"/>
@@ -25513,600 +26180,8 @@
 </ds:datastoreItem>
 </file>
 
-<file path=customXml/itemProps13.xml><?xml version="1.0" encoding="utf-8"?>
-<ds:datastoreItem xmlns:ds="http://schemas.openxmlformats.org/officeDocument/2006/customXml" ds:itemID="{8641F1FB-61ED-9D4A-B6C7-18AD86CC1503}">
-  <ds:schemaRefs>
-    <ds:schemaRef ds:uri="http://schemas.openxmlformats.org/officeDocument/2006/bibliography"/>
-  </ds:schemaRefs>
-</ds:datastoreItem>
-</file>
-
-<file path=customXml/itemProps14.xml><?xml version="1.0" encoding="utf-8"?>
-<ds:datastoreItem xmlns:ds="http://schemas.openxmlformats.org/officeDocument/2006/customXml" ds:itemID="{4B04CCEE-ABBE-7C4B-B2F7-798FAF18A368}">
-  <ds:schemaRefs>
-    <ds:schemaRef ds:uri="http://schemas.openxmlformats.org/officeDocument/2006/bibliography"/>
-  </ds:schemaRefs>
-</ds:datastoreItem>
-</file>
-
-<file path=customXml/itemProps15.xml><?xml version="1.0" encoding="utf-8"?>
-<ds:datastoreItem xmlns:ds="http://schemas.openxmlformats.org/officeDocument/2006/customXml" ds:itemID="{423FDB19-09DF-D94E-9E68-FF3EF0E438E2}">
-  <ds:schemaRefs>
-    <ds:schemaRef ds:uri="http://schemas.openxmlformats.org/officeDocument/2006/bibliography"/>
-  </ds:schemaRefs>
-</ds:datastoreItem>
-</file>
-
-<file path=customXml/itemProps16.xml><?xml version="1.0" encoding="utf-8"?>
-<ds:datastoreItem xmlns:ds="http://schemas.openxmlformats.org/officeDocument/2006/customXml" ds:itemID="{53812786-7A6F-C443-AE39-16F20C5CD40B}">
-  <ds:schemaRefs>
-    <ds:schemaRef ds:uri="http://schemas.openxmlformats.org/officeDocument/2006/bibliography"/>
-  </ds:schemaRefs>
-</ds:datastoreItem>
-</file>
-
-<file path=customXml/itemProps17.xml><?xml version="1.0" encoding="utf-8"?>
-<ds:datastoreItem xmlns:ds="http://schemas.openxmlformats.org/officeDocument/2006/customXml" ds:itemID="{4F1E3FE0-81CA-2B4D-9B90-E23BB26773A2}">
-  <ds:schemaRefs>
-    <ds:schemaRef ds:uri="http://schemas.openxmlformats.org/officeDocument/2006/bibliography"/>
-  </ds:schemaRefs>
-</ds:datastoreItem>
-</file>
-
-<file path=customXml/itemProps18.xml><?xml version="1.0" encoding="utf-8"?>
-<ds:datastoreItem xmlns:ds="http://schemas.openxmlformats.org/officeDocument/2006/customXml" ds:itemID="{B2EC79B6-659E-DF46-BC29-00FD36C7AF38}">
-  <ds:schemaRefs>
-    <ds:schemaRef ds:uri="http://schemas.openxmlformats.org/officeDocument/2006/bibliography"/>
-  </ds:schemaRefs>
-</ds:datastoreItem>
-</file>
-
-<file path=customXml/itemProps19.xml><?xml version="1.0" encoding="utf-8"?>
-<ds:datastoreItem xmlns:ds="http://schemas.openxmlformats.org/officeDocument/2006/customXml" ds:itemID="{767C920B-8C24-A94E-8BA1-8CFA9293C885}">
-  <ds:schemaRefs>
-    <ds:schemaRef ds:uri="http://schemas.openxmlformats.org/officeDocument/2006/bibliography"/>
-  </ds:schemaRefs>
-</ds:datastoreItem>
-</file>
-
-<file path=customXml/itemProps2.xml><?xml version="1.0" encoding="utf-8"?>
-<ds:datastoreItem xmlns:ds="http://schemas.openxmlformats.org/officeDocument/2006/customXml" ds:itemID="{0C0E8ABD-81E9-A14A-AB61-7A1F84940F69}">
-  <ds:schemaRefs>
-    <ds:schemaRef ds:uri="http://schemas.openxmlformats.org/officeDocument/2006/bibliography"/>
-  </ds:schemaRefs>
-</ds:datastoreItem>
-</file>
-
-<file path=customXml/itemProps20.xml><?xml version="1.0" encoding="utf-8"?>
-<ds:datastoreItem xmlns:ds="http://schemas.openxmlformats.org/officeDocument/2006/customXml" ds:itemID="{320C6A53-70F4-9247-8716-9C0193DB55CC}">
-  <ds:schemaRefs>
-    <ds:schemaRef ds:uri="http://schemas.openxmlformats.org/officeDocument/2006/bibliography"/>
-  </ds:schemaRefs>
-</ds:datastoreItem>
-</file>
-
-<file path=customXml/itemProps21.xml><?xml version="1.0" encoding="utf-8"?>
-<ds:datastoreItem xmlns:ds="http://schemas.openxmlformats.org/officeDocument/2006/customXml" ds:itemID="{A32CC8E9-858C-1F4B-B0F9-4BB51F37C0E7}">
-  <ds:schemaRefs>
-    <ds:schemaRef ds:uri="http://schemas.openxmlformats.org/officeDocument/2006/bibliography"/>
-  </ds:schemaRefs>
-</ds:datastoreItem>
-</file>
-
-<file path=customXml/itemProps22.xml><?xml version="1.0" encoding="utf-8"?>
-<ds:datastoreItem xmlns:ds="http://schemas.openxmlformats.org/officeDocument/2006/customXml" ds:itemID="{0CCFFE6C-4575-4F4C-B2AB-F9E7FFC21961}">
-  <ds:schemaRefs>
-    <ds:schemaRef ds:uri="http://schemas.openxmlformats.org/officeDocument/2006/bibliography"/>
-  </ds:schemaRefs>
-</ds:datastoreItem>
-</file>
-
-<file path=customXml/itemProps23.xml><?xml version="1.0" encoding="utf-8"?>
-<ds:datastoreItem xmlns:ds="http://schemas.openxmlformats.org/officeDocument/2006/customXml" ds:itemID="{A55046B5-B9C3-40B1-8726-AABF8DFA5165}">
-  <ds:schemaRefs>
-    <ds:schemaRef ds:uri="http://schemas.openxmlformats.org/officeDocument/2006/bibliography"/>
-  </ds:schemaRefs>
-</ds:datastoreItem>
-</file>
-
-<file path=customXml/itemProps24.xml><?xml version="1.0" encoding="utf-8"?>
-<ds:datastoreItem xmlns:ds="http://schemas.openxmlformats.org/officeDocument/2006/customXml" ds:itemID="{FC718546-0A18-FE4E-8D26-F7F5DE4D8CE0}">
-  <ds:schemaRefs>
-    <ds:schemaRef ds:uri="http://schemas.openxmlformats.org/officeDocument/2006/bibliography"/>
-  </ds:schemaRefs>
-</ds:datastoreItem>
-</file>
-
-<file path=customXml/itemProps25.xml><?xml version="1.0" encoding="utf-8"?>
-<ds:datastoreItem xmlns:ds="http://schemas.openxmlformats.org/officeDocument/2006/customXml" ds:itemID="{20BB5A4E-B781-294A-974E-E0D644C297C1}">
-  <ds:schemaRefs>
-    <ds:schemaRef ds:uri="http://schemas.openxmlformats.org/officeDocument/2006/bibliography"/>
-  </ds:schemaRefs>
-</ds:datastoreItem>
-</file>
-
-<file path=customXml/itemProps26.xml><?xml version="1.0" encoding="utf-8"?>
-<ds:datastoreItem xmlns:ds="http://schemas.openxmlformats.org/officeDocument/2006/customXml" ds:itemID="{D24C794E-8F28-1443-B76E-C73EC63D2240}">
-  <ds:schemaRefs>
-    <ds:schemaRef ds:uri="http://schemas.openxmlformats.org/officeDocument/2006/bibliography"/>
-  </ds:schemaRefs>
-</ds:datastoreItem>
-</file>
-
-<file path=customXml/itemProps27.xml><?xml version="1.0" encoding="utf-8"?>
-<ds:datastoreItem xmlns:ds="http://schemas.openxmlformats.org/officeDocument/2006/customXml" ds:itemID="{0510A0D7-E5D6-0647-BD7B-3022AF153393}">
-  <ds:schemaRefs>
-    <ds:schemaRef ds:uri="http://schemas.openxmlformats.org/officeDocument/2006/bibliography"/>
-  </ds:schemaRefs>
-</ds:datastoreItem>
-</file>
-
-<file path=customXml/itemProps28.xml><?xml version="1.0" encoding="utf-8"?>
-<ds:datastoreItem xmlns:ds="http://schemas.openxmlformats.org/officeDocument/2006/customXml" ds:itemID="{CDC7C543-D9E5-2047-B9CD-CCA2255D8EF0}">
-  <ds:schemaRefs>
-    <ds:schemaRef ds:uri="http://schemas.openxmlformats.org/officeDocument/2006/bibliography"/>
-  </ds:schemaRefs>
-</ds:datastoreItem>
-</file>
-
-<file path=customXml/itemProps29.xml><?xml version="1.0" encoding="utf-8"?>
-<ds:datastoreItem xmlns:ds="http://schemas.openxmlformats.org/officeDocument/2006/customXml" ds:itemID="{50B4CBF1-9AB7-C24D-8260-AE3A3A155D3B}">
-  <ds:schemaRefs>
-    <ds:schemaRef ds:uri="http://schemas.openxmlformats.org/officeDocument/2006/bibliography"/>
-  </ds:schemaRefs>
-</ds:datastoreItem>
-</file>
-
-<file path=customXml/itemProps3.xml><?xml version="1.0" encoding="utf-8"?>
-<ds:datastoreItem xmlns:ds="http://schemas.openxmlformats.org/officeDocument/2006/customXml" ds:itemID="{A51EB57C-4C64-D146-A485-6B5E0AF77E22}">
-  <ds:schemaRefs>
-    <ds:schemaRef ds:uri="http://schemas.openxmlformats.org/officeDocument/2006/bibliography"/>
-  </ds:schemaRefs>
-</ds:datastoreItem>
-</file>
-
-<file path=customXml/itemProps30.xml><?xml version="1.0" encoding="utf-8"?>
-<ds:datastoreItem xmlns:ds="http://schemas.openxmlformats.org/officeDocument/2006/customXml" ds:itemID="{75A8E149-57C8-4042-9F42-DA89DA769693}">
-  <ds:schemaRefs>
-    <ds:schemaRef ds:uri="http://schemas.openxmlformats.org/officeDocument/2006/bibliography"/>
-  </ds:schemaRefs>
-</ds:datastoreItem>
-</file>
-
-<file path=customXml/itemProps31.xml><?xml version="1.0" encoding="utf-8"?>
-<ds:datastoreItem xmlns:ds="http://schemas.openxmlformats.org/officeDocument/2006/customXml" ds:itemID="{22866D08-0588-4AA0-B6B9-993A58E8CED8}">
-  <ds:schemaRefs>
-    <ds:schemaRef ds:uri="http://schemas.openxmlformats.org/officeDocument/2006/bibliography"/>
-  </ds:schemaRefs>
-</ds:datastoreItem>
-</file>
-
-<file path=customXml/itemProps32.xml><?xml version="1.0" encoding="utf-8"?>
-<ds:datastoreItem xmlns:ds="http://schemas.openxmlformats.org/officeDocument/2006/customXml" ds:itemID="{271B047A-9C06-451D-82C9-192200010DFC}">
-  <ds:schemaRefs>
-    <ds:schemaRef ds:uri="http://schemas.openxmlformats.org/officeDocument/2006/bibliography"/>
-  </ds:schemaRefs>
-</ds:datastoreItem>
-</file>
-
-<file path=customXml/itemProps33.xml><?xml version="1.0" encoding="utf-8"?>
-<ds:datastoreItem xmlns:ds="http://schemas.openxmlformats.org/officeDocument/2006/customXml" ds:itemID="{E4C48459-A42A-45AC-AAB3-244D0A40C4F7}">
-  <ds:schemaRefs>
-    <ds:schemaRef ds:uri="http://schemas.openxmlformats.org/officeDocument/2006/bibliography"/>
-  </ds:schemaRefs>
-</ds:datastoreItem>
-</file>
-
-<file path=customXml/itemProps34.xml><?xml version="1.0" encoding="utf-8"?>
-<ds:datastoreItem xmlns:ds="http://schemas.openxmlformats.org/officeDocument/2006/customXml" ds:itemID="{052B77EE-4D43-4451-BEF7-219B3E08F86F}">
-  <ds:schemaRefs>
-    <ds:schemaRef ds:uri="http://schemas.openxmlformats.org/officeDocument/2006/bibliography"/>
-  </ds:schemaRefs>
-</ds:datastoreItem>
-</file>
-
-<file path=customXml/itemProps35.xml><?xml version="1.0" encoding="utf-8"?>
-<ds:datastoreItem xmlns:ds="http://schemas.openxmlformats.org/officeDocument/2006/customXml" ds:itemID="{DD739B93-DF8C-44DE-A42C-7434292FC946}">
-  <ds:schemaRefs>
-    <ds:schemaRef ds:uri="http://schemas.openxmlformats.org/officeDocument/2006/bibliography"/>
-  </ds:schemaRefs>
-</ds:datastoreItem>
-</file>
-
-<file path=customXml/itemProps36.xml><?xml version="1.0" encoding="utf-8"?>
-<ds:datastoreItem xmlns:ds="http://schemas.openxmlformats.org/officeDocument/2006/customXml" ds:itemID="{C57E8663-CF04-4BD7-8E64-DF24081E54B1}">
-  <ds:schemaRefs>
-    <ds:schemaRef ds:uri="http://schemas.openxmlformats.org/officeDocument/2006/bibliography"/>
-  </ds:schemaRefs>
-</ds:datastoreItem>
-</file>
-
-<file path=customXml/itemProps37.xml><?xml version="1.0" encoding="utf-8"?>
-<ds:datastoreItem xmlns:ds="http://schemas.openxmlformats.org/officeDocument/2006/customXml" ds:itemID="{41589FDF-3EFA-400C-925F-14CBB33CDB4B}">
-  <ds:schemaRefs>
-    <ds:schemaRef ds:uri="http://schemas.openxmlformats.org/officeDocument/2006/bibliography"/>
-  </ds:schemaRefs>
-</ds:datastoreItem>
-</file>
-
-<file path=customXml/itemProps38.xml><?xml version="1.0" encoding="utf-8"?>
-<ds:datastoreItem xmlns:ds="http://schemas.openxmlformats.org/officeDocument/2006/customXml" ds:itemID="{FD6967DD-3340-1640-A326-72590AA1D6A8}">
-  <ds:schemaRefs>
-    <ds:schemaRef ds:uri="http://schemas.openxmlformats.org/officeDocument/2006/bibliography"/>
-  </ds:schemaRefs>
-</ds:datastoreItem>
-</file>
-
-<file path=customXml/itemProps39.xml><?xml version="1.0" encoding="utf-8"?>
-<ds:datastoreItem xmlns:ds="http://schemas.openxmlformats.org/officeDocument/2006/customXml" ds:itemID="{FC42726E-146F-A447-B569-62B6D85104EA}">
-  <ds:schemaRefs>
-    <ds:schemaRef ds:uri="http://schemas.openxmlformats.org/officeDocument/2006/bibliography"/>
-  </ds:schemaRefs>
-</ds:datastoreItem>
-</file>
-
-<file path=customXml/itemProps4.xml><?xml version="1.0" encoding="utf-8"?>
-<ds:datastoreItem xmlns:ds="http://schemas.openxmlformats.org/officeDocument/2006/customXml" ds:itemID="{165EDB61-B6EF-134F-B392-A3B61C1421D6}">
-  <ds:schemaRefs>
-    <ds:schemaRef ds:uri="http://schemas.openxmlformats.org/officeDocument/2006/bibliography"/>
-  </ds:schemaRefs>
-</ds:datastoreItem>
-</file>
-
-<file path=customXml/itemProps40.xml><?xml version="1.0" encoding="utf-8"?>
-<ds:datastoreItem xmlns:ds="http://schemas.openxmlformats.org/officeDocument/2006/customXml" ds:itemID="{738D232D-CD51-B04C-A8A8-D5C427EE285F}">
-  <ds:schemaRefs>
-    <ds:schemaRef ds:uri="http://schemas.openxmlformats.org/officeDocument/2006/bibliography"/>
-  </ds:schemaRefs>
-</ds:datastoreItem>
-</file>
-
-<file path=customXml/itemProps41.xml><?xml version="1.0" encoding="utf-8"?>
-<ds:datastoreItem xmlns:ds="http://schemas.openxmlformats.org/officeDocument/2006/customXml" ds:itemID="{0A5486CF-9873-1D4C-8EA8-8ABCFE353C44}">
-  <ds:schemaRefs>
-    <ds:schemaRef ds:uri="http://schemas.openxmlformats.org/officeDocument/2006/bibliography"/>
-  </ds:schemaRefs>
-</ds:datastoreItem>
-</file>
-
-<file path=customXml/itemProps42.xml><?xml version="1.0" encoding="utf-8"?>
-<ds:datastoreItem xmlns:ds="http://schemas.openxmlformats.org/officeDocument/2006/customXml" ds:itemID="{4D63B3FC-6757-794F-9A0D-15F027C69FEB}">
-  <ds:schemaRefs>
-    <ds:schemaRef ds:uri="http://schemas.openxmlformats.org/officeDocument/2006/bibliography"/>
-  </ds:schemaRefs>
-</ds:datastoreItem>
-</file>
-
-<file path=customXml/itemProps43.xml><?xml version="1.0" encoding="utf-8"?>
-<ds:datastoreItem xmlns:ds="http://schemas.openxmlformats.org/officeDocument/2006/customXml" ds:itemID="{CE772B40-1B4C-204C-9BAB-02E005861C29}">
-  <ds:schemaRefs>
-    <ds:schemaRef ds:uri="http://schemas.openxmlformats.org/officeDocument/2006/bibliography"/>
-  </ds:schemaRefs>
-</ds:datastoreItem>
-</file>
-
-<file path=customXml/itemProps44.xml><?xml version="1.0" encoding="utf-8"?>
-<ds:datastoreItem xmlns:ds="http://schemas.openxmlformats.org/officeDocument/2006/customXml" ds:itemID="{144D6A21-7A52-9841-A135-6E611281563D}">
-  <ds:schemaRefs>
-    <ds:schemaRef ds:uri="http://schemas.openxmlformats.org/officeDocument/2006/bibliography"/>
-  </ds:schemaRefs>
-</ds:datastoreItem>
-</file>
-
-<file path=customXml/itemProps45.xml><?xml version="1.0" encoding="utf-8"?>
-<ds:datastoreItem xmlns:ds="http://schemas.openxmlformats.org/officeDocument/2006/customXml" ds:itemID="{00434E3E-0E47-FF4C-9561-920C3E070EBA}">
-  <ds:schemaRefs>
-    <ds:schemaRef ds:uri="http://schemas.openxmlformats.org/officeDocument/2006/bibliography"/>
-  </ds:schemaRefs>
-</ds:datastoreItem>
-</file>
-
-<file path=customXml/itemProps46.xml><?xml version="1.0" encoding="utf-8"?>
-<ds:datastoreItem xmlns:ds="http://schemas.openxmlformats.org/officeDocument/2006/customXml" ds:itemID="{4CC7E773-D227-C242-A0C7-AFE1289B0C16}">
-  <ds:schemaRefs>
-    <ds:schemaRef ds:uri="http://schemas.openxmlformats.org/officeDocument/2006/bibliography"/>
-  </ds:schemaRefs>
-</ds:datastoreItem>
-</file>
-
-<file path=customXml/itemProps47.xml><?xml version="1.0" encoding="utf-8"?>
-<ds:datastoreItem xmlns:ds="http://schemas.openxmlformats.org/officeDocument/2006/customXml" ds:itemID="{90EF17B3-0E31-C54F-A7F0-EEFAA296FAFE}">
-  <ds:schemaRefs>
-    <ds:schemaRef ds:uri="http://schemas.openxmlformats.org/officeDocument/2006/bibliography"/>
-  </ds:schemaRefs>
-</ds:datastoreItem>
-</file>
-
-<file path=customXml/itemProps48.xml><?xml version="1.0" encoding="utf-8"?>
-<ds:datastoreItem xmlns:ds="http://schemas.openxmlformats.org/officeDocument/2006/customXml" ds:itemID="{EE7C2115-FEF8-FE44-A869-0B13A9C472BD}">
-  <ds:schemaRefs>
-    <ds:schemaRef ds:uri="http://schemas.openxmlformats.org/officeDocument/2006/bibliography"/>
-  </ds:schemaRefs>
-</ds:datastoreItem>
-</file>
-
-<file path=customXml/itemProps49.xml><?xml version="1.0" encoding="utf-8"?>
-<ds:datastoreItem xmlns:ds="http://schemas.openxmlformats.org/officeDocument/2006/customXml" ds:itemID="{98D6839A-1648-1345-80DE-723D123EC706}">
-  <ds:schemaRefs>
-    <ds:schemaRef ds:uri="http://schemas.openxmlformats.org/officeDocument/2006/bibliography"/>
-  </ds:schemaRefs>
-</ds:datastoreItem>
-</file>
-
-<file path=customXml/itemProps5.xml><?xml version="1.0" encoding="utf-8"?>
-<ds:datastoreItem xmlns:ds="http://schemas.openxmlformats.org/officeDocument/2006/customXml" ds:itemID="{62E5328D-F32D-4642-BBD7-753033175322}">
-  <ds:schemaRefs>
-    <ds:schemaRef ds:uri="http://schemas.openxmlformats.org/officeDocument/2006/bibliography"/>
-  </ds:schemaRefs>
-</ds:datastoreItem>
-</file>
-
-<file path=customXml/itemProps50.xml><?xml version="1.0" encoding="utf-8"?>
-<ds:datastoreItem xmlns:ds="http://schemas.openxmlformats.org/officeDocument/2006/customXml" ds:itemID="{A777E523-1841-DF4A-8741-FF733B574D54}">
-  <ds:schemaRefs>
-    <ds:schemaRef ds:uri="http://schemas.openxmlformats.org/officeDocument/2006/bibliography"/>
-  </ds:schemaRefs>
-</ds:datastoreItem>
-</file>
-
-<file path=customXml/itemProps51.xml><?xml version="1.0" encoding="utf-8"?>
-<ds:datastoreItem xmlns:ds="http://schemas.openxmlformats.org/officeDocument/2006/customXml" ds:itemID="{8A7622A8-6938-4A7C-B662-4C2C2FE0DAE0}">
-  <ds:schemaRefs>
-    <ds:schemaRef ds:uri="http://schemas.openxmlformats.org/officeDocument/2006/bibliography"/>
-  </ds:schemaRefs>
-</ds:datastoreItem>
-</file>
-
-<file path=customXml/itemProps52.xml><?xml version="1.0" encoding="utf-8"?>
-<ds:datastoreItem xmlns:ds="http://schemas.openxmlformats.org/officeDocument/2006/customXml" ds:itemID="{A41F513F-F04F-F444-8706-3F5266E5333B}">
-  <ds:schemaRefs>
-    <ds:schemaRef ds:uri="http://schemas.openxmlformats.org/officeDocument/2006/bibliography"/>
-  </ds:schemaRefs>
-</ds:datastoreItem>
-</file>
-
-<file path=customXml/itemProps53.xml><?xml version="1.0" encoding="utf-8"?>
-<ds:datastoreItem xmlns:ds="http://schemas.openxmlformats.org/officeDocument/2006/customXml" ds:itemID="{6EEE72A9-107C-964E-B4CD-F71512428B8C}">
-  <ds:schemaRefs>
-    <ds:schemaRef ds:uri="http://schemas.openxmlformats.org/officeDocument/2006/bibliography"/>
-  </ds:schemaRefs>
-</ds:datastoreItem>
-</file>
-
-<file path=customXml/itemProps54.xml><?xml version="1.0" encoding="utf-8"?>
-<ds:datastoreItem xmlns:ds="http://schemas.openxmlformats.org/officeDocument/2006/customXml" ds:itemID="{8BA84F3B-4187-A841-8CB9-2E64CF4B2B88}">
-  <ds:schemaRefs>
-    <ds:schemaRef ds:uri="http://schemas.openxmlformats.org/officeDocument/2006/bibliography"/>
-  </ds:schemaRefs>
-</ds:datastoreItem>
-</file>
-
-<file path=customXml/itemProps55.xml><?xml version="1.0" encoding="utf-8"?>
-<ds:datastoreItem xmlns:ds="http://schemas.openxmlformats.org/officeDocument/2006/customXml" ds:itemID="{3BE22FFD-DD05-B346-BCBB-9F54D03C604D}">
-  <ds:schemaRefs>
-    <ds:schemaRef ds:uri="http://schemas.openxmlformats.org/officeDocument/2006/bibliography"/>
-  </ds:schemaRefs>
-</ds:datastoreItem>
-</file>
-
-<file path=customXml/itemProps56.xml><?xml version="1.0" encoding="utf-8"?>
-<ds:datastoreItem xmlns:ds="http://schemas.openxmlformats.org/officeDocument/2006/customXml" ds:itemID="{3390A955-6B2E-4F4A-9EA8-7FFA313262F2}">
-  <ds:schemaRefs>
-    <ds:schemaRef ds:uri="http://schemas.openxmlformats.org/officeDocument/2006/bibliography"/>
-  </ds:schemaRefs>
-</ds:datastoreItem>
-</file>
-
-<file path=customXml/itemProps57.xml><?xml version="1.0" encoding="utf-8"?>
-<ds:datastoreItem xmlns:ds="http://schemas.openxmlformats.org/officeDocument/2006/customXml" ds:itemID="{54421358-ECFB-924B-ADC8-FC72139E117D}">
-  <ds:schemaRefs>
-    <ds:schemaRef ds:uri="http://schemas.openxmlformats.org/officeDocument/2006/bibliography"/>
-  </ds:schemaRefs>
-</ds:datastoreItem>
-</file>
-
-<file path=customXml/itemProps58.xml><?xml version="1.0" encoding="utf-8"?>
-<ds:datastoreItem xmlns:ds="http://schemas.openxmlformats.org/officeDocument/2006/customXml" ds:itemID="{D01827D3-FA4F-EF4A-B4E8-2435A46C900F}">
-  <ds:schemaRefs>
-    <ds:schemaRef ds:uri="http://schemas.openxmlformats.org/officeDocument/2006/bibliography"/>
-  </ds:schemaRefs>
-</ds:datastoreItem>
-</file>
-
-<file path=customXml/itemProps59.xml><?xml version="1.0" encoding="utf-8"?>
-<ds:datastoreItem xmlns:ds="http://schemas.openxmlformats.org/officeDocument/2006/customXml" ds:itemID="{F0FF0E85-A954-2549-93B8-43DFDD587785}">
-  <ds:schemaRefs>
-    <ds:schemaRef ds:uri="http://schemas.openxmlformats.org/officeDocument/2006/bibliography"/>
-  </ds:schemaRefs>
-</ds:datastoreItem>
-</file>
-
-<file path=customXml/itemProps6.xml><?xml version="1.0" encoding="utf-8"?>
-<ds:datastoreItem xmlns:ds="http://schemas.openxmlformats.org/officeDocument/2006/customXml" ds:itemID="{E012A132-6D8F-8B43-886D-2378E15F5058}">
-  <ds:schemaRefs>
-    <ds:schemaRef ds:uri="http://schemas.openxmlformats.org/officeDocument/2006/bibliography"/>
-  </ds:schemaRefs>
-</ds:datastoreItem>
-</file>
-
-<file path=customXml/itemProps60.xml><?xml version="1.0" encoding="utf-8"?>
-<ds:datastoreItem xmlns:ds="http://schemas.openxmlformats.org/officeDocument/2006/customXml" ds:itemID="{BD23057A-7185-419B-BC46-6193FDFFA01C}">
-  <ds:schemaRefs>
-    <ds:schemaRef ds:uri="http://schemas.openxmlformats.org/officeDocument/2006/bibliography"/>
-  </ds:schemaRefs>
-</ds:datastoreItem>
-</file>
-
-<file path=customXml/itemProps61.xml><?xml version="1.0" encoding="utf-8"?>
-<ds:datastoreItem xmlns:ds="http://schemas.openxmlformats.org/officeDocument/2006/customXml" ds:itemID="{860715A3-F1D3-41D0-8A4A-3D9EEB35C92B}">
-  <ds:schemaRefs>
-    <ds:schemaRef ds:uri="http://schemas.openxmlformats.org/officeDocument/2006/bibliography"/>
-  </ds:schemaRefs>
-</ds:datastoreItem>
-</file>
-
-<file path=customXml/itemProps62.xml><?xml version="1.0" encoding="utf-8"?>
-<ds:datastoreItem xmlns:ds="http://schemas.openxmlformats.org/officeDocument/2006/customXml" ds:itemID="{A3954437-BFB7-4442-A325-32936B27F2F3}">
-  <ds:schemaRefs>
-    <ds:schemaRef ds:uri="http://schemas.openxmlformats.org/officeDocument/2006/bibliography"/>
-  </ds:schemaRefs>
-</ds:datastoreItem>
-</file>
-
-<file path=customXml/itemProps63.xml><?xml version="1.0" encoding="utf-8"?>
-<ds:datastoreItem xmlns:ds="http://schemas.openxmlformats.org/officeDocument/2006/customXml" ds:itemID="{D4A38C7B-9D26-3A4F-96D0-882171928754}">
-  <ds:schemaRefs>
-    <ds:schemaRef ds:uri="http://schemas.openxmlformats.org/officeDocument/2006/bibliography"/>
-  </ds:schemaRefs>
-</ds:datastoreItem>
-</file>
-
-<file path=customXml/itemProps64.xml><?xml version="1.0" encoding="utf-8"?>
-<ds:datastoreItem xmlns:ds="http://schemas.openxmlformats.org/officeDocument/2006/customXml" ds:itemID="{F287FE0C-FB88-4242-83EE-9569E01B8439}">
-  <ds:schemaRefs>
-    <ds:schemaRef ds:uri="http://schemas.openxmlformats.org/officeDocument/2006/bibliography"/>
-  </ds:schemaRefs>
-</ds:datastoreItem>
-</file>
-
-<file path=customXml/itemProps65.xml><?xml version="1.0" encoding="utf-8"?>
-<ds:datastoreItem xmlns:ds="http://schemas.openxmlformats.org/officeDocument/2006/customXml" ds:itemID="{9CEB0998-0E76-A348-B9A5-542BF7BD6F23}">
-  <ds:schemaRefs>
-    <ds:schemaRef ds:uri="http://schemas.openxmlformats.org/officeDocument/2006/bibliography"/>
-  </ds:schemaRefs>
-</ds:datastoreItem>
-</file>
-
-<file path=customXml/itemProps66.xml><?xml version="1.0" encoding="utf-8"?>
-<ds:datastoreItem xmlns:ds="http://schemas.openxmlformats.org/officeDocument/2006/customXml" ds:itemID="{90276FB1-3065-9A40-88B0-12B264902D6A}">
-  <ds:schemaRefs>
-    <ds:schemaRef ds:uri="http://schemas.openxmlformats.org/officeDocument/2006/bibliography"/>
-  </ds:schemaRefs>
-</ds:datastoreItem>
-</file>
-
-<file path=customXml/itemProps67.xml><?xml version="1.0" encoding="utf-8"?>
-<ds:datastoreItem xmlns:ds="http://schemas.openxmlformats.org/officeDocument/2006/customXml" ds:itemID="{2014171A-0E73-5347-BF72-622991476293}">
-  <ds:schemaRefs>
-    <ds:schemaRef ds:uri="http://schemas.openxmlformats.org/officeDocument/2006/bibliography"/>
-  </ds:schemaRefs>
-</ds:datastoreItem>
-</file>
-
-<file path=customXml/itemProps68.xml><?xml version="1.0" encoding="utf-8"?>
-<ds:datastoreItem xmlns:ds="http://schemas.openxmlformats.org/officeDocument/2006/customXml" ds:itemID="{F5B54314-C299-472F-8C02-408C0A44E41E}">
-  <ds:schemaRefs>
-    <ds:schemaRef ds:uri="http://schemas.openxmlformats.org/officeDocument/2006/bibliography"/>
-  </ds:schemaRefs>
-</ds:datastoreItem>
-</file>
-
-<file path=customXml/itemProps69.xml><?xml version="1.0" encoding="utf-8"?>
-<ds:datastoreItem xmlns:ds="http://schemas.openxmlformats.org/officeDocument/2006/customXml" ds:itemID="{1EA0F68C-1C9C-4E4E-B999-0402B510ABEE}">
-  <ds:schemaRefs>
-    <ds:schemaRef ds:uri="http://schemas.openxmlformats.org/officeDocument/2006/bibliography"/>
-  </ds:schemaRefs>
-</ds:datastoreItem>
-</file>
-
-<file path=customXml/itemProps7.xml><?xml version="1.0" encoding="utf-8"?>
-<ds:datastoreItem xmlns:ds="http://schemas.openxmlformats.org/officeDocument/2006/customXml" ds:itemID="{85845BBF-E2A5-B840-B424-6866977000F1}">
-  <ds:schemaRefs>
-    <ds:schemaRef ds:uri="http://schemas.openxmlformats.org/officeDocument/2006/bibliography"/>
-  </ds:schemaRefs>
-</ds:datastoreItem>
-</file>
-
-<file path=customXml/itemProps70.xml><?xml version="1.0" encoding="utf-8"?>
-<ds:datastoreItem xmlns:ds="http://schemas.openxmlformats.org/officeDocument/2006/customXml" ds:itemID="{A36851E9-DF4F-4982-B5D1-751E5734A54A}">
-  <ds:schemaRefs>
-    <ds:schemaRef ds:uri="http://schemas.openxmlformats.org/officeDocument/2006/bibliography"/>
-  </ds:schemaRefs>
-</ds:datastoreItem>
-</file>
-
-<file path=customXml/itemProps71.xml><?xml version="1.0" encoding="utf-8"?>
-<ds:datastoreItem xmlns:ds="http://schemas.openxmlformats.org/officeDocument/2006/customXml" ds:itemID="{B8D87103-90DC-D749-86D6-1DD6AB7BBA09}">
-  <ds:schemaRefs>
-    <ds:schemaRef ds:uri="http://schemas.openxmlformats.org/officeDocument/2006/bibliography"/>
-  </ds:schemaRefs>
-</ds:datastoreItem>
-</file>
-
-<file path=customXml/itemProps72.xml><?xml version="1.0" encoding="utf-8"?>
-<ds:datastoreItem xmlns:ds="http://schemas.openxmlformats.org/officeDocument/2006/customXml" ds:itemID="{249D2A87-813A-2E42-B62B-AC39973131E7}">
-  <ds:schemaRefs>
-    <ds:schemaRef ds:uri="http://schemas.openxmlformats.org/officeDocument/2006/bibliography"/>
-  </ds:schemaRefs>
-</ds:datastoreItem>
-</file>
-
-<file path=customXml/itemProps73.xml><?xml version="1.0" encoding="utf-8"?>
-<ds:datastoreItem xmlns:ds="http://schemas.openxmlformats.org/officeDocument/2006/customXml" ds:itemID="{CC50391E-8200-F34A-8A26-19CA4159E2FE}">
-  <ds:schemaRefs>
-    <ds:schemaRef ds:uri="http://schemas.openxmlformats.org/officeDocument/2006/bibliography"/>
-  </ds:schemaRefs>
-</ds:datastoreItem>
-</file>
-
-<file path=customXml/itemProps74.xml><?xml version="1.0" encoding="utf-8"?>
-<ds:datastoreItem xmlns:ds="http://schemas.openxmlformats.org/officeDocument/2006/customXml" ds:itemID="{069D2079-0250-7E4B-BC3C-A964549B0081}">
-  <ds:schemaRefs>
-    <ds:schemaRef ds:uri="http://schemas.openxmlformats.org/officeDocument/2006/bibliography"/>
-  </ds:schemaRefs>
-</ds:datastoreItem>
-</file>
-
-<file path=customXml/itemProps75.xml><?xml version="1.0" encoding="utf-8"?>
-<ds:datastoreItem xmlns:ds="http://schemas.openxmlformats.org/officeDocument/2006/customXml" ds:itemID="{5C18B7FA-99AC-3C45-A67A-B68E640BB0A9}">
-  <ds:schemaRefs>
-    <ds:schemaRef ds:uri="http://schemas.openxmlformats.org/officeDocument/2006/bibliography"/>
-  </ds:schemaRefs>
-</ds:datastoreItem>
-</file>
-
-<file path=customXml/itemProps76.xml><?xml version="1.0" encoding="utf-8"?>
-<ds:datastoreItem xmlns:ds="http://schemas.openxmlformats.org/officeDocument/2006/customXml" ds:itemID="{9C19B1B8-9204-9F41-BA01-70855F7DE842}">
-  <ds:schemaRefs>
-    <ds:schemaRef ds:uri="http://schemas.openxmlformats.org/officeDocument/2006/bibliography"/>
-  </ds:schemaRefs>
-</ds:datastoreItem>
-</file>
-
-<file path=customXml/itemProps77.xml><?xml version="1.0" encoding="utf-8"?>
-<ds:datastoreItem xmlns:ds="http://schemas.openxmlformats.org/officeDocument/2006/customXml" ds:itemID="{8B574C7A-567E-9C4F-AE28-A241740F6EED}">
-  <ds:schemaRefs>
-    <ds:schemaRef ds:uri="http://schemas.openxmlformats.org/officeDocument/2006/bibliography"/>
-  </ds:schemaRefs>
-</ds:datastoreItem>
-</file>
-
-<file path=customXml/itemProps78.xml><?xml version="1.0" encoding="utf-8"?>
-<ds:datastoreItem xmlns:ds="http://schemas.openxmlformats.org/officeDocument/2006/customXml" ds:itemID="{B6A8DF8F-70A4-5041-9994-E34BB5901793}">
-  <ds:schemaRefs>
-    <ds:schemaRef ds:uri="http://schemas.openxmlformats.org/officeDocument/2006/bibliography"/>
-  </ds:schemaRefs>
-</ds:datastoreItem>
-</file>
-
-<file path=customXml/itemProps79.xml><?xml version="1.0" encoding="utf-8"?>
-<ds:datastoreItem xmlns:ds="http://schemas.openxmlformats.org/officeDocument/2006/customXml" ds:itemID="{20F0FF0E-49E9-DF4D-9457-BE5E82C8BEA7}">
-  <ds:schemaRefs>
-    <ds:schemaRef ds:uri="http://schemas.openxmlformats.org/officeDocument/2006/bibliography"/>
-  </ds:schemaRefs>
-</ds:datastoreItem>
-</file>
-
-<file path=customXml/itemProps8.xml><?xml version="1.0" encoding="utf-8"?>
-<ds:datastoreItem xmlns:ds="http://schemas.openxmlformats.org/officeDocument/2006/customXml" ds:itemID="{F4563F30-E866-854E-8BBA-2D2AB895A8FF}">
-  <ds:schemaRefs>
-    <ds:schemaRef ds:uri="http://schemas.openxmlformats.org/officeDocument/2006/bibliography"/>
-  </ds:schemaRefs>
-</ds:datastoreItem>
-</file>
-
 <file path=customXml/itemProps80.xml><?xml version="1.0" encoding="utf-8"?>
-<ds:datastoreItem xmlns:ds="http://schemas.openxmlformats.org/officeDocument/2006/customXml" ds:itemID="{59D17C30-498E-B34A-82E6-FE3FBF696253}">
+<ds:datastoreItem xmlns:ds="http://schemas.openxmlformats.org/officeDocument/2006/customXml" ds:itemID="{553B1B2A-CA8C-464F-921D-6B9E6E676973}">
   <ds:schemaRefs>
     <ds:schemaRef ds:uri="http://schemas.openxmlformats.org/officeDocument/2006/bibliography"/>
   </ds:schemaRefs>
@@ -26114,7 +26189,7 @@
 </file>
 
 <file path=customXml/itemProps81.xml><?xml version="1.0" encoding="utf-8"?>
-<ds:datastoreItem xmlns:ds="http://schemas.openxmlformats.org/officeDocument/2006/customXml" ds:itemID="{94E6C60D-FAFE-F547-93CD-63E0AA7595E1}">
+<ds:datastoreItem xmlns:ds="http://schemas.openxmlformats.org/officeDocument/2006/customXml" ds:itemID="{F9505D27-155A-1347-8F31-C71AE5D3E67F}">
   <ds:schemaRefs>
     <ds:schemaRef ds:uri="http://schemas.openxmlformats.org/officeDocument/2006/bibliography"/>
   </ds:schemaRefs>
@@ -26122,7 +26197,7 @@
 </file>
 
 <file path=customXml/itemProps82.xml><?xml version="1.0" encoding="utf-8"?>
-<ds:datastoreItem xmlns:ds="http://schemas.openxmlformats.org/officeDocument/2006/customXml" ds:itemID="{60912406-5A93-6D40-88E2-0A420647733C}">
+<ds:datastoreItem xmlns:ds="http://schemas.openxmlformats.org/officeDocument/2006/customXml" ds:itemID="{97A9BB49-7B68-E444-8394-D70BF22AD4E0}">
   <ds:schemaRefs>
     <ds:schemaRef ds:uri="http://schemas.openxmlformats.org/officeDocument/2006/bibliography"/>
   </ds:schemaRefs>
@@ -26130,7 +26205,7 @@
 </file>
 
 <file path=customXml/itemProps9.xml><?xml version="1.0" encoding="utf-8"?>
-<ds:datastoreItem xmlns:ds="http://schemas.openxmlformats.org/officeDocument/2006/customXml" ds:itemID="{5B713A31-CD76-BB48-B62E-C9DCF17E3FE0}">
+<ds:datastoreItem xmlns:ds="http://schemas.openxmlformats.org/officeDocument/2006/customXml" ds:itemID="{8641F1FB-61ED-9D4A-B6C7-18AD86CC1503}">
   <ds:schemaRefs>
     <ds:schemaRef ds:uri="http://schemas.openxmlformats.org/officeDocument/2006/bibliography"/>
   </ds:schemaRefs>

</xml_diff>